<commit_message>
feat : creation of the six main windows
</commit_message>
<xml_diff>
--- a/documents/Rapport.docx
+++ b/documents/Rapport.docx
@@ -75,12 +75,21 @@
                 <w:sz w:val="96"/>
               </w:rPr>
             </w:pPr>
+            <w:proofErr w:type="spellStart"/>
             <w:r>
               <w:rPr>
                 <w:rFonts w:ascii="Impact" w:hAnsi="Impact"/>
                 <w:sz w:val="96"/>
               </w:rPr>
-              <w:t>Todo List</w:t>
+              <w:t>Todo</w:t>
+            </w:r>
+            <w:proofErr w:type="spellEnd"/>
+            <w:r>
+              <w:rPr>
+                <w:rFonts w:ascii="Impact" w:hAnsi="Impact"/>
+                <w:sz w:val="96"/>
+              </w:rPr>
+              <w:t xml:space="preserve"> List</w:t>
             </w:r>
           </w:p>
         </w:tc>
@@ -2172,16 +2181,27 @@
           <w:sz w:val="20"/>
           <w:u w:val="single"/>
         </w:rPr>
-        <w:t>NOTE L’INTENTION DES UTILISATEURS DE CE CANEVAS</w:t>
-      </w:r>
+        <w:t xml:space="preserve">NOTE L’INTENTION DES UTILISATEURS DE CE </w:t>
+      </w:r>
+      <w:proofErr w:type="gramStart"/>
       <w:r>
         <w:rPr>
           <w:bCs/>
           <w:i/>
           <w:sz w:val="20"/>
+          <w:u w:val="single"/>
+        </w:rPr>
+        <w:t>CANEVAS</w:t>
+      </w:r>
+      <w:r>
+        <w:rPr>
+          <w:bCs/>
+          <w:i/>
+          <w:sz w:val="20"/>
         </w:rPr>
         <w:t>:</w:t>
       </w:r>
+      <w:proofErr w:type="gramEnd"/>
       <w:r>
         <w:rPr>
           <w:bCs/>
@@ -2416,6 +2436,240 @@
           <w:szCs w:val="14"/>
         </w:rPr>
         <w:t>Ces éléments peuvent être repris des spécifications de départ.</w:t>
+      </w:r>
+    </w:p>
+    <w:p>
+      <w:pPr>
+        <w:rPr>
+          <w:i/>
+          <w:iCs/>
+          <w:szCs w:val="14"/>
+        </w:rPr>
+      </w:pPr>
+    </w:p>
+    <w:p>
+      <w:pPr>
+        <w:rPr>
+          <w:b/>
+          <w:bCs/>
+          <w:szCs w:val="14"/>
+        </w:rPr>
+      </w:pPr>
+      <w:r>
+        <w:rPr>
+          <w:b/>
+          <w:bCs/>
+          <w:szCs w:val="14"/>
+        </w:rPr>
+        <w:t>Etapes du git :</w:t>
+      </w:r>
+    </w:p>
+    <w:p>
+      <w:pPr>
+        <w:ind w:left="1416"/>
+        <w:rPr>
+          <w:i/>
+          <w:iCs/>
+          <w:szCs w:val="14"/>
+          <w:lang w:val="en-US"/>
+        </w:rPr>
+      </w:pPr>
+      <w:r>
+        <w:rPr>
+          <w:i/>
+          <w:iCs/>
+          <w:szCs w:val="14"/>
+          <w:lang w:val="en-US"/>
+        </w:rPr>
+        <w:t>echo "# E_TodoList" &gt;&gt; README.md</w:t>
+      </w:r>
+    </w:p>
+    <w:p>
+      <w:pPr>
+        <w:ind w:left="1416"/>
+        <w:rPr>
+          <w:i/>
+          <w:iCs/>
+          <w:szCs w:val="14"/>
+          <w:lang w:val="en-US"/>
+        </w:rPr>
+      </w:pPr>
+      <w:r>
+        <w:rPr>
+          <w:i/>
+          <w:iCs/>
+          <w:szCs w:val="14"/>
+          <w:lang w:val="en-US"/>
+        </w:rPr>
+        <w:t>git init</w:t>
+      </w:r>
+    </w:p>
+    <w:p>
+      <w:pPr>
+        <w:ind w:left="1416"/>
+        <w:rPr>
+          <w:i/>
+          <w:iCs/>
+          <w:szCs w:val="14"/>
+          <w:lang w:val="en-US"/>
+        </w:rPr>
+      </w:pPr>
+      <w:r>
+        <w:rPr>
+          <w:i/>
+          <w:iCs/>
+          <w:szCs w:val="14"/>
+          <w:lang w:val="en-US"/>
+        </w:rPr>
+        <w:t xml:space="preserve">git </w:t>
+      </w:r>
+      <w:proofErr w:type="gramStart"/>
+      <w:r>
+        <w:rPr>
+          <w:i/>
+          <w:iCs/>
+          <w:szCs w:val="14"/>
+          <w:lang w:val="en-US"/>
+        </w:rPr>
+        <w:t>add .</w:t>
+      </w:r>
+      <w:proofErr w:type="gramEnd"/>
+    </w:p>
+    <w:p>
+      <w:pPr>
+        <w:ind w:left="1416"/>
+        <w:rPr>
+          <w:i/>
+          <w:iCs/>
+          <w:szCs w:val="14"/>
+          <w:lang w:val="en-US"/>
+        </w:rPr>
+      </w:pPr>
+      <w:r>
+        <w:rPr>
+          <w:i/>
+          <w:iCs/>
+          <w:szCs w:val="14"/>
+          <w:lang w:val="en-US"/>
+        </w:rPr>
+        <w:t>git commit -m "</w:t>
+      </w:r>
+      <w:proofErr w:type="gramStart"/>
+      <w:r>
+        <w:rPr>
+          <w:i/>
+          <w:iCs/>
+          <w:szCs w:val="14"/>
+          <w:lang w:val="en-US"/>
+        </w:rPr>
+        <w:t>docs :</w:t>
+      </w:r>
+      <w:proofErr w:type="gramEnd"/>
+      <w:r>
+        <w:rPr>
+          <w:i/>
+          <w:iCs/>
+          <w:szCs w:val="14"/>
+          <w:lang w:val="en-US"/>
+        </w:rPr>
+        <w:t xml:space="preserve"> initialize the repository"</w:t>
+      </w:r>
+    </w:p>
+    <w:p>
+      <w:pPr>
+        <w:ind w:left="1416"/>
+        <w:rPr>
+          <w:i/>
+          <w:iCs/>
+          <w:szCs w:val="14"/>
+          <w:lang w:val="en-US"/>
+        </w:rPr>
+      </w:pPr>
+      <w:r>
+        <w:rPr>
+          <w:i/>
+          <w:iCs/>
+          <w:szCs w:val="14"/>
+          <w:lang w:val="en-US"/>
+        </w:rPr>
+        <w:t>git branch -M main</w:t>
+      </w:r>
+    </w:p>
+    <w:p>
+      <w:pPr>
+        <w:ind w:left="1416"/>
+        <w:rPr>
+          <w:i/>
+          <w:iCs/>
+          <w:szCs w:val="14"/>
+          <w:lang w:val="en-US"/>
+        </w:rPr>
+      </w:pPr>
+      <w:r>
+        <w:rPr>
+          <w:i/>
+          <w:iCs/>
+          <w:szCs w:val="14"/>
+          <w:lang w:val="en-US"/>
+        </w:rPr>
+        <w:t xml:space="preserve">git remote add origin </w:t>
+      </w:r>
+      <w:proofErr w:type="gramStart"/>
+      <w:r>
+        <w:rPr>
+          <w:i/>
+          <w:iCs/>
+          <w:szCs w:val="14"/>
+          <w:lang w:val="en-US"/>
+        </w:rPr>
+        <w:t>https://github.com/CielRii/E_TodoList.git</w:t>
+      </w:r>
+      <w:proofErr w:type="gramEnd"/>
+    </w:p>
+    <w:p>
+      <w:pPr>
+        <w:ind w:left="1416"/>
+        <w:rPr>
+          <w:i/>
+          <w:iCs/>
+          <w:szCs w:val="14"/>
+        </w:rPr>
+      </w:pPr>
+      <w:proofErr w:type="gramStart"/>
+      <w:r>
+        <w:rPr>
+          <w:i/>
+          <w:iCs/>
+          <w:szCs w:val="14"/>
+        </w:rPr>
+        <w:t>git</w:t>
+      </w:r>
+      <w:proofErr w:type="gramEnd"/>
+      <w:r>
+        <w:rPr>
+          <w:i/>
+          <w:iCs/>
+          <w:szCs w:val="14"/>
+        </w:rPr>
+        <w:t xml:space="preserve"> push -u </w:t>
+      </w:r>
+      <w:proofErr w:type="spellStart"/>
+      <w:r>
+        <w:rPr>
+          <w:i/>
+          <w:iCs/>
+          <w:szCs w:val="14"/>
+        </w:rPr>
+        <w:t>origin</w:t>
+      </w:r>
+      <w:proofErr w:type="spellEnd"/>
+      <w:r>
+        <w:rPr>
+          <w:i/>
+          <w:iCs/>
+          <w:szCs w:val="14"/>
+        </w:rPr>
+        <w:t xml:space="preserve"> main</w:t>
       </w:r>
     </w:p>
     <w:p>
@@ -2773,8 +3027,21 @@
           <w:szCs w:val="14"/>
           <w:lang w:eastAsia="fr-FR"/>
         </w:rPr>
-        <w:t xml:space="preserve"> complet avec toutes ses annexes:</w:t>
-      </w:r>
+        <w:t xml:space="preserve"> complet avec toutes ses </w:t>
+      </w:r>
+      <w:proofErr w:type="gramStart"/>
+      <w:r>
+        <w:rPr>
+          <w:rFonts w:ascii="Arial" w:hAnsi="Arial"/>
+          <w:i/>
+          <w:iCs/>
+          <w:sz w:val="24"/>
+          <w:szCs w:val="14"/>
+          <w:lang w:eastAsia="fr-FR"/>
+        </w:rPr>
+        <w:t>annexes:</w:t>
+      </w:r>
+      <w:proofErr w:type="gramEnd"/>
     </w:p>
     <w:p>
       <w:pPr>
@@ -2839,6 +3106,7 @@
           <w:lang w:eastAsia="fr-FR"/>
         </w:rPr>
       </w:pPr>
+      <w:proofErr w:type="gramStart"/>
       <w:r>
         <w:rPr>
           <w:rFonts w:ascii="Arial" w:hAnsi="Arial"/>
@@ -2859,7 +3127,43 @@
           <w:szCs w:val="14"/>
           <w:lang w:eastAsia="fr-FR"/>
         </w:rPr>
-        <w:t>ultimédia: carte de site, maquettes papier, story board préliminaire, …</w:t>
+        <w:t>ultimédia:</w:t>
+      </w:r>
+      <w:proofErr w:type="gramEnd"/>
+      <w:r>
+        <w:rPr>
+          <w:rFonts w:ascii="Arial" w:hAnsi="Arial"/>
+          <w:i/>
+          <w:iCs/>
+          <w:sz w:val="24"/>
+          <w:szCs w:val="14"/>
+          <w:lang w:eastAsia="fr-FR"/>
+        </w:rPr>
+        <w:t xml:space="preserve"> carte de site, maquettes papier, story </w:t>
+      </w:r>
+      <w:proofErr w:type="spellStart"/>
+      <w:r>
+        <w:rPr>
+          <w:rFonts w:ascii="Arial" w:hAnsi="Arial"/>
+          <w:i/>
+          <w:iCs/>
+          <w:sz w:val="24"/>
+          <w:szCs w:val="14"/>
+          <w:lang w:eastAsia="fr-FR"/>
+        </w:rPr>
+        <w:t>board</w:t>
+      </w:r>
+      <w:proofErr w:type="spellEnd"/>
+      <w:r>
+        <w:rPr>
+          <w:rFonts w:ascii="Arial" w:hAnsi="Arial"/>
+          <w:i/>
+          <w:iCs/>
+          <w:sz w:val="24"/>
+          <w:szCs w:val="14"/>
+          <w:lang w:eastAsia="fr-FR"/>
+        </w:rPr>
+        <w:t xml:space="preserve"> préliminaire, …</w:t>
       </w:r>
     </w:p>
     <w:p>
@@ -2898,7 +3202,31 @@
           <w:szCs w:val="14"/>
           <w:lang w:eastAsia="fr-FR"/>
         </w:rPr>
-        <w:t>ases de données: interfaces graphiques, modèle conceptuel</w:t>
+        <w:t xml:space="preserve">ases de </w:t>
+      </w:r>
+      <w:proofErr w:type="gramStart"/>
+      <w:r>
+        <w:rPr>
+          <w:rFonts w:ascii="Arial" w:hAnsi="Arial"/>
+          <w:i/>
+          <w:iCs/>
+          <w:sz w:val="24"/>
+          <w:szCs w:val="14"/>
+          <w:lang w:eastAsia="fr-FR"/>
+        </w:rPr>
+        <w:t>données:</w:t>
+      </w:r>
+      <w:proofErr w:type="gramEnd"/>
+      <w:r>
+        <w:rPr>
+          <w:rFonts w:ascii="Arial" w:hAnsi="Arial"/>
+          <w:i/>
+          <w:iCs/>
+          <w:sz w:val="24"/>
+          <w:szCs w:val="14"/>
+          <w:lang w:eastAsia="fr-FR"/>
+        </w:rPr>
+        <w:t xml:space="preserve"> interfaces graphiques, modèle conceptuel</w:t>
       </w:r>
       <w:r>
         <w:rPr>
@@ -2928,6 +3256,7 @@
           <w:lang w:eastAsia="fr-FR"/>
         </w:rPr>
       </w:pPr>
+      <w:proofErr w:type="gramStart"/>
       <w:r>
         <w:rPr>
           <w:rFonts w:ascii="Arial" w:hAnsi="Arial"/>
@@ -2948,7 +3277,19 @@
           <w:szCs w:val="14"/>
           <w:lang w:eastAsia="fr-FR"/>
         </w:rPr>
-        <w:t>rogrammation: interfaces graphiques, maquettes, analyse fonctionnelle…</w:t>
+        <w:t>rogrammation:</w:t>
+      </w:r>
+      <w:proofErr w:type="gramEnd"/>
+      <w:r>
+        <w:rPr>
+          <w:rFonts w:ascii="Arial" w:hAnsi="Arial"/>
+          <w:i/>
+          <w:iCs/>
+          <w:sz w:val="24"/>
+          <w:szCs w:val="14"/>
+          <w:lang w:eastAsia="fr-FR"/>
+        </w:rPr>
+        <w:t xml:space="preserve"> interfaces graphiques, maquettes, analyse fonctionnelle…</w:t>
       </w:r>
     </w:p>
     <w:p>
@@ -3032,7 +3373,25 @@
           <w:iCs/>
           <w:szCs w:val="14"/>
         </w:rPr>
-        <w:t xml:space="preserve">Décrire la stratégie globale de test: </w:t>
+        <w:t xml:space="preserve">Décrire la stratégie globale de </w:t>
+      </w:r>
+      <w:proofErr w:type="gramStart"/>
+      <w:r>
+        <w:rPr>
+          <w:i/>
+          <w:iCs/>
+          <w:szCs w:val="14"/>
+        </w:rPr>
+        <w:t>test:</w:t>
+      </w:r>
+      <w:proofErr w:type="gramEnd"/>
+      <w:r>
+        <w:rPr>
+          <w:i/>
+          <w:iCs/>
+          <w:szCs w:val="14"/>
+        </w:rPr>
+        <w:t xml:space="preserve"> </w:t>
       </w:r>
     </w:p>
     <w:p>
@@ -3063,6 +3422,7 @@
           <w:szCs w:val="14"/>
         </w:rPr>
       </w:pPr>
+      <w:proofErr w:type="gramStart"/>
       <w:r>
         <w:rPr>
           <w:i/>
@@ -3077,7 +3437,16 @@
           <w:iCs/>
           <w:szCs w:val="14"/>
         </w:rPr>
-        <w:t>ypes de des tests et ordre dans lequel ils seront effectués.</w:t>
+        <w:t>ypes</w:t>
+      </w:r>
+      <w:proofErr w:type="gramEnd"/>
+      <w:r>
+        <w:rPr>
+          <w:i/>
+          <w:iCs/>
+          <w:szCs w:val="14"/>
+        </w:rPr>
+        <w:t xml:space="preserve"> de des tests et ordre dans lequel ils seront effectués.</w:t>
       </w:r>
     </w:p>
     <w:p>
@@ -3097,6 +3466,7 @@
           <w:szCs w:val="14"/>
         </w:rPr>
       </w:pPr>
+      <w:proofErr w:type="gramStart"/>
       <w:r>
         <w:rPr>
           <w:i/>
@@ -3111,7 +3481,16 @@
           <w:iCs/>
           <w:szCs w:val="14"/>
         </w:rPr>
-        <w:t>es moyens à mettre en œuvre</w:t>
+        <w:t>es</w:t>
+      </w:r>
+      <w:proofErr w:type="gramEnd"/>
+      <w:r>
+        <w:rPr>
+          <w:i/>
+          <w:iCs/>
+          <w:szCs w:val="14"/>
+        </w:rPr>
+        <w:t xml:space="preserve"> moyens à mettre en œuvre</w:t>
       </w:r>
       <w:r>
         <w:rPr>
@@ -3139,6 +3518,7 @@
           <w:szCs w:val="14"/>
         </w:rPr>
       </w:pPr>
+      <w:proofErr w:type="gramStart"/>
       <w:r>
         <w:rPr>
           <w:i/>
@@ -3153,7 +3533,16 @@
           <w:iCs/>
           <w:szCs w:val="14"/>
         </w:rPr>
-        <w:t>ouverture des tests (tests exhaustifs ou non, si non, pourquoi ?)</w:t>
+        <w:t>ouverture</w:t>
+      </w:r>
+      <w:proofErr w:type="gramEnd"/>
+      <w:r>
+        <w:rPr>
+          <w:i/>
+          <w:iCs/>
+          <w:szCs w:val="14"/>
+        </w:rPr>
+        <w:t xml:space="preserve"> des tests (tests exhaustifs ou non, si non, pourquoi ?)</w:t>
       </w:r>
       <w:r>
         <w:rPr>
@@ -3181,6 +3570,7 @@
           <w:szCs w:val="14"/>
         </w:rPr>
       </w:pPr>
+      <w:proofErr w:type="gramStart"/>
       <w:r>
         <w:rPr>
           <w:i/>
@@ -3195,7 +3585,16 @@
           <w:iCs/>
           <w:szCs w:val="14"/>
         </w:rPr>
-        <w:t>onnées de test à prévoir (données réelles ?)</w:t>
+        <w:t>onnées</w:t>
+      </w:r>
+      <w:proofErr w:type="gramEnd"/>
+      <w:r>
+        <w:rPr>
+          <w:i/>
+          <w:iCs/>
+          <w:szCs w:val="14"/>
+        </w:rPr>
+        <w:t xml:space="preserve"> de test à prévoir (données réelles ?)</w:t>
       </w:r>
       <w:r>
         <w:rPr>
@@ -3223,13 +3622,23 @@
           <w:szCs w:val="14"/>
         </w:rPr>
       </w:pPr>
-      <w:r>
-        <w:rPr>
-          <w:i/>
-          <w:iCs/>
-          <w:szCs w:val="14"/>
-        </w:rPr>
-        <w:t>les testeurs extérieurs éventuels.</w:t>
+      <w:proofErr w:type="gramStart"/>
+      <w:r>
+        <w:rPr>
+          <w:i/>
+          <w:iCs/>
+          <w:szCs w:val="14"/>
+        </w:rPr>
+        <w:t>les</w:t>
+      </w:r>
+      <w:proofErr w:type="gramEnd"/>
+      <w:r>
+        <w:rPr>
+          <w:i/>
+          <w:iCs/>
+          <w:szCs w:val="14"/>
+        </w:rPr>
+        <w:t xml:space="preserve"> testeurs extérieurs éventuels.</w:t>
       </w:r>
     </w:p>
     <w:p>
@@ -3316,13 +3725,23 @@
           <w:sz w:val="24"/>
         </w:rPr>
       </w:pPr>
+      <w:proofErr w:type="gramStart"/>
       <w:r>
         <w:rPr>
           <w:rFonts w:ascii="Arial" w:hAnsi="Arial" w:cs="Arial"/>
           <w:i/>
           <w:sz w:val="24"/>
         </w:rPr>
-        <w:t>risques techniques (complexité, manque de compétences, …)</w:t>
+        <w:t>risques</w:t>
+      </w:r>
+      <w:proofErr w:type="gramEnd"/>
+      <w:r>
+        <w:rPr>
+          <w:rFonts w:ascii="Arial" w:hAnsi="Arial" w:cs="Arial"/>
+          <w:i/>
+          <w:sz w:val="24"/>
+        </w:rPr>
+        <w:t xml:space="preserve"> techniques (complexité, manque de compétences, …)</w:t>
       </w:r>
       <w:r>
         <w:rPr>
@@ -3368,7 +3787,25 @@
           <w:i/>
           <w:sz w:val="24"/>
         </w:rPr>
-        <w:t>Décrire aussi quelles solutions ont été appliquées pour réduire les risques (priorités, formation, actions, …)</w:t>
+        <w:t xml:space="preserve">Décrire aussi quelles solutions </w:t>
+      </w:r>
+      <w:proofErr w:type="gramStart"/>
+      <w:r>
+        <w:rPr>
+          <w:rFonts w:ascii="Arial" w:hAnsi="Arial" w:cs="Arial"/>
+          <w:i/>
+          <w:sz w:val="24"/>
+        </w:rPr>
+        <w:t>ont</w:t>
+      </w:r>
+      <w:proofErr w:type="gramEnd"/>
+      <w:r>
+        <w:rPr>
+          <w:rFonts w:ascii="Arial" w:hAnsi="Arial" w:cs="Arial"/>
+          <w:i/>
+          <w:sz w:val="24"/>
+        </w:rPr>
+        <w:t xml:space="preserve"> été appliquées pour réduire les risques (priorités, formation, actions, …)</w:t>
       </w:r>
       <w:r>
         <w:rPr>
@@ -3476,6 +3913,7 @@
           <w:lang w:eastAsia="fr-FR"/>
         </w:rPr>
       </w:pPr>
+      <w:proofErr w:type="gramStart"/>
       <w:r>
         <w:rPr>
           <w:rFonts w:ascii="Arial" w:hAnsi="Arial"/>
@@ -3486,7 +3924,19 @@
           <w:lang w:eastAsia="fr-FR"/>
         </w:rPr>
         <w:lastRenderedPageBreak/>
-        <w:t xml:space="preserve">planning indiquant les dates de début et de fin du projet ainsi que le découpage connu des diverses phases. </w:t>
+        <w:t>planning</w:t>
+      </w:r>
+      <w:proofErr w:type="gramEnd"/>
+      <w:r>
+        <w:rPr>
+          <w:rFonts w:ascii="Arial" w:hAnsi="Arial"/>
+          <w:i/>
+          <w:iCs/>
+          <w:sz w:val="24"/>
+          <w:szCs w:val="14"/>
+          <w:lang w:eastAsia="fr-FR"/>
+        </w:rPr>
+        <w:t xml:space="preserve"> indiquant les dates de début et de fin du projet ainsi que le découpage connu des diverses phases. </w:t>
       </w:r>
     </w:p>
     <w:p>
@@ -3505,6 +3955,7 @@
           <w:lang w:eastAsia="fr-FR"/>
         </w:rPr>
       </w:pPr>
+      <w:proofErr w:type="gramStart"/>
       <w:r>
         <w:rPr>
           <w:rFonts w:ascii="Arial" w:hAnsi="Arial"/>
@@ -3514,7 +3965,19 @@
           <w:szCs w:val="14"/>
           <w:lang w:eastAsia="fr-FR"/>
         </w:rPr>
-        <w:t>partage des tâches en cas de travail à plusieurs.</w:t>
+        <w:t>partage</w:t>
+      </w:r>
+      <w:proofErr w:type="gramEnd"/>
+      <w:r>
+        <w:rPr>
+          <w:rFonts w:ascii="Arial" w:hAnsi="Arial"/>
+          <w:i/>
+          <w:iCs/>
+          <w:sz w:val="24"/>
+          <w:szCs w:val="14"/>
+          <w:lang w:eastAsia="fr-FR"/>
+        </w:rPr>
+        <w:t xml:space="preserve"> des tâches en cas de travail à plusieurs.</w:t>
       </w:r>
     </w:p>
     <w:p>
@@ -3662,8 +4125,18 @@
           <w:i/>
           <w:sz w:val="24"/>
         </w:rPr>
-        <w:t>Fournir tous les document de conception:</w:t>
-      </w:r>
+        <w:t xml:space="preserve">Fournir tous les document de </w:t>
+      </w:r>
+      <w:proofErr w:type="gramStart"/>
+      <w:r>
+        <w:rPr>
+          <w:rFonts w:ascii="Arial" w:hAnsi="Arial" w:cs="Arial"/>
+          <w:i/>
+          <w:sz w:val="24"/>
+        </w:rPr>
+        <w:t>conception:</w:t>
+      </w:r>
+      <w:proofErr w:type="gramEnd"/>
     </w:p>
     <w:p>
       <w:pPr>
@@ -3693,13 +4166,23 @@
           <w:sz w:val="24"/>
         </w:rPr>
       </w:pPr>
+      <w:proofErr w:type="gramStart"/>
       <w:r>
         <w:rPr>
           <w:rFonts w:ascii="Arial" w:hAnsi="Arial" w:cs="Arial"/>
           <w:i/>
           <w:sz w:val="24"/>
         </w:rPr>
-        <w:t>le choix du matériel HW</w:t>
+        <w:t>le</w:t>
+      </w:r>
+      <w:proofErr w:type="gramEnd"/>
+      <w:r>
+        <w:rPr>
+          <w:rFonts w:ascii="Arial" w:hAnsi="Arial" w:cs="Arial"/>
+          <w:i/>
+          <w:sz w:val="24"/>
+        </w:rPr>
+        <w:t xml:space="preserve"> choix du matériel HW</w:t>
       </w:r>
     </w:p>
     <w:p>
@@ -3715,13 +4198,23 @@
           <w:sz w:val="24"/>
         </w:rPr>
       </w:pPr>
+      <w:proofErr w:type="gramStart"/>
       <w:r>
         <w:rPr>
           <w:rFonts w:ascii="Arial" w:hAnsi="Arial" w:cs="Arial"/>
           <w:i/>
           <w:sz w:val="24"/>
         </w:rPr>
-        <w:t xml:space="preserve">le choix des systèmes d'exploitation pour la réalisation </w:t>
+        <w:t>le</w:t>
+      </w:r>
+      <w:proofErr w:type="gramEnd"/>
+      <w:r>
+        <w:rPr>
+          <w:rFonts w:ascii="Arial" w:hAnsi="Arial" w:cs="Arial"/>
+          <w:i/>
+          <w:sz w:val="24"/>
+        </w:rPr>
+        <w:t xml:space="preserve"> choix des systèmes d'exploitation pour la réalisation </w:t>
       </w:r>
       <w:r>
         <w:rPr>
@@ -3754,13 +4247,23 @@
           <w:sz w:val="24"/>
         </w:rPr>
       </w:pPr>
+      <w:proofErr w:type="gramStart"/>
       <w:r>
         <w:rPr>
           <w:rFonts w:ascii="Arial" w:hAnsi="Arial" w:cs="Arial"/>
           <w:i/>
           <w:sz w:val="24"/>
         </w:rPr>
-        <w:t xml:space="preserve">le choix des outils logiciels pour la réalisation </w:t>
+        <w:t>le</w:t>
+      </w:r>
+      <w:proofErr w:type="gramEnd"/>
+      <w:r>
+        <w:rPr>
+          <w:rFonts w:ascii="Arial" w:hAnsi="Arial" w:cs="Arial"/>
+          <w:i/>
+          <w:sz w:val="24"/>
+        </w:rPr>
+        <w:t xml:space="preserve"> choix des outils logiciels pour la réalisation </w:t>
       </w:r>
       <w:r>
         <w:rPr>
@@ -3793,13 +4296,23 @@
           <w:sz w:val="24"/>
         </w:rPr>
       </w:pPr>
+      <w:proofErr w:type="gramStart"/>
       <w:r>
         <w:rPr>
           <w:rFonts w:ascii="Arial" w:hAnsi="Arial" w:cs="Arial"/>
           <w:i/>
           <w:sz w:val="24"/>
         </w:rPr>
-        <w:t xml:space="preserve">site web: </w:t>
+        <w:t>site</w:t>
+      </w:r>
+      <w:proofErr w:type="gramEnd"/>
+      <w:r>
+        <w:rPr>
+          <w:rFonts w:ascii="Arial" w:hAnsi="Arial" w:cs="Arial"/>
+          <w:i/>
+          <w:sz w:val="24"/>
+        </w:rPr>
+        <w:t xml:space="preserve"> web: </w:t>
       </w:r>
       <w:r>
         <w:rPr>
@@ -3823,13 +4336,23 @@
           <w:sz w:val="24"/>
         </w:rPr>
       </w:pPr>
+      <w:proofErr w:type="gramStart"/>
       <w:r>
         <w:rPr>
           <w:rFonts w:ascii="Arial" w:hAnsi="Arial" w:cs="Arial"/>
           <w:i/>
           <w:sz w:val="24"/>
         </w:rPr>
-        <w:t>bases de données: décrire le modèle relationnel, le contenu détaillé des tables (caractéristiques de chaque champs) et les requêtes.</w:t>
+        <w:t>bases</w:t>
+      </w:r>
+      <w:proofErr w:type="gramEnd"/>
+      <w:r>
+        <w:rPr>
+          <w:rFonts w:ascii="Arial" w:hAnsi="Arial" w:cs="Arial"/>
+          <w:i/>
+          <w:sz w:val="24"/>
+        </w:rPr>
+        <w:t xml:space="preserve"> de données: décrire le modèle relationnel, le contenu détaillé des tables (caractéristiques de chaque champs) et les requêtes.</w:t>
       </w:r>
     </w:p>
     <w:p>
@@ -3845,20 +4368,30 @@
           <w:sz w:val="24"/>
         </w:rPr>
       </w:pPr>
+      <w:proofErr w:type="gramStart"/>
       <w:r>
         <w:rPr>
           <w:rFonts w:ascii="Arial" w:hAnsi="Arial" w:cs="Arial"/>
           <w:i/>
           <w:sz w:val="24"/>
         </w:rPr>
-        <w:t>programmation et scripts: organigramme, architecture du programme, découpage modulaire, entrées-sorties des modules, pseudo-code</w:t>
-      </w:r>
+        <w:t>programmation</w:t>
+      </w:r>
+      <w:proofErr w:type="gramEnd"/>
       <w:r>
         <w:rPr>
           <w:rFonts w:ascii="Arial" w:hAnsi="Arial" w:cs="Arial"/>
           <w:i/>
           <w:sz w:val="24"/>
         </w:rPr>
+        <w:t xml:space="preserve"> et scripts: organigramme, architecture du programme, découpage modulaire, entrées-sorties des modules, pseudo-code</w:t>
+      </w:r>
+      <w:r>
+        <w:rPr>
+          <w:rFonts w:ascii="Arial" w:hAnsi="Arial" w:cs="Arial"/>
+          <w:i/>
+          <w:sz w:val="24"/>
+        </w:rPr>
         <w:t xml:space="preserve"> </w:t>
       </w:r>
       <w:r>
@@ -3877,13 +4410,23 @@
         </w:rPr>
         <w:t xml:space="preserve"> </w:t>
       </w:r>
+      <w:proofErr w:type="spellStart"/>
       <w:r>
         <w:rPr>
           <w:rFonts w:ascii="Arial" w:hAnsi="Arial" w:cs="Arial"/>
           <w:i/>
           <w:sz w:val="24"/>
         </w:rPr>
-        <w:t>structogramme…</w:t>
+        <w:t>structogramme</w:t>
+      </w:r>
+      <w:proofErr w:type="spellEnd"/>
+      <w:r>
+        <w:rPr>
+          <w:rFonts w:ascii="Arial" w:hAnsi="Arial" w:cs="Arial"/>
+          <w:i/>
+          <w:sz w:val="24"/>
+        </w:rPr>
+        <w:t>…</w:t>
       </w:r>
     </w:p>
     <w:p>
@@ -4043,12 +4586,21 @@
           <w:iCs/>
         </w:rPr>
       </w:pPr>
-      <w:r>
-        <w:rPr>
-          <w:i/>
-          <w:iCs/>
-        </w:rPr>
-        <w:t>les répertoires où le logiciel est installé</w:t>
+      <w:proofErr w:type="gramStart"/>
+      <w:r>
+        <w:rPr>
+          <w:i/>
+          <w:iCs/>
+        </w:rPr>
+        <w:t>les</w:t>
+      </w:r>
+      <w:proofErr w:type="gramEnd"/>
+      <w:r>
+        <w:rPr>
+          <w:i/>
+          <w:iCs/>
+        </w:rPr>
+        <w:t xml:space="preserve"> répertoires où le logiciel est installé</w:t>
       </w:r>
     </w:p>
     <w:p>
@@ -4067,12 +4619,21 @@
           <w:iCs/>
         </w:rPr>
       </w:pPr>
-      <w:r>
-        <w:rPr>
-          <w:i/>
-          <w:iCs/>
-        </w:rPr>
-        <w:t>la liste de tous les fichiers et une rapide description de leur contenu (des noms qui parlent !)</w:t>
+      <w:proofErr w:type="gramStart"/>
+      <w:r>
+        <w:rPr>
+          <w:i/>
+          <w:iCs/>
+        </w:rPr>
+        <w:t>la</w:t>
+      </w:r>
+      <w:proofErr w:type="gramEnd"/>
+      <w:r>
+        <w:rPr>
+          <w:i/>
+          <w:iCs/>
+        </w:rPr>
+        <w:t xml:space="preserve"> liste de tous les fichiers et une rapide description de leur contenu (des noms qui parlent !)</w:t>
       </w:r>
     </w:p>
     <w:p>
@@ -4091,12 +4652,21 @@
           <w:iCs/>
         </w:rPr>
       </w:pPr>
-      <w:r>
-        <w:rPr>
-          <w:i/>
-          <w:iCs/>
-        </w:rPr>
-        <w:t>les versions des systèmes d'exploitation et des outils logiciels</w:t>
+      <w:proofErr w:type="gramStart"/>
+      <w:r>
+        <w:rPr>
+          <w:i/>
+          <w:iCs/>
+        </w:rPr>
+        <w:t>les</w:t>
+      </w:r>
+      <w:proofErr w:type="gramEnd"/>
+      <w:r>
+        <w:rPr>
+          <w:i/>
+          <w:iCs/>
+        </w:rPr>
+        <w:t xml:space="preserve"> versions des systèmes d'exploitation et des outils logiciels</w:t>
       </w:r>
     </w:p>
     <w:p>
@@ -4115,12 +4685,21 @@
           <w:iCs/>
         </w:rPr>
       </w:pPr>
-      <w:r>
-        <w:rPr>
-          <w:i/>
-          <w:iCs/>
-        </w:rPr>
-        <w:t>la description exacte du matériel</w:t>
+      <w:proofErr w:type="gramStart"/>
+      <w:r>
+        <w:rPr>
+          <w:i/>
+          <w:iCs/>
+        </w:rPr>
+        <w:t>la</w:t>
+      </w:r>
+      <w:proofErr w:type="gramEnd"/>
+      <w:r>
+        <w:rPr>
+          <w:i/>
+          <w:iCs/>
+        </w:rPr>
+        <w:t xml:space="preserve"> description exacte du matériel</w:t>
       </w:r>
     </w:p>
     <w:p>
@@ -4139,12 +4718,21 @@
           <w:iCs/>
         </w:rPr>
       </w:pPr>
-      <w:r>
-        <w:rPr>
-          <w:i/>
-          <w:iCs/>
-        </w:rPr>
-        <w:t>le numé</w:t>
+      <w:proofErr w:type="gramStart"/>
+      <w:r>
+        <w:rPr>
+          <w:i/>
+          <w:iCs/>
+        </w:rPr>
+        <w:t>le</w:t>
+      </w:r>
+      <w:proofErr w:type="gramEnd"/>
+      <w:r>
+        <w:rPr>
+          <w:i/>
+          <w:iCs/>
+        </w:rPr>
+        <w:t xml:space="preserve"> numé</w:t>
       </w:r>
       <w:r>
         <w:rPr>
@@ -4178,12 +4766,21 @@
           <w:u w:val="single"/>
         </w:rPr>
       </w:pPr>
-      <w:r>
-        <w:rPr>
-          <w:i/>
-          <w:iCs/>
-        </w:rPr>
-        <w:t>programmation et scripts: librairies externes, dictionnaire des données, reconstruction du logiciel</w:t>
+      <w:proofErr w:type="gramStart"/>
+      <w:r>
+        <w:rPr>
+          <w:i/>
+          <w:iCs/>
+        </w:rPr>
+        <w:t>programmation</w:t>
+      </w:r>
+      <w:proofErr w:type="gramEnd"/>
+      <w:r>
+        <w:rPr>
+          <w:i/>
+          <w:iCs/>
+        </w:rPr>
+        <w:t xml:space="preserve"> et scripts: librairies externes, dictionnaire des données, reconstruction du logiciel</w:t>
       </w:r>
       <w:r>
         <w:rPr>
@@ -4246,7 +4843,25 @@
           <w:iCs/>
           <w:u w:val="single"/>
         </w:rPr>
-        <w:t>Evitez d’inclure les listings des sources</w:t>
+        <w:t xml:space="preserve">Evitez d’inclure les </w:t>
+      </w:r>
+      <w:proofErr w:type="gramStart"/>
+      <w:r>
+        <w:rPr>
+          <w:i/>
+          <w:iCs/>
+          <w:u w:val="single"/>
+        </w:rPr>
+        <w:t>listings</w:t>
+      </w:r>
+      <w:proofErr w:type="gramEnd"/>
+      <w:r>
+        <w:rPr>
+          <w:i/>
+          <w:iCs/>
+          <w:u w:val="single"/>
+        </w:rPr>
+        <w:t xml:space="preserve"> des sources</w:t>
       </w:r>
       <w:r>
         <w:rPr>
@@ -4306,8 +4921,16 @@
         <w:rPr>
           <w:i/>
         </w:rPr>
-        <w:t>Pour chaque partie testée de votre projet, il faut décrire:</w:t>
-      </w:r>
+        <w:t xml:space="preserve">Pour chaque partie testée de votre projet, il faut </w:t>
+      </w:r>
+      <w:proofErr w:type="gramStart"/>
+      <w:r>
+        <w:rPr>
+          <w:i/>
+        </w:rPr>
+        <w:t>décrire:</w:t>
+      </w:r>
+      <w:proofErr w:type="gramEnd"/>
     </w:p>
     <w:p>
       <w:pPr>
@@ -4329,11 +4952,19 @@
           <w:i/>
         </w:rPr>
       </w:pPr>
-      <w:r>
-        <w:rPr>
-          <w:i/>
-        </w:rPr>
-        <w:t>les conditions exactes de chaque test</w:t>
+      <w:proofErr w:type="gramStart"/>
+      <w:r>
+        <w:rPr>
+          <w:i/>
+        </w:rPr>
+        <w:t>les</w:t>
+      </w:r>
+      <w:proofErr w:type="gramEnd"/>
+      <w:r>
+        <w:rPr>
+          <w:i/>
+        </w:rPr>
+        <w:t xml:space="preserve"> conditions exactes de chaque test</w:t>
       </w:r>
     </w:p>
     <w:p>
@@ -4346,11 +4977,19 @@
           <w:i/>
         </w:rPr>
       </w:pPr>
-      <w:r>
-        <w:rPr>
-          <w:i/>
-        </w:rPr>
-        <w:t>les preuves de test (papier ou fichier)</w:t>
+      <w:proofErr w:type="gramStart"/>
+      <w:r>
+        <w:rPr>
+          <w:i/>
+        </w:rPr>
+        <w:t>les</w:t>
+      </w:r>
+      <w:proofErr w:type="gramEnd"/>
+      <w:r>
+        <w:rPr>
+          <w:i/>
+        </w:rPr>
+        <w:t xml:space="preserve"> preuves de test (papier ou fichier)</w:t>
       </w:r>
     </w:p>
     <w:p>
@@ -4363,11 +5002,19 @@
           <w:i/>
         </w:rPr>
       </w:pPr>
-      <w:r>
-        <w:rPr>
-          <w:i/>
-        </w:rPr>
-        <w:t xml:space="preserve">tests sans preuve: fournir au moins une description </w:t>
+      <w:proofErr w:type="gramStart"/>
+      <w:r>
+        <w:rPr>
+          <w:i/>
+        </w:rPr>
+        <w:t>tests</w:t>
+      </w:r>
+      <w:proofErr w:type="gramEnd"/>
+      <w:r>
+        <w:rPr>
+          <w:i/>
+        </w:rPr>
+        <w:t xml:space="preserve"> sans preuve: fournir au moins une description </w:t>
       </w:r>
     </w:p>
     <w:p>
@@ -4426,7 +5073,21 @@
         <w:rPr>
           <w:i/>
         </w:rPr>
-        <w:t xml:space="preserve">S'il reste encore des erreurs: </w:t>
+        <w:t xml:space="preserve">S'il reste encore des </w:t>
+      </w:r>
+      <w:proofErr w:type="gramStart"/>
+      <w:r>
+        <w:rPr>
+          <w:i/>
+        </w:rPr>
+        <w:t>erreurs:</w:t>
+      </w:r>
+      <w:proofErr w:type="gramEnd"/>
+      <w:r>
+        <w:rPr>
+          <w:i/>
+        </w:rPr>
+        <w:t xml:space="preserve"> </w:t>
       </w:r>
     </w:p>
     <w:p>
@@ -4579,12 +5240,21 @@
           <w:i/>
         </w:rPr>
       </w:pPr>
+      <w:proofErr w:type="gramStart"/>
       <w:r>
         <w:rPr>
           <w:rFonts w:cs="Arial"/>
           <w:i/>
         </w:rPr>
-        <w:t>le rapport de projet</w:t>
+        <w:t>le</w:t>
+      </w:r>
+      <w:proofErr w:type="gramEnd"/>
+      <w:r>
+        <w:rPr>
+          <w:rFonts w:cs="Arial"/>
+          <w:i/>
+        </w:rPr>
+        <w:t xml:space="preserve"> rapport de projet</w:t>
       </w:r>
     </w:p>
     <w:p>
@@ -4598,12 +5268,21 @@
           <w:i/>
         </w:rPr>
       </w:pPr>
+      <w:proofErr w:type="gramStart"/>
       <w:r>
         <w:rPr>
           <w:rFonts w:cs="Arial"/>
           <w:i/>
         </w:rPr>
-        <w:t>le manuel d'Installation (en annexe)</w:t>
+        <w:t>le</w:t>
+      </w:r>
+      <w:proofErr w:type="gramEnd"/>
+      <w:r>
+        <w:rPr>
+          <w:rFonts w:cs="Arial"/>
+          <w:i/>
+        </w:rPr>
+        <w:t xml:space="preserve"> manuel d'Installation (en annexe)</w:t>
       </w:r>
     </w:p>
     <w:p>
@@ -4617,12 +5296,21 @@
           <w:i/>
         </w:rPr>
       </w:pPr>
+      <w:proofErr w:type="gramStart"/>
       <w:r>
         <w:rPr>
           <w:rFonts w:cs="Arial"/>
           <w:i/>
         </w:rPr>
-        <w:t>le manuel d'Utilisation avec des exemples graphiques (en annexe)</w:t>
+        <w:t>le</w:t>
+      </w:r>
+      <w:proofErr w:type="gramEnd"/>
+      <w:r>
+        <w:rPr>
+          <w:rFonts w:cs="Arial"/>
+          <w:i/>
+        </w:rPr>
+        <w:t xml:space="preserve"> manuel d'Utilisation avec des exemples graphiques (en annexe)</w:t>
       </w:r>
     </w:p>
     <w:p>
@@ -4636,12 +5324,21 @@
           <w:i/>
         </w:rPr>
       </w:pPr>
+      <w:proofErr w:type="gramStart"/>
       <w:r>
         <w:rPr>
           <w:rFonts w:cs="Arial"/>
           <w:i/>
         </w:rPr>
-        <w:t>autres…</w:t>
+        <w:t>autres</w:t>
+      </w:r>
+      <w:proofErr w:type="gramEnd"/>
+      <w:r>
+        <w:rPr>
+          <w:rFonts w:cs="Arial"/>
+          <w:i/>
+        </w:rPr>
+        <w:t>…</w:t>
       </w:r>
     </w:p>
     <w:p>
@@ -4711,8 +5408,18 @@
           <w:i/>
           <w:sz w:val="24"/>
         </w:rPr>
-        <w:t>Développez en tous cas les points suivants:</w:t>
-      </w:r>
+        <w:t xml:space="preserve">Développez en tous cas les points </w:t>
+      </w:r>
+      <w:proofErr w:type="gramStart"/>
+      <w:r>
+        <w:rPr>
+          <w:rFonts w:ascii="Arial" w:hAnsi="Arial" w:cs="Arial"/>
+          <w:i/>
+          <w:sz w:val="24"/>
+        </w:rPr>
+        <w:t>suivants:</w:t>
+      </w:r>
+      <w:proofErr w:type="gramEnd"/>
     </w:p>
     <w:p>
       <w:pPr>
@@ -4915,7 +5622,21 @@
         <w:rPr>
           <w:i/>
         </w:rPr>
-        <w:t xml:space="preserve"> (Titre, auteur, date), des sites Internet (URL) consultés, des articles (Revue, date, titre, auteur)… Et de toutes les aides externes (noms)   </w:t>
+        <w:t xml:space="preserve"> (Titre, auteur, date), des sites Internet (URL) consultés, des articles (Revue, date, titre, </w:t>
+      </w:r>
+      <w:proofErr w:type="gramStart"/>
+      <w:r>
+        <w:rPr>
+          <w:i/>
+        </w:rPr>
+        <w:t>auteur)…</w:t>
+      </w:r>
+      <w:proofErr w:type="gramEnd"/>
+      <w:r>
+        <w:rPr>
+          <w:i/>
+        </w:rPr>
+        <w:t xml:space="preserve"> Et de toutes les aides externes (noms) </w:t>
       </w:r>
     </w:p>
     <w:p>
@@ -4923,36 +5644,79 @@
         <w:ind w:left="426"/>
         <w:rPr>
           <w:i/>
-          <w:lang w:val="en-US"/>
-        </w:rPr>
-      </w:pPr>
-      <w:r>
-        <w:rPr>
-          <w:lang w:val="en-US"/>
-        </w:rPr>
+        </w:rPr>
+      </w:pPr>
+      <w:r>
+        <w:rPr>
+          <w:i/>
+        </w:rPr>
+        <w:t xml:space="preserve">  </w:t>
+      </w:r>
+    </w:p>
+    <w:p>
+      <w:pPr>
+        <w:ind w:left="426"/>
+      </w:pPr>
+      <w:r>
         <w:t xml:space="preserve">Free Code Camp, </w:t>
       </w:r>
       <w:hyperlink r:id="rId10" w:history="1">
         <w:r>
           <w:rPr>
             <w:rStyle w:val="Lienhypertexte"/>
-            <w:lang w:val="en-US"/>
-          </w:rPr>
-          <w:t>.gitignore File – How to Ignore Files and Folders in Git</w:t>
+          </w:rPr>
+          <w:t>.</w:t>
+        </w:r>
+        <w:proofErr w:type="spellStart"/>
+        <w:r>
+          <w:rPr>
+            <w:rStyle w:val="Lienhypertexte"/>
+          </w:rPr>
+          <w:t>gitignore</w:t>
+        </w:r>
+        <w:proofErr w:type="spellEnd"/>
+        <w:r>
+          <w:rPr>
+            <w:rStyle w:val="Lienhypertexte"/>
+          </w:rPr>
+          <w:t xml:space="preserve"> File – How to Ignore Files and Folders in Git</w:t>
         </w:r>
       </w:hyperlink>
       <w:r>
-        <w:rPr>
-          <w:lang w:val="en-US"/>
-        </w:rPr>
-        <w:t>, 17.</w:t>
-      </w:r>
-      <w:r>
-        <w:rPr>
-          <w:lang w:val="en-US"/>
-        </w:rPr>
-        <w:t>03.25</w:t>
-      </w:r>
+        <w:t>, 17.03.25</w:t>
+      </w:r>
+    </w:p>
+    <w:p>
+      <w:pPr>
+        <w:ind w:left="426"/>
+      </w:pPr>
+      <w:proofErr w:type="spellStart"/>
+      <w:r>
+        <w:t>Youtube</w:t>
+      </w:r>
+      <w:proofErr w:type="spellEnd"/>
+      <w:r>
+        <w:t xml:space="preserve">, </w:t>
+      </w:r>
+      <w:hyperlink r:id="rId11" w:history="1">
+        <w:r>
+          <w:rPr>
+            <w:rStyle w:val="Lienhypertexte"/>
+          </w:rPr>
+          <w:t>Communication entre fenêtres - [Windows Forms en C#] #4</w:t>
+        </w:r>
+      </w:hyperlink>
+      <w:r>
+        <w:t>, 17.03.25</w:t>
+      </w:r>
+    </w:p>
+    <w:p>
+      <w:pPr>
+        <w:ind w:left="426"/>
+        <w:rPr>
+          <w:i/>
+        </w:rPr>
+      </w:pPr>
     </w:p>
     <w:p>
       <w:pPr>
@@ -5262,8 +6026,8 @@
       </w:pPr>
     </w:p>
     <w:sectPr>
-      <w:headerReference w:type="default" r:id="rId11"/>
-      <w:footerReference w:type="default" r:id="rId12"/>
+      <w:headerReference w:type="default" r:id="rId12"/>
+      <w:footerReference w:type="default" r:id="rId13"/>
       <w:pgSz w:w="11906" w:h="16838" w:code="9"/>
       <w:pgMar w:top="1418" w:right="1418" w:bottom="1418" w:left="1418" w:header="720" w:footer="720" w:gutter="0"/>
       <w:cols w:space="720"/>
@@ -5305,12 +6069,21 @@
         <w:szCs w:val="16"/>
       </w:rPr>
     </w:pPr>
+    <w:proofErr w:type="gramStart"/>
     <w:r>
       <w:rPr>
         <w:sz w:val="16"/>
         <w:szCs w:val="16"/>
       </w:rPr>
-      <w:t>i-CQ VD Octobre 2010</w:t>
+      <w:t>i</w:t>
+    </w:r>
+    <w:proofErr w:type="gramEnd"/>
+    <w:r>
+      <w:rPr>
+        <w:sz w:val="16"/>
+        <w:szCs w:val="16"/>
+      </w:rPr>
+      <w:t>-CQ VD Octobre 2010</w:t>
     </w:r>
     <w:r>
       <w:rPr>
@@ -5372,7 +6145,23 @@
         <w:sz w:val="16"/>
         <w:szCs w:val="16"/>
       </w:rPr>
-      <w:t>Dernière modif : 02.12.2010</w:t>
+      <w:t xml:space="preserve">Dernière </w:t>
+    </w:r>
+    <w:proofErr w:type="spellStart"/>
+    <w:r>
+      <w:rPr>
+        <w:sz w:val="16"/>
+        <w:szCs w:val="16"/>
+      </w:rPr>
+      <w:t>modif</w:t>
+    </w:r>
+    <w:proofErr w:type="spellEnd"/>
+    <w:r>
+      <w:rPr>
+        <w:sz w:val="16"/>
+        <w:szCs w:val="16"/>
+      </w:rPr>
+      <w:t> : 02.12.2010</w:t>
     </w:r>
     <w:r>
       <w:rPr>
@@ -8320,6 +9109,18 @@
 </file>
 
 <file path=customXml/item1.xml><?xml version="1.0" encoding="utf-8"?>
+<p:properties xmlns:p="http://schemas.microsoft.com/office/2006/metadata/properties" xmlns:xsi="http://www.w3.org/2001/XMLSchema-instance" xmlns:pc="http://schemas.microsoft.com/office/infopath/2007/PartnerControls">
+  <documentManagement>
+    <IconOverlay xmlns="http://schemas.microsoft.com/sharepoint/v4" xsi:nil="true"/>
+    <lcf76f155ced4ddcb4097134ff3c332f xmlns="bf2f2df3-a963-4452-b0e7-67dabc627c35">
+      <Terms xmlns="http://schemas.microsoft.com/office/infopath/2007/PartnerControls"/>
+    </lcf76f155ced4ddcb4097134ff3c332f>
+    <TaxCatchAll xmlns="f7d9f5a6-831d-4621-8c77-cbcaf993e406" xsi:nil="true"/>
+  </documentManagement>
+</p:properties>
+</file>
+
+<file path=customXml/item2.xml><?xml version="1.0" encoding="utf-8"?>
 <?mso-contentType ?>
 <FormTemplates xmlns="http://schemas.microsoft.com/sharepoint/v3/contenttype/forms">
   <Display>DocumentLibraryForm</Display>
@@ -8328,7 +9129,7 @@
 </FormTemplates>
 </file>
 
-<file path=customXml/item2.xml><?xml version="1.0" encoding="utf-8"?>
+<file path=customXml/item3.xml><?xml version="1.0" encoding="utf-8"?>
 <ct:contentTypeSchema xmlns:ct="http://schemas.microsoft.com/office/2006/metadata/contentType" xmlns:ma="http://schemas.microsoft.com/office/2006/metadata/properties/metaAttributes" ct:_="" ma:_="" ma:contentTypeName="Document" ma:contentTypeID="0x0101001ABD9BFFC9E543439C53A2705AE306EF" ma:contentTypeVersion="19" ma:contentTypeDescription="Crée un document." ma:contentTypeScope="" ma:versionID="f3418dd4ca302601ba73fa17965a3f21">
   <xsd:schema xmlns:xsd="http://www.w3.org/2001/XMLSchema" xmlns:xs="http://www.w3.org/2001/XMLSchema" xmlns:p="http://schemas.microsoft.com/office/2006/metadata/properties" xmlns:ns2="bf2f2df3-a963-4452-b0e7-67dabc627c35" xmlns:ns3="http://schemas.microsoft.com/sharepoint/v4" xmlns:ns4="f7d9f5a6-831d-4621-8c77-cbcaf993e406" targetNamespace="http://schemas.microsoft.com/office/2006/metadata/properties" ma:root="true" ma:fieldsID="5d82fd028d299635ce1df2d808d1b2ae" ns2:_="" ns3:_="" ns4:_="">
     <xsd:import namespace="bf2f2df3-a963-4452-b0e7-67dabc627c35"/>
@@ -8594,19 +9395,19 @@
 </ct:contentTypeSchema>
 </file>
 
-<file path=customXml/item3.xml><?xml version="1.0" encoding="utf-8"?>
-<p:properties xmlns:p="http://schemas.microsoft.com/office/2006/metadata/properties" xmlns:xsi="http://www.w3.org/2001/XMLSchema-instance" xmlns:pc="http://schemas.microsoft.com/office/infopath/2007/PartnerControls">
-  <documentManagement>
-    <IconOverlay xmlns="http://schemas.microsoft.com/sharepoint/v4" xsi:nil="true"/>
-    <lcf76f155ced4ddcb4097134ff3c332f xmlns="bf2f2df3-a963-4452-b0e7-67dabc627c35">
-      <Terms xmlns="http://schemas.microsoft.com/office/infopath/2007/PartnerControls"/>
-    </lcf76f155ced4ddcb4097134ff3c332f>
-    <TaxCatchAll xmlns="f7d9f5a6-831d-4621-8c77-cbcaf993e406" xsi:nil="true"/>
-  </documentManagement>
-</p:properties>
+<file path=customXml/itemProps1.xml><?xml version="1.0" encoding="utf-8"?>
+<ds:datastoreItem xmlns:ds="http://schemas.openxmlformats.org/officeDocument/2006/customXml" ds:itemID="{1596957B-C68E-418D-8E9E-2250DD10281B}">
+  <ds:schemaRefs>
+    <ds:schemaRef ds:uri="http://schemas.microsoft.com/office/2006/metadata/properties"/>
+    <ds:schemaRef ds:uri="http://schemas.microsoft.com/office/infopath/2007/PartnerControls"/>
+    <ds:schemaRef ds:uri="http://schemas.microsoft.com/sharepoint/v4"/>
+    <ds:schemaRef ds:uri="bf2f2df3-a963-4452-b0e7-67dabc627c35"/>
+    <ds:schemaRef ds:uri="f7d9f5a6-831d-4621-8c77-cbcaf993e406"/>
+  </ds:schemaRefs>
+</ds:datastoreItem>
 </file>
 
-<file path=customXml/itemProps1.xml><?xml version="1.0" encoding="utf-8"?>
+<file path=customXml/itemProps2.xml><?xml version="1.0" encoding="utf-8"?>
 <ds:datastoreItem xmlns:ds="http://schemas.openxmlformats.org/officeDocument/2006/customXml" ds:itemID="{1DADA05A-DA17-4CB0-90B5-C889667DD54A}">
   <ds:schemaRefs>
     <ds:schemaRef ds:uri="http://schemas.microsoft.com/sharepoint/v3/contenttype/forms"/>
@@ -8614,7 +9415,7 @@
 </ds:datastoreItem>
 </file>
 
-<file path=customXml/itemProps2.xml><?xml version="1.0" encoding="utf-8"?>
+<file path=customXml/itemProps3.xml><?xml version="1.0" encoding="utf-8"?>
 <ds:datastoreItem xmlns:ds="http://schemas.openxmlformats.org/officeDocument/2006/customXml" ds:itemID="{A9A43FF3-6D16-4F24-809C-234E4FE25130}">
   <ds:schemaRefs>
     <ds:schemaRef ds:uri="http://schemas.microsoft.com/office/2006/metadata/contentType"/>
@@ -8632,16 +9433,4 @@
     <ds:schemaRef ds:uri="http://schemas.microsoft.com/internal/obd"/>
   </ds:schemaRefs>
 </ds:datastoreItem>
-</file>
-
-<file path=customXml/itemProps3.xml><?xml version="1.0" encoding="utf-8"?>
-<ds:datastoreItem xmlns:ds="http://schemas.openxmlformats.org/officeDocument/2006/customXml" ds:itemID="{1596957B-C68E-418D-8E9E-2250DD10281B}">
-  <ds:schemaRefs>
-    <ds:schemaRef ds:uri="http://schemas.microsoft.com/office/2006/metadata/properties"/>
-    <ds:schemaRef ds:uri="http://schemas.microsoft.com/office/infopath/2007/PartnerControls"/>
-    <ds:schemaRef ds:uri="http://schemas.microsoft.com/sharepoint/v4"/>
-    <ds:schemaRef ds:uri="bf2f2df3-a963-4452-b0e7-67dabc627c35"/>
-    <ds:schemaRef ds:uri="f7d9f5a6-831d-4621-8c77-cbcaf993e406"/>
-  </ds:schemaRefs>
-</ds:datastoreItem>
 </file>
</xml_diff>

<commit_message>
feat : page layout of the current windows and redirections
</commit_message>
<xml_diff>
--- a/documents/Rapport.docx
+++ b/documents/Rapport.docx
@@ -2181,27 +2181,16 @@
           <w:sz w:val="20"/>
           <w:u w:val="single"/>
         </w:rPr>
-        <w:t xml:space="preserve">NOTE L’INTENTION DES UTILISATEURS DE CE </w:t>
-      </w:r>
-      <w:proofErr w:type="gramStart"/>
+        <w:t>NOTE L’INTENTION DES UTILISATEURS DE CE CANEVAS</w:t>
+      </w:r>
       <w:r>
         <w:rPr>
           <w:bCs/>
           <w:i/>
           <w:sz w:val="20"/>
-          <w:u w:val="single"/>
-        </w:rPr>
-        <w:t>CANEVAS</w:t>
-      </w:r>
-      <w:r>
-        <w:rPr>
-          <w:bCs/>
-          <w:i/>
-          <w:sz w:val="20"/>
         </w:rPr>
         <w:t>:</w:t>
       </w:r>
-      <w:proofErr w:type="gramEnd"/>
       <w:r>
         <w:rPr>
           <w:bCs/>
@@ -2471,6 +2460,77 @@
           <w:i/>
           <w:iCs/>
           <w:szCs w:val="14"/>
+          <w:lang w:val="fr-CH"/>
+        </w:rPr>
+      </w:pPr>
+      <w:proofErr w:type="spellStart"/>
+      <w:r>
+        <w:rPr>
+          <w:i/>
+          <w:iCs/>
+          <w:szCs w:val="14"/>
+          <w:lang w:val="fr-CH"/>
+        </w:rPr>
+        <w:t>echo</w:t>
+      </w:r>
+      <w:proofErr w:type="spellEnd"/>
+      <w:r>
+        <w:rPr>
+          <w:i/>
+          <w:iCs/>
+          <w:szCs w:val="14"/>
+          <w:lang w:val="fr-CH"/>
+        </w:rPr>
+        <w:t xml:space="preserve"> "# </w:t>
+      </w:r>
+      <w:proofErr w:type="spellStart"/>
+      <w:r>
+        <w:rPr>
+          <w:i/>
+          <w:iCs/>
+          <w:szCs w:val="14"/>
+          <w:lang w:val="fr-CH"/>
+        </w:rPr>
+        <w:t>E_TodoList</w:t>
+      </w:r>
+      <w:proofErr w:type="spellEnd"/>
+      <w:r>
+        <w:rPr>
+          <w:i/>
+          <w:iCs/>
+          <w:szCs w:val="14"/>
+          <w:lang w:val="fr-CH"/>
+        </w:rPr>
+        <w:t>" &gt;&gt; README.md</w:t>
+      </w:r>
+    </w:p>
+    <w:p>
+      <w:pPr>
+        <w:ind w:left="1416"/>
+        <w:rPr>
+          <w:i/>
+          <w:iCs/>
+          <w:szCs w:val="14"/>
+          <w:lang w:val="fr-CH"/>
+        </w:rPr>
+      </w:pPr>
+      <w:r>
+        <w:rPr>
+          <w:i/>
+          <w:iCs/>
+          <w:szCs w:val="14"/>
+          <w:lang w:val="fr-CH"/>
+        </w:rPr>
+        <w:t>git init</w:t>
+      </w:r>
+    </w:p>
+    <w:p>
+      <w:pPr>
+        <w:ind w:left="1416"/>
+        <w:rPr>
+          <w:i/>
+          <w:iCs/>
+          <w:szCs w:val="14"/>
           <w:lang w:val="en-US"/>
         </w:rPr>
       </w:pPr>
@@ -2481,7 +2541,7 @@
           <w:szCs w:val="14"/>
           <w:lang w:val="en-US"/>
         </w:rPr>
-        <w:t>echo "# E_TodoList" &gt;&gt; README.md</w:t>
+        <w:t>git add .</w:t>
       </w:r>
     </w:p>
     <w:p>
@@ -2501,7 +2561,7 @@
           <w:szCs w:val="14"/>
           <w:lang w:val="en-US"/>
         </w:rPr>
-        <w:t>git init</w:t>
+        <w:t>git commit -m "docs : initialize the repository"</w:t>
       </w:r>
     </w:p>
     <w:p>
@@ -2521,19 +2581,28 @@
           <w:szCs w:val="14"/>
           <w:lang w:val="en-US"/>
         </w:rPr>
-        <w:t xml:space="preserve">git </w:t>
-      </w:r>
-      <w:proofErr w:type="gramStart"/>
-      <w:r>
+        <w:t>git branch -M main</w:t>
+      </w:r>
+    </w:p>
+    <w:p>
+      <w:pPr>
+        <w:ind w:left="1416"/>
         <w:rPr>
           <w:i/>
           <w:iCs/>
           <w:szCs w:val="14"/>
           <w:lang w:val="en-US"/>
         </w:rPr>
-        <w:t>add .</w:t>
-      </w:r>
-      <w:proofErr w:type="gramEnd"/>
+      </w:pPr>
+      <w:r>
+        <w:rPr>
+          <w:i/>
+          <w:iCs/>
+          <w:szCs w:val="14"/>
+          <w:lang w:val="en-US"/>
+        </w:rPr>
+        <w:t>git remote add origin https://github.com/CielRii/E_TodoList.git</w:t>
+      </w:r>
     </w:p>
     <w:p>
       <w:pPr>
@@ -2542,116 +2611,15 @@
           <w:i/>
           <w:iCs/>
           <w:szCs w:val="14"/>
-          <w:lang w:val="en-US"/>
-        </w:rPr>
-      </w:pPr>
-      <w:r>
-        <w:rPr>
-          <w:i/>
-          <w:iCs/>
-          <w:szCs w:val="14"/>
-          <w:lang w:val="en-US"/>
-        </w:rPr>
-        <w:t>git commit -m "</w:t>
-      </w:r>
-      <w:proofErr w:type="gramStart"/>
-      <w:r>
-        <w:rPr>
-          <w:i/>
-          <w:iCs/>
-          <w:szCs w:val="14"/>
-          <w:lang w:val="en-US"/>
-        </w:rPr>
-        <w:t>docs :</w:t>
-      </w:r>
-      <w:proofErr w:type="gramEnd"/>
-      <w:r>
-        <w:rPr>
-          <w:i/>
-          <w:iCs/>
-          <w:szCs w:val="14"/>
-          <w:lang w:val="en-US"/>
-        </w:rPr>
-        <w:t xml:space="preserve"> initialize the repository"</w:t>
-      </w:r>
-    </w:p>
-    <w:p>
-      <w:pPr>
-        <w:ind w:left="1416"/>
-        <w:rPr>
-          <w:i/>
-          <w:iCs/>
-          <w:szCs w:val="14"/>
-          <w:lang w:val="en-US"/>
-        </w:rPr>
-      </w:pPr>
-      <w:r>
-        <w:rPr>
-          <w:i/>
-          <w:iCs/>
-          <w:szCs w:val="14"/>
-          <w:lang w:val="en-US"/>
-        </w:rPr>
-        <w:t>git branch -M main</w:t>
-      </w:r>
-    </w:p>
-    <w:p>
-      <w:pPr>
-        <w:ind w:left="1416"/>
-        <w:rPr>
-          <w:i/>
-          <w:iCs/>
-          <w:szCs w:val="14"/>
-          <w:lang w:val="en-US"/>
-        </w:rPr>
-      </w:pPr>
-      <w:r>
-        <w:rPr>
-          <w:i/>
-          <w:iCs/>
-          <w:szCs w:val="14"/>
-          <w:lang w:val="en-US"/>
-        </w:rPr>
-        <w:t xml:space="preserve">git remote add origin </w:t>
-      </w:r>
-      <w:proofErr w:type="gramStart"/>
-      <w:r>
-        <w:rPr>
-          <w:i/>
-          <w:iCs/>
-          <w:szCs w:val="14"/>
-          <w:lang w:val="en-US"/>
-        </w:rPr>
-        <w:t>https://github.com/CielRii/E_TodoList.git</w:t>
-      </w:r>
-      <w:proofErr w:type="gramEnd"/>
-    </w:p>
-    <w:p>
-      <w:pPr>
-        <w:ind w:left="1416"/>
-        <w:rPr>
-          <w:i/>
-          <w:iCs/>
-          <w:szCs w:val="14"/>
-        </w:rPr>
-      </w:pPr>
-      <w:proofErr w:type="gramStart"/>
-      <w:r>
-        <w:rPr>
-          <w:i/>
-          <w:iCs/>
-          <w:szCs w:val="14"/>
-        </w:rPr>
-        <w:t>git</w:t>
-      </w:r>
-      <w:proofErr w:type="gramEnd"/>
-      <w:r>
-        <w:rPr>
-          <w:i/>
-          <w:iCs/>
-          <w:szCs w:val="14"/>
-        </w:rPr>
-        <w:t xml:space="preserve"> push -u </w:t>
+        </w:rPr>
+      </w:pPr>
+      <w:r>
+        <w:rPr>
+          <w:i/>
+          <w:iCs/>
+          <w:szCs w:val="14"/>
+        </w:rPr>
+        <w:t xml:space="preserve">git push -u </w:t>
       </w:r>
       <w:proofErr w:type="spellStart"/>
       <w:r>
@@ -3027,21 +2995,8 @@
           <w:szCs w:val="14"/>
           <w:lang w:eastAsia="fr-FR"/>
         </w:rPr>
-        <w:t xml:space="preserve"> complet avec toutes ses </w:t>
-      </w:r>
-      <w:proofErr w:type="gramStart"/>
-      <w:r>
-        <w:rPr>
-          <w:rFonts w:ascii="Arial" w:hAnsi="Arial"/>
-          <w:i/>
-          <w:iCs/>
-          <w:sz w:val="24"/>
-          <w:szCs w:val="14"/>
-          <w:lang w:eastAsia="fr-FR"/>
-        </w:rPr>
-        <w:t>annexes:</w:t>
-      </w:r>
-      <w:proofErr w:type="gramEnd"/>
+        <w:t xml:space="preserve"> complet avec toutes ses annexes:</w:t>
+      </w:r>
     </w:p>
     <w:p>
       <w:pPr>
@@ -3106,7 +3061,6 @@
           <w:lang w:eastAsia="fr-FR"/>
         </w:rPr>
       </w:pPr>
-      <w:proofErr w:type="gramStart"/>
       <w:r>
         <w:rPr>
           <w:rFonts w:ascii="Arial" w:hAnsi="Arial"/>
@@ -3127,19 +3081,7 @@
           <w:szCs w:val="14"/>
           <w:lang w:eastAsia="fr-FR"/>
         </w:rPr>
-        <w:t>ultimédia:</w:t>
-      </w:r>
-      <w:proofErr w:type="gramEnd"/>
-      <w:r>
-        <w:rPr>
-          <w:rFonts w:ascii="Arial" w:hAnsi="Arial"/>
-          <w:i/>
-          <w:iCs/>
-          <w:sz w:val="24"/>
-          <w:szCs w:val="14"/>
-          <w:lang w:eastAsia="fr-FR"/>
-        </w:rPr>
-        <w:t xml:space="preserve"> carte de site, maquettes papier, story </w:t>
+        <w:t xml:space="preserve">ultimédia: carte de site, maquettes papier, story </w:t>
       </w:r>
       <w:proofErr w:type="spellStart"/>
       <w:r>
@@ -3202,31 +3144,7 @@
           <w:szCs w:val="14"/>
           <w:lang w:eastAsia="fr-FR"/>
         </w:rPr>
-        <w:t xml:space="preserve">ases de </w:t>
-      </w:r>
-      <w:proofErr w:type="gramStart"/>
-      <w:r>
-        <w:rPr>
-          <w:rFonts w:ascii="Arial" w:hAnsi="Arial"/>
-          <w:i/>
-          <w:iCs/>
-          <w:sz w:val="24"/>
-          <w:szCs w:val="14"/>
-          <w:lang w:eastAsia="fr-FR"/>
-        </w:rPr>
-        <w:t>données:</w:t>
-      </w:r>
-      <w:proofErr w:type="gramEnd"/>
-      <w:r>
-        <w:rPr>
-          <w:rFonts w:ascii="Arial" w:hAnsi="Arial"/>
-          <w:i/>
-          <w:iCs/>
-          <w:sz w:val="24"/>
-          <w:szCs w:val="14"/>
-          <w:lang w:eastAsia="fr-FR"/>
-        </w:rPr>
-        <w:t xml:space="preserve"> interfaces graphiques, modèle conceptuel</w:t>
+        <w:t>ases de données: interfaces graphiques, modèle conceptuel</w:t>
       </w:r>
       <w:r>
         <w:rPr>
@@ -3256,7 +3174,6 @@
           <w:lang w:eastAsia="fr-FR"/>
         </w:rPr>
       </w:pPr>
-      <w:proofErr w:type="gramStart"/>
       <w:r>
         <w:rPr>
           <w:rFonts w:ascii="Arial" w:hAnsi="Arial"/>
@@ -3277,19 +3194,7 @@
           <w:szCs w:val="14"/>
           <w:lang w:eastAsia="fr-FR"/>
         </w:rPr>
-        <w:t>rogrammation:</w:t>
-      </w:r>
-      <w:proofErr w:type="gramEnd"/>
-      <w:r>
-        <w:rPr>
-          <w:rFonts w:ascii="Arial" w:hAnsi="Arial"/>
-          <w:i/>
-          <w:iCs/>
-          <w:sz w:val="24"/>
-          <w:szCs w:val="14"/>
-          <w:lang w:eastAsia="fr-FR"/>
-        </w:rPr>
-        <w:t xml:space="preserve"> interfaces graphiques, maquettes, analyse fonctionnelle…</w:t>
+        <w:t>rogrammation: interfaces graphiques, maquettes, analyse fonctionnelle…</w:t>
       </w:r>
     </w:p>
     <w:p>
@@ -3373,25 +3278,7 @@
           <w:iCs/>
           <w:szCs w:val="14"/>
         </w:rPr>
-        <w:t xml:space="preserve">Décrire la stratégie globale de </w:t>
-      </w:r>
-      <w:proofErr w:type="gramStart"/>
-      <w:r>
-        <w:rPr>
-          <w:i/>
-          <w:iCs/>
-          <w:szCs w:val="14"/>
-        </w:rPr>
-        <w:t>test:</w:t>
-      </w:r>
-      <w:proofErr w:type="gramEnd"/>
-      <w:r>
-        <w:rPr>
-          <w:i/>
-          <w:iCs/>
-          <w:szCs w:val="14"/>
-        </w:rPr>
-        <w:t xml:space="preserve"> </w:t>
+        <w:t xml:space="preserve">Décrire la stratégie globale de test: </w:t>
       </w:r>
     </w:p>
     <w:p>
@@ -3422,7 +3309,6 @@
           <w:szCs w:val="14"/>
         </w:rPr>
       </w:pPr>
-      <w:proofErr w:type="gramStart"/>
       <w:r>
         <w:rPr>
           <w:i/>
@@ -3437,16 +3323,7 @@
           <w:iCs/>
           <w:szCs w:val="14"/>
         </w:rPr>
-        <w:t>ypes</w:t>
-      </w:r>
-      <w:proofErr w:type="gramEnd"/>
-      <w:r>
-        <w:rPr>
-          <w:i/>
-          <w:iCs/>
-          <w:szCs w:val="14"/>
-        </w:rPr>
-        <w:t xml:space="preserve"> de des tests et ordre dans lequel ils seront effectués.</w:t>
+        <w:t>ypes de des tests et ordre dans lequel ils seront effectués.</w:t>
       </w:r>
     </w:p>
     <w:p>
@@ -3466,7 +3343,6 @@
           <w:szCs w:val="14"/>
         </w:rPr>
       </w:pPr>
-      <w:proofErr w:type="gramStart"/>
       <w:r>
         <w:rPr>
           <w:i/>
@@ -3481,16 +3357,7 @@
           <w:iCs/>
           <w:szCs w:val="14"/>
         </w:rPr>
-        <w:t>es</w:t>
-      </w:r>
-      <w:proofErr w:type="gramEnd"/>
-      <w:r>
-        <w:rPr>
-          <w:i/>
-          <w:iCs/>
-          <w:szCs w:val="14"/>
-        </w:rPr>
-        <w:t xml:space="preserve"> moyens à mettre en œuvre</w:t>
+        <w:t>es moyens à mettre en œuvre</w:t>
       </w:r>
       <w:r>
         <w:rPr>
@@ -3518,7 +3385,6 @@
           <w:szCs w:val="14"/>
         </w:rPr>
       </w:pPr>
-      <w:proofErr w:type="gramStart"/>
       <w:r>
         <w:rPr>
           <w:i/>
@@ -3533,16 +3399,7 @@
           <w:iCs/>
           <w:szCs w:val="14"/>
         </w:rPr>
-        <w:t>ouverture</w:t>
-      </w:r>
-      <w:proofErr w:type="gramEnd"/>
-      <w:r>
-        <w:rPr>
-          <w:i/>
-          <w:iCs/>
-          <w:szCs w:val="14"/>
-        </w:rPr>
-        <w:t xml:space="preserve"> des tests (tests exhaustifs ou non, si non, pourquoi ?)</w:t>
+        <w:t>ouverture des tests (tests exhaustifs ou non, si non, pourquoi ?)</w:t>
       </w:r>
       <w:r>
         <w:rPr>
@@ -3570,7 +3427,6 @@
           <w:szCs w:val="14"/>
         </w:rPr>
       </w:pPr>
-      <w:proofErr w:type="gramStart"/>
       <w:r>
         <w:rPr>
           <w:i/>
@@ -3585,16 +3441,7 @@
           <w:iCs/>
           <w:szCs w:val="14"/>
         </w:rPr>
-        <w:t>onnées</w:t>
-      </w:r>
-      <w:proofErr w:type="gramEnd"/>
-      <w:r>
-        <w:rPr>
-          <w:i/>
-          <w:iCs/>
-          <w:szCs w:val="14"/>
-        </w:rPr>
-        <w:t xml:space="preserve"> de test à prévoir (données réelles ?)</w:t>
+        <w:t>onnées de test à prévoir (données réelles ?)</w:t>
       </w:r>
       <w:r>
         <w:rPr>
@@ -3622,23 +3469,13 @@
           <w:szCs w:val="14"/>
         </w:rPr>
       </w:pPr>
-      <w:proofErr w:type="gramStart"/>
-      <w:r>
-        <w:rPr>
-          <w:i/>
-          <w:iCs/>
-          <w:szCs w:val="14"/>
-        </w:rPr>
-        <w:t>les</w:t>
-      </w:r>
-      <w:proofErr w:type="gramEnd"/>
-      <w:r>
-        <w:rPr>
-          <w:i/>
-          <w:iCs/>
-          <w:szCs w:val="14"/>
-        </w:rPr>
-        <w:t xml:space="preserve"> testeurs extérieurs éventuels.</w:t>
+      <w:r>
+        <w:rPr>
+          <w:i/>
+          <w:iCs/>
+          <w:szCs w:val="14"/>
+        </w:rPr>
+        <w:t>les testeurs extérieurs éventuels.</w:t>
       </w:r>
     </w:p>
     <w:p>
@@ -3725,23 +3562,13 @@
           <w:sz w:val="24"/>
         </w:rPr>
       </w:pPr>
-      <w:proofErr w:type="gramStart"/>
       <w:r>
         <w:rPr>
           <w:rFonts w:ascii="Arial" w:hAnsi="Arial" w:cs="Arial"/>
           <w:i/>
           <w:sz w:val="24"/>
         </w:rPr>
-        <w:t>risques</w:t>
-      </w:r>
-      <w:proofErr w:type="gramEnd"/>
-      <w:r>
-        <w:rPr>
-          <w:rFonts w:ascii="Arial" w:hAnsi="Arial" w:cs="Arial"/>
-          <w:i/>
-          <w:sz w:val="24"/>
-        </w:rPr>
-        <w:t xml:space="preserve"> techniques (complexité, manque de compétences, …)</w:t>
+        <w:t>risques techniques (complexité, manque de compétences, …)</w:t>
       </w:r>
       <w:r>
         <w:rPr>
@@ -3787,25 +3614,7 @@
           <w:i/>
           <w:sz w:val="24"/>
         </w:rPr>
-        <w:t xml:space="preserve">Décrire aussi quelles solutions </w:t>
-      </w:r>
-      <w:proofErr w:type="gramStart"/>
-      <w:r>
-        <w:rPr>
-          <w:rFonts w:ascii="Arial" w:hAnsi="Arial" w:cs="Arial"/>
-          <w:i/>
-          <w:sz w:val="24"/>
-        </w:rPr>
-        <w:t>ont</w:t>
-      </w:r>
-      <w:proofErr w:type="gramEnd"/>
-      <w:r>
-        <w:rPr>
-          <w:rFonts w:ascii="Arial" w:hAnsi="Arial" w:cs="Arial"/>
-          <w:i/>
-          <w:sz w:val="24"/>
-        </w:rPr>
-        <w:t xml:space="preserve"> été appliquées pour réduire les risques (priorités, formation, actions, …)</w:t>
+        <w:t>Décrire aussi quelles solutions ont été appliquées pour réduire les risques (priorités, formation, actions, …)</w:t>
       </w:r>
       <w:r>
         <w:rPr>
@@ -3913,7 +3722,6 @@
           <w:lang w:eastAsia="fr-FR"/>
         </w:rPr>
       </w:pPr>
-      <w:proofErr w:type="gramStart"/>
       <w:r>
         <w:rPr>
           <w:rFonts w:ascii="Arial" w:hAnsi="Arial"/>
@@ -3924,19 +3732,7 @@
           <w:lang w:eastAsia="fr-FR"/>
         </w:rPr>
         <w:lastRenderedPageBreak/>
-        <w:t>planning</w:t>
-      </w:r>
-      <w:proofErr w:type="gramEnd"/>
-      <w:r>
-        <w:rPr>
-          <w:rFonts w:ascii="Arial" w:hAnsi="Arial"/>
-          <w:i/>
-          <w:iCs/>
-          <w:sz w:val="24"/>
-          <w:szCs w:val="14"/>
-          <w:lang w:eastAsia="fr-FR"/>
-        </w:rPr>
-        <w:t xml:space="preserve"> indiquant les dates de début et de fin du projet ainsi que le découpage connu des diverses phases. </w:t>
+        <w:t xml:space="preserve">planning indiquant les dates de début et de fin du projet ainsi que le découpage connu des diverses phases. </w:t>
       </w:r>
     </w:p>
     <w:p>
@@ -3955,7 +3751,6 @@
           <w:lang w:eastAsia="fr-FR"/>
         </w:rPr>
       </w:pPr>
-      <w:proofErr w:type="gramStart"/>
       <w:r>
         <w:rPr>
           <w:rFonts w:ascii="Arial" w:hAnsi="Arial"/>
@@ -3965,19 +3760,7 @@
           <w:szCs w:val="14"/>
           <w:lang w:eastAsia="fr-FR"/>
         </w:rPr>
-        <w:t>partage</w:t>
-      </w:r>
-      <w:proofErr w:type="gramEnd"/>
-      <w:r>
-        <w:rPr>
-          <w:rFonts w:ascii="Arial" w:hAnsi="Arial"/>
-          <w:i/>
-          <w:iCs/>
-          <w:sz w:val="24"/>
-          <w:szCs w:val="14"/>
-          <w:lang w:eastAsia="fr-FR"/>
-        </w:rPr>
-        <w:t xml:space="preserve"> des tâches en cas de travail à plusieurs.</w:t>
+        <w:t>partage des tâches en cas de travail à plusieurs.</w:t>
       </w:r>
     </w:p>
     <w:p>
@@ -4125,18 +3908,8 @@
           <w:i/>
           <w:sz w:val="24"/>
         </w:rPr>
-        <w:t xml:space="preserve">Fournir tous les document de </w:t>
-      </w:r>
-      <w:proofErr w:type="gramStart"/>
-      <w:r>
-        <w:rPr>
-          <w:rFonts w:ascii="Arial" w:hAnsi="Arial" w:cs="Arial"/>
-          <w:i/>
-          <w:sz w:val="24"/>
-        </w:rPr>
-        <w:t>conception:</w:t>
-      </w:r>
-      <w:proofErr w:type="gramEnd"/>
+        <w:t>Fournir tous les document de conception:</w:t>
+      </w:r>
     </w:p>
     <w:p>
       <w:pPr>
@@ -4166,23 +3939,13 @@
           <w:sz w:val="24"/>
         </w:rPr>
       </w:pPr>
-      <w:proofErr w:type="gramStart"/>
       <w:r>
         <w:rPr>
           <w:rFonts w:ascii="Arial" w:hAnsi="Arial" w:cs="Arial"/>
           <w:i/>
           <w:sz w:val="24"/>
         </w:rPr>
-        <w:t>le</w:t>
-      </w:r>
-      <w:proofErr w:type="gramEnd"/>
-      <w:r>
-        <w:rPr>
-          <w:rFonts w:ascii="Arial" w:hAnsi="Arial" w:cs="Arial"/>
-          <w:i/>
-          <w:sz w:val="24"/>
-        </w:rPr>
-        <w:t xml:space="preserve"> choix du matériel HW</w:t>
+        <w:t>le choix du matériel HW</w:t>
       </w:r>
     </w:p>
     <w:p>
@@ -4198,23 +3961,13 @@
           <w:sz w:val="24"/>
         </w:rPr>
       </w:pPr>
-      <w:proofErr w:type="gramStart"/>
       <w:r>
         <w:rPr>
           <w:rFonts w:ascii="Arial" w:hAnsi="Arial" w:cs="Arial"/>
           <w:i/>
           <w:sz w:val="24"/>
         </w:rPr>
-        <w:t>le</w:t>
-      </w:r>
-      <w:proofErr w:type="gramEnd"/>
-      <w:r>
-        <w:rPr>
-          <w:rFonts w:ascii="Arial" w:hAnsi="Arial" w:cs="Arial"/>
-          <w:i/>
-          <w:sz w:val="24"/>
-        </w:rPr>
-        <w:t xml:space="preserve"> choix des systèmes d'exploitation pour la réalisation </w:t>
+        <w:t xml:space="preserve">le choix des systèmes d'exploitation pour la réalisation </w:t>
       </w:r>
       <w:r>
         <w:rPr>
@@ -4247,23 +4000,13 @@
           <w:sz w:val="24"/>
         </w:rPr>
       </w:pPr>
-      <w:proofErr w:type="gramStart"/>
       <w:r>
         <w:rPr>
           <w:rFonts w:ascii="Arial" w:hAnsi="Arial" w:cs="Arial"/>
           <w:i/>
           <w:sz w:val="24"/>
         </w:rPr>
-        <w:t>le</w:t>
-      </w:r>
-      <w:proofErr w:type="gramEnd"/>
-      <w:r>
-        <w:rPr>
-          <w:rFonts w:ascii="Arial" w:hAnsi="Arial" w:cs="Arial"/>
-          <w:i/>
-          <w:sz w:val="24"/>
-        </w:rPr>
-        <w:t xml:space="preserve"> choix des outils logiciels pour la réalisation </w:t>
+        <w:t xml:space="preserve">le choix des outils logiciels pour la réalisation </w:t>
       </w:r>
       <w:r>
         <w:rPr>
@@ -4296,23 +4039,13 @@
           <w:sz w:val="24"/>
         </w:rPr>
       </w:pPr>
-      <w:proofErr w:type="gramStart"/>
       <w:r>
         <w:rPr>
           <w:rFonts w:ascii="Arial" w:hAnsi="Arial" w:cs="Arial"/>
           <w:i/>
           <w:sz w:val="24"/>
         </w:rPr>
-        <w:t>site</w:t>
-      </w:r>
-      <w:proofErr w:type="gramEnd"/>
-      <w:r>
-        <w:rPr>
-          <w:rFonts w:ascii="Arial" w:hAnsi="Arial" w:cs="Arial"/>
-          <w:i/>
-          <w:sz w:val="24"/>
-        </w:rPr>
-        <w:t xml:space="preserve"> web: </w:t>
+        <w:t xml:space="preserve">site web: </w:t>
       </w:r>
       <w:r>
         <w:rPr>
@@ -4336,23 +4069,13 @@
           <w:sz w:val="24"/>
         </w:rPr>
       </w:pPr>
-      <w:proofErr w:type="gramStart"/>
       <w:r>
         <w:rPr>
           <w:rFonts w:ascii="Arial" w:hAnsi="Arial" w:cs="Arial"/>
           <w:i/>
           <w:sz w:val="24"/>
         </w:rPr>
-        <w:t>bases</w:t>
-      </w:r>
-      <w:proofErr w:type="gramEnd"/>
-      <w:r>
-        <w:rPr>
-          <w:rFonts w:ascii="Arial" w:hAnsi="Arial" w:cs="Arial"/>
-          <w:i/>
-          <w:sz w:val="24"/>
-        </w:rPr>
-        <w:t xml:space="preserve"> de données: décrire le modèle relationnel, le contenu détaillé des tables (caractéristiques de chaque champs) et les requêtes.</w:t>
+        <w:t>bases de données: décrire le modèle relationnel, le contenu détaillé des tables (caractéristiques de chaque champs) et les requêtes.</w:t>
       </w:r>
     </w:p>
     <w:p>
@@ -4368,23 +4091,13 @@
           <w:sz w:val="24"/>
         </w:rPr>
       </w:pPr>
-      <w:proofErr w:type="gramStart"/>
       <w:r>
         <w:rPr>
           <w:rFonts w:ascii="Arial" w:hAnsi="Arial" w:cs="Arial"/>
           <w:i/>
           <w:sz w:val="24"/>
         </w:rPr>
-        <w:t>programmation</w:t>
-      </w:r>
-      <w:proofErr w:type="gramEnd"/>
-      <w:r>
-        <w:rPr>
-          <w:rFonts w:ascii="Arial" w:hAnsi="Arial" w:cs="Arial"/>
-          <w:i/>
-          <w:sz w:val="24"/>
-        </w:rPr>
-        <w:t xml:space="preserve"> et scripts: organigramme, architecture du programme, découpage modulaire, entrées-sorties des modules, pseudo-code</w:t>
+        <w:t>programmation et scripts: organigramme, architecture du programme, découpage modulaire, entrées-sorties des modules, pseudo-code</w:t>
       </w:r>
       <w:r>
         <w:rPr>
@@ -4586,21 +4299,12 @@
           <w:iCs/>
         </w:rPr>
       </w:pPr>
-      <w:proofErr w:type="gramStart"/>
-      <w:r>
-        <w:rPr>
-          <w:i/>
-          <w:iCs/>
-        </w:rPr>
-        <w:t>les</w:t>
-      </w:r>
-      <w:proofErr w:type="gramEnd"/>
-      <w:r>
-        <w:rPr>
-          <w:i/>
-          <w:iCs/>
-        </w:rPr>
-        <w:t xml:space="preserve"> répertoires où le logiciel est installé</w:t>
+      <w:r>
+        <w:rPr>
+          <w:i/>
+          <w:iCs/>
+        </w:rPr>
+        <w:t>les répertoires où le logiciel est installé</w:t>
       </w:r>
     </w:p>
     <w:p>
@@ -4619,21 +4323,12 @@
           <w:iCs/>
         </w:rPr>
       </w:pPr>
-      <w:proofErr w:type="gramStart"/>
-      <w:r>
-        <w:rPr>
-          <w:i/>
-          <w:iCs/>
-        </w:rPr>
-        <w:t>la</w:t>
-      </w:r>
-      <w:proofErr w:type="gramEnd"/>
-      <w:r>
-        <w:rPr>
-          <w:i/>
-          <w:iCs/>
-        </w:rPr>
-        <w:t xml:space="preserve"> liste de tous les fichiers et une rapide description de leur contenu (des noms qui parlent !)</w:t>
+      <w:r>
+        <w:rPr>
+          <w:i/>
+          <w:iCs/>
+        </w:rPr>
+        <w:t>la liste de tous les fichiers et une rapide description de leur contenu (des noms qui parlent !)</w:t>
       </w:r>
     </w:p>
     <w:p>
@@ -4652,21 +4347,12 @@
           <w:iCs/>
         </w:rPr>
       </w:pPr>
-      <w:proofErr w:type="gramStart"/>
-      <w:r>
-        <w:rPr>
-          <w:i/>
-          <w:iCs/>
-        </w:rPr>
-        <w:t>les</w:t>
-      </w:r>
-      <w:proofErr w:type="gramEnd"/>
-      <w:r>
-        <w:rPr>
-          <w:i/>
-          <w:iCs/>
-        </w:rPr>
-        <w:t xml:space="preserve"> versions des systèmes d'exploitation et des outils logiciels</w:t>
+      <w:r>
+        <w:rPr>
+          <w:i/>
+          <w:iCs/>
+        </w:rPr>
+        <w:t>les versions des systèmes d'exploitation et des outils logiciels</w:t>
       </w:r>
     </w:p>
     <w:p>
@@ -4685,21 +4371,12 @@
           <w:iCs/>
         </w:rPr>
       </w:pPr>
-      <w:proofErr w:type="gramStart"/>
-      <w:r>
-        <w:rPr>
-          <w:i/>
-          <w:iCs/>
-        </w:rPr>
-        <w:t>la</w:t>
-      </w:r>
-      <w:proofErr w:type="gramEnd"/>
-      <w:r>
-        <w:rPr>
-          <w:i/>
-          <w:iCs/>
-        </w:rPr>
-        <w:t xml:space="preserve"> description exacte du matériel</w:t>
+      <w:r>
+        <w:rPr>
+          <w:i/>
+          <w:iCs/>
+        </w:rPr>
+        <w:t>la description exacte du matériel</w:t>
       </w:r>
     </w:p>
     <w:p>
@@ -4718,21 +4395,12 @@
           <w:iCs/>
         </w:rPr>
       </w:pPr>
-      <w:proofErr w:type="gramStart"/>
-      <w:r>
-        <w:rPr>
-          <w:i/>
-          <w:iCs/>
-        </w:rPr>
-        <w:t>le</w:t>
-      </w:r>
-      <w:proofErr w:type="gramEnd"/>
-      <w:r>
-        <w:rPr>
-          <w:i/>
-          <w:iCs/>
-        </w:rPr>
-        <w:t xml:space="preserve"> numé</w:t>
+      <w:r>
+        <w:rPr>
+          <w:i/>
+          <w:iCs/>
+        </w:rPr>
+        <w:t>le numé</w:t>
       </w:r>
       <w:r>
         <w:rPr>
@@ -4766,21 +4434,12 @@
           <w:u w:val="single"/>
         </w:rPr>
       </w:pPr>
-      <w:proofErr w:type="gramStart"/>
-      <w:r>
-        <w:rPr>
-          <w:i/>
-          <w:iCs/>
-        </w:rPr>
-        <w:t>programmation</w:t>
-      </w:r>
-      <w:proofErr w:type="gramEnd"/>
-      <w:r>
-        <w:rPr>
-          <w:i/>
-          <w:iCs/>
-        </w:rPr>
-        <w:t xml:space="preserve"> et scripts: librairies externes, dictionnaire des données, reconstruction du logiciel</w:t>
+      <w:r>
+        <w:rPr>
+          <w:i/>
+          <w:iCs/>
+        </w:rPr>
+        <w:t>programmation et scripts: librairies externes, dictionnaire des données, reconstruction du logiciel</w:t>
       </w:r>
       <w:r>
         <w:rPr>
@@ -4843,25 +4502,7 @@
           <w:iCs/>
           <w:u w:val="single"/>
         </w:rPr>
-        <w:t xml:space="preserve">Evitez d’inclure les </w:t>
-      </w:r>
-      <w:proofErr w:type="gramStart"/>
-      <w:r>
-        <w:rPr>
-          <w:i/>
-          <w:iCs/>
-          <w:u w:val="single"/>
-        </w:rPr>
-        <w:t>listings</w:t>
-      </w:r>
-      <w:proofErr w:type="gramEnd"/>
-      <w:r>
-        <w:rPr>
-          <w:i/>
-          <w:iCs/>
-          <w:u w:val="single"/>
-        </w:rPr>
-        <w:t xml:space="preserve"> des sources</w:t>
+        <w:t>Evitez d’inclure les listings des sources</w:t>
       </w:r>
       <w:r>
         <w:rPr>
@@ -4921,16 +4562,8 @@
         <w:rPr>
           <w:i/>
         </w:rPr>
-        <w:t xml:space="preserve">Pour chaque partie testée de votre projet, il faut </w:t>
-      </w:r>
-      <w:proofErr w:type="gramStart"/>
-      <w:r>
-        <w:rPr>
-          <w:i/>
-        </w:rPr>
-        <w:t>décrire:</w:t>
-      </w:r>
-      <w:proofErr w:type="gramEnd"/>
+        <w:t>Pour chaque partie testée de votre projet, il faut décrire:</w:t>
+      </w:r>
     </w:p>
     <w:p>
       <w:pPr>
@@ -4952,19 +4585,11 @@
           <w:i/>
         </w:rPr>
       </w:pPr>
-      <w:proofErr w:type="gramStart"/>
-      <w:r>
-        <w:rPr>
-          <w:i/>
-        </w:rPr>
-        <w:t>les</w:t>
-      </w:r>
-      <w:proofErr w:type="gramEnd"/>
-      <w:r>
-        <w:rPr>
-          <w:i/>
-        </w:rPr>
-        <w:t xml:space="preserve"> conditions exactes de chaque test</w:t>
+      <w:r>
+        <w:rPr>
+          <w:i/>
+        </w:rPr>
+        <w:t>les conditions exactes de chaque test</w:t>
       </w:r>
     </w:p>
     <w:p>
@@ -4977,19 +4602,11 @@
           <w:i/>
         </w:rPr>
       </w:pPr>
-      <w:proofErr w:type="gramStart"/>
-      <w:r>
-        <w:rPr>
-          <w:i/>
-        </w:rPr>
-        <w:t>les</w:t>
-      </w:r>
-      <w:proofErr w:type="gramEnd"/>
-      <w:r>
-        <w:rPr>
-          <w:i/>
-        </w:rPr>
-        <w:t xml:space="preserve"> preuves de test (papier ou fichier)</w:t>
+      <w:r>
+        <w:rPr>
+          <w:i/>
+        </w:rPr>
+        <w:t>les preuves de test (papier ou fichier)</w:t>
       </w:r>
     </w:p>
     <w:p>
@@ -5002,19 +4619,11 @@
           <w:i/>
         </w:rPr>
       </w:pPr>
-      <w:proofErr w:type="gramStart"/>
-      <w:r>
-        <w:rPr>
-          <w:i/>
-        </w:rPr>
-        <w:t>tests</w:t>
-      </w:r>
-      <w:proofErr w:type="gramEnd"/>
-      <w:r>
-        <w:rPr>
-          <w:i/>
-        </w:rPr>
-        <w:t xml:space="preserve"> sans preuve: fournir au moins une description </w:t>
+      <w:r>
+        <w:rPr>
+          <w:i/>
+        </w:rPr>
+        <w:t xml:space="preserve">tests sans preuve: fournir au moins une description </w:t>
       </w:r>
     </w:p>
     <w:p>
@@ -5073,21 +4682,7 @@
         <w:rPr>
           <w:i/>
         </w:rPr>
-        <w:t xml:space="preserve">S'il reste encore des </w:t>
-      </w:r>
-      <w:proofErr w:type="gramStart"/>
-      <w:r>
-        <w:rPr>
-          <w:i/>
-        </w:rPr>
-        <w:t>erreurs:</w:t>
-      </w:r>
-      <w:proofErr w:type="gramEnd"/>
-      <w:r>
-        <w:rPr>
-          <w:i/>
-        </w:rPr>
-        <w:t xml:space="preserve"> </w:t>
+        <w:t xml:space="preserve">S'il reste encore des erreurs: </w:t>
       </w:r>
     </w:p>
     <w:p>
@@ -5240,21 +4835,12 @@
           <w:i/>
         </w:rPr>
       </w:pPr>
-      <w:proofErr w:type="gramStart"/>
       <w:r>
         <w:rPr>
           <w:rFonts w:cs="Arial"/>
           <w:i/>
         </w:rPr>
-        <w:t>le</w:t>
-      </w:r>
-      <w:proofErr w:type="gramEnd"/>
-      <w:r>
-        <w:rPr>
-          <w:rFonts w:cs="Arial"/>
-          <w:i/>
-        </w:rPr>
-        <w:t xml:space="preserve"> rapport de projet</w:t>
+        <w:t>le rapport de projet</w:t>
       </w:r>
     </w:p>
     <w:p>
@@ -5268,21 +4854,12 @@
           <w:i/>
         </w:rPr>
       </w:pPr>
-      <w:proofErr w:type="gramStart"/>
       <w:r>
         <w:rPr>
           <w:rFonts w:cs="Arial"/>
           <w:i/>
         </w:rPr>
-        <w:t>le</w:t>
-      </w:r>
-      <w:proofErr w:type="gramEnd"/>
-      <w:r>
-        <w:rPr>
-          <w:rFonts w:cs="Arial"/>
-          <w:i/>
-        </w:rPr>
-        <w:t xml:space="preserve"> manuel d'Installation (en annexe)</w:t>
+        <w:t>le manuel d'Installation (en annexe)</w:t>
       </w:r>
     </w:p>
     <w:p>
@@ -5296,21 +4873,12 @@
           <w:i/>
         </w:rPr>
       </w:pPr>
-      <w:proofErr w:type="gramStart"/>
       <w:r>
         <w:rPr>
           <w:rFonts w:cs="Arial"/>
           <w:i/>
         </w:rPr>
-        <w:t>le</w:t>
-      </w:r>
-      <w:proofErr w:type="gramEnd"/>
-      <w:r>
-        <w:rPr>
-          <w:rFonts w:cs="Arial"/>
-          <w:i/>
-        </w:rPr>
-        <w:t xml:space="preserve"> manuel d'Utilisation avec des exemples graphiques (en annexe)</w:t>
+        <w:t>le manuel d'Utilisation avec des exemples graphiques (en annexe)</w:t>
       </w:r>
     </w:p>
     <w:p>
@@ -5324,21 +4892,12 @@
           <w:i/>
         </w:rPr>
       </w:pPr>
-      <w:proofErr w:type="gramStart"/>
       <w:r>
         <w:rPr>
           <w:rFonts w:cs="Arial"/>
           <w:i/>
         </w:rPr>
-        <w:t>autres</w:t>
-      </w:r>
-      <w:proofErr w:type="gramEnd"/>
-      <w:r>
-        <w:rPr>
-          <w:rFonts w:cs="Arial"/>
-          <w:i/>
-        </w:rPr>
-        <w:t>…</w:t>
+        <w:t>autres…</w:t>
       </w:r>
     </w:p>
     <w:p>
@@ -5408,18 +4967,8 @@
           <w:i/>
           <w:sz w:val="24"/>
         </w:rPr>
-        <w:t xml:space="preserve">Développez en tous cas les points </w:t>
-      </w:r>
-      <w:proofErr w:type="gramStart"/>
-      <w:r>
-        <w:rPr>
-          <w:rFonts w:ascii="Arial" w:hAnsi="Arial" w:cs="Arial"/>
-          <w:i/>
-          <w:sz w:val="24"/>
-        </w:rPr>
-        <w:t>suivants:</w:t>
-      </w:r>
-      <w:proofErr w:type="gramEnd"/>
+        <w:t>Développez en tous cas les points suivants:</w:t>
+      </w:r>
     </w:p>
     <w:p>
       <w:pPr>
@@ -5622,21 +5171,7 @@
         <w:rPr>
           <w:i/>
         </w:rPr>
-        <w:t xml:space="preserve"> (Titre, auteur, date), des sites Internet (URL) consultés, des articles (Revue, date, titre, </w:t>
-      </w:r>
-      <w:proofErr w:type="gramStart"/>
-      <w:r>
-        <w:rPr>
-          <w:i/>
-        </w:rPr>
-        <w:t>auteur)…</w:t>
-      </w:r>
-      <w:proofErr w:type="gramEnd"/>
-      <w:r>
-        <w:rPr>
-          <w:i/>
-        </w:rPr>
-        <w:t xml:space="preserve"> Et de toutes les aides externes (noms) </w:t>
+        <w:t xml:space="preserve"> (Titre, auteur, date), des sites Internet (URL) consultés, des articles (Revue, date, titre, auteur)… Et de toutes les aides externes (noms) </w:t>
       </w:r>
     </w:p>
     <w:p>
@@ -6024,10 +5559,1236 @@
           <w:szCs w:val="14"/>
         </w:rPr>
       </w:pPr>
+      <w:r>
+        <w:rPr>
+          <w:szCs w:val="14"/>
+        </w:rPr>
+        <w:t>Erreurs :</w:t>
+      </w:r>
+    </w:p>
+    <w:p>
+      <w:pPr>
+        <w:rPr>
+          <w:szCs w:val="14"/>
+        </w:rPr>
+      </w:pPr>
+      <w:r>
+        <w:rPr>
+          <w:noProof/>
+        </w:rPr>
+        <w:drawing>
+          <wp:inline distT="0" distB="0" distL="0" distR="0" wp14:anchorId="6F702797" wp14:editId="39B6BC36">
+            <wp:extent cx="5759450" cy="149225"/>
+            <wp:effectExtent l="0" t="0" r="0" b="3175"/>
+            <wp:docPr id="1" name="Image 1"/>
+            <wp:cNvGraphicFramePr>
+              <a:graphicFrameLocks xmlns:a="http://schemas.openxmlformats.org/drawingml/2006/main" noChangeAspect="1"/>
+            </wp:cNvGraphicFramePr>
+            <a:graphic xmlns:a="http://schemas.openxmlformats.org/drawingml/2006/main">
+              <a:graphicData uri="http://schemas.openxmlformats.org/drawingml/2006/picture">
+                <pic:pic xmlns:pic="http://schemas.openxmlformats.org/drawingml/2006/picture">
+                  <pic:nvPicPr>
+                    <pic:cNvPr id="1" name=""/>
+                    <pic:cNvPicPr/>
+                  </pic:nvPicPr>
+                  <pic:blipFill>
+                    <a:blip r:embed="rId12"/>
+                    <a:stretch>
+                      <a:fillRect/>
+                    </a:stretch>
+                  </pic:blipFill>
+                  <pic:spPr>
+                    <a:xfrm>
+                      <a:off x="0" y="0"/>
+                      <a:ext cx="5759450" cy="149225"/>
+                    </a:xfrm>
+                    <a:prstGeom prst="rect">
+                      <a:avLst/>
+                    </a:prstGeom>
+                  </pic:spPr>
+                </pic:pic>
+              </a:graphicData>
+            </a:graphic>
+          </wp:inline>
+        </w:drawing>
+      </w:r>
+    </w:p>
+    <w:p>
+      <w:pPr>
+        <w:rPr>
+          <w:rFonts w:ascii="Cascadia Mono" w:hAnsi="Cascadia Mono" w:cs="Cascadia Mono"/>
+          <w:color w:val="000000"/>
+          <w:sz w:val="19"/>
+          <w:szCs w:val="19"/>
+          <w:lang w:val="en-US" w:eastAsia="fr-CH"/>
+        </w:rPr>
+      </w:pPr>
+      <w:proofErr w:type="spellStart"/>
+      <w:r>
+        <w:rPr>
+          <w:rFonts w:ascii="Cascadia Mono" w:hAnsi="Cascadia Mono" w:cs="Cascadia Mono"/>
+          <w:color w:val="000000"/>
+          <w:sz w:val="19"/>
+          <w:szCs w:val="19"/>
+          <w:lang w:val="en-US" w:eastAsia="fr-CH"/>
+        </w:rPr>
+        <w:t>Application.Run</w:t>
+      </w:r>
+      <w:proofErr w:type="spellEnd"/>
+      <w:r>
+        <w:rPr>
+          <w:rFonts w:ascii="Cascadia Mono" w:hAnsi="Cascadia Mono" w:cs="Cascadia Mono"/>
+          <w:color w:val="000000"/>
+          <w:sz w:val="19"/>
+          <w:szCs w:val="19"/>
+          <w:lang w:val="en-US" w:eastAsia="fr-CH"/>
+        </w:rPr>
+        <w:t>(</w:t>
+      </w:r>
+      <w:r>
+        <w:rPr>
+          <w:rFonts w:ascii="Cascadia Mono" w:hAnsi="Cascadia Mono" w:cs="Cascadia Mono"/>
+          <w:color w:val="0000FF"/>
+          <w:sz w:val="19"/>
+          <w:szCs w:val="19"/>
+          <w:lang w:val="en-US" w:eastAsia="fr-CH"/>
+        </w:rPr>
+        <w:t>new</w:t>
+      </w:r>
+      <w:r>
+        <w:rPr>
+          <w:rFonts w:ascii="Cascadia Mono" w:hAnsi="Cascadia Mono" w:cs="Cascadia Mono"/>
+          <w:color w:val="000000"/>
+          <w:sz w:val="19"/>
+          <w:szCs w:val="19"/>
+          <w:lang w:val="en-US" w:eastAsia="fr-CH"/>
+        </w:rPr>
+        <w:t xml:space="preserve"> </w:t>
+      </w:r>
+      <w:proofErr w:type="spellStart"/>
+      <w:r>
+        <w:rPr>
+          <w:rFonts w:ascii="Cascadia Mono" w:hAnsi="Cascadia Mono" w:cs="Cascadia Mono"/>
+          <w:color w:val="000000"/>
+          <w:sz w:val="19"/>
+          <w:szCs w:val="19"/>
+          <w:lang w:val="en-US" w:eastAsia="fr-CH"/>
+        </w:rPr>
+        <w:t>HomePage</w:t>
+      </w:r>
+      <w:proofErr w:type="spellEnd"/>
+      <w:r>
+        <w:rPr>
+          <w:rFonts w:ascii="Cascadia Mono" w:hAnsi="Cascadia Mono" w:cs="Cascadia Mono"/>
+          <w:color w:val="000000"/>
+          <w:sz w:val="19"/>
+          <w:szCs w:val="19"/>
+          <w:lang w:val="en-US" w:eastAsia="fr-CH"/>
+        </w:rPr>
+        <w:t>(</w:t>
+      </w:r>
+      <w:proofErr w:type="spellStart"/>
+      <w:r>
+        <w:rPr>
+          <w:rFonts w:ascii="Cascadia Mono" w:hAnsi="Cascadia Mono" w:cs="Cascadia Mono"/>
+          <w:color w:val="000000"/>
+          <w:sz w:val="19"/>
+          <w:szCs w:val="19"/>
+          <w:lang w:val="en-US" w:eastAsia="fr-CH"/>
+        </w:rPr>
+        <w:t>Usercreation</w:t>
+      </w:r>
+      <w:proofErr w:type="spellEnd"/>
+      <w:r>
+        <w:rPr>
+          <w:rFonts w:ascii="Cascadia Mono" w:hAnsi="Cascadia Mono" w:cs="Cascadia Mono"/>
+          <w:color w:val="000000"/>
+          <w:sz w:val="19"/>
+          <w:szCs w:val="19"/>
+          <w:lang w:val="en-US" w:eastAsia="fr-CH"/>
+        </w:rPr>
+        <w:t xml:space="preserve">, </w:t>
+      </w:r>
+      <w:proofErr w:type="spellStart"/>
+      <w:r>
+        <w:rPr>
+          <w:rFonts w:ascii="Cascadia Mono" w:hAnsi="Cascadia Mono" w:cs="Cascadia Mono"/>
+          <w:color w:val="000000"/>
+          <w:sz w:val="19"/>
+          <w:szCs w:val="19"/>
+          <w:lang w:val="en-US" w:eastAsia="fr-CH"/>
+        </w:rPr>
+        <w:t>TasksTodoPage</w:t>
+      </w:r>
+      <w:proofErr w:type="spellEnd"/>
+      <w:r>
+        <w:rPr>
+          <w:rFonts w:ascii="Cascadia Mono" w:hAnsi="Cascadia Mono" w:cs="Cascadia Mono"/>
+          <w:color w:val="000000"/>
+          <w:sz w:val="19"/>
+          <w:szCs w:val="19"/>
+          <w:lang w:val="en-US" w:eastAsia="fr-CH"/>
+        </w:rPr>
+        <w:t xml:space="preserve"> </w:t>
+      </w:r>
+      <w:proofErr w:type="spellStart"/>
+      <w:r>
+        <w:rPr>
+          <w:rFonts w:ascii="Cascadia Mono" w:hAnsi="Cascadia Mono" w:cs="Cascadia Mono"/>
+          <w:color w:val="000000"/>
+          <w:sz w:val="19"/>
+          <w:szCs w:val="19"/>
+          <w:lang w:val="en-US" w:eastAsia="fr-CH"/>
+        </w:rPr>
+        <w:t>tasksTodo</w:t>
+      </w:r>
+      <w:proofErr w:type="spellEnd"/>
+      <w:r>
+        <w:rPr>
+          <w:rFonts w:ascii="Cascadia Mono" w:hAnsi="Cascadia Mono" w:cs="Cascadia Mono"/>
+          <w:color w:val="000000"/>
+          <w:sz w:val="19"/>
+          <w:szCs w:val="19"/>
+          <w:lang w:val="en-US" w:eastAsia="fr-CH"/>
+        </w:rPr>
+        <w:t xml:space="preserve">, </w:t>
+      </w:r>
+      <w:proofErr w:type="spellStart"/>
+      <w:r>
+        <w:rPr>
+          <w:rFonts w:ascii="Cascadia Mono" w:hAnsi="Cascadia Mono" w:cs="Cascadia Mono"/>
+          <w:color w:val="000000"/>
+          <w:sz w:val="19"/>
+          <w:szCs w:val="19"/>
+          <w:lang w:val="en-US" w:eastAsia="fr-CH"/>
+        </w:rPr>
+        <w:t>AddTaskPage</w:t>
+      </w:r>
+      <w:proofErr w:type="spellEnd"/>
+      <w:r>
+        <w:rPr>
+          <w:rFonts w:ascii="Cascadia Mono" w:hAnsi="Cascadia Mono" w:cs="Cascadia Mono"/>
+          <w:color w:val="000000"/>
+          <w:sz w:val="19"/>
+          <w:szCs w:val="19"/>
+          <w:lang w:val="en-US" w:eastAsia="fr-CH"/>
+        </w:rPr>
+        <w:t xml:space="preserve"> </w:t>
+      </w:r>
+      <w:proofErr w:type="spellStart"/>
+      <w:r>
+        <w:rPr>
+          <w:rFonts w:ascii="Cascadia Mono" w:hAnsi="Cascadia Mono" w:cs="Cascadia Mono"/>
+          <w:color w:val="000000"/>
+          <w:sz w:val="19"/>
+          <w:szCs w:val="19"/>
+          <w:lang w:val="en-US" w:eastAsia="fr-CH"/>
+        </w:rPr>
+        <w:t>addTask</w:t>
+      </w:r>
+      <w:proofErr w:type="spellEnd"/>
+      <w:r>
+        <w:rPr>
+          <w:rFonts w:ascii="Cascadia Mono" w:hAnsi="Cascadia Mono" w:cs="Cascadia Mono"/>
+          <w:color w:val="000000"/>
+          <w:sz w:val="19"/>
+          <w:szCs w:val="19"/>
+          <w:lang w:val="en-US" w:eastAsia="fr-CH"/>
+        </w:rPr>
+        <w:t xml:space="preserve">, </w:t>
+      </w:r>
+      <w:proofErr w:type="spellStart"/>
+      <w:r>
+        <w:rPr>
+          <w:rFonts w:ascii="Cascadia Mono" w:hAnsi="Cascadia Mono" w:cs="Cascadia Mono"/>
+          <w:color w:val="000000"/>
+          <w:sz w:val="19"/>
+          <w:szCs w:val="19"/>
+          <w:lang w:val="en-US" w:eastAsia="fr-CH"/>
+        </w:rPr>
+        <w:t>TasksDonePage</w:t>
+      </w:r>
+      <w:proofErr w:type="spellEnd"/>
+      <w:r>
+        <w:rPr>
+          <w:rFonts w:ascii="Cascadia Mono" w:hAnsi="Cascadia Mono" w:cs="Cascadia Mono"/>
+          <w:color w:val="000000"/>
+          <w:sz w:val="19"/>
+          <w:szCs w:val="19"/>
+          <w:lang w:val="en-US" w:eastAsia="fr-CH"/>
+        </w:rPr>
+        <w:t xml:space="preserve"> </w:t>
+      </w:r>
+      <w:proofErr w:type="spellStart"/>
+      <w:r>
+        <w:rPr>
+          <w:rFonts w:ascii="Cascadia Mono" w:hAnsi="Cascadia Mono" w:cs="Cascadia Mono"/>
+          <w:color w:val="000000"/>
+          <w:sz w:val="19"/>
+          <w:szCs w:val="19"/>
+          <w:lang w:val="en-US" w:eastAsia="fr-CH"/>
+        </w:rPr>
+        <w:t>tasksDone</w:t>
+      </w:r>
+      <w:proofErr w:type="spellEnd"/>
+      <w:r>
+        <w:rPr>
+          <w:rFonts w:ascii="Cascadia Mono" w:hAnsi="Cascadia Mono" w:cs="Cascadia Mono"/>
+          <w:color w:val="000000"/>
+          <w:sz w:val="19"/>
+          <w:szCs w:val="19"/>
+          <w:lang w:val="en-US" w:eastAsia="fr-CH"/>
+        </w:rPr>
+        <w:t>));</w:t>
+      </w:r>
+    </w:p>
+    <w:p>
+      <w:pPr>
+        <w:rPr>
+          <w:rFonts w:ascii="Cascadia Mono" w:hAnsi="Cascadia Mono" w:cs="Cascadia Mono"/>
+          <w:color w:val="000000"/>
+          <w:sz w:val="19"/>
+          <w:szCs w:val="19"/>
+          <w:lang w:val="en-US" w:eastAsia="fr-CH"/>
+        </w:rPr>
+      </w:pPr>
+    </w:p>
+    <w:p>
+      <w:pPr>
+        <w:rPr>
+          <w:rFonts w:ascii="Cascadia Mono" w:hAnsi="Cascadia Mono" w:cs="Cascadia Mono"/>
+          <w:color w:val="000000"/>
+          <w:sz w:val="19"/>
+          <w:szCs w:val="19"/>
+          <w:lang w:val="en-US" w:eastAsia="fr-CH"/>
+        </w:rPr>
+      </w:pPr>
+      <w:r>
+        <w:rPr>
+          <w:noProof/>
+        </w:rPr>
+        <w:lastRenderedPageBreak/>
+        <w:drawing>
+          <wp:inline distT="0" distB="0" distL="0" distR="0" wp14:anchorId="2E2190F7" wp14:editId="58C32241">
+            <wp:extent cx="4086225" cy="3295650"/>
+            <wp:effectExtent l="0" t="0" r="9525" b="0"/>
+            <wp:docPr id="3" name="Image 3"/>
+            <wp:cNvGraphicFramePr>
+              <a:graphicFrameLocks xmlns:a="http://schemas.openxmlformats.org/drawingml/2006/main" noChangeAspect="1"/>
+            </wp:cNvGraphicFramePr>
+            <a:graphic xmlns:a="http://schemas.openxmlformats.org/drawingml/2006/main">
+              <a:graphicData uri="http://schemas.openxmlformats.org/drawingml/2006/picture">
+                <pic:pic xmlns:pic="http://schemas.openxmlformats.org/drawingml/2006/picture">
+                  <pic:nvPicPr>
+                    <pic:cNvPr id="1" name=""/>
+                    <pic:cNvPicPr/>
+                  </pic:nvPicPr>
+                  <pic:blipFill>
+                    <a:blip r:embed="rId13"/>
+                    <a:stretch>
+                      <a:fillRect/>
+                    </a:stretch>
+                  </pic:blipFill>
+                  <pic:spPr>
+                    <a:xfrm>
+                      <a:off x="0" y="0"/>
+                      <a:ext cx="4086225" cy="3295650"/>
+                    </a:xfrm>
+                    <a:prstGeom prst="rect">
+                      <a:avLst/>
+                    </a:prstGeom>
+                  </pic:spPr>
+                </pic:pic>
+              </a:graphicData>
+            </a:graphic>
+          </wp:inline>
+        </w:drawing>
+      </w:r>
+    </w:p>
+    <w:p>
+      <w:pPr>
+        <w:rPr>
+          <w:rFonts w:ascii="Cascadia Mono" w:hAnsi="Cascadia Mono" w:cs="Cascadia Mono"/>
+          <w:color w:val="000000"/>
+          <w:sz w:val="19"/>
+          <w:szCs w:val="19"/>
+          <w:lang w:val="en-US" w:eastAsia="fr-CH"/>
+        </w:rPr>
+      </w:pPr>
+    </w:p>
+    <w:p>
+      <w:pPr>
+        <w:rPr>
+          <w:rFonts w:ascii="Cascadia Mono" w:hAnsi="Cascadia Mono" w:cs="Cascadia Mono"/>
+          <w:color w:val="000000"/>
+          <w:sz w:val="19"/>
+          <w:szCs w:val="19"/>
+          <w:lang w:val="en-US" w:eastAsia="fr-CH"/>
+        </w:rPr>
+      </w:pPr>
+      <w:r>
+        <w:rPr>
+          <w:noProof/>
+        </w:rPr>
+        <w:drawing>
+          <wp:inline distT="0" distB="0" distL="0" distR="0" wp14:anchorId="7466796A" wp14:editId="33CFF2EF">
+            <wp:extent cx="5759450" cy="1357630"/>
+            <wp:effectExtent l="0" t="0" r="0" b="0"/>
+            <wp:docPr id="4" name="Image 4"/>
+            <wp:cNvGraphicFramePr>
+              <a:graphicFrameLocks xmlns:a="http://schemas.openxmlformats.org/drawingml/2006/main" noChangeAspect="1"/>
+            </wp:cNvGraphicFramePr>
+            <a:graphic xmlns:a="http://schemas.openxmlformats.org/drawingml/2006/main">
+              <a:graphicData uri="http://schemas.openxmlformats.org/drawingml/2006/picture">
+                <pic:pic xmlns:pic="http://schemas.openxmlformats.org/drawingml/2006/picture">
+                  <pic:nvPicPr>
+                    <pic:cNvPr id="1" name=""/>
+                    <pic:cNvPicPr/>
+                  </pic:nvPicPr>
+                  <pic:blipFill>
+                    <a:blip r:embed="rId14"/>
+                    <a:stretch>
+                      <a:fillRect/>
+                    </a:stretch>
+                  </pic:blipFill>
+                  <pic:spPr>
+                    <a:xfrm>
+                      <a:off x="0" y="0"/>
+                      <a:ext cx="5759450" cy="1357630"/>
+                    </a:xfrm>
+                    <a:prstGeom prst="rect">
+                      <a:avLst/>
+                    </a:prstGeom>
+                  </pic:spPr>
+                </pic:pic>
+              </a:graphicData>
+            </a:graphic>
+          </wp:inline>
+        </w:drawing>
+      </w:r>
+    </w:p>
+    <w:p>
+      <w:pPr>
+        <w:rPr>
+          <w:rFonts w:ascii="Cascadia Mono" w:hAnsi="Cascadia Mono" w:cs="Cascadia Mono"/>
+          <w:color w:val="000000"/>
+          <w:sz w:val="19"/>
+          <w:szCs w:val="19"/>
+          <w:lang w:val="en-US" w:eastAsia="fr-CH"/>
+        </w:rPr>
+      </w:pPr>
+    </w:p>
+    <w:p>
+      <w:pPr>
+        <w:rPr>
+          <w:rFonts w:ascii="Cascadia Mono" w:hAnsi="Cascadia Mono" w:cs="Cascadia Mono"/>
+          <w:color w:val="000000"/>
+          <w:sz w:val="19"/>
+          <w:szCs w:val="19"/>
+          <w:lang w:val="en-US" w:eastAsia="fr-CH"/>
+        </w:rPr>
+      </w:pPr>
+      <w:r>
+        <w:rPr>
+          <w:rFonts w:ascii="Cascadia Mono" w:hAnsi="Cascadia Mono" w:cs="Cascadia Mono"/>
+          <w:color w:val="000000"/>
+          <w:sz w:val="19"/>
+          <w:szCs w:val="19"/>
+          <w:lang w:val="en-US" w:eastAsia="fr-CH"/>
+        </w:rPr>
+        <w:t>Solutions:</w:t>
+      </w:r>
+    </w:p>
+    <w:p>
+      <w:pPr>
+        <w:pStyle w:val="Paragraphedeliste"/>
+        <w:numPr>
+          <w:ilvl w:val="0"/>
+          <w:numId w:val="16"/>
+        </w:numPr>
+        <w:rPr>
+          <w:szCs w:val="14"/>
+          <w:lang w:val="en-US"/>
+        </w:rPr>
+      </w:pPr>
+      <w:r>
+        <w:rPr>
+          <w:noProof/>
+        </w:rPr>
+        <w:drawing>
+          <wp:inline distT="0" distB="0" distL="0" distR="0" wp14:anchorId="4B01CC25" wp14:editId="182A6421">
+            <wp:extent cx="5759450" cy="841375"/>
+            <wp:effectExtent l="0" t="0" r="0" b="0"/>
+            <wp:docPr id="2" name="Image 2"/>
+            <wp:cNvGraphicFramePr>
+              <a:graphicFrameLocks xmlns:a="http://schemas.openxmlformats.org/drawingml/2006/main" noChangeAspect="1"/>
+            </wp:cNvGraphicFramePr>
+            <a:graphic xmlns:a="http://schemas.openxmlformats.org/drawingml/2006/main">
+              <a:graphicData uri="http://schemas.openxmlformats.org/drawingml/2006/picture">
+                <pic:pic xmlns:pic="http://schemas.openxmlformats.org/drawingml/2006/picture">
+                  <pic:nvPicPr>
+                    <pic:cNvPr id="1" name=""/>
+                    <pic:cNvPicPr/>
+                  </pic:nvPicPr>
+                  <pic:blipFill>
+                    <a:blip r:embed="rId15"/>
+                    <a:stretch>
+                      <a:fillRect/>
+                    </a:stretch>
+                  </pic:blipFill>
+                  <pic:spPr>
+                    <a:xfrm>
+                      <a:off x="0" y="0"/>
+                      <a:ext cx="5759450" cy="841375"/>
+                    </a:xfrm>
+                    <a:prstGeom prst="rect">
+                      <a:avLst/>
+                    </a:prstGeom>
+                  </pic:spPr>
+                </pic:pic>
+              </a:graphicData>
+            </a:graphic>
+          </wp:inline>
+        </w:drawing>
+      </w:r>
+    </w:p>
+    <w:p>
+      <w:pPr>
+        <w:autoSpaceDE w:val="0"/>
+        <w:autoSpaceDN w:val="0"/>
+        <w:adjustRightInd w:val="0"/>
+        <w:ind w:left="720"/>
+        <w:rPr>
+          <w:rFonts w:ascii="Cascadia Mono" w:hAnsi="Cascadia Mono" w:cs="Cascadia Mono"/>
+          <w:color w:val="000000"/>
+          <w:sz w:val="19"/>
+          <w:szCs w:val="19"/>
+          <w:lang w:val="en-US" w:eastAsia="fr-CH"/>
+        </w:rPr>
+      </w:pPr>
+      <w:proofErr w:type="spellStart"/>
+      <w:r>
+        <w:rPr>
+          <w:rFonts w:ascii="Cascadia Mono" w:hAnsi="Cascadia Mono" w:cs="Cascadia Mono"/>
+          <w:color w:val="000000"/>
+          <w:sz w:val="19"/>
+          <w:szCs w:val="19"/>
+          <w:lang w:val="en-US" w:eastAsia="fr-CH"/>
+        </w:rPr>
+        <w:t>UserCreationPage</w:t>
+      </w:r>
+      <w:proofErr w:type="spellEnd"/>
+      <w:r>
+        <w:rPr>
+          <w:rFonts w:ascii="Cascadia Mono" w:hAnsi="Cascadia Mono" w:cs="Cascadia Mono"/>
+          <w:color w:val="000000"/>
+          <w:sz w:val="19"/>
+          <w:szCs w:val="19"/>
+          <w:lang w:val="en-US" w:eastAsia="fr-CH"/>
+        </w:rPr>
+        <w:t xml:space="preserve"> </w:t>
+      </w:r>
+      <w:proofErr w:type="spellStart"/>
+      <w:r>
+        <w:rPr>
+          <w:rFonts w:ascii="Cascadia Mono" w:hAnsi="Cascadia Mono" w:cs="Cascadia Mono"/>
+          <w:color w:val="000000"/>
+          <w:sz w:val="19"/>
+          <w:szCs w:val="19"/>
+          <w:lang w:val="en-US" w:eastAsia="fr-CH"/>
+        </w:rPr>
+        <w:t>userCreation</w:t>
+      </w:r>
+      <w:proofErr w:type="spellEnd"/>
+      <w:r>
+        <w:rPr>
+          <w:rFonts w:ascii="Cascadia Mono" w:hAnsi="Cascadia Mono" w:cs="Cascadia Mono"/>
+          <w:color w:val="000000"/>
+          <w:sz w:val="19"/>
+          <w:szCs w:val="19"/>
+          <w:lang w:val="en-US" w:eastAsia="fr-CH"/>
+        </w:rPr>
+        <w:t xml:space="preserve"> = </w:t>
+      </w:r>
+      <w:r>
+        <w:rPr>
+          <w:rFonts w:ascii="Cascadia Mono" w:hAnsi="Cascadia Mono" w:cs="Cascadia Mono"/>
+          <w:color w:val="0000FF"/>
+          <w:sz w:val="19"/>
+          <w:szCs w:val="19"/>
+          <w:lang w:val="en-US" w:eastAsia="fr-CH"/>
+        </w:rPr>
+        <w:t>new</w:t>
+      </w:r>
+      <w:r>
+        <w:rPr>
+          <w:rFonts w:ascii="Cascadia Mono" w:hAnsi="Cascadia Mono" w:cs="Cascadia Mono"/>
+          <w:color w:val="000000"/>
+          <w:sz w:val="19"/>
+          <w:szCs w:val="19"/>
+          <w:lang w:val="en-US" w:eastAsia="fr-CH"/>
+        </w:rPr>
+        <w:t xml:space="preserve"> </w:t>
+      </w:r>
+      <w:proofErr w:type="spellStart"/>
+      <w:r>
+        <w:rPr>
+          <w:rFonts w:ascii="Cascadia Mono" w:hAnsi="Cascadia Mono" w:cs="Cascadia Mono"/>
+          <w:color w:val="000000"/>
+          <w:sz w:val="19"/>
+          <w:szCs w:val="19"/>
+          <w:lang w:val="en-US" w:eastAsia="fr-CH"/>
+        </w:rPr>
+        <w:t>UserCreationPage</w:t>
+      </w:r>
+      <w:proofErr w:type="spellEnd"/>
+      <w:r>
+        <w:rPr>
+          <w:rFonts w:ascii="Cascadia Mono" w:hAnsi="Cascadia Mono" w:cs="Cascadia Mono"/>
+          <w:color w:val="000000"/>
+          <w:sz w:val="19"/>
+          <w:szCs w:val="19"/>
+          <w:lang w:val="en-US" w:eastAsia="fr-CH"/>
+        </w:rPr>
+        <w:t>();</w:t>
+      </w:r>
+    </w:p>
+    <w:p>
+      <w:pPr>
+        <w:autoSpaceDE w:val="0"/>
+        <w:autoSpaceDN w:val="0"/>
+        <w:adjustRightInd w:val="0"/>
+        <w:ind w:left="708"/>
+        <w:rPr>
+          <w:rFonts w:ascii="Cascadia Mono" w:hAnsi="Cascadia Mono" w:cs="Cascadia Mono"/>
+          <w:color w:val="000000"/>
+          <w:sz w:val="19"/>
+          <w:szCs w:val="19"/>
+          <w:lang w:val="en-US" w:eastAsia="fr-CH"/>
+        </w:rPr>
+      </w:pPr>
+      <w:proofErr w:type="spellStart"/>
+      <w:r>
+        <w:rPr>
+          <w:rFonts w:ascii="Cascadia Mono" w:hAnsi="Cascadia Mono" w:cs="Cascadia Mono"/>
+          <w:color w:val="000000"/>
+          <w:sz w:val="19"/>
+          <w:szCs w:val="19"/>
+          <w:lang w:val="en-US" w:eastAsia="fr-CH"/>
+        </w:rPr>
+        <w:t>TasksTodoPage</w:t>
+      </w:r>
+      <w:proofErr w:type="spellEnd"/>
+      <w:r>
+        <w:rPr>
+          <w:rFonts w:ascii="Cascadia Mono" w:hAnsi="Cascadia Mono" w:cs="Cascadia Mono"/>
+          <w:color w:val="000000"/>
+          <w:sz w:val="19"/>
+          <w:szCs w:val="19"/>
+          <w:lang w:val="en-US" w:eastAsia="fr-CH"/>
+        </w:rPr>
+        <w:t xml:space="preserve"> </w:t>
+      </w:r>
+      <w:proofErr w:type="spellStart"/>
+      <w:r>
+        <w:rPr>
+          <w:rFonts w:ascii="Cascadia Mono" w:hAnsi="Cascadia Mono" w:cs="Cascadia Mono"/>
+          <w:color w:val="000000"/>
+          <w:sz w:val="19"/>
+          <w:szCs w:val="19"/>
+          <w:lang w:val="en-US" w:eastAsia="fr-CH"/>
+        </w:rPr>
+        <w:t>tasksTodo</w:t>
+      </w:r>
+      <w:proofErr w:type="spellEnd"/>
+      <w:r>
+        <w:rPr>
+          <w:rFonts w:ascii="Cascadia Mono" w:hAnsi="Cascadia Mono" w:cs="Cascadia Mono"/>
+          <w:color w:val="000000"/>
+          <w:sz w:val="19"/>
+          <w:szCs w:val="19"/>
+          <w:lang w:val="en-US" w:eastAsia="fr-CH"/>
+        </w:rPr>
+        <w:t xml:space="preserve"> = </w:t>
+      </w:r>
+      <w:r>
+        <w:rPr>
+          <w:rFonts w:ascii="Cascadia Mono" w:hAnsi="Cascadia Mono" w:cs="Cascadia Mono"/>
+          <w:color w:val="0000FF"/>
+          <w:sz w:val="19"/>
+          <w:szCs w:val="19"/>
+          <w:lang w:val="en-US" w:eastAsia="fr-CH"/>
+        </w:rPr>
+        <w:t>new</w:t>
+      </w:r>
+      <w:r>
+        <w:rPr>
+          <w:rFonts w:ascii="Cascadia Mono" w:hAnsi="Cascadia Mono" w:cs="Cascadia Mono"/>
+          <w:color w:val="000000"/>
+          <w:sz w:val="19"/>
+          <w:szCs w:val="19"/>
+          <w:lang w:val="en-US" w:eastAsia="fr-CH"/>
+        </w:rPr>
+        <w:t xml:space="preserve"> </w:t>
+      </w:r>
+      <w:proofErr w:type="spellStart"/>
+      <w:r>
+        <w:rPr>
+          <w:rFonts w:ascii="Cascadia Mono" w:hAnsi="Cascadia Mono" w:cs="Cascadia Mono"/>
+          <w:color w:val="000000"/>
+          <w:sz w:val="19"/>
+          <w:szCs w:val="19"/>
+          <w:lang w:val="en-US" w:eastAsia="fr-CH"/>
+        </w:rPr>
+        <w:t>TasksTodoPage</w:t>
+      </w:r>
+      <w:proofErr w:type="spellEnd"/>
+      <w:r>
+        <w:rPr>
+          <w:rFonts w:ascii="Cascadia Mono" w:hAnsi="Cascadia Mono" w:cs="Cascadia Mono"/>
+          <w:color w:val="000000"/>
+          <w:sz w:val="19"/>
+          <w:szCs w:val="19"/>
+          <w:lang w:val="en-US" w:eastAsia="fr-CH"/>
+        </w:rPr>
+        <w:t>();</w:t>
+      </w:r>
+    </w:p>
+    <w:p>
+      <w:pPr>
+        <w:autoSpaceDE w:val="0"/>
+        <w:autoSpaceDN w:val="0"/>
+        <w:adjustRightInd w:val="0"/>
+        <w:ind w:left="708"/>
+        <w:rPr>
+          <w:rFonts w:ascii="Cascadia Mono" w:hAnsi="Cascadia Mono" w:cs="Cascadia Mono"/>
+          <w:color w:val="000000"/>
+          <w:sz w:val="19"/>
+          <w:szCs w:val="19"/>
+          <w:lang w:val="en-US" w:eastAsia="fr-CH"/>
+        </w:rPr>
+      </w:pPr>
+      <w:proofErr w:type="spellStart"/>
+      <w:r>
+        <w:rPr>
+          <w:rFonts w:ascii="Cascadia Mono" w:hAnsi="Cascadia Mono" w:cs="Cascadia Mono"/>
+          <w:color w:val="000000"/>
+          <w:sz w:val="19"/>
+          <w:szCs w:val="19"/>
+          <w:lang w:val="en-US" w:eastAsia="fr-CH"/>
+        </w:rPr>
+        <w:t>AddTaskPage</w:t>
+      </w:r>
+      <w:proofErr w:type="spellEnd"/>
+      <w:r>
+        <w:rPr>
+          <w:rFonts w:ascii="Cascadia Mono" w:hAnsi="Cascadia Mono" w:cs="Cascadia Mono"/>
+          <w:color w:val="000000"/>
+          <w:sz w:val="19"/>
+          <w:szCs w:val="19"/>
+          <w:lang w:val="en-US" w:eastAsia="fr-CH"/>
+        </w:rPr>
+        <w:t xml:space="preserve"> </w:t>
+      </w:r>
+      <w:proofErr w:type="spellStart"/>
+      <w:r>
+        <w:rPr>
+          <w:rFonts w:ascii="Cascadia Mono" w:hAnsi="Cascadia Mono" w:cs="Cascadia Mono"/>
+          <w:color w:val="000000"/>
+          <w:sz w:val="19"/>
+          <w:szCs w:val="19"/>
+          <w:lang w:val="en-US" w:eastAsia="fr-CH"/>
+        </w:rPr>
+        <w:t>addTask</w:t>
+      </w:r>
+      <w:proofErr w:type="spellEnd"/>
+      <w:r>
+        <w:rPr>
+          <w:rFonts w:ascii="Cascadia Mono" w:hAnsi="Cascadia Mono" w:cs="Cascadia Mono"/>
+          <w:color w:val="000000"/>
+          <w:sz w:val="19"/>
+          <w:szCs w:val="19"/>
+          <w:lang w:val="en-US" w:eastAsia="fr-CH"/>
+        </w:rPr>
+        <w:t xml:space="preserve"> = </w:t>
+      </w:r>
+      <w:r>
+        <w:rPr>
+          <w:rFonts w:ascii="Cascadia Mono" w:hAnsi="Cascadia Mono" w:cs="Cascadia Mono"/>
+          <w:color w:val="0000FF"/>
+          <w:sz w:val="19"/>
+          <w:szCs w:val="19"/>
+          <w:lang w:val="en-US" w:eastAsia="fr-CH"/>
+        </w:rPr>
+        <w:t>new</w:t>
+      </w:r>
+      <w:r>
+        <w:rPr>
+          <w:rFonts w:ascii="Cascadia Mono" w:hAnsi="Cascadia Mono" w:cs="Cascadia Mono"/>
+          <w:color w:val="000000"/>
+          <w:sz w:val="19"/>
+          <w:szCs w:val="19"/>
+          <w:lang w:val="en-US" w:eastAsia="fr-CH"/>
+        </w:rPr>
+        <w:t xml:space="preserve"> </w:t>
+      </w:r>
+      <w:proofErr w:type="spellStart"/>
+      <w:r>
+        <w:rPr>
+          <w:rFonts w:ascii="Cascadia Mono" w:hAnsi="Cascadia Mono" w:cs="Cascadia Mono"/>
+          <w:color w:val="000000"/>
+          <w:sz w:val="19"/>
+          <w:szCs w:val="19"/>
+          <w:lang w:val="en-US" w:eastAsia="fr-CH"/>
+        </w:rPr>
+        <w:t>AddTaskPage</w:t>
+      </w:r>
+      <w:proofErr w:type="spellEnd"/>
+      <w:r>
+        <w:rPr>
+          <w:rFonts w:ascii="Cascadia Mono" w:hAnsi="Cascadia Mono" w:cs="Cascadia Mono"/>
+          <w:color w:val="000000"/>
+          <w:sz w:val="19"/>
+          <w:szCs w:val="19"/>
+          <w:lang w:val="en-US" w:eastAsia="fr-CH"/>
+        </w:rPr>
+        <w:t>();</w:t>
+      </w:r>
+    </w:p>
+    <w:p>
+      <w:pPr>
+        <w:autoSpaceDE w:val="0"/>
+        <w:autoSpaceDN w:val="0"/>
+        <w:adjustRightInd w:val="0"/>
+        <w:ind w:left="708"/>
+        <w:rPr>
+          <w:rFonts w:ascii="Cascadia Mono" w:hAnsi="Cascadia Mono" w:cs="Cascadia Mono"/>
+          <w:color w:val="000000"/>
+          <w:sz w:val="19"/>
+          <w:szCs w:val="19"/>
+          <w:lang w:val="en-US" w:eastAsia="fr-CH"/>
+        </w:rPr>
+      </w:pPr>
+      <w:proofErr w:type="spellStart"/>
+      <w:r>
+        <w:rPr>
+          <w:rFonts w:ascii="Cascadia Mono" w:hAnsi="Cascadia Mono" w:cs="Cascadia Mono"/>
+          <w:color w:val="000000"/>
+          <w:sz w:val="19"/>
+          <w:szCs w:val="19"/>
+          <w:lang w:val="en-US" w:eastAsia="fr-CH"/>
+        </w:rPr>
+        <w:t>TasksDonePage</w:t>
+      </w:r>
+      <w:proofErr w:type="spellEnd"/>
+      <w:r>
+        <w:rPr>
+          <w:rFonts w:ascii="Cascadia Mono" w:hAnsi="Cascadia Mono" w:cs="Cascadia Mono"/>
+          <w:color w:val="000000"/>
+          <w:sz w:val="19"/>
+          <w:szCs w:val="19"/>
+          <w:lang w:val="en-US" w:eastAsia="fr-CH"/>
+        </w:rPr>
+        <w:t xml:space="preserve"> </w:t>
+      </w:r>
+      <w:proofErr w:type="spellStart"/>
+      <w:r>
+        <w:rPr>
+          <w:rFonts w:ascii="Cascadia Mono" w:hAnsi="Cascadia Mono" w:cs="Cascadia Mono"/>
+          <w:color w:val="000000"/>
+          <w:sz w:val="19"/>
+          <w:szCs w:val="19"/>
+          <w:lang w:val="en-US" w:eastAsia="fr-CH"/>
+        </w:rPr>
+        <w:t>tasksDone</w:t>
+      </w:r>
+      <w:proofErr w:type="spellEnd"/>
+      <w:r>
+        <w:rPr>
+          <w:rFonts w:ascii="Cascadia Mono" w:hAnsi="Cascadia Mono" w:cs="Cascadia Mono"/>
+          <w:color w:val="000000"/>
+          <w:sz w:val="19"/>
+          <w:szCs w:val="19"/>
+          <w:lang w:val="en-US" w:eastAsia="fr-CH"/>
+        </w:rPr>
+        <w:t xml:space="preserve"> = </w:t>
+      </w:r>
+      <w:r>
+        <w:rPr>
+          <w:rFonts w:ascii="Cascadia Mono" w:hAnsi="Cascadia Mono" w:cs="Cascadia Mono"/>
+          <w:color w:val="0000FF"/>
+          <w:sz w:val="19"/>
+          <w:szCs w:val="19"/>
+          <w:lang w:val="en-US" w:eastAsia="fr-CH"/>
+        </w:rPr>
+        <w:t>new</w:t>
+      </w:r>
+      <w:r>
+        <w:rPr>
+          <w:rFonts w:ascii="Cascadia Mono" w:hAnsi="Cascadia Mono" w:cs="Cascadia Mono"/>
+          <w:color w:val="000000"/>
+          <w:sz w:val="19"/>
+          <w:szCs w:val="19"/>
+          <w:lang w:val="en-US" w:eastAsia="fr-CH"/>
+        </w:rPr>
+        <w:t xml:space="preserve"> </w:t>
+      </w:r>
+      <w:proofErr w:type="spellStart"/>
+      <w:r>
+        <w:rPr>
+          <w:rFonts w:ascii="Cascadia Mono" w:hAnsi="Cascadia Mono" w:cs="Cascadia Mono"/>
+          <w:color w:val="000000"/>
+          <w:sz w:val="19"/>
+          <w:szCs w:val="19"/>
+          <w:lang w:val="en-US" w:eastAsia="fr-CH"/>
+        </w:rPr>
+        <w:t>TasksDonePage</w:t>
+      </w:r>
+      <w:proofErr w:type="spellEnd"/>
+      <w:r>
+        <w:rPr>
+          <w:rFonts w:ascii="Cascadia Mono" w:hAnsi="Cascadia Mono" w:cs="Cascadia Mono"/>
+          <w:color w:val="000000"/>
+          <w:sz w:val="19"/>
+          <w:szCs w:val="19"/>
+          <w:lang w:val="en-US" w:eastAsia="fr-CH"/>
+        </w:rPr>
+        <w:t>();</w:t>
+      </w:r>
+    </w:p>
+    <w:p>
+      <w:pPr>
+        <w:ind w:left="720"/>
+        <w:rPr>
+          <w:rFonts w:ascii="Cascadia Mono" w:hAnsi="Cascadia Mono" w:cs="Cascadia Mono"/>
+          <w:color w:val="000000"/>
+          <w:sz w:val="19"/>
+          <w:szCs w:val="19"/>
+          <w:lang w:val="en-US" w:eastAsia="fr-CH"/>
+        </w:rPr>
+      </w:pPr>
+      <w:proofErr w:type="spellStart"/>
+      <w:r>
+        <w:rPr>
+          <w:rFonts w:ascii="Cascadia Mono" w:hAnsi="Cascadia Mono" w:cs="Cascadia Mono"/>
+          <w:color w:val="000000"/>
+          <w:sz w:val="19"/>
+          <w:szCs w:val="19"/>
+          <w:lang w:val="en-US" w:eastAsia="fr-CH"/>
+        </w:rPr>
+        <w:t>Application.Run</w:t>
+      </w:r>
+      <w:proofErr w:type="spellEnd"/>
+      <w:r>
+        <w:rPr>
+          <w:rFonts w:ascii="Cascadia Mono" w:hAnsi="Cascadia Mono" w:cs="Cascadia Mono"/>
+          <w:color w:val="000000"/>
+          <w:sz w:val="19"/>
+          <w:szCs w:val="19"/>
+          <w:lang w:val="en-US" w:eastAsia="fr-CH"/>
+        </w:rPr>
+        <w:t>(</w:t>
+      </w:r>
+      <w:r>
+        <w:rPr>
+          <w:rFonts w:ascii="Cascadia Mono" w:hAnsi="Cascadia Mono" w:cs="Cascadia Mono"/>
+          <w:color w:val="0000FF"/>
+          <w:sz w:val="19"/>
+          <w:szCs w:val="19"/>
+          <w:lang w:val="en-US" w:eastAsia="fr-CH"/>
+        </w:rPr>
+        <w:t>new</w:t>
+      </w:r>
+      <w:r>
+        <w:rPr>
+          <w:rFonts w:ascii="Cascadia Mono" w:hAnsi="Cascadia Mono" w:cs="Cascadia Mono"/>
+          <w:color w:val="000000"/>
+          <w:sz w:val="19"/>
+          <w:szCs w:val="19"/>
+          <w:lang w:val="en-US" w:eastAsia="fr-CH"/>
+        </w:rPr>
+        <w:t xml:space="preserve"> </w:t>
+      </w:r>
+      <w:proofErr w:type="spellStart"/>
+      <w:r>
+        <w:rPr>
+          <w:rFonts w:ascii="Cascadia Mono" w:hAnsi="Cascadia Mono" w:cs="Cascadia Mono"/>
+          <w:color w:val="000000"/>
+          <w:sz w:val="19"/>
+          <w:szCs w:val="19"/>
+          <w:lang w:val="en-US" w:eastAsia="fr-CH"/>
+        </w:rPr>
+        <w:t>HomePage</w:t>
+      </w:r>
+      <w:proofErr w:type="spellEnd"/>
+      <w:r>
+        <w:rPr>
+          <w:rFonts w:ascii="Cascadia Mono" w:hAnsi="Cascadia Mono" w:cs="Cascadia Mono"/>
+          <w:color w:val="000000"/>
+          <w:sz w:val="19"/>
+          <w:szCs w:val="19"/>
+          <w:lang w:val="en-US" w:eastAsia="fr-CH"/>
+        </w:rPr>
+        <w:t>(</w:t>
+      </w:r>
+      <w:proofErr w:type="spellStart"/>
+      <w:r>
+        <w:rPr>
+          <w:rFonts w:ascii="Cascadia Mono" w:hAnsi="Cascadia Mono" w:cs="Cascadia Mono"/>
+          <w:color w:val="000000"/>
+          <w:sz w:val="19"/>
+          <w:szCs w:val="19"/>
+          <w:lang w:val="en-US" w:eastAsia="fr-CH"/>
+        </w:rPr>
+        <w:t>userCreation</w:t>
+      </w:r>
+      <w:proofErr w:type="spellEnd"/>
+      <w:r>
+        <w:rPr>
+          <w:rFonts w:ascii="Cascadia Mono" w:hAnsi="Cascadia Mono" w:cs="Cascadia Mono"/>
+          <w:color w:val="000000"/>
+          <w:sz w:val="19"/>
+          <w:szCs w:val="19"/>
+          <w:lang w:val="en-US" w:eastAsia="fr-CH"/>
+        </w:rPr>
+        <w:t xml:space="preserve">, </w:t>
+      </w:r>
+      <w:proofErr w:type="spellStart"/>
+      <w:r>
+        <w:rPr>
+          <w:rFonts w:ascii="Cascadia Mono" w:hAnsi="Cascadia Mono" w:cs="Cascadia Mono"/>
+          <w:color w:val="000000"/>
+          <w:sz w:val="19"/>
+          <w:szCs w:val="19"/>
+          <w:lang w:val="en-US" w:eastAsia="fr-CH"/>
+        </w:rPr>
+        <w:t>tasksTodo</w:t>
+      </w:r>
+      <w:proofErr w:type="spellEnd"/>
+      <w:r>
+        <w:rPr>
+          <w:rFonts w:ascii="Cascadia Mono" w:hAnsi="Cascadia Mono" w:cs="Cascadia Mono"/>
+          <w:color w:val="000000"/>
+          <w:sz w:val="19"/>
+          <w:szCs w:val="19"/>
+          <w:lang w:val="en-US" w:eastAsia="fr-CH"/>
+        </w:rPr>
+        <w:t xml:space="preserve">, </w:t>
+      </w:r>
+      <w:proofErr w:type="spellStart"/>
+      <w:r>
+        <w:rPr>
+          <w:rFonts w:ascii="Cascadia Mono" w:hAnsi="Cascadia Mono" w:cs="Cascadia Mono"/>
+          <w:color w:val="000000"/>
+          <w:sz w:val="19"/>
+          <w:szCs w:val="19"/>
+          <w:lang w:val="en-US" w:eastAsia="fr-CH"/>
+        </w:rPr>
+        <w:t>addTask</w:t>
+      </w:r>
+      <w:proofErr w:type="spellEnd"/>
+      <w:r>
+        <w:rPr>
+          <w:rFonts w:ascii="Cascadia Mono" w:hAnsi="Cascadia Mono" w:cs="Cascadia Mono"/>
+          <w:color w:val="000000"/>
+          <w:sz w:val="19"/>
+          <w:szCs w:val="19"/>
+          <w:lang w:val="en-US" w:eastAsia="fr-CH"/>
+        </w:rPr>
+        <w:t xml:space="preserve">, </w:t>
+      </w:r>
+      <w:proofErr w:type="spellStart"/>
+      <w:r>
+        <w:rPr>
+          <w:rFonts w:ascii="Cascadia Mono" w:hAnsi="Cascadia Mono" w:cs="Cascadia Mono"/>
+          <w:color w:val="000000"/>
+          <w:sz w:val="19"/>
+          <w:szCs w:val="19"/>
+          <w:lang w:val="en-US" w:eastAsia="fr-CH"/>
+        </w:rPr>
+        <w:t>tasksDone</w:t>
+      </w:r>
+      <w:proofErr w:type="spellEnd"/>
+      <w:r>
+        <w:rPr>
+          <w:rFonts w:ascii="Cascadia Mono" w:hAnsi="Cascadia Mono" w:cs="Cascadia Mono"/>
+          <w:color w:val="000000"/>
+          <w:sz w:val="19"/>
+          <w:szCs w:val="19"/>
+          <w:lang w:val="en-US" w:eastAsia="fr-CH"/>
+        </w:rPr>
+        <w:t>));</w:t>
+      </w:r>
+    </w:p>
+    <w:p>
+      <w:pPr>
+        <w:rPr>
+          <w:rFonts w:ascii="Cascadia Mono" w:hAnsi="Cascadia Mono" w:cs="Cascadia Mono"/>
+          <w:color w:val="000000"/>
+          <w:sz w:val="19"/>
+          <w:szCs w:val="19"/>
+          <w:lang w:val="en-US" w:eastAsia="fr-CH"/>
+        </w:rPr>
+      </w:pPr>
+    </w:p>
+    <w:p>
+      <w:pPr>
+        <w:rPr>
+          <w:rFonts w:ascii="Cascadia Mono" w:hAnsi="Cascadia Mono" w:cs="Cascadia Mono"/>
+          <w:color w:val="000000"/>
+          <w:sz w:val="19"/>
+          <w:szCs w:val="19"/>
+          <w:lang w:val="en-US" w:eastAsia="fr-CH"/>
+        </w:rPr>
+      </w:pPr>
+    </w:p>
+    <w:p>
+      <w:pPr>
+        <w:rPr>
+          <w:rFonts w:ascii="Cascadia Mono" w:hAnsi="Cascadia Mono" w:cs="Cascadia Mono"/>
+          <w:color w:val="000000"/>
+          <w:sz w:val="19"/>
+          <w:szCs w:val="19"/>
+          <w:lang w:val="en-US" w:eastAsia="fr-CH"/>
+        </w:rPr>
+      </w:pPr>
+    </w:p>
+    <w:p>
+      <w:pPr>
+        <w:pStyle w:val="Paragraphedeliste"/>
+        <w:numPr>
+          <w:ilvl w:val="0"/>
+          <w:numId w:val="16"/>
+        </w:numPr>
+        <w:rPr>
+          <w:rFonts w:ascii="Cascadia Mono" w:hAnsi="Cascadia Mono" w:cs="Cascadia Mono"/>
+          <w:color w:val="000000"/>
+          <w:sz w:val="19"/>
+          <w:szCs w:val="19"/>
+          <w:lang w:val="fr-CH" w:eastAsia="fr-CH"/>
+        </w:rPr>
+      </w:pPr>
+      <w:r>
+        <w:rPr>
+          <w:noProof/>
+        </w:rPr>
+        <w:lastRenderedPageBreak/>
+        <w:drawing>
+          <wp:inline distT="0" distB="0" distL="0" distR="0" wp14:anchorId="4B8B51FA" wp14:editId="4FD2C9B3">
+            <wp:extent cx="5759450" cy="2386965"/>
+            <wp:effectExtent l="0" t="0" r="0" b="0"/>
+            <wp:docPr id="5" name="Image 5"/>
+            <wp:cNvGraphicFramePr>
+              <a:graphicFrameLocks xmlns:a="http://schemas.openxmlformats.org/drawingml/2006/main" noChangeAspect="1"/>
+            </wp:cNvGraphicFramePr>
+            <a:graphic xmlns:a="http://schemas.openxmlformats.org/drawingml/2006/main">
+              <a:graphicData uri="http://schemas.openxmlformats.org/drawingml/2006/picture">
+                <pic:pic xmlns:pic="http://schemas.openxmlformats.org/drawingml/2006/picture">
+                  <pic:nvPicPr>
+                    <pic:cNvPr id="1" name=""/>
+                    <pic:cNvPicPr/>
+                  </pic:nvPicPr>
+                  <pic:blipFill>
+                    <a:blip r:embed="rId16"/>
+                    <a:stretch>
+                      <a:fillRect/>
+                    </a:stretch>
+                  </pic:blipFill>
+                  <pic:spPr>
+                    <a:xfrm>
+                      <a:off x="0" y="0"/>
+                      <a:ext cx="5759450" cy="2386965"/>
+                    </a:xfrm>
+                    <a:prstGeom prst="rect">
+                      <a:avLst/>
+                    </a:prstGeom>
+                  </pic:spPr>
+                </pic:pic>
+              </a:graphicData>
+            </a:graphic>
+          </wp:inline>
+        </w:drawing>
+      </w:r>
+      <w:r>
+        <w:rPr>
+          <w:rFonts w:ascii="Cascadia Mono" w:hAnsi="Cascadia Mono" w:cs="Cascadia Mono"/>
+          <w:color w:val="000000"/>
+          <w:sz w:val="19"/>
+          <w:szCs w:val="19"/>
+          <w:lang w:val="fr-CH" w:eastAsia="fr-CH"/>
+        </w:rPr>
+        <w:t xml:space="preserve"> Arrêt des tâches, éteindre et re-allumer la machine. Source :</w:t>
+      </w:r>
+      <w:r>
+        <w:t xml:space="preserve"> </w:t>
+      </w:r>
+      <w:hyperlink r:id="rId17" w:history="1">
+        <w:r>
+          <w:rPr>
+            <w:rStyle w:val="Lienhypertexte"/>
+          </w:rPr>
+          <w:t>La compilation de Visual Studio échoue: impossible de copier le fichier exe d'</w:t>
+        </w:r>
+        <w:proofErr w:type="spellStart"/>
+        <w:r>
+          <w:rPr>
+            <w:rStyle w:val="Lienhypertexte"/>
+          </w:rPr>
+          <w:t>objdebug</w:t>
+        </w:r>
+        <w:proofErr w:type="spellEnd"/>
+        <w:r>
+          <w:rPr>
+            <w:rStyle w:val="Lienhypertexte"/>
+          </w:rPr>
+          <w:t xml:space="preserve"> vers </w:t>
+        </w:r>
+        <w:proofErr w:type="spellStart"/>
+        <w:r>
+          <w:rPr>
+            <w:rStyle w:val="Lienhypertexte"/>
+          </w:rPr>
+          <w:t>bindebug</w:t>
+        </w:r>
+        <w:proofErr w:type="spellEnd"/>
+      </w:hyperlink>
+      <w:r>
+        <w:rPr>
+          <w:rFonts w:ascii="Cascadia Mono" w:hAnsi="Cascadia Mono" w:cs="Cascadia Mono"/>
+          <w:color w:val="000000"/>
+          <w:sz w:val="19"/>
+          <w:szCs w:val="19"/>
+          <w:lang w:val="fr-CH" w:eastAsia="fr-CH"/>
+        </w:rPr>
+        <w:t xml:space="preserve"> </w:t>
+      </w:r>
+    </w:p>
+    <w:p>
+      <w:pPr>
+        <w:pStyle w:val="Paragraphedeliste"/>
+        <w:rPr>
+          <w:rFonts w:ascii="Cascadia Mono" w:hAnsi="Cascadia Mono" w:cs="Cascadia Mono"/>
+          <w:color w:val="000000"/>
+          <w:sz w:val="19"/>
+          <w:szCs w:val="19"/>
+          <w:lang w:val="fr-CH" w:eastAsia="fr-CH"/>
+        </w:rPr>
+      </w:pPr>
+    </w:p>
+    <w:p>
+      <w:pPr>
+        <w:rPr>
+          <w:rFonts w:ascii="Cascadia Mono" w:hAnsi="Cascadia Mono" w:cs="Cascadia Mono"/>
+          <w:color w:val="000000"/>
+          <w:sz w:val="19"/>
+          <w:szCs w:val="19"/>
+          <w:lang w:val="fr-CH" w:eastAsia="fr-CH"/>
+        </w:rPr>
+      </w:pPr>
     </w:p>
     <w:sectPr>
-      <w:headerReference w:type="default" r:id="rId12"/>
-      <w:footerReference w:type="default" r:id="rId13"/>
+      <w:headerReference w:type="default" r:id="rId18"/>
+      <w:footerReference w:type="default" r:id="rId19"/>
       <w:pgSz w:w="11906" w:h="16838" w:code="9"/>
       <w:pgMar w:top="1418" w:right="1418" w:bottom="1418" w:left="1418" w:header="720" w:footer="720" w:gutter="0"/>
       <w:cols w:space="720"/>
@@ -6069,21 +6830,12 @@
         <w:szCs w:val="16"/>
       </w:rPr>
     </w:pPr>
-    <w:proofErr w:type="gramStart"/>
     <w:r>
       <w:rPr>
         <w:sz w:val="16"/>
         <w:szCs w:val="16"/>
       </w:rPr>
-      <w:t>i</w:t>
-    </w:r>
-    <w:proofErr w:type="gramEnd"/>
-    <w:r>
-      <w:rPr>
-        <w:sz w:val="16"/>
-        <w:szCs w:val="16"/>
-      </w:rPr>
-      <w:t>-CQ VD Octobre 2010</w:t>
+      <w:t>i-CQ VD Octobre 2010</w:t>
     </w:r>
     <w:r>
       <w:rPr>
@@ -6570,6 +7322,95 @@
     </w:lvl>
   </w:abstractNum>
   <w:abstractNum w:abstractNumId="3" w15:restartNumberingAfterBreak="0">
+    <w:nsid w:val="1A863095"/>
+    <w:multiLevelType w:val="hybridMultilevel"/>
+    <w:tmpl w:val="264A4476"/>
+    <w:lvl w:ilvl="0" w:tplc="B46C4076">
+      <w:start w:val="3"/>
+      <w:numFmt w:val="decimal"/>
+      <w:lvlText w:val="%1."/>
+      <w:lvlJc w:val="left"/>
+      <w:pPr>
+        <w:ind w:left="720" w:hanging="360"/>
+      </w:pPr>
+      <w:rPr>
+        <w:rFonts w:hint="default"/>
+      </w:rPr>
+    </w:lvl>
+    <w:lvl w:ilvl="1" w:tplc="100C0019" w:tentative="1">
+      <w:start w:val="1"/>
+      <w:numFmt w:val="lowerLetter"/>
+      <w:lvlText w:val="%2."/>
+      <w:lvlJc w:val="left"/>
+      <w:pPr>
+        <w:ind w:left="1440" w:hanging="360"/>
+      </w:pPr>
+    </w:lvl>
+    <w:lvl w:ilvl="2" w:tplc="100C001B" w:tentative="1">
+      <w:start w:val="1"/>
+      <w:numFmt w:val="lowerRoman"/>
+      <w:lvlText w:val="%3."/>
+      <w:lvlJc w:val="right"/>
+      <w:pPr>
+        <w:ind w:left="2160" w:hanging="180"/>
+      </w:pPr>
+    </w:lvl>
+    <w:lvl w:ilvl="3" w:tplc="100C000F" w:tentative="1">
+      <w:start w:val="1"/>
+      <w:numFmt w:val="decimal"/>
+      <w:lvlText w:val="%4."/>
+      <w:lvlJc w:val="left"/>
+      <w:pPr>
+        <w:ind w:left="2880" w:hanging="360"/>
+      </w:pPr>
+    </w:lvl>
+    <w:lvl w:ilvl="4" w:tplc="100C0019" w:tentative="1">
+      <w:start w:val="1"/>
+      <w:numFmt w:val="lowerLetter"/>
+      <w:lvlText w:val="%5."/>
+      <w:lvlJc w:val="left"/>
+      <w:pPr>
+        <w:ind w:left="3600" w:hanging="360"/>
+      </w:pPr>
+    </w:lvl>
+    <w:lvl w:ilvl="5" w:tplc="100C001B" w:tentative="1">
+      <w:start w:val="1"/>
+      <w:numFmt w:val="lowerRoman"/>
+      <w:lvlText w:val="%6."/>
+      <w:lvlJc w:val="right"/>
+      <w:pPr>
+        <w:ind w:left="4320" w:hanging="180"/>
+      </w:pPr>
+    </w:lvl>
+    <w:lvl w:ilvl="6" w:tplc="100C000F" w:tentative="1">
+      <w:start w:val="1"/>
+      <w:numFmt w:val="decimal"/>
+      <w:lvlText w:val="%7."/>
+      <w:lvlJc w:val="left"/>
+      <w:pPr>
+        <w:ind w:left="5040" w:hanging="360"/>
+      </w:pPr>
+    </w:lvl>
+    <w:lvl w:ilvl="7" w:tplc="100C0019" w:tentative="1">
+      <w:start w:val="1"/>
+      <w:numFmt w:val="lowerLetter"/>
+      <w:lvlText w:val="%8."/>
+      <w:lvlJc w:val="left"/>
+      <w:pPr>
+        <w:ind w:left="5760" w:hanging="360"/>
+      </w:pPr>
+    </w:lvl>
+    <w:lvl w:ilvl="8" w:tplc="100C001B" w:tentative="1">
+      <w:start w:val="1"/>
+      <w:numFmt w:val="lowerRoman"/>
+      <w:lvlText w:val="%9."/>
+      <w:lvlJc w:val="right"/>
+      <w:pPr>
+        <w:ind w:left="6480" w:hanging="180"/>
+      </w:pPr>
+    </w:lvl>
+  </w:abstractNum>
+  <w:abstractNum w:abstractNumId="4" w15:restartNumberingAfterBreak="0">
     <w:nsid w:val="27A404D8"/>
     <w:multiLevelType w:val="hybridMultilevel"/>
     <w:tmpl w:val="E4483B56"/>
@@ -6709,7 +7550,7 @@
       </w:rPr>
     </w:lvl>
   </w:abstractNum>
-  <w:abstractNum w:abstractNumId="4" w15:restartNumberingAfterBreak="0">
+  <w:abstractNum w:abstractNumId="5" w15:restartNumberingAfterBreak="0">
     <w:nsid w:val="408C02FF"/>
     <w:multiLevelType w:val="hybridMultilevel"/>
     <w:tmpl w:val="1C925AC4"/>
@@ -6846,7 +7687,7 @@
       </w:rPr>
     </w:lvl>
   </w:abstractNum>
-  <w:abstractNum w:abstractNumId="5" w15:restartNumberingAfterBreak="0">
+  <w:abstractNum w:abstractNumId="6" w15:restartNumberingAfterBreak="0">
     <w:nsid w:val="42F31DAB"/>
     <w:multiLevelType w:val="hybridMultilevel"/>
     <w:tmpl w:val="A46C5D1C"/>
@@ -6986,7 +7827,7 @@
       </w:rPr>
     </w:lvl>
   </w:abstractNum>
-  <w:abstractNum w:abstractNumId="6" w15:restartNumberingAfterBreak="0">
+  <w:abstractNum w:abstractNumId="7" w15:restartNumberingAfterBreak="0">
     <w:nsid w:val="5082572C"/>
     <w:multiLevelType w:val="hybridMultilevel"/>
     <w:tmpl w:val="ED4ACFA4"/>
@@ -7126,7 +7967,7 @@
       </w:rPr>
     </w:lvl>
   </w:abstractNum>
-  <w:abstractNum w:abstractNumId="7" w15:restartNumberingAfterBreak="0">
+  <w:abstractNum w:abstractNumId="8" w15:restartNumberingAfterBreak="0">
     <w:nsid w:val="52B247CA"/>
     <w:multiLevelType w:val="hybridMultilevel"/>
     <w:tmpl w:val="B7D4D45A"/>
@@ -7266,7 +8107,7 @@
       </w:rPr>
     </w:lvl>
   </w:abstractNum>
-  <w:abstractNum w:abstractNumId="8" w15:restartNumberingAfterBreak="0">
+  <w:abstractNum w:abstractNumId="9" w15:restartNumberingAfterBreak="0">
     <w:nsid w:val="594C1361"/>
     <w:multiLevelType w:val="hybridMultilevel"/>
     <w:tmpl w:val="5C243628"/>
@@ -7406,7 +8247,179 @@
       </w:rPr>
     </w:lvl>
   </w:abstractNum>
-  <w:abstractNum w:abstractNumId="9" w15:restartNumberingAfterBreak="0">
+  <w:abstractNum w:abstractNumId="10" w15:restartNumberingAfterBreak="0">
+    <w:nsid w:val="5FEC32EC"/>
+    <w:multiLevelType w:val="hybridMultilevel"/>
+    <w:tmpl w:val="8E5249DA"/>
+    <w:lvl w:ilvl="0" w:tplc="100C000F">
+      <w:start w:val="1"/>
+      <w:numFmt w:val="decimal"/>
+      <w:lvlText w:val="%1."/>
+      <w:lvlJc w:val="left"/>
+      <w:pPr>
+        <w:ind w:left="720" w:hanging="360"/>
+      </w:pPr>
+    </w:lvl>
+    <w:lvl w:ilvl="1" w:tplc="100C0019" w:tentative="1">
+      <w:start w:val="1"/>
+      <w:numFmt w:val="lowerLetter"/>
+      <w:lvlText w:val="%2."/>
+      <w:lvlJc w:val="left"/>
+      <w:pPr>
+        <w:ind w:left="1440" w:hanging="360"/>
+      </w:pPr>
+    </w:lvl>
+    <w:lvl w:ilvl="2" w:tplc="100C001B" w:tentative="1">
+      <w:start w:val="1"/>
+      <w:numFmt w:val="lowerRoman"/>
+      <w:lvlText w:val="%3."/>
+      <w:lvlJc w:val="right"/>
+      <w:pPr>
+        <w:ind w:left="2160" w:hanging="180"/>
+      </w:pPr>
+    </w:lvl>
+    <w:lvl w:ilvl="3" w:tplc="100C000F" w:tentative="1">
+      <w:start w:val="1"/>
+      <w:numFmt w:val="decimal"/>
+      <w:lvlText w:val="%4."/>
+      <w:lvlJc w:val="left"/>
+      <w:pPr>
+        <w:ind w:left="2880" w:hanging="360"/>
+      </w:pPr>
+    </w:lvl>
+    <w:lvl w:ilvl="4" w:tplc="100C0019" w:tentative="1">
+      <w:start w:val="1"/>
+      <w:numFmt w:val="lowerLetter"/>
+      <w:lvlText w:val="%5."/>
+      <w:lvlJc w:val="left"/>
+      <w:pPr>
+        <w:ind w:left="3600" w:hanging="360"/>
+      </w:pPr>
+    </w:lvl>
+    <w:lvl w:ilvl="5" w:tplc="100C001B" w:tentative="1">
+      <w:start w:val="1"/>
+      <w:numFmt w:val="lowerRoman"/>
+      <w:lvlText w:val="%6."/>
+      <w:lvlJc w:val="right"/>
+      <w:pPr>
+        <w:ind w:left="4320" w:hanging="180"/>
+      </w:pPr>
+    </w:lvl>
+    <w:lvl w:ilvl="6" w:tplc="100C000F" w:tentative="1">
+      <w:start w:val="1"/>
+      <w:numFmt w:val="decimal"/>
+      <w:lvlText w:val="%7."/>
+      <w:lvlJc w:val="left"/>
+      <w:pPr>
+        <w:ind w:left="5040" w:hanging="360"/>
+      </w:pPr>
+    </w:lvl>
+    <w:lvl w:ilvl="7" w:tplc="100C0019" w:tentative="1">
+      <w:start w:val="1"/>
+      <w:numFmt w:val="lowerLetter"/>
+      <w:lvlText w:val="%8."/>
+      <w:lvlJc w:val="left"/>
+      <w:pPr>
+        <w:ind w:left="5760" w:hanging="360"/>
+      </w:pPr>
+    </w:lvl>
+    <w:lvl w:ilvl="8" w:tplc="100C001B" w:tentative="1">
+      <w:start w:val="1"/>
+      <w:numFmt w:val="lowerRoman"/>
+      <w:lvlText w:val="%9."/>
+      <w:lvlJc w:val="right"/>
+      <w:pPr>
+        <w:ind w:left="6480" w:hanging="180"/>
+      </w:pPr>
+    </w:lvl>
+  </w:abstractNum>
+  <w:abstractNum w:abstractNumId="11" w15:restartNumberingAfterBreak="0">
+    <w:nsid w:val="663301D4"/>
+    <w:multiLevelType w:val="hybridMultilevel"/>
+    <w:tmpl w:val="C75CC448"/>
+    <w:lvl w:ilvl="0" w:tplc="100C000F">
+      <w:start w:val="1"/>
+      <w:numFmt w:val="decimal"/>
+      <w:lvlText w:val="%1."/>
+      <w:lvlJc w:val="left"/>
+      <w:pPr>
+        <w:ind w:left="720" w:hanging="360"/>
+      </w:pPr>
+    </w:lvl>
+    <w:lvl w:ilvl="1" w:tplc="100C0019" w:tentative="1">
+      <w:start w:val="1"/>
+      <w:numFmt w:val="lowerLetter"/>
+      <w:lvlText w:val="%2."/>
+      <w:lvlJc w:val="left"/>
+      <w:pPr>
+        <w:ind w:left="1440" w:hanging="360"/>
+      </w:pPr>
+    </w:lvl>
+    <w:lvl w:ilvl="2" w:tplc="100C001B" w:tentative="1">
+      <w:start w:val="1"/>
+      <w:numFmt w:val="lowerRoman"/>
+      <w:lvlText w:val="%3."/>
+      <w:lvlJc w:val="right"/>
+      <w:pPr>
+        <w:ind w:left="2160" w:hanging="180"/>
+      </w:pPr>
+    </w:lvl>
+    <w:lvl w:ilvl="3" w:tplc="100C000F" w:tentative="1">
+      <w:start w:val="1"/>
+      <w:numFmt w:val="decimal"/>
+      <w:lvlText w:val="%4."/>
+      <w:lvlJc w:val="left"/>
+      <w:pPr>
+        <w:ind w:left="2880" w:hanging="360"/>
+      </w:pPr>
+    </w:lvl>
+    <w:lvl w:ilvl="4" w:tplc="100C0019" w:tentative="1">
+      <w:start w:val="1"/>
+      <w:numFmt w:val="lowerLetter"/>
+      <w:lvlText w:val="%5."/>
+      <w:lvlJc w:val="left"/>
+      <w:pPr>
+        <w:ind w:left="3600" w:hanging="360"/>
+      </w:pPr>
+    </w:lvl>
+    <w:lvl w:ilvl="5" w:tplc="100C001B" w:tentative="1">
+      <w:start w:val="1"/>
+      <w:numFmt w:val="lowerRoman"/>
+      <w:lvlText w:val="%6."/>
+      <w:lvlJc w:val="right"/>
+      <w:pPr>
+        <w:ind w:left="4320" w:hanging="180"/>
+      </w:pPr>
+    </w:lvl>
+    <w:lvl w:ilvl="6" w:tplc="100C000F" w:tentative="1">
+      <w:start w:val="1"/>
+      <w:numFmt w:val="decimal"/>
+      <w:lvlText w:val="%7."/>
+      <w:lvlJc w:val="left"/>
+      <w:pPr>
+        <w:ind w:left="5040" w:hanging="360"/>
+      </w:pPr>
+    </w:lvl>
+    <w:lvl w:ilvl="7" w:tplc="100C0019" w:tentative="1">
+      <w:start w:val="1"/>
+      <w:numFmt w:val="lowerLetter"/>
+      <w:lvlText w:val="%8."/>
+      <w:lvlJc w:val="left"/>
+      <w:pPr>
+        <w:ind w:left="5760" w:hanging="360"/>
+      </w:pPr>
+    </w:lvl>
+    <w:lvl w:ilvl="8" w:tplc="100C001B" w:tentative="1">
+      <w:start w:val="1"/>
+      <w:numFmt w:val="lowerRoman"/>
+      <w:lvlText w:val="%9."/>
+      <w:lvlJc w:val="right"/>
+      <w:pPr>
+        <w:ind w:left="6480" w:hanging="180"/>
+      </w:pPr>
+    </w:lvl>
+  </w:abstractNum>
+  <w:abstractNum w:abstractNumId="12" w15:restartNumberingAfterBreak="0">
     <w:nsid w:val="71E06583"/>
     <w:multiLevelType w:val="hybridMultilevel"/>
     <w:tmpl w:val="26C81FCE"/>
@@ -7546,7 +8559,7 @@
       </w:rPr>
     </w:lvl>
   </w:abstractNum>
-  <w:abstractNum w:abstractNumId="10" w15:restartNumberingAfterBreak="0">
+  <w:abstractNum w:abstractNumId="13" w15:restartNumberingAfterBreak="0">
     <w:nsid w:val="75A3529B"/>
     <w:multiLevelType w:val="hybridMultilevel"/>
     <w:tmpl w:val="819EEA64"/>
@@ -7686,7 +8699,7 @@
       </w:rPr>
     </w:lvl>
   </w:abstractNum>
-  <w:abstractNum w:abstractNumId="11" w15:restartNumberingAfterBreak="0">
+  <w:abstractNum w:abstractNumId="14" w15:restartNumberingAfterBreak="0">
     <w:nsid w:val="7B193736"/>
     <w:multiLevelType w:val="multilevel"/>
     <w:tmpl w:val="3E0A631E"/>
@@ -7808,7 +8821,7 @@
       </w:pPr>
     </w:lvl>
   </w:abstractNum>
-  <w:abstractNum w:abstractNumId="12" w15:restartNumberingAfterBreak="0">
+  <w:abstractNum w:abstractNumId="15" w15:restartNumberingAfterBreak="0">
     <w:nsid w:val="7DD245F2"/>
     <w:multiLevelType w:val="hybridMultilevel"/>
     <w:tmpl w:val="3100450C"/>
@@ -7949,7 +8962,7 @@
     </w:lvl>
   </w:abstractNum>
   <w:num w:numId="1" w16cid:durableId="1075398657">
-    <w:abstractNumId w:val="11"/>
+    <w:abstractNumId w:val="14"/>
   </w:num>
   <w:num w:numId="2" w16cid:durableId="1601914227">
     <w:abstractNumId w:val="0"/>
@@ -7958,34 +8971,43 @@
     <w:abstractNumId w:val="2"/>
   </w:num>
   <w:num w:numId="4" w16cid:durableId="1968585631">
-    <w:abstractNumId w:val="10"/>
+    <w:abstractNumId w:val="13"/>
   </w:num>
   <w:num w:numId="5" w16cid:durableId="1952011999">
-    <w:abstractNumId w:val="7"/>
+    <w:abstractNumId w:val="8"/>
   </w:num>
   <w:num w:numId="6" w16cid:durableId="1616062430">
-    <w:abstractNumId w:val="3"/>
+    <w:abstractNumId w:val="4"/>
   </w:num>
   <w:num w:numId="7" w16cid:durableId="254018455">
-    <w:abstractNumId w:val="8"/>
+    <w:abstractNumId w:val="9"/>
   </w:num>
   <w:num w:numId="8" w16cid:durableId="935871617">
-    <w:abstractNumId w:val="12"/>
+    <w:abstractNumId w:val="15"/>
   </w:num>
   <w:num w:numId="9" w16cid:durableId="1253970463">
     <w:abstractNumId w:val="1"/>
   </w:num>
   <w:num w:numId="10" w16cid:durableId="781219167">
-    <w:abstractNumId w:val="4"/>
+    <w:abstractNumId w:val="5"/>
   </w:num>
   <w:num w:numId="11" w16cid:durableId="1895696539">
+    <w:abstractNumId w:val="7"/>
+  </w:num>
+  <w:num w:numId="12" w16cid:durableId="1053578265">
     <w:abstractNumId w:val="6"/>
   </w:num>
-  <w:num w:numId="12" w16cid:durableId="1053578265">
-    <w:abstractNumId w:val="5"/>
+  <w:num w:numId="13" w16cid:durableId="1555968630">
+    <w:abstractNumId w:val="12"/>
   </w:num>
-  <w:num w:numId="13" w16cid:durableId="1555968630">
-    <w:abstractNumId w:val="9"/>
+  <w:num w:numId="14" w16cid:durableId="1407534426">
+    <w:abstractNumId w:val="10"/>
+  </w:num>
+  <w:num w:numId="15" w16cid:durableId="739711995">
+    <w:abstractNumId w:val="3"/>
+  </w:num>
+  <w:num w:numId="16" w16cid:durableId="90859359">
+    <w:abstractNumId w:val="11"/>
   </w:num>
   <w:numIdMacAtCleanup w:val="13"/>
 </w:numbering>
@@ -8810,6 +9832,27 @@
       <w:lang w:val="fr-FR" w:eastAsia="fr-FR"/>
     </w:rPr>
   </w:style>
+  <w:style w:type="character" w:customStyle="1" w:styleId="hljs-tag">
+    <w:name w:val="hljs-tag"/>
+    <w:basedOn w:val="Policepardfaut"/>
+    <w:rsid w:val="00D60788"/>
+  </w:style>
+  <w:style w:type="character" w:customStyle="1" w:styleId="hljs-name">
+    <w:name w:val="hljs-name"/>
+    <w:basedOn w:val="Policepardfaut"/>
+    <w:rsid w:val="00D60788"/>
+  </w:style>
+  <w:style w:type="paragraph" w:styleId="Paragraphedeliste">
+    <w:name w:val="List Paragraph"/>
+    <w:basedOn w:val="Normal"/>
+    <w:uiPriority w:val="34"/>
+    <w:qFormat/>
+    <w:rsid w:val="00D60788"/>
+    <w:pPr>
+      <w:ind w:left="720"/>
+      <w:contextualSpacing/>
+    </w:pPr>
+  </w:style>
 </w:styles>
 </file>
 
@@ -9109,18 +10152,6 @@
 </file>
 
 <file path=customXml/item1.xml><?xml version="1.0" encoding="utf-8"?>
-<p:properties xmlns:p="http://schemas.microsoft.com/office/2006/metadata/properties" xmlns:xsi="http://www.w3.org/2001/XMLSchema-instance" xmlns:pc="http://schemas.microsoft.com/office/infopath/2007/PartnerControls">
-  <documentManagement>
-    <IconOverlay xmlns="http://schemas.microsoft.com/sharepoint/v4" xsi:nil="true"/>
-    <lcf76f155ced4ddcb4097134ff3c332f xmlns="bf2f2df3-a963-4452-b0e7-67dabc627c35">
-      <Terms xmlns="http://schemas.microsoft.com/office/infopath/2007/PartnerControls"/>
-    </lcf76f155ced4ddcb4097134ff3c332f>
-    <TaxCatchAll xmlns="f7d9f5a6-831d-4621-8c77-cbcaf993e406" xsi:nil="true"/>
-  </documentManagement>
-</p:properties>
-</file>
-
-<file path=customXml/item2.xml><?xml version="1.0" encoding="utf-8"?>
 <?mso-contentType ?>
 <FormTemplates xmlns="http://schemas.microsoft.com/sharepoint/v3/contenttype/forms">
   <Display>DocumentLibraryForm</Display>
@@ -9129,7 +10160,7 @@
 </FormTemplates>
 </file>
 
-<file path=customXml/item3.xml><?xml version="1.0" encoding="utf-8"?>
+<file path=customXml/item2.xml><?xml version="1.0" encoding="utf-8"?>
 <ct:contentTypeSchema xmlns:ct="http://schemas.microsoft.com/office/2006/metadata/contentType" xmlns:ma="http://schemas.microsoft.com/office/2006/metadata/properties/metaAttributes" ct:_="" ma:_="" ma:contentTypeName="Document" ma:contentTypeID="0x0101001ABD9BFFC9E543439C53A2705AE306EF" ma:contentTypeVersion="19" ma:contentTypeDescription="Crée un document." ma:contentTypeScope="" ma:versionID="f3418dd4ca302601ba73fa17965a3f21">
   <xsd:schema xmlns:xsd="http://www.w3.org/2001/XMLSchema" xmlns:xs="http://www.w3.org/2001/XMLSchema" xmlns:p="http://schemas.microsoft.com/office/2006/metadata/properties" xmlns:ns2="bf2f2df3-a963-4452-b0e7-67dabc627c35" xmlns:ns3="http://schemas.microsoft.com/sharepoint/v4" xmlns:ns4="f7d9f5a6-831d-4621-8c77-cbcaf993e406" targetNamespace="http://schemas.microsoft.com/office/2006/metadata/properties" ma:root="true" ma:fieldsID="5d82fd028d299635ce1df2d808d1b2ae" ns2:_="" ns3:_="" ns4:_="">
     <xsd:import namespace="bf2f2df3-a963-4452-b0e7-67dabc627c35"/>
@@ -9395,19 +10426,19 @@
 </ct:contentTypeSchema>
 </file>
 
-<file path=customXml/itemProps1.xml><?xml version="1.0" encoding="utf-8"?>
-<ds:datastoreItem xmlns:ds="http://schemas.openxmlformats.org/officeDocument/2006/customXml" ds:itemID="{1596957B-C68E-418D-8E9E-2250DD10281B}">
-  <ds:schemaRefs>
-    <ds:schemaRef ds:uri="http://schemas.microsoft.com/office/2006/metadata/properties"/>
-    <ds:schemaRef ds:uri="http://schemas.microsoft.com/office/infopath/2007/PartnerControls"/>
-    <ds:schemaRef ds:uri="http://schemas.microsoft.com/sharepoint/v4"/>
-    <ds:schemaRef ds:uri="bf2f2df3-a963-4452-b0e7-67dabc627c35"/>
-    <ds:schemaRef ds:uri="f7d9f5a6-831d-4621-8c77-cbcaf993e406"/>
-  </ds:schemaRefs>
-</ds:datastoreItem>
+<file path=customXml/item3.xml><?xml version="1.0" encoding="utf-8"?>
+<p:properties xmlns:p="http://schemas.microsoft.com/office/2006/metadata/properties" xmlns:xsi="http://www.w3.org/2001/XMLSchema-instance" xmlns:pc="http://schemas.microsoft.com/office/infopath/2007/PartnerControls">
+  <documentManagement>
+    <IconOverlay xmlns="http://schemas.microsoft.com/sharepoint/v4" xsi:nil="true"/>
+    <lcf76f155ced4ddcb4097134ff3c332f xmlns="bf2f2df3-a963-4452-b0e7-67dabc627c35">
+      <Terms xmlns="http://schemas.microsoft.com/office/infopath/2007/PartnerControls"/>
+    </lcf76f155ced4ddcb4097134ff3c332f>
+    <TaxCatchAll xmlns="f7d9f5a6-831d-4621-8c77-cbcaf993e406" xsi:nil="true"/>
+  </documentManagement>
+</p:properties>
 </file>
 
-<file path=customXml/itemProps2.xml><?xml version="1.0" encoding="utf-8"?>
+<file path=customXml/itemProps1.xml><?xml version="1.0" encoding="utf-8"?>
 <ds:datastoreItem xmlns:ds="http://schemas.openxmlformats.org/officeDocument/2006/customXml" ds:itemID="{1DADA05A-DA17-4CB0-90B5-C889667DD54A}">
   <ds:schemaRefs>
     <ds:schemaRef ds:uri="http://schemas.microsoft.com/sharepoint/v3/contenttype/forms"/>
@@ -9415,7 +10446,7 @@
 </ds:datastoreItem>
 </file>
 
-<file path=customXml/itemProps3.xml><?xml version="1.0" encoding="utf-8"?>
+<file path=customXml/itemProps2.xml><?xml version="1.0" encoding="utf-8"?>
 <ds:datastoreItem xmlns:ds="http://schemas.openxmlformats.org/officeDocument/2006/customXml" ds:itemID="{A9A43FF3-6D16-4F24-809C-234E4FE25130}">
   <ds:schemaRefs>
     <ds:schemaRef ds:uri="http://schemas.microsoft.com/office/2006/metadata/contentType"/>
@@ -9433,4 +10464,16 @@
     <ds:schemaRef ds:uri="http://schemas.microsoft.com/internal/obd"/>
   </ds:schemaRefs>
 </ds:datastoreItem>
+</file>
+
+<file path=customXml/itemProps3.xml><?xml version="1.0" encoding="utf-8"?>
+<ds:datastoreItem xmlns:ds="http://schemas.openxmlformats.org/officeDocument/2006/customXml" ds:itemID="{1596957B-C68E-418D-8E9E-2250DD10281B}">
+  <ds:schemaRefs>
+    <ds:schemaRef ds:uri="http://schemas.microsoft.com/office/2006/metadata/properties"/>
+    <ds:schemaRef ds:uri="http://schemas.microsoft.com/office/infopath/2007/PartnerControls"/>
+    <ds:schemaRef ds:uri="http://schemas.microsoft.com/sharepoint/v4"/>
+    <ds:schemaRef ds:uri="bf2f2df3-a963-4452-b0e7-67dabc627c35"/>
+    <ds:schemaRef ds:uri="f7d9f5a6-831d-4621-8c77-cbcaf993e406"/>
+  </ds:schemaRefs>
+</ds:datastoreItem>
 </file>
</xml_diff>

<commit_message>
feat : initialization of the database and its content
</commit_message>
<xml_diff>
--- a/documents/Rapport.docx
+++ b/documents/Rapport.docx
@@ -2181,16 +2181,27 @@
           <w:sz w:val="20"/>
           <w:u w:val="single"/>
         </w:rPr>
-        <w:t>NOTE L’INTENTION DES UTILISATEURS DE CE CANEVAS</w:t>
-      </w:r>
+        <w:t xml:space="preserve">NOTE L’INTENTION DES UTILISATEURS DE CE </w:t>
+      </w:r>
+      <w:proofErr w:type="gramStart"/>
       <w:r>
         <w:rPr>
           <w:bCs/>
           <w:i/>
           <w:sz w:val="20"/>
+          <w:u w:val="single"/>
+        </w:rPr>
+        <w:t>CANEVAS</w:t>
+      </w:r>
+      <w:r>
+        <w:rPr>
+          <w:bCs/>
+          <w:i/>
+          <w:sz w:val="20"/>
         </w:rPr>
         <w:t>:</w:t>
       </w:r>
+      <w:proofErr w:type="gramEnd"/>
       <w:r>
         <w:rPr>
           <w:bCs/>
@@ -2460,18 +2471,27 @@
           <w:i/>
           <w:iCs/>
           <w:szCs w:val="14"/>
-          <w:lang w:val="fr-CH"/>
-        </w:rPr>
-      </w:pPr>
+          <w:lang w:val="en-US"/>
+        </w:rPr>
+      </w:pPr>
+      <w:r>
+        <w:rPr>
+          <w:i/>
+          <w:iCs/>
+          <w:szCs w:val="14"/>
+          <w:lang w:val="en-US"/>
+        </w:rPr>
+        <w:t xml:space="preserve">echo "# </w:t>
+      </w:r>
       <w:proofErr w:type="spellStart"/>
       <w:r>
         <w:rPr>
           <w:i/>
           <w:iCs/>
           <w:szCs w:val="14"/>
-          <w:lang w:val="fr-CH"/>
-        </w:rPr>
-        <w:t>echo</w:t>
+          <w:lang w:val="en-US"/>
+        </w:rPr>
+        <w:t>E_TodoList</w:t>
       </w:r>
       <w:proofErr w:type="spellEnd"/>
       <w:r>
@@ -2479,9 +2499,29 @@
           <w:i/>
           <w:iCs/>
           <w:szCs w:val="14"/>
-          <w:lang w:val="fr-CH"/>
-        </w:rPr>
-        <w:t xml:space="preserve"> "# </w:t>
+          <w:lang w:val="en-US"/>
+        </w:rPr>
+        <w:t>" &gt;&gt; README.md</w:t>
+      </w:r>
+    </w:p>
+    <w:p>
+      <w:pPr>
+        <w:ind w:left="1416"/>
+        <w:rPr>
+          <w:i/>
+          <w:iCs/>
+          <w:szCs w:val="14"/>
+          <w:lang w:val="en-US"/>
+        </w:rPr>
+      </w:pPr>
+      <w:r>
+        <w:rPr>
+          <w:i/>
+          <w:iCs/>
+          <w:szCs w:val="14"/>
+          <w:lang w:val="en-US"/>
+        </w:rPr>
+        <w:t xml:space="preserve">git </w:t>
       </w:r>
       <w:proofErr w:type="spellStart"/>
       <w:r>
@@ -2489,20 +2529,11 @@
           <w:i/>
           <w:iCs/>
           <w:szCs w:val="14"/>
-          <w:lang w:val="fr-CH"/>
-        </w:rPr>
-        <w:t>E_TodoList</w:t>
+          <w:lang w:val="en-US"/>
+        </w:rPr>
+        <w:t>init</w:t>
       </w:r>
       <w:proofErr w:type="spellEnd"/>
-      <w:r>
-        <w:rPr>
-          <w:i/>
-          <w:iCs/>
-          <w:szCs w:val="14"/>
-          <w:lang w:val="fr-CH"/>
-        </w:rPr>
-        <w:t>" &gt;&gt; README.md</w:t>
-      </w:r>
     </w:p>
     <w:p>
       <w:pPr>
@@ -2511,18 +2542,29 @@
           <w:i/>
           <w:iCs/>
           <w:szCs w:val="14"/>
-          <w:lang w:val="fr-CH"/>
-        </w:rPr>
-      </w:pPr>
-      <w:r>
-        <w:rPr>
-          <w:i/>
-          <w:iCs/>
-          <w:szCs w:val="14"/>
-          <w:lang w:val="fr-CH"/>
-        </w:rPr>
-        <w:t>git init</w:t>
-      </w:r>
+          <w:lang w:val="en-US"/>
+        </w:rPr>
+      </w:pPr>
+      <w:r>
+        <w:rPr>
+          <w:i/>
+          <w:iCs/>
+          <w:szCs w:val="14"/>
+          <w:lang w:val="en-US"/>
+        </w:rPr>
+        <w:t xml:space="preserve">git </w:t>
+      </w:r>
+      <w:proofErr w:type="gramStart"/>
+      <w:r>
+        <w:rPr>
+          <w:i/>
+          <w:iCs/>
+          <w:szCs w:val="14"/>
+          <w:lang w:val="en-US"/>
+        </w:rPr>
+        <w:t>add .</w:t>
+      </w:r>
+      <w:proofErr w:type="gramEnd"/>
     </w:p>
     <w:p>
       <w:pPr>
@@ -2541,7 +2583,27 @@
           <w:szCs w:val="14"/>
           <w:lang w:val="en-US"/>
         </w:rPr>
-        <w:t>git add .</w:t>
+        <w:t>git commit -m "</w:t>
+      </w:r>
+      <w:proofErr w:type="gramStart"/>
+      <w:r>
+        <w:rPr>
+          <w:i/>
+          <w:iCs/>
+          <w:szCs w:val="14"/>
+          <w:lang w:val="en-US"/>
+        </w:rPr>
+        <w:t>docs :</w:t>
+      </w:r>
+      <w:proofErr w:type="gramEnd"/>
+      <w:r>
+        <w:rPr>
+          <w:i/>
+          <w:iCs/>
+          <w:szCs w:val="14"/>
+          <w:lang w:val="en-US"/>
+        </w:rPr>
+        <w:t xml:space="preserve"> initialize the repository"</w:t>
       </w:r>
     </w:p>
     <w:p>
@@ -2561,7 +2623,7 @@
           <w:szCs w:val="14"/>
           <w:lang w:val="en-US"/>
         </w:rPr>
-        <w:t>git commit -m "docs : initialize the repository"</w:t>
+        <w:t>git branch -M main</w:t>
       </w:r>
     </w:p>
     <w:p>
@@ -2581,8 +2643,19 @@
           <w:szCs w:val="14"/>
           <w:lang w:val="en-US"/>
         </w:rPr>
-        <w:t>git branch -M main</w:t>
-      </w:r>
+        <w:t xml:space="preserve">git remote add origin </w:t>
+      </w:r>
+      <w:proofErr w:type="gramStart"/>
+      <w:r>
+        <w:rPr>
+          <w:i/>
+          <w:iCs/>
+          <w:szCs w:val="14"/>
+          <w:lang w:val="en-US"/>
+        </w:rPr>
+        <w:t>https://github.com/CielRii/E_TodoList.git</w:t>
+      </w:r>
+      <w:proofErr w:type="gramEnd"/>
     </w:p>
     <w:p>
       <w:pPr>
@@ -2591,35 +2664,25 @@
           <w:i/>
           <w:iCs/>
           <w:szCs w:val="14"/>
-          <w:lang w:val="en-US"/>
-        </w:rPr>
-      </w:pPr>
-      <w:r>
-        <w:rPr>
-          <w:i/>
-          <w:iCs/>
-          <w:szCs w:val="14"/>
-          <w:lang w:val="en-US"/>
-        </w:rPr>
-        <w:t>git remote add origin https://github.com/CielRii/E_TodoList.git</w:t>
-      </w:r>
-    </w:p>
-    <w:p>
-      <w:pPr>
-        <w:ind w:left="1416"/>
-        <w:rPr>
-          <w:i/>
-          <w:iCs/>
-          <w:szCs w:val="14"/>
-        </w:rPr>
-      </w:pPr>
-      <w:r>
-        <w:rPr>
-          <w:i/>
-          <w:iCs/>
-          <w:szCs w:val="14"/>
-        </w:rPr>
-        <w:t xml:space="preserve">git push -u </w:t>
+        </w:rPr>
+      </w:pPr>
+      <w:proofErr w:type="gramStart"/>
+      <w:r>
+        <w:rPr>
+          <w:i/>
+          <w:iCs/>
+          <w:szCs w:val="14"/>
+        </w:rPr>
+        <w:t>git</w:t>
+      </w:r>
+      <w:proofErr w:type="gramEnd"/>
+      <w:r>
+        <w:rPr>
+          <w:i/>
+          <w:iCs/>
+          <w:szCs w:val="14"/>
+        </w:rPr>
+        <w:t xml:space="preserve"> push -u </w:t>
       </w:r>
       <w:proofErr w:type="spellStart"/>
       <w:r>
@@ -2646,6 +2709,288 @@
           <w:szCs w:val="14"/>
         </w:rPr>
       </w:pPr>
+    </w:p>
+    <w:p>
+      <w:pPr>
+        <w:rPr>
+          <w:b/>
+          <w:bCs/>
+          <w:szCs w:val="14"/>
+        </w:rPr>
+      </w:pPr>
+      <w:r>
+        <w:rPr>
+          <w:b/>
+          <w:bCs/>
+          <w:szCs w:val="14"/>
+        </w:rPr>
+        <w:t xml:space="preserve">Les modèles structurants </w:t>
+      </w:r>
+    </w:p>
+    <w:p>
+      <w:pPr>
+        <w:rPr>
+          <w:szCs w:val="14"/>
+        </w:rPr>
+      </w:pPr>
+      <w:r>
+        <w:rPr>
+          <w:szCs w:val="14"/>
+        </w:rPr>
+        <w:t>Dans le modèle MCD, la table de l'utilisateur s'appelle "MY USER" car "USER" est pas utilisé par MySQL.</w:t>
+      </w:r>
+    </w:p>
+    <w:p>
+      <w:pPr>
+        <w:rPr>
+          <w:szCs w:val="14"/>
+        </w:rPr>
+      </w:pPr>
+      <w:r>
+        <w:rPr>
+          <w:szCs w:val="14"/>
+        </w:rPr>
+        <w:t xml:space="preserve">Une tâche peut être ajoutée par 1 - 1, car l'espace utilisateur est privé et ne peut donc ni être vu, </w:t>
+      </w:r>
+    </w:p>
+    <w:p>
+      <w:pPr>
+        <w:rPr>
+          <w:szCs w:val="14"/>
+        </w:rPr>
+      </w:pPr>
+      <w:proofErr w:type="gramStart"/>
+      <w:r>
+        <w:rPr>
+          <w:szCs w:val="14"/>
+        </w:rPr>
+        <w:t>ni</w:t>
+      </w:r>
+      <w:proofErr w:type="gramEnd"/>
+      <w:r>
+        <w:rPr>
+          <w:szCs w:val="14"/>
+        </w:rPr>
+        <w:t xml:space="preserve"> être modifié par une personne tierce. D'où la nécessité de l'authentification.</w:t>
+      </w:r>
+    </w:p>
+    <w:p>
+      <w:pPr>
+        <w:rPr>
+          <w:szCs w:val="14"/>
+        </w:rPr>
+      </w:pPr>
+      <w:r>
+        <w:rPr>
+          <w:szCs w:val="14"/>
+        </w:rPr>
+        <w:t>Le nom de l'utilisateur est unique pour une gestion facilitée de la base de données.</w:t>
+      </w:r>
+    </w:p>
+    <w:p>
+      <w:pPr>
+        <w:rPr>
+          <w:szCs w:val="14"/>
+        </w:rPr>
+      </w:pPr>
+      <w:r>
+        <w:rPr>
+          <w:szCs w:val="14"/>
+        </w:rPr>
+        <w:t>Le verbe "</w:t>
+      </w:r>
+      <w:proofErr w:type="spellStart"/>
+      <w:r>
+        <w:rPr>
+          <w:szCs w:val="14"/>
+        </w:rPr>
+        <w:t>erase</w:t>
+      </w:r>
+      <w:proofErr w:type="spellEnd"/>
+      <w:r>
+        <w:rPr>
+          <w:szCs w:val="14"/>
+        </w:rPr>
+        <w:t>" a été choisi pour éviter des conflits avec MySQL qui utilise déjà le verbe "</w:t>
+      </w:r>
+      <w:proofErr w:type="spellStart"/>
+      <w:r>
+        <w:rPr>
+          <w:szCs w:val="14"/>
+        </w:rPr>
+        <w:t>delete</w:t>
+      </w:r>
+      <w:proofErr w:type="spellEnd"/>
+      <w:r>
+        <w:rPr>
+          <w:szCs w:val="14"/>
+        </w:rPr>
+        <w:t>" dans ses opérations de base.</w:t>
+      </w:r>
+    </w:p>
+    <w:p>
+      <w:pPr>
+        <w:rPr>
+          <w:szCs w:val="14"/>
+        </w:rPr>
+      </w:pPr>
+      <w:r>
+        <w:rPr>
+          <w:szCs w:val="14"/>
+        </w:rPr>
+        <w:t>Le verbe "mark" veut dire que la tâche peut être marquée comme complète et son contraire "</w:t>
+      </w:r>
+      <w:proofErr w:type="spellStart"/>
+      <w:r>
+        <w:rPr>
+          <w:szCs w:val="14"/>
+        </w:rPr>
+        <w:t>unmark</w:t>
+      </w:r>
+      <w:proofErr w:type="spellEnd"/>
+      <w:r>
+        <w:rPr>
+          <w:szCs w:val="14"/>
+        </w:rPr>
+        <w:t>" pour marquer la tâche comme non terminée.</w:t>
+      </w:r>
+    </w:p>
+    <w:p>
+      <w:pPr>
+        <w:rPr>
+          <w:szCs w:val="14"/>
+        </w:rPr>
+      </w:pPr>
+    </w:p>
+    <w:p>
+      <w:pPr>
+        <w:rPr>
+          <w:szCs w:val="14"/>
+        </w:rPr>
+      </w:pPr>
+      <w:r>
+        <w:rPr>
+          <w:szCs w:val="14"/>
+        </w:rPr>
+        <w:t>Pour le script MPD :</w:t>
+      </w:r>
+    </w:p>
+    <w:p>
+      <w:pPr>
+        <w:rPr>
+          <w:szCs w:val="14"/>
+        </w:rPr>
+      </w:pPr>
+      <w:r>
+        <w:rPr>
+          <w:noProof/>
+        </w:rPr>
+        <w:drawing>
+          <wp:inline distT="0" distB="0" distL="0" distR="0" wp14:anchorId="739C69A1" wp14:editId="528D4504">
+            <wp:extent cx="3181350" cy="2066925"/>
+            <wp:effectExtent l="0" t="0" r="0" b="9525"/>
+            <wp:docPr id="10" name="Image 10"/>
+            <wp:cNvGraphicFramePr>
+              <a:graphicFrameLocks xmlns:a="http://schemas.openxmlformats.org/drawingml/2006/main" noChangeAspect="1"/>
+            </wp:cNvGraphicFramePr>
+            <a:graphic xmlns:a="http://schemas.openxmlformats.org/drawingml/2006/main">
+              <a:graphicData uri="http://schemas.openxmlformats.org/drawingml/2006/picture">
+                <pic:pic xmlns:pic="http://schemas.openxmlformats.org/drawingml/2006/picture">
+                  <pic:nvPicPr>
+                    <pic:cNvPr id="1" name=""/>
+                    <pic:cNvPicPr/>
+                  </pic:nvPicPr>
+                  <pic:blipFill>
+                    <a:blip r:embed="rId10"/>
+                    <a:stretch>
+                      <a:fillRect/>
+                    </a:stretch>
+                  </pic:blipFill>
+                  <pic:spPr>
+                    <a:xfrm>
+                      <a:off x="0" y="0"/>
+                      <a:ext cx="3181350" cy="2066925"/>
+                    </a:xfrm>
+                    <a:prstGeom prst="rect">
+                      <a:avLst/>
+                    </a:prstGeom>
+                  </pic:spPr>
+                </pic:pic>
+              </a:graphicData>
+            </a:graphic>
+          </wp:inline>
+        </w:drawing>
+      </w:r>
+    </w:p>
+    <w:p>
+      <w:pPr>
+        <w:rPr>
+          <w:szCs w:val="14"/>
+        </w:rPr>
+      </w:pPr>
+    </w:p>
+    <w:p>
+      <w:pPr>
+        <w:rPr>
+          <w:color w:val="C00000"/>
+          <w:szCs w:val="14"/>
+        </w:rPr>
+      </w:pPr>
+      <w:r>
+        <w:rPr>
+          <w:color w:val="C00000"/>
+          <w:szCs w:val="14"/>
+        </w:rPr>
+        <w:lastRenderedPageBreak/>
+        <w:t>CAPTURE D’ÉCRAN CONTENU BASE DE DONNÉES</w:t>
+      </w:r>
+    </w:p>
+    <w:p>
+      <w:pPr>
+        <w:rPr>
+          <w:szCs w:val="14"/>
+        </w:rPr>
+      </w:pPr>
+      <w:r>
+        <w:rPr>
+          <w:noProof/>
+        </w:rPr>
+        <w:drawing>
+          <wp:inline distT="0" distB="0" distL="0" distR="0" wp14:anchorId="30BE1F5A" wp14:editId="08C59F4F">
+            <wp:extent cx="2066925" cy="981075"/>
+            <wp:effectExtent l="0" t="0" r="9525" b="9525"/>
+            <wp:docPr id="11" name="Image 11"/>
+            <wp:cNvGraphicFramePr>
+              <a:graphicFrameLocks xmlns:a="http://schemas.openxmlformats.org/drawingml/2006/main" noChangeAspect="1"/>
+            </wp:cNvGraphicFramePr>
+            <a:graphic xmlns:a="http://schemas.openxmlformats.org/drawingml/2006/main">
+              <a:graphicData uri="http://schemas.openxmlformats.org/drawingml/2006/picture">
+                <pic:pic xmlns:pic="http://schemas.openxmlformats.org/drawingml/2006/picture">
+                  <pic:nvPicPr>
+                    <pic:cNvPr id="1" name=""/>
+                    <pic:cNvPicPr/>
+                  </pic:nvPicPr>
+                  <pic:blipFill>
+                    <a:blip r:embed="rId11"/>
+                    <a:stretch>
+                      <a:fillRect/>
+                    </a:stretch>
+                  </pic:blipFill>
+                  <pic:spPr>
+                    <a:xfrm>
+                      <a:off x="0" y="0"/>
+                      <a:ext cx="2066925" cy="981075"/>
+                    </a:xfrm>
+                    <a:prstGeom prst="rect">
+                      <a:avLst/>
+                    </a:prstGeom>
+                  </pic:spPr>
+                </pic:pic>
+              </a:graphicData>
+            </a:graphic>
+          </wp:inline>
+        </w:drawing>
+      </w:r>
     </w:p>
     <w:p>
       <w:pPr>
@@ -2995,8 +3340,21 @@
           <w:szCs w:val="14"/>
           <w:lang w:eastAsia="fr-FR"/>
         </w:rPr>
-        <w:t xml:space="preserve"> complet avec toutes ses annexes:</w:t>
-      </w:r>
+        <w:t xml:space="preserve"> complet avec toutes ses </w:t>
+      </w:r>
+      <w:proofErr w:type="gramStart"/>
+      <w:r>
+        <w:rPr>
+          <w:rFonts w:ascii="Arial" w:hAnsi="Arial"/>
+          <w:i/>
+          <w:iCs/>
+          <w:sz w:val="24"/>
+          <w:szCs w:val="14"/>
+          <w:lang w:eastAsia="fr-FR"/>
+        </w:rPr>
+        <w:t>annexes:</w:t>
+      </w:r>
+      <w:proofErr w:type="gramEnd"/>
     </w:p>
     <w:p>
       <w:pPr>
@@ -3061,6 +3419,7 @@
           <w:lang w:eastAsia="fr-FR"/>
         </w:rPr>
       </w:pPr>
+      <w:proofErr w:type="gramStart"/>
       <w:r>
         <w:rPr>
           <w:rFonts w:ascii="Arial" w:hAnsi="Arial"/>
@@ -3081,7 +3440,19 @@
           <w:szCs w:val="14"/>
           <w:lang w:eastAsia="fr-FR"/>
         </w:rPr>
-        <w:t xml:space="preserve">ultimédia: carte de site, maquettes papier, story </w:t>
+        <w:t>ultimédia:</w:t>
+      </w:r>
+      <w:proofErr w:type="gramEnd"/>
+      <w:r>
+        <w:rPr>
+          <w:rFonts w:ascii="Arial" w:hAnsi="Arial"/>
+          <w:i/>
+          <w:iCs/>
+          <w:sz w:val="24"/>
+          <w:szCs w:val="14"/>
+          <w:lang w:eastAsia="fr-FR"/>
+        </w:rPr>
+        <w:t xml:space="preserve"> carte de site, maquettes papier, story </w:t>
       </w:r>
       <w:proofErr w:type="spellStart"/>
       <w:r>
@@ -3144,7 +3515,31 @@
           <w:szCs w:val="14"/>
           <w:lang w:eastAsia="fr-FR"/>
         </w:rPr>
-        <w:t>ases de données: interfaces graphiques, modèle conceptuel</w:t>
+        <w:t xml:space="preserve">ases de </w:t>
+      </w:r>
+      <w:proofErr w:type="gramStart"/>
+      <w:r>
+        <w:rPr>
+          <w:rFonts w:ascii="Arial" w:hAnsi="Arial"/>
+          <w:i/>
+          <w:iCs/>
+          <w:sz w:val="24"/>
+          <w:szCs w:val="14"/>
+          <w:lang w:eastAsia="fr-FR"/>
+        </w:rPr>
+        <w:t>données:</w:t>
+      </w:r>
+      <w:proofErr w:type="gramEnd"/>
+      <w:r>
+        <w:rPr>
+          <w:rFonts w:ascii="Arial" w:hAnsi="Arial"/>
+          <w:i/>
+          <w:iCs/>
+          <w:sz w:val="24"/>
+          <w:szCs w:val="14"/>
+          <w:lang w:eastAsia="fr-FR"/>
+        </w:rPr>
+        <w:t xml:space="preserve"> interfaces graphiques, modèle conceptuel</w:t>
       </w:r>
       <w:r>
         <w:rPr>
@@ -3174,6 +3569,7 @@
           <w:lang w:eastAsia="fr-FR"/>
         </w:rPr>
       </w:pPr>
+      <w:proofErr w:type="gramStart"/>
       <w:r>
         <w:rPr>
           <w:rFonts w:ascii="Arial" w:hAnsi="Arial"/>
@@ -3194,7 +3590,19 @@
           <w:szCs w:val="14"/>
           <w:lang w:eastAsia="fr-FR"/>
         </w:rPr>
-        <w:t>rogrammation: interfaces graphiques, maquettes, analyse fonctionnelle…</w:t>
+        <w:t>rogrammation:</w:t>
+      </w:r>
+      <w:proofErr w:type="gramEnd"/>
+      <w:r>
+        <w:rPr>
+          <w:rFonts w:ascii="Arial" w:hAnsi="Arial"/>
+          <w:i/>
+          <w:iCs/>
+          <w:sz w:val="24"/>
+          <w:szCs w:val="14"/>
+          <w:lang w:eastAsia="fr-FR"/>
+        </w:rPr>
+        <w:t xml:space="preserve"> interfaces graphiques, maquettes, analyse fonctionnelle…</w:t>
       </w:r>
     </w:p>
     <w:p>
@@ -3278,7 +3686,25 @@
           <w:iCs/>
           <w:szCs w:val="14"/>
         </w:rPr>
-        <w:t xml:space="preserve">Décrire la stratégie globale de test: </w:t>
+        <w:t xml:space="preserve">Décrire la stratégie globale de </w:t>
+      </w:r>
+      <w:proofErr w:type="gramStart"/>
+      <w:r>
+        <w:rPr>
+          <w:i/>
+          <w:iCs/>
+          <w:szCs w:val="14"/>
+        </w:rPr>
+        <w:t>test:</w:t>
+      </w:r>
+      <w:proofErr w:type="gramEnd"/>
+      <w:r>
+        <w:rPr>
+          <w:i/>
+          <w:iCs/>
+          <w:szCs w:val="14"/>
+        </w:rPr>
+        <w:t xml:space="preserve"> </w:t>
       </w:r>
     </w:p>
     <w:p>
@@ -3309,6 +3735,7 @@
           <w:szCs w:val="14"/>
         </w:rPr>
       </w:pPr>
+      <w:proofErr w:type="gramStart"/>
       <w:r>
         <w:rPr>
           <w:i/>
@@ -3323,7 +3750,16 @@
           <w:iCs/>
           <w:szCs w:val="14"/>
         </w:rPr>
-        <w:t>ypes de des tests et ordre dans lequel ils seront effectués.</w:t>
+        <w:t>ypes</w:t>
+      </w:r>
+      <w:proofErr w:type="gramEnd"/>
+      <w:r>
+        <w:rPr>
+          <w:i/>
+          <w:iCs/>
+          <w:szCs w:val="14"/>
+        </w:rPr>
+        <w:t xml:space="preserve"> de des tests et ordre dans lequel ils seront effectués.</w:t>
       </w:r>
     </w:p>
     <w:p>
@@ -3343,6 +3779,7 @@
           <w:szCs w:val="14"/>
         </w:rPr>
       </w:pPr>
+      <w:proofErr w:type="gramStart"/>
       <w:r>
         <w:rPr>
           <w:i/>
@@ -3357,7 +3794,16 @@
           <w:iCs/>
           <w:szCs w:val="14"/>
         </w:rPr>
-        <w:t>es moyens à mettre en œuvre</w:t>
+        <w:t>es</w:t>
+      </w:r>
+      <w:proofErr w:type="gramEnd"/>
+      <w:r>
+        <w:rPr>
+          <w:i/>
+          <w:iCs/>
+          <w:szCs w:val="14"/>
+        </w:rPr>
+        <w:t xml:space="preserve"> moyens à mettre en œuvre</w:t>
       </w:r>
       <w:r>
         <w:rPr>
@@ -3385,6 +3831,7 @@
           <w:szCs w:val="14"/>
         </w:rPr>
       </w:pPr>
+      <w:proofErr w:type="gramStart"/>
       <w:r>
         <w:rPr>
           <w:i/>
@@ -3399,7 +3846,16 @@
           <w:iCs/>
           <w:szCs w:val="14"/>
         </w:rPr>
-        <w:t>ouverture des tests (tests exhaustifs ou non, si non, pourquoi ?)</w:t>
+        <w:t>ouverture</w:t>
+      </w:r>
+      <w:proofErr w:type="gramEnd"/>
+      <w:r>
+        <w:rPr>
+          <w:i/>
+          <w:iCs/>
+          <w:szCs w:val="14"/>
+        </w:rPr>
+        <w:t xml:space="preserve"> des tests (tests exhaustifs ou non, si non, pourquoi ?)</w:t>
       </w:r>
       <w:r>
         <w:rPr>
@@ -3427,6 +3883,7 @@
           <w:szCs w:val="14"/>
         </w:rPr>
       </w:pPr>
+      <w:proofErr w:type="gramStart"/>
       <w:r>
         <w:rPr>
           <w:i/>
@@ -3441,7 +3898,16 @@
           <w:iCs/>
           <w:szCs w:val="14"/>
         </w:rPr>
-        <w:t>onnées de test à prévoir (données réelles ?)</w:t>
+        <w:t>onnées</w:t>
+      </w:r>
+      <w:proofErr w:type="gramEnd"/>
+      <w:r>
+        <w:rPr>
+          <w:i/>
+          <w:iCs/>
+          <w:szCs w:val="14"/>
+        </w:rPr>
+        <w:t xml:space="preserve"> de test à prévoir (données réelles ?)</w:t>
       </w:r>
       <w:r>
         <w:rPr>
@@ -3469,13 +3935,23 @@
           <w:szCs w:val="14"/>
         </w:rPr>
       </w:pPr>
-      <w:r>
-        <w:rPr>
-          <w:i/>
-          <w:iCs/>
-          <w:szCs w:val="14"/>
-        </w:rPr>
-        <w:t>les testeurs extérieurs éventuels.</w:t>
+      <w:proofErr w:type="gramStart"/>
+      <w:r>
+        <w:rPr>
+          <w:i/>
+          <w:iCs/>
+          <w:szCs w:val="14"/>
+        </w:rPr>
+        <w:t>les</w:t>
+      </w:r>
+      <w:proofErr w:type="gramEnd"/>
+      <w:r>
+        <w:rPr>
+          <w:i/>
+          <w:iCs/>
+          <w:szCs w:val="14"/>
+        </w:rPr>
+        <w:t xml:space="preserve"> testeurs extérieurs éventuels.</w:t>
       </w:r>
     </w:p>
     <w:p>
@@ -3562,13 +4038,23 @@
           <w:sz w:val="24"/>
         </w:rPr>
       </w:pPr>
+      <w:proofErr w:type="gramStart"/>
       <w:r>
         <w:rPr>
           <w:rFonts w:ascii="Arial" w:hAnsi="Arial" w:cs="Arial"/>
           <w:i/>
           <w:sz w:val="24"/>
         </w:rPr>
-        <w:t>risques techniques (complexité, manque de compétences, …)</w:t>
+        <w:t>risques</w:t>
+      </w:r>
+      <w:proofErr w:type="gramEnd"/>
+      <w:r>
+        <w:rPr>
+          <w:rFonts w:ascii="Arial" w:hAnsi="Arial" w:cs="Arial"/>
+          <w:i/>
+          <w:sz w:val="24"/>
+        </w:rPr>
+        <w:t xml:space="preserve"> techniques (complexité, manque de compétences, …)</w:t>
       </w:r>
       <w:r>
         <w:rPr>
@@ -3614,7 +4100,25 @@
           <w:i/>
           <w:sz w:val="24"/>
         </w:rPr>
-        <w:t>Décrire aussi quelles solutions ont été appliquées pour réduire les risques (priorités, formation, actions, …)</w:t>
+        <w:t xml:space="preserve">Décrire aussi quelles solutions </w:t>
+      </w:r>
+      <w:proofErr w:type="gramStart"/>
+      <w:r>
+        <w:rPr>
+          <w:rFonts w:ascii="Arial" w:hAnsi="Arial" w:cs="Arial"/>
+          <w:i/>
+          <w:sz w:val="24"/>
+        </w:rPr>
+        <w:t>ont</w:t>
+      </w:r>
+      <w:proofErr w:type="gramEnd"/>
+      <w:r>
+        <w:rPr>
+          <w:rFonts w:ascii="Arial" w:hAnsi="Arial" w:cs="Arial"/>
+          <w:i/>
+          <w:sz w:val="24"/>
+        </w:rPr>
+        <w:t xml:space="preserve"> été appliquées pour réduire les risques (priorités, formation, actions, …)</w:t>
       </w:r>
       <w:r>
         <w:rPr>
@@ -3722,6 +4226,7 @@
           <w:lang w:eastAsia="fr-FR"/>
         </w:rPr>
       </w:pPr>
+      <w:proofErr w:type="gramStart"/>
       <w:r>
         <w:rPr>
           <w:rFonts w:ascii="Arial" w:hAnsi="Arial"/>
@@ -3732,7 +4237,19 @@
           <w:lang w:eastAsia="fr-FR"/>
         </w:rPr>
         <w:lastRenderedPageBreak/>
-        <w:t xml:space="preserve">planning indiquant les dates de début et de fin du projet ainsi que le découpage connu des diverses phases. </w:t>
+        <w:t>planning</w:t>
+      </w:r>
+      <w:proofErr w:type="gramEnd"/>
+      <w:r>
+        <w:rPr>
+          <w:rFonts w:ascii="Arial" w:hAnsi="Arial"/>
+          <w:i/>
+          <w:iCs/>
+          <w:sz w:val="24"/>
+          <w:szCs w:val="14"/>
+          <w:lang w:eastAsia="fr-FR"/>
+        </w:rPr>
+        <w:t xml:space="preserve"> indiquant les dates de début et de fin du projet ainsi que le découpage connu des diverses phases. </w:t>
       </w:r>
     </w:p>
     <w:p>
@@ -3751,6 +4268,7 @@
           <w:lang w:eastAsia="fr-FR"/>
         </w:rPr>
       </w:pPr>
+      <w:proofErr w:type="gramStart"/>
       <w:r>
         <w:rPr>
           <w:rFonts w:ascii="Arial" w:hAnsi="Arial"/>
@@ -3760,7 +4278,19 @@
           <w:szCs w:val="14"/>
           <w:lang w:eastAsia="fr-FR"/>
         </w:rPr>
-        <w:t>partage des tâches en cas de travail à plusieurs.</w:t>
+        <w:t>partage</w:t>
+      </w:r>
+      <w:proofErr w:type="gramEnd"/>
+      <w:r>
+        <w:rPr>
+          <w:rFonts w:ascii="Arial" w:hAnsi="Arial"/>
+          <w:i/>
+          <w:iCs/>
+          <w:sz w:val="24"/>
+          <w:szCs w:val="14"/>
+          <w:lang w:eastAsia="fr-FR"/>
+        </w:rPr>
+        <w:t xml:space="preserve"> des tâches en cas de travail à plusieurs.</w:t>
       </w:r>
     </w:p>
     <w:p>
@@ -3908,8 +4438,18 @@
           <w:i/>
           <w:sz w:val="24"/>
         </w:rPr>
-        <w:t>Fournir tous les document de conception:</w:t>
-      </w:r>
+        <w:t xml:space="preserve">Fournir tous les document de </w:t>
+      </w:r>
+      <w:proofErr w:type="gramStart"/>
+      <w:r>
+        <w:rPr>
+          <w:rFonts w:ascii="Arial" w:hAnsi="Arial" w:cs="Arial"/>
+          <w:i/>
+          <w:sz w:val="24"/>
+        </w:rPr>
+        <w:t>conception:</w:t>
+      </w:r>
+      <w:proofErr w:type="gramEnd"/>
     </w:p>
     <w:p>
       <w:pPr>
@@ -3939,13 +4479,23 @@
           <w:sz w:val="24"/>
         </w:rPr>
       </w:pPr>
+      <w:proofErr w:type="gramStart"/>
       <w:r>
         <w:rPr>
           <w:rFonts w:ascii="Arial" w:hAnsi="Arial" w:cs="Arial"/>
           <w:i/>
           <w:sz w:val="24"/>
         </w:rPr>
-        <w:t>le choix du matériel HW</w:t>
+        <w:t>le</w:t>
+      </w:r>
+      <w:proofErr w:type="gramEnd"/>
+      <w:r>
+        <w:rPr>
+          <w:rFonts w:ascii="Arial" w:hAnsi="Arial" w:cs="Arial"/>
+          <w:i/>
+          <w:sz w:val="24"/>
+        </w:rPr>
+        <w:t xml:space="preserve"> choix du matériel HW</w:t>
       </w:r>
     </w:p>
     <w:p>
@@ -3961,13 +4511,23 @@
           <w:sz w:val="24"/>
         </w:rPr>
       </w:pPr>
+      <w:proofErr w:type="gramStart"/>
       <w:r>
         <w:rPr>
           <w:rFonts w:ascii="Arial" w:hAnsi="Arial" w:cs="Arial"/>
           <w:i/>
           <w:sz w:val="24"/>
         </w:rPr>
-        <w:t xml:space="preserve">le choix des systèmes d'exploitation pour la réalisation </w:t>
+        <w:t>le</w:t>
+      </w:r>
+      <w:proofErr w:type="gramEnd"/>
+      <w:r>
+        <w:rPr>
+          <w:rFonts w:ascii="Arial" w:hAnsi="Arial" w:cs="Arial"/>
+          <w:i/>
+          <w:sz w:val="24"/>
+        </w:rPr>
+        <w:t xml:space="preserve"> choix des systèmes d'exploitation pour la réalisation </w:t>
       </w:r>
       <w:r>
         <w:rPr>
@@ -4000,13 +4560,23 @@
           <w:sz w:val="24"/>
         </w:rPr>
       </w:pPr>
+      <w:proofErr w:type="gramStart"/>
       <w:r>
         <w:rPr>
           <w:rFonts w:ascii="Arial" w:hAnsi="Arial" w:cs="Arial"/>
           <w:i/>
           <w:sz w:val="24"/>
         </w:rPr>
-        <w:t xml:space="preserve">le choix des outils logiciels pour la réalisation </w:t>
+        <w:t>le</w:t>
+      </w:r>
+      <w:proofErr w:type="gramEnd"/>
+      <w:r>
+        <w:rPr>
+          <w:rFonts w:ascii="Arial" w:hAnsi="Arial" w:cs="Arial"/>
+          <w:i/>
+          <w:sz w:val="24"/>
+        </w:rPr>
+        <w:t xml:space="preserve"> choix des outils logiciels pour la réalisation </w:t>
       </w:r>
       <w:r>
         <w:rPr>
@@ -4039,13 +4609,23 @@
           <w:sz w:val="24"/>
         </w:rPr>
       </w:pPr>
+      <w:proofErr w:type="gramStart"/>
       <w:r>
         <w:rPr>
           <w:rFonts w:ascii="Arial" w:hAnsi="Arial" w:cs="Arial"/>
           <w:i/>
           <w:sz w:val="24"/>
         </w:rPr>
-        <w:t xml:space="preserve">site web: </w:t>
+        <w:t>site</w:t>
+      </w:r>
+      <w:proofErr w:type="gramEnd"/>
+      <w:r>
+        <w:rPr>
+          <w:rFonts w:ascii="Arial" w:hAnsi="Arial" w:cs="Arial"/>
+          <w:i/>
+          <w:sz w:val="24"/>
+        </w:rPr>
+        <w:t xml:space="preserve"> web: </w:t>
       </w:r>
       <w:r>
         <w:rPr>
@@ -4069,13 +4649,23 @@
           <w:sz w:val="24"/>
         </w:rPr>
       </w:pPr>
+      <w:proofErr w:type="gramStart"/>
       <w:r>
         <w:rPr>
           <w:rFonts w:ascii="Arial" w:hAnsi="Arial" w:cs="Arial"/>
           <w:i/>
           <w:sz w:val="24"/>
         </w:rPr>
-        <w:t>bases de données: décrire le modèle relationnel, le contenu détaillé des tables (caractéristiques de chaque champs) et les requêtes.</w:t>
+        <w:t>bases</w:t>
+      </w:r>
+      <w:proofErr w:type="gramEnd"/>
+      <w:r>
+        <w:rPr>
+          <w:rFonts w:ascii="Arial" w:hAnsi="Arial" w:cs="Arial"/>
+          <w:i/>
+          <w:sz w:val="24"/>
+        </w:rPr>
+        <w:t xml:space="preserve"> de données: décrire le modèle relationnel, le contenu détaillé des tables (caractéristiques de chaque champs) et les requêtes.</w:t>
       </w:r>
     </w:p>
     <w:p>
@@ -4091,13 +4681,23 @@
           <w:sz w:val="24"/>
         </w:rPr>
       </w:pPr>
+      <w:proofErr w:type="gramStart"/>
       <w:r>
         <w:rPr>
           <w:rFonts w:ascii="Arial" w:hAnsi="Arial" w:cs="Arial"/>
           <w:i/>
           <w:sz w:val="24"/>
         </w:rPr>
-        <w:t>programmation et scripts: organigramme, architecture du programme, découpage modulaire, entrées-sorties des modules, pseudo-code</w:t>
+        <w:t>programmation</w:t>
+      </w:r>
+      <w:proofErr w:type="gramEnd"/>
+      <w:r>
+        <w:rPr>
+          <w:rFonts w:ascii="Arial" w:hAnsi="Arial" w:cs="Arial"/>
+          <w:i/>
+          <w:sz w:val="24"/>
+        </w:rPr>
+        <w:t xml:space="preserve"> et scripts: organigramme, architecture du programme, découpage modulaire, entrées-sorties des modules, pseudo-code</w:t>
       </w:r>
       <w:r>
         <w:rPr>
@@ -5195,7 +5795,7 @@
       <w:r>
         <w:t xml:space="preserve">Free Code Camp, </w:t>
       </w:r>
-      <w:hyperlink r:id="rId10" w:history="1">
+      <w:hyperlink r:id="rId12" w:history="1">
         <w:r>
           <w:rPr>
             <w:rStyle w:val="Lienhypertexte"/>
@@ -5233,7 +5833,7 @@
       <w:r>
         <w:t xml:space="preserve">, </w:t>
       </w:r>
-      <w:hyperlink r:id="rId11" w:history="1">
+      <w:hyperlink r:id="rId13" w:history="1">
         <w:r>
           <w:rPr>
             <w:rStyle w:val="Lienhypertexte"/>
@@ -5592,7 +6192,7 @@
                     <pic:cNvPicPr/>
                   </pic:nvPicPr>
                   <pic:blipFill>
-                    <a:blip r:embed="rId12"/>
+                    <a:blip r:embed="rId14"/>
                     <a:stretch>
                       <a:fillRect/>
                     </a:stretch>
@@ -5873,153 +6473,6 @@
             <wp:extent cx="4086225" cy="3295650"/>
             <wp:effectExtent l="0" t="0" r="9525" b="0"/>
             <wp:docPr id="3" name="Image 3"/>
-            <wp:cNvGraphicFramePr>
-              <a:graphicFrameLocks xmlns:a="http://schemas.openxmlformats.org/drawingml/2006/main" noChangeAspect="1"/>
-            </wp:cNvGraphicFramePr>
-            <a:graphic xmlns:a="http://schemas.openxmlformats.org/drawingml/2006/main">
-              <a:graphicData uri="http://schemas.openxmlformats.org/drawingml/2006/picture">
-                <pic:pic xmlns:pic="http://schemas.openxmlformats.org/drawingml/2006/picture">
-                  <pic:nvPicPr>
-                    <pic:cNvPr id="1" name=""/>
-                    <pic:cNvPicPr/>
-                  </pic:nvPicPr>
-                  <pic:blipFill>
-                    <a:blip r:embed="rId13"/>
-                    <a:stretch>
-                      <a:fillRect/>
-                    </a:stretch>
-                  </pic:blipFill>
-                  <pic:spPr>
-                    <a:xfrm>
-                      <a:off x="0" y="0"/>
-                      <a:ext cx="4086225" cy="3295650"/>
-                    </a:xfrm>
-                    <a:prstGeom prst="rect">
-                      <a:avLst/>
-                    </a:prstGeom>
-                  </pic:spPr>
-                </pic:pic>
-              </a:graphicData>
-            </a:graphic>
-          </wp:inline>
-        </w:drawing>
-      </w:r>
-    </w:p>
-    <w:p>
-      <w:pPr>
-        <w:rPr>
-          <w:rFonts w:ascii="Cascadia Mono" w:hAnsi="Cascadia Mono" w:cs="Cascadia Mono"/>
-          <w:color w:val="000000"/>
-          <w:sz w:val="19"/>
-          <w:szCs w:val="19"/>
-          <w:lang w:val="en-US" w:eastAsia="fr-CH"/>
-        </w:rPr>
-      </w:pPr>
-    </w:p>
-    <w:p>
-      <w:pPr>
-        <w:rPr>
-          <w:rFonts w:ascii="Cascadia Mono" w:hAnsi="Cascadia Mono" w:cs="Cascadia Mono"/>
-          <w:color w:val="000000"/>
-          <w:sz w:val="19"/>
-          <w:szCs w:val="19"/>
-          <w:lang w:val="en-US" w:eastAsia="fr-CH"/>
-        </w:rPr>
-      </w:pPr>
-      <w:r>
-        <w:rPr>
-          <w:noProof/>
-        </w:rPr>
-        <w:drawing>
-          <wp:inline distT="0" distB="0" distL="0" distR="0" wp14:anchorId="7466796A" wp14:editId="33CFF2EF">
-            <wp:extent cx="5759450" cy="1357630"/>
-            <wp:effectExtent l="0" t="0" r="0" b="0"/>
-            <wp:docPr id="4" name="Image 4"/>
-            <wp:cNvGraphicFramePr>
-              <a:graphicFrameLocks xmlns:a="http://schemas.openxmlformats.org/drawingml/2006/main" noChangeAspect="1"/>
-            </wp:cNvGraphicFramePr>
-            <a:graphic xmlns:a="http://schemas.openxmlformats.org/drawingml/2006/main">
-              <a:graphicData uri="http://schemas.openxmlformats.org/drawingml/2006/picture">
-                <pic:pic xmlns:pic="http://schemas.openxmlformats.org/drawingml/2006/picture">
-                  <pic:nvPicPr>
-                    <pic:cNvPr id="1" name=""/>
-                    <pic:cNvPicPr/>
-                  </pic:nvPicPr>
-                  <pic:blipFill>
-                    <a:blip r:embed="rId14"/>
-                    <a:stretch>
-                      <a:fillRect/>
-                    </a:stretch>
-                  </pic:blipFill>
-                  <pic:spPr>
-                    <a:xfrm>
-                      <a:off x="0" y="0"/>
-                      <a:ext cx="5759450" cy="1357630"/>
-                    </a:xfrm>
-                    <a:prstGeom prst="rect">
-                      <a:avLst/>
-                    </a:prstGeom>
-                  </pic:spPr>
-                </pic:pic>
-              </a:graphicData>
-            </a:graphic>
-          </wp:inline>
-        </w:drawing>
-      </w:r>
-    </w:p>
-    <w:p>
-      <w:pPr>
-        <w:rPr>
-          <w:rFonts w:ascii="Cascadia Mono" w:hAnsi="Cascadia Mono" w:cs="Cascadia Mono"/>
-          <w:color w:val="000000"/>
-          <w:sz w:val="19"/>
-          <w:szCs w:val="19"/>
-          <w:lang w:val="en-US" w:eastAsia="fr-CH"/>
-        </w:rPr>
-      </w:pPr>
-    </w:p>
-    <w:p>
-      <w:pPr>
-        <w:rPr>
-          <w:rFonts w:ascii="Cascadia Mono" w:hAnsi="Cascadia Mono" w:cs="Cascadia Mono"/>
-          <w:color w:val="000000"/>
-          <w:sz w:val="19"/>
-          <w:szCs w:val="19"/>
-          <w:lang w:val="en-US" w:eastAsia="fr-CH"/>
-        </w:rPr>
-      </w:pPr>
-      <w:r>
-        <w:rPr>
-          <w:rFonts w:ascii="Cascadia Mono" w:hAnsi="Cascadia Mono" w:cs="Cascadia Mono"/>
-          <w:color w:val="000000"/>
-          <w:sz w:val="19"/>
-          <w:szCs w:val="19"/>
-          <w:lang w:val="en-US" w:eastAsia="fr-CH"/>
-        </w:rPr>
-        <w:t>Solutions:</w:t>
-      </w:r>
-    </w:p>
-    <w:p>
-      <w:pPr>
-        <w:pStyle w:val="Paragraphedeliste"/>
-        <w:numPr>
-          <w:ilvl w:val="0"/>
-          <w:numId w:val="16"/>
-        </w:numPr>
-        <w:rPr>
-          <w:szCs w:val="14"/>
-          <w:lang w:val="en-US"/>
-        </w:rPr>
-      </w:pPr>
-      <w:r>
-        <w:rPr>
-          <w:noProof/>
-        </w:rPr>
-        <w:drawing>
-          <wp:inline distT="0" distB="0" distL="0" distR="0" wp14:anchorId="4B01CC25" wp14:editId="182A6421">
-            <wp:extent cx="5759450" cy="841375"/>
-            <wp:effectExtent l="0" t="0" r="0" b="0"/>
-            <wp:docPr id="2" name="Image 2"/>
             <wp:cNvGraphicFramePr>
               <a:graphicFrameLocks xmlns:a="http://schemas.openxmlformats.org/drawingml/2006/main" noChangeAspect="1"/>
             </wp:cNvGraphicFramePr>
@@ -6039,7 +6492,7 @@
                   <pic:spPr>
                     <a:xfrm>
                       <a:off x="0" y="0"/>
-                      <a:ext cx="5759450" cy="841375"/>
+                      <a:ext cx="4086225" cy="3295650"/>
                     </a:xfrm>
                     <a:prstGeom prst="rect">
                       <a:avLst/>
@@ -6054,10 +6507,6 @@
     </w:p>
     <w:p>
       <w:pPr>
-        <w:autoSpaceDE w:val="0"/>
-        <w:autoSpaceDN w:val="0"/>
-        <w:adjustRightInd w:val="0"/>
-        <w:ind w:left="720"/>
         <w:rPr>
           <w:rFonts w:ascii="Cascadia Mono" w:hAnsi="Cascadia Mono" w:cs="Cascadia Mono"/>
           <w:color w:val="000000"/>
@@ -6066,8 +6515,9 @@
           <w:lang w:val="en-US" w:eastAsia="fr-CH"/>
         </w:rPr>
       </w:pPr>
-      <w:proofErr w:type="spellStart"/>
-      <w:r>
+    </w:p>
+    <w:p>
+      <w:pPr>
         <w:rPr>
           <w:rFonts w:ascii="Cascadia Mono" w:hAnsi="Cascadia Mono" w:cs="Cascadia Mono"/>
           <w:color w:val="000000"/>
@@ -6075,609 +6525,16 @@
           <w:szCs w:val="19"/>
           <w:lang w:val="en-US" w:eastAsia="fr-CH"/>
         </w:rPr>
-        <w:t>UserCreationPage</w:t>
-      </w:r>
-      <w:proofErr w:type="spellEnd"/>
-      <w:r>
-        <w:rPr>
-          <w:rFonts w:ascii="Cascadia Mono" w:hAnsi="Cascadia Mono" w:cs="Cascadia Mono"/>
-          <w:color w:val="000000"/>
-          <w:sz w:val="19"/>
-          <w:szCs w:val="19"/>
-          <w:lang w:val="en-US" w:eastAsia="fr-CH"/>
-        </w:rPr>
-        <w:t xml:space="preserve"> </w:t>
-      </w:r>
-      <w:proofErr w:type="spellStart"/>
-      <w:r>
-        <w:rPr>
-          <w:rFonts w:ascii="Cascadia Mono" w:hAnsi="Cascadia Mono" w:cs="Cascadia Mono"/>
-          <w:color w:val="000000"/>
-          <w:sz w:val="19"/>
-          <w:szCs w:val="19"/>
-          <w:lang w:val="en-US" w:eastAsia="fr-CH"/>
-        </w:rPr>
-        <w:t>userCreation</w:t>
-      </w:r>
-      <w:proofErr w:type="spellEnd"/>
-      <w:r>
-        <w:rPr>
-          <w:rFonts w:ascii="Cascadia Mono" w:hAnsi="Cascadia Mono" w:cs="Cascadia Mono"/>
-          <w:color w:val="000000"/>
-          <w:sz w:val="19"/>
-          <w:szCs w:val="19"/>
-          <w:lang w:val="en-US" w:eastAsia="fr-CH"/>
-        </w:rPr>
-        <w:t xml:space="preserve"> = </w:t>
-      </w:r>
-      <w:r>
-        <w:rPr>
-          <w:rFonts w:ascii="Cascadia Mono" w:hAnsi="Cascadia Mono" w:cs="Cascadia Mono"/>
-          <w:color w:val="0000FF"/>
-          <w:sz w:val="19"/>
-          <w:szCs w:val="19"/>
-          <w:lang w:val="en-US" w:eastAsia="fr-CH"/>
-        </w:rPr>
-        <w:t>new</w:t>
-      </w:r>
-      <w:r>
-        <w:rPr>
-          <w:rFonts w:ascii="Cascadia Mono" w:hAnsi="Cascadia Mono" w:cs="Cascadia Mono"/>
-          <w:color w:val="000000"/>
-          <w:sz w:val="19"/>
-          <w:szCs w:val="19"/>
-          <w:lang w:val="en-US" w:eastAsia="fr-CH"/>
-        </w:rPr>
-        <w:t xml:space="preserve"> </w:t>
-      </w:r>
-      <w:proofErr w:type="spellStart"/>
-      <w:r>
-        <w:rPr>
-          <w:rFonts w:ascii="Cascadia Mono" w:hAnsi="Cascadia Mono" w:cs="Cascadia Mono"/>
-          <w:color w:val="000000"/>
-          <w:sz w:val="19"/>
-          <w:szCs w:val="19"/>
-          <w:lang w:val="en-US" w:eastAsia="fr-CH"/>
-        </w:rPr>
-        <w:t>UserCreationPage</w:t>
-      </w:r>
-      <w:proofErr w:type="spellEnd"/>
-      <w:r>
-        <w:rPr>
-          <w:rFonts w:ascii="Cascadia Mono" w:hAnsi="Cascadia Mono" w:cs="Cascadia Mono"/>
-          <w:color w:val="000000"/>
-          <w:sz w:val="19"/>
-          <w:szCs w:val="19"/>
-          <w:lang w:val="en-US" w:eastAsia="fr-CH"/>
-        </w:rPr>
-        <w:t>();</w:t>
-      </w:r>
-    </w:p>
-    <w:p>
-      <w:pPr>
-        <w:autoSpaceDE w:val="0"/>
-        <w:autoSpaceDN w:val="0"/>
-        <w:adjustRightInd w:val="0"/>
-        <w:ind w:left="708"/>
-        <w:rPr>
-          <w:rFonts w:ascii="Cascadia Mono" w:hAnsi="Cascadia Mono" w:cs="Cascadia Mono"/>
-          <w:color w:val="000000"/>
-          <w:sz w:val="19"/>
-          <w:szCs w:val="19"/>
-          <w:lang w:val="en-US" w:eastAsia="fr-CH"/>
-        </w:rPr>
-      </w:pPr>
-      <w:proofErr w:type="spellStart"/>
-      <w:r>
-        <w:rPr>
-          <w:rFonts w:ascii="Cascadia Mono" w:hAnsi="Cascadia Mono" w:cs="Cascadia Mono"/>
-          <w:color w:val="000000"/>
-          <w:sz w:val="19"/>
-          <w:szCs w:val="19"/>
-          <w:lang w:val="en-US" w:eastAsia="fr-CH"/>
-        </w:rPr>
-        <w:t>TasksTodoPage</w:t>
-      </w:r>
-      <w:proofErr w:type="spellEnd"/>
-      <w:r>
-        <w:rPr>
-          <w:rFonts w:ascii="Cascadia Mono" w:hAnsi="Cascadia Mono" w:cs="Cascadia Mono"/>
-          <w:color w:val="000000"/>
-          <w:sz w:val="19"/>
-          <w:szCs w:val="19"/>
-          <w:lang w:val="en-US" w:eastAsia="fr-CH"/>
-        </w:rPr>
-        <w:t xml:space="preserve"> </w:t>
-      </w:r>
-      <w:proofErr w:type="spellStart"/>
-      <w:r>
-        <w:rPr>
-          <w:rFonts w:ascii="Cascadia Mono" w:hAnsi="Cascadia Mono" w:cs="Cascadia Mono"/>
-          <w:color w:val="000000"/>
-          <w:sz w:val="19"/>
-          <w:szCs w:val="19"/>
-          <w:lang w:val="en-US" w:eastAsia="fr-CH"/>
-        </w:rPr>
-        <w:t>tasksTodo</w:t>
-      </w:r>
-      <w:proofErr w:type="spellEnd"/>
-      <w:r>
-        <w:rPr>
-          <w:rFonts w:ascii="Cascadia Mono" w:hAnsi="Cascadia Mono" w:cs="Cascadia Mono"/>
-          <w:color w:val="000000"/>
-          <w:sz w:val="19"/>
-          <w:szCs w:val="19"/>
-          <w:lang w:val="en-US" w:eastAsia="fr-CH"/>
-        </w:rPr>
-        <w:t xml:space="preserve"> = </w:t>
-      </w:r>
-      <w:r>
-        <w:rPr>
-          <w:rFonts w:ascii="Cascadia Mono" w:hAnsi="Cascadia Mono" w:cs="Cascadia Mono"/>
-          <w:color w:val="0000FF"/>
-          <w:sz w:val="19"/>
-          <w:szCs w:val="19"/>
-          <w:lang w:val="en-US" w:eastAsia="fr-CH"/>
-        </w:rPr>
-        <w:t>new</w:t>
-      </w:r>
-      <w:r>
-        <w:rPr>
-          <w:rFonts w:ascii="Cascadia Mono" w:hAnsi="Cascadia Mono" w:cs="Cascadia Mono"/>
-          <w:color w:val="000000"/>
-          <w:sz w:val="19"/>
-          <w:szCs w:val="19"/>
-          <w:lang w:val="en-US" w:eastAsia="fr-CH"/>
-        </w:rPr>
-        <w:t xml:space="preserve"> </w:t>
-      </w:r>
-      <w:proofErr w:type="spellStart"/>
-      <w:r>
-        <w:rPr>
-          <w:rFonts w:ascii="Cascadia Mono" w:hAnsi="Cascadia Mono" w:cs="Cascadia Mono"/>
-          <w:color w:val="000000"/>
-          <w:sz w:val="19"/>
-          <w:szCs w:val="19"/>
-          <w:lang w:val="en-US" w:eastAsia="fr-CH"/>
-        </w:rPr>
-        <w:t>TasksTodoPage</w:t>
-      </w:r>
-      <w:proofErr w:type="spellEnd"/>
-      <w:r>
-        <w:rPr>
-          <w:rFonts w:ascii="Cascadia Mono" w:hAnsi="Cascadia Mono" w:cs="Cascadia Mono"/>
-          <w:color w:val="000000"/>
-          <w:sz w:val="19"/>
-          <w:szCs w:val="19"/>
-          <w:lang w:val="en-US" w:eastAsia="fr-CH"/>
-        </w:rPr>
-        <w:t>();</w:t>
-      </w:r>
-    </w:p>
-    <w:p>
-      <w:pPr>
-        <w:autoSpaceDE w:val="0"/>
-        <w:autoSpaceDN w:val="0"/>
-        <w:adjustRightInd w:val="0"/>
-        <w:ind w:left="708"/>
-        <w:rPr>
-          <w:rFonts w:ascii="Cascadia Mono" w:hAnsi="Cascadia Mono" w:cs="Cascadia Mono"/>
-          <w:color w:val="000000"/>
-          <w:sz w:val="19"/>
-          <w:szCs w:val="19"/>
-          <w:lang w:val="en-US" w:eastAsia="fr-CH"/>
-        </w:rPr>
-      </w:pPr>
-      <w:proofErr w:type="spellStart"/>
-      <w:r>
-        <w:rPr>
-          <w:rFonts w:ascii="Cascadia Mono" w:hAnsi="Cascadia Mono" w:cs="Cascadia Mono"/>
-          <w:color w:val="000000"/>
-          <w:sz w:val="19"/>
-          <w:szCs w:val="19"/>
-          <w:lang w:val="en-US" w:eastAsia="fr-CH"/>
-        </w:rPr>
-        <w:t>AddTaskPage</w:t>
-      </w:r>
-      <w:proofErr w:type="spellEnd"/>
-      <w:r>
-        <w:rPr>
-          <w:rFonts w:ascii="Cascadia Mono" w:hAnsi="Cascadia Mono" w:cs="Cascadia Mono"/>
-          <w:color w:val="000000"/>
-          <w:sz w:val="19"/>
-          <w:szCs w:val="19"/>
-          <w:lang w:val="en-US" w:eastAsia="fr-CH"/>
-        </w:rPr>
-        <w:t xml:space="preserve"> </w:t>
-      </w:r>
-      <w:proofErr w:type="spellStart"/>
-      <w:r>
-        <w:rPr>
-          <w:rFonts w:ascii="Cascadia Mono" w:hAnsi="Cascadia Mono" w:cs="Cascadia Mono"/>
-          <w:color w:val="000000"/>
-          <w:sz w:val="19"/>
-          <w:szCs w:val="19"/>
-          <w:lang w:val="en-US" w:eastAsia="fr-CH"/>
-        </w:rPr>
-        <w:t>addTask</w:t>
-      </w:r>
-      <w:proofErr w:type="spellEnd"/>
-      <w:r>
-        <w:rPr>
-          <w:rFonts w:ascii="Cascadia Mono" w:hAnsi="Cascadia Mono" w:cs="Cascadia Mono"/>
-          <w:color w:val="000000"/>
-          <w:sz w:val="19"/>
-          <w:szCs w:val="19"/>
-          <w:lang w:val="en-US" w:eastAsia="fr-CH"/>
-        </w:rPr>
-        <w:t xml:space="preserve"> = </w:t>
-      </w:r>
-      <w:r>
-        <w:rPr>
-          <w:rFonts w:ascii="Cascadia Mono" w:hAnsi="Cascadia Mono" w:cs="Cascadia Mono"/>
-          <w:color w:val="0000FF"/>
-          <w:sz w:val="19"/>
-          <w:szCs w:val="19"/>
-          <w:lang w:val="en-US" w:eastAsia="fr-CH"/>
-        </w:rPr>
-        <w:t>new</w:t>
-      </w:r>
-      <w:r>
-        <w:rPr>
-          <w:rFonts w:ascii="Cascadia Mono" w:hAnsi="Cascadia Mono" w:cs="Cascadia Mono"/>
-          <w:color w:val="000000"/>
-          <w:sz w:val="19"/>
-          <w:szCs w:val="19"/>
-          <w:lang w:val="en-US" w:eastAsia="fr-CH"/>
-        </w:rPr>
-        <w:t xml:space="preserve"> </w:t>
-      </w:r>
-      <w:proofErr w:type="spellStart"/>
-      <w:r>
-        <w:rPr>
-          <w:rFonts w:ascii="Cascadia Mono" w:hAnsi="Cascadia Mono" w:cs="Cascadia Mono"/>
-          <w:color w:val="000000"/>
-          <w:sz w:val="19"/>
-          <w:szCs w:val="19"/>
-          <w:lang w:val="en-US" w:eastAsia="fr-CH"/>
-        </w:rPr>
-        <w:t>AddTaskPage</w:t>
-      </w:r>
-      <w:proofErr w:type="spellEnd"/>
-      <w:r>
-        <w:rPr>
-          <w:rFonts w:ascii="Cascadia Mono" w:hAnsi="Cascadia Mono" w:cs="Cascadia Mono"/>
-          <w:color w:val="000000"/>
-          <w:sz w:val="19"/>
-          <w:szCs w:val="19"/>
-          <w:lang w:val="en-US" w:eastAsia="fr-CH"/>
-        </w:rPr>
-        <w:t>();</w:t>
-      </w:r>
-    </w:p>
-    <w:p>
-      <w:pPr>
-        <w:autoSpaceDE w:val="0"/>
-        <w:autoSpaceDN w:val="0"/>
-        <w:adjustRightInd w:val="0"/>
-        <w:ind w:left="708"/>
-        <w:rPr>
-          <w:rFonts w:ascii="Cascadia Mono" w:hAnsi="Cascadia Mono" w:cs="Cascadia Mono"/>
-          <w:color w:val="000000"/>
-          <w:sz w:val="19"/>
-          <w:szCs w:val="19"/>
-          <w:lang w:val="en-US" w:eastAsia="fr-CH"/>
-        </w:rPr>
-      </w:pPr>
-      <w:proofErr w:type="spellStart"/>
-      <w:r>
-        <w:rPr>
-          <w:rFonts w:ascii="Cascadia Mono" w:hAnsi="Cascadia Mono" w:cs="Cascadia Mono"/>
-          <w:color w:val="000000"/>
-          <w:sz w:val="19"/>
-          <w:szCs w:val="19"/>
-          <w:lang w:val="en-US" w:eastAsia="fr-CH"/>
-        </w:rPr>
-        <w:t>TasksDonePage</w:t>
-      </w:r>
-      <w:proofErr w:type="spellEnd"/>
-      <w:r>
-        <w:rPr>
-          <w:rFonts w:ascii="Cascadia Mono" w:hAnsi="Cascadia Mono" w:cs="Cascadia Mono"/>
-          <w:color w:val="000000"/>
-          <w:sz w:val="19"/>
-          <w:szCs w:val="19"/>
-          <w:lang w:val="en-US" w:eastAsia="fr-CH"/>
-        </w:rPr>
-        <w:t xml:space="preserve"> </w:t>
-      </w:r>
-      <w:proofErr w:type="spellStart"/>
-      <w:r>
-        <w:rPr>
-          <w:rFonts w:ascii="Cascadia Mono" w:hAnsi="Cascadia Mono" w:cs="Cascadia Mono"/>
-          <w:color w:val="000000"/>
-          <w:sz w:val="19"/>
-          <w:szCs w:val="19"/>
-          <w:lang w:val="en-US" w:eastAsia="fr-CH"/>
-        </w:rPr>
-        <w:t>tasksDone</w:t>
-      </w:r>
-      <w:proofErr w:type="spellEnd"/>
-      <w:r>
-        <w:rPr>
-          <w:rFonts w:ascii="Cascadia Mono" w:hAnsi="Cascadia Mono" w:cs="Cascadia Mono"/>
-          <w:color w:val="000000"/>
-          <w:sz w:val="19"/>
-          <w:szCs w:val="19"/>
-          <w:lang w:val="en-US" w:eastAsia="fr-CH"/>
-        </w:rPr>
-        <w:t xml:space="preserve"> = </w:t>
-      </w:r>
-      <w:r>
-        <w:rPr>
-          <w:rFonts w:ascii="Cascadia Mono" w:hAnsi="Cascadia Mono" w:cs="Cascadia Mono"/>
-          <w:color w:val="0000FF"/>
-          <w:sz w:val="19"/>
-          <w:szCs w:val="19"/>
-          <w:lang w:val="en-US" w:eastAsia="fr-CH"/>
-        </w:rPr>
-        <w:t>new</w:t>
-      </w:r>
-      <w:r>
-        <w:rPr>
-          <w:rFonts w:ascii="Cascadia Mono" w:hAnsi="Cascadia Mono" w:cs="Cascadia Mono"/>
-          <w:color w:val="000000"/>
-          <w:sz w:val="19"/>
-          <w:szCs w:val="19"/>
-          <w:lang w:val="en-US" w:eastAsia="fr-CH"/>
-        </w:rPr>
-        <w:t xml:space="preserve"> </w:t>
-      </w:r>
-      <w:proofErr w:type="spellStart"/>
-      <w:r>
-        <w:rPr>
-          <w:rFonts w:ascii="Cascadia Mono" w:hAnsi="Cascadia Mono" w:cs="Cascadia Mono"/>
-          <w:color w:val="000000"/>
-          <w:sz w:val="19"/>
-          <w:szCs w:val="19"/>
-          <w:lang w:val="en-US" w:eastAsia="fr-CH"/>
-        </w:rPr>
-        <w:t>TasksDonePage</w:t>
-      </w:r>
-      <w:proofErr w:type="spellEnd"/>
-      <w:r>
-        <w:rPr>
-          <w:rFonts w:ascii="Cascadia Mono" w:hAnsi="Cascadia Mono" w:cs="Cascadia Mono"/>
-          <w:color w:val="000000"/>
-          <w:sz w:val="19"/>
-          <w:szCs w:val="19"/>
-          <w:lang w:val="en-US" w:eastAsia="fr-CH"/>
-        </w:rPr>
-        <w:t>();</w:t>
-      </w:r>
-    </w:p>
-    <w:p>
-      <w:pPr>
-        <w:ind w:left="720"/>
-        <w:rPr>
-          <w:rFonts w:ascii="Cascadia Mono" w:hAnsi="Cascadia Mono" w:cs="Cascadia Mono"/>
-          <w:color w:val="000000"/>
-          <w:sz w:val="19"/>
-          <w:szCs w:val="19"/>
-          <w:lang w:val="en-US" w:eastAsia="fr-CH"/>
-        </w:rPr>
-      </w:pPr>
-      <w:proofErr w:type="spellStart"/>
-      <w:r>
-        <w:rPr>
-          <w:rFonts w:ascii="Cascadia Mono" w:hAnsi="Cascadia Mono" w:cs="Cascadia Mono"/>
-          <w:color w:val="000000"/>
-          <w:sz w:val="19"/>
-          <w:szCs w:val="19"/>
-          <w:lang w:val="en-US" w:eastAsia="fr-CH"/>
-        </w:rPr>
-        <w:t>Application.Run</w:t>
-      </w:r>
-      <w:proofErr w:type="spellEnd"/>
-      <w:r>
-        <w:rPr>
-          <w:rFonts w:ascii="Cascadia Mono" w:hAnsi="Cascadia Mono" w:cs="Cascadia Mono"/>
-          <w:color w:val="000000"/>
-          <w:sz w:val="19"/>
-          <w:szCs w:val="19"/>
-          <w:lang w:val="en-US" w:eastAsia="fr-CH"/>
-        </w:rPr>
-        <w:t>(</w:t>
-      </w:r>
-      <w:r>
-        <w:rPr>
-          <w:rFonts w:ascii="Cascadia Mono" w:hAnsi="Cascadia Mono" w:cs="Cascadia Mono"/>
-          <w:color w:val="0000FF"/>
-          <w:sz w:val="19"/>
-          <w:szCs w:val="19"/>
-          <w:lang w:val="en-US" w:eastAsia="fr-CH"/>
-        </w:rPr>
-        <w:t>new</w:t>
-      </w:r>
-      <w:r>
-        <w:rPr>
-          <w:rFonts w:ascii="Cascadia Mono" w:hAnsi="Cascadia Mono" w:cs="Cascadia Mono"/>
-          <w:color w:val="000000"/>
-          <w:sz w:val="19"/>
-          <w:szCs w:val="19"/>
-          <w:lang w:val="en-US" w:eastAsia="fr-CH"/>
-        </w:rPr>
-        <w:t xml:space="preserve"> </w:t>
-      </w:r>
-      <w:proofErr w:type="spellStart"/>
-      <w:r>
-        <w:rPr>
-          <w:rFonts w:ascii="Cascadia Mono" w:hAnsi="Cascadia Mono" w:cs="Cascadia Mono"/>
-          <w:color w:val="000000"/>
-          <w:sz w:val="19"/>
-          <w:szCs w:val="19"/>
-          <w:lang w:val="en-US" w:eastAsia="fr-CH"/>
-        </w:rPr>
-        <w:t>HomePage</w:t>
-      </w:r>
-      <w:proofErr w:type="spellEnd"/>
-      <w:r>
-        <w:rPr>
-          <w:rFonts w:ascii="Cascadia Mono" w:hAnsi="Cascadia Mono" w:cs="Cascadia Mono"/>
-          <w:color w:val="000000"/>
-          <w:sz w:val="19"/>
-          <w:szCs w:val="19"/>
-          <w:lang w:val="en-US" w:eastAsia="fr-CH"/>
-        </w:rPr>
-        <w:t>(</w:t>
-      </w:r>
-      <w:proofErr w:type="spellStart"/>
-      <w:r>
-        <w:rPr>
-          <w:rFonts w:ascii="Cascadia Mono" w:hAnsi="Cascadia Mono" w:cs="Cascadia Mono"/>
-          <w:color w:val="000000"/>
-          <w:sz w:val="19"/>
-          <w:szCs w:val="19"/>
-          <w:lang w:val="en-US" w:eastAsia="fr-CH"/>
-        </w:rPr>
-        <w:t>userCreation</w:t>
-      </w:r>
-      <w:proofErr w:type="spellEnd"/>
-      <w:r>
-        <w:rPr>
-          <w:rFonts w:ascii="Cascadia Mono" w:hAnsi="Cascadia Mono" w:cs="Cascadia Mono"/>
-          <w:color w:val="000000"/>
-          <w:sz w:val="19"/>
-          <w:szCs w:val="19"/>
-          <w:lang w:val="en-US" w:eastAsia="fr-CH"/>
-        </w:rPr>
-        <w:t xml:space="preserve">, </w:t>
-      </w:r>
-      <w:proofErr w:type="spellStart"/>
-      <w:r>
-        <w:rPr>
-          <w:rFonts w:ascii="Cascadia Mono" w:hAnsi="Cascadia Mono" w:cs="Cascadia Mono"/>
-          <w:color w:val="000000"/>
-          <w:sz w:val="19"/>
-          <w:szCs w:val="19"/>
-          <w:lang w:val="en-US" w:eastAsia="fr-CH"/>
-        </w:rPr>
-        <w:t>tasksTodo</w:t>
-      </w:r>
-      <w:proofErr w:type="spellEnd"/>
-      <w:r>
-        <w:rPr>
-          <w:rFonts w:ascii="Cascadia Mono" w:hAnsi="Cascadia Mono" w:cs="Cascadia Mono"/>
-          <w:color w:val="000000"/>
-          <w:sz w:val="19"/>
-          <w:szCs w:val="19"/>
-          <w:lang w:val="en-US" w:eastAsia="fr-CH"/>
-        </w:rPr>
-        <w:t xml:space="preserve">, </w:t>
-      </w:r>
-      <w:proofErr w:type="spellStart"/>
-      <w:r>
-        <w:rPr>
-          <w:rFonts w:ascii="Cascadia Mono" w:hAnsi="Cascadia Mono" w:cs="Cascadia Mono"/>
-          <w:color w:val="000000"/>
-          <w:sz w:val="19"/>
-          <w:szCs w:val="19"/>
-          <w:lang w:val="en-US" w:eastAsia="fr-CH"/>
-        </w:rPr>
-        <w:t>addTask</w:t>
-      </w:r>
-      <w:proofErr w:type="spellEnd"/>
-      <w:r>
-        <w:rPr>
-          <w:rFonts w:ascii="Cascadia Mono" w:hAnsi="Cascadia Mono" w:cs="Cascadia Mono"/>
-          <w:color w:val="000000"/>
-          <w:sz w:val="19"/>
-          <w:szCs w:val="19"/>
-          <w:lang w:val="en-US" w:eastAsia="fr-CH"/>
-        </w:rPr>
-        <w:t xml:space="preserve">, </w:t>
-      </w:r>
-      <w:proofErr w:type="spellStart"/>
-      <w:r>
-        <w:rPr>
-          <w:rFonts w:ascii="Cascadia Mono" w:hAnsi="Cascadia Mono" w:cs="Cascadia Mono"/>
-          <w:color w:val="000000"/>
-          <w:sz w:val="19"/>
-          <w:szCs w:val="19"/>
-          <w:lang w:val="en-US" w:eastAsia="fr-CH"/>
-        </w:rPr>
-        <w:t>tasksDone</w:t>
-      </w:r>
-      <w:proofErr w:type="spellEnd"/>
-      <w:r>
-        <w:rPr>
-          <w:rFonts w:ascii="Cascadia Mono" w:hAnsi="Cascadia Mono" w:cs="Cascadia Mono"/>
-          <w:color w:val="000000"/>
-          <w:sz w:val="19"/>
-          <w:szCs w:val="19"/>
-          <w:lang w:val="en-US" w:eastAsia="fr-CH"/>
-        </w:rPr>
-        <w:t>));</w:t>
-      </w:r>
-    </w:p>
-    <w:p>
-      <w:pPr>
-        <w:rPr>
-          <w:rFonts w:ascii="Cascadia Mono" w:hAnsi="Cascadia Mono" w:cs="Cascadia Mono"/>
-          <w:color w:val="000000"/>
-          <w:sz w:val="19"/>
-          <w:szCs w:val="19"/>
-          <w:lang w:val="en-US" w:eastAsia="fr-CH"/>
-        </w:rPr>
-      </w:pPr>
-    </w:p>
-    <w:p>
-      <w:pPr>
-        <w:rPr>
-          <w:rFonts w:ascii="Cascadia Mono" w:hAnsi="Cascadia Mono" w:cs="Cascadia Mono"/>
-          <w:color w:val="000000"/>
-          <w:sz w:val="19"/>
-          <w:szCs w:val="19"/>
-          <w:lang w:val="en-US" w:eastAsia="fr-CH"/>
-        </w:rPr>
-      </w:pPr>
-    </w:p>
-    <w:p>
-      <w:pPr>
-        <w:rPr>
-          <w:rFonts w:ascii="Cascadia Mono" w:hAnsi="Cascadia Mono" w:cs="Cascadia Mono"/>
-          <w:color w:val="000000"/>
-          <w:sz w:val="19"/>
-          <w:szCs w:val="19"/>
-          <w:lang w:val="en-US" w:eastAsia="fr-CH"/>
-        </w:rPr>
-      </w:pPr>
-    </w:p>
-    <w:p>
-      <w:pPr>
-        <w:pStyle w:val="Paragraphedeliste"/>
-        <w:numPr>
-          <w:ilvl w:val="0"/>
-          <w:numId w:val="16"/>
-        </w:numPr>
-        <w:rPr>
-          <w:rFonts w:ascii="Cascadia Mono" w:hAnsi="Cascadia Mono" w:cs="Cascadia Mono"/>
-          <w:color w:val="000000"/>
-          <w:sz w:val="19"/>
-          <w:szCs w:val="19"/>
-          <w:lang w:val="fr-CH" w:eastAsia="fr-CH"/>
-        </w:rPr>
       </w:pPr>
       <w:r>
         <w:rPr>
           <w:noProof/>
         </w:rPr>
-        <w:lastRenderedPageBreak/>
         <w:drawing>
-          <wp:inline distT="0" distB="0" distL="0" distR="0" wp14:anchorId="4B8B51FA" wp14:editId="4FD2C9B3">
-            <wp:extent cx="5759450" cy="2386965"/>
+          <wp:inline distT="0" distB="0" distL="0" distR="0" wp14:anchorId="7466796A" wp14:editId="33CFF2EF">
+            <wp:extent cx="5759450" cy="1357630"/>
             <wp:effectExtent l="0" t="0" r="0" b="0"/>
-            <wp:docPr id="5" name="Image 5"/>
+            <wp:docPr id="4" name="Image 4"/>
             <wp:cNvGraphicFramePr>
               <a:graphicFrameLocks xmlns:a="http://schemas.openxmlformats.org/drawingml/2006/main" noChangeAspect="1"/>
             </wp:cNvGraphicFramePr>
@@ -6697,6 +6554,916 @@
                   <pic:spPr>
                     <a:xfrm>
                       <a:off x="0" y="0"/>
+                      <a:ext cx="5759450" cy="1357630"/>
+                    </a:xfrm>
+                    <a:prstGeom prst="rect">
+                      <a:avLst/>
+                    </a:prstGeom>
+                  </pic:spPr>
+                </pic:pic>
+              </a:graphicData>
+            </a:graphic>
+          </wp:inline>
+        </w:drawing>
+      </w:r>
+    </w:p>
+    <w:p>
+      <w:pPr>
+        <w:rPr>
+          <w:rFonts w:ascii="Cascadia Mono" w:hAnsi="Cascadia Mono" w:cs="Cascadia Mono"/>
+          <w:color w:val="000000"/>
+          <w:sz w:val="19"/>
+          <w:szCs w:val="19"/>
+          <w:lang w:val="en-US" w:eastAsia="fr-CH"/>
+        </w:rPr>
+      </w:pPr>
+      <w:r>
+        <w:rPr>
+          <w:noProof/>
+        </w:rPr>
+        <w:drawing>
+          <wp:inline distT="0" distB="0" distL="0" distR="0" wp14:anchorId="35D99926" wp14:editId="77D51853">
+            <wp:extent cx="2600325" cy="1704975"/>
+            <wp:effectExtent l="0" t="0" r="9525" b="9525"/>
+            <wp:docPr id="7" name="Image 7"/>
+            <wp:cNvGraphicFramePr>
+              <a:graphicFrameLocks xmlns:a="http://schemas.openxmlformats.org/drawingml/2006/main" noChangeAspect="1"/>
+            </wp:cNvGraphicFramePr>
+            <a:graphic xmlns:a="http://schemas.openxmlformats.org/drawingml/2006/main">
+              <a:graphicData uri="http://schemas.openxmlformats.org/drawingml/2006/picture">
+                <pic:pic xmlns:pic="http://schemas.openxmlformats.org/drawingml/2006/picture">
+                  <pic:nvPicPr>
+                    <pic:cNvPr id="1" name=""/>
+                    <pic:cNvPicPr/>
+                  </pic:nvPicPr>
+                  <pic:blipFill>
+                    <a:blip r:embed="rId17"/>
+                    <a:stretch>
+                      <a:fillRect/>
+                    </a:stretch>
+                  </pic:blipFill>
+                  <pic:spPr>
+                    <a:xfrm>
+                      <a:off x="0" y="0"/>
+                      <a:ext cx="2600325" cy="1704975"/>
+                    </a:xfrm>
+                    <a:prstGeom prst="rect">
+                      <a:avLst/>
+                    </a:prstGeom>
+                  </pic:spPr>
+                </pic:pic>
+              </a:graphicData>
+            </a:graphic>
+          </wp:inline>
+        </w:drawing>
+      </w:r>
+    </w:p>
+    <w:p>
+      <w:pPr>
+        <w:rPr>
+          <w:rFonts w:ascii="Cascadia Mono" w:hAnsi="Cascadia Mono" w:cs="Cascadia Mono"/>
+          <w:color w:val="000000"/>
+          <w:sz w:val="19"/>
+          <w:szCs w:val="19"/>
+          <w:lang w:val="en-US" w:eastAsia="fr-CH"/>
+        </w:rPr>
+      </w:pPr>
+      <w:r>
+        <w:rPr>
+          <w:rFonts w:ascii="Cascadia Mono" w:hAnsi="Cascadia Mono" w:cs="Cascadia Mono"/>
+          <w:noProof/>
+          <w:color w:val="000000"/>
+          <w:sz w:val="19"/>
+          <w:szCs w:val="19"/>
+          <w:lang w:val="en-US" w:eastAsia="fr-CH"/>
+        </w:rPr>
+        <w:lastRenderedPageBreak/>
+        <w:drawing>
+          <wp:inline distT="0" distB="0" distL="0" distR="0" wp14:anchorId="19A0975B" wp14:editId="40DB4265">
+            <wp:extent cx="3658111" cy="2715004"/>
+            <wp:effectExtent l="0" t="0" r="0" b="9525"/>
+            <wp:docPr id="12" name="Image 12"/>
+            <wp:cNvGraphicFramePr>
+              <a:graphicFrameLocks xmlns:a="http://schemas.openxmlformats.org/drawingml/2006/main" noChangeAspect="1"/>
+            </wp:cNvGraphicFramePr>
+            <a:graphic xmlns:a="http://schemas.openxmlformats.org/drawingml/2006/main">
+              <a:graphicData uri="http://schemas.openxmlformats.org/drawingml/2006/picture">
+                <pic:pic xmlns:pic="http://schemas.openxmlformats.org/drawingml/2006/picture">
+                  <pic:nvPicPr>
+                    <pic:cNvPr id="1" name=""/>
+                    <pic:cNvPicPr/>
+                  </pic:nvPicPr>
+                  <pic:blipFill>
+                    <a:blip r:embed="rId18"/>
+                    <a:stretch>
+                      <a:fillRect/>
+                    </a:stretch>
+                  </pic:blipFill>
+                  <pic:spPr>
+                    <a:xfrm>
+                      <a:off x="0" y="0"/>
+                      <a:ext cx="3658111" cy="2715004"/>
+                    </a:xfrm>
+                    <a:prstGeom prst="rect">
+                      <a:avLst/>
+                    </a:prstGeom>
+                  </pic:spPr>
+                </pic:pic>
+              </a:graphicData>
+            </a:graphic>
+          </wp:inline>
+        </w:drawing>
+      </w:r>
+    </w:p>
+    <w:p>
+      <w:pPr>
+        <w:rPr>
+          <w:rFonts w:ascii="Cascadia Mono" w:hAnsi="Cascadia Mono" w:cs="Cascadia Mono"/>
+          <w:color w:val="000000"/>
+          <w:sz w:val="19"/>
+          <w:szCs w:val="19"/>
+          <w:lang w:val="en-US" w:eastAsia="fr-CH"/>
+        </w:rPr>
+      </w:pPr>
+    </w:p>
+    <w:p>
+      <w:pPr>
+        <w:rPr>
+          <w:rFonts w:ascii="Cascadia Mono" w:hAnsi="Cascadia Mono" w:cs="Cascadia Mono"/>
+          <w:color w:val="000000"/>
+          <w:sz w:val="19"/>
+          <w:szCs w:val="19"/>
+          <w:lang w:val="en-US" w:eastAsia="fr-CH"/>
+        </w:rPr>
+      </w:pPr>
+      <w:r>
+        <w:rPr>
+          <w:rFonts w:ascii="Cascadia Mono" w:hAnsi="Cascadia Mono" w:cs="Cascadia Mono"/>
+          <w:color w:val="000000"/>
+          <w:sz w:val="19"/>
+          <w:szCs w:val="19"/>
+          <w:lang w:val="en-US" w:eastAsia="fr-CH"/>
+        </w:rPr>
+        <w:t>Solutions:</w:t>
+      </w:r>
+    </w:p>
+    <w:p>
+      <w:pPr>
+        <w:pStyle w:val="Paragraphedeliste"/>
+        <w:numPr>
+          <w:ilvl w:val="0"/>
+          <w:numId w:val="16"/>
+        </w:numPr>
+        <w:rPr>
+          <w:szCs w:val="14"/>
+          <w:lang w:val="en-US"/>
+        </w:rPr>
+      </w:pPr>
+      <w:r>
+        <w:rPr>
+          <w:noProof/>
+        </w:rPr>
+        <w:drawing>
+          <wp:inline distT="0" distB="0" distL="0" distR="0" wp14:anchorId="4B01CC25" wp14:editId="182A6421">
+            <wp:extent cx="5759450" cy="841375"/>
+            <wp:effectExtent l="0" t="0" r="0" b="0"/>
+            <wp:docPr id="2" name="Image 2"/>
+            <wp:cNvGraphicFramePr>
+              <a:graphicFrameLocks xmlns:a="http://schemas.openxmlformats.org/drawingml/2006/main" noChangeAspect="1"/>
+            </wp:cNvGraphicFramePr>
+            <a:graphic xmlns:a="http://schemas.openxmlformats.org/drawingml/2006/main">
+              <a:graphicData uri="http://schemas.openxmlformats.org/drawingml/2006/picture">
+                <pic:pic xmlns:pic="http://schemas.openxmlformats.org/drawingml/2006/picture">
+                  <pic:nvPicPr>
+                    <pic:cNvPr id="1" name=""/>
+                    <pic:cNvPicPr/>
+                  </pic:nvPicPr>
+                  <pic:blipFill>
+                    <a:blip r:embed="rId19"/>
+                    <a:stretch>
+                      <a:fillRect/>
+                    </a:stretch>
+                  </pic:blipFill>
+                  <pic:spPr>
+                    <a:xfrm>
+                      <a:off x="0" y="0"/>
+                      <a:ext cx="5759450" cy="841375"/>
+                    </a:xfrm>
+                    <a:prstGeom prst="rect">
+                      <a:avLst/>
+                    </a:prstGeom>
+                  </pic:spPr>
+                </pic:pic>
+              </a:graphicData>
+            </a:graphic>
+          </wp:inline>
+        </w:drawing>
+      </w:r>
+    </w:p>
+    <w:p>
+      <w:pPr>
+        <w:autoSpaceDE w:val="0"/>
+        <w:autoSpaceDN w:val="0"/>
+        <w:adjustRightInd w:val="0"/>
+        <w:ind w:left="720"/>
+        <w:rPr>
+          <w:rFonts w:ascii="Cascadia Mono" w:hAnsi="Cascadia Mono" w:cs="Cascadia Mono"/>
+          <w:color w:val="000000"/>
+          <w:sz w:val="19"/>
+          <w:szCs w:val="19"/>
+          <w:lang w:val="en-US" w:eastAsia="fr-CH"/>
+        </w:rPr>
+      </w:pPr>
+      <w:proofErr w:type="spellStart"/>
+      <w:r>
+        <w:rPr>
+          <w:rFonts w:ascii="Cascadia Mono" w:hAnsi="Cascadia Mono" w:cs="Cascadia Mono"/>
+          <w:color w:val="000000"/>
+          <w:sz w:val="19"/>
+          <w:szCs w:val="19"/>
+          <w:lang w:val="en-US" w:eastAsia="fr-CH"/>
+        </w:rPr>
+        <w:t>UserCreationPage</w:t>
+      </w:r>
+      <w:proofErr w:type="spellEnd"/>
+      <w:r>
+        <w:rPr>
+          <w:rFonts w:ascii="Cascadia Mono" w:hAnsi="Cascadia Mono" w:cs="Cascadia Mono"/>
+          <w:color w:val="000000"/>
+          <w:sz w:val="19"/>
+          <w:szCs w:val="19"/>
+          <w:lang w:val="en-US" w:eastAsia="fr-CH"/>
+        </w:rPr>
+        <w:t xml:space="preserve"> </w:t>
+      </w:r>
+      <w:proofErr w:type="spellStart"/>
+      <w:r>
+        <w:rPr>
+          <w:rFonts w:ascii="Cascadia Mono" w:hAnsi="Cascadia Mono" w:cs="Cascadia Mono"/>
+          <w:color w:val="000000"/>
+          <w:sz w:val="19"/>
+          <w:szCs w:val="19"/>
+          <w:lang w:val="en-US" w:eastAsia="fr-CH"/>
+        </w:rPr>
+        <w:t>userCreation</w:t>
+      </w:r>
+      <w:proofErr w:type="spellEnd"/>
+      <w:r>
+        <w:rPr>
+          <w:rFonts w:ascii="Cascadia Mono" w:hAnsi="Cascadia Mono" w:cs="Cascadia Mono"/>
+          <w:color w:val="000000"/>
+          <w:sz w:val="19"/>
+          <w:szCs w:val="19"/>
+          <w:lang w:val="en-US" w:eastAsia="fr-CH"/>
+        </w:rPr>
+        <w:t xml:space="preserve"> = </w:t>
+      </w:r>
+      <w:r>
+        <w:rPr>
+          <w:rFonts w:ascii="Cascadia Mono" w:hAnsi="Cascadia Mono" w:cs="Cascadia Mono"/>
+          <w:color w:val="0000FF"/>
+          <w:sz w:val="19"/>
+          <w:szCs w:val="19"/>
+          <w:lang w:val="en-US" w:eastAsia="fr-CH"/>
+        </w:rPr>
+        <w:t>new</w:t>
+      </w:r>
+      <w:r>
+        <w:rPr>
+          <w:rFonts w:ascii="Cascadia Mono" w:hAnsi="Cascadia Mono" w:cs="Cascadia Mono"/>
+          <w:color w:val="000000"/>
+          <w:sz w:val="19"/>
+          <w:szCs w:val="19"/>
+          <w:lang w:val="en-US" w:eastAsia="fr-CH"/>
+        </w:rPr>
+        <w:t xml:space="preserve"> </w:t>
+      </w:r>
+      <w:proofErr w:type="spellStart"/>
+      <w:r>
+        <w:rPr>
+          <w:rFonts w:ascii="Cascadia Mono" w:hAnsi="Cascadia Mono" w:cs="Cascadia Mono"/>
+          <w:color w:val="000000"/>
+          <w:sz w:val="19"/>
+          <w:szCs w:val="19"/>
+          <w:lang w:val="en-US" w:eastAsia="fr-CH"/>
+        </w:rPr>
+        <w:t>UserCreationPage</w:t>
+      </w:r>
+      <w:proofErr w:type="spellEnd"/>
+      <w:r>
+        <w:rPr>
+          <w:rFonts w:ascii="Cascadia Mono" w:hAnsi="Cascadia Mono" w:cs="Cascadia Mono"/>
+          <w:color w:val="000000"/>
+          <w:sz w:val="19"/>
+          <w:szCs w:val="19"/>
+          <w:lang w:val="en-US" w:eastAsia="fr-CH"/>
+        </w:rPr>
+        <w:t>();</w:t>
+      </w:r>
+    </w:p>
+    <w:p>
+      <w:pPr>
+        <w:autoSpaceDE w:val="0"/>
+        <w:autoSpaceDN w:val="0"/>
+        <w:adjustRightInd w:val="0"/>
+        <w:ind w:left="708"/>
+        <w:rPr>
+          <w:rFonts w:ascii="Cascadia Mono" w:hAnsi="Cascadia Mono" w:cs="Cascadia Mono"/>
+          <w:color w:val="000000"/>
+          <w:sz w:val="19"/>
+          <w:szCs w:val="19"/>
+          <w:lang w:val="en-US" w:eastAsia="fr-CH"/>
+        </w:rPr>
+      </w:pPr>
+      <w:proofErr w:type="spellStart"/>
+      <w:r>
+        <w:rPr>
+          <w:rFonts w:ascii="Cascadia Mono" w:hAnsi="Cascadia Mono" w:cs="Cascadia Mono"/>
+          <w:color w:val="000000"/>
+          <w:sz w:val="19"/>
+          <w:szCs w:val="19"/>
+          <w:lang w:val="en-US" w:eastAsia="fr-CH"/>
+        </w:rPr>
+        <w:t>TasksTodoPage</w:t>
+      </w:r>
+      <w:proofErr w:type="spellEnd"/>
+      <w:r>
+        <w:rPr>
+          <w:rFonts w:ascii="Cascadia Mono" w:hAnsi="Cascadia Mono" w:cs="Cascadia Mono"/>
+          <w:color w:val="000000"/>
+          <w:sz w:val="19"/>
+          <w:szCs w:val="19"/>
+          <w:lang w:val="en-US" w:eastAsia="fr-CH"/>
+        </w:rPr>
+        <w:t xml:space="preserve"> </w:t>
+      </w:r>
+      <w:proofErr w:type="spellStart"/>
+      <w:r>
+        <w:rPr>
+          <w:rFonts w:ascii="Cascadia Mono" w:hAnsi="Cascadia Mono" w:cs="Cascadia Mono"/>
+          <w:color w:val="000000"/>
+          <w:sz w:val="19"/>
+          <w:szCs w:val="19"/>
+          <w:lang w:val="en-US" w:eastAsia="fr-CH"/>
+        </w:rPr>
+        <w:t>tasksTodo</w:t>
+      </w:r>
+      <w:proofErr w:type="spellEnd"/>
+      <w:r>
+        <w:rPr>
+          <w:rFonts w:ascii="Cascadia Mono" w:hAnsi="Cascadia Mono" w:cs="Cascadia Mono"/>
+          <w:color w:val="000000"/>
+          <w:sz w:val="19"/>
+          <w:szCs w:val="19"/>
+          <w:lang w:val="en-US" w:eastAsia="fr-CH"/>
+        </w:rPr>
+        <w:t xml:space="preserve"> = </w:t>
+      </w:r>
+      <w:r>
+        <w:rPr>
+          <w:rFonts w:ascii="Cascadia Mono" w:hAnsi="Cascadia Mono" w:cs="Cascadia Mono"/>
+          <w:color w:val="0000FF"/>
+          <w:sz w:val="19"/>
+          <w:szCs w:val="19"/>
+          <w:lang w:val="en-US" w:eastAsia="fr-CH"/>
+        </w:rPr>
+        <w:t>new</w:t>
+      </w:r>
+      <w:r>
+        <w:rPr>
+          <w:rFonts w:ascii="Cascadia Mono" w:hAnsi="Cascadia Mono" w:cs="Cascadia Mono"/>
+          <w:color w:val="000000"/>
+          <w:sz w:val="19"/>
+          <w:szCs w:val="19"/>
+          <w:lang w:val="en-US" w:eastAsia="fr-CH"/>
+        </w:rPr>
+        <w:t xml:space="preserve"> </w:t>
+      </w:r>
+      <w:proofErr w:type="spellStart"/>
+      <w:r>
+        <w:rPr>
+          <w:rFonts w:ascii="Cascadia Mono" w:hAnsi="Cascadia Mono" w:cs="Cascadia Mono"/>
+          <w:color w:val="000000"/>
+          <w:sz w:val="19"/>
+          <w:szCs w:val="19"/>
+          <w:lang w:val="en-US" w:eastAsia="fr-CH"/>
+        </w:rPr>
+        <w:t>TasksTodoPage</w:t>
+      </w:r>
+      <w:proofErr w:type="spellEnd"/>
+      <w:r>
+        <w:rPr>
+          <w:rFonts w:ascii="Cascadia Mono" w:hAnsi="Cascadia Mono" w:cs="Cascadia Mono"/>
+          <w:color w:val="000000"/>
+          <w:sz w:val="19"/>
+          <w:szCs w:val="19"/>
+          <w:lang w:val="en-US" w:eastAsia="fr-CH"/>
+        </w:rPr>
+        <w:t>();</w:t>
+      </w:r>
+    </w:p>
+    <w:p>
+      <w:pPr>
+        <w:autoSpaceDE w:val="0"/>
+        <w:autoSpaceDN w:val="0"/>
+        <w:adjustRightInd w:val="0"/>
+        <w:ind w:left="708"/>
+        <w:rPr>
+          <w:rFonts w:ascii="Cascadia Mono" w:hAnsi="Cascadia Mono" w:cs="Cascadia Mono"/>
+          <w:color w:val="000000"/>
+          <w:sz w:val="19"/>
+          <w:szCs w:val="19"/>
+          <w:lang w:val="en-US" w:eastAsia="fr-CH"/>
+        </w:rPr>
+      </w:pPr>
+      <w:proofErr w:type="spellStart"/>
+      <w:r>
+        <w:rPr>
+          <w:rFonts w:ascii="Cascadia Mono" w:hAnsi="Cascadia Mono" w:cs="Cascadia Mono"/>
+          <w:color w:val="000000"/>
+          <w:sz w:val="19"/>
+          <w:szCs w:val="19"/>
+          <w:lang w:val="en-US" w:eastAsia="fr-CH"/>
+        </w:rPr>
+        <w:t>AddTaskPage</w:t>
+      </w:r>
+      <w:proofErr w:type="spellEnd"/>
+      <w:r>
+        <w:rPr>
+          <w:rFonts w:ascii="Cascadia Mono" w:hAnsi="Cascadia Mono" w:cs="Cascadia Mono"/>
+          <w:color w:val="000000"/>
+          <w:sz w:val="19"/>
+          <w:szCs w:val="19"/>
+          <w:lang w:val="en-US" w:eastAsia="fr-CH"/>
+        </w:rPr>
+        <w:t xml:space="preserve"> </w:t>
+      </w:r>
+      <w:proofErr w:type="spellStart"/>
+      <w:r>
+        <w:rPr>
+          <w:rFonts w:ascii="Cascadia Mono" w:hAnsi="Cascadia Mono" w:cs="Cascadia Mono"/>
+          <w:color w:val="000000"/>
+          <w:sz w:val="19"/>
+          <w:szCs w:val="19"/>
+          <w:lang w:val="en-US" w:eastAsia="fr-CH"/>
+        </w:rPr>
+        <w:t>addTask</w:t>
+      </w:r>
+      <w:proofErr w:type="spellEnd"/>
+      <w:r>
+        <w:rPr>
+          <w:rFonts w:ascii="Cascadia Mono" w:hAnsi="Cascadia Mono" w:cs="Cascadia Mono"/>
+          <w:color w:val="000000"/>
+          <w:sz w:val="19"/>
+          <w:szCs w:val="19"/>
+          <w:lang w:val="en-US" w:eastAsia="fr-CH"/>
+        </w:rPr>
+        <w:t xml:space="preserve"> = </w:t>
+      </w:r>
+      <w:r>
+        <w:rPr>
+          <w:rFonts w:ascii="Cascadia Mono" w:hAnsi="Cascadia Mono" w:cs="Cascadia Mono"/>
+          <w:color w:val="0000FF"/>
+          <w:sz w:val="19"/>
+          <w:szCs w:val="19"/>
+          <w:lang w:val="en-US" w:eastAsia="fr-CH"/>
+        </w:rPr>
+        <w:t>new</w:t>
+      </w:r>
+      <w:r>
+        <w:rPr>
+          <w:rFonts w:ascii="Cascadia Mono" w:hAnsi="Cascadia Mono" w:cs="Cascadia Mono"/>
+          <w:color w:val="000000"/>
+          <w:sz w:val="19"/>
+          <w:szCs w:val="19"/>
+          <w:lang w:val="en-US" w:eastAsia="fr-CH"/>
+        </w:rPr>
+        <w:t xml:space="preserve"> </w:t>
+      </w:r>
+      <w:proofErr w:type="spellStart"/>
+      <w:r>
+        <w:rPr>
+          <w:rFonts w:ascii="Cascadia Mono" w:hAnsi="Cascadia Mono" w:cs="Cascadia Mono"/>
+          <w:color w:val="000000"/>
+          <w:sz w:val="19"/>
+          <w:szCs w:val="19"/>
+          <w:lang w:val="en-US" w:eastAsia="fr-CH"/>
+        </w:rPr>
+        <w:t>AddTaskPage</w:t>
+      </w:r>
+      <w:proofErr w:type="spellEnd"/>
+      <w:r>
+        <w:rPr>
+          <w:rFonts w:ascii="Cascadia Mono" w:hAnsi="Cascadia Mono" w:cs="Cascadia Mono"/>
+          <w:color w:val="000000"/>
+          <w:sz w:val="19"/>
+          <w:szCs w:val="19"/>
+          <w:lang w:val="en-US" w:eastAsia="fr-CH"/>
+        </w:rPr>
+        <w:t>();</w:t>
+      </w:r>
+    </w:p>
+    <w:p>
+      <w:pPr>
+        <w:autoSpaceDE w:val="0"/>
+        <w:autoSpaceDN w:val="0"/>
+        <w:adjustRightInd w:val="0"/>
+        <w:ind w:left="708"/>
+        <w:rPr>
+          <w:rFonts w:ascii="Cascadia Mono" w:hAnsi="Cascadia Mono" w:cs="Cascadia Mono"/>
+          <w:color w:val="000000"/>
+          <w:sz w:val="19"/>
+          <w:szCs w:val="19"/>
+          <w:lang w:val="en-US" w:eastAsia="fr-CH"/>
+        </w:rPr>
+      </w:pPr>
+      <w:proofErr w:type="spellStart"/>
+      <w:r>
+        <w:rPr>
+          <w:rFonts w:ascii="Cascadia Mono" w:hAnsi="Cascadia Mono" w:cs="Cascadia Mono"/>
+          <w:color w:val="000000"/>
+          <w:sz w:val="19"/>
+          <w:szCs w:val="19"/>
+          <w:lang w:val="en-US" w:eastAsia="fr-CH"/>
+        </w:rPr>
+        <w:t>TasksDonePage</w:t>
+      </w:r>
+      <w:proofErr w:type="spellEnd"/>
+      <w:r>
+        <w:rPr>
+          <w:rFonts w:ascii="Cascadia Mono" w:hAnsi="Cascadia Mono" w:cs="Cascadia Mono"/>
+          <w:color w:val="000000"/>
+          <w:sz w:val="19"/>
+          <w:szCs w:val="19"/>
+          <w:lang w:val="en-US" w:eastAsia="fr-CH"/>
+        </w:rPr>
+        <w:t xml:space="preserve"> </w:t>
+      </w:r>
+      <w:proofErr w:type="spellStart"/>
+      <w:r>
+        <w:rPr>
+          <w:rFonts w:ascii="Cascadia Mono" w:hAnsi="Cascadia Mono" w:cs="Cascadia Mono"/>
+          <w:color w:val="000000"/>
+          <w:sz w:val="19"/>
+          <w:szCs w:val="19"/>
+          <w:lang w:val="en-US" w:eastAsia="fr-CH"/>
+        </w:rPr>
+        <w:t>tasksDone</w:t>
+      </w:r>
+      <w:proofErr w:type="spellEnd"/>
+      <w:r>
+        <w:rPr>
+          <w:rFonts w:ascii="Cascadia Mono" w:hAnsi="Cascadia Mono" w:cs="Cascadia Mono"/>
+          <w:color w:val="000000"/>
+          <w:sz w:val="19"/>
+          <w:szCs w:val="19"/>
+          <w:lang w:val="en-US" w:eastAsia="fr-CH"/>
+        </w:rPr>
+        <w:t xml:space="preserve"> = </w:t>
+      </w:r>
+      <w:r>
+        <w:rPr>
+          <w:rFonts w:ascii="Cascadia Mono" w:hAnsi="Cascadia Mono" w:cs="Cascadia Mono"/>
+          <w:color w:val="0000FF"/>
+          <w:sz w:val="19"/>
+          <w:szCs w:val="19"/>
+          <w:lang w:val="en-US" w:eastAsia="fr-CH"/>
+        </w:rPr>
+        <w:t>new</w:t>
+      </w:r>
+      <w:r>
+        <w:rPr>
+          <w:rFonts w:ascii="Cascadia Mono" w:hAnsi="Cascadia Mono" w:cs="Cascadia Mono"/>
+          <w:color w:val="000000"/>
+          <w:sz w:val="19"/>
+          <w:szCs w:val="19"/>
+          <w:lang w:val="en-US" w:eastAsia="fr-CH"/>
+        </w:rPr>
+        <w:t xml:space="preserve"> </w:t>
+      </w:r>
+      <w:proofErr w:type="spellStart"/>
+      <w:r>
+        <w:rPr>
+          <w:rFonts w:ascii="Cascadia Mono" w:hAnsi="Cascadia Mono" w:cs="Cascadia Mono"/>
+          <w:color w:val="000000"/>
+          <w:sz w:val="19"/>
+          <w:szCs w:val="19"/>
+          <w:lang w:val="en-US" w:eastAsia="fr-CH"/>
+        </w:rPr>
+        <w:t>TasksDonePage</w:t>
+      </w:r>
+      <w:proofErr w:type="spellEnd"/>
+      <w:r>
+        <w:rPr>
+          <w:rFonts w:ascii="Cascadia Mono" w:hAnsi="Cascadia Mono" w:cs="Cascadia Mono"/>
+          <w:color w:val="000000"/>
+          <w:sz w:val="19"/>
+          <w:szCs w:val="19"/>
+          <w:lang w:val="en-US" w:eastAsia="fr-CH"/>
+        </w:rPr>
+        <w:t>();</w:t>
+      </w:r>
+    </w:p>
+    <w:p>
+      <w:pPr>
+        <w:ind w:left="720"/>
+        <w:rPr>
+          <w:rFonts w:ascii="Cascadia Mono" w:hAnsi="Cascadia Mono" w:cs="Cascadia Mono"/>
+          <w:color w:val="000000"/>
+          <w:sz w:val="19"/>
+          <w:szCs w:val="19"/>
+          <w:lang w:val="en-US" w:eastAsia="fr-CH"/>
+        </w:rPr>
+      </w:pPr>
+      <w:proofErr w:type="spellStart"/>
+      <w:r>
+        <w:rPr>
+          <w:rFonts w:ascii="Cascadia Mono" w:hAnsi="Cascadia Mono" w:cs="Cascadia Mono"/>
+          <w:color w:val="000000"/>
+          <w:sz w:val="19"/>
+          <w:szCs w:val="19"/>
+          <w:lang w:val="en-US" w:eastAsia="fr-CH"/>
+        </w:rPr>
+        <w:t>Application.Run</w:t>
+      </w:r>
+      <w:proofErr w:type="spellEnd"/>
+      <w:r>
+        <w:rPr>
+          <w:rFonts w:ascii="Cascadia Mono" w:hAnsi="Cascadia Mono" w:cs="Cascadia Mono"/>
+          <w:color w:val="000000"/>
+          <w:sz w:val="19"/>
+          <w:szCs w:val="19"/>
+          <w:lang w:val="en-US" w:eastAsia="fr-CH"/>
+        </w:rPr>
+        <w:t>(</w:t>
+      </w:r>
+      <w:r>
+        <w:rPr>
+          <w:rFonts w:ascii="Cascadia Mono" w:hAnsi="Cascadia Mono" w:cs="Cascadia Mono"/>
+          <w:color w:val="0000FF"/>
+          <w:sz w:val="19"/>
+          <w:szCs w:val="19"/>
+          <w:lang w:val="en-US" w:eastAsia="fr-CH"/>
+        </w:rPr>
+        <w:t>new</w:t>
+      </w:r>
+      <w:r>
+        <w:rPr>
+          <w:rFonts w:ascii="Cascadia Mono" w:hAnsi="Cascadia Mono" w:cs="Cascadia Mono"/>
+          <w:color w:val="000000"/>
+          <w:sz w:val="19"/>
+          <w:szCs w:val="19"/>
+          <w:lang w:val="en-US" w:eastAsia="fr-CH"/>
+        </w:rPr>
+        <w:t xml:space="preserve"> </w:t>
+      </w:r>
+      <w:proofErr w:type="spellStart"/>
+      <w:r>
+        <w:rPr>
+          <w:rFonts w:ascii="Cascadia Mono" w:hAnsi="Cascadia Mono" w:cs="Cascadia Mono"/>
+          <w:color w:val="000000"/>
+          <w:sz w:val="19"/>
+          <w:szCs w:val="19"/>
+          <w:lang w:val="en-US" w:eastAsia="fr-CH"/>
+        </w:rPr>
+        <w:t>HomePage</w:t>
+      </w:r>
+      <w:proofErr w:type="spellEnd"/>
+      <w:r>
+        <w:rPr>
+          <w:rFonts w:ascii="Cascadia Mono" w:hAnsi="Cascadia Mono" w:cs="Cascadia Mono"/>
+          <w:color w:val="000000"/>
+          <w:sz w:val="19"/>
+          <w:szCs w:val="19"/>
+          <w:lang w:val="en-US" w:eastAsia="fr-CH"/>
+        </w:rPr>
+        <w:t>(</w:t>
+      </w:r>
+      <w:proofErr w:type="spellStart"/>
+      <w:r>
+        <w:rPr>
+          <w:rFonts w:ascii="Cascadia Mono" w:hAnsi="Cascadia Mono" w:cs="Cascadia Mono"/>
+          <w:color w:val="000000"/>
+          <w:sz w:val="19"/>
+          <w:szCs w:val="19"/>
+          <w:lang w:val="en-US" w:eastAsia="fr-CH"/>
+        </w:rPr>
+        <w:t>userCreation</w:t>
+      </w:r>
+      <w:proofErr w:type="spellEnd"/>
+      <w:r>
+        <w:rPr>
+          <w:rFonts w:ascii="Cascadia Mono" w:hAnsi="Cascadia Mono" w:cs="Cascadia Mono"/>
+          <w:color w:val="000000"/>
+          <w:sz w:val="19"/>
+          <w:szCs w:val="19"/>
+          <w:lang w:val="en-US" w:eastAsia="fr-CH"/>
+        </w:rPr>
+        <w:t xml:space="preserve">, </w:t>
+      </w:r>
+      <w:proofErr w:type="spellStart"/>
+      <w:r>
+        <w:rPr>
+          <w:rFonts w:ascii="Cascadia Mono" w:hAnsi="Cascadia Mono" w:cs="Cascadia Mono"/>
+          <w:color w:val="000000"/>
+          <w:sz w:val="19"/>
+          <w:szCs w:val="19"/>
+          <w:lang w:val="en-US" w:eastAsia="fr-CH"/>
+        </w:rPr>
+        <w:t>tasksTodo</w:t>
+      </w:r>
+      <w:proofErr w:type="spellEnd"/>
+      <w:r>
+        <w:rPr>
+          <w:rFonts w:ascii="Cascadia Mono" w:hAnsi="Cascadia Mono" w:cs="Cascadia Mono"/>
+          <w:color w:val="000000"/>
+          <w:sz w:val="19"/>
+          <w:szCs w:val="19"/>
+          <w:lang w:val="en-US" w:eastAsia="fr-CH"/>
+        </w:rPr>
+        <w:t xml:space="preserve">, </w:t>
+      </w:r>
+      <w:proofErr w:type="spellStart"/>
+      <w:r>
+        <w:rPr>
+          <w:rFonts w:ascii="Cascadia Mono" w:hAnsi="Cascadia Mono" w:cs="Cascadia Mono"/>
+          <w:color w:val="000000"/>
+          <w:sz w:val="19"/>
+          <w:szCs w:val="19"/>
+          <w:lang w:val="en-US" w:eastAsia="fr-CH"/>
+        </w:rPr>
+        <w:t>addTask</w:t>
+      </w:r>
+      <w:proofErr w:type="spellEnd"/>
+      <w:r>
+        <w:rPr>
+          <w:rFonts w:ascii="Cascadia Mono" w:hAnsi="Cascadia Mono" w:cs="Cascadia Mono"/>
+          <w:color w:val="000000"/>
+          <w:sz w:val="19"/>
+          <w:szCs w:val="19"/>
+          <w:lang w:val="en-US" w:eastAsia="fr-CH"/>
+        </w:rPr>
+        <w:t xml:space="preserve">, </w:t>
+      </w:r>
+      <w:proofErr w:type="spellStart"/>
+      <w:r>
+        <w:rPr>
+          <w:rFonts w:ascii="Cascadia Mono" w:hAnsi="Cascadia Mono" w:cs="Cascadia Mono"/>
+          <w:color w:val="000000"/>
+          <w:sz w:val="19"/>
+          <w:szCs w:val="19"/>
+          <w:lang w:val="en-US" w:eastAsia="fr-CH"/>
+        </w:rPr>
+        <w:t>tasksDone</w:t>
+      </w:r>
+      <w:proofErr w:type="spellEnd"/>
+      <w:r>
+        <w:rPr>
+          <w:rFonts w:ascii="Cascadia Mono" w:hAnsi="Cascadia Mono" w:cs="Cascadia Mono"/>
+          <w:color w:val="000000"/>
+          <w:sz w:val="19"/>
+          <w:szCs w:val="19"/>
+          <w:lang w:val="en-US" w:eastAsia="fr-CH"/>
+        </w:rPr>
+        <w:t>));</w:t>
+      </w:r>
+    </w:p>
+    <w:p>
+      <w:pPr>
+        <w:rPr>
+          <w:rFonts w:ascii="Cascadia Mono" w:hAnsi="Cascadia Mono" w:cs="Cascadia Mono"/>
+          <w:color w:val="000000"/>
+          <w:sz w:val="19"/>
+          <w:szCs w:val="19"/>
+          <w:lang w:val="en-US" w:eastAsia="fr-CH"/>
+        </w:rPr>
+      </w:pPr>
+    </w:p>
+    <w:p>
+      <w:pPr>
+        <w:rPr>
+          <w:rFonts w:ascii="Cascadia Mono" w:hAnsi="Cascadia Mono" w:cs="Cascadia Mono"/>
+          <w:color w:val="000000"/>
+          <w:sz w:val="19"/>
+          <w:szCs w:val="19"/>
+          <w:lang w:val="en-US" w:eastAsia="fr-CH"/>
+        </w:rPr>
+      </w:pPr>
+    </w:p>
+    <w:p>
+      <w:pPr>
+        <w:pStyle w:val="Paragraphedeliste"/>
+        <w:numPr>
+          <w:ilvl w:val="0"/>
+          <w:numId w:val="16"/>
+        </w:numPr>
+        <w:rPr>
+          <w:rFonts w:ascii="Cascadia Mono" w:hAnsi="Cascadia Mono" w:cs="Cascadia Mono"/>
+          <w:color w:val="000000"/>
+          <w:sz w:val="19"/>
+          <w:szCs w:val="19"/>
+          <w:lang w:val="en-US" w:eastAsia="fr-CH"/>
+        </w:rPr>
+      </w:pPr>
+      <w:r>
+        <w:rPr>
+          <w:noProof/>
+        </w:rPr>
+        <w:drawing>
+          <wp:inline distT="0" distB="0" distL="0" distR="0" wp14:anchorId="5663E598" wp14:editId="516BEAEF">
+            <wp:extent cx="5743575" cy="2133600"/>
+            <wp:effectExtent l="0" t="0" r="9525" b="0"/>
+            <wp:docPr id="8" name="Image 8"/>
+            <wp:cNvGraphicFramePr>
+              <a:graphicFrameLocks xmlns:a="http://schemas.openxmlformats.org/drawingml/2006/main" noChangeAspect="1"/>
+            </wp:cNvGraphicFramePr>
+            <a:graphic xmlns:a="http://schemas.openxmlformats.org/drawingml/2006/main">
+              <a:graphicData uri="http://schemas.openxmlformats.org/drawingml/2006/picture">
+                <pic:pic xmlns:pic="http://schemas.openxmlformats.org/drawingml/2006/picture">
+                  <pic:nvPicPr>
+                    <pic:cNvPr id="1" name=""/>
+                    <pic:cNvPicPr/>
+                  </pic:nvPicPr>
+                  <pic:blipFill>
+                    <a:blip r:embed="rId20"/>
+                    <a:stretch>
+                      <a:fillRect/>
+                    </a:stretch>
+                  </pic:blipFill>
+                  <pic:spPr>
+                    <a:xfrm>
+                      <a:off x="0" y="0"/>
+                      <a:ext cx="5743575" cy="2133600"/>
+                    </a:xfrm>
+                    <a:prstGeom prst="rect">
+                      <a:avLst/>
+                    </a:prstGeom>
+                  </pic:spPr>
+                </pic:pic>
+              </a:graphicData>
+            </a:graphic>
+          </wp:inline>
+        </w:drawing>
+      </w:r>
+    </w:p>
+    <w:p>
+      <w:pPr>
+        <w:pStyle w:val="Paragraphedeliste"/>
+        <w:rPr>
+          <w:rFonts w:ascii="Cascadia Mono" w:hAnsi="Cascadia Mono" w:cs="Cascadia Mono"/>
+          <w:color w:val="000000"/>
+          <w:sz w:val="19"/>
+          <w:szCs w:val="19"/>
+          <w:lang w:val="en-US" w:eastAsia="fr-CH"/>
+        </w:rPr>
+      </w:pPr>
+    </w:p>
+    <w:p>
+      <w:pPr>
+        <w:pStyle w:val="Paragraphedeliste"/>
+        <w:numPr>
+          <w:ilvl w:val="0"/>
+          <w:numId w:val="16"/>
+        </w:numPr>
+        <w:rPr>
+          <w:rStyle w:val="Lienhypertexte"/>
+          <w:rFonts w:ascii="Cascadia Mono" w:hAnsi="Cascadia Mono" w:cs="Cascadia Mono"/>
+          <w:color w:val="000000"/>
+          <w:sz w:val="19"/>
+          <w:szCs w:val="19"/>
+          <w:u w:val="none"/>
+          <w:lang w:val="fr-CH" w:eastAsia="fr-CH"/>
+        </w:rPr>
+      </w:pPr>
+      <w:r>
+        <w:rPr>
+          <w:noProof/>
+        </w:rPr>
+        <w:lastRenderedPageBreak/>
+        <w:drawing>
+          <wp:inline distT="0" distB="0" distL="0" distR="0" wp14:anchorId="4B8B51FA" wp14:editId="4FD2C9B3">
+            <wp:extent cx="5759450" cy="2386965"/>
+            <wp:effectExtent l="0" t="0" r="0" b="0"/>
+            <wp:docPr id="5" name="Image 5"/>
+            <wp:cNvGraphicFramePr>
+              <a:graphicFrameLocks xmlns:a="http://schemas.openxmlformats.org/drawingml/2006/main" noChangeAspect="1"/>
+            </wp:cNvGraphicFramePr>
+            <a:graphic xmlns:a="http://schemas.openxmlformats.org/drawingml/2006/main">
+              <a:graphicData uri="http://schemas.openxmlformats.org/drawingml/2006/picture">
+                <pic:pic xmlns:pic="http://schemas.openxmlformats.org/drawingml/2006/picture">
+                  <pic:nvPicPr>
+                    <pic:cNvPr id="1" name=""/>
+                    <pic:cNvPicPr/>
+                  </pic:nvPicPr>
+                  <pic:blipFill>
+                    <a:blip r:embed="rId21"/>
+                    <a:stretch>
+                      <a:fillRect/>
+                    </a:stretch>
+                  </pic:blipFill>
+                  <pic:spPr>
+                    <a:xfrm>
+                      <a:off x="0" y="0"/>
                       <a:ext cx="5759450" cy="2386965"/>
                     </a:xfrm>
                     <a:prstGeom prst="rect">
@@ -6722,12 +7489,26 @@
       <w:r>
         <w:t xml:space="preserve"> </w:t>
       </w:r>
-      <w:hyperlink r:id="rId17" w:history="1">
+      <w:hyperlink r:id="rId22" w:history="1">
         <w:r>
           <w:rPr>
             <w:rStyle w:val="Lienhypertexte"/>
           </w:rPr>
-          <w:t>La compilation de Visual Studio échoue: impossible de copier le fichier exe d'</w:t>
+          <w:t xml:space="preserve">La compilation de Visual Studio </w:t>
+        </w:r>
+        <w:proofErr w:type="gramStart"/>
+        <w:r>
+          <w:rPr>
+            <w:rStyle w:val="Lienhypertexte"/>
+          </w:rPr>
+          <w:t>échoue:</w:t>
+        </w:r>
+        <w:proofErr w:type="gramEnd"/>
+        <w:r>
+          <w:rPr>
+            <w:rStyle w:val="Lienhypertexte"/>
+          </w:rPr>
+          <w:t xml:space="preserve"> impossible de copier le fichier exe d'</w:t>
         </w:r>
         <w:proofErr w:type="spellStart"/>
         <w:r>
@@ -6753,6 +7534,60 @@
         <w:proofErr w:type="spellEnd"/>
       </w:hyperlink>
       <w:r>
+        <w:rPr>
+          <w:rStyle w:val="Lienhypertexte"/>
+        </w:rPr>
+        <w:t xml:space="preserve"> </w:t>
+      </w:r>
+      <w:r>
+        <w:rPr>
+          <w:rStyle w:val="Lienhypertexte"/>
+          <w:noProof/>
+        </w:rPr>
+        <w:drawing>
+          <wp:inline distT="0" distB="0" distL="0" distR="0" wp14:anchorId="62105C26" wp14:editId="28AC140B">
+            <wp:extent cx="3620005" cy="3667637"/>
+            <wp:effectExtent l="0" t="0" r="0" b="9525"/>
+            <wp:docPr id="9" name="Image 9"/>
+            <wp:cNvGraphicFramePr>
+              <a:graphicFrameLocks xmlns:a="http://schemas.openxmlformats.org/drawingml/2006/main" noChangeAspect="1"/>
+            </wp:cNvGraphicFramePr>
+            <a:graphic xmlns:a="http://schemas.openxmlformats.org/drawingml/2006/main">
+              <a:graphicData uri="http://schemas.openxmlformats.org/drawingml/2006/picture">
+                <pic:pic xmlns:pic="http://schemas.openxmlformats.org/drawingml/2006/picture">
+                  <pic:nvPicPr>
+                    <pic:cNvPr id="1" name=""/>
+                    <pic:cNvPicPr/>
+                  </pic:nvPicPr>
+                  <pic:blipFill>
+                    <a:blip r:embed="rId23"/>
+                    <a:stretch>
+                      <a:fillRect/>
+                    </a:stretch>
+                  </pic:blipFill>
+                  <pic:spPr>
+                    <a:xfrm>
+                      <a:off x="0" y="0"/>
+                      <a:ext cx="3620005" cy="3667637"/>
+                    </a:xfrm>
+                    <a:prstGeom prst="rect">
+                      <a:avLst/>
+                    </a:prstGeom>
+                  </pic:spPr>
+                </pic:pic>
+              </a:graphicData>
+            </a:graphic>
+          </wp:inline>
+        </w:drawing>
+      </w:r>
+    </w:p>
+    <w:p>
+      <w:pPr>
+        <w:pStyle w:val="Paragraphedeliste"/>
+        <w:numPr>
+          <w:ilvl w:val="0"/>
+          <w:numId w:val="16"/>
+        </w:numPr>
         <w:rPr>
           <w:rFonts w:ascii="Cascadia Mono" w:hAnsi="Cascadia Mono" w:cs="Cascadia Mono"/>
           <w:color w:val="000000"/>
@@ -6760,12 +7595,14 @@
           <w:szCs w:val="19"/>
           <w:lang w:val="fr-CH" w:eastAsia="fr-CH"/>
         </w:rPr>
-        <w:t xml:space="preserve"> </w:t>
-      </w:r>
-    </w:p>
-    <w:p>
-      <w:pPr>
-        <w:pStyle w:val="Paragraphedeliste"/>
+      </w:pPr>
+      <w:r>
+        <w:rPr>
+          <w:noProof/>
+        </w:rPr>
+        <w:t>Choix d’un synonyme :</w:t>
+      </w:r>
+      <w:r>
         <w:rPr>
           <w:rFonts w:ascii="Cascadia Mono" w:hAnsi="Cascadia Mono" w:cs="Cascadia Mono"/>
           <w:color w:val="000000"/>
@@ -6773,10 +7610,10 @@
           <w:szCs w:val="19"/>
           <w:lang w:val="fr-CH" w:eastAsia="fr-CH"/>
         </w:rPr>
-      </w:pPr>
-    </w:p>
-    <w:p>
-      <w:pPr>
+        <w:t xml:space="preserve"> « </w:t>
+      </w:r>
+      <w:proofErr w:type="spellStart"/>
+      <w:r>
         <w:rPr>
           <w:rFonts w:ascii="Cascadia Mono" w:hAnsi="Cascadia Mono" w:cs="Cascadia Mono"/>
           <w:color w:val="000000"/>
@@ -6784,11 +7621,220 @@
           <w:szCs w:val="19"/>
           <w:lang w:val="fr-CH" w:eastAsia="fr-CH"/>
         </w:rPr>
-      </w:pPr>
+        <w:t>erase</w:t>
+      </w:r>
+      <w:proofErr w:type="spellEnd"/>
+      <w:r>
+        <w:rPr>
+          <w:rFonts w:ascii="Cascadia Mono" w:hAnsi="Cascadia Mono" w:cs="Cascadia Mono"/>
+          <w:color w:val="000000"/>
+          <w:sz w:val="19"/>
+          <w:szCs w:val="19"/>
+          <w:lang w:val="fr-CH" w:eastAsia="fr-CH"/>
+        </w:rPr>
+        <w:t> ».</w:t>
+      </w:r>
+    </w:p>
+    <w:p>
+      <w:pPr>
+        <w:pStyle w:val="Paragraphedeliste"/>
+        <w:numPr>
+          <w:ilvl w:val="0"/>
+          <w:numId w:val="16"/>
+        </w:numPr>
+        <w:rPr>
+          <w:rFonts w:ascii="Cascadia Mono" w:hAnsi="Cascadia Mono" w:cs="Cascadia Mono"/>
+          <w:color w:val="000000"/>
+          <w:sz w:val="19"/>
+          <w:szCs w:val="19"/>
+          <w:lang w:val="fr-CH" w:eastAsia="fr-CH"/>
+        </w:rPr>
+      </w:pPr>
+      <w:r>
+        <w:rPr>
+          <w:noProof/>
+        </w:rPr>
+        <w:t>Utilisation de Docker.</w:t>
+      </w:r>
+    </w:p>
+    <w:p>
+      <w:pPr>
+        <w:rPr>
+          <w:rFonts w:ascii="Cascadia Mono" w:hAnsi="Cascadia Mono" w:cs="Cascadia Mono"/>
+          <w:color w:val="000000"/>
+          <w:sz w:val="19"/>
+          <w:szCs w:val="19"/>
+          <w:lang w:val="fr-CH" w:eastAsia="fr-CH"/>
+        </w:rPr>
+      </w:pPr>
+    </w:p>
+    <w:p>
+      <w:pPr>
+        <w:rPr>
+          <w:rFonts w:ascii="Cascadia Mono" w:hAnsi="Cascadia Mono" w:cs="Cascadia Mono"/>
+          <w:color w:val="000000"/>
+          <w:sz w:val="19"/>
+          <w:szCs w:val="19"/>
+          <w:lang w:val="fr-CH" w:eastAsia="fr-CH"/>
+        </w:rPr>
+      </w:pPr>
+    </w:p>
+    <w:p>
+      <w:pPr>
+        <w:rPr>
+          <w:rFonts w:ascii="Cascadia Mono" w:hAnsi="Cascadia Mono" w:cs="Cascadia Mono"/>
+          <w:color w:val="000000"/>
+          <w:sz w:val="19"/>
+          <w:szCs w:val="19"/>
+          <w:lang w:val="fr-CH" w:eastAsia="fr-CH"/>
+        </w:rPr>
+      </w:pPr>
+      <w:r>
+        <w:rPr>
+          <w:rFonts w:ascii="Cascadia Mono" w:hAnsi="Cascadia Mono" w:cs="Cascadia Mono"/>
+          <w:color w:val="000000"/>
+          <w:sz w:val="19"/>
+          <w:szCs w:val="19"/>
+          <w:lang w:val="fr-CH" w:eastAsia="fr-CH"/>
+        </w:rPr>
+        <w:t>Tests :</w:t>
+      </w:r>
+    </w:p>
+    <w:p>
+      <w:pPr>
+        <w:pStyle w:val="Paragraphedeliste"/>
+        <w:numPr>
+          <w:ilvl w:val="1"/>
+          <w:numId w:val="10"/>
+        </w:numPr>
+        <w:rPr>
+          <w:rFonts w:ascii="Cascadia Mono" w:hAnsi="Cascadia Mono" w:cs="Cascadia Mono"/>
+          <w:color w:val="000000"/>
+          <w:sz w:val="19"/>
+          <w:szCs w:val="19"/>
+          <w:lang w:val="fr-CH" w:eastAsia="fr-CH"/>
+        </w:rPr>
+      </w:pPr>
+      <w:r>
+        <w:rPr>
+          <w:rFonts w:ascii="Cascadia Mono" w:hAnsi="Cascadia Mono" w:cs="Cascadia Mono"/>
+          <w:color w:val="000000"/>
+          <w:sz w:val="19"/>
+          <w:szCs w:val="19"/>
+          <w:lang w:val="fr-CH" w:eastAsia="fr-CH"/>
+        </w:rPr>
+        <w:lastRenderedPageBreak/>
+        <w:t xml:space="preserve">Logo et nom de l’application partagé : </w:t>
+      </w:r>
+      <w:r>
+        <w:rPr>
+          <w:noProof/>
+        </w:rPr>
+        <w:drawing>
+          <wp:inline distT="0" distB="0" distL="0" distR="0" wp14:anchorId="264EECD5" wp14:editId="506E6CD8">
+            <wp:extent cx="5759450" cy="3408045"/>
+            <wp:effectExtent l="0" t="0" r="0" b="1905"/>
+            <wp:docPr id="6" name="Image 6"/>
+            <wp:cNvGraphicFramePr>
+              <a:graphicFrameLocks xmlns:a="http://schemas.openxmlformats.org/drawingml/2006/main" noChangeAspect="1"/>
+            </wp:cNvGraphicFramePr>
+            <a:graphic xmlns:a="http://schemas.openxmlformats.org/drawingml/2006/main">
+              <a:graphicData uri="http://schemas.openxmlformats.org/drawingml/2006/picture">
+                <pic:pic xmlns:pic="http://schemas.openxmlformats.org/drawingml/2006/picture">
+                  <pic:nvPicPr>
+                    <pic:cNvPr id="1" name=""/>
+                    <pic:cNvPicPr/>
+                  </pic:nvPicPr>
+                  <pic:blipFill>
+                    <a:blip r:embed="rId24"/>
+                    <a:stretch>
+                      <a:fillRect/>
+                    </a:stretch>
+                  </pic:blipFill>
+                  <pic:spPr>
+                    <a:xfrm>
+                      <a:off x="0" y="0"/>
+                      <a:ext cx="5759450" cy="3408045"/>
+                    </a:xfrm>
+                    <a:prstGeom prst="rect">
+                      <a:avLst/>
+                    </a:prstGeom>
+                  </pic:spPr>
+                </pic:pic>
+              </a:graphicData>
+            </a:graphic>
+          </wp:inline>
+        </w:drawing>
+      </w:r>
+      <w:r>
+        <w:rPr>
+          <w:rFonts w:ascii="Cascadia Mono" w:hAnsi="Cascadia Mono" w:cs="Cascadia Mono"/>
+          <w:color w:val="000000"/>
+          <w:sz w:val="19"/>
+          <w:szCs w:val="19"/>
+          <w:lang w:val="fr-CH" w:eastAsia="fr-CH"/>
+        </w:rPr>
+        <w:t xml:space="preserve"> </w:t>
+      </w:r>
+    </w:p>
+    <w:p>
+      <w:pPr>
+        <w:pStyle w:val="Paragraphedeliste"/>
+        <w:rPr>
+          <w:rFonts w:ascii="Cascadia Mono" w:hAnsi="Cascadia Mono" w:cs="Cascadia Mono"/>
+          <w:color w:val="000000"/>
+          <w:sz w:val="19"/>
+          <w:szCs w:val="19"/>
+          <w:lang w:val="fr-CH" w:eastAsia="fr-CH"/>
+        </w:rPr>
+      </w:pPr>
+    </w:p>
+    <w:p>
+      <w:pPr>
+        <w:rPr>
+          <w:rFonts w:ascii="Cascadia Mono" w:hAnsi="Cascadia Mono" w:cs="Cascadia Mono"/>
+          <w:color w:val="000000"/>
+          <w:sz w:val="19"/>
+          <w:szCs w:val="19"/>
+          <w:lang w:val="fr-CH" w:eastAsia="fr-CH"/>
+        </w:rPr>
+      </w:pPr>
+    </w:p>
+    <w:p>
+      <w:pPr>
+        <w:rPr>
+          <w:rFonts w:ascii="Cascadia Mono" w:hAnsi="Cascadia Mono" w:cs="Cascadia Mono"/>
+          <w:color w:val="000000"/>
+          <w:sz w:val="19"/>
+          <w:szCs w:val="19"/>
+          <w:lang w:val="fr-CH" w:eastAsia="fr-CH"/>
+        </w:rPr>
+      </w:pPr>
+    </w:p>
+    <w:p>
+      <w:pPr>
+        <w:rPr>
+          <w:rFonts w:ascii="Cascadia Mono" w:hAnsi="Cascadia Mono" w:cs="Cascadia Mono"/>
+          <w:color w:val="000000"/>
+          <w:sz w:val="19"/>
+          <w:szCs w:val="19"/>
+          <w:lang w:val="fr-CH" w:eastAsia="fr-CH"/>
+        </w:rPr>
+      </w:pPr>
+      <w:r>
+        <w:rPr>
+          <w:rFonts w:ascii="Cascadia Mono" w:hAnsi="Cascadia Mono" w:cs="Cascadia Mono"/>
+          <w:color w:val="000000"/>
+          <w:sz w:val="19"/>
+          <w:szCs w:val="19"/>
+          <w:lang w:val="fr-CH" w:eastAsia="fr-CH"/>
+        </w:rPr>
+        <w:t>Note : dans le journal de travail, sont mis en évidence les logiciels utilisés pour m’aider dans ma tâche.</w:t>
+      </w:r>
     </w:p>
     <w:sectPr>
-      <w:headerReference w:type="default" r:id="rId18"/>
-      <w:footerReference w:type="default" r:id="rId19"/>
+      <w:headerReference w:type="default" r:id="rId25"/>
+      <w:footerReference w:type="default" r:id="rId26"/>
       <w:pgSz w:w="11906" w:h="16838" w:code="9"/>
       <w:pgMar w:top="1418" w:right="1418" w:bottom="1418" w:left="1418" w:header="720" w:footer="720" w:gutter="0"/>
       <w:cols w:space="720"/>
@@ -6830,12 +7876,21 @@
         <w:szCs w:val="16"/>
       </w:rPr>
     </w:pPr>
+    <w:proofErr w:type="gramStart"/>
     <w:r>
       <w:rPr>
         <w:sz w:val="16"/>
         <w:szCs w:val="16"/>
       </w:rPr>
-      <w:t>i-CQ VD Octobre 2010</w:t>
+      <w:t>i</w:t>
+    </w:r>
+    <w:proofErr w:type="gramEnd"/>
+    <w:r>
+      <w:rPr>
+        <w:sz w:val="16"/>
+        <w:szCs w:val="16"/>
+      </w:rPr>
+      <w:t>-CQ VD Octobre 2010</w:t>
     </w:r>
     <w:r>
       <w:rPr>

</xml_diff>

<commit_message>
feat : MVC model and creation of the page database.cs to link the APP with the DB
</commit_message>
<xml_diff>
--- a/documents/Rapport.docx
+++ b/documents/Rapport.docx
@@ -75,21 +75,12 @@
                 <w:sz w:val="96"/>
               </w:rPr>
             </w:pPr>
-            <w:proofErr w:type="spellStart"/>
             <w:r>
               <w:rPr>
                 <w:rFonts w:ascii="Impact" w:hAnsi="Impact"/>
                 <w:sz w:val="96"/>
               </w:rPr>
-              <w:t>Todo</w:t>
-            </w:r>
-            <w:proofErr w:type="spellEnd"/>
-            <w:r>
-              <w:rPr>
-                <w:rFonts w:ascii="Impact" w:hAnsi="Impact"/>
-                <w:sz w:val="96"/>
-              </w:rPr>
-              <w:t xml:space="preserve"> List</w:t>
+              <w:t>Todo List</w:t>
             </w:r>
           </w:p>
         </w:tc>
@@ -2181,27 +2172,16 @@
           <w:sz w:val="20"/>
           <w:u w:val="single"/>
         </w:rPr>
-        <w:t xml:space="preserve">NOTE L’INTENTION DES UTILISATEURS DE CE </w:t>
-      </w:r>
-      <w:proofErr w:type="gramStart"/>
+        <w:t>NOTE L’INTENTION DES UTILISATEURS DE CE CANEVAS</w:t>
+      </w:r>
       <w:r>
         <w:rPr>
           <w:bCs/>
           <w:i/>
           <w:sz w:val="20"/>
-          <w:u w:val="single"/>
-        </w:rPr>
-        <w:t>CANEVAS</w:t>
-      </w:r>
-      <w:r>
-        <w:rPr>
-          <w:bCs/>
-          <w:i/>
-          <w:sz w:val="20"/>
         </w:rPr>
         <w:t>:</w:t>
       </w:r>
-      <w:proofErr w:type="gramEnd"/>
       <w:r>
         <w:rPr>
           <w:bCs/>
@@ -2471,6 +2451,46 @@
           <w:i/>
           <w:iCs/>
           <w:szCs w:val="14"/>
+          <w:lang w:val="fr-CH"/>
+        </w:rPr>
+      </w:pPr>
+      <w:r>
+        <w:rPr>
+          <w:i/>
+          <w:iCs/>
+          <w:szCs w:val="14"/>
+          <w:lang w:val="fr-CH"/>
+        </w:rPr>
+        <w:t>echo "# E_TodoList" &gt;&gt; README.md</w:t>
+      </w:r>
+    </w:p>
+    <w:p>
+      <w:pPr>
+        <w:ind w:left="1416"/>
+        <w:rPr>
+          <w:i/>
+          <w:iCs/>
+          <w:szCs w:val="14"/>
+          <w:lang w:val="fr-CH"/>
+        </w:rPr>
+      </w:pPr>
+      <w:r>
+        <w:rPr>
+          <w:i/>
+          <w:iCs/>
+          <w:szCs w:val="14"/>
+          <w:lang w:val="fr-CH"/>
+        </w:rPr>
+        <w:t>git init</w:t>
+      </w:r>
+    </w:p>
+    <w:p>
+      <w:pPr>
+        <w:ind w:left="1416"/>
+        <w:rPr>
+          <w:i/>
+          <w:iCs/>
+          <w:szCs w:val="14"/>
           <w:lang w:val="en-US"/>
         </w:rPr>
       </w:pPr>
@@ -2481,19 +2501,19 @@
           <w:szCs w:val="14"/>
           <w:lang w:val="en-US"/>
         </w:rPr>
-        <w:t xml:space="preserve">echo "# </w:t>
-      </w:r>
-      <w:proofErr w:type="spellStart"/>
-      <w:r>
+        <w:t>git add .</w:t>
+      </w:r>
+    </w:p>
+    <w:p>
+      <w:pPr>
+        <w:ind w:left="1416"/>
         <w:rPr>
           <w:i/>
           <w:iCs/>
           <w:szCs w:val="14"/>
           <w:lang w:val="en-US"/>
         </w:rPr>
-        <w:t>E_TodoList</w:t>
-      </w:r>
-      <w:proofErr w:type="spellEnd"/>
+      </w:pPr>
       <w:r>
         <w:rPr>
           <w:i/>
@@ -2501,7 +2521,7 @@
           <w:szCs w:val="14"/>
           <w:lang w:val="en-US"/>
         </w:rPr>
-        <w:t>" &gt;&gt; README.md</w:t>
+        <w:t>git commit -m "docs : initialize the repository"</w:t>
       </w:r>
     </w:p>
     <w:p>
@@ -2521,19 +2541,28 @@
           <w:szCs w:val="14"/>
           <w:lang w:val="en-US"/>
         </w:rPr>
-        <w:t xml:space="preserve">git </w:t>
-      </w:r>
-      <w:proofErr w:type="spellStart"/>
-      <w:r>
+        <w:t>git branch -M main</w:t>
+      </w:r>
+    </w:p>
+    <w:p>
+      <w:pPr>
+        <w:ind w:left="1416"/>
         <w:rPr>
           <w:i/>
           <w:iCs/>
           <w:szCs w:val="14"/>
           <w:lang w:val="en-US"/>
         </w:rPr>
-        <w:t>init</w:t>
-      </w:r>
-      <w:proofErr w:type="spellEnd"/>
+      </w:pPr>
+      <w:r>
+        <w:rPr>
+          <w:i/>
+          <w:iCs/>
+          <w:szCs w:val="14"/>
+          <w:lang w:val="en-US"/>
+        </w:rPr>
+        <w:t>git remote add origin https://github.com/CielRii/E_TodoList.git</w:t>
+      </w:r>
     </w:p>
     <w:p>
       <w:pPr>
@@ -2542,165 +2571,15 @@
           <w:i/>
           <w:iCs/>
           <w:szCs w:val="14"/>
-          <w:lang w:val="en-US"/>
-        </w:rPr>
-      </w:pPr>
-      <w:r>
-        <w:rPr>
-          <w:i/>
-          <w:iCs/>
-          <w:szCs w:val="14"/>
-          <w:lang w:val="en-US"/>
-        </w:rPr>
-        <w:t xml:space="preserve">git </w:t>
-      </w:r>
-      <w:proofErr w:type="gramStart"/>
-      <w:r>
-        <w:rPr>
-          <w:i/>
-          <w:iCs/>
-          <w:szCs w:val="14"/>
-          <w:lang w:val="en-US"/>
-        </w:rPr>
-        <w:t>add .</w:t>
-      </w:r>
-      <w:proofErr w:type="gramEnd"/>
-    </w:p>
-    <w:p>
-      <w:pPr>
-        <w:ind w:left="1416"/>
-        <w:rPr>
-          <w:i/>
-          <w:iCs/>
-          <w:szCs w:val="14"/>
-          <w:lang w:val="en-US"/>
-        </w:rPr>
-      </w:pPr>
-      <w:r>
-        <w:rPr>
-          <w:i/>
-          <w:iCs/>
-          <w:szCs w:val="14"/>
-          <w:lang w:val="en-US"/>
-        </w:rPr>
-        <w:t>git commit -m "</w:t>
-      </w:r>
-      <w:proofErr w:type="gramStart"/>
-      <w:r>
-        <w:rPr>
-          <w:i/>
-          <w:iCs/>
-          <w:szCs w:val="14"/>
-          <w:lang w:val="en-US"/>
-        </w:rPr>
-        <w:t>docs :</w:t>
-      </w:r>
-      <w:proofErr w:type="gramEnd"/>
-      <w:r>
-        <w:rPr>
-          <w:i/>
-          <w:iCs/>
-          <w:szCs w:val="14"/>
-          <w:lang w:val="en-US"/>
-        </w:rPr>
-        <w:t xml:space="preserve"> initialize the repository"</w:t>
-      </w:r>
-    </w:p>
-    <w:p>
-      <w:pPr>
-        <w:ind w:left="1416"/>
-        <w:rPr>
-          <w:i/>
-          <w:iCs/>
-          <w:szCs w:val="14"/>
-          <w:lang w:val="en-US"/>
-        </w:rPr>
-      </w:pPr>
-      <w:r>
-        <w:rPr>
-          <w:i/>
-          <w:iCs/>
-          <w:szCs w:val="14"/>
-          <w:lang w:val="en-US"/>
-        </w:rPr>
-        <w:t>git branch -M main</w:t>
-      </w:r>
-    </w:p>
-    <w:p>
-      <w:pPr>
-        <w:ind w:left="1416"/>
-        <w:rPr>
-          <w:i/>
-          <w:iCs/>
-          <w:szCs w:val="14"/>
-          <w:lang w:val="en-US"/>
-        </w:rPr>
-      </w:pPr>
-      <w:r>
-        <w:rPr>
-          <w:i/>
-          <w:iCs/>
-          <w:szCs w:val="14"/>
-          <w:lang w:val="en-US"/>
-        </w:rPr>
-        <w:t xml:space="preserve">git remote add origin </w:t>
-      </w:r>
-      <w:proofErr w:type="gramStart"/>
-      <w:r>
-        <w:rPr>
-          <w:i/>
-          <w:iCs/>
-          <w:szCs w:val="14"/>
-          <w:lang w:val="en-US"/>
-        </w:rPr>
-        <w:t>https://github.com/CielRii/E_TodoList.git</w:t>
-      </w:r>
-      <w:proofErr w:type="gramEnd"/>
-    </w:p>
-    <w:p>
-      <w:pPr>
-        <w:ind w:left="1416"/>
-        <w:rPr>
-          <w:i/>
-          <w:iCs/>
-          <w:szCs w:val="14"/>
-        </w:rPr>
-      </w:pPr>
-      <w:proofErr w:type="gramStart"/>
-      <w:r>
-        <w:rPr>
-          <w:i/>
-          <w:iCs/>
-          <w:szCs w:val="14"/>
-        </w:rPr>
-        <w:t>git</w:t>
-      </w:r>
-      <w:proofErr w:type="gramEnd"/>
-      <w:r>
-        <w:rPr>
-          <w:i/>
-          <w:iCs/>
-          <w:szCs w:val="14"/>
-        </w:rPr>
-        <w:t xml:space="preserve"> push -u </w:t>
-      </w:r>
-      <w:proofErr w:type="spellStart"/>
-      <w:r>
-        <w:rPr>
-          <w:i/>
-          <w:iCs/>
-          <w:szCs w:val="14"/>
-        </w:rPr>
-        <w:t>origin</w:t>
-      </w:r>
-      <w:proofErr w:type="spellEnd"/>
-      <w:r>
-        <w:rPr>
-          <w:i/>
-          <w:iCs/>
-          <w:szCs w:val="14"/>
-        </w:rPr>
-        <w:t xml:space="preserve"> main</w:t>
+        </w:rPr>
+      </w:pPr>
+      <w:r>
+        <w:rPr>
+          <w:i/>
+          <w:iCs/>
+          <w:szCs w:val="14"/>
+        </w:rPr>
+        <w:t>git push -u origin main</w:t>
       </w:r>
     </w:p>
     <w:p>
@@ -2759,19 +2638,11 @@
           <w:szCs w:val="14"/>
         </w:rPr>
       </w:pPr>
-      <w:proofErr w:type="gramStart"/>
-      <w:r>
-        <w:rPr>
-          <w:szCs w:val="14"/>
-        </w:rPr>
-        <w:t>ni</w:t>
-      </w:r>
-      <w:proofErr w:type="gramEnd"/>
-      <w:r>
-        <w:rPr>
-          <w:szCs w:val="14"/>
-        </w:rPr>
-        <w:t xml:space="preserve"> être modifié par une personne tierce. D'où la nécessité de l'authentification.</w:t>
+      <w:r>
+        <w:rPr>
+          <w:szCs w:val="14"/>
+        </w:rPr>
+        <w:t>ni être modifié par une personne tierce. D'où la nécessité de l'authentification.</w:t>
       </w:r>
     </w:p>
     <w:p>
@@ -2797,62 +2668,20 @@
         <w:rPr>
           <w:szCs w:val="14"/>
         </w:rPr>
-        <w:t>Le verbe "</w:t>
-      </w:r>
-      <w:proofErr w:type="spellStart"/>
-      <w:r>
-        <w:rPr>
-          <w:szCs w:val="14"/>
-        </w:rPr>
-        <w:t>erase</w:t>
-      </w:r>
-      <w:proofErr w:type="spellEnd"/>
-      <w:r>
-        <w:rPr>
-          <w:szCs w:val="14"/>
-        </w:rPr>
-        <w:t>" a été choisi pour éviter des conflits avec MySQL qui utilise déjà le verbe "</w:t>
-      </w:r>
-      <w:proofErr w:type="spellStart"/>
-      <w:r>
-        <w:rPr>
-          <w:szCs w:val="14"/>
-        </w:rPr>
-        <w:t>delete</w:t>
-      </w:r>
-      <w:proofErr w:type="spellEnd"/>
-      <w:r>
-        <w:rPr>
-          <w:szCs w:val="14"/>
-        </w:rPr>
-        <w:t>" dans ses opérations de base.</w:t>
-      </w:r>
-    </w:p>
-    <w:p>
-      <w:pPr>
-        <w:rPr>
-          <w:szCs w:val="14"/>
-        </w:rPr>
-      </w:pPr>
-      <w:r>
-        <w:rPr>
-          <w:szCs w:val="14"/>
-        </w:rPr>
-        <w:t>Le verbe "mark" veut dire que la tâche peut être marquée comme complète et son contraire "</w:t>
-      </w:r>
-      <w:proofErr w:type="spellStart"/>
-      <w:r>
-        <w:rPr>
-          <w:szCs w:val="14"/>
-        </w:rPr>
-        <w:t>unmark</w:t>
-      </w:r>
-      <w:proofErr w:type="spellEnd"/>
-      <w:r>
-        <w:rPr>
-          <w:szCs w:val="14"/>
-        </w:rPr>
-        <w:t>" pour marquer la tâche comme non terminée.</w:t>
+        <w:t>Le verbe "erase" a été choisi pour éviter des conflits avec MySQL qui utilise déjà le verbe "delete" dans ses opérations de base.</w:t>
+      </w:r>
+    </w:p>
+    <w:p>
+      <w:pPr>
+        <w:rPr>
+          <w:szCs w:val="14"/>
+        </w:rPr>
+      </w:pPr>
+      <w:r>
+        <w:rPr>
+          <w:szCs w:val="14"/>
+        </w:rPr>
+        <w:t>Le verbe "mark" veut dire que la tâche peut être marquée comme complète et son contraire "unmark" pour marquer la tâche comme non terminée.</w:t>
       </w:r>
     </w:p>
     <w:p>
@@ -2994,6 +2823,531 @@
     </w:p>
     <w:p>
       <w:pPr>
+        <w:rPr>
+          <w:szCs w:val="14"/>
+        </w:rPr>
+      </w:pPr>
+    </w:p>
+    <w:p>
+      <w:pPr>
+        <w:rPr>
+          <w:b/>
+          <w:bCs/>
+          <w:szCs w:val="14"/>
+        </w:rPr>
+      </w:pPr>
+      <w:r>
+        <w:rPr>
+          <w:b/>
+          <w:bCs/>
+          <w:szCs w:val="14"/>
+        </w:rPr>
+        <w:t>Gestion des tâches</w:t>
+      </w:r>
+    </w:p>
+    <w:p>
+      <w:pPr>
+        <w:rPr>
+          <w:szCs w:val="14"/>
+        </w:rPr>
+      </w:pPr>
+      <w:r>
+        <w:rPr>
+          <w:noProof/>
+        </w:rPr>
+        <w:drawing>
+          <wp:inline distT="0" distB="0" distL="0" distR="0" wp14:anchorId="077888EB" wp14:editId="53EE1ED1">
+            <wp:extent cx="5759450" cy="4236720"/>
+            <wp:effectExtent l="0" t="0" r="0" b="0"/>
+            <wp:docPr id="13" name="Image 13"/>
+            <wp:cNvGraphicFramePr>
+              <a:graphicFrameLocks xmlns:a="http://schemas.openxmlformats.org/drawingml/2006/main" noChangeAspect="1"/>
+            </wp:cNvGraphicFramePr>
+            <a:graphic xmlns:a="http://schemas.openxmlformats.org/drawingml/2006/main">
+              <a:graphicData uri="http://schemas.openxmlformats.org/drawingml/2006/picture">
+                <pic:pic xmlns:pic="http://schemas.openxmlformats.org/drawingml/2006/picture">
+                  <pic:nvPicPr>
+                    <pic:cNvPr id="1" name=""/>
+                    <pic:cNvPicPr/>
+                  </pic:nvPicPr>
+                  <pic:blipFill>
+                    <a:blip r:embed="rId12"/>
+                    <a:stretch>
+                      <a:fillRect/>
+                    </a:stretch>
+                  </pic:blipFill>
+                  <pic:spPr>
+                    <a:xfrm>
+                      <a:off x="0" y="0"/>
+                      <a:ext cx="5759450" cy="4236720"/>
+                    </a:xfrm>
+                    <a:prstGeom prst="rect">
+                      <a:avLst/>
+                    </a:prstGeom>
+                  </pic:spPr>
+                </pic:pic>
+              </a:graphicData>
+            </a:graphic>
+          </wp:inline>
+        </w:drawing>
+      </w:r>
+    </w:p>
+    <w:p>
+      <w:pPr>
+        <w:rPr>
+          <w:szCs w:val="14"/>
+        </w:rPr>
+      </w:pPr>
+    </w:p>
+    <w:p>
+      <w:pPr>
+        <w:rPr>
+          <w:szCs w:val="14"/>
+        </w:rPr>
+      </w:pPr>
+      <w:r>
+        <w:rPr>
+          <w:noProof/>
+        </w:rPr>
+        <w:drawing>
+          <wp:inline distT="0" distB="0" distL="0" distR="0" wp14:anchorId="00D48DFF" wp14:editId="33268298">
+            <wp:extent cx="5759450" cy="1504315"/>
+            <wp:effectExtent l="0" t="0" r="0" b="635"/>
+            <wp:docPr id="14" name="Image 14"/>
+            <wp:cNvGraphicFramePr>
+              <a:graphicFrameLocks xmlns:a="http://schemas.openxmlformats.org/drawingml/2006/main" noChangeAspect="1"/>
+            </wp:cNvGraphicFramePr>
+            <a:graphic xmlns:a="http://schemas.openxmlformats.org/drawingml/2006/main">
+              <a:graphicData uri="http://schemas.openxmlformats.org/drawingml/2006/picture">
+                <pic:pic xmlns:pic="http://schemas.openxmlformats.org/drawingml/2006/picture">
+                  <pic:nvPicPr>
+                    <pic:cNvPr id="1" name=""/>
+                    <pic:cNvPicPr/>
+                  </pic:nvPicPr>
+                  <pic:blipFill>
+                    <a:blip r:embed="rId13"/>
+                    <a:stretch>
+                      <a:fillRect/>
+                    </a:stretch>
+                  </pic:blipFill>
+                  <pic:spPr>
+                    <a:xfrm>
+                      <a:off x="0" y="0"/>
+                      <a:ext cx="5759450" cy="1504315"/>
+                    </a:xfrm>
+                    <a:prstGeom prst="rect">
+                      <a:avLst/>
+                    </a:prstGeom>
+                  </pic:spPr>
+                </pic:pic>
+              </a:graphicData>
+            </a:graphic>
+          </wp:inline>
+        </w:drawing>
+      </w:r>
+    </w:p>
+    <w:p>
+      <w:pPr>
+        <w:rPr>
+          <w:szCs w:val="14"/>
+        </w:rPr>
+      </w:pPr>
+      <w:r>
+        <w:rPr>
+          <w:noProof/>
+        </w:rPr>
+        <w:lastRenderedPageBreak/>
+        <w:drawing>
+          <wp:inline distT="0" distB="0" distL="0" distR="0" wp14:anchorId="3BA7A100" wp14:editId="1F040623">
+            <wp:extent cx="5759450" cy="1642110"/>
+            <wp:effectExtent l="0" t="0" r="0" b="0"/>
+            <wp:docPr id="15" name="Image 15"/>
+            <wp:cNvGraphicFramePr>
+              <a:graphicFrameLocks xmlns:a="http://schemas.openxmlformats.org/drawingml/2006/main" noChangeAspect="1"/>
+            </wp:cNvGraphicFramePr>
+            <a:graphic xmlns:a="http://schemas.openxmlformats.org/drawingml/2006/main">
+              <a:graphicData uri="http://schemas.openxmlformats.org/drawingml/2006/picture">
+                <pic:pic xmlns:pic="http://schemas.openxmlformats.org/drawingml/2006/picture">
+                  <pic:nvPicPr>
+                    <pic:cNvPr id="1" name=""/>
+                    <pic:cNvPicPr/>
+                  </pic:nvPicPr>
+                  <pic:blipFill>
+                    <a:blip r:embed="rId14"/>
+                    <a:stretch>
+                      <a:fillRect/>
+                    </a:stretch>
+                  </pic:blipFill>
+                  <pic:spPr>
+                    <a:xfrm>
+                      <a:off x="0" y="0"/>
+                      <a:ext cx="5759450" cy="1642110"/>
+                    </a:xfrm>
+                    <a:prstGeom prst="rect">
+                      <a:avLst/>
+                    </a:prstGeom>
+                  </pic:spPr>
+                </pic:pic>
+              </a:graphicData>
+            </a:graphic>
+          </wp:inline>
+        </w:drawing>
+      </w:r>
+    </w:p>
+    <w:p>
+      <w:pPr>
+        <w:rPr>
+          <w:szCs w:val="14"/>
+        </w:rPr>
+      </w:pPr>
+      <w:r>
+        <w:rPr>
+          <w:szCs w:val="14"/>
+        </w:rPr>
+        <w:t>Utilisation d’un connecteur MySQL – C#</w:t>
+      </w:r>
+    </w:p>
+    <w:p>
+      <w:pPr>
+        <w:rPr>
+          <w:szCs w:val="14"/>
+        </w:rPr>
+      </w:pPr>
+    </w:p>
+    <w:p>
+      <w:pPr>
+        <w:rPr>
+          <w:szCs w:val="14"/>
+        </w:rPr>
+      </w:pPr>
+      <w:r>
+        <w:rPr>
+          <w:szCs w:val="14"/>
+        </w:rPr>
+        <w:t>Clic droit sur « Solution… »</w:t>
+      </w:r>
+    </w:p>
+    <w:p>
+      <w:pPr>
+        <w:rPr>
+          <w:szCs w:val="14"/>
+        </w:rPr>
+      </w:pPr>
+      <w:r>
+        <w:rPr>
+          <w:noProof/>
+        </w:rPr>
+        <w:drawing>
+          <wp:inline distT="0" distB="0" distL="0" distR="0" wp14:anchorId="56523641" wp14:editId="2AF84FC1">
+            <wp:extent cx="3028950" cy="5324475"/>
+            <wp:effectExtent l="0" t="0" r="0" b="9525"/>
+            <wp:docPr id="17" name="Image 17"/>
+            <wp:cNvGraphicFramePr>
+              <a:graphicFrameLocks xmlns:a="http://schemas.openxmlformats.org/drawingml/2006/main" noChangeAspect="1"/>
+            </wp:cNvGraphicFramePr>
+            <a:graphic xmlns:a="http://schemas.openxmlformats.org/drawingml/2006/main">
+              <a:graphicData uri="http://schemas.openxmlformats.org/drawingml/2006/picture">
+                <pic:pic xmlns:pic="http://schemas.openxmlformats.org/drawingml/2006/picture">
+                  <pic:nvPicPr>
+                    <pic:cNvPr id="1" name=""/>
+                    <pic:cNvPicPr/>
+                  </pic:nvPicPr>
+                  <pic:blipFill>
+                    <a:blip r:embed="rId15"/>
+                    <a:stretch>
+                      <a:fillRect/>
+                    </a:stretch>
+                  </pic:blipFill>
+                  <pic:spPr>
+                    <a:xfrm>
+                      <a:off x="0" y="0"/>
+                      <a:ext cx="3028950" cy="5324475"/>
+                    </a:xfrm>
+                    <a:prstGeom prst="rect">
+                      <a:avLst/>
+                    </a:prstGeom>
+                  </pic:spPr>
+                </pic:pic>
+              </a:graphicData>
+            </a:graphic>
+          </wp:inline>
+        </w:drawing>
+      </w:r>
+    </w:p>
+    <w:p>
+      <w:pPr>
+        <w:rPr>
+          <w:szCs w:val="14"/>
+        </w:rPr>
+      </w:pPr>
+      <w:r>
+        <w:rPr>
+          <w:szCs w:val="14"/>
+        </w:rPr>
+        <w:t>Sélectionner « Gérer les packages NuGet pour la solution »</w:t>
+      </w:r>
+    </w:p>
+    <w:p>
+      <w:pPr>
+        <w:rPr>
+          <w:szCs w:val="14"/>
+        </w:rPr>
+      </w:pPr>
+      <w:r>
+        <w:rPr>
+          <w:szCs w:val="14"/>
+        </w:rPr>
+        <w:lastRenderedPageBreak/>
+        <w:drawing>
+          <wp:inline distT="0" distB="0" distL="0" distR="0" wp14:anchorId="737DE6A8" wp14:editId="4006B2B1">
+            <wp:extent cx="3905795" cy="4715533"/>
+            <wp:effectExtent l="0" t="0" r="0" b="8890"/>
+            <wp:docPr id="16" name="Image 16"/>
+            <wp:cNvGraphicFramePr>
+              <a:graphicFrameLocks xmlns:a="http://schemas.openxmlformats.org/drawingml/2006/main" noChangeAspect="1"/>
+            </wp:cNvGraphicFramePr>
+            <a:graphic xmlns:a="http://schemas.openxmlformats.org/drawingml/2006/main">
+              <a:graphicData uri="http://schemas.openxmlformats.org/drawingml/2006/picture">
+                <pic:pic xmlns:pic="http://schemas.openxmlformats.org/drawingml/2006/picture">
+                  <pic:nvPicPr>
+                    <pic:cNvPr id="1" name=""/>
+                    <pic:cNvPicPr/>
+                  </pic:nvPicPr>
+                  <pic:blipFill>
+                    <a:blip r:embed="rId16"/>
+                    <a:stretch>
+                      <a:fillRect/>
+                    </a:stretch>
+                  </pic:blipFill>
+                  <pic:spPr>
+                    <a:xfrm>
+                      <a:off x="0" y="0"/>
+                      <a:ext cx="3905795" cy="4715533"/>
+                    </a:xfrm>
+                    <a:prstGeom prst="rect">
+                      <a:avLst/>
+                    </a:prstGeom>
+                  </pic:spPr>
+                </pic:pic>
+              </a:graphicData>
+            </a:graphic>
+          </wp:inline>
+        </w:drawing>
+      </w:r>
+    </w:p>
+    <w:p>
+      <w:pPr>
+        <w:rPr>
+          <w:szCs w:val="14"/>
+        </w:rPr>
+      </w:pPr>
+      <w:r>
+        <w:rPr>
+          <w:szCs w:val="14"/>
+        </w:rPr>
+        <w:t>Rechercher « MySQL »</w:t>
+      </w:r>
+    </w:p>
+    <w:p>
+      <w:pPr>
+        <w:rPr>
+          <w:szCs w:val="14"/>
+        </w:rPr>
+      </w:pPr>
+    </w:p>
+    <w:p>
+      <w:pPr>
+        <w:rPr>
+          <w:szCs w:val="14"/>
+        </w:rPr>
+      </w:pPr>
+      <w:r>
+        <w:rPr>
+          <w:noProof/>
+        </w:rPr>
+        <w:drawing>
+          <wp:inline distT="0" distB="0" distL="0" distR="0" wp14:anchorId="6B8B0FA7" wp14:editId="0EC8FFE9">
+            <wp:extent cx="5759450" cy="2396490"/>
+            <wp:effectExtent l="0" t="0" r="0" b="3810"/>
+            <wp:docPr id="18" name="Image 18"/>
+            <wp:cNvGraphicFramePr>
+              <a:graphicFrameLocks xmlns:a="http://schemas.openxmlformats.org/drawingml/2006/main" noChangeAspect="1"/>
+            </wp:cNvGraphicFramePr>
+            <a:graphic xmlns:a="http://schemas.openxmlformats.org/drawingml/2006/main">
+              <a:graphicData uri="http://schemas.openxmlformats.org/drawingml/2006/picture">
+                <pic:pic xmlns:pic="http://schemas.openxmlformats.org/drawingml/2006/picture">
+                  <pic:nvPicPr>
+                    <pic:cNvPr id="1" name=""/>
+                    <pic:cNvPicPr/>
+                  </pic:nvPicPr>
+                  <pic:blipFill>
+                    <a:blip r:embed="rId17"/>
+                    <a:stretch>
+                      <a:fillRect/>
+                    </a:stretch>
+                  </pic:blipFill>
+                  <pic:spPr>
+                    <a:xfrm>
+                      <a:off x="0" y="0"/>
+                      <a:ext cx="5759450" cy="2396490"/>
+                    </a:xfrm>
+                    <a:prstGeom prst="rect">
+                      <a:avLst/>
+                    </a:prstGeom>
+                  </pic:spPr>
+                </pic:pic>
+              </a:graphicData>
+            </a:graphic>
+          </wp:inline>
+        </w:drawing>
+      </w:r>
+      <w:r>
+        <w:rPr>
+          <w:szCs w:val="14"/>
+        </w:rPr>
+        <w:t>Depuis la fenêtre de droite, lancer l’installation :</w:t>
+      </w:r>
+    </w:p>
+    <w:p>
+      <w:pPr>
+        <w:rPr>
+          <w:szCs w:val="14"/>
+        </w:rPr>
+      </w:pPr>
+      <w:r>
+        <w:rPr>
+          <w:noProof/>
+        </w:rPr>
+        <w:lastRenderedPageBreak/>
+        <w:drawing>
+          <wp:inline distT="0" distB="0" distL="0" distR="0" wp14:anchorId="71D04291" wp14:editId="5D9696C1">
+            <wp:extent cx="5695950" cy="5991225"/>
+            <wp:effectExtent l="0" t="0" r="0" b="9525"/>
+            <wp:docPr id="19" name="Image 19"/>
+            <wp:cNvGraphicFramePr>
+              <a:graphicFrameLocks xmlns:a="http://schemas.openxmlformats.org/drawingml/2006/main" noChangeAspect="1"/>
+            </wp:cNvGraphicFramePr>
+            <a:graphic xmlns:a="http://schemas.openxmlformats.org/drawingml/2006/main">
+              <a:graphicData uri="http://schemas.openxmlformats.org/drawingml/2006/picture">
+                <pic:pic xmlns:pic="http://schemas.openxmlformats.org/drawingml/2006/picture">
+                  <pic:nvPicPr>
+                    <pic:cNvPr id="1" name=""/>
+                    <pic:cNvPicPr/>
+                  </pic:nvPicPr>
+                  <pic:blipFill>
+                    <a:blip r:embed="rId18"/>
+                    <a:stretch>
+                      <a:fillRect/>
+                    </a:stretch>
+                  </pic:blipFill>
+                  <pic:spPr>
+                    <a:xfrm>
+                      <a:off x="0" y="0"/>
+                      <a:ext cx="5695950" cy="5991225"/>
+                    </a:xfrm>
+                    <a:prstGeom prst="rect">
+                      <a:avLst/>
+                    </a:prstGeom>
+                  </pic:spPr>
+                </pic:pic>
+              </a:graphicData>
+            </a:graphic>
+          </wp:inline>
+        </w:drawing>
+      </w:r>
+    </w:p>
+    <w:p>
+      <w:pPr>
+        <w:rPr>
+          <w:szCs w:val="14"/>
+        </w:rPr>
+      </w:pPr>
+    </w:p>
+    <w:p>
+      <w:pPr>
+        <w:rPr>
+          <w:strike/>
+          <w:szCs w:val="14"/>
+        </w:rPr>
+      </w:pPr>
+      <w:r>
+        <w:rPr>
+          <w:strike/>
+          <w:szCs w:val="14"/>
+        </w:rPr>
+        <w:t>Après une recherche de « MySQL Connector », répéter l’installation :</w:t>
+      </w:r>
+    </w:p>
+    <w:p>
+      <w:pPr>
+        <w:rPr>
+          <w:szCs w:val="14"/>
+        </w:rPr>
+      </w:pPr>
+      <w:r>
+        <w:rPr>
+          <w:noProof/>
+        </w:rPr>
+        <w:lastRenderedPageBreak/>
+        <w:drawing>
+          <wp:inline distT="0" distB="0" distL="0" distR="0" wp14:anchorId="328680D4" wp14:editId="6D09018E">
+            <wp:extent cx="5629275" cy="6000750"/>
+            <wp:effectExtent l="0" t="0" r="9525" b="0"/>
+            <wp:docPr id="20" name="Image 20"/>
+            <wp:cNvGraphicFramePr>
+              <a:graphicFrameLocks xmlns:a="http://schemas.openxmlformats.org/drawingml/2006/main" noChangeAspect="1"/>
+            </wp:cNvGraphicFramePr>
+            <a:graphic xmlns:a="http://schemas.openxmlformats.org/drawingml/2006/main">
+              <a:graphicData uri="http://schemas.openxmlformats.org/drawingml/2006/picture">
+                <pic:pic xmlns:pic="http://schemas.openxmlformats.org/drawingml/2006/picture">
+                  <pic:nvPicPr>
+                    <pic:cNvPr id="1" name=""/>
+                    <pic:cNvPicPr/>
+                  </pic:nvPicPr>
+                  <pic:blipFill>
+                    <a:blip r:embed="rId19"/>
+                    <a:stretch>
+                      <a:fillRect/>
+                    </a:stretch>
+                  </pic:blipFill>
+                  <pic:spPr>
+                    <a:xfrm>
+                      <a:off x="0" y="0"/>
+                      <a:ext cx="5629275" cy="6000750"/>
+                    </a:xfrm>
+                    <a:prstGeom prst="rect">
+                      <a:avLst/>
+                    </a:prstGeom>
+                  </pic:spPr>
+                </pic:pic>
+              </a:graphicData>
+            </a:graphic>
+          </wp:inline>
+        </w:drawing>
+      </w:r>
+    </w:p>
+    <w:p>
+      <w:pPr>
+        <w:rPr>
+          <w:szCs w:val="14"/>
+        </w:rPr>
+      </w:pPr>
+    </w:p>
+    <w:p>
+      <w:pPr>
+        <w:rPr>
+          <w:szCs w:val="14"/>
+        </w:rPr>
+      </w:pPr>
+      <w:r>
+        <w:rPr>
+          <w:szCs w:val="14"/>
+        </w:rPr>
+        <w:t>Dans le fichier « Database.cs », les fonctions sont de types bool pour aider le contrôlleur dans sa validation de l’utilisateur et être sûr que les manœuvres ont été faites correctement.</w:t>
+      </w:r>
+    </w:p>
+    <w:p>
+      <w:pPr>
         <w:pStyle w:val="Titre2"/>
         <w:rPr>
           <w:i w:val="0"/>
@@ -3340,21 +3694,8 @@
           <w:szCs w:val="14"/>
           <w:lang w:eastAsia="fr-FR"/>
         </w:rPr>
-        <w:t xml:space="preserve"> complet avec toutes ses </w:t>
-      </w:r>
-      <w:proofErr w:type="gramStart"/>
-      <w:r>
-        <w:rPr>
-          <w:rFonts w:ascii="Arial" w:hAnsi="Arial"/>
-          <w:i/>
-          <w:iCs/>
-          <w:sz w:val="24"/>
-          <w:szCs w:val="14"/>
-          <w:lang w:eastAsia="fr-FR"/>
-        </w:rPr>
-        <w:t>annexes:</w:t>
-      </w:r>
-      <w:proofErr w:type="gramEnd"/>
+        <w:t xml:space="preserve"> complet avec toutes ses annexes:</w:t>
+      </w:r>
     </w:p>
     <w:p>
       <w:pPr>
@@ -3419,7 +3760,6 @@
           <w:lang w:eastAsia="fr-FR"/>
         </w:rPr>
       </w:pPr>
-      <w:proofErr w:type="gramStart"/>
       <w:r>
         <w:rPr>
           <w:rFonts w:ascii="Arial" w:hAnsi="Arial"/>
@@ -3440,43 +3780,7 @@
           <w:szCs w:val="14"/>
           <w:lang w:eastAsia="fr-FR"/>
         </w:rPr>
-        <w:t>ultimédia:</w:t>
-      </w:r>
-      <w:proofErr w:type="gramEnd"/>
-      <w:r>
-        <w:rPr>
-          <w:rFonts w:ascii="Arial" w:hAnsi="Arial"/>
-          <w:i/>
-          <w:iCs/>
-          <w:sz w:val="24"/>
-          <w:szCs w:val="14"/>
-          <w:lang w:eastAsia="fr-FR"/>
-        </w:rPr>
-        <w:t xml:space="preserve"> carte de site, maquettes papier, story </w:t>
-      </w:r>
-      <w:proofErr w:type="spellStart"/>
-      <w:r>
-        <w:rPr>
-          <w:rFonts w:ascii="Arial" w:hAnsi="Arial"/>
-          <w:i/>
-          <w:iCs/>
-          <w:sz w:val="24"/>
-          <w:szCs w:val="14"/>
-          <w:lang w:eastAsia="fr-FR"/>
-        </w:rPr>
-        <w:t>board</w:t>
-      </w:r>
-      <w:proofErr w:type="spellEnd"/>
-      <w:r>
-        <w:rPr>
-          <w:rFonts w:ascii="Arial" w:hAnsi="Arial"/>
-          <w:i/>
-          <w:iCs/>
-          <w:sz w:val="24"/>
-          <w:szCs w:val="14"/>
-          <w:lang w:eastAsia="fr-FR"/>
-        </w:rPr>
-        <w:t xml:space="preserve"> préliminaire, …</w:t>
+        <w:t>ultimédia: carte de site, maquettes papier, story board préliminaire, …</w:t>
       </w:r>
     </w:p>
     <w:p>
@@ -3515,31 +3819,7 @@
           <w:szCs w:val="14"/>
           <w:lang w:eastAsia="fr-FR"/>
         </w:rPr>
-        <w:t xml:space="preserve">ases de </w:t>
-      </w:r>
-      <w:proofErr w:type="gramStart"/>
-      <w:r>
-        <w:rPr>
-          <w:rFonts w:ascii="Arial" w:hAnsi="Arial"/>
-          <w:i/>
-          <w:iCs/>
-          <w:sz w:val="24"/>
-          <w:szCs w:val="14"/>
-          <w:lang w:eastAsia="fr-FR"/>
-        </w:rPr>
-        <w:t>données:</w:t>
-      </w:r>
-      <w:proofErr w:type="gramEnd"/>
-      <w:r>
-        <w:rPr>
-          <w:rFonts w:ascii="Arial" w:hAnsi="Arial"/>
-          <w:i/>
-          <w:iCs/>
-          <w:sz w:val="24"/>
-          <w:szCs w:val="14"/>
-          <w:lang w:eastAsia="fr-FR"/>
-        </w:rPr>
-        <w:t xml:space="preserve"> interfaces graphiques, modèle conceptuel</w:t>
+        <w:t>ases de données: interfaces graphiques, modèle conceptuel</w:t>
       </w:r>
       <w:r>
         <w:rPr>
@@ -3569,7 +3849,6 @@
           <w:lang w:eastAsia="fr-FR"/>
         </w:rPr>
       </w:pPr>
-      <w:proofErr w:type="gramStart"/>
       <w:r>
         <w:rPr>
           <w:rFonts w:ascii="Arial" w:hAnsi="Arial"/>
@@ -3590,19 +3869,7 @@
           <w:szCs w:val="14"/>
           <w:lang w:eastAsia="fr-FR"/>
         </w:rPr>
-        <w:t>rogrammation:</w:t>
-      </w:r>
-      <w:proofErr w:type="gramEnd"/>
-      <w:r>
-        <w:rPr>
-          <w:rFonts w:ascii="Arial" w:hAnsi="Arial"/>
-          <w:i/>
-          <w:iCs/>
-          <w:sz w:val="24"/>
-          <w:szCs w:val="14"/>
-          <w:lang w:eastAsia="fr-FR"/>
-        </w:rPr>
-        <w:t xml:space="preserve"> interfaces graphiques, maquettes, analyse fonctionnelle…</w:t>
+        <w:t>rogrammation: interfaces graphiques, maquettes, analyse fonctionnelle…</w:t>
       </w:r>
     </w:p>
     <w:p>
@@ -3686,25 +3953,7 @@
           <w:iCs/>
           <w:szCs w:val="14"/>
         </w:rPr>
-        <w:t xml:space="preserve">Décrire la stratégie globale de </w:t>
-      </w:r>
-      <w:proofErr w:type="gramStart"/>
-      <w:r>
-        <w:rPr>
-          <w:i/>
-          <w:iCs/>
-          <w:szCs w:val="14"/>
-        </w:rPr>
-        <w:t>test:</w:t>
-      </w:r>
-      <w:proofErr w:type="gramEnd"/>
-      <w:r>
-        <w:rPr>
-          <w:i/>
-          <w:iCs/>
-          <w:szCs w:val="14"/>
-        </w:rPr>
-        <w:t xml:space="preserve"> </w:t>
+        <w:t xml:space="preserve">Décrire la stratégie globale de test: </w:t>
       </w:r>
     </w:p>
     <w:p>
@@ -3735,7 +3984,6 @@
           <w:szCs w:val="14"/>
         </w:rPr>
       </w:pPr>
-      <w:proofErr w:type="gramStart"/>
       <w:r>
         <w:rPr>
           <w:i/>
@@ -3750,16 +3998,7 @@
           <w:iCs/>
           <w:szCs w:val="14"/>
         </w:rPr>
-        <w:t>ypes</w:t>
-      </w:r>
-      <w:proofErr w:type="gramEnd"/>
-      <w:r>
-        <w:rPr>
-          <w:i/>
-          <w:iCs/>
-          <w:szCs w:val="14"/>
-        </w:rPr>
-        <w:t xml:space="preserve"> de des tests et ordre dans lequel ils seront effectués.</w:t>
+        <w:t>ypes de des tests et ordre dans lequel ils seront effectués.</w:t>
       </w:r>
     </w:p>
     <w:p>
@@ -3779,7 +4018,6 @@
           <w:szCs w:val="14"/>
         </w:rPr>
       </w:pPr>
-      <w:proofErr w:type="gramStart"/>
       <w:r>
         <w:rPr>
           <w:i/>
@@ -3794,16 +4032,7 @@
           <w:iCs/>
           <w:szCs w:val="14"/>
         </w:rPr>
-        <w:t>es</w:t>
-      </w:r>
-      <w:proofErr w:type="gramEnd"/>
-      <w:r>
-        <w:rPr>
-          <w:i/>
-          <w:iCs/>
-          <w:szCs w:val="14"/>
-        </w:rPr>
-        <w:t xml:space="preserve"> moyens à mettre en œuvre</w:t>
+        <w:t>es moyens à mettre en œuvre</w:t>
       </w:r>
       <w:r>
         <w:rPr>
@@ -3831,7 +4060,6 @@
           <w:szCs w:val="14"/>
         </w:rPr>
       </w:pPr>
-      <w:proofErr w:type="gramStart"/>
       <w:r>
         <w:rPr>
           <w:i/>
@@ -3846,16 +4074,7 @@
           <w:iCs/>
           <w:szCs w:val="14"/>
         </w:rPr>
-        <w:t>ouverture</w:t>
-      </w:r>
-      <w:proofErr w:type="gramEnd"/>
-      <w:r>
-        <w:rPr>
-          <w:i/>
-          <w:iCs/>
-          <w:szCs w:val="14"/>
-        </w:rPr>
-        <w:t xml:space="preserve"> des tests (tests exhaustifs ou non, si non, pourquoi ?)</w:t>
+        <w:t>ouverture des tests (tests exhaustifs ou non, si non, pourquoi ?)</w:t>
       </w:r>
       <w:r>
         <w:rPr>
@@ -3883,7 +4102,6 @@
           <w:szCs w:val="14"/>
         </w:rPr>
       </w:pPr>
-      <w:proofErr w:type="gramStart"/>
       <w:r>
         <w:rPr>
           <w:i/>
@@ -3898,16 +4116,7 @@
           <w:iCs/>
           <w:szCs w:val="14"/>
         </w:rPr>
-        <w:t>onnées</w:t>
-      </w:r>
-      <w:proofErr w:type="gramEnd"/>
-      <w:r>
-        <w:rPr>
-          <w:i/>
-          <w:iCs/>
-          <w:szCs w:val="14"/>
-        </w:rPr>
-        <w:t xml:space="preserve"> de test à prévoir (données réelles ?)</w:t>
+        <w:t>onnées de test à prévoir (données réelles ?)</w:t>
       </w:r>
       <w:r>
         <w:rPr>
@@ -3935,23 +4144,13 @@
           <w:szCs w:val="14"/>
         </w:rPr>
       </w:pPr>
-      <w:proofErr w:type="gramStart"/>
-      <w:r>
-        <w:rPr>
-          <w:i/>
-          <w:iCs/>
-          <w:szCs w:val="14"/>
-        </w:rPr>
-        <w:t>les</w:t>
-      </w:r>
-      <w:proofErr w:type="gramEnd"/>
-      <w:r>
-        <w:rPr>
-          <w:i/>
-          <w:iCs/>
-          <w:szCs w:val="14"/>
-        </w:rPr>
-        <w:t xml:space="preserve"> testeurs extérieurs éventuels.</w:t>
+      <w:r>
+        <w:rPr>
+          <w:i/>
+          <w:iCs/>
+          <w:szCs w:val="14"/>
+        </w:rPr>
+        <w:t>les testeurs extérieurs éventuels.</w:t>
       </w:r>
     </w:p>
     <w:p>
@@ -4038,23 +4237,13 @@
           <w:sz w:val="24"/>
         </w:rPr>
       </w:pPr>
-      <w:proofErr w:type="gramStart"/>
       <w:r>
         <w:rPr>
           <w:rFonts w:ascii="Arial" w:hAnsi="Arial" w:cs="Arial"/>
           <w:i/>
           <w:sz w:val="24"/>
         </w:rPr>
-        <w:t>risques</w:t>
-      </w:r>
-      <w:proofErr w:type="gramEnd"/>
-      <w:r>
-        <w:rPr>
-          <w:rFonts w:ascii="Arial" w:hAnsi="Arial" w:cs="Arial"/>
-          <w:i/>
-          <w:sz w:val="24"/>
-        </w:rPr>
-        <w:t xml:space="preserve"> techniques (complexité, manque de compétences, …)</w:t>
+        <w:t>risques techniques (complexité, manque de compétences, …)</w:t>
       </w:r>
       <w:r>
         <w:rPr>
@@ -4100,25 +4289,7 @@
           <w:i/>
           <w:sz w:val="24"/>
         </w:rPr>
-        <w:t xml:space="preserve">Décrire aussi quelles solutions </w:t>
-      </w:r>
-      <w:proofErr w:type="gramStart"/>
-      <w:r>
-        <w:rPr>
-          <w:rFonts w:ascii="Arial" w:hAnsi="Arial" w:cs="Arial"/>
-          <w:i/>
-          <w:sz w:val="24"/>
-        </w:rPr>
-        <w:t>ont</w:t>
-      </w:r>
-      <w:proofErr w:type="gramEnd"/>
-      <w:r>
-        <w:rPr>
-          <w:rFonts w:ascii="Arial" w:hAnsi="Arial" w:cs="Arial"/>
-          <w:i/>
-          <w:sz w:val="24"/>
-        </w:rPr>
-        <w:t xml:space="preserve"> été appliquées pour réduire les risques (priorités, formation, actions, …)</w:t>
+        <w:t>Décrire aussi quelles solutions ont été appliquées pour réduire les risques (priorités, formation, actions, …)</w:t>
       </w:r>
       <w:r>
         <w:rPr>
@@ -4226,7 +4397,6 @@
           <w:lang w:eastAsia="fr-FR"/>
         </w:rPr>
       </w:pPr>
-      <w:proofErr w:type="gramStart"/>
       <w:r>
         <w:rPr>
           <w:rFonts w:ascii="Arial" w:hAnsi="Arial"/>
@@ -4237,19 +4407,7 @@
           <w:lang w:eastAsia="fr-FR"/>
         </w:rPr>
         <w:lastRenderedPageBreak/>
-        <w:t>planning</w:t>
-      </w:r>
-      <w:proofErr w:type="gramEnd"/>
-      <w:r>
-        <w:rPr>
-          <w:rFonts w:ascii="Arial" w:hAnsi="Arial"/>
-          <w:i/>
-          <w:iCs/>
-          <w:sz w:val="24"/>
-          <w:szCs w:val="14"/>
-          <w:lang w:eastAsia="fr-FR"/>
-        </w:rPr>
-        <w:t xml:space="preserve"> indiquant les dates de début et de fin du projet ainsi que le découpage connu des diverses phases. </w:t>
+        <w:t xml:space="preserve">planning indiquant les dates de début et de fin du projet ainsi que le découpage connu des diverses phases. </w:t>
       </w:r>
     </w:p>
     <w:p>
@@ -4268,7 +4426,6 @@
           <w:lang w:eastAsia="fr-FR"/>
         </w:rPr>
       </w:pPr>
-      <w:proofErr w:type="gramStart"/>
       <w:r>
         <w:rPr>
           <w:rFonts w:ascii="Arial" w:hAnsi="Arial"/>
@@ -4278,19 +4435,7 @@
           <w:szCs w:val="14"/>
           <w:lang w:eastAsia="fr-FR"/>
         </w:rPr>
-        <w:t>partage</w:t>
-      </w:r>
-      <w:proofErr w:type="gramEnd"/>
-      <w:r>
-        <w:rPr>
-          <w:rFonts w:ascii="Arial" w:hAnsi="Arial"/>
-          <w:i/>
-          <w:iCs/>
-          <w:sz w:val="24"/>
-          <w:szCs w:val="14"/>
-          <w:lang w:eastAsia="fr-FR"/>
-        </w:rPr>
-        <w:t xml:space="preserve"> des tâches en cas de travail à plusieurs.</w:t>
+        <w:t>partage des tâches en cas de travail à plusieurs.</w:t>
       </w:r>
     </w:p>
     <w:p>
@@ -4438,18 +4583,8 @@
           <w:i/>
           <w:sz w:val="24"/>
         </w:rPr>
-        <w:t xml:space="preserve">Fournir tous les document de </w:t>
-      </w:r>
-      <w:proofErr w:type="gramStart"/>
-      <w:r>
-        <w:rPr>
-          <w:rFonts w:ascii="Arial" w:hAnsi="Arial" w:cs="Arial"/>
-          <w:i/>
-          <w:sz w:val="24"/>
-        </w:rPr>
-        <w:t>conception:</w:t>
-      </w:r>
-      <w:proofErr w:type="gramEnd"/>
+        <w:t>Fournir tous les document de conception:</w:t>
+      </w:r>
     </w:p>
     <w:p>
       <w:pPr>
@@ -4479,23 +4614,13 @@
           <w:sz w:val="24"/>
         </w:rPr>
       </w:pPr>
-      <w:proofErr w:type="gramStart"/>
       <w:r>
         <w:rPr>
           <w:rFonts w:ascii="Arial" w:hAnsi="Arial" w:cs="Arial"/>
           <w:i/>
           <w:sz w:val="24"/>
         </w:rPr>
-        <w:t>le</w:t>
-      </w:r>
-      <w:proofErr w:type="gramEnd"/>
-      <w:r>
-        <w:rPr>
-          <w:rFonts w:ascii="Arial" w:hAnsi="Arial" w:cs="Arial"/>
-          <w:i/>
-          <w:sz w:val="24"/>
-        </w:rPr>
-        <w:t xml:space="preserve"> choix du matériel HW</w:t>
+        <w:t>le choix du matériel HW</w:t>
       </w:r>
     </w:p>
     <w:p>
@@ -4511,23 +4636,13 @@
           <w:sz w:val="24"/>
         </w:rPr>
       </w:pPr>
-      <w:proofErr w:type="gramStart"/>
       <w:r>
         <w:rPr>
           <w:rFonts w:ascii="Arial" w:hAnsi="Arial" w:cs="Arial"/>
           <w:i/>
           <w:sz w:val="24"/>
         </w:rPr>
-        <w:t>le</w:t>
-      </w:r>
-      <w:proofErr w:type="gramEnd"/>
-      <w:r>
-        <w:rPr>
-          <w:rFonts w:ascii="Arial" w:hAnsi="Arial" w:cs="Arial"/>
-          <w:i/>
-          <w:sz w:val="24"/>
-        </w:rPr>
-        <w:t xml:space="preserve"> choix des systèmes d'exploitation pour la réalisation </w:t>
+        <w:t xml:space="preserve">le choix des systèmes d'exploitation pour la réalisation </w:t>
       </w:r>
       <w:r>
         <w:rPr>
@@ -4560,23 +4675,13 @@
           <w:sz w:val="24"/>
         </w:rPr>
       </w:pPr>
-      <w:proofErr w:type="gramStart"/>
       <w:r>
         <w:rPr>
           <w:rFonts w:ascii="Arial" w:hAnsi="Arial" w:cs="Arial"/>
           <w:i/>
           <w:sz w:val="24"/>
         </w:rPr>
-        <w:t>le</w:t>
-      </w:r>
-      <w:proofErr w:type="gramEnd"/>
-      <w:r>
-        <w:rPr>
-          <w:rFonts w:ascii="Arial" w:hAnsi="Arial" w:cs="Arial"/>
-          <w:i/>
-          <w:sz w:val="24"/>
-        </w:rPr>
-        <w:t xml:space="preserve"> choix des outils logiciels pour la réalisation </w:t>
+        <w:t xml:space="preserve">le choix des outils logiciels pour la réalisation </w:t>
       </w:r>
       <w:r>
         <w:rPr>
@@ -4609,23 +4714,13 @@
           <w:sz w:val="24"/>
         </w:rPr>
       </w:pPr>
-      <w:proofErr w:type="gramStart"/>
       <w:r>
         <w:rPr>
           <w:rFonts w:ascii="Arial" w:hAnsi="Arial" w:cs="Arial"/>
           <w:i/>
           <w:sz w:val="24"/>
         </w:rPr>
-        <w:t>site</w:t>
-      </w:r>
-      <w:proofErr w:type="gramEnd"/>
-      <w:r>
-        <w:rPr>
-          <w:rFonts w:ascii="Arial" w:hAnsi="Arial" w:cs="Arial"/>
-          <w:i/>
-          <w:sz w:val="24"/>
-        </w:rPr>
-        <w:t xml:space="preserve"> web: </w:t>
+        <w:t xml:space="preserve">site web: </w:t>
       </w:r>
       <w:r>
         <w:rPr>
@@ -4649,23 +4744,13 @@
           <w:sz w:val="24"/>
         </w:rPr>
       </w:pPr>
-      <w:proofErr w:type="gramStart"/>
       <w:r>
         <w:rPr>
           <w:rFonts w:ascii="Arial" w:hAnsi="Arial" w:cs="Arial"/>
           <w:i/>
           <w:sz w:val="24"/>
         </w:rPr>
-        <w:t>bases</w:t>
-      </w:r>
-      <w:proofErr w:type="gramEnd"/>
-      <w:r>
-        <w:rPr>
-          <w:rFonts w:ascii="Arial" w:hAnsi="Arial" w:cs="Arial"/>
-          <w:i/>
-          <w:sz w:val="24"/>
-        </w:rPr>
-        <w:t xml:space="preserve"> de données: décrire le modèle relationnel, le contenu détaillé des tables (caractéristiques de chaque champs) et les requêtes.</w:t>
+        <w:t>bases de données: décrire le modèle relationnel, le contenu détaillé des tables (caractéristiques de chaque champs) et les requêtes.</w:t>
       </w:r>
     </w:p>
     <w:p>
@@ -4681,23 +4766,21 @@
           <w:sz w:val="24"/>
         </w:rPr>
       </w:pPr>
-      <w:proofErr w:type="gramStart"/>
       <w:r>
         <w:rPr>
           <w:rFonts w:ascii="Arial" w:hAnsi="Arial" w:cs="Arial"/>
           <w:i/>
           <w:sz w:val="24"/>
         </w:rPr>
-        <w:t>programmation</w:t>
-      </w:r>
-      <w:proofErr w:type="gramEnd"/>
+        <w:t>programmation et scripts: organigramme, architecture du programme, découpage modulaire, entrées-sorties des modules, pseudo-code</w:t>
+      </w:r>
       <w:r>
         <w:rPr>
           <w:rFonts w:ascii="Arial" w:hAnsi="Arial" w:cs="Arial"/>
           <w:i/>
           <w:sz w:val="24"/>
         </w:rPr>
-        <w:t xml:space="preserve"> et scripts: organigramme, architecture du programme, découpage modulaire, entrées-sorties des modules, pseudo-code</w:t>
+        <w:t xml:space="preserve"> </w:t>
       </w:r>
       <w:r>
         <w:rPr>
@@ -4705,6 +4788,14 @@
           <w:i/>
           <w:sz w:val="24"/>
         </w:rPr>
+        <w:t>/</w:t>
+      </w:r>
+      <w:r>
+        <w:rPr>
+          <w:rFonts w:ascii="Arial" w:hAnsi="Arial" w:cs="Arial"/>
+          <w:i/>
+          <w:sz w:val="24"/>
+        </w:rPr>
         <w:t xml:space="preserve"> </w:t>
       </w:r>
       <w:r>
@@ -4713,33 +4804,7 @@
           <w:i/>
           <w:sz w:val="24"/>
         </w:rPr>
-        <w:t>/</w:t>
-      </w:r>
-      <w:r>
-        <w:rPr>
-          <w:rFonts w:ascii="Arial" w:hAnsi="Arial" w:cs="Arial"/>
-          <w:i/>
-          <w:sz w:val="24"/>
-        </w:rPr>
-        <w:t xml:space="preserve"> </w:t>
-      </w:r>
-      <w:proofErr w:type="spellStart"/>
-      <w:r>
-        <w:rPr>
-          <w:rFonts w:ascii="Arial" w:hAnsi="Arial" w:cs="Arial"/>
-          <w:i/>
-          <w:sz w:val="24"/>
-        </w:rPr>
-        <w:t>structogramme</w:t>
-      </w:r>
-      <w:proofErr w:type="spellEnd"/>
-      <w:r>
-        <w:rPr>
-          <w:rFonts w:ascii="Arial" w:hAnsi="Arial" w:cs="Arial"/>
-          <w:i/>
-          <w:sz w:val="24"/>
-        </w:rPr>
-        <w:t>…</w:t>
+        <w:t>structogramme…</w:t>
       </w:r>
     </w:p>
     <w:p>
@@ -5795,26 +5860,12 @@
       <w:r>
         <w:t xml:space="preserve">Free Code Camp, </w:t>
       </w:r>
-      <w:hyperlink r:id="rId12" w:history="1">
+      <w:hyperlink r:id="rId20" w:history="1">
         <w:r>
           <w:rPr>
             <w:rStyle w:val="Lienhypertexte"/>
           </w:rPr>
-          <w:t>.</w:t>
-        </w:r>
-        <w:proofErr w:type="spellStart"/>
-        <w:r>
-          <w:rPr>
-            <w:rStyle w:val="Lienhypertexte"/>
-          </w:rPr>
-          <w:t>gitignore</w:t>
-        </w:r>
-        <w:proofErr w:type="spellEnd"/>
-        <w:r>
-          <w:rPr>
-            <w:rStyle w:val="Lienhypertexte"/>
-          </w:rPr>
-          <w:t xml:space="preserve"> File – How to Ignore Files and Folders in Git</w:t>
+          <w:t>.gitignore File – How to Ignore Files and Folders in Git</w:t>
         </w:r>
       </w:hyperlink>
       <w:r>
@@ -5825,15 +5876,10 @@
       <w:pPr>
         <w:ind w:left="426"/>
       </w:pPr>
-      <w:proofErr w:type="spellStart"/>
-      <w:r>
-        <w:t>Youtube</w:t>
-      </w:r>
-      <w:proofErr w:type="spellEnd"/>
-      <w:r>
-        <w:t xml:space="preserve">, </w:t>
-      </w:r>
-      <w:hyperlink r:id="rId13" w:history="1">
+      <w:r>
+        <w:t xml:space="preserve">Youtube, </w:t>
+      </w:r>
+      <w:hyperlink r:id="rId21" w:history="1">
         <w:r>
           <w:rPr>
             <w:rStyle w:val="Lienhypertexte"/>
@@ -6192,7 +6238,7 @@
                     <pic:cNvPicPr/>
                   </pic:nvPicPr>
                   <pic:blipFill>
-                    <a:blip r:embed="rId14"/>
+                    <a:blip r:embed="rId22"/>
                     <a:stretch>
                       <a:fillRect/>
                     </a:stretch>
@@ -6223,7 +6269,6 @@
           <w:lang w:val="en-US" w:eastAsia="fr-CH"/>
         </w:rPr>
       </w:pPr>
-      <w:proofErr w:type="spellStart"/>
       <w:r>
         <w:rPr>
           <w:rFonts w:ascii="Cascadia Mono" w:hAnsi="Cascadia Mono" w:cs="Cascadia Mono"/>
@@ -6232,9 +6277,18 @@
           <w:szCs w:val="19"/>
           <w:lang w:val="en-US" w:eastAsia="fr-CH"/>
         </w:rPr>
-        <w:t>Application.Run</w:t>
-      </w:r>
-      <w:proofErr w:type="spellEnd"/>
+        <w:t>Application.Run(</w:t>
+      </w:r>
+      <w:r>
+        <w:rPr>
+          <w:rFonts w:ascii="Cascadia Mono" w:hAnsi="Cascadia Mono" w:cs="Cascadia Mono"/>
+          <w:color w:val="0000FF"/>
+          <w:sz w:val="19"/>
+          <w:szCs w:val="19"/>
+          <w:lang w:val="en-US" w:eastAsia="fr-CH"/>
+        </w:rPr>
+        <w:t>new</w:t>
+      </w:r>
       <w:r>
         <w:rPr>
           <w:rFonts w:ascii="Cascadia Mono" w:hAnsi="Cascadia Mono" w:cs="Cascadia Mono"/>
@@ -6243,203 +6297,7 @@
           <w:szCs w:val="19"/>
           <w:lang w:val="en-US" w:eastAsia="fr-CH"/>
         </w:rPr>
-        <w:t>(</w:t>
-      </w:r>
-      <w:r>
-        <w:rPr>
-          <w:rFonts w:ascii="Cascadia Mono" w:hAnsi="Cascadia Mono" w:cs="Cascadia Mono"/>
-          <w:color w:val="0000FF"/>
-          <w:sz w:val="19"/>
-          <w:szCs w:val="19"/>
-          <w:lang w:val="en-US" w:eastAsia="fr-CH"/>
-        </w:rPr>
-        <w:t>new</w:t>
-      </w:r>
-      <w:r>
-        <w:rPr>
-          <w:rFonts w:ascii="Cascadia Mono" w:hAnsi="Cascadia Mono" w:cs="Cascadia Mono"/>
-          <w:color w:val="000000"/>
-          <w:sz w:val="19"/>
-          <w:szCs w:val="19"/>
-          <w:lang w:val="en-US" w:eastAsia="fr-CH"/>
-        </w:rPr>
-        <w:t xml:space="preserve"> </w:t>
-      </w:r>
-      <w:proofErr w:type="spellStart"/>
-      <w:r>
-        <w:rPr>
-          <w:rFonts w:ascii="Cascadia Mono" w:hAnsi="Cascadia Mono" w:cs="Cascadia Mono"/>
-          <w:color w:val="000000"/>
-          <w:sz w:val="19"/>
-          <w:szCs w:val="19"/>
-          <w:lang w:val="en-US" w:eastAsia="fr-CH"/>
-        </w:rPr>
-        <w:t>HomePage</w:t>
-      </w:r>
-      <w:proofErr w:type="spellEnd"/>
-      <w:r>
-        <w:rPr>
-          <w:rFonts w:ascii="Cascadia Mono" w:hAnsi="Cascadia Mono" w:cs="Cascadia Mono"/>
-          <w:color w:val="000000"/>
-          <w:sz w:val="19"/>
-          <w:szCs w:val="19"/>
-          <w:lang w:val="en-US" w:eastAsia="fr-CH"/>
-        </w:rPr>
-        <w:t>(</w:t>
-      </w:r>
-      <w:proofErr w:type="spellStart"/>
-      <w:r>
-        <w:rPr>
-          <w:rFonts w:ascii="Cascadia Mono" w:hAnsi="Cascadia Mono" w:cs="Cascadia Mono"/>
-          <w:color w:val="000000"/>
-          <w:sz w:val="19"/>
-          <w:szCs w:val="19"/>
-          <w:lang w:val="en-US" w:eastAsia="fr-CH"/>
-        </w:rPr>
-        <w:t>Usercreation</w:t>
-      </w:r>
-      <w:proofErr w:type="spellEnd"/>
-      <w:r>
-        <w:rPr>
-          <w:rFonts w:ascii="Cascadia Mono" w:hAnsi="Cascadia Mono" w:cs="Cascadia Mono"/>
-          <w:color w:val="000000"/>
-          <w:sz w:val="19"/>
-          <w:szCs w:val="19"/>
-          <w:lang w:val="en-US" w:eastAsia="fr-CH"/>
-        </w:rPr>
-        <w:t xml:space="preserve">, </w:t>
-      </w:r>
-      <w:proofErr w:type="spellStart"/>
-      <w:r>
-        <w:rPr>
-          <w:rFonts w:ascii="Cascadia Mono" w:hAnsi="Cascadia Mono" w:cs="Cascadia Mono"/>
-          <w:color w:val="000000"/>
-          <w:sz w:val="19"/>
-          <w:szCs w:val="19"/>
-          <w:lang w:val="en-US" w:eastAsia="fr-CH"/>
-        </w:rPr>
-        <w:t>TasksTodoPage</w:t>
-      </w:r>
-      <w:proofErr w:type="spellEnd"/>
-      <w:r>
-        <w:rPr>
-          <w:rFonts w:ascii="Cascadia Mono" w:hAnsi="Cascadia Mono" w:cs="Cascadia Mono"/>
-          <w:color w:val="000000"/>
-          <w:sz w:val="19"/>
-          <w:szCs w:val="19"/>
-          <w:lang w:val="en-US" w:eastAsia="fr-CH"/>
-        </w:rPr>
-        <w:t xml:space="preserve"> </w:t>
-      </w:r>
-      <w:proofErr w:type="spellStart"/>
-      <w:r>
-        <w:rPr>
-          <w:rFonts w:ascii="Cascadia Mono" w:hAnsi="Cascadia Mono" w:cs="Cascadia Mono"/>
-          <w:color w:val="000000"/>
-          <w:sz w:val="19"/>
-          <w:szCs w:val="19"/>
-          <w:lang w:val="en-US" w:eastAsia="fr-CH"/>
-        </w:rPr>
-        <w:t>tasksTodo</w:t>
-      </w:r>
-      <w:proofErr w:type="spellEnd"/>
-      <w:r>
-        <w:rPr>
-          <w:rFonts w:ascii="Cascadia Mono" w:hAnsi="Cascadia Mono" w:cs="Cascadia Mono"/>
-          <w:color w:val="000000"/>
-          <w:sz w:val="19"/>
-          <w:szCs w:val="19"/>
-          <w:lang w:val="en-US" w:eastAsia="fr-CH"/>
-        </w:rPr>
-        <w:t xml:space="preserve">, </w:t>
-      </w:r>
-      <w:proofErr w:type="spellStart"/>
-      <w:r>
-        <w:rPr>
-          <w:rFonts w:ascii="Cascadia Mono" w:hAnsi="Cascadia Mono" w:cs="Cascadia Mono"/>
-          <w:color w:val="000000"/>
-          <w:sz w:val="19"/>
-          <w:szCs w:val="19"/>
-          <w:lang w:val="en-US" w:eastAsia="fr-CH"/>
-        </w:rPr>
-        <w:t>AddTaskPage</w:t>
-      </w:r>
-      <w:proofErr w:type="spellEnd"/>
-      <w:r>
-        <w:rPr>
-          <w:rFonts w:ascii="Cascadia Mono" w:hAnsi="Cascadia Mono" w:cs="Cascadia Mono"/>
-          <w:color w:val="000000"/>
-          <w:sz w:val="19"/>
-          <w:szCs w:val="19"/>
-          <w:lang w:val="en-US" w:eastAsia="fr-CH"/>
-        </w:rPr>
-        <w:t xml:space="preserve"> </w:t>
-      </w:r>
-      <w:proofErr w:type="spellStart"/>
-      <w:r>
-        <w:rPr>
-          <w:rFonts w:ascii="Cascadia Mono" w:hAnsi="Cascadia Mono" w:cs="Cascadia Mono"/>
-          <w:color w:val="000000"/>
-          <w:sz w:val="19"/>
-          <w:szCs w:val="19"/>
-          <w:lang w:val="en-US" w:eastAsia="fr-CH"/>
-        </w:rPr>
-        <w:t>addTask</w:t>
-      </w:r>
-      <w:proofErr w:type="spellEnd"/>
-      <w:r>
-        <w:rPr>
-          <w:rFonts w:ascii="Cascadia Mono" w:hAnsi="Cascadia Mono" w:cs="Cascadia Mono"/>
-          <w:color w:val="000000"/>
-          <w:sz w:val="19"/>
-          <w:szCs w:val="19"/>
-          <w:lang w:val="en-US" w:eastAsia="fr-CH"/>
-        </w:rPr>
-        <w:t xml:space="preserve">, </w:t>
-      </w:r>
-      <w:proofErr w:type="spellStart"/>
-      <w:r>
-        <w:rPr>
-          <w:rFonts w:ascii="Cascadia Mono" w:hAnsi="Cascadia Mono" w:cs="Cascadia Mono"/>
-          <w:color w:val="000000"/>
-          <w:sz w:val="19"/>
-          <w:szCs w:val="19"/>
-          <w:lang w:val="en-US" w:eastAsia="fr-CH"/>
-        </w:rPr>
-        <w:t>TasksDonePage</w:t>
-      </w:r>
-      <w:proofErr w:type="spellEnd"/>
-      <w:r>
-        <w:rPr>
-          <w:rFonts w:ascii="Cascadia Mono" w:hAnsi="Cascadia Mono" w:cs="Cascadia Mono"/>
-          <w:color w:val="000000"/>
-          <w:sz w:val="19"/>
-          <w:szCs w:val="19"/>
-          <w:lang w:val="en-US" w:eastAsia="fr-CH"/>
-        </w:rPr>
-        <w:t xml:space="preserve"> </w:t>
-      </w:r>
-      <w:proofErr w:type="spellStart"/>
-      <w:r>
-        <w:rPr>
-          <w:rFonts w:ascii="Cascadia Mono" w:hAnsi="Cascadia Mono" w:cs="Cascadia Mono"/>
-          <w:color w:val="000000"/>
-          <w:sz w:val="19"/>
-          <w:szCs w:val="19"/>
-          <w:lang w:val="en-US" w:eastAsia="fr-CH"/>
-        </w:rPr>
-        <w:t>tasksDone</w:t>
-      </w:r>
-      <w:proofErr w:type="spellEnd"/>
-      <w:r>
-        <w:rPr>
-          <w:rFonts w:ascii="Cascadia Mono" w:hAnsi="Cascadia Mono" w:cs="Cascadia Mono"/>
-          <w:color w:val="000000"/>
-          <w:sz w:val="19"/>
-          <w:szCs w:val="19"/>
-          <w:lang w:val="en-US" w:eastAsia="fr-CH"/>
-        </w:rPr>
-        <w:t>));</w:t>
+        <w:t xml:space="preserve"> HomePage(Usercreation, TasksTodoPage tasksTodo, AddTaskPage addTask, TasksDonePage tasksDone));</w:t>
       </w:r>
     </w:p>
     <w:p>
@@ -6473,1082 +6331,6 @@
             <wp:extent cx="4086225" cy="3295650"/>
             <wp:effectExtent l="0" t="0" r="9525" b="0"/>
             <wp:docPr id="3" name="Image 3"/>
-            <wp:cNvGraphicFramePr>
-              <a:graphicFrameLocks xmlns:a="http://schemas.openxmlformats.org/drawingml/2006/main" noChangeAspect="1"/>
-            </wp:cNvGraphicFramePr>
-            <a:graphic xmlns:a="http://schemas.openxmlformats.org/drawingml/2006/main">
-              <a:graphicData uri="http://schemas.openxmlformats.org/drawingml/2006/picture">
-                <pic:pic xmlns:pic="http://schemas.openxmlformats.org/drawingml/2006/picture">
-                  <pic:nvPicPr>
-                    <pic:cNvPr id="1" name=""/>
-                    <pic:cNvPicPr/>
-                  </pic:nvPicPr>
-                  <pic:blipFill>
-                    <a:blip r:embed="rId15"/>
-                    <a:stretch>
-                      <a:fillRect/>
-                    </a:stretch>
-                  </pic:blipFill>
-                  <pic:spPr>
-                    <a:xfrm>
-                      <a:off x="0" y="0"/>
-                      <a:ext cx="4086225" cy="3295650"/>
-                    </a:xfrm>
-                    <a:prstGeom prst="rect">
-                      <a:avLst/>
-                    </a:prstGeom>
-                  </pic:spPr>
-                </pic:pic>
-              </a:graphicData>
-            </a:graphic>
-          </wp:inline>
-        </w:drawing>
-      </w:r>
-    </w:p>
-    <w:p>
-      <w:pPr>
-        <w:rPr>
-          <w:rFonts w:ascii="Cascadia Mono" w:hAnsi="Cascadia Mono" w:cs="Cascadia Mono"/>
-          <w:color w:val="000000"/>
-          <w:sz w:val="19"/>
-          <w:szCs w:val="19"/>
-          <w:lang w:val="en-US" w:eastAsia="fr-CH"/>
-        </w:rPr>
-      </w:pPr>
-    </w:p>
-    <w:p>
-      <w:pPr>
-        <w:rPr>
-          <w:rFonts w:ascii="Cascadia Mono" w:hAnsi="Cascadia Mono" w:cs="Cascadia Mono"/>
-          <w:color w:val="000000"/>
-          <w:sz w:val="19"/>
-          <w:szCs w:val="19"/>
-          <w:lang w:val="en-US" w:eastAsia="fr-CH"/>
-        </w:rPr>
-      </w:pPr>
-      <w:r>
-        <w:rPr>
-          <w:noProof/>
-        </w:rPr>
-        <w:drawing>
-          <wp:inline distT="0" distB="0" distL="0" distR="0" wp14:anchorId="7466796A" wp14:editId="33CFF2EF">
-            <wp:extent cx="5759450" cy="1357630"/>
-            <wp:effectExtent l="0" t="0" r="0" b="0"/>
-            <wp:docPr id="4" name="Image 4"/>
-            <wp:cNvGraphicFramePr>
-              <a:graphicFrameLocks xmlns:a="http://schemas.openxmlformats.org/drawingml/2006/main" noChangeAspect="1"/>
-            </wp:cNvGraphicFramePr>
-            <a:graphic xmlns:a="http://schemas.openxmlformats.org/drawingml/2006/main">
-              <a:graphicData uri="http://schemas.openxmlformats.org/drawingml/2006/picture">
-                <pic:pic xmlns:pic="http://schemas.openxmlformats.org/drawingml/2006/picture">
-                  <pic:nvPicPr>
-                    <pic:cNvPr id="1" name=""/>
-                    <pic:cNvPicPr/>
-                  </pic:nvPicPr>
-                  <pic:blipFill>
-                    <a:blip r:embed="rId16"/>
-                    <a:stretch>
-                      <a:fillRect/>
-                    </a:stretch>
-                  </pic:blipFill>
-                  <pic:spPr>
-                    <a:xfrm>
-                      <a:off x="0" y="0"/>
-                      <a:ext cx="5759450" cy="1357630"/>
-                    </a:xfrm>
-                    <a:prstGeom prst="rect">
-                      <a:avLst/>
-                    </a:prstGeom>
-                  </pic:spPr>
-                </pic:pic>
-              </a:graphicData>
-            </a:graphic>
-          </wp:inline>
-        </w:drawing>
-      </w:r>
-    </w:p>
-    <w:p>
-      <w:pPr>
-        <w:rPr>
-          <w:rFonts w:ascii="Cascadia Mono" w:hAnsi="Cascadia Mono" w:cs="Cascadia Mono"/>
-          <w:color w:val="000000"/>
-          <w:sz w:val="19"/>
-          <w:szCs w:val="19"/>
-          <w:lang w:val="en-US" w:eastAsia="fr-CH"/>
-        </w:rPr>
-      </w:pPr>
-      <w:r>
-        <w:rPr>
-          <w:noProof/>
-        </w:rPr>
-        <w:drawing>
-          <wp:inline distT="0" distB="0" distL="0" distR="0" wp14:anchorId="35D99926" wp14:editId="77D51853">
-            <wp:extent cx="2600325" cy="1704975"/>
-            <wp:effectExtent l="0" t="0" r="9525" b="9525"/>
-            <wp:docPr id="7" name="Image 7"/>
-            <wp:cNvGraphicFramePr>
-              <a:graphicFrameLocks xmlns:a="http://schemas.openxmlformats.org/drawingml/2006/main" noChangeAspect="1"/>
-            </wp:cNvGraphicFramePr>
-            <a:graphic xmlns:a="http://schemas.openxmlformats.org/drawingml/2006/main">
-              <a:graphicData uri="http://schemas.openxmlformats.org/drawingml/2006/picture">
-                <pic:pic xmlns:pic="http://schemas.openxmlformats.org/drawingml/2006/picture">
-                  <pic:nvPicPr>
-                    <pic:cNvPr id="1" name=""/>
-                    <pic:cNvPicPr/>
-                  </pic:nvPicPr>
-                  <pic:blipFill>
-                    <a:blip r:embed="rId17"/>
-                    <a:stretch>
-                      <a:fillRect/>
-                    </a:stretch>
-                  </pic:blipFill>
-                  <pic:spPr>
-                    <a:xfrm>
-                      <a:off x="0" y="0"/>
-                      <a:ext cx="2600325" cy="1704975"/>
-                    </a:xfrm>
-                    <a:prstGeom prst="rect">
-                      <a:avLst/>
-                    </a:prstGeom>
-                  </pic:spPr>
-                </pic:pic>
-              </a:graphicData>
-            </a:graphic>
-          </wp:inline>
-        </w:drawing>
-      </w:r>
-    </w:p>
-    <w:p>
-      <w:pPr>
-        <w:rPr>
-          <w:rFonts w:ascii="Cascadia Mono" w:hAnsi="Cascadia Mono" w:cs="Cascadia Mono"/>
-          <w:color w:val="000000"/>
-          <w:sz w:val="19"/>
-          <w:szCs w:val="19"/>
-          <w:lang w:val="en-US" w:eastAsia="fr-CH"/>
-        </w:rPr>
-      </w:pPr>
-      <w:r>
-        <w:rPr>
-          <w:rFonts w:ascii="Cascadia Mono" w:hAnsi="Cascadia Mono" w:cs="Cascadia Mono"/>
-          <w:noProof/>
-          <w:color w:val="000000"/>
-          <w:sz w:val="19"/>
-          <w:szCs w:val="19"/>
-          <w:lang w:val="en-US" w:eastAsia="fr-CH"/>
-        </w:rPr>
-        <w:lastRenderedPageBreak/>
-        <w:drawing>
-          <wp:inline distT="0" distB="0" distL="0" distR="0" wp14:anchorId="19A0975B" wp14:editId="40DB4265">
-            <wp:extent cx="3658111" cy="2715004"/>
-            <wp:effectExtent l="0" t="0" r="0" b="9525"/>
-            <wp:docPr id="12" name="Image 12"/>
-            <wp:cNvGraphicFramePr>
-              <a:graphicFrameLocks xmlns:a="http://schemas.openxmlformats.org/drawingml/2006/main" noChangeAspect="1"/>
-            </wp:cNvGraphicFramePr>
-            <a:graphic xmlns:a="http://schemas.openxmlformats.org/drawingml/2006/main">
-              <a:graphicData uri="http://schemas.openxmlformats.org/drawingml/2006/picture">
-                <pic:pic xmlns:pic="http://schemas.openxmlformats.org/drawingml/2006/picture">
-                  <pic:nvPicPr>
-                    <pic:cNvPr id="1" name=""/>
-                    <pic:cNvPicPr/>
-                  </pic:nvPicPr>
-                  <pic:blipFill>
-                    <a:blip r:embed="rId18"/>
-                    <a:stretch>
-                      <a:fillRect/>
-                    </a:stretch>
-                  </pic:blipFill>
-                  <pic:spPr>
-                    <a:xfrm>
-                      <a:off x="0" y="0"/>
-                      <a:ext cx="3658111" cy="2715004"/>
-                    </a:xfrm>
-                    <a:prstGeom prst="rect">
-                      <a:avLst/>
-                    </a:prstGeom>
-                  </pic:spPr>
-                </pic:pic>
-              </a:graphicData>
-            </a:graphic>
-          </wp:inline>
-        </w:drawing>
-      </w:r>
-    </w:p>
-    <w:p>
-      <w:pPr>
-        <w:rPr>
-          <w:rFonts w:ascii="Cascadia Mono" w:hAnsi="Cascadia Mono" w:cs="Cascadia Mono"/>
-          <w:color w:val="000000"/>
-          <w:sz w:val="19"/>
-          <w:szCs w:val="19"/>
-          <w:lang w:val="en-US" w:eastAsia="fr-CH"/>
-        </w:rPr>
-      </w:pPr>
-    </w:p>
-    <w:p>
-      <w:pPr>
-        <w:rPr>
-          <w:rFonts w:ascii="Cascadia Mono" w:hAnsi="Cascadia Mono" w:cs="Cascadia Mono"/>
-          <w:color w:val="000000"/>
-          <w:sz w:val="19"/>
-          <w:szCs w:val="19"/>
-          <w:lang w:val="en-US" w:eastAsia="fr-CH"/>
-        </w:rPr>
-      </w:pPr>
-      <w:r>
-        <w:rPr>
-          <w:rFonts w:ascii="Cascadia Mono" w:hAnsi="Cascadia Mono" w:cs="Cascadia Mono"/>
-          <w:color w:val="000000"/>
-          <w:sz w:val="19"/>
-          <w:szCs w:val="19"/>
-          <w:lang w:val="en-US" w:eastAsia="fr-CH"/>
-        </w:rPr>
-        <w:t>Solutions:</w:t>
-      </w:r>
-    </w:p>
-    <w:p>
-      <w:pPr>
-        <w:pStyle w:val="Paragraphedeliste"/>
-        <w:numPr>
-          <w:ilvl w:val="0"/>
-          <w:numId w:val="16"/>
-        </w:numPr>
-        <w:rPr>
-          <w:szCs w:val="14"/>
-          <w:lang w:val="en-US"/>
-        </w:rPr>
-      </w:pPr>
-      <w:r>
-        <w:rPr>
-          <w:noProof/>
-        </w:rPr>
-        <w:drawing>
-          <wp:inline distT="0" distB="0" distL="0" distR="0" wp14:anchorId="4B01CC25" wp14:editId="182A6421">
-            <wp:extent cx="5759450" cy="841375"/>
-            <wp:effectExtent l="0" t="0" r="0" b="0"/>
-            <wp:docPr id="2" name="Image 2"/>
-            <wp:cNvGraphicFramePr>
-              <a:graphicFrameLocks xmlns:a="http://schemas.openxmlformats.org/drawingml/2006/main" noChangeAspect="1"/>
-            </wp:cNvGraphicFramePr>
-            <a:graphic xmlns:a="http://schemas.openxmlformats.org/drawingml/2006/main">
-              <a:graphicData uri="http://schemas.openxmlformats.org/drawingml/2006/picture">
-                <pic:pic xmlns:pic="http://schemas.openxmlformats.org/drawingml/2006/picture">
-                  <pic:nvPicPr>
-                    <pic:cNvPr id="1" name=""/>
-                    <pic:cNvPicPr/>
-                  </pic:nvPicPr>
-                  <pic:blipFill>
-                    <a:blip r:embed="rId19"/>
-                    <a:stretch>
-                      <a:fillRect/>
-                    </a:stretch>
-                  </pic:blipFill>
-                  <pic:spPr>
-                    <a:xfrm>
-                      <a:off x="0" y="0"/>
-                      <a:ext cx="5759450" cy="841375"/>
-                    </a:xfrm>
-                    <a:prstGeom prst="rect">
-                      <a:avLst/>
-                    </a:prstGeom>
-                  </pic:spPr>
-                </pic:pic>
-              </a:graphicData>
-            </a:graphic>
-          </wp:inline>
-        </w:drawing>
-      </w:r>
-    </w:p>
-    <w:p>
-      <w:pPr>
-        <w:autoSpaceDE w:val="0"/>
-        <w:autoSpaceDN w:val="0"/>
-        <w:adjustRightInd w:val="0"/>
-        <w:ind w:left="720"/>
-        <w:rPr>
-          <w:rFonts w:ascii="Cascadia Mono" w:hAnsi="Cascadia Mono" w:cs="Cascadia Mono"/>
-          <w:color w:val="000000"/>
-          <w:sz w:val="19"/>
-          <w:szCs w:val="19"/>
-          <w:lang w:val="en-US" w:eastAsia="fr-CH"/>
-        </w:rPr>
-      </w:pPr>
-      <w:proofErr w:type="spellStart"/>
-      <w:r>
-        <w:rPr>
-          <w:rFonts w:ascii="Cascadia Mono" w:hAnsi="Cascadia Mono" w:cs="Cascadia Mono"/>
-          <w:color w:val="000000"/>
-          <w:sz w:val="19"/>
-          <w:szCs w:val="19"/>
-          <w:lang w:val="en-US" w:eastAsia="fr-CH"/>
-        </w:rPr>
-        <w:t>UserCreationPage</w:t>
-      </w:r>
-      <w:proofErr w:type="spellEnd"/>
-      <w:r>
-        <w:rPr>
-          <w:rFonts w:ascii="Cascadia Mono" w:hAnsi="Cascadia Mono" w:cs="Cascadia Mono"/>
-          <w:color w:val="000000"/>
-          <w:sz w:val="19"/>
-          <w:szCs w:val="19"/>
-          <w:lang w:val="en-US" w:eastAsia="fr-CH"/>
-        </w:rPr>
-        <w:t xml:space="preserve"> </w:t>
-      </w:r>
-      <w:proofErr w:type="spellStart"/>
-      <w:r>
-        <w:rPr>
-          <w:rFonts w:ascii="Cascadia Mono" w:hAnsi="Cascadia Mono" w:cs="Cascadia Mono"/>
-          <w:color w:val="000000"/>
-          <w:sz w:val="19"/>
-          <w:szCs w:val="19"/>
-          <w:lang w:val="en-US" w:eastAsia="fr-CH"/>
-        </w:rPr>
-        <w:t>userCreation</w:t>
-      </w:r>
-      <w:proofErr w:type="spellEnd"/>
-      <w:r>
-        <w:rPr>
-          <w:rFonts w:ascii="Cascadia Mono" w:hAnsi="Cascadia Mono" w:cs="Cascadia Mono"/>
-          <w:color w:val="000000"/>
-          <w:sz w:val="19"/>
-          <w:szCs w:val="19"/>
-          <w:lang w:val="en-US" w:eastAsia="fr-CH"/>
-        </w:rPr>
-        <w:t xml:space="preserve"> = </w:t>
-      </w:r>
-      <w:r>
-        <w:rPr>
-          <w:rFonts w:ascii="Cascadia Mono" w:hAnsi="Cascadia Mono" w:cs="Cascadia Mono"/>
-          <w:color w:val="0000FF"/>
-          <w:sz w:val="19"/>
-          <w:szCs w:val="19"/>
-          <w:lang w:val="en-US" w:eastAsia="fr-CH"/>
-        </w:rPr>
-        <w:t>new</w:t>
-      </w:r>
-      <w:r>
-        <w:rPr>
-          <w:rFonts w:ascii="Cascadia Mono" w:hAnsi="Cascadia Mono" w:cs="Cascadia Mono"/>
-          <w:color w:val="000000"/>
-          <w:sz w:val="19"/>
-          <w:szCs w:val="19"/>
-          <w:lang w:val="en-US" w:eastAsia="fr-CH"/>
-        </w:rPr>
-        <w:t xml:space="preserve"> </w:t>
-      </w:r>
-      <w:proofErr w:type="spellStart"/>
-      <w:r>
-        <w:rPr>
-          <w:rFonts w:ascii="Cascadia Mono" w:hAnsi="Cascadia Mono" w:cs="Cascadia Mono"/>
-          <w:color w:val="000000"/>
-          <w:sz w:val="19"/>
-          <w:szCs w:val="19"/>
-          <w:lang w:val="en-US" w:eastAsia="fr-CH"/>
-        </w:rPr>
-        <w:t>UserCreationPage</w:t>
-      </w:r>
-      <w:proofErr w:type="spellEnd"/>
-      <w:r>
-        <w:rPr>
-          <w:rFonts w:ascii="Cascadia Mono" w:hAnsi="Cascadia Mono" w:cs="Cascadia Mono"/>
-          <w:color w:val="000000"/>
-          <w:sz w:val="19"/>
-          <w:szCs w:val="19"/>
-          <w:lang w:val="en-US" w:eastAsia="fr-CH"/>
-        </w:rPr>
-        <w:t>();</w:t>
-      </w:r>
-    </w:p>
-    <w:p>
-      <w:pPr>
-        <w:autoSpaceDE w:val="0"/>
-        <w:autoSpaceDN w:val="0"/>
-        <w:adjustRightInd w:val="0"/>
-        <w:ind w:left="708"/>
-        <w:rPr>
-          <w:rFonts w:ascii="Cascadia Mono" w:hAnsi="Cascadia Mono" w:cs="Cascadia Mono"/>
-          <w:color w:val="000000"/>
-          <w:sz w:val="19"/>
-          <w:szCs w:val="19"/>
-          <w:lang w:val="en-US" w:eastAsia="fr-CH"/>
-        </w:rPr>
-      </w:pPr>
-      <w:proofErr w:type="spellStart"/>
-      <w:r>
-        <w:rPr>
-          <w:rFonts w:ascii="Cascadia Mono" w:hAnsi="Cascadia Mono" w:cs="Cascadia Mono"/>
-          <w:color w:val="000000"/>
-          <w:sz w:val="19"/>
-          <w:szCs w:val="19"/>
-          <w:lang w:val="en-US" w:eastAsia="fr-CH"/>
-        </w:rPr>
-        <w:t>TasksTodoPage</w:t>
-      </w:r>
-      <w:proofErr w:type="spellEnd"/>
-      <w:r>
-        <w:rPr>
-          <w:rFonts w:ascii="Cascadia Mono" w:hAnsi="Cascadia Mono" w:cs="Cascadia Mono"/>
-          <w:color w:val="000000"/>
-          <w:sz w:val="19"/>
-          <w:szCs w:val="19"/>
-          <w:lang w:val="en-US" w:eastAsia="fr-CH"/>
-        </w:rPr>
-        <w:t xml:space="preserve"> </w:t>
-      </w:r>
-      <w:proofErr w:type="spellStart"/>
-      <w:r>
-        <w:rPr>
-          <w:rFonts w:ascii="Cascadia Mono" w:hAnsi="Cascadia Mono" w:cs="Cascadia Mono"/>
-          <w:color w:val="000000"/>
-          <w:sz w:val="19"/>
-          <w:szCs w:val="19"/>
-          <w:lang w:val="en-US" w:eastAsia="fr-CH"/>
-        </w:rPr>
-        <w:t>tasksTodo</w:t>
-      </w:r>
-      <w:proofErr w:type="spellEnd"/>
-      <w:r>
-        <w:rPr>
-          <w:rFonts w:ascii="Cascadia Mono" w:hAnsi="Cascadia Mono" w:cs="Cascadia Mono"/>
-          <w:color w:val="000000"/>
-          <w:sz w:val="19"/>
-          <w:szCs w:val="19"/>
-          <w:lang w:val="en-US" w:eastAsia="fr-CH"/>
-        </w:rPr>
-        <w:t xml:space="preserve"> = </w:t>
-      </w:r>
-      <w:r>
-        <w:rPr>
-          <w:rFonts w:ascii="Cascadia Mono" w:hAnsi="Cascadia Mono" w:cs="Cascadia Mono"/>
-          <w:color w:val="0000FF"/>
-          <w:sz w:val="19"/>
-          <w:szCs w:val="19"/>
-          <w:lang w:val="en-US" w:eastAsia="fr-CH"/>
-        </w:rPr>
-        <w:t>new</w:t>
-      </w:r>
-      <w:r>
-        <w:rPr>
-          <w:rFonts w:ascii="Cascadia Mono" w:hAnsi="Cascadia Mono" w:cs="Cascadia Mono"/>
-          <w:color w:val="000000"/>
-          <w:sz w:val="19"/>
-          <w:szCs w:val="19"/>
-          <w:lang w:val="en-US" w:eastAsia="fr-CH"/>
-        </w:rPr>
-        <w:t xml:space="preserve"> </w:t>
-      </w:r>
-      <w:proofErr w:type="spellStart"/>
-      <w:r>
-        <w:rPr>
-          <w:rFonts w:ascii="Cascadia Mono" w:hAnsi="Cascadia Mono" w:cs="Cascadia Mono"/>
-          <w:color w:val="000000"/>
-          <w:sz w:val="19"/>
-          <w:szCs w:val="19"/>
-          <w:lang w:val="en-US" w:eastAsia="fr-CH"/>
-        </w:rPr>
-        <w:t>TasksTodoPage</w:t>
-      </w:r>
-      <w:proofErr w:type="spellEnd"/>
-      <w:r>
-        <w:rPr>
-          <w:rFonts w:ascii="Cascadia Mono" w:hAnsi="Cascadia Mono" w:cs="Cascadia Mono"/>
-          <w:color w:val="000000"/>
-          <w:sz w:val="19"/>
-          <w:szCs w:val="19"/>
-          <w:lang w:val="en-US" w:eastAsia="fr-CH"/>
-        </w:rPr>
-        <w:t>();</w:t>
-      </w:r>
-    </w:p>
-    <w:p>
-      <w:pPr>
-        <w:autoSpaceDE w:val="0"/>
-        <w:autoSpaceDN w:val="0"/>
-        <w:adjustRightInd w:val="0"/>
-        <w:ind w:left="708"/>
-        <w:rPr>
-          <w:rFonts w:ascii="Cascadia Mono" w:hAnsi="Cascadia Mono" w:cs="Cascadia Mono"/>
-          <w:color w:val="000000"/>
-          <w:sz w:val="19"/>
-          <w:szCs w:val="19"/>
-          <w:lang w:val="en-US" w:eastAsia="fr-CH"/>
-        </w:rPr>
-      </w:pPr>
-      <w:proofErr w:type="spellStart"/>
-      <w:r>
-        <w:rPr>
-          <w:rFonts w:ascii="Cascadia Mono" w:hAnsi="Cascadia Mono" w:cs="Cascadia Mono"/>
-          <w:color w:val="000000"/>
-          <w:sz w:val="19"/>
-          <w:szCs w:val="19"/>
-          <w:lang w:val="en-US" w:eastAsia="fr-CH"/>
-        </w:rPr>
-        <w:t>AddTaskPage</w:t>
-      </w:r>
-      <w:proofErr w:type="spellEnd"/>
-      <w:r>
-        <w:rPr>
-          <w:rFonts w:ascii="Cascadia Mono" w:hAnsi="Cascadia Mono" w:cs="Cascadia Mono"/>
-          <w:color w:val="000000"/>
-          <w:sz w:val="19"/>
-          <w:szCs w:val="19"/>
-          <w:lang w:val="en-US" w:eastAsia="fr-CH"/>
-        </w:rPr>
-        <w:t xml:space="preserve"> </w:t>
-      </w:r>
-      <w:proofErr w:type="spellStart"/>
-      <w:r>
-        <w:rPr>
-          <w:rFonts w:ascii="Cascadia Mono" w:hAnsi="Cascadia Mono" w:cs="Cascadia Mono"/>
-          <w:color w:val="000000"/>
-          <w:sz w:val="19"/>
-          <w:szCs w:val="19"/>
-          <w:lang w:val="en-US" w:eastAsia="fr-CH"/>
-        </w:rPr>
-        <w:t>addTask</w:t>
-      </w:r>
-      <w:proofErr w:type="spellEnd"/>
-      <w:r>
-        <w:rPr>
-          <w:rFonts w:ascii="Cascadia Mono" w:hAnsi="Cascadia Mono" w:cs="Cascadia Mono"/>
-          <w:color w:val="000000"/>
-          <w:sz w:val="19"/>
-          <w:szCs w:val="19"/>
-          <w:lang w:val="en-US" w:eastAsia="fr-CH"/>
-        </w:rPr>
-        <w:t xml:space="preserve"> = </w:t>
-      </w:r>
-      <w:r>
-        <w:rPr>
-          <w:rFonts w:ascii="Cascadia Mono" w:hAnsi="Cascadia Mono" w:cs="Cascadia Mono"/>
-          <w:color w:val="0000FF"/>
-          <w:sz w:val="19"/>
-          <w:szCs w:val="19"/>
-          <w:lang w:val="en-US" w:eastAsia="fr-CH"/>
-        </w:rPr>
-        <w:t>new</w:t>
-      </w:r>
-      <w:r>
-        <w:rPr>
-          <w:rFonts w:ascii="Cascadia Mono" w:hAnsi="Cascadia Mono" w:cs="Cascadia Mono"/>
-          <w:color w:val="000000"/>
-          <w:sz w:val="19"/>
-          <w:szCs w:val="19"/>
-          <w:lang w:val="en-US" w:eastAsia="fr-CH"/>
-        </w:rPr>
-        <w:t xml:space="preserve"> </w:t>
-      </w:r>
-      <w:proofErr w:type="spellStart"/>
-      <w:r>
-        <w:rPr>
-          <w:rFonts w:ascii="Cascadia Mono" w:hAnsi="Cascadia Mono" w:cs="Cascadia Mono"/>
-          <w:color w:val="000000"/>
-          <w:sz w:val="19"/>
-          <w:szCs w:val="19"/>
-          <w:lang w:val="en-US" w:eastAsia="fr-CH"/>
-        </w:rPr>
-        <w:t>AddTaskPage</w:t>
-      </w:r>
-      <w:proofErr w:type="spellEnd"/>
-      <w:r>
-        <w:rPr>
-          <w:rFonts w:ascii="Cascadia Mono" w:hAnsi="Cascadia Mono" w:cs="Cascadia Mono"/>
-          <w:color w:val="000000"/>
-          <w:sz w:val="19"/>
-          <w:szCs w:val="19"/>
-          <w:lang w:val="en-US" w:eastAsia="fr-CH"/>
-        </w:rPr>
-        <w:t>();</w:t>
-      </w:r>
-    </w:p>
-    <w:p>
-      <w:pPr>
-        <w:autoSpaceDE w:val="0"/>
-        <w:autoSpaceDN w:val="0"/>
-        <w:adjustRightInd w:val="0"/>
-        <w:ind w:left="708"/>
-        <w:rPr>
-          <w:rFonts w:ascii="Cascadia Mono" w:hAnsi="Cascadia Mono" w:cs="Cascadia Mono"/>
-          <w:color w:val="000000"/>
-          <w:sz w:val="19"/>
-          <w:szCs w:val="19"/>
-          <w:lang w:val="en-US" w:eastAsia="fr-CH"/>
-        </w:rPr>
-      </w:pPr>
-      <w:proofErr w:type="spellStart"/>
-      <w:r>
-        <w:rPr>
-          <w:rFonts w:ascii="Cascadia Mono" w:hAnsi="Cascadia Mono" w:cs="Cascadia Mono"/>
-          <w:color w:val="000000"/>
-          <w:sz w:val="19"/>
-          <w:szCs w:val="19"/>
-          <w:lang w:val="en-US" w:eastAsia="fr-CH"/>
-        </w:rPr>
-        <w:t>TasksDonePage</w:t>
-      </w:r>
-      <w:proofErr w:type="spellEnd"/>
-      <w:r>
-        <w:rPr>
-          <w:rFonts w:ascii="Cascadia Mono" w:hAnsi="Cascadia Mono" w:cs="Cascadia Mono"/>
-          <w:color w:val="000000"/>
-          <w:sz w:val="19"/>
-          <w:szCs w:val="19"/>
-          <w:lang w:val="en-US" w:eastAsia="fr-CH"/>
-        </w:rPr>
-        <w:t xml:space="preserve"> </w:t>
-      </w:r>
-      <w:proofErr w:type="spellStart"/>
-      <w:r>
-        <w:rPr>
-          <w:rFonts w:ascii="Cascadia Mono" w:hAnsi="Cascadia Mono" w:cs="Cascadia Mono"/>
-          <w:color w:val="000000"/>
-          <w:sz w:val="19"/>
-          <w:szCs w:val="19"/>
-          <w:lang w:val="en-US" w:eastAsia="fr-CH"/>
-        </w:rPr>
-        <w:t>tasksDone</w:t>
-      </w:r>
-      <w:proofErr w:type="spellEnd"/>
-      <w:r>
-        <w:rPr>
-          <w:rFonts w:ascii="Cascadia Mono" w:hAnsi="Cascadia Mono" w:cs="Cascadia Mono"/>
-          <w:color w:val="000000"/>
-          <w:sz w:val="19"/>
-          <w:szCs w:val="19"/>
-          <w:lang w:val="en-US" w:eastAsia="fr-CH"/>
-        </w:rPr>
-        <w:t xml:space="preserve"> = </w:t>
-      </w:r>
-      <w:r>
-        <w:rPr>
-          <w:rFonts w:ascii="Cascadia Mono" w:hAnsi="Cascadia Mono" w:cs="Cascadia Mono"/>
-          <w:color w:val="0000FF"/>
-          <w:sz w:val="19"/>
-          <w:szCs w:val="19"/>
-          <w:lang w:val="en-US" w:eastAsia="fr-CH"/>
-        </w:rPr>
-        <w:t>new</w:t>
-      </w:r>
-      <w:r>
-        <w:rPr>
-          <w:rFonts w:ascii="Cascadia Mono" w:hAnsi="Cascadia Mono" w:cs="Cascadia Mono"/>
-          <w:color w:val="000000"/>
-          <w:sz w:val="19"/>
-          <w:szCs w:val="19"/>
-          <w:lang w:val="en-US" w:eastAsia="fr-CH"/>
-        </w:rPr>
-        <w:t xml:space="preserve"> </w:t>
-      </w:r>
-      <w:proofErr w:type="spellStart"/>
-      <w:r>
-        <w:rPr>
-          <w:rFonts w:ascii="Cascadia Mono" w:hAnsi="Cascadia Mono" w:cs="Cascadia Mono"/>
-          <w:color w:val="000000"/>
-          <w:sz w:val="19"/>
-          <w:szCs w:val="19"/>
-          <w:lang w:val="en-US" w:eastAsia="fr-CH"/>
-        </w:rPr>
-        <w:t>TasksDonePage</w:t>
-      </w:r>
-      <w:proofErr w:type="spellEnd"/>
-      <w:r>
-        <w:rPr>
-          <w:rFonts w:ascii="Cascadia Mono" w:hAnsi="Cascadia Mono" w:cs="Cascadia Mono"/>
-          <w:color w:val="000000"/>
-          <w:sz w:val="19"/>
-          <w:szCs w:val="19"/>
-          <w:lang w:val="en-US" w:eastAsia="fr-CH"/>
-        </w:rPr>
-        <w:t>();</w:t>
-      </w:r>
-    </w:p>
-    <w:p>
-      <w:pPr>
-        <w:ind w:left="720"/>
-        <w:rPr>
-          <w:rFonts w:ascii="Cascadia Mono" w:hAnsi="Cascadia Mono" w:cs="Cascadia Mono"/>
-          <w:color w:val="000000"/>
-          <w:sz w:val="19"/>
-          <w:szCs w:val="19"/>
-          <w:lang w:val="en-US" w:eastAsia="fr-CH"/>
-        </w:rPr>
-      </w:pPr>
-      <w:proofErr w:type="spellStart"/>
-      <w:r>
-        <w:rPr>
-          <w:rFonts w:ascii="Cascadia Mono" w:hAnsi="Cascadia Mono" w:cs="Cascadia Mono"/>
-          <w:color w:val="000000"/>
-          <w:sz w:val="19"/>
-          <w:szCs w:val="19"/>
-          <w:lang w:val="en-US" w:eastAsia="fr-CH"/>
-        </w:rPr>
-        <w:t>Application.Run</w:t>
-      </w:r>
-      <w:proofErr w:type="spellEnd"/>
-      <w:r>
-        <w:rPr>
-          <w:rFonts w:ascii="Cascadia Mono" w:hAnsi="Cascadia Mono" w:cs="Cascadia Mono"/>
-          <w:color w:val="000000"/>
-          <w:sz w:val="19"/>
-          <w:szCs w:val="19"/>
-          <w:lang w:val="en-US" w:eastAsia="fr-CH"/>
-        </w:rPr>
-        <w:t>(</w:t>
-      </w:r>
-      <w:r>
-        <w:rPr>
-          <w:rFonts w:ascii="Cascadia Mono" w:hAnsi="Cascadia Mono" w:cs="Cascadia Mono"/>
-          <w:color w:val="0000FF"/>
-          <w:sz w:val="19"/>
-          <w:szCs w:val="19"/>
-          <w:lang w:val="en-US" w:eastAsia="fr-CH"/>
-        </w:rPr>
-        <w:t>new</w:t>
-      </w:r>
-      <w:r>
-        <w:rPr>
-          <w:rFonts w:ascii="Cascadia Mono" w:hAnsi="Cascadia Mono" w:cs="Cascadia Mono"/>
-          <w:color w:val="000000"/>
-          <w:sz w:val="19"/>
-          <w:szCs w:val="19"/>
-          <w:lang w:val="en-US" w:eastAsia="fr-CH"/>
-        </w:rPr>
-        <w:t xml:space="preserve"> </w:t>
-      </w:r>
-      <w:proofErr w:type="spellStart"/>
-      <w:r>
-        <w:rPr>
-          <w:rFonts w:ascii="Cascadia Mono" w:hAnsi="Cascadia Mono" w:cs="Cascadia Mono"/>
-          <w:color w:val="000000"/>
-          <w:sz w:val="19"/>
-          <w:szCs w:val="19"/>
-          <w:lang w:val="en-US" w:eastAsia="fr-CH"/>
-        </w:rPr>
-        <w:t>HomePage</w:t>
-      </w:r>
-      <w:proofErr w:type="spellEnd"/>
-      <w:r>
-        <w:rPr>
-          <w:rFonts w:ascii="Cascadia Mono" w:hAnsi="Cascadia Mono" w:cs="Cascadia Mono"/>
-          <w:color w:val="000000"/>
-          <w:sz w:val="19"/>
-          <w:szCs w:val="19"/>
-          <w:lang w:val="en-US" w:eastAsia="fr-CH"/>
-        </w:rPr>
-        <w:t>(</w:t>
-      </w:r>
-      <w:proofErr w:type="spellStart"/>
-      <w:r>
-        <w:rPr>
-          <w:rFonts w:ascii="Cascadia Mono" w:hAnsi="Cascadia Mono" w:cs="Cascadia Mono"/>
-          <w:color w:val="000000"/>
-          <w:sz w:val="19"/>
-          <w:szCs w:val="19"/>
-          <w:lang w:val="en-US" w:eastAsia="fr-CH"/>
-        </w:rPr>
-        <w:t>userCreation</w:t>
-      </w:r>
-      <w:proofErr w:type="spellEnd"/>
-      <w:r>
-        <w:rPr>
-          <w:rFonts w:ascii="Cascadia Mono" w:hAnsi="Cascadia Mono" w:cs="Cascadia Mono"/>
-          <w:color w:val="000000"/>
-          <w:sz w:val="19"/>
-          <w:szCs w:val="19"/>
-          <w:lang w:val="en-US" w:eastAsia="fr-CH"/>
-        </w:rPr>
-        <w:t xml:space="preserve">, </w:t>
-      </w:r>
-      <w:proofErr w:type="spellStart"/>
-      <w:r>
-        <w:rPr>
-          <w:rFonts w:ascii="Cascadia Mono" w:hAnsi="Cascadia Mono" w:cs="Cascadia Mono"/>
-          <w:color w:val="000000"/>
-          <w:sz w:val="19"/>
-          <w:szCs w:val="19"/>
-          <w:lang w:val="en-US" w:eastAsia="fr-CH"/>
-        </w:rPr>
-        <w:t>tasksTodo</w:t>
-      </w:r>
-      <w:proofErr w:type="spellEnd"/>
-      <w:r>
-        <w:rPr>
-          <w:rFonts w:ascii="Cascadia Mono" w:hAnsi="Cascadia Mono" w:cs="Cascadia Mono"/>
-          <w:color w:val="000000"/>
-          <w:sz w:val="19"/>
-          <w:szCs w:val="19"/>
-          <w:lang w:val="en-US" w:eastAsia="fr-CH"/>
-        </w:rPr>
-        <w:t xml:space="preserve">, </w:t>
-      </w:r>
-      <w:proofErr w:type="spellStart"/>
-      <w:r>
-        <w:rPr>
-          <w:rFonts w:ascii="Cascadia Mono" w:hAnsi="Cascadia Mono" w:cs="Cascadia Mono"/>
-          <w:color w:val="000000"/>
-          <w:sz w:val="19"/>
-          <w:szCs w:val="19"/>
-          <w:lang w:val="en-US" w:eastAsia="fr-CH"/>
-        </w:rPr>
-        <w:t>addTask</w:t>
-      </w:r>
-      <w:proofErr w:type="spellEnd"/>
-      <w:r>
-        <w:rPr>
-          <w:rFonts w:ascii="Cascadia Mono" w:hAnsi="Cascadia Mono" w:cs="Cascadia Mono"/>
-          <w:color w:val="000000"/>
-          <w:sz w:val="19"/>
-          <w:szCs w:val="19"/>
-          <w:lang w:val="en-US" w:eastAsia="fr-CH"/>
-        </w:rPr>
-        <w:t xml:space="preserve">, </w:t>
-      </w:r>
-      <w:proofErr w:type="spellStart"/>
-      <w:r>
-        <w:rPr>
-          <w:rFonts w:ascii="Cascadia Mono" w:hAnsi="Cascadia Mono" w:cs="Cascadia Mono"/>
-          <w:color w:val="000000"/>
-          <w:sz w:val="19"/>
-          <w:szCs w:val="19"/>
-          <w:lang w:val="en-US" w:eastAsia="fr-CH"/>
-        </w:rPr>
-        <w:t>tasksDone</w:t>
-      </w:r>
-      <w:proofErr w:type="spellEnd"/>
-      <w:r>
-        <w:rPr>
-          <w:rFonts w:ascii="Cascadia Mono" w:hAnsi="Cascadia Mono" w:cs="Cascadia Mono"/>
-          <w:color w:val="000000"/>
-          <w:sz w:val="19"/>
-          <w:szCs w:val="19"/>
-          <w:lang w:val="en-US" w:eastAsia="fr-CH"/>
-        </w:rPr>
-        <w:t>));</w:t>
-      </w:r>
-    </w:p>
-    <w:p>
-      <w:pPr>
-        <w:rPr>
-          <w:rFonts w:ascii="Cascadia Mono" w:hAnsi="Cascadia Mono" w:cs="Cascadia Mono"/>
-          <w:color w:val="000000"/>
-          <w:sz w:val="19"/>
-          <w:szCs w:val="19"/>
-          <w:lang w:val="en-US" w:eastAsia="fr-CH"/>
-        </w:rPr>
-      </w:pPr>
-    </w:p>
-    <w:p>
-      <w:pPr>
-        <w:rPr>
-          <w:rFonts w:ascii="Cascadia Mono" w:hAnsi="Cascadia Mono" w:cs="Cascadia Mono"/>
-          <w:color w:val="000000"/>
-          <w:sz w:val="19"/>
-          <w:szCs w:val="19"/>
-          <w:lang w:val="en-US" w:eastAsia="fr-CH"/>
-        </w:rPr>
-      </w:pPr>
-    </w:p>
-    <w:p>
-      <w:pPr>
-        <w:pStyle w:val="Paragraphedeliste"/>
-        <w:numPr>
-          <w:ilvl w:val="0"/>
-          <w:numId w:val="16"/>
-        </w:numPr>
-        <w:rPr>
-          <w:rFonts w:ascii="Cascadia Mono" w:hAnsi="Cascadia Mono" w:cs="Cascadia Mono"/>
-          <w:color w:val="000000"/>
-          <w:sz w:val="19"/>
-          <w:szCs w:val="19"/>
-          <w:lang w:val="en-US" w:eastAsia="fr-CH"/>
-        </w:rPr>
-      </w:pPr>
-      <w:r>
-        <w:rPr>
-          <w:noProof/>
-        </w:rPr>
-        <w:drawing>
-          <wp:inline distT="0" distB="0" distL="0" distR="0" wp14:anchorId="5663E598" wp14:editId="516BEAEF">
-            <wp:extent cx="5743575" cy="2133600"/>
-            <wp:effectExtent l="0" t="0" r="9525" b="0"/>
-            <wp:docPr id="8" name="Image 8"/>
-            <wp:cNvGraphicFramePr>
-              <a:graphicFrameLocks xmlns:a="http://schemas.openxmlformats.org/drawingml/2006/main" noChangeAspect="1"/>
-            </wp:cNvGraphicFramePr>
-            <a:graphic xmlns:a="http://schemas.openxmlformats.org/drawingml/2006/main">
-              <a:graphicData uri="http://schemas.openxmlformats.org/drawingml/2006/picture">
-                <pic:pic xmlns:pic="http://schemas.openxmlformats.org/drawingml/2006/picture">
-                  <pic:nvPicPr>
-                    <pic:cNvPr id="1" name=""/>
-                    <pic:cNvPicPr/>
-                  </pic:nvPicPr>
-                  <pic:blipFill>
-                    <a:blip r:embed="rId20"/>
-                    <a:stretch>
-                      <a:fillRect/>
-                    </a:stretch>
-                  </pic:blipFill>
-                  <pic:spPr>
-                    <a:xfrm>
-                      <a:off x="0" y="0"/>
-                      <a:ext cx="5743575" cy="2133600"/>
-                    </a:xfrm>
-                    <a:prstGeom prst="rect">
-                      <a:avLst/>
-                    </a:prstGeom>
-                  </pic:spPr>
-                </pic:pic>
-              </a:graphicData>
-            </a:graphic>
-          </wp:inline>
-        </w:drawing>
-      </w:r>
-    </w:p>
-    <w:p>
-      <w:pPr>
-        <w:pStyle w:val="Paragraphedeliste"/>
-        <w:rPr>
-          <w:rFonts w:ascii="Cascadia Mono" w:hAnsi="Cascadia Mono" w:cs="Cascadia Mono"/>
-          <w:color w:val="000000"/>
-          <w:sz w:val="19"/>
-          <w:szCs w:val="19"/>
-          <w:lang w:val="en-US" w:eastAsia="fr-CH"/>
-        </w:rPr>
-      </w:pPr>
-    </w:p>
-    <w:p>
-      <w:pPr>
-        <w:pStyle w:val="Paragraphedeliste"/>
-        <w:numPr>
-          <w:ilvl w:val="0"/>
-          <w:numId w:val="16"/>
-        </w:numPr>
-        <w:rPr>
-          <w:rStyle w:val="Lienhypertexte"/>
-          <w:rFonts w:ascii="Cascadia Mono" w:hAnsi="Cascadia Mono" w:cs="Cascadia Mono"/>
-          <w:color w:val="000000"/>
-          <w:sz w:val="19"/>
-          <w:szCs w:val="19"/>
-          <w:u w:val="none"/>
-          <w:lang w:val="fr-CH" w:eastAsia="fr-CH"/>
-        </w:rPr>
-      </w:pPr>
-      <w:r>
-        <w:rPr>
-          <w:noProof/>
-        </w:rPr>
-        <w:lastRenderedPageBreak/>
-        <w:drawing>
-          <wp:inline distT="0" distB="0" distL="0" distR="0" wp14:anchorId="4B8B51FA" wp14:editId="4FD2C9B3">
-            <wp:extent cx="5759450" cy="2386965"/>
-            <wp:effectExtent l="0" t="0" r="0" b="0"/>
-            <wp:docPr id="5" name="Image 5"/>
-            <wp:cNvGraphicFramePr>
-              <a:graphicFrameLocks xmlns:a="http://schemas.openxmlformats.org/drawingml/2006/main" noChangeAspect="1"/>
-            </wp:cNvGraphicFramePr>
-            <a:graphic xmlns:a="http://schemas.openxmlformats.org/drawingml/2006/main">
-              <a:graphicData uri="http://schemas.openxmlformats.org/drawingml/2006/picture">
-                <pic:pic xmlns:pic="http://schemas.openxmlformats.org/drawingml/2006/picture">
-                  <pic:nvPicPr>
-                    <pic:cNvPr id="1" name=""/>
-                    <pic:cNvPicPr/>
-                  </pic:nvPicPr>
-                  <pic:blipFill>
-                    <a:blip r:embed="rId21"/>
-                    <a:stretch>
-                      <a:fillRect/>
-                    </a:stretch>
-                  </pic:blipFill>
-                  <pic:spPr>
-                    <a:xfrm>
-                      <a:off x="0" y="0"/>
-                      <a:ext cx="5759450" cy="2386965"/>
-                    </a:xfrm>
-                    <a:prstGeom prst="rect">
-                      <a:avLst/>
-                    </a:prstGeom>
-                  </pic:spPr>
-                </pic:pic>
-              </a:graphicData>
-            </a:graphic>
-          </wp:inline>
-        </w:drawing>
-      </w:r>
-      <w:r>
-        <w:rPr>
-          <w:rFonts w:ascii="Cascadia Mono" w:hAnsi="Cascadia Mono" w:cs="Cascadia Mono"/>
-          <w:color w:val="000000"/>
-          <w:sz w:val="19"/>
-          <w:szCs w:val="19"/>
-          <w:lang w:val="fr-CH" w:eastAsia="fr-CH"/>
-        </w:rPr>
-        <w:t xml:space="preserve"> Arrêt des tâches, éteindre et re-allumer la machine. Source :</w:t>
-      </w:r>
-      <w:r>
-        <w:t xml:space="preserve"> </w:t>
-      </w:r>
-      <w:hyperlink r:id="rId22" w:history="1">
-        <w:r>
-          <w:rPr>
-            <w:rStyle w:val="Lienhypertexte"/>
-          </w:rPr>
-          <w:t xml:space="preserve">La compilation de Visual Studio </w:t>
-        </w:r>
-        <w:proofErr w:type="gramStart"/>
-        <w:r>
-          <w:rPr>
-            <w:rStyle w:val="Lienhypertexte"/>
-          </w:rPr>
-          <w:t>échoue:</w:t>
-        </w:r>
-        <w:proofErr w:type="gramEnd"/>
-        <w:r>
-          <w:rPr>
-            <w:rStyle w:val="Lienhypertexte"/>
-          </w:rPr>
-          <w:t xml:space="preserve"> impossible de copier le fichier exe d'</w:t>
-        </w:r>
-        <w:proofErr w:type="spellStart"/>
-        <w:r>
-          <w:rPr>
-            <w:rStyle w:val="Lienhypertexte"/>
-          </w:rPr>
-          <w:t>objdebug</w:t>
-        </w:r>
-        <w:proofErr w:type="spellEnd"/>
-        <w:r>
-          <w:rPr>
-            <w:rStyle w:val="Lienhypertexte"/>
-          </w:rPr>
-          <w:t xml:space="preserve"> vers </w:t>
-        </w:r>
-        <w:proofErr w:type="spellStart"/>
-        <w:r>
-          <w:rPr>
-            <w:rStyle w:val="Lienhypertexte"/>
-          </w:rPr>
-          <w:t>bindebug</w:t>
-        </w:r>
-        <w:proofErr w:type="spellEnd"/>
-      </w:hyperlink>
-      <w:r>
-        <w:rPr>
-          <w:rStyle w:val="Lienhypertexte"/>
-        </w:rPr>
-        <w:t xml:space="preserve"> </w:t>
-      </w:r>
-      <w:r>
-        <w:rPr>
-          <w:rStyle w:val="Lienhypertexte"/>
-          <w:noProof/>
-        </w:rPr>
-        <w:drawing>
-          <wp:inline distT="0" distB="0" distL="0" distR="0" wp14:anchorId="62105C26" wp14:editId="28AC140B">
-            <wp:extent cx="3620005" cy="3667637"/>
-            <wp:effectExtent l="0" t="0" r="0" b="9525"/>
-            <wp:docPr id="9" name="Image 9"/>
             <wp:cNvGraphicFramePr>
               <a:graphicFrameLocks xmlns:a="http://schemas.openxmlformats.org/drawingml/2006/main" noChangeAspect="1"/>
             </wp:cNvGraphicFramePr>
@@ -7568,7 +6350,7 @@
                   <pic:spPr>
                     <a:xfrm>
                       <a:off x="0" y="0"/>
-                      <a:ext cx="3620005" cy="3667637"/>
+                      <a:ext cx="4086225" cy="3295650"/>
                     </a:xfrm>
                     <a:prstGeom prst="rect">
                       <a:avLst/>
@@ -7583,158 +6365,34 @@
     </w:p>
     <w:p>
       <w:pPr>
-        <w:pStyle w:val="Paragraphedeliste"/>
-        <w:numPr>
-          <w:ilvl w:val="0"/>
-          <w:numId w:val="16"/>
-        </w:numPr>
         <w:rPr>
           <w:rFonts w:ascii="Cascadia Mono" w:hAnsi="Cascadia Mono" w:cs="Cascadia Mono"/>
           <w:color w:val="000000"/>
           <w:sz w:val="19"/>
           <w:szCs w:val="19"/>
-          <w:lang w:val="fr-CH" w:eastAsia="fr-CH"/>
-        </w:rPr>
-      </w:pPr>
-      <w:r>
-        <w:rPr>
-          <w:noProof/>
-        </w:rPr>
-        <w:t>Choix d’un synonyme :</w:t>
-      </w:r>
-      <w:r>
+          <w:lang w:val="en-US" w:eastAsia="fr-CH"/>
+        </w:rPr>
+      </w:pPr>
+    </w:p>
+    <w:p>
+      <w:pPr>
         <w:rPr>
           <w:rFonts w:ascii="Cascadia Mono" w:hAnsi="Cascadia Mono" w:cs="Cascadia Mono"/>
           <w:color w:val="000000"/>
           <w:sz w:val="19"/>
           <w:szCs w:val="19"/>
-          <w:lang w:val="fr-CH" w:eastAsia="fr-CH"/>
-        </w:rPr>
-        <w:t xml:space="preserve"> « </w:t>
-      </w:r>
-      <w:proofErr w:type="spellStart"/>
-      <w:r>
-        <w:rPr>
-          <w:rFonts w:ascii="Cascadia Mono" w:hAnsi="Cascadia Mono" w:cs="Cascadia Mono"/>
-          <w:color w:val="000000"/>
-          <w:sz w:val="19"/>
-          <w:szCs w:val="19"/>
-          <w:lang w:val="fr-CH" w:eastAsia="fr-CH"/>
-        </w:rPr>
-        <w:t>erase</w:t>
-      </w:r>
-      <w:proofErr w:type="spellEnd"/>
-      <w:r>
-        <w:rPr>
-          <w:rFonts w:ascii="Cascadia Mono" w:hAnsi="Cascadia Mono" w:cs="Cascadia Mono"/>
-          <w:color w:val="000000"/>
-          <w:sz w:val="19"/>
-          <w:szCs w:val="19"/>
-          <w:lang w:val="fr-CH" w:eastAsia="fr-CH"/>
-        </w:rPr>
-        <w:t> ».</w:t>
-      </w:r>
-    </w:p>
-    <w:p>
-      <w:pPr>
-        <w:pStyle w:val="Paragraphedeliste"/>
-        <w:numPr>
-          <w:ilvl w:val="0"/>
-          <w:numId w:val="16"/>
-        </w:numPr>
-        <w:rPr>
-          <w:rFonts w:ascii="Cascadia Mono" w:hAnsi="Cascadia Mono" w:cs="Cascadia Mono"/>
-          <w:color w:val="000000"/>
-          <w:sz w:val="19"/>
-          <w:szCs w:val="19"/>
-          <w:lang w:val="fr-CH" w:eastAsia="fr-CH"/>
+          <w:lang w:val="en-US" w:eastAsia="fr-CH"/>
         </w:rPr>
       </w:pPr>
       <w:r>
         <w:rPr>
           <w:noProof/>
         </w:rPr>
-        <w:t>Utilisation de Docker.</w:t>
-      </w:r>
-    </w:p>
-    <w:p>
-      <w:pPr>
-        <w:rPr>
-          <w:rFonts w:ascii="Cascadia Mono" w:hAnsi="Cascadia Mono" w:cs="Cascadia Mono"/>
-          <w:color w:val="000000"/>
-          <w:sz w:val="19"/>
-          <w:szCs w:val="19"/>
-          <w:lang w:val="fr-CH" w:eastAsia="fr-CH"/>
-        </w:rPr>
-      </w:pPr>
-    </w:p>
-    <w:p>
-      <w:pPr>
-        <w:rPr>
-          <w:rFonts w:ascii="Cascadia Mono" w:hAnsi="Cascadia Mono" w:cs="Cascadia Mono"/>
-          <w:color w:val="000000"/>
-          <w:sz w:val="19"/>
-          <w:szCs w:val="19"/>
-          <w:lang w:val="fr-CH" w:eastAsia="fr-CH"/>
-        </w:rPr>
-      </w:pPr>
-    </w:p>
-    <w:p>
-      <w:pPr>
-        <w:rPr>
-          <w:rFonts w:ascii="Cascadia Mono" w:hAnsi="Cascadia Mono" w:cs="Cascadia Mono"/>
-          <w:color w:val="000000"/>
-          <w:sz w:val="19"/>
-          <w:szCs w:val="19"/>
-          <w:lang w:val="fr-CH" w:eastAsia="fr-CH"/>
-        </w:rPr>
-      </w:pPr>
-      <w:r>
-        <w:rPr>
-          <w:rFonts w:ascii="Cascadia Mono" w:hAnsi="Cascadia Mono" w:cs="Cascadia Mono"/>
-          <w:color w:val="000000"/>
-          <w:sz w:val="19"/>
-          <w:szCs w:val="19"/>
-          <w:lang w:val="fr-CH" w:eastAsia="fr-CH"/>
-        </w:rPr>
-        <w:t>Tests :</w:t>
-      </w:r>
-    </w:p>
-    <w:p>
-      <w:pPr>
-        <w:pStyle w:val="Paragraphedeliste"/>
-        <w:numPr>
-          <w:ilvl w:val="1"/>
-          <w:numId w:val="10"/>
-        </w:numPr>
-        <w:rPr>
-          <w:rFonts w:ascii="Cascadia Mono" w:hAnsi="Cascadia Mono" w:cs="Cascadia Mono"/>
-          <w:color w:val="000000"/>
-          <w:sz w:val="19"/>
-          <w:szCs w:val="19"/>
-          <w:lang w:val="fr-CH" w:eastAsia="fr-CH"/>
-        </w:rPr>
-      </w:pPr>
-      <w:r>
-        <w:rPr>
-          <w:rFonts w:ascii="Cascadia Mono" w:hAnsi="Cascadia Mono" w:cs="Cascadia Mono"/>
-          <w:color w:val="000000"/>
-          <w:sz w:val="19"/>
-          <w:szCs w:val="19"/>
-          <w:lang w:val="fr-CH" w:eastAsia="fr-CH"/>
-        </w:rPr>
-        <w:lastRenderedPageBreak/>
-        <w:t xml:space="preserve">Logo et nom de l’application partagé : </w:t>
-      </w:r>
-      <w:r>
-        <w:rPr>
-          <w:noProof/>
-        </w:rPr>
         <w:drawing>
-          <wp:inline distT="0" distB="0" distL="0" distR="0" wp14:anchorId="264EECD5" wp14:editId="506E6CD8">
-            <wp:extent cx="5759450" cy="3408045"/>
-            <wp:effectExtent l="0" t="0" r="0" b="1905"/>
-            <wp:docPr id="6" name="Image 6"/>
+          <wp:inline distT="0" distB="0" distL="0" distR="0" wp14:anchorId="7466796A" wp14:editId="33CFF2EF">
+            <wp:extent cx="5759450" cy="1357630"/>
+            <wp:effectExtent l="0" t="0" r="0" b="0"/>
+            <wp:docPr id="4" name="Image 4"/>
             <wp:cNvGraphicFramePr>
               <a:graphicFrameLocks xmlns:a="http://schemas.openxmlformats.org/drawingml/2006/main" noChangeAspect="1"/>
             </wp:cNvGraphicFramePr>
@@ -7754,6 +6412,802 @@
                   <pic:spPr>
                     <a:xfrm>
                       <a:off x="0" y="0"/>
+                      <a:ext cx="5759450" cy="1357630"/>
+                    </a:xfrm>
+                    <a:prstGeom prst="rect">
+                      <a:avLst/>
+                    </a:prstGeom>
+                  </pic:spPr>
+                </pic:pic>
+              </a:graphicData>
+            </a:graphic>
+          </wp:inline>
+        </w:drawing>
+      </w:r>
+    </w:p>
+    <w:p>
+      <w:pPr>
+        <w:rPr>
+          <w:rFonts w:ascii="Cascadia Mono" w:hAnsi="Cascadia Mono" w:cs="Cascadia Mono"/>
+          <w:color w:val="000000"/>
+          <w:sz w:val="19"/>
+          <w:szCs w:val="19"/>
+          <w:lang w:val="en-US" w:eastAsia="fr-CH"/>
+        </w:rPr>
+      </w:pPr>
+      <w:r>
+        <w:rPr>
+          <w:noProof/>
+        </w:rPr>
+        <w:drawing>
+          <wp:inline distT="0" distB="0" distL="0" distR="0" wp14:anchorId="35D99926" wp14:editId="77D51853">
+            <wp:extent cx="2600325" cy="1704975"/>
+            <wp:effectExtent l="0" t="0" r="9525" b="9525"/>
+            <wp:docPr id="7" name="Image 7"/>
+            <wp:cNvGraphicFramePr>
+              <a:graphicFrameLocks xmlns:a="http://schemas.openxmlformats.org/drawingml/2006/main" noChangeAspect="1"/>
+            </wp:cNvGraphicFramePr>
+            <a:graphic xmlns:a="http://schemas.openxmlformats.org/drawingml/2006/main">
+              <a:graphicData uri="http://schemas.openxmlformats.org/drawingml/2006/picture">
+                <pic:pic xmlns:pic="http://schemas.openxmlformats.org/drawingml/2006/picture">
+                  <pic:nvPicPr>
+                    <pic:cNvPr id="1" name=""/>
+                    <pic:cNvPicPr/>
+                  </pic:nvPicPr>
+                  <pic:blipFill>
+                    <a:blip r:embed="rId25"/>
+                    <a:stretch>
+                      <a:fillRect/>
+                    </a:stretch>
+                  </pic:blipFill>
+                  <pic:spPr>
+                    <a:xfrm>
+                      <a:off x="0" y="0"/>
+                      <a:ext cx="2600325" cy="1704975"/>
+                    </a:xfrm>
+                    <a:prstGeom prst="rect">
+                      <a:avLst/>
+                    </a:prstGeom>
+                  </pic:spPr>
+                </pic:pic>
+              </a:graphicData>
+            </a:graphic>
+          </wp:inline>
+        </w:drawing>
+      </w:r>
+    </w:p>
+    <w:p>
+      <w:pPr>
+        <w:rPr>
+          <w:rFonts w:ascii="Cascadia Mono" w:hAnsi="Cascadia Mono" w:cs="Cascadia Mono"/>
+          <w:color w:val="000000"/>
+          <w:sz w:val="19"/>
+          <w:szCs w:val="19"/>
+          <w:lang w:val="en-US" w:eastAsia="fr-CH"/>
+        </w:rPr>
+      </w:pPr>
+      <w:r>
+        <w:rPr>
+          <w:rFonts w:ascii="Cascadia Mono" w:hAnsi="Cascadia Mono" w:cs="Cascadia Mono"/>
+          <w:noProof/>
+          <w:color w:val="000000"/>
+          <w:sz w:val="19"/>
+          <w:szCs w:val="19"/>
+          <w:lang w:val="en-US" w:eastAsia="fr-CH"/>
+        </w:rPr>
+        <w:lastRenderedPageBreak/>
+        <w:drawing>
+          <wp:inline distT="0" distB="0" distL="0" distR="0" wp14:anchorId="19A0975B" wp14:editId="40DB4265">
+            <wp:extent cx="3658111" cy="2715004"/>
+            <wp:effectExtent l="0" t="0" r="0" b="9525"/>
+            <wp:docPr id="12" name="Image 12"/>
+            <wp:cNvGraphicFramePr>
+              <a:graphicFrameLocks xmlns:a="http://schemas.openxmlformats.org/drawingml/2006/main" noChangeAspect="1"/>
+            </wp:cNvGraphicFramePr>
+            <a:graphic xmlns:a="http://schemas.openxmlformats.org/drawingml/2006/main">
+              <a:graphicData uri="http://schemas.openxmlformats.org/drawingml/2006/picture">
+                <pic:pic xmlns:pic="http://schemas.openxmlformats.org/drawingml/2006/picture">
+                  <pic:nvPicPr>
+                    <pic:cNvPr id="1" name=""/>
+                    <pic:cNvPicPr/>
+                  </pic:nvPicPr>
+                  <pic:blipFill>
+                    <a:blip r:embed="rId26"/>
+                    <a:stretch>
+                      <a:fillRect/>
+                    </a:stretch>
+                  </pic:blipFill>
+                  <pic:spPr>
+                    <a:xfrm>
+                      <a:off x="0" y="0"/>
+                      <a:ext cx="3658111" cy="2715004"/>
+                    </a:xfrm>
+                    <a:prstGeom prst="rect">
+                      <a:avLst/>
+                    </a:prstGeom>
+                  </pic:spPr>
+                </pic:pic>
+              </a:graphicData>
+            </a:graphic>
+          </wp:inline>
+        </w:drawing>
+      </w:r>
+    </w:p>
+    <w:p>
+      <w:pPr>
+        <w:rPr>
+          <w:rFonts w:ascii="Cascadia Mono" w:hAnsi="Cascadia Mono" w:cs="Cascadia Mono"/>
+          <w:color w:val="000000"/>
+          <w:sz w:val="19"/>
+          <w:szCs w:val="19"/>
+          <w:lang w:val="en-US" w:eastAsia="fr-CH"/>
+        </w:rPr>
+      </w:pPr>
+    </w:p>
+    <w:p>
+      <w:pPr>
+        <w:rPr>
+          <w:rFonts w:ascii="Cascadia Mono" w:hAnsi="Cascadia Mono" w:cs="Cascadia Mono"/>
+          <w:color w:val="000000"/>
+          <w:sz w:val="19"/>
+          <w:szCs w:val="19"/>
+          <w:lang w:val="en-US" w:eastAsia="fr-CH"/>
+        </w:rPr>
+      </w:pPr>
+      <w:r>
+        <w:rPr>
+          <w:rFonts w:ascii="Cascadia Mono" w:hAnsi="Cascadia Mono" w:cs="Cascadia Mono"/>
+          <w:color w:val="000000"/>
+          <w:sz w:val="19"/>
+          <w:szCs w:val="19"/>
+          <w:lang w:val="en-US" w:eastAsia="fr-CH"/>
+        </w:rPr>
+        <w:t>Solutions:</w:t>
+      </w:r>
+    </w:p>
+    <w:p>
+      <w:pPr>
+        <w:pStyle w:val="Paragraphedeliste"/>
+        <w:numPr>
+          <w:ilvl w:val="0"/>
+          <w:numId w:val="16"/>
+        </w:numPr>
+        <w:rPr>
+          <w:szCs w:val="14"/>
+          <w:lang w:val="en-US"/>
+        </w:rPr>
+      </w:pPr>
+      <w:r>
+        <w:rPr>
+          <w:noProof/>
+        </w:rPr>
+        <w:drawing>
+          <wp:inline distT="0" distB="0" distL="0" distR="0" wp14:anchorId="4B01CC25" wp14:editId="182A6421">
+            <wp:extent cx="5759450" cy="841375"/>
+            <wp:effectExtent l="0" t="0" r="0" b="0"/>
+            <wp:docPr id="2" name="Image 2"/>
+            <wp:cNvGraphicFramePr>
+              <a:graphicFrameLocks xmlns:a="http://schemas.openxmlformats.org/drawingml/2006/main" noChangeAspect="1"/>
+            </wp:cNvGraphicFramePr>
+            <a:graphic xmlns:a="http://schemas.openxmlformats.org/drawingml/2006/main">
+              <a:graphicData uri="http://schemas.openxmlformats.org/drawingml/2006/picture">
+                <pic:pic xmlns:pic="http://schemas.openxmlformats.org/drawingml/2006/picture">
+                  <pic:nvPicPr>
+                    <pic:cNvPr id="1" name=""/>
+                    <pic:cNvPicPr/>
+                  </pic:nvPicPr>
+                  <pic:blipFill>
+                    <a:blip r:embed="rId27"/>
+                    <a:stretch>
+                      <a:fillRect/>
+                    </a:stretch>
+                  </pic:blipFill>
+                  <pic:spPr>
+                    <a:xfrm>
+                      <a:off x="0" y="0"/>
+                      <a:ext cx="5759450" cy="841375"/>
+                    </a:xfrm>
+                    <a:prstGeom prst="rect">
+                      <a:avLst/>
+                    </a:prstGeom>
+                  </pic:spPr>
+                </pic:pic>
+              </a:graphicData>
+            </a:graphic>
+          </wp:inline>
+        </w:drawing>
+      </w:r>
+    </w:p>
+    <w:p>
+      <w:pPr>
+        <w:autoSpaceDE w:val="0"/>
+        <w:autoSpaceDN w:val="0"/>
+        <w:adjustRightInd w:val="0"/>
+        <w:ind w:left="720"/>
+        <w:rPr>
+          <w:rFonts w:ascii="Cascadia Mono" w:hAnsi="Cascadia Mono" w:cs="Cascadia Mono"/>
+          <w:color w:val="000000"/>
+          <w:sz w:val="19"/>
+          <w:szCs w:val="19"/>
+          <w:lang w:val="en-US" w:eastAsia="fr-CH"/>
+        </w:rPr>
+      </w:pPr>
+      <w:r>
+        <w:rPr>
+          <w:rFonts w:ascii="Cascadia Mono" w:hAnsi="Cascadia Mono" w:cs="Cascadia Mono"/>
+          <w:color w:val="000000"/>
+          <w:sz w:val="19"/>
+          <w:szCs w:val="19"/>
+          <w:lang w:val="en-US" w:eastAsia="fr-CH"/>
+        </w:rPr>
+        <w:t xml:space="preserve">UserCreationPage userCreation = </w:t>
+      </w:r>
+      <w:r>
+        <w:rPr>
+          <w:rFonts w:ascii="Cascadia Mono" w:hAnsi="Cascadia Mono" w:cs="Cascadia Mono"/>
+          <w:color w:val="0000FF"/>
+          <w:sz w:val="19"/>
+          <w:szCs w:val="19"/>
+          <w:lang w:val="en-US" w:eastAsia="fr-CH"/>
+        </w:rPr>
+        <w:t>new</w:t>
+      </w:r>
+      <w:r>
+        <w:rPr>
+          <w:rFonts w:ascii="Cascadia Mono" w:hAnsi="Cascadia Mono" w:cs="Cascadia Mono"/>
+          <w:color w:val="000000"/>
+          <w:sz w:val="19"/>
+          <w:szCs w:val="19"/>
+          <w:lang w:val="en-US" w:eastAsia="fr-CH"/>
+        </w:rPr>
+        <w:t xml:space="preserve"> UserCreationPage();</w:t>
+      </w:r>
+    </w:p>
+    <w:p>
+      <w:pPr>
+        <w:autoSpaceDE w:val="0"/>
+        <w:autoSpaceDN w:val="0"/>
+        <w:adjustRightInd w:val="0"/>
+        <w:ind w:left="708"/>
+        <w:rPr>
+          <w:rFonts w:ascii="Cascadia Mono" w:hAnsi="Cascadia Mono" w:cs="Cascadia Mono"/>
+          <w:color w:val="000000"/>
+          <w:sz w:val="19"/>
+          <w:szCs w:val="19"/>
+          <w:lang w:val="en-US" w:eastAsia="fr-CH"/>
+        </w:rPr>
+      </w:pPr>
+      <w:r>
+        <w:rPr>
+          <w:rFonts w:ascii="Cascadia Mono" w:hAnsi="Cascadia Mono" w:cs="Cascadia Mono"/>
+          <w:color w:val="000000"/>
+          <w:sz w:val="19"/>
+          <w:szCs w:val="19"/>
+          <w:lang w:val="en-US" w:eastAsia="fr-CH"/>
+        </w:rPr>
+        <w:t xml:space="preserve">TasksTodoPage tasksTodo = </w:t>
+      </w:r>
+      <w:r>
+        <w:rPr>
+          <w:rFonts w:ascii="Cascadia Mono" w:hAnsi="Cascadia Mono" w:cs="Cascadia Mono"/>
+          <w:color w:val="0000FF"/>
+          <w:sz w:val="19"/>
+          <w:szCs w:val="19"/>
+          <w:lang w:val="en-US" w:eastAsia="fr-CH"/>
+        </w:rPr>
+        <w:t>new</w:t>
+      </w:r>
+      <w:r>
+        <w:rPr>
+          <w:rFonts w:ascii="Cascadia Mono" w:hAnsi="Cascadia Mono" w:cs="Cascadia Mono"/>
+          <w:color w:val="000000"/>
+          <w:sz w:val="19"/>
+          <w:szCs w:val="19"/>
+          <w:lang w:val="en-US" w:eastAsia="fr-CH"/>
+        </w:rPr>
+        <w:t xml:space="preserve"> TasksTodoPage();</w:t>
+      </w:r>
+    </w:p>
+    <w:p>
+      <w:pPr>
+        <w:autoSpaceDE w:val="0"/>
+        <w:autoSpaceDN w:val="0"/>
+        <w:adjustRightInd w:val="0"/>
+        <w:ind w:left="708"/>
+        <w:rPr>
+          <w:rFonts w:ascii="Cascadia Mono" w:hAnsi="Cascadia Mono" w:cs="Cascadia Mono"/>
+          <w:color w:val="000000"/>
+          <w:sz w:val="19"/>
+          <w:szCs w:val="19"/>
+          <w:lang w:val="en-US" w:eastAsia="fr-CH"/>
+        </w:rPr>
+      </w:pPr>
+      <w:r>
+        <w:rPr>
+          <w:rFonts w:ascii="Cascadia Mono" w:hAnsi="Cascadia Mono" w:cs="Cascadia Mono"/>
+          <w:color w:val="000000"/>
+          <w:sz w:val="19"/>
+          <w:szCs w:val="19"/>
+          <w:lang w:val="en-US" w:eastAsia="fr-CH"/>
+        </w:rPr>
+        <w:t xml:space="preserve">AddTaskPage addTask = </w:t>
+      </w:r>
+      <w:r>
+        <w:rPr>
+          <w:rFonts w:ascii="Cascadia Mono" w:hAnsi="Cascadia Mono" w:cs="Cascadia Mono"/>
+          <w:color w:val="0000FF"/>
+          <w:sz w:val="19"/>
+          <w:szCs w:val="19"/>
+          <w:lang w:val="en-US" w:eastAsia="fr-CH"/>
+        </w:rPr>
+        <w:t>new</w:t>
+      </w:r>
+      <w:r>
+        <w:rPr>
+          <w:rFonts w:ascii="Cascadia Mono" w:hAnsi="Cascadia Mono" w:cs="Cascadia Mono"/>
+          <w:color w:val="000000"/>
+          <w:sz w:val="19"/>
+          <w:szCs w:val="19"/>
+          <w:lang w:val="en-US" w:eastAsia="fr-CH"/>
+        </w:rPr>
+        <w:t xml:space="preserve"> AddTaskPage();</w:t>
+      </w:r>
+    </w:p>
+    <w:p>
+      <w:pPr>
+        <w:autoSpaceDE w:val="0"/>
+        <w:autoSpaceDN w:val="0"/>
+        <w:adjustRightInd w:val="0"/>
+        <w:ind w:left="708"/>
+        <w:rPr>
+          <w:rFonts w:ascii="Cascadia Mono" w:hAnsi="Cascadia Mono" w:cs="Cascadia Mono"/>
+          <w:color w:val="000000"/>
+          <w:sz w:val="19"/>
+          <w:szCs w:val="19"/>
+          <w:lang w:val="en-US" w:eastAsia="fr-CH"/>
+        </w:rPr>
+      </w:pPr>
+      <w:r>
+        <w:rPr>
+          <w:rFonts w:ascii="Cascadia Mono" w:hAnsi="Cascadia Mono" w:cs="Cascadia Mono"/>
+          <w:color w:val="000000"/>
+          <w:sz w:val="19"/>
+          <w:szCs w:val="19"/>
+          <w:lang w:val="en-US" w:eastAsia="fr-CH"/>
+        </w:rPr>
+        <w:t xml:space="preserve">TasksDonePage tasksDone = </w:t>
+      </w:r>
+      <w:r>
+        <w:rPr>
+          <w:rFonts w:ascii="Cascadia Mono" w:hAnsi="Cascadia Mono" w:cs="Cascadia Mono"/>
+          <w:color w:val="0000FF"/>
+          <w:sz w:val="19"/>
+          <w:szCs w:val="19"/>
+          <w:lang w:val="en-US" w:eastAsia="fr-CH"/>
+        </w:rPr>
+        <w:t>new</w:t>
+      </w:r>
+      <w:r>
+        <w:rPr>
+          <w:rFonts w:ascii="Cascadia Mono" w:hAnsi="Cascadia Mono" w:cs="Cascadia Mono"/>
+          <w:color w:val="000000"/>
+          <w:sz w:val="19"/>
+          <w:szCs w:val="19"/>
+          <w:lang w:val="en-US" w:eastAsia="fr-CH"/>
+        </w:rPr>
+        <w:t xml:space="preserve"> TasksDonePage();</w:t>
+      </w:r>
+    </w:p>
+    <w:p>
+      <w:pPr>
+        <w:ind w:left="720"/>
+        <w:rPr>
+          <w:rFonts w:ascii="Cascadia Mono" w:hAnsi="Cascadia Mono" w:cs="Cascadia Mono"/>
+          <w:color w:val="000000"/>
+          <w:sz w:val="19"/>
+          <w:szCs w:val="19"/>
+          <w:lang w:val="en-US" w:eastAsia="fr-CH"/>
+        </w:rPr>
+      </w:pPr>
+      <w:r>
+        <w:rPr>
+          <w:rFonts w:ascii="Cascadia Mono" w:hAnsi="Cascadia Mono" w:cs="Cascadia Mono"/>
+          <w:color w:val="000000"/>
+          <w:sz w:val="19"/>
+          <w:szCs w:val="19"/>
+          <w:lang w:val="en-US" w:eastAsia="fr-CH"/>
+        </w:rPr>
+        <w:t>Application.Run(</w:t>
+      </w:r>
+      <w:r>
+        <w:rPr>
+          <w:rFonts w:ascii="Cascadia Mono" w:hAnsi="Cascadia Mono" w:cs="Cascadia Mono"/>
+          <w:color w:val="0000FF"/>
+          <w:sz w:val="19"/>
+          <w:szCs w:val="19"/>
+          <w:lang w:val="en-US" w:eastAsia="fr-CH"/>
+        </w:rPr>
+        <w:t>new</w:t>
+      </w:r>
+      <w:r>
+        <w:rPr>
+          <w:rFonts w:ascii="Cascadia Mono" w:hAnsi="Cascadia Mono" w:cs="Cascadia Mono"/>
+          <w:color w:val="000000"/>
+          <w:sz w:val="19"/>
+          <w:szCs w:val="19"/>
+          <w:lang w:val="en-US" w:eastAsia="fr-CH"/>
+        </w:rPr>
+        <w:t xml:space="preserve"> HomePage(userCreation, tasksTodo, addTask, tasksDone));</w:t>
+      </w:r>
+    </w:p>
+    <w:p>
+      <w:pPr>
+        <w:rPr>
+          <w:rFonts w:ascii="Cascadia Mono" w:hAnsi="Cascadia Mono" w:cs="Cascadia Mono"/>
+          <w:color w:val="000000"/>
+          <w:sz w:val="19"/>
+          <w:szCs w:val="19"/>
+          <w:lang w:val="en-US" w:eastAsia="fr-CH"/>
+        </w:rPr>
+      </w:pPr>
+    </w:p>
+    <w:p>
+      <w:pPr>
+        <w:rPr>
+          <w:rFonts w:ascii="Cascadia Mono" w:hAnsi="Cascadia Mono" w:cs="Cascadia Mono"/>
+          <w:color w:val="000000"/>
+          <w:sz w:val="19"/>
+          <w:szCs w:val="19"/>
+          <w:lang w:val="en-US" w:eastAsia="fr-CH"/>
+        </w:rPr>
+      </w:pPr>
+    </w:p>
+    <w:p>
+      <w:pPr>
+        <w:pStyle w:val="Paragraphedeliste"/>
+        <w:numPr>
+          <w:ilvl w:val="0"/>
+          <w:numId w:val="16"/>
+        </w:numPr>
+        <w:rPr>
+          <w:rFonts w:ascii="Cascadia Mono" w:hAnsi="Cascadia Mono" w:cs="Cascadia Mono"/>
+          <w:color w:val="000000"/>
+          <w:sz w:val="19"/>
+          <w:szCs w:val="19"/>
+          <w:lang w:val="en-US" w:eastAsia="fr-CH"/>
+        </w:rPr>
+      </w:pPr>
+      <w:r>
+        <w:rPr>
+          <w:noProof/>
+        </w:rPr>
+        <w:drawing>
+          <wp:inline distT="0" distB="0" distL="0" distR="0" wp14:anchorId="5663E598" wp14:editId="516BEAEF">
+            <wp:extent cx="5743575" cy="2133600"/>
+            <wp:effectExtent l="0" t="0" r="9525" b="0"/>
+            <wp:docPr id="8" name="Image 8"/>
+            <wp:cNvGraphicFramePr>
+              <a:graphicFrameLocks xmlns:a="http://schemas.openxmlformats.org/drawingml/2006/main" noChangeAspect="1"/>
+            </wp:cNvGraphicFramePr>
+            <a:graphic xmlns:a="http://schemas.openxmlformats.org/drawingml/2006/main">
+              <a:graphicData uri="http://schemas.openxmlformats.org/drawingml/2006/picture">
+                <pic:pic xmlns:pic="http://schemas.openxmlformats.org/drawingml/2006/picture">
+                  <pic:nvPicPr>
+                    <pic:cNvPr id="1" name=""/>
+                    <pic:cNvPicPr/>
+                  </pic:nvPicPr>
+                  <pic:blipFill>
+                    <a:blip r:embed="rId28"/>
+                    <a:stretch>
+                      <a:fillRect/>
+                    </a:stretch>
+                  </pic:blipFill>
+                  <pic:spPr>
+                    <a:xfrm>
+                      <a:off x="0" y="0"/>
+                      <a:ext cx="5743575" cy="2133600"/>
+                    </a:xfrm>
+                    <a:prstGeom prst="rect">
+                      <a:avLst/>
+                    </a:prstGeom>
+                  </pic:spPr>
+                </pic:pic>
+              </a:graphicData>
+            </a:graphic>
+          </wp:inline>
+        </w:drawing>
+      </w:r>
+    </w:p>
+    <w:p>
+      <w:pPr>
+        <w:pStyle w:val="Paragraphedeliste"/>
+        <w:rPr>
+          <w:rFonts w:ascii="Cascadia Mono" w:hAnsi="Cascadia Mono" w:cs="Cascadia Mono"/>
+          <w:color w:val="000000"/>
+          <w:sz w:val="19"/>
+          <w:szCs w:val="19"/>
+          <w:lang w:val="en-US" w:eastAsia="fr-CH"/>
+        </w:rPr>
+      </w:pPr>
+    </w:p>
+    <w:p>
+      <w:pPr>
+        <w:pStyle w:val="Paragraphedeliste"/>
+        <w:numPr>
+          <w:ilvl w:val="0"/>
+          <w:numId w:val="16"/>
+        </w:numPr>
+        <w:rPr>
+          <w:rStyle w:val="Lienhypertexte"/>
+          <w:rFonts w:ascii="Cascadia Mono" w:hAnsi="Cascadia Mono" w:cs="Cascadia Mono"/>
+          <w:color w:val="000000"/>
+          <w:sz w:val="19"/>
+          <w:szCs w:val="19"/>
+          <w:u w:val="none"/>
+          <w:lang w:val="fr-CH" w:eastAsia="fr-CH"/>
+        </w:rPr>
+      </w:pPr>
+      <w:r>
+        <w:rPr>
+          <w:noProof/>
+        </w:rPr>
+        <w:lastRenderedPageBreak/>
+        <w:drawing>
+          <wp:inline distT="0" distB="0" distL="0" distR="0" wp14:anchorId="4B8B51FA" wp14:editId="4FD2C9B3">
+            <wp:extent cx="5759450" cy="2386965"/>
+            <wp:effectExtent l="0" t="0" r="0" b="0"/>
+            <wp:docPr id="5" name="Image 5"/>
+            <wp:cNvGraphicFramePr>
+              <a:graphicFrameLocks xmlns:a="http://schemas.openxmlformats.org/drawingml/2006/main" noChangeAspect="1"/>
+            </wp:cNvGraphicFramePr>
+            <a:graphic xmlns:a="http://schemas.openxmlformats.org/drawingml/2006/main">
+              <a:graphicData uri="http://schemas.openxmlformats.org/drawingml/2006/picture">
+                <pic:pic xmlns:pic="http://schemas.openxmlformats.org/drawingml/2006/picture">
+                  <pic:nvPicPr>
+                    <pic:cNvPr id="1" name=""/>
+                    <pic:cNvPicPr/>
+                  </pic:nvPicPr>
+                  <pic:blipFill>
+                    <a:blip r:embed="rId29"/>
+                    <a:stretch>
+                      <a:fillRect/>
+                    </a:stretch>
+                  </pic:blipFill>
+                  <pic:spPr>
+                    <a:xfrm>
+                      <a:off x="0" y="0"/>
+                      <a:ext cx="5759450" cy="2386965"/>
+                    </a:xfrm>
+                    <a:prstGeom prst="rect">
+                      <a:avLst/>
+                    </a:prstGeom>
+                  </pic:spPr>
+                </pic:pic>
+              </a:graphicData>
+            </a:graphic>
+          </wp:inline>
+        </w:drawing>
+      </w:r>
+      <w:r>
+        <w:rPr>
+          <w:rFonts w:ascii="Cascadia Mono" w:hAnsi="Cascadia Mono" w:cs="Cascadia Mono"/>
+          <w:color w:val="000000"/>
+          <w:sz w:val="19"/>
+          <w:szCs w:val="19"/>
+          <w:lang w:val="fr-CH" w:eastAsia="fr-CH"/>
+        </w:rPr>
+        <w:t xml:space="preserve"> Arrêt des tâches, éteindre et re-allumer la machine. Source :</w:t>
+      </w:r>
+      <w:r>
+        <w:t xml:space="preserve"> </w:t>
+      </w:r>
+      <w:hyperlink r:id="rId30" w:history="1">
+        <w:r>
+          <w:rPr>
+            <w:rStyle w:val="Lienhypertexte"/>
+          </w:rPr>
+          <w:t>La compilation de Visual Studio échoue: impossible de copier le fichier exe d'objdebug vers bindebug</w:t>
+        </w:r>
+      </w:hyperlink>
+      <w:r>
+        <w:rPr>
+          <w:rStyle w:val="Lienhypertexte"/>
+        </w:rPr>
+        <w:t xml:space="preserve"> </w:t>
+      </w:r>
+      <w:r>
+        <w:rPr>
+          <w:rStyle w:val="Lienhypertexte"/>
+          <w:noProof/>
+        </w:rPr>
+        <w:drawing>
+          <wp:inline distT="0" distB="0" distL="0" distR="0" wp14:anchorId="62105C26" wp14:editId="28AC140B">
+            <wp:extent cx="3620005" cy="3667637"/>
+            <wp:effectExtent l="0" t="0" r="0" b="9525"/>
+            <wp:docPr id="9" name="Image 9"/>
+            <wp:cNvGraphicFramePr>
+              <a:graphicFrameLocks xmlns:a="http://schemas.openxmlformats.org/drawingml/2006/main" noChangeAspect="1"/>
+            </wp:cNvGraphicFramePr>
+            <a:graphic xmlns:a="http://schemas.openxmlformats.org/drawingml/2006/main">
+              <a:graphicData uri="http://schemas.openxmlformats.org/drawingml/2006/picture">
+                <pic:pic xmlns:pic="http://schemas.openxmlformats.org/drawingml/2006/picture">
+                  <pic:nvPicPr>
+                    <pic:cNvPr id="1" name=""/>
+                    <pic:cNvPicPr/>
+                  </pic:nvPicPr>
+                  <pic:blipFill>
+                    <a:blip r:embed="rId31"/>
+                    <a:stretch>
+                      <a:fillRect/>
+                    </a:stretch>
+                  </pic:blipFill>
+                  <pic:spPr>
+                    <a:xfrm>
+                      <a:off x="0" y="0"/>
+                      <a:ext cx="3620005" cy="3667637"/>
+                    </a:xfrm>
+                    <a:prstGeom prst="rect">
+                      <a:avLst/>
+                    </a:prstGeom>
+                  </pic:spPr>
+                </pic:pic>
+              </a:graphicData>
+            </a:graphic>
+          </wp:inline>
+        </w:drawing>
+      </w:r>
+    </w:p>
+    <w:p>
+      <w:pPr>
+        <w:pStyle w:val="Paragraphedeliste"/>
+        <w:numPr>
+          <w:ilvl w:val="0"/>
+          <w:numId w:val="16"/>
+        </w:numPr>
+        <w:rPr>
+          <w:rFonts w:ascii="Cascadia Mono" w:hAnsi="Cascadia Mono" w:cs="Cascadia Mono"/>
+          <w:color w:val="000000"/>
+          <w:sz w:val="19"/>
+          <w:szCs w:val="19"/>
+          <w:lang w:val="fr-CH" w:eastAsia="fr-CH"/>
+        </w:rPr>
+      </w:pPr>
+      <w:r>
+        <w:rPr>
+          <w:noProof/>
+        </w:rPr>
+        <w:t>Choix d’un synonyme :</w:t>
+      </w:r>
+      <w:r>
+        <w:rPr>
+          <w:rFonts w:ascii="Cascadia Mono" w:hAnsi="Cascadia Mono" w:cs="Cascadia Mono"/>
+          <w:color w:val="000000"/>
+          <w:sz w:val="19"/>
+          <w:szCs w:val="19"/>
+          <w:lang w:val="fr-CH" w:eastAsia="fr-CH"/>
+        </w:rPr>
+        <w:t xml:space="preserve"> « erase ».</w:t>
+      </w:r>
+    </w:p>
+    <w:p>
+      <w:pPr>
+        <w:pStyle w:val="Paragraphedeliste"/>
+        <w:numPr>
+          <w:ilvl w:val="0"/>
+          <w:numId w:val="16"/>
+        </w:numPr>
+        <w:rPr>
+          <w:rFonts w:ascii="Cascadia Mono" w:hAnsi="Cascadia Mono" w:cs="Cascadia Mono"/>
+          <w:color w:val="000000"/>
+          <w:sz w:val="19"/>
+          <w:szCs w:val="19"/>
+          <w:lang w:val="fr-CH" w:eastAsia="fr-CH"/>
+        </w:rPr>
+      </w:pPr>
+      <w:r>
+        <w:rPr>
+          <w:noProof/>
+        </w:rPr>
+        <w:t>Utilisation de Docker.</w:t>
+      </w:r>
+    </w:p>
+    <w:p>
+      <w:pPr>
+        <w:rPr>
+          <w:rFonts w:ascii="Cascadia Mono" w:hAnsi="Cascadia Mono" w:cs="Cascadia Mono"/>
+          <w:color w:val="000000"/>
+          <w:sz w:val="19"/>
+          <w:szCs w:val="19"/>
+          <w:lang w:val="fr-CH" w:eastAsia="fr-CH"/>
+        </w:rPr>
+      </w:pPr>
+    </w:p>
+    <w:p>
+      <w:pPr>
+        <w:rPr>
+          <w:rFonts w:ascii="Cascadia Mono" w:hAnsi="Cascadia Mono" w:cs="Cascadia Mono"/>
+          <w:color w:val="000000"/>
+          <w:sz w:val="19"/>
+          <w:szCs w:val="19"/>
+          <w:lang w:val="fr-CH" w:eastAsia="fr-CH"/>
+        </w:rPr>
+      </w:pPr>
+    </w:p>
+    <w:p>
+      <w:pPr>
+        <w:rPr>
+          <w:rFonts w:ascii="Cascadia Mono" w:hAnsi="Cascadia Mono" w:cs="Cascadia Mono"/>
+          <w:color w:val="000000"/>
+          <w:sz w:val="19"/>
+          <w:szCs w:val="19"/>
+          <w:lang w:val="fr-CH" w:eastAsia="fr-CH"/>
+        </w:rPr>
+      </w:pPr>
+      <w:r>
+        <w:rPr>
+          <w:rFonts w:ascii="Cascadia Mono" w:hAnsi="Cascadia Mono" w:cs="Cascadia Mono"/>
+          <w:color w:val="000000"/>
+          <w:sz w:val="19"/>
+          <w:szCs w:val="19"/>
+          <w:lang w:val="fr-CH" w:eastAsia="fr-CH"/>
+        </w:rPr>
+        <w:t>Tests :</w:t>
+      </w:r>
+    </w:p>
+    <w:p>
+      <w:pPr>
+        <w:pStyle w:val="Paragraphedeliste"/>
+        <w:numPr>
+          <w:ilvl w:val="1"/>
+          <w:numId w:val="10"/>
+        </w:numPr>
+        <w:rPr>
+          <w:rFonts w:ascii="Cascadia Mono" w:hAnsi="Cascadia Mono" w:cs="Cascadia Mono"/>
+          <w:color w:val="000000"/>
+          <w:sz w:val="19"/>
+          <w:szCs w:val="19"/>
+          <w:lang w:val="fr-CH" w:eastAsia="fr-CH"/>
+        </w:rPr>
+      </w:pPr>
+      <w:r>
+        <w:rPr>
+          <w:rFonts w:ascii="Cascadia Mono" w:hAnsi="Cascadia Mono" w:cs="Cascadia Mono"/>
+          <w:color w:val="000000"/>
+          <w:sz w:val="19"/>
+          <w:szCs w:val="19"/>
+          <w:lang w:val="fr-CH" w:eastAsia="fr-CH"/>
+        </w:rPr>
+        <w:lastRenderedPageBreak/>
+        <w:t xml:space="preserve">Logo et nom de l’application partagé : </w:t>
+      </w:r>
+      <w:r>
+        <w:rPr>
+          <w:noProof/>
+        </w:rPr>
+        <w:drawing>
+          <wp:inline distT="0" distB="0" distL="0" distR="0" wp14:anchorId="264EECD5" wp14:editId="506E6CD8">
+            <wp:extent cx="5759450" cy="3408045"/>
+            <wp:effectExtent l="0" t="0" r="0" b="1905"/>
+            <wp:docPr id="6" name="Image 6"/>
+            <wp:cNvGraphicFramePr>
+              <a:graphicFrameLocks xmlns:a="http://schemas.openxmlformats.org/drawingml/2006/main" noChangeAspect="1"/>
+            </wp:cNvGraphicFramePr>
+            <a:graphic xmlns:a="http://schemas.openxmlformats.org/drawingml/2006/main">
+              <a:graphicData uri="http://schemas.openxmlformats.org/drawingml/2006/picture">
+                <pic:pic xmlns:pic="http://schemas.openxmlformats.org/drawingml/2006/picture">
+                  <pic:nvPicPr>
+                    <pic:cNvPr id="1" name=""/>
+                    <pic:cNvPicPr/>
+                  </pic:nvPicPr>
+                  <pic:blipFill>
+                    <a:blip r:embed="rId32"/>
+                    <a:stretch>
+                      <a:fillRect/>
+                    </a:stretch>
+                  </pic:blipFill>
+                  <pic:spPr>
+                    <a:xfrm>
+                      <a:off x="0" y="0"/>
                       <a:ext cx="5759450" cy="3408045"/>
                     </a:xfrm>
                     <a:prstGeom prst="rect">
@@ -7833,8 +7287,8 @@
       </w:r>
     </w:p>
     <w:sectPr>
-      <w:headerReference w:type="default" r:id="rId25"/>
-      <w:footerReference w:type="default" r:id="rId26"/>
+      <w:headerReference w:type="default" r:id="rId33"/>
+      <w:footerReference w:type="default" r:id="rId34"/>
       <w:pgSz w:w="11906" w:h="16838" w:code="9"/>
       <w:pgMar w:top="1418" w:right="1418" w:bottom="1418" w:left="1418" w:header="720" w:footer="720" w:gutter="0"/>
       <w:cols w:space="720"/>
@@ -7876,21 +7330,12 @@
         <w:szCs w:val="16"/>
       </w:rPr>
     </w:pPr>
-    <w:proofErr w:type="gramStart"/>
     <w:r>
       <w:rPr>
         <w:sz w:val="16"/>
         <w:szCs w:val="16"/>
       </w:rPr>
-      <w:t>i</w:t>
-    </w:r>
-    <w:proofErr w:type="gramEnd"/>
-    <w:r>
-      <w:rPr>
-        <w:sz w:val="16"/>
-        <w:szCs w:val="16"/>
-      </w:rPr>
-      <w:t>-CQ VD Octobre 2010</w:t>
+      <w:t>i-CQ VD Octobre 2010</w:t>
     </w:r>
     <w:r>
       <w:rPr>
@@ -7952,23 +7397,7 @@
         <w:sz w:val="16"/>
         <w:szCs w:val="16"/>
       </w:rPr>
-      <w:t xml:space="preserve">Dernière </w:t>
-    </w:r>
-    <w:proofErr w:type="spellStart"/>
-    <w:r>
-      <w:rPr>
-        <w:sz w:val="16"/>
-        <w:szCs w:val="16"/>
-      </w:rPr>
-      <w:t>modif</w:t>
-    </w:r>
-    <w:proofErr w:type="spellEnd"/>
-    <w:r>
-      <w:rPr>
-        <w:sz w:val="16"/>
-        <w:szCs w:val="16"/>
-      </w:rPr>
-      <w:t> : 02.12.2010</w:t>
+      <w:t>Dernière modif : 02.12.2010</w:t>
     </w:r>
     <w:r>
       <w:rPr>
@@ -11207,15 +10636,6 @@
 </file>
 
 <file path=customXml/item1.xml><?xml version="1.0" encoding="utf-8"?>
-<?mso-contentType ?>
-<FormTemplates xmlns="http://schemas.microsoft.com/sharepoint/v3/contenttype/forms">
-  <Display>DocumentLibraryForm</Display>
-  <Edit>DocumentLibraryForm</Edit>
-  <New>DocumentLibraryForm</New>
-</FormTemplates>
-</file>
-
-<file path=customXml/item2.xml><?xml version="1.0" encoding="utf-8"?>
 <ct:contentTypeSchema xmlns:ct="http://schemas.microsoft.com/office/2006/metadata/contentType" xmlns:ma="http://schemas.microsoft.com/office/2006/metadata/properties/metaAttributes" ct:_="" ma:_="" ma:contentTypeName="Document" ma:contentTypeID="0x0101001ABD9BFFC9E543439C53A2705AE306EF" ma:contentTypeVersion="19" ma:contentTypeDescription="Crée un document." ma:contentTypeScope="" ma:versionID="f3418dd4ca302601ba73fa17965a3f21">
   <xsd:schema xmlns:xsd="http://www.w3.org/2001/XMLSchema" xmlns:xs="http://www.w3.org/2001/XMLSchema" xmlns:p="http://schemas.microsoft.com/office/2006/metadata/properties" xmlns:ns2="bf2f2df3-a963-4452-b0e7-67dabc627c35" xmlns:ns3="http://schemas.microsoft.com/sharepoint/v4" xmlns:ns4="f7d9f5a6-831d-4621-8c77-cbcaf993e406" targetNamespace="http://schemas.microsoft.com/office/2006/metadata/properties" ma:root="true" ma:fieldsID="5d82fd028d299635ce1df2d808d1b2ae" ns2:_="" ns3:_="" ns4:_="">
     <xsd:import namespace="bf2f2df3-a963-4452-b0e7-67dabc627c35"/>
@@ -11481,6 +10901,15 @@
 </ct:contentTypeSchema>
 </file>
 
+<file path=customXml/item2.xml><?xml version="1.0" encoding="utf-8"?>
+<?mso-contentType ?>
+<FormTemplates xmlns="http://schemas.microsoft.com/sharepoint/v3/contenttype/forms">
+  <Display>DocumentLibraryForm</Display>
+  <Edit>DocumentLibraryForm</Edit>
+  <New>DocumentLibraryForm</New>
+</FormTemplates>
+</file>
+
 <file path=customXml/item3.xml><?xml version="1.0" encoding="utf-8"?>
 <p:properties xmlns:p="http://schemas.microsoft.com/office/2006/metadata/properties" xmlns:xsi="http://www.w3.org/2001/XMLSchema-instance" xmlns:pc="http://schemas.microsoft.com/office/infopath/2007/PartnerControls">
   <documentManagement>
@@ -11494,14 +10923,6 @@
 </file>
 
 <file path=customXml/itemProps1.xml><?xml version="1.0" encoding="utf-8"?>
-<ds:datastoreItem xmlns:ds="http://schemas.openxmlformats.org/officeDocument/2006/customXml" ds:itemID="{1DADA05A-DA17-4CB0-90B5-C889667DD54A}">
-  <ds:schemaRefs>
-    <ds:schemaRef ds:uri="http://schemas.microsoft.com/sharepoint/v3/contenttype/forms"/>
-  </ds:schemaRefs>
-</ds:datastoreItem>
-</file>
-
-<file path=customXml/itemProps2.xml><?xml version="1.0" encoding="utf-8"?>
 <ds:datastoreItem xmlns:ds="http://schemas.openxmlformats.org/officeDocument/2006/customXml" ds:itemID="{A9A43FF3-6D16-4F24-809C-234E4FE25130}">
   <ds:schemaRefs>
     <ds:schemaRef ds:uri="http://schemas.microsoft.com/office/2006/metadata/contentType"/>
@@ -11521,6 +10942,14 @@
 </ds:datastoreItem>
 </file>
 
+<file path=customXml/itemProps2.xml><?xml version="1.0" encoding="utf-8"?>
+<ds:datastoreItem xmlns:ds="http://schemas.openxmlformats.org/officeDocument/2006/customXml" ds:itemID="{1DADA05A-DA17-4CB0-90B5-C889667DD54A}">
+  <ds:schemaRefs>
+    <ds:schemaRef ds:uri="http://schemas.microsoft.com/sharepoint/v3/contenttype/forms"/>
+  </ds:schemaRefs>
+</ds:datastoreItem>
+</file>
+
 <file path=customXml/itemProps3.xml><?xml version="1.0" encoding="utf-8"?>
 <ds:datastoreItem xmlns:ds="http://schemas.openxmlformats.org/officeDocument/2006/customXml" ds:itemID="{1596957B-C68E-418D-8E9E-2250DD10281B}">
   <ds:schemaRefs>

</xml_diff>

<commit_message>
docs : creation of a file for the encountered error in the app
</commit_message>
<xml_diff>
--- a/documents/Rapport.docx
+++ b/documents/Rapport.docx
@@ -2730,7 +2730,7 @@
                     <pic:cNvPicPr/>
                   </pic:nvPicPr>
                   <pic:blipFill>
-                    <a:blip r:embed="rId10"/>
+                    <a:blip r:embed="rId11"/>
                     <a:stretch>
                       <a:fillRect/>
                     </a:stretch>
@@ -2789,77 +2789,6 @@
             <wp:extent cx="2066925" cy="981075"/>
             <wp:effectExtent l="0" t="0" r="9525" b="9525"/>
             <wp:docPr id="11" name="Image 11"/>
-            <wp:cNvGraphicFramePr>
-              <a:graphicFrameLocks xmlns:a="http://schemas.openxmlformats.org/drawingml/2006/main" noChangeAspect="1"/>
-            </wp:cNvGraphicFramePr>
-            <a:graphic xmlns:a="http://schemas.openxmlformats.org/drawingml/2006/main">
-              <a:graphicData uri="http://schemas.openxmlformats.org/drawingml/2006/picture">
-                <pic:pic xmlns:pic="http://schemas.openxmlformats.org/drawingml/2006/picture">
-                  <pic:nvPicPr>
-                    <pic:cNvPr id="1" name=""/>
-                    <pic:cNvPicPr/>
-                  </pic:nvPicPr>
-                  <pic:blipFill>
-                    <a:blip r:embed="rId11"/>
-                    <a:stretch>
-                      <a:fillRect/>
-                    </a:stretch>
-                  </pic:blipFill>
-                  <pic:spPr>
-                    <a:xfrm>
-                      <a:off x="0" y="0"/>
-                      <a:ext cx="2066925" cy="981075"/>
-                    </a:xfrm>
-                    <a:prstGeom prst="rect">
-                      <a:avLst/>
-                    </a:prstGeom>
-                  </pic:spPr>
-                </pic:pic>
-              </a:graphicData>
-            </a:graphic>
-          </wp:inline>
-        </w:drawing>
-      </w:r>
-    </w:p>
-    <w:p>
-      <w:pPr>
-        <w:rPr>
-          <w:szCs w:val="14"/>
-        </w:rPr>
-      </w:pPr>
-    </w:p>
-    <w:p>
-      <w:pPr>
-        <w:rPr>
-          <w:b/>
-          <w:bCs/>
-          <w:szCs w:val="14"/>
-        </w:rPr>
-      </w:pPr>
-      <w:r>
-        <w:rPr>
-          <w:b/>
-          <w:bCs/>
-          <w:szCs w:val="14"/>
-        </w:rPr>
-        <w:t>Gestion des tâches</w:t>
-      </w:r>
-    </w:p>
-    <w:p>
-      <w:pPr>
-        <w:rPr>
-          <w:szCs w:val="14"/>
-        </w:rPr>
-      </w:pPr>
-      <w:r>
-        <w:rPr>
-          <w:noProof/>
-        </w:rPr>
-        <w:drawing>
-          <wp:inline distT="0" distB="0" distL="0" distR="0" wp14:anchorId="077888EB" wp14:editId="53EE1ED1">
-            <wp:extent cx="5759450" cy="4236720"/>
-            <wp:effectExtent l="0" t="0" r="0" b="0"/>
-            <wp:docPr id="13" name="Image 13"/>
             <wp:cNvGraphicFramePr>
               <a:graphicFrameLocks xmlns:a="http://schemas.openxmlformats.org/drawingml/2006/main" noChangeAspect="1"/>
             </wp:cNvGraphicFramePr>
@@ -2879,7 +2808,7 @@
                   <pic:spPr>
                     <a:xfrm>
                       <a:off x="0" y="0"/>
-                      <a:ext cx="5759450" cy="4236720"/>
+                      <a:ext cx="2066925" cy="981075"/>
                     </a:xfrm>
                     <a:prstGeom prst="rect">
                       <a:avLst/>
@@ -2902,6 +2831,23 @@
     <w:p>
       <w:pPr>
         <w:rPr>
+          <w:b/>
+          <w:bCs/>
+          <w:szCs w:val="14"/>
+        </w:rPr>
+      </w:pPr>
+      <w:r>
+        <w:rPr>
+          <w:b/>
+          <w:bCs/>
+          <w:szCs w:val="14"/>
+        </w:rPr>
+        <w:t>Gestion des tâches</w:t>
+      </w:r>
+    </w:p>
+    <w:p>
+      <w:pPr>
+        <w:rPr>
           <w:szCs w:val="14"/>
         </w:rPr>
       </w:pPr>
@@ -2910,10 +2856,10 @@
           <w:noProof/>
         </w:rPr>
         <w:drawing>
-          <wp:inline distT="0" distB="0" distL="0" distR="0" wp14:anchorId="00D48DFF" wp14:editId="33268298">
-            <wp:extent cx="5759450" cy="1504315"/>
-            <wp:effectExtent l="0" t="0" r="0" b="635"/>
-            <wp:docPr id="14" name="Image 14"/>
+          <wp:inline distT="0" distB="0" distL="0" distR="0" wp14:anchorId="077888EB" wp14:editId="53EE1ED1">
+            <wp:extent cx="5759450" cy="4236720"/>
+            <wp:effectExtent l="0" t="0" r="0" b="0"/>
+            <wp:docPr id="13" name="Image 13"/>
             <wp:cNvGraphicFramePr>
               <a:graphicFrameLocks xmlns:a="http://schemas.openxmlformats.org/drawingml/2006/main" noChangeAspect="1"/>
             </wp:cNvGraphicFramePr>
@@ -2933,7 +2879,7 @@
                   <pic:spPr>
                     <a:xfrm>
                       <a:off x="0" y="0"/>
-                      <a:ext cx="5759450" cy="1504315"/>
+                      <a:ext cx="5759450" cy="4236720"/>
                     </a:xfrm>
                     <a:prstGeom prst="rect">
                       <a:avLst/>
@@ -2952,16 +2898,22 @@
           <w:szCs w:val="14"/>
         </w:rPr>
       </w:pPr>
+    </w:p>
+    <w:p>
+      <w:pPr>
+        <w:rPr>
+          <w:szCs w:val="14"/>
+        </w:rPr>
+      </w:pPr>
       <w:r>
         <w:rPr>
           <w:noProof/>
         </w:rPr>
-        <w:lastRenderedPageBreak/>
         <w:drawing>
-          <wp:inline distT="0" distB="0" distL="0" distR="0" wp14:anchorId="3BA7A100" wp14:editId="1F040623">
-            <wp:extent cx="5759450" cy="1642110"/>
-            <wp:effectExtent l="0" t="0" r="0" b="0"/>
-            <wp:docPr id="15" name="Image 15"/>
+          <wp:inline distT="0" distB="0" distL="0" distR="0" wp14:anchorId="00D48DFF" wp14:editId="33268298">
+            <wp:extent cx="5759450" cy="1504315"/>
+            <wp:effectExtent l="0" t="0" r="0" b="635"/>
+            <wp:docPr id="14" name="Image 14"/>
             <wp:cNvGraphicFramePr>
               <a:graphicFrameLocks xmlns:a="http://schemas.openxmlformats.org/drawingml/2006/main" noChangeAspect="1"/>
             </wp:cNvGraphicFramePr>
@@ -2981,7 +2933,7 @@
                   <pic:spPr>
                     <a:xfrm>
                       <a:off x="0" y="0"/>
-                      <a:ext cx="5759450" cy="1642110"/>
+                      <a:ext cx="5759450" cy="1504315"/>
                     </a:xfrm>
                     <a:prstGeom prst="rect">
                       <a:avLst/>
@@ -3002,46 +2954,14 @@
       </w:pPr>
       <w:r>
         <w:rPr>
-          <w:szCs w:val="14"/>
-        </w:rPr>
-        <w:t>Utilisation d’un connecteur MySQL – C#</w:t>
-      </w:r>
-    </w:p>
-    <w:p>
-      <w:pPr>
-        <w:rPr>
-          <w:szCs w:val="14"/>
-        </w:rPr>
-      </w:pPr>
-    </w:p>
-    <w:p>
-      <w:pPr>
-        <w:rPr>
-          <w:szCs w:val="14"/>
-        </w:rPr>
-      </w:pPr>
-      <w:r>
-        <w:rPr>
-          <w:szCs w:val="14"/>
-        </w:rPr>
-        <w:t>Clic droit sur « Solution… »</w:t>
-      </w:r>
-    </w:p>
-    <w:p>
-      <w:pPr>
-        <w:rPr>
-          <w:szCs w:val="14"/>
-        </w:rPr>
-      </w:pPr>
-      <w:r>
-        <w:rPr>
           <w:noProof/>
         </w:rPr>
+        <w:lastRenderedPageBreak/>
         <w:drawing>
-          <wp:inline distT="0" distB="0" distL="0" distR="0" wp14:anchorId="56523641" wp14:editId="2AF84FC1">
-            <wp:extent cx="3028950" cy="5324475"/>
-            <wp:effectExtent l="0" t="0" r="0" b="9525"/>
-            <wp:docPr id="17" name="Image 17"/>
+          <wp:inline distT="0" distB="0" distL="0" distR="0" wp14:anchorId="3BA7A100" wp14:editId="1F040623">
+            <wp:extent cx="5759450" cy="1642110"/>
+            <wp:effectExtent l="0" t="0" r="0" b="0"/>
+            <wp:docPr id="15" name="Image 15"/>
             <wp:cNvGraphicFramePr>
               <a:graphicFrameLocks xmlns:a="http://schemas.openxmlformats.org/drawingml/2006/main" noChangeAspect="1"/>
             </wp:cNvGraphicFramePr>
@@ -3061,7 +2981,7 @@
                   <pic:spPr>
                     <a:xfrm>
                       <a:off x="0" y="0"/>
-                      <a:ext cx="3028950" cy="5324475"/>
+                      <a:ext cx="5759450" cy="1642110"/>
                     </a:xfrm>
                     <a:prstGeom prst="rect">
                       <a:avLst/>
@@ -3084,25 +3004,44 @@
         <w:rPr>
           <w:szCs w:val="14"/>
         </w:rPr>
-        <w:t>Sélectionner « Gérer les packages NuGet pour la solution »</w:t>
-      </w:r>
-    </w:p>
-    <w:p>
-      <w:pPr>
-        <w:rPr>
-          <w:szCs w:val="14"/>
-        </w:rPr>
-      </w:pPr>
-      <w:r>
-        <w:rPr>
-          <w:szCs w:val="14"/>
-        </w:rPr>
-        <w:lastRenderedPageBreak/>
+        <w:t>Utilisation d’un connecteur MySQL – C#</w:t>
+      </w:r>
+    </w:p>
+    <w:p>
+      <w:pPr>
+        <w:rPr>
+          <w:szCs w:val="14"/>
+        </w:rPr>
+      </w:pPr>
+    </w:p>
+    <w:p>
+      <w:pPr>
+        <w:rPr>
+          <w:szCs w:val="14"/>
+        </w:rPr>
+      </w:pPr>
+      <w:r>
+        <w:rPr>
+          <w:szCs w:val="14"/>
+        </w:rPr>
+        <w:t>Clic droit sur « Solution… »</w:t>
+      </w:r>
+    </w:p>
+    <w:p>
+      <w:pPr>
+        <w:rPr>
+          <w:szCs w:val="14"/>
+        </w:rPr>
+      </w:pPr>
+      <w:r>
+        <w:rPr>
+          <w:noProof/>
+        </w:rPr>
         <w:drawing>
-          <wp:inline distT="0" distB="0" distL="0" distR="0" wp14:anchorId="737DE6A8" wp14:editId="4006B2B1">
-            <wp:extent cx="3905795" cy="4715533"/>
-            <wp:effectExtent l="0" t="0" r="0" b="8890"/>
-            <wp:docPr id="16" name="Image 16"/>
+          <wp:inline distT="0" distB="0" distL="0" distR="0" wp14:anchorId="56523641" wp14:editId="2AF84FC1">
+            <wp:extent cx="3028950" cy="5324475"/>
+            <wp:effectExtent l="0" t="0" r="0" b="9525"/>
+            <wp:docPr id="17" name="Image 17"/>
             <wp:cNvGraphicFramePr>
               <a:graphicFrameLocks xmlns:a="http://schemas.openxmlformats.org/drawingml/2006/main" noChangeAspect="1"/>
             </wp:cNvGraphicFramePr>
@@ -3122,7 +3061,7 @@
                   <pic:spPr>
                     <a:xfrm>
                       <a:off x="0" y="0"/>
-                      <a:ext cx="3905795" cy="4715533"/>
+                      <a:ext cx="3028950" cy="5324475"/>
                     </a:xfrm>
                     <a:prstGeom prst="rect">
                       <a:avLst/>
@@ -3145,15 +3084,8 @@
         <w:rPr>
           <w:szCs w:val="14"/>
         </w:rPr>
-        <w:t>Rechercher « MySQL »</w:t>
-      </w:r>
-    </w:p>
-    <w:p>
-      <w:pPr>
-        <w:rPr>
-          <w:szCs w:val="14"/>
-        </w:rPr>
-      </w:pPr>
+        <w:t>Sélectionner « Gérer les packages NuGet pour la solution »</w:t>
+      </w:r>
     </w:p>
     <w:p>
       <w:pPr>
@@ -3164,12 +3096,14 @@
       <w:r>
         <w:rPr>
           <w:noProof/>
-        </w:rPr>
+          <w:szCs w:val="14"/>
+        </w:rPr>
+        <w:lastRenderedPageBreak/>
         <w:drawing>
-          <wp:inline distT="0" distB="0" distL="0" distR="0" wp14:anchorId="6B8B0FA7" wp14:editId="0EC8FFE9">
-            <wp:extent cx="5759450" cy="2396490"/>
-            <wp:effectExtent l="0" t="0" r="0" b="3810"/>
-            <wp:docPr id="18" name="Image 18"/>
+          <wp:inline distT="0" distB="0" distL="0" distR="0" wp14:anchorId="737DE6A8" wp14:editId="4006B2B1">
+            <wp:extent cx="3905795" cy="4715533"/>
+            <wp:effectExtent l="0" t="0" r="0" b="8890"/>
+            <wp:docPr id="16" name="Image 16"/>
             <wp:cNvGraphicFramePr>
               <a:graphicFrameLocks xmlns:a="http://schemas.openxmlformats.org/drawingml/2006/main" noChangeAspect="1"/>
             </wp:cNvGraphicFramePr>
@@ -3189,7 +3123,7 @@
                   <pic:spPr>
                     <a:xfrm>
                       <a:off x="0" y="0"/>
-                      <a:ext cx="5759450" cy="2396490"/>
+                      <a:ext cx="3905795" cy="4715533"/>
                     </a:xfrm>
                     <a:prstGeom prst="rect">
                       <a:avLst/>
@@ -3201,12 +3135,26 @@
           </wp:inline>
         </w:drawing>
       </w:r>
-      <w:r>
-        <w:rPr>
-          <w:szCs w:val="14"/>
-        </w:rPr>
-        <w:t>Depuis la fenêtre de droite, lancer l’installation :</w:t>
-      </w:r>
+    </w:p>
+    <w:p>
+      <w:pPr>
+        <w:rPr>
+          <w:szCs w:val="14"/>
+        </w:rPr>
+      </w:pPr>
+      <w:r>
+        <w:rPr>
+          <w:szCs w:val="14"/>
+        </w:rPr>
+        <w:t>Rechercher « MySQL »</w:t>
+      </w:r>
+    </w:p>
+    <w:p>
+      <w:pPr>
+        <w:rPr>
+          <w:szCs w:val="14"/>
+        </w:rPr>
+      </w:pPr>
     </w:p>
     <w:p>
       <w:pPr>
@@ -3218,12 +3166,11 @@
         <w:rPr>
           <w:noProof/>
         </w:rPr>
-        <w:lastRenderedPageBreak/>
         <w:drawing>
-          <wp:inline distT="0" distB="0" distL="0" distR="0" wp14:anchorId="71D04291" wp14:editId="5D9696C1">
-            <wp:extent cx="5695950" cy="5991225"/>
-            <wp:effectExtent l="0" t="0" r="0" b="9525"/>
-            <wp:docPr id="19" name="Image 19"/>
+          <wp:inline distT="0" distB="0" distL="0" distR="0" wp14:anchorId="6B8B0FA7" wp14:editId="0EC8FFE9">
+            <wp:extent cx="5759450" cy="2396490"/>
+            <wp:effectExtent l="0" t="0" r="0" b="3810"/>
+            <wp:docPr id="18" name="Image 18"/>
             <wp:cNvGraphicFramePr>
               <a:graphicFrameLocks xmlns:a="http://schemas.openxmlformats.org/drawingml/2006/main" noChangeAspect="1"/>
             </wp:cNvGraphicFramePr>
@@ -3243,7 +3190,7 @@
                   <pic:spPr>
                     <a:xfrm>
                       <a:off x="0" y="0"/>
-                      <a:ext cx="5695950" cy="5991225"/>
+                      <a:ext cx="5759450" cy="2396490"/>
                     </a:xfrm>
                     <a:prstGeom prst="rect">
                       <a:avLst/>
@@ -3255,27 +3202,11 @@
           </wp:inline>
         </w:drawing>
       </w:r>
-    </w:p>
-    <w:p>
-      <w:pPr>
-        <w:rPr>
-          <w:szCs w:val="14"/>
-        </w:rPr>
-      </w:pPr>
-    </w:p>
-    <w:p>
-      <w:pPr>
-        <w:rPr>
-          <w:strike/>
-          <w:szCs w:val="14"/>
-        </w:rPr>
-      </w:pPr>
-      <w:r>
-        <w:rPr>
-          <w:strike/>
-          <w:szCs w:val="14"/>
-        </w:rPr>
-        <w:t>Après une recherche de « MySQL Connector », répéter l’installation :</w:t>
+      <w:r>
+        <w:rPr>
+          <w:szCs w:val="14"/>
+        </w:rPr>
+        <w:t>Depuis la fenêtre de droite, lancer l’installation :</w:t>
       </w:r>
     </w:p>
     <w:p>
@@ -3290,10 +3221,10 @@
         </w:rPr>
         <w:lastRenderedPageBreak/>
         <w:drawing>
-          <wp:inline distT="0" distB="0" distL="0" distR="0" wp14:anchorId="328680D4" wp14:editId="6D09018E">
-            <wp:extent cx="5629275" cy="6000750"/>
-            <wp:effectExtent l="0" t="0" r="9525" b="0"/>
-            <wp:docPr id="20" name="Image 20"/>
+          <wp:inline distT="0" distB="0" distL="0" distR="0" wp14:anchorId="71D04291" wp14:editId="5D9696C1">
+            <wp:extent cx="5695950" cy="5991225"/>
+            <wp:effectExtent l="0" t="0" r="0" b="9525"/>
+            <wp:docPr id="19" name="Image 19"/>
             <wp:cNvGraphicFramePr>
               <a:graphicFrameLocks xmlns:a="http://schemas.openxmlformats.org/drawingml/2006/main" noChangeAspect="1"/>
             </wp:cNvGraphicFramePr>
@@ -3313,6 +3244,76 @@
                   <pic:spPr>
                     <a:xfrm>
                       <a:off x="0" y="0"/>
+                      <a:ext cx="5695950" cy="5991225"/>
+                    </a:xfrm>
+                    <a:prstGeom prst="rect">
+                      <a:avLst/>
+                    </a:prstGeom>
+                  </pic:spPr>
+                </pic:pic>
+              </a:graphicData>
+            </a:graphic>
+          </wp:inline>
+        </w:drawing>
+      </w:r>
+    </w:p>
+    <w:p>
+      <w:pPr>
+        <w:rPr>
+          <w:szCs w:val="14"/>
+        </w:rPr>
+      </w:pPr>
+    </w:p>
+    <w:p>
+      <w:pPr>
+        <w:rPr>
+          <w:strike/>
+          <w:szCs w:val="14"/>
+        </w:rPr>
+      </w:pPr>
+      <w:r>
+        <w:rPr>
+          <w:strike/>
+          <w:szCs w:val="14"/>
+        </w:rPr>
+        <w:t>Après une recherche de « MySQL Connector », répéter l’installation :</w:t>
+      </w:r>
+    </w:p>
+    <w:p>
+      <w:pPr>
+        <w:rPr>
+          <w:szCs w:val="14"/>
+        </w:rPr>
+      </w:pPr>
+      <w:r>
+        <w:rPr>
+          <w:noProof/>
+        </w:rPr>
+        <w:lastRenderedPageBreak/>
+        <w:drawing>
+          <wp:inline distT="0" distB="0" distL="0" distR="0" wp14:anchorId="328680D4" wp14:editId="6D09018E">
+            <wp:extent cx="5629275" cy="6000750"/>
+            <wp:effectExtent l="0" t="0" r="9525" b="0"/>
+            <wp:docPr id="20" name="Image 20"/>
+            <wp:cNvGraphicFramePr>
+              <a:graphicFrameLocks xmlns:a="http://schemas.openxmlformats.org/drawingml/2006/main" noChangeAspect="1"/>
+            </wp:cNvGraphicFramePr>
+            <a:graphic xmlns:a="http://schemas.openxmlformats.org/drawingml/2006/main">
+              <a:graphicData uri="http://schemas.openxmlformats.org/drawingml/2006/picture">
+                <pic:pic xmlns:pic="http://schemas.openxmlformats.org/drawingml/2006/picture">
+                  <pic:nvPicPr>
+                    <pic:cNvPr id="1" name=""/>
+                    <pic:cNvPicPr/>
+                  </pic:nvPicPr>
+                  <pic:blipFill>
+                    <a:blip r:embed="rId20"/>
+                    <a:stretch>
+                      <a:fillRect/>
+                    </a:stretch>
+                  </pic:blipFill>
+                  <pic:spPr>
+                    <a:xfrm>
+                      <a:off x="0" y="0"/>
                       <a:ext cx="5629275" cy="6000750"/>
                     </a:xfrm>
                     <a:prstGeom prst="rect">
@@ -5860,7 +5861,7 @@
       <w:r>
         <w:t xml:space="preserve">Free Code Camp, </w:t>
       </w:r>
-      <w:hyperlink r:id="rId20" w:history="1">
+      <w:hyperlink r:id="rId21" w:history="1">
         <w:r>
           <w:rPr>
             <w:rStyle w:val="Lienhypertexte"/>
@@ -5879,7 +5880,7 @@
       <w:r>
         <w:t xml:space="preserve">Youtube, </w:t>
       </w:r>
-      <w:hyperlink r:id="rId21" w:history="1">
+      <w:hyperlink r:id="rId22" w:history="1">
         <w:r>
           <w:rPr>
             <w:rStyle w:val="Lienhypertexte"/>
@@ -6238,7 +6239,7 @@
                     <pic:cNvPicPr/>
                   </pic:nvPicPr>
                   <pic:blipFill>
-                    <a:blip r:embed="rId22"/>
+                    <a:blip r:embed="rId23"/>
                     <a:stretch>
                       <a:fillRect/>
                     </a:stretch>
@@ -6331,68 +6332,6 @@
             <wp:extent cx="4086225" cy="3295650"/>
             <wp:effectExtent l="0" t="0" r="9525" b="0"/>
             <wp:docPr id="3" name="Image 3"/>
-            <wp:cNvGraphicFramePr>
-              <a:graphicFrameLocks xmlns:a="http://schemas.openxmlformats.org/drawingml/2006/main" noChangeAspect="1"/>
-            </wp:cNvGraphicFramePr>
-            <a:graphic xmlns:a="http://schemas.openxmlformats.org/drawingml/2006/main">
-              <a:graphicData uri="http://schemas.openxmlformats.org/drawingml/2006/picture">
-                <pic:pic xmlns:pic="http://schemas.openxmlformats.org/drawingml/2006/picture">
-                  <pic:nvPicPr>
-                    <pic:cNvPr id="1" name=""/>
-                    <pic:cNvPicPr/>
-                  </pic:nvPicPr>
-                  <pic:blipFill>
-                    <a:blip r:embed="rId23"/>
-                    <a:stretch>
-                      <a:fillRect/>
-                    </a:stretch>
-                  </pic:blipFill>
-                  <pic:spPr>
-                    <a:xfrm>
-                      <a:off x="0" y="0"/>
-                      <a:ext cx="4086225" cy="3295650"/>
-                    </a:xfrm>
-                    <a:prstGeom prst="rect">
-                      <a:avLst/>
-                    </a:prstGeom>
-                  </pic:spPr>
-                </pic:pic>
-              </a:graphicData>
-            </a:graphic>
-          </wp:inline>
-        </w:drawing>
-      </w:r>
-    </w:p>
-    <w:p>
-      <w:pPr>
-        <w:rPr>
-          <w:rFonts w:ascii="Cascadia Mono" w:hAnsi="Cascadia Mono" w:cs="Cascadia Mono"/>
-          <w:color w:val="000000"/>
-          <w:sz w:val="19"/>
-          <w:szCs w:val="19"/>
-          <w:lang w:val="en-US" w:eastAsia="fr-CH"/>
-        </w:rPr>
-      </w:pPr>
-    </w:p>
-    <w:p>
-      <w:pPr>
-        <w:rPr>
-          <w:rFonts w:ascii="Cascadia Mono" w:hAnsi="Cascadia Mono" w:cs="Cascadia Mono"/>
-          <w:color w:val="000000"/>
-          <w:sz w:val="19"/>
-          <w:szCs w:val="19"/>
-          <w:lang w:val="en-US" w:eastAsia="fr-CH"/>
-        </w:rPr>
-      </w:pPr>
-      <w:r>
-        <w:rPr>
-          <w:noProof/>
-        </w:rPr>
-        <w:drawing>
-          <wp:inline distT="0" distB="0" distL="0" distR="0" wp14:anchorId="7466796A" wp14:editId="33CFF2EF">
-            <wp:extent cx="5759450" cy="1357630"/>
-            <wp:effectExtent l="0" t="0" r="0" b="0"/>
-            <wp:docPr id="4" name="Image 4"/>
             <wp:cNvGraphicFramePr>
               <a:graphicFrameLocks xmlns:a="http://schemas.openxmlformats.org/drawingml/2006/main" noChangeAspect="1"/>
             </wp:cNvGraphicFramePr>
@@ -6412,7 +6351,7 @@
                   <pic:spPr>
                     <a:xfrm>
                       <a:off x="0" y="0"/>
-                      <a:ext cx="5759450" cy="1357630"/>
+                      <a:ext cx="4086225" cy="3295650"/>
                     </a:xfrm>
                     <a:prstGeom prst="rect">
                       <a:avLst/>
@@ -6435,15 +6374,26 @@
           <w:lang w:val="en-US" w:eastAsia="fr-CH"/>
         </w:rPr>
       </w:pPr>
+    </w:p>
+    <w:p>
+      <w:pPr>
+        <w:rPr>
+          <w:rFonts w:ascii="Cascadia Mono" w:hAnsi="Cascadia Mono" w:cs="Cascadia Mono"/>
+          <w:color w:val="000000"/>
+          <w:sz w:val="19"/>
+          <w:szCs w:val="19"/>
+          <w:lang w:val="en-US" w:eastAsia="fr-CH"/>
+        </w:rPr>
+      </w:pPr>
       <w:r>
         <w:rPr>
           <w:noProof/>
         </w:rPr>
         <w:drawing>
-          <wp:inline distT="0" distB="0" distL="0" distR="0" wp14:anchorId="35D99926" wp14:editId="77D51853">
-            <wp:extent cx="2600325" cy="1704975"/>
-            <wp:effectExtent l="0" t="0" r="9525" b="9525"/>
-            <wp:docPr id="7" name="Image 7"/>
+          <wp:inline distT="0" distB="0" distL="0" distR="0" wp14:anchorId="7466796A" wp14:editId="33CFF2EF">
+            <wp:extent cx="5759450" cy="1357630"/>
+            <wp:effectExtent l="0" t="0" r="0" b="0"/>
+            <wp:docPr id="4" name="Image 4"/>
             <wp:cNvGraphicFramePr>
               <a:graphicFrameLocks xmlns:a="http://schemas.openxmlformats.org/drawingml/2006/main" noChangeAspect="1"/>
             </wp:cNvGraphicFramePr>
@@ -6463,7 +6413,7 @@
                   <pic:spPr>
                     <a:xfrm>
                       <a:off x="0" y="0"/>
-                      <a:ext cx="2600325" cy="1704975"/>
+                      <a:ext cx="5759450" cy="1357630"/>
                     </a:xfrm>
                     <a:prstGeom prst="rect">
                       <a:avLst/>
@@ -6488,19 +6438,13 @@
       </w:pPr>
       <w:r>
         <w:rPr>
-          <w:rFonts w:ascii="Cascadia Mono" w:hAnsi="Cascadia Mono" w:cs="Cascadia Mono"/>
           <w:noProof/>
-          <w:color w:val="000000"/>
-          <w:sz w:val="19"/>
-          <w:szCs w:val="19"/>
-          <w:lang w:val="en-US" w:eastAsia="fr-CH"/>
-        </w:rPr>
-        <w:lastRenderedPageBreak/>
+        </w:rPr>
         <w:drawing>
-          <wp:inline distT="0" distB="0" distL="0" distR="0" wp14:anchorId="19A0975B" wp14:editId="40DB4265">
-            <wp:extent cx="3658111" cy="2715004"/>
-            <wp:effectExtent l="0" t="0" r="0" b="9525"/>
-            <wp:docPr id="12" name="Image 12"/>
+          <wp:inline distT="0" distB="0" distL="0" distR="0" wp14:anchorId="35D99926" wp14:editId="77D51853">
+            <wp:extent cx="2600325" cy="1704975"/>
+            <wp:effectExtent l="0" t="0" r="9525" b="9525"/>
+            <wp:docPr id="7" name="Image 7"/>
             <wp:cNvGraphicFramePr>
               <a:graphicFrameLocks xmlns:a="http://schemas.openxmlformats.org/drawingml/2006/main" noChangeAspect="1"/>
             </wp:cNvGraphicFramePr>
@@ -6520,7 +6464,7 @@
                   <pic:spPr>
                     <a:xfrm>
                       <a:off x="0" y="0"/>
-                      <a:ext cx="3658111" cy="2715004"/>
+                      <a:ext cx="2600325" cy="1704975"/>
                     </a:xfrm>
                     <a:prstGeom prst="rect">
                       <a:avLst/>
@@ -6543,49 +6487,21 @@
           <w:lang w:val="en-US" w:eastAsia="fr-CH"/>
         </w:rPr>
       </w:pPr>
-    </w:p>
-    <w:p>
-      <w:pPr>
+      <w:r>
         <w:rPr>
           <w:rFonts w:ascii="Cascadia Mono" w:hAnsi="Cascadia Mono" w:cs="Cascadia Mono"/>
+          <w:noProof/>
           <w:color w:val="000000"/>
           <w:sz w:val="19"/>
           <w:szCs w:val="19"/>
           <w:lang w:val="en-US" w:eastAsia="fr-CH"/>
         </w:rPr>
-      </w:pPr>
-      <w:r>
-        <w:rPr>
-          <w:rFonts w:ascii="Cascadia Mono" w:hAnsi="Cascadia Mono" w:cs="Cascadia Mono"/>
-          <w:color w:val="000000"/>
-          <w:sz w:val="19"/>
-          <w:szCs w:val="19"/>
-          <w:lang w:val="en-US" w:eastAsia="fr-CH"/>
-        </w:rPr>
-        <w:t>Solutions:</w:t>
-      </w:r>
-    </w:p>
-    <w:p>
-      <w:pPr>
-        <w:pStyle w:val="Paragraphedeliste"/>
-        <w:numPr>
-          <w:ilvl w:val="0"/>
-          <w:numId w:val="16"/>
-        </w:numPr>
-        <w:rPr>
-          <w:szCs w:val="14"/>
-          <w:lang w:val="en-US"/>
-        </w:rPr>
-      </w:pPr>
-      <w:r>
-        <w:rPr>
-          <w:noProof/>
-        </w:rPr>
+        <w:lastRenderedPageBreak/>
         <w:drawing>
-          <wp:inline distT="0" distB="0" distL="0" distR="0" wp14:anchorId="4B01CC25" wp14:editId="182A6421">
-            <wp:extent cx="5759450" cy="841375"/>
-            <wp:effectExtent l="0" t="0" r="0" b="0"/>
-            <wp:docPr id="2" name="Image 2"/>
+          <wp:inline distT="0" distB="0" distL="0" distR="0" wp14:anchorId="19A0975B" wp14:editId="40DB4265">
+            <wp:extent cx="3658111" cy="2715004"/>
+            <wp:effectExtent l="0" t="0" r="0" b="9525"/>
+            <wp:docPr id="12" name="Image 12"/>
             <wp:cNvGraphicFramePr>
               <a:graphicFrameLocks xmlns:a="http://schemas.openxmlformats.org/drawingml/2006/main" noChangeAspect="1"/>
             </wp:cNvGraphicFramePr>
@@ -6605,7 +6521,7 @@
                   <pic:spPr>
                     <a:xfrm>
                       <a:off x="0" y="0"/>
-                      <a:ext cx="5759450" cy="841375"/>
+                      <a:ext cx="3658111" cy="2715004"/>
                     </a:xfrm>
                     <a:prstGeom prst="rect">
                       <a:avLst/>
@@ -6620,261 +6536,12 @@
     </w:p>
     <w:p>
       <w:pPr>
-        <w:autoSpaceDE w:val="0"/>
-        <w:autoSpaceDN w:val="0"/>
-        <w:adjustRightInd w:val="0"/>
-        <w:ind w:left="720"/>
         <w:rPr>
           <w:rFonts w:ascii="Cascadia Mono" w:hAnsi="Cascadia Mono" w:cs="Cascadia Mono"/>
           <w:color w:val="000000"/>
           <w:sz w:val="19"/>
           <w:szCs w:val="19"/>
-          <w:lang w:val="en-US" w:eastAsia="fr-CH"/>
-        </w:rPr>
-      </w:pPr>
-      <w:r>
-        <w:rPr>
-          <w:rFonts w:ascii="Cascadia Mono" w:hAnsi="Cascadia Mono" w:cs="Cascadia Mono"/>
-          <w:color w:val="000000"/>
-          <w:sz w:val="19"/>
-          <w:szCs w:val="19"/>
-          <w:lang w:val="en-US" w:eastAsia="fr-CH"/>
-        </w:rPr>
-        <w:t xml:space="preserve">UserCreationPage userCreation = </w:t>
-      </w:r>
-      <w:r>
-        <w:rPr>
-          <w:rFonts w:ascii="Cascadia Mono" w:hAnsi="Cascadia Mono" w:cs="Cascadia Mono"/>
-          <w:color w:val="0000FF"/>
-          <w:sz w:val="19"/>
-          <w:szCs w:val="19"/>
-          <w:lang w:val="en-US" w:eastAsia="fr-CH"/>
-        </w:rPr>
-        <w:t>new</w:t>
-      </w:r>
-      <w:r>
-        <w:rPr>
-          <w:rFonts w:ascii="Cascadia Mono" w:hAnsi="Cascadia Mono" w:cs="Cascadia Mono"/>
-          <w:color w:val="000000"/>
-          <w:sz w:val="19"/>
-          <w:szCs w:val="19"/>
-          <w:lang w:val="en-US" w:eastAsia="fr-CH"/>
-        </w:rPr>
-        <w:t xml:space="preserve"> UserCreationPage();</w:t>
-      </w:r>
-    </w:p>
-    <w:p>
-      <w:pPr>
-        <w:autoSpaceDE w:val="0"/>
-        <w:autoSpaceDN w:val="0"/>
-        <w:adjustRightInd w:val="0"/>
-        <w:ind w:left="708"/>
-        <w:rPr>
-          <w:rFonts w:ascii="Cascadia Mono" w:hAnsi="Cascadia Mono" w:cs="Cascadia Mono"/>
-          <w:color w:val="000000"/>
-          <w:sz w:val="19"/>
-          <w:szCs w:val="19"/>
-          <w:lang w:val="en-US" w:eastAsia="fr-CH"/>
-        </w:rPr>
-      </w:pPr>
-      <w:r>
-        <w:rPr>
-          <w:rFonts w:ascii="Cascadia Mono" w:hAnsi="Cascadia Mono" w:cs="Cascadia Mono"/>
-          <w:color w:val="000000"/>
-          <w:sz w:val="19"/>
-          <w:szCs w:val="19"/>
-          <w:lang w:val="en-US" w:eastAsia="fr-CH"/>
-        </w:rPr>
-        <w:t xml:space="preserve">TasksTodoPage tasksTodo = </w:t>
-      </w:r>
-      <w:r>
-        <w:rPr>
-          <w:rFonts w:ascii="Cascadia Mono" w:hAnsi="Cascadia Mono" w:cs="Cascadia Mono"/>
-          <w:color w:val="0000FF"/>
-          <w:sz w:val="19"/>
-          <w:szCs w:val="19"/>
-          <w:lang w:val="en-US" w:eastAsia="fr-CH"/>
-        </w:rPr>
-        <w:t>new</w:t>
-      </w:r>
-      <w:r>
-        <w:rPr>
-          <w:rFonts w:ascii="Cascadia Mono" w:hAnsi="Cascadia Mono" w:cs="Cascadia Mono"/>
-          <w:color w:val="000000"/>
-          <w:sz w:val="19"/>
-          <w:szCs w:val="19"/>
-          <w:lang w:val="en-US" w:eastAsia="fr-CH"/>
-        </w:rPr>
-        <w:t xml:space="preserve"> TasksTodoPage();</w:t>
-      </w:r>
-    </w:p>
-    <w:p>
-      <w:pPr>
-        <w:autoSpaceDE w:val="0"/>
-        <w:autoSpaceDN w:val="0"/>
-        <w:adjustRightInd w:val="0"/>
-        <w:ind w:left="708"/>
-        <w:rPr>
-          <w:rFonts w:ascii="Cascadia Mono" w:hAnsi="Cascadia Mono" w:cs="Cascadia Mono"/>
-          <w:color w:val="000000"/>
-          <w:sz w:val="19"/>
-          <w:szCs w:val="19"/>
-          <w:lang w:val="en-US" w:eastAsia="fr-CH"/>
-        </w:rPr>
-      </w:pPr>
-      <w:r>
-        <w:rPr>
-          <w:rFonts w:ascii="Cascadia Mono" w:hAnsi="Cascadia Mono" w:cs="Cascadia Mono"/>
-          <w:color w:val="000000"/>
-          <w:sz w:val="19"/>
-          <w:szCs w:val="19"/>
-          <w:lang w:val="en-US" w:eastAsia="fr-CH"/>
-        </w:rPr>
-        <w:t xml:space="preserve">AddTaskPage addTask = </w:t>
-      </w:r>
-      <w:r>
-        <w:rPr>
-          <w:rFonts w:ascii="Cascadia Mono" w:hAnsi="Cascadia Mono" w:cs="Cascadia Mono"/>
-          <w:color w:val="0000FF"/>
-          <w:sz w:val="19"/>
-          <w:szCs w:val="19"/>
-          <w:lang w:val="en-US" w:eastAsia="fr-CH"/>
-        </w:rPr>
-        <w:t>new</w:t>
-      </w:r>
-      <w:r>
-        <w:rPr>
-          <w:rFonts w:ascii="Cascadia Mono" w:hAnsi="Cascadia Mono" w:cs="Cascadia Mono"/>
-          <w:color w:val="000000"/>
-          <w:sz w:val="19"/>
-          <w:szCs w:val="19"/>
-          <w:lang w:val="en-US" w:eastAsia="fr-CH"/>
-        </w:rPr>
-        <w:t xml:space="preserve"> AddTaskPage();</w:t>
-      </w:r>
-    </w:p>
-    <w:p>
-      <w:pPr>
-        <w:autoSpaceDE w:val="0"/>
-        <w:autoSpaceDN w:val="0"/>
-        <w:adjustRightInd w:val="0"/>
-        <w:ind w:left="708"/>
-        <w:rPr>
-          <w:rFonts w:ascii="Cascadia Mono" w:hAnsi="Cascadia Mono" w:cs="Cascadia Mono"/>
-          <w:color w:val="000000"/>
-          <w:sz w:val="19"/>
-          <w:szCs w:val="19"/>
-          <w:lang w:val="en-US" w:eastAsia="fr-CH"/>
-        </w:rPr>
-      </w:pPr>
-      <w:r>
-        <w:rPr>
-          <w:rFonts w:ascii="Cascadia Mono" w:hAnsi="Cascadia Mono" w:cs="Cascadia Mono"/>
-          <w:color w:val="000000"/>
-          <w:sz w:val="19"/>
-          <w:szCs w:val="19"/>
-          <w:lang w:val="en-US" w:eastAsia="fr-CH"/>
-        </w:rPr>
-        <w:t xml:space="preserve">TasksDonePage tasksDone = </w:t>
-      </w:r>
-      <w:r>
-        <w:rPr>
-          <w:rFonts w:ascii="Cascadia Mono" w:hAnsi="Cascadia Mono" w:cs="Cascadia Mono"/>
-          <w:color w:val="0000FF"/>
-          <w:sz w:val="19"/>
-          <w:szCs w:val="19"/>
-          <w:lang w:val="en-US" w:eastAsia="fr-CH"/>
-        </w:rPr>
-        <w:t>new</w:t>
-      </w:r>
-      <w:r>
-        <w:rPr>
-          <w:rFonts w:ascii="Cascadia Mono" w:hAnsi="Cascadia Mono" w:cs="Cascadia Mono"/>
-          <w:color w:val="000000"/>
-          <w:sz w:val="19"/>
-          <w:szCs w:val="19"/>
-          <w:lang w:val="en-US" w:eastAsia="fr-CH"/>
-        </w:rPr>
-        <w:t xml:space="preserve"> TasksDonePage();</w:t>
-      </w:r>
-    </w:p>
-    <w:p>
-      <w:pPr>
-        <w:ind w:left="720"/>
-        <w:rPr>
-          <w:rFonts w:ascii="Cascadia Mono" w:hAnsi="Cascadia Mono" w:cs="Cascadia Mono"/>
-          <w:color w:val="000000"/>
-          <w:sz w:val="19"/>
-          <w:szCs w:val="19"/>
-          <w:lang w:val="en-US" w:eastAsia="fr-CH"/>
-        </w:rPr>
-      </w:pPr>
-      <w:r>
-        <w:rPr>
-          <w:rFonts w:ascii="Cascadia Mono" w:hAnsi="Cascadia Mono" w:cs="Cascadia Mono"/>
-          <w:color w:val="000000"/>
-          <w:sz w:val="19"/>
-          <w:szCs w:val="19"/>
-          <w:lang w:val="en-US" w:eastAsia="fr-CH"/>
-        </w:rPr>
-        <w:t>Application.Run(</w:t>
-      </w:r>
-      <w:r>
-        <w:rPr>
-          <w:rFonts w:ascii="Cascadia Mono" w:hAnsi="Cascadia Mono" w:cs="Cascadia Mono"/>
-          <w:color w:val="0000FF"/>
-          <w:sz w:val="19"/>
-          <w:szCs w:val="19"/>
-          <w:lang w:val="en-US" w:eastAsia="fr-CH"/>
-        </w:rPr>
-        <w:t>new</w:t>
-      </w:r>
-      <w:r>
-        <w:rPr>
-          <w:rFonts w:ascii="Cascadia Mono" w:hAnsi="Cascadia Mono" w:cs="Cascadia Mono"/>
-          <w:color w:val="000000"/>
-          <w:sz w:val="19"/>
-          <w:szCs w:val="19"/>
-          <w:lang w:val="en-US" w:eastAsia="fr-CH"/>
-        </w:rPr>
-        <w:t xml:space="preserve"> HomePage(userCreation, tasksTodo, addTask, tasksDone));</w:t>
-      </w:r>
-    </w:p>
-    <w:p>
-      <w:pPr>
-        <w:rPr>
-          <w:rFonts w:ascii="Cascadia Mono" w:hAnsi="Cascadia Mono" w:cs="Cascadia Mono"/>
-          <w:color w:val="000000"/>
-          <w:sz w:val="19"/>
-          <w:szCs w:val="19"/>
-          <w:lang w:val="en-US" w:eastAsia="fr-CH"/>
-        </w:rPr>
-      </w:pPr>
-    </w:p>
-    <w:p>
-      <w:pPr>
-        <w:rPr>
-          <w:rFonts w:ascii="Cascadia Mono" w:hAnsi="Cascadia Mono" w:cs="Cascadia Mono"/>
-          <w:color w:val="000000"/>
-          <w:sz w:val="19"/>
-          <w:szCs w:val="19"/>
-          <w:lang w:val="en-US" w:eastAsia="fr-CH"/>
-        </w:rPr>
-      </w:pPr>
-    </w:p>
-    <w:p>
-      <w:pPr>
-        <w:pStyle w:val="Paragraphedeliste"/>
-        <w:numPr>
-          <w:ilvl w:val="0"/>
-          <w:numId w:val="16"/>
-        </w:numPr>
-        <w:rPr>
-          <w:rFonts w:ascii="Cascadia Mono" w:hAnsi="Cascadia Mono" w:cs="Cascadia Mono"/>
-          <w:color w:val="000000"/>
-          <w:sz w:val="19"/>
-          <w:szCs w:val="19"/>
-          <w:lang w:val="en-US" w:eastAsia="fr-CH"/>
+          <w:lang w:val="fr-CH" w:eastAsia="fr-CH"/>
         </w:rPr>
       </w:pPr>
       <w:r>
@@ -6882,10 +6549,10 @@
           <w:noProof/>
         </w:rPr>
         <w:drawing>
-          <wp:inline distT="0" distB="0" distL="0" distR="0" wp14:anchorId="5663E598" wp14:editId="516BEAEF">
-            <wp:extent cx="5743575" cy="2133600"/>
-            <wp:effectExtent l="0" t="0" r="9525" b="0"/>
-            <wp:docPr id="8" name="Image 8"/>
+          <wp:inline distT="0" distB="0" distL="0" distR="0" wp14:anchorId="7BAA45BE" wp14:editId="3E61F68E">
+            <wp:extent cx="5759450" cy="2038985"/>
+            <wp:effectExtent l="0" t="0" r="0" b="0"/>
+            <wp:docPr id="22" name="Image 22"/>
             <wp:cNvGraphicFramePr>
               <a:graphicFrameLocks xmlns:a="http://schemas.openxmlformats.org/drawingml/2006/main" noChangeAspect="1"/>
             </wp:cNvGraphicFramePr>
@@ -6905,7 +6572,7 @@
                   <pic:spPr>
                     <a:xfrm>
                       <a:off x="0" y="0"/>
-                      <a:ext cx="5743575" cy="2133600"/>
+                      <a:ext cx="5759450" cy="2038985"/>
                     </a:xfrm>
                     <a:prstGeom prst="rect">
                       <a:avLst/>
@@ -6917,46 +6584,51 @@
           </wp:inline>
         </w:drawing>
       </w:r>
-    </w:p>
-    <w:p>
-      <w:pPr>
-        <w:pStyle w:val="Paragraphedeliste"/>
+      <w:r>
         <w:rPr>
           <w:rFonts w:ascii="Cascadia Mono" w:hAnsi="Cascadia Mono" w:cs="Cascadia Mono"/>
           <w:color w:val="000000"/>
           <w:sz w:val="19"/>
           <w:szCs w:val="19"/>
-          <w:lang w:val="en-US" w:eastAsia="fr-CH"/>
-        </w:rPr>
-      </w:pPr>
-    </w:p>
-    <w:p>
-      <w:pPr>
-        <w:pStyle w:val="Paragraphedeliste"/>
-        <w:numPr>
-          <w:ilvl w:val="0"/>
-          <w:numId w:val="16"/>
-        </w:numPr>
-        <w:rPr>
-          <w:rStyle w:val="Lienhypertexte"/>
+          <w:lang w:val="fr-CH" w:eastAsia="fr-CH"/>
+        </w:rPr>
+        <w:t xml:space="preserve"> </w:t>
+      </w:r>
+    </w:p>
+    <w:p>
+      <w:pPr>
+        <w:rPr>
           <w:rFonts w:ascii="Cascadia Mono" w:hAnsi="Cascadia Mono" w:cs="Cascadia Mono"/>
           <w:color w:val="000000"/>
           <w:sz w:val="19"/>
           <w:szCs w:val="19"/>
-          <w:u w:val="none"/>
           <w:lang w:val="fr-CH" w:eastAsia="fr-CH"/>
         </w:rPr>
       </w:pPr>
-      <w:r>
-        <w:rPr>
-          <w:noProof/>
-        </w:rPr>
-        <w:lastRenderedPageBreak/>
+    </w:p>
+    <w:p>
+      <w:pPr>
+        <w:rPr>
+          <w:rFonts w:ascii="Cascadia Mono" w:hAnsi="Cascadia Mono" w:cs="Cascadia Mono"/>
+          <w:color w:val="000000"/>
+          <w:sz w:val="19"/>
+          <w:szCs w:val="19"/>
+          <w:lang w:val="fr-CH" w:eastAsia="fr-CH"/>
+        </w:rPr>
+      </w:pPr>
+      <w:r>
+        <w:rPr>
+          <w:rFonts w:ascii="Cascadia Mono" w:hAnsi="Cascadia Mono" w:cs="Cascadia Mono"/>
+          <w:color w:val="000000"/>
+          <w:sz w:val="19"/>
+          <w:szCs w:val="19"/>
+          <w:lang w:val="fr-CH" w:eastAsia="fr-CH"/>
+        </w:rPr>
         <w:drawing>
-          <wp:inline distT="0" distB="0" distL="0" distR="0" wp14:anchorId="4B8B51FA" wp14:editId="4FD2C9B3">
-            <wp:extent cx="5759450" cy="2386965"/>
-            <wp:effectExtent l="0" t="0" r="0" b="0"/>
-            <wp:docPr id="5" name="Image 5"/>
+          <wp:inline distT="0" distB="0" distL="0" distR="0" wp14:anchorId="5D14FD2B" wp14:editId="09414420">
+            <wp:extent cx="4172532" cy="1762371"/>
+            <wp:effectExtent l="0" t="0" r="0" b="9525"/>
+            <wp:docPr id="25" name="Image 25"/>
             <wp:cNvGraphicFramePr>
               <a:graphicFrameLocks xmlns:a="http://schemas.openxmlformats.org/drawingml/2006/main" noChangeAspect="1"/>
             </wp:cNvGraphicFramePr>
@@ -6976,7 +6648,7 @@
                   <pic:spPr>
                     <a:xfrm>
                       <a:off x="0" y="0"/>
-                      <a:ext cx="5759450" cy="2386965"/>
+                      <a:ext cx="4172532" cy="1762371"/>
                     </a:xfrm>
                     <a:prstGeom prst="rect">
                       <a:avLst/>
@@ -6988,7 +6660,9 @@
           </wp:inline>
         </w:drawing>
       </w:r>
-      <w:r>
+    </w:p>
+    <w:p>
+      <w:pPr>
         <w:rPr>
           <w:rFonts w:ascii="Cascadia Mono" w:hAnsi="Cascadia Mono" w:cs="Cascadia Mono"/>
           <w:color w:val="000000"/>
@@ -6996,35 +6670,106 @@
           <w:szCs w:val="19"/>
           <w:lang w:val="fr-CH" w:eastAsia="fr-CH"/>
         </w:rPr>
-        <w:t xml:space="preserve"> Arrêt des tâches, éteindre et re-allumer la machine. Source :</w:t>
-      </w:r>
-      <w:r>
-        <w:t xml:space="preserve"> </w:t>
-      </w:r>
-      <w:hyperlink r:id="rId30" w:history="1">
-        <w:r>
-          <w:rPr>
-            <w:rStyle w:val="Lienhypertexte"/>
-          </w:rPr>
-          <w:t>La compilation de Visual Studio échoue: impossible de copier le fichier exe d'objdebug vers bindebug</w:t>
-        </w:r>
-      </w:hyperlink>
-      <w:r>
-        <w:rPr>
-          <w:rStyle w:val="Lienhypertexte"/>
-        </w:rPr>
-        <w:t xml:space="preserve"> </w:t>
-      </w:r>
-      <w:r>
-        <w:rPr>
-          <w:rStyle w:val="Lienhypertexte"/>
+      </w:pPr>
+      <w:r>
+        <w:rPr>
+          <w:rFonts w:ascii="Cascadia Mono" w:hAnsi="Cascadia Mono" w:cs="Cascadia Mono"/>
+          <w:color w:val="000000"/>
+          <w:sz w:val="19"/>
+          <w:szCs w:val="19"/>
+          <w:lang w:val="fr-CH" w:eastAsia="fr-CH"/>
+        </w:rPr>
+        <w:drawing>
+          <wp:inline distT="0" distB="0" distL="0" distR="0" wp14:anchorId="0CD5EDC4" wp14:editId="060F4143">
+            <wp:extent cx="3248478" cy="1552792"/>
+            <wp:effectExtent l="0" t="0" r="0" b="9525"/>
+            <wp:docPr id="26" name="Image 26"/>
+            <wp:cNvGraphicFramePr>
+              <a:graphicFrameLocks xmlns:a="http://schemas.openxmlformats.org/drawingml/2006/main" noChangeAspect="1"/>
+            </wp:cNvGraphicFramePr>
+            <a:graphic xmlns:a="http://schemas.openxmlformats.org/drawingml/2006/main">
+              <a:graphicData uri="http://schemas.openxmlformats.org/drawingml/2006/picture">
+                <pic:pic xmlns:pic="http://schemas.openxmlformats.org/drawingml/2006/picture">
+                  <pic:nvPicPr>
+                    <pic:cNvPr id="1" name=""/>
+                    <pic:cNvPicPr/>
+                  </pic:nvPicPr>
+                  <pic:blipFill>
+                    <a:blip r:embed="rId30"/>
+                    <a:stretch>
+                      <a:fillRect/>
+                    </a:stretch>
+                  </pic:blipFill>
+                  <pic:spPr>
+                    <a:xfrm>
+                      <a:off x="0" y="0"/>
+                      <a:ext cx="3248478" cy="1552792"/>
+                    </a:xfrm>
+                    <a:prstGeom prst="rect">
+                      <a:avLst/>
+                    </a:prstGeom>
+                  </pic:spPr>
+                </pic:pic>
+              </a:graphicData>
+            </a:graphic>
+          </wp:inline>
+        </w:drawing>
+      </w:r>
+    </w:p>
+    <w:p>
+      <w:pPr>
+        <w:rPr>
+          <w:rFonts w:ascii="Cascadia Mono" w:hAnsi="Cascadia Mono" w:cs="Cascadia Mono"/>
+          <w:color w:val="000000"/>
+          <w:sz w:val="19"/>
+          <w:szCs w:val="19"/>
+          <w:lang w:val="fr-CH" w:eastAsia="fr-CH"/>
+        </w:rPr>
+      </w:pPr>
+    </w:p>
+    <w:p>
+      <w:pPr>
+        <w:rPr>
+          <w:rFonts w:ascii="Cascadia Mono" w:hAnsi="Cascadia Mono" w:cs="Cascadia Mono"/>
+          <w:color w:val="000000"/>
+          <w:sz w:val="19"/>
+          <w:szCs w:val="19"/>
+          <w:lang w:val="fr-CH" w:eastAsia="fr-CH"/>
+        </w:rPr>
+      </w:pPr>
+      <w:r>
+        <w:rPr>
+          <w:rFonts w:ascii="Cascadia Mono" w:hAnsi="Cascadia Mono" w:cs="Cascadia Mono"/>
+          <w:color w:val="000000"/>
+          <w:sz w:val="19"/>
+          <w:szCs w:val="19"/>
+          <w:lang w:val="fr-CH" w:eastAsia="fr-CH"/>
+        </w:rPr>
+        <w:t>Solutions:</w:t>
+      </w:r>
+    </w:p>
+    <w:p>
+      <w:pPr>
+        <w:pStyle w:val="Paragraphedeliste"/>
+        <w:numPr>
+          <w:ilvl w:val="0"/>
+          <w:numId w:val="16"/>
+        </w:numPr>
+        <w:rPr>
+          <w:szCs w:val="14"/>
+          <w:lang w:val="en-US"/>
+        </w:rPr>
+      </w:pPr>
+      <w:r>
+        <w:rPr>
           <w:noProof/>
         </w:rPr>
+        <w:lastRenderedPageBreak/>
         <w:drawing>
-          <wp:inline distT="0" distB="0" distL="0" distR="0" wp14:anchorId="62105C26" wp14:editId="28AC140B">
-            <wp:extent cx="3620005" cy="3667637"/>
-            <wp:effectExtent l="0" t="0" r="0" b="9525"/>
-            <wp:docPr id="9" name="Image 9"/>
+          <wp:inline distT="0" distB="0" distL="0" distR="0" wp14:anchorId="4B01CC25" wp14:editId="182A6421">
+            <wp:extent cx="5759450" cy="841375"/>
+            <wp:effectExtent l="0" t="0" r="0" b="0"/>
+            <wp:docPr id="2" name="Image 2"/>
             <wp:cNvGraphicFramePr>
               <a:graphicFrameLocks xmlns:a="http://schemas.openxmlformats.org/drawingml/2006/main" noChangeAspect="1"/>
             </wp:cNvGraphicFramePr>
@@ -7044,7 +6789,7 @@
                   <pic:spPr>
                     <a:xfrm>
                       <a:off x="0" y="0"/>
-                      <a:ext cx="3620005" cy="3667637"/>
+                      <a:ext cx="5759450" cy="841375"/>
                     </a:xfrm>
                     <a:prstGeom prst="rect">
                       <a:avLst/>
@@ -7059,6 +6804,250 @@
     </w:p>
     <w:p>
       <w:pPr>
+        <w:autoSpaceDE w:val="0"/>
+        <w:autoSpaceDN w:val="0"/>
+        <w:adjustRightInd w:val="0"/>
+        <w:ind w:left="720"/>
+        <w:rPr>
+          <w:rFonts w:ascii="Cascadia Mono" w:hAnsi="Cascadia Mono" w:cs="Cascadia Mono"/>
+          <w:color w:val="000000"/>
+          <w:sz w:val="19"/>
+          <w:szCs w:val="19"/>
+          <w:lang w:val="en-US" w:eastAsia="fr-CH"/>
+        </w:rPr>
+      </w:pPr>
+      <w:r>
+        <w:rPr>
+          <w:rFonts w:ascii="Cascadia Mono" w:hAnsi="Cascadia Mono" w:cs="Cascadia Mono"/>
+          <w:color w:val="000000"/>
+          <w:sz w:val="19"/>
+          <w:szCs w:val="19"/>
+          <w:lang w:val="en-US" w:eastAsia="fr-CH"/>
+        </w:rPr>
+        <w:t xml:space="preserve">UserCreationPage userCreation = </w:t>
+      </w:r>
+      <w:r>
+        <w:rPr>
+          <w:rFonts w:ascii="Cascadia Mono" w:hAnsi="Cascadia Mono" w:cs="Cascadia Mono"/>
+          <w:color w:val="0000FF"/>
+          <w:sz w:val="19"/>
+          <w:szCs w:val="19"/>
+          <w:lang w:val="en-US" w:eastAsia="fr-CH"/>
+        </w:rPr>
+        <w:t>new</w:t>
+      </w:r>
+      <w:r>
+        <w:rPr>
+          <w:rFonts w:ascii="Cascadia Mono" w:hAnsi="Cascadia Mono" w:cs="Cascadia Mono"/>
+          <w:color w:val="000000"/>
+          <w:sz w:val="19"/>
+          <w:szCs w:val="19"/>
+          <w:lang w:val="en-US" w:eastAsia="fr-CH"/>
+        </w:rPr>
+        <w:t xml:space="preserve"> UserCreationPage();</w:t>
+      </w:r>
+    </w:p>
+    <w:p>
+      <w:pPr>
+        <w:autoSpaceDE w:val="0"/>
+        <w:autoSpaceDN w:val="0"/>
+        <w:adjustRightInd w:val="0"/>
+        <w:ind w:left="708"/>
+        <w:rPr>
+          <w:rFonts w:ascii="Cascadia Mono" w:hAnsi="Cascadia Mono" w:cs="Cascadia Mono"/>
+          <w:color w:val="000000"/>
+          <w:sz w:val="19"/>
+          <w:szCs w:val="19"/>
+          <w:lang w:val="en-US" w:eastAsia="fr-CH"/>
+        </w:rPr>
+      </w:pPr>
+      <w:r>
+        <w:rPr>
+          <w:rFonts w:ascii="Cascadia Mono" w:hAnsi="Cascadia Mono" w:cs="Cascadia Mono"/>
+          <w:color w:val="000000"/>
+          <w:sz w:val="19"/>
+          <w:szCs w:val="19"/>
+          <w:lang w:val="en-US" w:eastAsia="fr-CH"/>
+        </w:rPr>
+        <w:t xml:space="preserve">TasksTodoPage tasksTodo = </w:t>
+      </w:r>
+      <w:r>
+        <w:rPr>
+          <w:rFonts w:ascii="Cascadia Mono" w:hAnsi="Cascadia Mono" w:cs="Cascadia Mono"/>
+          <w:color w:val="0000FF"/>
+          <w:sz w:val="19"/>
+          <w:szCs w:val="19"/>
+          <w:lang w:val="en-US" w:eastAsia="fr-CH"/>
+        </w:rPr>
+        <w:t>new</w:t>
+      </w:r>
+      <w:r>
+        <w:rPr>
+          <w:rFonts w:ascii="Cascadia Mono" w:hAnsi="Cascadia Mono" w:cs="Cascadia Mono"/>
+          <w:color w:val="000000"/>
+          <w:sz w:val="19"/>
+          <w:szCs w:val="19"/>
+          <w:lang w:val="en-US" w:eastAsia="fr-CH"/>
+        </w:rPr>
+        <w:t xml:space="preserve"> TasksTodoPage();</w:t>
+      </w:r>
+    </w:p>
+    <w:p>
+      <w:pPr>
+        <w:autoSpaceDE w:val="0"/>
+        <w:autoSpaceDN w:val="0"/>
+        <w:adjustRightInd w:val="0"/>
+        <w:ind w:left="708"/>
+        <w:rPr>
+          <w:rFonts w:ascii="Cascadia Mono" w:hAnsi="Cascadia Mono" w:cs="Cascadia Mono"/>
+          <w:color w:val="000000"/>
+          <w:sz w:val="19"/>
+          <w:szCs w:val="19"/>
+          <w:lang w:val="en-US" w:eastAsia="fr-CH"/>
+        </w:rPr>
+      </w:pPr>
+      <w:r>
+        <w:rPr>
+          <w:rFonts w:ascii="Cascadia Mono" w:hAnsi="Cascadia Mono" w:cs="Cascadia Mono"/>
+          <w:color w:val="000000"/>
+          <w:sz w:val="19"/>
+          <w:szCs w:val="19"/>
+          <w:lang w:val="en-US" w:eastAsia="fr-CH"/>
+        </w:rPr>
+        <w:t xml:space="preserve">AddTaskPage addTask = </w:t>
+      </w:r>
+      <w:r>
+        <w:rPr>
+          <w:rFonts w:ascii="Cascadia Mono" w:hAnsi="Cascadia Mono" w:cs="Cascadia Mono"/>
+          <w:color w:val="0000FF"/>
+          <w:sz w:val="19"/>
+          <w:szCs w:val="19"/>
+          <w:lang w:val="en-US" w:eastAsia="fr-CH"/>
+        </w:rPr>
+        <w:t>new</w:t>
+      </w:r>
+      <w:r>
+        <w:rPr>
+          <w:rFonts w:ascii="Cascadia Mono" w:hAnsi="Cascadia Mono" w:cs="Cascadia Mono"/>
+          <w:color w:val="000000"/>
+          <w:sz w:val="19"/>
+          <w:szCs w:val="19"/>
+          <w:lang w:val="en-US" w:eastAsia="fr-CH"/>
+        </w:rPr>
+        <w:t xml:space="preserve"> AddTaskPage();</w:t>
+      </w:r>
+    </w:p>
+    <w:p>
+      <w:pPr>
+        <w:autoSpaceDE w:val="0"/>
+        <w:autoSpaceDN w:val="0"/>
+        <w:adjustRightInd w:val="0"/>
+        <w:ind w:left="708"/>
+        <w:rPr>
+          <w:rFonts w:ascii="Cascadia Mono" w:hAnsi="Cascadia Mono" w:cs="Cascadia Mono"/>
+          <w:color w:val="000000"/>
+          <w:sz w:val="19"/>
+          <w:szCs w:val="19"/>
+          <w:lang w:val="en-US" w:eastAsia="fr-CH"/>
+        </w:rPr>
+      </w:pPr>
+      <w:r>
+        <w:rPr>
+          <w:rFonts w:ascii="Cascadia Mono" w:hAnsi="Cascadia Mono" w:cs="Cascadia Mono"/>
+          <w:color w:val="000000"/>
+          <w:sz w:val="19"/>
+          <w:szCs w:val="19"/>
+          <w:lang w:val="en-US" w:eastAsia="fr-CH"/>
+        </w:rPr>
+        <w:t xml:space="preserve">TasksDonePage tasksDone = </w:t>
+      </w:r>
+      <w:r>
+        <w:rPr>
+          <w:rFonts w:ascii="Cascadia Mono" w:hAnsi="Cascadia Mono" w:cs="Cascadia Mono"/>
+          <w:color w:val="0000FF"/>
+          <w:sz w:val="19"/>
+          <w:szCs w:val="19"/>
+          <w:lang w:val="en-US" w:eastAsia="fr-CH"/>
+        </w:rPr>
+        <w:t>new</w:t>
+      </w:r>
+      <w:r>
+        <w:rPr>
+          <w:rFonts w:ascii="Cascadia Mono" w:hAnsi="Cascadia Mono" w:cs="Cascadia Mono"/>
+          <w:color w:val="000000"/>
+          <w:sz w:val="19"/>
+          <w:szCs w:val="19"/>
+          <w:lang w:val="en-US" w:eastAsia="fr-CH"/>
+        </w:rPr>
+        <w:t xml:space="preserve"> TasksDonePage();</w:t>
+      </w:r>
+    </w:p>
+    <w:p>
+      <w:pPr>
+        <w:ind w:left="720"/>
+        <w:rPr>
+          <w:rFonts w:ascii="Cascadia Mono" w:hAnsi="Cascadia Mono" w:cs="Cascadia Mono"/>
+          <w:color w:val="000000"/>
+          <w:sz w:val="19"/>
+          <w:szCs w:val="19"/>
+          <w:lang w:val="en-US" w:eastAsia="fr-CH"/>
+        </w:rPr>
+      </w:pPr>
+      <w:r>
+        <w:rPr>
+          <w:rFonts w:ascii="Cascadia Mono" w:hAnsi="Cascadia Mono" w:cs="Cascadia Mono"/>
+          <w:color w:val="000000"/>
+          <w:sz w:val="19"/>
+          <w:szCs w:val="19"/>
+          <w:lang w:val="en-US" w:eastAsia="fr-CH"/>
+        </w:rPr>
+        <w:t>Application.Run(</w:t>
+      </w:r>
+      <w:r>
+        <w:rPr>
+          <w:rFonts w:ascii="Cascadia Mono" w:hAnsi="Cascadia Mono" w:cs="Cascadia Mono"/>
+          <w:color w:val="0000FF"/>
+          <w:sz w:val="19"/>
+          <w:szCs w:val="19"/>
+          <w:lang w:val="en-US" w:eastAsia="fr-CH"/>
+        </w:rPr>
+        <w:t>new</w:t>
+      </w:r>
+      <w:r>
+        <w:rPr>
+          <w:rFonts w:ascii="Cascadia Mono" w:hAnsi="Cascadia Mono" w:cs="Cascadia Mono"/>
+          <w:color w:val="000000"/>
+          <w:sz w:val="19"/>
+          <w:szCs w:val="19"/>
+          <w:lang w:val="en-US" w:eastAsia="fr-CH"/>
+        </w:rPr>
+        <w:t xml:space="preserve"> HomePage(userCreation, tasksTodo, addTask, tasksDone));</w:t>
+      </w:r>
+    </w:p>
+    <w:p>
+      <w:pPr>
+        <w:rPr>
+          <w:rFonts w:ascii="Cascadia Mono" w:hAnsi="Cascadia Mono" w:cs="Cascadia Mono"/>
+          <w:color w:val="000000"/>
+          <w:sz w:val="19"/>
+          <w:szCs w:val="19"/>
+          <w:lang w:val="en-US" w:eastAsia="fr-CH"/>
+        </w:rPr>
+      </w:pPr>
+    </w:p>
+    <w:p>
+      <w:pPr>
+        <w:rPr>
+          <w:rFonts w:ascii="Cascadia Mono" w:hAnsi="Cascadia Mono" w:cs="Cascadia Mono"/>
+          <w:color w:val="000000"/>
+          <w:sz w:val="19"/>
+          <w:szCs w:val="19"/>
+          <w:lang w:val="en-US" w:eastAsia="fr-CH"/>
+        </w:rPr>
+      </w:pPr>
+    </w:p>
+    <w:p>
+      <w:pPr>
         <w:pStyle w:val="Paragraphedeliste"/>
         <w:numPr>
           <w:ilvl w:val="0"/>
@@ -7069,126 +7058,18 @@
           <w:color w:val="000000"/>
           <w:sz w:val="19"/>
           <w:szCs w:val="19"/>
-          <w:lang w:val="fr-CH" w:eastAsia="fr-CH"/>
+          <w:lang w:val="en-US" w:eastAsia="fr-CH"/>
         </w:rPr>
       </w:pPr>
       <w:r>
         <w:rPr>
           <w:noProof/>
         </w:rPr>
-        <w:t>Choix d’un synonyme :</w:t>
-      </w:r>
-      <w:r>
-        <w:rPr>
-          <w:rFonts w:ascii="Cascadia Mono" w:hAnsi="Cascadia Mono" w:cs="Cascadia Mono"/>
-          <w:color w:val="000000"/>
-          <w:sz w:val="19"/>
-          <w:szCs w:val="19"/>
-          <w:lang w:val="fr-CH" w:eastAsia="fr-CH"/>
-        </w:rPr>
-        <w:t xml:space="preserve"> « erase ».</w:t>
-      </w:r>
-    </w:p>
-    <w:p>
-      <w:pPr>
-        <w:pStyle w:val="Paragraphedeliste"/>
-        <w:numPr>
-          <w:ilvl w:val="0"/>
-          <w:numId w:val="16"/>
-        </w:numPr>
-        <w:rPr>
-          <w:rFonts w:ascii="Cascadia Mono" w:hAnsi="Cascadia Mono" w:cs="Cascadia Mono"/>
-          <w:color w:val="000000"/>
-          <w:sz w:val="19"/>
-          <w:szCs w:val="19"/>
-          <w:lang w:val="fr-CH" w:eastAsia="fr-CH"/>
-        </w:rPr>
-      </w:pPr>
-      <w:r>
-        <w:rPr>
-          <w:noProof/>
-        </w:rPr>
-        <w:t>Utilisation de Docker.</w:t>
-      </w:r>
-    </w:p>
-    <w:p>
-      <w:pPr>
-        <w:rPr>
-          <w:rFonts w:ascii="Cascadia Mono" w:hAnsi="Cascadia Mono" w:cs="Cascadia Mono"/>
-          <w:color w:val="000000"/>
-          <w:sz w:val="19"/>
-          <w:szCs w:val="19"/>
-          <w:lang w:val="fr-CH" w:eastAsia="fr-CH"/>
-        </w:rPr>
-      </w:pPr>
-    </w:p>
-    <w:p>
-      <w:pPr>
-        <w:rPr>
-          <w:rFonts w:ascii="Cascadia Mono" w:hAnsi="Cascadia Mono" w:cs="Cascadia Mono"/>
-          <w:color w:val="000000"/>
-          <w:sz w:val="19"/>
-          <w:szCs w:val="19"/>
-          <w:lang w:val="fr-CH" w:eastAsia="fr-CH"/>
-        </w:rPr>
-      </w:pPr>
-    </w:p>
-    <w:p>
-      <w:pPr>
-        <w:rPr>
-          <w:rFonts w:ascii="Cascadia Mono" w:hAnsi="Cascadia Mono" w:cs="Cascadia Mono"/>
-          <w:color w:val="000000"/>
-          <w:sz w:val="19"/>
-          <w:szCs w:val="19"/>
-          <w:lang w:val="fr-CH" w:eastAsia="fr-CH"/>
-        </w:rPr>
-      </w:pPr>
-      <w:r>
-        <w:rPr>
-          <w:rFonts w:ascii="Cascadia Mono" w:hAnsi="Cascadia Mono" w:cs="Cascadia Mono"/>
-          <w:color w:val="000000"/>
-          <w:sz w:val="19"/>
-          <w:szCs w:val="19"/>
-          <w:lang w:val="fr-CH" w:eastAsia="fr-CH"/>
-        </w:rPr>
-        <w:t>Tests :</w:t>
-      </w:r>
-    </w:p>
-    <w:p>
-      <w:pPr>
-        <w:pStyle w:val="Paragraphedeliste"/>
-        <w:numPr>
-          <w:ilvl w:val="1"/>
-          <w:numId w:val="10"/>
-        </w:numPr>
-        <w:rPr>
-          <w:rFonts w:ascii="Cascadia Mono" w:hAnsi="Cascadia Mono" w:cs="Cascadia Mono"/>
-          <w:color w:val="000000"/>
-          <w:sz w:val="19"/>
-          <w:szCs w:val="19"/>
-          <w:lang w:val="fr-CH" w:eastAsia="fr-CH"/>
-        </w:rPr>
-      </w:pPr>
-      <w:r>
-        <w:rPr>
-          <w:rFonts w:ascii="Cascadia Mono" w:hAnsi="Cascadia Mono" w:cs="Cascadia Mono"/>
-          <w:color w:val="000000"/>
-          <w:sz w:val="19"/>
-          <w:szCs w:val="19"/>
-          <w:lang w:val="fr-CH" w:eastAsia="fr-CH"/>
-        </w:rPr>
-        <w:lastRenderedPageBreak/>
-        <w:t xml:space="preserve">Logo et nom de l’application partagé : </w:t>
-      </w:r>
-      <w:r>
-        <w:rPr>
-          <w:noProof/>
-        </w:rPr>
         <w:drawing>
-          <wp:inline distT="0" distB="0" distL="0" distR="0" wp14:anchorId="264EECD5" wp14:editId="506E6CD8">
-            <wp:extent cx="5759450" cy="3408045"/>
-            <wp:effectExtent l="0" t="0" r="0" b="1905"/>
-            <wp:docPr id="6" name="Image 6"/>
+          <wp:inline distT="0" distB="0" distL="0" distR="0" wp14:anchorId="5663E598" wp14:editId="516BEAEF">
+            <wp:extent cx="5743575" cy="2133600"/>
+            <wp:effectExtent l="0" t="0" r="9525" b="0"/>
+            <wp:docPr id="8" name="Image 8"/>
             <wp:cNvGraphicFramePr>
               <a:graphicFrameLocks xmlns:a="http://schemas.openxmlformats.org/drawingml/2006/main" noChangeAspect="1"/>
             </wp:cNvGraphicFramePr>
@@ -7208,6 +7089,698 @@
                   <pic:spPr>
                     <a:xfrm>
                       <a:off x="0" y="0"/>
+                      <a:ext cx="5743575" cy="2133600"/>
+                    </a:xfrm>
+                    <a:prstGeom prst="rect">
+                      <a:avLst/>
+                    </a:prstGeom>
+                  </pic:spPr>
+                </pic:pic>
+              </a:graphicData>
+            </a:graphic>
+          </wp:inline>
+        </w:drawing>
+      </w:r>
+    </w:p>
+    <w:p>
+      <w:pPr>
+        <w:pStyle w:val="Paragraphedeliste"/>
+        <w:rPr>
+          <w:rFonts w:ascii="Cascadia Mono" w:hAnsi="Cascadia Mono" w:cs="Cascadia Mono"/>
+          <w:color w:val="000000"/>
+          <w:sz w:val="19"/>
+          <w:szCs w:val="19"/>
+          <w:lang w:val="en-US" w:eastAsia="fr-CH"/>
+        </w:rPr>
+      </w:pPr>
+    </w:p>
+    <w:p>
+      <w:pPr>
+        <w:pStyle w:val="Paragraphedeliste"/>
+        <w:numPr>
+          <w:ilvl w:val="0"/>
+          <w:numId w:val="16"/>
+        </w:numPr>
+        <w:rPr>
+          <w:rStyle w:val="Lienhypertexte"/>
+          <w:rFonts w:ascii="Cascadia Mono" w:hAnsi="Cascadia Mono" w:cs="Cascadia Mono"/>
+          <w:color w:val="000000"/>
+          <w:sz w:val="19"/>
+          <w:szCs w:val="19"/>
+          <w:u w:val="none"/>
+          <w:lang w:val="fr-CH" w:eastAsia="fr-CH"/>
+        </w:rPr>
+      </w:pPr>
+      <w:r>
+        <w:rPr>
+          <w:noProof/>
+        </w:rPr>
+        <w:drawing>
+          <wp:inline distT="0" distB="0" distL="0" distR="0" wp14:anchorId="4B8B51FA" wp14:editId="4FD2C9B3">
+            <wp:extent cx="5759450" cy="2386965"/>
+            <wp:effectExtent l="0" t="0" r="0" b="0"/>
+            <wp:docPr id="5" name="Image 5"/>
+            <wp:cNvGraphicFramePr>
+              <a:graphicFrameLocks xmlns:a="http://schemas.openxmlformats.org/drawingml/2006/main" noChangeAspect="1"/>
+            </wp:cNvGraphicFramePr>
+            <a:graphic xmlns:a="http://schemas.openxmlformats.org/drawingml/2006/main">
+              <a:graphicData uri="http://schemas.openxmlformats.org/drawingml/2006/picture">
+                <pic:pic xmlns:pic="http://schemas.openxmlformats.org/drawingml/2006/picture">
+                  <pic:nvPicPr>
+                    <pic:cNvPr id="1" name=""/>
+                    <pic:cNvPicPr/>
+                  </pic:nvPicPr>
+                  <pic:blipFill>
+                    <a:blip r:embed="rId33"/>
+                    <a:stretch>
+                      <a:fillRect/>
+                    </a:stretch>
+                  </pic:blipFill>
+                  <pic:spPr>
+                    <a:xfrm>
+                      <a:off x="0" y="0"/>
+                      <a:ext cx="5759450" cy="2386965"/>
+                    </a:xfrm>
+                    <a:prstGeom prst="rect">
+                      <a:avLst/>
+                    </a:prstGeom>
+                  </pic:spPr>
+                </pic:pic>
+              </a:graphicData>
+            </a:graphic>
+          </wp:inline>
+        </w:drawing>
+      </w:r>
+      <w:r>
+        <w:rPr>
+          <w:rFonts w:ascii="Cascadia Mono" w:hAnsi="Cascadia Mono" w:cs="Cascadia Mono"/>
+          <w:color w:val="000000"/>
+          <w:sz w:val="19"/>
+          <w:szCs w:val="19"/>
+          <w:lang w:val="fr-CH" w:eastAsia="fr-CH"/>
+        </w:rPr>
+        <w:t xml:space="preserve"> Arrêt des tâches, éteindre et re-allumer la machine. Source :</w:t>
+      </w:r>
+      <w:r>
+        <w:t xml:space="preserve"> </w:t>
+      </w:r>
+      <w:hyperlink r:id="rId34" w:history="1">
+        <w:r>
+          <w:rPr>
+            <w:rStyle w:val="Lienhypertexte"/>
+          </w:rPr>
+          <w:t xml:space="preserve">La compilation de Visual Studio échoue: impossible de copier le fichier exe </w:t>
+        </w:r>
+        <w:r>
+          <w:rPr>
+            <w:rStyle w:val="Lienhypertexte"/>
+          </w:rPr>
+          <w:lastRenderedPageBreak/>
+          <w:t>d'objdebug vers bindebug</w:t>
+        </w:r>
+      </w:hyperlink>
+      <w:r>
+        <w:rPr>
+          <w:rStyle w:val="Lienhypertexte"/>
+        </w:rPr>
+        <w:t xml:space="preserve"> </w:t>
+      </w:r>
+      <w:r>
+        <w:rPr>
+          <w:rStyle w:val="Lienhypertexte"/>
+          <w:noProof/>
+        </w:rPr>
+        <w:drawing>
+          <wp:inline distT="0" distB="0" distL="0" distR="0" wp14:anchorId="62105C26" wp14:editId="28AC140B">
+            <wp:extent cx="3620005" cy="3667637"/>
+            <wp:effectExtent l="0" t="0" r="0" b="9525"/>
+            <wp:docPr id="9" name="Image 9"/>
+            <wp:cNvGraphicFramePr>
+              <a:graphicFrameLocks xmlns:a="http://schemas.openxmlformats.org/drawingml/2006/main" noChangeAspect="1"/>
+            </wp:cNvGraphicFramePr>
+            <a:graphic xmlns:a="http://schemas.openxmlformats.org/drawingml/2006/main">
+              <a:graphicData uri="http://schemas.openxmlformats.org/drawingml/2006/picture">
+                <pic:pic xmlns:pic="http://schemas.openxmlformats.org/drawingml/2006/picture">
+                  <pic:nvPicPr>
+                    <pic:cNvPr id="1" name=""/>
+                    <pic:cNvPicPr/>
+                  </pic:nvPicPr>
+                  <pic:blipFill>
+                    <a:blip r:embed="rId35"/>
+                    <a:stretch>
+                      <a:fillRect/>
+                    </a:stretch>
+                  </pic:blipFill>
+                  <pic:spPr>
+                    <a:xfrm>
+                      <a:off x="0" y="0"/>
+                      <a:ext cx="3620005" cy="3667637"/>
+                    </a:xfrm>
+                    <a:prstGeom prst="rect">
+                      <a:avLst/>
+                    </a:prstGeom>
+                  </pic:spPr>
+                </pic:pic>
+              </a:graphicData>
+            </a:graphic>
+          </wp:inline>
+        </w:drawing>
+      </w:r>
+    </w:p>
+    <w:p>
+      <w:pPr>
+        <w:pStyle w:val="Paragraphedeliste"/>
+        <w:numPr>
+          <w:ilvl w:val="0"/>
+          <w:numId w:val="16"/>
+        </w:numPr>
+        <w:rPr>
+          <w:rFonts w:ascii="Cascadia Mono" w:hAnsi="Cascadia Mono" w:cs="Cascadia Mono"/>
+          <w:color w:val="000000"/>
+          <w:sz w:val="19"/>
+          <w:szCs w:val="19"/>
+          <w:lang w:val="fr-CH" w:eastAsia="fr-CH"/>
+        </w:rPr>
+      </w:pPr>
+      <w:r>
+        <w:rPr>
+          <w:noProof/>
+        </w:rPr>
+        <w:t>Choix d’un synonyme :</w:t>
+      </w:r>
+      <w:r>
+        <w:rPr>
+          <w:rFonts w:ascii="Cascadia Mono" w:hAnsi="Cascadia Mono" w:cs="Cascadia Mono"/>
+          <w:color w:val="000000"/>
+          <w:sz w:val="19"/>
+          <w:szCs w:val="19"/>
+          <w:lang w:val="fr-CH" w:eastAsia="fr-CH"/>
+        </w:rPr>
+        <w:t xml:space="preserve"> « erase ».</w:t>
+      </w:r>
+    </w:p>
+    <w:p>
+      <w:pPr>
+        <w:pStyle w:val="Paragraphedeliste"/>
+        <w:numPr>
+          <w:ilvl w:val="0"/>
+          <w:numId w:val="16"/>
+        </w:numPr>
+        <w:rPr>
+          <w:rFonts w:ascii="Cascadia Mono" w:hAnsi="Cascadia Mono" w:cs="Cascadia Mono"/>
+          <w:color w:val="000000"/>
+          <w:sz w:val="19"/>
+          <w:szCs w:val="19"/>
+          <w:lang w:val="fr-CH" w:eastAsia="fr-CH"/>
+        </w:rPr>
+      </w:pPr>
+      <w:r>
+        <w:rPr>
+          <w:noProof/>
+        </w:rPr>
+        <w:t>Utilisation de Docker.</w:t>
+      </w:r>
+    </w:p>
+    <w:p>
+      <w:pPr>
+        <w:pStyle w:val="Paragraphedeliste"/>
+        <w:numPr>
+          <w:ilvl w:val="0"/>
+          <w:numId w:val="16"/>
+        </w:numPr>
+        <w:rPr>
+          <w:rFonts w:ascii="Cascadia Mono" w:hAnsi="Cascadia Mono" w:cs="Cascadia Mono"/>
+          <w:color w:val="000000"/>
+          <w:sz w:val="19"/>
+          <w:szCs w:val="19"/>
+          <w:lang w:val="fr-CH" w:eastAsia="fr-CH"/>
+        </w:rPr>
+      </w:pPr>
+      <w:r>
+        <w:rPr>
+          <w:rFonts w:ascii="Cascadia Mono" w:hAnsi="Cascadia Mono" w:cs="Cascadia Mono"/>
+          <w:color w:val="000000"/>
+          <w:sz w:val="19"/>
+          <w:szCs w:val="19"/>
+          <w:lang w:val="fr-CH" w:eastAsia="fr-CH"/>
+        </w:rPr>
+        <w:lastRenderedPageBreak/>
+        <w:drawing>
+          <wp:inline distT="0" distB="0" distL="0" distR="0" wp14:anchorId="70AE5B21" wp14:editId="6BEAFB6B">
+            <wp:extent cx="4801270" cy="4858428"/>
+            <wp:effectExtent l="0" t="0" r="0" b="0"/>
+            <wp:docPr id="24" name="Image 24"/>
+            <wp:cNvGraphicFramePr>
+              <a:graphicFrameLocks xmlns:a="http://schemas.openxmlformats.org/drawingml/2006/main" noChangeAspect="1"/>
+            </wp:cNvGraphicFramePr>
+            <a:graphic xmlns:a="http://schemas.openxmlformats.org/drawingml/2006/main">
+              <a:graphicData uri="http://schemas.openxmlformats.org/drawingml/2006/picture">
+                <pic:pic xmlns:pic="http://schemas.openxmlformats.org/drawingml/2006/picture">
+                  <pic:nvPicPr>
+                    <pic:cNvPr id="1" name=""/>
+                    <pic:cNvPicPr/>
+                  </pic:nvPicPr>
+                  <pic:blipFill>
+                    <a:blip r:embed="rId36"/>
+                    <a:stretch>
+                      <a:fillRect/>
+                    </a:stretch>
+                  </pic:blipFill>
+                  <pic:spPr>
+                    <a:xfrm>
+                      <a:off x="0" y="0"/>
+                      <a:ext cx="4801270" cy="4858428"/>
+                    </a:xfrm>
+                    <a:prstGeom prst="rect">
+                      <a:avLst/>
+                    </a:prstGeom>
+                  </pic:spPr>
+                </pic:pic>
+              </a:graphicData>
+            </a:graphic>
+          </wp:inline>
+        </w:drawing>
+      </w:r>
+      <w:r>
+        <w:rPr>
+          <w:rFonts w:ascii="Cascadia Mono" w:hAnsi="Cascadia Mono" w:cs="Cascadia Mono"/>
+          <w:color w:val="000000"/>
+          <w:sz w:val="19"/>
+          <w:szCs w:val="19"/>
+          <w:lang w:val="fr-CH" w:eastAsia="fr-CH"/>
+        </w:rPr>
+        <w:t xml:space="preserve"> Et suppression du constructeur HomePage sans paramètre instancié dans la page « Program.cs » qui était reconnu par le Controller.</w:t>
+      </w:r>
+    </w:p>
+    <w:p>
+      <w:pPr>
+        <w:pStyle w:val="Paragraphedeliste"/>
+        <w:numPr>
+          <w:ilvl w:val="0"/>
+          <w:numId w:val="16"/>
+        </w:numPr>
+        <w:rPr>
+          <w:rFonts w:ascii="Cascadia Mono" w:hAnsi="Cascadia Mono" w:cs="Cascadia Mono"/>
+          <w:color w:val="000000"/>
+          <w:sz w:val="19"/>
+          <w:szCs w:val="19"/>
+          <w:lang w:val="fr-CH" w:eastAsia="fr-CH"/>
+        </w:rPr>
+      </w:pPr>
+      <w:r>
+        <w:rPr>
+          <w:rFonts w:ascii="Cascadia Mono" w:hAnsi="Cascadia Mono" w:cs="Cascadia Mono"/>
+          <w:color w:val="0000FF"/>
+          <w:sz w:val="19"/>
+          <w:szCs w:val="19"/>
+          <w:lang w:val="fr-CH" w:eastAsia="fr-CH"/>
+        </w:rPr>
+        <w:t>if</w:t>
+      </w:r>
+      <w:r>
+        <w:rPr>
+          <w:rFonts w:ascii="Cascadia Mono" w:hAnsi="Cascadia Mono" w:cs="Cascadia Mono"/>
+          <w:color w:val="000000"/>
+          <w:sz w:val="19"/>
+          <w:szCs w:val="19"/>
+          <w:lang w:val="fr-CH" w:eastAsia="fr-CH"/>
+        </w:rPr>
+        <w:t xml:space="preserve"> (!IsConnect()) </w:t>
+      </w:r>
+      <w:r>
+        <w:rPr>
+          <w:rFonts w:ascii="Cascadia Mono" w:hAnsi="Cascadia Mono" w:cs="Cascadia Mono"/>
+          <w:color w:val="0000FF"/>
+          <w:sz w:val="19"/>
+          <w:szCs w:val="19"/>
+          <w:lang w:val="fr-CH" w:eastAsia="fr-CH"/>
+        </w:rPr>
+        <w:t>return</w:t>
+      </w:r>
+      <w:r>
+        <w:rPr>
+          <w:rFonts w:ascii="Cascadia Mono" w:hAnsi="Cascadia Mono" w:cs="Cascadia Mono"/>
+          <w:color w:val="000000"/>
+          <w:sz w:val="19"/>
+          <w:szCs w:val="19"/>
+          <w:lang w:val="fr-CH" w:eastAsia="fr-CH"/>
+        </w:rPr>
+        <w:t xml:space="preserve"> </w:t>
+      </w:r>
+      <w:r>
+        <w:rPr>
+          <w:rFonts w:ascii="Cascadia Mono" w:hAnsi="Cascadia Mono" w:cs="Cascadia Mono"/>
+          <w:color w:val="0000FF"/>
+          <w:sz w:val="19"/>
+          <w:szCs w:val="19"/>
+          <w:lang w:val="fr-CH" w:eastAsia="fr-CH"/>
+        </w:rPr>
+        <w:t>false</w:t>
+      </w:r>
+      <w:r>
+        <w:rPr>
+          <w:rFonts w:ascii="Cascadia Mono" w:hAnsi="Cascadia Mono" w:cs="Cascadia Mono"/>
+          <w:color w:val="000000"/>
+          <w:sz w:val="19"/>
+          <w:szCs w:val="19"/>
+          <w:lang w:val="fr-CH" w:eastAsia="fr-CH"/>
+        </w:rPr>
+        <w:t>;</w:t>
+      </w:r>
+    </w:p>
+    <w:p>
+      <w:pPr>
+        <w:pStyle w:val="Paragraphedeliste"/>
+        <w:rPr>
+          <w:rFonts w:ascii="Cascadia Mono" w:hAnsi="Cascadia Mono" w:cs="Cascadia Mono"/>
+          <w:color w:val="000000"/>
+          <w:sz w:val="19"/>
+          <w:szCs w:val="19"/>
+          <w:lang w:val="fr-CH" w:eastAsia="fr-CH"/>
+        </w:rPr>
+      </w:pPr>
+      <w:r>
+        <w:rPr>
+          <w:rFonts w:ascii="Cascadia Mono" w:hAnsi="Cascadia Mono" w:cs="Cascadia Mono"/>
+          <w:color w:val="000000" w:themeColor="text1"/>
+          <w:sz w:val="19"/>
+          <w:szCs w:val="19"/>
+          <w:lang w:val="fr-CH" w:eastAsia="fr-CH"/>
+        </w:rPr>
+        <w:t xml:space="preserve">Mauvaise utilisation de </w:t>
+      </w:r>
+      <w:r>
+        <w:rPr>
+          <w:rFonts w:ascii="Cascadia Mono" w:hAnsi="Cascadia Mono" w:cs="Cascadia Mono"/>
+          <w:color w:val="000000" w:themeColor="text1"/>
+          <w:sz w:val="19"/>
+          <w:szCs w:val="19"/>
+          <w:lang w:val="fr-CH" w:eastAsia="fr-CH"/>
+        </w:rPr>
+        <w:t xml:space="preserve">string.Format : </w:t>
+      </w:r>
+      <w:r>
+        <w:rPr>
+          <w:rFonts w:ascii="Cascadia Mono" w:hAnsi="Cascadia Mono" w:cs="Cascadia Mono"/>
+          <w:color w:val="0000FF"/>
+          <w:sz w:val="19"/>
+          <w:szCs w:val="19"/>
+          <w:lang w:val="fr-CH" w:eastAsia="fr-CH"/>
+        </w:rPr>
+        <w:drawing>
+          <wp:inline distT="0" distB="0" distL="0" distR="0" wp14:anchorId="59C97D14" wp14:editId="41F5B1AB">
+            <wp:extent cx="5759450" cy="654685"/>
+            <wp:effectExtent l="0" t="0" r="0" b="0"/>
+            <wp:docPr id="27" name="Image 27"/>
+            <wp:cNvGraphicFramePr>
+              <a:graphicFrameLocks xmlns:a="http://schemas.openxmlformats.org/drawingml/2006/main" noChangeAspect="1"/>
+            </wp:cNvGraphicFramePr>
+            <a:graphic xmlns:a="http://schemas.openxmlformats.org/drawingml/2006/main">
+              <a:graphicData uri="http://schemas.openxmlformats.org/drawingml/2006/picture">
+                <pic:pic xmlns:pic="http://schemas.openxmlformats.org/drawingml/2006/picture">
+                  <pic:nvPicPr>
+                    <pic:cNvPr id="1" name=""/>
+                    <pic:cNvPicPr/>
+                  </pic:nvPicPr>
+                  <pic:blipFill>
+                    <a:blip r:embed="rId37"/>
+                    <a:stretch>
+                      <a:fillRect/>
+                    </a:stretch>
+                  </pic:blipFill>
+                  <pic:spPr>
+                    <a:xfrm>
+                      <a:off x="0" y="0"/>
+                      <a:ext cx="5759450" cy="654685"/>
+                    </a:xfrm>
+                    <a:prstGeom prst="rect">
+                      <a:avLst/>
+                    </a:prstGeom>
+                  </pic:spPr>
+                </pic:pic>
+              </a:graphicData>
+            </a:graphic>
+          </wp:inline>
+        </w:drawing>
+      </w:r>
+      <w:r>
+        <w:rPr>
+          <w:rFonts w:ascii="Cascadia Mono" w:hAnsi="Cascadia Mono" w:cs="Cascadia Mono"/>
+          <w:color w:val="000000"/>
+          <w:sz w:val="19"/>
+          <w:szCs w:val="19"/>
+          <w:lang w:val="fr-CH" w:eastAsia="fr-CH"/>
+        </w:rPr>
+        <w:t xml:space="preserve">Pour : </w:t>
+      </w:r>
+      <w:r>
+        <w:rPr>
+          <w:rFonts w:ascii="Cascadia Mono" w:hAnsi="Cascadia Mono" w:cs="Cascadia Mono"/>
+          <w:color w:val="000000"/>
+          <w:sz w:val="19"/>
+          <w:szCs w:val="19"/>
+          <w:lang w:val="fr-CH" w:eastAsia="fr-CH"/>
+        </w:rPr>
+        <w:drawing>
+          <wp:inline distT="0" distB="0" distL="0" distR="0" wp14:anchorId="773B261C" wp14:editId="0C490BFC">
+            <wp:extent cx="5759450" cy="690245"/>
+            <wp:effectExtent l="0" t="0" r="0" b="0"/>
+            <wp:docPr id="28" name="Image 28"/>
+            <wp:cNvGraphicFramePr>
+              <a:graphicFrameLocks xmlns:a="http://schemas.openxmlformats.org/drawingml/2006/main" noChangeAspect="1"/>
+            </wp:cNvGraphicFramePr>
+            <a:graphic xmlns:a="http://schemas.openxmlformats.org/drawingml/2006/main">
+              <a:graphicData uri="http://schemas.openxmlformats.org/drawingml/2006/picture">
+                <pic:pic xmlns:pic="http://schemas.openxmlformats.org/drawingml/2006/picture">
+                  <pic:nvPicPr>
+                    <pic:cNvPr id="1" name=""/>
+                    <pic:cNvPicPr/>
+                  </pic:nvPicPr>
+                  <pic:blipFill>
+                    <a:blip r:embed="rId38"/>
+                    <a:stretch>
+                      <a:fillRect/>
+                    </a:stretch>
+                  </pic:blipFill>
+                  <pic:spPr>
+                    <a:xfrm>
+                      <a:off x="0" y="0"/>
+                      <a:ext cx="5759450" cy="690245"/>
+                    </a:xfrm>
+                    <a:prstGeom prst="rect">
+                      <a:avLst/>
+                    </a:prstGeom>
+                  </pic:spPr>
+                </pic:pic>
+              </a:graphicData>
+            </a:graphic>
+          </wp:inline>
+        </w:drawing>
+      </w:r>
+    </w:p>
+    <w:p>
+      <w:pPr>
+        <w:rPr>
+          <w:rFonts w:ascii="Cascadia Mono" w:hAnsi="Cascadia Mono" w:cs="Cascadia Mono"/>
+          <w:color w:val="000000"/>
+          <w:sz w:val="19"/>
+          <w:szCs w:val="19"/>
+          <w:lang w:val="fr-CH" w:eastAsia="fr-CH"/>
+        </w:rPr>
+      </w:pPr>
+    </w:p>
+    <w:p>
+      <w:pPr>
+        <w:rPr>
+          <w:rFonts w:ascii="Cascadia Mono" w:hAnsi="Cascadia Mono" w:cs="Cascadia Mono"/>
+          <w:color w:val="000000"/>
+          <w:sz w:val="19"/>
+          <w:szCs w:val="19"/>
+          <w:lang w:val="fr-CH" w:eastAsia="fr-CH"/>
+        </w:rPr>
+      </w:pPr>
+      <w:r>
+        <w:rPr>
+          <w:rFonts w:ascii="Cascadia Mono" w:hAnsi="Cascadia Mono" w:cs="Cascadia Mono"/>
+          <w:color w:val="000000"/>
+          <w:sz w:val="19"/>
+          <w:szCs w:val="19"/>
+          <w:lang w:val="fr-CH" w:eastAsia="fr-CH"/>
+        </w:rPr>
+        <w:t>ChatGPT PROMPT :</w:t>
+      </w:r>
+    </w:p>
+    <w:p>
+      <w:pPr>
+        <w:rPr>
+          <w:rFonts w:ascii="Cascadia Mono" w:hAnsi="Cascadia Mono" w:cs="Cascadia Mono"/>
+          <w:color w:val="000000"/>
+          <w:sz w:val="19"/>
+          <w:szCs w:val="19"/>
+          <w:lang w:val="fr-CH" w:eastAsia="fr-CH"/>
+        </w:rPr>
+      </w:pPr>
+      <w:r>
+        <w:rPr>
+          <w:rFonts w:ascii="Cascadia Mono" w:hAnsi="Cascadia Mono" w:cs="Cascadia Mono"/>
+          <w:color w:val="000000"/>
+          <w:sz w:val="19"/>
+          <w:szCs w:val="19"/>
+          <w:lang w:val="fr-CH" w:eastAsia="fr-CH"/>
+        </w:rPr>
+        <w:t xml:space="preserve">Pour l’erreur </w:t>
+      </w:r>
+      <w:r>
+        <w:rPr>
+          <w:rFonts w:ascii="Cascadia Mono" w:hAnsi="Cascadia Mono" w:cs="Cascadia Mono"/>
+          <w:color w:val="000000"/>
+          <w:sz w:val="19"/>
+          <w:szCs w:val="19"/>
+          <w:lang w:val="fr-CH" w:eastAsia="fr-CH"/>
+        </w:rPr>
+        <w:t>7</w:t>
+      </w:r>
+      <w:r>
+        <w:rPr>
+          <w:rFonts w:ascii="Cascadia Mono" w:hAnsi="Cascadia Mono" w:cs="Cascadia Mono"/>
+          <w:color w:val="000000"/>
+          <w:sz w:val="19"/>
+          <w:szCs w:val="19"/>
+          <w:lang w:val="fr-CH" w:eastAsia="fr-CH"/>
+        </w:rPr>
+        <w:t xml:space="preserve"> –</w:t>
+      </w:r>
+    </w:p>
+    <w:p>
+      <w:pPr>
+        <w:rPr>
+          <w:rFonts w:ascii="Cascadia Mono" w:hAnsi="Cascadia Mono" w:cs="Cascadia Mono"/>
+          <w:color w:val="000000"/>
+          <w:sz w:val="19"/>
+          <w:szCs w:val="19"/>
+          <w:lang w:val="fr-CH" w:eastAsia="fr-CH"/>
+        </w:rPr>
+      </w:pPr>
+      <w:r>
+        <w:rPr>
+          <w:rFonts w:ascii="Cascadia Mono" w:hAnsi="Cascadia Mono" w:cs="Cascadia Mono"/>
+          <w:color w:val="000000"/>
+          <w:sz w:val="19"/>
+          <w:szCs w:val="19"/>
+          <w:lang w:val="fr-CH" w:eastAsia="fr-CH"/>
+        </w:rPr>
+        <w:lastRenderedPageBreak/>
+        <w:drawing>
+          <wp:inline distT="0" distB="0" distL="0" distR="0" wp14:anchorId="384020E5" wp14:editId="3F44BA0E">
+            <wp:extent cx="5759450" cy="4854575"/>
+            <wp:effectExtent l="0" t="0" r="0" b="3175"/>
+            <wp:docPr id="29" name="Image 29"/>
+            <wp:cNvGraphicFramePr>
+              <a:graphicFrameLocks xmlns:a="http://schemas.openxmlformats.org/drawingml/2006/main" noChangeAspect="1"/>
+            </wp:cNvGraphicFramePr>
+            <a:graphic xmlns:a="http://schemas.openxmlformats.org/drawingml/2006/main">
+              <a:graphicData uri="http://schemas.openxmlformats.org/drawingml/2006/picture">
+                <pic:pic xmlns:pic="http://schemas.openxmlformats.org/drawingml/2006/picture">
+                  <pic:nvPicPr>
+                    <pic:cNvPr id="1" name=""/>
+                    <pic:cNvPicPr/>
+                  </pic:nvPicPr>
+                  <pic:blipFill>
+                    <a:blip r:embed="rId39"/>
+                    <a:stretch>
+                      <a:fillRect/>
+                    </a:stretch>
+                  </pic:blipFill>
+                  <pic:spPr>
+                    <a:xfrm>
+                      <a:off x="0" y="0"/>
+                      <a:ext cx="5759450" cy="4854575"/>
+                    </a:xfrm>
+                    <a:prstGeom prst="rect">
+                      <a:avLst/>
+                    </a:prstGeom>
+                  </pic:spPr>
+                </pic:pic>
+              </a:graphicData>
+            </a:graphic>
+          </wp:inline>
+        </w:drawing>
+      </w:r>
+    </w:p>
+    <w:p>
+      <w:pPr>
+        <w:rPr>
+          <w:rFonts w:ascii="Cascadia Mono" w:hAnsi="Cascadia Mono" w:cs="Cascadia Mono"/>
+          <w:color w:val="000000"/>
+          <w:sz w:val="19"/>
+          <w:szCs w:val="19"/>
+          <w:lang w:val="fr-CH" w:eastAsia="fr-CH"/>
+        </w:rPr>
+      </w:pPr>
+      <w:r>
+        <w:rPr>
+          <w:rFonts w:ascii="Cascadia Mono" w:hAnsi="Cascadia Mono" w:cs="Cascadia Mono"/>
+          <w:color w:val="000000"/>
+          <w:sz w:val="19"/>
+          <w:szCs w:val="19"/>
+          <w:lang w:val="fr-CH" w:eastAsia="fr-CH"/>
+        </w:rPr>
+        <w:t>Tests :</w:t>
+      </w:r>
+    </w:p>
+    <w:p>
+      <w:pPr>
+        <w:pStyle w:val="Paragraphedeliste"/>
+        <w:numPr>
+          <w:ilvl w:val="1"/>
+          <w:numId w:val="10"/>
+        </w:numPr>
+        <w:rPr>
+          <w:rFonts w:ascii="Cascadia Mono" w:hAnsi="Cascadia Mono" w:cs="Cascadia Mono"/>
+          <w:color w:val="000000"/>
+          <w:sz w:val="19"/>
+          <w:szCs w:val="19"/>
+          <w:lang w:val="fr-CH" w:eastAsia="fr-CH"/>
+        </w:rPr>
+      </w:pPr>
+      <w:r>
+        <w:rPr>
+          <w:rFonts w:ascii="Cascadia Mono" w:hAnsi="Cascadia Mono" w:cs="Cascadia Mono"/>
+          <w:color w:val="000000"/>
+          <w:sz w:val="19"/>
+          <w:szCs w:val="19"/>
+          <w:lang w:val="fr-CH" w:eastAsia="fr-CH"/>
+        </w:rPr>
+        <w:t xml:space="preserve">Logo et nom de l’application partagé : </w:t>
+      </w:r>
+      <w:r>
+        <w:rPr>
+          <w:noProof/>
+        </w:rPr>
+        <w:drawing>
+          <wp:inline distT="0" distB="0" distL="0" distR="0" wp14:anchorId="264EECD5" wp14:editId="506E6CD8">
+            <wp:extent cx="5759450" cy="3408045"/>
+            <wp:effectExtent l="0" t="0" r="0" b="1905"/>
+            <wp:docPr id="6" name="Image 6"/>
+            <wp:cNvGraphicFramePr>
+              <a:graphicFrameLocks xmlns:a="http://schemas.openxmlformats.org/drawingml/2006/main" noChangeAspect="1"/>
+            </wp:cNvGraphicFramePr>
+            <a:graphic xmlns:a="http://schemas.openxmlformats.org/drawingml/2006/main">
+              <a:graphicData uri="http://schemas.openxmlformats.org/drawingml/2006/picture">
+                <pic:pic xmlns:pic="http://schemas.openxmlformats.org/drawingml/2006/picture">
+                  <pic:nvPicPr>
+                    <pic:cNvPr id="1" name=""/>
+                    <pic:cNvPicPr/>
+                  </pic:nvPicPr>
+                  <pic:blipFill>
+                    <a:blip r:embed="rId40"/>
+                    <a:stretch>
+                      <a:fillRect/>
+                    </a:stretch>
+                  </pic:blipFill>
+                  <pic:spPr>
+                    <a:xfrm>
+                      <a:off x="0" y="0"/>
                       <a:ext cx="5759450" cy="3408045"/>
                     </a:xfrm>
                     <a:prstGeom prst="rect">
@@ -7287,8 +7860,8 @@
       </w:r>
     </w:p>
     <w:sectPr>
-      <w:headerReference w:type="default" r:id="rId33"/>
-      <w:footerReference w:type="default" r:id="rId34"/>
+      <w:headerReference w:type="default" r:id="rId41"/>
+      <w:footerReference w:type="default" r:id="rId42"/>
       <w:pgSz w:w="11906" w:h="16838" w:code="9"/>
       <w:pgMar w:top="1418" w:right="1418" w:bottom="1418" w:left="1418" w:header="720" w:footer="720" w:gutter="0"/>
       <w:cols w:space="720"/>
@@ -10636,6 +11209,15 @@
 </file>
 
 <file path=customXml/item1.xml><?xml version="1.0" encoding="utf-8"?>
+<?mso-contentType ?>
+<FormTemplates xmlns="http://schemas.microsoft.com/sharepoint/v3/contenttype/forms">
+  <Display>DocumentLibraryForm</Display>
+  <Edit>DocumentLibraryForm</Edit>
+  <New>DocumentLibraryForm</New>
+</FormTemplates>
+</file>
+
+<file path=customXml/item2.xml><?xml version="1.0" encoding="utf-8"?>
 <ct:contentTypeSchema xmlns:ct="http://schemas.microsoft.com/office/2006/metadata/contentType" xmlns:ma="http://schemas.microsoft.com/office/2006/metadata/properties/metaAttributes" ct:_="" ma:_="" ma:contentTypeName="Document" ma:contentTypeID="0x0101001ABD9BFFC9E543439C53A2705AE306EF" ma:contentTypeVersion="19" ma:contentTypeDescription="Crée un document." ma:contentTypeScope="" ma:versionID="f3418dd4ca302601ba73fa17965a3f21">
   <xsd:schema xmlns:xsd="http://www.w3.org/2001/XMLSchema" xmlns:xs="http://www.w3.org/2001/XMLSchema" xmlns:p="http://schemas.microsoft.com/office/2006/metadata/properties" xmlns:ns2="bf2f2df3-a963-4452-b0e7-67dabc627c35" xmlns:ns3="http://schemas.microsoft.com/sharepoint/v4" xmlns:ns4="f7d9f5a6-831d-4621-8c77-cbcaf993e406" targetNamespace="http://schemas.microsoft.com/office/2006/metadata/properties" ma:root="true" ma:fieldsID="5d82fd028d299635ce1df2d808d1b2ae" ns2:_="" ns3:_="" ns4:_="">
     <xsd:import namespace="bf2f2df3-a963-4452-b0e7-67dabc627c35"/>
@@ -10901,15 +11483,6 @@
 </ct:contentTypeSchema>
 </file>
 
-<file path=customXml/item2.xml><?xml version="1.0" encoding="utf-8"?>
-<?mso-contentType ?>
-<FormTemplates xmlns="http://schemas.microsoft.com/sharepoint/v3/contenttype/forms">
-  <Display>DocumentLibraryForm</Display>
-  <Edit>DocumentLibraryForm</Edit>
-  <New>DocumentLibraryForm</New>
-</FormTemplates>
-</file>
-
 <file path=customXml/item3.xml><?xml version="1.0" encoding="utf-8"?>
 <p:properties xmlns:p="http://schemas.microsoft.com/office/2006/metadata/properties" xmlns:xsi="http://www.w3.org/2001/XMLSchema-instance" xmlns:pc="http://schemas.microsoft.com/office/infopath/2007/PartnerControls">
   <documentManagement>
@@ -10922,7 +11495,19 @@
 </p:properties>
 </file>
 
+<file path=customXml/item4.xml><?xml version="1.0" encoding="utf-8"?>
+<b:Sources xmlns:b="http://schemas.openxmlformats.org/officeDocument/2006/bibliography" xmlns="http://schemas.openxmlformats.org/officeDocument/2006/bibliography" SelectedStyle="\APASixthEditionOfficeOnline.xsl" StyleName="APA" Version="6"/>
+</file>
+
 <file path=customXml/itemProps1.xml><?xml version="1.0" encoding="utf-8"?>
+<ds:datastoreItem xmlns:ds="http://schemas.openxmlformats.org/officeDocument/2006/customXml" ds:itemID="{1DADA05A-DA17-4CB0-90B5-C889667DD54A}">
+  <ds:schemaRefs>
+    <ds:schemaRef ds:uri="http://schemas.microsoft.com/sharepoint/v3/contenttype/forms"/>
+  </ds:schemaRefs>
+</ds:datastoreItem>
+</file>
+
+<file path=customXml/itemProps2.xml><?xml version="1.0" encoding="utf-8"?>
 <ds:datastoreItem xmlns:ds="http://schemas.openxmlformats.org/officeDocument/2006/customXml" ds:itemID="{A9A43FF3-6D16-4F24-809C-234E4FE25130}">
   <ds:schemaRefs>
     <ds:schemaRef ds:uri="http://schemas.microsoft.com/office/2006/metadata/contentType"/>
@@ -10942,14 +11527,6 @@
 </ds:datastoreItem>
 </file>
 
-<file path=customXml/itemProps2.xml><?xml version="1.0" encoding="utf-8"?>
-<ds:datastoreItem xmlns:ds="http://schemas.openxmlformats.org/officeDocument/2006/customXml" ds:itemID="{1DADA05A-DA17-4CB0-90B5-C889667DD54A}">
-  <ds:schemaRefs>
-    <ds:schemaRef ds:uri="http://schemas.microsoft.com/sharepoint/v3/contenttype/forms"/>
-  </ds:schemaRefs>
-</ds:datastoreItem>
-</file>
-
 <file path=customXml/itemProps3.xml><?xml version="1.0" encoding="utf-8"?>
 <ds:datastoreItem xmlns:ds="http://schemas.openxmlformats.org/officeDocument/2006/customXml" ds:itemID="{1596957B-C68E-418D-8E9E-2250DD10281B}">
   <ds:schemaRefs>
@@ -10960,4 +11537,12 @@
     <ds:schemaRef ds:uri="f7d9f5a6-831d-4621-8c77-cbcaf993e406"/>
   </ds:schemaRefs>
 </ds:datastoreItem>
+</file>
+
+<file path=customXml/itemProps4.xml><?xml version="1.0" encoding="utf-8"?>
+<ds:datastoreItem xmlns:ds="http://schemas.openxmlformats.org/officeDocument/2006/customXml" ds:itemID="{B9B37F17-9983-4A48-8063-C7221235CAF9}">
+  <ds:schemaRefs>
+    <ds:schemaRef ds:uri="http://schemas.openxmlformats.org/officeDocument/2006/bibliography"/>
+  </ds:schemaRefs>
+</ds:datastoreItem>
 </file>
</xml_diff>

<commit_message>
feat : access to the app by a known user, start of adding and displaying of an user tasks
</commit_message>
<xml_diff>
--- a/documents/Rapport.docx
+++ b/documents/Rapport.docx
@@ -6619,6 +6619,7 @@
       <w:r>
         <w:rPr>
           <w:rFonts w:ascii="Cascadia Mono" w:hAnsi="Cascadia Mono" w:cs="Cascadia Mono"/>
+          <w:noProof/>
           <w:color w:val="000000"/>
           <w:sz w:val="19"/>
           <w:szCs w:val="19"/>
@@ -6674,6 +6675,7 @@
       <w:r>
         <w:rPr>
           <w:rFonts w:ascii="Cascadia Mono" w:hAnsi="Cascadia Mono" w:cs="Cascadia Mono"/>
+          <w:noProof/>
           <w:color w:val="000000"/>
           <w:sz w:val="19"/>
           <w:szCs w:val="19"/>
@@ -7319,6 +7321,7 @@
       <w:r>
         <w:rPr>
           <w:rFonts w:ascii="Cascadia Mono" w:hAnsi="Cascadia Mono" w:cs="Cascadia Mono"/>
+          <w:noProof/>
           <w:color w:val="000000"/>
           <w:sz w:val="19"/>
           <w:szCs w:val="19"/>
@@ -7482,6 +7485,7 @@
       <w:r>
         <w:rPr>
           <w:rFonts w:ascii="Cascadia Mono" w:hAnsi="Cascadia Mono" w:cs="Cascadia Mono"/>
+          <w:noProof/>
           <w:color w:val="0000FF"/>
           <w:sz w:val="19"/>
           <w:szCs w:val="19"/>
@@ -7536,6 +7540,7 @@
       <w:r>
         <w:rPr>
           <w:rFonts w:ascii="Cascadia Mono" w:hAnsi="Cascadia Mono" w:cs="Cascadia Mono"/>
+          <w:noProof/>
           <w:color w:val="000000"/>
           <w:sz w:val="19"/>
           <w:szCs w:val="19"/>
@@ -7580,6 +7585,7 @@
     </w:p>
     <w:p>
       <w:pPr>
+        <w:pStyle w:val="Paragraphedeliste"/>
         <w:rPr>
           <w:rFonts w:ascii="Cascadia Mono" w:hAnsi="Cascadia Mono" w:cs="Cascadia Mono"/>
           <w:color w:val="000000"/>
@@ -7588,9 +7594,7 @@
           <w:lang w:val="fr-CH" w:eastAsia="fr-CH"/>
         </w:rPr>
       </w:pPr>
-    </w:p>
-    <w:p>
-      <w:pPr>
+      <w:r>
         <w:rPr>
           <w:rFonts w:ascii="Cascadia Mono" w:hAnsi="Cascadia Mono" w:cs="Cascadia Mono"/>
           <w:color w:val="000000"/>
@@ -7598,8 +7602,12 @@
           <w:szCs w:val="19"/>
           <w:lang w:val="fr-CH" w:eastAsia="fr-CH"/>
         </w:rPr>
-      </w:pPr>
-      <w:r>
+        <w:t>Séparation du nom du serveur du numéro de port</w:t>
+      </w:r>
+    </w:p>
+    <w:p>
+      <w:pPr>
+        <w:pStyle w:val="Paragraphedeliste"/>
         <w:rPr>
           <w:rFonts w:ascii="Cascadia Mono" w:hAnsi="Cascadia Mono" w:cs="Cascadia Mono"/>
           <w:color w:val="000000"/>
@@ -7607,74 +7615,16 @@
           <w:szCs w:val="19"/>
           <w:lang w:val="fr-CH" w:eastAsia="fr-CH"/>
         </w:rPr>
-        <w:t>ChatGPT PROMPT :</w:t>
-      </w:r>
-    </w:p>
-    <w:p>
-      <w:pPr>
-        <w:rPr>
-          <w:rFonts w:ascii="Cascadia Mono" w:hAnsi="Cascadia Mono" w:cs="Cascadia Mono"/>
-          <w:color w:val="000000"/>
-          <w:sz w:val="19"/>
-          <w:szCs w:val="19"/>
-          <w:lang w:val="fr-CH" w:eastAsia="fr-CH"/>
-        </w:rPr>
-      </w:pPr>
-      <w:r>
-        <w:rPr>
-          <w:rFonts w:ascii="Cascadia Mono" w:hAnsi="Cascadia Mono" w:cs="Cascadia Mono"/>
-          <w:color w:val="000000"/>
-          <w:sz w:val="19"/>
-          <w:szCs w:val="19"/>
-          <w:lang w:val="fr-CH" w:eastAsia="fr-CH"/>
-        </w:rPr>
-        <w:t xml:space="preserve">Pour l’erreur </w:t>
-      </w:r>
-      <w:r>
-        <w:rPr>
-          <w:rFonts w:ascii="Cascadia Mono" w:hAnsi="Cascadia Mono" w:cs="Cascadia Mono"/>
-          <w:color w:val="000000"/>
-          <w:sz w:val="19"/>
-          <w:szCs w:val="19"/>
-          <w:lang w:val="fr-CH" w:eastAsia="fr-CH"/>
-        </w:rPr>
-        <w:t>7</w:t>
-      </w:r>
-      <w:r>
-        <w:rPr>
-          <w:rFonts w:ascii="Cascadia Mono" w:hAnsi="Cascadia Mono" w:cs="Cascadia Mono"/>
-          <w:color w:val="000000"/>
-          <w:sz w:val="19"/>
-          <w:szCs w:val="19"/>
-          <w:lang w:val="fr-CH" w:eastAsia="fr-CH"/>
-        </w:rPr>
-        <w:t xml:space="preserve"> –</w:t>
-      </w:r>
-    </w:p>
-    <w:p>
-      <w:pPr>
-        <w:rPr>
-          <w:rFonts w:ascii="Cascadia Mono" w:hAnsi="Cascadia Mono" w:cs="Cascadia Mono"/>
-          <w:color w:val="000000"/>
-          <w:sz w:val="19"/>
-          <w:szCs w:val="19"/>
-          <w:lang w:val="fr-CH" w:eastAsia="fr-CH"/>
-        </w:rPr>
-      </w:pPr>
-      <w:r>
-        <w:rPr>
-          <w:rFonts w:ascii="Cascadia Mono" w:hAnsi="Cascadia Mono" w:cs="Cascadia Mono"/>
-          <w:color w:val="000000"/>
-          <w:sz w:val="19"/>
-          <w:szCs w:val="19"/>
-          <w:lang w:val="fr-CH" w:eastAsia="fr-CH"/>
-        </w:rPr>
-        <w:lastRenderedPageBreak/>
+      </w:pPr>
+      <w:r>
+        <w:rPr>
+          <w:noProof/>
+        </w:rPr>
         <w:drawing>
-          <wp:inline distT="0" distB="0" distL="0" distR="0" wp14:anchorId="384020E5" wp14:editId="3F44BA0E">
-            <wp:extent cx="5759450" cy="4854575"/>
-            <wp:effectExtent l="0" t="0" r="0" b="3175"/>
-            <wp:docPr id="29" name="Image 29"/>
+          <wp:inline distT="0" distB="0" distL="0" distR="0" wp14:anchorId="74967828" wp14:editId="24B3FE6F">
+            <wp:extent cx="5759450" cy="732155"/>
+            <wp:effectExtent l="0" t="0" r="0" b="0"/>
+            <wp:docPr id="21" name="Image 21"/>
             <wp:cNvGraphicFramePr>
               <a:graphicFrameLocks xmlns:a="http://schemas.openxmlformats.org/drawingml/2006/main" noChangeAspect="1"/>
             </wp:cNvGraphicFramePr>
@@ -7694,7 +7644,7 @@
                   <pic:spPr>
                     <a:xfrm>
                       <a:off x="0" y="0"/>
-                      <a:ext cx="5759450" cy="4854575"/>
+                      <a:ext cx="5759450" cy="732155"/>
                     </a:xfrm>
                     <a:prstGeom prst="rect">
                       <a:avLst/>
@@ -7717,7 +7667,9 @@
           <w:lang w:val="fr-CH" w:eastAsia="fr-CH"/>
         </w:rPr>
       </w:pPr>
-      <w:r>
+    </w:p>
+    <w:p>
+      <w:pPr>
         <w:rPr>
           <w:rFonts w:ascii="Cascadia Mono" w:hAnsi="Cascadia Mono" w:cs="Cascadia Mono"/>
           <w:color w:val="000000"/>
@@ -7725,16 +7677,8 @@
           <w:szCs w:val="19"/>
           <w:lang w:val="fr-CH" w:eastAsia="fr-CH"/>
         </w:rPr>
-        <w:t>Tests :</w:t>
-      </w:r>
-    </w:p>
-    <w:p>
-      <w:pPr>
-        <w:pStyle w:val="Paragraphedeliste"/>
-        <w:numPr>
-          <w:ilvl w:val="1"/>
-          <w:numId w:val="10"/>
-        </w:numPr>
+      </w:pPr>
+      <w:r>
         <w:rPr>
           <w:rFonts w:ascii="Cascadia Mono" w:hAnsi="Cascadia Mono" w:cs="Cascadia Mono"/>
           <w:color w:val="000000"/>
@@ -7742,8 +7686,11 @@
           <w:szCs w:val="19"/>
           <w:lang w:val="fr-CH" w:eastAsia="fr-CH"/>
         </w:rPr>
-      </w:pPr>
-      <w:r>
+        <w:t>ChatGPT PROMPT :</w:t>
+      </w:r>
+    </w:p>
+    <w:p>
+      <w:pPr>
         <w:rPr>
           <w:rFonts w:ascii="Cascadia Mono" w:hAnsi="Cascadia Mono" w:cs="Cascadia Mono"/>
           <w:color w:val="000000"/>
@@ -7751,17 +7698,63 @@
           <w:szCs w:val="19"/>
           <w:lang w:val="fr-CH" w:eastAsia="fr-CH"/>
         </w:rPr>
-        <w:t xml:space="preserve">Logo et nom de l’application partagé : </w:t>
-      </w:r>
-      <w:r>
-        <w:rPr>
+      </w:pPr>
+      <w:r>
+        <w:rPr>
+          <w:rFonts w:ascii="Cascadia Mono" w:hAnsi="Cascadia Mono" w:cs="Cascadia Mono"/>
+          <w:color w:val="000000"/>
+          <w:sz w:val="19"/>
+          <w:szCs w:val="19"/>
+          <w:lang w:val="fr-CH" w:eastAsia="fr-CH"/>
+        </w:rPr>
+        <w:t xml:space="preserve">Pour l’erreur </w:t>
+      </w:r>
+      <w:r>
+        <w:rPr>
+          <w:rFonts w:ascii="Cascadia Mono" w:hAnsi="Cascadia Mono" w:cs="Cascadia Mono"/>
+          <w:color w:val="000000"/>
+          <w:sz w:val="19"/>
+          <w:szCs w:val="19"/>
+          <w:lang w:val="fr-CH" w:eastAsia="fr-CH"/>
+        </w:rPr>
+        <w:t>7</w:t>
+      </w:r>
+      <w:r>
+        <w:rPr>
+          <w:rFonts w:ascii="Cascadia Mono" w:hAnsi="Cascadia Mono" w:cs="Cascadia Mono"/>
+          <w:color w:val="000000"/>
+          <w:sz w:val="19"/>
+          <w:szCs w:val="19"/>
+          <w:lang w:val="fr-CH" w:eastAsia="fr-CH"/>
+        </w:rPr>
+        <w:t xml:space="preserve"> –</w:t>
+      </w:r>
+    </w:p>
+    <w:p>
+      <w:pPr>
+        <w:rPr>
+          <w:rFonts w:ascii="Cascadia Mono" w:hAnsi="Cascadia Mono" w:cs="Cascadia Mono"/>
+          <w:color w:val="000000"/>
+          <w:sz w:val="19"/>
+          <w:szCs w:val="19"/>
+          <w:lang w:val="fr-CH" w:eastAsia="fr-CH"/>
+        </w:rPr>
+      </w:pPr>
+      <w:r>
+        <w:rPr>
+          <w:rFonts w:ascii="Cascadia Mono" w:hAnsi="Cascadia Mono" w:cs="Cascadia Mono"/>
           <w:noProof/>
-        </w:rPr>
+          <w:color w:val="000000"/>
+          <w:sz w:val="19"/>
+          <w:szCs w:val="19"/>
+          <w:lang w:val="fr-CH" w:eastAsia="fr-CH"/>
+        </w:rPr>
+        <w:lastRenderedPageBreak/>
         <w:drawing>
-          <wp:inline distT="0" distB="0" distL="0" distR="0" wp14:anchorId="264EECD5" wp14:editId="506E6CD8">
-            <wp:extent cx="5759450" cy="3408045"/>
-            <wp:effectExtent l="0" t="0" r="0" b="1905"/>
-            <wp:docPr id="6" name="Image 6"/>
+          <wp:inline distT="0" distB="0" distL="0" distR="0" wp14:anchorId="384020E5" wp14:editId="3F44BA0E">
+            <wp:extent cx="5759450" cy="4854575"/>
+            <wp:effectExtent l="0" t="0" r="0" b="3175"/>
+            <wp:docPr id="29" name="Image 29"/>
             <wp:cNvGraphicFramePr>
               <a:graphicFrameLocks xmlns:a="http://schemas.openxmlformats.org/drawingml/2006/main" noChangeAspect="1"/>
             </wp:cNvGraphicFramePr>
@@ -7781,6 +7774,93 @@
                   <pic:spPr>
                     <a:xfrm>
                       <a:off x="0" y="0"/>
+                      <a:ext cx="5759450" cy="4854575"/>
+                    </a:xfrm>
+                    <a:prstGeom prst="rect">
+                      <a:avLst/>
+                    </a:prstGeom>
+                  </pic:spPr>
+                </pic:pic>
+              </a:graphicData>
+            </a:graphic>
+          </wp:inline>
+        </w:drawing>
+      </w:r>
+    </w:p>
+    <w:p>
+      <w:pPr>
+        <w:rPr>
+          <w:rFonts w:ascii="Cascadia Mono" w:hAnsi="Cascadia Mono" w:cs="Cascadia Mono"/>
+          <w:color w:val="000000"/>
+          <w:sz w:val="19"/>
+          <w:szCs w:val="19"/>
+          <w:lang w:val="fr-CH" w:eastAsia="fr-CH"/>
+        </w:rPr>
+      </w:pPr>
+      <w:r>
+        <w:rPr>
+          <w:rFonts w:ascii="Cascadia Mono" w:hAnsi="Cascadia Mono" w:cs="Cascadia Mono"/>
+          <w:color w:val="000000"/>
+          <w:sz w:val="19"/>
+          <w:szCs w:val="19"/>
+          <w:lang w:val="fr-CH" w:eastAsia="fr-CH"/>
+        </w:rPr>
+        <w:t>Tests :</w:t>
+      </w:r>
+    </w:p>
+    <w:p>
+      <w:pPr>
+        <w:pStyle w:val="Paragraphedeliste"/>
+        <w:numPr>
+          <w:ilvl w:val="1"/>
+          <w:numId w:val="10"/>
+        </w:numPr>
+        <w:rPr>
+          <w:rFonts w:ascii="Cascadia Mono" w:hAnsi="Cascadia Mono" w:cs="Cascadia Mono"/>
+          <w:color w:val="000000"/>
+          <w:sz w:val="19"/>
+          <w:szCs w:val="19"/>
+          <w:lang w:val="fr-CH" w:eastAsia="fr-CH"/>
+        </w:rPr>
+      </w:pPr>
+      <w:r>
+        <w:rPr>
+          <w:rFonts w:ascii="Cascadia Mono" w:hAnsi="Cascadia Mono" w:cs="Cascadia Mono"/>
+          <w:color w:val="000000"/>
+          <w:sz w:val="19"/>
+          <w:szCs w:val="19"/>
+          <w:lang w:val="fr-CH" w:eastAsia="fr-CH"/>
+        </w:rPr>
+        <w:t xml:space="preserve">Logo et nom de l’application partagé : </w:t>
+      </w:r>
+      <w:r>
+        <w:rPr>
+          <w:noProof/>
+        </w:rPr>
+        <w:drawing>
+          <wp:inline distT="0" distB="0" distL="0" distR="0" wp14:anchorId="264EECD5" wp14:editId="506E6CD8">
+            <wp:extent cx="5759450" cy="3408045"/>
+            <wp:effectExtent l="0" t="0" r="0" b="1905"/>
+            <wp:docPr id="6" name="Image 6"/>
+            <wp:cNvGraphicFramePr>
+              <a:graphicFrameLocks xmlns:a="http://schemas.openxmlformats.org/drawingml/2006/main" noChangeAspect="1"/>
+            </wp:cNvGraphicFramePr>
+            <a:graphic xmlns:a="http://schemas.openxmlformats.org/drawingml/2006/main">
+              <a:graphicData uri="http://schemas.openxmlformats.org/drawingml/2006/picture">
+                <pic:pic xmlns:pic="http://schemas.openxmlformats.org/drawingml/2006/picture">
+                  <pic:nvPicPr>
+                    <pic:cNvPr id="1" name=""/>
+                    <pic:cNvPicPr/>
+                  </pic:nvPicPr>
+                  <pic:blipFill>
+                    <a:blip r:embed="rId41"/>
+                    <a:stretch>
+                      <a:fillRect/>
+                    </a:stretch>
+                  </pic:blipFill>
+                  <pic:spPr>
+                    <a:xfrm>
+                      <a:off x="0" y="0"/>
                       <a:ext cx="5759450" cy="3408045"/>
                     </a:xfrm>
                     <a:prstGeom prst="rect">
@@ -7859,9 +7939,53 @@
         <w:t>Note : dans le journal de travail, sont mis en évidence les logiciels utilisés pour m’aider dans ma tâche.</w:t>
       </w:r>
     </w:p>
+    <w:p>
+      <w:pPr>
+        <w:rPr>
+          <w:rFonts w:ascii="Cascadia Mono" w:hAnsi="Cascadia Mono" w:cs="Cascadia Mono"/>
+          <w:color w:val="000000"/>
+          <w:sz w:val="19"/>
+          <w:szCs w:val="19"/>
+          <w:lang w:val="fr-CH" w:eastAsia="fr-CH"/>
+        </w:rPr>
+      </w:pPr>
+    </w:p>
+    <w:p>
+      <w:pPr>
+        <w:rPr>
+          <w:rFonts w:ascii="Cascadia Mono" w:hAnsi="Cascadia Mono" w:cs="Cascadia Mono"/>
+          <w:color w:val="000000"/>
+          <w:sz w:val="19"/>
+          <w:szCs w:val="19"/>
+          <w:lang w:val="fr-CH" w:eastAsia="fr-CH"/>
+        </w:rPr>
+      </w:pPr>
+    </w:p>
+    <w:p>
+      <w:pPr>
+        <w:rPr>
+          <w:rFonts w:ascii="Cascadia Mono" w:hAnsi="Cascadia Mono" w:cs="Cascadia Mono"/>
+          <w:color w:val="000000"/>
+          <w:sz w:val="19"/>
+          <w:szCs w:val="19"/>
+          <w:lang w:val="fr-CH" w:eastAsia="fr-CH"/>
+        </w:rPr>
+      </w:pPr>
+      <w:hyperlink r:id="rId42" w:history="1">
+        <w:r>
+          <w:rPr>
+            <w:rStyle w:val="Lienhypertexte"/>
+          </w:rPr>
+          <w:t>C# - Compter le nombre de mots dans une chaîne</w:t>
+        </w:r>
+      </w:hyperlink>
+      <w:r>
+        <w:t>, 24.03.25</w:t>
+      </w:r>
+    </w:p>
     <w:sectPr>
-      <w:headerReference w:type="default" r:id="rId41"/>
-      <w:footerReference w:type="default" r:id="rId42"/>
+      <w:headerReference w:type="default" r:id="rId43"/>
+      <w:footerReference w:type="default" r:id="rId44"/>
       <w:pgSz w:w="11906" w:h="16838" w:code="9"/>
       <w:pgMar w:top="1418" w:right="1418" w:bottom="1418" w:left="1418" w:header="720" w:footer="720" w:gutter="0"/>
       <w:cols w:space="720"/>
@@ -11209,15 +11333,6 @@
 </file>
 
 <file path=customXml/item1.xml><?xml version="1.0" encoding="utf-8"?>
-<?mso-contentType ?>
-<FormTemplates xmlns="http://schemas.microsoft.com/sharepoint/v3/contenttype/forms">
-  <Display>DocumentLibraryForm</Display>
-  <Edit>DocumentLibraryForm</Edit>
-  <New>DocumentLibraryForm</New>
-</FormTemplates>
-</file>
-
-<file path=customXml/item2.xml><?xml version="1.0" encoding="utf-8"?>
 <ct:contentTypeSchema xmlns:ct="http://schemas.microsoft.com/office/2006/metadata/contentType" xmlns:ma="http://schemas.microsoft.com/office/2006/metadata/properties/metaAttributes" ct:_="" ma:_="" ma:contentTypeName="Document" ma:contentTypeID="0x0101001ABD9BFFC9E543439C53A2705AE306EF" ma:contentTypeVersion="19" ma:contentTypeDescription="Crée un document." ma:contentTypeScope="" ma:versionID="f3418dd4ca302601ba73fa17965a3f21">
   <xsd:schema xmlns:xsd="http://www.w3.org/2001/XMLSchema" xmlns:xs="http://www.w3.org/2001/XMLSchema" xmlns:p="http://schemas.microsoft.com/office/2006/metadata/properties" xmlns:ns2="bf2f2df3-a963-4452-b0e7-67dabc627c35" xmlns:ns3="http://schemas.microsoft.com/sharepoint/v4" xmlns:ns4="f7d9f5a6-831d-4621-8c77-cbcaf993e406" targetNamespace="http://schemas.microsoft.com/office/2006/metadata/properties" ma:root="true" ma:fieldsID="5d82fd028d299635ce1df2d808d1b2ae" ns2:_="" ns3:_="" ns4:_="">
     <xsd:import namespace="bf2f2df3-a963-4452-b0e7-67dabc627c35"/>
@@ -11483,7 +11598,20 @@
 </ct:contentTypeSchema>
 </file>
 
+<file path=customXml/item2.xml><?xml version="1.0" encoding="utf-8"?>
+<?mso-contentType ?>
+<FormTemplates xmlns="http://schemas.microsoft.com/sharepoint/v3/contenttype/forms">
+  <Display>DocumentLibraryForm</Display>
+  <Edit>DocumentLibraryForm</Edit>
+  <New>DocumentLibraryForm</New>
+</FormTemplates>
+</file>
+
 <file path=customXml/item3.xml><?xml version="1.0" encoding="utf-8"?>
+<b:Sources xmlns:b="http://schemas.openxmlformats.org/officeDocument/2006/bibliography" xmlns="http://schemas.openxmlformats.org/officeDocument/2006/bibliography" SelectedStyle="\APASixthEditionOfficeOnline.xsl" StyleName="APA" Version="6"/>
+</file>
+
+<file path=customXml/item4.xml><?xml version="1.0" encoding="utf-8"?>
 <p:properties xmlns:p="http://schemas.microsoft.com/office/2006/metadata/properties" xmlns:xsi="http://www.w3.org/2001/XMLSchema-instance" xmlns:pc="http://schemas.microsoft.com/office/infopath/2007/PartnerControls">
   <documentManagement>
     <IconOverlay xmlns="http://schemas.microsoft.com/sharepoint/v4" xsi:nil="true"/>
@@ -11495,19 +11623,7 @@
 </p:properties>
 </file>
 
-<file path=customXml/item4.xml><?xml version="1.0" encoding="utf-8"?>
-<b:Sources xmlns:b="http://schemas.openxmlformats.org/officeDocument/2006/bibliography" xmlns="http://schemas.openxmlformats.org/officeDocument/2006/bibliography" SelectedStyle="\APASixthEditionOfficeOnline.xsl" StyleName="APA" Version="6"/>
-</file>
-
 <file path=customXml/itemProps1.xml><?xml version="1.0" encoding="utf-8"?>
-<ds:datastoreItem xmlns:ds="http://schemas.openxmlformats.org/officeDocument/2006/customXml" ds:itemID="{1DADA05A-DA17-4CB0-90B5-C889667DD54A}">
-  <ds:schemaRefs>
-    <ds:schemaRef ds:uri="http://schemas.microsoft.com/sharepoint/v3/contenttype/forms"/>
-  </ds:schemaRefs>
-</ds:datastoreItem>
-</file>
-
-<file path=customXml/itemProps2.xml><?xml version="1.0" encoding="utf-8"?>
 <ds:datastoreItem xmlns:ds="http://schemas.openxmlformats.org/officeDocument/2006/customXml" ds:itemID="{A9A43FF3-6D16-4F24-809C-234E4FE25130}">
   <ds:schemaRefs>
     <ds:schemaRef ds:uri="http://schemas.microsoft.com/office/2006/metadata/contentType"/>
@@ -11527,7 +11643,23 @@
 </ds:datastoreItem>
 </file>
 
+<file path=customXml/itemProps2.xml><?xml version="1.0" encoding="utf-8"?>
+<ds:datastoreItem xmlns:ds="http://schemas.openxmlformats.org/officeDocument/2006/customXml" ds:itemID="{1DADA05A-DA17-4CB0-90B5-C889667DD54A}">
+  <ds:schemaRefs>
+    <ds:schemaRef ds:uri="http://schemas.microsoft.com/sharepoint/v3/contenttype/forms"/>
+  </ds:schemaRefs>
+</ds:datastoreItem>
+</file>
+
 <file path=customXml/itemProps3.xml><?xml version="1.0" encoding="utf-8"?>
+<ds:datastoreItem xmlns:ds="http://schemas.openxmlformats.org/officeDocument/2006/customXml" ds:itemID="{B9B37F17-9983-4A48-8063-C7221235CAF9}">
+  <ds:schemaRefs>
+    <ds:schemaRef ds:uri="http://schemas.openxmlformats.org/officeDocument/2006/bibliography"/>
+  </ds:schemaRefs>
+</ds:datastoreItem>
+</file>
+
+<file path=customXml/itemProps4.xml><?xml version="1.0" encoding="utf-8"?>
 <ds:datastoreItem xmlns:ds="http://schemas.openxmlformats.org/officeDocument/2006/customXml" ds:itemID="{1596957B-C68E-418D-8E9E-2250DD10281B}">
   <ds:schemaRefs>
     <ds:schemaRef ds:uri="http://schemas.microsoft.com/office/2006/metadata/properties"/>
@@ -11537,12 +11669,4 @@
     <ds:schemaRef ds:uri="f7d9f5a6-831d-4621-8c77-cbcaf993e406"/>
   </ds:schemaRefs>
 </ds:datastoreItem>
-</file>
-
-<file path=customXml/itemProps4.xml><?xml version="1.0" encoding="utf-8"?>
-<ds:datastoreItem xmlns:ds="http://schemas.openxmlformats.org/officeDocument/2006/customXml" ds:itemID="{B9B37F17-9983-4A48-8063-C7221235CAF9}">
-  <ds:schemaRefs>
-    <ds:schemaRef ds:uri="http://schemas.openxmlformats.org/officeDocument/2006/bibliography"/>
-  </ds:schemaRefs>
-</ds:datastoreItem>
 </file>
</xml_diff>

<commit_message>
feat : class for displaying registered tasks done, automatic creation of labels in the panel for tasks
</commit_message>
<xml_diff>
--- a/documents/Rapport.docx
+++ b/documents/Rapport.docx
@@ -75,12 +75,21 @@
                 <w:sz w:val="96"/>
               </w:rPr>
             </w:pPr>
+            <w:proofErr w:type="spellStart"/>
             <w:r>
               <w:rPr>
                 <w:rFonts w:ascii="Impact" w:hAnsi="Impact"/>
                 <w:sz w:val="96"/>
               </w:rPr>
-              <w:t>Todo List</w:t>
+              <w:t>Todo</w:t>
+            </w:r>
+            <w:proofErr w:type="spellEnd"/>
+            <w:r>
+              <w:rPr>
+                <w:rFonts w:ascii="Impact" w:hAnsi="Impact"/>
+                <w:sz w:val="96"/>
+              </w:rPr>
+              <w:t xml:space="preserve"> List</w:t>
             </w:r>
           </w:p>
         </w:tc>
@@ -2172,16 +2181,27 @@
           <w:sz w:val="20"/>
           <w:u w:val="single"/>
         </w:rPr>
-        <w:t>NOTE L’INTENTION DES UTILISATEURS DE CE CANEVAS</w:t>
-      </w:r>
+        <w:t xml:space="preserve">NOTE L’INTENTION DES UTILISATEURS DE CE </w:t>
+      </w:r>
+      <w:proofErr w:type="gramStart"/>
       <w:r>
         <w:rPr>
           <w:bCs/>
           <w:i/>
           <w:sz w:val="20"/>
+          <w:u w:val="single"/>
+        </w:rPr>
+        <w:t>CANEVAS</w:t>
+      </w:r>
+      <w:r>
+        <w:rPr>
+          <w:bCs/>
+          <w:i/>
+          <w:sz w:val="20"/>
         </w:rPr>
         <w:t>:</w:t>
       </w:r>
+      <w:proofErr w:type="gramEnd"/>
       <w:r>
         <w:rPr>
           <w:bCs/>
@@ -2454,6 +2474,8 @@
           <w:lang w:val="fr-CH"/>
         </w:rPr>
       </w:pPr>
+      <w:proofErr w:type="spellStart"/>
+      <w:proofErr w:type="gramStart"/>
       <w:r>
         <w:rPr>
           <w:i/>
@@ -2461,7 +2483,38 @@
           <w:szCs w:val="14"/>
           <w:lang w:val="fr-CH"/>
         </w:rPr>
-        <w:t>echo "# E_TodoList" &gt;&gt; README.md</w:t>
+        <w:t>echo</w:t>
+      </w:r>
+      <w:proofErr w:type="spellEnd"/>
+      <w:proofErr w:type="gramEnd"/>
+      <w:r>
+        <w:rPr>
+          <w:i/>
+          <w:iCs/>
+          <w:szCs w:val="14"/>
+          <w:lang w:val="fr-CH"/>
+        </w:rPr>
+        <w:t xml:space="preserve"> "# </w:t>
+      </w:r>
+      <w:proofErr w:type="spellStart"/>
+      <w:r>
+        <w:rPr>
+          <w:i/>
+          <w:iCs/>
+          <w:szCs w:val="14"/>
+          <w:lang w:val="fr-CH"/>
+        </w:rPr>
+        <w:t>E_TodoList</w:t>
+      </w:r>
+      <w:proofErr w:type="spellEnd"/>
+      <w:r>
+        <w:rPr>
+          <w:i/>
+          <w:iCs/>
+          <w:szCs w:val="14"/>
+          <w:lang w:val="fr-CH"/>
+        </w:rPr>
+        <w:t>" &gt;&gt; README.md</w:t>
       </w:r>
     </w:p>
     <w:p>
@@ -2474,6 +2527,7 @@
           <w:lang w:val="fr-CH"/>
         </w:rPr>
       </w:pPr>
+      <w:proofErr w:type="gramStart"/>
       <w:r>
         <w:rPr>
           <w:i/>
@@ -2481,7 +2535,17 @@
           <w:szCs w:val="14"/>
           <w:lang w:val="fr-CH"/>
         </w:rPr>
-        <w:t>git init</w:t>
+        <w:t>git</w:t>
+      </w:r>
+      <w:proofErr w:type="gramEnd"/>
+      <w:r>
+        <w:rPr>
+          <w:i/>
+          <w:iCs/>
+          <w:szCs w:val="14"/>
+          <w:lang w:val="fr-CH"/>
+        </w:rPr>
+        <w:t xml:space="preserve"> init</w:t>
       </w:r>
     </w:p>
     <w:p>
@@ -2501,8 +2565,19 @@
           <w:szCs w:val="14"/>
           <w:lang w:val="en-US"/>
         </w:rPr>
-        <w:t>git add .</w:t>
-      </w:r>
+        <w:t xml:space="preserve">git </w:t>
+      </w:r>
+      <w:proofErr w:type="gramStart"/>
+      <w:r>
+        <w:rPr>
+          <w:i/>
+          <w:iCs/>
+          <w:szCs w:val="14"/>
+          <w:lang w:val="en-US"/>
+        </w:rPr>
+        <w:t>add .</w:t>
+      </w:r>
+      <w:proofErr w:type="gramEnd"/>
     </w:p>
     <w:p>
       <w:pPr>
@@ -2521,7 +2596,27 @@
           <w:szCs w:val="14"/>
           <w:lang w:val="en-US"/>
         </w:rPr>
-        <w:t>git commit -m "docs : initialize the repository"</w:t>
+        <w:t>git commit -m "</w:t>
+      </w:r>
+      <w:proofErr w:type="gramStart"/>
+      <w:r>
+        <w:rPr>
+          <w:i/>
+          <w:iCs/>
+          <w:szCs w:val="14"/>
+          <w:lang w:val="en-US"/>
+        </w:rPr>
+        <w:t>docs :</w:t>
+      </w:r>
+      <w:proofErr w:type="gramEnd"/>
+      <w:r>
+        <w:rPr>
+          <w:i/>
+          <w:iCs/>
+          <w:szCs w:val="14"/>
+          <w:lang w:val="en-US"/>
+        </w:rPr>
+        <w:t xml:space="preserve"> initialize the repository"</w:t>
       </w:r>
     </w:p>
     <w:p>
@@ -2561,8 +2656,19 @@
           <w:szCs w:val="14"/>
           <w:lang w:val="en-US"/>
         </w:rPr>
-        <w:t>git remote add origin https://github.com/CielRii/E_TodoList.git</w:t>
-      </w:r>
+        <w:t xml:space="preserve">git remote add origin </w:t>
+      </w:r>
+      <w:proofErr w:type="gramStart"/>
+      <w:r>
+        <w:rPr>
+          <w:i/>
+          <w:iCs/>
+          <w:szCs w:val="14"/>
+          <w:lang w:val="en-US"/>
+        </w:rPr>
+        <w:t>https://github.com/CielRii/E_TodoList.git</w:t>
+      </w:r>
+      <w:proofErr w:type="gramEnd"/>
     </w:p>
     <w:p>
       <w:pPr>
@@ -2573,13 +2679,41 @@
           <w:szCs w:val="14"/>
         </w:rPr>
       </w:pPr>
-      <w:r>
-        <w:rPr>
-          <w:i/>
-          <w:iCs/>
-          <w:szCs w:val="14"/>
-        </w:rPr>
-        <w:t>git push -u origin main</w:t>
+      <w:proofErr w:type="gramStart"/>
+      <w:r>
+        <w:rPr>
+          <w:i/>
+          <w:iCs/>
+          <w:szCs w:val="14"/>
+        </w:rPr>
+        <w:t>git</w:t>
+      </w:r>
+      <w:proofErr w:type="gramEnd"/>
+      <w:r>
+        <w:rPr>
+          <w:i/>
+          <w:iCs/>
+          <w:szCs w:val="14"/>
+        </w:rPr>
+        <w:t xml:space="preserve"> push -u </w:t>
+      </w:r>
+      <w:proofErr w:type="spellStart"/>
+      <w:r>
+        <w:rPr>
+          <w:i/>
+          <w:iCs/>
+          <w:szCs w:val="14"/>
+        </w:rPr>
+        <w:t>origin</w:t>
+      </w:r>
+      <w:proofErr w:type="spellEnd"/>
+      <w:r>
+        <w:rPr>
+          <w:i/>
+          <w:iCs/>
+          <w:szCs w:val="14"/>
+        </w:rPr>
+        <w:t xml:space="preserve"> main</w:t>
       </w:r>
     </w:p>
     <w:p>
@@ -2638,11 +2772,19 @@
           <w:szCs w:val="14"/>
         </w:rPr>
       </w:pPr>
-      <w:r>
-        <w:rPr>
-          <w:szCs w:val="14"/>
-        </w:rPr>
-        <w:t>ni être modifié par une personne tierce. D'où la nécessité de l'authentification.</w:t>
+      <w:proofErr w:type="gramStart"/>
+      <w:r>
+        <w:rPr>
+          <w:szCs w:val="14"/>
+        </w:rPr>
+        <w:t>ni</w:t>
+      </w:r>
+      <w:proofErr w:type="gramEnd"/>
+      <w:r>
+        <w:rPr>
+          <w:szCs w:val="14"/>
+        </w:rPr>
+        <w:t xml:space="preserve"> être modifié par une personne tierce. D'où la nécessité de l'authentification.</w:t>
       </w:r>
     </w:p>
     <w:p>
@@ -2668,20 +2810,62 @@
         <w:rPr>
           <w:szCs w:val="14"/>
         </w:rPr>
-        <w:t>Le verbe "erase" a été choisi pour éviter des conflits avec MySQL qui utilise déjà le verbe "delete" dans ses opérations de base.</w:t>
-      </w:r>
-    </w:p>
-    <w:p>
-      <w:pPr>
-        <w:rPr>
-          <w:szCs w:val="14"/>
-        </w:rPr>
-      </w:pPr>
-      <w:r>
-        <w:rPr>
-          <w:szCs w:val="14"/>
-        </w:rPr>
-        <w:t>Le verbe "mark" veut dire que la tâche peut être marquée comme complète et son contraire "unmark" pour marquer la tâche comme non terminée.</w:t>
+        <w:t>Le verbe "</w:t>
+      </w:r>
+      <w:proofErr w:type="spellStart"/>
+      <w:r>
+        <w:rPr>
+          <w:szCs w:val="14"/>
+        </w:rPr>
+        <w:t>erase</w:t>
+      </w:r>
+      <w:proofErr w:type="spellEnd"/>
+      <w:r>
+        <w:rPr>
+          <w:szCs w:val="14"/>
+        </w:rPr>
+        <w:t>" a été choisi pour éviter des conflits avec MySQL qui utilise déjà le verbe "</w:t>
+      </w:r>
+      <w:proofErr w:type="spellStart"/>
+      <w:r>
+        <w:rPr>
+          <w:szCs w:val="14"/>
+        </w:rPr>
+        <w:t>delete</w:t>
+      </w:r>
+      <w:proofErr w:type="spellEnd"/>
+      <w:r>
+        <w:rPr>
+          <w:szCs w:val="14"/>
+        </w:rPr>
+        <w:t>" dans ses opérations de base.</w:t>
+      </w:r>
+    </w:p>
+    <w:p>
+      <w:pPr>
+        <w:rPr>
+          <w:szCs w:val="14"/>
+        </w:rPr>
+      </w:pPr>
+      <w:r>
+        <w:rPr>
+          <w:szCs w:val="14"/>
+        </w:rPr>
+        <w:t>Le verbe "mark" veut dire que la tâche peut être marquée comme complète et son contraire "</w:t>
+      </w:r>
+      <w:proofErr w:type="spellStart"/>
+      <w:r>
+        <w:rPr>
+          <w:szCs w:val="14"/>
+        </w:rPr>
+        <w:t>unmark</w:t>
+      </w:r>
+      <w:proofErr w:type="spellEnd"/>
+      <w:r>
+        <w:rPr>
+          <w:szCs w:val="14"/>
+        </w:rPr>
+        <w:t>" pour marquer la tâche comme non terminée.</w:t>
       </w:r>
     </w:p>
     <w:p>
@@ -3084,7 +3268,21 @@
         <w:rPr>
           <w:szCs w:val="14"/>
         </w:rPr>
-        <w:t>Sélectionner « Gérer les packages NuGet pour la solution »</w:t>
+        <w:t xml:space="preserve">Sélectionner « Gérer les packages </w:t>
+      </w:r>
+      <w:proofErr w:type="spellStart"/>
+      <w:r>
+        <w:rPr>
+          <w:szCs w:val="14"/>
+        </w:rPr>
+        <w:t>NuGet</w:t>
+      </w:r>
+      <w:proofErr w:type="spellEnd"/>
+      <w:r>
+        <w:rPr>
+          <w:szCs w:val="14"/>
+        </w:rPr>
+        <w:t xml:space="preserve"> pour la solution »</w:t>
       </w:r>
     </w:p>
     <w:p>
@@ -3276,7 +3474,23 @@
           <w:strike/>
           <w:szCs w:val="14"/>
         </w:rPr>
-        <w:t>Après une recherche de « MySQL Connector », répéter l’installation :</w:t>
+        <w:t xml:space="preserve">Après une recherche de « MySQL </w:t>
+      </w:r>
+      <w:proofErr w:type="spellStart"/>
+      <w:r>
+        <w:rPr>
+          <w:strike/>
+          <w:szCs w:val="14"/>
+        </w:rPr>
+        <w:t>Connector</w:t>
+      </w:r>
+      <w:proofErr w:type="spellEnd"/>
+      <w:r>
+        <w:rPr>
+          <w:strike/>
+          <w:szCs w:val="14"/>
+        </w:rPr>
+        <w:t> », répéter l’installation :</w:t>
       </w:r>
     </w:p>
     <w:p>
@@ -3344,7 +3558,49 @@
         <w:rPr>
           <w:szCs w:val="14"/>
         </w:rPr>
-        <w:t>Dans le fichier « Database.cs », les fonctions sont de types bool pour aider le contrôlleur dans sa validation de l’utilisateur et être sûr que les manœuvres ont été faites correctement.</w:t>
+        <w:t>Dans le fichier « </w:t>
+      </w:r>
+      <w:proofErr w:type="spellStart"/>
+      <w:r>
+        <w:rPr>
+          <w:szCs w:val="14"/>
+        </w:rPr>
+        <w:t>Database.cs</w:t>
+      </w:r>
+      <w:proofErr w:type="spellEnd"/>
+      <w:r>
+        <w:rPr>
+          <w:szCs w:val="14"/>
+        </w:rPr>
+        <w:t xml:space="preserve"> », les fonctions sont de types </w:t>
+      </w:r>
+      <w:proofErr w:type="spellStart"/>
+      <w:r>
+        <w:rPr>
+          <w:szCs w:val="14"/>
+        </w:rPr>
+        <w:t>bool</w:t>
+      </w:r>
+      <w:proofErr w:type="spellEnd"/>
+      <w:r>
+        <w:rPr>
+          <w:szCs w:val="14"/>
+        </w:rPr>
+        <w:t xml:space="preserve"> pour aider le </w:t>
+      </w:r>
+      <w:proofErr w:type="spellStart"/>
+      <w:r>
+        <w:rPr>
+          <w:szCs w:val="14"/>
+        </w:rPr>
+        <w:t>contrôlleur</w:t>
+      </w:r>
+      <w:proofErr w:type="spellEnd"/>
+      <w:r>
+        <w:rPr>
+          <w:szCs w:val="14"/>
+        </w:rPr>
+        <w:t xml:space="preserve"> dans sa validation de l’utilisateur et être sûr que les manœuvres ont été faites correctement.</w:t>
       </w:r>
     </w:p>
     <w:p>
@@ -3695,8 +3951,21 @@
           <w:szCs w:val="14"/>
           <w:lang w:eastAsia="fr-FR"/>
         </w:rPr>
-        <w:t xml:space="preserve"> complet avec toutes ses annexes:</w:t>
-      </w:r>
+        <w:t xml:space="preserve"> complet avec toutes ses </w:t>
+      </w:r>
+      <w:proofErr w:type="gramStart"/>
+      <w:r>
+        <w:rPr>
+          <w:rFonts w:ascii="Arial" w:hAnsi="Arial"/>
+          <w:i/>
+          <w:iCs/>
+          <w:sz w:val="24"/>
+          <w:szCs w:val="14"/>
+          <w:lang w:eastAsia="fr-FR"/>
+        </w:rPr>
+        <w:t>annexes:</w:t>
+      </w:r>
+      <w:proofErr w:type="gramEnd"/>
     </w:p>
     <w:p>
       <w:pPr>
@@ -3761,6 +4030,7 @@
           <w:lang w:eastAsia="fr-FR"/>
         </w:rPr>
       </w:pPr>
+      <w:proofErr w:type="gramStart"/>
       <w:r>
         <w:rPr>
           <w:rFonts w:ascii="Arial" w:hAnsi="Arial"/>
@@ -3781,7 +4051,43 @@
           <w:szCs w:val="14"/>
           <w:lang w:eastAsia="fr-FR"/>
         </w:rPr>
-        <w:t>ultimédia: carte de site, maquettes papier, story board préliminaire, …</w:t>
+        <w:t>ultimédia:</w:t>
+      </w:r>
+      <w:proofErr w:type="gramEnd"/>
+      <w:r>
+        <w:rPr>
+          <w:rFonts w:ascii="Arial" w:hAnsi="Arial"/>
+          <w:i/>
+          <w:iCs/>
+          <w:sz w:val="24"/>
+          <w:szCs w:val="14"/>
+          <w:lang w:eastAsia="fr-FR"/>
+        </w:rPr>
+        <w:t xml:space="preserve"> carte de site, maquettes papier, story </w:t>
+      </w:r>
+      <w:proofErr w:type="spellStart"/>
+      <w:r>
+        <w:rPr>
+          <w:rFonts w:ascii="Arial" w:hAnsi="Arial"/>
+          <w:i/>
+          <w:iCs/>
+          <w:sz w:val="24"/>
+          <w:szCs w:val="14"/>
+          <w:lang w:eastAsia="fr-FR"/>
+        </w:rPr>
+        <w:t>board</w:t>
+      </w:r>
+      <w:proofErr w:type="spellEnd"/>
+      <w:r>
+        <w:rPr>
+          <w:rFonts w:ascii="Arial" w:hAnsi="Arial"/>
+          <w:i/>
+          <w:iCs/>
+          <w:sz w:val="24"/>
+          <w:szCs w:val="14"/>
+          <w:lang w:eastAsia="fr-FR"/>
+        </w:rPr>
+        <w:t xml:space="preserve"> préliminaire, …</w:t>
       </w:r>
     </w:p>
     <w:p>
@@ -3820,7 +4126,31 @@
           <w:szCs w:val="14"/>
           <w:lang w:eastAsia="fr-FR"/>
         </w:rPr>
-        <w:t>ases de données: interfaces graphiques, modèle conceptuel</w:t>
+        <w:t xml:space="preserve">ases de </w:t>
+      </w:r>
+      <w:proofErr w:type="gramStart"/>
+      <w:r>
+        <w:rPr>
+          <w:rFonts w:ascii="Arial" w:hAnsi="Arial"/>
+          <w:i/>
+          <w:iCs/>
+          <w:sz w:val="24"/>
+          <w:szCs w:val="14"/>
+          <w:lang w:eastAsia="fr-FR"/>
+        </w:rPr>
+        <w:t>données:</w:t>
+      </w:r>
+      <w:proofErr w:type="gramEnd"/>
+      <w:r>
+        <w:rPr>
+          <w:rFonts w:ascii="Arial" w:hAnsi="Arial"/>
+          <w:i/>
+          <w:iCs/>
+          <w:sz w:val="24"/>
+          <w:szCs w:val="14"/>
+          <w:lang w:eastAsia="fr-FR"/>
+        </w:rPr>
+        <w:t xml:space="preserve"> interfaces graphiques, modèle conceptuel</w:t>
       </w:r>
       <w:r>
         <w:rPr>
@@ -3850,6 +4180,7 @@
           <w:lang w:eastAsia="fr-FR"/>
         </w:rPr>
       </w:pPr>
+      <w:proofErr w:type="gramStart"/>
       <w:r>
         <w:rPr>
           <w:rFonts w:ascii="Arial" w:hAnsi="Arial"/>
@@ -3870,7 +4201,19 @@
           <w:szCs w:val="14"/>
           <w:lang w:eastAsia="fr-FR"/>
         </w:rPr>
-        <w:t>rogrammation: interfaces graphiques, maquettes, analyse fonctionnelle…</w:t>
+        <w:t>rogrammation:</w:t>
+      </w:r>
+      <w:proofErr w:type="gramEnd"/>
+      <w:r>
+        <w:rPr>
+          <w:rFonts w:ascii="Arial" w:hAnsi="Arial"/>
+          <w:i/>
+          <w:iCs/>
+          <w:sz w:val="24"/>
+          <w:szCs w:val="14"/>
+          <w:lang w:eastAsia="fr-FR"/>
+        </w:rPr>
+        <w:t xml:space="preserve"> interfaces graphiques, maquettes, analyse fonctionnelle…</w:t>
       </w:r>
     </w:p>
     <w:p>
@@ -3954,7 +4297,25 @@
           <w:iCs/>
           <w:szCs w:val="14"/>
         </w:rPr>
-        <w:t xml:space="preserve">Décrire la stratégie globale de test: </w:t>
+        <w:t xml:space="preserve">Décrire la stratégie globale de </w:t>
+      </w:r>
+      <w:proofErr w:type="gramStart"/>
+      <w:r>
+        <w:rPr>
+          <w:i/>
+          <w:iCs/>
+          <w:szCs w:val="14"/>
+        </w:rPr>
+        <w:t>test:</w:t>
+      </w:r>
+      <w:proofErr w:type="gramEnd"/>
+      <w:r>
+        <w:rPr>
+          <w:i/>
+          <w:iCs/>
+          <w:szCs w:val="14"/>
+        </w:rPr>
+        <w:t xml:space="preserve"> </w:t>
       </w:r>
     </w:p>
     <w:p>
@@ -3985,6 +4346,7 @@
           <w:szCs w:val="14"/>
         </w:rPr>
       </w:pPr>
+      <w:proofErr w:type="gramStart"/>
       <w:r>
         <w:rPr>
           <w:i/>
@@ -3999,7 +4361,16 @@
           <w:iCs/>
           <w:szCs w:val="14"/>
         </w:rPr>
-        <w:t>ypes de des tests et ordre dans lequel ils seront effectués.</w:t>
+        <w:t>ypes</w:t>
+      </w:r>
+      <w:proofErr w:type="gramEnd"/>
+      <w:r>
+        <w:rPr>
+          <w:i/>
+          <w:iCs/>
+          <w:szCs w:val="14"/>
+        </w:rPr>
+        <w:t xml:space="preserve"> de des tests et ordre dans lequel ils seront effectués.</w:t>
       </w:r>
     </w:p>
     <w:p>
@@ -4019,6 +4390,7 @@
           <w:szCs w:val="14"/>
         </w:rPr>
       </w:pPr>
+      <w:proofErr w:type="gramStart"/>
       <w:r>
         <w:rPr>
           <w:i/>
@@ -4033,7 +4405,16 @@
           <w:iCs/>
           <w:szCs w:val="14"/>
         </w:rPr>
-        <w:t>es moyens à mettre en œuvre</w:t>
+        <w:t>es</w:t>
+      </w:r>
+      <w:proofErr w:type="gramEnd"/>
+      <w:r>
+        <w:rPr>
+          <w:i/>
+          <w:iCs/>
+          <w:szCs w:val="14"/>
+        </w:rPr>
+        <w:t xml:space="preserve"> moyens à mettre en œuvre</w:t>
       </w:r>
       <w:r>
         <w:rPr>
@@ -4061,6 +4442,7 @@
           <w:szCs w:val="14"/>
         </w:rPr>
       </w:pPr>
+      <w:proofErr w:type="gramStart"/>
       <w:r>
         <w:rPr>
           <w:i/>
@@ -4075,7 +4457,16 @@
           <w:iCs/>
           <w:szCs w:val="14"/>
         </w:rPr>
-        <w:t>ouverture des tests (tests exhaustifs ou non, si non, pourquoi ?)</w:t>
+        <w:t>ouverture</w:t>
+      </w:r>
+      <w:proofErr w:type="gramEnd"/>
+      <w:r>
+        <w:rPr>
+          <w:i/>
+          <w:iCs/>
+          <w:szCs w:val="14"/>
+        </w:rPr>
+        <w:t xml:space="preserve"> des tests (tests exhaustifs ou non, si non, pourquoi ?)</w:t>
       </w:r>
       <w:r>
         <w:rPr>
@@ -4103,6 +4494,7 @@
           <w:szCs w:val="14"/>
         </w:rPr>
       </w:pPr>
+      <w:proofErr w:type="gramStart"/>
       <w:r>
         <w:rPr>
           <w:i/>
@@ -4117,7 +4509,16 @@
           <w:iCs/>
           <w:szCs w:val="14"/>
         </w:rPr>
-        <w:t>onnées de test à prévoir (données réelles ?)</w:t>
+        <w:t>onnées</w:t>
+      </w:r>
+      <w:proofErr w:type="gramEnd"/>
+      <w:r>
+        <w:rPr>
+          <w:i/>
+          <w:iCs/>
+          <w:szCs w:val="14"/>
+        </w:rPr>
+        <w:t xml:space="preserve"> de test à prévoir (données réelles ?)</w:t>
       </w:r>
       <w:r>
         <w:rPr>
@@ -4145,13 +4546,23 @@
           <w:szCs w:val="14"/>
         </w:rPr>
       </w:pPr>
-      <w:r>
-        <w:rPr>
-          <w:i/>
-          <w:iCs/>
-          <w:szCs w:val="14"/>
-        </w:rPr>
-        <w:t>les testeurs extérieurs éventuels.</w:t>
+      <w:proofErr w:type="gramStart"/>
+      <w:r>
+        <w:rPr>
+          <w:i/>
+          <w:iCs/>
+          <w:szCs w:val="14"/>
+        </w:rPr>
+        <w:t>les</w:t>
+      </w:r>
+      <w:proofErr w:type="gramEnd"/>
+      <w:r>
+        <w:rPr>
+          <w:i/>
+          <w:iCs/>
+          <w:szCs w:val="14"/>
+        </w:rPr>
+        <w:t xml:space="preserve"> testeurs extérieurs éventuels.</w:t>
       </w:r>
     </w:p>
     <w:p>
@@ -4238,13 +4649,23 @@
           <w:sz w:val="24"/>
         </w:rPr>
       </w:pPr>
+      <w:proofErr w:type="gramStart"/>
       <w:r>
         <w:rPr>
           <w:rFonts w:ascii="Arial" w:hAnsi="Arial" w:cs="Arial"/>
           <w:i/>
           <w:sz w:val="24"/>
         </w:rPr>
-        <w:t>risques techniques (complexité, manque de compétences, …)</w:t>
+        <w:t>risques</w:t>
+      </w:r>
+      <w:proofErr w:type="gramEnd"/>
+      <w:r>
+        <w:rPr>
+          <w:rFonts w:ascii="Arial" w:hAnsi="Arial" w:cs="Arial"/>
+          <w:i/>
+          <w:sz w:val="24"/>
+        </w:rPr>
+        <w:t xml:space="preserve"> techniques (complexité, manque de compétences, …)</w:t>
       </w:r>
       <w:r>
         <w:rPr>
@@ -4290,7 +4711,25 @@
           <w:i/>
           <w:sz w:val="24"/>
         </w:rPr>
-        <w:t>Décrire aussi quelles solutions ont été appliquées pour réduire les risques (priorités, formation, actions, …)</w:t>
+        <w:t xml:space="preserve">Décrire aussi quelles solutions </w:t>
+      </w:r>
+      <w:proofErr w:type="gramStart"/>
+      <w:r>
+        <w:rPr>
+          <w:rFonts w:ascii="Arial" w:hAnsi="Arial" w:cs="Arial"/>
+          <w:i/>
+          <w:sz w:val="24"/>
+        </w:rPr>
+        <w:t>ont</w:t>
+      </w:r>
+      <w:proofErr w:type="gramEnd"/>
+      <w:r>
+        <w:rPr>
+          <w:rFonts w:ascii="Arial" w:hAnsi="Arial" w:cs="Arial"/>
+          <w:i/>
+          <w:sz w:val="24"/>
+        </w:rPr>
+        <w:t xml:space="preserve"> été appliquées pour réduire les risques (priorités, formation, actions, …)</w:t>
       </w:r>
       <w:r>
         <w:rPr>
@@ -4398,6 +4837,7 @@
           <w:lang w:eastAsia="fr-FR"/>
         </w:rPr>
       </w:pPr>
+      <w:proofErr w:type="gramStart"/>
       <w:r>
         <w:rPr>
           <w:rFonts w:ascii="Arial" w:hAnsi="Arial"/>
@@ -4408,7 +4848,19 @@
           <w:lang w:eastAsia="fr-FR"/>
         </w:rPr>
         <w:lastRenderedPageBreak/>
-        <w:t xml:space="preserve">planning indiquant les dates de début et de fin du projet ainsi que le découpage connu des diverses phases. </w:t>
+        <w:t>planning</w:t>
+      </w:r>
+      <w:proofErr w:type="gramEnd"/>
+      <w:r>
+        <w:rPr>
+          <w:rFonts w:ascii="Arial" w:hAnsi="Arial"/>
+          <w:i/>
+          <w:iCs/>
+          <w:sz w:val="24"/>
+          <w:szCs w:val="14"/>
+          <w:lang w:eastAsia="fr-FR"/>
+        </w:rPr>
+        <w:t xml:space="preserve"> indiquant les dates de début et de fin du projet ainsi que le découpage connu des diverses phases. </w:t>
       </w:r>
     </w:p>
     <w:p>
@@ -4427,6 +4879,7 @@
           <w:lang w:eastAsia="fr-FR"/>
         </w:rPr>
       </w:pPr>
+      <w:proofErr w:type="gramStart"/>
       <w:r>
         <w:rPr>
           <w:rFonts w:ascii="Arial" w:hAnsi="Arial"/>
@@ -4436,7 +4889,19 @@
           <w:szCs w:val="14"/>
           <w:lang w:eastAsia="fr-FR"/>
         </w:rPr>
-        <w:t>partage des tâches en cas de travail à plusieurs.</w:t>
+        <w:t>partage</w:t>
+      </w:r>
+      <w:proofErr w:type="gramEnd"/>
+      <w:r>
+        <w:rPr>
+          <w:rFonts w:ascii="Arial" w:hAnsi="Arial"/>
+          <w:i/>
+          <w:iCs/>
+          <w:sz w:val="24"/>
+          <w:szCs w:val="14"/>
+          <w:lang w:eastAsia="fr-FR"/>
+        </w:rPr>
+        <w:t xml:space="preserve"> des tâches en cas de travail à plusieurs.</w:t>
       </w:r>
     </w:p>
     <w:p>
@@ -4584,8 +5049,18 @@
           <w:i/>
           <w:sz w:val="24"/>
         </w:rPr>
-        <w:t>Fournir tous les document de conception:</w:t>
-      </w:r>
+        <w:t xml:space="preserve">Fournir tous les document de </w:t>
+      </w:r>
+      <w:proofErr w:type="gramStart"/>
+      <w:r>
+        <w:rPr>
+          <w:rFonts w:ascii="Arial" w:hAnsi="Arial" w:cs="Arial"/>
+          <w:i/>
+          <w:sz w:val="24"/>
+        </w:rPr>
+        <w:t>conception:</w:t>
+      </w:r>
+      <w:proofErr w:type="gramEnd"/>
     </w:p>
     <w:p>
       <w:pPr>
@@ -4615,13 +5090,23 @@
           <w:sz w:val="24"/>
         </w:rPr>
       </w:pPr>
+      <w:proofErr w:type="gramStart"/>
       <w:r>
         <w:rPr>
           <w:rFonts w:ascii="Arial" w:hAnsi="Arial" w:cs="Arial"/>
           <w:i/>
           <w:sz w:val="24"/>
         </w:rPr>
-        <w:t>le choix du matériel HW</w:t>
+        <w:t>le</w:t>
+      </w:r>
+      <w:proofErr w:type="gramEnd"/>
+      <w:r>
+        <w:rPr>
+          <w:rFonts w:ascii="Arial" w:hAnsi="Arial" w:cs="Arial"/>
+          <w:i/>
+          <w:sz w:val="24"/>
+        </w:rPr>
+        <w:t xml:space="preserve"> choix du matériel HW</w:t>
       </w:r>
     </w:p>
     <w:p>
@@ -4637,13 +5122,23 @@
           <w:sz w:val="24"/>
         </w:rPr>
       </w:pPr>
+      <w:proofErr w:type="gramStart"/>
       <w:r>
         <w:rPr>
           <w:rFonts w:ascii="Arial" w:hAnsi="Arial" w:cs="Arial"/>
           <w:i/>
           <w:sz w:val="24"/>
         </w:rPr>
-        <w:t xml:space="preserve">le choix des systèmes d'exploitation pour la réalisation </w:t>
+        <w:t>le</w:t>
+      </w:r>
+      <w:proofErr w:type="gramEnd"/>
+      <w:r>
+        <w:rPr>
+          <w:rFonts w:ascii="Arial" w:hAnsi="Arial" w:cs="Arial"/>
+          <w:i/>
+          <w:sz w:val="24"/>
+        </w:rPr>
+        <w:t xml:space="preserve"> choix des systèmes d'exploitation pour la réalisation </w:t>
       </w:r>
       <w:r>
         <w:rPr>
@@ -4676,13 +5171,23 @@
           <w:sz w:val="24"/>
         </w:rPr>
       </w:pPr>
+      <w:proofErr w:type="gramStart"/>
       <w:r>
         <w:rPr>
           <w:rFonts w:ascii="Arial" w:hAnsi="Arial" w:cs="Arial"/>
           <w:i/>
           <w:sz w:val="24"/>
         </w:rPr>
-        <w:t xml:space="preserve">le choix des outils logiciels pour la réalisation </w:t>
+        <w:t>le</w:t>
+      </w:r>
+      <w:proofErr w:type="gramEnd"/>
+      <w:r>
+        <w:rPr>
+          <w:rFonts w:ascii="Arial" w:hAnsi="Arial" w:cs="Arial"/>
+          <w:i/>
+          <w:sz w:val="24"/>
+        </w:rPr>
+        <w:t xml:space="preserve"> choix des outils logiciels pour la réalisation </w:t>
       </w:r>
       <w:r>
         <w:rPr>
@@ -4715,13 +5220,23 @@
           <w:sz w:val="24"/>
         </w:rPr>
       </w:pPr>
+      <w:proofErr w:type="gramStart"/>
       <w:r>
         <w:rPr>
           <w:rFonts w:ascii="Arial" w:hAnsi="Arial" w:cs="Arial"/>
           <w:i/>
           <w:sz w:val="24"/>
         </w:rPr>
-        <w:t xml:space="preserve">site web: </w:t>
+        <w:t>site</w:t>
+      </w:r>
+      <w:proofErr w:type="gramEnd"/>
+      <w:r>
+        <w:rPr>
+          <w:rFonts w:ascii="Arial" w:hAnsi="Arial" w:cs="Arial"/>
+          <w:i/>
+          <w:sz w:val="24"/>
+        </w:rPr>
+        <w:t xml:space="preserve"> web: </w:t>
       </w:r>
       <w:r>
         <w:rPr>
@@ -4745,13 +5260,23 @@
           <w:sz w:val="24"/>
         </w:rPr>
       </w:pPr>
+      <w:proofErr w:type="gramStart"/>
       <w:r>
         <w:rPr>
           <w:rFonts w:ascii="Arial" w:hAnsi="Arial" w:cs="Arial"/>
           <w:i/>
           <w:sz w:val="24"/>
         </w:rPr>
-        <w:t>bases de données: décrire le modèle relationnel, le contenu détaillé des tables (caractéristiques de chaque champs) et les requêtes.</w:t>
+        <w:t>bases</w:t>
+      </w:r>
+      <w:proofErr w:type="gramEnd"/>
+      <w:r>
+        <w:rPr>
+          <w:rFonts w:ascii="Arial" w:hAnsi="Arial" w:cs="Arial"/>
+          <w:i/>
+          <w:sz w:val="24"/>
+        </w:rPr>
+        <w:t xml:space="preserve"> de données: décrire le modèle relationnel, le contenu détaillé des tables (caractéristiques de chaque champs) et les requêtes.</w:t>
       </w:r>
     </w:p>
     <w:p>
@@ -4767,20 +5292,30 @@
           <w:sz w:val="24"/>
         </w:rPr>
       </w:pPr>
+      <w:proofErr w:type="gramStart"/>
       <w:r>
         <w:rPr>
           <w:rFonts w:ascii="Arial" w:hAnsi="Arial" w:cs="Arial"/>
           <w:i/>
           <w:sz w:val="24"/>
         </w:rPr>
-        <w:t>programmation et scripts: organigramme, architecture du programme, découpage modulaire, entrées-sorties des modules, pseudo-code</w:t>
-      </w:r>
+        <w:t>programmation</w:t>
+      </w:r>
+      <w:proofErr w:type="gramEnd"/>
       <w:r>
         <w:rPr>
           <w:rFonts w:ascii="Arial" w:hAnsi="Arial" w:cs="Arial"/>
           <w:i/>
           <w:sz w:val="24"/>
         </w:rPr>
+        <w:t xml:space="preserve"> et scripts: organigramme, architecture du programme, découpage modulaire, entrées-sorties des modules, pseudo-code</w:t>
+      </w:r>
+      <w:r>
+        <w:rPr>
+          <w:rFonts w:ascii="Arial" w:hAnsi="Arial" w:cs="Arial"/>
+          <w:i/>
+          <w:sz w:val="24"/>
+        </w:rPr>
         <w:t xml:space="preserve"> </w:t>
       </w:r>
       <w:r>
@@ -4799,13 +5334,23 @@
         </w:rPr>
         <w:t xml:space="preserve"> </w:t>
       </w:r>
+      <w:proofErr w:type="spellStart"/>
       <w:r>
         <w:rPr>
           <w:rFonts w:ascii="Arial" w:hAnsi="Arial" w:cs="Arial"/>
           <w:i/>
           <w:sz w:val="24"/>
         </w:rPr>
-        <w:t>structogramme…</w:t>
+        <w:t>structogramme</w:t>
+      </w:r>
+      <w:proofErr w:type="spellEnd"/>
+      <w:r>
+        <w:rPr>
+          <w:rFonts w:ascii="Arial" w:hAnsi="Arial" w:cs="Arial"/>
+          <w:i/>
+          <w:sz w:val="24"/>
+        </w:rPr>
+        <w:t>…</w:t>
       </w:r>
     </w:p>
     <w:p>
@@ -5866,7 +6411,21 @@
           <w:rPr>
             <w:rStyle w:val="Lienhypertexte"/>
           </w:rPr>
-          <w:t>.gitignore File – How to Ignore Files and Folders in Git</w:t>
+          <w:t>.</w:t>
+        </w:r>
+        <w:proofErr w:type="spellStart"/>
+        <w:r>
+          <w:rPr>
+            <w:rStyle w:val="Lienhypertexte"/>
+          </w:rPr>
+          <w:t>gitignore</w:t>
+        </w:r>
+        <w:proofErr w:type="spellEnd"/>
+        <w:r>
+          <w:rPr>
+            <w:rStyle w:val="Lienhypertexte"/>
+          </w:rPr>
+          <w:t xml:space="preserve"> File – How to Ignore Files and Folders in Git</w:t>
         </w:r>
       </w:hyperlink>
       <w:r>
@@ -5877,8 +6436,13 @@
       <w:pPr>
         <w:ind w:left="426"/>
       </w:pPr>
-      <w:r>
-        <w:t xml:space="preserve">Youtube, </w:t>
+      <w:proofErr w:type="spellStart"/>
+      <w:r>
+        <w:t>Youtube</w:t>
+      </w:r>
+      <w:proofErr w:type="spellEnd"/>
+      <w:r>
+        <w:t xml:space="preserve">, </w:t>
       </w:r>
       <w:hyperlink r:id="rId22" w:history="1">
         <w:r>
@@ -6270,6 +6834,7 @@
           <w:lang w:val="en-US" w:eastAsia="fr-CH"/>
         </w:rPr>
       </w:pPr>
+      <w:proofErr w:type="spellStart"/>
       <w:r>
         <w:rPr>
           <w:rFonts w:ascii="Cascadia Mono" w:hAnsi="Cascadia Mono" w:cs="Cascadia Mono"/>
@@ -6278,7 +6843,18 @@
           <w:szCs w:val="19"/>
           <w:lang w:val="en-US" w:eastAsia="fr-CH"/>
         </w:rPr>
-        <w:t>Application.Run(</w:t>
+        <w:t>Application.Run</w:t>
+      </w:r>
+      <w:proofErr w:type="spellEnd"/>
+      <w:r>
+        <w:rPr>
+          <w:rFonts w:ascii="Cascadia Mono" w:hAnsi="Cascadia Mono" w:cs="Cascadia Mono"/>
+          <w:color w:val="000000"/>
+          <w:sz w:val="19"/>
+          <w:szCs w:val="19"/>
+          <w:lang w:val="en-US" w:eastAsia="fr-CH"/>
+        </w:rPr>
+        <w:t>(</w:t>
       </w:r>
       <w:r>
         <w:rPr>
@@ -6298,7 +6874,183 @@
           <w:szCs w:val="19"/>
           <w:lang w:val="en-US" w:eastAsia="fr-CH"/>
         </w:rPr>
-        <w:t xml:space="preserve"> HomePage(Usercreation, TasksTodoPage tasksTodo, AddTaskPage addTask, TasksDonePage tasksDone));</w:t>
+        <w:t xml:space="preserve"> </w:t>
+      </w:r>
+      <w:proofErr w:type="spellStart"/>
+      <w:r>
+        <w:rPr>
+          <w:rFonts w:ascii="Cascadia Mono" w:hAnsi="Cascadia Mono" w:cs="Cascadia Mono"/>
+          <w:color w:val="000000"/>
+          <w:sz w:val="19"/>
+          <w:szCs w:val="19"/>
+          <w:lang w:val="en-US" w:eastAsia="fr-CH"/>
+        </w:rPr>
+        <w:t>HomePage</w:t>
+      </w:r>
+      <w:proofErr w:type="spellEnd"/>
+      <w:r>
+        <w:rPr>
+          <w:rFonts w:ascii="Cascadia Mono" w:hAnsi="Cascadia Mono" w:cs="Cascadia Mono"/>
+          <w:color w:val="000000"/>
+          <w:sz w:val="19"/>
+          <w:szCs w:val="19"/>
+          <w:lang w:val="en-US" w:eastAsia="fr-CH"/>
+        </w:rPr>
+        <w:t>(</w:t>
+      </w:r>
+      <w:proofErr w:type="spellStart"/>
+      <w:r>
+        <w:rPr>
+          <w:rFonts w:ascii="Cascadia Mono" w:hAnsi="Cascadia Mono" w:cs="Cascadia Mono"/>
+          <w:color w:val="000000"/>
+          <w:sz w:val="19"/>
+          <w:szCs w:val="19"/>
+          <w:lang w:val="en-US" w:eastAsia="fr-CH"/>
+        </w:rPr>
+        <w:t>Usercreation</w:t>
+      </w:r>
+      <w:proofErr w:type="spellEnd"/>
+      <w:r>
+        <w:rPr>
+          <w:rFonts w:ascii="Cascadia Mono" w:hAnsi="Cascadia Mono" w:cs="Cascadia Mono"/>
+          <w:color w:val="000000"/>
+          <w:sz w:val="19"/>
+          <w:szCs w:val="19"/>
+          <w:lang w:val="en-US" w:eastAsia="fr-CH"/>
+        </w:rPr>
+        <w:t xml:space="preserve">, </w:t>
+      </w:r>
+      <w:proofErr w:type="spellStart"/>
+      <w:r>
+        <w:rPr>
+          <w:rFonts w:ascii="Cascadia Mono" w:hAnsi="Cascadia Mono" w:cs="Cascadia Mono"/>
+          <w:color w:val="000000"/>
+          <w:sz w:val="19"/>
+          <w:szCs w:val="19"/>
+          <w:lang w:val="en-US" w:eastAsia="fr-CH"/>
+        </w:rPr>
+        <w:t>TasksTodoPage</w:t>
+      </w:r>
+      <w:proofErr w:type="spellEnd"/>
+      <w:r>
+        <w:rPr>
+          <w:rFonts w:ascii="Cascadia Mono" w:hAnsi="Cascadia Mono" w:cs="Cascadia Mono"/>
+          <w:color w:val="000000"/>
+          <w:sz w:val="19"/>
+          <w:szCs w:val="19"/>
+          <w:lang w:val="en-US" w:eastAsia="fr-CH"/>
+        </w:rPr>
+        <w:t xml:space="preserve"> </w:t>
+      </w:r>
+      <w:proofErr w:type="spellStart"/>
+      <w:r>
+        <w:rPr>
+          <w:rFonts w:ascii="Cascadia Mono" w:hAnsi="Cascadia Mono" w:cs="Cascadia Mono"/>
+          <w:color w:val="000000"/>
+          <w:sz w:val="19"/>
+          <w:szCs w:val="19"/>
+          <w:lang w:val="en-US" w:eastAsia="fr-CH"/>
+        </w:rPr>
+        <w:t>tasksTodo</w:t>
+      </w:r>
+      <w:proofErr w:type="spellEnd"/>
+      <w:r>
+        <w:rPr>
+          <w:rFonts w:ascii="Cascadia Mono" w:hAnsi="Cascadia Mono" w:cs="Cascadia Mono"/>
+          <w:color w:val="000000"/>
+          <w:sz w:val="19"/>
+          <w:szCs w:val="19"/>
+          <w:lang w:val="en-US" w:eastAsia="fr-CH"/>
+        </w:rPr>
+        <w:t xml:space="preserve">, </w:t>
+      </w:r>
+      <w:proofErr w:type="spellStart"/>
+      <w:r>
+        <w:rPr>
+          <w:rFonts w:ascii="Cascadia Mono" w:hAnsi="Cascadia Mono" w:cs="Cascadia Mono"/>
+          <w:color w:val="000000"/>
+          <w:sz w:val="19"/>
+          <w:szCs w:val="19"/>
+          <w:lang w:val="en-US" w:eastAsia="fr-CH"/>
+        </w:rPr>
+        <w:t>AddTaskPage</w:t>
+      </w:r>
+      <w:proofErr w:type="spellEnd"/>
+      <w:r>
+        <w:rPr>
+          <w:rFonts w:ascii="Cascadia Mono" w:hAnsi="Cascadia Mono" w:cs="Cascadia Mono"/>
+          <w:color w:val="000000"/>
+          <w:sz w:val="19"/>
+          <w:szCs w:val="19"/>
+          <w:lang w:val="en-US" w:eastAsia="fr-CH"/>
+        </w:rPr>
+        <w:t xml:space="preserve"> </w:t>
+      </w:r>
+      <w:proofErr w:type="spellStart"/>
+      <w:r>
+        <w:rPr>
+          <w:rFonts w:ascii="Cascadia Mono" w:hAnsi="Cascadia Mono" w:cs="Cascadia Mono"/>
+          <w:color w:val="000000"/>
+          <w:sz w:val="19"/>
+          <w:szCs w:val="19"/>
+          <w:lang w:val="en-US" w:eastAsia="fr-CH"/>
+        </w:rPr>
+        <w:t>addTask</w:t>
+      </w:r>
+      <w:proofErr w:type="spellEnd"/>
+      <w:r>
+        <w:rPr>
+          <w:rFonts w:ascii="Cascadia Mono" w:hAnsi="Cascadia Mono" w:cs="Cascadia Mono"/>
+          <w:color w:val="000000"/>
+          <w:sz w:val="19"/>
+          <w:szCs w:val="19"/>
+          <w:lang w:val="en-US" w:eastAsia="fr-CH"/>
+        </w:rPr>
+        <w:t xml:space="preserve">, </w:t>
+      </w:r>
+      <w:proofErr w:type="spellStart"/>
+      <w:r>
+        <w:rPr>
+          <w:rFonts w:ascii="Cascadia Mono" w:hAnsi="Cascadia Mono" w:cs="Cascadia Mono"/>
+          <w:color w:val="000000"/>
+          <w:sz w:val="19"/>
+          <w:szCs w:val="19"/>
+          <w:lang w:val="en-US" w:eastAsia="fr-CH"/>
+        </w:rPr>
+        <w:t>TasksDonePage</w:t>
+      </w:r>
+      <w:proofErr w:type="spellEnd"/>
+      <w:r>
+        <w:rPr>
+          <w:rFonts w:ascii="Cascadia Mono" w:hAnsi="Cascadia Mono" w:cs="Cascadia Mono"/>
+          <w:color w:val="000000"/>
+          <w:sz w:val="19"/>
+          <w:szCs w:val="19"/>
+          <w:lang w:val="en-US" w:eastAsia="fr-CH"/>
+        </w:rPr>
+        <w:t xml:space="preserve"> </w:t>
+      </w:r>
+      <w:proofErr w:type="spellStart"/>
+      <w:r>
+        <w:rPr>
+          <w:rFonts w:ascii="Cascadia Mono" w:hAnsi="Cascadia Mono" w:cs="Cascadia Mono"/>
+          <w:color w:val="000000"/>
+          <w:sz w:val="19"/>
+          <w:szCs w:val="19"/>
+          <w:lang w:val="en-US" w:eastAsia="fr-CH"/>
+        </w:rPr>
+        <w:t>tasksDone</w:t>
+      </w:r>
+      <w:proofErr w:type="spellEnd"/>
+      <w:r>
+        <w:rPr>
+          <w:rFonts w:ascii="Cascadia Mono" w:hAnsi="Cascadia Mono" w:cs="Cascadia Mono"/>
+          <w:color w:val="000000"/>
+          <w:sz w:val="19"/>
+          <w:szCs w:val="19"/>
+          <w:lang w:val="en-US" w:eastAsia="fr-CH"/>
+        </w:rPr>
+        <w:t>));</w:t>
       </w:r>
     </w:p>
     <w:p>
@@ -6741,37 +7493,14 @@
       </w:pPr>
       <w:r>
         <w:rPr>
-          <w:rFonts w:ascii="Cascadia Mono" w:hAnsi="Cascadia Mono" w:cs="Cascadia Mono"/>
-          <w:color w:val="000000"/>
-          <w:sz w:val="19"/>
-          <w:szCs w:val="19"/>
-          <w:lang w:val="fr-CH" w:eastAsia="fr-CH"/>
-        </w:rPr>
-        <w:t>Solutions:</w:t>
-      </w:r>
-    </w:p>
-    <w:p>
-      <w:pPr>
-        <w:pStyle w:val="Paragraphedeliste"/>
-        <w:numPr>
-          <w:ilvl w:val="0"/>
-          <w:numId w:val="16"/>
-        </w:numPr>
-        <w:rPr>
-          <w:szCs w:val="14"/>
-          <w:lang w:val="en-US"/>
-        </w:rPr>
-      </w:pPr>
-      <w:r>
-        <w:rPr>
           <w:noProof/>
         </w:rPr>
         <w:lastRenderedPageBreak/>
         <w:drawing>
-          <wp:inline distT="0" distB="0" distL="0" distR="0" wp14:anchorId="4B01CC25" wp14:editId="182A6421">
-            <wp:extent cx="5759450" cy="841375"/>
-            <wp:effectExtent l="0" t="0" r="0" b="0"/>
-            <wp:docPr id="2" name="Image 2"/>
+          <wp:inline distT="0" distB="0" distL="0" distR="0" wp14:anchorId="070F0F0B" wp14:editId="49466451">
+            <wp:extent cx="5759450" cy="948055"/>
+            <wp:effectExtent l="0" t="0" r="0" b="4445"/>
+            <wp:docPr id="23" name="Image 23"/>
             <wp:cNvGraphicFramePr>
               <a:graphicFrameLocks xmlns:a="http://schemas.openxmlformats.org/drawingml/2006/main" noChangeAspect="1"/>
             </wp:cNvGraphicFramePr>
@@ -6791,7 +7520,7 @@
                   <pic:spPr>
                     <a:xfrm>
                       <a:off x="0" y="0"/>
-                      <a:ext cx="5759450" cy="841375"/>
+                      <a:ext cx="5759450" cy="948055"/>
                     </a:xfrm>
                     <a:prstGeom prst="rect">
                       <a:avLst/>
@@ -6806,247 +7535,35 @@
     </w:p>
     <w:p>
       <w:pPr>
-        <w:autoSpaceDE w:val="0"/>
-        <w:autoSpaceDN w:val="0"/>
-        <w:adjustRightInd w:val="0"/>
-        <w:ind w:left="720"/>
-        <w:rPr>
-          <w:rFonts w:ascii="Cascadia Mono" w:hAnsi="Cascadia Mono" w:cs="Cascadia Mono"/>
-          <w:color w:val="000000"/>
-          <w:sz w:val="19"/>
-          <w:szCs w:val="19"/>
-          <w:lang w:val="en-US" w:eastAsia="fr-CH"/>
-        </w:rPr>
-      </w:pPr>
-      <w:r>
-        <w:rPr>
-          <w:rFonts w:ascii="Cascadia Mono" w:hAnsi="Cascadia Mono" w:cs="Cascadia Mono"/>
-          <w:color w:val="000000"/>
-          <w:sz w:val="19"/>
-          <w:szCs w:val="19"/>
-          <w:lang w:val="en-US" w:eastAsia="fr-CH"/>
-        </w:rPr>
-        <w:t xml:space="preserve">UserCreationPage userCreation = </w:t>
-      </w:r>
-      <w:r>
-        <w:rPr>
-          <w:rFonts w:ascii="Cascadia Mono" w:hAnsi="Cascadia Mono" w:cs="Cascadia Mono"/>
-          <w:color w:val="0000FF"/>
-          <w:sz w:val="19"/>
-          <w:szCs w:val="19"/>
-          <w:lang w:val="en-US" w:eastAsia="fr-CH"/>
-        </w:rPr>
-        <w:t>new</w:t>
-      </w:r>
-      <w:r>
-        <w:rPr>
-          <w:rFonts w:ascii="Cascadia Mono" w:hAnsi="Cascadia Mono" w:cs="Cascadia Mono"/>
-          <w:color w:val="000000"/>
-          <w:sz w:val="19"/>
-          <w:szCs w:val="19"/>
-          <w:lang w:val="en-US" w:eastAsia="fr-CH"/>
-        </w:rPr>
-        <w:t xml:space="preserve"> UserCreationPage();</w:t>
-      </w:r>
-    </w:p>
-    <w:p>
-      <w:pPr>
-        <w:autoSpaceDE w:val="0"/>
-        <w:autoSpaceDN w:val="0"/>
-        <w:adjustRightInd w:val="0"/>
-        <w:ind w:left="708"/>
-        <w:rPr>
-          <w:rFonts w:ascii="Cascadia Mono" w:hAnsi="Cascadia Mono" w:cs="Cascadia Mono"/>
-          <w:color w:val="000000"/>
-          <w:sz w:val="19"/>
-          <w:szCs w:val="19"/>
-          <w:lang w:val="en-US" w:eastAsia="fr-CH"/>
-        </w:rPr>
-      </w:pPr>
-      <w:r>
-        <w:rPr>
-          <w:rFonts w:ascii="Cascadia Mono" w:hAnsi="Cascadia Mono" w:cs="Cascadia Mono"/>
-          <w:color w:val="000000"/>
-          <w:sz w:val="19"/>
-          <w:szCs w:val="19"/>
-          <w:lang w:val="en-US" w:eastAsia="fr-CH"/>
-        </w:rPr>
-        <w:t xml:space="preserve">TasksTodoPage tasksTodo = </w:t>
-      </w:r>
-      <w:r>
-        <w:rPr>
-          <w:rFonts w:ascii="Cascadia Mono" w:hAnsi="Cascadia Mono" w:cs="Cascadia Mono"/>
-          <w:color w:val="0000FF"/>
-          <w:sz w:val="19"/>
-          <w:szCs w:val="19"/>
-          <w:lang w:val="en-US" w:eastAsia="fr-CH"/>
-        </w:rPr>
-        <w:t>new</w:t>
-      </w:r>
-      <w:r>
-        <w:rPr>
-          <w:rFonts w:ascii="Cascadia Mono" w:hAnsi="Cascadia Mono" w:cs="Cascadia Mono"/>
-          <w:color w:val="000000"/>
-          <w:sz w:val="19"/>
-          <w:szCs w:val="19"/>
-          <w:lang w:val="en-US" w:eastAsia="fr-CH"/>
-        </w:rPr>
-        <w:t xml:space="preserve"> TasksTodoPage();</w:t>
-      </w:r>
-    </w:p>
-    <w:p>
-      <w:pPr>
-        <w:autoSpaceDE w:val="0"/>
-        <w:autoSpaceDN w:val="0"/>
-        <w:adjustRightInd w:val="0"/>
-        <w:ind w:left="708"/>
-        <w:rPr>
-          <w:rFonts w:ascii="Cascadia Mono" w:hAnsi="Cascadia Mono" w:cs="Cascadia Mono"/>
-          <w:color w:val="000000"/>
-          <w:sz w:val="19"/>
-          <w:szCs w:val="19"/>
-          <w:lang w:val="en-US" w:eastAsia="fr-CH"/>
-        </w:rPr>
-      </w:pPr>
-      <w:r>
-        <w:rPr>
-          <w:rFonts w:ascii="Cascadia Mono" w:hAnsi="Cascadia Mono" w:cs="Cascadia Mono"/>
-          <w:color w:val="000000"/>
-          <w:sz w:val="19"/>
-          <w:szCs w:val="19"/>
-          <w:lang w:val="en-US" w:eastAsia="fr-CH"/>
-        </w:rPr>
-        <w:t xml:space="preserve">AddTaskPage addTask = </w:t>
-      </w:r>
-      <w:r>
-        <w:rPr>
-          <w:rFonts w:ascii="Cascadia Mono" w:hAnsi="Cascadia Mono" w:cs="Cascadia Mono"/>
-          <w:color w:val="0000FF"/>
-          <w:sz w:val="19"/>
-          <w:szCs w:val="19"/>
-          <w:lang w:val="en-US" w:eastAsia="fr-CH"/>
-        </w:rPr>
-        <w:t>new</w:t>
-      </w:r>
-      <w:r>
-        <w:rPr>
-          <w:rFonts w:ascii="Cascadia Mono" w:hAnsi="Cascadia Mono" w:cs="Cascadia Mono"/>
-          <w:color w:val="000000"/>
-          <w:sz w:val="19"/>
-          <w:szCs w:val="19"/>
-          <w:lang w:val="en-US" w:eastAsia="fr-CH"/>
-        </w:rPr>
-        <w:t xml:space="preserve"> AddTaskPage();</w:t>
-      </w:r>
-    </w:p>
-    <w:p>
-      <w:pPr>
-        <w:autoSpaceDE w:val="0"/>
-        <w:autoSpaceDN w:val="0"/>
-        <w:adjustRightInd w:val="0"/>
-        <w:ind w:left="708"/>
-        <w:rPr>
-          <w:rFonts w:ascii="Cascadia Mono" w:hAnsi="Cascadia Mono" w:cs="Cascadia Mono"/>
-          <w:color w:val="000000"/>
-          <w:sz w:val="19"/>
-          <w:szCs w:val="19"/>
-          <w:lang w:val="en-US" w:eastAsia="fr-CH"/>
-        </w:rPr>
-      </w:pPr>
-      <w:r>
-        <w:rPr>
-          <w:rFonts w:ascii="Cascadia Mono" w:hAnsi="Cascadia Mono" w:cs="Cascadia Mono"/>
-          <w:color w:val="000000"/>
-          <w:sz w:val="19"/>
-          <w:szCs w:val="19"/>
-          <w:lang w:val="en-US" w:eastAsia="fr-CH"/>
-        </w:rPr>
-        <w:t xml:space="preserve">TasksDonePage tasksDone = </w:t>
-      </w:r>
-      <w:r>
-        <w:rPr>
-          <w:rFonts w:ascii="Cascadia Mono" w:hAnsi="Cascadia Mono" w:cs="Cascadia Mono"/>
-          <w:color w:val="0000FF"/>
-          <w:sz w:val="19"/>
-          <w:szCs w:val="19"/>
-          <w:lang w:val="en-US" w:eastAsia="fr-CH"/>
-        </w:rPr>
-        <w:t>new</w:t>
-      </w:r>
-      <w:r>
-        <w:rPr>
-          <w:rFonts w:ascii="Cascadia Mono" w:hAnsi="Cascadia Mono" w:cs="Cascadia Mono"/>
-          <w:color w:val="000000"/>
-          <w:sz w:val="19"/>
-          <w:szCs w:val="19"/>
-          <w:lang w:val="en-US" w:eastAsia="fr-CH"/>
-        </w:rPr>
-        <w:t xml:space="preserve"> TasksDonePage();</w:t>
-      </w:r>
-    </w:p>
-    <w:p>
-      <w:pPr>
-        <w:ind w:left="720"/>
-        <w:rPr>
-          <w:rFonts w:ascii="Cascadia Mono" w:hAnsi="Cascadia Mono" w:cs="Cascadia Mono"/>
-          <w:color w:val="000000"/>
-          <w:sz w:val="19"/>
-          <w:szCs w:val="19"/>
-          <w:lang w:val="en-US" w:eastAsia="fr-CH"/>
-        </w:rPr>
-      </w:pPr>
-      <w:r>
-        <w:rPr>
-          <w:rFonts w:ascii="Cascadia Mono" w:hAnsi="Cascadia Mono" w:cs="Cascadia Mono"/>
-          <w:color w:val="000000"/>
-          <w:sz w:val="19"/>
-          <w:szCs w:val="19"/>
-          <w:lang w:val="en-US" w:eastAsia="fr-CH"/>
-        </w:rPr>
-        <w:t>Application.Run(</w:t>
-      </w:r>
-      <w:r>
-        <w:rPr>
-          <w:rFonts w:ascii="Cascadia Mono" w:hAnsi="Cascadia Mono" w:cs="Cascadia Mono"/>
-          <w:color w:val="0000FF"/>
-          <w:sz w:val="19"/>
-          <w:szCs w:val="19"/>
-          <w:lang w:val="en-US" w:eastAsia="fr-CH"/>
-        </w:rPr>
-        <w:t>new</w:t>
-      </w:r>
-      <w:r>
-        <w:rPr>
-          <w:rFonts w:ascii="Cascadia Mono" w:hAnsi="Cascadia Mono" w:cs="Cascadia Mono"/>
-          <w:color w:val="000000"/>
-          <w:sz w:val="19"/>
-          <w:szCs w:val="19"/>
-          <w:lang w:val="en-US" w:eastAsia="fr-CH"/>
-        </w:rPr>
-        <w:t xml:space="preserve"> HomePage(userCreation, tasksTodo, addTask, tasksDone));</w:t>
-      </w:r>
-    </w:p>
-    <w:p>
-      <w:pPr>
-        <w:rPr>
-          <w:rFonts w:ascii="Cascadia Mono" w:hAnsi="Cascadia Mono" w:cs="Cascadia Mono"/>
-          <w:color w:val="000000"/>
-          <w:sz w:val="19"/>
-          <w:szCs w:val="19"/>
-          <w:lang w:val="en-US" w:eastAsia="fr-CH"/>
-        </w:rPr>
-      </w:pPr>
-    </w:p>
-    <w:p>
-      <w:pPr>
-        <w:rPr>
-          <w:rFonts w:ascii="Cascadia Mono" w:hAnsi="Cascadia Mono" w:cs="Cascadia Mono"/>
-          <w:color w:val="000000"/>
-          <w:sz w:val="19"/>
-          <w:szCs w:val="19"/>
-          <w:lang w:val="en-US" w:eastAsia="fr-CH"/>
-        </w:rPr>
-      </w:pPr>
+        <w:rPr>
+          <w:rFonts w:ascii="Cascadia Mono" w:hAnsi="Cascadia Mono" w:cs="Cascadia Mono"/>
+          <w:color w:val="000000"/>
+          <w:sz w:val="19"/>
+          <w:szCs w:val="19"/>
+          <w:lang w:val="fr-CH" w:eastAsia="fr-CH"/>
+        </w:rPr>
+      </w:pPr>
+    </w:p>
+    <w:p>
+      <w:pPr>
+        <w:rPr>
+          <w:rFonts w:ascii="Cascadia Mono" w:hAnsi="Cascadia Mono" w:cs="Cascadia Mono"/>
+          <w:color w:val="000000"/>
+          <w:sz w:val="19"/>
+          <w:szCs w:val="19"/>
+          <w:lang w:val="fr-CH" w:eastAsia="fr-CH"/>
+        </w:rPr>
+      </w:pPr>
+      <w:r>
+        <w:rPr>
+          <w:rFonts w:ascii="Cascadia Mono" w:hAnsi="Cascadia Mono" w:cs="Cascadia Mono"/>
+          <w:color w:val="000000"/>
+          <w:sz w:val="19"/>
+          <w:szCs w:val="19"/>
+          <w:lang w:val="fr-CH" w:eastAsia="fr-CH"/>
+        </w:rPr>
+        <w:t>Solutions:</w:t>
+      </w:r>
     </w:p>
     <w:p>
       <w:pPr>
@@ -7056,11 +7573,8 @@
           <w:numId w:val="16"/>
         </w:numPr>
         <w:rPr>
-          <w:rFonts w:ascii="Cascadia Mono" w:hAnsi="Cascadia Mono" w:cs="Cascadia Mono"/>
-          <w:color w:val="000000"/>
-          <w:sz w:val="19"/>
-          <w:szCs w:val="19"/>
-          <w:lang w:val="en-US" w:eastAsia="fr-CH"/>
+          <w:szCs w:val="14"/>
+          <w:lang w:val="en-US"/>
         </w:rPr>
       </w:pPr>
       <w:r>
@@ -7068,10 +7582,10 @@
           <w:noProof/>
         </w:rPr>
         <w:drawing>
-          <wp:inline distT="0" distB="0" distL="0" distR="0" wp14:anchorId="5663E598" wp14:editId="516BEAEF">
-            <wp:extent cx="5743575" cy="2133600"/>
-            <wp:effectExtent l="0" t="0" r="9525" b="0"/>
-            <wp:docPr id="8" name="Image 8"/>
+          <wp:inline distT="0" distB="0" distL="0" distR="0" wp14:anchorId="4B01CC25" wp14:editId="182A6421">
+            <wp:extent cx="5759450" cy="841375"/>
+            <wp:effectExtent l="0" t="0" r="0" b="0"/>
+            <wp:docPr id="2" name="Image 2"/>
             <wp:cNvGraphicFramePr>
               <a:graphicFrameLocks xmlns:a="http://schemas.openxmlformats.org/drawingml/2006/main" noChangeAspect="1"/>
             </wp:cNvGraphicFramePr>
@@ -7091,7 +7605,7 @@
                   <pic:spPr>
                     <a:xfrm>
                       <a:off x="0" y="0"/>
-                      <a:ext cx="5743575" cy="2133600"/>
+                      <a:ext cx="5759450" cy="841375"/>
                     </a:xfrm>
                     <a:prstGeom prst="rect">
                       <a:avLst/>
@@ -7106,7 +7620,585 @@
     </w:p>
     <w:p>
       <w:pPr>
-        <w:pStyle w:val="Paragraphedeliste"/>
+        <w:autoSpaceDE w:val="0"/>
+        <w:autoSpaceDN w:val="0"/>
+        <w:adjustRightInd w:val="0"/>
+        <w:ind w:left="720"/>
+        <w:rPr>
+          <w:rFonts w:ascii="Cascadia Mono" w:hAnsi="Cascadia Mono" w:cs="Cascadia Mono"/>
+          <w:color w:val="000000"/>
+          <w:sz w:val="19"/>
+          <w:szCs w:val="19"/>
+          <w:lang w:val="en-US" w:eastAsia="fr-CH"/>
+        </w:rPr>
+      </w:pPr>
+      <w:proofErr w:type="spellStart"/>
+      <w:r>
+        <w:rPr>
+          <w:rFonts w:ascii="Cascadia Mono" w:hAnsi="Cascadia Mono" w:cs="Cascadia Mono"/>
+          <w:color w:val="000000"/>
+          <w:sz w:val="19"/>
+          <w:szCs w:val="19"/>
+          <w:lang w:val="en-US" w:eastAsia="fr-CH"/>
+        </w:rPr>
+        <w:t>UserCreationPage</w:t>
+      </w:r>
+      <w:proofErr w:type="spellEnd"/>
+      <w:r>
+        <w:rPr>
+          <w:rFonts w:ascii="Cascadia Mono" w:hAnsi="Cascadia Mono" w:cs="Cascadia Mono"/>
+          <w:color w:val="000000"/>
+          <w:sz w:val="19"/>
+          <w:szCs w:val="19"/>
+          <w:lang w:val="en-US" w:eastAsia="fr-CH"/>
+        </w:rPr>
+        <w:t xml:space="preserve"> </w:t>
+      </w:r>
+      <w:proofErr w:type="spellStart"/>
+      <w:r>
+        <w:rPr>
+          <w:rFonts w:ascii="Cascadia Mono" w:hAnsi="Cascadia Mono" w:cs="Cascadia Mono"/>
+          <w:color w:val="000000"/>
+          <w:sz w:val="19"/>
+          <w:szCs w:val="19"/>
+          <w:lang w:val="en-US" w:eastAsia="fr-CH"/>
+        </w:rPr>
+        <w:t>userCreation</w:t>
+      </w:r>
+      <w:proofErr w:type="spellEnd"/>
+      <w:r>
+        <w:rPr>
+          <w:rFonts w:ascii="Cascadia Mono" w:hAnsi="Cascadia Mono" w:cs="Cascadia Mono"/>
+          <w:color w:val="000000"/>
+          <w:sz w:val="19"/>
+          <w:szCs w:val="19"/>
+          <w:lang w:val="en-US" w:eastAsia="fr-CH"/>
+        </w:rPr>
+        <w:t xml:space="preserve"> = </w:t>
+      </w:r>
+      <w:r>
+        <w:rPr>
+          <w:rFonts w:ascii="Cascadia Mono" w:hAnsi="Cascadia Mono" w:cs="Cascadia Mono"/>
+          <w:color w:val="0000FF"/>
+          <w:sz w:val="19"/>
+          <w:szCs w:val="19"/>
+          <w:lang w:val="en-US" w:eastAsia="fr-CH"/>
+        </w:rPr>
+        <w:t>new</w:t>
+      </w:r>
+      <w:r>
+        <w:rPr>
+          <w:rFonts w:ascii="Cascadia Mono" w:hAnsi="Cascadia Mono" w:cs="Cascadia Mono"/>
+          <w:color w:val="000000"/>
+          <w:sz w:val="19"/>
+          <w:szCs w:val="19"/>
+          <w:lang w:val="en-US" w:eastAsia="fr-CH"/>
+        </w:rPr>
+        <w:t xml:space="preserve"> </w:t>
+      </w:r>
+      <w:proofErr w:type="spellStart"/>
+      <w:r>
+        <w:rPr>
+          <w:rFonts w:ascii="Cascadia Mono" w:hAnsi="Cascadia Mono" w:cs="Cascadia Mono"/>
+          <w:color w:val="000000"/>
+          <w:sz w:val="19"/>
+          <w:szCs w:val="19"/>
+          <w:lang w:val="en-US" w:eastAsia="fr-CH"/>
+        </w:rPr>
+        <w:t>UserCreationPage</w:t>
+      </w:r>
+      <w:proofErr w:type="spellEnd"/>
+      <w:r>
+        <w:rPr>
+          <w:rFonts w:ascii="Cascadia Mono" w:hAnsi="Cascadia Mono" w:cs="Cascadia Mono"/>
+          <w:color w:val="000000"/>
+          <w:sz w:val="19"/>
+          <w:szCs w:val="19"/>
+          <w:lang w:val="en-US" w:eastAsia="fr-CH"/>
+        </w:rPr>
+        <w:t>();</w:t>
+      </w:r>
+    </w:p>
+    <w:p>
+      <w:pPr>
+        <w:autoSpaceDE w:val="0"/>
+        <w:autoSpaceDN w:val="0"/>
+        <w:adjustRightInd w:val="0"/>
+        <w:ind w:left="708"/>
+        <w:rPr>
+          <w:rFonts w:ascii="Cascadia Mono" w:hAnsi="Cascadia Mono" w:cs="Cascadia Mono"/>
+          <w:color w:val="000000"/>
+          <w:sz w:val="19"/>
+          <w:szCs w:val="19"/>
+          <w:lang w:val="en-US" w:eastAsia="fr-CH"/>
+        </w:rPr>
+      </w:pPr>
+      <w:proofErr w:type="spellStart"/>
+      <w:r>
+        <w:rPr>
+          <w:rFonts w:ascii="Cascadia Mono" w:hAnsi="Cascadia Mono" w:cs="Cascadia Mono"/>
+          <w:color w:val="000000"/>
+          <w:sz w:val="19"/>
+          <w:szCs w:val="19"/>
+          <w:lang w:val="en-US" w:eastAsia="fr-CH"/>
+        </w:rPr>
+        <w:t>TasksTodoPage</w:t>
+      </w:r>
+      <w:proofErr w:type="spellEnd"/>
+      <w:r>
+        <w:rPr>
+          <w:rFonts w:ascii="Cascadia Mono" w:hAnsi="Cascadia Mono" w:cs="Cascadia Mono"/>
+          <w:color w:val="000000"/>
+          <w:sz w:val="19"/>
+          <w:szCs w:val="19"/>
+          <w:lang w:val="en-US" w:eastAsia="fr-CH"/>
+        </w:rPr>
+        <w:t xml:space="preserve"> </w:t>
+      </w:r>
+      <w:proofErr w:type="spellStart"/>
+      <w:r>
+        <w:rPr>
+          <w:rFonts w:ascii="Cascadia Mono" w:hAnsi="Cascadia Mono" w:cs="Cascadia Mono"/>
+          <w:color w:val="000000"/>
+          <w:sz w:val="19"/>
+          <w:szCs w:val="19"/>
+          <w:lang w:val="en-US" w:eastAsia="fr-CH"/>
+        </w:rPr>
+        <w:t>tasksTodo</w:t>
+      </w:r>
+      <w:proofErr w:type="spellEnd"/>
+      <w:r>
+        <w:rPr>
+          <w:rFonts w:ascii="Cascadia Mono" w:hAnsi="Cascadia Mono" w:cs="Cascadia Mono"/>
+          <w:color w:val="000000"/>
+          <w:sz w:val="19"/>
+          <w:szCs w:val="19"/>
+          <w:lang w:val="en-US" w:eastAsia="fr-CH"/>
+        </w:rPr>
+        <w:t xml:space="preserve"> = </w:t>
+      </w:r>
+      <w:r>
+        <w:rPr>
+          <w:rFonts w:ascii="Cascadia Mono" w:hAnsi="Cascadia Mono" w:cs="Cascadia Mono"/>
+          <w:color w:val="0000FF"/>
+          <w:sz w:val="19"/>
+          <w:szCs w:val="19"/>
+          <w:lang w:val="en-US" w:eastAsia="fr-CH"/>
+        </w:rPr>
+        <w:t>new</w:t>
+      </w:r>
+      <w:r>
+        <w:rPr>
+          <w:rFonts w:ascii="Cascadia Mono" w:hAnsi="Cascadia Mono" w:cs="Cascadia Mono"/>
+          <w:color w:val="000000"/>
+          <w:sz w:val="19"/>
+          <w:szCs w:val="19"/>
+          <w:lang w:val="en-US" w:eastAsia="fr-CH"/>
+        </w:rPr>
+        <w:t xml:space="preserve"> </w:t>
+      </w:r>
+      <w:proofErr w:type="spellStart"/>
+      <w:r>
+        <w:rPr>
+          <w:rFonts w:ascii="Cascadia Mono" w:hAnsi="Cascadia Mono" w:cs="Cascadia Mono"/>
+          <w:color w:val="000000"/>
+          <w:sz w:val="19"/>
+          <w:szCs w:val="19"/>
+          <w:lang w:val="en-US" w:eastAsia="fr-CH"/>
+        </w:rPr>
+        <w:t>TasksTodoPage</w:t>
+      </w:r>
+      <w:proofErr w:type="spellEnd"/>
+      <w:r>
+        <w:rPr>
+          <w:rFonts w:ascii="Cascadia Mono" w:hAnsi="Cascadia Mono" w:cs="Cascadia Mono"/>
+          <w:color w:val="000000"/>
+          <w:sz w:val="19"/>
+          <w:szCs w:val="19"/>
+          <w:lang w:val="en-US" w:eastAsia="fr-CH"/>
+        </w:rPr>
+        <w:t>();</w:t>
+      </w:r>
+    </w:p>
+    <w:p>
+      <w:pPr>
+        <w:autoSpaceDE w:val="0"/>
+        <w:autoSpaceDN w:val="0"/>
+        <w:adjustRightInd w:val="0"/>
+        <w:ind w:left="708"/>
+        <w:rPr>
+          <w:rFonts w:ascii="Cascadia Mono" w:hAnsi="Cascadia Mono" w:cs="Cascadia Mono"/>
+          <w:color w:val="000000"/>
+          <w:sz w:val="19"/>
+          <w:szCs w:val="19"/>
+          <w:lang w:val="en-US" w:eastAsia="fr-CH"/>
+        </w:rPr>
+      </w:pPr>
+      <w:proofErr w:type="spellStart"/>
+      <w:r>
+        <w:rPr>
+          <w:rFonts w:ascii="Cascadia Mono" w:hAnsi="Cascadia Mono" w:cs="Cascadia Mono"/>
+          <w:color w:val="000000"/>
+          <w:sz w:val="19"/>
+          <w:szCs w:val="19"/>
+          <w:lang w:val="en-US" w:eastAsia="fr-CH"/>
+        </w:rPr>
+        <w:t>AddTaskPage</w:t>
+      </w:r>
+      <w:proofErr w:type="spellEnd"/>
+      <w:r>
+        <w:rPr>
+          <w:rFonts w:ascii="Cascadia Mono" w:hAnsi="Cascadia Mono" w:cs="Cascadia Mono"/>
+          <w:color w:val="000000"/>
+          <w:sz w:val="19"/>
+          <w:szCs w:val="19"/>
+          <w:lang w:val="en-US" w:eastAsia="fr-CH"/>
+        </w:rPr>
+        <w:t xml:space="preserve"> </w:t>
+      </w:r>
+      <w:proofErr w:type="spellStart"/>
+      <w:r>
+        <w:rPr>
+          <w:rFonts w:ascii="Cascadia Mono" w:hAnsi="Cascadia Mono" w:cs="Cascadia Mono"/>
+          <w:color w:val="000000"/>
+          <w:sz w:val="19"/>
+          <w:szCs w:val="19"/>
+          <w:lang w:val="en-US" w:eastAsia="fr-CH"/>
+        </w:rPr>
+        <w:t>addTask</w:t>
+      </w:r>
+      <w:proofErr w:type="spellEnd"/>
+      <w:r>
+        <w:rPr>
+          <w:rFonts w:ascii="Cascadia Mono" w:hAnsi="Cascadia Mono" w:cs="Cascadia Mono"/>
+          <w:color w:val="000000"/>
+          <w:sz w:val="19"/>
+          <w:szCs w:val="19"/>
+          <w:lang w:val="en-US" w:eastAsia="fr-CH"/>
+        </w:rPr>
+        <w:t xml:space="preserve"> = </w:t>
+      </w:r>
+      <w:r>
+        <w:rPr>
+          <w:rFonts w:ascii="Cascadia Mono" w:hAnsi="Cascadia Mono" w:cs="Cascadia Mono"/>
+          <w:color w:val="0000FF"/>
+          <w:sz w:val="19"/>
+          <w:szCs w:val="19"/>
+          <w:lang w:val="en-US" w:eastAsia="fr-CH"/>
+        </w:rPr>
+        <w:t>new</w:t>
+      </w:r>
+      <w:r>
+        <w:rPr>
+          <w:rFonts w:ascii="Cascadia Mono" w:hAnsi="Cascadia Mono" w:cs="Cascadia Mono"/>
+          <w:color w:val="000000"/>
+          <w:sz w:val="19"/>
+          <w:szCs w:val="19"/>
+          <w:lang w:val="en-US" w:eastAsia="fr-CH"/>
+        </w:rPr>
+        <w:t xml:space="preserve"> </w:t>
+      </w:r>
+      <w:proofErr w:type="spellStart"/>
+      <w:r>
+        <w:rPr>
+          <w:rFonts w:ascii="Cascadia Mono" w:hAnsi="Cascadia Mono" w:cs="Cascadia Mono"/>
+          <w:color w:val="000000"/>
+          <w:sz w:val="19"/>
+          <w:szCs w:val="19"/>
+          <w:lang w:val="en-US" w:eastAsia="fr-CH"/>
+        </w:rPr>
+        <w:t>AddTaskPage</w:t>
+      </w:r>
+      <w:proofErr w:type="spellEnd"/>
+      <w:r>
+        <w:rPr>
+          <w:rFonts w:ascii="Cascadia Mono" w:hAnsi="Cascadia Mono" w:cs="Cascadia Mono"/>
+          <w:color w:val="000000"/>
+          <w:sz w:val="19"/>
+          <w:szCs w:val="19"/>
+          <w:lang w:val="en-US" w:eastAsia="fr-CH"/>
+        </w:rPr>
+        <w:t>();</w:t>
+      </w:r>
+    </w:p>
+    <w:p>
+      <w:pPr>
+        <w:autoSpaceDE w:val="0"/>
+        <w:autoSpaceDN w:val="0"/>
+        <w:adjustRightInd w:val="0"/>
+        <w:ind w:left="708"/>
+        <w:rPr>
+          <w:rFonts w:ascii="Cascadia Mono" w:hAnsi="Cascadia Mono" w:cs="Cascadia Mono"/>
+          <w:color w:val="000000"/>
+          <w:sz w:val="19"/>
+          <w:szCs w:val="19"/>
+          <w:lang w:val="en-US" w:eastAsia="fr-CH"/>
+        </w:rPr>
+      </w:pPr>
+      <w:proofErr w:type="spellStart"/>
+      <w:r>
+        <w:rPr>
+          <w:rFonts w:ascii="Cascadia Mono" w:hAnsi="Cascadia Mono" w:cs="Cascadia Mono"/>
+          <w:color w:val="000000"/>
+          <w:sz w:val="19"/>
+          <w:szCs w:val="19"/>
+          <w:lang w:val="en-US" w:eastAsia="fr-CH"/>
+        </w:rPr>
+        <w:t>TasksDonePage</w:t>
+      </w:r>
+      <w:proofErr w:type="spellEnd"/>
+      <w:r>
+        <w:rPr>
+          <w:rFonts w:ascii="Cascadia Mono" w:hAnsi="Cascadia Mono" w:cs="Cascadia Mono"/>
+          <w:color w:val="000000"/>
+          <w:sz w:val="19"/>
+          <w:szCs w:val="19"/>
+          <w:lang w:val="en-US" w:eastAsia="fr-CH"/>
+        </w:rPr>
+        <w:t xml:space="preserve"> </w:t>
+      </w:r>
+      <w:proofErr w:type="spellStart"/>
+      <w:r>
+        <w:rPr>
+          <w:rFonts w:ascii="Cascadia Mono" w:hAnsi="Cascadia Mono" w:cs="Cascadia Mono"/>
+          <w:color w:val="000000"/>
+          <w:sz w:val="19"/>
+          <w:szCs w:val="19"/>
+          <w:lang w:val="en-US" w:eastAsia="fr-CH"/>
+        </w:rPr>
+        <w:t>tasksDone</w:t>
+      </w:r>
+      <w:proofErr w:type="spellEnd"/>
+      <w:r>
+        <w:rPr>
+          <w:rFonts w:ascii="Cascadia Mono" w:hAnsi="Cascadia Mono" w:cs="Cascadia Mono"/>
+          <w:color w:val="000000"/>
+          <w:sz w:val="19"/>
+          <w:szCs w:val="19"/>
+          <w:lang w:val="en-US" w:eastAsia="fr-CH"/>
+        </w:rPr>
+        <w:t xml:space="preserve"> = </w:t>
+      </w:r>
+      <w:r>
+        <w:rPr>
+          <w:rFonts w:ascii="Cascadia Mono" w:hAnsi="Cascadia Mono" w:cs="Cascadia Mono"/>
+          <w:color w:val="0000FF"/>
+          <w:sz w:val="19"/>
+          <w:szCs w:val="19"/>
+          <w:lang w:val="en-US" w:eastAsia="fr-CH"/>
+        </w:rPr>
+        <w:t>new</w:t>
+      </w:r>
+      <w:r>
+        <w:rPr>
+          <w:rFonts w:ascii="Cascadia Mono" w:hAnsi="Cascadia Mono" w:cs="Cascadia Mono"/>
+          <w:color w:val="000000"/>
+          <w:sz w:val="19"/>
+          <w:szCs w:val="19"/>
+          <w:lang w:val="en-US" w:eastAsia="fr-CH"/>
+        </w:rPr>
+        <w:t xml:space="preserve"> </w:t>
+      </w:r>
+      <w:proofErr w:type="spellStart"/>
+      <w:r>
+        <w:rPr>
+          <w:rFonts w:ascii="Cascadia Mono" w:hAnsi="Cascadia Mono" w:cs="Cascadia Mono"/>
+          <w:color w:val="000000"/>
+          <w:sz w:val="19"/>
+          <w:szCs w:val="19"/>
+          <w:lang w:val="en-US" w:eastAsia="fr-CH"/>
+        </w:rPr>
+        <w:t>TasksDonePage</w:t>
+      </w:r>
+      <w:proofErr w:type="spellEnd"/>
+      <w:r>
+        <w:rPr>
+          <w:rFonts w:ascii="Cascadia Mono" w:hAnsi="Cascadia Mono" w:cs="Cascadia Mono"/>
+          <w:color w:val="000000"/>
+          <w:sz w:val="19"/>
+          <w:szCs w:val="19"/>
+          <w:lang w:val="en-US" w:eastAsia="fr-CH"/>
+        </w:rPr>
+        <w:t>();</w:t>
+      </w:r>
+    </w:p>
+    <w:p>
+      <w:pPr>
+        <w:ind w:left="720"/>
+        <w:rPr>
+          <w:rFonts w:ascii="Cascadia Mono" w:hAnsi="Cascadia Mono" w:cs="Cascadia Mono"/>
+          <w:color w:val="000000"/>
+          <w:sz w:val="19"/>
+          <w:szCs w:val="19"/>
+          <w:lang w:val="en-US" w:eastAsia="fr-CH"/>
+        </w:rPr>
+      </w:pPr>
+      <w:proofErr w:type="spellStart"/>
+      <w:r>
+        <w:rPr>
+          <w:rFonts w:ascii="Cascadia Mono" w:hAnsi="Cascadia Mono" w:cs="Cascadia Mono"/>
+          <w:color w:val="000000"/>
+          <w:sz w:val="19"/>
+          <w:szCs w:val="19"/>
+          <w:lang w:val="en-US" w:eastAsia="fr-CH"/>
+        </w:rPr>
+        <w:t>Application.Run</w:t>
+      </w:r>
+      <w:proofErr w:type="spellEnd"/>
+      <w:r>
+        <w:rPr>
+          <w:rFonts w:ascii="Cascadia Mono" w:hAnsi="Cascadia Mono" w:cs="Cascadia Mono"/>
+          <w:color w:val="000000"/>
+          <w:sz w:val="19"/>
+          <w:szCs w:val="19"/>
+          <w:lang w:val="en-US" w:eastAsia="fr-CH"/>
+        </w:rPr>
+        <w:t>(</w:t>
+      </w:r>
+      <w:r>
+        <w:rPr>
+          <w:rFonts w:ascii="Cascadia Mono" w:hAnsi="Cascadia Mono" w:cs="Cascadia Mono"/>
+          <w:color w:val="0000FF"/>
+          <w:sz w:val="19"/>
+          <w:szCs w:val="19"/>
+          <w:lang w:val="en-US" w:eastAsia="fr-CH"/>
+        </w:rPr>
+        <w:t>new</w:t>
+      </w:r>
+      <w:r>
+        <w:rPr>
+          <w:rFonts w:ascii="Cascadia Mono" w:hAnsi="Cascadia Mono" w:cs="Cascadia Mono"/>
+          <w:color w:val="000000"/>
+          <w:sz w:val="19"/>
+          <w:szCs w:val="19"/>
+          <w:lang w:val="en-US" w:eastAsia="fr-CH"/>
+        </w:rPr>
+        <w:t xml:space="preserve"> </w:t>
+      </w:r>
+      <w:proofErr w:type="spellStart"/>
+      <w:r>
+        <w:rPr>
+          <w:rFonts w:ascii="Cascadia Mono" w:hAnsi="Cascadia Mono" w:cs="Cascadia Mono"/>
+          <w:color w:val="000000"/>
+          <w:sz w:val="19"/>
+          <w:szCs w:val="19"/>
+          <w:lang w:val="en-US" w:eastAsia="fr-CH"/>
+        </w:rPr>
+        <w:t>HomePage</w:t>
+      </w:r>
+      <w:proofErr w:type="spellEnd"/>
+      <w:r>
+        <w:rPr>
+          <w:rFonts w:ascii="Cascadia Mono" w:hAnsi="Cascadia Mono" w:cs="Cascadia Mono"/>
+          <w:color w:val="000000"/>
+          <w:sz w:val="19"/>
+          <w:szCs w:val="19"/>
+          <w:lang w:val="en-US" w:eastAsia="fr-CH"/>
+        </w:rPr>
+        <w:t>(</w:t>
+      </w:r>
+      <w:proofErr w:type="spellStart"/>
+      <w:r>
+        <w:rPr>
+          <w:rFonts w:ascii="Cascadia Mono" w:hAnsi="Cascadia Mono" w:cs="Cascadia Mono"/>
+          <w:color w:val="000000"/>
+          <w:sz w:val="19"/>
+          <w:szCs w:val="19"/>
+          <w:lang w:val="en-US" w:eastAsia="fr-CH"/>
+        </w:rPr>
+        <w:t>userCreation</w:t>
+      </w:r>
+      <w:proofErr w:type="spellEnd"/>
+      <w:r>
+        <w:rPr>
+          <w:rFonts w:ascii="Cascadia Mono" w:hAnsi="Cascadia Mono" w:cs="Cascadia Mono"/>
+          <w:color w:val="000000"/>
+          <w:sz w:val="19"/>
+          <w:szCs w:val="19"/>
+          <w:lang w:val="en-US" w:eastAsia="fr-CH"/>
+        </w:rPr>
+        <w:t xml:space="preserve">, </w:t>
+      </w:r>
+      <w:proofErr w:type="spellStart"/>
+      <w:r>
+        <w:rPr>
+          <w:rFonts w:ascii="Cascadia Mono" w:hAnsi="Cascadia Mono" w:cs="Cascadia Mono"/>
+          <w:color w:val="000000"/>
+          <w:sz w:val="19"/>
+          <w:szCs w:val="19"/>
+          <w:lang w:val="en-US" w:eastAsia="fr-CH"/>
+        </w:rPr>
+        <w:t>tasksTodo</w:t>
+      </w:r>
+      <w:proofErr w:type="spellEnd"/>
+      <w:r>
+        <w:rPr>
+          <w:rFonts w:ascii="Cascadia Mono" w:hAnsi="Cascadia Mono" w:cs="Cascadia Mono"/>
+          <w:color w:val="000000"/>
+          <w:sz w:val="19"/>
+          <w:szCs w:val="19"/>
+          <w:lang w:val="en-US" w:eastAsia="fr-CH"/>
+        </w:rPr>
+        <w:t xml:space="preserve">, </w:t>
+      </w:r>
+      <w:proofErr w:type="spellStart"/>
+      <w:r>
+        <w:rPr>
+          <w:rFonts w:ascii="Cascadia Mono" w:hAnsi="Cascadia Mono" w:cs="Cascadia Mono"/>
+          <w:color w:val="000000"/>
+          <w:sz w:val="19"/>
+          <w:szCs w:val="19"/>
+          <w:lang w:val="en-US" w:eastAsia="fr-CH"/>
+        </w:rPr>
+        <w:t>addTask</w:t>
+      </w:r>
+      <w:proofErr w:type="spellEnd"/>
+      <w:r>
+        <w:rPr>
+          <w:rFonts w:ascii="Cascadia Mono" w:hAnsi="Cascadia Mono" w:cs="Cascadia Mono"/>
+          <w:color w:val="000000"/>
+          <w:sz w:val="19"/>
+          <w:szCs w:val="19"/>
+          <w:lang w:val="en-US" w:eastAsia="fr-CH"/>
+        </w:rPr>
+        <w:t xml:space="preserve">, </w:t>
+      </w:r>
+      <w:proofErr w:type="spellStart"/>
+      <w:r>
+        <w:rPr>
+          <w:rFonts w:ascii="Cascadia Mono" w:hAnsi="Cascadia Mono" w:cs="Cascadia Mono"/>
+          <w:color w:val="000000"/>
+          <w:sz w:val="19"/>
+          <w:szCs w:val="19"/>
+          <w:lang w:val="en-US" w:eastAsia="fr-CH"/>
+        </w:rPr>
+        <w:t>tasksDone</w:t>
+      </w:r>
+      <w:proofErr w:type="spellEnd"/>
+      <w:r>
+        <w:rPr>
+          <w:rFonts w:ascii="Cascadia Mono" w:hAnsi="Cascadia Mono" w:cs="Cascadia Mono"/>
+          <w:color w:val="000000"/>
+          <w:sz w:val="19"/>
+          <w:szCs w:val="19"/>
+          <w:lang w:val="en-US" w:eastAsia="fr-CH"/>
+        </w:rPr>
+        <w:t>));</w:t>
+      </w:r>
+    </w:p>
+    <w:p>
+      <w:pPr>
+        <w:rPr>
+          <w:rFonts w:ascii="Cascadia Mono" w:hAnsi="Cascadia Mono" w:cs="Cascadia Mono"/>
+          <w:color w:val="000000"/>
+          <w:sz w:val="19"/>
+          <w:szCs w:val="19"/>
+          <w:lang w:val="en-US" w:eastAsia="fr-CH"/>
+        </w:rPr>
+      </w:pPr>
+    </w:p>
+    <w:p>
+      <w:pPr>
         <w:rPr>
           <w:rFonts w:ascii="Cascadia Mono" w:hAnsi="Cascadia Mono" w:cs="Cascadia Mono"/>
           <w:color w:val="000000"/>
@@ -7124,13 +8216,11 @@
           <w:numId w:val="16"/>
         </w:numPr>
         <w:rPr>
-          <w:rStyle w:val="Lienhypertexte"/>
-          <w:rFonts w:ascii="Cascadia Mono" w:hAnsi="Cascadia Mono" w:cs="Cascadia Mono"/>
-          <w:color w:val="000000"/>
-          <w:sz w:val="19"/>
-          <w:szCs w:val="19"/>
-          <w:u w:val="none"/>
-          <w:lang w:val="fr-CH" w:eastAsia="fr-CH"/>
+          <w:rFonts w:ascii="Cascadia Mono" w:hAnsi="Cascadia Mono" w:cs="Cascadia Mono"/>
+          <w:color w:val="000000"/>
+          <w:sz w:val="19"/>
+          <w:szCs w:val="19"/>
+          <w:lang w:val="en-US" w:eastAsia="fr-CH"/>
         </w:rPr>
       </w:pPr>
       <w:r>
@@ -7138,10 +8228,10 @@
           <w:noProof/>
         </w:rPr>
         <w:drawing>
-          <wp:inline distT="0" distB="0" distL="0" distR="0" wp14:anchorId="4B8B51FA" wp14:editId="4FD2C9B3">
-            <wp:extent cx="5759450" cy="2386965"/>
-            <wp:effectExtent l="0" t="0" r="0" b="0"/>
-            <wp:docPr id="5" name="Image 5"/>
+          <wp:inline distT="0" distB="0" distL="0" distR="0" wp14:anchorId="5663E598" wp14:editId="516BEAEF">
+            <wp:extent cx="5743575" cy="2133600"/>
+            <wp:effectExtent l="0" t="0" r="9525" b="0"/>
+            <wp:docPr id="8" name="Image 8"/>
             <wp:cNvGraphicFramePr>
               <a:graphicFrameLocks xmlns:a="http://schemas.openxmlformats.org/drawingml/2006/main" noChangeAspect="1"/>
             </wp:cNvGraphicFramePr>
@@ -7161,6 +8251,76 @@
                   <pic:spPr>
                     <a:xfrm>
                       <a:off x="0" y="0"/>
+                      <a:ext cx="5743575" cy="2133600"/>
+                    </a:xfrm>
+                    <a:prstGeom prst="rect">
+                      <a:avLst/>
+                    </a:prstGeom>
+                  </pic:spPr>
+                </pic:pic>
+              </a:graphicData>
+            </a:graphic>
+          </wp:inline>
+        </w:drawing>
+      </w:r>
+    </w:p>
+    <w:p>
+      <w:pPr>
+        <w:pStyle w:val="Paragraphedeliste"/>
+        <w:rPr>
+          <w:rFonts w:ascii="Cascadia Mono" w:hAnsi="Cascadia Mono" w:cs="Cascadia Mono"/>
+          <w:color w:val="000000"/>
+          <w:sz w:val="19"/>
+          <w:szCs w:val="19"/>
+          <w:lang w:val="en-US" w:eastAsia="fr-CH"/>
+        </w:rPr>
+      </w:pPr>
+    </w:p>
+    <w:p>
+      <w:pPr>
+        <w:pStyle w:val="Paragraphedeliste"/>
+        <w:numPr>
+          <w:ilvl w:val="0"/>
+          <w:numId w:val="16"/>
+        </w:numPr>
+        <w:rPr>
+          <w:rStyle w:val="Lienhypertexte"/>
+          <w:rFonts w:ascii="Cascadia Mono" w:hAnsi="Cascadia Mono" w:cs="Cascadia Mono"/>
+          <w:color w:val="000000"/>
+          <w:sz w:val="19"/>
+          <w:szCs w:val="19"/>
+          <w:u w:val="none"/>
+          <w:lang w:val="fr-CH" w:eastAsia="fr-CH"/>
+        </w:rPr>
+      </w:pPr>
+      <w:r>
+        <w:rPr>
+          <w:noProof/>
+        </w:rPr>
+        <w:drawing>
+          <wp:inline distT="0" distB="0" distL="0" distR="0" wp14:anchorId="4B8B51FA" wp14:editId="4FD2C9B3">
+            <wp:extent cx="5759450" cy="2386965"/>
+            <wp:effectExtent l="0" t="0" r="0" b="0"/>
+            <wp:docPr id="5" name="Image 5"/>
+            <wp:cNvGraphicFramePr>
+              <a:graphicFrameLocks xmlns:a="http://schemas.openxmlformats.org/drawingml/2006/main" noChangeAspect="1"/>
+            </wp:cNvGraphicFramePr>
+            <a:graphic xmlns:a="http://schemas.openxmlformats.org/drawingml/2006/main">
+              <a:graphicData uri="http://schemas.openxmlformats.org/drawingml/2006/picture">
+                <pic:pic xmlns:pic="http://schemas.openxmlformats.org/drawingml/2006/picture">
+                  <pic:nvPicPr>
+                    <pic:cNvPr id="1" name=""/>
+                    <pic:cNvPicPr/>
+                  </pic:nvPicPr>
+                  <pic:blipFill>
+                    <a:blip r:embed="rId34"/>
+                    <a:stretch>
+                      <a:fillRect/>
+                    </a:stretch>
+                  </pic:blipFill>
+                  <pic:spPr>
+                    <a:xfrm>
+                      <a:off x="0" y="0"/>
                       <a:ext cx="5759450" cy="2386965"/>
                     </a:xfrm>
                     <a:prstGeom prst="rect">
@@ -7186,7 +8346,7 @@
       <w:r>
         <w:t xml:space="preserve"> </w:t>
       </w:r>
-      <w:hyperlink r:id="rId34" w:history="1">
+      <w:hyperlink r:id="rId35" w:history="1">
         <w:r>
           <w:rPr>
             <w:rStyle w:val="Lienhypertexte"/>
@@ -7198,8 +8358,30 @@
             <w:rStyle w:val="Lienhypertexte"/>
           </w:rPr>
           <w:lastRenderedPageBreak/>
-          <w:t>d'objdebug vers bindebug</w:t>
-        </w:r>
+          <w:t>d'</w:t>
+        </w:r>
+        <w:proofErr w:type="spellStart"/>
+        <w:r>
+          <w:rPr>
+            <w:rStyle w:val="Lienhypertexte"/>
+          </w:rPr>
+          <w:t>objdebug</w:t>
+        </w:r>
+        <w:proofErr w:type="spellEnd"/>
+        <w:r>
+          <w:rPr>
+            <w:rStyle w:val="Lienhypertexte"/>
+          </w:rPr>
+          <w:t xml:space="preserve"> vers </w:t>
+        </w:r>
+        <w:proofErr w:type="spellStart"/>
+        <w:r>
+          <w:rPr>
+            <w:rStyle w:val="Lienhypertexte"/>
+          </w:rPr>
+          <w:t>bindebug</w:t>
+        </w:r>
+        <w:proofErr w:type="spellEnd"/>
       </w:hyperlink>
       <w:r>
         <w:rPr>
@@ -7217,122 +8399,6 @@
             <wp:extent cx="3620005" cy="3667637"/>
             <wp:effectExtent l="0" t="0" r="0" b="9525"/>
             <wp:docPr id="9" name="Image 9"/>
-            <wp:cNvGraphicFramePr>
-              <a:graphicFrameLocks xmlns:a="http://schemas.openxmlformats.org/drawingml/2006/main" noChangeAspect="1"/>
-            </wp:cNvGraphicFramePr>
-            <a:graphic xmlns:a="http://schemas.openxmlformats.org/drawingml/2006/main">
-              <a:graphicData uri="http://schemas.openxmlformats.org/drawingml/2006/picture">
-                <pic:pic xmlns:pic="http://schemas.openxmlformats.org/drawingml/2006/picture">
-                  <pic:nvPicPr>
-                    <pic:cNvPr id="1" name=""/>
-                    <pic:cNvPicPr/>
-                  </pic:nvPicPr>
-                  <pic:blipFill>
-                    <a:blip r:embed="rId35"/>
-                    <a:stretch>
-                      <a:fillRect/>
-                    </a:stretch>
-                  </pic:blipFill>
-                  <pic:spPr>
-                    <a:xfrm>
-                      <a:off x="0" y="0"/>
-                      <a:ext cx="3620005" cy="3667637"/>
-                    </a:xfrm>
-                    <a:prstGeom prst="rect">
-                      <a:avLst/>
-                    </a:prstGeom>
-                  </pic:spPr>
-                </pic:pic>
-              </a:graphicData>
-            </a:graphic>
-          </wp:inline>
-        </w:drawing>
-      </w:r>
-    </w:p>
-    <w:p>
-      <w:pPr>
-        <w:pStyle w:val="Paragraphedeliste"/>
-        <w:numPr>
-          <w:ilvl w:val="0"/>
-          <w:numId w:val="16"/>
-        </w:numPr>
-        <w:rPr>
-          <w:rFonts w:ascii="Cascadia Mono" w:hAnsi="Cascadia Mono" w:cs="Cascadia Mono"/>
-          <w:color w:val="000000"/>
-          <w:sz w:val="19"/>
-          <w:szCs w:val="19"/>
-          <w:lang w:val="fr-CH" w:eastAsia="fr-CH"/>
-        </w:rPr>
-      </w:pPr>
-      <w:r>
-        <w:rPr>
-          <w:noProof/>
-        </w:rPr>
-        <w:t>Choix d’un synonyme :</w:t>
-      </w:r>
-      <w:r>
-        <w:rPr>
-          <w:rFonts w:ascii="Cascadia Mono" w:hAnsi="Cascadia Mono" w:cs="Cascadia Mono"/>
-          <w:color w:val="000000"/>
-          <w:sz w:val="19"/>
-          <w:szCs w:val="19"/>
-          <w:lang w:val="fr-CH" w:eastAsia="fr-CH"/>
-        </w:rPr>
-        <w:t xml:space="preserve"> « erase ».</w:t>
-      </w:r>
-    </w:p>
-    <w:p>
-      <w:pPr>
-        <w:pStyle w:val="Paragraphedeliste"/>
-        <w:numPr>
-          <w:ilvl w:val="0"/>
-          <w:numId w:val="16"/>
-        </w:numPr>
-        <w:rPr>
-          <w:rFonts w:ascii="Cascadia Mono" w:hAnsi="Cascadia Mono" w:cs="Cascadia Mono"/>
-          <w:color w:val="000000"/>
-          <w:sz w:val="19"/>
-          <w:szCs w:val="19"/>
-          <w:lang w:val="fr-CH" w:eastAsia="fr-CH"/>
-        </w:rPr>
-      </w:pPr>
-      <w:r>
-        <w:rPr>
-          <w:noProof/>
-        </w:rPr>
-        <w:t>Utilisation de Docker.</w:t>
-      </w:r>
-    </w:p>
-    <w:p>
-      <w:pPr>
-        <w:pStyle w:val="Paragraphedeliste"/>
-        <w:numPr>
-          <w:ilvl w:val="0"/>
-          <w:numId w:val="16"/>
-        </w:numPr>
-        <w:rPr>
-          <w:rFonts w:ascii="Cascadia Mono" w:hAnsi="Cascadia Mono" w:cs="Cascadia Mono"/>
-          <w:color w:val="000000"/>
-          <w:sz w:val="19"/>
-          <w:szCs w:val="19"/>
-          <w:lang w:val="fr-CH" w:eastAsia="fr-CH"/>
-        </w:rPr>
-      </w:pPr>
-      <w:r>
-        <w:rPr>
-          <w:rFonts w:ascii="Cascadia Mono" w:hAnsi="Cascadia Mono" w:cs="Cascadia Mono"/>
-          <w:noProof/>
-          <w:color w:val="000000"/>
-          <w:sz w:val="19"/>
-          <w:szCs w:val="19"/>
-          <w:lang w:val="fr-CH" w:eastAsia="fr-CH"/>
-        </w:rPr>
-        <w:lastRenderedPageBreak/>
-        <w:drawing>
-          <wp:inline distT="0" distB="0" distL="0" distR="0" wp14:anchorId="70AE5B21" wp14:editId="6BEAFB6B">
-            <wp:extent cx="4801270" cy="4858428"/>
-            <wp:effectExtent l="0" t="0" r="0" b="0"/>
-            <wp:docPr id="24" name="Image 24"/>
             <wp:cNvGraphicFramePr>
               <a:graphicFrameLocks xmlns:a="http://schemas.openxmlformats.org/drawingml/2006/main" noChangeAspect="1"/>
             </wp:cNvGraphicFramePr>
@@ -7352,7 +8418,7 @@
                   <pic:spPr>
                     <a:xfrm>
                       <a:off x="0" y="0"/>
-                      <a:ext cx="4801270" cy="4858428"/>
+                      <a:ext cx="3620005" cy="3667637"/>
                     </a:xfrm>
                     <a:prstGeom prst="rect">
                       <a:avLst/>
@@ -7364,16 +8430,6 @@
           </wp:inline>
         </w:drawing>
       </w:r>
-      <w:r>
-        <w:rPr>
-          <w:rFonts w:ascii="Cascadia Mono" w:hAnsi="Cascadia Mono" w:cs="Cascadia Mono"/>
-          <w:color w:val="000000"/>
-          <w:sz w:val="19"/>
-          <w:szCs w:val="19"/>
-          <w:lang w:val="fr-CH" w:eastAsia="fr-CH"/>
-        </w:rPr>
-        <w:t xml:space="preserve"> Et suppression du constructeur HomePage sans paramètre instancié dans la page « Program.cs » qui était reconnu par le Controller.</w:t>
-      </w:r>
     </w:p>
     <w:p>
       <w:pPr>
@@ -7392,14 +8448,21 @@
       </w:pPr>
       <w:r>
         <w:rPr>
-          <w:rFonts w:ascii="Cascadia Mono" w:hAnsi="Cascadia Mono" w:cs="Cascadia Mono"/>
-          <w:color w:val="0000FF"/>
+          <w:noProof/>
+        </w:rPr>
+        <w:t>Choix d’un synonyme :</w:t>
+      </w:r>
+      <w:r>
+        <w:rPr>
+          <w:rFonts w:ascii="Cascadia Mono" w:hAnsi="Cascadia Mono" w:cs="Cascadia Mono"/>
+          <w:color w:val="000000"/>
           <w:sz w:val="19"/>
           <w:szCs w:val="19"/>
           <w:lang w:val="fr-CH" w:eastAsia="fr-CH"/>
         </w:rPr>
-        <w:t>if</w:t>
-      </w:r>
+        <w:t xml:space="preserve"> « </w:t>
+      </w:r>
+      <w:proofErr w:type="spellStart"/>
       <w:r>
         <w:rPr>
           <w:rFonts w:ascii="Cascadia Mono" w:hAnsi="Cascadia Mono" w:cs="Cascadia Mono"/>
@@ -7408,19 +8471,27 @@
           <w:szCs w:val="19"/>
           <w:lang w:val="fr-CH" w:eastAsia="fr-CH"/>
         </w:rPr>
-        <w:t xml:space="preserve"> (!IsConnect()) </w:t>
-      </w:r>
-      <w:r>
-        <w:rPr>
-          <w:rFonts w:ascii="Cascadia Mono" w:hAnsi="Cascadia Mono" w:cs="Cascadia Mono"/>
-          <w:color w:val="0000FF"/>
+        <w:t>erase</w:t>
+      </w:r>
+      <w:proofErr w:type="spellEnd"/>
+      <w:r>
+        <w:rPr>
+          <w:rFonts w:ascii="Cascadia Mono" w:hAnsi="Cascadia Mono" w:cs="Cascadia Mono"/>
+          <w:color w:val="000000"/>
           <w:sz w:val="19"/>
           <w:szCs w:val="19"/>
           <w:lang w:val="fr-CH" w:eastAsia="fr-CH"/>
         </w:rPr>
-        <w:t>return</w:t>
-      </w:r>
-      <w:r>
+        <w:t> ».</w:t>
+      </w:r>
+    </w:p>
+    <w:p>
+      <w:pPr>
+        <w:pStyle w:val="Paragraphedeliste"/>
+        <w:numPr>
+          <w:ilvl w:val="0"/>
+          <w:numId w:val="16"/>
+        </w:numPr>
         <w:rPr>
           <w:rFonts w:ascii="Cascadia Mono" w:hAnsi="Cascadia Mono" w:cs="Cascadia Mono"/>
           <w:color w:val="000000"/>
@@ -7428,74 +8499,44 @@
           <w:szCs w:val="19"/>
           <w:lang w:val="fr-CH" w:eastAsia="fr-CH"/>
         </w:rPr>
-        <w:t xml:space="preserve"> </w:t>
-      </w:r>
-      <w:r>
-        <w:rPr>
-          <w:rFonts w:ascii="Cascadia Mono" w:hAnsi="Cascadia Mono" w:cs="Cascadia Mono"/>
-          <w:color w:val="0000FF"/>
+      </w:pPr>
+      <w:r>
+        <w:rPr>
+          <w:noProof/>
+        </w:rPr>
+        <w:t>Utilisation de Docker.</w:t>
+      </w:r>
+    </w:p>
+    <w:p>
+      <w:pPr>
+        <w:pStyle w:val="Paragraphedeliste"/>
+        <w:numPr>
+          <w:ilvl w:val="0"/>
+          <w:numId w:val="16"/>
+        </w:numPr>
+        <w:rPr>
+          <w:rFonts w:ascii="Cascadia Mono" w:hAnsi="Cascadia Mono" w:cs="Cascadia Mono"/>
+          <w:color w:val="000000"/>
           <w:sz w:val="19"/>
           <w:szCs w:val="19"/>
           <w:lang w:val="fr-CH" w:eastAsia="fr-CH"/>
         </w:rPr>
-        <w:t>false</w:t>
-      </w:r>
-      <w:r>
-        <w:rPr>
-          <w:rFonts w:ascii="Cascadia Mono" w:hAnsi="Cascadia Mono" w:cs="Cascadia Mono"/>
+      </w:pPr>
+      <w:r>
+        <w:rPr>
+          <w:rFonts w:ascii="Cascadia Mono" w:hAnsi="Cascadia Mono" w:cs="Cascadia Mono"/>
+          <w:noProof/>
           <w:color w:val="000000"/>
           <w:sz w:val="19"/>
           <w:szCs w:val="19"/>
           <w:lang w:val="fr-CH" w:eastAsia="fr-CH"/>
         </w:rPr>
-        <w:t>;</w:t>
-      </w:r>
-    </w:p>
-    <w:p>
-      <w:pPr>
-        <w:pStyle w:val="Paragraphedeliste"/>
-        <w:rPr>
-          <w:rFonts w:ascii="Cascadia Mono" w:hAnsi="Cascadia Mono" w:cs="Cascadia Mono"/>
-          <w:color w:val="000000"/>
-          <w:sz w:val="19"/>
-          <w:szCs w:val="19"/>
-          <w:lang w:val="fr-CH" w:eastAsia="fr-CH"/>
-        </w:rPr>
-      </w:pPr>
-      <w:r>
-        <w:rPr>
-          <w:rFonts w:ascii="Cascadia Mono" w:hAnsi="Cascadia Mono" w:cs="Cascadia Mono"/>
-          <w:color w:val="000000" w:themeColor="text1"/>
-          <w:sz w:val="19"/>
-          <w:szCs w:val="19"/>
-          <w:lang w:val="fr-CH" w:eastAsia="fr-CH"/>
-        </w:rPr>
-        <w:t xml:space="preserve">Mauvaise utilisation de </w:t>
-      </w:r>
-      <w:r>
-        <w:rPr>
-          <w:rFonts w:ascii="Cascadia Mono" w:hAnsi="Cascadia Mono" w:cs="Cascadia Mono"/>
-          <w:color w:val="000000" w:themeColor="text1"/>
-          <w:sz w:val="19"/>
-          <w:szCs w:val="19"/>
-          <w:lang w:val="fr-CH" w:eastAsia="fr-CH"/>
-        </w:rPr>
-        <w:t xml:space="preserve">string.Format : </w:t>
-      </w:r>
-      <w:r>
-        <w:rPr>
-          <w:rFonts w:ascii="Cascadia Mono" w:hAnsi="Cascadia Mono" w:cs="Cascadia Mono"/>
-          <w:noProof/>
-          <w:color w:val="0000FF"/>
-          <w:sz w:val="19"/>
-          <w:szCs w:val="19"/>
-          <w:lang w:val="fr-CH" w:eastAsia="fr-CH"/>
-        </w:rPr>
+        <w:lastRenderedPageBreak/>
         <w:drawing>
-          <wp:inline distT="0" distB="0" distL="0" distR="0" wp14:anchorId="59C97D14" wp14:editId="41F5B1AB">
-            <wp:extent cx="5759450" cy="654685"/>
+          <wp:inline distT="0" distB="0" distL="0" distR="0" wp14:anchorId="70AE5B21" wp14:editId="6BEAFB6B">
+            <wp:extent cx="4801270" cy="4858428"/>
             <wp:effectExtent l="0" t="0" r="0" b="0"/>
-            <wp:docPr id="27" name="Image 27"/>
+            <wp:docPr id="24" name="Image 24"/>
             <wp:cNvGraphicFramePr>
               <a:graphicFrameLocks xmlns:a="http://schemas.openxmlformats.org/drawingml/2006/main" noChangeAspect="1"/>
             </wp:cNvGraphicFramePr>
@@ -7515,7 +8556,7 @@
                   <pic:spPr>
                     <a:xfrm>
                       <a:off x="0" y="0"/>
-                      <a:ext cx="5759450" cy="654685"/>
+                      <a:ext cx="4801270" cy="4858428"/>
                     </a:xfrm>
                     <a:prstGeom prst="rect">
                       <a:avLst/>
@@ -7535,22 +8576,208 @@
           <w:szCs w:val="19"/>
           <w:lang w:val="fr-CH" w:eastAsia="fr-CH"/>
         </w:rPr>
-        <w:t xml:space="preserve">Pour : </w:t>
+        <w:t xml:space="preserve"> Et suppression du constructeur </w:t>
+      </w:r>
+      <w:proofErr w:type="spellStart"/>
+      <w:r>
+        <w:rPr>
+          <w:rFonts w:ascii="Cascadia Mono" w:hAnsi="Cascadia Mono" w:cs="Cascadia Mono"/>
+          <w:color w:val="000000"/>
+          <w:sz w:val="19"/>
+          <w:szCs w:val="19"/>
+          <w:lang w:val="fr-CH" w:eastAsia="fr-CH"/>
+        </w:rPr>
+        <w:t>HomePage</w:t>
+      </w:r>
+      <w:proofErr w:type="spellEnd"/>
+      <w:r>
+        <w:rPr>
+          <w:rFonts w:ascii="Cascadia Mono" w:hAnsi="Cascadia Mono" w:cs="Cascadia Mono"/>
+          <w:color w:val="000000"/>
+          <w:sz w:val="19"/>
+          <w:szCs w:val="19"/>
+          <w:lang w:val="fr-CH" w:eastAsia="fr-CH"/>
+        </w:rPr>
+        <w:t xml:space="preserve"> sans paramètre instancié dans la page « </w:t>
+      </w:r>
+      <w:proofErr w:type="spellStart"/>
+      <w:r>
+        <w:rPr>
+          <w:rFonts w:ascii="Cascadia Mono" w:hAnsi="Cascadia Mono" w:cs="Cascadia Mono"/>
+          <w:color w:val="000000"/>
+          <w:sz w:val="19"/>
+          <w:szCs w:val="19"/>
+          <w:lang w:val="fr-CH" w:eastAsia="fr-CH"/>
+        </w:rPr>
+        <w:t>Program.cs</w:t>
+      </w:r>
+      <w:proofErr w:type="spellEnd"/>
+      <w:r>
+        <w:rPr>
+          <w:rFonts w:ascii="Cascadia Mono" w:hAnsi="Cascadia Mono" w:cs="Cascadia Mono"/>
+          <w:color w:val="000000"/>
+          <w:sz w:val="19"/>
+          <w:szCs w:val="19"/>
+          <w:lang w:val="fr-CH" w:eastAsia="fr-CH"/>
+        </w:rPr>
+        <w:t> » qui était reconnu par le Controller.</w:t>
+      </w:r>
+    </w:p>
+    <w:p>
+      <w:pPr>
+        <w:pStyle w:val="Paragraphedeliste"/>
+        <w:numPr>
+          <w:ilvl w:val="0"/>
+          <w:numId w:val="16"/>
+        </w:numPr>
+        <w:rPr>
+          <w:rFonts w:ascii="Cascadia Mono" w:hAnsi="Cascadia Mono" w:cs="Cascadia Mono"/>
+          <w:color w:val="000000"/>
+          <w:sz w:val="19"/>
+          <w:szCs w:val="19"/>
+          <w:lang w:val="fr-CH" w:eastAsia="fr-CH"/>
+        </w:rPr>
+      </w:pPr>
+      <w:r>
+        <w:rPr>
+          <w:rFonts w:ascii="Cascadia Mono" w:hAnsi="Cascadia Mono" w:cs="Cascadia Mono"/>
+          <w:color w:val="0000FF"/>
+          <w:sz w:val="19"/>
+          <w:szCs w:val="19"/>
+          <w:lang w:val="fr-CH" w:eastAsia="fr-CH"/>
+        </w:rPr>
+        <w:t>if</w:t>
+      </w:r>
+      <w:r>
+        <w:rPr>
+          <w:rFonts w:ascii="Cascadia Mono" w:hAnsi="Cascadia Mono" w:cs="Cascadia Mono"/>
+          <w:color w:val="000000"/>
+          <w:sz w:val="19"/>
+          <w:szCs w:val="19"/>
+          <w:lang w:val="fr-CH" w:eastAsia="fr-CH"/>
+        </w:rPr>
+        <w:t xml:space="preserve"> (!</w:t>
+      </w:r>
+      <w:proofErr w:type="spellStart"/>
+      <w:r>
+        <w:rPr>
+          <w:rFonts w:ascii="Cascadia Mono" w:hAnsi="Cascadia Mono" w:cs="Cascadia Mono"/>
+          <w:color w:val="000000"/>
+          <w:sz w:val="19"/>
+          <w:szCs w:val="19"/>
+          <w:lang w:val="fr-CH" w:eastAsia="fr-CH"/>
+        </w:rPr>
+        <w:t>IsConnect</w:t>
+      </w:r>
+      <w:proofErr w:type="spellEnd"/>
+      <w:r>
+        <w:rPr>
+          <w:rFonts w:ascii="Cascadia Mono" w:hAnsi="Cascadia Mono" w:cs="Cascadia Mono"/>
+          <w:color w:val="000000"/>
+          <w:sz w:val="19"/>
+          <w:szCs w:val="19"/>
+          <w:lang w:val="fr-CH" w:eastAsia="fr-CH"/>
+        </w:rPr>
+        <w:t xml:space="preserve">()) </w:t>
+      </w:r>
+      <w:r>
+        <w:rPr>
+          <w:rFonts w:ascii="Cascadia Mono" w:hAnsi="Cascadia Mono" w:cs="Cascadia Mono"/>
+          <w:color w:val="0000FF"/>
+          <w:sz w:val="19"/>
+          <w:szCs w:val="19"/>
+          <w:lang w:val="fr-CH" w:eastAsia="fr-CH"/>
+        </w:rPr>
+        <w:t>return</w:t>
+      </w:r>
+      <w:r>
+        <w:rPr>
+          <w:rFonts w:ascii="Cascadia Mono" w:hAnsi="Cascadia Mono" w:cs="Cascadia Mono"/>
+          <w:color w:val="000000"/>
+          <w:sz w:val="19"/>
+          <w:szCs w:val="19"/>
+          <w:lang w:val="fr-CH" w:eastAsia="fr-CH"/>
+        </w:rPr>
+        <w:t xml:space="preserve"> </w:t>
+      </w:r>
+      <w:r>
+        <w:rPr>
+          <w:rFonts w:ascii="Cascadia Mono" w:hAnsi="Cascadia Mono" w:cs="Cascadia Mono"/>
+          <w:color w:val="0000FF"/>
+          <w:sz w:val="19"/>
+          <w:szCs w:val="19"/>
+          <w:lang w:val="fr-CH" w:eastAsia="fr-CH"/>
+        </w:rPr>
+        <w:t>false</w:t>
+      </w:r>
+      <w:r>
+        <w:rPr>
+          <w:rFonts w:ascii="Cascadia Mono" w:hAnsi="Cascadia Mono" w:cs="Cascadia Mono"/>
+          <w:color w:val="000000"/>
+          <w:sz w:val="19"/>
+          <w:szCs w:val="19"/>
+          <w:lang w:val="fr-CH" w:eastAsia="fr-CH"/>
+        </w:rPr>
+        <w:t>;</w:t>
+      </w:r>
+    </w:p>
+    <w:p>
+      <w:pPr>
+        <w:pStyle w:val="Paragraphedeliste"/>
+        <w:rPr>
+          <w:rFonts w:ascii="Cascadia Mono" w:hAnsi="Cascadia Mono" w:cs="Cascadia Mono"/>
+          <w:color w:val="000000"/>
+          <w:sz w:val="19"/>
+          <w:szCs w:val="19"/>
+          <w:lang w:val="fr-CH" w:eastAsia="fr-CH"/>
+        </w:rPr>
+      </w:pPr>
+      <w:r>
+        <w:rPr>
+          <w:rFonts w:ascii="Cascadia Mono" w:hAnsi="Cascadia Mono" w:cs="Cascadia Mono"/>
+          <w:color w:val="000000" w:themeColor="text1"/>
+          <w:sz w:val="19"/>
+          <w:szCs w:val="19"/>
+          <w:lang w:val="fr-CH" w:eastAsia="fr-CH"/>
+        </w:rPr>
+        <w:t xml:space="preserve">Mauvaise utilisation de </w:t>
+      </w:r>
+      <w:proofErr w:type="spellStart"/>
+      <w:r>
+        <w:rPr>
+          <w:rFonts w:ascii="Cascadia Mono" w:hAnsi="Cascadia Mono" w:cs="Cascadia Mono"/>
+          <w:color w:val="000000" w:themeColor="text1"/>
+          <w:sz w:val="19"/>
+          <w:szCs w:val="19"/>
+          <w:lang w:val="fr-CH" w:eastAsia="fr-CH"/>
+        </w:rPr>
+        <w:t>string.Format</w:t>
+      </w:r>
+      <w:proofErr w:type="spellEnd"/>
+      <w:r>
+        <w:rPr>
+          <w:rFonts w:ascii="Cascadia Mono" w:hAnsi="Cascadia Mono" w:cs="Cascadia Mono"/>
+          <w:color w:val="000000" w:themeColor="text1"/>
+          <w:sz w:val="19"/>
+          <w:szCs w:val="19"/>
+          <w:lang w:val="fr-CH" w:eastAsia="fr-CH"/>
+        </w:rPr>
+        <w:t xml:space="preserve"> : </w:t>
       </w:r>
       <w:r>
         <w:rPr>
           <w:rFonts w:ascii="Cascadia Mono" w:hAnsi="Cascadia Mono" w:cs="Cascadia Mono"/>
           <w:noProof/>
-          <w:color w:val="000000"/>
+          <w:color w:val="0000FF"/>
           <w:sz w:val="19"/>
           <w:szCs w:val="19"/>
           <w:lang w:val="fr-CH" w:eastAsia="fr-CH"/>
         </w:rPr>
         <w:drawing>
-          <wp:inline distT="0" distB="0" distL="0" distR="0" wp14:anchorId="773B261C" wp14:editId="0C490BFC">
-            <wp:extent cx="5759450" cy="690245"/>
+          <wp:inline distT="0" distB="0" distL="0" distR="0" wp14:anchorId="59C97D14" wp14:editId="41F5B1AB">
+            <wp:extent cx="5759450" cy="654685"/>
             <wp:effectExtent l="0" t="0" r="0" b="0"/>
-            <wp:docPr id="28" name="Image 28"/>
+            <wp:docPr id="27" name="Image 27"/>
             <wp:cNvGraphicFramePr>
               <a:graphicFrameLocks xmlns:a="http://schemas.openxmlformats.org/drawingml/2006/main" noChangeAspect="1"/>
             </wp:cNvGraphicFramePr>
@@ -7570,7 +8797,7 @@
                   <pic:spPr>
                     <a:xfrm>
                       <a:off x="0" y="0"/>
-                      <a:ext cx="5759450" cy="690245"/>
+                      <a:ext cx="5759450" cy="654685"/>
                     </a:xfrm>
                     <a:prstGeom prst="rect">
                       <a:avLst/>
@@ -7582,10 +8809,7 @@
           </wp:inline>
         </w:drawing>
       </w:r>
-    </w:p>
-    <w:p>
-      <w:pPr>
-        <w:pStyle w:val="Paragraphedeliste"/>
+      <w:r>
         <w:rPr>
           <w:rFonts w:ascii="Cascadia Mono" w:hAnsi="Cascadia Mono" w:cs="Cascadia Mono"/>
           <w:color w:val="000000"/>
@@ -7593,38 +8817,22 @@
           <w:szCs w:val="19"/>
           <w:lang w:val="fr-CH" w:eastAsia="fr-CH"/>
         </w:rPr>
-      </w:pPr>
-      <w:r>
-        <w:rPr>
-          <w:rFonts w:ascii="Cascadia Mono" w:hAnsi="Cascadia Mono" w:cs="Cascadia Mono"/>
+        <w:t xml:space="preserve">Pour : </w:t>
+      </w:r>
+      <w:r>
+        <w:rPr>
+          <w:rFonts w:ascii="Cascadia Mono" w:hAnsi="Cascadia Mono" w:cs="Cascadia Mono"/>
+          <w:noProof/>
           <w:color w:val="000000"/>
           <w:sz w:val="19"/>
           <w:szCs w:val="19"/>
           <w:lang w:val="fr-CH" w:eastAsia="fr-CH"/>
         </w:rPr>
-        <w:t>Séparation du nom du serveur du numéro de port</w:t>
-      </w:r>
-    </w:p>
-    <w:p>
-      <w:pPr>
-        <w:pStyle w:val="Paragraphedeliste"/>
-        <w:rPr>
-          <w:rFonts w:ascii="Cascadia Mono" w:hAnsi="Cascadia Mono" w:cs="Cascadia Mono"/>
-          <w:color w:val="000000"/>
-          <w:sz w:val="19"/>
-          <w:szCs w:val="19"/>
-          <w:lang w:val="fr-CH" w:eastAsia="fr-CH"/>
-        </w:rPr>
-      </w:pPr>
-      <w:r>
-        <w:rPr>
-          <w:noProof/>
-        </w:rPr>
         <w:drawing>
-          <wp:inline distT="0" distB="0" distL="0" distR="0" wp14:anchorId="74967828" wp14:editId="24B3FE6F">
-            <wp:extent cx="5759450" cy="732155"/>
+          <wp:inline distT="0" distB="0" distL="0" distR="0" wp14:anchorId="773B261C" wp14:editId="0C490BFC">
+            <wp:extent cx="5759450" cy="690245"/>
             <wp:effectExtent l="0" t="0" r="0" b="0"/>
-            <wp:docPr id="21" name="Image 21"/>
+            <wp:docPr id="28" name="Image 28"/>
             <wp:cNvGraphicFramePr>
               <a:graphicFrameLocks xmlns:a="http://schemas.openxmlformats.org/drawingml/2006/main" noChangeAspect="1"/>
             </wp:cNvGraphicFramePr>
@@ -7644,7 +8852,7 @@
                   <pic:spPr>
                     <a:xfrm>
                       <a:off x="0" y="0"/>
-                      <a:ext cx="5759450" cy="732155"/>
+                      <a:ext cx="5759450" cy="690245"/>
                     </a:xfrm>
                     <a:prstGeom prst="rect">
                       <a:avLst/>
@@ -7659,6 +8867,7 @@
     </w:p>
     <w:p>
       <w:pPr>
+        <w:pStyle w:val="Paragraphedeliste"/>
         <w:rPr>
           <w:rFonts w:ascii="Cascadia Mono" w:hAnsi="Cascadia Mono" w:cs="Cascadia Mono"/>
           <w:color w:val="000000"/>
@@ -7667,9 +8876,7 @@
           <w:lang w:val="fr-CH" w:eastAsia="fr-CH"/>
         </w:rPr>
       </w:pPr>
-    </w:p>
-    <w:p>
-      <w:pPr>
+      <w:r>
         <w:rPr>
           <w:rFonts w:ascii="Cascadia Mono" w:hAnsi="Cascadia Mono" w:cs="Cascadia Mono"/>
           <w:color w:val="000000"/>
@@ -7677,8 +8884,12 @@
           <w:szCs w:val="19"/>
           <w:lang w:val="fr-CH" w:eastAsia="fr-CH"/>
         </w:rPr>
-      </w:pPr>
-      <w:r>
+        <w:t>Séparation du nom du serveur du numéro de port</w:t>
+      </w:r>
+    </w:p>
+    <w:p>
+      <w:pPr>
+        <w:pStyle w:val="Paragraphedeliste"/>
         <w:rPr>
           <w:rFonts w:ascii="Cascadia Mono" w:hAnsi="Cascadia Mono" w:cs="Cascadia Mono"/>
           <w:color w:val="000000"/>
@@ -7686,75 +8897,16 @@
           <w:szCs w:val="19"/>
           <w:lang w:val="fr-CH" w:eastAsia="fr-CH"/>
         </w:rPr>
-        <w:t>ChatGPT PROMPT :</w:t>
-      </w:r>
-    </w:p>
-    <w:p>
-      <w:pPr>
-        <w:rPr>
-          <w:rFonts w:ascii="Cascadia Mono" w:hAnsi="Cascadia Mono" w:cs="Cascadia Mono"/>
-          <w:color w:val="000000"/>
-          <w:sz w:val="19"/>
-          <w:szCs w:val="19"/>
-          <w:lang w:val="fr-CH" w:eastAsia="fr-CH"/>
-        </w:rPr>
-      </w:pPr>
-      <w:r>
-        <w:rPr>
-          <w:rFonts w:ascii="Cascadia Mono" w:hAnsi="Cascadia Mono" w:cs="Cascadia Mono"/>
-          <w:color w:val="000000"/>
-          <w:sz w:val="19"/>
-          <w:szCs w:val="19"/>
-          <w:lang w:val="fr-CH" w:eastAsia="fr-CH"/>
-        </w:rPr>
-        <w:t xml:space="preserve">Pour l’erreur </w:t>
-      </w:r>
-      <w:r>
-        <w:rPr>
-          <w:rFonts w:ascii="Cascadia Mono" w:hAnsi="Cascadia Mono" w:cs="Cascadia Mono"/>
-          <w:color w:val="000000"/>
-          <w:sz w:val="19"/>
-          <w:szCs w:val="19"/>
-          <w:lang w:val="fr-CH" w:eastAsia="fr-CH"/>
-        </w:rPr>
-        <w:t>7</w:t>
-      </w:r>
-      <w:r>
-        <w:rPr>
-          <w:rFonts w:ascii="Cascadia Mono" w:hAnsi="Cascadia Mono" w:cs="Cascadia Mono"/>
-          <w:color w:val="000000"/>
-          <w:sz w:val="19"/>
-          <w:szCs w:val="19"/>
-          <w:lang w:val="fr-CH" w:eastAsia="fr-CH"/>
-        </w:rPr>
-        <w:t xml:space="preserve"> –</w:t>
-      </w:r>
-    </w:p>
-    <w:p>
-      <w:pPr>
-        <w:rPr>
-          <w:rFonts w:ascii="Cascadia Mono" w:hAnsi="Cascadia Mono" w:cs="Cascadia Mono"/>
-          <w:color w:val="000000"/>
-          <w:sz w:val="19"/>
-          <w:szCs w:val="19"/>
-          <w:lang w:val="fr-CH" w:eastAsia="fr-CH"/>
-        </w:rPr>
-      </w:pPr>
-      <w:r>
-        <w:rPr>
-          <w:rFonts w:ascii="Cascadia Mono" w:hAnsi="Cascadia Mono" w:cs="Cascadia Mono"/>
+      </w:pPr>
+      <w:r>
+        <w:rPr>
           <w:noProof/>
-          <w:color w:val="000000"/>
-          <w:sz w:val="19"/>
-          <w:szCs w:val="19"/>
-          <w:lang w:val="fr-CH" w:eastAsia="fr-CH"/>
-        </w:rPr>
-        <w:lastRenderedPageBreak/>
+        </w:rPr>
         <w:drawing>
-          <wp:inline distT="0" distB="0" distL="0" distR="0" wp14:anchorId="384020E5" wp14:editId="3F44BA0E">
-            <wp:extent cx="5759450" cy="4854575"/>
-            <wp:effectExtent l="0" t="0" r="0" b="3175"/>
-            <wp:docPr id="29" name="Image 29"/>
+          <wp:inline distT="0" distB="0" distL="0" distR="0" wp14:anchorId="74967828" wp14:editId="24B3FE6F">
+            <wp:extent cx="5759450" cy="732155"/>
+            <wp:effectExtent l="0" t="0" r="0" b="0"/>
+            <wp:docPr id="21" name="Image 21"/>
             <wp:cNvGraphicFramePr>
               <a:graphicFrameLocks xmlns:a="http://schemas.openxmlformats.org/drawingml/2006/main" noChangeAspect="1"/>
             </wp:cNvGraphicFramePr>
@@ -7774,7 +8926,7 @@
                   <pic:spPr>
                     <a:xfrm>
                       <a:off x="0" y="0"/>
-                      <a:ext cx="5759450" cy="4854575"/>
+                      <a:ext cx="5759450" cy="732155"/>
                     </a:xfrm>
                     <a:prstGeom prst="rect">
                       <a:avLst/>
@@ -7789,31 +8941,10 @@
     </w:p>
     <w:p>
       <w:pPr>
-        <w:rPr>
-          <w:rFonts w:ascii="Cascadia Mono" w:hAnsi="Cascadia Mono" w:cs="Cascadia Mono"/>
-          <w:color w:val="000000"/>
-          <w:sz w:val="19"/>
-          <w:szCs w:val="19"/>
-          <w:lang w:val="fr-CH" w:eastAsia="fr-CH"/>
-        </w:rPr>
-      </w:pPr>
-      <w:r>
-        <w:rPr>
-          <w:rFonts w:ascii="Cascadia Mono" w:hAnsi="Cascadia Mono" w:cs="Cascadia Mono"/>
-          <w:color w:val="000000"/>
-          <w:sz w:val="19"/>
-          <w:szCs w:val="19"/>
-          <w:lang w:val="fr-CH" w:eastAsia="fr-CH"/>
-        </w:rPr>
-        <w:t>Tests :</w:t>
-      </w:r>
-    </w:p>
-    <w:p>
-      <w:pPr>
         <w:pStyle w:val="Paragraphedeliste"/>
         <w:numPr>
-          <w:ilvl w:val="1"/>
-          <w:numId w:val="10"/>
+          <w:ilvl w:val="0"/>
+          <w:numId w:val="16"/>
         </w:numPr>
         <w:rPr>
           <w:rFonts w:ascii="Cascadia Mono" w:hAnsi="Cascadia Mono" w:cs="Cascadia Mono"/>
@@ -7823,7 +8954,9 @@
           <w:lang w:val="fr-CH" w:eastAsia="fr-CH"/>
         </w:rPr>
       </w:pPr>
-      <w:r>
+    </w:p>
+    <w:p>
+      <w:pPr>
         <w:rPr>
           <w:rFonts w:ascii="Cascadia Mono" w:hAnsi="Cascadia Mono" w:cs="Cascadia Mono"/>
           <w:color w:val="000000"/>
@@ -7831,17 +8964,107 @@
           <w:szCs w:val="19"/>
           <w:lang w:val="fr-CH" w:eastAsia="fr-CH"/>
         </w:rPr>
-        <w:t xml:space="preserve">Logo et nom de l’application partagé : </w:t>
-      </w:r>
-      <w:r>
-        <w:rPr>
+      </w:pPr>
+    </w:p>
+    <w:p>
+      <w:pPr>
+        <w:rPr>
+          <w:rFonts w:ascii="Cascadia Mono" w:hAnsi="Cascadia Mono" w:cs="Cascadia Mono"/>
+          <w:color w:val="000000"/>
+          <w:sz w:val="19"/>
+          <w:szCs w:val="19"/>
+          <w:lang w:val="fr-CH" w:eastAsia="fr-CH"/>
+        </w:rPr>
+      </w:pPr>
+      <w:proofErr w:type="spellStart"/>
+      <w:r>
+        <w:rPr>
+          <w:rFonts w:ascii="Cascadia Mono" w:hAnsi="Cascadia Mono" w:cs="Cascadia Mono"/>
+          <w:color w:val="000000"/>
+          <w:sz w:val="19"/>
+          <w:szCs w:val="19"/>
+          <w:lang w:val="fr-CH" w:eastAsia="fr-CH"/>
+        </w:rPr>
+        <w:t>ChatGPT</w:t>
+      </w:r>
+      <w:proofErr w:type="spellEnd"/>
+      <w:r>
+        <w:rPr>
+          <w:rFonts w:ascii="Cascadia Mono" w:hAnsi="Cascadia Mono" w:cs="Cascadia Mono"/>
+          <w:color w:val="000000"/>
+          <w:sz w:val="19"/>
+          <w:szCs w:val="19"/>
+          <w:lang w:val="fr-CH" w:eastAsia="fr-CH"/>
+        </w:rPr>
+        <w:t xml:space="preserve"> PROMPT :</w:t>
+      </w:r>
+    </w:p>
+    <w:p>
+      <w:pPr>
+        <w:rPr>
+          <w:rFonts w:ascii="Cascadia Mono" w:hAnsi="Cascadia Mono" w:cs="Cascadia Mono"/>
+          <w:color w:val="000000"/>
+          <w:sz w:val="19"/>
+          <w:szCs w:val="19"/>
+          <w:lang w:val="fr-CH" w:eastAsia="fr-CH"/>
+        </w:rPr>
+      </w:pPr>
+      <w:r>
+        <w:rPr>
+          <w:rFonts w:ascii="Cascadia Mono" w:hAnsi="Cascadia Mono" w:cs="Cascadia Mono"/>
+          <w:color w:val="000000"/>
+          <w:sz w:val="19"/>
+          <w:szCs w:val="19"/>
+          <w:lang w:val="fr-CH" w:eastAsia="fr-CH"/>
+        </w:rPr>
+        <w:t xml:space="preserve">Pour l’erreur </w:t>
+      </w:r>
+      <w:r>
+        <w:rPr>
+          <w:rFonts w:ascii="Cascadia Mono" w:hAnsi="Cascadia Mono" w:cs="Cascadia Mono"/>
+          <w:color w:val="000000"/>
+          <w:sz w:val="19"/>
+          <w:szCs w:val="19"/>
+          <w:lang w:val="fr-CH" w:eastAsia="fr-CH"/>
+        </w:rPr>
+        <w:t>7</w:t>
+      </w:r>
+      <w:r>
+        <w:rPr>
+          <w:rFonts w:ascii="Cascadia Mono" w:hAnsi="Cascadia Mono" w:cs="Cascadia Mono"/>
+          <w:color w:val="000000"/>
+          <w:sz w:val="19"/>
+          <w:szCs w:val="19"/>
+          <w:lang w:val="fr-CH" w:eastAsia="fr-CH"/>
+        </w:rPr>
+        <w:t xml:space="preserve"> –</w:t>
+      </w:r>
+    </w:p>
+    <w:p>
+      <w:pPr>
+        <w:rPr>
+          <w:rFonts w:ascii="Cascadia Mono" w:hAnsi="Cascadia Mono" w:cs="Cascadia Mono"/>
+          <w:color w:val="000000"/>
+          <w:sz w:val="19"/>
+          <w:szCs w:val="19"/>
+          <w:lang w:val="fr-CH" w:eastAsia="fr-CH"/>
+        </w:rPr>
+      </w:pPr>
+      <w:r>
+        <w:rPr>
+          <w:rFonts w:ascii="Cascadia Mono" w:hAnsi="Cascadia Mono" w:cs="Cascadia Mono"/>
           <w:noProof/>
-        </w:rPr>
+          <w:color w:val="000000"/>
+          <w:sz w:val="19"/>
+          <w:szCs w:val="19"/>
+          <w:lang w:val="fr-CH" w:eastAsia="fr-CH"/>
+        </w:rPr>
+        <w:lastRenderedPageBreak/>
         <w:drawing>
-          <wp:inline distT="0" distB="0" distL="0" distR="0" wp14:anchorId="264EECD5" wp14:editId="506E6CD8">
-            <wp:extent cx="5759450" cy="3408045"/>
-            <wp:effectExtent l="0" t="0" r="0" b="1905"/>
-            <wp:docPr id="6" name="Image 6"/>
+          <wp:inline distT="0" distB="0" distL="0" distR="0" wp14:anchorId="384020E5" wp14:editId="3F44BA0E">
+            <wp:extent cx="5759450" cy="4854575"/>
+            <wp:effectExtent l="0" t="0" r="0" b="3175"/>
+            <wp:docPr id="29" name="Image 29"/>
             <wp:cNvGraphicFramePr>
               <a:graphicFrameLocks xmlns:a="http://schemas.openxmlformats.org/drawingml/2006/main" noChangeAspect="1"/>
             </wp:cNvGraphicFramePr>
@@ -7861,6 +9084,93 @@
                   <pic:spPr>
                     <a:xfrm>
                       <a:off x="0" y="0"/>
+                      <a:ext cx="5759450" cy="4854575"/>
+                    </a:xfrm>
+                    <a:prstGeom prst="rect">
+                      <a:avLst/>
+                    </a:prstGeom>
+                  </pic:spPr>
+                </pic:pic>
+              </a:graphicData>
+            </a:graphic>
+          </wp:inline>
+        </w:drawing>
+      </w:r>
+    </w:p>
+    <w:p>
+      <w:pPr>
+        <w:rPr>
+          <w:rFonts w:ascii="Cascadia Mono" w:hAnsi="Cascadia Mono" w:cs="Cascadia Mono"/>
+          <w:color w:val="000000"/>
+          <w:sz w:val="19"/>
+          <w:szCs w:val="19"/>
+          <w:lang w:val="fr-CH" w:eastAsia="fr-CH"/>
+        </w:rPr>
+      </w:pPr>
+      <w:r>
+        <w:rPr>
+          <w:rFonts w:ascii="Cascadia Mono" w:hAnsi="Cascadia Mono" w:cs="Cascadia Mono"/>
+          <w:color w:val="000000"/>
+          <w:sz w:val="19"/>
+          <w:szCs w:val="19"/>
+          <w:lang w:val="fr-CH" w:eastAsia="fr-CH"/>
+        </w:rPr>
+        <w:t>Tests :</w:t>
+      </w:r>
+    </w:p>
+    <w:p>
+      <w:pPr>
+        <w:pStyle w:val="Paragraphedeliste"/>
+        <w:numPr>
+          <w:ilvl w:val="1"/>
+          <w:numId w:val="10"/>
+        </w:numPr>
+        <w:rPr>
+          <w:rFonts w:ascii="Cascadia Mono" w:hAnsi="Cascadia Mono" w:cs="Cascadia Mono"/>
+          <w:color w:val="000000"/>
+          <w:sz w:val="19"/>
+          <w:szCs w:val="19"/>
+          <w:lang w:val="fr-CH" w:eastAsia="fr-CH"/>
+        </w:rPr>
+      </w:pPr>
+      <w:r>
+        <w:rPr>
+          <w:rFonts w:ascii="Cascadia Mono" w:hAnsi="Cascadia Mono" w:cs="Cascadia Mono"/>
+          <w:color w:val="000000"/>
+          <w:sz w:val="19"/>
+          <w:szCs w:val="19"/>
+          <w:lang w:val="fr-CH" w:eastAsia="fr-CH"/>
+        </w:rPr>
+        <w:t xml:space="preserve">Logo et nom de l’application partagé : </w:t>
+      </w:r>
+      <w:r>
+        <w:rPr>
+          <w:noProof/>
+        </w:rPr>
+        <w:drawing>
+          <wp:inline distT="0" distB="0" distL="0" distR="0" wp14:anchorId="264EECD5" wp14:editId="506E6CD8">
+            <wp:extent cx="5759450" cy="3408045"/>
+            <wp:effectExtent l="0" t="0" r="0" b="1905"/>
+            <wp:docPr id="6" name="Image 6"/>
+            <wp:cNvGraphicFramePr>
+              <a:graphicFrameLocks xmlns:a="http://schemas.openxmlformats.org/drawingml/2006/main" noChangeAspect="1"/>
+            </wp:cNvGraphicFramePr>
+            <a:graphic xmlns:a="http://schemas.openxmlformats.org/drawingml/2006/main">
+              <a:graphicData uri="http://schemas.openxmlformats.org/drawingml/2006/picture">
+                <pic:pic xmlns:pic="http://schemas.openxmlformats.org/drawingml/2006/picture">
+                  <pic:nvPicPr>
+                    <pic:cNvPr id="1" name=""/>
+                    <pic:cNvPicPr/>
+                  </pic:nvPicPr>
+                  <pic:blipFill>
+                    <a:blip r:embed="rId42"/>
+                    <a:stretch>
+                      <a:fillRect/>
+                    </a:stretch>
+                  </pic:blipFill>
+                  <pic:spPr>
+                    <a:xfrm>
+                      <a:off x="0" y="0"/>
                       <a:ext cx="5759450" cy="3408045"/>
                     </a:xfrm>
                     <a:prstGeom prst="rect">
@@ -7971,7 +9281,7 @@
           <w:lang w:val="fr-CH" w:eastAsia="fr-CH"/>
         </w:rPr>
       </w:pPr>
-      <w:hyperlink r:id="rId42" w:history="1">
+      <w:hyperlink r:id="rId43" w:history="1">
         <w:r>
           <w:rPr>
             <w:rStyle w:val="Lienhypertexte"/>
@@ -7984,8 +9294,8 @@
       </w:r>
     </w:p>
     <w:sectPr>
-      <w:headerReference w:type="default" r:id="rId43"/>
-      <w:footerReference w:type="default" r:id="rId44"/>
+      <w:headerReference w:type="default" r:id="rId44"/>
+      <w:footerReference w:type="default" r:id="rId45"/>
       <w:pgSz w:w="11906" w:h="16838" w:code="9"/>
       <w:pgMar w:top="1418" w:right="1418" w:bottom="1418" w:left="1418" w:header="720" w:footer="720" w:gutter="0"/>
       <w:cols w:space="720"/>
@@ -8027,12 +9337,21 @@
         <w:szCs w:val="16"/>
       </w:rPr>
     </w:pPr>
+    <w:proofErr w:type="gramStart"/>
     <w:r>
       <w:rPr>
         <w:sz w:val="16"/>
         <w:szCs w:val="16"/>
       </w:rPr>
-      <w:t>i-CQ VD Octobre 2010</w:t>
+      <w:t>i</w:t>
+    </w:r>
+    <w:proofErr w:type="gramEnd"/>
+    <w:r>
+      <w:rPr>
+        <w:sz w:val="16"/>
+        <w:szCs w:val="16"/>
+      </w:rPr>
+      <w:t>-CQ VD Octobre 2010</w:t>
     </w:r>
     <w:r>
       <w:rPr>
@@ -8094,7 +9413,23 @@
         <w:sz w:val="16"/>
         <w:szCs w:val="16"/>
       </w:rPr>
-      <w:t>Dernière modif : 02.12.2010</w:t>
+      <w:t xml:space="preserve">Dernière </w:t>
+    </w:r>
+    <w:proofErr w:type="spellStart"/>
+    <w:r>
+      <w:rPr>
+        <w:sz w:val="16"/>
+        <w:szCs w:val="16"/>
+      </w:rPr>
+      <w:t>modif</w:t>
+    </w:r>
+    <w:proofErr w:type="spellEnd"/>
+    <w:r>
+      <w:rPr>
+        <w:sz w:val="16"/>
+        <w:szCs w:val="16"/>
+      </w:rPr>
+      <w:t> : 02.12.2010</w:t>
     </w:r>
     <w:r>
       <w:rPr>
@@ -11333,6 +12668,15 @@
 </file>
 
 <file path=customXml/item1.xml><?xml version="1.0" encoding="utf-8"?>
+<?mso-contentType ?>
+<FormTemplates xmlns="http://schemas.microsoft.com/sharepoint/v3/contenttype/forms">
+  <Display>DocumentLibraryForm</Display>
+  <Edit>DocumentLibraryForm</Edit>
+  <New>DocumentLibraryForm</New>
+</FormTemplates>
+</file>
+
+<file path=customXml/item2.xml><?xml version="1.0" encoding="utf-8"?>
 <ct:contentTypeSchema xmlns:ct="http://schemas.microsoft.com/office/2006/metadata/contentType" xmlns:ma="http://schemas.microsoft.com/office/2006/metadata/properties/metaAttributes" ct:_="" ma:_="" ma:contentTypeName="Document" ma:contentTypeID="0x0101001ABD9BFFC9E543439C53A2705AE306EF" ma:contentTypeVersion="19" ma:contentTypeDescription="Crée un document." ma:contentTypeScope="" ma:versionID="f3418dd4ca302601ba73fa17965a3f21">
   <xsd:schema xmlns:xsd="http://www.w3.org/2001/XMLSchema" xmlns:xs="http://www.w3.org/2001/XMLSchema" xmlns:p="http://schemas.microsoft.com/office/2006/metadata/properties" xmlns:ns2="bf2f2df3-a963-4452-b0e7-67dabc627c35" xmlns:ns3="http://schemas.microsoft.com/sharepoint/v4" xmlns:ns4="f7d9f5a6-831d-4621-8c77-cbcaf993e406" targetNamespace="http://schemas.microsoft.com/office/2006/metadata/properties" ma:root="true" ma:fieldsID="5d82fd028d299635ce1df2d808d1b2ae" ns2:_="" ns3:_="" ns4:_="">
     <xsd:import namespace="bf2f2df3-a963-4452-b0e7-67dabc627c35"/>
@@ -11598,20 +12942,7 @@
 </ct:contentTypeSchema>
 </file>
 
-<file path=customXml/item2.xml><?xml version="1.0" encoding="utf-8"?>
-<?mso-contentType ?>
-<FormTemplates xmlns="http://schemas.microsoft.com/sharepoint/v3/contenttype/forms">
-  <Display>DocumentLibraryForm</Display>
-  <Edit>DocumentLibraryForm</Edit>
-  <New>DocumentLibraryForm</New>
-</FormTemplates>
-</file>
-
 <file path=customXml/item3.xml><?xml version="1.0" encoding="utf-8"?>
-<b:Sources xmlns:b="http://schemas.openxmlformats.org/officeDocument/2006/bibliography" xmlns="http://schemas.openxmlformats.org/officeDocument/2006/bibliography" SelectedStyle="\APASixthEditionOfficeOnline.xsl" StyleName="APA" Version="6"/>
-</file>
-
-<file path=customXml/item4.xml><?xml version="1.0" encoding="utf-8"?>
 <p:properties xmlns:p="http://schemas.microsoft.com/office/2006/metadata/properties" xmlns:xsi="http://www.w3.org/2001/XMLSchema-instance" xmlns:pc="http://schemas.microsoft.com/office/infopath/2007/PartnerControls">
   <documentManagement>
     <IconOverlay xmlns="http://schemas.microsoft.com/sharepoint/v4" xsi:nil="true"/>
@@ -11623,7 +12954,19 @@
 </p:properties>
 </file>
 
+<file path=customXml/item4.xml><?xml version="1.0" encoding="utf-8"?>
+<b:Sources xmlns:b="http://schemas.openxmlformats.org/officeDocument/2006/bibliography" xmlns="http://schemas.openxmlformats.org/officeDocument/2006/bibliography" SelectedStyle="\APASixthEditionOfficeOnline.xsl" StyleName="APA" Version="6"/>
+</file>
+
 <file path=customXml/itemProps1.xml><?xml version="1.0" encoding="utf-8"?>
+<ds:datastoreItem xmlns:ds="http://schemas.openxmlformats.org/officeDocument/2006/customXml" ds:itemID="{1DADA05A-DA17-4CB0-90B5-C889667DD54A}">
+  <ds:schemaRefs>
+    <ds:schemaRef ds:uri="http://schemas.microsoft.com/sharepoint/v3/contenttype/forms"/>
+  </ds:schemaRefs>
+</ds:datastoreItem>
+</file>
+
+<file path=customXml/itemProps2.xml><?xml version="1.0" encoding="utf-8"?>
 <ds:datastoreItem xmlns:ds="http://schemas.openxmlformats.org/officeDocument/2006/customXml" ds:itemID="{A9A43FF3-6D16-4F24-809C-234E4FE25130}">
   <ds:schemaRefs>
     <ds:schemaRef ds:uri="http://schemas.microsoft.com/office/2006/metadata/contentType"/>
@@ -11643,23 +12986,7 @@
 </ds:datastoreItem>
 </file>
 
-<file path=customXml/itemProps2.xml><?xml version="1.0" encoding="utf-8"?>
-<ds:datastoreItem xmlns:ds="http://schemas.openxmlformats.org/officeDocument/2006/customXml" ds:itemID="{1DADA05A-DA17-4CB0-90B5-C889667DD54A}">
-  <ds:schemaRefs>
-    <ds:schemaRef ds:uri="http://schemas.microsoft.com/sharepoint/v3/contenttype/forms"/>
-  </ds:schemaRefs>
-</ds:datastoreItem>
-</file>
-
 <file path=customXml/itemProps3.xml><?xml version="1.0" encoding="utf-8"?>
-<ds:datastoreItem xmlns:ds="http://schemas.openxmlformats.org/officeDocument/2006/customXml" ds:itemID="{B9B37F17-9983-4A48-8063-C7221235CAF9}">
-  <ds:schemaRefs>
-    <ds:schemaRef ds:uri="http://schemas.openxmlformats.org/officeDocument/2006/bibliography"/>
-  </ds:schemaRefs>
-</ds:datastoreItem>
-</file>
-
-<file path=customXml/itemProps4.xml><?xml version="1.0" encoding="utf-8"?>
 <ds:datastoreItem xmlns:ds="http://schemas.openxmlformats.org/officeDocument/2006/customXml" ds:itemID="{1596957B-C68E-418D-8E9E-2250DD10281B}">
   <ds:schemaRefs>
     <ds:schemaRef ds:uri="http://schemas.microsoft.com/office/2006/metadata/properties"/>
@@ -11669,4 +12996,12 @@
     <ds:schemaRef ds:uri="f7d9f5a6-831d-4621-8c77-cbcaf993e406"/>
   </ds:schemaRefs>
 </ds:datastoreItem>
+</file>
+
+<file path=customXml/itemProps4.xml><?xml version="1.0" encoding="utf-8"?>
+<ds:datastoreItem xmlns:ds="http://schemas.openxmlformats.org/officeDocument/2006/customXml" ds:itemID="{B9B37F17-9983-4A48-8063-C7221235CAF9}">
+  <ds:schemaRefs>
+    <ds:schemaRef ds:uri="http://schemas.openxmlformats.org/officeDocument/2006/bibliography"/>
+  </ds:schemaRefs>
+</ds:datastoreItem>
 </file>
</xml_diff>

<commit_message>
feat : handle of all tasks in contextMenuStrip for TasksTodoPage.cs
</commit_message>
<xml_diff>
--- a/documents/Rapport.docx
+++ b/documents/Rapport.docx
@@ -2471,30 +2471,57 @@
           <w:i/>
           <w:iCs/>
           <w:szCs w:val="14"/>
-          <w:lang w:val="fr-CH"/>
-        </w:rPr>
-      </w:pPr>
+          <w:lang w:val="en-US"/>
+        </w:rPr>
+      </w:pPr>
+      <w:r>
+        <w:rPr>
+          <w:i/>
+          <w:iCs/>
+          <w:szCs w:val="14"/>
+          <w:lang w:val="en-US"/>
+        </w:rPr>
+        <w:t xml:space="preserve">echo "# </w:t>
+      </w:r>
       <w:proofErr w:type="spellStart"/>
-      <w:proofErr w:type="gramStart"/>
-      <w:r>
-        <w:rPr>
-          <w:i/>
-          <w:iCs/>
-          <w:szCs w:val="14"/>
-          <w:lang w:val="fr-CH"/>
-        </w:rPr>
-        <w:t>echo</w:t>
+      <w:r>
+        <w:rPr>
+          <w:i/>
+          <w:iCs/>
+          <w:szCs w:val="14"/>
+          <w:lang w:val="en-US"/>
+        </w:rPr>
+        <w:t>E_TodoList</w:t>
       </w:r>
       <w:proofErr w:type="spellEnd"/>
-      <w:proofErr w:type="gramEnd"/>
-      <w:r>
-        <w:rPr>
-          <w:i/>
-          <w:iCs/>
-          <w:szCs w:val="14"/>
-          <w:lang w:val="fr-CH"/>
-        </w:rPr>
-        <w:t xml:space="preserve"> "# </w:t>
+      <w:r>
+        <w:rPr>
+          <w:i/>
+          <w:iCs/>
+          <w:szCs w:val="14"/>
+          <w:lang w:val="en-US"/>
+        </w:rPr>
+        <w:t>" &gt;&gt; README.md</w:t>
+      </w:r>
+    </w:p>
+    <w:p>
+      <w:pPr>
+        <w:ind w:left="1416"/>
+        <w:rPr>
+          <w:i/>
+          <w:iCs/>
+          <w:szCs w:val="14"/>
+          <w:lang w:val="en-US"/>
+        </w:rPr>
+      </w:pPr>
+      <w:r>
+        <w:rPr>
+          <w:i/>
+          <w:iCs/>
+          <w:szCs w:val="14"/>
+          <w:lang w:val="en-US"/>
+        </w:rPr>
+        <w:t xml:space="preserve">git </w:t>
       </w:r>
       <w:proofErr w:type="spellStart"/>
       <w:r>
@@ -2502,51 +2529,11 @@
           <w:i/>
           <w:iCs/>
           <w:szCs w:val="14"/>
-          <w:lang w:val="fr-CH"/>
-        </w:rPr>
-        <w:t>E_TodoList</w:t>
+          <w:lang w:val="en-US"/>
+        </w:rPr>
+        <w:t>init</w:t>
       </w:r>
       <w:proofErr w:type="spellEnd"/>
-      <w:r>
-        <w:rPr>
-          <w:i/>
-          <w:iCs/>
-          <w:szCs w:val="14"/>
-          <w:lang w:val="fr-CH"/>
-        </w:rPr>
-        <w:t>" &gt;&gt; README.md</w:t>
-      </w:r>
-    </w:p>
-    <w:p>
-      <w:pPr>
-        <w:ind w:left="1416"/>
-        <w:rPr>
-          <w:i/>
-          <w:iCs/>
-          <w:szCs w:val="14"/>
-          <w:lang w:val="fr-CH"/>
-        </w:rPr>
-      </w:pPr>
-      <w:proofErr w:type="gramStart"/>
-      <w:r>
-        <w:rPr>
-          <w:i/>
-          <w:iCs/>
-          <w:szCs w:val="14"/>
-          <w:lang w:val="fr-CH"/>
-        </w:rPr>
-        <w:t>git</w:t>
-      </w:r>
-      <w:proofErr w:type="gramEnd"/>
-      <w:r>
-        <w:rPr>
-          <w:i/>
-          <w:iCs/>
-          <w:szCs w:val="14"/>
-          <w:lang w:val="fr-CH"/>
-        </w:rPr>
-        <w:t xml:space="preserve"> init</w:t>
-      </w:r>
     </w:p>
     <w:p>
       <w:pPr>
@@ -9017,6 +9004,27 @@
           <w:szCs w:val="19"/>
           <w:lang w:val="fr-CH" w:eastAsia="fr-CH"/>
         </w:rPr>
+        <w:t>24.03.25</w:t>
+      </w:r>
+    </w:p>
+    <w:p>
+      <w:pPr>
+        <w:rPr>
+          <w:rFonts w:ascii="Cascadia Mono" w:hAnsi="Cascadia Mono" w:cs="Cascadia Mono"/>
+          <w:color w:val="000000"/>
+          <w:sz w:val="19"/>
+          <w:szCs w:val="19"/>
+          <w:lang w:val="fr-CH" w:eastAsia="fr-CH"/>
+        </w:rPr>
+      </w:pPr>
+      <w:r>
+        <w:rPr>
+          <w:rFonts w:ascii="Cascadia Mono" w:hAnsi="Cascadia Mono" w:cs="Cascadia Mono"/>
+          <w:color w:val="000000"/>
+          <w:sz w:val="19"/>
+          <w:szCs w:val="19"/>
+          <w:lang w:val="fr-CH" w:eastAsia="fr-CH"/>
+        </w:rPr>
         <w:t xml:space="preserve">Pour l’erreur </w:t>
       </w:r>
       <w:r>
@@ -9115,16 +9123,11 @@
           <w:szCs w:val="19"/>
           <w:lang w:val="fr-CH" w:eastAsia="fr-CH"/>
         </w:rPr>
-        <w:t>Tests :</w:t>
-      </w:r>
-    </w:p>
-    <w:p>
-      <w:pPr>
-        <w:pStyle w:val="Paragraphedeliste"/>
-        <w:numPr>
-          <w:ilvl w:val="1"/>
-          <w:numId w:val="10"/>
-        </w:numPr>
+        <w:t>25.03.25</w:t>
+      </w:r>
+    </w:p>
+    <w:p>
+      <w:pPr>
         <w:rPr>
           <w:rFonts w:ascii="Cascadia Mono" w:hAnsi="Cascadia Mono" w:cs="Cascadia Mono"/>
           <w:color w:val="000000"/>
@@ -9141,17 +9144,11 @@
           <w:szCs w:val="19"/>
           <w:lang w:val="fr-CH" w:eastAsia="fr-CH"/>
         </w:rPr>
-        <w:t xml:space="preserve">Logo et nom de l’application partagé : </w:t>
-      </w:r>
-      <w:r>
-        <w:rPr>
-          <w:noProof/>
-        </w:rPr>
         <w:drawing>
-          <wp:inline distT="0" distB="0" distL="0" distR="0" wp14:anchorId="264EECD5" wp14:editId="506E6CD8">
-            <wp:extent cx="5759450" cy="3408045"/>
-            <wp:effectExtent l="0" t="0" r="0" b="1905"/>
-            <wp:docPr id="6" name="Image 6"/>
+          <wp:inline distT="0" distB="0" distL="0" distR="0" wp14:anchorId="4C79AD8A" wp14:editId="6499E133">
+            <wp:extent cx="5759450" cy="2882900"/>
+            <wp:effectExtent l="0" t="0" r="0" b="0"/>
+            <wp:docPr id="30" name="Image 30"/>
             <wp:cNvGraphicFramePr>
               <a:graphicFrameLocks xmlns:a="http://schemas.openxmlformats.org/drawingml/2006/main" noChangeAspect="1"/>
             </wp:cNvGraphicFramePr>
@@ -9171,6 +9168,325 @@
                   <pic:spPr>
                     <a:xfrm>
                       <a:off x="0" y="0"/>
+                      <a:ext cx="5759450" cy="2882900"/>
+                    </a:xfrm>
+                    <a:prstGeom prst="rect">
+                      <a:avLst/>
+                    </a:prstGeom>
+                  </pic:spPr>
+                </pic:pic>
+              </a:graphicData>
+            </a:graphic>
+          </wp:inline>
+        </w:drawing>
+      </w:r>
+    </w:p>
+    <w:p>
+      <w:pPr>
+        <w:rPr>
+          <w:rFonts w:ascii="Cascadia Mono" w:hAnsi="Cascadia Mono" w:cs="Cascadia Mono"/>
+          <w:color w:val="000000"/>
+          <w:sz w:val="19"/>
+          <w:szCs w:val="19"/>
+          <w:lang w:val="fr-CH" w:eastAsia="fr-CH"/>
+        </w:rPr>
+      </w:pPr>
+    </w:p>
+    <w:p>
+      <w:pPr>
+        <w:rPr>
+          <w:rFonts w:ascii="Cascadia Mono" w:hAnsi="Cascadia Mono" w:cs="Cascadia Mono"/>
+          <w:color w:val="000000"/>
+          <w:sz w:val="19"/>
+          <w:szCs w:val="19"/>
+          <w:lang w:val="fr-CH" w:eastAsia="fr-CH"/>
+        </w:rPr>
+      </w:pPr>
+      <w:r>
+        <w:rPr>
+          <w:rFonts w:ascii="Cascadia Mono" w:hAnsi="Cascadia Mono" w:cs="Cascadia Mono"/>
+          <w:color w:val="000000"/>
+          <w:sz w:val="19"/>
+          <w:szCs w:val="19"/>
+          <w:lang w:val="fr-CH" w:eastAsia="fr-CH"/>
+        </w:rPr>
+        <w:t>…</w:t>
+      </w:r>
+    </w:p>
+    <w:p>
+      <w:pPr>
+        <w:rPr>
+          <w:rFonts w:ascii="Cascadia Mono" w:hAnsi="Cascadia Mono" w:cs="Cascadia Mono"/>
+          <w:color w:val="000000"/>
+          <w:sz w:val="19"/>
+          <w:szCs w:val="19"/>
+          <w:lang w:val="fr-CH" w:eastAsia="fr-CH"/>
+        </w:rPr>
+      </w:pPr>
+      <w:r>
+        <w:rPr>
+          <w:rFonts w:ascii="Cascadia Mono" w:hAnsi="Cascadia Mono" w:cs="Cascadia Mono"/>
+          <w:color w:val="000000"/>
+          <w:sz w:val="19"/>
+          <w:szCs w:val="19"/>
+          <w:lang w:val="fr-CH" w:eastAsia="fr-CH"/>
+        </w:rPr>
+        <w:lastRenderedPageBreak/>
+        <w:drawing>
+          <wp:inline distT="0" distB="0" distL="0" distR="0" wp14:anchorId="2C99433F" wp14:editId="5DCB3289">
+            <wp:extent cx="5759450" cy="2905125"/>
+            <wp:effectExtent l="0" t="0" r="0" b="9525"/>
+            <wp:docPr id="31" name="Image 31"/>
+            <wp:cNvGraphicFramePr>
+              <a:graphicFrameLocks xmlns:a="http://schemas.openxmlformats.org/drawingml/2006/main" noChangeAspect="1"/>
+            </wp:cNvGraphicFramePr>
+            <a:graphic xmlns:a="http://schemas.openxmlformats.org/drawingml/2006/main">
+              <a:graphicData uri="http://schemas.openxmlformats.org/drawingml/2006/picture">
+                <pic:pic xmlns:pic="http://schemas.openxmlformats.org/drawingml/2006/picture">
+                  <pic:nvPicPr>
+                    <pic:cNvPr id="1" name=""/>
+                    <pic:cNvPicPr/>
+                  </pic:nvPicPr>
+                  <pic:blipFill>
+                    <a:blip r:embed="rId43"/>
+                    <a:stretch>
+                      <a:fillRect/>
+                    </a:stretch>
+                  </pic:blipFill>
+                  <pic:spPr>
+                    <a:xfrm>
+                      <a:off x="0" y="0"/>
+                      <a:ext cx="5759450" cy="2905125"/>
+                    </a:xfrm>
+                    <a:prstGeom prst="rect">
+                      <a:avLst/>
+                    </a:prstGeom>
+                  </pic:spPr>
+                </pic:pic>
+              </a:graphicData>
+            </a:graphic>
+          </wp:inline>
+        </w:drawing>
+      </w:r>
+    </w:p>
+    <w:p>
+      <w:pPr>
+        <w:rPr>
+          <w:rFonts w:ascii="Cascadia Mono" w:hAnsi="Cascadia Mono" w:cs="Cascadia Mono"/>
+          <w:color w:val="000000"/>
+          <w:sz w:val="19"/>
+          <w:szCs w:val="19"/>
+          <w:lang w:val="fr-CH" w:eastAsia="fr-CH"/>
+        </w:rPr>
+      </w:pPr>
+    </w:p>
+    <w:p>
+      <w:pPr>
+        <w:rPr>
+          <w:rFonts w:ascii="Cascadia Mono" w:hAnsi="Cascadia Mono" w:cs="Cascadia Mono"/>
+          <w:color w:val="000000"/>
+          <w:sz w:val="19"/>
+          <w:szCs w:val="19"/>
+          <w:lang w:val="fr-CH" w:eastAsia="fr-CH"/>
+        </w:rPr>
+      </w:pPr>
+      <w:r>
+        <w:rPr>
+          <w:rFonts w:ascii="Cascadia Mono" w:hAnsi="Cascadia Mono" w:cs="Cascadia Mono"/>
+          <w:color w:val="000000"/>
+          <w:sz w:val="19"/>
+          <w:szCs w:val="19"/>
+          <w:lang w:val="fr-CH" w:eastAsia="fr-CH"/>
+        </w:rPr>
+        <w:drawing>
+          <wp:inline distT="0" distB="0" distL="0" distR="0" wp14:anchorId="1584616B" wp14:editId="17163842">
+            <wp:extent cx="5759450" cy="2643505"/>
+            <wp:effectExtent l="0" t="0" r="0" b="4445"/>
+            <wp:docPr id="32" name="Image 32"/>
+            <wp:cNvGraphicFramePr>
+              <a:graphicFrameLocks xmlns:a="http://schemas.openxmlformats.org/drawingml/2006/main" noChangeAspect="1"/>
+            </wp:cNvGraphicFramePr>
+            <a:graphic xmlns:a="http://schemas.openxmlformats.org/drawingml/2006/main">
+              <a:graphicData uri="http://schemas.openxmlformats.org/drawingml/2006/picture">
+                <pic:pic xmlns:pic="http://schemas.openxmlformats.org/drawingml/2006/picture">
+                  <pic:nvPicPr>
+                    <pic:cNvPr id="1" name=""/>
+                    <pic:cNvPicPr/>
+                  </pic:nvPicPr>
+                  <pic:blipFill>
+                    <a:blip r:embed="rId44"/>
+                    <a:stretch>
+                      <a:fillRect/>
+                    </a:stretch>
+                  </pic:blipFill>
+                  <pic:spPr>
+                    <a:xfrm>
+                      <a:off x="0" y="0"/>
+                      <a:ext cx="5759450" cy="2643505"/>
+                    </a:xfrm>
+                    <a:prstGeom prst="rect">
+                      <a:avLst/>
+                    </a:prstGeom>
+                  </pic:spPr>
+                </pic:pic>
+              </a:graphicData>
+            </a:graphic>
+          </wp:inline>
+        </w:drawing>
+      </w:r>
+    </w:p>
+    <w:p>
+      <w:pPr>
+        <w:rPr>
+          <w:rFonts w:ascii="Cascadia Mono" w:hAnsi="Cascadia Mono" w:cs="Cascadia Mono"/>
+          <w:color w:val="000000"/>
+          <w:sz w:val="19"/>
+          <w:szCs w:val="19"/>
+          <w:lang w:val="fr-CH" w:eastAsia="fr-CH"/>
+        </w:rPr>
+      </w:pPr>
+      <w:r>
+        <w:rPr>
+          <w:rFonts w:ascii="Cascadia Mono" w:hAnsi="Cascadia Mono" w:cs="Cascadia Mono"/>
+          <w:color w:val="000000"/>
+          <w:sz w:val="19"/>
+          <w:szCs w:val="19"/>
+          <w:lang w:val="fr-CH" w:eastAsia="fr-CH"/>
+        </w:rPr>
+        <w:lastRenderedPageBreak/>
+        <w:drawing>
+          <wp:inline distT="0" distB="0" distL="0" distR="0" wp14:anchorId="16CA1F62" wp14:editId="7846F59F">
+            <wp:extent cx="5759450" cy="3378835"/>
+            <wp:effectExtent l="0" t="0" r="0" b="0"/>
+            <wp:docPr id="33" name="Image 33"/>
+            <wp:cNvGraphicFramePr>
+              <a:graphicFrameLocks xmlns:a="http://schemas.openxmlformats.org/drawingml/2006/main" noChangeAspect="1"/>
+            </wp:cNvGraphicFramePr>
+            <a:graphic xmlns:a="http://schemas.openxmlformats.org/drawingml/2006/main">
+              <a:graphicData uri="http://schemas.openxmlformats.org/drawingml/2006/picture">
+                <pic:pic xmlns:pic="http://schemas.openxmlformats.org/drawingml/2006/picture">
+                  <pic:nvPicPr>
+                    <pic:cNvPr id="1" name=""/>
+                    <pic:cNvPicPr/>
+                  </pic:nvPicPr>
+                  <pic:blipFill>
+                    <a:blip r:embed="rId45"/>
+                    <a:stretch>
+                      <a:fillRect/>
+                    </a:stretch>
+                  </pic:blipFill>
+                  <pic:spPr>
+                    <a:xfrm>
+                      <a:off x="0" y="0"/>
+                      <a:ext cx="5759450" cy="3378835"/>
+                    </a:xfrm>
+                    <a:prstGeom prst="rect">
+                      <a:avLst/>
+                    </a:prstGeom>
+                  </pic:spPr>
+                </pic:pic>
+              </a:graphicData>
+            </a:graphic>
+          </wp:inline>
+        </w:drawing>
+      </w:r>
+    </w:p>
+    <w:p>
+      <w:pPr>
+        <w:rPr>
+          <w:rFonts w:ascii="Cascadia Mono" w:hAnsi="Cascadia Mono" w:cs="Cascadia Mono"/>
+          <w:color w:val="000000"/>
+          <w:sz w:val="19"/>
+          <w:szCs w:val="19"/>
+          <w:lang w:val="fr-CH" w:eastAsia="fr-CH"/>
+        </w:rPr>
+      </w:pPr>
+    </w:p>
+    <w:p>
+      <w:pPr>
+        <w:rPr>
+          <w:rFonts w:ascii="Cascadia Mono" w:hAnsi="Cascadia Mono" w:cs="Cascadia Mono"/>
+          <w:color w:val="000000"/>
+          <w:sz w:val="19"/>
+          <w:szCs w:val="19"/>
+          <w:lang w:val="fr-CH" w:eastAsia="fr-CH"/>
+        </w:rPr>
+      </w:pPr>
+    </w:p>
+    <w:p>
+      <w:pPr>
+        <w:rPr>
+          <w:rFonts w:ascii="Cascadia Mono" w:hAnsi="Cascadia Mono" w:cs="Cascadia Mono"/>
+          <w:color w:val="000000"/>
+          <w:sz w:val="19"/>
+          <w:szCs w:val="19"/>
+          <w:lang w:val="fr-CH" w:eastAsia="fr-CH"/>
+        </w:rPr>
+      </w:pPr>
+      <w:r>
+        <w:rPr>
+          <w:rFonts w:ascii="Cascadia Mono" w:hAnsi="Cascadia Mono" w:cs="Cascadia Mono"/>
+          <w:color w:val="000000"/>
+          <w:sz w:val="19"/>
+          <w:szCs w:val="19"/>
+          <w:lang w:val="fr-CH" w:eastAsia="fr-CH"/>
+        </w:rPr>
+        <w:t>Tests :</w:t>
+      </w:r>
+    </w:p>
+    <w:p>
+      <w:pPr>
+        <w:pStyle w:val="Paragraphedeliste"/>
+        <w:numPr>
+          <w:ilvl w:val="1"/>
+          <w:numId w:val="10"/>
+        </w:numPr>
+        <w:rPr>
+          <w:rFonts w:ascii="Cascadia Mono" w:hAnsi="Cascadia Mono" w:cs="Cascadia Mono"/>
+          <w:color w:val="000000"/>
+          <w:sz w:val="19"/>
+          <w:szCs w:val="19"/>
+          <w:lang w:val="fr-CH" w:eastAsia="fr-CH"/>
+        </w:rPr>
+      </w:pPr>
+      <w:r>
+        <w:rPr>
+          <w:rFonts w:ascii="Cascadia Mono" w:hAnsi="Cascadia Mono" w:cs="Cascadia Mono"/>
+          <w:color w:val="000000"/>
+          <w:sz w:val="19"/>
+          <w:szCs w:val="19"/>
+          <w:lang w:val="fr-CH" w:eastAsia="fr-CH"/>
+        </w:rPr>
+        <w:t xml:space="preserve">Logo et nom de l’application partagé : </w:t>
+      </w:r>
+      <w:r>
+        <w:rPr>
+          <w:noProof/>
+        </w:rPr>
+        <w:drawing>
+          <wp:inline distT="0" distB="0" distL="0" distR="0" wp14:anchorId="264EECD5" wp14:editId="506E6CD8">
+            <wp:extent cx="5759450" cy="3408045"/>
+            <wp:effectExtent l="0" t="0" r="0" b="1905"/>
+            <wp:docPr id="6" name="Image 6"/>
+            <wp:cNvGraphicFramePr>
+              <a:graphicFrameLocks xmlns:a="http://schemas.openxmlformats.org/drawingml/2006/main" noChangeAspect="1"/>
+            </wp:cNvGraphicFramePr>
+            <a:graphic xmlns:a="http://schemas.openxmlformats.org/drawingml/2006/main">
+              <a:graphicData uri="http://schemas.openxmlformats.org/drawingml/2006/picture">
+                <pic:pic xmlns:pic="http://schemas.openxmlformats.org/drawingml/2006/picture">
+                  <pic:nvPicPr>
+                    <pic:cNvPr id="1" name=""/>
+                    <pic:cNvPicPr/>
+                  </pic:nvPicPr>
+                  <pic:blipFill>
+                    <a:blip r:embed="rId46"/>
+                    <a:stretch>
+                      <a:fillRect/>
+                    </a:stretch>
+                  </pic:blipFill>
+                  <pic:spPr>
+                    <a:xfrm>
+                      <a:off x="0" y="0"/>
                       <a:ext cx="5759450" cy="3408045"/>
                     </a:xfrm>
                     <a:prstGeom prst="rect">
@@ -9281,7 +9597,7 @@
           <w:lang w:val="fr-CH" w:eastAsia="fr-CH"/>
         </w:rPr>
       </w:pPr>
-      <w:hyperlink r:id="rId43" w:history="1">
+      <w:hyperlink r:id="rId47" w:history="1">
         <w:r>
           <w:rPr>
             <w:rStyle w:val="Lienhypertexte"/>
@@ -9294,8 +9610,8 @@
       </w:r>
     </w:p>
     <w:sectPr>
-      <w:headerReference w:type="default" r:id="rId44"/>
-      <w:footerReference w:type="default" r:id="rId45"/>
+      <w:headerReference w:type="default" r:id="rId48"/>
+      <w:footerReference w:type="default" r:id="rId49"/>
       <w:pgSz w:w="11906" w:h="16838" w:code="9"/>
       <w:pgMar w:top="1418" w:right="1418" w:bottom="1418" w:left="1418" w:header="720" w:footer="720" w:gutter="0"/>
       <w:cols w:space="720"/>
@@ -12668,15 +12984,6 @@
 </file>
 
 <file path=customXml/item1.xml><?xml version="1.0" encoding="utf-8"?>
-<?mso-contentType ?>
-<FormTemplates xmlns="http://schemas.microsoft.com/sharepoint/v3/contenttype/forms">
-  <Display>DocumentLibraryForm</Display>
-  <Edit>DocumentLibraryForm</Edit>
-  <New>DocumentLibraryForm</New>
-</FormTemplates>
-</file>
-
-<file path=customXml/item2.xml><?xml version="1.0" encoding="utf-8"?>
 <ct:contentTypeSchema xmlns:ct="http://schemas.microsoft.com/office/2006/metadata/contentType" xmlns:ma="http://schemas.microsoft.com/office/2006/metadata/properties/metaAttributes" ct:_="" ma:_="" ma:contentTypeName="Document" ma:contentTypeID="0x0101001ABD9BFFC9E543439C53A2705AE306EF" ma:contentTypeVersion="19" ma:contentTypeDescription="Crée un document." ma:contentTypeScope="" ma:versionID="f3418dd4ca302601ba73fa17965a3f21">
   <xsd:schema xmlns:xsd="http://www.w3.org/2001/XMLSchema" xmlns:xs="http://www.w3.org/2001/XMLSchema" xmlns:p="http://schemas.microsoft.com/office/2006/metadata/properties" xmlns:ns2="bf2f2df3-a963-4452-b0e7-67dabc627c35" xmlns:ns3="http://schemas.microsoft.com/sharepoint/v4" xmlns:ns4="f7d9f5a6-831d-4621-8c77-cbcaf993e406" targetNamespace="http://schemas.microsoft.com/office/2006/metadata/properties" ma:root="true" ma:fieldsID="5d82fd028d299635ce1df2d808d1b2ae" ns2:_="" ns3:_="" ns4:_="">
     <xsd:import namespace="bf2f2df3-a963-4452-b0e7-67dabc627c35"/>
@@ -12942,7 +13249,20 @@
 </ct:contentTypeSchema>
 </file>
 
+<file path=customXml/item2.xml><?xml version="1.0" encoding="utf-8"?>
+<?mso-contentType ?>
+<FormTemplates xmlns="http://schemas.microsoft.com/sharepoint/v3/contenttype/forms">
+  <Display>DocumentLibraryForm</Display>
+  <Edit>DocumentLibraryForm</Edit>
+  <New>DocumentLibraryForm</New>
+</FormTemplates>
+</file>
+
 <file path=customXml/item3.xml><?xml version="1.0" encoding="utf-8"?>
+<b:Sources xmlns:b="http://schemas.openxmlformats.org/officeDocument/2006/bibliography" xmlns="http://schemas.openxmlformats.org/officeDocument/2006/bibliography" SelectedStyle="\APASixthEditionOfficeOnline.xsl" StyleName="APA" Version="6"/>
+</file>
+
+<file path=customXml/item4.xml><?xml version="1.0" encoding="utf-8"?>
 <p:properties xmlns:p="http://schemas.microsoft.com/office/2006/metadata/properties" xmlns:xsi="http://www.w3.org/2001/XMLSchema-instance" xmlns:pc="http://schemas.microsoft.com/office/infopath/2007/PartnerControls">
   <documentManagement>
     <IconOverlay xmlns="http://schemas.microsoft.com/sharepoint/v4" xsi:nil="true"/>
@@ -12954,19 +13274,7 @@
 </p:properties>
 </file>
 
-<file path=customXml/item4.xml><?xml version="1.0" encoding="utf-8"?>
-<b:Sources xmlns:b="http://schemas.openxmlformats.org/officeDocument/2006/bibliography" xmlns="http://schemas.openxmlformats.org/officeDocument/2006/bibliography" SelectedStyle="\APASixthEditionOfficeOnline.xsl" StyleName="APA" Version="6"/>
-</file>
-
 <file path=customXml/itemProps1.xml><?xml version="1.0" encoding="utf-8"?>
-<ds:datastoreItem xmlns:ds="http://schemas.openxmlformats.org/officeDocument/2006/customXml" ds:itemID="{1DADA05A-DA17-4CB0-90B5-C889667DD54A}">
-  <ds:schemaRefs>
-    <ds:schemaRef ds:uri="http://schemas.microsoft.com/sharepoint/v3/contenttype/forms"/>
-  </ds:schemaRefs>
-</ds:datastoreItem>
-</file>
-
-<file path=customXml/itemProps2.xml><?xml version="1.0" encoding="utf-8"?>
 <ds:datastoreItem xmlns:ds="http://schemas.openxmlformats.org/officeDocument/2006/customXml" ds:itemID="{A9A43FF3-6D16-4F24-809C-234E4FE25130}">
   <ds:schemaRefs>
     <ds:schemaRef ds:uri="http://schemas.microsoft.com/office/2006/metadata/contentType"/>
@@ -12986,7 +13294,23 @@
 </ds:datastoreItem>
 </file>
 
+<file path=customXml/itemProps2.xml><?xml version="1.0" encoding="utf-8"?>
+<ds:datastoreItem xmlns:ds="http://schemas.openxmlformats.org/officeDocument/2006/customXml" ds:itemID="{1DADA05A-DA17-4CB0-90B5-C889667DD54A}">
+  <ds:schemaRefs>
+    <ds:schemaRef ds:uri="http://schemas.microsoft.com/sharepoint/v3/contenttype/forms"/>
+  </ds:schemaRefs>
+</ds:datastoreItem>
+</file>
+
 <file path=customXml/itemProps3.xml><?xml version="1.0" encoding="utf-8"?>
+<ds:datastoreItem xmlns:ds="http://schemas.openxmlformats.org/officeDocument/2006/customXml" ds:itemID="{B9B37F17-9983-4A48-8063-C7221235CAF9}">
+  <ds:schemaRefs>
+    <ds:schemaRef ds:uri="http://schemas.openxmlformats.org/officeDocument/2006/bibliography"/>
+  </ds:schemaRefs>
+</ds:datastoreItem>
+</file>
+
+<file path=customXml/itemProps4.xml><?xml version="1.0" encoding="utf-8"?>
 <ds:datastoreItem xmlns:ds="http://schemas.openxmlformats.org/officeDocument/2006/customXml" ds:itemID="{1596957B-C68E-418D-8E9E-2250DD10281B}">
   <ds:schemaRefs>
     <ds:schemaRef ds:uri="http://schemas.microsoft.com/office/2006/metadata/properties"/>
@@ -12996,12 +13320,4 @@
     <ds:schemaRef ds:uri="f7d9f5a6-831d-4621-8c77-cbcaf993e406"/>
   </ds:schemaRefs>
 </ds:datastoreItem>
-</file>
-
-<file path=customXml/itemProps4.xml><?xml version="1.0" encoding="utf-8"?>
-<ds:datastoreItem xmlns:ds="http://schemas.openxmlformats.org/officeDocument/2006/customXml" ds:itemID="{B9B37F17-9983-4A48-8063-C7221235CAF9}">
-  <ds:schemaRefs>
-    <ds:schemaRef ds:uri="http://schemas.openxmlformats.org/officeDocument/2006/bibliography"/>
-  </ds:schemaRefs>
-</ds:datastoreItem>
 </file>
</xml_diff>

<commit_message>
feat : add of a task mark as done in TasksDonePage.cs
</commit_message>
<xml_diff>
--- a/documents/Rapport.docx
+++ b/documents/Rapport.docx
@@ -75,21 +75,12 @@
                 <w:sz w:val="96"/>
               </w:rPr>
             </w:pPr>
-            <w:proofErr w:type="spellStart"/>
             <w:r>
               <w:rPr>
                 <w:rFonts w:ascii="Impact" w:hAnsi="Impact"/>
                 <w:sz w:val="96"/>
               </w:rPr>
-              <w:t>Todo</w:t>
-            </w:r>
-            <w:proofErr w:type="spellEnd"/>
-            <w:r>
-              <w:rPr>
-                <w:rFonts w:ascii="Impact" w:hAnsi="Impact"/>
-                <w:sz w:val="96"/>
-              </w:rPr>
-              <w:t xml:space="preserve"> List</w:t>
+              <w:t>Todo List</w:t>
             </w:r>
           </w:p>
         </w:tc>
@@ -2181,27 +2172,16 @@
           <w:sz w:val="20"/>
           <w:u w:val="single"/>
         </w:rPr>
-        <w:t xml:space="preserve">NOTE L’INTENTION DES UTILISATEURS DE CE </w:t>
-      </w:r>
-      <w:proofErr w:type="gramStart"/>
+        <w:t>NOTE L’INTENTION DES UTILISATEURS DE CE CANEVAS</w:t>
+      </w:r>
       <w:r>
         <w:rPr>
           <w:bCs/>
           <w:i/>
           <w:sz w:val="20"/>
-          <w:u w:val="single"/>
-        </w:rPr>
-        <w:t>CANEVAS</w:t>
-      </w:r>
-      <w:r>
-        <w:rPr>
-          <w:bCs/>
-          <w:i/>
-          <w:sz w:val="20"/>
         </w:rPr>
         <w:t>:</w:t>
       </w:r>
-      <w:proofErr w:type="gramEnd"/>
       <w:r>
         <w:rPr>
           <w:bCs/>
@@ -2481,19 +2461,19 @@
           <w:szCs w:val="14"/>
           <w:lang w:val="en-US"/>
         </w:rPr>
-        <w:t xml:space="preserve">echo "# </w:t>
-      </w:r>
-      <w:proofErr w:type="spellStart"/>
-      <w:r>
+        <w:t>echo "# E_TodoList" &gt;&gt; README.md</w:t>
+      </w:r>
+    </w:p>
+    <w:p>
+      <w:pPr>
+        <w:ind w:left="1416"/>
         <w:rPr>
           <w:i/>
           <w:iCs/>
           <w:szCs w:val="14"/>
           <w:lang w:val="en-US"/>
         </w:rPr>
-        <w:t>E_TodoList</w:t>
-      </w:r>
-      <w:proofErr w:type="spellEnd"/>
+      </w:pPr>
       <w:r>
         <w:rPr>
           <w:i/>
@@ -2501,7 +2481,7 @@
           <w:szCs w:val="14"/>
           <w:lang w:val="en-US"/>
         </w:rPr>
-        <w:t>" &gt;&gt; README.md</w:t>
+        <w:t>git init</w:t>
       </w:r>
     </w:p>
     <w:p>
@@ -2521,19 +2501,28 @@
           <w:szCs w:val="14"/>
           <w:lang w:val="en-US"/>
         </w:rPr>
-        <w:t xml:space="preserve">git </w:t>
-      </w:r>
-      <w:proofErr w:type="spellStart"/>
-      <w:r>
+        <w:t>git add .</w:t>
+      </w:r>
+    </w:p>
+    <w:p>
+      <w:pPr>
+        <w:ind w:left="1416"/>
         <w:rPr>
           <w:i/>
           <w:iCs/>
           <w:szCs w:val="14"/>
           <w:lang w:val="en-US"/>
         </w:rPr>
-        <w:t>init</w:t>
-      </w:r>
-      <w:proofErr w:type="spellEnd"/>
+      </w:pPr>
+      <w:r>
+        <w:rPr>
+          <w:i/>
+          <w:iCs/>
+          <w:szCs w:val="14"/>
+          <w:lang w:val="en-US"/>
+        </w:rPr>
+        <w:t>git commit -m "docs : initialize the repository"</w:t>
+      </w:r>
     </w:p>
     <w:p>
       <w:pPr>
@@ -2552,19 +2541,28 @@
           <w:szCs w:val="14"/>
           <w:lang w:val="en-US"/>
         </w:rPr>
-        <w:t xml:space="preserve">git </w:t>
-      </w:r>
-      <w:proofErr w:type="gramStart"/>
-      <w:r>
+        <w:t>git branch -M main</w:t>
+      </w:r>
+    </w:p>
+    <w:p>
+      <w:pPr>
+        <w:ind w:left="1416"/>
         <w:rPr>
           <w:i/>
           <w:iCs/>
           <w:szCs w:val="14"/>
           <w:lang w:val="en-US"/>
         </w:rPr>
-        <w:t>add .</w:t>
-      </w:r>
-      <w:proofErr w:type="gramEnd"/>
+      </w:pPr>
+      <w:r>
+        <w:rPr>
+          <w:i/>
+          <w:iCs/>
+          <w:szCs w:val="14"/>
+          <w:lang w:val="en-US"/>
+        </w:rPr>
+        <w:t>git remote add origin https://github.com/CielRii/E_TodoList.git</w:t>
+      </w:r>
     </w:p>
     <w:p>
       <w:pPr>
@@ -2573,134 +2571,15 @@
           <w:i/>
           <w:iCs/>
           <w:szCs w:val="14"/>
-          <w:lang w:val="en-US"/>
-        </w:rPr>
-      </w:pPr>
-      <w:r>
-        <w:rPr>
-          <w:i/>
-          <w:iCs/>
-          <w:szCs w:val="14"/>
-          <w:lang w:val="en-US"/>
-        </w:rPr>
-        <w:t>git commit -m "</w:t>
-      </w:r>
-      <w:proofErr w:type="gramStart"/>
-      <w:r>
-        <w:rPr>
-          <w:i/>
-          <w:iCs/>
-          <w:szCs w:val="14"/>
-          <w:lang w:val="en-US"/>
-        </w:rPr>
-        <w:t>docs :</w:t>
-      </w:r>
-      <w:proofErr w:type="gramEnd"/>
-      <w:r>
-        <w:rPr>
-          <w:i/>
-          <w:iCs/>
-          <w:szCs w:val="14"/>
-          <w:lang w:val="en-US"/>
-        </w:rPr>
-        <w:t xml:space="preserve"> initialize the repository"</w:t>
-      </w:r>
-    </w:p>
-    <w:p>
-      <w:pPr>
-        <w:ind w:left="1416"/>
-        <w:rPr>
-          <w:i/>
-          <w:iCs/>
-          <w:szCs w:val="14"/>
-          <w:lang w:val="en-US"/>
-        </w:rPr>
-      </w:pPr>
-      <w:r>
-        <w:rPr>
-          <w:i/>
-          <w:iCs/>
-          <w:szCs w:val="14"/>
-          <w:lang w:val="en-US"/>
-        </w:rPr>
-        <w:t>git branch -M main</w:t>
-      </w:r>
-    </w:p>
-    <w:p>
-      <w:pPr>
-        <w:ind w:left="1416"/>
-        <w:rPr>
-          <w:i/>
-          <w:iCs/>
-          <w:szCs w:val="14"/>
-          <w:lang w:val="en-US"/>
-        </w:rPr>
-      </w:pPr>
-      <w:r>
-        <w:rPr>
-          <w:i/>
-          <w:iCs/>
-          <w:szCs w:val="14"/>
-          <w:lang w:val="en-US"/>
-        </w:rPr>
-        <w:t xml:space="preserve">git remote add origin </w:t>
-      </w:r>
-      <w:proofErr w:type="gramStart"/>
-      <w:r>
-        <w:rPr>
-          <w:i/>
-          <w:iCs/>
-          <w:szCs w:val="14"/>
-          <w:lang w:val="en-US"/>
-        </w:rPr>
-        <w:t>https://github.com/CielRii/E_TodoList.git</w:t>
-      </w:r>
-      <w:proofErr w:type="gramEnd"/>
-    </w:p>
-    <w:p>
-      <w:pPr>
-        <w:ind w:left="1416"/>
-        <w:rPr>
-          <w:i/>
-          <w:iCs/>
-          <w:szCs w:val="14"/>
-        </w:rPr>
-      </w:pPr>
-      <w:proofErr w:type="gramStart"/>
-      <w:r>
-        <w:rPr>
-          <w:i/>
-          <w:iCs/>
-          <w:szCs w:val="14"/>
-        </w:rPr>
-        <w:t>git</w:t>
-      </w:r>
-      <w:proofErr w:type="gramEnd"/>
-      <w:r>
-        <w:rPr>
-          <w:i/>
-          <w:iCs/>
-          <w:szCs w:val="14"/>
-        </w:rPr>
-        <w:t xml:space="preserve"> push -u </w:t>
-      </w:r>
-      <w:proofErr w:type="spellStart"/>
-      <w:r>
-        <w:rPr>
-          <w:i/>
-          <w:iCs/>
-          <w:szCs w:val="14"/>
-        </w:rPr>
-        <w:t>origin</w:t>
-      </w:r>
-      <w:proofErr w:type="spellEnd"/>
-      <w:r>
-        <w:rPr>
-          <w:i/>
-          <w:iCs/>
-          <w:szCs w:val="14"/>
-        </w:rPr>
-        <w:t xml:space="preserve"> main</w:t>
+        </w:rPr>
+      </w:pPr>
+      <w:r>
+        <w:rPr>
+          <w:i/>
+          <w:iCs/>
+          <w:szCs w:val="14"/>
+        </w:rPr>
+        <w:t>git push -u origin main</w:t>
       </w:r>
     </w:p>
     <w:p>
@@ -2759,19 +2638,11 @@
           <w:szCs w:val="14"/>
         </w:rPr>
       </w:pPr>
-      <w:proofErr w:type="gramStart"/>
-      <w:r>
-        <w:rPr>
-          <w:szCs w:val="14"/>
-        </w:rPr>
-        <w:t>ni</w:t>
-      </w:r>
-      <w:proofErr w:type="gramEnd"/>
-      <w:r>
-        <w:rPr>
-          <w:szCs w:val="14"/>
-        </w:rPr>
-        <w:t xml:space="preserve"> être modifié par une personne tierce. D'où la nécessité de l'authentification.</w:t>
+      <w:r>
+        <w:rPr>
+          <w:szCs w:val="14"/>
+        </w:rPr>
+        <w:t>ni être modifié par une personne tierce. D'où la nécessité de l'authentification.</w:t>
       </w:r>
     </w:p>
     <w:p>
@@ -2797,62 +2668,20 @@
         <w:rPr>
           <w:szCs w:val="14"/>
         </w:rPr>
-        <w:t>Le verbe "</w:t>
-      </w:r>
-      <w:proofErr w:type="spellStart"/>
-      <w:r>
-        <w:rPr>
-          <w:szCs w:val="14"/>
-        </w:rPr>
-        <w:t>erase</w:t>
-      </w:r>
-      <w:proofErr w:type="spellEnd"/>
-      <w:r>
-        <w:rPr>
-          <w:szCs w:val="14"/>
-        </w:rPr>
-        <w:t>" a été choisi pour éviter des conflits avec MySQL qui utilise déjà le verbe "</w:t>
-      </w:r>
-      <w:proofErr w:type="spellStart"/>
-      <w:r>
-        <w:rPr>
-          <w:szCs w:val="14"/>
-        </w:rPr>
-        <w:t>delete</w:t>
-      </w:r>
-      <w:proofErr w:type="spellEnd"/>
-      <w:r>
-        <w:rPr>
-          <w:szCs w:val="14"/>
-        </w:rPr>
-        <w:t>" dans ses opérations de base.</w:t>
-      </w:r>
-    </w:p>
-    <w:p>
-      <w:pPr>
-        <w:rPr>
-          <w:szCs w:val="14"/>
-        </w:rPr>
-      </w:pPr>
-      <w:r>
-        <w:rPr>
-          <w:szCs w:val="14"/>
-        </w:rPr>
-        <w:t>Le verbe "mark" veut dire que la tâche peut être marquée comme complète et son contraire "</w:t>
-      </w:r>
-      <w:proofErr w:type="spellStart"/>
-      <w:r>
-        <w:rPr>
-          <w:szCs w:val="14"/>
-        </w:rPr>
-        <w:t>unmark</w:t>
-      </w:r>
-      <w:proofErr w:type="spellEnd"/>
-      <w:r>
-        <w:rPr>
-          <w:szCs w:val="14"/>
-        </w:rPr>
-        <w:t>" pour marquer la tâche comme non terminée.</w:t>
+        <w:t>Le verbe "erase" a été choisi pour éviter des conflits avec MySQL qui utilise déjà le verbe "delete" dans ses opérations de base.</w:t>
+      </w:r>
+    </w:p>
+    <w:p>
+      <w:pPr>
+        <w:rPr>
+          <w:szCs w:val="14"/>
+        </w:rPr>
+      </w:pPr>
+      <w:r>
+        <w:rPr>
+          <w:szCs w:val="14"/>
+        </w:rPr>
+        <w:t>Le verbe "mark" veut dire que la tâche peut être marquée comme complète et son contraire "unmark" pour marquer la tâche comme non terminée.</w:t>
       </w:r>
     </w:p>
     <w:p>
@@ -3255,21 +3084,7 @@
         <w:rPr>
           <w:szCs w:val="14"/>
         </w:rPr>
-        <w:t xml:space="preserve">Sélectionner « Gérer les packages </w:t>
-      </w:r>
-      <w:proofErr w:type="spellStart"/>
-      <w:r>
-        <w:rPr>
-          <w:szCs w:val="14"/>
-        </w:rPr>
-        <w:t>NuGet</w:t>
-      </w:r>
-      <w:proofErr w:type="spellEnd"/>
-      <w:r>
-        <w:rPr>
-          <w:szCs w:val="14"/>
-        </w:rPr>
-        <w:t xml:space="preserve"> pour la solution »</w:t>
+        <w:t>Sélectionner « Gérer les packages NuGet pour la solution »</w:t>
       </w:r>
     </w:p>
     <w:p>
@@ -3461,23 +3276,7 @@
           <w:strike/>
           <w:szCs w:val="14"/>
         </w:rPr>
-        <w:t xml:space="preserve">Après une recherche de « MySQL </w:t>
-      </w:r>
-      <w:proofErr w:type="spellStart"/>
-      <w:r>
-        <w:rPr>
-          <w:strike/>
-          <w:szCs w:val="14"/>
-        </w:rPr>
-        <w:t>Connector</w:t>
-      </w:r>
-      <w:proofErr w:type="spellEnd"/>
-      <w:r>
-        <w:rPr>
-          <w:strike/>
-          <w:szCs w:val="14"/>
-        </w:rPr>
-        <w:t> », répéter l’installation :</w:t>
+        <w:t>Après une recherche de « MySQL Connector », répéter l’installation :</w:t>
       </w:r>
     </w:p>
     <w:p>
@@ -3545,49 +3344,7 @@
         <w:rPr>
           <w:szCs w:val="14"/>
         </w:rPr>
-        <w:t>Dans le fichier « </w:t>
-      </w:r>
-      <w:proofErr w:type="spellStart"/>
-      <w:r>
-        <w:rPr>
-          <w:szCs w:val="14"/>
-        </w:rPr>
-        <w:t>Database.cs</w:t>
-      </w:r>
-      <w:proofErr w:type="spellEnd"/>
-      <w:r>
-        <w:rPr>
-          <w:szCs w:val="14"/>
-        </w:rPr>
-        <w:t xml:space="preserve"> », les fonctions sont de types </w:t>
-      </w:r>
-      <w:proofErr w:type="spellStart"/>
-      <w:r>
-        <w:rPr>
-          <w:szCs w:val="14"/>
-        </w:rPr>
-        <w:t>bool</w:t>
-      </w:r>
-      <w:proofErr w:type="spellEnd"/>
-      <w:r>
-        <w:rPr>
-          <w:szCs w:val="14"/>
-        </w:rPr>
-        <w:t xml:space="preserve"> pour aider le </w:t>
-      </w:r>
-      <w:proofErr w:type="spellStart"/>
-      <w:r>
-        <w:rPr>
-          <w:szCs w:val="14"/>
-        </w:rPr>
-        <w:t>contrôlleur</w:t>
-      </w:r>
-      <w:proofErr w:type="spellEnd"/>
-      <w:r>
-        <w:rPr>
-          <w:szCs w:val="14"/>
-        </w:rPr>
-        <w:t xml:space="preserve"> dans sa validation de l’utilisateur et être sûr que les manœuvres ont été faites correctement.</w:t>
+        <w:t>Dans le fichier « Database.cs », les fonctions sont de types bool pour aider le contrôlleur dans sa validation de l’utilisateur et être sûr que les manœuvres ont été faites correctement.</w:t>
       </w:r>
     </w:p>
     <w:p>
@@ -3938,21 +3695,8 @@
           <w:szCs w:val="14"/>
           <w:lang w:eastAsia="fr-FR"/>
         </w:rPr>
-        <w:t xml:space="preserve"> complet avec toutes ses </w:t>
-      </w:r>
-      <w:proofErr w:type="gramStart"/>
-      <w:r>
-        <w:rPr>
-          <w:rFonts w:ascii="Arial" w:hAnsi="Arial"/>
-          <w:i/>
-          <w:iCs/>
-          <w:sz w:val="24"/>
-          <w:szCs w:val="14"/>
-          <w:lang w:eastAsia="fr-FR"/>
-        </w:rPr>
-        <w:t>annexes:</w:t>
-      </w:r>
-      <w:proofErr w:type="gramEnd"/>
+        <w:t xml:space="preserve"> complet avec toutes ses annexes:</w:t>
+      </w:r>
     </w:p>
     <w:p>
       <w:pPr>
@@ -4017,7 +3761,6 @@
           <w:lang w:eastAsia="fr-FR"/>
         </w:rPr>
       </w:pPr>
-      <w:proofErr w:type="gramStart"/>
       <w:r>
         <w:rPr>
           <w:rFonts w:ascii="Arial" w:hAnsi="Arial"/>
@@ -4038,43 +3781,7 @@
           <w:szCs w:val="14"/>
           <w:lang w:eastAsia="fr-FR"/>
         </w:rPr>
-        <w:t>ultimédia:</w:t>
-      </w:r>
-      <w:proofErr w:type="gramEnd"/>
-      <w:r>
-        <w:rPr>
-          <w:rFonts w:ascii="Arial" w:hAnsi="Arial"/>
-          <w:i/>
-          <w:iCs/>
-          <w:sz w:val="24"/>
-          <w:szCs w:val="14"/>
-          <w:lang w:eastAsia="fr-FR"/>
-        </w:rPr>
-        <w:t xml:space="preserve"> carte de site, maquettes papier, story </w:t>
-      </w:r>
-      <w:proofErr w:type="spellStart"/>
-      <w:r>
-        <w:rPr>
-          <w:rFonts w:ascii="Arial" w:hAnsi="Arial"/>
-          <w:i/>
-          <w:iCs/>
-          <w:sz w:val="24"/>
-          <w:szCs w:val="14"/>
-          <w:lang w:eastAsia="fr-FR"/>
-        </w:rPr>
-        <w:t>board</w:t>
-      </w:r>
-      <w:proofErr w:type="spellEnd"/>
-      <w:r>
-        <w:rPr>
-          <w:rFonts w:ascii="Arial" w:hAnsi="Arial"/>
-          <w:i/>
-          <w:iCs/>
-          <w:sz w:val="24"/>
-          <w:szCs w:val="14"/>
-          <w:lang w:eastAsia="fr-FR"/>
-        </w:rPr>
-        <w:t xml:space="preserve"> préliminaire, …</w:t>
+        <w:t>ultimédia: carte de site, maquettes papier, story board préliminaire, …</w:t>
       </w:r>
     </w:p>
     <w:p>
@@ -4113,31 +3820,7 @@
           <w:szCs w:val="14"/>
           <w:lang w:eastAsia="fr-FR"/>
         </w:rPr>
-        <w:t xml:space="preserve">ases de </w:t>
-      </w:r>
-      <w:proofErr w:type="gramStart"/>
-      <w:r>
-        <w:rPr>
-          <w:rFonts w:ascii="Arial" w:hAnsi="Arial"/>
-          <w:i/>
-          <w:iCs/>
-          <w:sz w:val="24"/>
-          <w:szCs w:val="14"/>
-          <w:lang w:eastAsia="fr-FR"/>
-        </w:rPr>
-        <w:t>données:</w:t>
-      </w:r>
-      <w:proofErr w:type="gramEnd"/>
-      <w:r>
-        <w:rPr>
-          <w:rFonts w:ascii="Arial" w:hAnsi="Arial"/>
-          <w:i/>
-          <w:iCs/>
-          <w:sz w:val="24"/>
-          <w:szCs w:val="14"/>
-          <w:lang w:eastAsia="fr-FR"/>
-        </w:rPr>
-        <w:t xml:space="preserve"> interfaces graphiques, modèle conceptuel</w:t>
+        <w:t>ases de données: interfaces graphiques, modèle conceptuel</w:t>
       </w:r>
       <w:r>
         <w:rPr>
@@ -4167,7 +3850,6 @@
           <w:lang w:eastAsia="fr-FR"/>
         </w:rPr>
       </w:pPr>
-      <w:proofErr w:type="gramStart"/>
       <w:r>
         <w:rPr>
           <w:rFonts w:ascii="Arial" w:hAnsi="Arial"/>
@@ -4188,19 +3870,7 @@
           <w:szCs w:val="14"/>
           <w:lang w:eastAsia="fr-FR"/>
         </w:rPr>
-        <w:t>rogrammation:</w:t>
-      </w:r>
-      <w:proofErr w:type="gramEnd"/>
-      <w:r>
-        <w:rPr>
-          <w:rFonts w:ascii="Arial" w:hAnsi="Arial"/>
-          <w:i/>
-          <w:iCs/>
-          <w:sz w:val="24"/>
-          <w:szCs w:val="14"/>
-          <w:lang w:eastAsia="fr-FR"/>
-        </w:rPr>
-        <w:t xml:space="preserve"> interfaces graphiques, maquettes, analyse fonctionnelle…</w:t>
+        <w:t>rogrammation: interfaces graphiques, maquettes, analyse fonctionnelle…</w:t>
       </w:r>
     </w:p>
     <w:p>
@@ -4284,25 +3954,7 @@
           <w:iCs/>
           <w:szCs w:val="14"/>
         </w:rPr>
-        <w:t xml:space="preserve">Décrire la stratégie globale de </w:t>
-      </w:r>
-      <w:proofErr w:type="gramStart"/>
-      <w:r>
-        <w:rPr>
-          <w:i/>
-          <w:iCs/>
-          <w:szCs w:val="14"/>
-        </w:rPr>
-        <w:t>test:</w:t>
-      </w:r>
-      <w:proofErr w:type="gramEnd"/>
-      <w:r>
-        <w:rPr>
-          <w:i/>
-          <w:iCs/>
-          <w:szCs w:val="14"/>
-        </w:rPr>
-        <w:t xml:space="preserve"> </w:t>
+        <w:t xml:space="preserve">Décrire la stratégie globale de test: </w:t>
       </w:r>
     </w:p>
     <w:p>
@@ -4333,7 +3985,6 @@
           <w:szCs w:val="14"/>
         </w:rPr>
       </w:pPr>
-      <w:proofErr w:type="gramStart"/>
       <w:r>
         <w:rPr>
           <w:i/>
@@ -4348,16 +3999,7 @@
           <w:iCs/>
           <w:szCs w:val="14"/>
         </w:rPr>
-        <w:t>ypes</w:t>
-      </w:r>
-      <w:proofErr w:type="gramEnd"/>
-      <w:r>
-        <w:rPr>
-          <w:i/>
-          <w:iCs/>
-          <w:szCs w:val="14"/>
-        </w:rPr>
-        <w:t xml:space="preserve"> de des tests et ordre dans lequel ils seront effectués.</w:t>
+        <w:t>ypes de des tests et ordre dans lequel ils seront effectués.</w:t>
       </w:r>
     </w:p>
     <w:p>
@@ -4377,7 +4019,6 @@
           <w:szCs w:val="14"/>
         </w:rPr>
       </w:pPr>
-      <w:proofErr w:type="gramStart"/>
       <w:r>
         <w:rPr>
           <w:i/>
@@ -4392,16 +4033,7 @@
           <w:iCs/>
           <w:szCs w:val="14"/>
         </w:rPr>
-        <w:t>es</w:t>
-      </w:r>
-      <w:proofErr w:type="gramEnd"/>
-      <w:r>
-        <w:rPr>
-          <w:i/>
-          <w:iCs/>
-          <w:szCs w:val="14"/>
-        </w:rPr>
-        <w:t xml:space="preserve"> moyens à mettre en œuvre</w:t>
+        <w:t>es moyens à mettre en œuvre</w:t>
       </w:r>
       <w:r>
         <w:rPr>
@@ -4429,7 +4061,6 @@
           <w:szCs w:val="14"/>
         </w:rPr>
       </w:pPr>
-      <w:proofErr w:type="gramStart"/>
       <w:r>
         <w:rPr>
           <w:i/>
@@ -4444,16 +4075,7 @@
           <w:iCs/>
           <w:szCs w:val="14"/>
         </w:rPr>
-        <w:t>ouverture</w:t>
-      </w:r>
-      <w:proofErr w:type="gramEnd"/>
-      <w:r>
-        <w:rPr>
-          <w:i/>
-          <w:iCs/>
-          <w:szCs w:val="14"/>
-        </w:rPr>
-        <w:t xml:space="preserve"> des tests (tests exhaustifs ou non, si non, pourquoi ?)</w:t>
+        <w:t>ouverture des tests (tests exhaustifs ou non, si non, pourquoi ?)</w:t>
       </w:r>
       <w:r>
         <w:rPr>
@@ -4481,7 +4103,6 @@
           <w:szCs w:val="14"/>
         </w:rPr>
       </w:pPr>
-      <w:proofErr w:type="gramStart"/>
       <w:r>
         <w:rPr>
           <w:i/>
@@ -4496,16 +4117,7 @@
           <w:iCs/>
           <w:szCs w:val="14"/>
         </w:rPr>
-        <w:t>onnées</w:t>
-      </w:r>
-      <w:proofErr w:type="gramEnd"/>
-      <w:r>
-        <w:rPr>
-          <w:i/>
-          <w:iCs/>
-          <w:szCs w:val="14"/>
-        </w:rPr>
-        <w:t xml:space="preserve"> de test à prévoir (données réelles ?)</w:t>
+        <w:t>onnées de test à prévoir (données réelles ?)</w:t>
       </w:r>
       <w:r>
         <w:rPr>
@@ -4533,23 +4145,13 @@
           <w:szCs w:val="14"/>
         </w:rPr>
       </w:pPr>
-      <w:proofErr w:type="gramStart"/>
-      <w:r>
-        <w:rPr>
-          <w:i/>
-          <w:iCs/>
-          <w:szCs w:val="14"/>
-        </w:rPr>
-        <w:t>les</w:t>
-      </w:r>
-      <w:proofErr w:type="gramEnd"/>
-      <w:r>
-        <w:rPr>
-          <w:i/>
-          <w:iCs/>
-          <w:szCs w:val="14"/>
-        </w:rPr>
-        <w:t xml:space="preserve"> testeurs extérieurs éventuels.</w:t>
+      <w:r>
+        <w:rPr>
+          <w:i/>
+          <w:iCs/>
+          <w:szCs w:val="14"/>
+        </w:rPr>
+        <w:t>les testeurs extérieurs éventuels.</w:t>
       </w:r>
     </w:p>
     <w:p>
@@ -4636,23 +4238,13 @@
           <w:sz w:val="24"/>
         </w:rPr>
       </w:pPr>
-      <w:proofErr w:type="gramStart"/>
       <w:r>
         <w:rPr>
           <w:rFonts w:ascii="Arial" w:hAnsi="Arial" w:cs="Arial"/>
           <w:i/>
           <w:sz w:val="24"/>
         </w:rPr>
-        <w:t>risques</w:t>
-      </w:r>
-      <w:proofErr w:type="gramEnd"/>
-      <w:r>
-        <w:rPr>
-          <w:rFonts w:ascii="Arial" w:hAnsi="Arial" w:cs="Arial"/>
-          <w:i/>
-          <w:sz w:val="24"/>
-        </w:rPr>
-        <w:t xml:space="preserve"> techniques (complexité, manque de compétences, …)</w:t>
+        <w:t>risques techniques (complexité, manque de compétences, …)</w:t>
       </w:r>
       <w:r>
         <w:rPr>
@@ -4698,25 +4290,7 @@
           <w:i/>
           <w:sz w:val="24"/>
         </w:rPr>
-        <w:t xml:space="preserve">Décrire aussi quelles solutions </w:t>
-      </w:r>
-      <w:proofErr w:type="gramStart"/>
-      <w:r>
-        <w:rPr>
-          <w:rFonts w:ascii="Arial" w:hAnsi="Arial" w:cs="Arial"/>
-          <w:i/>
-          <w:sz w:val="24"/>
-        </w:rPr>
-        <w:t>ont</w:t>
-      </w:r>
-      <w:proofErr w:type="gramEnd"/>
-      <w:r>
-        <w:rPr>
-          <w:rFonts w:ascii="Arial" w:hAnsi="Arial" w:cs="Arial"/>
-          <w:i/>
-          <w:sz w:val="24"/>
-        </w:rPr>
-        <w:t xml:space="preserve"> été appliquées pour réduire les risques (priorités, formation, actions, …)</w:t>
+        <w:t>Décrire aussi quelles solutions ont été appliquées pour réduire les risques (priorités, formation, actions, …)</w:t>
       </w:r>
       <w:r>
         <w:rPr>
@@ -4824,7 +4398,6 @@
           <w:lang w:eastAsia="fr-FR"/>
         </w:rPr>
       </w:pPr>
-      <w:proofErr w:type="gramStart"/>
       <w:r>
         <w:rPr>
           <w:rFonts w:ascii="Arial" w:hAnsi="Arial"/>
@@ -4835,19 +4408,7 @@
           <w:lang w:eastAsia="fr-FR"/>
         </w:rPr>
         <w:lastRenderedPageBreak/>
-        <w:t>planning</w:t>
-      </w:r>
-      <w:proofErr w:type="gramEnd"/>
-      <w:r>
-        <w:rPr>
-          <w:rFonts w:ascii="Arial" w:hAnsi="Arial"/>
-          <w:i/>
-          <w:iCs/>
-          <w:sz w:val="24"/>
-          <w:szCs w:val="14"/>
-          <w:lang w:eastAsia="fr-FR"/>
-        </w:rPr>
-        <w:t xml:space="preserve"> indiquant les dates de début et de fin du projet ainsi que le découpage connu des diverses phases. </w:t>
+        <w:t xml:space="preserve">planning indiquant les dates de début et de fin du projet ainsi que le découpage connu des diverses phases. </w:t>
       </w:r>
     </w:p>
     <w:p>
@@ -4866,7 +4427,6 @@
           <w:lang w:eastAsia="fr-FR"/>
         </w:rPr>
       </w:pPr>
-      <w:proofErr w:type="gramStart"/>
       <w:r>
         <w:rPr>
           <w:rFonts w:ascii="Arial" w:hAnsi="Arial"/>
@@ -4876,19 +4436,7 @@
           <w:szCs w:val="14"/>
           <w:lang w:eastAsia="fr-FR"/>
         </w:rPr>
-        <w:t>partage</w:t>
-      </w:r>
-      <w:proofErr w:type="gramEnd"/>
-      <w:r>
-        <w:rPr>
-          <w:rFonts w:ascii="Arial" w:hAnsi="Arial"/>
-          <w:i/>
-          <w:iCs/>
-          <w:sz w:val="24"/>
-          <w:szCs w:val="14"/>
-          <w:lang w:eastAsia="fr-FR"/>
-        </w:rPr>
-        <w:t xml:space="preserve"> des tâches en cas de travail à plusieurs.</w:t>
+        <w:t>partage des tâches en cas de travail à plusieurs.</w:t>
       </w:r>
     </w:p>
     <w:p>
@@ -5036,18 +4584,8 @@
           <w:i/>
           <w:sz w:val="24"/>
         </w:rPr>
-        <w:t xml:space="preserve">Fournir tous les document de </w:t>
-      </w:r>
-      <w:proofErr w:type="gramStart"/>
-      <w:r>
-        <w:rPr>
-          <w:rFonts w:ascii="Arial" w:hAnsi="Arial" w:cs="Arial"/>
-          <w:i/>
-          <w:sz w:val="24"/>
-        </w:rPr>
-        <w:t>conception:</w:t>
-      </w:r>
-      <w:proofErr w:type="gramEnd"/>
+        <w:t>Fournir tous les document de conception:</w:t>
+      </w:r>
     </w:p>
     <w:p>
       <w:pPr>
@@ -5077,23 +4615,13 @@
           <w:sz w:val="24"/>
         </w:rPr>
       </w:pPr>
-      <w:proofErr w:type="gramStart"/>
       <w:r>
         <w:rPr>
           <w:rFonts w:ascii="Arial" w:hAnsi="Arial" w:cs="Arial"/>
           <w:i/>
           <w:sz w:val="24"/>
         </w:rPr>
-        <w:t>le</w:t>
-      </w:r>
-      <w:proofErr w:type="gramEnd"/>
-      <w:r>
-        <w:rPr>
-          <w:rFonts w:ascii="Arial" w:hAnsi="Arial" w:cs="Arial"/>
-          <w:i/>
-          <w:sz w:val="24"/>
-        </w:rPr>
-        <w:t xml:space="preserve"> choix du matériel HW</w:t>
+        <w:t>le choix du matériel HW</w:t>
       </w:r>
     </w:p>
     <w:p>
@@ -5109,23 +4637,13 @@
           <w:sz w:val="24"/>
         </w:rPr>
       </w:pPr>
-      <w:proofErr w:type="gramStart"/>
       <w:r>
         <w:rPr>
           <w:rFonts w:ascii="Arial" w:hAnsi="Arial" w:cs="Arial"/>
           <w:i/>
           <w:sz w:val="24"/>
         </w:rPr>
-        <w:t>le</w:t>
-      </w:r>
-      <w:proofErr w:type="gramEnd"/>
-      <w:r>
-        <w:rPr>
-          <w:rFonts w:ascii="Arial" w:hAnsi="Arial" w:cs="Arial"/>
-          <w:i/>
-          <w:sz w:val="24"/>
-        </w:rPr>
-        <w:t xml:space="preserve"> choix des systèmes d'exploitation pour la réalisation </w:t>
+        <w:t xml:space="preserve">le choix des systèmes d'exploitation pour la réalisation </w:t>
       </w:r>
       <w:r>
         <w:rPr>
@@ -5158,23 +4676,13 @@
           <w:sz w:val="24"/>
         </w:rPr>
       </w:pPr>
-      <w:proofErr w:type="gramStart"/>
       <w:r>
         <w:rPr>
           <w:rFonts w:ascii="Arial" w:hAnsi="Arial" w:cs="Arial"/>
           <w:i/>
           <w:sz w:val="24"/>
         </w:rPr>
-        <w:t>le</w:t>
-      </w:r>
-      <w:proofErr w:type="gramEnd"/>
-      <w:r>
-        <w:rPr>
-          <w:rFonts w:ascii="Arial" w:hAnsi="Arial" w:cs="Arial"/>
-          <w:i/>
-          <w:sz w:val="24"/>
-        </w:rPr>
-        <w:t xml:space="preserve"> choix des outils logiciels pour la réalisation </w:t>
+        <w:t xml:space="preserve">le choix des outils logiciels pour la réalisation </w:t>
       </w:r>
       <w:r>
         <w:rPr>
@@ -5207,23 +4715,13 @@
           <w:sz w:val="24"/>
         </w:rPr>
       </w:pPr>
-      <w:proofErr w:type="gramStart"/>
       <w:r>
         <w:rPr>
           <w:rFonts w:ascii="Arial" w:hAnsi="Arial" w:cs="Arial"/>
           <w:i/>
           <w:sz w:val="24"/>
         </w:rPr>
-        <w:t>site</w:t>
-      </w:r>
-      <w:proofErr w:type="gramEnd"/>
-      <w:r>
-        <w:rPr>
-          <w:rFonts w:ascii="Arial" w:hAnsi="Arial" w:cs="Arial"/>
-          <w:i/>
-          <w:sz w:val="24"/>
-        </w:rPr>
-        <w:t xml:space="preserve"> web: </w:t>
+        <w:t xml:space="preserve">site web: </w:t>
       </w:r>
       <w:r>
         <w:rPr>
@@ -5247,23 +4745,13 @@
           <w:sz w:val="24"/>
         </w:rPr>
       </w:pPr>
-      <w:proofErr w:type="gramStart"/>
       <w:r>
         <w:rPr>
           <w:rFonts w:ascii="Arial" w:hAnsi="Arial" w:cs="Arial"/>
           <w:i/>
           <w:sz w:val="24"/>
         </w:rPr>
-        <w:t>bases</w:t>
-      </w:r>
-      <w:proofErr w:type="gramEnd"/>
-      <w:r>
-        <w:rPr>
-          <w:rFonts w:ascii="Arial" w:hAnsi="Arial" w:cs="Arial"/>
-          <w:i/>
-          <w:sz w:val="24"/>
-        </w:rPr>
-        <w:t xml:space="preserve"> de données: décrire le modèle relationnel, le contenu détaillé des tables (caractéristiques de chaque champs) et les requêtes.</w:t>
+        <w:t>bases de données: décrire le modèle relationnel, le contenu détaillé des tables (caractéristiques de chaque champs) et les requêtes.</w:t>
       </w:r>
     </w:p>
     <w:p>
@@ -5279,23 +4767,21 @@
           <w:sz w:val="24"/>
         </w:rPr>
       </w:pPr>
-      <w:proofErr w:type="gramStart"/>
       <w:r>
         <w:rPr>
           <w:rFonts w:ascii="Arial" w:hAnsi="Arial" w:cs="Arial"/>
           <w:i/>
           <w:sz w:val="24"/>
         </w:rPr>
-        <w:t>programmation</w:t>
-      </w:r>
-      <w:proofErr w:type="gramEnd"/>
+        <w:t>programmation et scripts: organigramme, architecture du programme, découpage modulaire, entrées-sorties des modules, pseudo-code</w:t>
+      </w:r>
       <w:r>
         <w:rPr>
           <w:rFonts w:ascii="Arial" w:hAnsi="Arial" w:cs="Arial"/>
           <w:i/>
           <w:sz w:val="24"/>
         </w:rPr>
-        <w:t xml:space="preserve"> et scripts: organigramme, architecture du programme, découpage modulaire, entrées-sorties des modules, pseudo-code</w:t>
+        <w:t xml:space="preserve"> </w:t>
       </w:r>
       <w:r>
         <w:rPr>
@@ -5303,6 +4789,14 @@
           <w:i/>
           <w:sz w:val="24"/>
         </w:rPr>
+        <w:t>/</w:t>
+      </w:r>
+      <w:r>
+        <w:rPr>
+          <w:rFonts w:ascii="Arial" w:hAnsi="Arial" w:cs="Arial"/>
+          <w:i/>
+          <w:sz w:val="24"/>
+        </w:rPr>
         <w:t xml:space="preserve"> </w:t>
       </w:r>
       <w:r>
@@ -5311,33 +4805,7 @@
           <w:i/>
           <w:sz w:val="24"/>
         </w:rPr>
-        <w:t>/</w:t>
-      </w:r>
-      <w:r>
-        <w:rPr>
-          <w:rFonts w:ascii="Arial" w:hAnsi="Arial" w:cs="Arial"/>
-          <w:i/>
-          <w:sz w:val="24"/>
-        </w:rPr>
-        <w:t xml:space="preserve"> </w:t>
-      </w:r>
-      <w:proofErr w:type="spellStart"/>
-      <w:r>
-        <w:rPr>
-          <w:rFonts w:ascii="Arial" w:hAnsi="Arial" w:cs="Arial"/>
-          <w:i/>
-          <w:sz w:val="24"/>
-        </w:rPr>
-        <w:t>structogramme</w:t>
-      </w:r>
-      <w:proofErr w:type="spellEnd"/>
-      <w:r>
-        <w:rPr>
-          <w:rFonts w:ascii="Arial" w:hAnsi="Arial" w:cs="Arial"/>
-          <w:i/>
-          <w:sz w:val="24"/>
-        </w:rPr>
-        <w:t>…</w:t>
+        <w:t>structogramme…</w:t>
       </w:r>
     </w:p>
     <w:p>
@@ -6398,21 +5866,7 @@
           <w:rPr>
             <w:rStyle w:val="Lienhypertexte"/>
           </w:rPr>
-          <w:t>.</w:t>
-        </w:r>
-        <w:proofErr w:type="spellStart"/>
-        <w:r>
-          <w:rPr>
-            <w:rStyle w:val="Lienhypertexte"/>
-          </w:rPr>
-          <w:t>gitignore</w:t>
-        </w:r>
-        <w:proofErr w:type="spellEnd"/>
-        <w:r>
-          <w:rPr>
-            <w:rStyle w:val="Lienhypertexte"/>
-          </w:rPr>
-          <w:t xml:space="preserve"> File – How to Ignore Files and Folders in Git</w:t>
+          <w:t>.gitignore File – How to Ignore Files and Folders in Git</w:t>
         </w:r>
       </w:hyperlink>
       <w:r>
@@ -6423,13 +5877,8 @@
       <w:pPr>
         <w:ind w:left="426"/>
       </w:pPr>
-      <w:proofErr w:type="spellStart"/>
-      <w:r>
-        <w:t>Youtube</w:t>
-      </w:r>
-      <w:proofErr w:type="spellEnd"/>
-      <w:r>
-        <w:t xml:space="preserve">, </w:t>
+      <w:r>
+        <w:t xml:space="preserve">Youtube, </w:t>
       </w:r>
       <w:hyperlink r:id="rId22" w:history="1">
         <w:r>
@@ -6821,7 +6270,6 @@
           <w:lang w:val="en-US" w:eastAsia="fr-CH"/>
         </w:rPr>
       </w:pPr>
-      <w:proofErr w:type="spellStart"/>
       <w:r>
         <w:rPr>
           <w:rFonts w:ascii="Cascadia Mono" w:hAnsi="Cascadia Mono" w:cs="Cascadia Mono"/>
@@ -6830,9 +6278,18 @@
           <w:szCs w:val="19"/>
           <w:lang w:val="en-US" w:eastAsia="fr-CH"/>
         </w:rPr>
-        <w:t>Application.Run</w:t>
-      </w:r>
-      <w:proofErr w:type="spellEnd"/>
+        <w:t>Application.Run(</w:t>
+      </w:r>
+      <w:r>
+        <w:rPr>
+          <w:rFonts w:ascii="Cascadia Mono" w:hAnsi="Cascadia Mono" w:cs="Cascadia Mono"/>
+          <w:color w:val="0000FF"/>
+          <w:sz w:val="19"/>
+          <w:szCs w:val="19"/>
+          <w:lang w:val="en-US" w:eastAsia="fr-CH"/>
+        </w:rPr>
+        <w:t>new</w:t>
+      </w:r>
       <w:r>
         <w:rPr>
           <w:rFonts w:ascii="Cascadia Mono" w:hAnsi="Cascadia Mono" w:cs="Cascadia Mono"/>
@@ -6841,203 +6298,7 @@
           <w:szCs w:val="19"/>
           <w:lang w:val="en-US" w:eastAsia="fr-CH"/>
         </w:rPr>
-        <w:t>(</w:t>
-      </w:r>
-      <w:r>
-        <w:rPr>
-          <w:rFonts w:ascii="Cascadia Mono" w:hAnsi="Cascadia Mono" w:cs="Cascadia Mono"/>
-          <w:color w:val="0000FF"/>
-          <w:sz w:val="19"/>
-          <w:szCs w:val="19"/>
-          <w:lang w:val="en-US" w:eastAsia="fr-CH"/>
-        </w:rPr>
-        <w:t>new</w:t>
-      </w:r>
-      <w:r>
-        <w:rPr>
-          <w:rFonts w:ascii="Cascadia Mono" w:hAnsi="Cascadia Mono" w:cs="Cascadia Mono"/>
-          <w:color w:val="000000"/>
-          <w:sz w:val="19"/>
-          <w:szCs w:val="19"/>
-          <w:lang w:val="en-US" w:eastAsia="fr-CH"/>
-        </w:rPr>
-        <w:t xml:space="preserve"> </w:t>
-      </w:r>
-      <w:proofErr w:type="spellStart"/>
-      <w:r>
-        <w:rPr>
-          <w:rFonts w:ascii="Cascadia Mono" w:hAnsi="Cascadia Mono" w:cs="Cascadia Mono"/>
-          <w:color w:val="000000"/>
-          <w:sz w:val="19"/>
-          <w:szCs w:val="19"/>
-          <w:lang w:val="en-US" w:eastAsia="fr-CH"/>
-        </w:rPr>
-        <w:t>HomePage</w:t>
-      </w:r>
-      <w:proofErr w:type="spellEnd"/>
-      <w:r>
-        <w:rPr>
-          <w:rFonts w:ascii="Cascadia Mono" w:hAnsi="Cascadia Mono" w:cs="Cascadia Mono"/>
-          <w:color w:val="000000"/>
-          <w:sz w:val="19"/>
-          <w:szCs w:val="19"/>
-          <w:lang w:val="en-US" w:eastAsia="fr-CH"/>
-        </w:rPr>
-        <w:t>(</w:t>
-      </w:r>
-      <w:proofErr w:type="spellStart"/>
-      <w:r>
-        <w:rPr>
-          <w:rFonts w:ascii="Cascadia Mono" w:hAnsi="Cascadia Mono" w:cs="Cascadia Mono"/>
-          <w:color w:val="000000"/>
-          <w:sz w:val="19"/>
-          <w:szCs w:val="19"/>
-          <w:lang w:val="en-US" w:eastAsia="fr-CH"/>
-        </w:rPr>
-        <w:t>Usercreation</w:t>
-      </w:r>
-      <w:proofErr w:type="spellEnd"/>
-      <w:r>
-        <w:rPr>
-          <w:rFonts w:ascii="Cascadia Mono" w:hAnsi="Cascadia Mono" w:cs="Cascadia Mono"/>
-          <w:color w:val="000000"/>
-          <w:sz w:val="19"/>
-          <w:szCs w:val="19"/>
-          <w:lang w:val="en-US" w:eastAsia="fr-CH"/>
-        </w:rPr>
-        <w:t xml:space="preserve">, </w:t>
-      </w:r>
-      <w:proofErr w:type="spellStart"/>
-      <w:r>
-        <w:rPr>
-          <w:rFonts w:ascii="Cascadia Mono" w:hAnsi="Cascadia Mono" w:cs="Cascadia Mono"/>
-          <w:color w:val="000000"/>
-          <w:sz w:val="19"/>
-          <w:szCs w:val="19"/>
-          <w:lang w:val="en-US" w:eastAsia="fr-CH"/>
-        </w:rPr>
-        <w:t>TasksTodoPage</w:t>
-      </w:r>
-      <w:proofErr w:type="spellEnd"/>
-      <w:r>
-        <w:rPr>
-          <w:rFonts w:ascii="Cascadia Mono" w:hAnsi="Cascadia Mono" w:cs="Cascadia Mono"/>
-          <w:color w:val="000000"/>
-          <w:sz w:val="19"/>
-          <w:szCs w:val="19"/>
-          <w:lang w:val="en-US" w:eastAsia="fr-CH"/>
-        </w:rPr>
-        <w:t xml:space="preserve"> </w:t>
-      </w:r>
-      <w:proofErr w:type="spellStart"/>
-      <w:r>
-        <w:rPr>
-          <w:rFonts w:ascii="Cascadia Mono" w:hAnsi="Cascadia Mono" w:cs="Cascadia Mono"/>
-          <w:color w:val="000000"/>
-          <w:sz w:val="19"/>
-          <w:szCs w:val="19"/>
-          <w:lang w:val="en-US" w:eastAsia="fr-CH"/>
-        </w:rPr>
-        <w:t>tasksTodo</w:t>
-      </w:r>
-      <w:proofErr w:type="spellEnd"/>
-      <w:r>
-        <w:rPr>
-          <w:rFonts w:ascii="Cascadia Mono" w:hAnsi="Cascadia Mono" w:cs="Cascadia Mono"/>
-          <w:color w:val="000000"/>
-          <w:sz w:val="19"/>
-          <w:szCs w:val="19"/>
-          <w:lang w:val="en-US" w:eastAsia="fr-CH"/>
-        </w:rPr>
-        <w:t xml:space="preserve">, </w:t>
-      </w:r>
-      <w:proofErr w:type="spellStart"/>
-      <w:r>
-        <w:rPr>
-          <w:rFonts w:ascii="Cascadia Mono" w:hAnsi="Cascadia Mono" w:cs="Cascadia Mono"/>
-          <w:color w:val="000000"/>
-          <w:sz w:val="19"/>
-          <w:szCs w:val="19"/>
-          <w:lang w:val="en-US" w:eastAsia="fr-CH"/>
-        </w:rPr>
-        <w:t>AddTaskPage</w:t>
-      </w:r>
-      <w:proofErr w:type="spellEnd"/>
-      <w:r>
-        <w:rPr>
-          <w:rFonts w:ascii="Cascadia Mono" w:hAnsi="Cascadia Mono" w:cs="Cascadia Mono"/>
-          <w:color w:val="000000"/>
-          <w:sz w:val="19"/>
-          <w:szCs w:val="19"/>
-          <w:lang w:val="en-US" w:eastAsia="fr-CH"/>
-        </w:rPr>
-        <w:t xml:space="preserve"> </w:t>
-      </w:r>
-      <w:proofErr w:type="spellStart"/>
-      <w:r>
-        <w:rPr>
-          <w:rFonts w:ascii="Cascadia Mono" w:hAnsi="Cascadia Mono" w:cs="Cascadia Mono"/>
-          <w:color w:val="000000"/>
-          <w:sz w:val="19"/>
-          <w:szCs w:val="19"/>
-          <w:lang w:val="en-US" w:eastAsia="fr-CH"/>
-        </w:rPr>
-        <w:t>addTask</w:t>
-      </w:r>
-      <w:proofErr w:type="spellEnd"/>
-      <w:r>
-        <w:rPr>
-          <w:rFonts w:ascii="Cascadia Mono" w:hAnsi="Cascadia Mono" w:cs="Cascadia Mono"/>
-          <w:color w:val="000000"/>
-          <w:sz w:val="19"/>
-          <w:szCs w:val="19"/>
-          <w:lang w:val="en-US" w:eastAsia="fr-CH"/>
-        </w:rPr>
-        <w:t xml:space="preserve">, </w:t>
-      </w:r>
-      <w:proofErr w:type="spellStart"/>
-      <w:r>
-        <w:rPr>
-          <w:rFonts w:ascii="Cascadia Mono" w:hAnsi="Cascadia Mono" w:cs="Cascadia Mono"/>
-          <w:color w:val="000000"/>
-          <w:sz w:val="19"/>
-          <w:szCs w:val="19"/>
-          <w:lang w:val="en-US" w:eastAsia="fr-CH"/>
-        </w:rPr>
-        <w:t>TasksDonePage</w:t>
-      </w:r>
-      <w:proofErr w:type="spellEnd"/>
-      <w:r>
-        <w:rPr>
-          <w:rFonts w:ascii="Cascadia Mono" w:hAnsi="Cascadia Mono" w:cs="Cascadia Mono"/>
-          <w:color w:val="000000"/>
-          <w:sz w:val="19"/>
-          <w:szCs w:val="19"/>
-          <w:lang w:val="en-US" w:eastAsia="fr-CH"/>
-        </w:rPr>
-        <w:t xml:space="preserve"> </w:t>
-      </w:r>
-      <w:proofErr w:type="spellStart"/>
-      <w:r>
-        <w:rPr>
-          <w:rFonts w:ascii="Cascadia Mono" w:hAnsi="Cascadia Mono" w:cs="Cascadia Mono"/>
-          <w:color w:val="000000"/>
-          <w:sz w:val="19"/>
-          <w:szCs w:val="19"/>
-          <w:lang w:val="en-US" w:eastAsia="fr-CH"/>
-        </w:rPr>
-        <w:t>tasksDone</w:t>
-      </w:r>
-      <w:proofErr w:type="spellEnd"/>
-      <w:r>
-        <w:rPr>
-          <w:rFonts w:ascii="Cascadia Mono" w:hAnsi="Cascadia Mono" w:cs="Cascadia Mono"/>
-          <w:color w:val="000000"/>
-          <w:sz w:val="19"/>
-          <w:szCs w:val="19"/>
-          <w:lang w:val="en-US" w:eastAsia="fr-CH"/>
-        </w:rPr>
-        <w:t>));</w:t>
+        <w:t xml:space="preserve"> HomePage(Usercreation, TasksTodoPage tasksTodo, AddTaskPage addTask, TasksDonePage tasksDone));</w:t>
       </w:r>
     </w:p>
     <w:p>
@@ -7478,15 +6739,26 @@
           <w:lang w:val="fr-CH" w:eastAsia="fr-CH"/>
         </w:rPr>
       </w:pPr>
+    </w:p>
+    <w:p>
+      <w:pPr>
+        <w:rPr>
+          <w:rFonts w:ascii="Cascadia Mono" w:hAnsi="Cascadia Mono" w:cs="Cascadia Mono"/>
+          <w:color w:val="000000"/>
+          <w:sz w:val="19"/>
+          <w:szCs w:val="19"/>
+          <w:lang w:val="fr-CH" w:eastAsia="fr-CH"/>
+        </w:rPr>
+      </w:pPr>
       <w:r>
         <w:rPr>
           <w:noProof/>
         </w:rPr>
         <w:lastRenderedPageBreak/>
         <w:drawing>
-          <wp:inline distT="0" distB="0" distL="0" distR="0" wp14:anchorId="070F0F0B" wp14:editId="49466451">
-            <wp:extent cx="5759450" cy="948055"/>
-            <wp:effectExtent l="0" t="0" r="0" b="4445"/>
+          <wp:inline distT="0" distB="0" distL="0" distR="0" wp14:anchorId="462A44A9" wp14:editId="497038A6">
+            <wp:extent cx="5759450" cy="3517900"/>
+            <wp:effectExtent l="0" t="0" r="0" b="6350"/>
             <wp:docPr id="23" name="Image 23"/>
             <wp:cNvGraphicFramePr>
               <a:graphicFrameLocks xmlns:a="http://schemas.openxmlformats.org/drawingml/2006/main" noChangeAspect="1"/>
@@ -7507,7 +6779,7 @@
                   <pic:spPr>
                     <a:xfrm>
                       <a:off x="0" y="0"/>
-                      <a:ext cx="5759450" cy="948055"/>
+                      <a:ext cx="5759450" cy="3517900"/>
                     </a:xfrm>
                     <a:prstGeom prst="rect">
                       <a:avLst/>
@@ -7619,7 +6891,6 @@
           <w:lang w:val="en-US" w:eastAsia="fr-CH"/>
         </w:rPr>
       </w:pPr>
-      <w:proofErr w:type="spellStart"/>
       <w:r>
         <w:rPr>
           <w:rFonts w:ascii="Cascadia Mono" w:hAnsi="Cascadia Mono" w:cs="Cascadia Mono"/>
@@ -7628,9 +6899,18 @@
           <w:szCs w:val="19"/>
           <w:lang w:val="en-US" w:eastAsia="fr-CH"/>
         </w:rPr>
-        <w:t>UserCreationPage</w:t>
-      </w:r>
-      <w:proofErr w:type="spellEnd"/>
+        <w:t xml:space="preserve">UserCreationPage userCreation = </w:t>
+      </w:r>
+      <w:r>
+        <w:rPr>
+          <w:rFonts w:ascii="Cascadia Mono" w:hAnsi="Cascadia Mono" w:cs="Cascadia Mono"/>
+          <w:color w:val="0000FF"/>
+          <w:sz w:val="19"/>
+          <w:szCs w:val="19"/>
+          <w:lang w:val="en-US" w:eastAsia="fr-CH"/>
+        </w:rPr>
+        <w:t>new</w:t>
+      </w:r>
       <w:r>
         <w:rPr>
           <w:rFonts w:ascii="Cascadia Mono" w:hAnsi="Cascadia Mono" w:cs="Cascadia Mono"/>
@@ -7639,10 +6919,15 @@
           <w:szCs w:val="19"/>
           <w:lang w:val="en-US" w:eastAsia="fr-CH"/>
         </w:rPr>
-        <w:t xml:space="preserve"> </w:t>
-      </w:r>
-      <w:proofErr w:type="spellStart"/>
-      <w:r>
+        <w:t xml:space="preserve"> UserCreationPage();</w:t>
+      </w:r>
+    </w:p>
+    <w:p>
+      <w:pPr>
+        <w:autoSpaceDE w:val="0"/>
+        <w:autoSpaceDN w:val="0"/>
+        <w:adjustRightInd w:val="0"/>
+        <w:ind w:left="708"/>
         <w:rPr>
           <w:rFonts w:ascii="Cascadia Mono" w:hAnsi="Cascadia Mono" w:cs="Cascadia Mono"/>
           <w:color w:val="000000"/>
@@ -7650,9 +6935,7 @@
           <w:szCs w:val="19"/>
           <w:lang w:val="en-US" w:eastAsia="fr-CH"/>
         </w:rPr>
-        <w:t>userCreation</w:t>
-      </w:r>
-      <w:proofErr w:type="spellEnd"/>
+      </w:pPr>
       <w:r>
         <w:rPr>
           <w:rFonts w:ascii="Cascadia Mono" w:hAnsi="Cascadia Mono" w:cs="Cascadia Mono"/>
@@ -7661,7 +6944,7 @@
           <w:szCs w:val="19"/>
           <w:lang w:val="en-US" w:eastAsia="fr-CH"/>
         </w:rPr>
-        <w:t xml:space="preserve"> = </w:t>
+        <w:t xml:space="preserve">TasksTodoPage tasksTodo = </w:t>
       </w:r>
       <w:r>
         <w:rPr>
@@ -7681,10 +6964,15 @@
           <w:szCs w:val="19"/>
           <w:lang w:val="en-US" w:eastAsia="fr-CH"/>
         </w:rPr>
-        <w:t xml:space="preserve"> </w:t>
-      </w:r>
-      <w:proofErr w:type="spellStart"/>
-      <w:r>
+        <w:t xml:space="preserve"> TasksTodoPage();</w:t>
+      </w:r>
+    </w:p>
+    <w:p>
+      <w:pPr>
+        <w:autoSpaceDE w:val="0"/>
+        <w:autoSpaceDN w:val="0"/>
+        <w:adjustRightInd w:val="0"/>
+        <w:ind w:left="708"/>
         <w:rPr>
           <w:rFonts w:ascii="Cascadia Mono" w:hAnsi="Cascadia Mono" w:cs="Cascadia Mono"/>
           <w:color w:val="000000"/>
@@ -7692,9 +6980,7 @@
           <w:szCs w:val="19"/>
           <w:lang w:val="en-US" w:eastAsia="fr-CH"/>
         </w:rPr>
-        <w:t>UserCreationPage</w:t>
-      </w:r>
-      <w:proofErr w:type="spellEnd"/>
+      </w:pPr>
       <w:r>
         <w:rPr>
           <w:rFonts w:ascii="Cascadia Mono" w:hAnsi="Cascadia Mono" w:cs="Cascadia Mono"/>
@@ -7703,15 +6989,19 @@
           <w:szCs w:val="19"/>
           <w:lang w:val="en-US" w:eastAsia="fr-CH"/>
         </w:rPr>
-        <w:t>();</w:t>
-      </w:r>
-    </w:p>
-    <w:p>
-      <w:pPr>
-        <w:autoSpaceDE w:val="0"/>
-        <w:autoSpaceDN w:val="0"/>
-        <w:adjustRightInd w:val="0"/>
-        <w:ind w:left="708"/>
+        <w:t xml:space="preserve">AddTaskPage addTask = </w:t>
+      </w:r>
+      <w:r>
+        <w:rPr>
+          <w:rFonts w:ascii="Cascadia Mono" w:hAnsi="Cascadia Mono" w:cs="Cascadia Mono"/>
+          <w:color w:val="0000FF"/>
+          <w:sz w:val="19"/>
+          <w:szCs w:val="19"/>
+          <w:lang w:val="en-US" w:eastAsia="fr-CH"/>
+        </w:rPr>
+        <w:t>new</w:t>
+      </w:r>
+      <w:r>
         <w:rPr>
           <w:rFonts w:ascii="Cascadia Mono" w:hAnsi="Cascadia Mono" w:cs="Cascadia Mono"/>
           <w:color w:val="000000"/>
@@ -7719,9 +7009,15 @@
           <w:szCs w:val="19"/>
           <w:lang w:val="en-US" w:eastAsia="fr-CH"/>
         </w:rPr>
-      </w:pPr>
-      <w:proofErr w:type="spellStart"/>
-      <w:r>
+        <w:t xml:space="preserve"> AddTaskPage();</w:t>
+      </w:r>
+    </w:p>
+    <w:p>
+      <w:pPr>
+        <w:autoSpaceDE w:val="0"/>
+        <w:autoSpaceDN w:val="0"/>
+        <w:adjustRightInd w:val="0"/>
+        <w:ind w:left="708"/>
         <w:rPr>
           <w:rFonts w:ascii="Cascadia Mono" w:hAnsi="Cascadia Mono" w:cs="Cascadia Mono"/>
           <w:color w:val="000000"/>
@@ -7729,9 +7025,7 @@
           <w:szCs w:val="19"/>
           <w:lang w:val="en-US" w:eastAsia="fr-CH"/>
         </w:rPr>
-        <w:t>TasksTodoPage</w:t>
-      </w:r>
-      <w:proofErr w:type="spellEnd"/>
+      </w:pPr>
       <w:r>
         <w:rPr>
           <w:rFonts w:ascii="Cascadia Mono" w:hAnsi="Cascadia Mono" w:cs="Cascadia Mono"/>
@@ -7740,9 +7034,18 @@
           <w:szCs w:val="19"/>
           <w:lang w:val="en-US" w:eastAsia="fr-CH"/>
         </w:rPr>
-        <w:t xml:space="preserve"> </w:t>
-      </w:r>
-      <w:proofErr w:type="spellStart"/>
+        <w:t xml:space="preserve">TasksDonePage tasksDone = </w:t>
+      </w:r>
+      <w:r>
+        <w:rPr>
+          <w:rFonts w:ascii="Cascadia Mono" w:hAnsi="Cascadia Mono" w:cs="Cascadia Mono"/>
+          <w:color w:val="0000FF"/>
+          <w:sz w:val="19"/>
+          <w:szCs w:val="19"/>
+          <w:lang w:val="en-US" w:eastAsia="fr-CH"/>
+        </w:rPr>
+        <w:t>new</w:t>
+      </w:r>
       <w:r>
         <w:rPr>
           <w:rFonts w:ascii="Cascadia Mono" w:hAnsi="Cascadia Mono" w:cs="Cascadia Mono"/>
@@ -7751,10 +7054,12 @@
           <w:szCs w:val="19"/>
           <w:lang w:val="en-US" w:eastAsia="fr-CH"/>
         </w:rPr>
-        <w:t>tasksTodo</w:t>
-      </w:r>
-      <w:proofErr w:type="spellEnd"/>
-      <w:r>
+        <w:t xml:space="preserve"> TasksDonePage();</w:t>
+      </w:r>
+    </w:p>
+    <w:p>
+      <w:pPr>
+        <w:ind w:left="720"/>
         <w:rPr>
           <w:rFonts w:ascii="Cascadia Mono" w:hAnsi="Cascadia Mono" w:cs="Cascadia Mono"/>
           <w:color w:val="000000"/>
@@ -7762,7 +7067,16 @@
           <w:szCs w:val="19"/>
           <w:lang w:val="en-US" w:eastAsia="fr-CH"/>
         </w:rPr>
-        <w:t xml:space="preserve"> = </w:t>
+      </w:pPr>
+      <w:r>
+        <w:rPr>
+          <w:rFonts w:ascii="Cascadia Mono" w:hAnsi="Cascadia Mono" w:cs="Cascadia Mono"/>
+          <w:color w:val="000000"/>
+          <w:sz w:val="19"/>
+          <w:szCs w:val="19"/>
+          <w:lang w:val="en-US" w:eastAsia="fr-CH"/>
+        </w:rPr>
+        <w:t>Application.Run(</w:t>
       </w:r>
       <w:r>
         <w:rPr>
@@ -7782,395 +7096,7 @@
           <w:szCs w:val="19"/>
           <w:lang w:val="en-US" w:eastAsia="fr-CH"/>
         </w:rPr>
-        <w:t xml:space="preserve"> </w:t>
-      </w:r>
-      <w:proofErr w:type="spellStart"/>
-      <w:r>
-        <w:rPr>
-          <w:rFonts w:ascii="Cascadia Mono" w:hAnsi="Cascadia Mono" w:cs="Cascadia Mono"/>
-          <w:color w:val="000000"/>
-          <w:sz w:val="19"/>
-          <w:szCs w:val="19"/>
-          <w:lang w:val="en-US" w:eastAsia="fr-CH"/>
-        </w:rPr>
-        <w:t>TasksTodoPage</w:t>
-      </w:r>
-      <w:proofErr w:type="spellEnd"/>
-      <w:r>
-        <w:rPr>
-          <w:rFonts w:ascii="Cascadia Mono" w:hAnsi="Cascadia Mono" w:cs="Cascadia Mono"/>
-          <w:color w:val="000000"/>
-          <w:sz w:val="19"/>
-          <w:szCs w:val="19"/>
-          <w:lang w:val="en-US" w:eastAsia="fr-CH"/>
-        </w:rPr>
-        <w:t>();</w:t>
-      </w:r>
-    </w:p>
-    <w:p>
-      <w:pPr>
-        <w:autoSpaceDE w:val="0"/>
-        <w:autoSpaceDN w:val="0"/>
-        <w:adjustRightInd w:val="0"/>
-        <w:ind w:left="708"/>
-        <w:rPr>
-          <w:rFonts w:ascii="Cascadia Mono" w:hAnsi="Cascadia Mono" w:cs="Cascadia Mono"/>
-          <w:color w:val="000000"/>
-          <w:sz w:val="19"/>
-          <w:szCs w:val="19"/>
-          <w:lang w:val="en-US" w:eastAsia="fr-CH"/>
-        </w:rPr>
-      </w:pPr>
-      <w:proofErr w:type="spellStart"/>
-      <w:r>
-        <w:rPr>
-          <w:rFonts w:ascii="Cascadia Mono" w:hAnsi="Cascadia Mono" w:cs="Cascadia Mono"/>
-          <w:color w:val="000000"/>
-          <w:sz w:val="19"/>
-          <w:szCs w:val="19"/>
-          <w:lang w:val="en-US" w:eastAsia="fr-CH"/>
-        </w:rPr>
-        <w:t>AddTaskPage</w:t>
-      </w:r>
-      <w:proofErr w:type="spellEnd"/>
-      <w:r>
-        <w:rPr>
-          <w:rFonts w:ascii="Cascadia Mono" w:hAnsi="Cascadia Mono" w:cs="Cascadia Mono"/>
-          <w:color w:val="000000"/>
-          <w:sz w:val="19"/>
-          <w:szCs w:val="19"/>
-          <w:lang w:val="en-US" w:eastAsia="fr-CH"/>
-        </w:rPr>
-        <w:t xml:space="preserve"> </w:t>
-      </w:r>
-      <w:proofErr w:type="spellStart"/>
-      <w:r>
-        <w:rPr>
-          <w:rFonts w:ascii="Cascadia Mono" w:hAnsi="Cascadia Mono" w:cs="Cascadia Mono"/>
-          <w:color w:val="000000"/>
-          <w:sz w:val="19"/>
-          <w:szCs w:val="19"/>
-          <w:lang w:val="en-US" w:eastAsia="fr-CH"/>
-        </w:rPr>
-        <w:t>addTask</w:t>
-      </w:r>
-      <w:proofErr w:type="spellEnd"/>
-      <w:r>
-        <w:rPr>
-          <w:rFonts w:ascii="Cascadia Mono" w:hAnsi="Cascadia Mono" w:cs="Cascadia Mono"/>
-          <w:color w:val="000000"/>
-          <w:sz w:val="19"/>
-          <w:szCs w:val="19"/>
-          <w:lang w:val="en-US" w:eastAsia="fr-CH"/>
-        </w:rPr>
-        <w:t xml:space="preserve"> = </w:t>
-      </w:r>
-      <w:r>
-        <w:rPr>
-          <w:rFonts w:ascii="Cascadia Mono" w:hAnsi="Cascadia Mono" w:cs="Cascadia Mono"/>
-          <w:color w:val="0000FF"/>
-          <w:sz w:val="19"/>
-          <w:szCs w:val="19"/>
-          <w:lang w:val="en-US" w:eastAsia="fr-CH"/>
-        </w:rPr>
-        <w:t>new</w:t>
-      </w:r>
-      <w:r>
-        <w:rPr>
-          <w:rFonts w:ascii="Cascadia Mono" w:hAnsi="Cascadia Mono" w:cs="Cascadia Mono"/>
-          <w:color w:val="000000"/>
-          <w:sz w:val="19"/>
-          <w:szCs w:val="19"/>
-          <w:lang w:val="en-US" w:eastAsia="fr-CH"/>
-        </w:rPr>
-        <w:t xml:space="preserve"> </w:t>
-      </w:r>
-      <w:proofErr w:type="spellStart"/>
-      <w:r>
-        <w:rPr>
-          <w:rFonts w:ascii="Cascadia Mono" w:hAnsi="Cascadia Mono" w:cs="Cascadia Mono"/>
-          <w:color w:val="000000"/>
-          <w:sz w:val="19"/>
-          <w:szCs w:val="19"/>
-          <w:lang w:val="en-US" w:eastAsia="fr-CH"/>
-        </w:rPr>
-        <w:t>AddTaskPage</w:t>
-      </w:r>
-      <w:proofErr w:type="spellEnd"/>
-      <w:r>
-        <w:rPr>
-          <w:rFonts w:ascii="Cascadia Mono" w:hAnsi="Cascadia Mono" w:cs="Cascadia Mono"/>
-          <w:color w:val="000000"/>
-          <w:sz w:val="19"/>
-          <w:szCs w:val="19"/>
-          <w:lang w:val="en-US" w:eastAsia="fr-CH"/>
-        </w:rPr>
-        <w:t>();</w:t>
-      </w:r>
-    </w:p>
-    <w:p>
-      <w:pPr>
-        <w:autoSpaceDE w:val="0"/>
-        <w:autoSpaceDN w:val="0"/>
-        <w:adjustRightInd w:val="0"/>
-        <w:ind w:left="708"/>
-        <w:rPr>
-          <w:rFonts w:ascii="Cascadia Mono" w:hAnsi="Cascadia Mono" w:cs="Cascadia Mono"/>
-          <w:color w:val="000000"/>
-          <w:sz w:val="19"/>
-          <w:szCs w:val="19"/>
-          <w:lang w:val="en-US" w:eastAsia="fr-CH"/>
-        </w:rPr>
-      </w:pPr>
-      <w:proofErr w:type="spellStart"/>
-      <w:r>
-        <w:rPr>
-          <w:rFonts w:ascii="Cascadia Mono" w:hAnsi="Cascadia Mono" w:cs="Cascadia Mono"/>
-          <w:color w:val="000000"/>
-          <w:sz w:val="19"/>
-          <w:szCs w:val="19"/>
-          <w:lang w:val="en-US" w:eastAsia="fr-CH"/>
-        </w:rPr>
-        <w:t>TasksDonePage</w:t>
-      </w:r>
-      <w:proofErr w:type="spellEnd"/>
-      <w:r>
-        <w:rPr>
-          <w:rFonts w:ascii="Cascadia Mono" w:hAnsi="Cascadia Mono" w:cs="Cascadia Mono"/>
-          <w:color w:val="000000"/>
-          <w:sz w:val="19"/>
-          <w:szCs w:val="19"/>
-          <w:lang w:val="en-US" w:eastAsia="fr-CH"/>
-        </w:rPr>
-        <w:t xml:space="preserve"> </w:t>
-      </w:r>
-      <w:proofErr w:type="spellStart"/>
-      <w:r>
-        <w:rPr>
-          <w:rFonts w:ascii="Cascadia Mono" w:hAnsi="Cascadia Mono" w:cs="Cascadia Mono"/>
-          <w:color w:val="000000"/>
-          <w:sz w:val="19"/>
-          <w:szCs w:val="19"/>
-          <w:lang w:val="en-US" w:eastAsia="fr-CH"/>
-        </w:rPr>
-        <w:t>tasksDone</w:t>
-      </w:r>
-      <w:proofErr w:type="spellEnd"/>
-      <w:r>
-        <w:rPr>
-          <w:rFonts w:ascii="Cascadia Mono" w:hAnsi="Cascadia Mono" w:cs="Cascadia Mono"/>
-          <w:color w:val="000000"/>
-          <w:sz w:val="19"/>
-          <w:szCs w:val="19"/>
-          <w:lang w:val="en-US" w:eastAsia="fr-CH"/>
-        </w:rPr>
-        <w:t xml:space="preserve"> = </w:t>
-      </w:r>
-      <w:r>
-        <w:rPr>
-          <w:rFonts w:ascii="Cascadia Mono" w:hAnsi="Cascadia Mono" w:cs="Cascadia Mono"/>
-          <w:color w:val="0000FF"/>
-          <w:sz w:val="19"/>
-          <w:szCs w:val="19"/>
-          <w:lang w:val="en-US" w:eastAsia="fr-CH"/>
-        </w:rPr>
-        <w:t>new</w:t>
-      </w:r>
-      <w:r>
-        <w:rPr>
-          <w:rFonts w:ascii="Cascadia Mono" w:hAnsi="Cascadia Mono" w:cs="Cascadia Mono"/>
-          <w:color w:val="000000"/>
-          <w:sz w:val="19"/>
-          <w:szCs w:val="19"/>
-          <w:lang w:val="en-US" w:eastAsia="fr-CH"/>
-        </w:rPr>
-        <w:t xml:space="preserve"> </w:t>
-      </w:r>
-      <w:proofErr w:type="spellStart"/>
-      <w:r>
-        <w:rPr>
-          <w:rFonts w:ascii="Cascadia Mono" w:hAnsi="Cascadia Mono" w:cs="Cascadia Mono"/>
-          <w:color w:val="000000"/>
-          <w:sz w:val="19"/>
-          <w:szCs w:val="19"/>
-          <w:lang w:val="en-US" w:eastAsia="fr-CH"/>
-        </w:rPr>
-        <w:t>TasksDonePage</w:t>
-      </w:r>
-      <w:proofErr w:type="spellEnd"/>
-      <w:r>
-        <w:rPr>
-          <w:rFonts w:ascii="Cascadia Mono" w:hAnsi="Cascadia Mono" w:cs="Cascadia Mono"/>
-          <w:color w:val="000000"/>
-          <w:sz w:val="19"/>
-          <w:szCs w:val="19"/>
-          <w:lang w:val="en-US" w:eastAsia="fr-CH"/>
-        </w:rPr>
-        <w:t>();</w:t>
-      </w:r>
-    </w:p>
-    <w:p>
-      <w:pPr>
-        <w:ind w:left="720"/>
-        <w:rPr>
-          <w:rFonts w:ascii="Cascadia Mono" w:hAnsi="Cascadia Mono" w:cs="Cascadia Mono"/>
-          <w:color w:val="000000"/>
-          <w:sz w:val="19"/>
-          <w:szCs w:val="19"/>
-          <w:lang w:val="en-US" w:eastAsia="fr-CH"/>
-        </w:rPr>
-      </w:pPr>
-      <w:proofErr w:type="spellStart"/>
-      <w:r>
-        <w:rPr>
-          <w:rFonts w:ascii="Cascadia Mono" w:hAnsi="Cascadia Mono" w:cs="Cascadia Mono"/>
-          <w:color w:val="000000"/>
-          <w:sz w:val="19"/>
-          <w:szCs w:val="19"/>
-          <w:lang w:val="en-US" w:eastAsia="fr-CH"/>
-        </w:rPr>
-        <w:t>Application.Run</w:t>
-      </w:r>
-      <w:proofErr w:type="spellEnd"/>
-      <w:r>
-        <w:rPr>
-          <w:rFonts w:ascii="Cascadia Mono" w:hAnsi="Cascadia Mono" w:cs="Cascadia Mono"/>
-          <w:color w:val="000000"/>
-          <w:sz w:val="19"/>
-          <w:szCs w:val="19"/>
-          <w:lang w:val="en-US" w:eastAsia="fr-CH"/>
-        </w:rPr>
-        <w:t>(</w:t>
-      </w:r>
-      <w:r>
-        <w:rPr>
-          <w:rFonts w:ascii="Cascadia Mono" w:hAnsi="Cascadia Mono" w:cs="Cascadia Mono"/>
-          <w:color w:val="0000FF"/>
-          <w:sz w:val="19"/>
-          <w:szCs w:val="19"/>
-          <w:lang w:val="en-US" w:eastAsia="fr-CH"/>
-        </w:rPr>
-        <w:t>new</w:t>
-      </w:r>
-      <w:r>
-        <w:rPr>
-          <w:rFonts w:ascii="Cascadia Mono" w:hAnsi="Cascadia Mono" w:cs="Cascadia Mono"/>
-          <w:color w:val="000000"/>
-          <w:sz w:val="19"/>
-          <w:szCs w:val="19"/>
-          <w:lang w:val="en-US" w:eastAsia="fr-CH"/>
-        </w:rPr>
-        <w:t xml:space="preserve"> </w:t>
-      </w:r>
-      <w:proofErr w:type="spellStart"/>
-      <w:r>
-        <w:rPr>
-          <w:rFonts w:ascii="Cascadia Mono" w:hAnsi="Cascadia Mono" w:cs="Cascadia Mono"/>
-          <w:color w:val="000000"/>
-          <w:sz w:val="19"/>
-          <w:szCs w:val="19"/>
-          <w:lang w:val="en-US" w:eastAsia="fr-CH"/>
-        </w:rPr>
-        <w:t>HomePage</w:t>
-      </w:r>
-      <w:proofErr w:type="spellEnd"/>
-      <w:r>
-        <w:rPr>
-          <w:rFonts w:ascii="Cascadia Mono" w:hAnsi="Cascadia Mono" w:cs="Cascadia Mono"/>
-          <w:color w:val="000000"/>
-          <w:sz w:val="19"/>
-          <w:szCs w:val="19"/>
-          <w:lang w:val="en-US" w:eastAsia="fr-CH"/>
-        </w:rPr>
-        <w:t>(</w:t>
-      </w:r>
-      <w:proofErr w:type="spellStart"/>
-      <w:r>
-        <w:rPr>
-          <w:rFonts w:ascii="Cascadia Mono" w:hAnsi="Cascadia Mono" w:cs="Cascadia Mono"/>
-          <w:color w:val="000000"/>
-          <w:sz w:val="19"/>
-          <w:szCs w:val="19"/>
-          <w:lang w:val="en-US" w:eastAsia="fr-CH"/>
-        </w:rPr>
-        <w:t>userCreation</w:t>
-      </w:r>
-      <w:proofErr w:type="spellEnd"/>
-      <w:r>
-        <w:rPr>
-          <w:rFonts w:ascii="Cascadia Mono" w:hAnsi="Cascadia Mono" w:cs="Cascadia Mono"/>
-          <w:color w:val="000000"/>
-          <w:sz w:val="19"/>
-          <w:szCs w:val="19"/>
-          <w:lang w:val="en-US" w:eastAsia="fr-CH"/>
-        </w:rPr>
-        <w:t xml:space="preserve">, </w:t>
-      </w:r>
-      <w:proofErr w:type="spellStart"/>
-      <w:r>
-        <w:rPr>
-          <w:rFonts w:ascii="Cascadia Mono" w:hAnsi="Cascadia Mono" w:cs="Cascadia Mono"/>
-          <w:color w:val="000000"/>
-          <w:sz w:val="19"/>
-          <w:szCs w:val="19"/>
-          <w:lang w:val="en-US" w:eastAsia="fr-CH"/>
-        </w:rPr>
-        <w:t>tasksTodo</w:t>
-      </w:r>
-      <w:proofErr w:type="spellEnd"/>
-      <w:r>
-        <w:rPr>
-          <w:rFonts w:ascii="Cascadia Mono" w:hAnsi="Cascadia Mono" w:cs="Cascadia Mono"/>
-          <w:color w:val="000000"/>
-          <w:sz w:val="19"/>
-          <w:szCs w:val="19"/>
-          <w:lang w:val="en-US" w:eastAsia="fr-CH"/>
-        </w:rPr>
-        <w:t xml:space="preserve">, </w:t>
-      </w:r>
-      <w:proofErr w:type="spellStart"/>
-      <w:r>
-        <w:rPr>
-          <w:rFonts w:ascii="Cascadia Mono" w:hAnsi="Cascadia Mono" w:cs="Cascadia Mono"/>
-          <w:color w:val="000000"/>
-          <w:sz w:val="19"/>
-          <w:szCs w:val="19"/>
-          <w:lang w:val="en-US" w:eastAsia="fr-CH"/>
-        </w:rPr>
-        <w:t>addTask</w:t>
-      </w:r>
-      <w:proofErr w:type="spellEnd"/>
-      <w:r>
-        <w:rPr>
-          <w:rFonts w:ascii="Cascadia Mono" w:hAnsi="Cascadia Mono" w:cs="Cascadia Mono"/>
-          <w:color w:val="000000"/>
-          <w:sz w:val="19"/>
-          <w:szCs w:val="19"/>
-          <w:lang w:val="en-US" w:eastAsia="fr-CH"/>
-        </w:rPr>
-        <w:t xml:space="preserve">, </w:t>
-      </w:r>
-      <w:proofErr w:type="spellStart"/>
-      <w:r>
-        <w:rPr>
-          <w:rFonts w:ascii="Cascadia Mono" w:hAnsi="Cascadia Mono" w:cs="Cascadia Mono"/>
-          <w:color w:val="000000"/>
-          <w:sz w:val="19"/>
-          <w:szCs w:val="19"/>
-          <w:lang w:val="en-US" w:eastAsia="fr-CH"/>
-        </w:rPr>
-        <w:t>tasksDone</w:t>
-      </w:r>
-      <w:proofErr w:type="spellEnd"/>
-      <w:r>
-        <w:rPr>
-          <w:rFonts w:ascii="Cascadia Mono" w:hAnsi="Cascadia Mono" w:cs="Cascadia Mono"/>
-          <w:color w:val="000000"/>
-          <w:sz w:val="19"/>
-          <w:szCs w:val="19"/>
-          <w:lang w:val="en-US" w:eastAsia="fr-CH"/>
-        </w:rPr>
-        <w:t>));</w:t>
+        <w:t xml:space="preserve"> HomePage(userCreation, tasksTodo, addTask, tasksDone));</w:t>
       </w:r>
     </w:p>
     <w:p>
@@ -8284,6 +7210,7 @@
         <w:rPr>
           <w:noProof/>
         </w:rPr>
+        <w:lastRenderedPageBreak/>
         <w:drawing>
           <wp:inline distT="0" distB="0" distL="0" distR="0" wp14:anchorId="4B8B51FA" wp14:editId="4FD2C9B3">
             <wp:extent cx="5759450" cy="2386965"/>
@@ -8338,37 +7265,8 @@
           <w:rPr>
             <w:rStyle w:val="Lienhypertexte"/>
           </w:rPr>
-          <w:t xml:space="preserve">La compilation de Visual Studio échoue: impossible de copier le fichier exe </w:t>
-        </w:r>
-        <w:r>
-          <w:rPr>
-            <w:rStyle w:val="Lienhypertexte"/>
-          </w:rPr>
-          <w:lastRenderedPageBreak/>
-          <w:t>d'</w:t>
-        </w:r>
-        <w:proofErr w:type="spellStart"/>
-        <w:r>
-          <w:rPr>
-            <w:rStyle w:val="Lienhypertexte"/>
-          </w:rPr>
-          <w:t>objdebug</w:t>
-        </w:r>
-        <w:proofErr w:type="spellEnd"/>
-        <w:r>
-          <w:rPr>
-            <w:rStyle w:val="Lienhypertexte"/>
-          </w:rPr>
-          <w:t xml:space="preserve"> vers </w:t>
-        </w:r>
-        <w:proofErr w:type="spellStart"/>
-        <w:r>
-          <w:rPr>
-            <w:rStyle w:val="Lienhypertexte"/>
-          </w:rPr>
-          <w:t>bindebug</w:t>
-        </w:r>
-        <w:proofErr w:type="spellEnd"/>
+          <w:t>La compilation de Visual Studio échoue: impossible de copier le fichier exe d'objdebug vers bindebug</w:t>
+        </w:r>
       </w:hyperlink>
       <w:r>
         <w:rPr>
@@ -8447,29 +7345,7 @@
           <w:szCs w:val="19"/>
           <w:lang w:val="fr-CH" w:eastAsia="fr-CH"/>
         </w:rPr>
-        <w:t xml:space="preserve"> « </w:t>
-      </w:r>
-      <w:proofErr w:type="spellStart"/>
-      <w:r>
-        <w:rPr>
-          <w:rFonts w:ascii="Cascadia Mono" w:hAnsi="Cascadia Mono" w:cs="Cascadia Mono"/>
-          <w:color w:val="000000"/>
-          <w:sz w:val="19"/>
-          <w:szCs w:val="19"/>
-          <w:lang w:val="fr-CH" w:eastAsia="fr-CH"/>
-        </w:rPr>
-        <w:t>erase</w:t>
-      </w:r>
-      <w:proofErr w:type="spellEnd"/>
-      <w:r>
-        <w:rPr>
-          <w:rFonts w:ascii="Cascadia Mono" w:hAnsi="Cascadia Mono" w:cs="Cascadia Mono"/>
-          <w:color w:val="000000"/>
-          <w:sz w:val="19"/>
-          <w:szCs w:val="19"/>
-          <w:lang w:val="fr-CH" w:eastAsia="fr-CH"/>
-        </w:rPr>
-        <w:t> ».</w:t>
+        <w:t xml:space="preserve"> « erase ».</w:t>
       </w:r>
     </w:p>
     <w:p>
@@ -8563,10 +7439,16 @@
           <w:szCs w:val="19"/>
           <w:lang w:val="fr-CH" w:eastAsia="fr-CH"/>
         </w:rPr>
-        <w:t xml:space="preserve"> Et suppression du constructeur </w:t>
-      </w:r>
-      <w:proofErr w:type="spellStart"/>
-      <w:r>
+        <w:t xml:space="preserve"> Et suppression du constructeur HomePage sans paramètre instancié dans la page « Program.cs » qui était reconnu par le Controller.</w:t>
+      </w:r>
+    </w:p>
+    <w:p>
+      <w:pPr>
+        <w:pStyle w:val="Paragraphedeliste"/>
+        <w:numPr>
+          <w:ilvl w:val="0"/>
+          <w:numId w:val="16"/>
+        </w:numPr>
         <w:rPr>
           <w:rFonts w:ascii="Cascadia Mono" w:hAnsi="Cascadia Mono" w:cs="Cascadia Mono"/>
           <w:color w:val="000000"/>
@@ -8574,9 +7456,17 @@
           <w:szCs w:val="19"/>
           <w:lang w:val="fr-CH" w:eastAsia="fr-CH"/>
         </w:rPr>
-        <w:t>HomePage</w:t>
-      </w:r>
-      <w:proofErr w:type="spellEnd"/>
+      </w:pPr>
+      <w:r>
+        <w:rPr>
+          <w:rFonts w:ascii="Cascadia Mono" w:hAnsi="Cascadia Mono" w:cs="Cascadia Mono"/>
+          <w:color w:val="0000FF"/>
+          <w:sz w:val="19"/>
+          <w:szCs w:val="19"/>
+          <w:lang w:val="fr-CH" w:eastAsia="fr-CH"/>
+        </w:rPr>
+        <w:t>if</w:t>
+      </w:r>
       <w:r>
         <w:rPr>
           <w:rFonts w:ascii="Cascadia Mono" w:hAnsi="Cascadia Mono" w:cs="Cascadia Mono"/>
@@ -8585,9 +7475,18 @@
           <w:szCs w:val="19"/>
           <w:lang w:val="fr-CH" w:eastAsia="fr-CH"/>
         </w:rPr>
-        <w:t xml:space="preserve"> sans paramètre instancié dans la page « </w:t>
-      </w:r>
-      <w:proofErr w:type="spellStart"/>
+        <w:t xml:space="preserve"> (!IsConnect()) </w:t>
+      </w:r>
+      <w:r>
+        <w:rPr>
+          <w:rFonts w:ascii="Cascadia Mono" w:hAnsi="Cascadia Mono" w:cs="Cascadia Mono"/>
+          <w:color w:val="0000FF"/>
+          <w:sz w:val="19"/>
+          <w:szCs w:val="19"/>
+          <w:lang w:val="fr-CH" w:eastAsia="fr-CH"/>
+        </w:rPr>
+        <w:t>return</w:t>
+      </w:r>
       <w:r>
         <w:rPr>
           <w:rFonts w:ascii="Cascadia Mono" w:hAnsi="Cascadia Mono" w:cs="Cascadia Mono"/>
@@ -8596,9 +7495,18 @@
           <w:szCs w:val="19"/>
           <w:lang w:val="fr-CH" w:eastAsia="fr-CH"/>
         </w:rPr>
-        <w:t>Program.cs</w:t>
-      </w:r>
-      <w:proofErr w:type="spellEnd"/>
+        <w:t xml:space="preserve"> </w:t>
+      </w:r>
+      <w:r>
+        <w:rPr>
+          <w:rFonts w:ascii="Cascadia Mono" w:hAnsi="Cascadia Mono" w:cs="Cascadia Mono"/>
+          <w:color w:val="0000FF"/>
+          <w:sz w:val="19"/>
+          <w:szCs w:val="19"/>
+          <w:lang w:val="fr-CH" w:eastAsia="fr-CH"/>
+        </w:rPr>
+        <w:t>false</w:t>
+      </w:r>
       <w:r>
         <w:rPr>
           <w:rFonts w:ascii="Cascadia Mono" w:hAnsi="Cascadia Mono" w:cs="Cascadia Mono"/>
@@ -8607,16 +7515,12 @@
           <w:szCs w:val="19"/>
           <w:lang w:val="fr-CH" w:eastAsia="fr-CH"/>
         </w:rPr>
-        <w:t> » qui était reconnu par le Controller.</w:t>
+        <w:t>;</w:t>
       </w:r>
     </w:p>
     <w:p>
       <w:pPr>
         <w:pStyle w:val="Paragraphedeliste"/>
-        <w:numPr>
-          <w:ilvl w:val="0"/>
-          <w:numId w:val="16"/>
-        </w:numPr>
         <w:rPr>
           <w:rFonts w:ascii="Cascadia Mono" w:hAnsi="Cascadia Mono" w:cs="Cascadia Mono"/>
           <w:color w:val="000000"/>
@@ -8628,97 +7532,13 @@
       <w:r>
         <w:rPr>
           <w:rFonts w:ascii="Cascadia Mono" w:hAnsi="Cascadia Mono" w:cs="Cascadia Mono"/>
-          <w:color w:val="0000FF"/>
+          <w:color w:val="000000" w:themeColor="text1"/>
           <w:sz w:val="19"/>
           <w:szCs w:val="19"/>
           <w:lang w:val="fr-CH" w:eastAsia="fr-CH"/>
         </w:rPr>
-        <w:t>if</w:t>
-      </w:r>
-      <w:r>
-        <w:rPr>
-          <w:rFonts w:ascii="Cascadia Mono" w:hAnsi="Cascadia Mono" w:cs="Cascadia Mono"/>
-          <w:color w:val="000000"/>
-          <w:sz w:val="19"/>
-          <w:szCs w:val="19"/>
-          <w:lang w:val="fr-CH" w:eastAsia="fr-CH"/>
-        </w:rPr>
-        <w:t xml:space="preserve"> (!</w:t>
-      </w:r>
-      <w:proofErr w:type="spellStart"/>
-      <w:r>
-        <w:rPr>
-          <w:rFonts w:ascii="Cascadia Mono" w:hAnsi="Cascadia Mono" w:cs="Cascadia Mono"/>
-          <w:color w:val="000000"/>
-          <w:sz w:val="19"/>
-          <w:szCs w:val="19"/>
-          <w:lang w:val="fr-CH" w:eastAsia="fr-CH"/>
-        </w:rPr>
-        <w:t>IsConnect</w:t>
-      </w:r>
-      <w:proofErr w:type="spellEnd"/>
-      <w:r>
-        <w:rPr>
-          <w:rFonts w:ascii="Cascadia Mono" w:hAnsi="Cascadia Mono" w:cs="Cascadia Mono"/>
-          <w:color w:val="000000"/>
-          <w:sz w:val="19"/>
-          <w:szCs w:val="19"/>
-          <w:lang w:val="fr-CH" w:eastAsia="fr-CH"/>
-        </w:rPr>
-        <w:t xml:space="preserve">()) </w:t>
-      </w:r>
-      <w:r>
-        <w:rPr>
-          <w:rFonts w:ascii="Cascadia Mono" w:hAnsi="Cascadia Mono" w:cs="Cascadia Mono"/>
-          <w:color w:val="0000FF"/>
-          <w:sz w:val="19"/>
-          <w:szCs w:val="19"/>
-          <w:lang w:val="fr-CH" w:eastAsia="fr-CH"/>
-        </w:rPr>
-        <w:t>return</w:t>
-      </w:r>
-      <w:r>
-        <w:rPr>
-          <w:rFonts w:ascii="Cascadia Mono" w:hAnsi="Cascadia Mono" w:cs="Cascadia Mono"/>
-          <w:color w:val="000000"/>
-          <w:sz w:val="19"/>
-          <w:szCs w:val="19"/>
-          <w:lang w:val="fr-CH" w:eastAsia="fr-CH"/>
-        </w:rPr>
-        <w:t xml:space="preserve"> </w:t>
-      </w:r>
-      <w:r>
-        <w:rPr>
-          <w:rFonts w:ascii="Cascadia Mono" w:hAnsi="Cascadia Mono" w:cs="Cascadia Mono"/>
-          <w:color w:val="0000FF"/>
-          <w:sz w:val="19"/>
-          <w:szCs w:val="19"/>
-          <w:lang w:val="fr-CH" w:eastAsia="fr-CH"/>
-        </w:rPr>
-        <w:t>false</w:t>
-      </w:r>
-      <w:r>
-        <w:rPr>
-          <w:rFonts w:ascii="Cascadia Mono" w:hAnsi="Cascadia Mono" w:cs="Cascadia Mono"/>
-          <w:color w:val="000000"/>
-          <w:sz w:val="19"/>
-          <w:szCs w:val="19"/>
-          <w:lang w:val="fr-CH" w:eastAsia="fr-CH"/>
-        </w:rPr>
-        <w:t>;</w:t>
-      </w:r>
-    </w:p>
-    <w:p>
-      <w:pPr>
-        <w:pStyle w:val="Paragraphedeliste"/>
-        <w:rPr>
-          <w:rFonts w:ascii="Cascadia Mono" w:hAnsi="Cascadia Mono" w:cs="Cascadia Mono"/>
-          <w:color w:val="000000"/>
-          <w:sz w:val="19"/>
-          <w:szCs w:val="19"/>
-          <w:lang w:val="fr-CH" w:eastAsia="fr-CH"/>
-        </w:rPr>
-      </w:pPr>
+        <w:t xml:space="preserve">Mauvaise utilisation de </w:t>
+      </w:r>
       <w:r>
         <w:rPr>
           <w:rFonts w:ascii="Cascadia Mono" w:hAnsi="Cascadia Mono" w:cs="Cascadia Mono"/>
@@ -8727,29 +7547,7 @@
           <w:szCs w:val="19"/>
           <w:lang w:val="fr-CH" w:eastAsia="fr-CH"/>
         </w:rPr>
-        <w:t xml:space="preserve">Mauvaise utilisation de </w:t>
-      </w:r>
-      <w:proofErr w:type="spellStart"/>
-      <w:r>
-        <w:rPr>
-          <w:rFonts w:ascii="Cascadia Mono" w:hAnsi="Cascadia Mono" w:cs="Cascadia Mono"/>
-          <w:color w:val="000000" w:themeColor="text1"/>
-          <w:sz w:val="19"/>
-          <w:szCs w:val="19"/>
-          <w:lang w:val="fr-CH" w:eastAsia="fr-CH"/>
-        </w:rPr>
-        <w:t>string.Format</w:t>
-      </w:r>
-      <w:proofErr w:type="spellEnd"/>
-      <w:r>
-        <w:rPr>
-          <w:rFonts w:ascii="Cascadia Mono" w:hAnsi="Cascadia Mono" w:cs="Cascadia Mono"/>
-          <w:color w:val="000000" w:themeColor="text1"/>
-          <w:sz w:val="19"/>
-          <w:szCs w:val="19"/>
-          <w:lang w:val="fr-CH" w:eastAsia="fr-CH"/>
-        </w:rPr>
-        <w:t xml:space="preserve"> : </w:t>
+        <w:t xml:space="preserve">string.Format : </w:t>
       </w:r>
       <w:r>
         <w:rPr>
@@ -8941,9 +7739,7 @@
           <w:lang w:val="fr-CH" w:eastAsia="fr-CH"/>
         </w:rPr>
       </w:pPr>
-    </w:p>
-    <w:p>
-      <w:pPr>
+      <w:r>
         <w:rPr>
           <w:rFonts w:ascii="Cascadia Mono" w:hAnsi="Cascadia Mono" w:cs="Cascadia Mono"/>
           <w:color w:val="000000"/>
@@ -8951,128 +7747,18 @@
           <w:szCs w:val="19"/>
           <w:lang w:val="fr-CH" w:eastAsia="fr-CH"/>
         </w:rPr>
-      </w:pPr>
-    </w:p>
-    <w:p>
-      <w:pPr>
-        <w:rPr>
-          <w:rFonts w:ascii="Cascadia Mono" w:hAnsi="Cascadia Mono" w:cs="Cascadia Mono"/>
-          <w:color w:val="000000"/>
-          <w:sz w:val="19"/>
-          <w:szCs w:val="19"/>
-          <w:lang w:val="fr-CH" w:eastAsia="fr-CH"/>
-        </w:rPr>
-      </w:pPr>
-      <w:proofErr w:type="spellStart"/>
-      <w:r>
-        <w:rPr>
-          <w:rFonts w:ascii="Cascadia Mono" w:hAnsi="Cascadia Mono" w:cs="Cascadia Mono"/>
-          <w:color w:val="000000"/>
-          <w:sz w:val="19"/>
-          <w:szCs w:val="19"/>
-          <w:lang w:val="fr-CH" w:eastAsia="fr-CH"/>
-        </w:rPr>
-        <w:t>ChatGPT</w:t>
-      </w:r>
-      <w:proofErr w:type="spellEnd"/>
-      <w:r>
-        <w:rPr>
-          <w:rFonts w:ascii="Cascadia Mono" w:hAnsi="Cascadia Mono" w:cs="Cascadia Mono"/>
-          <w:color w:val="000000"/>
-          <w:sz w:val="19"/>
-          <w:szCs w:val="19"/>
-          <w:lang w:val="fr-CH" w:eastAsia="fr-CH"/>
-        </w:rPr>
-        <w:t xml:space="preserve"> PROMPT :</w:t>
-      </w:r>
-    </w:p>
-    <w:p>
-      <w:pPr>
-        <w:rPr>
-          <w:rFonts w:ascii="Cascadia Mono" w:hAnsi="Cascadia Mono" w:cs="Cascadia Mono"/>
-          <w:color w:val="000000"/>
-          <w:sz w:val="19"/>
-          <w:szCs w:val="19"/>
-          <w:lang w:val="fr-CH" w:eastAsia="fr-CH"/>
-        </w:rPr>
-      </w:pPr>
-      <w:r>
-        <w:rPr>
-          <w:rFonts w:ascii="Cascadia Mono" w:hAnsi="Cascadia Mono" w:cs="Cascadia Mono"/>
-          <w:color w:val="000000"/>
-          <w:sz w:val="19"/>
-          <w:szCs w:val="19"/>
-          <w:lang w:val="fr-CH" w:eastAsia="fr-CH"/>
-        </w:rPr>
-        <w:t>24.03.25</w:t>
-      </w:r>
-    </w:p>
-    <w:p>
-      <w:pPr>
-        <w:rPr>
-          <w:rFonts w:ascii="Cascadia Mono" w:hAnsi="Cascadia Mono" w:cs="Cascadia Mono"/>
-          <w:color w:val="000000"/>
-          <w:sz w:val="19"/>
-          <w:szCs w:val="19"/>
-          <w:lang w:val="fr-CH" w:eastAsia="fr-CH"/>
-        </w:rPr>
-      </w:pPr>
-      <w:r>
-        <w:rPr>
-          <w:rFonts w:ascii="Cascadia Mono" w:hAnsi="Cascadia Mono" w:cs="Cascadia Mono"/>
-          <w:color w:val="000000"/>
-          <w:sz w:val="19"/>
-          <w:szCs w:val="19"/>
-          <w:lang w:val="fr-CH" w:eastAsia="fr-CH"/>
-        </w:rPr>
-        <w:t xml:space="preserve">Pour l’erreur </w:t>
-      </w:r>
-      <w:r>
-        <w:rPr>
-          <w:rFonts w:ascii="Cascadia Mono" w:hAnsi="Cascadia Mono" w:cs="Cascadia Mono"/>
-          <w:color w:val="000000"/>
-          <w:sz w:val="19"/>
-          <w:szCs w:val="19"/>
-          <w:lang w:val="fr-CH" w:eastAsia="fr-CH"/>
-        </w:rPr>
-        <w:t>7</w:t>
-      </w:r>
-      <w:r>
-        <w:rPr>
-          <w:rFonts w:ascii="Cascadia Mono" w:hAnsi="Cascadia Mono" w:cs="Cascadia Mono"/>
-          <w:color w:val="000000"/>
-          <w:sz w:val="19"/>
-          <w:szCs w:val="19"/>
-          <w:lang w:val="fr-CH" w:eastAsia="fr-CH"/>
-        </w:rPr>
-        <w:t xml:space="preserve"> –</w:t>
-      </w:r>
-    </w:p>
-    <w:p>
-      <w:pPr>
-        <w:rPr>
-          <w:rFonts w:ascii="Cascadia Mono" w:hAnsi="Cascadia Mono" w:cs="Cascadia Mono"/>
-          <w:color w:val="000000"/>
-          <w:sz w:val="19"/>
-          <w:szCs w:val="19"/>
-          <w:lang w:val="fr-CH" w:eastAsia="fr-CH"/>
-        </w:rPr>
-      </w:pPr>
-      <w:r>
-        <w:rPr>
-          <w:rFonts w:ascii="Cascadia Mono" w:hAnsi="Cascadia Mono" w:cs="Cascadia Mono"/>
+        <w:lastRenderedPageBreak/>
+        <w:t xml:space="preserve">De </w:t>
+      </w:r>
+      <w:r>
+        <w:rPr>
           <w:noProof/>
-          <w:color w:val="000000"/>
-          <w:sz w:val="19"/>
-          <w:szCs w:val="19"/>
-          <w:lang w:val="fr-CH" w:eastAsia="fr-CH"/>
-        </w:rPr>
-        <w:lastRenderedPageBreak/>
+        </w:rPr>
         <w:drawing>
-          <wp:inline distT="0" distB="0" distL="0" distR="0" wp14:anchorId="384020E5" wp14:editId="3F44BA0E">
-            <wp:extent cx="5759450" cy="4854575"/>
-            <wp:effectExtent l="0" t="0" r="0" b="3175"/>
-            <wp:docPr id="29" name="Image 29"/>
+          <wp:inline distT="0" distB="0" distL="0" distR="0" wp14:anchorId="279CD454" wp14:editId="468A6212">
+            <wp:extent cx="5019675" cy="1695450"/>
+            <wp:effectExtent l="0" t="0" r="9525" b="0"/>
+            <wp:docPr id="37" name="Image 37"/>
             <wp:cNvGraphicFramePr>
               <a:graphicFrameLocks xmlns:a="http://schemas.openxmlformats.org/drawingml/2006/main" noChangeAspect="1"/>
             </wp:cNvGraphicFramePr>
@@ -9092,7 +7778,7 @@
                   <pic:spPr>
                     <a:xfrm>
                       <a:off x="0" y="0"/>
-                      <a:ext cx="5759450" cy="4854575"/>
+                      <a:ext cx="5019675" cy="1695450"/>
                     </a:xfrm>
                     <a:prstGeom prst="rect">
                       <a:avLst/>
@@ -9104,9 +7790,7 @@
           </wp:inline>
         </w:drawing>
       </w:r>
-    </w:p>
-    <w:p>
-      <w:pPr>
+      <w:r>
         <w:rPr>
           <w:rFonts w:ascii="Cascadia Mono" w:hAnsi="Cascadia Mono" w:cs="Cascadia Mono"/>
           <w:color w:val="000000"/>
@@ -9114,41 +7798,17 @@
           <w:szCs w:val="19"/>
           <w:lang w:val="fr-CH" w:eastAsia="fr-CH"/>
         </w:rPr>
-      </w:pPr>
-      <w:r>
-        <w:rPr>
-          <w:rFonts w:ascii="Cascadia Mono" w:hAnsi="Cascadia Mono" w:cs="Cascadia Mono"/>
-          <w:color w:val="000000"/>
-          <w:sz w:val="19"/>
-          <w:szCs w:val="19"/>
-          <w:lang w:val="fr-CH" w:eastAsia="fr-CH"/>
-        </w:rPr>
-        <w:t>25.03.25</w:t>
-      </w:r>
-    </w:p>
-    <w:p>
-      <w:pPr>
-        <w:rPr>
-          <w:rFonts w:ascii="Cascadia Mono" w:hAnsi="Cascadia Mono" w:cs="Cascadia Mono"/>
-          <w:color w:val="000000"/>
-          <w:sz w:val="19"/>
-          <w:szCs w:val="19"/>
-          <w:lang w:val="fr-CH" w:eastAsia="fr-CH"/>
-        </w:rPr>
-      </w:pPr>
-      <w:r>
-        <w:rPr>
-          <w:rFonts w:ascii="Cascadia Mono" w:hAnsi="Cascadia Mono" w:cs="Cascadia Mono"/>
-          <w:color w:val="000000"/>
-          <w:sz w:val="19"/>
-          <w:szCs w:val="19"/>
-          <w:lang w:val="fr-CH" w:eastAsia="fr-CH"/>
+        <w:t xml:space="preserve"> à </w:t>
+      </w:r>
+      <w:r>
+        <w:rPr>
+          <w:noProof/>
         </w:rPr>
         <w:drawing>
-          <wp:inline distT="0" distB="0" distL="0" distR="0" wp14:anchorId="4C79AD8A" wp14:editId="6499E133">
-            <wp:extent cx="5759450" cy="2882900"/>
-            <wp:effectExtent l="0" t="0" r="0" b="0"/>
-            <wp:docPr id="30" name="Image 30"/>
+          <wp:inline distT="0" distB="0" distL="0" distR="0" wp14:anchorId="1F5ABC1A" wp14:editId="76EEF8D9">
+            <wp:extent cx="5257800" cy="2009775"/>
+            <wp:effectExtent l="0" t="0" r="0" b="9525"/>
+            <wp:docPr id="34" name="Image 34"/>
             <wp:cNvGraphicFramePr>
               <a:graphicFrameLocks xmlns:a="http://schemas.openxmlformats.org/drawingml/2006/main" noChangeAspect="1"/>
             </wp:cNvGraphicFramePr>
@@ -9168,7 +7828,7 @@
                   <pic:spPr>
                     <a:xfrm>
                       <a:off x="0" y="0"/>
-                      <a:ext cx="5759450" cy="2882900"/>
+                      <a:ext cx="5257800" cy="2009775"/>
                     </a:xfrm>
                     <a:prstGeom prst="rect">
                       <a:avLst/>
@@ -9180,9 +7840,7 @@
           </wp:inline>
         </w:drawing>
       </w:r>
-    </w:p>
-    <w:p>
-      <w:pPr>
+      <w:r>
         <w:rPr>
           <w:rFonts w:ascii="Cascadia Mono" w:hAnsi="Cascadia Mono" w:cs="Cascadia Mono"/>
           <w:color w:val="000000"/>
@@ -9190,53 +7848,17 @@
           <w:szCs w:val="19"/>
           <w:lang w:val="fr-CH" w:eastAsia="fr-CH"/>
         </w:rPr>
-      </w:pPr>
-    </w:p>
-    <w:p>
-      <w:pPr>
-        <w:rPr>
-          <w:rFonts w:ascii="Cascadia Mono" w:hAnsi="Cascadia Mono" w:cs="Cascadia Mono"/>
-          <w:color w:val="000000"/>
-          <w:sz w:val="19"/>
-          <w:szCs w:val="19"/>
-          <w:lang w:val="fr-CH" w:eastAsia="fr-CH"/>
-        </w:rPr>
-      </w:pPr>
-      <w:r>
-        <w:rPr>
-          <w:rFonts w:ascii="Cascadia Mono" w:hAnsi="Cascadia Mono" w:cs="Cascadia Mono"/>
-          <w:color w:val="000000"/>
-          <w:sz w:val="19"/>
-          <w:szCs w:val="19"/>
-          <w:lang w:val="fr-CH" w:eastAsia="fr-CH"/>
-        </w:rPr>
-        <w:t>…</w:t>
-      </w:r>
-    </w:p>
-    <w:p>
-      <w:pPr>
-        <w:rPr>
-          <w:rFonts w:ascii="Cascadia Mono" w:hAnsi="Cascadia Mono" w:cs="Cascadia Mono"/>
-          <w:color w:val="000000"/>
-          <w:sz w:val="19"/>
-          <w:szCs w:val="19"/>
-          <w:lang w:val="fr-CH" w:eastAsia="fr-CH"/>
-        </w:rPr>
-      </w:pPr>
-      <w:r>
-        <w:rPr>
-          <w:rFonts w:ascii="Cascadia Mono" w:hAnsi="Cascadia Mono" w:cs="Cascadia Mono"/>
-          <w:color w:val="000000"/>
-          <w:sz w:val="19"/>
-          <w:szCs w:val="19"/>
-          <w:lang w:val="fr-CH" w:eastAsia="fr-CH"/>
-        </w:rPr>
-        <w:lastRenderedPageBreak/>
+        <w:t xml:space="preserve"> : visuel </w:t>
+      </w:r>
+      <w:r>
+        <w:rPr>
+          <w:noProof/>
+        </w:rPr>
         <w:drawing>
-          <wp:inline distT="0" distB="0" distL="0" distR="0" wp14:anchorId="2C99433F" wp14:editId="5DCB3289">
-            <wp:extent cx="5759450" cy="2905125"/>
-            <wp:effectExtent l="0" t="0" r="0" b="9525"/>
-            <wp:docPr id="31" name="Image 31"/>
+          <wp:inline distT="0" distB="0" distL="0" distR="0" wp14:anchorId="0FDA4710" wp14:editId="5F25E74E">
+            <wp:extent cx="5759450" cy="1584960"/>
+            <wp:effectExtent l="0" t="0" r="0" b="0"/>
+            <wp:docPr id="36" name="Image 36"/>
             <wp:cNvGraphicFramePr>
               <a:graphicFrameLocks xmlns:a="http://schemas.openxmlformats.org/drawingml/2006/main" noChangeAspect="1"/>
             </wp:cNvGraphicFramePr>
@@ -9256,7 +7878,7 @@
                   <pic:spPr>
                     <a:xfrm>
                       <a:off x="0" y="0"/>
-                      <a:ext cx="5759450" cy="2905125"/>
+                      <a:ext cx="5759450" cy="1584960"/>
                     </a:xfrm>
                     <a:prstGeom prst="rect">
                       <a:avLst/>
@@ -9271,6 +7893,7 @@
     </w:p>
     <w:p>
       <w:pPr>
+        <w:pStyle w:val="Paragraphedeliste"/>
         <w:rPr>
           <w:rFonts w:ascii="Cascadia Mono" w:hAnsi="Cascadia Mono" w:cs="Cascadia Mono"/>
           <w:color w:val="000000"/>
@@ -9282,6 +7905,7 @@
     </w:p>
     <w:p>
       <w:pPr>
+        <w:pStyle w:val="Paragraphedeliste"/>
         <w:rPr>
           <w:rFonts w:ascii="Cascadia Mono" w:hAnsi="Cascadia Mono" w:cs="Cascadia Mono"/>
           <w:color w:val="000000"/>
@@ -9290,7 +7914,9 @@
           <w:lang w:val="fr-CH" w:eastAsia="fr-CH"/>
         </w:rPr>
       </w:pPr>
-      <w:r>
+    </w:p>
+    <w:p>
+      <w:pPr>
         <w:rPr>
           <w:rFonts w:ascii="Cascadia Mono" w:hAnsi="Cascadia Mono" w:cs="Cascadia Mono"/>
           <w:color w:val="000000"/>
@@ -9298,11 +7924,127 @@
           <w:szCs w:val="19"/>
           <w:lang w:val="fr-CH" w:eastAsia="fr-CH"/>
         </w:rPr>
+      </w:pPr>
+    </w:p>
+    <w:p>
+      <w:pPr>
+        <w:rPr>
+          <w:rFonts w:ascii="Cascadia Mono" w:hAnsi="Cascadia Mono" w:cs="Cascadia Mono"/>
+          <w:color w:val="000000"/>
+          <w:sz w:val="19"/>
+          <w:szCs w:val="19"/>
+          <w:lang w:val="fr-CH" w:eastAsia="fr-CH"/>
+        </w:rPr>
+      </w:pPr>
+    </w:p>
+    <w:p>
+      <w:pPr>
+        <w:rPr>
+          <w:rFonts w:ascii="Cascadia Mono" w:hAnsi="Cascadia Mono" w:cs="Cascadia Mono"/>
+          <w:color w:val="000000"/>
+          <w:sz w:val="19"/>
+          <w:szCs w:val="19"/>
+          <w:lang w:val="fr-CH" w:eastAsia="fr-CH"/>
+        </w:rPr>
+      </w:pPr>
+      <w:r>
+        <w:rPr>
+          <w:rFonts w:ascii="Cascadia Mono" w:hAnsi="Cascadia Mono" w:cs="Cascadia Mono"/>
+          <w:color w:val="000000"/>
+          <w:sz w:val="19"/>
+          <w:szCs w:val="19"/>
+          <w:lang w:val="fr-CH" w:eastAsia="fr-CH"/>
+        </w:rPr>
+        <w:t>ChatGPT PROMPT :</w:t>
+      </w:r>
+    </w:p>
+    <w:p>
+      <w:pPr>
+        <w:rPr>
+          <w:rFonts w:ascii="Cascadia Mono" w:hAnsi="Cascadia Mono" w:cs="Cascadia Mono"/>
+          <w:color w:val="000000"/>
+          <w:sz w:val="19"/>
+          <w:szCs w:val="19"/>
+          <w:lang w:val="fr-CH" w:eastAsia="fr-CH"/>
+        </w:rPr>
+      </w:pPr>
+      <w:r>
+        <w:rPr>
+          <w:rFonts w:ascii="Cascadia Mono" w:hAnsi="Cascadia Mono" w:cs="Cascadia Mono"/>
+          <w:color w:val="000000"/>
+          <w:sz w:val="19"/>
+          <w:szCs w:val="19"/>
+          <w:lang w:val="fr-CH" w:eastAsia="fr-CH"/>
+        </w:rPr>
+        <w:t>24.03.25</w:t>
+      </w:r>
+    </w:p>
+    <w:p>
+      <w:pPr>
+        <w:rPr>
+          <w:rFonts w:ascii="Cascadia Mono" w:hAnsi="Cascadia Mono" w:cs="Cascadia Mono"/>
+          <w:color w:val="000000"/>
+          <w:sz w:val="19"/>
+          <w:szCs w:val="19"/>
+          <w:lang w:val="fr-CH" w:eastAsia="fr-CH"/>
+        </w:rPr>
+      </w:pPr>
+      <w:r>
+        <w:rPr>
+          <w:rFonts w:ascii="Cascadia Mono" w:hAnsi="Cascadia Mono" w:cs="Cascadia Mono"/>
+          <w:color w:val="000000"/>
+          <w:sz w:val="19"/>
+          <w:szCs w:val="19"/>
+          <w:lang w:val="fr-CH" w:eastAsia="fr-CH"/>
+        </w:rPr>
+        <w:t xml:space="preserve">Pour l’erreur </w:t>
+      </w:r>
+      <w:r>
+        <w:rPr>
+          <w:rFonts w:ascii="Cascadia Mono" w:hAnsi="Cascadia Mono" w:cs="Cascadia Mono"/>
+          <w:color w:val="000000"/>
+          <w:sz w:val="19"/>
+          <w:szCs w:val="19"/>
+          <w:lang w:val="fr-CH" w:eastAsia="fr-CH"/>
+        </w:rPr>
+        <w:t>7</w:t>
+      </w:r>
+      <w:r>
+        <w:rPr>
+          <w:rFonts w:ascii="Cascadia Mono" w:hAnsi="Cascadia Mono" w:cs="Cascadia Mono"/>
+          <w:color w:val="000000"/>
+          <w:sz w:val="19"/>
+          <w:szCs w:val="19"/>
+          <w:lang w:val="fr-CH" w:eastAsia="fr-CH"/>
+        </w:rPr>
+        <w:t xml:space="preserve"> –</w:t>
+      </w:r>
+    </w:p>
+    <w:p>
+      <w:pPr>
+        <w:rPr>
+          <w:rFonts w:ascii="Cascadia Mono" w:hAnsi="Cascadia Mono" w:cs="Cascadia Mono"/>
+          <w:color w:val="000000"/>
+          <w:sz w:val="19"/>
+          <w:szCs w:val="19"/>
+          <w:lang w:val="fr-CH" w:eastAsia="fr-CH"/>
+        </w:rPr>
+      </w:pPr>
+      <w:r>
+        <w:rPr>
+          <w:rFonts w:ascii="Cascadia Mono" w:hAnsi="Cascadia Mono" w:cs="Cascadia Mono"/>
+          <w:noProof/>
+          <w:color w:val="000000"/>
+          <w:sz w:val="19"/>
+          <w:szCs w:val="19"/>
+          <w:lang w:val="fr-CH" w:eastAsia="fr-CH"/>
+        </w:rPr>
+        <w:lastRenderedPageBreak/>
         <w:drawing>
-          <wp:inline distT="0" distB="0" distL="0" distR="0" wp14:anchorId="1584616B" wp14:editId="17163842">
-            <wp:extent cx="5759450" cy="2643505"/>
-            <wp:effectExtent l="0" t="0" r="0" b="4445"/>
-            <wp:docPr id="32" name="Image 32"/>
+          <wp:inline distT="0" distB="0" distL="0" distR="0" wp14:anchorId="384020E5" wp14:editId="3F44BA0E">
+            <wp:extent cx="5759450" cy="4854575"/>
+            <wp:effectExtent l="0" t="0" r="0" b="3175"/>
+            <wp:docPr id="29" name="Image 29"/>
             <wp:cNvGraphicFramePr>
               <a:graphicFrameLocks xmlns:a="http://schemas.openxmlformats.org/drawingml/2006/main" noChangeAspect="1"/>
             </wp:cNvGraphicFramePr>
@@ -9322,7 +8064,7 @@
                   <pic:spPr>
                     <a:xfrm>
                       <a:off x="0" y="0"/>
-                      <a:ext cx="5759450" cy="2643505"/>
+                      <a:ext cx="5759450" cy="4854575"/>
                     </a:xfrm>
                     <a:prstGeom prst="rect">
                       <a:avLst/>
@@ -9353,12 +8095,33 @@
           <w:szCs w:val="19"/>
           <w:lang w:val="fr-CH" w:eastAsia="fr-CH"/>
         </w:rPr>
-        <w:lastRenderedPageBreak/>
+        <w:t>25.03.25</w:t>
+      </w:r>
+    </w:p>
+    <w:p>
+      <w:pPr>
+        <w:rPr>
+          <w:rFonts w:ascii="Cascadia Mono" w:hAnsi="Cascadia Mono" w:cs="Cascadia Mono"/>
+          <w:color w:val="000000"/>
+          <w:sz w:val="19"/>
+          <w:szCs w:val="19"/>
+          <w:lang w:val="fr-CH" w:eastAsia="fr-CH"/>
+        </w:rPr>
+      </w:pPr>
+      <w:r>
+        <w:rPr>
+          <w:rFonts w:ascii="Cascadia Mono" w:hAnsi="Cascadia Mono" w:cs="Cascadia Mono"/>
+          <w:noProof/>
+          <w:color w:val="000000"/>
+          <w:sz w:val="19"/>
+          <w:szCs w:val="19"/>
+          <w:lang w:val="fr-CH" w:eastAsia="fr-CH"/>
+        </w:rPr>
         <w:drawing>
-          <wp:inline distT="0" distB="0" distL="0" distR="0" wp14:anchorId="16CA1F62" wp14:editId="7846F59F">
-            <wp:extent cx="5759450" cy="3378835"/>
+          <wp:inline distT="0" distB="0" distL="0" distR="0" wp14:anchorId="4C79AD8A" wp14:editId="6499E133">
+            <wp:extent cx="5759450" cy="2882900"/>
             <wp:effectExtent l="0" t="0" r="0" b="0"/>
-            <wp:docPr id="33" name="Image 33"/>
+            <wp:docPr id="30" name="Image 30"/>
             <wp:cNvGraphicFramePr>
               <a:graphicFrameLocks xmlns:a="http://schemas.openxmlformats.org/drawingml/2006/main" noChangeAspect="1"/>
             </wp:cNvGraphicFramePr>
@@ -9378,7 +8141,7 @@
                   <pic:spPr>
                     <a:xfrm>
                       <a:off x="0" y="0"/>
-                      <a:ext cx="5759450" cy="3378835"/>
+                      <a:ext cx="5759450" cy="2882900"/>
                     </a:xfrm>
                     <a:prstGeom prst="rect">
                       <a:avLst/>
@@ -9412,9 +8175,7 @@
           <w:lang w:val="fr-CH" w:eastAsia="fr-CH"/>
         </w:rPr>
       </w:pPr>
-    </w:p>
-    <w:p>
-      <w:pPr>
+      <w:r>
         <w:rPr>
           <w:rFonts w:ascii="Cascadia Mono" w:hAnsi="Cascadia Mono" w:cs="Cascadia Mono"/>
           <w:color w:val="000000"/>
@@ -9422,8 +8183,11 @@
           <w:szCs w:val="19"/>
           <w:lang w:val="fr-CH" w:eastAsia="fr-CH"/>
         </w:rPr>
-      </w:pPr>
-      <w:r>
+        <w:t>…</w:t>
+      </w:r>
+    </w:p>
+    <w:p>
+      <w:pPr>
         <w:rPr>
           <w:rFonts w:ascii="Cascadia Mono" w:hAnsi="Cascadia Mono" w:cs="Cascadia Mono"/>
           <w:color w:val="000000"/>
@@ -9431,43 +8195,22 @@
           <w:szCs w:val="19"/>
           <w:lang w:val="fr-CH" w:eastAsia="fr-CH"/>
         </w:rPr>
-        <w:t>Tests :</w:t>
-      </w:r>
-    </w:p>
-    <w:p>
-      <w:pPr>
-        <w:pStyle w:val="Paragraphedeliste"/>
-        <w:numPr>
-          <w:ilvl w:val="1"/>
-          <w:numId w:val="10"/>
-        </w:numPr>
+      </w:pPr>
+      <w:r>
         <w:rPr>
           <w:rFonts w:ascii="Cascadia Mono" w:hAnsi="Cascadia Mono" w:cs="Cascadia Mono"/>
+          <w:noProof/>
           <w:color w:val="000000"/>
           <w:sz w:val="19"/>
           <w:szCs w:val="19"/>
           <w:lang w:val="fr-CH" w:eastAsia="fr-CH"/>
         </w:rPr>
-      </w:pPr>
-      <w:r>
-        <w:rPr>
-          <w:rFonts w:ascii="Cascadia Mono" w:hAnsi="Cascadia Mono" w:cs="Cascadia Mono"/>
-          <w:color w:val="000000"/>
-          <w:sz w:val="19"/>
-          <w:szCs w:val="19"/>
-          <w:lang w:val="fr-CH" w:eastAsia="fr-CH"/>
-        </w:rPr>
-        <w:t xml:space="preserve">Logo et nom de l’application partagé : </w:t>
-      </w:r>
-      <w:r>
-        <w:rPr>
-          <w:noProof/>
-        </w:rPr>
+        <w:lastRenderedPageBreak/>
         <w:drawing>
-          <wp:inline distT="0" distB="0" distL="0" distR="0" wp14:anchorId="264EECD5" wp14:editId="506E6CD8">
-            <wp:extent cx="5759450" cy="3408045"/>
-            <wp:effectExtent l="0" t="0" r="0" b="1905"/>
-            <wp:docPr id="6" name="Image 6"/>
+          <wp:inline distT="0" distB="0" distL="0" distR="0" wp14:anchorId="2C99433F" wp14:editId="5DCB3289">
+            <wp:extent cx="5759450" cy="2905125"/>
+            <wp:effectExtent l="0" t="0" r="0" b="9525"/>
+            <wp:docPr id="31" name="Image 31"/>
             <wp:cNvGraphicFramePr>
               <a:graphicFrameLocks xmlns:a="http://schemas.openxmlformats.org/drawingml/2006/main" noChangeAspect="1"/>
             </wp:cNvGraphicFramePr>
@@ -9487,6 +8230,333 @@
                   <pic:spPr>
                     <a:xfrm>
                       <a:off x="0" y="0"/>
+                      <a:ext cx="5759450" cy="2905125"/>
+                    </a:xfrm>
+                    <a:prstGeom prst="rect">
+                      <a:avLst/>
+                    </a:prstGeom>
+                  </pic:spPr>
+                </pic:pic>
+              </a:graphicData>
+            </a:graphic>
+          </wp:inline>
+        </w:drawing>
+      </w:r>
+    </w:p>
+    <w:p>
+      <w:pPr>
+        <w:rPr>
+          <w:rFonts w:ascii="Cascadia Mono" w:hAnsi="Cascadia Mono" w:cs="Cascadia Mono"/>
+          <w:color w:val="000000"/>
+          <w:sz w:val="19"/>
+          <w:szCs w:val="19"/>
+          <w:lang w:val="fr-CH" w:eastAsia="fr-CH"/>
+        </w:rPr>
+      </w:pPr>
+    </w:p>
+    <w:p>
+      <w:pPr>
+        <w:rPr>
+          <w:rFonts w:ascii="Cascadia Mono" w:hAnsi="Cascadia Mono" w:cs="Cascadia Mono"/>
+          <w:color w:val="000000"/>
+          <w:sz w:val="19"/>
+          <w:szCs w:val="19"/>
+          <w:lang w:val="fr-CH" w:eastAsia="fr-CH"/>
+        </w:rPr>
+      </w:pPr>
+      <w:r>
+        <w:rPr>
+          <w:rFonts w:ascii="Cascadia Mono" w:hAnsi="Cascadia Mono" w:cs="Cascadia Mono"/>
+          <w:noProof/>
+          <w:color w:val="000000"/>
+          <w:sz w:val="19"/>
+          <w:szCs w:val="19"/>
+          <w:lang w:val="fr-CH" w:eastAsia="fr-CH"/>
+        </w:rPr>
+        <w:drawing>
+          <wp:inline distT="0" distB="0" distL="0" distR="0" wp14:anchorId="1584616B" wp14:editId="17163842">
+            <wp:extent cx="5759450" cy="2643505"/>
+            <wp:effectExtent l="0" t="0" r="0" b="4445"/>
+            <wp:docPr id="32" name="Image 32"/>
+            <wp:cNvGraphicFramePr>
+              <a:graphicFrameLocks xmlns:a="http://schemas.openxmlformats.org/drawingml/2006/main" noChangeAspect="1"/>
+            </wp:cNvGraphicFramePr>
+            <a:graphic xmlns:a="http://schemas.openxmlformats.org/drawingml/2006/main">
+              <a:graphicData uri="http://schemas.openxmlformats.org/drawingml/2006/picture">
+                <pic:pic xmlns:pic="http://schemas.openxmlformats.org/drawingml/2006/picture">
+                  <pic:nvPicPr>
+                    <pic:cNvPr id="1" name=""/>
+                    <pic:cNvPicPr/>
+                  </pic:nvPicPr>
+                  <pic:blipFill>
+                    <a:blip r:embed="rId47"/>
+                    <a:stretch>
+                      <a:fillRect/>
+                    </a:stretch>
+                  </pic:blipFill>
+                  <pic:spPr>
+                    <a:xfrm>
+                      <a:off x="0" y="0"/>
+                      <a:ext cx="5759450" cy="2643505"/>
+                    </a:xfrm>
+                    <a:prstGeom prst="rect">
+                      <a:avLst/>
+                    </a:prstGeom>
+                  </pic:spPr>
+                </pic:pic>
+              </a:graphicData>
+            </a:graphic>
+          </wp:inline>
+        </w:drawing>
+      </w:r>
+    </w:p>
+    <w:p>
+      <w:pPr>
+        <w:rPr>
+          <w:rFonts w:ascii="Cascadia Mono" w:hAnsi="Cascadia Mono" w:cs="Cascadia Mono"/>
+          <w:color w:val="000000"/>
+          <w:sz w:val="19"/>
+          <w:szCs w:val="19"/>
+          <w:lang w:val="fr-CH" w:eastAsia="fr-CH"/>
+        </w:rPr>
+      </w:pPr>
+      <w:r>
+        <w:rPr>
+          <w:rFonts w:ascii="Cascadia Mono" w:hAnsi="Cascadia Mono" w:cs="Cascadia Mono"/>
+          <w:noProof/>
+          <w:color w:val="000000"/>
+          <w:sz w:val="19"/>
+          <w:szCs w:val="19"/>
+          <w:lang w:val="fr-CH" w:eastAsia="fr-CH"/>
+        </w:rPr>
+        <w:lastRenderedPageBreak/>
+        <w:drawing>
+          <wp:inline distT="0" distB="0" distL="0" distR="0" wp14:anchorId="16CA1F62" wp14:editId="7846F59F">
+            <wp:extent cx="5759450" cy="3378835"/>
+            <wp:effectExtent l="0" t="0" r="0" b="0"/>
+            <wp:docPr id="33" name="Image 33"/>
+            <wp:cNvGraphicFramePr>
+              <a:graphicFrameLocks xmlns:a="http://schemas.openxmlformats.org/drawingml/2006/main" noChangeAspect="1"/>
+            </wp:cNvGraphicFramePr>
+            <a:graphic xmlns:a="http://schemas.openxmlformats.org/drawingml/2006/main">
+              <a:graphicData uri="http://schemas.openxmlformats.org/drawingml/2006/picture">
+                <pic:pic xmlns:pic="http://schemas.openxmlformats.org/drawingml/2006/picture">
+                  <pic:nvPicPr>
+                    <pic:cNvPr id="1" name=""/>
+                    <pic:cNvPicPr/>
+                  </pic:nvPicPr>
+                  <pic:blipFill>
+                    <a:blip r:embed="rId48"/>
+                    <a:stretch>
+                      <a:fillRect/>
+                    </a:stretch>
+                  </pic:blipFill>
+                  <pic:spPr>
+                    <a:xfrm>
+                      <a:off x="0" y="0"/>
+                      <a:ext cx="5759450" cy="3378835"/>
+                    </a:xfrm>
+                    <a:prstGeom prst="rect">
+                      <a:avLst/>
+                    </a:prstGeom>
+                  </pic:spPr>
+                </pic:pic>
+              </a:graphicData>
+            </a:graphic>
+          </wp:inline>
+        </w:drawing>
+      </w:r>
+    </w:p>
+    <w:p>
+      <w:pPr>
+        <w:rPr>
+          <w:rFonts w:ascii="Cascadia Mono" w:hAnsi="Cascadia Mono" w:cs="Cascadia Mono"/>
+          <w:color w:val="000000"/>
+          <w:sz w:val="19"/>
+          <w:szCs w:val="19"/>
+          <w:lang w:val="fr-CH" w:eastAsia="fr-CH"/>
+        </w:rPr>
+      </w:pPr>
+    </w:p>
+    <w:p>
+      <w:pPr>
+        <w:rPr>
+          <w:rFonts w:ascii="Cascadia Mono" w:hAnsi="Cascadia Mono" w:cs="Cascadia Mono"/>
+          <w:color w:val="000000"/>
+          <w:sz w:val="19"/>
+          <w:szCs w:val="19"/>
+          <w:lang w:val="fr-CH" w:eastAsia="fr-CH"/>
+        </w:rPr>
+      </w:pPr>
+      <w:r>
+        <w:rPr>
+          <w:rFonts w:ascii="Cascadia Mono" w:hAnsi="Cascadia Mono" w:cs="Cascadia Mono"/>
+          <w:color w:val="000000"/>
+          <w:sz w:val="19"/>
+          <w:szCs w:val="19"/>
+          <w:lang w:val="fr-CH" w:eastAsia="fr-CH"/>
+        </w:rPr>
+        <w:t>26.03.25</w:t>
+      </w:r>
+    </w:p>
+    <w:p>
+      <w:pPr>
+        <w:rPr>
+          <w:rFonts w:ascii="Cascadia Mono" w:hAnsi="Cascadia Mono" w:cs="Cascadia Mono"/>
+          <w:color w:val="000000"/>
+          <w:sz w:val="19"/>
+          <w:szCs w:val="19"/>
+          <w:lang w:val="fr-CH" w:eastAsia="fr-CH"/>
+        </w:rPr>
+      </w:pPr>
+      <w:r>
+        <w:rPr>
+          <w:rFonts w:ascii="Cascadia Mono" w:hAnsi="Cascadia Mono" w:cs="Cascadia Mono"/>
+          <w:color w:val="000000"/>
+          <w:sz w:val="19"/>
+          <w:szCs w:val="19"/>
+          <w:lang w:val="fr-CH" w:eastAsia="fr-CH"/>
+        </w:rPr>
+        <w:t>J’ai lu la remarque et créé un nouveau label.</w:t>
+      </w:r>
+    </w:p>
+    <w:p>
+      <w:pPr>
+        <w:rPr>
+          <w:rFonts w:ascii="Cascadia Mono" w:hAnsi="Cascadia Mono" w:cs="Cascadia Mono"/>
+          <w:color w:val="000000"/>
+          <w:sz w:val="19"/>
+          <w:szCs w:val="19"/>
+          <w:lang w:val="fr-CH" w:eastAsia="fr-CH"/>
+        </w:rPr>
+      </w:pPr>
+      <w:r>
+        <w:rPr>
+          <w:noProof/>
+        </w:rPr>
+        <w:drawing>
+          <wp:inline distT="0" distB="0" distL="0" distR="0" wp14:anchorId="7A40E75B" wp14:editId="278A440B">
+            <wp:extent cx="5759450" cy="4309110"/>
+            <wp:effectExtent l="0" t="0" r="0" b="0"/>
+            <wp:docPr id="35" name="Image 35"/>
+            <wp:cNvGraphicFramePr>
+              <a:graphicFrameLocks xmlns:a="http://schemas.openxmlformats.org/drawingml/2006/main" noChangeAspect="1"/>
+            </wp:cNvGraphicFramePr>
+            <a:graphic xmlns:a="http://schemas.openxmlformats.org/drawingml/2006/main">
+              <a:graphicData uri="http://schemas.openxmlformats.org/drawingml/2006/picture">
+                <pic:pic xmlns:pic="http://schemas.openxmlformats.org/drawingml/2006/picture">
+                  <pic:nvPicPr>
+                    <pic:cNvPr id="1" name=""/>
+                    <pic:cNvPicPr/>
+                  </pic:nvPicPr>
+                  <pic:blipFill>
+                    <a:blip r:embed="rId49"/>
+                    <a:stretch>
+                      <a:fillRect/>
+                    </a:stretch>
+                  </pic:blipFill>
+                  <pic:spPr>
+                    <a:xfrm>
+                      <a:off x="0" y="0"/>
+                      <a:ext cx="5759450" cy="4309110"/>
+                    </a:xfrm>
+                    <a:prstGeom prst="rect">
+                      <a:avLst/>
+                    </a:prstGeom>
+                  </pic:spPr>
+                </pic:pic>
+              </a:graphicData>
+            </a:graphic>
+          </wp:inline>
+        </w:drawing>
+      </w:r>
+    </w:p>
+    <w:p>
+      <w:pPr>
+        <w:rPr>
+          <w:rFonts w:ascii="Cascadia Mono" w:hAnsi="Cascadia Mono" w:cs="Cascadia Mono"/>
+          <w:color w:val="000000"/>
+          <w:sz w:val="19"/>
+          <w:szCs w:val="19"/>
+          <w:lang w:val="fr-CH" w:eastAsia="fr-CH"/>
+        </w:rPr>
+      </w:pPr>
+    </w:p>
+    <w:p>
+      <w:pPr>
+        <w:rPr>
+          <w:rFonts w:ascii="Cascadia Mono" w:hAnsi="Cascadia Mono" w:cs="Cascadia Mono"/>
+          <w:color w:val="000000"/>
+          <w:sz w:val="19"/>
+          <w:szCs w:val="19"/>
+          <w:lang w:val="fr-CH" w:eastAsia="fr-CH"/>
+        </w:rPr>
+      </w:pPr>
+      <w:r>
+        <w:rPr>
+          <w:rFonts w:ascii="Cascadia Mono" w:hAnsi="Cascadia Mono" w:cs="Cascadia Mono"/>
+          <w:color w:val="000000"/>
+          <w:sz w:val="19"/>
+          <w:szCs w:val="19"/>
+          <w:lang w:val="fr-CH" w:eastAsia="fr-CH"/>
+        </w:rPr>
+        <w:t>Tests :</w:t>
+      </w:r>
+    </w:p>
+    <w:p>
+      <w:pPr>
+        <w:pStyle w:val="Paragraphedeliste"/>
+        <w:numPr>
+          <w:ilvl w:val="1"/>
+          <w:numId w:val="10"/>
+        </w:numPr>
+        <w:rPr>
+          <w:rFonts w:ascii="Cascadia Mono" w:hAnsi="Cascadia Mono" w:cs="Cascadia Mono"/>
+          <w:color w:val="000000"/>
+          <w:sz w:val="19"/>
+          <w:szCs w:val="19"/>
+          <w:lang w:val="fr-CH" w:eastAsia="fr-CH"/>
+        </w:rPr>
+      </w:pPr>
+      <w:r>
+        <w:rPr>
+          <w:rFonts w:ascii="Cascadia Mono" w:hAnsi="Cascadia Mono" w:cs="Cascadia Mono"/>
+          <w:color w:val="000000"/>
+          <w:sz w:val="19"/>
+          <w:szCs w:val="19"/>
+          <w:lang w:val="fr-CH" w:eastAsia="fr-CH"/>
+        </w:rPr>
+        <w:lastRenderedPageBreak/>
+        <w:t xml:space="preserve">Logo et nom de l’application partagé : </w:t>
+      </w:r>
+      <w:r>
+        <w:rPr>
+          <w:noProof/>
+        </w:rPr>
+        <w:drawing>
+          <wp:inline distT="0" distB="0" distL="0" distR="0" wp14:anchorId="264EECD5" wp14:editId="506E6CD8">
+            <wp:extent cx="5759450" cy="3408045"/>
+            <wp:effectExtent l="0" t="0" r="0" b="1905"/>
+            <wp:docPr id="6" name="Image 6"/>
+            <wp:cNvGraphicFramePr>
+              <a:graphicFrameLocks xmlns:a="http://schemas.openxmlformats.org/drawingml/2006/main" noChangeAspect="1"/>
+            </wp:cNvGraphicFramePr>
+            <a:graphic xmlns:a="http://schemas.openxmlformats.org/drawingml/2006/main">
+              <a:graphicData uri="http://schemas.openxmlformats.org/drawingml/2006/picture">
+                <pic:pic xmlns:pic="http://schemas.openxmlformats.org/drawingml/2006/picture">
+                  <pic:nvPicPr>
+                    <pic:cNvPr id="1" name=""/>
+                    <pic:cNvPicPr/>
+                  </pic:nvPicPr>
+                  <pic:blipFill>
+                    <a:blip r:embed="rId50"/>
+                    <a:stretch>
+                      <a:fillRect/>
+                    </a:stretch>
+                  </pic:blipFill>
+                  <pic:spPr>
+                    <a:xfrm>
+                      <a:off x="0" y="0"/>
                       <a:ext cx="5759450" cy="3408045"/>
                     </a:xfrm>
                     <a:prstGeom prst="rect">
@@ -9588,30 +8658,87 @@
       </w:pPr>
     </w:p>
     <w:p>
+      <w:hyperlink r:id="rId51" w:history="1">
+        <w:r>
+          <w:rPr>
+            <w:rStyle w:val="Lienhypertexte"/>
+          </w:rPr>
+          <w:t>C# - Compter le nombre de mots dans une chaîne</w:t>
+        </w:r>
+      </w:hyperlink>
+      <w:r>
+        <w:t>, 24.03.25</w:t>
+      </w:r>
+    </w:p>
+    <w:p>
+      <w:pPr>
+        <w:rPr>
+          <w:lang w:val="en-US"/>
+        </w:rPr>
+      </w:pPr>
+      <w:r>
+        <w:rPr>
+          <w:lang w:val="en-US"/>
+        </w:rPr>
+        <w:t xml:space="preserve">Croix pour fermer le menu contextuel, </w:t>
+      </w:r>
+      <w:hyperlink r:id="rId52" w:history="1">
+        <w:r>
+          <w:rPr>
+            <w:rStyle w:val="Lienhypertexte"/>
+            <w:lang w:val="en-US"/>
+          </w:rPr>
+          <w:t>Download Png File Svg - Cross Mark Png Black PNG Image with No Background - PNGkey.com</w:t>
+        </w:r>
+      </w:hyperlink>
+      <w:r>
+        <w:rPr>
+          <w:lang w:val="en-US"/>
+        </w:rPr>
+        <w:t>,</w:t>
+      </w:r>
+      <w:r>
+        <w:rPr>
+          <w:lang w:val="en-US"/>
+        </w:rPr>
+        <w:t xml:space="preserve"> 26.03.25</w:t>
+      </w:r>
+    </w:p>
+    <w:p>
       <w:pPr>
         <w:rPr>
           <w:rFonts w:ascii="Cascadia Mono" w:hAnsi="Cascadia Mono" w:cs="Cascadia Mono"/>
           <w:color w:val="000000"/>
           <w:sz w:val="19"/>
           <w:szCs w:val="19"/>
-          <w:lang w:val="fr-CH" w:eastAsia="fr-CH"/>
-        </w:rPr>
-      </w:pPr>
-      <w:hyperlink r:id="rId47" w:history="1">
+          <w:lang w:val="en-US" w:eastAsia="fr-CH"/>
+        </w:rPr>
+      </w:pPr>
+      <w:hyperlink r:id="rId53" w:history="1">
         <w:r>
           <w:rPr>
             <w:rStyle w:val="Lienhypertexte"/>
-          </w:rPr>
-          <w:t>C# - Compter le nombre de mots dans une chaîne</w:t>
+            <w:lang w:val="en-US"/>
+          </w:rPr>
+          <w:t>PictureBox Classe (System.Windows.Forms) | Microsoft Learn</w:t>
         </w:r>
       </w:hyperlink>
       <w:r>
-        <w:t>, 24.03.25</w:t>
+        <w:rPr>
+          <w:lang w:val="en-US"/>
+        </w:rPr>
+        <w:t>,</w:t>
+      </w:r>
+      <w:r>
+        <w:rPr>
+          <w:lang w:val="en-US"/>
+        </w:rPr>
+        <w:t xml:space="preserve"> 26.03.25</w:t>
       </w:r>
     </w:p>
     <w:sectPr>
-      <w:headerReference w:type="default" r:id="rId48"/>
-      <w:footerReference w:type="default" r:id="rId49"/>
+      <w:headerReference w:type="default" r:id="rId54"/>
+      <w:footerReference w:type="default" r:id="rId55"/>
       <w:pgSz w:w="11906" w:h="16838" w:code="9"/>
       <w:pgMar w:top="1418" w:right="1418" w:bottom="1418" w:left="1418" w:header="720" w:footer="720" w:gutter="0"/>
       <w:cols w:space="720"/>
@@ -9653,21 +8780,12 @@
         <w:szCs w:val="16"/>
       </w:rPr>
     </w:pPr>
-    <w:proofErr w:type="gramStart"/>
     <w:r>
       <w:rPr>
         <w:sz w:val="16"/>
         <w:szCs w:val="16"/>
       </w:rPr>
-      <w:t>i</w:t>
-    </w:r>
-    <w:proofErr w:type="gramEnd"/>
-    <w:r>
-      <w:rPr>
-        <w:sz w:val="16"/>
-        <w:szCs w:val="16"/>
-      </w:rPr>
-      <w:t>-CQ VD Octobre 2010</w:t>
+      <w:t>i-CQ VD Octobre 2010</w:t>
     </w:r>
     <w:r>
       <w:rPr>
@@ -9729,23 +8847,7 @@
         <w:sz w:val="16"/>
         <w:szCs w:val="16"/>
       </w:rPr>
-      <w:t xml:space="preserve">Dernière </w:t>
-    </w:r>
-    <w:proofErr w:type="spellStart"/>
-    <w:r>
-      <w:rPr>
-        <w:sz w:val="16"/>
-        <w:szCs w:val="16"/>
-      </w:rPr>
-      <w:t>modif</w:t>
-    </w:r>
-    <w:proofErr w:type="spellEnd"/>
-    <w:r>
-      <w:rPr>
-        <w:sz w:val="16"/>
-        <w:szCs w:val="16"/>
-      </w:rPr>
-      <w:t> : 02.12.2010</w:t>
+      <w:t>Dernière modif : 02.12.2010</w:t>
     </w:r>
     <w:r>
       <w:rPr>
@@ -12984,6 +12086,31 @@
 </file>
 
 <file path=customXml/item1.xml><?xml version="1.0" encoding="utf-8"?>
+<?mso-contentType ?>
+<FormTemplates xmlns="http://schemas.microsoft.com/sharepoint/v3/contenttype/forms">
+  <Display>DocumentLibraryForm</Display>
+  <Edit>DocumentLibraryForm</Edit>
+  <New>DocumentLibraryForm</New>
+</FormTemplates>
+</file>
+
+<file path=customXml/item2.xml><?xml version="1.0" encoding="utf-8"?>
+<p:properties xmlns:p="http://schemas.microsoft.com/office/2006/metadata/properties" xmlns:xsi="http://www.w3.org/2001/XMLSchema-instance" xmlns:pc="http://schemas.microsoft.com/office/infopath/2007/PartnerControls">
+  <documentManagement>
+    <IconOverlay xmlns="http://schemas.microsoft.com/sharepoint/v4" xsi:nil="true"/>
+    <lcf76f155ced4ddcb4097134ff3c332f xmlns="bf2f2df3-a963-4452-b0e7-67dabc627c35">
+      <Terms xmlns="http://schemas.microsoft.com/office/infopath/2007/PartnerControls"/>
+    </lcf76f155ced4ddcb4097134ff3c332f>
+    <TaxCatchAll xmlns="f7d9f5a6-831d-4621-8c77-cbcaf993e406" xsi:nil="true"/>
+  </documentManagement>
+</p:properties>
+</file>
+
+<file path=customXml/item3.xml><?xml version="1.0" encoding="utf-8"?>
+<b:Sources xmlns:b="http://schemas.openxmlformats.org/officeDocument/2006/bibliography" xmlns="http://schemas.openxmlformats.org/officeDocument/2006/bibliography" SelectedStyle="\APASixthEditionOfficeOnline.xsl" StyleName="APA" Version="6"/>
+</file>
+
+<file path=customXml/item4.xml><?xml version="1.0" encoding="utf-8"?>
 <ct:contentTypeSchema xmlns:ct="http://schemas.microsoft.com/office/2006/metadata/contentType" xmlns:ma="http://schemas.microsoft.com/office/2006/metadata/properties/metaAttributes" ct:_="" ma:_="" ma:contentTypeName="Document" ma:contentTypeID="0x0101001ABD9BFFC9E543439C53A2705AE306EF" ma:contentTypeVersion="19" ma:contentTypeDescription="Crée un document." ma:contentTypeScope="" ma:versionID="f3418dd4ca302601ba73fa17965a3f21">
   <xsd:schema xmlns:xsd="http://www.w3.org/2001/XMLSchema" xmlns:xs="http://www.w3.org/2001/XMLSchema" xmlns:p="http://schemas.microsoft.com/office/2006/metadata/properties" xmlns:ns2="bf2f2df3-a963-4452-b0e7-67dabc627c35" xmlns:ns3="http://schemas.microsoft.com/sharepoint/v4" xmlns:ns4="f7d9f5a6-831d-4621-8c77-cbcaf993e406" targetNamespace="http://schemas.microsoft.com/office/2006/metadata/properties" ma:root="true" ma:fieldsID="5d82fd028d299635ce1df2d808d1b2ae" ns2:_="" ns3:_="" ns4:_="">
     <xsd:import namespace="bf2f2df3-a963-4452-b0e7-67dabc627c35"/>
@@ -13249,32 +12376,35 @@
 </ct:contentTypeSchema>
 </file>
 
-<file path=customXml/item2.xml><?xml version="1.0" encoding="utf-8"?>
-<?mso-contentType ?>
-<FormTemplates xmlns="http://schemas.microsoft.com/sharepoint/v3/contenttype/forms">
-  <Display>DocumentLibraryForm</Display>
-  <Edit>DocumentLibraryForm</Edit>
-  <New>DocumentLibraryForm</New>
-</FormTemplates>
+<file path=customXml/itemProps1.xml><?xml version="1.0" encoding="utf-8"?>
+<ds:datastoreItem xmlns:ds="http://schemas.openxmlformats.org/officeDocument/2006/customXml" ds:itemID="{1DADA05A-DA17-4CB0-90B5-C889667DD54A}">
+  <ds:schemaRefs>
+    <ds:schemaRef ds:uri="http://schemas.microsoft.com/sharepoint/v3/contenttype/forms"/>
+  </ds:schemaRefs>
+</ds:datastoreItem>
 </file>
 
-<file path=customXml/item3.xml><?xml version="1.0" encoding="utf-8"?>
-<b:Sources xmlns:b="http://schemas.openxmlformats.org/officeDocument/2006/bibliography" xmlns="http://schemas.openxmlformats.org/officeDocument/2006/bibliography" SelectedStyle="\APASixthEditionOfficeOnline.xsl" StyleName="APA" Version="6"/>
+<file path=customXml/itemProps2.xml><?xml version="1.0" encoding="utf-8"?>
+<ds:datastoreItem xmlns:ds="http://schemas.openxmlformats.org/officeDocument/2006/customXml" ds:itemID="{1596957B-C68E-418D-8E9E-2250DD10281B}">
+  <ds:schemaRefs>
+    <ds:schemaRef ds:uri="http://schemas.microsoft.com/office/2006/metadata/properties"/>
+    <ds:schemaRef ds:uri="http://schemas.microsoft.com/office/infopath/2007/PartnerControls"/>
+    <ds:schemaRef ds:uri="http://schemas.microsoft.com/sharepoint/v4"/>
+    <ds:schemaRef ds:uri="bf2f2df3-a963-4452-b0e7-67dabc627c35"/>
+    <ds:schemaRef ds:uri="f7d9f5a6-831d-4621-8c77-cbcaf993e406"/>
+  </ds:schemaRefs>
+</ds:datastoreItem>
 </file>
 
-<file path=customXml/item4.xml><?xml version="1.0" encoding="utf-8"?>
-<p:properties xmlns:p="http://schemas.microsoft.com/office/2006/metadata/properties" xmlns:xsi="http://www.w3.org/2001/XMLSchema-instance" xmlns:pc="http://schemas.microsoft.com/office/infopath/2007/PartnerControls">
-  <documentManagement>
-    <IconOverlay xmlns="http://schemas.microsoft.com/sharepoint/v4" xsi:nil="true"/>
-    <lcf76f155ced4ddcb4097134ff3c332f xmlns="bf2f2df3-a963-4452-b0e7-67dabc627c35">
-      <Terms xmlns="http://schemas.microsoft.com/office/infopath/2007/PartnerControls"/>
-    </lcf76f155ced4ddcb4097134ff3c332f>
-    <TaxCatchAll xmlns="f7d9f5a6-831d-4621-8c77-cbcaf993e406" xsi:nil="true"/>
-  </documentManagement>
-</p:properties>
+<file path=customXml/itemProps3.xml><?xml version="1.0" encoding="utf-8"?>
+<ds:datastoreItem xmlns:ds="http://schemas.openxmlformats.org/officeDocument/2006/customXml" ds:itemID="{B9B37F17-9983-4A48-8063-C7221235CAF9}">
+  <ds:schemaRefs>
+    <ds:schemaRef ds:uri="http://schemas.openxmlformats.org/officeDocument/2006/bibliography"/>
+  </ds:schemaRefs>
+</ds:datastoreItem>
 </file>
 
-<file path=customXml/itemProps1.xml><?xml version="1.0" encoding="utf-8"?>
+<file path=customXml/itemProps4.xml><?xml version="1.0" encoding="utf-8"?>
 <ds:datastoreItem xmlns:ds="http://schemas.openxmlformats.org/officeDocument/2006/customXml" ds:itemID="{A9A43FF3-6D16-4F24-809C-234E4FE25130}">
   <ds:schemaRefs>
     <ds:schemaRef ds:uri="http://schemas.microsoft.com/office/2006/metadata/contentType"/>
@@ -13292,32 +12422,4 @@
     <ds:schemaRef ds:uri="http://schemas.microsoft.com/internal/obd"/>
   </ds:schemaRefs>
 </ds:datastoreItem>
-</file>
-
-<file path=customXml/itemProps2.xml><?xml version="1.0" encoding="utf-8"?>
-<ds:datastoreItem xmlns:ds="http://schemas.openxmlformats.org/officeDocument/2006/customXml" ds:itemID="{1DADA05A-DA17-4CB0-90B5-C889667DD54A}">
-  <ds:schemaRefs>
-    <ds:schemaRef ds:uri="http://schemas.microsoft.com/sharepoint/v3/contenttype/forms"/>
-  </ds:schemaRefs>
-</ds:datastoreItem>
-</file>
-
-<file path=customXml/itemProps3.xml><?xml version="1.0" encoding="utf-8"?>
-<ds:datastoreItem xmlns:ds="http://schemas.openxmlformats.org/officeDocument/2006/customXml" ds:itemID="{B9B37F17-9983-4A48-8063-C7221235CAF9}">
-  <ds:schemaRefs>
-    <ds:schemaRef ds:uri="http://schemas.openxmlformats.org/officeDocument/2006/bibliography"/>
-  </ds:schemaRefs>
-</ds:datastoreItem>
-</file>
-
-<file path=customXml/itemProps4.xml><?xml version="1.0" encoding="utf-8"?>
-<ds:datastoreItem xmlns:ds="http://schemas.openxmlformats.org/officeDocument/2006/customXml" ds:itemID="{1596957B-C68E-418D-8E9E-2250DD10281B}">
-  <ds:schemaRefs>
-    <ds:schemaRef ds:uri="http://schemas.microsoft.com/office/2006/metadata/properties"/>
-    <ds:schemaRef ds:uri="http://schemas.microsoft.com/office/infopath/2007/PartnerControls"/>
-    <ds:schemaRef ds:uri="http://schemas.microsoft.com/sharepoint/v4"/>
-    <ds:schemaRef ds:uri="bf2f2df3-a963-4452-b0e7-67dabc627c35"/>
-    <ds:schemaRef ds:uri="f7d9f5a6-831d-4621-8c77-cbcaf993e406"/>
-  </ds:schemaRefs>
-</ds:datastoreItem>
 </file>
</xml_diff>

<commit_message>
feat : start of management of a close button on TasksTodoPage.cs's menu
</commit_message>
<xml_diff>
--- a/documents/Rapport.docx
+++ b/documents/Rapport.docx
@@ -75,12 +75,21 @@
                 <w:sz w:val="96"/>
               </w:rPr>
             </w:pPr>
+            <w:proofErr w:type="spellStart"/>
             <w:r>
               <w:rPr>
                 <w:rFonts w:ascii="Impact" w:hAnsi="Impact"/>
                 <w:sz w:val="96"/>
               </w:rPr>
-              <w:t>Todo List</w:t>
+              <w:t>Todo</w:t>
+            </w:r>
+            <w:proofErr w:type="spellEnd"/>
+            <w:r>
+              <w:rPr>
+                <w:rFonts w:ascii="Impact" w:hAnsi="Impact"/>
+                <w:sz w:val="96"/>
+              </w:rPr>
+              <w:t xml:space="preserve"> List</w:t>
             </w:r>
           </w:p>
         </w:tc>
@@ -2172,16 +2181,27 @@
           <w:sz w:val="20"/>
           <w:u w:val="single"/>
         </w:rPr>
-        <w:t>NOTE L’INTENTION DES UTILISATEURS DE CE CANEVAS</w:t>
-      </w:r>
+        <w:t xml:space="preserve">NOTE L’INTENTION DES UTILISATEURS DE CE </w:t>
+      </w:r>
+      <w:proofErr w:type="gramStart"/>
       <w:r>
         <w:rPr>
           <w:bCs/>
           <w:i/>
           <w:sz w:val="20"/>
+          <w:u w:val="single"/>
+        </w:rPr>
+        <w:t>CANEVAS</w:t>
+      </w:r>
+      <w:r>
+        <w:rPr>
+          <w:bCs/>
+          <w:i/>
+          <w:sz w:val="20"/>
         </w:rPr>
         <w:t>:</w:t>
       </w:r>
+      <w:proofErr w:type="gramEnd"/>
       <w:r>
         <w:rPr>
           <w:bCs/>
@@ -2451,6 +2471,90 @@
           <w:i/>
           <w:iCs/>
           <w:szCs w:val="14"/>
+          <w:lang w:val="fr-CH"/>
+        </w:rPr>
+      </w:pPr>
+      <w:proofErr w:type="spellStart"/>
+      <w:proofErr w:type="gramStart"/>
+      <w:r>
+        <w:rPr>
+          <w:i/>
+          <w:iCs/>
+          <w:szCs w:val="14"/>
+          <w:lang w:val="fr-CH"/>
+        </w:rPr>
+        <w:t>echo</w:t>
+      </w:r>
+      <w:proofErr w:type="spellEnd"/>
+      <w:proofErr w:type="gramEnd"/>
+      <w:r>
+        <w:rPr>
+          <w:i/>
+          <w:iCs/>
+          <w:szCs w:val="14"/>
+          <w:lang w:val="fr-CH"/>
+        </w:rPr>
+        <w:t xml:space="preserve"> "# </w:t>
+      </w:r>
+      <w:proofErr w:type="spellStart"/>
+      <w:r>
+        <w:rPr>
+          <w:i/>
+          <w:iCs/>
+          <w:szCs w:val="14"/>
+          <w:lang w:val="fr-CH"/>
+        </w:rPr>
+        <w:t>E_TodoList</w:t>
+      </w:r>
+      <w:proofErr w:type="spellEnd"/>
+      <w:r>
+        <w:rPr>
+          <w:i/>
+          <w:iCs/>
+          <w:szCs w:val="14"/>
+          <w:lang w:val="fr-CH"/>
+        </w:rPr>
+        <w:t>" &gt;&gt; README.md</w:t>
+      </w:r>
+    </w:p>
+    <w:p>
+      <w:pPr>
+        <w:ind w:left="1416"/>
+        <w:rPr>
+          <w:i/>
+          <w:iCs/>
+          <w:szCs w:val="14"/>
+          <w:lang w:val="fr-CH"/>
+        </w:rPr>
+      </w:pPr>
+      <w:proofErr w:type="gramStart"/>
+      <w:r>
+        <w:rPr>
+          <w:i/>
+          <w:iCs/>
+          <w:szCs w:val="14"/>
+          <w:lang w:val="fr-CH"/>
+        </w:rPr>
+        <w:t>git</w:t>
+      </w:r>
+      <w:proofErr w:type="gramEnd"/>
+      <w:r>
+        <w:rPr>
+          <w:i/>
+          <w:iCs/>
+          <w:szCs w:val="14"/>
+          <w:lang w:val="fr-CH"/>
+        </w:rPr>
+        <w:t xml:space="preserve"> init</w:t>
+      </w:r>
+    </w:p>
+    <w:p>
+      <w:pPr>
+        <w:ind w:left="1416"/>
+        <w:rPr>
+          <w:i/>
+          <w:iCs/>
+          <w:szCs w:val="14"/>
           <w:lang w:val="en-US"/>
         </w:rPr>
       </w:pPr>
@@ -2461,8 +2565,19 @@
           <w:szCs w:val="14"/>
           <w:lang w:val="en-US"/>
         </w:rPr>
-        <w:t>echo "# E_TodoList" &gt;&gt; README.md</w:t>
-      </w:r>
+        <w:t xml:space="preserve">git </w:t>
+      </w:r>
+      <w:proofErr w:type="gramStart"/>
+      <w:r>
+        <w:rPr>
+          <w:i/>
+          <w:iCs/>
+          <w:szCs w:val="14"/>
+          <w:lang w:val="en-US"/>
+        </w:rPr>
+        <w:t>add .</w:t>
+      </w:r>
+      <w:proofErr w:type="gramEnd"/>
     </w:p>
     <w:p>
       <w:pPr>
@@ -2481,7 +2596,27 @@
           <w:szCs w:val="14"/>
           <w:lang w:val="en-US"/>
         </w:rPr>
-        <w:t>git init</w:t>
+        <w:t>git commit -m "</w:t>
+      </w:r>
+      <w:proofErr w:type="gramStart"/>
+      <w:r>
+        <w:rPr>
+          <w:i/>
+          <w:iCs/>
+          <w:szCs w:val="14"/>
+          <w:lang w:val="en-US"/>
+        </w:rPr>
+        <w:t>docs :</w:t>
+      </w:r>
+      <w:proofErr w:type="gramEnd"/>
+      <w:r>
+        <w:rPr>
+          <w:i/>
+          <w:iCs/>
+          <w:szCs w:val="14"/>
+          <w:lang w:val="en-US"/>
+        </w:rPr>
+        <w:t xml:space="preserve"> initialize the repository"</w:t>
       </w:r>
     </w:p>
     <w:p>
@@ -2501,7 +2636,7 @@
           <w:szCs w:val="14"/>
           <w:lang w:val="en-US"/>
         </w:rPr>
-        <w:t>git add .</w:t>
+        <w:t>git branch -M main</w:t>
       </w:r>
     </w:p>
     <w:p>
@@ -2521,8 +2656,19 @@
           <w:szCs w:val="14"/>
           <w:lang w:val="en-US"/>
         </w:rPr>
-        <w:t>git commit -m "docs : initialize the repository"</w:t>
-      </w:r>
+        <w:t xml:space="preserve">git remote add origin </w:t>
+      </w:r>
+      <w:proofErr w:type="gramStart"/>
+      <w:r>
+        <w:rPr>
+          <w:i/>
+          <w:iCs/>
+          <w:szCs w:val="14"/>
+          <w:lang w:val="en-US"/>
+        </w:rPr>
+        <w:t>https://github.com/CielRii/E_TodoList.git</w:t>
+      </w:r>
+      <w:proofErr w:type="gramEnd"/>
     </w:p>
     <w:p>
       <w:pPr>
@@ -2531,55 +2677,43 @@
           <w:i/>
           <w:iCs/>
           <w:szCs w:val="14"/>
-          <w:lang w:val="en-US"/>
-        </w:rPr>
-      </w:pPr>
-      <w:r>
-        <w:rPr>
-          <w:i/>
-          <w:iCs/>
-          <w:szCs w:val="14"/>
-          <w:lang w:val="en-US"/>
-        </w:rPr>
-        <w:t>git branch -M main</w:t>
-      </w:r>
-    </w:p>
-    <w:p>
-      <w:pPr>
-        <w:ind w:left="1416"/>
-        <w:rPr>
-          <w:i/>
-          <w:iCs/>
-          <w:szCs w:val="14"/>
-          <w:lang w:val="en-US"/>
-        </w:rPr>
-      </w:pPr>
-      <w:r>
-        <w:rPr>
-          <w:i/>
-          <w:iCs/>
-          <w:szCs w:val="14"/>
-          <w:lang w:val="en-US"/>
-        </w:rPr>
-        <w:t>git remote add origin https://github.com/CielRii/E_TodoList.git</w:t>
-      </w:r>
-    </w:p>
-    <w:p>
-      <w:pPr>
-        <w:ind w:left="1416"/>
-        <w:rPr>
-          <w:i/>
-          <w:iCs/>
-          <w:szCs w:val="14"/>
-        </w:rPr>
-      </w:pPr>
-      <w:r>
-        <w:rPr>
-          <w:i/>
-          <w:iCs/>
-          <w:szCs w:val="14"/>
-        </w:rPr>
-        <w:t>git push -u origin main</w:t>
+        </w:rPr>
+      </w:pPr>
+      <w:proofErr w:type="gramStart"/>
+      <w:r>
+        <w:rPr>
+          <w:i/>
+          <w:iCs/>
+          <w:szCs w:val="14"/>
+        </w:rPr>
+        <w:t>git</w:t>
+      </w:r>
+      <w:proofErr w:type="gramEnd"/>
+      <w:r>
+        <w:rPr>
+          <w:i/>
+          <w:iCs/>
+          <w:szCs w:val="14"/>
+        </w:rPr>
+        <w:t xml:space="preserve"> push -u </w:t>
+      </w:r>
+      <w:proofErr w:type="spellStart"/>
+      <w:r>
+        <w:rPr>
+          <w:i/>
+          <w:iCs/>
+          <w:szCs w:val="14"/>
+        </w:rPr>
+        <w:t>origin</w:t>
+      </w:r>
+      <w:proofErr w:type="spellEnd"/>
+      <w:r>
+        <w:rPr>
+          <w:i/>
+          <w:iCs/>
+          <w:szCs w:val="14"/>
+        </w:rPr>
+        <w:t xml:space="preserve"> main</w:t>
       </w:r>
     </w:p>
     <w:p>
@@ -2638,11 +2772,19 @@
           <w:szCs w:val="14"/>
         </w:rPr>
       </w:pPr>
-      <w:r>
-        <w:rPr>
-          <w:szCs w:val="14"/>
-        </w:rPr>
-        <w:t>ni être modifié par une personne tierce. D'où la nécessité de l'authentification.</w:t>
+      <w:proofErr w:type="gramStart"/>
+      <w:r>
+        <w:rPr>
+          <w:szCs w:val="14"/>
+        </w:rPr>
+        <w:t>ni</w:t>
+      </w:r>
+      <w:proofErr w:type="gramEnd"/>
+      <w:r>
+        <w:rPr>
+          <w:szCs w:val="14"/>
+        </w:rPr>
+        <w:t xml:space="preserve"> être modifié par une personne tierce. D'où la nécessité de l'authentification.</w:t>
       </w:r>
     </w:p>
     <w:p>
@@ -2668,20 +2810,62 @@
         <w:rPr>
           <w:szCs w:val="14"/>
         </w:rPr>
-        <w:t>Le verbe "erase" a été choisi pour éviter des conflits avec MySQL qui utilise déjà le verbe "delete" dans ses opérations de base.</w:t>
-      </w:r>
-    </w:p>
-    <w:p>
-      <w:pPr>
-        <w:rPr>
-          <w:szCs w:val="14"/>
-        </w:rPr>
-      </w:pPr>
-      <w:r>
-        <w:rPr>
-          <w:szCs w:val="14"/>
-        </w:rPr>
-        <w:t>Le verbe "mark" veut dire que la tâche peut être marquée comme complète et son contraire "unmark" pour marquer la tâche comme non terminée.</w:t>
+        <w:t>Le verbe "</w:t>
+      </w:r>
+      <w:proofErr w:type="spellStart"/>
+      <w:r>
+        <w:rPr>
+          <w:szCs w:val="14"/>
+        </w:rPr>
+        <w:t>erase</w:t>
+      </w:r>
+      <w:proofErr w:type="spellEnd"/>
+      <w:r>
+        <w:rPr>
+          <w:szCs w:val="14"/>
+        </w:rPr>
+        <w:t>" a été choisi pour éviter des conflits avec MySQL qui utilise déjà le verbe "</w:t>
+      </w:r>
+      <w:proofErr w:type="spellStart"/>
+      <w:r>
+        <w:rPr>
+          <w:szCs w:val="14"/>
+        </w:rPr>
+        <w:t>delete</w:t>
+      </w:r>
+      <w:proofErr w:type="spellEnd"/>
+      <w:r>
+        <w:rPr>
+          <w:szCs w:val="14"/>
+        </w:rPr>
+        <w:t>" dans ses opérations de base.</w:t>
+      </w:r>
+    </w:p>
+    <w:p>
+      <w:pPr>
+        <w:rPr>
+          <w:szCs w:val="14"/>
+        </w:rPr>
+      </w:pPr>
+      <w:r>
+        <w:rPr>
+          <w:szCs w:val="14"/>
+        </w:rPr>
+        <w:t>Le verbe "mark" veut dire que la tâche peut être marquée comme complète et son contraire "</w:t>
+      </w:r>
+      <w:proofErr w:type="spellStart"/>
+      <w:r>
+        <w:rPr>
+          <w:szCs w:val="14"/>
+        </w:rPr>
+        <w:t>unmark</w:t>
+      </w:r>
+      <w:proofErr w:type="spellEnd"/>
+      <w:r>
+        <w:rPr>
+          <w:szCs w:val="14"/>
+        </w:rPr>
+        <w:t>" pour marquer la tâche comme non terminée.</w:t>
       </w:r>
     </w:p>
     <w:p>
@@ -3084,7 +3268,21 @@
         <w:rPr>
           <w:szCs w:val="14"/>
         </w:rPr>
-        <w:t>Sélectionner « Gérer les packages NuGet pour la solution »</w:t>
+        <w:t xml:space="preserve">Sélectionner « Gérer les packages </w:t>
+      </w:r>
+      <w:proofErr w:type="spellStart"/>
+      <w:r>
+        <w:rPr>
+          <w:szCs w:val="14"/>
+        </w:rPr>
+        <w:t>NuGet</w:t>
+      </w:r>
+      <w:proofErr w:type="spellEnd"/>
+      <w:r>
+        <w:rPr>
+          <w:szCs w:val="14"/>
+        </w:rPr>
+        <w:t xml:space="preserve"> pour la solution »</w:t>
       </w:r>
     </w:p>
     <w:p>
@@ -3276,7 +3474,23 @@
           <w:strike/>
           <w:szCs w:val="14"/>
         </w:rPr>
-        <w:t>Après une recherche de « MySQL Connector », répéter l’installation :</w:t>
+        <w:t xml:space="preserve">Après une recherche de « MySQL </w:t>
+      </w:r>
+      <w:proofErr w:type="spellStart"/>
+      <w:r>
+        <w:rPr>
+          <w:strike/>
+          <w:szCs w:val="14"/>
+        </w:rPr>
+        <w:t>Connector</w:t>
+      </w:r>
+      <w:proofErr w:type="spellEnd"/>
+      <w:r>
+        <w:rPr>
+          <w:strike/>
+          <w:szCs w:val="14"/>
+        </w:rPr>
+        <w:t> », répéter l’installation :</w:t>
       </w:r>
     </w:p>
     <w:p>
@@ -3344,7 +3558,49 @@
         <w:rPr>
           <w:szCs w:val="14"/>
         </w:rPr>
-        <w:t>Dans le fichier « Database.cs », les fonctions sont de types bool pour aider le contrôlleur dans sa validation de l’utilisateur et être sûr que les manœuvres ont été faites correctement.</w:t>
+        <w:t>Dans le fichier « </w:t>
+      </w:r>
+      <w:proofErr w:type="spellStart"/>
+      <w:r>
+        <w:rPr>
+          <w:szCs w:val="14"/>
+        </w:rPr>
+        <w:t>Database.cs</w:t>
+      </w:r>
+      <w:proofErr w:type="spellEnd"/>
+      <w:r>
+        <w:rPr>
+          <w:szCs w:val="14"/>
+        </w:rPr>
+        <w:t xml:space="preserve"> », les fonctions sont de types </w:t>
+      </w:r>
+      <w:proofErr w:type="spellStart"/>
+      <w:r>
+        <w:rPr>
+          <w:szCs w:val="14"/>
+        </w:rPr>
+        <w:t>bool</w:t>
+      </w:r>
+      <w:proofErr w:type="spellEnd"/>
+      <w:r>
+        <w:rPr>
+          <w:szCs w:val="14"/>
+        </w:rPr>
+        <w:t xml:space="preserve"> pour aider le </w:t>
+      </w:r>
+      <w:proofErr w:type="spellStart"/>
+      <w:r>
+        <w:rPr>
+          <w:szCs w:val="14"/>
+        </w:rPr>
+        <w:t>contrôlleur</w:t>
+      </w:r>
+      <w:proofErr w:type="spellEnd"/>
+      <w:r>
+        <w:rPr>
+          <w:szCs w:val="14"/>
+        </w:rPr>
+        <w:t xml:space="preserve"> dans sa validation de l’utilisateur et être sûr que les manœuvres ont été faites correctement.</w:t>
       </w:r>
     </w:p>
     <w:p>
@@ -3695,8 +3951,21 @@
           <w:szCs w:val="14"/>
           <w:lang w:eastAsia="fr-FR"/>
         </w:rPr>
-        <w:t xml:space="preserve"> complet avec toutes ses annexes:</w:t>
-      </w:r>
+        <w:t xml:space="preserve"> complet avec toutes ses </w:t>
+      </w:r>
+      <w:proofErr w:type="gramStart"/>
+      <w:r>
+        <w:rPr>
+          <w:rFonts w:ascii="Arial" w:hAnsi="Arial"/>
+          <w:i/>
+          <w:iCs/>
+          <w:sz w:val="24"/>
+          <w:szCs w:val="14"/>
+          <w:lang w:eastAsia="fr-FR"/>
+        </w:rPr>
+        <w:t>annexes:</w:t>
+      </w:r>
+      <w:proofErr w:type="gramEnd"/>
     </w:p>
     <w:p>
       <w:pPr>
@@ -3761,6 +4030,7 @@
           <w:lang w:eastAsia="fr-FR"/>
         </w:rPr>
       </w:pPr>
+      <w:proofErr w:type="gramStart"/>
       <w:r>
         <w:rPr>
           <w:rFonts w:ascii="Arial" w:hAnsi="Arial"/>
@@ -3781,7 +4051,43 @@
           <w:szCs w:val="14"/>
           <w:lang w:eastAsia="fr-FR"/>
         </w:rPr>
-        <w:t>ultimédia: carte de site, maquettes papier, story board préliminaire, …</w:t>
+        <w:t>ultimédia:</w:t>
+      </w:r>
+      <w:proofErr w:type="gramEnd"/>
+      <w:r>
+        <w:rPr>
+          <w:rFonts w:ascii="Arial" w:hAnsi="Arial"/>
+          <w:i/>
+          <w:iCs/>
+          <w:sz w:val="24"/>
+          <w:szCs w:val="14"/>
+          <w:lang w:eastAsia="fr-FR"/>
+        </w:rPr>
+        <w:t xml:space="preserve"> carte de site, maquettes papier, story </w:t>
+      </w:r>
+      <w:proofErr w:type="spellStart"/>
+      <w:r>
+        <w:rPr>
+          <w:rFonts w:ascii="Arial" w:hAnsi="Arial"/>
+          <w:i/>
+          <w:iCs/>
+          <w:sz w:val="24"/>
+          <w:szCs w:val="14"/>
+          <w:lang w:eastAsia="fr-FR"/>
+        </w:rPr>
+        <w:t>board</w:t>
+      </w:r>
+      <w:proofErr w:type="spellEnd"/>
+      <w:r>
+        <w:rPr>
+          <w:rFonts w:ascii="Arial" w:hAnsi="Arial"/>
+          <w:i/>
+          <w:iCs/>
+          <w:sz w:val="24"/>
+          <w:szCs w:val="14"/>
+          <w:lang w:eastAsia="fr-FR"/>
+        </w:rPr>
+        <w:t xml:space="preserve"> préliminaire, …</w:t>
       </w:r>
     </w:p>
     <w:p>
@@ -3820,7 +4126,31 @@
           <w:szCs w:val="14"/>
           <w:lang w:eastAsia="fr-FR"/>
         </w:rPr>
-        <w:t>ases de données: interfaces graphiques, modèle conceptuel</w:t>
+        <w:t xml:space="preserve">ases de </w:t>
+      </w:r>
+      <w:proofErr w:type="gramStart"/>
+      <w:r>
+        <w:rPr>
+          <w:rFonts w:ascii="Arial" w:hAnsi="Arial"/>
+          <w:i/>
+          <w:iCs/>
+          <w:sz w:val="24"/>
+          <w:szCs w:val="14"/>
+          <w:lang w:eastAsia="fr-FR"/>
+        </w:rPr>
+        <w:t>données:</w:t>
+      </w:r>
+      <w:proofErr w:type="gramEnd"/>
+      <w:r>
+        <w:rPr>
+          <w:rFonts w:ascii="Arial" w:hAnsi="Arial"/>
+          <w:i/>
+          <w:iCs/>
+          <w:sz w:val="24"/>
+          <w:szCs w:val="14"/>
+          <w:lang w:eastAsia="fr-FR"/>
+        </w:rPr>
+        <w:t xml:space="preserve"> interfaces graphiques, modèle conceptuel</w:t>
       </w:r>
       <w:r>
         <w:rPr>
@@ -3850,6 +4180,7 @@
           <w:lang w:eastAsia="fr-FR"/>
         </w:rPr>
       </w:pPr>
+      <w:proofErr w:type="gramStart"/>
       <w:r>
         <w:rPr>
           <w:rFonts w:ascii="Arial" w:hAnsi="Arial"/>
@@ -3870,7 +4201,19 @@
           <w:szCs w:val="14"/>
           <w:lang w:eastAsia="fr-FR"/>
         </w:rPr>
-        <w:t>rogrammation: interfaces graphiques, maquettes, analyse fonctionnelle…</w:t>
+        <w:t>rogrammation:</w:t>
+      </w:r>
+      <w:proofErr w:type="gramEnd"/>
+      <w:r>
+        <w:rPr>
+          <w:rFonts w:ascii="Arial" w:hAnsi="Arial"/>
+          <w:i/>
+          <w:iCs/>
+          <w:sz w:val="24"/>
+          <w:szCs w:val="14"/>
+          <w:lang w:eastAsia="fr-FR"/>
+        </w:rPr>
+        <w:t xml:space="preserve"> interfaces graphiques, maquettes, analyse fonctionnelle…</w:t>
       </w:r>
     </w:p>
     <w:p>
@@ -3954,7 +4297,25 @@
           <w:iCs/>
           <w:szCs w:val="14"/>
         </w:rPr>
-        <w:t xml:space="preserve">Décrire la stratégie globale de test: </w:t>
+        <w:t xml:space="preserve">Décrire la stratégie globale de </w:t>
+      </w:r>
+      <w:proofErr w:type="gramStart"/>
+      <w:r>
+        <w:rPr>
+          <w:i/>
+          <w:iCs/>
+          <w:szCs w:val="14"/>
+        </w:rPr>
+        <w:t>test:</w:t>
+      </w:r>
+      <w:proofErr w:type="gramEnd"/>
+      <w:r>
+        <w:rPr>
+          <w:i/>
+          <w:iCs/>
+          <w:szCs w:val="14"/>
+        </w:rPr>
+        <w:t xml:space="preserve"> </w:t>
       </w:r>
     </w:p>
     <w:p>
@@ -3985,6 +4346,7 @@
           <w:szCs w:val="14"/>
         </w:rPr>
       </w:pPr>
+      <w:proofErr w:type="gramStart"/>
       <w:r>
         <w:rPr>
           <w:i/>
@@ -3999,7 +4361,16 @@
           <w:iCs/>
           <w:szCs w:val="14"/>
         </w:rPr>
-        <w:t>ypes de des tests et ordre dans lequel ils seront effectués.</w:t>
+        <w:t>ypes</w:t>
+      </w:r>
+      <w:proofErr w:type="gramEnd"/>
+      <w:r>
+        <w:rPr>
+          <w:i/>
+          <w:iCs/>
+          <w:szCs w:val="14"/>
+        </w:rPr>
+        <w:t xml:space="preserve"> de des tests et ordre dans lequel ils seront effectués.</w:t>
       </w:r>
     </w:p>
     <w:p>
@@ -4019,6 +4390,7 @@
           <w:szCs w:val="14"/>
         </w:rPr>
       </w:pPr>
+      <w:proofErr w:type="gramStart"/>
       <w:r>
         <w:rPr>
           <w:i/>
@@ -4033,7 +4405,16 @@
           <w:iCs/>
           <w:szCs w:val="14"/>
         </w:rPr>
-        <w:t>es moyens à mettre en œuvre</w:t>
+        <w:t>es</w:t>
+      </w:r>
+      <w:proofErr w:type="gramEnd"/>
+      <w:r>
+        <w:rPr>
+          <w:i/>
+          <w:iCs/>
+          <w:szCs w:val="14"/>
+        </w:rPr>
+        <w:t xml:space="preserve"> moyens à mettre en œuvre</w:t>
       </w:r>
       <w:r>
         <w:rPr>
@@ -4061,6 +4442,7 @@
           <w:szCs w:val="14"/>
         </w:rPr>
       </w:pPr>
+      <w:proofErr w:type="gramStart"/>
       <w:r>
         <w:rPr>
           <w:i/>
@@ -4075,7 +4457,16 @@
           <w:iCs/>
           <w:szCs w:val="14"/>
         </w:rPr>
-        <w:t>ouverture des tests (tests exhaustifs ou non, si non, pourquoi ?)</w:t>
+        <w:t>ouverture</w:t>
+      </w:r>
+      <w:proofErr w:type="gramEnd"/>
+      <w:r>
+        <w:rPr>
+          <w:i/>
+          <w:iCs/>
+          <w:szCs w:val="14"/>
+        </w:rPr>
+        <w:t xml:space="preserve"> des tests (tests exhaustifs ou non, si non, pourquoi ?)</w:t>
       </w:r>
       <w:r>
         <w:rPr>
@@ -4103,6 +4494,7 @@
           <w:szCs w:val="14"/>
         </w:rPr>
       </w:pPr>
+      <w:proofErr w:type="gramStart"/>
       <w:r>
         <w:rPr>
           <w:i/>
@@ -4117,7 +4509,16 @@
           <w:iCs/>
           <w:szCs w:val="14"/>
         </w:rPr>
-        <w:t>onnées de test à prévoir (données réelles ?)</w:t>
+        <w:t>onnées</w:t>
+      </w:r>
+      <w:proofErr w:type="gramEnd"/>
+      <w:r>
+        <w:rPr>
+          <w:i/>
+          <w:iCs/>
+          <w:szCs w:val="14"/>
+        </w:rPr>
+        <w:t xml:space="preserve"> de test à prévoir (données réelles ?)</w:t>
       </w:r>
       <w:r>
         <w:rPr>
@@ -4145,13 +4546,23 @@
           <w:szCs w:val="14"/>
         </w:rPr>
       </w:pPr>
-      <w:r>
-        <w:rPr>
-          <w:i/>
-          <w:iCs/>
-          <w:szCs w:val="14"/>
-        </w:rPr>
-        <w:t>les testeurs extérieurs éventuels.</w:t>
+      <w:proofErr w:type="gramStart"/>
+      <w:r>
+        <w:rPr>
+          <w:i/>
+          <w:iCs/>
+          <w:szCs w:val="14"/>
+        </w:rPr>
+        <w:t>les</w:t>
+      </w:r>
+      <w:proofErr w:type="gramEnd"/>
+      <w:r>
+        <w:rPr>
+          <w:i/>
+          <w:iCs/>
+          <w:szCs w:val="14"/>
+        </w:rPr>
+        <w:t xml:space="preserve"> testeurs extérieurs éventuels.</w:t>
       </w:r>
     </w:p>
     <w:p>
@@ -4238,13 +4649,23 @@
           <w:sz w:val="24"/>
         </w:rPr>
       </w:pPr>
+      <w:proofErr w:type="gramStart"/>
       <w:r>
         <w:rPr>
           <w:rFonts w:ascii="Arial" w:hAnsi="Arial" w:cs="Arial"/>
           <w:i/>
           <w:sz w:val="24"/>
         </w:rPr>
-        <w:t>risques techniques (complexité, manque de compétences, …)</w:t>
+        <w:t>risques</w:t>
+      </w:r>
+      <w:proofErr w:type="gramEnd"/>
+      <w:r>
+        <w:rPr>
+          <w:rFonts w:ascii="Arial" w:hAnsi="Arial" w:cs="Arial"/>
+          <w:i/>
+          <w:sz w:val="24"/>
+        </w:rPr>
+        <w:t xml:space="preserve"> techniques (complexité, manque de compétences, …)</w:t>
       </w:r>
       <w:r>
         <w:rPr>
@@ -4290,7 +4711,25 @@
           <w:i/>
           <w:sz w:val="24"/>
         </w:rPr>
-        <w:t>Décrire aussi quelles solutions ont été appliquées pour réduire les risques (priorités, formation, actions, …)</w:t>
+        <w:t xml:space="preserve">Décrire aussi quelles solutions </w:t>
+      </w:r>
+      <w:proofErr w:type="gramStart"/>
+      <w:r>
+        <w:rPr>
+          <w:rFonts w:ascii="Arial" w:hAnsi="Arial" w:cs="Arial"/>
+          <w:i/>
+          <w:sz w:val="24"/>
+        </w:rPr>
+        <w:t>ont</w:t>
+      </w:r>
+      <w:proofErr w:type="gramEnd"/>
+      <w:r>
+        <w:rPr>
+          <w:rFonts w:ascii="Arial" w:hAnsi="Arial" w:cs="Arial"/>
+          <w:i/>
+          <w:sz w:val="24"/>
+        </w:rPr>
+        <w:t xml:space="preserve"> été appliquées pour réduire les risques (priorités, formation, actions, …)</w:t>
       </w:r>
       <w:r>
         <w:rPr>
@@ -4398,6 +4837,7 @@
           <w:lang w:eastAsia="fr-FR"/>
         </w:rPr>
       </w:pPr>
+      <w:proofErr w:type="gramStart"/>
       <w:r>
         <w:rPr>
           <w:rFonts w:ascii="Arial" w:hAnsi="Arial"/>
@@ -4408,7 +4848,19 @@
           <w:lang w:eastAsia="fr-FR"/>
         </w:rPr>
         <w:lastRenderedPageBreak/>
-        <w:t xml:space="preserve">planning indiquant les dates de début et de fin du projet ainsi que le découpage connu des diverses phases. </w:t>
+        <w:t>planning</w:t>
+      </w:r>
+      <w:proofErr w:type="gramEnd"/>
+      <w:r>
+        <w:rPr>
+          <w:rFonts w:ascii="Arial" w:hAnsi="Arial"/>
+          <w:i/>
+          <w:iCs/>
+          <w:sz w:val="24"/>
+          <w:szCs w:val="14"/>
+          <w:lang w:eastAsia="fr-FR"/>
+        </w:rPr>
+        <w:t xml:space="preserve"> indiquant les dates de début et de fin du projet ainsi que le découpage connu des diverses phases. </w:t>
       </w:r>
     </w:p>
     <w:p>
@@ -4427,6 +4879,7 @@
           <w:lang w:eastAsia="fr-FR"/>
         </w:rPr>
       </w:pPr>
+      <w:proofErr w:type="gramStart"/>
       <w:r>
         <w:rPr>
           <w:rFonts w:ascii="Arial" w:hAnsi="Arial"/>
@@ -4436,7 +4889,19 @@
           <w:szCs w:val="14"/>
           <w:lang w:eastAsia="fr-FR"/>
         </w:rPr>
-        <w:t>partage des tâches en cas de travail à plusieurs.</w:t>
+        <w:t>partage</w:t>
+      </w:r>
+      <w:proofErr w:type="gramEnd"/>
+      <w:r>
+        <w:rPr>
+          <w:rFonts w:ascii="Arial" w:hAnsi="Arial"/>
+          <w:i/>
+          <w:iCs/>
+          <w:sz w:val="24"/>
+          <w:szCs w:val="14"/>
+          <w:lang w:eastAsia="fr-FR"/>
+        </w:rPr>
+        <w:t xml:space="preserve"> des tâches en cas de travail à plusieurs.</w:t>
       </w:r>
     </w:p>
     <w:p>
@@ -4584,8 +5049,18 @@
           <w:i/>
           <w:sz w:val="24"/>
         </w:rPr>
-        <w:t>Fournir tous les document de conception:</w:t>
-      </w:r>
+        <w:t xml:space="preserve">Fournir tous les document de </w:t>
+      </w:r>
+      <w:proofErr w:type="gramStart"/>
+      <w:r>
+        <w:rPr>
+          <w:rFonts w:ascii="Arial" w:hAnsi="Arial" w:cs="Arial"/>
+          <w:i/>
+          <w:sz w:val="24"/>
+        </w:rPr>
+        <w:t>conception:</w:t>
+      </w:r>
+      <w:proofErr w:type="gramEnd"/>
     </w:p>
     <w:p>
       <w:pPr>
@@ -4615,13 +5090,23 @@
           <w:sz w:val="24"/>
         </w:rPr>
       </w:pPr>
+      <w:proofErr w:type="gramStart"/>
       <w:r>
         <w:rPr>
           <w:rFonts w:ascii="Arial" w:hAnsi="Arial" w:cs="Arial"/>
           <w:i/>
           <w:sz w:val="24"/>
         </w:rPr>
-        <w:t>le choix du matériel HW</w:t>
+        <w:t>le</w:t>
+      </w:r>
+      <w:proofErr w:type="gramEnd"/>
+      <w:r>
+        <w:rPr>
+          <w:rFonts w:ascii="Arial" w:hAnsi="Arial" w:cs="Arial"/>
+          <w:i/>
+          <w:sz w:val="24"/>
+        </w:rPr>
+        <w:t xml:space="preserve"> choix du matériel HW</w:t>
       </w:r>
     </w:p>
     <w:p>
@@ -4637,13 +5122,23 @@
           <w:sz w:val="24"/>
         </w:rPr>
       </w:pPr>
+      <w:proofErr w:type="gramStart"/>
       <w:r>
         <w:rPr>
           <w:rFonts w:ascii="Arial" w:hAnsi="Arial" w:cs="Arial"/>
           <w:i/>
           <w:sz w:val="24"/>
         </w:rPr>
-        <w:t xml:space="preserve">le choix des systèmes d'exploitation pour la réalisation </w:t>
+        <w:t>le</w:t>
+      </w:r>
+      <w:proofErr w:type="gramEnd"/>
+      <w:r>
+        <w:rPr>
+          <w:rFonts w:ascii="Arial" w:hAnsi="Arial" w:cs="Arial"/>
+          <w:i/>
+          <w:sz w:val="24"/>
+        </w:rPr>
+        <w:t xml:space="preserve"> choix des systèmes d'exploitation pour la réalisation </w:t>
       </w:r>
       <w:r>
         <w:rPr>
@@ -4676,13 +5171,23 @@
           <w:sz w:val="24"/>
         </w:rPr>
       </w:pPr>
+      <w:proofErr w:type="gramStart"/>
       <w:r>
         <w:rPr>
           <w:rFonts w:ascii="Arial" w:hAnsi="Arial" w:cs="Arial"/>
           <w:i/>
           <w:sz w:val="24"/>
         </w:rPr>
-        <w:t xml:space="preserve">le choix des outils logiciels pour la réalisation </w:t>
+        <w:t>le</w:t>
+      </w:r>
+      <w:proofErr w:type="gramEnd"/>
+      <w:r>
+        <w:rPr>
+          <w:rFonts w:ascii="Arial" w:hAnsi="Arial" w:cs="Arial"/>
+          <w:i/>
+          <w:sz w:val="24"/>
+        </w:rPr>
+        <w:t xml:space="preserve"> choix des outils logiciels pour la réalisation </w:t>
       </w:r>
       <w:r>
         <w:rPr>
@@ -4715,13 +5220,23 @@
           <w:sz w:val="24"/>
         </w:rPr>
       </w:pPr>
+      <w:proofErr w:type="gramStart"/>
       <w:r>
         <w:rPr>
           <w:rFonts w:ascii="Arial" w:hAnsi="Arial" w:cs="Arial"/>
           <w:i/>
           <w:sz w:val="24"/>
         </w:rPr>
-        <w:t xml:space="preserve">site web: </w:t>
+        <w:t>site</w:t>
+      </w:r>
+      <w:proofErr w:type="gramEnd"/>
+      <w:r>
+        <w:rPr>
+          <w:rFonts w:ascii="Arial" w:hAnsi="Arial" w:cs="Arial"/>
+          <w:i/>
+          <w:sz w:val="24"/>
+        </w:rPr>
+        <w:t xml:space="preserve"> web: </w:t>
       </w:r>
       <w:r>
         <w:rPr>
@@ -4745,13 +5260,23 @@
           <w:sz w:val="24"/>
         </w:rPr>
       </w:pPr>
+      <w:proofErr w:type="gramStart"/>
       <w:r>
         <w:rPr>
           <w:rFonts w:ascii="Arial" w:hAnsi="Arial" w:cs="Arial"/>
           <w:i/>
           <w:sz w:val="24"/>
         </w:rPr>
-        <w:t>bases de données: décrire le modèle relationnel, le contenu détaillé des tables (caractéristiques de chaque champs) et les requêtes.</w:t>
+        <w:t>bases</w:t>
+      </w:r>
+      <w:proofErr w:type="gramEnd"/>
+      <w:r>
+        <w:rPr>
+          <w:rFonts w:ascii="Arial" w:hAnsi="Arial" w:cs="Arial"/>
+          <w:i/>
+          <w:sz w:val="24"/>
+        </w:rPr>
+        <w:t xml:space="preserve"> de données: décrire le modèle relationnel, le contenu détaillé des tables (caractéristiques de chaque champs) et les requêtes.</w:t>
       </w:r>
     </w:p>
     <w:p>
@@ -4767,20 +5292,30 @@
           <w:sz w:val="24"/>
         </w:rPr>
       </w:pPr>
+      <w:proofErr w:type="gramStart"/>
       <w:r>
         <w:rPr>
           <w:rFonts w:ascii="Arial" w:hAnsi="Arial" w:cs="Arial"/>
           <w:i/>
           <w:sz w:val="24"/>
         </w:rPr>
-        <w:t>programmation et scripts: organigramme, architecture du programme, découpage modulaire, entrées-sorties des modules, pseudo-code</w:t>
-      </w:r>
+        <w:t>programmation</w:t>
+      </w:r>
+      <w:proofErr w:type="gramEnd"/>
       <w:r>
         <w:rPr>
           <w:rFonts w:ascii="Arial" w:hAnsi="Arial" w:cs="Arial"/>
           <w:i/>
           <w:sz w:val="24"/>
         </w:rPr>
+        <w:t xml:space="preserve"> et scripts: organigramme, architecture du programme, découpage modulaire, entrées-sorties des modules, pseudo-code</w:t>
+      </w:r>
+      <w:r>
+        <w:rPr>
+          <w:rFonts w:ascii="Arial" w:hAnsi="Arial" w:cs="Arial"/>
+          <w:i/>
+          <w:sz w:val="24"/>
+        </w:rPr>
         <w:t xml:space="preserve"> </w:t>
       </w:r>
       <w:r>
@@ -4799,13 +5334,23 @@
         </w:rPr>
         <w:t xml:space="preserve"> </w:t>
       </w:r>
+      <w:proofErr w:type="spellStart"/>
       <w:r>
         <w:rPr>
           <w:rFonts w:ascii="Arial" w:hAnsi="Arial" w:cs="Arial"/>
           <w:i/>
           <w:sz w:val="24"/>
         </w:rPr>
-        <w:t>structogramme…</w:t>
+        <w:t>structogramme</w:t>
+      </w:r>
+      <w:proofErr w:type="spellEnd"/>
+      <w:r>
+        <w:rPr>
+          <w:rFonts w:ascii="Arial" w:hAnsi="Arial" w:cs="Arial"/>
+          <w:i/>
+          <w:sz w:val="24"/>
+        </w:rPr>
+        <w:t>…</w:t>
       </w:r>
     </w:p>
     <w:p>
@@ -5866,7 +6411,21 @@
           <w:rPr>
             <w:rStyle w:val="Lienhypertexte"/>
           </w:rPr>
-          <w:t>.gitignore File – How to Ignore Files and Folders in Git</w:t>
+          <w:t>.</w:t>
+        </w:r>
+        <w:proofErr w:type="spellStart"/>
+        <w:r>
+          <w:rPr>
+            <w:rStyle w:val="Lienhypertexte"/>
+          </w:rPr>
+          <w:t>gitignore</w:t>
+        </w:r>
+        <w:proofErr w:type="spellEnd"/>
+        <w:r>
+          <w:rPr>
+            <w:rStyle w:val="Lienhypertexte"/>
+          </w:rPr>
+          <w:t xml:space="preserve"> File – How to Ignore Files and Folders in Git</w:t>
         </w:r>
       </w:hyperlink>
       <w:r>
@@ -5877,8 +6436,13 @@
       <w:pPr>
         <w:ind w:left="426"/>
       </w:pPr>
-      <w:r>
-        <w:t xml:space="preserve">Youtube, </w:t>
+      <w:proofErr w:type="spellStart"/>
+      <w:r>
+        <w:t>Youtube</w:t>
+      </w:r>
+      <w:proofErr w:type="spellEnd"/>
+      <w:r>
+        <w:t xml:space="preserve">, </w:t>
       </w:r>
       <w:hyperlink r:id="rId22" w:history="1">
         <w:r>
@@ -6270,6 +6834,7 @@
           <w:lang w:val="en-US" w:eastAsia="fr-CH"/>
         </w:rPr>
       </w:pPr>
+      <w:proofErr w:type="spellStart"/>
       <w:r>
         <w:rPr>
           <w:rFonts w:ascii="Cascadia Mono" w:hAnsi="Cascadia Mono" w:cs="Cascadia Mono"/>
@@ -6278,7 +6843,18 @@
           <w:szCs w:val="19"/>
           <w:lang w:val="en-US" w:eastAsia="fr-CH"/>
         </w:rPr>
-        <w:t>Application.Run(</w:t>
+        <w:t>Application.Run</w:t>
+      </w:r>
+      <w:proofErr w:type="spellEnd"/>
+      <w:r>
+        <w:rPr>
+          <w:rFonts w:ascii="Cascadia Mono" w:hAnsi="Cascadia Mono" w:cs="Cascadia Mono"/>
+          <w:color w:val="000000"/>
+          <w:sz w:val="19"/>
+          <w:szCs w:val="19"/>
+          <w:lang w:val="en-US" w:eastAsia="fr-CH"/>
+        </w:rPr>
+        <w:t>(</w:t>
       </w:r>
       <w:r>
         <w:rPr>
@@ -6298,7 +6874,183 @@
           <w:szCs w:val="19"/>
           <w:lang w:val="en-US" w:eastAsia="fr-CH"/>
         </w:rPr>
-        <w:t xml:space="preserve"> HomePage(Usercreation, TasksTodoPage tasksTodo, AddTaskPage addTask, TasksDonePage tasksDone));</w:t>
+        <w:t xml:space="preserve"> </w:t>
+      </w:r>
+      <w:proofErr w:type="spellStart"/>
+      <w:r>
+        <w:rPr>
+          <w:rFonts w:ascii="Cascadia Mono" w:hAnsi="Cascadia Mono" w:cs="Cascadia Mono"/>
+          <w:color w:val="000000"/>
+          <w:sz w:val="19"/>
+          <w:szCs w:val="19"/>
+          <w:lang w:val="en-US" w:eastAsia="fr-CH"/>
+        </w:rPr>
+        <w:t>HomePage</w:t>
+      </w:r>
+      <w:proofErr w:type="spellEnd"/>
+      <w:r>
+        <w:rPr>
+          <w:rFonts w:ascii="Cascadia Mono" w:hAnsi="Cascadia Mono" w:cs="Cascadia Mono"/>
+          <w:color w:val="000000"/>
+          <w:sz w:val="19"/>
+          <w:szCs w:val="19"/>
+          <w:lang w:val="en-US" w:eastAsia="fr-CH"/>
+        </w:rPr>
+        <w:t>(</w:t>
+      </w:r>
+      <w:proofErr w:type="spellStart"/>
+      <w:r>
+        <w:rPr>
+          <w:rFonts w:ascii="Cascadia Mono" w:hAnsi="Cascadia Mono" w:cs="Cascadia Mono"/>
+          <w:color w:val="000000"/>
+          <w:sz w:val="19"/>
+          <w:szCs w:val="19"/>
+          <w:lang w:val="en-US" w:eastAsia="fr-CH"/>
+        </w:rPr>
+        <w:t>Usercreation</w:t>
+      </w:r>
+      <w:proofErr w:type="spellEnd"/>
+      <w:r>
+        <w:rPr>
+          <w:rFonts w:ascii="Cascadia Mono" w:hAnsi="Cascadia Mono" w:cs="Cascadia Mono"/>
+          <w:color w:val="000000"/>
+          <w:sz w:val="19"/>
+          <w:szCs w:val="19"/>
+          <w:lang w:val="en-US" w:eastAsia="fr-CH"/>
+        </w:rPr>
+        <w:t xml:space="preserve">, </w:t>
+      </w:r>
+      <w:proofErr w:type="spellStart"/>
+      <w:r>
+        <w:rPr>
+          <w:rFonts w:ascii="Cascadia Mono" w:hAnsi="Cascadia Mono" w:cs="Cascadia Mono"/>
+          <w:color w:val="000000"/>
+          <w:sz w:val="19"/>
+          <w:szCs w:val="19"/>
+          <w:lang w:val="en-US" w:eastAsia="fr-CH"/>
+        </w:rPr>
+        <w:t>TasksTodoPage</w:t>
+      </w:r>
+      <w:proofErr w:type="spellEnd"/>
+      <w:r>
+        <w:rPr>
+          <w:rFonts w:ascii="Cascadia Mono" w:hAnsi="Cascadia Mono" w:cs="Cascadia Mono"/>
+          <w:color w:val="000000"/>
+          <w:sz w:val="19"/>
+          <w:szCs w:val="19"/>
+          <w:lang w:val="en-US" w:eastAsia="fr-CH"/>
+        </w:rPr>
+        <w:t xml:space="preserve"> </w:t>
+      </w:r>
+      <w:proofErr w:type="spellStart"/>
+      <w:r>
+        <w:rPr>
+          <w:rFonts w:ascii="Cascadia Mono" w:hAnsi="Cascadia Mono" w:cs="Cascadia Mono"/>
+          <w:color w:val="000000"/>
+          <w:sz w:val="19"/>
+          <w:szCs w:val="19"/>
+          <w:lang w:val="en-US" w:eastAsia="fr-CH"/>
+        </w:rPr>
+        <w:t>tasksTodo</w:t>
+      </w:r>
+      <w:proofErr w:type="spellEnd"/>
+      <w:r>
+        <w:rPr>
+          <w:rFonts w:ascii="Cascadia Mono" w:hAnsi="Cascadia Mono" w:cs="Cascadia Mono"/>
+          <w:color w:val="000000"/>
+          <w:sz w:val="19"/>
+          <w:szCs w:val="19"/>
+          <w:lang w:val="en-US" w:eastAsia="fr-CH"/>
+        </w:rPr>
+        <w:t xml:space="preserve">, </w:t>
+      </w:r>
+      <w:proofErr w:type="spellStart"/>
+      <w:r>
+        <w:rPr>
+          <w:rFonts w:ascii="Cascadia Mono" w:hAnsi="Cascadia Mono" w:cs="Cascadia Mono"/>
+          <w:color w:val="000000"/>
+          <w:sz w:val="19"/>
+          <w:szCs w:val="19"/>
+          <w:lang w:val="en-US" w:eastAsia="fr-CH"/>
+        </w:rPr>
+        <w:t>AddTaskPage</w:t>
+      </w:r>
+      <w:proofErr w:type="spellEnd"/>
+      <w:r>
+        <w:rPr>
+          <w:rFonts w:ascii="Cascadia Mono" w:hAnsi="Cascadia Mono" w:cs="Cascadia Mono"/>
+          <w:color w:val="000000"/>
+          <w:sz w:val="19"/>
+          <w:szCs w:val="19"/>
+          <w:lang w:val="en-US" w:eastAsia="fr-CH"/>
+        </w:rPr>
+        <w:t xml:space="preserve"> </w:t>
+      </w:r>
+      <w:proofErr w:type="spellStart"/>
+      <w:r>
+        <w:rPr>
+          <w:rFonts w:ascii="Cascadia Mono" w:hAnsi="Cascadia Mono" w:cs="Cascadia Mono"/>
+          <w:color w:val="000000"/>
+          <w:sz w:val="19"/>
+          <w:szCs w:val="19"/>
+          <w:lang w:val="en-US" w:eastAsia="fr-CH"/>
+        </w:rPr>
+        <w:t>addTask</w:t>
+      </w:r>
+      <w:proofErr w:type="spellEnd"/>
+      <w:r>
+        <w:rPr>
+          <w:rFonts w:ascii="Cascadia Mono" w:hAnsi="Cascadia Mono" w:cs="Cascadia Mono"/>
+          <w:color w:val="000000"/>
+          <w:sz w:val="19"/>
+          <w:szCs w:val="19"/>
+          <w:lang w:val="en-US" w:eastAsia="fr-CH"/>
+        </w:rPr>
+        <w:t xml:space="preserve">, </w:t>
+      </w:r>
+      <w:proofErr w:type="spellStart"/>
+      <w:r>
+        <w:rPr>
+          <w:rFonts w:ascii="Cascadia Mono" w:hAnsi="Cascadia Mono" w:cs="Cascadia Mono"/>
+          <w:color w:val="000000"/>
+          <w:sz w:val="19"/>
+          <w:szCs w:val="19"/>
+          <w:lang w:val="en-US" w:eastAsia="fr-CH"/>
+        </w:rPr>
+        <w:t>TasksDonePage</w:t>
+      </w:r>
+      <w:proofErr w:type="spellEnd"/>
+      <w:r>
+        <w:rPr>
+          <w:rFonts w:ascii="Cascadia Mono" w:hAnsi="Cascadia Mono" w:cs="Cascadia Mono"/>
+          <w:color w:val="000000"/>
+          <w:sz w:val="19"/>
+          <w:szCs w:val="19"/>
+          <w:lang w:val="en-US" w:eastAsia="fr-CH"/>
+        </w:rPr>
+        <w:t xml:space="preserve"> </w:t>
+      </w:r>
+      <w:proofErr w:type="spellStart"/>
+      <w:r>
+        <w:rPr>
+          <w:rFonts w:ascii="Cascadia Mono" w:hAnsi="Cascadia Mono" w:cs="Cascadia Mono"/>
+          <w:color w:val="000000"/>
+          <w:sz w:val="19"/>
+          <w:szCs w:val="19"/>
+          <w:lang w:val="en-US" w:eastAsia="fr-CH"/>
+        </w:rPr>
+        <w:t>tasksDone</w:t>
+      </w:r>
+      <w:proofErr w:type="spellEnd"/>
+      <w:r>
+        <w:rPr>
+          <w:rFonts w:ascii="Cascadia Mono" w:hAnsi="Cascadia Mono" w:cs="Cascadia Mono"/>
+          <w:color w:val="000000"/>
+          <w:sz w:val="19"/>
+          <w:szCs w:val="19"/>
+          <w:lang w:val="en-US" w:eastAsia="fr-CH"/>
+        </w:rPr>
+        <w:t>));</w:t>
       </w:r>
     </w:p>
     <w:p>
@@ -6815,36 +7567,13 @@
       </w:pPr>
       <w:r>
         <w:rPr>
-          <w:rFonts w:ascii="Cascadia Mono" w:hAnsi="Cascadia Mono" w:cs="Cascadia Mono"/>
-          <w:color w:val="000000"/>
-          <w:sz w:val="19"/>
-          <w:szCs w:val="19"/>
-          <w:lang w:val="fr-CH" w:eastAsia="fr-CH"/>
-        </w:rPr>
-        <w:t>Solutions:</w:t>
-      </w:r>
-    </w:p>
-    <w:p>
-      <w:pPr>
-        <w:pStyle w:val="Paragraphedeliste"/>
-        <w:numPr>
-          <w:ilvl w:val="0"/>
-          <w:numId w:val="16"/>
-        </w:numPr>
-        <w:rPr>
-          <w:szCs w:val="14"/>
-          <w:lang w:val="en-US"/>
-        </w:rPr>
-      </w:pPr>
-      <w:r>
-        <w:rPr>
           <w:noProof/>
         </w:rPr>
         <w:drawing>
-          <wp:inline distT="0" distB="0" distL="0" distR="0" wp14:anchorId="4B01CC25" wp14:editId="182A6421">
-            <wp:extent cx="5759450" cy="841375"/>
-            <wp:effectExtent l="0" t="0" r="0" b="0"/>
-            <wp:docPr id="2" name="Image 2"/>
+          <wp:inline distT="0" distB="0" distL="0" distR="0" wp14:anchorId="2E5B88BF" wp14:editId="19FF511F">
+            <wp:extent cx="5759450" cy="2619375"/>
+            <wp:effectExtent l="0" t="0" r="0" b="9525"/>
+            <wp:docPr id="38" name="Image 38"/>
             <wp:cNvGraphicFramePr>
               <a:graphicFrameLocks xmlns:a="http://schemas.openxmlformats.org/drawingml/2006/main" noChangeAspect="1"/>
             </wp:cNvGraphicFramePr>
@@ -6864,7 +7593,7 @@
                   <pic:spPr>
                     <a:xfrm>
                       <a:off x="0" y="0"/>
-                      <a:ext cx="5759450" cy="841375"/>
+                      <a:ext cx="5759450" cy="2619375"/>
                     </a:xfrm>
                     <a:prstGeom prst="rect">
                       <a:avLst/>
@@ -6879,261 +7608,23 @@
     </w:p>
     <w:p>
       <w:pPr>
-        <w:autoSpaceDE w:val="0"/>
-        <w:autoSpaceDN w:val="0"/>
-        <w:adjustRightInd w:val="0"/>
-        <w:ind w:left="720"/>
-        <w:rPr>
-          <w:rFonts w:ascii="Cascadia Mono" w:hAnsi="Cascadia Mono" w:cs="Cascadia Mono"/>
-          <w:color w:val="000000"/>
-          <w:sz w:val="19"/>
-          <w:szCs w:val="19"/>
-          <w:lang w:val="en-US" w:eastAsia="fr-CH"/>
-        </w:rPr>
-      </w:pPr>
-      <w:r>
-        <w:rPr>
-          <w:rFonts w:ascii="Cascadia Mono" w:hAnsi="Cascadia Mono" w:cs="Cascadia Mono"/>
-          <w:color w:val="000000"/>
-          <w:sz w:val="19"/>
-          <w:szCs w:val="19"/>
-          <w:lang w:val="en-US" w:eastAsia="fr-CH"/>
-        </w:rPr>
-        <w:t xml:space="preserve">UserCreationPage userCreation = </w:t>
-      </w:r>
-      <w:r>
-        <w:rPr>
-          <w:rFonts w:ascii="Cascadia Mono" w:hAnsi="Cascadia Mono" w:cs="Cascadia Mono"/>
-          <w:color w:val="0000FF"/>
-          <w:sz w:val="19"/>
-          <w:szCs w:val="19"/>
-          <w:lang w:val="en-US" w:eastAsia="fr-CH"/>
-        </w:rPr>
-        <w:t>new</w:t>
-      </w:r>
-      <w:r>
-        <w:rPr>
-          <w:rFonts w:ascii="Cascadia Mono" w:hAnsi="Cascadia Mono" w:cs="Cascadia Mono"/>
-          <w:color w:val="000000"/>
-          <w:sz w:val="19"/>
-          <w:szCs w:val="19"/>
-          <w:lang w:val="en-US" w:eastAsia="fr-CH"/>
-        </w:rPr>
-        <w:t xml:space="preserve"> UserCreationPage();</w:t>
-      </w:r>
-    </w:p>
-    <w:p>
-      <w:pPr>
-        <w:autoSpaceDE w:val="0"/>
-        <w:autoSpaceDN w:val="0"/>
-        <w:adjustRightInd w:val="0"/>
-        <w:ind w:left="708"/>
-        <w:rPr>
-          <w:rFonts w:ascii="Cascadia Mono" w:hAnsi="Cascadia Mono" w:cs="Cascadia Mono"/>
-          <w:color w:val="000000"/>
-          <w:sz w:val="19"/>
-          <w:szCs w:val="19"/>
-          <w:lang w:val="en-US" w:eastAsia="fr-CH"/>
-        </w:rPr>
-      </w:pPr>
-      <w:r>
-        <w:rPr>
-          <w:rFonts w:ascii="Cascadia Mono" w:hAnsi="Cascadia Mono" w:cs="Cascadia Mono"/>
-          <w:color w:val="000000"/>
-          <w:sz w:val="19"/>
-          <w:szCs w:val="19"/>
-          <w:lang w:val="en-US" w:eastAsia="fr-CH"/>
-        </w:rPr>
-        <w:t xml:space="preserve">TasksTodoPage tasksTodo = </w:t>
-      </w:r>
-      <w:r>
-        <w:rPr>
-          <w:rFonts w:ascii="Cascadia Mono" w:hAnsi="Cascadia Mono" w:cs="Cascadia Mono"/>
-          <w:color w:val="0000FF"/>
-          <w:sz w:val="19"/>
-          <w:szCs w:val="19"/>
-          <w:lang w:val="en-US" w:eastAsia="fr-CH"/>
-        </w:rPr>
-        <w:t>new</w:t>
-      </w:r>
-      <w:r>
-        <w:rPr>
-          <w:rFonts w:ascii="Cascadia Mono" w:hAnsi="Cascadia Mono" w:cs="Cascadia Mono"/>
-          <w:color w:val="000000"/>
-          <w:sz w:val="19"/>
-          <w:szCs w:val="19"/>
-          <w:lang w:val="en-US" w:eastAsia="fr-CH"/>
-        </w:rPr>
-        <w:t xml:space="preserve"> TasksTodoPage();</w:t>
-      </w:r>
-    </w:p>
-    <w:p>
-      <w:pPr>
-        <w:autoSpaceDE w:val="0"/>
-        <w:autoSpaceDN w:val="0"/>
-        <w:adjustRightInd w:val="0"/>
-        <w:ind w:left="708"/>
-        <w:rPr>
-          <w:rFonts w:ascii="Cascadia Mono" w:hAnsi="Cascadia Mono" w:cs="Cascadia Mono"/>
-          <w:color w:val="000000"/>
-          <w:sz w:val="19"/>
-          <w:szCs w:val="19"/>
-          <w:lang w:val="en-US" w:eastAsia="fr-CH"/>
-        </w:rPr>
-      </w:pPr>
-      <w:r>
-        <w:rPr>
-          <w:rFonts w:ascii="Cascadia Mono" w:hAnsi="Cascadia Mono" w:cs="Cascadia Mono"/>
-          <w:color w:val="000000"/>
-          <w:sz w:val="19"/>
-          <w:szCs w:val="19"/>
-          <w:lang w:val="en-US" w:eastAsia="fr-CH"/>
-        </w:rPr>
-        <w:t xml:space="preserve">AddTaskPage addTask = </w:t>
-      </w:r>
-      <w:r>
-        <w:rPr>
-          <w:rFonts w:ascii="Cascadia Mono" w:hAnsi="Cascadia Mono" w:cs="Cascadia Mono"/>
-          <w:color w:val="0000FF"/>
-          <w:sz w:val="19"/>
-          <w:szCs w:val="19"/>
-          <w:lang w:val="en-US" w:eastAsia="fr-CH"/>
-        </w:rPr>
-        <w:t>new</w:t>
-      </w:r>
-      <w:r>
-        <w:rPr>
-          <w:rFonts w:ascii="Cascadia Mono" w:hAnsi="Cascadia Mono" w:cs="Cascadia Mono"/>
-          <w:color w:val="000000"/>
-          <w:sz w:val="19"/>
-          <w:szCs w:val="19"/>
-          <w:lang w:val="en-US" w:eastAsia="fr-CH"/>
-        </w:rPr>
-        <w:t xml:space="preserve"> AddTaskPage();</w:t>
-      </w:r>
-    </w:p>
-    <w:p>
-      <w:pPr>
-        <w:autoSpaceDE w:val="0"/>
-        <w:autoSpaceDN w:val="0"/>
-        <w:adjustRightInd w:val="0"/>
-        <w:ind w:left="708"/>
-        <w:rPr>
-          <w:rFonts w:ascii="Cascadia Mono" w:hAnsi="Cascadia Mono" w:cs="Cascadia Mono"/>
-          <w:color w:val="000000"/>
-          <w:sz w:val="19"/>
-          <w:szCs w:val="19"/>
-          <w:lang w:val="en-US" w:eastAsia="fr-CH"/>
-        </w:rPr>
-      </w:pPr>
-      <w:r>
-        <w:rPr>
-          <w:rFonts w:ascii="Cascadia Mono" w:hAnsi="Cascadia Mono" w:cs="Cascadia Mono"/>
-          <w:color w:val="000000"/>
-          <w:sz w:val="19"/>
-          <w:szCs w:val="19"/>
-          <w:lang w:val="en-US" w:eastAsia="fr-CH"/>
-        </w:rPr>
-        <w:t xml:space="preserve">TasksDonePage tasksDone = </w:t>
-      </w:r>
-      <w:r>
-        <w:rPr>
-          <w:rFonts w:ascii="Cascadia Mono" w:hAnsi="Cascadia Mono" w:cs="Cascadia Mono"/>
-          <w:color w:val="0000FF"/>
-          <w:sz w:val="19"/>
-          <w:szCs w:val="19"/>
-          <w:lang w:val="en-US" w:eastAsia="fr-CH"/>
-        </w:rPr>
-        <w:t>new</w:t>
-      </w:r>
-      <w:r>
-        <w:rPr>
-          <w:rFonts w:ascii="Cascadia Mono" w:hAnsi="Cascadia Mono" w:cs="Cascadia Mono"/>
-          <w:color w:val="000000"/>
-          <w:sz w:val="19"/>
-          <w:szCs w:val="19"/>
-          <w:lang w:val="en-US" w:eastAsia="fr-CH"/>
-        </w:rPr>
-        <w:t xml:space="preserve"> TasksDonePage();</w:t>
-      </w:r>
-    </w:p>
-    <w:p>
-      <w:pPr>
-        <w:ind w:left="720"/>
-        <w:rPr>
-          <w:rFonts w:ascii="Cascadia Mono" w:hAnsi="Cascadia Mono" w:cs="Cascadia Mono"/>
-          <w:color w:val="000000"/>
-          <w:sz w:val="19"/>
-          <w:szCs w:val="19"/>
-          <w:lang w:val="en-US" w:eastAsia="fr-CH"/>
-        </w:rPr>
-      </w:pPr>
-      <w:r>
-        <w:rPr>
-          <w:rFonts w:ascii="Cascadia Mono" w:hAnsi="Cascadia Mono" w:cs="Cascadia Mono"/>
-          <w:color w:val="000000"/>
-          <w:sz w:val="19"/>
-          <w:szCs w:val="19"/>
-          <w:lang w:val="en-US" w:eastAsia="fr-CH"/>
-        </w:rPr>
-        <w:t>Application.Run(</w:t>
-      </w:r>
-      <w:r>
-        <w:rPr>
-          <w:rFonts w:ascii="Cascadia Mono" w:hAnsi="Cascadia Mono" w:cs="Cascadia Mono"/>
-          <w:color w:val="0000FF"/>
-          <w:sz w:val="19"/>
-          <w:szCs w:val="19"/>
-          <w:lang w:val="en-US" w:eastAsia="fr-CH"/>
-        </w:rPr>
-        <w:t>new</w:t>
-      </w:r>
-      <w:r>
-        <w:rPr>
-          <w:rFonts w:ascii="Cascadia Mono" w:hAnsi="Cascadia Mono" w:cs="Cascadia Mono"/>
-          <w:color w:val="000000"/>
-          <w:sz w:val="19"/>
-          <w:szCs w:val="19"/>
-          <w:lang w:val="en-US" w:eastAsia="fr-CH"/>
-        </w:rPr>
-        <w:t xml:space="preserve"> HomePage(userCreation, tasksTodo, addTask, tasksDone));</w:t>
-      </w:r>
-    </w:p>
-    <w:p>
-      <w:pPr>
-        <w:rPr>
-          <w:rFonts w:ascii="Cascadia Mono" w:hAnsi="Cascadia Mono" w:cs="Cascadia Mono"/>
-          <w:color w:val="000000"/>
-          <w:sz w:val="19"/>
-          <w:szCs w:val="19"/>
-          <w:lang w:val="en-US" w:eastAsia="fr-CH"/>
-        </w:rPr>
-      </w:pPr>
-    </w:p>
-    <w:p>
-      <w:pPr>
-        <w:rPr>
-          <w:rFonts w:ascii="Cascadia Mono" w:hAnsi="Cascadia Mono" w:cs="Cascadia Mono"/>
-          <w:color w:val="000000"/>
-          <w:sz w:val="19"/>
-          <w:szCs w:val="19"/>
-          <w:lang w:val="en-US" w:eastAsia="fr-CH"/>
-        </w:rPr>
-      </w:pPr>
-    </w:p>
-    <w:p>
-      <w:pPr>
-        <w:pStyle w:val="Paragraphedeliste"/>
-        <w:numPr>
-          <w:ilvl w:val="0"/>
-          <w:numId w:val="16"/>
-        </w:numPr>
-        <w:rPr>
-          <w:rFonts w:ascii="Cascadia Mono" w:hAnsi="Cascadia Mono" w:cs="Cascadia Mono"/>
-          <w:color w:val="000000"/>
-          <w:sz w:val="19"/>
-          <w:szCs w:val="19"/>
-          <w:lang w:val="en-US" w:eastAsia="fr-CH"/>
+        <w:rPr>
+          <w:rFonts w:ascii="Cascadia Mono" w:hAnsi="Cascadia Mono" w:cs="Cascadia Mono"/>
+          <w:color w:val="000000"/>
+          <w:sz w:val="19"/>
+          <w:szCs w:val="19"/>
+          <w:lang w:val="fr-CH" w:eastAsia="fr-CH"/>
+        </w:rPr>
+      </w:pPr>
+    </w:p>
+    <w:p>
+      <w:pPr>
+        <w:rPr>
+          <w:rFonts w:ascii="Cascadia Mono" w:hAnsi="Cascadia Mono" w:cs="Cascadia Mono"/>
+          <w:color w:val="000000"/>
+          <w:sz w:val="19"/>
+          <w:szCs w:val="19"/>
+          <w:lang w:val="fr-CH" w:eastAsia="fr-CH"/>
         </w:rPr>
       </w:pPr>
       <w:r>
@@ -7141,10 +7632,10 @@
           <w:noProof/>
         </w:rPr>
         <w:drawing>
-          <wp:inline distT="0" distB="0" distL="0" distR="0" wp14:anchorId="5663E598" wp14:editId="516BEAEF">
-            <wp:extent cx="5743575" cy="2133600"/>
+          <wp:inline distT="0" distB="0" distL="0" distR="0" wp14:anchorId="07643DDD" wp14:editId="2BA5F358">
+            <wp:extent cx="4429125" cy="1943100"/>
             <wp:effectExtent l="0" t="0" r="9525" b="0"/>
-            <wp:docPr id="8" name="Image 8"/>
+            <wp:docPr id="40" name="Image 40"/>
             <wp:cNvGraphicFramePr>
               <a:graphicFrameLocks xmlns:a="http://schemas.openxmlformats.org/drawingml/2006/main" noChangeAspect="1"/>
             </wp:cNvGraphicFramePr>
@@ -7164,7 +7655,7 @@
                   <pic:spPr>
                     <a:xfrm>
                       <a:off x="0" y="0"/>
-                      <a:ext cx="5743575" cy="2133600"/>
+                      <a:ext cx="4429125" cy="1943100"/>
                     </a:xfrm>
                     <a:prstGeom prst="rect">
                       <a:avLst/>
@@ -7179,15 +7670,36 @@
     </w:p>
     <w:p>
       <w:pPr>
-        <w:pStyle w:val="Paragraphedeliste"/>
-        <w:rPr>
-          <w:rFonts w:ascii="Cascadia Mono" w:hAnsi="Cascadia Mono" w:cs="Cascadia Mono"/>
-          <w:color w:val="000000"/>
-          <w:sz w:val="19"/>
-          <w:szCs w:val="19"/>
-          <w:lang w:val="en-US" w:eastAsia="fr-CH"/>
-        </w:rPr>
-      </w:pPr>
+        <w:rPr>
+          <w:rFonts w:ascii="Cascadia Mono" w:hAnsi="Cascadia Mono" w:cs="Cascadia Mono"/>
+          <w:color w:val="000000"/>
+          <w:sz w:val="19"/>
+          <w:szCs w:val="19"/>
+          <w:lang w:val="fr-CH" w:eastAsia="fr-CH"/>
+        </w:rPr>
+      </w:pPr>
+    </w:p>
+    <w:p>
+      <w:pPr>
+        <w:rPr>
+          <w:rFonts w:ascii="Cascadia Mono" w:hAnsi="Cascadia Mono" w:cs="Cascadia Mono"/>
+          <w:color w:val="000000"/>
+          <w:sz w:val="19"/>
+          <w:szCs w:val="19"/>
+          <w:lang w:val="fr-CH" w:eastAsia="fr-CH"/>
+        </w:rPr>
+      </w:pPr>
+      <w:r>
+        <w:rPr>
+          <w:rFonts w:ascii="Cascadia Mono" w:hAnsi="Cascadia Mono" w:cs="Cascadia Mono"/>
+          <w:color w:val="000000"/>
+          <w:sz w:val="19"/>
+          <w:szCs w:val="19"/>
+          <w:lang w:val="fr-CH" w:eastAsia="fr-CH"/>
+        </w:rPr>
+        <w:lastRenderedPageBreak/>
+        <w:t>Solutions:</w:t>
+      </w:r>
     </w:p>
     <w:p>
       <w:pPr>
@@ -7197,25 +7709,19 @@
           <w:numId w:val="16"/>
         </w:numPr>
         <w:rPr>
-          <w:rStyle w:val="Lienhypertexte"/>
-          <w:rFonts w:ascii="Cascadia Mono" w:hAnsi="Cascadia Mono" w:cs="Cascadia Mono"/>
-          <w:color w:val="000000"/>
-          <w:sz w:val="19"/>
-          <w:szCs w:val="19"/>
-          <w:u w:val="none"/>
-          <w:lang w:val="fr-CH" w:eastAsia="fr-CH"/>
+          <w:szCs w:val="14"/>
+          <w:lang w:val="en-US"/>
         </w:rPr>
       </w:pPr>
       <w:r>
         <w:rPr>
           <w:noProof/>
         </w:rPr>
-        <w:lastRenderedPageBreak/>
         <w:drawing>
-          <wp:inline distT="0" distB="0" distL="0" distR="0" wp14:anchorId="4B8B51FA" wp14:editId="4FD2C9B3">
-            <wp:extent cx="5759450" cy="2386965"/>
+          <wp:inline distT="0" distB="0" distL="0" distR="0" wp14:anchorId="4B01CC25" wp14:editId="182A6421">
+            <wp:extent cx="5759450" cy="841375"/>
             <wp:effectExtent l="0" t="0" r="0" b="0"/>
-            <wp:docPr id="5" name="Image 5"/>
+            <wp:docPr id="2" name="Image 2"/>
             <wp:cNvGraphicFramePr>
               <a:graphicFrameLocks xmlns:a="http://schemas.openxmlformats.org/drawingml/2006/main" noChangeAspect="1"/>
             </wp:cNvGraphicFramePr>
@@ -7235,7 +7741,7 @@
                   <pic:spPr>
                     <a:xfrm>
                       <a:off x="0" y="0"/>
-                      <a:ext cx="5759450" cy="2386965"/>
+                      <a:ext cx="5759450" cy="841375"/>
                     </a:xfrm>
                     <a:prstGeom prst="rect">
                       <a:avLst/>
@@ -7247,43 +7753,691 @@
           </wp:inline>
         </w:drawing>
       </w:r>
-      <w:r>
-        <w:rPr>
-          <w:rFonts w:ascii="Cascadia Mono" w:hAnsi="Cascadia Mono" w:cs="Cascadia Mono"/>
-          <w:color w:val="000000"/>
-          <w:sz w:val="19"/>
-          <w:szCs w:val="19"/>
+    </w:p>
+    <w:p>
+      <w:pPr>
+        <w:autoSpaceDE w:val="0"/>
+        <w:autoSpaceDN w:val="0"/>
+        <w:adjustRightInd w:val="0"/>
+        <w:ind w:left="720"/>
+        <w:rPr>
+          <w:rFonts w:ascii="Cascadia Mono" w:hAnsi="Cascadia Mono" w:cs="Cascadia Mono"/>
+          <w:color w:val="000000"/>
+          <w:sz w:val="19"/>
+          <w:szCs w:val="19"/>
+          <w:lang w:val="en-US" w:eastAsia="fr-CH"/>
+        </w:rPr>
+      </w:pPr>
+      <w:proofErr w:type="spellStart"/>
+      <w:r>
+        <w:rPr>
+          <w:rFonts w:ascii="Cascadia Mono" w:hAnsi="Cascadia Mono" w:cs="Cascadia Mono"/>
+          <w:color w:val="000000"/>
+          <w:sz w:val="19"/>
+          <w:szCs w:val="19"/>
+          <w:lang w:val="en-US" w:eastAsia="fr-CH"/>
+        </w:rPr>
+        <w:t>UserCreationPage</w:t>
+      </w:r>
+      <w:proofErr w:type="spellEnd"/>
+      <w:r>
+        <w:rPr>
+          <w:rFonts w:ascii="Cascadia Mono" w:hAnsi="Cascadia Mono" w:cs="Cascadia Mono"/>
+          <w:color w:val="000000"/>
+          <w:sz w:val="19"/>
+          <w:szCs w:val="19"/>
+          <w:lang w:val="en-US" w:eastAsia="fr-CH"/>
+        </w:rPr>
+        <w:t xml:space="preserve"> </w:t>
+      </w:r>
+      <w:proofErr w:type="spellStart"/>
+      <w:r>
+        <w:rPr>
+          <w:rFonts w:ascii="Cascadia Mono" w:hAnsi="Cascadia Mono" w:cs="Cascadia Mono"/>
+          <w:color w:val="000000"/>
+          <w:sz w:val="19"/>
+          <w:szCs w:val="19"/>
+          <w:lang w:val="en-US" w:eastAsia="fr-CH"/>
+        </w:rPr>
+        <w:t>userCreation</w:t>
+      </w:r>
+      <w:proofErr w:type="spellEnd"/>
+      <w:r>
+        <w:rPr>
+          <w:rFonts w:ascii="Cascadia Mono" w:hAnsi="Cascadia Mono" w:cs="Cascadia Mono"/>
+          <w:color w:val="000000"/>
+          <w:sz w:val="19"/>
+          <w:szCs w:val="19"/>
+          <w:lang w:val="en-US" w:eastAsia="fr-CH"/>
+        </w:rPr>
+        <w:t xml:space="preserve"> = </w:t>
+      </w:r>
+      <w:r>
+        <w:rPr>
+          <w:rFonts w:ascii="Cascadia Mono" w:hAnsi="Cascadia Mono" w:cs="Cascadia Mono"/>
+          <w:color w:val="0000FF"/>
+          <w:sz w:val="19"/>
+          <w:szCs w:val="19"/>
+          <w:lang w:val="en-US" w:eastAsia="fr-CH"/>
+        </w:rPr>
+        <w:t>new</w:t>
+      </w:r>
+      <w:r>
+        <w:rPr>
+          <w:rFonts w:ascii="Cascadia Mono" w:hAnsi="Cascadia Mono" w:cs="Cascadia Mono"/>
+          <w:color w:val="000000"/>
+          <w:sz w:val="19"/>
+          <w:szCs w:val="19"/>
+          <w:lang w:val="en-US" w:eastAsia="fr-CH"/>
+        </w:rPr>
+        <w:t xml:space="preserve"> </w:t>
+      </w:r>
+      <w:proofErr w:type="spellStart"/>
+      <w:r>
+        <w:rPr>
+          <w:rFonts w:ascii="Cascadia Mono" w:hAnsi="Cascadia Mono" w:cs="Cascadia Mono"/>
+          <w:color w:val="000000"/>
+          <w:sz w:val="19"/>
+          <w:szCs w:val="19"/>
+          <w:lang w:val="en-US" w:eastAsia="fr-CH"/>
+        </w:rPr>
+        <w:t>UserCreationPage</w:t>
+      </w:r>
+      <w:proofErr w:type="spellEnd"/>
+      <w:r>
+        <w:rPr>
+          <w:rFonts w:ascii="Cascadia Mono" w:hAnsi="Cascadia Mono" w:cs="Cascadia Mono"/>
+          <w:color w:val="000000"/>
+          <w:sz w:val="19"/>
+          <w:szCs w:val="19"/>
+          <w:lang w:val="en-US" w:eastAsia="fr-CH"/>
+        </w:rPr>
+        <w:t>();</w:t>
+      </w:r>
+    </w:p>
+    <w:p>
+      <w:pPr>
+        <w:autoSpaceDE w:val="0"/>
+        <w:autoSpaceDN w:val="0"/>
+        <w:adjustRightInd w:val="0"/>
+        <w:ind w:left="708"/>
+        <w:rPr>
+          <w:rFonts w:ascii="Cascadia Mono" w:hAnsi="Cascadia Mono" w:cs="Cascadia Mono"/>
+          <w:color w:val="000000"/>
+          <w:sz w:val="19"/>
+          <w:szCs w:val="19"/>
+          <w:lang w:val="en-US" w:eastAsia="fr-CH"/>
+        </w:rPr>
+      </w:pPr>
+      <w:proofErr w:type="spellStart"/>
+      <w:r>
+        <w:rPr>
+          <w:rFonts w:ascii="Cascadia Mono" w:hAnsi="Cascadia Mono" w:cs="Cascadia Mono"/>
+          <w:color w:val="000000"/>
+          <w:sz w:val="19"/>
+          <w:szCs w:val="19"/>
+          <w:lang w:val="en-US" w:eastAsia="fr-CH"/>
+        </w:rPr>
+        <w:t>TasksTodoPage</w:t>
+      </w:r>
+      <w:proofErr w:type="spellEnd"/>
+      <w:r>
+        <w:rPr>
+          <w:rFonts w:ascii="Cascadia Mono" w:hAnsi="Cascadia Mono" w:cs="Cascadia Mono"/>
+          <w:color w:val="000000"/>
+          <w:sz w:val="19"/>
+          <w:szCs w:val="19"/>
+          <w:lang w:val="en-US" w:eastAsia="fr-CH"/>
+        </w:rPr>
+        <w:t xml:space="preserve"> </w:t>
+      </w:r>
+      <w:proofErr w:type="spellStart"/>
+      <w:r>
+        <w:rPr>
+          <w:rFonts w:ascii="Cascadia Mono" w:hAnsi="Cascadia Mono" w:cs="Cascadia Mono"/>
+          <w:color w:val="000000"/>
+          <w:sz w:val="19"/>
+          <w:szCs w:val="19"/>
+          <w:lang w:val="en-US" w:eastAsia="fr-CH"/>
+        </w:rPr>
+        <w:t>tasksTodo</w:t>
+      </w:r>
+      <w:proofErr w:type="spellEnd"/>
+      <w:r>
+        <w:rPr>
+          <w:rFonts w:ascii="Cascadia Mono" w:hAnsi="Cascadia Mono" w:cs="Cascadia Mono"/>
+          <w:color w:val="000000"/>
+          <w:sz w:val="19"/>
+          <w:szCs w:val="19"/>
+          <w:lang w:val="en-US" w:eastAsia="fr-CH"/>
+        </w:rPr>
+        <w:t xml:space="preserve"> = </w:t>
+      </w:r>
+      <w:r>
+        <w:rPr>
+          <w:rFonts w:ascii="Cascadia Mono" w:hAnsi="Cascadia Mono" w:cs="Cascadia Mono"/>
+          <w:color w:val="0000FF"/>
+          <w:sz w:val="19"/>
+          <w:szCs w:val="19"/>
+          <w:lang w:val="en-US" w:eastAsia="fr-CH"/>
+        </w:rPr>
+        <w:t>new</w:t>
+      </w:r>
+      <w:r>
+        <w:rPr>
+          <w:rFonts w:ascii="Cascadia Mono" w:hAnsi="Cascadia Mono" w:cs="Cascadia Mono"/>
+          <w:color w:val="000000"/>
+          <w:sz w:val="19"/>
+          <w:szCs w:val="19"/>
+          <w:lang w:val="en-US" w:eastAsia="fr-CH"/>
+        </w:rPr>
+        <w:t xml:space="preserve"> </w:t>
+      </w:r>
+      <w:proofErr w:type="spellStart"/>
+      <w:r>
+        <w:rPr>
+          <w:rFonts w:ascii="Cascadia Mono" w:hAnsi="Cascadia Mono" w:cs="Cascadia Mono"/>
+          <w:color w:val="000000"/>
+          <w:sz w:val="19"/>
+          <w:szCs w:val="19"/>
+          <w:lang w:val="en-US" w:eastAsia="fr-CH"/>
+        </w:rPr>
+        <w:t>TasksTodoPage</w:t>
+      </w:r>
+      <w:proofErr w:type="spellEnd"/>
+      <w:r>
+        <w:rPr>
+          <w:rFonts w:ascii="Cascadia Mono" w:hAnsi="Cascadia Mono" w:cs="Cascadia Mono"/>
+          <w:color w:val="000000"/>
+          <w:sz w:val="19"/>
+          <w:szCs w:val="19"/>
+          <w:lang w:val="en-US" w:eastAsia="fr-CH"/>
+        </w:rPr>
+        <w:t>();</w:t>
+      </w:r>
+    </w:p>
+    <w:p>
+      <w:pPr>
+        <w:autoSpaceDE w:val="0"/>
+        <w:autoSpaceDN w:val="0"/>
+        <w:adjustRightInd w:val="0"/>
+        <w:ind w:left="708"/>
+        <w:rPr>
+          <w:rFonts w:ascii="Cascadia Mono" w:hAnsi="Cascadia Mono" w:cs="Cascadia Mono"/>
+          <w:color w:val="000000"/>
+          <w:sz w:val="19"/>
+          <w:szCs w:val="19"/>
+          <w:lang w:val="en-US" w:eastAsia="fr-CH"/>
+        </w:rPr>
+      </w:pPr>
+      <w:proofErr w:type="spellStart"/>
+      <w:r>
+        <w:rPr>
+          <w:rFonts w:ascii="Cascadia Mono" w:hAnsi="Cascadia Mono" w:cs="Cascadia Mono"/>
+          <w:color w:val="000000"/>
+          <w:sz w:val="19"/>
+          <w:szCs w:val="19"/>
+          <w:lang w:val="en-US" w:eastAsia="fr-CH"/>
+        </w:rPr>
+        <w:t>AddTaskPage</w:t>
+      </w:r>
+      <w:proofErr w:type="spellEnd"/>
+      <w:r>
+        <w:rPr>
+          <w:rFonts w:ascii="Cascadia Mono" w:hAnsi="Cascadia Mono" w:cs="Cascadia Mono"/>
+          <w:color w:val="000000"/>
+          <w:sz w:val="19"/>
+          <w:szCs w:val="19"/>
+          <w:lang w:val="en-US" w:eastAsia="fr-CH"/>
+        </w:rPr>
+        <w:t xml:space="preserve"> </w:t>
+      </w:r>
+      <w:proofErr w:type="spellStart"/>
+      <w:r>
+        <w:rPr>
+          <w:rFonts w:ascii="Cascadia Mono" w:hAnsi="Cascadia Mono" w:cs="Cascadia Mono"/>
+          <w:color w:val="000000"/>
+          <w:sz w:val="19"/>
+          <w:szCs w:val="19"/>
+          <w:lang w:val="en-US" w:eastAsia="fr-CH"/>
+        </w:rPr>
+        <w:t>addTask</w:t>
+      </w:r>
+      <w:proofErr w:type="spellEnd"/>
+      <w:r>
+        <w:rPr>
+          <w:rFonts w:ascii="Cascadia Mono" w:hAnsi="Cascadia Mono" w:cs="Cascadia Mono"/>
+          <w:color w:val="000000"/>
+          <w:sz w:val="19"/>
+          <w:szCs w:val="19"/>
+          <w:lang w:val="en-US" w:eastAsia="fr-CH"/>
+        </w:rPr>
+        <w:t xml:space="preserve"> = </w:t>
+      </w:r>
+      <w:r>
+        <w:rPr>
+          <w:rFonts w:ascii="Cascadia Mono" w:hAnsi="Cascadia Mono" w:cs="Cascadia Mono"/>
+          <w:color w:val="0000FF"/>
+          <w:sz w:val="19"/>
+          <w:szCs w:val="19"/>
+          <w:lang w:val="en-US" w:eastAsia="fr-CH"/>
+        </w:rPr>
+        <w:t>new</w:t>
+      </w:r>
+      <w:r>
+        <w:rPr>
+          <w:rFonts w:ascii="Cascadia Mono" w:hAnsi="Cascadia Mono" w:cs="Cascadia Mono"/>
+          <w:color w:val="000000"/>
+          <w:sz w:val="19"/>
+          <w:szCs w:val="19"/>
+          <w:lang w:val="en-US" w:eastAsia="fr-CH"/>
+        </w:rPr>
+        <w:t xml:space="preserve"> </w:t>
+      </w:r>
+      <w:proofErr w:type="spellStart"/>
+      <w:r>
+        <w:rPr>
+          <w:rFonts w:ascii="Cascadia Mono" w:hAnsi="Cascadia Mono" w:cs="Cascadia Mono"/>
+          <w:color w:val="000000"/>
+          <w:sz w:val="19"/>
+          <w:szCs w:val="19"/>
+          <w:lang w:val="en-US" w:eastAsia="fr-CH"/>
+        </w:rPr>
+        <w:t>AddTaskPage</w:t>
+      </w:r>
+      <w:proofErr w:type="spellEnd"/>
+      <w:r>
+        <w:rPr>
+          <w:rFonts w:ascii="Cascadia Mono" w:hAnsi="Cascadia Mono" w:cs="Cascadia Mono"/>
+          <w:color w:val="000000"/>
+          <w:sz w:val="19"/>
+          <w:szCs w:val="19"/>
+          <w:lang w:val="en-US" w:eastAsia="fr-CH"/>
+        </w:rPr>
+        <w:t>();</w:t>
+      </w:r>
+    </w:p>
+    <w:p>
+      <w:pPr>
+        <w:autoSpaceDE w:val="0"/>
+        <w:autoSpaceDN w:val="0"/>
+        <w:adjustRightInd w:val="0"/>
+        <w:ind w:left="708"/>
+        <w:rPr>
+          <w:rFonts w:ascii="Cascadia Mono" w:hAnsi="Cascadia Mono" w:cs="Cascadia Mono"/>
+          <w:color w:val="000000"/>
+          <w:sz w:val="19"/>
+          <w:szCs w:val="19"/>
+          <w:lang w:val="en-US" w:eastAsia="fr-CH"/>
+        </w:rPr>
+      </w:pPr>
+      <w:proofErr w:type="spellStart"/>
+      <w:r>
+        <w:rPr>
+          <w:rFonts w:ascii="Cascadia Mono" w:hAnsi="Cascadia Mono" w:cs="Cascadia Mono"/>
+          <w:color w:val="000000"/>
+          <w:sz w:val="19"/>
+          <w:szCs w:val="19"/>
+          <w:lang w:val="en-US" w:eastAsia="fr-CH"/>
+        </w:rPr>
+        <w:t>TasksDonePage</w:t>
+      </w:r>
+      <w:proofErr w:type="spellEnd"/>
+      <w:r>
+        <w:rPr>
+          <w:rFonts w:ascii="Cascadia Mono" w:hAnsi="Cascadia Mono" w:cs="Cascadia Mono"/>
+          <w:color w:val="000000"/>
+          <w:sz w:val="19"/>
+          <w:szCs w:val="19"/>
+          <w:lang w:val="en-US" w:eastAsia="fr-CH"/>
+        </w:rPr>
+        <w:t xml:space="preserve"> </w:t>
+      </w:r>
+      <w:proofErr w:type="spellStart"/>
+      <w:r>
+        <w:rPr>
+          <w:rFonts w:ascii="Cascadia Mono" w:hAnsi="Cascadia Mono" w:cs="Cascadia Mono"/>
+          <w:color w:val="000000"/>
+          <w:sz w:val="19"/>
+          <w:szCs w:val="19"/>
+          <w:lang w:val="en-US" w:eastAsia="fr-CH"/>
+        </w:rPr>
+        <w:t>tasksDone</w:t>
+      </w:r>
+      <w:proofErr w:type="spellEnd"/>
+      <w:r>
+        <w:rPr>
+          <w:rFonts w:ascii="Cascadia Mono" w:hAnsi="Cascadia Mono" w:cs="Cascadia Mono"/>
+          <w:color w:val="000000"/>
+          <w:sz w:val="19"/>
+          <w:szCs w:val="19"/>
+          <w:lang w:val="en-US" w:eastAsia="fr-CH"/>
+        </w:rPr>
+        <w:t xml:space="preserve"> = </w:t>
+      </w:r>
+      <w:r>
+        <w:rPr>
+          <w:rFonts w:ascii="Cascadia Mono" w:hAnsi="Cascadia Mono" w:cs="Cascadia Mono"/>
+          <w:color w:val="0000FF"/>
+          <w:sz w:val="19"/>
+          <w:szCs w:val="19"/>
+          <w:lang w:val="en-US" w:eastAsia="fr-CH"/>
+        </w:rPr>
+        <w:t>new</w:t>
+      </w:r>
+      <w:r>
+        <w:rPr>
+          <w:rFonts w:ascii="Cascadia Mono" w:hAnsi="Cascadia Mono" w:cs="Cascadia Mono"/>
+          <w:color w:val="000000"/>
+          <w:sz w:val="19"/>
+          <w:szCs w:val="19"/>
+          <w:lang w:val="en-US" w:eastAsia="fr-CH"/>
+        </w:rPr>
+        <w:t xml:space="preserve"> </w:t>
+      </w:r>
+      <w:proofErr w:type="spellStart"/>
+      <w:r>
+        <w:rPr>
+          <w:rFonts w:ascii="Cascadia Mono" w:hAnsi="Cascadia Mono" w:cs="Cascadia Mono"/>
+          <w:color w:val="000000"/>
+          <w:sz w:val="19"/>
+          <w:szCs w:val="19"/>
+          <w:lang w:val="en-US" w:eastAsia="fr-CH"/>
+        </w:rPr>
+        <w:t>TasksDonePage</w:t>
+      </w:r>
+      <w:proofErr w:type="spellEnd"/>
+      <w:r>
+        <w:rPr>
+          <w:rFonts w:ascii="Cascadia Mono" w:hAnsi="Cascadia Mono" w:cs="Cascadia Mono"/>
+          <w:color w:val="000000"/>
+          <w:sz w:val="19"/>
+          <w:szCs w:val="19"/>
+          <w:lang w:val="en-US" w:eastAsia="fr-CH"/>
+        </w:rPr>
+        <w:t>();</w:t>
+      </w:r>
+    </w:p>
+    <w:p>
+      <w:pPr>
+        <w:ind w:left="720"/>
+        <w:rPr>
+          <w:rFonts w:ascii="Cascadia Mono" w:hAnsi="Cascadia Mono" w:cs="Cascadia Mono"/>
+          <w:color w:val="000000"/>
+          <w:sz w:val="19"/>
+          <w:szCs w:val="19"/>
+          <w:lang w:val="en-US" w:eastAsia="fr-CH"/>
+        </w:rPr>
+      </w:pPr>
+      <w:proofErr w:type="spellStart"/>
+      <w:r>
+        <w:rPr>
+          <w:rFonts w:ascii="Cascadia Mono" w:hAnsi="Cascadia Mono" w:cs="Cascadia Mono"/>
+          <w:color w:val="000000"/>
+          <w:sz w:val="19"/>
+          <w:szCs w:val="19"/>
+          <w:lang w:val="en-US" w:eastAsia="fr-CH"/>
+        </w:rPr>
+        <w:t>Application.Run</w:t>
+      </w:r>
+      <w:proofErr w:type="spellEnd"/>
+      <w:r>
+        <w:rPr>
+          <w:rFonts w:ascii="Cascadia Mono" w:hAnsi="Cascadia Mono" w:cs="Cascadia Mono"/>
+          <w:color w:val="000000"/>
+          <w:sz w:val="19"/>
+          <w:szCs w:val="19"/>
+          <w:lang w:val="en-US" w:eastAsia="fr-CH"/>
+        </w:rPr>
+        <w:t>(</w:t>
+      </w:r>
+      <w:r>
+        <w:rPr>
+          <w:rFonts w:ascii="Cascadia Mono" w:hAnsi="Cascadia Mono" w:cs="Cascadia Mono"/>
+          <w:color w:val="0000FF"/>
+          <w:sz w:val="19"/>
+          <w:szCs w:val="19"/>
+          <w:lang w:val="en-US" w:eastAsia="fr-CH"/>
+        </w:rPr>
+        <w:t>new</w:t>
+      </w:r>
+      <w:r>
+        <w:rPr>
+          <w:rFonts w:ascii="Cascadia Mono" w:hAnsi="Cascadia Mono" w:cs="Cascadia Mono"/>
+          <w:color w:val="000000"/>
+          <w:sz w:val="19"/>
+          <w:szCs w:val="19"/>
+          <w:lang w:val="en-US" w:eastAsia="fr-CH"/>
+        </w:rPr>
+        <w:t xml:space="preserve"> </w:t>
+      </w:r>
+      <w:proofErr w:type="spellStart"/>
+      <w:r>
+        <w:rPr>
+          <w:rFonts w:ascii="Cascadia Mono" w:hAnsi="Cascadia Mono" w:cs="Cascadia Mono"/>
+          <w:color w:val="000000"/>
+          <w:sz w:val="19"/>
+          <w:szCs w:val="19"/>
+          <w:lang w:val="en-US" w:eastAsia="fr-CH"/>
+        </w:rPr>
+        <w:t>HomePage</w:t>
+      </w:r>
+      <w:proofErr w:type="spellEnd"/>
+      <w:r>
+        <w:rPr>
+          <w:rFonts w:ascii="Cascadia Mono" w:hAnsi="Cascadia Mono" w:cs="Cascadia Mono"/>
+          <w:color w:val="000000"/>
+          <w:sz w:val="19"/>
+          <w:szCs w:val="19"/>
+          <w:lang w:val="en-US" w:eastAsia="fr-CH"/>
+        </w:rPr>
+        <w:t>(</w:t>
+      </w:r>
+      <w:proofErr w:type="spellStart"/>
+      <w:r>
+        <w:rPr>
+          <w:rFonts w:ascii="Cascadia Mono" w:hAnsi="Cascadia Mono" w:cs="Cascadia Mono"/>
+          <w:color w:val="000000"/>
+          <w:sz w:val="19"/>
+          <w:szCs w:val="19"/>
+          <w:lang w:val="en-US" w:eastAsia="fr-CH"/>
+        </w:rPr>
+        <w:t>userCreation</w:t>
+      </w:r>
+      <w:proofErr w:type="spellEnd"/>
+      <w:r>
+        <w:rPr>
+          <w:rFonts w:ascii="Cascadia Mono" w:hAnsi="Cascadia Mono" w:cs="Cascadia Mono"/>
+          <w:color w:val="000000"/>
+          <w:sz w:val="19"/>
+          <w:szCs w:val="19"/>
+          <w:lang w:val="en-US" w:eastAsia="fr-CH"/>
+        </w:rPr>
+        <w:t xml:space="preserve">, </w:t>
+      </w:r>
+      <w:proofErr w:type="spellStart"/>
+      <w:r>
+        <w:rPr>
+          <w:rFonts w:ascii="Cascadia Mono" w:hAnsi="Cascadia Mono" w:cs="Cascadia Mono"/>
+          <w:color w:val="000000"/>
+          <w:sz w:val="19"/>
+          <w:szCs w:val="19"/>
+          <w:lang w:val="en-US" w:eastAsia="fr-CH"/>
+        </w:rPr>
+        <w:t>tasksTodo</w:t>
+      </w:r>
+      <w:proofErr w:type="spellEnd"/>
+      <w:r>
+        <w:rPr>
+          <w:rFonts w:ascii="Cascadia Mono" w:hAnsi="Cascadia Mono" w:cs="Cascadia Mono"/>
+          <w:color w:val="000000"/>
+          <w:sz w:val="19"/>
+          <w:szCs w:val="19"/>
+          <w:lang w:val="en-US" w:eastAsia="fr-CH"/>
+        </w:rPr>
+        <w:t xml:space="preserve">, </w:t>
+      </w:r>
+      <w:proofErr w:type="spellStart"/>
+      <w:r>
+        <w:rPr>
+          <w:rFonts w:ascii="Cascadia Mono" w:hAnsi="Cascadia Mono" w:cs="Cascadia Mono"/>
+          <w:color w:val="000000"/>
+          <w:sz w:val="19"/>
+          <w:szCs w:val="19"/>
+          <w:lang w:val="en-US" w:eastAsia="fr-CH"/>
+        </w:rPr>
+        <w:t>addTask</w:t>
+      </w:r>
+      <w:proofErr w:type="spellEnd"/>
+      <w:r>
+        <w:rPr>
+          <w:rFonts w:ascii="Cascadia Mono" w:hAnsi="Cascadia Mono" w:cs="Cascadia Mono"/>
+          <w:color w:val="000000"/>
+          <w:sz w:val="19"/>
+          <w:szCs w:val="19"/>
+          <w:lang w:val="en-US" w:eastAsia="fr-CH"/>
+        </w:rPr>
+        <w:t xml:space="preserve">, </w:t>
+      </w:r>
+      <w:proofErr w:type="spellStart"/>
+      <w:r>
+        <w:rPr>
+          <w:rFonts w:ascii="Cascadia Mono" w:hAnsi="Cascadia Mono" w:cs="Cascadia Mono"/>
+          <w:color w:val="000000"/>
+          <w:sz w:val="19"/>
+          <w:szCs w:val="19"/>
+          <w:lang w:val="en-US" w:eastAsia="fr-CH"/>
+        </w:rPr>
+        <w:t>tasksDone</w:t>
+      </w:r>
+      <w:proofErr w:type="spellEnd"/>
+      <w:r>
+        <w:rPr>
+          <w:rFonts w:ascii="Cascadia Mono" w:hAnsi="Cascadia Mono" w:cs="Cascadia Mono"/>
+          <w:color w:val="000000"/>
+          <w:sz w:val="19"/>
+          <w:szCs w:val="19"/>
+          <w:lang w:val="en-US" w:eastAsia="fr-CH"/>
+        </w:rPr>
+        <w:t>));</w:t>
+      </w:r>
+    </w:p>
+    <w:p>
+      <w:pPr>
+        <w:rPr>
+          <w:rFonts w:ascii="Cascadia Mono" w:hAnsi="Cascadia Mono" w:cs="Cascadia Mono"/>
+          <w:color w:val="000000"/>
+          <w:sz w:val="19"/>
+          <w:szCs w:val="19"/>
+          <w:lang w:val="en-US" w:eastAsia="fr-CH"/>
+        </w:rPr>
+      </w:pPr>
+    </w:p>
+    <w:p>
+      <w:pPr>
+        <w:rPr>
+          <w:rFonts w:ascii="Cascadia Mono" w:hAnsi="Cascadia Mono" w:cs="Cascadia Mono"/>
+          <w:color w:val="000000"/>
+          <w:sz w:val="19"/>
+          <w:szCs w:val="19"/>
+          <w:lang w:val="en-US" w:eastAsia="fr-CH"/>
+        </w:rPr>
+      </w:pPr>
+    </w:p>
+    <w:p>
+      <w:pPr>
+        <w:pStyle w:val="Paragraphedeliste"/>
+        <w:numPr>
+          <w:ilvl w:val="0"/>
+          <w:numId w:val="16"/>
+        </w:numPr>
+        <w:rPr>
+          <w:rFonts w:ascii="Cascadia Mono" w:hAnsi="Cascadia Mono" w:cs="Cascadia Mono"/>
+          <w:color w:val="000000"/>
+          <w:sz w:val="19"/>
+          <w:szCs w:val="19"/>
+          <w:lang w:val="en-US" w:eastAsia="fr-CH"/>
+        </w:rPr>
+      </w:pPr>
+      <w:r>
+        <w:rPr>
+          <w:noProof/>
+        </w:rPr>
+        <w:drawing>
+          <wp:inline distT="0" distB="0" distL="0" distR="0" wp14:anchorId="5663E598" wp14:editId="516BEAEF">
+            <wp:extent cx="5743575" cy="2133600"/>
+            <wp:effectExtent l="0" t="0" r="9525" b="0"/>
+            <wp:docPr id="8" name="Image 8"/>
+            <wp:cNvGraphicFramePr>
+              <a:graphicFrameLocks xmlns:a="http://schemas.openxmlformats.org/drawingml/2006/main" noChangeAspect="1"/>
+            </wp:cNvGraphicFramePr>
+            <a:graphic xmlns:a="http://schemas.openxmlformats.org/drawingml/2006/main">
+              <a:graphicData uri="http://schemas.openxmlformats.org/drawingml/2006/picture">
+                <pic:pic xmlns:pic="http://schemas.openxmlformats.org/drawingml/2006/picture">
+                  <pic:nvPicPr>
+                    <pic:cNvPr id="1" name=""/>
+                    <pic:cNvPicPr/>
+                  </pic:nvPicPr>
+                  <pic:blipFill>
+                    <a:blip r:embed="rId35"/>
+                    <a:stretch>
+                      <a:fillRect/>
+                    </a:stretch>
+                  </pic:blipFill>
+                  <pic:spPr>
+                    <a:xfrm>
+                      <a:off x="0" y="0"/>
+                      <a:ext cx="5743575" cy="2133600"/>
+                    </a:xfrm>
+                    <a:prstGeom prst="rect">
+                      <a:avLst/>
+                    </a:prstGeom>
+                  </pic:spPr>
+                </pic:pic>
+              </a:graphicData>
+            </a:graphic>
+          </wp:inline>
+        </w:drawing>
+      </w:r>
+    </w:p>
+    <w:p>
+      <w:pPr>
+        <w:pStyle w:val="Paragraphedeliste"/>
+        <w:rPr>
+          <w:rFonts w:ascii="Cascadia Mono" w:hAnsi="Cascadia Mono" w:cs="Cascadia Mono"/>
+          <w:color w:val="000000"/>
+          <w:sz w:val="19"/>
+          <w:szCs w:val="19"/>
+          <w:lang w:val="en-US" w:eastAsia="fr-CH"/>
+        </w:rPr>
+      </w:pPr>
+    </w:p>
+    <w:p>
+      <w:pPr>
+        <w:pStyle w:val="Paragraphedeliste"/>
+        <w:numPr>
+          <w:ilvl w:val="0"/>
+          <w:numId w:val="16"/>
+        </w:numPr>
+        <w:rPr>
+          <w:rStyle w:val="Lienhypertexte"/>
+          <w:rFonts w:ascii="Cascadia Mono" w:hAnsi="Cascadia Mono" w:cs="Cascadia Mono"/>
+          <w:color w:val="000000"/>
+          <w:sz w:val="19"/>
+          <w:szCs w:val="19"/>
+          <w:u w:val="none"/>
           <w:lang w:val="fr-CH" w:eastAsia="fr-CH"/>
         </w:rPr>
-        <w:t xml:space="preserve"> Arrêt des tâches, éteindre et re-allumer la machine. Source :</w:t>
-      </w:r>
-      <w:r>
-        <w:t xml:space="preserve"> </w:t>
-      </w:r>
-      <w:hyperlink r:id="rId35" w:history="1">
-        <w:r>
-          <w:rPr>
-            <w:rStyle w:val="Lienhypertexte"/>
-          </w:rPr>
-          <w:t>La compilation de Visual Studio échoue: impossible de copier le fichier exe d'objdebug vers bindebug</w:t>
-        </w:r>
-      </w:hyperlink>
-      <w:r>
-        <w:rPr>
-          <w:rStyle w:val="Lienhypertexte"/>
-        </w:rPr>
-        <w:t xml:space="preserve"> </w:t>
-      </w:r>
-      <w:r>
-        <w:rPr>
-          <w:rStyle w:val="Lienhypertexte"/>
+      </w:pPr>
+      <w:r>
+        <w:rPr>
           <w:noProof/>
         </w:rPr>
         <w:drawing>
-          <wp:inline distT="0" distB="0" distL="0" distR="0" wp14:anchorId="62105C26" wp14:editId="28AC140B">
-            <wp:extent cx="3620005" cy="3667637"/>
-            <wp:effectExtent l="0" t="0" r="0" b="9525"/>
-            <wp:docPr id="9" name="Image 9"/>
+          <wp:inline distT="0" distB="0" distL="0" distR="0" wp14:anchorId="4B8B51FA" wp14:editId="4FD2C9B3">
+            <wp:extent cx="5759450" cy="2386965"/>
+            <wp:effectExtent l="0" t="0" r="0" b="0"/>
+            <wp:docPr id="5" name="Image 5"/>
             <wp:cNvGraphicFramePr>
               <a:graphicFrameLocks xmlns:a="http://schemas.openxmlformats.org/drawingml/2006/main" noChangeAspect="1"/>
             </wp:cNvGraphicFramePr>
@@ -7303,7 +8457,7 @@
                   <pic:spPr>
                     <a:xfrm>
                       <a:off x="0" y="0"/>
-                      <a:ext cx="3620005" cy="3667637"/>
+                      <a:ext cx="5759450" cy="2386965"/>
                     </a:xfrm>
                     <a:prstGeom prst="rect">
                       <a:avLst/>
@@ -7315,14 +8469,7 @@
           </wp:inline>
         </w:drawing>
       </w:r>
-    </w:p>
-    <w:p>
-      <w:pPr>
-        <w:pStyle w:val="Paragraphedeliste"/>
-        <w:numPr>
-          <w:ilvl w:val="0"/>
-          <w:numId w:val="16"/>
-        </w:numPr>
+      <w:r>
         <w:rPr>
           <w:rFonts w:ascii="Cascadia Mono" w:hAnsi="Cascadia Mono" w:cs="Cascadia Mono"/>
           <w:color w:val="000000"/>
@@ -7330,239 +8477,64 @@
           <w:szCs w:val="19"/>
           <w:lang w:val="fr-CH" w:eastAsia="fr-CH"/>
         </w:rPr>
-      </w:pPr>
-      <w:r>
-        <w:rPr>
+        <w:t xml:space="preserve"> Arrêt des tâches, éteindre et re-allumer la machine. Source :</w:t>
+      </w:r>
+      <w:r>
+        <w:t xml:space="preserve"> </w:t>
+      </w:r>
+      <w:hyperlink r:id="rId37" w:history="1">
+        <w:r>
+          <w:rPr>
+            <w:rStyle w:val="Lienhypertexte"/>
+          </w:rPr>
+          <w:t xml:space="preserve">La compilation de Visual Studio échoue: impossible de copier le fichier exe </w:t>
+        </w:r>
+        <w:r>
+          <w:rPr>
+            <w:rStyle w:val="Lienhypertexte"/>
+          </w:rPr>
+          <w:lastRenderedPageBreak/>
+          <w:t>d'</w:t>
+        </w:r>
+        <w:proofErr w:type="spellStart"/>
+        <w:r>
+          <w:rPr>
+            <w:rStyle w:val="Lienhypertexte"/>
+          </w:rPr>
+          <w:t>objdebug</w:t>
+        </w:r>
+        <w:proofErr w:type="spellEnd"/>
+        <w:r>
+          <w:rPr>
+            <w:rStyle w:val="Lienhypertexte"/>
+          </w:rPr>
+          <w:t xml:space="preserve"> vers </w:t>
+        </w:r>
+        <w:proofErr w:type="spellStart"/>
+        <w:r>
+          <w:rPr>
+            <w:rStyle w:val="Lienhypertexte"/>
+          </w:rPr>
+          <w:t>bindebug</w:t>
+        </w:r>
+        <w:proofErr w:type="spellEnd"/>
+      </w:hyperlink>
+      <w:r>
+        <w:rPr>
+          <w:rStyle w:val="Lienhypertexte"/>
+        </w:rPr>
+        <w:t xml:space="preserve"> </w:t>
+      </w:r>
+      <w:r>
+        <w:rPr>
+          <w:rStyle w:val="Lienhypertexte"/>
           <w:noProof/>
         </w:rPr>
-        <w:t>Choix d’un synonyme :</w:t>
-      </w:r>
-      <w:r>
-        <w:rPr>
-          <w:rFonts w:ascii="Cascadia Mono" w:hAnsi="Cascadia Mono" w:cs="Cascadia Mono"/>
-          <w:color w:val="000000"/>
-          <w:sz w:val="19"/>
-          <w:szCs w:val="19"/>
-          <w:lang w:val="fr-CH" w:eastAsia="fr-CH"/>
-        </w:rPr>
-        <w:t xml:space="preserve"> « erase ».</w:t>
-      </w:r>
-    </w:p>
-    <w:p>
-      <w:pPr>
-        <w:pStyle w:val="Paragraphedeliste"/>
-        <w:numPr>
-          <w:ilvl w:val="0"/>
-          <w:numId w:val="16"/>
-        </w:numPr>
-        <w:rPr>
-          <w:rFonts w:ascii="Cascadia Mono" w:hAnsi="Cascadia Mono" w:cs="Cascadia Mono"/>
-          <w:color w:val="000000"/>
-          <w:sz w:val="19"/>
-          <w:szCs w:val="19"/>
-          <w:lang w:val="fr-CH" w:eastAsia="fr-CH"/>
-        </w:rPr>
-      </w:pPr>
-      <w:r>
-        <w:rPr>
-          <w:noProof/>
-        </w:rPr>
-        <w:t>Utilisation de Docker.</w:t>
-      </w:r>
-    </w:p>
-    <w:p>
-      <w:pPr>
-        <w:pStyle w:val="Paragraphedeliste"/>
-        <w:numPr>
-          <w:ilvl w:val="0"/>
-          <w:numId w:val="16"/>
-        </w:numPr>
-        <w:rPr>
-          <w:rFonts w:ascii="Cascadia Mono" w:hAnsi="Cascadia Mono" w:cs="Cascadia Mono"/>
-          <w:color w:val="000000"/>
-          <w:sz w:val="19"/>
-          <w:szCs w:val="19"/>
-          <w:lang w:val="fr-CH" w:eastAsia="fr-CH"/>
-        </w:rPr>
-      </w:pPr>
-      <w:r>
-        <w:rPr>
-          <w:rFonts w:ascii="Cascadia Mono" w:hAnsi="Cascadia Mono" w:cs="Cascadia Mono"/>
-          <w:noProof/>
-          <w:color w:val="000000"/>
-          <w:sz w:val="19"/>
-          <w:szCs w:val="19"/>
-          <w:lang w:val="fr-CH" w:eastAsia="fr-CH"/>
-        </w:rPr>
-        <w:lastRenderedPageBreak/>
         <w:drawing>
-          <wp:inline distT="0" distB="0" distL="0" distR="0" wp14:anchorId="70AE5B21" wp14:editId="6BEAFB6B">
-            <wp:extent cx="4801270" cy="4858428"/>
-            <wp:effectExtent l="0" t="0" r="0" b="0"/>
-            <wp:docPr id="24" name="Image 24"/>
-            <wp:cNvGraphicFramePr>
-              <a:graphicFrameLocks xmlns:a="http://schemas.openxmlformats.org/drawingml/2006/main" noChangeAspect="1"/>
-            </wp:cNvGraphicFramePr>
-            <a:graphic xmlns:a="http://schemas.openxmlformats.org/drawingml/2006/main">
-              <a:graphicData uri="http://schemas.openxmlformats.org/drawingml/2006/picture">
-                <pic:pic xmlns:pic="http://schemas.openxmlformats.org/drawingml/2006/picture">
-                  <pic:nvPicPr>
-                    <pic:cNvPr id="1" name=""/>
-                    <pic:cNvPicPr/>
-                  </pic:nvPicPr>
-                  <pic:blipFill>
-                    <a:blip r:embed="rId37"/>
-                    <a:stretch>
-                      <a:fillRect/>
-                    </a:stretch>
-                  </pic:blipFill>
-                  <pic:spPr>
-                    <a:xfrm>
-                      <a:off x="0" y="0"/>
-                      <a:ext cx="4801270" cy="4858428"/>
-                    </a:xfrm>
-                    <a:prstGeom prst="rect">
-                      <a:avLst/>
-                    </a:prstGeom>
-                  </pic:spPr>
-                </pic:pic>
-              </a:graphicData>
-            </a:graphic>
-          </wp:inline>
-        </w:drawing>
-      </w:r>
-      <w:r>
-        <w:rPr>
-          <w:rFonts w:ascii="Cascadia Mono" w:hAnsi="Cascadia Mono" w:cs="Cascadia Mono"/>
-          <w:color w:val="000000"/>
-          <w:sz w:val="19"/>
-          <w:szCs w:val="19"/>
-          <w:lang w:val="fr-CH" w:eastAsia="fr-CH"/>
-        </w:rPr>
-        <w:t xml:space="preserve"> Et suppression du constructeur HomePage sans paramètre instancié dans la page « Program.cs » qui était reconnu par le Controller.</w:t>
-      </w:r>
-    </w:p>
-    <w:p>
-      <w:pPr>
-        <w:pStyle w:val="Paragraphedeliste"/>
-        <w:numPr>
-          <w:ilvl w:val="0"/>
-          <w:numId w:val="16"/>
-        </w:numPr>
-        <w:rPr>
-          <w:rFonts w:ascii="Cascadia Mono" w:hAnsi="Cascadia Mono" w:cs="Cascadia Mono"/>
-          <w:color w:val="000000"/>
-          <w:sz w:val="19"/>
-          <w:szCs w:val="19"/>
-          <w:lang w:val="fr-CH" w:eastAsia="fr-CH"/>
-        </w:rPr>
-      </w:pPr>
-      <w:r>
-        <w:rPr>
-          <w:rFonts w:ascii="Cascadia Mono" w:hAnsi="Cascadia Mono" w:cs="Cascadia Mono"/>
-          <w:color w:val="0000FF"/>
-          <w:sz w:val="19"/>
-          <w:szCs w:val="19"/>
-          <w:lang w:val="fr-CH" w:eastAsia="fr-CH"/>
-        </w:rPr>
-        <w:t>if</w:t>
-      </w:r>
-      <w:r>
-        <w:rPr>
-          <w:rFonts w:ascii="Cascadia Mono" w:hAnsi="Cascadia Mono" w:cs="Cascadia Mono"/>
-          <w:color w:val="000000"/>
-          <w:sz w:val="19"/>
-          <w:szCs w:val="19"/>
-          <w:lang w:val="fr-CH" w:eastAsia="fr-CH"/>
-        </w:rPr>
-        <w:t xml:space="preserve"> (!IsConnect()) </w:t>
-      </w:r>
-      <w:r>
-        <w:rPr>
-          <w:rFonts w:ascii="Cascadia Mono" w:hAnsi="Cascadia Mono" w:cs="Cascadia Mono"/>
-          <w:color w:val="0000FF"/>
-          <w:sz w:val="19"/>
-          <w:szCs w:val="19"/>
-          <w:lang w:val="fr-CH" w:eastAsia="fr-CH"/>
-        </w:rPr>
-        <w:t>return</w:t>
-      </w:r>
-      <w:r>
-        <w:rPr>
-          <w:rFonts w:ascii="Cascadia Mono" w:hAnsi="Cascadia Mono" w:cs="Cascadia Mono"/>
-          <w:color w:val="000000"/>
-          <w:sz w:val="19"/>
-          <w:szCs w:val="19"/>
-          <w:lang w:val="fr-CH" w:eastAsia="fr-CH"/>
-        </w:rPr>
-        <w:t xml:space="preserve"> </w:t>
-      </w:r>
-      <w:r>
-        <w:rPr>
-          <w:rFonts w:ascii="Cascadia Mono" w:hAnsi="Cascadia Mono" w:cs="Cascadia Mono"/>
-          <w:color w:val="0000FF"/>
-          <w:sz w:val="19"/>
-          <w:szCs w:val="19"/>
-          <w:lang w:val="fr-CH" w:eastAsia="fr-CH"/>
-        </w:rPr>
-        <w:t>false</w:t>
-      </w:r>
-      <w:r>
-        <w:rPr>
-          <w:rFonts w:ascii="Cascadia Mono" w:hAnsi="Cascadia Mono" w:cs="Cascadia Mono"/>
-          <w:color w:val="000000"/>
-          <w:sz w:val="19"/>
-          <w:szCs w:val="19"/>
-          <w:lang w:val="fr-CH" w:eastAsia="fr-CH"/>
-        </w:rPr>
-        <w:t>;</w:t>
-      </w:r>
-    </w:p>
-    <w:p>
-      <w:pPr>
-        <w:pStyle w:val="Paragraphedeliste"/>
-        <w:rPr>
-          <w:rFonts w:ascii="Cascadia Mono" w:hAnsi="Cascadia Mono" w:cs="Cascadia Mono"/>
-          <w:color w:val="000000"/>
-          <w:sz w:val="19"/>
-          <w:szCs w:val="19"/>
-          <w:lang w:val="fr-CH" w:eastAsia="fr-CH"/>
-        </w:rPr>
-      </w:pPr>
-      <w:r>
-        <w:rPr>
-          <w:rFonts w:ascii="Cascadia Mono" w:hAnsi="Cascadia Mono" w:cs="Cascadia Mono"/>
-          <w:color w:val="000000" w:themeColor="text1"/>
-          <w:sz w:val="19"/>
-          <w:szCs w:val="19"/>
-          <w:lang w:val="fr-CH" w:eastAsia="fr-CH"/>
-        </w:rPr>
-        <w:t xml:space="preserve">Mauvaise utilisation de </w:t>
-      </w:r>
-      <w:r>
-        <w:rPr>
-          <w:rFonts w:ascii="Cascadia Mono" w:hAnsi="Cascadia Mono" w:cs="Cascadia Mono"/>
-          <w:color w:val="000000" w:themeColor="text1"/>
-          <w:sz w:val="19"/>
-          <w:szCs w:val="19"/>
-          <w:lang w:val="fr-CH" w:eastAsia="fr-CH"/>
-        </w:rPr>
-        <w:t xml:space="preserve">string.Format : </w:t>
-      </w:r>
-      <w:r>
-        <w:rPr>
-          <w:rFonts w:ascii="Cascadia Mono" w:hAnsi="Cascadia Mono" w:cs="Cascadia Mono"/>
-          <w:noProof/>
-          <w:color w:val="0000FF"/>
-          <w:sz w:val="19"/>
-          <w:szCs w:val="19"/>
-          <w:lang w:val="fr-CH" w:eastAsia="fr-CH"/>
-        </w:rPr>
-        <w:drawing>
-          <wp:inline distT="0" distB="0" distL="0" distR="0" wp14:anchorId="59C97D14" wp14:editId="41F5B1AB">
-            <wp:extent cx="5759450" cy="654685"/>
-            <wp:effectExtent l="0" t="0" r="0" b="0"/>
-            <wp:docPr id="27" name="Image 27"/>
+          <wp:inline distT="0" distB="0" distL="0" distR="0" wp14:anchorId="62105C26" wp14:editId="28AC140B">
+            <wp:extent cx="3620005" cy="3667637"/>
+            <wp:effectExtent l="0" t="0" r="0" b="9525"/>
+            <wp:docPr id="9" name="Image 9"/>
             <wp:cNvGraphicFramePr>
               <a:graphicFrameLocks xmlns:a="http://schemas.openxmlformats.org/drawingml/2006/main" noChangeAspect="1"/>
             </wp:cNvGraphicFramePr>
@@ -7582,7 +8554,7 @@
                   <pic:spPr>
                     <a:xfrm>
                       <a:off x="0" y="0"/>
-                      <a:ext cx="5759450" cy="654685"/>
+                      <a:ext cx="3620005" cy="3667637"/>
                     </a:xfrm>
                     <a:prstGeom prst="rect">
                       <a:avLst/>
@@ -7594,7 +8566,14 @@
           </wp:inline>
         </w:drawing>
       </w:r>
-      <w:r>
+    </w:p>
+    <w:p>
+      <w:pPr>
+        <w:pStyle w:val="Paragraphedeliste"/>
+        <w:numPr>
+          <w:ilvl w:val="0"/>
+          <w:numId w:val="16"/>
+        </w:numPr>
         <w:rPr>
           <w:rFonts w:ascii="Cascadia Mono" w:hAnsi="Cascadia Mono" w:cs="Cascadia Mono"/>
           <w:color w:val="000000"/>
@@ -7602,22 +8581,98 @@
           <w:szCs w:val="19"/>
           <w:lang w:val="fr-CH" w:eastAsia="fr-CH"/>
         </w:rPr>
-        <w:t xml:space="preserve">Pour : </w:t>
-      </w:r>
-      <w:r>
-        <w:rPr>
-          <w:rFonts w:ascii="Cascadia Mono" w:hAnsi="Cascadia Mono" w:cs="Cascadia Mono"/>
+      </w:pPr>
+      <w:r>
+        <w:rPr>
           <w:noProof/>
+        </w:rPr>
+        <w:t>Choix d’un synonyme :</w:t>
+      </w:r>
+      <w:r>
+        <w:rPr>
+          <w:rFonts w:ascii="Cascadia Mono" w:hAnsi="Cascadia Mono" w:cs="Cascadia Mono"/>
           <w:color w:val="000000"/>
           <w:sz w:val="19"/>
           <w:szCs w:val="19"/>
           <w:lang w:val="fr-CH" w:eastAsia="fr-CH"/>
         </w:rPr>
+        <w:t xml:space="preserve"> « </w:t>
+      </w:r>
+      <w:proofErr w:type="spellStart"/>
+      <w:r>
+        <w:rPr>
+          <w:rFonts w:ascii="Cascadia Mono" w:hAnsi="Cascadia Mono" w:cs="Cascadia Mono"/>
+          <w:color w:val="000000"/>
+          <w:sz w:val="19"/>
+          <w:szCs w:val="19"/>
+          <w:lang w:val="fr-CH" w:eastAsia="fr-CH"/>
+        </w:rPr>
+        <w:t>erase</w:t>
+      </w:r>
+      <w:proofErr w:type="spellEnd"/>
+      <w:r>
+        <w:rPr>
+          <w:rFonts w:ascii="Cascadia Mono" w:hAnsi="Cascadia Mono" w:cs="Cascadia Mono"/>
+          <w:color w:val="000000"/>
+          <w:sz w:val="19"/>
+          <w:szCs w:val="19"/>
+          <w:lang w:val="fr-CH" w:eastAsia="fr-CH"/>
+        </w:rPr>
+        <w:t> ».</w:t>
+      </w:r>
+    </w:p>
+    <w:p>
+      <w:pPr>
+        <w:pStyle w:val="Paragraphedeliste"/>
+        <w:numPr>
+          <w:ilvl w:val="0"/>
+          <w:numId w:val="16"/>
+        </w:numPr>
+        <w:rPr>
+          <w:rFonts w:ascii="Cascadia Mono" w:hAnsi="Cascadia Mono" w:cs="Cascadia Mono"/>
+          <w:color w:val="000000"/>
+          <w:sz w:val="19"/>
+          <w:szCs w:val="19"/>
+          <w:lang w:val="fr-CH" w:eastAsia="fr-CH"/>
+        </w:rPr>
+      </w:pPr>
+      <w:r>
+        <w:rPr>
+          <w:noProof/>
+        </w:rPr>
+        <w:t>Utilisation de Docker.</w:t>
+      </w:r>
+    </w:p>
+    <w:p>
+      <w:pPr>
+        <w:pStyle w:val="Paragraphedeliste"/>
+        <w:numPr>
+          <w:ilvl w:val="0"/>
+          <w:numId w:val="16"/>
+        </w:numPr>
+        <w:rPr>
+          <w:rFonts w:ascii="Cascadia Mono" w:hAnsi="Cascadia Mono" w:cs="Cascadia Mono"/>
+          <w:color w:val="000000"/>
+          <w:sz w:val="19"/>
+          <w:szCs w:val="19"/>
+          <w:lang w:val="fr-CH" w:eastAsia="fr-CH"/>
+        </w:rPr>
+      </w:pPr>
+      <w:r>
+        <w:rPr>
+          <w:rFonts w:ascii="Cascadia Mono" w:hAnsi="Cascadia Mono" w:cs="Cascadia Mono"/>
+          <w:noProof/>
+          <w:color w:val="000000"/>
+          <w:sz w:val="19"/>
+          <w:szCs w:val="19"/>
+          <w:lang w:val="fr-CH" w:eastAsia="fr-CH"/>
+        </w:rPr>
+        <w:lastRenderedPageBreak/>
         <w:drawing>
-          <wp:inline distT="0" distB="0" distL="0" distR="0" wp14:anchorId="773B261C" wp14:editId="0C490BFC">
-            <wp:extent cx="5759450" cy="690245"/>
+          <wp:inline distT="0" distB="0" distL="0" distR="0" wp14:anchorId="70AE5B21" wp14:editId="6BEAFB6B">
+            <wp:extent cx="4801270" cy="4858428"/>
             <wp:effectExtent l="0" t="0" r="0" b="0"/>
-            <wp:docPr id="28" name="Image 28"/>
+            <wp:docPr id="24" name="Image 24"/>
             <wp:cNvGraphicFramePr>
               <a:graphicFrameLocks xmlns:a="http://schemas.openxmlformats.org/drawingml/2006/main" noChangeAspect="1"/>
             </wp:cNvGraphicFramePr>
@@ -7637,7 +8692,7 @@
                   <pic:spPr>
                     <a:xfrm>
                       <a:off x="0" y="0"/>
-                      <a:ext cx="5759450" cy="690245"/>
+                      <a:ext cx="4801270" cy="4858428"/>
                     </a:xfrm>
                     <a:prstGeom prst="rect">
                       <a:avLst/>
@@ -7649,10 +8704,68 @@
           </wp:inline>
         </w:drawing>
       </w:r>
+      <w:r>
+        <w:rPr>
+          <w:rFonts w:ascii="Cascadia Mono" w:hAnsi="Cascadia Mono" w:cs="Cascadia Mono"/>
+          <w:color w:val="000000"/>
+          <w:sz w:val="19"/>
+          <w:szCs w:val="19"/>
+          <w:lang w:val="fr-CH" w:eastAsia="fr-CH"/>
+        </w:rPr>
+        <w:t xml:space="preserve"> Et suppression du constructeur </w:t>
+      </w:r>
+      <w:proofErr w:type="spellStart"/>
+      <w:r>
+        <w:rPr>
+          <w:rFonts w:ascii="Cascadia Mono" w:hAnsi="Cascadia Mono" w:cs="Cascadia Mono"/>
+          <w:color w:val="000000"/>
+          <w:sz w:val="19"/>
+          <w:szCs w:val="19"/>
+          <w:lang w:val="fr-CH" w:eastAsia="fr-CH"/>
+        </w:rPr>
+        <w:t>HomePage</w:t>
+      </w:r>
+      <w:proofErr w:type="spellEnd"/>
+      <w:r>
+        <w:rPr>
+          <w:rFonts w:ascii="Cascadia Mono" w:hAnsi="Cascadia Mono" w:cs="Cascadia Mono"/>
+          <w:color w:val="000000"/>
+          <w:sz w:val="19"/>
+          <w:szCs w:val="19"/>
+          <w:lang w:val="fr-CH" w:eastAsia="fr-CH"/>
+        </w:rPr>
+        <w:t xml:space="preserve"> sans paramètre instancié dans la page « </w:t>
+      </w:r>
+      <w:proofErr w:type="spellStart"/>
+      <w:r>
+        <w:rPr>
+          <w:rFonts w:ascii="Cascadia Mono" w:hAnsi="Cascadia Mono" w:cs="Cascadia Mono"/>
+          <w:color w:val="000000"/>
+          <w:sz w:val="19"/>
+          <w:szCs w:val="19"/>
+          <w:lang w:val="fr-CH" w:eastAsia="fr-CH"/>
+        </w:rPr>
+        <w:t>Program.cs</w:t>
+      </w:r>
+      <w:proofErr w:type="spellEnd"/>
+      <w:r>
+        <w:rPr>
+          <w:rFonts w:ascii="Cascadia Mono" w:hAnsi="Cascadia Mono" w:cs="Cascadia Mono"/>
+          <w:color w:val="000000"/>
+          <w:sz w:val="19"/>
+          <w:szCs w:val="19"/>
+          <w:lang w:val="fr-CH" w:eastAsia="fr-CH"/>
+        </w:rPr>
+        <w:t> » qui était reconnu par le Controller.</w:t>
+      </w:r>
     </w:p>
     <w:p>
       <w:pPr>
         <w:pStyle w:val="Paragraphedeliste"/>
+        <w:numPr>
+          <w:ilvl w:val="0"/>
+          <w:numId w:val="16"/>
+        </w:numPr>
         <w:rPr>
           <w:rFonts w:ascii="Cascadia Mono" w:hAnsi="Cascadia Mono" w:cs="Cascadia Mono"/>
           <w:color w:val="000000"/>
@@ -7664,12 +8777,84 @@
       <w:r>
         <w:rPr>
           <w:rFonts w:ascii="Cascadia Mono" w:hAnsi="Cascadia Mono" w:cs="Cascadia Mono"/>
-          <w:color w:val="000000"/>
+          <w:color w:val="0000FF"/>
           <w:sz w:val="19"/>
           <w:szCs w:val="19"/>
           <w:lang w:val="fr-CH" w:eastAsia="fr-CH"/>
         </w:rPr>
-        <w:t>Séparation du nom du serveur du numéro de port</w:t>
+        <w:t>if</w:t>
+      </w:r>
+      <w:r>
+        <w:rPr>
+          <w:rFonts w:ascii="Cascadia Mono" w:hAnsi="Cascadia Mono" w:cs="Cascadia Mono"/>
+          <w:color w:val="000000"/>
+          <w:sz w:val="19"/>
+          <w:szCs w:val="19"/>
+          <w:lang w:val="fr-CH" w:eastAsia="fr-CH"/>
+        </w:rPr>
+        <w:t xml:space="preserve"> (!</w:t>
+      </w:r>
+      <w:proofErr w:type="spellStart"/>
+      <w:r>
+        <w:rPr>
+          <w:rFonts w:ascii="Cascadia Mono" w:hAnsi="Cascadia Mono" w:cs="Cascadia Mono"/>
+          <w:color w:val="000000"/>
+          <w:sz w:val="19"/>
+          <w:szCs w:val="19"/>
+          <w:lang w:val="fr-CH" w:eastAsia="fr-CH"/>
+        </w:rPr>
+        <w:t>IsConnect</w:t>
+      </w:r>
+      <w:proofErr w:type="spellEnd"/>
+      <w:r>
+        <w:rPr>
+          <w:rFonts w:ascii="Cascadia Mono" w:hAnsi="Cascadia Mono" w:cs="Cascadia Mono"/>
+          <w:color w:val="000000"/>
+          <w:sz w:val="19"/>
+          <w:szCs w:val="19"/>
+          <w:lang w:val="fr-CH" w:eastAsia="fr-CH"/>
+        </w:rPr>
+        <w:t xml:space="preserve">()) </w:t>
+      </w:r>
+      <w:r>
+        <w:rPr>
+          <w:rFonts w:ascii="Cascadia Mono" w:hAnsi="Cascadia Mono" w:cs="Cascadia Mono"/>
+          <w:color w:val="0000FF"/>
+          <w:sz w:val="19"/>
+          <w:szCs w:val="19"/>
+          <w:lang w:val="fr-CH" w:eastAsia="fr-CH"/>
+        </w:rPr>
+        <w:t>return</w:t>
+      </w:r>
+      <w:r>
+        <w:rPr>
+          <w:rFonts w:ascii="Cascadia Mono" w:hAnsi="Cascadia Mono" w:cs="Cascadia Mono"/>
+          <w:color w:val="000000"/>
+          <w:sz w:val="19"/>
+          <w:szCs w:val="19"/>
+          <w:lang w:val="fr-CH" w:eastAsia="fr-CH"/>
+        </w:rPr>
+        <w:t xml:space="preserve"> </w:t>
+      </w:r>
+      <w:r>
+        <w:rPr>
+          <w:rFonts w:ascii="Cascadia Mono" w:hAnsi="Cascadia Mono" w:cs="Cascadia Mono"/>
+          <w:color w:val="0000FF"/>
+          <w:sz w:val="19"/>
+          <w:szCs w:val="19"/>
+          <w:lang w:val="fr-CH" w:eastAsia="fr-CH"/>
+        </w:rPr>
+        <w:t>false</w:t>
+      </w:r>
+      <w:r>
+        <w:rPr>
+          <w:rFonts w:ascii="Cascadia Mono" w:hAnsi="Cascadia Mono" w:cs="Cascadia Mono"/>
+          <w:color w:val="000000"/>
+          <w:sz w:val="19"/>
+          <w:szCs w:val="19"/>
+          <w:lang w:val="fr-CH" w:eastAsia="fr-CH"/>
+        </w:rPr>
+        <w:t>;</w:t>
       </w:r>
     </w:p>
     <w:p>
@@ -7685,13 +8870,50 @@
       </w:pPr>
       <w:r>
         <w:rPr>
+          <w:rFonts w:ascii="Cascadia Mono" w:hAnsi="Cascadia Mono" w:cs="Cascadia Mono"/>
+          <w:color w:val="000000" w:themeColor="text1"/>
+          <w:sz w:val="19"/>
+          <w:szCs w:val="19"/>
+          <w:lang w:val="fr-CH" w:eastAsia="fr-CH"/>
+        </w:rPr>
+        <w:t xml:space="preserve">Mauvaise utilisation de </w:t>
+      </w:r>
+      <w:proofErr w:type="spellStart"/>
+      <w:r>
+        <w:rPr>
+          <w:rFonts w:ascii="Cascadia Mono" w:hAnsi="Cascadia Mono" w:cs="Cascadia Mono"/>
+          <w:color w:val="000000" w:themeColor="text1"/>
+          <w:sz w:val="19"/>
+          <w:szCs w:val="19"/>
+          <w:lang w:val="fr-CH" w:eastAsia="fr-CH"/>
+        </w:rPr>
+        <w:t>string.Format</w:t>
+      </w:r>
+      <w:proofErr w:type="spellEnd"/>
+      <w:r>
+        <w:rPr>
+          <w:rFonts w:ascii="Cascadia Mono" w:hAnsi="Cascadia Mono" w:cs="Cascadia Mono"/>
+          <w:color w:val="000000" w:themeColor="text1"/>
+          <w:sz w:val="19"/>
+          <w:szCs w:val="19"/>
+          <w:lang w:val="fr-CH" w:eastAsia="fr-CH"/>
+        </w:rPr>
+        <w:t xml:space="preserve"> : </w:t>
+      </w:r>
+      <w:r>
+        <w:rPr>
+          <w:rFonts w:ascii="Cascadia Mono" w:hAnsi="Cascadia Mono" w:cs="Cascadia Mono"/>
           <w:noProof/>
+          <w:color w:val="0000FF"/>
+          <w:sz w:val="19"/>
+          <w:szCs w:val="19"/>
+          <w:lang w:val="fr-CH" w:eastAsia="fr-CH"/>
         </w:rPr>
         <w:drawing>
-          <wp:inline distT="0" distB="0" distL="0" distR="0" wp14:anchorId="74967828" wp14:editId="24B3FE6F">
-            <wp:extent cx="5759450" cy="732155"/>
+          <wp:inline distT="0" distB="0" distL="0" distR="0" wp14:anchorId="59C97D14" wp14:editId="41F5B1AB">
+            <wp:extent cx="5759450" cy="654685"/>
             <wp:effectExtent l="0" t="0" r="0" b="0"/>
-            <wp:docPr id="21" name="Image 21"/>
+            <wp:docPr id="27" name="Image 27"/>
             <wp:cNvGraphicFramePr>
               <a:graphicFrameLocks xmlns:a="http://schemas.openxmlformats.org/drawingml/2006/main" noChangeAspect="1"/>
             </wp:cNvGraphicFramePr>
@@ -7711,7 +8933,7 @@
                   <pic:spPr>
                     <a:xfrm>
                       <a:off x="0" y="0"/>
-                      <a:ext cx="5759450" cy="732155"/>
+                      <a:ext cx="5759450" cy="654685"/>
                     </a:xfrm>
                     <a:prstGeom prst="rect">
                       <a:avLst/>
@@ -7723,14 +8945,7 @@
           </wp:inline>
         </w:drawing>
       </w:r>
-    </w:p>
-    <w:p>
-      <w:pPr>
-        <w:pStyle w:val="Paragraphedeliste"/>
-        <w:numPr>
-          <w:ilvl w:val="0"/>
-          <w:numId w:val="16"/>
-        </w:numPr>
+      <w:r>
         <w:rPr>
           <w:rFonts w:ascii="Cascadia Mono" w:hAnsi="Cascadia Mono" w:cs="Cascadia Mono"/>
           <w:color w:val="000000"/>
@@ -7738,27 +8953,22 @@
           <w:szCs w:val="19"/>
           <w:lang w:val="fr-CH" w:eastAsia="fr-CH"/>
         </w:rPr>
-      </w:pPr>
-      <w:r>
-        <w:rPr>
-          <w:rFonts w:ascii="Cascadia Mono" w:hAnsi="Cascadia Mono" w:cs="Cascadia Mono"/>
+        <w:t xml:space="preserve">Pour : </w:t>
+      </w:r>
+      <w:r>
+        <w:rPr>
+          <w:rFonts w:ascii="Cascadia Mono" w:hAnsi="Cascadia Mono" w:cs="Cascadia Mono"/>
+          <w:noProof/>
           <w:color w:val="000000"/>
           <w:sz w:val="19"/>
           <w:szCs w:val="19"/>
           <w:lang w:val="fr-CH" w:eastAsia="fr-CH"/>
         </w:rPr>
-        <w:lastRenderedPageBreak/>
-        <w:t xml:space="preserve">De </w:t>
-      </w:r>
-      <w:r>
-        <w:rPr>
-          <w:noProof/>
-        </w:rPr>
         <w:drawing>
-          <wp:inline distT="0" distB="0" distL="0" distR="0" wp14:anchorId="279CD454" wp14:editId="468A6212">
-            <wp:extent cx="5019675" cy="1695450"/>
-            <wp:effectExtent l="0" t="0" r="9525" b="0"/>
-            <wp:docPr id="37" name="Image 37"/>
+          <wp:inline distT="0" distB="0" distL="0" distR="0" wp14:anchorId="773B261C" wp14:editId="0C490BFC">
+            <wp:extent cx="5759450" cy="690245"/>
+            <wp:effectExtent l="0" t="0" r="0" b="0"/>
+            <wp:docPr id="28" name="Image 28"/>
             <wp:cNvGraphicFramePr>
               <a:graphicFrameLocks xmlns:a="http://schemas.openxmlformats.org/drawingml/2006/main" noChangeAspect="1"/>
             </wp:cNvGraphicFramePr>
@@ -7778,7 +8988,7 @@
                   <pic:spPr>
                     <a:xfrm>
                       <a:off x="0" y="0"/>
-                      <a:ext cx="5019675" cy="1695450"/>
+                      <a:ext cx="5759450" cy="690245"/>
                     </a:xfrm>
                     <a:prstGeom prst="rect">
                       <a:avLst/>
@@ -7790,7 +9000,10 @@
           </wp:inline>
         </w:drawing>
       </w:r>
-      <w:r>
+    </w:p>
+    <w:p>
+      <w:pPr>
+        <w:pStyle w:val="Paragraphedeliste"/>
         <w:rPr>
           <w:rFonts w:ascii="Cascadia Mono" w:hAnsi="Cascadia Mono" w:cs="Cascadia Mono"/>
           <w:color w:val="000000"/>
@@ -7798,17 +9011,38 @@
           <w:szCs w:val="19"/>
           <w:lang w:val="fr-CH" w:eastAsia="fr-CH"/>
         </w:rPr>
-        <w:t xml:space="preserve"> à </w:t>
-      </w:r>
+      </w:pPr>
+      <w:r>
+        <w:rPr>
+          <w:rFonts w:ascii="Cascadia Mono" w:hAnsi="Cascadia Mono" w:cs="Cascadia Mono"/>
+          <w:color w:val="000000"/>
+          <w:sz w:val="19"/>
+          <w:szCs w:val="19"/>
+          <w:lang w:val="fr-CH" w:eastAsia="fr-CH"/>
+        </w:rPr>
+        <w:t>Séparation du nom du serveur du numéro de port</w:t>
+      </w:r>
+    </w:p>
+    <w:p>
+      <w:pPr>
+        <w:pStyle w:val="Paragraphedeliste"/>
+        <w:rPr>
+          <w:rFonts w:ascii="Cascadia Mono" w:hAnsi="Cascadia Mono" w:cs="Cascadia Mono"/>
+          <w:color w:val="000000"/>
+          <w:sz w:val="19"/>
+          <w:szCs w:val="19"/>
+          <w:lang w:val="fr-CH" w:eastAsia="fr-CH"/>
+        </w:rPr>
+      </w:pPr>
       <w:r>
         <w:rPr>
           <w:noProof/>
         </w:rPr>
         <w:drawing>
-          <wp:inline distT="0" distB="0" distL="0" distR="0" wp14:anchorId="1F5ABC1A" wp14:editId="76EEF8D9">
-            <wp:extent cx="5257800" cy="2009775"/>
-            <wp:effectExtent l="0" t="0" r="0" b="9525"/>
-            <wp:docPr id="34" name="Image 34"/>
+          <wp:inline distT="0" distB="0" distL="0" distR="0" wp14:anchorId="74967828" wp14:editId="24B3FE6F">
+            <wp:extent cx="5759450" cy="732155"/>
+            <wp:effectExtent l="0" t="0" r="0" b="0"/>
+            <wp:docPr id="21" name="Image 21"/>
             <wp:cNvGraphicFramePr>
               <a:graphicFrameLocks xmlns:a="http://schemas.openxmlformats.org/drawingml/2006/main" noChangeAspect="1"/>
             </wp:cNvGraphicFramePr>
@@ -7828,7 +9062,7 @@
                   <pic:spPr>
                     <a:xfrm>
                       <a:off x="0" y="0"/>
-                      <a:ext cx="5257800" cy="2009775"/>
+                      <a:ext cx="5759450" cy="732155"/>
                     </a:xfrm>
                     <a:prstGeom prst="rect">
                       <a:avLst/>
@@ -7840,7 +9074,14 @@
           </wp:inline>
         </w:drawing>
       </w:r>
-      <w:r>
+    </w:p>
+    <w:p>
+      <w:pPr>
+        <w:pStyle w:val="Paragraphedeliste"/>
+        <w:numPr>
+          <w:ilvl w:val="0"/>
+          <w:numId w:val="16"/>
+        </w:numPr>
         <w:rPr>
           <w:rFonts w:ascii="Cascadia Mono" w:hAnsi="Cascadia Mono" w:cs="Cascadia Mono"/>
           <w:color w:val="000000"/>
@@ -7848,17 +9089,27 @@
           <w:szCs w:val="19"/>
           <w:lang w:val="fr-CH" w:eastAsia="fr-CH"/>
         </w:rPr>
-        <w:t xml:space="preserve"> : visuel </w:t>
+      </w:pPr>
+      <w:r>
+        <w:rPr>
+          <w:rFonts w:ascii="Cascadia Mono" w:hAnsi="Cascadia Mono" w:cs="Cascadia Mono"/>
+          <w:color w:val="000000"/>
+          <w:sz w:val="19"/>
+          <w:szCs w:val="19"/>
+          <w:lang w:val="fr-CH" w:eastAsia="fr-CH"/>
+        </w:rPr>
+        <w:lastRenderedPageBreak/>
+        <w:t xml:space="preserve">De </w:t>
       </w:r>
       <w:r>
         <w:rPr>
           <w:noProof/>
         </w:rPr>
         <w:drawing>
-          <wp:inline distT="0" distB="0" distL="0" distR="0" wp14:anchorId="0FDA4710" wp14:editId="5F25E74E">
-            <wp:extent cx="5759450" cy="1584960"/>
-            <wp:effectExtent l="0" t="0" r="0" b="0"/>
-            <wp:docPr id="36" name="Image 36"/>
+          <wp:inline distT="0" distB="0" distL="0" distR="0" wp14:anchorId="279CD454" wp14:editId="468A6212">
+            <wp:extent cx="5019675" cy="1695450"/>
+            <wp:effectExtent l="0" t="0" r="9525" b="0"/>
+            <wp:docPr id="37" name="Image 37"/>
             <wp:cNvGraphicFramePr>
               <a:graphicFrameLocks xmlns:a="http://schemas.openxmlformats.org/drawingml/2006/main" noChangeAspect="1"/>
             </wp:cNvGraphicFramePr>
@@ -7878,7 +9129,7 @@
                   <pic:spPr>
                     <a:xfrm>
                       <a:off x="0" y="0"/>
-                      <a:ext cx="5759450" cy="1584960"/>
+                      <a:ext cx="5019675" cy="1695450"/>
                     </a:xfrm>
                     <a:prstGeom prst="rect">
                       <a:avLst/>
@@ -7890,10 +9141,7 @@
           </wp:inline>
         </w:drawing>
       </w:r>
-    </w:p>
-    <w:p>
-      <w:pPr>
-        <w:pStyle w:val="Paragraphedeliste"/>
+      <w:r>
         <w:rPr>
           <w:rFonts w:ascii="Cascadia Mono" w:hAnsi="Cascadia Mono" w:cs="Cascadia Mono"/>
           <w:color w:val="000000"/>
@@ -7901,150 +9149,17 @@
           <w:szCs w:val="19"/>
           <w:lang w:val="fr-CH" w:eastAsia="fr-CH"/>
         </w:rPr>
-      </w:pPr>
-    </w:p>
-    <w:p>
-      <w:pPr>
-        <w:pStyle w:val="Paragraphedeliste"/>
-        <w:rPr>
-          <w:rFonts w:ascii="Cascadia Mono" w:hAnsi="Cascadia Mono" w:cs="Cascadia Mono"/>
-          <w:color w:val="000000"/>
-          <w:sz w:val="19"/>
-          <w:szCs w:val="19"/>
-          <w:lang w:val="fr-CH" w:eastAsia="fr-CH"/>
-        </w:rPr>
-      </w:pPr>
-    </w:p>
-    <w:p>
-      <w:pPr>
-        <w:rPr>
-          <w:rFonts w:ascii="Cascadia Mono" w:hAnsi="Cascadia Mono" w:cs="Cascadia Mono"/>
-          <w:color w:val="000000"/>
-          <w:sz w:val="19"/>
-          <w:szCs w:val="19"/>
-          <w:lang w:val="fr-CH" w:eastAsia="fr-CH"/>
-        </w:rPr>
-      </w:pPr>
-    </w:p>
-    <w:p>
-      <w:pPr>
-        <w:rPr>
-          <w:rFonts w:ascii="Cascadia Mono" w:hAnsi="Cascadia Mono" w:cs="Cascadia Mono"/>
-          <w:color w:val="000000"/>
-          <w:sz w:val="19"/>
-          <w:szCs w:val="19"/>
-          <w:lang w:val="fr-CH" w:eastAsia="fr-CH"/>
-        </w:rPr>
-      </w:pPr>
-    </w:p>
-    <w:p>
-      <w:pPr>
-        <w:rPr>
-          <w:rFonts w:ascii="Cascadia Mono" w:hAnsi="Cascadia Mono" w:cs="Cascadia Mono"/>
-          <w:color w:val="000000"/>
-          <w:sz w:val="19"/>
-          <w:szCs w:val="19"/>
-          <w:lang w:val="fr-CH" w:eastAsia="fr-CH"/>
-        </w:rPr>
-      </w:pPr>
-      <w:r>
-        <w:rPr>
-          <w:rFonts w:ascii="Cascadia Mono" w:hAnsi="Cascadia Mono" w:cs="Cascadia Mono"/>
-          <w:color w:val="000000"/>
-          <w:sz w:val="19"/>
-          <w:szCs w:val="19"/>
-          <w:lang w:val="fr-CH" w:eastAsia="fr-CH"/>
-        </w:rPr>
-        <w:t>ChatGPT PROMPT :</w:t>
-      </w:r>
-    </w:p>
-    <w:p>
-      <w:pPr>
-        <w:rPr>
-          <w:rFonts w:ascii="Cascadia Mono" w:hAnsi="Cascadia Mono" w:cs="Cascadia Mono"/>
-          <w:color w:val="000000"/>
-          <w:sz w:val="19"/>
-          <w:szCs w:val="19"/>
-          <w:lang w:val="fr-CH" w:eastAsia="fr-CH"/>
-        </w:rPr>
-      </w:pPr>
-      <w:r>
-        <w:rPr>
-          <w:rFonts w:ascii="Cascadia Mono" w:hAnsi="Cascadia Mono" w:cs="Cascadia Mono"/>
-          <w:color w:val="000000"/>
-          <w:sz w:val="19"/>
-          <w:szCs w:val="19"/>
-          <w:lang w:val="fr-CH" w:eastAsia="fr-CH"/>
-        </w:rPr>
-        <w:t>24.03.25</w:t>
-      </w:r>
-    </w:p>
-    <w:p>
-      <w:pPr>
-        <w:rPr>
-          <w:rFonts w:ascii="Cascadia Mono" w:hAnsi="Cascadia Mono" w:cs="Cascadia Mono"/>
-          <w:color w:val="000000"/>
-          <w:sz w:val="19"/>
-          <w:szCs w:val="19"/>
-          <w:lang w:val="fr-CH" w:eastAsia="fr-CH"/>
-        </w:rPr>
-      </w:pPr>
-      <w:r>
-        <w:rPr>
-          <w:rFonts w:ascii="Cascadia Mono" w:hAnsi="Cascadia Mono" w:cs="Cascadia Mono"/>
-          <w:color w:val="000000"/>
-          <w:sz w:val="19"/>
-          <w:szCs w:val="19"/>
-          <w:lang w:val="fr-CH" w:eastAsia="fr-CH"/>
-        </w:rPr>
-        <w:t xml:space="preserve">Pour l’erreur </w:t>
-      </w:r>
-      <w:r>
-        <w:rPr>
-          <w:rFonts w:ascii="Cascadia Mono" w:hAnsi="Cascadia Mono" w:cs="Cascadia Mono"/>
-          <w:color w:val="000000"/>
-          <w:sz w:val="19"/>
-          <w:szCs w:val="19"/>
-          <w:lang w:val="fr-CH" w:eastAsia="fr-CH"/>
-        </w:rPr>
-        <w:t>7</w:t>
-      </w:r>
-      <w:r>
-        <w:rPr>
-          <w:rFonts w:ascii="Cascadia Mono" w:hAnsi="Cascadia Mono" w:cs="Cascadia Mono"/>
-          <w:color w:val="000000"/>
-          <w:sz w:val="19"/>
-          <w:szCs w:val="19"/>
-          <w:lang w:val="fr-CH" w:eastAsia="fr-CH"/>
-        </w:rPr>
-        <w:t xml:space="preserve"> –</w:t>
-      </w:r>
-    </w:p>
-    <w:p>
-      <w:pPr>
-        <w:rPr>
-          <w:rFonts w:ascii="Cascadia Mono" w:hAnsi="Cascadia Mono" w:cs="Cascadia Mono"/>
-          <w:color w:val="000000"/>
-          <w:sz w:val="19"/>
-          <w:szCs w:val="19"/>
-          <w:lang w:val="fr-CH" w:eastAsia="fr-CH"/>
-        </w:rPr>
-      </w:pPr>
-      <w:r>
-        <w:rPr>
-          <w:rFonts w:ascii="Cascadia Mono" w:hAnsi="Cascadia Mono" w:cs="Cascadia Mono"/>
+        <w:t xml:space="preserve"> à </w:t>
+      </w:r>
+      <w:r>
+        <w:rPr>
           <w:noProof/>
-          <w:color w:val="000000"/>
-          <w:sz w:val="19"/>
-          <w:szCs w:val="19"/>
-          <w:lang w:val="fr-CH" w:eastAsia="fr-CH"/>
-        </w:rPr>
-        <w:lastRenderedPageBreak/>
+        </w:rPr>
         <w:drawing>
-          <wp:inline distT="0" distB="0" distL="0" distR="0" wp14:anchorId="384020E5" wp14:editId="3F44BA0E">
-            <wp:extent cx="5759450" cy="4854575"/>
-            <wp:effectExtent l="0" t="0" r="0" b="3175"/>
-            <wp:docPr id="29" name="Image 29"/>
+          <wp:inline distT="0" distB="0" distL="0" distR="0" wp14:anchorId="1F5ABC1A" wp14:editId="76EEF8D9">
+            <wp:extent cx="5257800" cy="2009775"/>
+            <wp:effectExtent l="0" t="0" r="0" b="9525"/>
+            <wp:docPr id="34" name="Image 34"/>
             <wp:cNvGraphicFramePr>
               <a:graphicFrameLocks xmlns:a="http://schemas.openxmlformats.org/drawingml/2006/main" noChangeAspect="1"/>
             </wp:cNvGraphicFramePr>
@@ -8064,7 +9179,7 @@
                   <pic:spPr>
                     <a:xfrm>
                       <a:off x="0" y="0"/>
-                      <a:ext cx="5759450" cy="4854575"/>
+                      <a:ext cx="5257800" cy="2009775"/>
                     </a:xfrm>
                     <a:prstGeom prst="rect">
                       <a:avLst/>
@@ -8076,9 +9191,7 @@
           </wp:inline>
         </w:drawing>
       </w:r>
-    </w:p>
-    <w:p>
-      <w:pPr>
+      <w:r>
         <w:rPr>
           <w:rFonts w:ascii="Cascadia Mono" w:hAnsi="Cascadia Mono" w:cs="Cascadia Mono"/>
           <w:color w:val="000000"/>
@@ -8086,42 +9199,17 @@
           <w:szCs w:val="19"/>
           <w:lang w:val="fr-CH" w:eastAsia="fr-CH"/>
         </w:rPr>
-      </w:pPr>
-      <w:r>
-        <w:rPr>
-          <w:rFonts w:ascii="Cascadia Mono" w:hAnsi="Cascadia Mono" w:cs="Cascadia Mono"/>
-          <w:color w:val="000000"/>
-          <w:sz w:val="19"/>
-          <w:szCs w:val="19"/>
-          <w:lang w:val="fr-CH" w:eastAsia="fr-CH"/>
-        </w:rPr>
-        <w:t>25.03.25</w:t>
-      </w:r>
-    </w:p>
-    <w:p>
-      <w:pPr>
-        <w:rPr>
-          <w:rFonts w:ascii="Cascadia Mono" w:hAnsi="Cascadia Mono" w:cs="Cascadia Mono"/>
-          <w:color w:val="000000"/>
-          <w:sz w:val="19"/>
-          <w:szCs w:val="19"/>
-          <w:lang w:val="fr-CH" w:eastAsia="fr-CH"/>
-        </w:rPr>
-      </w:pPr>
-      <w:r>
-        <w:rPr>
-          <w:rFonts w:ascii="Cascadia Mono" w:hAnsi="Cascadia Mono" w:cs="Cascadia Mono"/>
+        <w:t xml:space="preserve"> : visuel </w:t>
+      </w:r>
+      <w:r>
+        <w:rPr>
           <w:noProof/>
-          <w:color w:val="000000"/>
-          <w:sz w:val="19"/>
-          <w:szCs w:val="19"/>
-          <w:lang w:val="fr-CH" w:eastAsia="fr-CH"/>
         </w:rPr>
         <w:drawing>
-          <wp:inline distT="0" distB="0" distL="0" distR="0" wp14:anchorId="4C79AD8A" wp14:editId="6499E133">
-            <wp:extent cx="5759450" cy="2882900"/>
+          <wp:inline distT="0" distB="0" distL="0" distR="0" wp14:anchorId="0FDA4710" wp14:editId="5F25E74E">
+            <wp:extent cx="5759450" cy="1584960"/>
             <wp:effectExtent l="0" t="0" r="0" b="0"/>
-            <wp:docPr id="30" name="Image 30"/>
+            <wp:docPr id="36" name="Image 36"/>
             <wp:cNvGraphicFramePr>
               <a:graphicFrameLocks xmlns:a="http://schemas.openxmlformats.org/drawingml/2006/main" noChangeAspect="1"/>
             </wp:cNvGraphicFramePr>
@@ -8141,7 +9229,7 @@
                   <pic:spPr>
                     <a:xfrm>
                       <a:off x="0" y="0"/>
-                      <a:ext cx="5759450" cy="2882900"/>
+                      <a:ext cx="5759450" cy="1584960"/>
                     </a:xfrm>
                     <a:prstGeom prst="rect">
                       <a:avLst/>
@@ -8156,6 +9244,7 @@
     </w:p>
     <w:p>
       <w:pPr>
+        <w:pStyle w:val="Paragraphedeliste"/>
         <w:rPr>
           <w:rFonts w:ascii="Cascadia Mono" w:hAnsi="Cascadia Mono" w:cs="Cascadia Mono"/>
           <w:color w:val="000000"/>
@@ -8167,6 +9256,7 @@
     </w:p>
     <w:p>
       <w:pPr>
+        <w:pStyle w:val="Paragraphedeliste"/>
         <w:rPr>
           <w:rFonts w:ascii="Cascadia Mono" w:hAnsi="Cascadia Mono" w:cs="Cascadia Mono"/>
           <w:color w:val="000000"/>
@@ -8175,7 +9265,14 @@
           <w:lang w:val="fr-CH" w:eastAsia="fr-CH"/>
         </w:rPr>
       </w:pPr>
-      <w:r>
+    </w:p>
+    <w:p>
+      <w:pPr>
+        <w:pStyle w:val="Paragraphedeliste"/>
+        <w:numPr>
+          <w:ilvl w:val="0"/>
+          <w:numId w:val="16"/>
+        </w:numPr>
         <w:rPr>
           <w:rFonts w:ascii="Cascadia Mono" w:hAnsi="Cascadia Mono" w:cs="Cascadia Mono"/>
           <w:color w:val="000000"/>
@@ -8183,34 +9280,16 @@
           <w:szCs w:val="19"/>
           <w:lang w:val="fr-CH" w:eastAsia="fr-CH"/>
         </w:rPr>
-        <w:t>…</w:t>
-      </w:r>
-    </w:p>
-    <w:p>
-      <w:pPr>
-        <w:rPr>
-          <w:rFonts w:ascii="Cascadia Mono" w:hAnsi="Cascadia Mono" w:cs="Cascadia Mono"/>
-          <w:color w:val="000000"/>
-          <w:sz w:val="19"/>
-          <w:szCs w:val="19"/>
-          <w:lang w:val="fr-CH" w:eastAsia="fr-CH"/>
-        </w:rPr>
-      </w:pPr>
-      <w:r>
-        <w:rPr>
-          <w:rFonts w:ascii="Cascadia Mono" w:hAnsi="Cascadia Mono" w:cs="Cascadia Mono"/>
+      </w:pPr>
+      <w:r>
+        <w:rPr>
           <w:noProof/>
-          <w:color w:val="000000"/>
-          <w:sz w:val="19"/>
-          <w:szCs w:val="19"/>
-          <w:lang w:val="fr-CH" w:eastAsia="fr-CH"/>
-        </w:rPr>
-        <w:lastRenderedPageBreak/>
+        </w:rPr>
         <w:drawing>
-          <wp:inline distT="0" distB="0" distL="0" distR="0" wp14:anchorId="2C99433F" wp14:editId="5DCB3289">
-            <wp:extent cx="5759450" cy="2905125"/>
-            <wp:effectExtent l="0" t="0" r="0" b="9525"/>
-            <wp:docPr id="31" name="Image 31"/>
+          <wp:inline distT="0" distB="0" distL="0" distR="0" wp14:anchorId="3D1D105A" wp14:editId="1F0911DB">
+            <wp:extent cx="2657475" cy="161925"/>
+            <wp:effectExtent l="0" t="0" r="9525" b="9525"/>
+            <wp:docPr id="39" name="Image 39"/>
             <wp:cNvGraphicFramePr>
               <a:graphicFrameLocks xmlns:a="http://schemas.openxmlformats.org/drawingml/2006/main" noChangeAspect="1"/>
             </wp:cNvGraphicFramePr>
@@ -8230,7 +9309,7 @@
                   <pic:spPr>
                     <a:xfrm>
                       <a:off x="0" y="0"/>
-                      <a:ext cx="5759450" cy="2905125"/>
+                      <a:ext cx="2657475" cy="161925"/>
                     </a:xfrm>
                     <a:prstGeom prst="rect">
                       <a:avLst/>
@@ -8245,6 +9324,11 @@
     </w:p>
     <w:p>
       <w:pPr>
+        <w:pStyle w:val="Paragraphedeliste"/>
+        <w:numPr>
+          <w:ilvl w:val="0"/>
+          <w:numId w:val="16"/>
+        </w:numPr>
         <w:rPr>
           <w:rFonts w:ascii="Cascadia Mono" w:hAnsi="Cascadia Mono" w:cs="Cascadia Mono"/>
           <w:color w:val="000000"/>
@@ -8253,9 +9337,7 @@
           <w:lang w:val="fr-CH" w:eastAsia="fr-CH"/>
         </w:rPr>
       </w:pPr>
-    </w:p>
-    <w:p>
-      <w:pPr>
+      <w:r>
         <w:rPr>
           <w:rFonts w:ascii="Cascadia Mono" w:hAnsi="Cascadia Mono" w:cs="Cascadia Mono"/>
           <w:color w:val="000000"/>
@@ -8263,6 +9345,151 @@
           <w:szCs w:val="19"/>
           <w:lang w:val="fr-CH" w:eastAsia="fr-CH"/>
         </w:rPr>
+        <w:t>Nettoyer la solution avant de la regénérer.</w:t>
+      </w:r>
+    </w:p>
+    <w:p>
+      <w:pPr>
+        <w:pStyle w:val="Paragraphedeliste"/>
+        <w:numPr>
+          <w:ilvl w:val="0"/>
+          <w:numId w:val="16"/>
+        </w:numPr>
+        <w:rPr>
+          <w:rFonts w:ascii="Cascadia Mono" w:hAnsi="Cascadia Mono" w:cs="Cascadia Mono"/>
+          <w:color w:val="000000"/>
+          <w:sz w:val="19"/>
+          <w:szCs w:val="19"/>
+          <w:lang w:val="fr-CH" w:eastAsia="fr-CH"/>
+        </w:rPr>
+      </w:pPr>
+    </w:p>
+    <w:p>
+      <w:pPr>
+        <w:rPr>
+          <w:rFonts w:ascii="Cascadia Mono" w:hAnsi="Cascadia Mono" w:cs="Cascadia Mono"/>
+          <w:color w:val="000000"/>
+          <w:sz w:val="19"/>
+          <w:szCs w:val="19"/>
+          <w:lang w:val="fr-CH" w:eastAsia="fr-CH"/>
+        </w:rPr>
+      </w:pPr>
+    </w:p>
+    <w:p>
+      <w:pPr>
+        <w:rPr>
+          <w:rFonts w:ascii="Cascadia Mono" w:hAnsi="Cascadia Mono" w:cs="Cascadia Mono"/>
+          <w:color w:val="000000"/>
+          <w:sz w:val="19"/>
+          <w:szCs w:val="19"/>
+          <w:lang w:val="fr-CH" w:eastAsia="fr-CH"/>
+        </w:rPr>
+      </w:pPr>
+    </w:p>
+    <w:p>
+      <w:pPr>
+        <w:rPr>
+          <w:rFonts w:ascii="Cascadia Mono" w:hAnsi="Cascadia Mono" w:cs="Cascadia Mono"/>
+          <w:color w:val="000000"/>
+          <w:sz w:val="19"/>
+          <w:szCs w:val="19"/>
+          <w:lang w:val="fr-CH" w:eastAsia="fr-CH"/>
+        </w:rPr>
+      </w:pPr>
+      <w:proofErr w:type="spellStart"/>
+      <w:r>
+        <w:rPr>
+          <w:rFonts w:ascii="Cascadia Mono" w:hAnsi="Cascadia Mono" w:cs="Cascadia Mono"/>
+          <w:color w:val="000000"/>
+          <w:sz w:val="19"/>
+          <w:szCs w:val="19"/>
+          <w:lang w:val="fr-CH" w:eastAsia="fr-CH"/>
+        </w:rPr>
+        <w:t>ChatGPT</w:t>
+      </w:r>
+      <w:proofErr w:type="spellEnd"/>
+      <w:r>
+        <w:rPr>
+          <w:rFonts w:ascii="Cascadia Mono" w:hAnsi="Cascadia Mono" w:cs="Cascadia Mono"/>
+          <w:color w:val="000000"/>
+          <w:sz w:val="19"/>
+          <w:szCs w:val="19"/>
+          <w:lang w:val="fr-CH" w:eastAsia="fr-CH"/>
+        </w:rPr>
+        <w:t xml:space="preserve"> PROMPT :</w:t>
+      </w:r>
+    </w:p>
+    <w:p>
+      <w:pPr>
+        <w:rPr>
+          <w:rFonts w:ascii="Cascadia Mono" w:hAnsi="Cascadia Mono" w:cs="Cascadia Mono"/>
+          <w:color w:val="000000"/>
+          <w:sz w:val="19"/>
+          <w:szCs w:val="19"/>
+          <w:lang w:val="fr-CH" w:eastAsia="fr-CH"/>
+        </w:rPr>
+      </w:pPr>
+      <w:r>
+        <w:rPr>
+          <w:rFonts w:ascii="Cascadia Mono" w:hAnsi="Cascadia Mono" w:cs="Cascadia Mono"/>
+          <w:color w:val="000000"/>
+          <w:sz w:val="19"/>
+          <w:szCs w:val="19"/>
+          <w:lang w:val="fr-CH" w:eastAsia="fr-CH"/>
+        </w:rPr>
+        <w:t>24.03.25</w:t>
+      </w:r>
+    </w:p>
+    <w:p>
+      <w:pPr>
+        <w:rPr>
+          <w:rFonts w:ascii="Cascadia Mono" w:hAnsi="Cascadia Mono" w:cs="Cascadia Mono"/>
+          <w:color w:val="000000"/>
+          <w:sz w:val="19"/>
+          <w:szCs w:val="19"/>
+          <w:lang w:val="fr-CH" w:eastAsia="fr-CH"/>
+        </w:rPr>
+      </w:pPr>
+      <w:r>
+        <w:rPr>
+          <w:rFonts w:ascii="Cascadia Mono" w:hAnsi="Cascadia Mono" w:cs="Cascadia Mono"/>
+          <w:color w:val="000000"/>
+          <w:sz w:val="19"/>
+          <w:szCs w:val="19"/>
+          <w:lang w:val="fr-CH" w:eastAsia="fr-CH"/>
+        </w:rPr>
+        <w:t xml:space="preserve">Pour l’erreur </w:t>
+      </w:r>
+      <w:r>
+        <w:rPr>
+          <w:rFonts w:ascii="Cascadia Mono" w:hAnsi="Cascadia Mono" w:cs="Cascadia Mono"/>
+          <w:color w:val="000000"/>
+          <w:sz w:val="19"/>
+          <w:szCs w:val="19"/>
+          <w:lang w:val="fr-CH" w:eastAsia="fr-CH"/>
+        </w:rPr>
+        <w:t>7</w:t>
+      </w:r>
+      <w:r>
+        <w:rPr>
+          <w:rFonts w:ascii="Cascadia Mono" w:hAnsi="Cascadia Mono" w:cs="Cascadia Mono"/>
+          <w:color w:val="000000"/>
+          <w:sz w:val="19"/>
+          <w:szCs w:val="19"/>
+          <w:lang w:val="fr-CH" w:eastAsia="fr-CH"/>
+        </w:rPr>
+        <w:t xml:space="preserve"> –</w:t>
+      </w:r>
+    </w:p>
+    <w:p>
+      <w:pPr>
+        <w:rPr>
+          <w:rFonts w:ascii="Cascadia Mono" w:hAnsi="Cascadia Mono" w:cs="Cascadia Mono"/>
+          <w:color w:val="000000"/>
+          <w:sz w:val="19"/>
+          <w:szCs w:val="19"/>
+          <w:lang w:val="fr-CH" w:eastAsia="fr-CH"/>
+        </w:rPr>
       </w:pPr>
       <w:r>
         <w:rPr>
@@ -8273,11 +9500,12 @@
           <w:szCs w:val="19"/>
           <w:lang w:val="fr-CH" w:eastAsia="fr-CH"/>
         </w:rPr>
+        <w:lastRenderedPageBreak/>
         <w:drawing>
-          <wp:inline distT="0" distB="0" distL="0" distR="0" wp14:anchorId="1584616B" wp14:editId="17163842">
-            <wp:extent cx="5759450" cy="2643505"/>
-            <wp:effectExtent l="0" t="0" r="0" b="4445"/>
-            <wp:docPr id="32" name="Image 32"/>
+          <wp:inline distT="0" distB="0" distL="0" distR="0" wp14:anchorId="384020E5" wp14:editId="3F44BA0E">
+            <wp:extent cx="5759450" cy="4854575"/>
+            <wp:effectExtent l="0" t="0" r="0" b="3175"/>
+            <wp:docPr id="29" name="Image 29"/>
             <wp:cNvGraphicFramePr>
               <a:graphicFrameLocks xmlns:a="http://schemas.openxmlformats.org/drawingml/2006/main" noChangeAspect="1"/>
             </wp:cNvGraphicFramePr>
@@ -8297,7 +9525,7 @@
                   <pic:spPr>
                     <a:xfrm>
                       <a:off x="0" y="0"/>
-                      <a:ext cx="5759450" cy="2643505"/>
+                      <a:ext cx="5759450" cy="4854575"/>
                     </a:xfrm>
                     <a:prstGeom prst="rect">
                       <a:avLst/>
@@ -8323,18 +9551,38 @@
       <w:r>
         <w:rPr>
           <w:rFonts w:ascii="Cascadia Mono" w:hAnsi="Cascadia Mono" w:cs="Cascadia Mono"/>
+          <w:color w:val="000000"/>
+          <w:sz w:val="19"/>
+          <w:szCs w:val="19"/>
+          <w:lang w:val="fr-CH" w:eastAsia="fr-CH"/>
+        </w:rPr>
+        <w:t>25.03.25</w:t>
+      </w:r>
+    </w:p>
+    <w:p>
+      <w:pPr>
+        <w:rPr>
+          <w:rFonts w:ascii="Cascadia Mono" w:hAnsi="Cascadia Mono" w:cs="Cascadia Mono"/>
+          <w:color w:val="000000"/>
+          <w:sz w:val="19"/>
+          <w:szCs w:val="19"/>
+          <w:lang w:val="fr-CH" w:eastAsia="fr-CH"/>
+        </w:rPr>
+      </w:pPr>
+      <w:r>
+        <w:rPr>
+          <w:rFonts w:ascii="Cascadia Mono" w:hAnsi="Cascadia Mono" w:cs="Cascadia Mono"/>
           <w:noProof/>
           <w:color w:val="000000"/>
           <w:sz w:val="19"/>
           <w:szCs w:val="19"/>
           <w:lang w:val="fr-CH" w:eastAsia="fr-CH"/>
         </w:rPr>
-        <w:lastRenderedPageBreak/>
         <w:drawing>
-          <wp:inline distT="0" distB="0" distL="0" distR="0" wp14:anchorId="16CA1F62" wp14:editId="7846F59F">
-            <wp:extent cx="5759450" cy="3378835"/>
+          <wp:inline distT="0" distB="0" distL="0" distR="0" wp14:anchorId="4C79AD8A" wp14:editId="6499E133">
+            <wp:extent cx="5759450" cy="2882900"/>
             <wp:effectExtent l="0" t="0" r="0" b="0"/>
-            <wp:docPr id="33" name="Image 33"/>
+            <wp:docPr id="30" name="Image 30"/>
             <wp:cNvGraphicFramePr>
               <a:graphicFrameLocks xmlns:a="http://schemas.openxmlformats.org/drawingml/2006/main" noChangeAspect="1"/>
             </wp:cNvGraphicFramePr>
@@ -8354,7 +9602,7 @@
                   <pic:spPr>
                     <a:xfrm>
                       <a:off x="0" y="0"/>
-                      <a:ext cx="5759450" cy="3378835"/>
+                      <a:ext cx="5759450" cy="2882900"/>
                     </a:xfrm>
                     <a:prstGeom prst="rect">
                       <a:avLst/>
@@ -8396,7 +9644,7 @@
           <w:szCs w:val="19"/>
           <w:lang w:val="fr-CH" w:eastAsia="fr-CH"/>
         </w:rPr>
-        <w:t>26.03.25</w:t>
+        <w:t>…</w:t>
       </w:r>
     </w:p>
     <w:p>
@@ -8412,33 +9660,18 @@
       <w:r>
         <w:rPr>
           <w:rFonts w:ascii="Cascadia Mono" w:hAnsi="Cascadia Mono" w:cs="Cascadia Mono"/>
+          <w:noProof/>
           <w:color w:val="000000"/>
           <w:sz w:val="19"/>
           <w:szCs w:val="19"/>
           <w:lang w:val="fr-CH" w:eastAsia="fr-CH"/>
         </w:rPr>
-        <w:t>J’ai lu la remarque et créé un nouveau label.</w:t>
-      </w:r>
-    </w:p>
-    <w:p>
-      <w:pPr>
-        <w:rPr>
-          <w:rFonts w:ascii="Cascadia Mono" w:hAnsi="Cascadia Mono" w:cs="Cascadia Mono"/>
-          <w:color w:val="000000"/>
-          <w:sz w:val="19"/>
-          <w:szCs w:val="19"/>
-          <w:lang w:val="fr-CH" w:eastAsia="fr-CH"/>
-        </w:rPr>
-      </w:pPr>
-      <w:r>
-        <w:rPr>
-          <w:noProof/>
-        </w:rPr>
+        <w:lastRenderedPageBreak/>
         <w:drawing>
-          <wp:inline distT="0" distB="0" distL="0" distR="0" wp14:anchorId="7A40E75B" wp14:editId="278A440B">
-            <wp:extent cx="5759450" cy="4309110"/>
-            <wp:effectExtent l="0" t="0" r="0" b="0"/>
-            <wp:docPr id="35" name="Image 35"/>
+          <wp:inline distT="0" distB="0" distL="0" distR="0" wp14:anchorId="2C99433F" wp14:editId="5DCB3289">
+            <wp:extent cx="5759450" cy="2905125"/>
+            <wp:effectExtent l="0" t="0" r="0" b="9525"/>
+            <wp:docPr id="31" name="Image 31"/>
             <wp:cNvGraphicFramePr>
               <a:graphicFrameLocks xmlns:a="http://schemas.openxmlformats.org/drawingml/2006/main" noChangeAspect="1"/>
             </wp:cNvGraphicFramePr>
@@ -8458,7 +9691,7 @@
                   <pic:spPr>
                     <a:xfrm>
                       <a:off x="0" y="0"/>
-                      <a:ext cx="5759450" cy="4309110"/>
+                      <a:ext cx="5759450" cy="2905125"/>
                     </a:xfrm>
                     <a:prstGeom prst="rect">
                       <a:avLst/>
@@ -8495,49 +9728,17 @@
       <w:r>
         <w:rPr>
           <w:rFonts w:ascii="Cascadia Mono" w:hAnsi="Cascadia Mono" w:cs="Cascadia Mono"/>
+          <w:noProof/>
           <w:color w:val="000000"/>
           <w:sz w:val="19"/>
           <w:szCs w:val="19"/>
           <w:lang w:val="fr-CH" w:eastAsia="fr-CH"/>
         </w:rPr>
-        <w:t>Tests :</w:t>
-      </w:r>
-    </w:p>
-    <w:p>
-      <w:pPr>
-        <w:pStyle w:val="Paragraphedeliste"/>
-        <w:numPr>
-          <w:ilvl w:val="1"/>
-          <w:numId w:val="10"/>
-        </w:numPr>
-        <w:rPr>
-          <w:rFonts w:ascii="Cascadia Mono" w:hAnsi="Cascadia Mono" w:cs="Cascadia Mono"/>
-          <w:color w:val="000000"/>
-          <w:sz w:val="19"/>
-          <w:szCs w:val="19"/>
-          <w:lang w:val="fr-CH" w:eastAsia="fr-CH"/>
-        </w:rPr>
-      </w:pPr>
-      <w:r>
-        <w:rPr>
-          <w:rFonts w:ascii="Cascadia Mono" w:hAnsi="Cascadia Mono" w:cs="Cascadia Mono"/>
-          <w:color w:val="000000"/>
-          <w:sz w:val="19"/>
-          <w:szCs w:val="19"/>
-          <w:lang w:val="fr-CH" w:eastAsia="fr-CH"/>
-        </w:rPr>
-        <w:lastRenderedPageBreak/>
-        <w:t xml:space="preserve">Logo et nom de l’application partagé : </w:t>
-      </w:r>
-      <w:r>
-        <w:rPr>
-          <w:noProof/>
-        </w:rPr>
         <w:drawing>
-          <wp:inline distT="0" distB="0" distL="0" distR="0" wp14:anchorId="264EECD5" wp14:editId="506E6CD8">
-            <wp:extent cx="5759450" cy="3408045"/>
-            <wp:effectExtent l="0" t="0" r="0" b="1905"/>
-            <wp:docPr id="6" name="Image 6"/>
+          <wp:inline distT="0" distB="0" distL="0" distR="0" wp14:anchorId="1584616B" wp14:editId="17163842">
+            <wp:extent cx="5759450" cy="2643505"/>
+            <wp:effectExtent l="0" t="0" r="0" b="4445"/>
+            <wp:docPr id="32" name="Image 32"/>
             <wp:cNvGraphicFramePr>
               <a:graphicFrameLocks xmlns:a="http://schemas.openxmlformats.org/drawingml/2006/main" noChangeAspect="1"/>
             </wp:cNvGraphicFramePr>
@@ -8557,6 +9758,266 @@
                   <pic:spPr>
                     <a:xfrm>
                       <a:off x="0" y="0"/>
+                      <a:ext cx="5759450" cy="2643505"/>
+                    </a:xfrm>
+                    <a:prstGeom prst="rect">
+                      <a:avLst/>
+                    </a:prstGeom>
+                  </pic:spPr>
+                </pic:pic>
+              </a:graphicData>
+            </a:graphic>
+          </wp:inline>
+        </w:drawing>
+      </w:r>
+    </w:p>
+    <w:p>
+      <w:pPr>
+        <w:rPr>
+          <w:rFonts w:ascii="Cascadia Mono" w:hAnsi="Cascadia Mono" w:cs="Cascadia Mono"/>
+          <w:color w:val="000000"/>
+          <w:sz w:val="19"/>
+          <w:szCs w:val="19"/>
+          <w:lang w:val="fr-CH" w:eastAsia="fr-CH"/>
+        </w:rPr>
+      </w:pPr>
+      <w:r>
+        <w:rPr>
+          <w:rFonts w:ascii="Cascadia Mono" w:hAnsi="Cascadia Mono" w:cs="Cascadia Mono"/>
+          <w:noProof/>
+          <w:color w:val="000000"/>
+          <w:sz w:val="19"/>
+          <w:szCs w:val="19"/>
+          <w:lang w:val="fr-CH" w:eastAsia="fr-CH"/>
+        </w:rPr>
+        <w:lastRenderedPageBreak/>
+        <w:drawing>
+          <wp:inline distT="0" distB="0" distL="0" distR="0" wp14:anchorId="16CA1F62" wp14:editId="7846F59F">
+            <wp:extent cx="5759450" cy="3378835"/>
+            <wp:effectExtent l="0" t="0" r="0" b="0"/>
+            <wp:docPr id="33" name="Image 33"/>
+            <wp:cNvGraphicFramePr>
+              <a:graphicFrameLocks xmlns:a="http://schemas.openxmlformats.org/drawingml/2006/main" noChangeAspect="1"/>
+            </wp:cNvGraphicFramePr>
+            <a:graphic xmlns:a="http://schemas.openxmlformats.org/drawingml/2006/main">
+              <a:graphicData uri="http://schemas.openxmlformats.org/drawingml/2006/picture">
+                <pic:pic xmlns:pic="http://schemas.openxmlformats.org/drawingml/2006/picture">
+                  <pic:nvPicPr>
+                    <pic:cNvPr id="1" name=""/>
+                    <pic:cNvPicPr/>
+                  </pic:nvPicPr>
+                  <pic:blipFill>
+                    <a:blip r:embed="rId51"/>
+                    <a:stretch>
+                      <a:fillRect/>
+                    </a:stretch>
+                  </pic:blipFill>
+                  <pic:spPr>
+                    <a:xfrm>
+                      <a:off x="0" y="0"/>
+                      <a:ext cx="5759450" cy="3378835"/>
+                    </a:xfrm>
+                    <a:prstGeom prst="rect">
+                      <a:avLst/>
+                    </a:prstGeom>
+                  </pic:spPr>
+                </pic:pic>
+              </a:graphicData>
+            </a:graphic>
+          </wp:inline>
+        </w:drawing>
+      </w:r>
+    </w:p>
+    <w:p>
+      <w:pPr>
+        <w:rPr>
+          <w:rFonts w:ascii="Cascadia Mono" w:hAnsi="Cascadia Mono" w:cs="Cascadia Mono"/>
+          <w:color w:val="000000"/>
+          <w:sz w:val="19"/>
+          <w:szCs w:val="19"/>
+          <w:lang w:val="fr-CH" w:eastAsia="fr-CH"/>
+        </w:rPr>
+      </w:pPr>
+    </w:p>
+    <w:p>
+      <w:pPr>
+        <w:rPr>
+          <w:rFonts w:ascii="Cascadia Mono" w:hAnsi="Cascadia Mono" w:cs="Cascadia Mono"/>
+          <w:color w:val="000000"/>
+          <w:sz w:val="19"/>
+          <w:szCs w:val="19"/>
+          <w:lang w:val="fr-CH" w:eastAsia="fr-CH"/>
+        </w:rPr>
+      </w:pPr>
+      <w:r>
+        <w:rPr>
+          <w:rFonts w:ascii="Cascadia Mono" w:hAnsi="Cascadia Mono" w:cs="Cascadia Mono"/>
+          <w:color w:val="000000"/>
+          <w:sz w:val="19"/>
+          <w:szCs w:val="19"/>
+          <w:lang w:val="fr-CH" w:eastAsia="fr-CH"/>
+        </w:rPr>
+        <w:t>26.03.25</w:t>
+      </w:r>
+    </w:p>
+    <w:p>
+      <w:pPr>
+        <w:rPr>
+          <w:rFonts w:ascii="Cascadia Mono" w:hAnsi="Cascadia Mono" w:cs="Cascadia Mono"/>
+          <w:color w:val="000000"/>
+          <w:sz w:val="19"/>
+          <w:szCs w:val="19"/>
+          <w:lang w:val="fr-CH" w:eastAsia="fr-CH"/>
+        </w:rPr>
+      </w:pPr>
+      <w:r>
+        <w:rPr>
+          <w:rFonts w:ascii="Cascadia Mono" w:hAnsi="Cascadia Mono" w:cs="Cascadia Mono"/>
+          <w:color w:val="000000"/>
+          <w:sz w:val="19"/>
+          <w:szCs w:val="19"/>
+          <w:lang w:val="fr-CH" w:eastAsia="fr-CH"/>
+        </w:rPr>
+        <w:t>J’ai lu la remarque et créé un nouveau label.</w:t>
+      </w:r>
+    </w:p>
+    <w:p>
+      <w:pPr>
+        <w:rPr>
+          <w:rFonts w:ascii="Cascadia Mono" w:hAnsi="Cascadia Mono" w:cs="Cascadia Mono"/>
+          <w:color w:val="000000"/>
+          <w:sz w:val="19"/>
+          <w:szCs w:val="19"/>
+          <w:lang w:val="fr-CH" w:eastAsia="fr-CH"/>
+        </w:rPr>
+      </w:pPr>
+      <w:r>
+        <w:rPr>
+          <w:noProof/>
+        </w:rPr>
+        <w:drawing>
+          <wp:inline distT="0" distB="0" distL="0" distR="0" wp14:anchorId="7A40E75B" wp14:editId="278A440B">
+            <wp:extent cx="5759450" cy="4309110"/>
+            <wp:effectExtent l="0" t="0" r="0" b="0"/>
+            <wp:docPr id="35" name="Image 35"/>
+            <wp:cNvGraphicFramePr>
+              <a:graphicFrameLocks xmlns:a="http://schemas.openxmlformats.org/drawingml/2006/main" noChangeAspect="1"/>
+            </wp:cNvGraphicFramePr>
+            <a:graphic xmlns:a="http://schemas.openxmlformats.org/drawingml/2006/main">
+              <a:graphicData uri="http://schemas.openxmlformats.org/drawingml/2006/picture">
+                <pic:pic xmlns:pic="http://schemas.openxmlformats.org/drawingml/2006/picture">
+                  <pic:nvPicPr>
+                    <pic:cNvPr id="1" name=""/>
+                    <pic:cNvPicPr/>
+                  </pic:nvPicPr>
+                  <pic:blipFill>
+                    <a:blip r:embed="rId52"/>
+                    <a:stretch>
+                      <a:fillRect/>
+                    </a:stretch>
+                  </pic:blipFill>
+                  <pic:spPr>
+                    <a:xfrm>
+                      <a:off x="0" y="0"/>
+                      <a:ext cx="5759450" cy="4309110"/>
+                    </a:xfrm>
+                    <a:prstGeom prst="rect">
+                      <a:avLst/>
+                    </a:prstGeom>
+                  </pic:spPr>
+                </pic:pic>
+              </a:graphicData>
+            </a:graphic>
+          </wp:inline>
+        </w:drawing>
+      </w:r>
+    </w:p>
+    <w:p>
+      <w:pPr>
+        <w:rPr>
+          <w:rFonts w:ascii="Cascadia Mono" w:hAnsi="Cascadia Mono" w:cs="Cascadia Mono"/>
+          <w:color w:val="000000"/>
+          <w:sz w:val="19"/>
+          <w:szCs w:val="19"/>
+          <w:lang w:val="fr-CH" w:eastAsia="fr-CH"/>
+        </w:rPr>
+      </w:pPr>
+    </w:p>
+    <w:p>
+      <w:pPr>
+        <w:rPr>
+          <w:rFonts w:ascii="Cascadia Mono" w:hAnsi="Cascadia Mono" w:cs="Cascadia Mono"/>
+          <w:color w:val="000000"/>
+          <w:sz w:val="19"/>
+          <w:szCs w:val="19"/>
+          <w:lang w:val="fr-CH" w:eastAsia="fr-CH"/>
+        </w:rPr>
+      </w:pPr>
+      <w:r>
+        <w:rPr>
+          <w:rFonts w:ascii="Cascadia Mono" w:hAnsi="Cascadia Mono" w:cs="Cascadia Mono"/>
+          <w:color w:val="000000"/>
+          <w:sz w:val="19"/>
+          <w:szCs w:val="19"/>
+          <w:lang w:val="fr-CH" w:eastAsia="fr-CH"/>
+        </w:rPr>
+        <w:t>Tests :</w:t>
+      </w:r>
+    </w:p>
+    <w:p>
+      <w:pPr>
+        <w:pStyle w:val="Paragraphedeliste"/>
+        <w:numPr>
+          <w:ilvl w:val="1"/>
+          <w:numId w:val="10"/>
+        </w:numPr>
+        <w:rPr>
+          <w:rFonts w:ascii="Cascadia Mono" w:hAnsi="Cascadia Mono" w:cs="Cascadia Mono"/>
+          <w:color w:val="000000"/>
+          <w:sz w:val="19"/>
+          <w:szCs w:val="19"/>
+          <w:lang w:val="fr-CH" w:eastAsia="fr-CH"/>
+        </w:rPr>
+      </w:pPr>
+      <w:r>
+        <w:rPr>
+          <w:rFonts w:ascii="Cascadia Mono" w:hAnsi="Cascadia Mono" w:cs="Cascadia Mono"/>
+          <w:color w:val="000000"/>
+          <w:sz w:val="19"/>
+          <w:szCs w:val="19"/>
+          <w:lang w:val="fr-CH" w:eastAsia="fr-CH"/>
+        </w:rPr>
+        <w:lastRenderedPageBreak/>
+        <w:t xml:space="preserve">Logo et nom de l’application partagé : </w:t>
+      </w:r>
+      <w:r>
+        <w:rPr>
+          <w:noProof/>
+        </w:rPr>
+        <w:drawing>
+          <wp:inline distT="0" distB="0" distL="0" distR="0" wp14:anchorId="264EECD5" wp14:editId="506E6CD8">
+            <wp:extent cx="5759450" cy="3408045"/>
+            <wp:effectExtent l="0" t="0" r="0" b="1905"/>
+            <wp:docPr id="6" name="Image 6"/>
+            <wp:cNvGraphicFramePr>
+              <a:graphicFrameLocks xmlns:a="http://schemas.openxmlformats.org/drawingml/2006/main" noChangeAspect="1"/>
+            </wp:cNvGraphicFramePr>
+            <a:graphic xmlns:a="http://schemas.openxmlformats.org/drawingml/2006/main">
+              <a:graphicData uri="http://schemas.openxmlformats.org/drawingml/2006/picture">
+                <pic:pic xmlns:pic="http://schemas.openxmlformats.org/drawingml/2006/picture">
+                  <pic:nvPicPr>
+                    <pic:cNvPr id="1" name=""/>
+                    <pic:cNvPicPr/>
+                  </pic:nvPicPr>
+                  <pic:blipFill>
+                    <a:blip r:embed="rId53"/>
+                    <a:stretch>
+                      <a:fillRect/>
+                    </a:stretch>
+                  </pic:blipFill>
+                  <pic:spPr>
+                    <a:xfrm>
+                      <a:off x="0" y="0"/>
                       <a:ext cx="5759450" cy="3408045"/>
                     </a:xfrm>
                     <a:prstGeom prst="rect">
@@ -8658,7 +10119,7 @@
       </w:pPr>
     </w:p>
     <w:p>
-      <w:hyperlink r:id="rId51" w:history="1">
+      <w:hyperlink r:id="rId54" w:history="1">
         <w:r>
           <w:rPr>
             <w:rStyle w:val="Lienhypertexte"/>
@@ -8680,47 +10141,91 @@
         <w:rPr>
           <w:lang w:val="en-US"/>
         </w:rPr>
-        <w:t xml:space="preserve">Croix pour fermer le menu contextuel, </w:t>
-      </w:r>
-      <w:hyperlink r:id="rId52" w:history="1">
+        <w:t xml:space="preserve">Croix pour </w:t>
+      </w:r>
+      <w:proofErr w:type="spellStart"/>
+      <w:r>
+        <w:rPr>
+          <w:lang w:val="en-US"/>
+        </w:rPr>
+        <w:t>fermer</w:t>
+      </w:r>
+      <w:proofErr w:type="spellEnd"/>
+      <w:r>
+        <w:rPr>
+          <w:lang w:val="en-US"/>
+        </w:rPr>
+        <w:t xml:space="preserve"> le menu </w:t>
+      </w:r>
+      <w:proofErr w:type="spellStart"/>
+      <w:r>
+        <w:rPr>
+          <w:lang w:val="en-US"/>
+        </w:rPr>
+        <w:t>contextuel</w:t>
+      </w:r>
+      <w:proofErr w:type="spellEnd"/>
+      <w:r>
+        <w:rPr>
+          <w:lang w:val="en-US"/>
+        </w:rPr>
+        <w:t xml:space="preserve">, </w:t>
+      </w:r>
+      <w:hyperlink r:id="rId55" w:history="1">
         <w:r>
           <w:rPr>
             <w:rStyle w:val="Lienhypertexte"/>
             <w:lang w:val="en-US"/>
           </w:rPr>
-          <w:t>Download Png File Svg - Cross Mark Png Black PNG Image with No Background - PNGkey.com</w:t>
-        </w:r>
-      </w:hyperlink>
-      <w:r>
-        <w:rPr>
-          <w:lang w:val="en-US"/>
-        </w:rPr>
-        <w:t>,</w:t>
-      </w:r>
-      <w:r>
-        <w:rPr>
-          <w:lang w:val="en-US"/>
-        </w:rPr>
-        <w:t xml:space="preserve"> 26.03.25</w:t>
-      </w:r>
-    </w:p>
-    <w:p>
-      <w:pPr>
-        <w:rPr>
-          <w:rFonts w:ascii="Cascadia Mono" w:hAnsi="Cascadia Mono" w:cs="Cascadia Mono"/>
-          <w:color w:val="000000"/>
-          <w:sz w:val="19"/>
-          <w:szCs w:val="19"/>
-          <w:lang w:val="en-US" w:eastAsia="fr-CH"/>
-        </w:rPr>
-      </w:pPr>
-      <w:hyperlink r:id="rId53" w:history="1">
+          <w:t xml:space="preserve">Download </w:t>
+        </w:r>
+        <w:proofErr w:type="spellStart"/>
         <w:r>
           <w:rPr>
             <w:rStyle w:val="Lienhypertexte"/>
             <w:lang w:val="en-US"/>
           </w:rPr>
-          <w:t>PictureBox Classe (System.Windows.Forms) | Microsoft Learn</w:t>
+          <w:t>Png</w:t>
+        </w:r>
+        <w:proofErr w:type="spellEnd"/>
+        <w:r>
+          <w:rPr>
+            <w:rStyle w:val="Lienhypertexte"/>
+            <w:lang w:val="en-US"/>
+          </w:rPr>
+          <w:t xml:space="preserve"> File </w:t>
+        </w:r>
+        <w:proofErr w:type="spellStart"/>
+        <w:r>
+          <w:rPr>
+            <w:rStyle w:val="Lienhypertexte"/>
+            <w:lang w:val="en-US"/>
+          </w:rPr>
+          <w:t>Svg</w:t>
+        </w:r>
+        <w:proofErr w:type="spellEnd"/>
+        <w:r>
+          <w:rPr>
+            <w:rStyle w:val="Lienhypertexte"/>
+            <w:lang w:val="en-US"/>
+          </w:rPr>
+          <w:t xml:space="preserve"> - Cross Mark </w:t>
+        </w:r>
+        <w:proofErr w:type="spellStart"/>
+        <w:r>
+          <w:rPr>
+            <w:rStyle w:val="Lienhypertexte"/>
+            <w:lang w:val="en-US"/>
+          </w:rPr>
+          <w:t>Png</w:t>
+        </w:r>
+        <w:proofErr w:type="spellEnd"/>
+        <w:r>
+          <w:rPr>
+            <w:rStyle w:val="Lienhypertexte"/>
+            <w:lang w:val="en-US"/>
+          </w:rPr>
+          <w:t xml:space="preserve"> Black PNG Image with No Background - PNGkey.com</w:t>
         </w:r>
       </w:hyperlink>
       <w:r>
@@ -8733,12 +10238,95 @@
         <w:rPr>
           <w:lang w:val="en-US"/>
         </w:rPr>
+        <w:t xml:space="preserve"> </w:t>
+      </w:r>
+      <w:proofErr w:type="gramStart"/>
+      <w:r>
+        <w:rPr>
+          <w:lang w:val="en-US"/>
+        </w:rPr>
+        <w:t>26.03.25</w:t>
+      </w:r>
+      <w:proofErr w:type="gramEnd"/>
+    </w:p>
+    <w:p>
+      <w:pPr>
+        <w:rPr>
+          <w:rFonts w:ascii="Cascadia Mono" w:hAnsi="Cascadia Mono" w:cs="Cascadia Mono"/>
+          <w:color w:val="000000"/>
+          <w:sz w:val="19"/>
+          <w:szCs w:val="19"/>
+          <w:lang w:val="en-US" w:eastAsia="fr-CH"/>
+        </w:rPr>
+      </w:pPr>
+      <w:hyperlink r:id="rId56" w:history="1">
+        <w:proofErr w:type="spellStart"/>
+        <w:r>
+          <w:rPr>
+            <w:rStyle w:val="Lienhypertexte"/>
+            <w:lang w:val="en-US"/>
+          </w:rPr>
+          <w:t>PictureBox</w:t>
+        </w:r>
+        <w:proofErr w:type="spellEnd"/>
+        <w:r>
+          <w:rPr>
+            <w:rStyle w:val="Lienhypertexte"/>
+            <w:lang w:val="en-US"/>
+          </w:rPr>
+          <w:t xml:space="preserve"> </w:t>
+        </w:r>
+        <w:proofErr w:type="spellStart"/>
+        <w:r>
+          <w:rPr>
+            <w:rStyle w:val="Lienhypertexte"/>
+            <w:lang w:val="en-US"/>
+          </w:rPr>
+          <w:t>Classe</w:t>
+        </w:r>
+        <w:proofErr w:type="spellEnd"/>
+        <w:r>
+          <w:rPr>
+            <w:rStyle w:val="Lienhypertexte"/>
+            <w:lang w:val="en-US"/>
+          </w:rPr>
+          <w:t xml:space="preserve"> (</w:t>
+        </w:r>
+        <w:proofErr w:type="spellStart"/>
+        <w:proofErr w:type="gramStart"/>
+        <w:r>
+          <w:rPr>
+            <w:rStyle w:val="Lienhypertexte"/>
+            <w:lang w:val="en-US"/>
+          </w:rPr>
+          <w:t>System.Windows.Forms</w:t>
+        </w:r>
+        <w:proofErr w:type="spellEnd"/>
+        <w:proofErr w:type="gramEnd"/>
+        <w:r>
+          <w:rPr>
+            <w:rStyle w:val="Lienhypertexte"/>
+            <w:lang w:val="en-US"/>
+          </w:rPr>
+          <w:t>) | Microsoft Learn</w:t>
+        </w:r>
+      </w:hyperlink>
+      <w:r>
+        <w:rPr>
+          <w:lang w:val="en-US"/>
+        </w:rPr>
+        <w:t>,</w:t>
+      </w:r>
+      <w:r>
+        <w:rPr>
+          <w:lang w:val="en-US"/>
+        </w:rPr>
         <w:t xml:space="preserve"> 26.03.25</w:t>
       </w:r>
     </w:p>
     <w:sectPr>
-      <w:headerReference w:type="default" r:id="rId54"/>
-      <w:footerReference w:type="default" r:id="rId55"/>
+      <w:headerReference w:type="default" r:id="rId57"/>
+      <w:footerReference w:type="default" r:id="rId58"/>
       <w:pgSz w:w="11906" w:h="16838" w:code="9"/>
       <w:pgMar w:top="1418" w:right="1418" w:bottom="1418" w:left="1418" w:header="720" w:footer="720" w:gutter="0"/>
       <w:cols w:space="720"/>
@@ -8780,12 +10368,21 @@
         <w:szCs w:val="16"/>
       </w:rPr>
     </w:pPr>
+    <w:proofErr w:type="gramStart"/>
     <w:r>
       <w:rPr>
         <w:sz w:val="16"/>
         <w:szCs w:val="16"/>
       </w:rPr>
-      <w:t>i-CQ VD Octobre 2010</w:t>
+      <w:t>i</w:t>
+    </w:r>
+    <w:proofErr w:type="gramEnd"/>
+    <w:r>
+      <w:rPr>
+        <w:sz w:val="16"/>
+        <w:szCs w:val="16"/>
+      </w:rPr>
+      <w:t>-CQ VD Octobre 2010</w:t>
     </w:r>
     <w:r>
       <w:rPr>
@@ -8847,7 +10444,23 @@
         <w:sz w:val="16"/>
         <w:szCs w:val="16"/>
       </w:rPr>
-      <w:t>Dernière modif : 02.12.2010</w:t>
+      <w:t xml:space="preserve">Dernière </w:t>
+    </w:r>
+    <w:proofErr w:type="spellStart"/>
+    <w:r>
+      <w:rPr>
+        <w:sz w:val="16"/>
+        <w:szCs w:val="16"/>
+      </w:rPr>
+      <w:t>modif</w:t>
+    </w:r>
+    <w:proofErr w:type="spellEnd"/>
+    <w:r>
+      <w:rPr>
+        <w:sz w:val="16"/>
+        <w:szCs w:val="16"/>
+      </w:rPr>
+      <w:t> : 02.12.2010</w:t>
     </w:r>
     <w:r>
       <w:rPr>
@@ -12086,15 +13699,6 @@
 </file>
 
 <file path=customXml/item1.xml><?xml version="1.0" encoding="utf-8"?>
-<?mso-contentType ?>
-<FormTemplates xmlns="http://schemas.microsoft.com/sharepoint/v3/contenttype/forms">
-  <Display>DocumentLibraryForm</Display>
-  <Edit>DocumentLibraryForm</Edit>
-  <New>DocumentLibraryForm</New>
-</FormTemplates>
-</file>
-
-<file path=customXml/item2.xml><?xml version="1.0" encoding="utf-8"?>
 <p:properties xmlns:p="http://schemas.microsoft.com/office/2006/metadata/properties" xmlns:xsi="http://www.w3.org/2001/XMLSchema-instance" xmlns:pc="http://schemas.microsoft.com/office/infopath/2007/PartnerControls">
   <documentManagement>
     <IconOverlay xmlns="http://schemas.microsoft.com/sharepoint/v4" xsi:nil="true"/>
@@ -12106,11 +13710,7 @@
 </p:properties>
 </file>
 
-<file path=customXml/item3.xml><?xml version="1.0" encoding="utf-8"?>
-<b:Sources xmlns:b="http://schemas.openxmlformats.org/officeDocument/2006/bibliography" xmlns="http://schemas.openxmlformats.org/officeDocument/2006/bibliography" SelectedStyle="\APASixthEditionOfficeOnline.xsl" StyleName="APA" Version="6"/>
-</file>
-
-<file path=customXml/item4.xml><?xml version="1.0" encoding="utf-8"?>
+<file path=customXml/item2.xml><?xml version="1.0" encoding="utf-8"?>
 <ct:contentTypeSchema xmlns:ct="http://schemas.microsoft.com/office/2006/metadata/contentType" xmlns:ma="http://schemas.microsoft.com/office/2006/metadata/properties/metaAttributes" ct:_="" ma:_="" ma:contentTypeName="Document" ma:contentTypeID="0x0101001ABD9BFFC9E543439C53A2705AE306EF" ma:contentTypeVersion="19" ma:contentTypeDescription="Crée un document." ma:contentTypeScope="" ma:versionID="f3418dd4ca302601ba73fa17965a3f21">
   <xsd:schema xmlns:xsd="http://www.w3.org/2001/XMLSchema" xmlns:xs="http://www.w3.org/2001/XMLSchema" xmlns:p="http://schemas.microsoft.com/office/2006/metadata/properties" xmlns:ns2="bf2f2df3-a963-4452-b0e7-67dabc627c35" xmlns:ns3="http://schemas.microsoft.com/sharepoint/v4" xmlns:ns4="f7d9f5a6-831d-4621-8c77-cbcaf993e406" targetNamespace="http://schemas.microsoft.com/office/2006/metadata/properties" ma:root="true" ma:fieldsID="5d82fd028d299635ce1df2d808d1b2ae" ns2:_="" ns3:_="" ns4:_="">
     <xsd:import namespace="bf2f2df3-a963-4452-b0e7-67dabc627c35"/>
@@ -12376,15 +13976,20 @@
 </ct:contentTypeSchema>
 </file>
 
-<file path=customXml/itemProps1.xml><?xml version="1.0" encoding="utf-8"?>
-<ds:datastoreItem xmlns:ds="http://schemas.openxmlformats.org/officeDocument/2006/customXml" ds:itemID="{1DADA05A-DA17-4CB0-90B5-C889667DD54A}">
-  <ds:schemaRefs>
-    <ds:schemaRef ds:uri="http://schemas.microsoft.com/sharepoint/v3/contenttype/forms"/>
-  </ds:schemaRefs>
-</ds:datastoreItem>
+<file path=customXml/item3.xml><?xml version="1.0" encoding="utf-8"?>
+<b:Sources xmlns:b="http://schemas.openxmlformats.org/officeDocument/2006/bibliography" xmlns="http://schemas.openxmlformats.org/officeDocument/2006/bibliography" SelectedStyle="\APASixthEditionOfficeOnline.xsl" StyleName="APA" Version="6"/>
 </file>
 
-<file path=customXml/itemProps2.xml><?xml version="1.0" encoding="utf-8"?>
+<file path=customXml/item4.xml><?xml version="1.0" encoding="utf-8"?>
+<?mso-contentType ?>
+<FormTemplates xmlns="http://schemas.microsoft.com/sharepoint/v3/contenttype/forms">
+  <Display>DocumentLibraryForm</Display>
+  <Edit>DocumentLibraryForm</Edit>
+  <New>DocumentLibraryForm</New>
+</FormTemplates>
+</file>
+
+<file path=customXml/itemProps1.xml><?xml version="1.0" encoding="utf-8"?>
 <ds:datastoreItem xmlns:ds="http://schemas.openxmlformats.org/officeDocument/2006/customXml" ds:itemID="{1596957B-C68E-418D-8E9E-2250DD10281B}">
   <ds:schemaRefs>
     <ds:schemaRef ds:uri="http://schemas.microsoft.com/office/2006/metadata/properties"/>
@@ -12396,15 +14001,7 @@
 </ds:datastoreItem>
 </file>
 
-<file path=customXml/itemProps3.xml><?xml version="1.0" encoding="utf-8"?>
-<ds:datastoreItem xmlns:ds="http://schemas.openxmlformats.org/officeDocument/2006/customXml" ds:itemID="{B9B37F17-9983-4A48-8063-C7221235CAF9}">
-  <ds:schemaRefs>
-    <ds:schemaRef ds:uri="http://schemas.openxmlformats.org/officeDocument/2006/bibliography"/>
-  </ds:schemaRefs>
-</ds:datastoreItem>
-</file>
-
-<file path=customXml/itemProps4.xml><?xml version="1.0" encoding="utf-8"?>
+<file path=customXml/itemProps2.xml><?xml version="1.0" encoding="utf-8"?>
 <ds:datastoreItem xmlns:ds="http://schemas.openxmlformats.org/officeDocument/2006/customXml" ds:itemID="{A9A43FF3-6D16-4F24-809C-234E4FE25130}">
   <ds:schemaRefs>
     <ds:schemaRef ds:uri="http://schemas.microsoft.com/office/2006/metadata/contentType"/>
@@ -12422,4 +14019,20 @@
     <ds:schemaRef ds:uri="http://schemas.microsoft.com/internal/obd"/>
   </ds:schemaRefs>
 </ds:datastoreItem>
+</file>
+
+<file path=customXml/itemProps3.xml><?xml version="1.0" encoding="utf-8"?>
+<ds:datastoreItem xmlns:ds="http://schemas.openxmlformats.org/officeDocument/2006/customXml" ds:itemID="{B9B37F17-9983-4A48-8063-C7221235CAF9}">
+  <ds:schemaRefs>
+    <ds:schemaRef ds:uri="http://schemas.openxmlformats.org/officeDocument/2006/bibliography"/>
+  </ds:schemaRefs>
+</ds:datastoreItem>
+</file>
+
+<file path=customXml/itemProps4.xml><?xml version="1.0" encoding="utf-8"?>
+<ds:datastoreItem xmlns:ds="http://schemas.openxmlformats.org/officeDocument/2006/customXml" ds:itemID="{1DADA05A-DA17-4CB0-90B5-C889667DD54A}">
+  <ds:schemaRefs>
+    <ds:schemaRef ds:uri="http://schemas.microsoft.com/sharepoint/v3/contenttype/forms"/>
+  </ds:schemaRefs>
+</ds:datastoreItem>
 </file>
</xml_diff>

<commit_message>
feat : control of new user data
</commit_message>
<xml_diff>
--- a/documents/Rapport.docx
+++ b/documents/Rapport.docx
@@ -2471,30 +2471,57 @@
           <w:i/>
           <w:iCs/>
           <w:szCs w:val="14"/>
-          <w:lang w:val="fr-CH"/>
-        </w:rPr>
-      </w:pPr>
+          <w:lang w:val="en-US"/>
+        </w:rPr>
+      </w:pPr>
+      <w:r>
+        <w:rPr>
+          <w:i/>
+          <w:iCs/>
+          <w:szCs w:val="14"/>
+          <w:lang w:val="en-US"/>
+        </w:rPr>
+        <w:t xml:space="preserve">echo "# </w:t>
+      </w:r>
       <w:proofErr w:type="spellStart"/>
-      <w:proofErr w:type="gramStart"/>
-      <w:r>
-        <w:rPr>
-          <w:i/>
-          <w:iCs/>
-          <w:szCs w:val="14"/>
-          <w:lang w:val="fr-CH"/>
-        </w:rPr>
-        <w:t>echo</w:t>
+      <w:r>
+        <w:rPr>
+          <w:i/>
+          <w:iCs/>
+          <w:szCs w:val="14"/>
+          <w:lang w:val="en-US"/>
+        </w:rPr>
+        <w:t>E_TodoList</w:t>
       </w:r>
       <w:proofErr w:type="spellEnd"/>
-      <w:proofErr w:type="gramEnd"/>
-      <w:r>
-        <w:rPr>
-          <w:i/>
-          <w:iCs/>
-          <w:szCs w:val="14"/>
-          <w:lang w:val="fr-CH"/>
-        </w:rPr>
-        <w:t xml:space="preserve"> "# </w:t>
+      <w:r>
+        <w:rPr>
+          <w:i/>
+          <w:iCs/>
+          <w:szCs w:val="14"/>
+          <w:lang w:val="en-US"/>
+        </w:rPr>
+        <w:t>" &gt;&gt; README.md</w:t>
+      </w:r>
+    </w:p>
+    <w:p>
+      <w:pPr>
+        <w:ind w:left="1416"/>
+        <w:rPr>
+          <w:i/>
+          <w:iCs/>
+          <w:szCs w:val="14"/>
+          <w:lang w:val="en-US"/>
+        </w:rPr>
+      </w:pPr>
+      <w:r>
+        <w:rPr>
+          <w:i/>
+          <w:iCs/>
+          <w:szCs w:val="14"/>
+          <w:lang w:val="en-US"/>
+        </w:rPr>
+        <w:t xml:space="preserve">git </w:t>
       </w:r>
       <w:proofErr w:type="spellStart"/>
       <w:r>
@@ -2502,51 +2529,11 @@
           <w:i/>
           <w:iCs/>
           <w:szCs w:val="14"/>
-          <w:lang w:val="fr-CH"/>
-        </w:rPr>
-        <w:t>E_TodoList</w:t>
+          <w:lang w:val="en-US"/>
+        </w:rPr>
+        <w:t>init</w:t>
       </w:r>
       <w:proofErr w:type="spellEnd"/>
-      <w:r>
-        <w:rPr>
-          <w:i/>
-          <w:iCs/>
-          <w:szCs w:val="14"/>
-          <w:lang w:val="fr-CH"/>
-        </w:rPr>
-        <w:t>" &gt;&gt; README.md</w:t>
-      </w:r>
-    </w:p>
-    <w:p>
-      <w:pPr>
-        <w:ind w:left="1416"/>
-        <w:rPr>
-          <w:i/>
-          <w:iCs/>
-          <w:szCs w:val="14"/>
-          <w:lang w:val="fr-CH"/>
-        </w:rPr>
-      </w:pPr>
-      <w:proofErr w:type="gramStart"/>
-      <w:r>
-        <w:rPr>
-          <w:i/>
-          <w:iCs/>
-          <w:szCs w:val="14"/>
-          <w:lang w:val="fr-CH"/>
-        </w:rPr>
-        <w:t>git</w:t>
-      </w:r>
-      <w:proofErr w:type="gramEnd"/>
-      <w:r>
-        <w:rPr>
-          <w:i/>
-          <w:iCs/>
-          <w:szCs w:val="14"/>
-          <w:lang w:val="fr-CH"/>
-        </w:rPr>
-        <w:t xml:space="preserve"> init</w:t>
-      </w:r>
     </w:p>
     <w:p>
       <w:pPr>
@@ -7632,10 +7619,10 @@
           <w:noProof/>
         </w:rPr>
         <w:drawing>
-          <wp:inline distT="0" distB="0" distL="0" distR="0" wp14:anchorId="07643DDD" wp14:editId="2BA5F358">
-            <wp:extent cx="4429125" cy="1943100"/>
+          <wp:inline distT="0" distB="0" distL="0" distR="0" wp14:anchorId="661FF18B" wp14:editId="72824F1D">
+            <wp:extent cx="4238625" cy="1866900"/>
             <wp:effectExtent l="0" t="0" r="9525" b="0"/>
-            <wp:docPr id="40" name="Image 40"/>
+            <wp:docPr id="42" name="Image 42"/>
             <wp:cNvGraphicFramePr>
               <a:graphicFrameLocks xmlns:a="http://schemas.openxmlformats.org/drawingml/2006/main" noChangeAspect="1"/>
             </wp:cNvGraphicFramePr>
@@ -7655,7 +7642,7 @@
                   <pic:spPr>
                     <a:xfrm>
                       <a:off x="0" y="0"/>
-                      <a:ext cx="4429125" cy="1943100"/>
+                      <a:ext cx="4238625" cy="1866900"/>
                     </a:xfrm>
                     <a:prstGeom prst="rect">
                       <a:avLst/>
@@ -7667,61 +7654,25 @@
           </wp:inline>
         </w:drawing>
       </w:r>
-    </w:p>
-    <w:p>
-      <w:pPr>
-        <w:rPr>
-          <w:rFonts w:ascii="Cascadia Mono" w:hAnsi="Cascadia Mono" w:cs="Cascadia Mono"/>
-          <w:color w:val="000000"/>
-          <w:sz w:val="19"/>
-          <w:szCs w:val="19"/>
-          <w:lang w:val="fr-CH" w:eastAsia="fr-CH"/>
-        </w:rPr>
-      </w:pPr>
-    </w:p>
-    <w:p>
-      <w:pPr>
-        <w:rPr>
-          <w:rFonts w:ascii="Cascadia Mono" w:hAnsi="Cascadia Mono" w:cs="Cascadia Mono"/>
-          <w:color w:val="000000"/>
-          <w:sz w:val="19"/>
-          <w:szCs w:val="19"/>
-          <w:lang w:val="fr-CH" w:eastAsia="fr-CH"/>
-        </w:rPr>
-      </w:pPr>
-      <w:r>
-        <w:rPr>
-          <w:rFonts w:ascii="Cascadia Mono" w:hAnsi="Cascadia Mono" w:cs="Cascadia Mono"/>
-          <w:color w:val="000000"/>
-          <w:sz w:val="19"/>
-          <w:szCs w:val="19"/>
-          <w:lang w:val="fr-CH" w:eastAsia="fr-CH"/>
-        </w:rPr>
-        <w:lastRenderedPageBreak/>
-        <w:t>Solutions:</w:t>
-      </w:r>
-    </w:p>
-    <w:p>
-      <w:pPr>
-        <w:pStyle w:val="Paragraphedeliste"/>
-        <w:numPr>
-          <w:ilvl w:val="0"/>
-          <w:numId w:val="16"/>
-        </w:numPr>
-        <w:rPr>
-          <w:szCs w:val="14"/>
-          <w:lang w:val="en-US"/>
-        </w:rPr>
-      </w:pPr>
+      <w:r>
+        <w:rPr>
+          <w:rFonts w:ascii="Cascadia Mono" w:hAnsi="Cascadia Mono" w:cs="Cascadia Mono"/>
+          <w:color w:val="000000"/>
+          <w:sz w:val="19"/>
+          <w:szCs w:val="19"/>
+          <w:lang w:val="fr-CH" w:eastAsia="fr-CH"/>
+        </w:rPr>
+        <w:t xml:space="preserve"> = </w:t>
+      </w:r>
       <w:r>
         <w:rPr>
           <w:noProof/>
         </w:rPr>
         <w:drawing>
-          <wp:inline distT="0" distB="0" distL="0" distR="0" wp14:anchorId="4B01CC25" wp14:editId="182A6421">
-            <wp:extent cx="5759450" cy="841375"/>
+          <wp:inline distT="0" distB="0" distL="0" distR="0" wp14:anchorId="0B36A334" wp14:editId="0BC3753F">
+            <wp:extent cx="5759450" cy="218440"/>
             <wp:effectExtent l="0" t="0" r="0" b="0"/>
-            <wp:docPr id="2" name="Image 2"/>
+            <wp:docPr id="43" name="Image 43"/>
             <wp:cNvGraphicFramePr>
               <a:graphicFrameLocks xmlns:a="http://schemas.openxmlformats.org/drawingml/2006/main" noChangeAspect="1"/>
             </wp:cNvGraphicFramePr>
@@ -7741,7 +7692,7 @@
                   <pic:spPr>
                     <a:xfrm>
                       <a:off x="0" y="0"/>
-                      <a:ext cx="5759450" cy="841375"/>
+                      <a:ext cx="5759450" cy="218440"/>
                     </a:xfrm>
                     <a:prstGeom prst="rect">
                       <a:avLst/>
@@ -7756,618 +7707,24 @@
     </w:p>
     <w:p>
       <w:pPr>
-        <w:autoSpaceDE w:val="0"/>
-        <w:autoSpaceDN w:val="0"/>
-        <w:adjustRightInd w:val="0"/>
-        <w:ind w:left="720"/>
-        <w:rPr>
-          <w:rFonts w:ascii="Cascadia Mono" w:hAnsi="Cascadia Mono" w:cs="Cascadia Mono"/>
-          <w:color w:val="000000"/>
-          <w:sz w:val="19"/>
-          <w:szCs w:val="19"/>
-          <w:lang w:val="en-US" w:eastAsia="fr-CH"/>
-        </w:rPr>
-      </w:pPr>
-      <w:proofErr w:type="spellStart"/>
-      <w:r>
-        <w:rPr>
-          <w:rFonts w:ascii="Cascadia Mono" w:hAnsi="Cascadia Mono" w:cs="Cascadia Mono"/>
-          <w:color w:val="000000"/>
-          <w:sz w:val="19"/>
-          <w:szCs w:val="19"/>
-          <w:lang w:val="en-US" w:eastAsia="fr-CH"/>
-        </w:rPr>
-        <w:t>UserCreationPage</w:t>
-      </w:r>
-      <w:proofErr w:type="spellEnd"/>
-      <w:r>
-        <w:rPr>
-          <w:rFonts w:ascii="Cascadia Mono" w:hAnsi="Cascadia Mono" w:cs="Cascadia Mono"/>
-          <w:color w:val="000000"/>
-          <w:sz w:val="19"/>
-          <w:szCs w:val="19"/>
-          <w:lang w:val="en-US" w:eastAsia="fr-CH"/>
-        </w:rPr>
-        <w:t xml:space="preserve"> </w:t>
-      </w:r>
-      <w:proofErr w:type="spellStart"/>
-      <w:r>
-        <w:rPr>
-          <w:rFonts w:ascii="Cascadia Mono" w:hAnsi="Cascadia Mono" w:cs="Cascadia Mono"/>
-          <w:color w:val="000000"/>
-          <w:sz w:val="19"/>
-          <w:szCs w:val="19"/>
-          <w:lang w:val="en-US" w:eastAsia="fr-CH"/>
-        </w:rPr>
-        <w:t>userCreation</w:t>
-      </w:r>
-      <w:proofErr w:type="spellEnd"/>
-      <w:r>
-        <w:rPr>
-          <w:rFonts w:ascii="Cascadia Mono" w:hAnsi="Cascadia Mono" w:cs="Cascadia Mono"/>
-          <w:color w:val="000000"/>
-          <w:sz w:val="19"/>
-          <w:szCs w:val="19"/>
-          <w:lang w:val="en-US" w:eastAsia="fr-CH"/>
-        </w:rPr>
-        <w:t xml:space="preserve"> = </w:t>
-      </w:r>
-      <w:r>
-        <w:rPr>
-          <w:rFonts w:ascii="Cascadia Mono" w:hAnsi="Cascadia Mono" w:cs="Cascadia Mono"/>
-          <w:color w:val="0000FF"/>
-          <w:sz w:val="19"/>
-          <w:szCs w:val="19"/>
-          <w:lang w:val="en-US" w:eastAsia="fr-CH"/>
-        </w:rPr>
-        <w:t>new</w:t>
-      </w:r>
-      <w:r>
-        <w:rPr>
-          <w:rFonts w:ascii="Cascadia Mono" w:hAnsi="Cascadia Mono" w:cs="Cascadia Mono"/>
-          <w:color w:val="000000"/>
-          <w:sz w:val="19"/>
-          <w:szCs w:val="19"/>
-          <w:lang w:val="en-US" w:eastAsia="fr-CH"/>
-        </w:rPr>
-        <w:t xml:space="preserve"> </w:t>
-      </w:r>
-      <w:proofErr w:type="spellStart"/>
-      <w:r>
-        <w:rPr>
-          <w:rFonts w:ascii="Cascadia Mono" w:hAnsi="Cascadia Mono" w:cs="Cascadia Mono"/>
-          <w:color w:val="000000"/>
-          <w:sz w:val="19"/>
-          <w:szCs w:val="19"/>
-          <w:lang w:val="en-US" w:eastAsia="fr-CH"/>
-        </w:rPr>
-        <w:t>UserCreationPage</w:t>
-      </w:r>
-      <w:proofErr w:type="spellEnd"/>
-      <w:r>
-        <w:rPr>
-          <w:rFonts w:ascii="Cascadia Mono" w:hAnsi="Cascadia Mono" w:cs="Cascadia Mono"/>
-          <w:color w:val="000000"/>
-          <w:sz w:val="19"/>
-          <w:szCs w:val="19"/>
-          <w:lang w:val="en-US" w:eastAsia="fr-CH"/>
-        </w:rPr>
-        <w:t>();</w:t>
-      </w:r>
-    </w:p>
-    <w:p>
-      <w:pPr>
-        <w:autoSpaceDE w:val="0"/>
-        <w:autoSpaceDN w:val="0"/>
-        <w:adjustRightInd w:val="0"/>
-        <w:ind w:left="708"/>
-        <w:rPr>
-          <w:rFonts w:ascii="Cascadia Mono" w:hAnsi="Cascadia Mono" w:cs="Cascadia Mono"/>
-          <w:color w:val="000000"/>
-          <w:sz w:val="19"/>
-          <w:szCs w:val="19"/>
-          <w:lang w:val="en-US" w:eastAsia="fr-CH"/>
-        </w:rPr>
-      </w:pPr>
-      <w:proofErr w:type="spellStart"/>
-      <w:r>
-        <w:rPr>
-          <w:rFonts w:ascii="Cascadia Mono" w:hAnsi="Cascadia Mono" w:cs="Cascadia Mono"/>
-          <w:color w:val="000000"/>
-          <w:sz w:val="19"/>
-          <w:szCs w:val="19"/>
-          <w:lang w:val="en-US" w:eastAsia="fr-CH"/>
-        </w:rPr>
-        <w:t>TasksTodoPage</w:t>
-      </w:r>
-      <w:proofErr w:type="spellEnd"/>
-      <w:r>
-        <w:rPr>
-          <w:rFonts w:ascii="Cascadia Mono" w:hAnsi="Cascadia Mono" w:cs="Cascadia Mono"/>
-          <w:color w:val="000000"/>
-          <w:sz w:val="19"/>
-          <w:szCs w:val="19"/>
-          <w:lang w:val="en-US" w:eastAsia="fr-CH"/>
-        </w:rPr>
-        <w:t xml:space="preserve"> </w:t>
-      </w:r>
-      <w:proofErr w:type="spellStart"/>
-      <w:r>
-        <w:rPr>
-          <w:rFonts w:ascii="Cascadia Mono" w:hAnsi="Cascadia Mono" w:cs="Cascadia Mono"/>
-          <w:color w:val="000000"/>
-          <w:sz w:val="19"/>
-          <w:szCs w:val="19"/>
-          <w:lang w:val="en-US" w:eastAsia="fr-CH"/>
-        </w:rPr>
-        <w:t>tasksTodo</w:t>
-      </w:r>
-      <w:proofErr w:type="spellEnd"/>
-      <w:r>
-        <w:rPr>
-          <w:rFonts w:ascii="Cascadia Mono" w:hAnsi="Cascadia Mono" w:cs="Cascadia Mono"/>
-          <w:color w:val="000000"/>
-          <w:sz w:val="19"/>
-          <w:szCs w:val="19"/>
-          <w:lang w:val="en-US" w:eastAsia="fr-CH"/>
-        </w:rPr>
-        <w:t xml:space="preserve"> = </w:t>
-      </w:r>
-      <w:r>
-        <w:rPr>
-          <w:rFonts w:ascii="Cascadia Mono" w:hAnsi="Cascadia Mono" w:cs="Cascadia Mono"/>
-          <w:color w:val="0000FF"/>
-          <w:sz w:val="19"/>
-          <w:szCs w:val="19"/>
-          <w:lang w:val="en-US" w:eastAsia="fr-CH"/>
-        </w:rPr>
-        <w:t>new</w:t>
-      </w:r>
-      <w:r>
-        <w:rPr>
-          <w:rFonts w:ascii="Cascadia Mono" w:hAnsi="Cascadia Mono" w:cs="Cascadia Mono"/>
-          <w:color w:val="000000"/>
-          <w:sz w:val="19"/>
-          <w:szCs w:val="19"/>
-          <w:lang w:val="en-US" w:eastAsia="fr-CH"/>
-        </w:rPr>
-        <w:t xml:space="preserve"> </w:t>
-      </w:r>
-      <w:proofErr w:type="spellStart"/>
-      <w:r>
-        <w:rPr>
-          <w:rFonts w:ascii="Cascadia Mono" w:hAnsi="Cascadia Mono" w:cs="Cascadia Mono"/>
-          <w:color w:val="000000"/>
-          <w:sz w:val="19"/>
-          <w:szCs w:val="19"/>
-          <w:lang w:val="en-US" w:eastAsia="fr-CH"/>
-        </w:rPr>
-        <w:t>TasksTodoPage</w:t>
-      </w:r>
-      <w:proofErr w:type="spellEnd"/>
-      <w:r>
-        <w:rPr>
-          <w:rFonts w:ascii="Cascadia Mono" w:hAnsi="Cascadia Mono" w:cs="Cascadia Mono"/>
-          <w:color w:val="000000"/>
-          <w:sz w:val="19"/>
-          <w:szCs w:val="19"/>
-          <w:lang w:val="en-US" w:eastAsia="fr-CH"/>
-        </w:rPr>
-        <w:t>();</w:t>
-      </w:r>
-    </w:p>
-    <w:p>
-      <w:pPr>
-        <w:autoSpaceDE w:val="0"/>
-        <w:autoSpaceDN w:val="0"/>
-        <w:adjustRightInd w:val="0"/>
-        <w:ind w:left="708"/>
-        <w:rPr>
-          <w:rFonts w:ascii="Cascadia Mono" w:hAnsi="Cascadia Mono" w:cs="Cascadia Mono"/>
-          <w:color w:val="000000"/>
-          <w:sz w:val="19"/>
-          <w:szCs w:val="19"/>
-          <w:lang w:val="en-US" w:eastAsia="fr-CH"/>
-        </w:rPr>
-      </w:pPr>
-      <w:proofErr w:type="spellStart"/>
-      <w:r>
-        <w:rPr>
-          <w:rFonts w:ascii="Cascadia Mono" w:hAnsi="Cascadia Mono" w:cs="Cascadia Mono"/>
-          <w:color w:val="000000"/>
-          <w:sz w:val="19"/>
-          <w:szCs w:val="19"/>
-          <w:lang w:val="en-US" w:eastAsia="fr-CH"/>
-        </w:rPr>
-        <w:t>AddTaskPage</w:t>
-      </w:r>
-      <w:proofErr w:type="spellEnd"/>
-      <w:r>
-        <w:rPr>
-          <w:rFonts w:ascii="Cascadia Mono" w:hAnsi="Cascadia Mono" w:cs="Cascadia Mono"/>
-          <w:color w:val="000000"/>
-          <w:sz w:val="19"/>
-          <w:szCs w:val="19"/>
-          <w:lang w:val="en-US" w:eastAsia="fr-CH"/>
-        </w:rPr>
-        <w:t xml:space="preserve"> </w:t>
-      </w:r>
-      <w:proofErr w:type="spellStart"/>
-      <w:r>
-        <w:rPr>
-          <w:rFonts w:ascii="Cascadia Mono" w:hAnsi="Cascadia Mono" w:cs="Cascadia Mono"/>
-          <w:color w:val="000000"/>
-          <w:sz w:val="19"/>
-          <w:szCs w:val="19"/>
-          <w:lang w:val="en-US" w:eastAsia="fr-CH"/>
-        </w:rPr>
-        <w:t>addTask</w:t>
-      </w:r>
-      <w:proofErr w:type="spellEnd"/>
-      <w:r>
-        <w:rPr>
-          <w:rFonts w:ascii="Cascadia Mono" w:hAnsi="Cascadia Mono" w:cs="Cascadia Mono"/>
-          <w:color w:val="000000"/>
-          <w:sz w:val="19"/>
-          <w:szCs w:val="19"/>
-          <w:lang w:val="en-US" w:eastAsia="fr-CH"/>
-        </w:rPr>
-        <w:t xml:space="preserve"> = </w:t>
-      </w:r>
-      <w:r>
-        <w:rPr>
-          <w:rFonts w:ascii="Cascadia Mono" w:hAnsi="Cascadia Mono" w:cs="Cascadia Mono"/>
-          <w:color w:val="0000FF"/>
-          <w:sz w:val="19"/>
-          <w:szCs w:val="19"/>
-          <w:lang w:val="en-US" w:eastAsia="fr-CH"/>
-        </w:rPr>
-        <w:t>new</w:t>
-      </w:r>
-      <w:r>
-        <w:rPr>
-          <w:rFonts w:ascii="Cascadia Mono" w:hAnsi="Cascadia Mono" w:cs="Cascadia Mono"/>
-          <w:color w:val="000000"/>
-          <w:sz w:val="19"/>
-          <w:szCs w:val="19"/>
-          <w:lang w:val="en-US" w:eastAsia="fr-CH"/>
-        </w:rPr>
-        <w:t xml:space="preserve"> </w:t>
-      </w:r>
-      <w:proofErr w:type="spellStart"/>
-      <w:r>
-        <w:rPr>
-          <w:rFonts w:ascii="Cascadia Mono" w:hAnsi="Cascadia Mono" w:cs="Cascadia Mono"/>
-          <w:color w:val="000000"/>
-          <w:sz w:val="19"/>
-          <w:szCs w:val="19"/>
-          <w:lang w:val="en-US" w:eastAsia="fr-CH"/>
-        </w:rPr>
-        <w:t>AddTaskPage</w:t>
-      </w:r>
-      <w:proofErr w:type="spellEnd"/>
-      <w:r>
-        <w:rPr>
-          <w:rFonts w:ascii="Cascadia Mono" w:hAnsi="Cascadia Mono" w:cs="Cascadia Mono"/>
-          <w:color w:val="000000"/>
-          <w:sz w:val="19"/>
-          <w:szCs w:val="19"/>
-          <w:lang w:val="en-US" w:eastAsia="fr-CH"/>
-        </w:rPr>
-        <w:t>();</w:t>
-      </w:r>
-    </w:p>
-    <w:p>
-      <w:pPr>
-        <w:autoSpaceDE w:val="0"/>
-        <w:autoSpaceDN w:val="0"/>
-        <w:adjustRightInd w:val="0"/>
-        <w:ind w:left="708"/>
-        <w:rPr>
-          <w:rFonts w:ascii="Cascadia Mono" w:hAnsi="Cascadia Mono" w:cs="Cascadia Mono"/>
-          <w:color w:val="000000"/>
-          <w:sz w:val="19"/>
-          <w:szCs w:val="19"/>
-          <w:lang w:val="en-US" w:eastAsia="fr-CH"/>
-        </w:rPr>
-      </w:pPr>
-      <w:proofErr w:type="spellStart"/>
-      <w:r>
-        <w:rPr>
-          <w:rFonts w:ascii="Cascadia Mono" w:hAnsi="Cascadia Mono" w:cs="Cascadia Mono"/>
-          <w:color w:val="000000"/>
-          <w:sz w:val="19"/>
-          <w:szCs w:val="19"/>
-          <w:lang w:val="en-US" w:eastAsia="fr-CH"/>
-        </w:rPr>
-        <w:t>TasksDonePage</w:t>
-      </w:r>
-      <w:proofErr w:type="spellEnd"/>
-      <w:r>
-        <w:rPr>
-          <w:rFonts w:ascii="Cascadia Mono" w:hAnsi="Cascadia Mono" w:cs="Cascadia Mono"/>
-          <w:color w:val="000000"/>
-          <w:sz w:val="19"/>
-          <w:szCs w:val="19"/>
-          <w:lang w:val="en-US" w:eastAsia="fr-CH"/>
-        </w:rPr>
-        <w:t xml:space="preserve"> </w:t>
-      </w:r>
-      <w:proofErr w:type="spellStart"/>
-      <w:r>
-        <w:rPr>
-          <w:rFonts w:ascii="Cascadia Mono" w:hAnsi="Cascadia Mono" w:cs="Cascadia Mono"/>
-          <w:color w:val="000000"/>
-          <w:sz w:val="19"/>
-          <w:szCs w:val="19"/>
-          <w:lang w:val="en-US" w:eastAsia="fr-CH"/>
-        </w:rPr>
-        <w:t>tasksDone</w:t>
-      </w:r>
-      <w:proofErr w:type="spellEnd"/>
-      <w:r>
-        <w:rPr>
-          <w:rFonts w:ascii="Cascadia Mono" w:hAnsi="Cascadia Mono" w:cs="Cascadia Mono"/>
-          <w:color w:val="000000"/>
-          <w:sz w:val="19"/>
-          <w:szCs w:val="19"/>
-          <w:lang w:val="en-US" w:eastAsia="fr-CH"/>
-        </w:rPr>
-        <w:t xml:space="preserve"> = </w:t>
-      </w:r>
-      <w:r>
-        <w:rPr>
-          <w:rFonts w:ascii="Cascadia Mono" w:hAnsi="Cascadia Mono" w:cs="Cascadia Mono"/>
-          <w:color w:val="0000FF"/>
-          <w:sz w:val="19"/>
-          <w:szCs w:val="19"/>
-          <w:lang w:val="en-US" w:eastAsia="fr-CH"/>
-        </w:rPr>
-        <w:t>new</w:t>
-      </w:r>
-      <w:r>
-        <w:rPr>
-          <w:rFonts w:ascii="Cascadia Mono" w:hAnsi="Cascadia Mono" w:cs="Cascadia Mono"/>
-          <w:color w:val="000000"/>
-          <w:sz w:val="19"/>
-          <w:szCs w:val="19"/>
-          <w:lang w:val="en-US" w:eastAsia="fr-CH"/>
-        </w:rPr>
-        <w:t xml:space="preserve"> </w:t>
-      </w:r>
-      <w:proofErr w:type="spellStart"/>
-      <w:r>
-        <w:rPr>
-          <w:rFonts w:ascii="Cascadia Mono" w:hAnsi="Cascadia Mono" w:cs="Cascadia Mono"/>
-          <w:color w:val="000000"/>
-          <w:sz w:val="19"/>
-          <w:szCs w:val="19"/>
-          <w:lang w:val="en-US" w:eastAsia="fr-CH"/>
-        </w:rPr>
-        <w:t>TasksDonePage</w:t>
-      </w:r>
-      <w:proofErr w:type="spellEnd"/>
-      <w:r>
-        <w:rPr>
-          <w:rFonts w:ascii="Cascadia Mono" w:hAnsi="Cascadia Mono" w:cs="Cascadia Mono"/>
-          <w:color w:val="000000"/>
-          <w:sz w:val="19"/>
-          <w:szCs w:val="19"/>
-          <w:lang w:val="en-US" w:eastAsia="fr-CH"/>
-        </w:rPr>
-        <w:t>();</w:t>
-      </w:r>
-    </w:p>
-    <w:p>
-      <w:pPr>
-        <w:ind w:left="720"/>
-        <w:rPr>
-          <w:rFonts w:ascii="Cascadia Mono" w:hAnsi="Cascadia Mono" w:cs="Cascadia Mono"/>
-          <w:color w:val="000000"/>
-          <w:sz w:val="19"/>
-          <w:szCs w:val="19"/>
-          <w:lang w:val="en-US" w:eastAsia="fr-CH"/>
-        </w:rPr>
-      </w:pPr>
-      <w:proofErr w:type="spellStart"/>
-      <w:r>
-        <w:rPr>
-          <w:rFonts w:ascii="Cascadia Mono" w:hAnsi="Cascadia Mono" w:cs="Cascadia Mono"/>
-          <w:color w:val="000000"/>
-          <w:sz w:val="19"/>
-          <w:szCs w:val="19"/>
-          <w:lang w:val="en-US" w:eastAsia="fr-CH"/>
-        </w:rPr>
-        <w:t>Application.Run</w:t>
-      </w:r>
-      <w:proofErr w:type="spellEnd"/>
-      <w:r>
-        <w:rPr>
-          <w:rFonts w:ascii="Cascadia Mono" w:hAnsi="Cascadia Mono" w:cs="Cascadia Mono"/>
-          <w:color w:val="000000"/>
-          <w:sz w:val="19"/>
-          <w:szCs w:val="19"/>
-          <w:lang w:val="en-US" w:eastAsia="fr-CH"/>
-        </w:rPr>
-        <w:t>(</w:t>
-      </w:r>
-      <w:r>
-        <w:rPr>
-          <w:rFonts w:ascii="Cascadia Mono" w:hAnsi="Cascadia Mono" w:cs="Cascadia Mono"/>
-          <w:color w:val="0000FF"/>
-          <w:sz w:val="19"/>
-          <w:szCs w:val="19"/>
-          <w:lang w:val="en-US" w:eastAsia="fr-CH"/>
-        </w:rPr>
-        <w:t>new</w:t>
-      </w:r>
-      <w:r>
-        <w:rPr>
-          <w:rFonts w:ascii="Cascadia Mono" w:hAnsi="Cascadia Mono" w:cs="Cascadia Mono"/>
-          <w:color w:val="000000"/>
-          <w:sz w:val="19"/>
-          <w:szCs w:val="19"/>
-          <w:lang w:val="en-US" w:eastAsia="fr-CH"/>
-        </w:rPr>
-        <w:t xml:space="preserve"> </w:t>
-      </w:r>
-      <w:proofErr w:type="spellStart"/>
-      <w:r>
-        <w:rPr>
-          <w:rFonts w:ascii="Cascadia Mono" w:hAnsi="Cascadia Mono" w:cs="Cascadia Mono"/>
-          <w:color w:val="000000"/>
-          <w:sz w:val="19"/>
-          <w:szCs w:val="19"/>
-          <w:lang w:val="en-US" w:eastAsia="fr-CH"/>
-        </w:rPr>
-        <w:t>HomePage</w:t>
-      </w:r>
-      <w:proofErr w:type="spellEnd"/>
-      <w:r>
-        <w:rPr>
-          <w:rFonts w:ascii="Cascadia Mono" w:hAnsi="Cascadia Mono" w:cs="Cascadia Mono"/>
-          <w:color w:val="000000"/>
-          <w:sz w:val="19"/>
-          <w:szCs w:val="19"/>
-          <w:lang w:val="en-US" w:eastAsia="fr-CH"/>
-        </w:rPr>
-        <w:t>(</w:t>
-      </w:r>
-      <w:proofErr w:type="spellStart"/>
-      <w:r>
-        <w:rPr>
-          <w:rFonts w:ascii="Cascadia Mono" w:hAnsi="Cascadia Mono" w:cs="Cascadia Mono"/>
-          <w:color w:val="000000"/>
-          <w:sz w:val="19"/>
-          <w:szCs w:val="19"/>
-          <w:lang w:val="en-US" w:eastAsia="fr-CH"/>
-        </w:rPr>
-        <w:t>userCreation</w:t>
-      </w:r>
-      <w:proofErr w:type="spellEnd"/>
-      <w:r>
-        <w:rPr>
-          <w:rFonts w:ascii="Cascadia Mono" w:hAnsi="Cascadia Mono" w:cs="Cascadia Mono"/>
-          <w:color w:val="000000"/>
-          <w:sz w:val="19"/>
-          <w:szCs w:val="19"/>
-          <w:lang w:val="en-US" w:eastAsia="fr-CH"/>
-        </w:rPr>
-        <w:t xml:space="preserve">, </w:t>
-      </w:r>
-      <w:proofErr w:type="spellStart"/>
-      <w:r>
-        <w:rPr>
-          <w:rFonts w:ascii="Cascadia Mono" w:hAnsi="Cascadia Mono" w:cs="Cascadia Mono"/>
-          <w:color w:val="000000"/>
-          <w:sz w:val="19"/>
-          <w:szCs w:val="19"/>
-          <w:lang w:val="en-US" w:eastAsia="fr-CH"/>
-        </w:rPr>
-        <w:t>tasksTodo</w:t>
-      </w:r>
-      <w:proofErr w:type="spellEnd"/>
-      <w:r>
-        <w:rPr>
-          <w:rFonts w:ascii="Cascadia Mono" w:hAnsi="Cascadia Mono" w:cs="Cascadia Mono"/>
-          <w:color w:val="000000"/>
-          <w:sz w:val="19"/>
-          <w:szCs w:val="19"/>
-          <w:lang w:val="en-US" w:eastAsia="fr-CH"/>
-        </w:rPr>
-        <w:t xml:space="preserve">, </w:t>
-      </w:r>
-      <w:proofErr w:type="spellStart"/>
-      <w:r>
-        <w:rPr>
-          <w:rFonts w:ascii="Cascadia Mono" w:hAnsi="Cascadia Mono" w:cs="Cascadia Mono"/>
-          <w:color w:val="000000"/>
-          <w:sz w:val="19"/>
-          <w:szCs w:val="19"/>
-          <w:lang w:val="en-US" w:eastAsia="fr-CH"/>
-        </w:rPr>
-        <w:t>addTask</w:t>
-      </w:r>
-      <w:proofErr w:type="spellEnd"/>
-      <w:r>
-        <w:rPr>
-          <w:rFonts w:ascii="Cascadia Mono" w:hAnsi="Cascadia Mono" w:cs="Cascadia Mono"/>
-          <w:color w:val="000000"/>
-          <w:sz w:val="19"/>
-          <w:szCs w:val="19"/>
-          <w:lang w:val="en-US" w:eastAsia="fr-CH"/>
-        </w:rPr>
-        <w:t xml:space="preserve">, </w:t>
-      </w:r>
-      <w:proofErr w:type="spellStart"/>
-      <w:r>
-        <w:rPr>
-          <w:rFonts w:ascii="Cascadia Mono" w:hAnsi="Cascadia Mono" w:cs="Cascadia Mono"/>
-          <w:color w:val="000000"/>
-          <w:sz w:val="19"/>
-          <w:szCs w:val="19"/>
-          <w:lang w:val="en-US" w:eastAsia="fr-CH"/>
-        </w:rPr>
-        <w:t>tasksDone</w:t>
-      </w:r>
-      <w:proofErr w:type="spellEnd"/>
-      <w:r>
-        <w:rPr>
-          <w:rFonts w:ascii="Cascadia Mono" w:hAnsi="Cascadia Mono" w:cs="Cascadia Mono"/>
-          <w:color w:val="000000"/>
-          <w:sz w:val="19"/>
-          <w:szCs w:val="19"/>
-          <w:lang w:val="en-US" w:eastAsia="fr-CH"/>
-        </w:rPr>
-        <w:t>));</w:t>
-      </w:r>
-    </w:p>
-    <w:p>
-      <w:pPr>
-        <w:rPr>
-          <w:rFonts w:ascii="Cascadia Mono" w:hAnsi="Cascadia Mono" w:cs="Cascadia Mono"/>
-          <w:color w:val="000000"/>
-          <w:sz w:val="19"/>
-          <w:szCs w:val="19"/>
-          <w:lang w:val="en-US" w:eastAsia="fr-CH"/>
-        </w:rPr>
-      </w:pPr>
-    </w:p>
-    <w:p>
-      <w:pPr>
-        <w:rPr>
-          <w:rFonts w:ascii="Cascadia Mono" w:hAnsi="Cascadia Mono" w:cs="Cascadia Mono"/>
-          <w:color w:val="000000"/>
-          <w:sz w:val="19"/>
-          <w:szCs w:val="19"/>
-          <w:lang w:val="en-US" w:eastAsia="fr-CH"/>
-        </w:rPr>
-      </w:pPr>
-    </w:p>
-    <w:p>
-      <w:pPr>
-        <w:pStyle w:val="Paragraphedeliste"/>
-        <w:numPr>
-          <w:ilvl w:val="0"/>
-          <w:numId w:val="16"/>
-        </w:numPr>
-        <w:rPr>
-          <w:rFonts w:ascii="Cascadia Mono" w:hAnsi="Cascadia Mono" w:cs="Cascadia Mono"/>
-          <w:color w:val="000000"/>
-          <w:sz w:val="19"/>
-          <w:szCs w:val="19"/>
-          <w:lang w:val="en-US" w:eastAsia="fr-CH"/>
+        <w:rPr>
+          <w:rFonts w:ascii="Cascadia Mono" w:hAnsi="Cascadia Mono" w:cs="Cascadia Mono"/>
+          <w:color w:val="000000"/>
+          <w:sz w:val="19"/>
+          <w:szCs w:val="19"/>
+          <w:lang w:val="fr-CH" w:eastAsia="fr-CH"/>
         </w:rPr>
       </w:pPr>
       <w:r>
         <w:rPr>
           <w:noProof/>
         </w:rPr>
+        <w:lastRenderedPageBreak/>
         <w:drawing>
-          <wp:inline distT="0" distB="0" distL="0" distR="0" wp14:anchorId="5663E598" wp14:editId="516BEAEF">
-            <wp:extent cx="5743575" cy="2133600"/>
-            <wp:effectExtent l="0" t="0" r="9525" b="0"/>
-            <wp:docPr id="8" name="Image 8"/>
+          <wp:inline distT="0" distB="0" distL="0" distR="0" wp14:anchorId="1651B5AE" wp14:editId="57B385E3">
+            <wp:extent cx="4267200" cy="1981200"/>
+            <wp:effectExtent l="0" t="0" r="0" b="0"/>
+            <wp:docPr id="44" name="Image 44"/>
             <wp:cNvGraphicFramePr>
               <a:graphicFrameLocks xmlns:a="http://schemas.openxmlformats.org/drawingml/2006/main" noChangeAspect="1"/>
             </wp:cNvGraphicFramePr>
@@ -8387,7 +7744,7 @@
                   <pic:spPr>
                     <a:xfrm>
                       <a:off x="0" y="0"/>
-                      <a:ext cx="5743575" cy="2133600"/>
+                      <a:ext cx="4267200" cy="1981200"/>
                     </a:xfrm>
                     <a:prstGeom prst="rect">
                       <a:avLst/>
@@ -8402,30 +7759,22 @@
     </w:p>
     <w:p>
       <w:pPr>
-        <w:pStyle w:val="Paragraphedeliste"/>
-        <w:rPr>
-          <w:rFonts w:ascii="Cascadia Mono" w:hAnsi="Cascadia Mono" w:cs="Cascadia Mono"/>
-          <w:color w:val="000000"/>
-          <w:sz w:val="19"/>
-          <w:szCs w:val="19"/>
-          <w:lang w:val="en-US" w:eastAsia="fr-CH"/>
-        </w:rPr>
-      </w:pPr>
-    </w:p>
-    <w:p>
-      <w:pPr>
-        <w:pStyle w:val="Paragraphedeliste"/>
-        <w:numPr>
-          <w:ilvl w:val="0"/>
-          <w:numId w:val="16"/>
-        </w:numPr>
-        <w:rPr>
-          <w:rStyle w:val="Lienhypertexte"/>
-          <w:rFonts w:ascii="Cascadia Mono" w:hAnsi="Cascadia Mono" w:cs="Cascadia Mono"/>
-          <w:color w:val="000000"/>
-          <w:sz w:val="19"/>
-          <w:szCs w:val="19"/>
-          <w:u w:val="none"/>
+        <w:rPr>
+          <w:rFonts w:ascii="Cascadia Mono" w:hAnsi="Cascadia Mono" w:cs="Cascadia Mono"/>
+          <w:color w:val="000000"/>
+          <w:sz w:val="19"/>
+          <w:szCs w:val="19"/>
+          <w:lang w:val="fr-CH" w:eastAsia="fr-CH"/>
+        </w:rPr>
+      </w:pPr>
+    </w:p>
+    <w:p>
+      <w:pPr>
+        <w:rPr>
+          <w:rFonts w:ascii="Cascadia Mono" w:hAnsi="Cascadia Mono" w:cs="Cascadia Mono"/>
+          <w:color w:val="000000"/>
+          <w:sz w:val="19"/>
+          <w:szCs w:val="19"/>
           <w:lang w:val="fr-CH" w:eastAsia="fr-CH"/>
         </w:rPr>
       </w:pPr>
@@ -8434,10 +7783,10 @@
           <w:noProof/>
         </w:rPr>
         <w:drawing>
-          <wp:inline distT="0" distB="0" distL="0" distR="0" wp14:anchorId="4B8B51FA" wp14:editId="4FD2C9B3">
-            <wp:extent cx="5759450" cy="2386965"/>
-            <wp:effectExtent l="0" t="0" r="0" b="0"/>
-            <wp:docPr id="5" name="Image 5"/>
+          <wp:inline distT="0" distB="0" distL="0" distR="0" wp14:anchorId="354F9975" wp14:editId="49BF002F">
+            <wp:extent cx="4410075" cy="2047875"/>
+            <wp:effectExtent l="0" t="0" r="9525" b="9525"/>
+            <wp:docPr id="47" name="Image 47"/>
             <wp:cNvGraphicFramePr>
               <a:graphicFrameLocks xmlns:a="http://schemas.openxmlformats.org/drawingml/2006/main" noChangeAspect="1"/>
             </wp:cNvGraphicFramePr>
@@ -8457,7 +7806,7 @@
                   <pic:spPr>
                     <a:xfrm>
                       <a:off x="0" y="0"/>
-                      <a:ext cx="5759450" cy="2386965"/>
+                      <a:ext cx="4410075" cy="2047875"/>
                     </a:xfrm>
                     <a:prstGeom prst="rect">
                       <a:avLst/>
@@ -8469,72 +7818,100 @@
           </wp:inline>
         </w:drawing>
       </w:r>
-      <w:r>
-        <w:rPr>
-          <w:rFonts w:ascii="Cascadia Mono" w:hAnsi="Cascadia Mono" w:cs="Cascadia Mono"/>
-          <w:color w:val="000000"/>
-          <w:sz w:val="19"/>
-          <w:szCs w:val="19"/>
-          <w:lang w:val="fr-CH" w:eastAsia="fr-CH"/>
-        </w:rPr>
-        <w:t xml:space="preserve"> Arrêt des tâches, éteindre et re-allumer la machine. Source :</w:t>
-      </w:r>
-      <w:r>
-        <w:t xml:space="preserve"> </w:t>
-      </w:r>
-      <w:hyperlink r:id="rId37" w:history="1">
-        <w:r>
-          <w:rPr>
-            <w:rStyle w:val="Lienhypertexte"/>
-          </w:rPr>
-          <w:t xml:space="preserve">La compilation de Visual Studio échoue: impossible de copier le fichier exe </w:t>
-        </w:r>
-        <w:r>
-          <w:rPr>
-            <w:rStyle w:val="Lienhypertexte"/>
-          </w:rPr>
-          <w:lastRenderedPageBreak/>
-          <w:t>d'</w:t>
-        </w:r>
-        <w:proofErr w:type="spellStart"/>
-        <w:r>
-          <w:rPr>
-            <w:rStyle w:val="Lienhypertexte"/>
-          </w:rPr>
-          <w:t>objdebug</w:t>
-        </w:r>
-        <w:proofErr w:type="spellEnd"/>
-        <w:r>
-          <w:rPr>
-            <w:rStyle w:val="Lienhypertexte"/>
-          </w:rPr>
-          <w:t xml:space="preserve"> vers </w:t>
-        </w:r>
-        <w:proofErr w:type="spellStart"/>
-        <w:r>
-          <w:rPr>
-            <w:rStyle w:val="Lienhypertexte"/>
-          </w:rPr>
-          <w:t>bindebug</w:t>
-        </w:r>
-        <w:proofErr w:type="spellEnd"/>
-      </w:hyperlink>
-      <w:r>
-        <w:rPr>
-          <w:rStyle w:val="Lienhypertexte"/>
-        </w:rPr>
-        <w:t xml:space="preserve"> </w:t>
-      </w:r>
-      <w:r>
-        <w:rPr>
-          <w:rStyle w:val="Lienhypertexte"/>
+    </w:p>
+    <w:p>
+      <w:pPr>
+        <w:rPr>
+          <w:rFonts w:ascii="Cascadia Mono" w:hAnsi="Cascadia Mono" w:cs="Cascadia Mono"/>
+          <w:color w:val="000000"/>
+          <w:sz w:val="19"/>
+          <w:szCs w:val="19"/>
+          <w:lang w:val="fr-CH" w:eastAsia="fr-CH"/>
+        </w:rPr>
+      </w:pPr>
+    </w:p>
+    <w:p>
+      <w:pPr>
+        <w:rPr>
+          <w:rFonts w:ascii="Cascadia Mono" w:hAnsi="Cascadia Mono" w:cs="Cascadia Mono"/>
+          <w:color w:val="000000"/>
+          <w:sz w:val="19"/>
+          <w:szCs w:val="19"/>
+          <w:lang w:val="fr-CH" w:eastAsia="fr-CH"/>
+        </w:rPr>
+      </w:pPr>
+      <w:r>
+        <w:rPr>
           <w:noProof/>
         </w:rPr>
         <w:drawing>
-          <wp:inline distT="0" distB="0" distL="0" distR="0" wp14:anchorId="62105C26" wp14:editId="28AC140B">
-            <wp:extent cx="3620005" cy="3667637"/>
+          <wp:inline distT="0" distB="0" distL="0" distR="0" wp14:anchorId="36D39471" wp14:editId="6DF2876B">
+            <wp:extent cx="4286250" cy="1971675"/>
             <wp:effectExtent l="0" t="0" r="0" b="9525"/>
-            <wp:docPr id="9" name="Image 9"/>
+            <wp:docPr id="53" name="Image 53"/>
+            <wp:cNvGraphicFramePr>
+              <a:graphicFrameLocks xmlns:a="http://schemas.openxmlformats.org/drawingml/2006/main" noChangeAspect="1"/>
+            </wp:cNvGraphicFramePr>
+            <a:graphic xmlns:a="http://schemas.openxmlformats.org/drawingml/2006/main">
+              <a:graphicData uri="http://schemas.openxmlformats.org/drawingml/2006/picture">
+                <pic:pic xmlns:pic="http://schemas.openxmlformats.org/drawingml/2006/picture">
+                  <pic:nvPicPr>
+                    <pic:cNvPr id="1" name=""/>
+                    <pic:cNvPicPr/>
+                  </pic:nvPicPr>
+                  <pic:blipFill>
+                    <a:blip r:embed="rId37"/>
+                    <a:stretch>
+                      <a:fillRect/>
+                    </a:stretch>
+                  </pic:blipFill>
+                  <pic:spPr>
+                    <a:xfrm>
+                      <a:off x="0" y="0"/>
+                      <a:ext cx="4286250" cy="1971675"/>
+                    </a:xfrm>
+                    <a:prstGeom prst="rect">
+                      <a:avLst/>
+                    </a:prstGeom>
+                  </pic:spPr>
+                </pic:pic>
+              </a:graphicData>
+            </a:graphic>
+          </wp:inline>
+        </w:drawing>
+      </w:r>
+    </w:p>
+    <w:p>
+      <w:pPr>
+        <w:rPr>
+          <w:rFonts w:ascii="Cascadia Mono" w:hAnsi="Cascadia Mono" w:cs="Cascadia Mono"/>
+          <w:color w:val="000000"/>
+          <w:sz w:val="19"/>
+          <w:szCs w:val="19"/>
+          <w:lang w:val="fr-CH" w:eastAsia="fr-CH"/>
+        </w:rPr>
+      </w:pPr>
+    </w:p>
+    <w:p>
+      <w:pPr>
+        <w:rPr>
+          <w:rFonts w:ascii="Cascadia Mono" w:hAnsi="Cascadia Mono" w:cs="Cascadia Mono"/>
+          <w:color w:val="000000"/>
+          <w:sz w:val="19"/>
+          <w:szCs w:val="19"/>
+          <w:lang w:val="fr-CH" w:eastAsia="fr-CH"/>
+        </w:rPr>
+      </w:pPr>
+      <w:r>
+        <w:rPr>
+          <w:noProof/>
+        </w:rPr>
+        <w:lastRenderedPageBreak/>
+        <w:drawing>
+          <wp:inline distT="0" distB="0" distL="0" distR="0" wp14:anchorId="4FB158D7" wp14:editId="61AA04FF">
+            <wp:extent cx="5124450" cy="2771775"/>
+            <wp:effectExtent l="0" t="0" r="0" b="9525"/>
+            <wp:docPr id="56" name="Image 56"/>
             <wp:cNvGraphicFramePr>
               <a:graphicFrameLocks xmlns:a="http://schemas.openxmlformats.org/drawingml/2006/main" noChangeAspect="1"/>
             </wp:cNvGraphicFramePr>
@@ -8554,7 +7931,7 @@
                   <pic:spPr>
                     <a:xfrm>
                       <a:off x="0" y="0"/>
-                      <a:ext cx="3620005" cy="3667637"/>
+                      <a:ext cx="5124450" cy="2771775"/>
                     </a:xfrm>
                     <a:prstGeom prst="rect">
                       <a:avLst/>
@@ -8569,110 +7946,57 @@
     </w:p>
     <w:p>
       <w:pPr>
+        <w:rPr>
+          <w:rFonts w:ascii="Cascadia Mono" w:hAnsi="Cascadia Mono" w:cs="Cascadia Mono"/>
+          <w:color w:val="000000"/>
+          <w:sz w:val="19"/>
+          <w:szCs w:val="19"/>
+          <w:lang w:val="fr-CH" w:eastAsia="fr-CH"/>
+        </w:rPr>
+      </w:pPr>
+    </w:p>
+    <w:p>
+      <w:pPr>
+        <w:rPr>
+          <w:rFonts w:ascii="Cascadia Mono" w:hAnsi="Cascadia Mono" w:cs="Cascadia Mono"/>
+          <w:color w:val="000000"/>
+          <w:sz w:val="19"/>
+          <w:szCs w:val="19"/>
+          <w:lang w:val="fr-CH" w:eastAsia="fr-CH"/>
+        </w:rPr>
+      </w:pPr>
+      <w:r>
+        <w:rPr>
+          <w:rFonts w:ascii="Cascadia Mono" w:hAnsi="Cascadia Mono" w:cs="Cascadia Mono"/>
+          <w:color w:val="000000"/>
+          <w:sz w:val="19"/>
+          <w:szCs w:val="19"/>
+          <w:lang w:val="fr-CH" w:eastAsia="fr-CH"/>
+        </w:rPr>
+        <w:t>Solutions:</w:t>
+      </w:r>
+    </w:p>
+    <w:p>
+      <w:pPr>
         <w:pStyle w:val="Paragraphedeliste"/>
         <w:numPr>
           <w:ilvl w:val="0"/>
           <w:numId w:val="16"/>
         </w:numPr>
         <w:rPr>
-          <w:rFonts w:ascii="Cascadia Mono" w:hAnsi="Cascadia Mono" w:cs="Cascadia Mono"/>
-          <w:color w:val="000000"/>
-          <w:sz w:val="19"/>
-          <w:szCs w:val="19"/>
-          <w:lang w:val="fr-CH" w:eastAsia="fr-CH"/>
+          <w:szCs w:val="14"/>
+          <w:lang w:val="en-US"/>
         </w:rPr>
       </w:pPr>
       <w:r>
         <w:rPr>
           <w:noProof/>
         </w:rPr>
-        <w:t>Choix d’un synonyme :</w:t>
-      </w:r>
-      <w:r>
-        <w:rPr>
-          <w:rFonts w:ascii="Cascadia Mono" w:hAnsi="Cascadia Mono" w:cs="Cascadia Mono"/>
-          <w:color w:val="000000"/>
-          <w:sz w:val="19"/>
-          <w:szCs w:val="19"/>
-          <w:lang w:val="fr-CH" w:eastAsia="fr-CH"/>
-        </w:rPr>
-        <w:t xml:space="preserve"> « </w:t>
-      </w:r>
-      <w:proofErr w:type="spellStart"/>
-      <w:r>
-        <w:rPr>
-          <w:rFonts w:ascii="Cascadia Mono" w:hAnsi="Cascadia Mono" w:cs="Cascadia Mono"/>
-          <w:color w:val="000000"/>
-          <w:sz w:val="19"/>
-          <w:szCs w:val="19"/>
-          <w:lang w:val="fr-CH" w:eastAsia="fr-CH"/>
-        </w:rPr>
-        <w:t>erase</w:t>
-      </w:r>
-      <w:proofErr w:type="spellEnd"/>
-      <w:r>
-        <w:rPr>
-          <w:rFonts w:ascii="Cascadia Mono" w:hAnsi="Cascadia Mono" w:cs="Cascadia Mono"/>
-          <w:color w:val="000000"/>
-          <w:sz w:val="19"/>
-          <w:szCs w:val="19"/>
-          <w:lang w:val="fr-CH" w:eastAsia="fr-CH"/>
-        </w:rPr>
-        <w:t> ».</w:t>
-      </w:r>
-    </w:p>
-    <w:p>
-      <w:pPr>
-        <w:pStyle w:val="Paragraphedeliste"/>
-        <w:numPr>
-          <w:ilvl w:val="0"/>
-          <w:numId w:val="16"/>
-        </w:numPr>
-        <w:rPr>
-          <w:rFonts w:ascii="Cascadia Mono" w:hAnsi="Cascadia Mono" w:cs="Cascadia Mono"/>
-          <w:color w:val="000000"/>
-          <w:sz w:val="19"/>
-          <w:szCs w:val="19"/>
-          <w:lang w:val="fr-CH" w:eastAsia="fr-CH"/>
-        </w:rPr>
-      </w:pPr>
-      <w:r>
-        <w:rPr>
-          <w:noProof/>
-        </w:rPr>
-        <w:t>Utilisation de Docker.</w:t>
-      </w:r>
-    </w:p>
-    <w:p>
-      <w:pPr>
-        <w:pStyle w:val="Paragraphedeliste"/>
-        <w:numPr>
-          <w:ilvl w:val="0"/>
-          <w:numId w:val="16"/>
-        </w:numPr>
-        <w:rPr>
-          <w:rFonts w:ascii="Cascadia Mono" w:hAnsi="Cascadia Mono" w:cs="Cascadia Mono"/>
-          <w:color w:val="000000"/>
-          <w:sz w:val="19"/>
-          <w:szCs w:val="19"/>
-          <w:lang w:val="fr-CH" w:eastAsia="fr-CH"/>
-        </w:rPr>
-      </w:pPr>
-      <w:r>
-        <w:rPr>
-          <w:rFonts w:ascii="Cascadia Mono" w:hAnsi="Cascadia Mono" w:cs="Cascadia Mono"/>
-          <w:noProof/>
-          <w:color w:val="000000"/>
-          <w:sz w:val="19"/>
-          <w:szCs w:val="19"/>
-          <w:lang w:val="fr-CH" w:eastAsia="fr-CH"/>
-        </w:rPr>
-        <w:lastRenderedPageBreak/>
         <w:drawing>
-          <wp:inline distT="0" distB="0" distL="0" distR="0" wp14:anchorId="70AE5B21" wp14:editId="6BEAFB6B">
-            <wp:extent cx="4801270" cy="4858428"/>
+          <wp:inline distT="0" distB="0" distL="0" distR="0" wp14:anchorId="4B01CC25" wp14:editId="182A6421">
+            <wp:extent cx="5759450" cy="841375"/>
             <wp:effectExtent l="0" t="0" r="0" b="0"/>
-            <wp:docPr id="24" name="Image 24"/>
+            <wp:docPr id="2" name="Image 2"/>
             <wp:cNvGraphicFramePr>
               <a:graphicFrameLocks xmlns:a="http://schemas.openxmlformats.org/drawingml/2006/main" noChangeAspect="1"/>
             </wp:cNvGraphicFramePr>
@@ -8692,7 +8016,7 @@
                   <pic:spPr>
                     <a:xfrm>
                       <a:off x="0" y="0"/>
-                      <a:ext cx="4801270" cy="4858428"/>
+                      <a:ext cx="5759450" cy="841375"/>
                     </a:xfrm>
                     <a:prstGeom prst="rect">
                       <a:avLst/>
@@ -8704,16 +8028,21 @@
           </wp:inline>
         </w:drawing>
       </w:r>
-      <w:r>
-        <w:rPr>
-          <w:rFonts w:ascii="Cascadia Mono" w:hAnsi="Cascadia Mono" w:cs="Cascadia Mono"/>
-          <w:color w:val="000000"/>
-          <w:sz w:val="19"/>
-          <w:szCs w:val="19"/>
-          <w:lang w:val="fr-CH" w:eastAsia="fr-CH"/>
-        </w:rPr>
-        <w:t xml:space="preserve"> Et suppression du constructeur </w:t>
-      </w:r>
+    </w:p>
+    <w:p>
+      <w:pPr>
+        <w:autoSpaceDE w:val="0"/>
+        <w:autoSpaceDN w:val="0"/>
+        <w:adjustRightInd w:val="0"/>
+        <w:ind w:left="720"/>
+        <w:rPr>
+          <w:rFonts w:ascii="Cascadia Mono" w:hAnsi="Cascadia Mono" w:cs="Cascadia Mono"/>
+          <w:color w:val="000000"/>
+          <w:sz w:val="19"/>
+          <w:szCs w:val="19"/>
+          <w:lang w:val="en-US" w:eastAsia="fr-CH"/>
+        </w:rPr>
+      </w:pPr>
       <w:proofErr w:type="spellStart"/>
       <w:r>
         <w:rPr>
@@ -8721,7 +8050,450 @@
           <w:color w:val="000000"/>
           <w:sz w:val="19"/>
           <w:szCs w:val="19"/>
-          <w:lang w:val="fr-CH" w:eastAsia="fr-CH"/>
+          <w:lang w:val="en-US" w:eastAsia="fr-CH"/>
+        </w:rPr>
+        <w:t>UserCreationPage</w:t>
+      </w:r>
+      <w:proofErr w:type="spellEnd"/>
+      <w:r>
+        <w:rPr>
+          <w:rFonts w:ascii="Cascadia Mono" w:hAnsi="Cascadia Mono" w:cs="Cascadia Mono"/>
+          <w:color w:val="000000"/>
+          <w:sz w:val="19"/>
+          <w:szCs w:val="19"/>
+          <w:lang w:val="en-US" w:eastAsia="fr-CH"/>
+        </w:rPr>
+        <w:t xml:space="preserve"> </w:t>
+      </w:r>
+      <w:proofErr w:type="spellStart"/>
+      <w:r>
+        <w:rPr>
+          <w:rFonts w:ascii="Cascadia Mono" w:hAnsi="Cascadia Mono" w:cs="Cascadia Mono"/>
+          <w:color w:val="000000"/>
+          <w:sz w:val="19"/>
+          <w:szCs w:val="19"/>
+          <w:lang w:val="en-US" w:eastAsia="fr-CH"/>
+        </w:rPr>
+        <w:t>userCreation</w:t>
+      </w:r>
+      <w:proofErr w:type="spellEnd"/>
+      <w:r>
+        <w:rPr>
+          <w:rFonts w:ascii="Cascadia Mono" w:hAnsi="Cascadia Mono" w:cs="Cascadia Mono"/>
+          <w:color w:val="000000"/>
+          <w:sz w:val="19"/>
+          <w:szCs w:val="19"/>
+          <w:lang w:val="en-US" w:eastAsia="fr-CH"/>
+        </w:rPr>
+        <w:t xml:space="preserve"> = </w:t>
+      </w:r>
+      <w:r>
+        <w:rPr>
+          <w:rFonts w:ascii="Cascadia Mono" w:hAnsi="Cascadia Mono" w:cs="Cascadia Mono"/>
+          <w:color w:val="0000FF"/>
+          <w:sz w:val="19"/>
+          <w:szCs w:val="19"/>
+          <w:lang w:val="en-US" w:eastAsia="fr-CH"/>
+        </w:rPr>
+        <w:t>new</w:t>
+      </w:r>
+      <w:r>
+        <w:rPr>
+          <w:rFonts w:ascii="Cascadia Mono" w:hAnsi="Cascadia Mono" w:cs="Cascadia Mono"/>
+          <w:color w:val="000000"/>
+          <w:sz w:val="19"/>
+          <w:szCs w:val="19"/>
+          <w:lang w:val="en-US" w:eastAsia="fr-CH"/>
+        </w:rPr>
+        <w:t xml:space="preserve"> </w:t>
+      </w:r>
+      <w:proofErr w:type="spellStart"/>
+      <w:r>
+        <w:rPr>
+          <w:rFonts w:ascii="Cascadia Mono" w:hAnsi="Cascadia Mono" w:cs="Cascadia Mono"/>
+          <w:color w:val="000000"/>
+          <w:sz w:val="19"/>
+          <w:szCs w:val="19"/>
+          <w:lang w:val="en-US" w:eastAsia="fr-CH"/>
+        </w:rPr>
+        <w:t>UserCreationPage</w:t>
+      </w:r>
+      <w:proofErr w:type="spellEnd"/>
+      <w:r>
+        <w:rPr>
+          <w:rFonts w:ascii="Cascadia Mono" w:hAnsi="Cascadia Mono" w:cs="Cascadia Mono"/>
+          <w:color w:val="000000"/>
+          <w:sz w:val="19"/>
+          <w:szCs w:val="19"/>
+          <w:lang w:val="en-US" w:eastAsia="fr-CH"/>
+        </w:rPr>
+        <w:t>();</w:t>
+      </w:r>
+    </w:p>
+    <w:p>
+      <w:pPr>
+        <w:autoSpaceDE w:val="0"/>
+        <w:autoSpaceDN w:val="0"/>
+        <w:adjustRightInd w:val="0"/>
+        <w:ind w:left="708"/>
+        <w:rPr>
+          <w:rFonts w:ascii="Cascadia Mono" w:hAnsi="Cascadia Mono" w:cs="Cascadia Mono"/>
+          <w:color w:val="000000"/>
+          <w:sz w:val="19"/>
+          <w:szCs w:val="19"/>
+          <w:lang w:val="en-US" w:eastAsia="fr-CH"/>
+        </w:rPr>
+      </w:pPr>
+      <w:proofErr w:type="spellStart"/>
+      <w:r>
+        <w:rPr>
+          <w:rFonts w:ascii="Cascadia Mono" w:hAnsi="Cascadia Mono" w:cs="Cascadia Mono"/>
+          <w:color w:val="000000"/>
+          <w:sz w:val="19"/>
+          <w:szCs w:val="19"/>
+          <w:lang w:val="en-US" w:eastAsia="fr-CH"/>
+        </w:rPr>
+        <w:t>TasksTodoPage</w:t>
+      </w:r>
+      <w:proofErr w:type="spellEnd"/>
+      <w:r>
+        <w:rPr>
+          <w:rFonts w:ascii="Cascadia Mono" w:hAnsi="Cascadia Mono" w:cs="Cascadia Mono"/>
+          <w:color w:val="000000"/>
+          <w:sz w:val="19"/>
+          <w:szCs w:val="19"/>
+          <w:lang w:val="en-US" w:eastAsia="fr-CH"/>
+        </w:rPr>
+        <w:t xml:space="preserve"> </w:t>
+      </w:r>
+      <w:proofErr w:type="spellStart"/>
+      <w:r>
+        <w:rPr>
+          <w:rFonts w:ascii="Cascadia Mono" w:hAnsi="Cascadia Mono" w:cs="Cascadia Mono"/>
+          <w:color w:val="000000"/>
+          <w:sz w:val="19"/>
+          <w:szCs w:val="19"/>
+          <w:lang w:val="en-US" w:eastAsia="fr-CH"/>
+        </w:rPr>
+        <w:t>tasksTodo</w:t>
+      </w:r>
+      <w:proofErr w:type="spellEnd"/>
+      <w:r>
+        <w:rPr>
+          <w:rFonts w:ascii="Cascadia Mono" w:hAnsi="Cascadia Mono" w:cs="Cascadia Mono"/>
+          <w:color w:val="000000"/>
+          <w:sz w:val="19"/>
+          <w:szCs w:val="19"/>
+          <w:lang w:val="en-US" w:eastAsia="fr-CH"/>
+        </w:rPr>
+        <w:t xml:space="preserve"> = </w:t>
+      </w:r>
+      <w:r>
+        <w:rPr>
+          <w:rFonts w:ascii="Cascadia Mono" w:hAnsi="Cascadia Mono" w:cs="Cascadia Mono"/>
+          <w:color w:val="0000FF"/>
+          <w:sz w:val="19"/>
+          <w:szCs w:val="19"/>
+          <w:lang w:val="en-US" w:eastAsia="fr-CH"/>
+        </w:rPr>
+        <w:t>new</w:t>
+      </w:r>
+      <w:r>
+        <w:rPr>
+          <w:rFonts w:ascii="Cascadia Mono" w:hAnsi="Cascadia Mono" w:cs="Cascadia Mono"/>
+          <w:color w:val="000000"/>
+          <w:sz w:val="19"/>
+          <w:szCs w:val="19"/>
+          <w:lang w:val="en-US" w:eastAsia="fr-CH"/>
+        </w:rPr>
+        <w:t xml:space="preserve"> </w:t>
+      </w:r>
+      <w:proofErr w:type="spellStart"/>
+      <w:r>
+        <w:rPr>
+          <w:rFonts w:ascii="Cascadia Mono" w:hAnsi="Cascadia Mono" w:cs="Cascadia Mono"/>
+          <w:color w:val="000000"/>
+          <w:sz w:val="19"/>
+          <w:szCs w:val="19"/>
+          <w:lang w:val="en-US" w:eastAsia="fr-CH"/>
+        </w:rPr>
+        <w:t>TasksTodoPage</w:t>
+      </w:r>
+      <w:proofErr w:type="spellEnd"/>
+      <w:r>
+        <w:rPr>
+          <w:rFonts w:ascii="Cascadia Mono" w:hAnsi="Cascadia Mono" w:cs="Cascadia Mono"/>
+          <w:color w:val="000000"/>
+          <w:sz w:val="19"/>
+          <w:szCs w:val="19"/>
+          <w:lang w:val="en-US" w:eastAsia="fr-CH"/>
+        </w:rPr>
+        <w:t>();</w:t>
+      </w:r>
+    </w:p>
+    <w:p>
+      <w:pPr>
+        <w:autoSpaceDE w:val="0"/>
+        <w:autoSpaceDN w:val="0"/>
+        <w:adjustRightInd w:val="0"/>
+        <w:ind w:left="708"/>
+        <w:rPr>
+          <w:rFonts w:ascii="Cascadia Mono" w:hAnsi="Cascadia Mono" w:cs="Cascadia Mono"/>
+          <w:color w:val="000000"/>
+          <w:sz w:val="19"/>
+          <w:szCs w:val="19"/>
+          <w:lang w:val="en-US" w:eastAsia="fr-CH"/>
+        </w:rPr>
+      </w:pPr>
+      <w:proofErr w:type="spellStart"/>
+      <w:r>
+        <w:rPr>
+          <w:rFonts w:ascii="Cascadia Mono" w:hAnsi="Cascadia Mono" w:cs="Cascadia Mono"/>
+          <w:color w:val="000000"/>
+          <w:sz w:val="19"/>
+          <w:szCs w:val="19"/>
+          <w:lang w:val="en-US" w:eastAsia="fr-CH"/>
+        </w:rPr>
+        <w:t>AddTaskPage</w:t>
+      </w:r>
+      <w:proofErr w:type="spellEnd"/>
+      <w:r>
+        <w:rPr>
+          <w:rFonts w:ascii="Cascadia Mono" w:hAnsi="Cascadia Mono" w:cs="Cascadia Mono"/>
+          <w:color w:val="000000"/>
+          <w:sz w:val="19"/>
+          <w:szCs w:val="19"/>
+          <w:lang w:val="en-US" w:eastAsia="fr-CH"/>
+        </w:rPr>
+        <w:t xml:space="preserve"> </w:t>
+      </w:r>
+      <w:proofErr w:type="spellStart"/>
+      <w:r>
+        <w:rPr>
+          <w:rFonts w:ascii="Cascadia Mono" w:hAnsi="Cascadia Mono" w:cs="Cascadia Mono"/>
+          <w:color w:val="000000"/>
+          <w:sz w:val="19"/>
+          <w:szCs w:val="19"/>
+          <w:lang w:val="en-US" w:eastAsia="fr-CH"/>
+        </w:rPr>
+        <w:t>addTask</w:t>
+      </w:r>
+      <w:proofErr w:type="spellEnd"/>
+      <w:r>
+        <w:rPr>
+          <w:rFonts w:ascii="Cascadia Mono" w:hAnsi="Cascadia Mono" w:cs="Cascadia Mono"/>
+          <w:color w:val="000000"/>
+          <w:sz w:val="19"/>
+          <w:szCs w:val="19"/>
+          <w:lang w:val="en-US" w:eastAsia="fr-CH"/>
+        </w:rPr>
+        <w:t xml:space="preserve"> = </w:t>
+      </w:r>
+      <w:r>
+        <w:rPr>
+          <w:rFonts w:ascii="Cascadia Mono" w:hAnsi="Cascadia Mono" w:cs="Cascadia Mono"/>
+          <w:color w:val="0000FF"/>
+          <w:sz w:val="19"/>
+          <w:szCs w:val="19"/>
+          <w:lang w:val="en-US" w:eastAsia="fr-CH"/>
+        </w:rPr>
+        <w:t>new</w:t>
+      </w:r>
+      <w:r>
+        <w:rPr>
+          <w:rFonts w:ascii="Cascadia Mono" w:hAnsi="Cascadia Mono" w:cs="Cascadia Mono"/>
+          <w:color w:val="000000"/>
+          <w:sz w:val="19"/>
+          <w:szCs w:val="19"/>
+          <w:lang w:val="en-US" w:eastAsia="fr-CH"/>
+        </w:rPr>
+        <w:t xml:space="preserve"> </w:t>
+      </w:r>
+      <w:proofErr w:type="spellStart"/>
+      <w:r>
+        <w:rPr>
+          <w:rFonts w:ascii="Cascadia Mono" w:hAnsi="Cascadia Mono" w:cs="Cascadia Mono"/>
+          <w:color w:val="000000"/>
+          <w:sz w:val="19"/>
+          <w:szCs w:val="19"/>
+          <w:lang w:val="en-US" w:eastAsia="fr-CH"/>
+        </w:rPr>
+        <w:t>AddTaskPage</w:t>
+      </w:r>
+      <w:proofErr w:type="spellEnd"/>
+      <w:r>
+        <w:rPr>
+          <w:rFonts w:ascii="Cascadia Mono" w:hAnsi="Cascadia Mono" w:cs="Cascadia Mono"/>
+          <w:color w:val="000000"/>
+          <w:sz w:val="19"/>
+          <w:szCs w:val="19"/>
+          <w:lang w:val="en-US" w:eastAsia="fr-CH"/>
+        </w:rPr>
+        <w:t>();</w:t>
+      </w:r>
+    </w:p>
+    <w:p>
+      <w:pPr>
+        <w:autoSpaceDE w:val="0"/>
+        <w:autoSpaceDN w:val="0"/>
+        <w:adjustRightInd w:val="0"/>
+        <w:ind w:left="708"/>
+        <w:rPr>
+          <w:rFonts w:ascii="Cascadia Mono" w:hAnsi="Cascadia Mono" w:cs="Cascadia Mono"/>
+          <w:color w:val="000000"/>
+          <w:sz w:val="19"/>
+          <w:szCs w:val="19"/>
+          <w:lang w:val="en-US" w:eastAsia="fr-CH"/>
+        </w:rPr>
+      </w:pPr>
+      <w:proofErr w:type="spellStart"/>
+      <w:r>
+        <w:rPr>
+          <w:rFonts w:ascii="Cascadia Mono" w:hAnsi="Cascadia Mono" w:cs="Cascadia Mono"/>
+          <w:color w:val="000000"/>
+          <w:sz w:val="19"/>
+          <w:szCs w:val="19"/>
+          <w:lang w:val="en-US" w:eastAsia="fr-CH"/>
+        </w:rPr>
+        <w:t>TasksDonePage</w:t>
+      </w:r>
+      <w:proofErr w:type="spellEnd"/>
+      <w:r>
+        <w:rPr>
+          <w:rFonts w:ascii="Cascadia Mono" w:hAnsi="Cascadia Mono" w:cs="Cascadia Mono"/>
+          <w:color w:val="000000"/>
+          <w:sz w:val="19"/>
+          <w:szCs w:val="19"/>
+          <w:lang w:val="en-US" w:eastAsia="fr-CH"/>
+        </w:rPr>
+        <w:t xml:space="preserve"> </w:t>
+      </w:r>
+      <w:proofErr w:type="spellStart"/>
+      <w:r>
+        <w:rPr>
+          <w:rFonts w:ascii="Cascadia Mono" w:hAnsi="Cascadia Mono" w:cs="Cascadia Mono"/>
+          <w:color w:val="000000"/>
+          <w:sz w:val="19"/>
+          <w:szCs w:val="19"/>
+          <w:lang w:val="en-US" w:eastAsia="fr-CH"/>
+        </w:rPr>
+        <w:t>tasksDone</w:t>
+      </w:r>
+      <w:proofErr w:type="spellEnd"/>
+      <w:r>
+        <w:rPr>
+          <w:rFonts w:ascii="Cascadia Mono" w:hAnsi="Cascadia Mono" w:cs="Cascadia Mono"/>
+          <w:color w:val="000000"/>
+          <w:sz w:val="19"/>
+          <w:szCs w:val="19"/>
+          <w:lang w:val="en-US" w:eastAsia="fr-CH"/>
+        </w:rPr>
+        <w:t xml:space="preserve"> = </w:t>
+      </w:r>
+      <w:r>
+        <w:rPr>
+          <w:rFonts w:ascii="Cascadia Mono" w:hAnsi="Cascadia Mono" w:cs="Cascadia Mono"/>
+          <w:color w:val="0000FF"/>
+          <w:sz w:val="19"/>
+          <w:szCs w:val="19"/>
+          <w:lang w:val="en-US" w:eastAsia="fr-CH"/>
+        </w:rPr>
+        <w:t>new</w:t>
+      </w:r>
+      <w:r>
+        <w:rPr>
+          <w:rFonts w:ascii="Cascadia Mono" w:hAnsi="Cascadia Mono" w:cs="Cascadia Mono"/>
+          <w:color w:val="000000"/>
+          <w:sz w:val="19"/>
+          <w:szCs w:val="19"/>
+          <w:lang w:val="en-US" w:eastAsia="fr-CH"/>
+        </w:rPr>
+        <w:t xml:space="preserve"> </w:t>
+      </w:r>
+      <w:proofErr w:type="spellStart"/>
+      <w:r>
+        <w:rPr>
+          <w:rFonts w:ascii="Cascadia Mono" w:hAnsi="Cascadia Mono" w:cs="Cascadia Mono"/>
+          <w:color w:val="000000"/>
+          <w:sz w:val="19"/>
+          <w:szCs w:val="19"/>
+          <w:lang w:val="en-US" w:eastAsia="fr-CH"/>
+        </w:rPr>
+        <w:t>TasksDonePage</w:t>
+      </w:r>
+      <w:proofErr w:type="spellEnd"/>
+      <w:r>
+        <w:rPr>
+          <w:rFonts w:ascii="Cascadia Mono" w:hAnsi="Cascadia Mono" w:cs="Cascadia Mono"/>
+          <w:color w:val="000000"/>
+          <w:sz w:val="19"/>
+          <w:szCs w:val="19"/>
+          <w:lang w:val="en-US" w:eastAsia="fr-CH"/>
+        </w:rPr>
+        <w:t>();</w:t>
+      </w:r>
+    </w:p>
+    <w:p>
+      <w:pPr>
+        <w:ind w:left="720"/>
+        <w:rPr>
+          <w:rFonts w:ascii="Cascadia Mono" w:hAnsi="Cascadia Mono" w:cs="Cascadia Mono"/>
+          <w:color w:val="000000"/>
+          <w:sz w:val="19"/>
+          <w:szCs w:val="19"/>
+          <w:lang w:val="en-US" w:eastAsia="fr-CH"/>
+        </w:rPr>
+      </w:pPr>
+      <w:proofErr w:type="spellStart"/>
+      <w:r>
+        <w:rPr>
+          <w:rFonts w:ascii="Cascadia Mono" w:hAnsi="Cascadia Mono" w:cs="Cascadia Mono"/>
+          <w:color w:val="000000"/>
+          <w:sz w:val="19"/>
+          <w:szCs w:val="19"/>
+          <w:lang w:val="en-US" w:eastAsia="fr-CH"/>
+        </w:rPr>
+        <w:t>Application.Run</w:t>
+      </w:r>
+      <w:proofErr w:type="spellEnd"/>
+      <w:r>
+        <w:rPr>
+          <w:rFonts w:ascii="Cascadia Mono" w:hAnsi="Cascadia Mono" w:cs="Cascadia Mono"/>
+          <w:color w:val="000000"/>
+          <w:sz w:val="19"/>
+          <w:szCs w:val="19"/>
+          <w:lang w:val="en-US" w:eastAsia="fr-CH"/>
+        </w:rPr>
+        <w:t>(</w:t>
+      </w:r>
+      <w:r>
+        <w:rPr>
+          <w:rFonts w:ascii="Cascadia Mono" w:hAnsi="Cascadia Mono" w:cs="Cascadia Mono"/>
+          <w:color w:val="0000FF"/>
+          <w:sz w:val="19"/>
+          <w:szCs w:val="19"/>
+          <w:lang w:val="en-US" w:eastAsia="fr-CH"/>
+        </w:rPr>
+        <w:t>new</w:t>
+      </w:r>
+      <w:r>
+        <w:rPr>
+          <w:rFonts w:ascii="Cascadia Mono" w:hAnsi="Cascadia Mono" w:cs="Cascadia Mono"/>
+          <w:color w:val="000000"/>
+          <w:sz w:val="19"/>
+          <w:szCs w:val="19"/>
+          <w:lang w:val="en-US" w:eastAsia="fr-CH"/>
+        </w:rPr>
+        <w:t xml:space="preserve"> </w:t>
+      </w:r>
+      <w:proofErr w:type="spellStart"/>
+      <w:r>
+        <w:rPr>
+          <w:rFonts w:ascii="Cascadia Mono" w:hAnsi="Cascadia Mono" w:cs="Cascadia Mono"/>
+          <w:color w:val="000000"/>
+          <w:sz w:val="19"/>
+          <w:szCs w:val="19"/>
+          <w:lang w:val="en-US" w:eastAsia="fr-CH"/>
         </w:rPr>
         <w:t>HomePage</w:t>
       </w:r>
@@ -8732,9 +8504,9 @@
           <w:color w:val="000000"/>
           <w:sz w:val="19"/>
           <w:szCs w:val="19"/>
-          <w:lang w:val="fr-CH" w:eastAsia="fr-CH"/>
-        </w:rPr>
-        <w:t xml:space="preserve"> sans paramètre instancié dans la page « </w:t>
+          <w:lang w:val="en-US" w:eastAsia="fr-CH"/>
+        </w:rPr>
+        <w:t>(</w:t>
       </w:r>
       <w:proofErr w:type="spellStart"/>
       <w:r>
@@ -8743,9 +8515,9 @@
           <w:color w:val="000000"/>
           <w:sz w:val="19"/>
           <w:szCs w:val="19"/>
-          <w:lang w:val="fr-CH" w:eastAsia="fr-CH"/>
-        </w:rPr>
-        <w:t>Program.cs</w:t>
+          <w:lang w:val="en-US" w:eastAsia="fr-CH"/>
+        </w:rPr>
+        <w:t>userCreation</w:t>
       </w:r>
       <w:proofErr w:type="spellEnd"/>
       <w:r>
@@ -8754,10 +8526,98 @@
           <w:color w:val="000000"/>
           <w:sz w:val="19"/>
           <w:szCs w:val="19"/>
-          <w:lang w:val="fr-CH" w:eastAsia="fr-CH"/>
-        </w:rPr>
-        <w:t> » qui était reconnu par le Controller.</w:t>
-      </w:r>
+          <w:lang w:val="en-US" w:eastAsia="fr-CH"/>
+        </w:rPr>
+        <w:t xml:space="preserve">, </w:t>
+      </w:r>
+      <w:proofErr w:type="spellStart"/>
+      <w:r>
+        <w:rPr>
+          <w:rFonts w:ascii="Cascadia Mono" w:hAnsi="Cascadia Mono" w:cs="Cascadia Mono"/>
+          <w:color w:val="000000"/>
+          <w:sz w:val="19"/>
+          <w:szCs w:val="19"/>
+          <w:lang w:val="en-US" w:eastAsia="fr-CH"/>
+        </w:rPr>
+        <w:t>tasksTodo</w:t>
+      </w:r>
+      <w:proofErr w:type="spellEnd"/>
+      <w:r>
+        <w:rPr>
+          <w:rFonts w:ascii="Cascadia Mono" w:hAnsi="Cascadia Mono" w:cs="Cascadia Mono"/>
+          <w:color w:val="000000"/>
+          <w:sz w:val="19"/>
+          <w:szCs w:val="19"/>
+          <w:lang w:val="en-US" w:eastAsia="fr-CH"/>
+        </w:rPr>
+        <w:t xml:space="preserve">, </w:t>
+      </w:r>
+      <w:proofErr w:type="spellStart"/>
+      <w:r>
+        <w:rPr>
+          <w:rFonts w:ascii="Cascadia Mono" w:hAnsi="Cascadia Mono" w:cs="Cascadia Mono"/>
+          <w:color w:val="000000"/>
+          <w:sz w:val="19"/>
+          <w:szCs w:val="19"/>
+          <w:lang w:val="en-US" w:eastAsia="fr-CH"/>
+        </w:rPr>
+        <w:t>addTask</w:t>
+      </w:r>
+      <w:proofErr w:type="spellEnd"/>
+      <w:r>
+        <w:rPr>
+          <w:rFonts w:ascii="Cascadia Mono" w:hAnsi="Cascadia Mono" w:cs="Cascadia Mono"/>
+          <w:color w:val="000000"/>
+          <w:sz w:val="19"/>
+          <w:szCs w:val="19"/>
+          <w:lang w:val="en-US" w:eastAsia="fr-CH"/>
+        </w:rPr>
+        <w:t xml:space="preserve">, </w:t>
+      </w:r>
+      <w:proofErr w:type="spellStart"/>
+      <w:r>
+        <w:rPr>
+          <w:rFonts w:ascii="Cascadia Mono" w:hAnsi="Cascadia Mono" w:cs="Cascadia Mono"/>
+          <w:color w:val="000000"/>
+          <w:sz w:val="19"/>
+          <w:szCs w:val="19"/>
+          <w:lang w:val="en-US" w:eastAsia="fr-CH"/>
+        </w:rPr>
+        <w:t>tasksDone</w:t>
+      </w:r>
+      <w:proofErr w:type="spellEnd"/>
+      <w:r>
+        <w:rPr>
+          <w:rFonts w:ascii="Cascadia Mono" w:hAnsi="Cascadia Mono" w:cs="Cascadia Mono"/>
+          <w:color w:val="000000"/>
+          <w:sz w:val="19"/>
+          <w:szCs w:val="19"/>
+          <w:lang w:val="en-US" w:eastAsia="fr-CH"/>
+        </w:rPr>
+        <w:t>));</w:t>
+      </w:r>
+    </w:p>
+    <w:p>
+      <w:pPr>
+        <w:rPr>
+          <w:rFonts w:ascii="Cascadia Mono" w:hAnsi="Cascadia Mono" w:cs="Cascadia Mono"/>
+          <w:color w:val="000000"/>
+          <w:sz w:val="19"/>
+          <w:szCs w:val="19"/>
+          <w:lang w:val="en-US" w:eastAsia="fr-CH"/>
+        </w:rPr>
+      </w:pPr>
+    </w:p>
+    <w:p>
+      <w:pPr>
+        <w:rPr>
+          <w:rFonts w:ascii="Cascadia Mono" w:hAnsi="Cascadia Mono" w:cs="Cascadia Mono"/>
+          <w:color w:val="000000"/>
+          <w:sz w:val="19"/>
+          <w:szCs w:val="19"/>
+          <w:lang w:val="en-US" w:eastAsia="fr-CH"/>
+        </w:rPr>
+      </w:pPr>
     </w:p>
     <w:p>
       <w:pPr>
@@ -8771,149 +8631,18 @@
           <w:color w:val="000000"/>
           <w:sz w:val="19"/>
           <w:szCs w:val="19"/>
-          <w:lang w:val="fr-CH" w:eastAsia="fr-CH"/>
-        </w:rPr>
-      </w:pPr>
-      <w:r>
-        <w:rPr>
-          <w:rFonts w:ascii="Cascadia Mono" w:hAnsi="Cascadia Mono" w:cs="Cascadia Mono"/>
-          <w:color w:val="0000FF"/>
-          <w:sz w:val="19"/>
-          <w:szCs w:val="19"/>
-          <w:lang w:val="fr-CH" w:eastAsia="fr-CH"/>
-        </w:rPr>
-        <w:t>if</w:t>
-      </w:r>
-      <w:r>
-        <w:rPr>
-          <w:rFonts w:ascii="Cascadia Mono" w:hAnsi="Cascadia Mono" w:cs="Cascadia Mono"/>
-          <w:color w:val="000000"/>
-          <w:sz w:val="19"/>
-          <w:szCs w:val="19"/>
-          <w:lang w:val="fr-CH" w:eastAsia="fr-CH"/>
-        </w:rPr>
-        <w:t xml:space="preserve"> (!</w:t>
-      </w:r>
-      <w:proofErr w:type="spellStart"/>
-      <w:r>
-        <w:rPr>
-          <w:rFonts w:ascii="Cascadia Mono" w:hAnsi="Cascadia Mono" w:cs="Cascadia Mono"/>
-          <w:color w:val="000000"/>
-          <w:sz w:val="19"/>
-          <w:szCs w:val="19"/>
-          <w:lang w:val="fr-CH" w:eastAsia="fr-CH"/>
-        </w:rPr>
-        <w:t>IsConnect</w:t>
-      </w:r>
-      <w:proofErr w:type="spellEnd"/>
-      <w:r>
-        <w:rPr>
-          <w:rFonts w:ascii="Cascadia Mono" w:hAnsi="Cascadia Mono" w:cs="Cascadia Mono"/>
-          <w:color w:val="000000"/>
-          <w:sz w:val="19"/>
-          <w:szCs w:val="19"/>
-          <w:lang w:val="fr-CH" w:eastAsia="fr-CH"/>
-        </w:rPr>
-        <w:t xml:space="preserve">()) </w:t>
-      </w:r>
-      <w:r>
-        <w:rPr>
-          <w:rFonts w:ascii="Cascadia Mono" w:hAnsi="Cascadia Mono" w:cs="Cascadia Mono"/>
-          <w:color w:val="0000FF"/>
-          <w:sz w:val="19"/>
-          <w:szCs w:val="19"/>
-          <w:lang w:val="fr-CH" w:eastAsia="fr-CH"/>
-        </w:rPr>
-        <w:t>return</w:t>
-      </w:r>
-      <w:r>
-        <w:rPr>
-          <w:rFonts w:ascii="Cascadia Mono" w:hAnsi="Cascadia Mono" w:cs="Cascadia Mono"/>
-          <w:color w:val="000000"/>
-          <w:sz w:val="19"/>
-          <w:szCs w:val="19"/>
-          <w:lang w:val="fr-CH" w:eastAsia="fr-CH"/>
-        </w:rPr>
-        <w:t xml:space="preserve"> </w:t>
-      </w:r>
-      <w:r>
-        <w:rPr>
-          <w:rFonts w:ascii="Cascadia Mono" w:hAnsi="Cascadia Mono" w:cs="Cascadia Mono"/>
-          <w:color w:val="0000FF"/>
-          <w:sz w:val="19"/>
-          <w:szCs w:val="19"/>
-          <w:lang w:val="fr-CH" w:eastAsia="fr-CH"/>
-        </w:rPr>
-        <w:t>false</w:t>
-      </w:r>
-      <w:r>
-        <w:rPr>
-          <w:rFonts w:ascii="Cascadia Mono" w:hAnsi="Cascadia Mono" w:cs="Cascadia Mono"/>
-          <w:color w:val="000000"/>
-          <w:sz w:val="19"/>
-          <w:szCs w:val="19"/>
-          <w:lang w:val="fr-CH" w:eastAsia="fr-CH"/>
-        </w:rPr>
-        <w:t>;</w:t>
-      </w:r>
-    </w:p>
-    <w:p>
-      <w:pPr>
-        <w:pStyle w:val="Paragraphedeliste"/>
-        <w:rPr>
-          <w:rFonts w:ascii="Cascadia Mono" w:hAnsi="Cascadia Mono" w:cs="Cascadia Mono"/>
-          <w:color w:val="000000"/>
-          <w:sz w:val="19"/>
-          <w:szCs w:val="19"/>
-          <w:lang w:val="fr-CH" w:eastAsia="fr-CH"/>
-        </w:rPr>
-      </w:pPr>
-      <w:r>
-        <w:rPr>
-          <w:rFonts w:ascii="Cascadia Mono" w:hAnsi="Cascadia Mono" w:cs="Cascadia Mono"/>
-          <w:color w:val="000000" w:themeColor="text1"/>
-          <w:sz w:val="19"/>
-          <w:szCs w:val="19"/>
-          <w:lang w:val="fr-CH" w:eastAsia="fr-CH"/>
-        </w:rPr>
-        <w:t xml:space="preserve">Mauvaise utilisation de </w:t>
-      </w:r>
-      <w:proofErr w:type="spellStart"/>
-      <w:r>
-        <w:rPr>
-          <w:rFonts w:ascii="Cascadia Mono" w:hAnsi="Cascadia Mono" w:cs="Cascadia Mono"/>
-          <w:color w:val="000000" w:themeColor="text1"/>
-          <w:sz w:val="19"/>
-          <w:szCs w:val="19"/>
-          <w:lang w:val="fr-CH" w:eastAsia="fr-CH"/>
-        </w:rPr>
-        <w:t>string.Format</w:t>
-      </w:r>
-      <w:proofErr w:type="spellEnd"/>
-      <w:r>
-        <w:rPr>
-          <w:rFonts w:ascii="Cascadia Mono" w:hAnsi="Cascadia Mono" w:cs="Cascadia Mono"/>
-          <w:color w:val="000000" w:themeColor="text1"/>
-          <w:sz w:val="19"/>
-          <w:szCs w:val="19"/>
-          <w:lang w:val="fr-CH" w:eastAsia="fr-CH"/>
-        </w:rPr>
-        <w:t xml:space="preserve"> : </w:t>
-      </w:r>
-      <w:r>
-        <w:rPr>
-          <w:rFonts w:ascii="Cascadia Mono" w:hAnsi="Cascadia Mono" w:cs="Cascadia Mono"/>
+          <w:lang w:val="en-US" w:eastAsia="fr-CH"/>
+        </w:rPr>
+      </w:pPr>
+      <w:r>
+        <w:rPr>
           <w:noProof/>
-          <w:color w:val="0000FF"/>
-          <w:sz w:val="19"/>
-          <w:szCs w:val="19"/>
-          <w:lang w:val="fr-CH" w:eastAsia="fr-CH"/>
         </w:rPr>
         <w:drawing>
-          <wp:inline distT="0" distB="0" distL="0" distR="0" wp14:anchorId="59C97D14" wp14:editId="41F5B1AB">
-            <wp:extent cx="5759450" cy="654685"/>
-            <wp:effectExtent l="0" t="0" r="0" b="0"/>
-            <wp:docPr id="27" name="Image 27"/>
+          <wp:inline distT="0" distB="0" distL="0" distR="0" wp14:anchorId="5663E598" wp14:editId="516BEAEF">
+            <wp:extent cx="5743575" cy="2133600"/>
+            <wp:effectExtent l="0" t="0" r="9525" b="0"/>
+            <wp:docPr id="8" name="Image 8"/>
             <wp:cNvGraphicFramePr>
               <a:graphicFrameLocks xmlns:a="http://schemas.openxmlformats.org/drawingml/2006/main" noChangeAspect="1"/>
             </wp:cNvGraphicFramePr>
@@ -8933,7 +8662,7 @@
                   <pic:spPr>
                     <a:xfrm>
                       <a:off x="0" y="0"/>
-                      <a:ext cx="5759450" cy="654685"/>
+                      <a:ext cx="5743575" cy="2133600"/>
                     </a:xfrm>
                     <a:prstGeom prst="rect">
                       <a:avLst/>
@@ -8945,30 +8674,46 @@
           </wp:inline>
         </w:drawing>
       </w:r>
-      <w:r>
-        <w:rPr>
-          <w:rFonts w:ascii="Cascadia Mono" w:hAnsi="Cascadia Mono" w:cs="Cascadia Mono"/>
-          <w:color w:val="000000"/>
-          <w:sz w:val="19"/>
-          <w:szCs w:val="19"/>
-          <w:lang w:val="fr-CH" w:eastAsia="fr-CH"/>
-        </w:rPr>
-        <w:t xml:space="preserve">Pour : </w:t>
-      </w:r>
-      <w:r>
-        <w:rPr>
-          <w:rFonts w:ascii="Cascadia Mono" w:hAnsi="Cascadia Mono" w:cs="Cascadia Mono"/>
+    </w:p>
+    <w:p>
+      <w:pPr>
+        <w:pStyle w:val="Paragraphedeliste"/>
+        <w:rPr>
+          <w:rFonts w:ascii="Cascadia Mono" w:hAnsi="Cascadia Mono" w:cs="Cascadia Mono"/>
+          <w:color w:val="000000"/>
+          <w:sz w:val="19"/>
+          <w:szCs w:val="19"/>
+          <w:lang w:val="en-US" w:eastAsia="fr-CH"/>
+        </w:rPr>
+      </w:pPr>
+    </w:p>
+    <w:p>
+      <w:pPr>
+        <w:pStyle w:val="Paragraphedeliste"/>
+        <w:numPr>
+          <w:ilvl w:val="0"/>
+          <w:numId w:val="16"/>
+        </w:numPr>
+        <w:rPr>
+          <w:rStyle w:val="Lienhypertexte"/>
+          <w:rFonts w:ascii="Cascadia Mono" w:hAnsi="Cascadia Mono" w:cs="Cascadia Mono"/>
+          <w:color w:val="000000"/>
+          <w:sz w:val="19"/>
+          <w:szCs w:val="19"/>
+          <w:u w:val="none"/>
+          <w:lang w:val="fr-CH" w:eastAsia="fr-CH"/>
+        </w:rPr>
+      </w:pPr>
+      <w:r>
+        <w:rPr>
           <w:noProof/>
-          <w:color w:val="000000"/>
-          <w:sz w:val="19"/>
-          <w:szCs w:val="19"/>
-          <w:lang w:val="fr-CH" w:eastAsia="fr-CH"/>
-        </w:rPr>
+        </w:rPr>
+        <w:lastRenderedPageBreak/>
         <w:drawing>
-          <wp:inline distT="0" distB="0" distL="0" distR="0" wp14:anchorId="773B261C" wp14:editId="0C490BFC">
-            <wp:extent cx="5759450" cy="690245"/>
+          <wp:inline distT="0" distB="0" distL="0" distR="0" wp14:anchorId="4B8B51FA" wp14:editId="4FD2C9B3">
+            <wp:extent cx="5759450" cy="2386965"/>
             <wp:effectExtent l="0" t="0" r="0" b="0"/>
-            <wp:docPr id="28" name="Image 28"/>
+            <wp:docPr id="5" name="Image 5"/>
             <wp:cNvGraphicFramePr>
               <a:graphicFrameLocks xmlns:a="http://schemas.openxmlformats.org/drawingml/2006/main" noChangeAspect="1"/>
             </wp:cNvGraphicFramePr>
@@ -8988,7 +8733,7 @@
                   <pic:spPr>
                     <a:xfrm>
                       <a:off x="0" y="0"/>
-                      <a:ext cx="5759450" cy="690245"/>
+                      <a:ext cx="5759450" cy="2386965"/>
                     </a:xfrm>
                     <a:prstGeom prst="rect">
                       <a:avLst/>
@@ -9000,116 +8745,65 @@
           </wp:inline>
         </w:drawing>
       </w:r>
-    </w:p>
-    <w:p>
-      <w:pPr>
-        <w:pStyle w:val="Paragraphedeliste"/>
-        <w:rPr>
-          <w:rFonts w:ascii="Cascadia Mono" w:hAnsi="Cascadia Mono" w:cs="Cascadia Mono"/>
-          <w:color w:val="000000"/>
-          <w:sz w:val="19"/>
-          <w:szCs w:val="19"/>
-          <w:lang w:val="fr-CH" w:eastAsia="fr-CH"/>
-        </w:rPr>
-      </w:pPr>
-      <w:r>
-        <w:rPr>
-          <w:rFonts w:ascii="Cascadia Mono" w:hAnsi="Cascadia Mono" w:cs="Cascadia Mono"/>
-          <w:color w:val="000000"/>
-          <w:sz w:val="19"/>
-          <w:szCs w:val="19"/>
-          <w:lang w:val="fr-CH" w:eastAsia="fr-CH"/>
-        </w:rPr>
-        <w:t>Séparation du nom du serveur du numéro de port</w:t>
-      </w:r>
-    </w:p>
-    <w:p>
-      <w:pPr>
-        <w:pStyle w:val="Paragraphedeliste"/>
-        <w:rPr>
-          <w:rFonts w:ascii="Cascadia Mono" w:hAnsi="Cascadia Mono" w:cs="Cascadia Mono"/>
-          <w:color w:val="000000"/>
-          <w:sz w:val="19"/>
-          <w:szCs w:val="19"/>
-          <w:lang w:val="fr-CH" w:eastAsia="fr-CH"/>
-        </w:rPr>
-      </w:pPr>
-      <w:r>
-        <w:rPr>
+      <w:r>
+        <w:rPr>
+          <w:rFonts w:ascii="Cascadia Mono" w:hAnsi="Cascadia Mono" w:cs="Cascadia Mono"/>
+          <w:color w:val="000000"/>
+          <w:sz w:val="19"/>
+          <w:szCs w:val="19"/>
+          <w:lang w:val="fr-CH" w:eastAsia="fr-CH"/>
+        </w:rPr>
+        <w:t xml:space="preserve"> Arrêt des tâches, éteindre et re-allumer la machine. Source :</w:t>
+      </w:r>
+      <w:r>
+        <w:t xml:space="preserve"> </w:t>
+      </w:r>
+      <w:hyperlink r:id="rId42" w:history="1">
+        <w:r>
+          <w:rPr>
+            <w:rStyle w:val="Lienhypertexte"/>
+          </w:rPr>
+          <w:t>La compilation de Visual Studio échoue: impossible de copier le fichier exe d'</w:t>
+        </w:r>
+        <w:proofErr w:type="spellStart"/>
+        <w:r>
+          <w:rPr>
+            <w:rStyle w:val="Lienhypertexte"/>
+          </w:rPr>
+          <w:t>objdebug</w:t>
+        </w:r>
+        <w:proofErr w:type="spellEnd"/>
+        <w:r>
+          <w:rPr>
+            <w:rStyle w:val="Lienhypertexte"/>
+          </w:rPr>
+          <w:t xml:space="preserve"> vers </w:t>
+        </w:r>
+        <w:proofErr w:type="spellStart"/>
+        <w:r>
+          <w:rPr>
+            <w:rStyle w:val="Lienhypertexte"/>
+          </w:rPr>
+          <w:t>bindebug</w:t>
+        </w:r>
+        <w:proofErr w:type="spellEnd"/>
+      </w:hyperlink>
+      <w:r>
+        <w:rPr>
+          <w:rStyle w:val="Lienhypertexte"/>
+        </w:rPr>
+        <w:t xml:space="preserve"> </w:t>
+      </w:r>
+      <w:r>
+        <w:rPr>
+          <w:rStyle w:val="Lienhypertexte"/>
           <w:noProof/>
         </w:rPr>
         <w:drawing>
-          <wp:inline distT="0" distB="0" distL="0" distR="0" wp14:anchorId="74967828" wp14:editId="24B3FE6F">
-            <wp:extent cx="5759450" cy="732155"/>
-            <wp:effectExtent l="0" t="0" r="0" b="0"/>
-            <wp:docPr id="21" name="Image 21"/>
-            <wp:cNvGraphicFramePr>
-              <a:graphicFrameLocks xmlns:a="http://schemas.openxmlformats.org/drawingml/2006/main" noChangeAspect="1"/>
-            </wp:cNvGraphicFramePr>
-            <a:graphic xmlns:a="http://schemas.openxmlformats.org/drawingml/2006/main">
-              <a:graphicData uri="http://schemas.openxmlformats.org/drawingml/2006/picture">
-                <pic:pic xmlns:pic="http://schemas.openxmlformats.org/drawingml/2006/picture">
-                  <pic:nvPicPr>
-                    <pic:cNvPr id="1" name=""/>
-                    <pic:cNvPicPr/>
-                  </pic:nvPicPr>
-                  <pic:blipFill>
-                    <a:blip r:embed="rId42"/>
-                    <a:stretch>
-                      <a:fillRect/>
-                    </a:stretch>
-                  </pic:blipFill>
-                  <pic:spPr>
-                    <a:xfrm>
-                      <a:off x="0" y="0"/>
-                      <a:ext cx="5759450" cy="732155"/>
-                    </a:xfrm>
-                    <a:prstGeom prst="rect">
-                      <a:avLst/>
-                    </a:prstGeom>
-                  </pic:spPr>
-                </pic:pic>
-              </a:graphicData>
-            </a:graphic>
-          </wp:inline>
-        </w:drawing>
-      </w:r>
-    </w:p>
-    <w:p>
-      <w:pPr>
-        <w:pStyle w:val="Paragraphedeliste"/>
-        <w:numPr>
-          <w:ilvl w:val="0"/>
-          <w:numId w:val="16"/>
-        </w:numPr>
-        <w:rPr>
-          <w:rFonts w:ascii="Cascadia Mono" w:hAnsi="Cascadia Mono" w:cs="Cascadia Mono"/>
-          <w:color w:val="000000"/>
-          <w:sz w:val="19"/>
-          <w:szCs w:val="19"/>
-          <w:lang w:val="fr-CH" w:eastAsia="fr-CH"/>
-        </w:rPr>
-      </w:pPr>
-      <w:r>
-        <w:rPr>
-          <w:rFonts w:ascii="Cascadia Mono" w:hAnsi="Cascadia Mono" w:cs="Cascadia Mono"/>
-          <w:color w:val="000000"/>
-          <w:sz w:val="19"/>
-          <w:szCs w:val="19"/>
-          <w:lang w:val="fr-CH" w:eastAsia="fr-CH"/>
-        </w:rPr>
-        <w:lastRenderedPageBreak/>
-        <w:t xml:space="preserve">De </w:t>
-      </w:r>
-      <w:r>
-        <w:rPr>
-          <w:noProof/>
-        </w:rPr>
-        <w:drawing>
-          <wp:inline distT="0" distB="0" distL="0" distR="0" wp14:anchorId="279CD454" wp14:editId="468A6212">
-            <wp:extent cx="5019675" cy="1695450"/>
-            <wp:effectExtent l="0" t="0" r="9525" b="0"/>
-            <wp:docPr id="37" name="Image 37"/>
+          <wp:inline distT="0" distB="0" distL="0" distR="0" wp14:anchorId="62105C26" wp14:editId="28AC140B">
+            <wp:extent cx="3620005" cy="3667637"/>
+            <wp:effectExtent l="0" t="0" r="0" b="9525"/>
+            <wp:docPr id="9" name="Image 9"/>
             <wp:cNvGraphicFramePr>
               <a:graphicFrameLocks xmlns:a="http://schemas.openxmlformats.org/drawingml/2006/main" noChangeAspect="1"/>
             </wp:cNvGraphicFramePr>
@@ -9129,7 +8823,7 @@
                   <pic:spPr>
                     <a:xfrm>
                       <a:off x="0" y="0"/>
-                      <a:ext cx="5019675" cy="1695450"/>
+                      <a:ext cx="3620005" cy="3667637"/>
                     </a:xfrm>
                     <a:prstGeom prst="rect">
                       <a:avLst/>
@@ -9141,25 +8835,113 @@
           </wp:inline>
         </w:drawing>
       </w:r>
-      <w:r>
-        <w:rPr>
-          <w:rFonts w:ascii="Cascadia Mono" w:hAnsi="Cascadia Mono" w:cs="Cascadia Mono"/>
-          <w:color w:val="000000"/>
-          <w:sz w:val="19"/>
-          <w:szCs w:val="19"/>
-          <w:lang w:val="fr-CH" w:eastAsia="fr-CH"/>
-        </w:rPr>
-        <w:t xml:space="preserve"> à </w:t>
-      </w:r>
+    </w:p>
+    <w:p>
+      <w:pPr>
+        <w:pStyle w:val="Paragraphedeliste"/>
+        <w:numPr>
+          <w:ilvl w:val="0"/>
+          <w:numId w:val="16"/>
+        </w:numPr>
+        <w:rPr>
+          <w:rFonts w:ascii="Cascadia Mono" w:hAnsi="Cascadia Mono" w:cs="Cascadia Mono"/>
+          <w:color w:val="000000"/>
+          <w:sz w:val="19"/>
+          <w:szCs w:val="19"/>
+          <w:lang w:val="fr-CH" w:eastAsia="fr-CH"/>
+        </w:rPr>
+      </w:pPr>
       <w:r>
         <w:rPr>
           <w:noProof/>
         </w:rPr>
+        <w:t>Choix d’un synonyme :</w:t>
+      </w:r>
+      <w:r>
+        <w:rPr>
+          <w:rFonts w:ascii="Cascadia Mono" w:hAnsi="Cascadia Mono" w:cs="Cascadia Mono"/>
+          <w:color w:val="000000"/>
+          <w:sz w:val="19"/>
+          <w:szCs w:val="19"/>
+          <w:lang w:val="fr-CH" w:eastAsia="fr-CH"/>
+        </w:rPr>
+        <w:t xml:space="preserve"> « </w:t>
+      </w:r>
+      <w:proofErr w:type="spellStart"/>
+      <w:r>
+        <w:rPr>
+          <w:rFonts w:ascii="Cascadia Mono" w:hAnsi="Cascadia Mono" w:cs="Cascadia Mono"/>
+          <w:color w:val="000000"/>
+          <w:sz w:val="19"/>
+          <w:szCs w:val="19"/>
+          <w:lang w:val="fr-CH" w:eastAsia="fr-CH"/>
+        </w:rPr>
+        <w:t>erase</w:t>
+      </w:r>
+      <w:proofErr w:type="spellEnd"/>
+      <w:r>
+        <w:rPr>
+          <w:rFonts w:ascii="Cascadia Mono" w:hAnsi="Cascadia Mono" w:cs="Cascadia Mono"/>
+          <w:color w:val="000000"/>
+          <w:sz w:val="19"/>
+          <w:szCs w:val="19"/>
+          <w:lang w:val="fr-CH" w:eastAsia="fr-CH"/>
+        </w:rPr>
+        <w:t> ».</w:t>
+      </w:r>
+    </w:p>
+    <w:p>
+      <w:pPr>
+        <w:pStyle w:val="Paragraphedeliste"/>
+        <w:numPr>
+          <w:ilvl w:val="0"/>
+          <w:numId w:val="16"/>
+        </w:numPr>
+        <w:rPr>
+          <w:rFonts w:ascii="Cascadia Mono" w:hAnsi="Cascadia Mono" w:cs="Cascadia Mono"/>
+          <w:color w:val="000000"/>
+          <w:sz w:val="19"/>
+          <w:szCs w:val="19"/>
+          <w:lang w:val="fr-CH" w:eastAsia="fr-CH"/>
+        </w:rPr>
+      </w:pPr>
+      <w:r>
+        <w:rPr>
+          <w:noProof/>
+        </w:rPr>
+        <w:t>Utilisation de Docker.</w:t>
+      </w:r>
+    </w:p>
+    <w:p>
+      <w:pPr>
+        <w:pStyle w:val="Paragraphedeliste"/>
+        <w:numPr>
+          <w:ilvl w:val="0"/>
+          <w:numId w:val="16"/>
+        </w:numPr>
+        <w:rPr>
+          <w:rFonts w:ascii="Cascadia Mono" w:hAnsi="Cascadia Mono" w:cs="Cascadia Mono"/>
+          <w:color w:val="000000"/>
+          <w:sz w:val="19"/>
+          <w:szCs w:val="19"/>
+          <w:lang w:val="fr-CH" w:eastAsia="fr-CH"/>
+        </w:rPr>
+      </w:pPr>
+      <w:r>
+        <w:rPr>
+          <w:rFonts w:ascii="Cascadia Mono" w:hAnsi="Cascadia Mono" w:cs="Cascadia Mono"/>
+          <w:noProof/>
+          <w:color w:val="000000"/>
+          <w:sz w:val="19"/>
+          <w:szCs w:val="19"/>
+          <w:lang w:val="fr-CH" w:eastAsia="fr-CH"/>
+        </w:rPr>
+        <w:lastRenderedPageBreak/>
         <w:drawing>
-          <wp:inline distT="0" distB="0" distL="0" distR="0" wp14:anchorId="1F5ABC1A" wp14:editId="76EEF8D9">
-            <wp:extent cx="5257800" cy="2009775"/>
-            <wp:effectExtent l="0" t="0" r="0" b="9525"/>
-            <wp:docPr id="34" name="Image 34"/>
+          <wp:inline distT="0" distB="0" distL="0" distR="0" wp14:anchorId="70AE5B21" wp14:editId="6BEAFB6B">
+            <wp:extent cx="4801270" cy="4858428"/>
+            <wp:effectExtent l="0" t="0" r="0" b="0"/>
+            <wp:docPr id="24" name="Image 24"/>
             <wp:cNvGraphicFramePr>
               <a:graphicFrameLocks xmlns:a="http://schemas.openxmlformats.org/drawingml/2006/main" noChangeAspect="1"/>
             </wp:cNvGraphicFramePr>
@@ -9179,7 +8961,7 @@
                   <pic:spPr>
                     <a:xfrm>
                       <a:off x="0" y="0"/>
-                      <a:ext cx="5257800" cy="2009775"/>
+                      <a:ext cx="4801270" cy="4858428"/>
                     </a:xfrm>
                     <a:prstGeom prst="rect">
                       <a:avLst/>
@@ -9199,17 +8981,208 @@
           <w:szCs w:val="19"/>
           <w:lang w:val="fr-CH" w:eastAsia="fr-CH"/>
         </w:rPr>
-        <w:t xml:space="preserve"> : visuel </w:t>
-      </w:r>
-      <w:r>
-        <w:rPr>
+        <w:t xml:space="preserve"> Et suppression du constructeur </w:t>
+      </w:r>
+      <w:proofErr w:type="spellStart"/>
+      <w:r>
+        <w:rPr>
+          <w:rFonts w:ascii="Cascadia Mono" w:hAnsi="Cascadia Mono" w:cs="Cascadia Mono"/>
+          <w:color w:val="000000"/>
+          <w:sz w:val="19"/>
+          <w:szCs w:val="19"/>
+          <w:lang w:val="fr-CH" w:eastAsia="fr-CH"/>
+        </w:rPr>
+        <w:t>HomePage</w:t>
+      </w:r>
+      <w:proofErr w:type="spellEnd"/>
+      <w:r>
+        <w:rPr>
+          <w:rFonts w:ascii="Cascadia Mono" w:hAnsi="Cascadia Mono" w:cs="Cascadia Mono"/>
+          <w:color w:val="000000"/>
+          <w:sz w:val="19"/>
+          <w:szCs w:val="19"/>
+          <w:lang w:val="fr-CH" w:eastAsia="fr-CH"/>
+        </w:rPr>
+        <w:t xml:space="preserve"> sans paramètre instancié dans la page « </w:t>
+      </w:r>
+      <w:proofErr w:type="spellStart"/>
+      <w:r>
+        <w:rPr>
+          <w:rFonts w:ascii="Cascadia Mono" w:hAnsi="Cascadia Mono" w:cs="Cascadia Mono"/>
+          <w:color w:val="000000"/>
+          <w:sz w:val="19"/>
+          <w:szCs w:val="19"/>
+          <w:lang w:val="fr-CH" w:eastAsia="fr-CH"/>
+        </w:rPr>
+        <w:t>Program.cs</w:t>
+      </w:r>
+      <w:proofErr w:type="spellEnd"/>
+      <w:r>
+        <w:rPr>
+          <w:rFonts w:ascii="Cascadia Mono" w:hAnsi="Cascadia Mono" w:cs="Cascadia Mono"/>
+          <w:color w:val="000000"/>
+          <w:sz w:val="19"/>
+          <w:szCs w:val="19"/>
+          <w:lang w:val="fr-CH" w:eastAsia="fr-CH"/>
+        </w:rPr>
+        <w:t> » qui était reconnu par le Controller.</w:t>
+      </w:r>
+    </w:p>
+    <w:p>
+      <w:pPr>
+        <w:pStyle w:val="Paragraphedeliste"/>
+        <w:numPr>
+          <w:ilvl w:val="0"/>
+          <w:numId w:val="16"/>
+        </w:numPr>
+        <w:rPr>
+          <w:rFonts w:ascii="Cascadia Mono" w:hAnsi="Cascadia Mono" w:cs="Cascadia Mono"/>
+          <w:color w:val="000000"/>
+          <w:sz w:val="19"/>
+          <w:szCs w:val="19"/>
+          <w:lang w:val="fr-CH" w:eastAsia="fr-CH"/>
+        </w:rPr>
+      </w:pPr>
+      <w:r>
+        <w:rPr>
+          <w:rFonts w:ascii="Cascadia Mono" w:hAnsi="Cascadia Mono" w:cs="Cascadia Mono"/>
+          <w:color w:val="0000FF"/>
+          <w:sz w:val="19"/>
+          <w:szCs w:val="19"/>
+          <w:lang w:val="fr-CH" w:eastAsia="fr-CH"/>
+        </w:rPr>
+        <w:t>if</w:t>
+      </w:r>
+      <w:r>
+        <w:rPr>
+          <w:rFonts w:ascii="Cascadia Mono" w:hAnsi="Cascadia Mono" w:cs="Cascadia Mono"/>
+          <w:color w:val="000000"/>
+          <w:sz w:val="19"/>
+          <w:szCs w:val="19"/>
+          <w:lang w:val="fr-CH" w:eastAsia="fr-CH"/>
+        </w:rPr>
+        <w:t xml:space="preserve"> (!</w:t>
+      </w:r>
+      <w:proofErr w:type="spellStart"/>
+      <w:r>
+        <w:rPr>
+          <w:rFonts w:ascii="Cascadia Mono" w:hAnsi="Cascadia Mono" w:cs="Cascadia Mono"/>
+          <w:color w:val="000000"/>
+          <w:sz w:val="19"/>
+          <w:szCs w:val="19"/>
+          <w:lang w:val="fr-CH" w:eastAsia="fr-CH"/>
+        </w:rPr>
+        <w:t>IsConnect</w:t>
+      </w:r>
+      <w:proofErr w:type="spellEnd"/>
+      <w:r>
+        <w:rPr>
+          <w:rFonts w:ascii="Cascadia Mono" w:hAnsi="Cascadia Mono" w:cs="Cascadia Mono"/>
+          <w:color w:val="000000"/>
+          <w:sz w:val="19"/>
+          <w:szCs w:val="19"/>
+          <w:lang w:val="fr-CH" w:eastAsia="fr-CH"/>
+        </w:rPr>
+        <w:t xml:space="preserve">()) </w:t>
+      </w:r>
+      <w:r>
+        <w:rPr>
+          <w:rFonts w:ascii="Cascadia Mono" w:hAnsi="Cascadia Mono" w:cs="Cascadia Mono"/>
+          <w:color w:val="0000FF"/>
+          <w:sz w:val="19"/>
+          <w:szCs w:val="19"/>
+          <w:lang w:val="fr-CH" w:eastAsia="fr-CH"/>
+        </w:rPr>
+        <w:t>return</w:t>
+      </w:r>
+      <w:r>
+        <w:rPr>
+          <w:rFonts w:ascii="Cascadia Mono" w:hAnsi="Cascadia Mono" w:cs="Cascadia Mono"/>
+          <w:color w:val="000000"/>
+          <w:sz w:val="19"/>
+          <w:szCs w:val="19"/>
+          <w:lang w:val="fr-CH" w:eastAsia="fr-CH"/>
+        </w:rPr>
+        <w:t xml:space="preserve"> </w:t>
+      </w:r>
+      <w:r>
+        <w:rPr>
+          <w:rFonts w:ascii="Cascadia Mono" w:hAnsi="Cascadia Mono" w:cs="Cascadia Mono"/>
+          <w:color w:val="0000FF"/>
+          <w:sz w:val="19"/>
+          <w:szCs w:val="19"/>
+          <w:lang w:val="fr-CH" w:eastAsia="fr-CH"/>
+        </w:rPr>
+        <w:t>false</w:t>
+      </w:r>
+      <w:r>
+        <w:rPr>
+          <w:rFonts w:ascii="Cascadia Mono" w:hAnsi="Cascadia Mono" w:cs="Cascadia Mono"/>
+          <w:color w:val="000000"/>
+          <w:sz w:val="19"/>
+          <w:szCs w:val="19"/>
+          <w:lang w:val="fr-CH" w:eastAsia="fr-CH"/>
+        </w:rPr>
+        <w:t>;</w:t>
+      </w:r>
+    </w:p>
+    <w:p>
+      <w:pPr>
+        <w:pStyle w:val="Paragraphedeliste"/>
+        <w:rPr>
+          <w:rFonts w:ascii="Cascadia Mono" w:hAnsi="Cascadia Mono" w:cs="Cascadia Mono"/>
+          <w:color w:val="000000"/>
+          <w:sz w:val="19"/>
+          <w:szCs w:val="19"/>
+          <w:lang w:val="fr-CH" w:eastAsia="fr-CH"/>
+        </w:rPr>
+      </w:pPr>
+      <w:r>
+        <w:rPr>
+          <w:rFonts w:ascii="Cascadia Mono" w:hAnsi="Cascadia Mono" w:cs="Cascadia Mono"/>
+          <w:color w:val="000000" w:themeColor="text1"/>
+          <w:sz w:val="19"/>
+          <w:szCs w:val="19"/>
+          <w:lang w:val="fr-CH" w:eastAsia="fr-CH"/>
+        </w:rPr>
+        <w:t xml:space="preserve">Mauvaise utilisation de </w:t>
+      </w:r>
+      <w:proofErr w:type="spellStart"/>
+      <w:r>
+        <w:rPr>
+          <w:rFonts w:ascii="Cascadia Mono" w:hAnsi="Cascadia Mono" w:cs="Cascadia Mono"/>
+          <w:color w:val="000000" w:themeColor="text1"/>
+          <w:sz w:val="19"/>
+          <w:szCs w:val="19"/>
+          <w:lang w:val="fr-CH" w:eastAsia="fr-CH"/>
+        </w:rPr>
+        <w:t>string.Format</w:t>
+      </w:r>
+      <w:proofErr w:type="spellEnd"/>
+      <w:r>
+        <w:rPr>
+          <w:rFonts w:ascii="Cascadia Mono" w:hAnsi="Cascadia Mono" w:cs="Cascadia Mono"/>
+          <w:color w:val="000000" w:themeColor="text1"/>
+          <w:sz w:val="19"/>
+          <w:szCs w:val="19"/>
+          <w:lang w:val="fr-CH" w:eastAsia="fr-CH"/>
+        </w:rPr>
+        <w:t xml:space="preserve"> : </w:t>
+      </w:r>
+      <w:r>
+        <w:rPr>
+          <w:rFonts w:ascii="Cascadia Mono" w:hAnsi="Cascadia Mono" w:cs="Cascadia Mono"/>
           <w:noProof/>
+          <w:color w:val="0000FF"/>
+          <w:sz w:val="19"/>
+          <w:szCs w:val="19"/>
+          <w:lang w:val="fr-CH" w:eastAsia="fr-CH"/>
         </w:rPr>
         <w:drawing>
-          <wp:inline distT="0" distB="0" distL="0" distR="0" wp14:anchorId="0FDA4710" wp14:editId="5F25E74E">
-            <wp:extent cx="5759450" cy="1584960"/>
+          <wp:inline distT="0" distB="0" distL="0" distR="0" wp14:anchorId="59C97D14" wp14:editId="41F5B1AB">
+            <wp:extent cx="5759450" cy="654685"/>
             <wp:effectExtent l="0" t="0" r="0" b="0"/>
-            <wp:docPr id="36" name="Image 36"/>
+            <wp:docPr id="27" name="Image 27"/>
             <wp:cNvGraphicFramePr>
               <a:graphicFrameLocks xmlns:a="http://schemas.openxmlformats.org/drawingml/2006/main" noChangeAspect="1"/>
             </wp:cNvGraphicFramePr>
@@ -9229,7 +9202,7 @@
                   <pic:spPr>
                     <a:xfrm>
                       <a:off x="0" y="0"/>
-                      <a:ext cx="5759450" cy="1584960"/>
+                      <a:ext cx="5759450" cy="654685"/>
                     </a:xfrm>
                     <a:prstGeom prst="rect">
                       <a:avLst/>
@@ -9241,55 +9214,30 @@
           </wp:inline>
         </w:drawing>
       </w:r>
-    </w:p>
-    <w:p>
-      <w:pPr>
-        <w:pStyle w:val="Paragraphedeliste"/>
-        <w:rPr>
-          <w:rFonts w:ascii="Cascadia Mono" w:hAnsi="Cascadia Mono" w:cs="Cascadia Mono"/>
-          <w:color w:val="000000"/>
-          <w:sz w:val="19"/>
-          <w:szCs w:val="19"/>
-          <w:lang w:val="fr-CH" w:eastAsia="fr-CH"/>
-        </w:rPr>
-      </w:pPr>
-    </w:p>
-    <w:p>
-      <w:pPr>
-        <w:pStyle w:val="Paragraphedeliste"/>
-        <w:rPr>
-          <w:rFonts w:ascii="Cascadia Mono" w:hAnsi="Cascadia Mono" w:cs="Cascadia Mono"/>
-          <w:color w:val="000000"/>
-          <w:sz w:val="19"/>
-          <w:szCs w:val="19"/>
-          <w:lang w:val="fr-CH" w:eastAsia="fr-CH"/>
-        </w:rPr>
-      </w:pPr>
-    </w:p>
-    <w:p>
-      <w:pPr>
-        <w:pStyle w:val="Paragraphedeliste"/>
-        <w:numPr>
-          <w:ilvl w:val="0"/>
-          <w:numId w:val="16"/>
-        </w:numPr>
-        <w:rPr>
-          <w:rFonts w:ascii="Cascadia Mono" w:hAnsi="Cascadia Mono" w:cs="Cascadia Mono"/>
-          <w:color w:val="000000"/>
-          <w:sz w:val="19"/>
-          <w:szCs w:val="19"/>
-          <w:lang w:val="fr-CH" w:eastAsia="fr-CH"/>
-        </w:rPr>
-      </w:pPr>
-      <w:r>
-        <w:rPr>
+      <w:r>
+        <w:rPr>
+          <w:rFonts w:ascii="Cascadia Mono" w:hAnsi="Cascadia Mono" w:cs="Cascadia Mono"/>
+          <w:color w:val="000000"/>
+          <w:sz w:val="19"/>
+          <w:szCs w:val="19"/>
+          <w:lang w:val="fr-CH" w:eastAsia="fr-CH"/>
+        </w:rPr>
+        <w:t xml:space="preserve">Pour : </w:t>
+      </w:r>
+      <w:r>
+        <w:rPr>
+          <w:rFonts w:ascii="Cascadia Mono" w:hAnsi="Cascadia Mono" w:cs="Cascadia Mono"/>
           <w:noProof/>
+          <w:color w:val="000000"/>
+          <w:sz w:val="19"/>
+          <w:szCs w:val="19"/>
+          <w:lang w:val="fr-CH" w:eastAsia="fr-CH"/>
         </w:rPr>
         <w:drawing>
-          <wp:inline distT="0" distB="0" distL="0" distR="0" wp14:anchorId="3D1D105A" wp14:editId="1F0911DB">
-            <wp:extent cx="2657475" cy="161925"/>
-            <wp:effectExtent l="0" t="0" r="9525" b="9525"/>
-            <wp:docPr id="39" name="Image 39"/>
+          <wp:inline distT="0" distB="0" distL="0" distR="0" wp14:anchorId="773B261C" wp14:editId="0C490BFC">
+            <wp:extent cx="5759450" cy="690245"/>
+            <wp:effectExtent l="0" t="0" r="0" b="0"/>
+            <wp:docPr id="28" name="Image 28"/>
             <wp:cNvGraphicFramePr>
               <a:graphicFrameLocks xmlns:a="http://schemas.openxmlformats.org/drawingml/2006/main" noChangeAspect="1"/>
             </wp:cNvGraphicFramePr>
@@ -9309,7 +9257,7 @@
                   <pic:spPr>
                     <a:xfrm>
                       <a:off x="0" y="0"/>
-                      <a:ext cx="2657475" cy="161925"/>
+                      <a:ext cx="5759450" cy="690245"/>
                     </a:xfrm>
                     <a:prstGeom prst="rect">
                       <a:avLst/>
@@ -9325,187 +9273,45 @@
     <w:p>
       <w:pPr>
         <w:pStyle w:val="Paragraphedeliste"/>
-        <w:numPr>
-          <w:ilvl w:val="0"/>
-          <w:numId w:val="16"/>
-        </w:numPr>
-        <w:rPr>
-          <w:rFonts w:ascii="Cascadia Mono" w:hAnsi="Cascadia Mono" w:cs="Cascadia Mono"/>
-          <w:color w:val="000000"/>
-          <w:sz w:val="19"/>
-          <w:szCs w:val="19"/>
-          <w:lang w:val="fr-CH" w:eastAsia="fr-CH"/>
-        </w:rPr>
-      </w:pPr>
-      <w:r>
-        <w:rPr>
-          <w:rFonts w:ascii="Cascadia Mono" w:hAnsi="Cascadia Mono" w:cs="Cascadia Mono"/>
-          <w:color w:val="000000"/>
-          <w:sz w:val="19"/>
-          <w:szCs w:val="19"/>
-          <w:lang w:val="fr-CH" w:eastAsia="fr-CH"/>
-        </w:rPr>
-        <w:t>Nettoyer la solution avant de la regénérer.</w:t>
+        <w:rPr>
+          <w:rFonts w:ascii="Cascadia Mono" w:hAnsi="Cascadia Mono" w:cs="Cascadia Mono"/>
+          <w:color w:val="000000"/>
+          <w:sz w:val="19"/>
+          <w:szCs w:val="19"/>
+          <w:lang w:val="fr-CH" w:eastAsia="fr-CH"/>
+        </w:rPr>
+      </w:pPr>
+      <w:r>
+        <w:rPr>
+          <w:rFonts w:ascii="Cascadia Mono" w:hAnsi="Cascadia Mono" w:cs="Cascadia Mono"/>
+          <w:color w:val="000000"/>
+          <w:sz w:val="19"/>
+          <w:szCs w:val="19"/>
+          <w:lang w:val="fr-CH" w:eastAsia="fr-CH"/>
+        </w:rPr>
+        <w:t>Séparation du nom du serveur du numéro de port</w:t>
       </w:r>
     </w:p>
     <w:p>
       <w:pPr>
         <w:pStyle w:val="Paragraphedeliste"/>
-        <w:numPr>
-          <w:ilvl w:val="0"/>
-          <w:numId w:val="16"/>
-        </w:numPr>
-        <w:rPr>
-          <w:rFonts w:ascii="Cascadia Mono" w:hAnsi="Cascadia Mono" w:cs="Cascadia Mono"/>
-          <w:color w:val="000000"/>
-          <w:sz w:val="19"/>
-          <w:szCs w:val="19"/>
-          <w:lang w:val="fr-CH" w:eastAsia="fr-CH"/>
-        </w:rPr>
-      </w:pPr>
-    </w:p>
-    <w:p>
-      <w:pPr>
-        <w:rPr>
-          <w:rFonts w:ascii="Cascadia Mono" w:hAnsi="Cascadia Mono" w:cs="Cascadia Mono"/>
-          <w:color w:val="000000"/>
-          <w:sz w:val="19"/>
-          <w:szCs w:val="19"/>
-          <w:lang w:val="fr-CH" w:eastAsia="fr-CH"/>
-        </w:rPr>
-      </w:pPr>
-    </w:p>
-    <w:p>
-      <w:pPr>
-        <w:rPr>
-          <w:rFonts w:ascii="Cascadia Mono" w:hAnsi="Cascadia Mono" w:cs="Cascadia Mono"/>
-          <w:color w:val="000000"/>
-          <w:sz w:val="19"/>
-          <w:szCs w:val="19"/>
-          <w:lang w:val="fr-CH" w:eastAsia="fr-CH"/>
-        </w:rPr>
-      </w:pPr>
-    </w:p>
-    <w:p>
-      <w:pPr>
-        <w:rPr>
-          <w:rFonts w:ascii="Cascadia Mono" w:hAnsi="Cascadia Mono" w:cs="Cascadia Mono"/>
-          <w:color w:val="000000"/>
-          <w:sz w:val="19"/>
-          <w:szCs w:val="19"/>
-          <w:lang w:val="fr-CH" w:eastAsia="fr-CH"/>
-        </w:rPr>
-      </w:pPr>
-      <w:proofErr w:type="spellStart"/>
-      <w:r>
-        <w:rPr>
-          <w:rFonts w:ascii="Cascadia Mono" w:hAnsi="Cascadia Mono" w:cs="Cascadia Mono"/>
-          <w:color w:val="000000"/>
-          <w:sz w:val="19"/>
-          <w:szCs w:val="19"/>
-          <w:lang w:val="fr-CH" w:eastAsia="fr-CH"/>
-        </w:rPr>
-        <w:t>ChatGPT</w:t>
-      </w:r>
-      <w:proofErr w:type="spellEnd"/>
-      <w:r>
-        <w:rPr>
-          <w:rFonts w:ascii="Cascadia Mono" w:hAnsi="Cascadia Mono" w:cs="Cascadia Mono"/>
-          <w:color w:val="000000"/>
-          <w:sz w:val="19"/>
-          <w:szCs w:val="19"/>
-          <w:lang w:val="fr-CH" w:eastAsia="fr-CH"/>
-        </w:rPr>
-        <w:t xml:space="preserve"> PROMPT :</w:t>
-      </w:r>
-    </w:p>
-    <w:p>
-      <w:pPr>
-        <w:rPr>
-          <w:rFonts w:ascii="Cascadia Mono" w:hAnsi="Cascadia Mono" w:cs="Cascadia Mono"/>
-          <w:color w:val="000000"/>
-          <w:sz w:val="19"/>
-          <w:szCs w:val="19"/>
-          <w:lang w:val="fr-CH" w:eastAsia="fr-CH"/>
-        </w:rPr>
-      </w:pPr>
-      <w:r>
-        <w:rPr>
-          <w:rFonts w:ascii="Cascadia Mono" w:hAnsi="Cascadia Mono" w:cs="Cascadia Mono"/>
-          <w:color w:val="000000"/>
-          <w:sz w:val="19"/>
-          <w:szCs w:val="19"/>
-          <w:lang w:val="fr-CH" w:eastAsia="fr-CH"/>
-        </w:rPr>
-        <w:t>24.03.25</w:t>
-      </w:r>
-    </w:p>
-    <w:p>
-      <w:pPr>
-        <w:rPr>
-          <w:rFonts w:ascii="Cascadia Mono" w:hAnsi="Cascadia Mono" w:cs="Cascadia Mono"/>
-          <w:color w:val="000000"/>
-          <w:sz w:val="19"/>
-          <w:szCs w:val="19"/>
-          <w:lang w:val="fr-CH" w:eastAsia="fr-CH"/>
-        </w:rPr>
-      </w:pPr>
-      <w:r>
-        <w:rPr>
-          <w:rFonts w:ascii="Cascadia Mono" w:hAnsi="Cascadia Mono" w:cs="Cascadia Mono"/>
-          <w:color w:val="000000"/>
-          <w:sz w:val="19"/>
-          <w:szCs w:val="19"/>
-          <w:lang w:val="fr-CH" w:eastAsia="fr-CH"/>
-        </w:rPr>
-        <w:t xml:space="preserve">Pour l’erreur </w:t>
-      </w:r>
-      <w:r>
-        <w:rPr>
-          <w:rFonts w:ascii="Cascadia Mono" w:hAnsi="Cascadia Mono" w:cs="Cascadia Mono"/>
-          <w:color w:val="000000"/>
-          <w:sz w:val="19"/>
-          <w:szCs w:val="19"/>
-          <w:lang w:val="fr-CH" w:eastAsia="fr-CH"/>
-        </w:rPr>
-        <w:t>7</w:t>
-      </w:r>
-      <w:r>
-        <w:rPr>
-          <w:rFonts w:ascii="Cascadia Mono" w:hAnsi="Cascadia Mono" w:cs="Cascadia Mono"/>
-          <w:color w:val="000000"/>
-          <w:sz w:val="19"/>
-          <w:szCs w:val="19"/>
-          <w:lang w:val="fr-CH" w:eastAsia="fr-CH"/>
-        </w:rPr>
-        <w:t xml:space="preserve"> –</w:t>
-      </w:r>
-    </w:p>
-    <w:p>
-      <w:pPr>
-        <w:rPr>
-          <w:rFonts w:ascii="Cascadia Mono" w:hAnsi="Cascadia Mono" w:cs="Cascadia Mono"/>
-          <w:color w:val="000000"/>
-          <w:sz w:val="19"/>
-          <w:szCs w:val="19"/>
-          <w:lang w:val="fr-CH" w:eastAsia="fr-CH"/>
-        </w:rPr>
-      </w:pPr>
-      <w:r>
-        <w:rPr>
-          <w:rFonts w:ascii="Cascadia Mono" w:hAnsi="Cascadia Mono" w:cs="Cascadia Mono"/>
+        <w:rPr>
+          <w:rFonts w:ascii="Cascadia Mono" w:hAnsi="Cascadia Mono" w:cs="Cascadia Mono"/>
+          <w:color w:val="000000"/>
+          <w:sz w:val="19"/>
+          <w:szCs w:val="19"/>
+          <w:lang w:val="fr-CH" w:eastAsia="fr-CH"/>
+        </w:rPr>
+      </w:pPr>
+      <w:r>
+        <w:rPr>
           <w:noProof/>
-          <w:color w:val="000000"/>
-          <w:sz w:val="19"/>
-          <w:szCs w:val="19"/>
-          <w:lang w:val="fr-CH" w:eastAsia="fr-CH"/>
-        </w:rPr>
-        <w:lastRenderedPageBreak/>
+        </w:rPr>
         <w:drawing>
-          <wp:inline distT="0" distB="0" distL="0" distR="0" wp14:anchorId="384020E5" wp14:editId="3F44BA0E">
-            <wp:extent cx="5759450" cy="4854575"/>
-            <wp:effectExtent l="0" t="0" r="0" b="3175"/>
-            <wp:docPr id="29" name="Image 29"/>
+          <wp:inline distT="0" distB="0" distL="0" distR="0" wp14:anchorId="74967828" wp14:editId="24B3FE6F">
+            <wp:extent cx="5759450" cy="732155"/>
+            <wp:effectExtent l="0" t="0" r="0" b="0"/>
+            <wp:docPr id="21" name="Image 21"/>
             <wp:cNvGraphicFramePr>
               <a:graphicFrameLocks xmlns:a="http://schemas.openxmlformats.org/drawingml/2006/main" noChangeAspect="1"/>
             </wp:cNvGraphicFramePr>
@@ -9525,7 +9331,7 @@
                   <pic:spPr>
                     <a:xfrm>
                       <a:off x="0" y="0"/>
-                      <a:ext cx="5759450" cy="4854575"/>
+                      <a:ext cx="5759450" cy="732155"/>
                     </a:xfrm>
                     <a:prstGeom prst="rect">
                       <a:avLst/>
@@ -9540,49 +9346,39 @@
     </w:p>
     <w:p>
       <w:pPr>
-        <w:rPr>
-          <w:rFonts w:ascii="Cascadia Mono" w:hAnsi="Cascadia Mono" w:cs="Cascadia Mono"/>
-          <w:color w:val="000000"/>
-          <w:sz w:val="19"/>
-          <w:szCs w:val="19"/>
-          <w:lang w:val="fr-CH" w:eastAsia="fr-CH"/>
-        </w:rPr>
-      </w:pPr>
-      <w:r>
-        <w:rPr>
-          <w:rFonts w:ascii="Cascadia Mono" w:hAnsi="Cascadia Mono" w:cs="Cascadia Mono"/>
-          <w:color w:val="000000"/>
-          <w:sz w:val="19"/>
-          <w:szCs w:val="19"/>
-          <w:lang w:val="fr-CH" w:eastAsia="fr-CH"/>
-        </w:rPr>
-        <w:t>25.03.25</w:t>
-      </w:r>
-    </w:p>
-    <w:p>
-      <w:pPr>
-        <w:rPr>
-          <w:rFonts w:ascii="Cascadia Mono" w:hAnsi="Cascadia Mono" w:cs="Cascadia Mono"/>
-          <w:color w:val="000000"/>
-          <w:sz w:val="19"/>
-          <w:szCs w:val="19"/>
-          <w:lang w:val="fr-CH" w:eastAsia="fr-CH"/>
-        </w:rPr>
-      </w:pPr>
-      <w:r>
-        <w:rPr>
-          <w:rFonts w:ascii="Cascadia Mono" w:hAnsi="Cascadia Mono" w:cs="Cascadia Mono"/>
+        <w:pStyle w:val="Paragraphedeliste"/>
+        <w:numPr>
+          <w:ilvl w:val="0"/>
+          <w:numId w:val="16"/>
+        </w:numPr>
+        <w:rPr>
+          <w:rFonts w:ascii="Cascadia Mono" w:hAnsi="Cascadia Mono" w:cs="Cascadia Mono"/>
+          <w:color w:val="000000"/>
+          <w:sz w:val="19"/>
+          <w:szCs w:val="19"/>
+          <w:lang w:val="fr-CH" w:eastAsia="fr-CH"/>
+        </w:rPr>
+      </w:pPr>
+      <w:r>
+        <w:rPr>
+          <w:rFonts w:ascii="Cascadia Mono" w:hAnsi="Cascadia Mono" w:cs="Cascadia Mono"/>
+          <w:color w:val="000000"/>
+          <w:sz w:val="19"/>
+          <w:szCs w:val="19"/>
+          <w:lang w:val="fr-CH" w:eastAsia="fr-CH"/>
+        </w:rPr>
+        <w:lastRenderedPageBreak/>
+        <w:t xml:space="preserve">De </w:t>
+      </w:r>
+      <w:r>
+        <w:rPr>
           <w:noProof/>
-          <w:color w:val="000000"/>
-          <w:sz w:val="19"/>
-          <w:szCs w:val="19"/>
-          <w:lang w:val="fr-CH" w:eastAsia="fr-CH"/>
         </w:rPr>
         <w:drawing>
-          <wp:inline distT="0" distB="0" distL="0" distR="0" wp14:anchorId="4C79AD8A" wp14:editId="6499E133">
-            <wp:extent cx="5759450" cy="2882900"/>
-            <wp:effectExtent l="0" t="0" r="0" b="0"/>
-            <wp:docPr id="30" name="Image 30"/>
+          <wp:inline distT="0" distB="0" distL="0" distR="0" wp14:anchorId="279CD454" wp14:editId="468A6212">
+            <wp:extent cx="5019675" cy="1695450"/>
+            <wp:effectExtent l="0" t="0" r="9525" b="0"/>
+            <wp:docPr id="37" name="Image 37"/>
             <wp:cNvGraphicFramePr>
               <a:graphicFrameLocks xmlns:a="http://schemas.openxmlformats.org/drawingml/2006/main" noChangeAspect="1"/>
             </wp:cNvGraphicFramePr>
@@ -9602,7 +9398,7 @@
                   <pic:spPr>
                     <a:xfrm>
                       <a:off x="0" y="0"/>
-                      <a:ext cx="5759450" cy="2882900"/>
+                      <a:ext cx="5019675" cy="1695450"/>
                     </a:xfrm>
                     <a:prstGeom prst="rect">
                       <a:avLst/>
@@ -9614,64 +9410,25 @@
           </wp:inline>
         </w:drawing>
       </w:r>
-    </w:p>
-    <w:p>
-      <w:pPr>
-        <w:rPr>
-          <w:rFonts w:ascii="Cascadia Mono" w:hAnsi="Cascadia Mono" w:cs="Cascadia Mono"/>
-          <w:color w:val="000000"/>
-          <w:sz w:val="19"/>
-          <w:szCs w:val="19"/>
-          <w:lang w:val="fr-CH" w:eastAsia="fr-CH"/>
-        </w:rPr>
-      </w:pPr>
-    </w:p>
-    <w:p>
-      <w:pPr>
-        <w:rPr>
-          <w:rFonts w:ascii="Cascadia Mono" w:hAnsi="Cascadia Mono" w:cs="Cascadia Mono"/>
-          <w:color w:val="000000"/>
-          <w:sz w:val="19"/>
-          <w:szCs w:val="19"/>
-          <w:lang w:val="fr-CH" w:eastAsia="fr-CH"/>
-        </w:rPr>
-      </w:pPr>
-      <w:r>
-        <w:rPr>
-          <w:rFonts w:ascii="Cascadia Mono" w:hAnsi="Cascadia Mono" w:cs="Cascadia Mono"/>
-          <w:color w:val="000000"/>
-          <w:sz w:val="19"/>
-          <w:szCs w:val="19"/>
-          <w:lang w:val="fr-CH" w:eastAsia="fr-CH"/>
-        </w:rPr>
-        <w:t>…</w:t>
-      </w:r>
-    </w:p>
-    <w:p>
-      <w:pPr>
-        <w:rPr>
-          <w:rFonts w:ascii="Cascadia Mono" w:hAnsi="Cascadia Mono" w:cs="Cascadia Mono"/>
-          <w:color w:val="000000"/>
-          <w:sz w:val="19"/>
-          <w:szCs w:val="19"/>
-          <w:lang w:val="fr-CH" w:eastAsia="fr-CH"/>
-        </w:rPr>
-      </w:pPr>
-      <w:r>
-        <w:rPr>
-          <w:rFonts w:ascii="Cascadia Mono" w:hAnsi="Cascadia Mono" w:cs="Cascadia Mono"/>
+      <w:r>
+        <w:rPr>
+          <w:rFonts w:ascii="Cascadia Mono" w:hAnsi="Cascadia Mono" w:cs="Cascadia Mono"/>
+          <w:color w:val="000000"/>
+          <w:sz w:val="19"/>
+          <w:szCs w:val="19"/>
+          <w:lang w:val="fr-CH" w:eastAsia="fr-CH"/>
+        </w:rPr>
+        <w:t xml:space="preserve"> à </w:t>
+      </w:r>
+      <w:r>
+        <w:rPr>
           <w:noProof/>
-          <w:color w:val="000000"/>
-          <w:sz w:val="19"/>
-          <w:szCs w:val="19"/>
-          <w:lang w:val="fr-CH" w:eastAsia="fr-CH"/>
-        </w:rPr>
-        <w:lastRenderedPageBreak/>
+        </w:rPr>
         <w:drawing>
-          <wp:inline distT="0" distB="0" distL="0" distR="0" wp14:anchorId="2C99433F" wp14:editId="5DCB3289">
-            <wp:extent cx="5759450" cy="2905125"/>
+          <wp:inline distT="0" distB="0" distL="0" distR="0" wp14:anchorId="1F5ABC1A" wp14:editId="76EEF8D9">
+            <wp:extent cx="5257800" cy="2009775"/>
             <wp:effectExtent l="0" t="0" r="0" b="9525"/>
-            <wp:docPr id="31" name="Image 31"/>
+            <wp:docPr id="34" name="Image 34"/>
             <wp:cNvGraphicFramePr>
               <a:graphicFrameLocks xmlns:a="http://schemas.openxmlformats.org/drawingml/2006/main" noChangeAspect="1"/>
             </wp:cNvGraphicFramePr>
@@ -9691,7 +9448,7 @@
                   <pic:spPr>
                     <a:xfrm>
                       <a:off x="0" y="0"/>
-                      <a:ext cx="5759450" cy="2905125"/>
+                      <a:ext cx="5257800" cy="2009775"/>
                     </a:xfrm>
                     <a:prstGeom prst="rect">
                       <a:avLst/>
@@ -9703,42 +9460,25 @@
           </wp:inline>
         </w:drawing>
       </w:r>
-    </w:p>
-    <w:p>
-      <w:pPr>
-        <w:rPr>
-          <w:rFonts w:ascii="Cascadia Mono" w:hAnsi="Cascadia Mono" w:cs="Cascadia Mono"/>
-          <w:color w:val="000000"/>
-          <w:sz w:val="19"/>
-          <w:szCs w:val="19"/>
-          <w:lang w:val="fr-CH" w:eastAsia="fr-CH"/>
-        </w:rPr>
-      </w:pPr>
-    </w:p>
-    <w:p>
-      <w:pPr>
-        <w:rPr>
-          <w:rFonts w:ascii="Cascadia Mono" w:hAnsi="Cascadia Mono" w:cs="Cascadia Mono"/>
-          <w:color w:val="000000"/>
-          <w:sz w:val="19"/>
-          <w:szCs w:val="19"/>
-          <w:lang w:val="fr-CH" w:eastAsia="fr-CH"/>
-        </w:rPr>
-      </w:pPr>
-      <w:r>
-        <w:rPr>
-          <w:rFonts w:ascii="Cascadia Mono" w:hAnsi="Cascadia Mono" w:cs="Cascadia Mono"/>
+      <w:r>
+        <w:rPr>
+          <w:rFonts w:ascii="Cascadia Mono" w:hAnsi="Cascadia Mono" w:cs="Cascadia Mono"/>
+          <w:color w:val="000000"/>
+          <w:sz w:val="19"/>
+          <w:szCs w:val="19"/>
+          <w:lang w:val="fr-CH" w:eastAsia="fr-CH"/>
+        </w:rPr>
+        <w:t xml:space="preserve"> : visuel </w:t>
+      </w:r>
+      <w:r>
+        <w:rPr>
           <w:noProof/>
-          <w:color w:val="000000"/>
-          <w:sz w:val="19"/>
-          <w:szCs w:val="19"/>
-          <w:lang w:val="fr-CH" w:eastAsia="fr-CH"/>
         </w:rPr>
         <w:drawing>
-          <wp:inline distT="0" distB="0" distL="0" distR="0" wp14:anchorId="1584616B" wp14:editId="17163842">
-            <wp:extent cx="5759450" cy="2643505"/>
-            <wp:effectExtent l="0" t="0" r="0" b="4445"/>
-            <wp:docPr id="32" name="Image 32"/>
+          <wp:inline distT="0" distB="0" distL="0" distR="0" wp14:anchorId="0FDA4710" wp14:editId="5F25E74E">
+            <wp:extent cx="5759450" cy="1584960"/>
+            <wp:effectExtent l="0" t="0" r="0" b="0"/>
+            <wp:docPr id="36" name="Image 36"/>
             <wp:cNvGraphicFramePr>
               <a:graphicFrameLocks xmlns:a="http://schemas.openxmlformats.org/drawingml/2006/main" noChangeAspect="1"/>
             </wp:cNvGraphicFramePr>
@@ -9758,7 +9498,7 @@
                   <pic:spPr>
                     <a:xfrm>
                       <a:off x="0" y="0"/>
-                      <a:ext cx="5759450" cy="2643505"/>
+                      <a:ext cx="5759450" cy="1584960"/>
                     </a:xfrm>
                     <a:prstGeom prst="rect">
                       <a:avLst/>
@@ -9773,29 +9513,53 @@
     </w:p>
     <w:p>
       <w:pPr>
-        <w:rPr>
-          <w:rFonts w:ascii="Cascadia Mono" w:hAnsi="Cascadia Mono" w:cs="Cascadia Mono"/>
-          <w:color w:val="000000"/>
-          <w:sz w:val="19"/>
-          <w:szCs w:val="19"/>
-          <w:lang w:val="fr-CH" w:eastAsia="fr-CH"/>
-        </w:rPr>
-      </w:pPr>
-      <w:r>
-        <w:rPr>
-          <w:rFonts w:ascii="Cascadia Mono" w:hAnsi="Cascadia Mono" w:cs="Cascadia Mono"/>
+        <w:pStyle w:val="Paragraphedeliste"/>
+        <w:rPr>
+          <w:rFonts w:ascii="Cascadia Mono" w:hAnsi="Cascadia Mono" w:cs="Cascadia Mono"/>
+          <w:color w:val="000000"/>
+          <w:sz w:val="19"/>
+          <w:szCs w:val="19"/>
+          <w:lang w:val="fr-CH" w:eastAsia="fr-CH"/>
+        </w:rPr>
+      </w:pPr>
+    </w:p>
+    <w:p>
+      <w:pPr>
+        <w:pStyle w:val="Paragraphedeliste"/>
+        <w:rPr>
+          <w:rFonts w:ascii="Cascadia Mono" w:hAnsi="Cascadia Mono" w:cs="Cascadia Mono"/>
+          <w:color w:val="000000"/>
+          <w:sz w:val="19"/>
+          <w:szCs w:val="19"/>
+          <w:lang w:val="fr-CH" w:eastAsia="fr-CH"/>
+        </w:rPr>
+      </w:pPr>
+    </w:p>
+    <w:p>
+      <w:pPr>
+        <w:pStyle w:val="Paragraphedeliste"/>
+        <w:numPr>
+          <w:ilvl w:val="0"/>
+          <w:numId w:val="16"/>
+        </w:numPr>
+        <w:rPr>
+          <w:rFonts w:ascii="Cascadia Mono" w:hAnsi="Cascadia Mono" w:cs="Cascadia Mono"/>
+          <w:color w:val="000000"/>
+          <w:sz w:val="19"/>
+          <w:szCs w:val="19"/>
+          <w:lang w:val="fr-CH" w:eastAsia="fr-CH"/>
+        </w:rPr>
+      </w:pPr>
+      <w:r>
+        <w:rPr>
           <w:noProof/>
-          <w:color w:val="000000"/>
-          <w:sz w:val="19"/>
-          <w:szCs w:val="19"/>
-          <w:lang w:val="fr-CH" w:eastAsia="fr-CH"/>
         </w:rPr>
         <w:lastRenderedPageBreak/>
         <w:drawing>
-          <wp:inline distT="0" distB="0" distL="0" distR="0" wp14:anchorId="16CA1F62" wp14:editId="7846F59F">
-            <wp:extent cx="5759450" cy="3378835"/>
-            <wp:effectExtent l="0" t="0" r="0" b="0"/>
-            <wp:docPr id="33" name="Image 33"/>
+          <wp:inline distT="0" distB="0" distL="0" distR="0" wp14:anchorId="3D1D105A" wp14:editId="1F0911DB">
+            <wp:extent cx="2657475" cy="161925"/>
+            <wp:effectExtent l="0" t="0" r="9525" b="9525"/>
+            <wp:docPr id="39" name="Image 39"/>
             <wp:cNvGraphicFramePr>
               <a:graphicFrameLocks xmlns:a="http://schemas.openxmlformats.org/drawingml/2006/main" noChangeAspect="1"/>
             </wp:cNvGraphicFramePr>
@@ -9815,7 +9579,7 @@
                   <pic:spPr>
                     <a:xfrm>
                       <a:off x="0" y="0"/>
-                      <a:ext cx="5759450" cy="3378835"/>
+                      <a:ext cx="2657475" cy="161925"/>
                     </a:xfrm>
                     <a:prstGeom prst="rect">
                       <a:avLst/>
@@ -9827,79 +9591,25 @@
           </wp:inline>
         </w:drawing>
       </w:r>
-    </w:p>
-    <w:p>
-      <w:pPr>
-        <w:rPr>
-          <w:rFonts w:ascii="Cascadia Mono" w:hAnsi="Cascadia Mono" w:cs="Cascadia Mono"/>
-          <w:color w:val="000000"/>
-          <w:sz w:val="19"/>
-          <w:szCs w:val="19"/>
-          <w:lang w:val="fr-CH" w:eastAsia="fr-CH"/>
-        </w:rPr>
-      </w:pPr>
-    </w:p>
-    <w:p>
-      <w:pPr>
-        <w:rPr>
-          <w:rFonts w:ascii="Cascadia Mono" w:hAnsi="Cascadia Mono" w:cs="Cascadia Mono"/>
-          <w:color w:val="000000"/>
-          <w:sz w:val="19"/>
-          <w:szCs w:val="19"/>
-          <w:lang w:val="fr-CH" w:eastAsia="fr-CH"/>
-        </w:rPr>
-      </w:pPr>
-      <w:r>
-        <w:rPr>
-          <w:rFonts w:ascii="Cascadia Mono" w:hAnsi="Cascadia Mono" w:cs="Cascadia Mono"/>
-          <w:color w:val="000000"/>
-          <w:sz w:val="19"/>
-          <w:szCs w:val="19"/>
-          <w:lang w:val="fr-CH" w:eastAsia="fr-CH"/>
-        </w:rPr>
-        <w:t>26.03.25</w:t>
-      </w:r>
-    </w:p>
-    <w:p>
-      <w:pPr>
-        <w:rPr>
-          <w:rFonts w:ascii="Cascadia Mono" w:hAnsi="Cascadia Mono" w:cs="Cascadia Mono"/>
-          <w:color w:val="000000"/>
-          <w:sz w:val="19"/>
-          <w:szCs w:val="19"/>
-          <w:lang w:val="fr-CH" w:eastAsia="fr-CH"/>
-        </w:rPr>
-      </w:pPr>
-      <w:r>
-        <w:rPr>
-          <w:rFonts w:ascii="Cascadia Mono" w:hAnsi="Cascadia Mono" w:cs="Cascadia Mono"/>
-          <w:color w:val="000000"/>
-          <w:sz w:val="19"/>
-          <w:szCs w:val="19"/>
-          <w:lang w:val="fr-CH" w:eastAsia="fr-CH"/>
-        </w:rPr>
-        <w:t>J’ai lu la remarque et créé un nouveau label.</w:t>
-      </w:r>
-    </w:p>
-    <w:p>
-      <w:pPr>
-        <w:rPr>
-          <w:rFonts w:ascii="Cascadia Mono" w:hAnsi="Cascadia Mono" w:cs="Cascadia Mono"/>
-          <w:color w:val="000000"/>
-          <w:sz w:val="19"/>
-          <w:szCs w:val="19"/>
-          <w:lang w:val="fr-CH" w:eastAsia="fr-CH"/>
-        </w:rPr>
-      </w:pPr>
+      <w:r>
+        <w:rPr>
+          <w:rFonts w:ascii="Cascadia Mono" w:hAnsi="Cascadia Mono" w:cs="Cascadia Mono"/>
+          <w:color w:val="000000"/>
+          <w:sz w:val="19"/>
+          <w:szCs w:val="19"/>
+          <w:lang w:val="fr-CH" w:eastAsia="fr-CH"/>
+        </w:rPr>
+        <w:t xml:space="preserve">… </w:t>
+      </w:r>
       <w:r>
         <w:rPr>
           <w:noProof/>
         </w:rPr>
         <w:drawing>
-          <wp:inline distT="0" distB="0" distL="0" distR="0" wp14:anchorId="7A40E75B" wp14:editId="278A440B">
-            <wp:extent cx="5759450" cy="4309110"/>
+          <wp:inline distT="0" distB="0" distL="0" distR="0" wp14:anchorId="7B94B716" wp14:editId="2EED63B4">
+            <wp:extent cx="5759450" cy="2746375"/>
             <wp:effectExtent l="0" t="0" r="0" b="0"/>
-            <wp:docPr id="35" name="Image 35"/>
+            <wp:docPr id="46" name="Image 46"/>
             <wp:cNvGraphicFramePr>
               <a:graphicFrameLocks xmlns:a="http://schemas.openxmlformats.org/drawingml/2006/main" noChangeAspect="1"/>
             </wp:cNvGraphicFramePr>
@@ -9919,7 +9629,7 @@
                   <pic:spPr>
                     <a:xfrm>
                       <a:off x="0" y="0"/>
-                      <a:ext cx="5759450" cy="4309110"/>
+                      <a:ext cx="5759450" cy="2746375"/>
                     </a:xfrm>
                     <a:prstGeom prst="rect">
                       <a:avLst/>
@@ -9934,42 +9644,22 @@
     </w:p>
     <w:p>
       <w:pPr>
-        <w:rPr>
-          <w:rFonts w:ascii="Cascadia Mono" w:hAnsi="Cascadia Mono" w:cs="Cascadia Mono"/>
-          <w:color w:val="000000"/>
-          <w:sz w:val="19"/>
-          <w:szCs w:val="19"/>
-          <w:lang w:val="fr-CH" w:eastAsia="fr-CH"/>
-        </w:rPr>
-      </w:pPr>
-    </w:p>
-    <w:p>
-      <w:pPr>
-        <w:rPr>
-          <w:rFonts w:ascii="Cascadia Mono" w:hAnsi="Cascadia Mono" w:cs="Cascadia Mono"/>
-          <w:color w:val="000000"/>
-          <w:sz w:val="19"/>
-          <w:szCs w:val="19"/>
-          <w:lang w:val="fr-CH" w:eastAsia="fr-CH"/>
-        </w:rPr>
-      </w:pPr>
-      <w:r>
-        <w:rPr>
-          <w:rFonts w:ascii="Cascadia Mono" w:hAnsi="Cascadia Mono" w:cs="Cascadia Mono"/>
-          <w:color w:val="000000"/>
-          <w:sz w:val="19"/>
-          <w:szCs w:val="19"/>
-          <w:lang w:val="fr-CH" w:eastAsia="fr-CH"/>
-        </w:rPr>
-        <w:t>Tests :</w:t>
-      </w:r>
+        <w:pStyle w:val="Paragraphedeliste"/>
+        <w:rPr>
+          <w:rFonts w:ascii="Cascadia Mono" w:hAnsi="Cascadia Mono" w:cs="Cascadia Mono"/>
+          <w:color w:val="000000"/>
+          <w:sz w:val="19"/>
+          <w:szCs w:val="19"/>
+          <w:lang w:val="fr-CH" w:eastAsia="fr-CH"/>
+        </w:rPr>
+      </w:pPr>
     </w:p>
     <w:p>
       <w:pPr>
         <w:pStyle w:val="Paragraphedeliste"/>
         <w:numPr>
-          <w:ilvl w:val="1"/>
-          <w:numId w:val="10"/>
+          <w:ilvl w:val="0"/>
+          <w:numId w:val="16"/>
         </w:numPr>
         <w:rPr>
           <w:rFonts w:ascii="Cascadia Mono" w:hAnsi="Cascadia Mono" w:cs="Cascadia Mono"/>
@@ -9981,24 +9671,13 @@
       </w:pPr>
       <w:r>
         <w:rPr>
-          <w:rFonts w:ascii="Cascadia Mono" w:hAnsi="Cascadia Mono" w:cs="Cascadia Mono"/>
-          <w:color w:val="000000"/>
-          <w:sz w:val="19"/>
-          <w:szCs w:val="19"/>
-          <w:lang w:val="fr-CH" w:eastAsia="fr-CH"/>
-        </w:rPr>
-        <w:lastRenderedPageBreak/>
-        <w:t xml:space="preserve">Logo et nom de l’application partagé : </w:t>
-      </w:r>
-      <w:r>
-        <w:rPr>
           <w:noProof/>
         </w:rPr>
         <w:drawing>
-          <wp:inline distT="0" distB="0" distL="0" distR="0" wp14:anchorId="264EECD5" wp14:editId="506E6CD8">
-            <wp:extent cx="5759450" cy="3408045"/>
-            <wp:effectExtent l="0" t="0" r="0" b="1905"/>
-            <wp:docPr id="6" name="Image 6"/>
+          <wp:inline distT="0" distB="0" distL="0" distR="0" wp14:anchorId="5888D746" wp14:editId="5CB84701">
+            <wp:extent cx="5759450" cy="170815"/>
+            <wp:effectExtent l="0" t="0" r="0" b="635"/>
+            <wp:docPr id="45" name="Image 45"/>
             <wp:cNvGraphicFramePr>
               <a:graphicFrameLocks xmlns:a="http://schemas.openxmlformats.org/drawingml/2006/main" noChangeAspect="1"/>
             </wp:cNvGraphicFramePr>
@@ -10018,6 +9697,1260 @@
                   <pic:spPr>
                     <a:xfrm>
                       <a:off x="0" y="0"/>
+                      <a:ext cx="5759450" cy="170815"/>
+                    </a:xfrm>
+                    <a:prstGeom prst="rect">
+                      <a:avLst/>
+                    </a:prstGeom>
+                  </pic:spPr>
+                </pic:pic>
+              </a:graphicData>
+            </a:graphic>
+          </wp:inline>
+        </w:drawing>
+      </w:r>
+      <w:r>
+        <w:rPr>
+          <w:rFonts w:ascii="Cascadia Mono" w:hAnsi="Cascadia Mono" w:cs="Cascadia Mono"/>
+          <w:color w:val="000000"/>
+          <w:sz w:val="19"/>
+          <w:szCs w:val="19"/>
+          <w:lang w:val="fr-CH" w:eastAsia="fr-CH"/>
+        </w:rPr>
+        <w:t xml:space="preserve"> Mauvais index</w:t>
+      </w:r>
+      <w:r>
+        <w:rPr>
+          <w:rFonts w:ascii="Cascadia Mono" w:hAnsi="Cascadia Mono" w:cs="Cascadia Mono"/>
+          <w:color w:val="000000"/>
+          <w:sz w:val="19"/>
+          <w:szCs w:val="19"/>
+          <w:lang w:val="fr-CH" w:eastAsia="fr-CH"/>
+        </w:rPr>
+        <w:t xml:space="preserve"> 0 à la place de 1</w:t>
+      </w:r>
+    </w:p>
+    <w:p>
+      <w:pPr>
+        <w:pStyle w:val="Paragraphedeliste"/>
+        <w:numPr>
+          <w:ilvl w:val="0"/>
+          <w:numId w:val="16"/>
+        </w:numPr>
+        <w:rPr>
+          <w:rFonts w:ascii="Cascadia Mono" w:hAnsi="Cascadia Mono" w:cs="Cascadia Mono"/>
+          <w:color w:val="000000"/>
+          <w:sz w:val="19"/>
+          <w:szCs w:val="19"/>
+          <w:lang w:val="fr-CH" w:eastAsia="fr-CH"/>
+        </w:rPr>
+      </w:pPr>
+      <w:r>
+        <w:rPr>
+          <w:noProof/>
+        </w:rPr>
+        <w:drawing>
+          <wp:inline distT="0" distB="0" distL="0" distR="0" wp14:anchorId="4D99FBCE" wp14:editId="275DEC53">
+            <wp:extent cx="4572000" cy="219075"/>
+            <wp:effectExtent l="0" t="0" r="0" b="9525"/>
+            <wp:docPr id="48" name="Image 48"/>
+            <wp:cNvGraphicFramePr>
+              <a:graphicFrameLocks xmlns:a="http://schemas.openxmlformats.org/drawingml/2006/main" noChangeAspect="1"/>
+            </wp:cNvGraphicFramePr>
+            <a:graphic xmlns:a="http://schemas.openxmlformats.org/drawingml/2006/main">
+              <a:graphicData uri="http://schemas.openxmlformats.org/drawingml/2006/picture">
+                <pic:pic xmlns:pic="http://schemas.openxmlformats.org/drawingml/2006/picture">
+                  <pic:nvPicPr>
+                    <pic:cNvPr id="1" name=""/>
+                    <pic:cNvPicPr/>
+                  </pic:nvPicPr>
+                  <pic:blipFill>
+                    <a:blip r:embed="rId54"/>
+                    <a:stretch>
+                      <a:fillRect/>
+                    </a:stretch>
+                  </pic:blipFill>
+                  <pic:spPr>
+                    <a:xfrm>
+                      <a:off x="0" y="0"/>
+                      <a:ext cx="4572000" cy="219075"/>
+                    </a:xfrm>
+                    <a:prstGeom prst="rect">
+                      <a:avLst/>
+                    </a:prstGeom>
+                  </pic:spPr>
+                </pic:pic>
+              </a:graphicData>
+            </a:graphic>
+          </wp:inline>
+        </w:drawing>
+      </w:r>
+    </w:p>
+    <w:p>
+      <w:pPr>
+        <w:pStyle w:val="Paragraphedeliste"/>
+        <w:numPr>
+          <w:ilvl w:val="0"/>
+          <w:numId w:val="16"/>
+        </w:numPr>
+        <w:rPr>
+          <w:rFonts w:ascii="Cascadia Mono" w:hAnsi="Cascadia Mono" w:cs="Cascadia Mono"/>
+          <w:color w:val="000000"/>
+          <w:sz w:val="19"/>
+          <w:szCs w:val="19"/>
+          <w:lang w:val="fr-CH" w:eastAsia="fr-CH"/>
+        </w:rPr>
+      </w:pPr>
+      <w:r>
+        <w:rPr>
+          <w:noProof/>
+        </w:rPr>
+        <w:drawing>
+          <wp:inline distT="0" distB="0" distL="0" distR="0" wp14:anchorId="09D036F2" wp14:editId="58AA1FFA">
+            <wp:extent cx="5759450" cy="318135"/>
+            <wp:effectExtent l="0" t="0" r="0" b="5715"/>
+            <wp:docPr id="50" name="Image 50"/>
+            <wp:cNvGraphicFramePr>
+              <a:graphicFrameLocks xmlns:a="http://schemas.openxmlformats.org/drawingml/2006/main" noChangeAspect="1"/>
+            </wp:cNvGraphicFramePr>
+            <a:graphic xmlns:a="http://schemas.openxmlformats.org/drawingml/2006/main">
+              <a:graphicData uri="http://schemas.openxmlformats.org/drawingml/2006/picture">
+                <pic:pic xmlns:pic="http://schemas.openxmlformats.org/drawingml/2006/picture">
+                  <pic:nvPicPr>
+                    <pic:cNvPr id="1" name=""/>
+                    <pic:cNvPicPr/>
+                  </pic:nvPicPr>
+                  <pic:blipFill>
+                    <a:blip r:embed="rId55"/>
+                    <a:stretch>
+                      <a:fillRect/>
+                    </a:stretch>
+                  </pic:blipFill>
+                  <pic:spPr>
+                    <a:xfrm>
+                      <a:off x="0" y="0"/>
+                      <a:ext cx="5759450" cy="318135"/>
+                    </a:xfrm>
+                    <a:prstGeom prst="rect">
+                      <a:avLst/>
+                    </a:prstGeom>
+                  </pic:spPr>
+                </pic:pic>
+              </a:graphicData>
+            </a:graphic>
+          </wp:inline>
+        </w:drawing>
+      </w:r>
+      <w:r>
+        <w:rPr>
+          <w:rFonts w:ascii="Cascadia Mono" w:hAnsi="Cascadia Mono" w:cs="Cascadia Mono"/>
+          <w:color w:val="000000"/>
+          <w:sz w:val="19"/>
+          <w:szCs w:val="19"/>
+          <w:lang w:val="fr-CH" w:eastAsia="fr-CH"/>
+        </w:rPr>
+        <w:t xml:space="preserve"> … </w:t>
+      </w:r>
+      <w:r>
+        <w:rPr>
+          <w:noProof/>
+        </w:rPr>
+        <w:drawing>
+          <wp:inline distT="0" distB="0" distL="0" distR="0" wp14:anchorId="6A3841B5" wp14:editId="0B31A80F">
+            <wp:extent cx="5759450" cy="476885"/>
+            <wp:effectExtent l="0" t="0" r="0" b="0"/>
+            <wp:docPr id="51" name="Image 51"/>
+            <wp:cNvGraphicFramePr>
+              <a:graphicFrameLocks xmlns:a="http://schemas.openxmlformats.org/drawingml/2006/main" noChangeAspect="1"/>
+            </wp:cNvGraphicFramePr>
+            <a:graphic xmlns:a="http://schemas.openxmlformats.org/drawingml/2006/main">
+              <a:graphicData uri="http://schemas.openxmlformats.org/drawingml/2006/picture">
+                <pic:pic xmlns:pic="http://schemas.openxmlformats.org/drawingml/2006/picture">
+                  <pic:nvPicPr>
+                    <pic:cNvPr id="1" name=""/>
+                    <pic:cNvPicPr/>
+                  </pic:nvPicPr>
+                  <pic:blipFill>
+                    <a:blip r:embed="rId56"/>
+                    <a:stretch>
+                      <a:fillRect/>
+                    </a:stretch>
+                  </pic:blipFill>
+                  <pic:spPr>
+                    <a:xfrm>
+                      <a:off x="0" y="0"/>
+                      <a:ext cx="5759450" cy="476885"/>
+                    </a:xfrm>
+                    <a:prstGeom prst="rect">
+                      <a:avLst/>
+                    </a:prstGeom>
+                  </pic:spPr>
+                </pic:pic>
+              </a:graphicData>
+            </a:graphic>
+          </wp:inline>
+        </w:drawing>
+      </w:r>
+    </w:p>
+    <w:p>
+      <w:pPr>
+        <w:rPr>
+          <w:rFonts w:ascii="Cascadia Mono" w:hAnsi="Cascadia Mono" w:cs="Cascadia Mono"/>
+          <w:color w:val="000000"/>
+          <w:sz w:val="19"/>
+          <w:szCs w:val="19"/>
+          <w:lang w:val="fr-CH" w:eastAsia="fr-CH"/>
+        </w:rPr>
+      </w:pPr>
+    </w:p>
+    <w:p>
+      <w:pPr>
+        <w:pStyle w:val="Paragraphedeliste"/>
+        <w:numPr>
+          <w:ilvl w:val="0"/>
+          <w:numId w:val="16"/>
+        </w:numPr>
+        <w:rPr>
+          <w:rFonts w:ascii="Cascadia Mono" w:hAnsi="Cascadia Mono" w:cs="Cascadia Mono"/>
+          <w:color w:val="000000"/>
+          <w:sz w:val="19"/>
+          <w:szCs w:val="19"/>
+          <w:lang w:val="fr-CH" w:eastAsia="fr-CH"/>
+        </w:rPr>
+      </w:pPr>
+      <w:r>
+        <w:rPr>
+          <w:noProof/>
+        </w:rPr>
+        <w:drawing>
+          <wp:inline distT="0" distB="0" distL="0" distR="0" wp14:anchorId="485242A7" wp14:editId="16D3E1DA">
+            <wp:extent cx="2505075" cy="219075"/>
+            <wp:effectExtent l="0" t="0" r="9525" b="9525"/>
+            <wp:docPr id="54" name="Image 54"/>
+            <wp:cNvGraphicFramePr>
+              <a:graphicFrameLocks xmlns:a="http://schemas.openxmlformats.org/drawingml/2006/main" noChangeAspect="1"/>
+            </wp:cNvGraphicFramePr>
+            <a:graphic xmlns:a="http://schemas.openxmlformats.org/drawingml/2006/main">
+              <a:graphicData uri="http://schemas.openxmlformats.org/drawingml/2006/picture">
+                <pic:pic xmlns:pic="http://schemas.openxmlformats.org/drawingml/2006/picture">
+                  <pic:nvPicPr>
+                    <pic:cNvPr id="1" name=""/>
+                    <pic:cNvPicPr/>
+                  </pic:nvPicPr>
+                  <pic:blipFill>
+                    <a:blip r:embed="rId57"/>
+                    <a:stretch>
+                      <a:fillRect/>
+                    </a:stretch>
+                  </pic:blipFill>
+                  <pic:spPr>
+                    <a:xfrm>
+                      <a:off x="0" y="0"/>
+                      <a:ext cx="2505075" cy="219075"/>
+                    </a:xfrm>
+                    <a:prstGeom prst="rect">
+                      <a:avLst/>
+                    </a:prstGeom>
+                  </pic:spPr>
+                </pic:pic>
+              </a:graphicData>
+            </a:graphic>
+          </wp:inline>
+        </w:drawing>
+      </w:r>
+      <w:r>
+        <w:rPr>
+          <w:rFonts w:ascii="Cascadia Mono" w:hAnsi="Cascadia Mono" w:cs="Cascadia Mono"/>
+          <w:color w:val="000000"/>
+          <w:sz w:val="19"/>
+          <w:szCs w:val="19"/>
+          <w:lang w:val="fr-CH" w:eastAsia="fr-CH"/>
+        </w:rPr>
+        <w:t>…</w:t>
+      </w:r>
+      <w:r>
+        <w:rPr>
+          <w:rFonts w:ascii="Cascadia Mono" w:hAnsi="Cascadia Mono" w:cs="Cascadia Mono"/>
+          <w:color w:val="000000"/>
+          <w:sz w:val="19"/>
+          <w:szCs w:val="19"/>
+          <w:lang w:val="fr-CH" w:eastAsia="fr-CH"/>
+        </w:rPr>
+        <w:t xml:space="preserve"> Introduction d’un if </w:t>
+      </w:r>
+      <w:r>
+        <w:rPr>
+          <w:rFonts w:ascii="Cascadia Mono" w:hAnsi="Cascadia Mono" w:cs="Cascadia Mono"/>
+          <w:color w:val="000000"/>
+          <w:sz w:val="19"/>
+          <w:szCs w:val="19"/>
+          <w:lang w:val="fr-CH" w:eastAsia="fr-CH"/>
+        </w:rPr>
+        <w:t xml:space="preserve">et définition d’une limite pour la </w:t>
+      </w:r>
+      <w:proofErr w:type="gramStart"/>
+      <w:r>
+        <w:rPr>
+          <w:rFonts w:ascii="Cascadia Mono" w:hAnsi="Cascadia Mono" w:cs="Cascadia Mono"/>
+          <w:color w:val="000000"/>
+          <w:sz w:val="19"/>
+          <w:szCs w:val="19"/>
+          <w:lang w:val="fr-CH" w:eastAsia="fr-CH"/>
+        </w:rPr>
+        <w:t>boucle</w:t>
+      </w:r>
+      <w:r>
+        <w:rPr>
+          <w:rFonts w:ascii="Cascadia Mono" w:hAnsi="Cascadia Mono" w:cs="Cascadia Mono"/>
+          <w:color w:val="000000"/>
+          <w:sz w:val="19"/>
+          <w:szCs w:val="19"/>
+          <w:lang w:val="fr-CH" w:eastAsia="fr-CH"/>
+        </w:rPr>
+        <w:t>:</w:t>
+      </w:r>
+      <w:proofErr w:type="gramEnd"/>
+      <w:r>
+        <w:rPr>
+          <w:rFonts w:ascii="Cascadia Mono" w:hAnsi="Cascadia Mono" w:cs="Cascadia Mono"/>
+          <w:color w:val="000000"/>
+          <w:sz w:val="19"/>
+          <w:szCs w:val="19"/>
+          <w:lang w:val="fr-CH" w:eastAsia="fr-CH"/>
+        </w:rPr>
+        <w:t xml:space="preserve"> </w:t>
+      </w:r>
+      <w:r>
+        <w:rPr>
+          <w:noProof/>
+        </w:rPr>
+        <w:drawing>
+          <wp:inline distT="0" distB="0" distL="0" distR="0" wp14:anchorId="461704EB" wp14:editId="5C042A91">
+            <wp:extent cx="5759450" cy="1839595"/>
+            <wp:effectExtent l="0" t="0" r="0" b="8255"/>
+            <wp:docPr id="58" name="Image 58"/>
+            <wp:cNvGraphicFramePr>
+              <a:graphicFrameLocks xmlns:a="http://schemas.openxmlformats.org/drawingml/2006/main" noChangeAspect="1"/>
+            </wp:cNvGraphicFramePr>
+            <a:graphic xmlns:a="http://schemas.openxmlformats.org/drawingml/2006/main">
+              <a:graphicData uri="http://schemas.openxmlformats.org/drawingml/2006/picture">
+                <pic:pic xmlns:pic="http://schemas.openxmlformats.org/drawingml/2006/picture">
+                  <pic:nvPicPr>
+                    <pic:cNvPr id="1" name=""/>
+                    <pic:cNvPicPr/>
+                  </pic:nvPicPr>
+                  <pic:blipFill>
+                    <a:blip r:embed="rId58"/>
+                    <a:stretch>
+                      <a:fillRect/>
+                    </a:stretch>
+                  </pic:blipFill>
+                  <pic:spPr>
+                    <a:xfrm>
+                      <a:off x="0" y="0"/>
+                      <a:ext cx="5759450" cy="1839595"/>
+                    </a:xfrm>
+                    <a:prstGeom prst="rect">
+                      <a:avLst/>
+                    </a:prstGeom>
+                  </pic:spPr>
+                </pic:pic>
+              </a:graphicData>
+            </a:graphic>
+          </wp:inline>
+        </w:drawing>
+      </w:r>
+    </w:p>
+    <w:p>
+      <w:pPr>
+        <w:pStyle w:val="Paragraphedeliste"/>
+        <w:rPr>
+          <w:rFonts w:ascii="Cascadia Mono" w:hAnsi="Cascadia Mono" w:cs="Cascadia Mono"/>
+          <w:color w:val="000000"/>
+          <w:sz w:val="19"/>
+          <w:szCs w:val="19"/>
+          <w:lang w:val="fr-CH" w:eastAsia="fr-CH"/>
+        </w:rPr>
+      </w:pPr>
+    </w:p>
+    <w:p>
+      <w:pPr>
+        <w:pStyle w:val="Paragraphedeliste"/>
+        <w:numPr>
+          <w:ilvl w:val="0"/>
+          <w:numId w:val="16"/>
+        </w:numPr>
+        <w:rPr>
+          <w:rFonts w:ascii="Cascadia Mono" w:hAnsi="Cascadia Mono" w:cs="Cascadia Mono"/>
+          <w:color w:val="000000"/>
+          <w:sz w:val="19"/>
+          <w:szCs w:val="19"/>
+          <w:lang w:val="fr-CH" w:eastAsia="fr-CH"/>
+        </w:rPr>
+      </w:pPr>
+      <w:r>
+        <w:rPr>
+          <w:noProof/>
+        </w:rPr>
+        <w:drawing>
+          <wp:inline distT="0" distB="0" distL="0" distR="0" wp14:anchorId="7FE11460" wp14:editId="78D7A773">
+            <wp:extent cx="2743200" cy="219075"/>
+            <wp:effectExtent l="0" t="0" r="0" b="9525"/>
+            <wp:docPr id="59" name="Image 59"/>
+            <wp:cNvGraphicFramePr>
+              <a:graphicFrameLocks xmlns:a="http://schemas.openxmlformats.org/drawingml/2006/main" noChangeAspect="1"/>
+            </wp:cNvGraphicFramePr>
+            <a:graphic xmlns:a="http://schemas.openxmlformats.org/drawingml/2006/main">
+              <a:graphicData uri="http://schemas.openxmlformats.org/drawingml/2006/picture">
+                <pic:pic xmlns:pic="http://schemas.openxmlformats.org/drawingml/2006/picture">
+                  <pic:nvPicPr>
+                    <pic:cNvPr id="1" name=""/>
+                    <pic:cNvPicPr/>
+                  </pic:nvPicPr>
+                  <pic:blipFill>
+                    <a:blip r:embed="rId59"/>
+                    <a:stretch>
+                      <a:fillRect/>
+                    </a:stretch>
+                  </pic:blipFill>
+                  <pic:spPr>
+                    <a:xfrm>
+                      <a:off x="0" y="0"/>
+                      <a:ext cx="2743200" cy="219075"/>
+                    </a:xfrm>
+                    <a:prstGeom prst="rect">
+                      <a:avLst/>
+                    </a:prstGeom>
+                  </pic:spPr>
+                </pic:pic>
+              </a:graphicData>
+            </a:graphic>
+          </wp:inline>
+        </w:drawing>
+      </w:r>
+    </w:p>
+    <w:p>
+      <w:pPr>
+        <w:rPr>
+          <w:rFonts w:ascii="Cascadia Mono" w:hAnsi="Cascadia Mono" w:cs="Cascadia Mono"/>
+          <w:color w:val="000000"/>
+          <w:sz w:val="19"/>
+          <w:szCs w:val="19"/>
+          <w:lang w:val="fr-CH" w:eastAsia="fr-CH"/>
+        </w:rPr>
+      </w:pPr>
+    </w:p>
+    <w:p>
+      <w:pPr>
+        <w:rPr>
+          <w:rFonts w:ascii="Cascadia Mono" w:hAnsi="Cascadia Mono" w:cs="Cascadia Mono"/>
+          <w:color w:val="000000"/>
+          <w:sz w:val="19"/>
+          <w:szCs w:val="19"/>
+          <w:lang w:val="fr-CH" w:eastAsia="fr-CH"/>
+        </w:rPr>
+      </w:pPr>
+    </w:p>
+    <w:p>
+      <w:pPr>
+        <w:rPr>
+          <w:rFonts w:ascii="Cascadia Mono" w:hAnsi="Cascadia Mono" w:cs="Cascadia Mono"/>
+          <w:color w:val="000000"/>
+          <w:sz w:val="19"/>
+          <w:szCs w:val="19"/>
+          <w:lang w:val="fr-CH" w:eastAsia="fr-CH"/>
+        </w:rPr>
+      </w:pPr>
+      <w:proofErr w:type="spellStart"/>
+      <w:r>
+        <w:rPr>
+          <w:rFonts w:ascii="Cascadia Mono" w:hAnsi="Cascadia Mono" w:cs="Cascadia Mono"/>
+          <w:color w:val="000000"/>
+          <w:sz w:val="19"/>
+          <w:szCs w:val="19"/>
+          <w:lang w:val="fr-CH" w:eastAsia="fr-CH"/>
+        </w:rPr>
+        <w:t>ChatGPT</w:t>
+      </w:r>
+      <w:proofErr w:type="spellEnd"/>
+      <w:r>
+        <w:rPr>
+          <w:rFonts w:ascii="Cascadia Mono" w:hAnsi="Cascadia Mono" w:cs="Cascadia Mono"/>
+          <w:color w:val="000000"/>
+          <w:sz w:val="19"/>
+          <w:szCs w:val="19"/>
+          <w:lang w:val="fr-CH" w:eastAsia="fr-CH"/>
+        </w:rPr>
+        <w:t xml:space="preserve"> PROMPT :</w:t>
+      </w:r>
+    </w:p>
+    <w:p>
+      <w:pPr>
+        <w:rPr>
+          <w:rFonts w:ascii="Cascadia Mono" w:hAnsi="Cascadia Mono" w:cs="Cascadia Mono"/>
+          <w:color w:val="000000"/>
+          <w:sz w:val="19"/>
+          <w:szCs w:val="19"/>
+          <w:lang w:val="fr-CH" w:eastAsia="fr-CH"/>
+        </w:rPr>
+      </w:pPr>
+      <w:r>
+        <w:rPr>
+          <w:rFonts w:ascii="Cascadia Mono" w:hAnsi="Cascadia Mono" w:cs="Cascadia Mono"/>
+          <w:color w:val="000000"/>
+          <w:sz w:val="19"/>
+          <w:szCs w:val="19"/>
+          <w:lang w:val="fr-CH" w:eastAsia="fr-CH"/>
+        </w:rPr>
+        <w:t>24.03.25</w:t>
+      </w:r>
+    </w:p>
+    <w:p>
+      <w:pPr>
+        <w:rPr>
+          <w:rFonts w:ascii="Cascadia Mono" w:hAnsi="Cascadia Mono" w:cs="Cascadia Mono"/>
+          <w:color w:val="000000"/>
+          <w:sz w:val="19"/>
+          <w:szCs w:val="19"/>
+          <w:lang w:val="fr-CH" w:eastAsia="fr-CH"/>
+        </w:rPr>
+      </w:pPr>
+      <w:r>
+        <w:rPr>
+          <w:rFonts w:ascii="Cascadia Mono" w:hAnsi="Cascadia Mono" w:cs="Cascadia Mono"/>
+          <w:color w:val="000000"/>
+          <w:sz w:val="19"/>
+          <w:szCs w:val="19"/>
+          <w:lang w:val="fr-CH" w:eastAsia="fr-CH"/>
+        </w:rPr>
+        <w:t xml:space="preserve">Pour l’erreur </w:t>
+      </w:r>
+      <w:r>
+        <w:rPr>
+          <w:rFonts w:ascii="Cascadia Mono" w:hAnsi="Cascadia Mono" w:cs="Cascadia Mono"/>
+          <w:color w:val="000000"/>
+          <w:sz w:val="19"/>
+          <w:szCs w:val="19"/>
+          <w:lang w:val="fr-CH" w:eastAsia="fr-CH"/>
+        </w:rPr>
+        <w:t>7</w:t>
+      </w:r>
+      <w:r>
+        <w:rPr>
+          <w:rFonts w:ascii="Cascadia Mono" w:hAnsi="Cascadia Mono" w:cs="Cascadia Mono"/>
+          <w:color w:val="000000"/>
+          <w:sz w:val="19"/>
+          <w:szCs w:val="19"/>
+          <w:lang w:val="fr-CH" w:eastAsia="fr-CH"/>
+        </w:rPr>
+        <w:t xml:space="preserve"> –</w:t>
+      </w:r>
+    </w:p>
+    <w:p>
+      <w:pPr>
+        <w:rPr>
+          <w:rFonts w:ascii="Cascadia Mono" w:hAnsi="Cascadia Mono" w:cs="Cascadia Mono"/>
+          <w:color w:val="000000"/>
+          <w:sz w:val="19"/>
+          <w:szCs w:val="19"/>
+          <w:lang w:val="fr-CH" w:eastAsia="fr-CH"/>
+        </w:rPr>
+      </w:pPr>
+      <w:r>
+        <w:rPr>
+          <w:rFonts w:ascii="Cascadia Mono" w:hAnsi="Cascadia Mono" w:cs="Cascadia Mono"/>
+          <w:noProof/>
+          <w:color w:val="000000"/>
+          <w:sz w:val="19"/>
+          <w:szCs w:val="19"/>
+          <w:lang w:val="fr-CH" w:eastAsia="fr-CH"/>
+        </w:rPr>
+        <w:lastRenderedPageBreak/>
+        <w:drawing>
+          <wp:inline distT="0" distB="0" distL="0" distR="0" wp14:anchorId="384020E5" wp14:editId="3F44BA0E">
+            <wp:extent cx="5759450" cy="4854575"/>
+            <wp:effectExtent l="0" t="0" r="0" b="3175"/>
+            <wp:docPr id="29" name="Image 29"/>
+            <wp:cNvGraphicFramePr>
+              <a:graphicFrameLocks xmlns:a="http://schemas.openxmlformats.org/drawingml/2006/main" noChangeAspect="1"/>
+            </wp:cNvGraphicFramePr>
+            <a:graphic xmlns:a="http://schemas.openxmlformats.org/drawingml/2006/main">
+              <a:graphicData uri="http://schemas.openxmlformats.org/drawingml/2006/picture">
+                <pic:pic xmlns:pic="http://schemas.openxmlformats.org/drawingml/2006/picture">
+                  <pic:nvPicPr>
+                    <pic:cNvPr id="1" name=""/>
+                    <pic:cNvPicPr/>
+                  </pic:nvPicPr>
+                  <pic:blipFill>
+                    <a:blip r:embed="rId60"/>
+                    <a:stretch>
+                      <a:fillRect/>
+                    </a:stretch>
+                  </pic:blipFill>
+                  <pic:spPr>
+                    <a:xfrm>
+                      <a:off x="0" y="0"/>
+                      <a:ext cx="5759450" cy="4854575"/>
+                    </a:xfrm>
+                    <a:prstGeom prst="rect">
+                      <a:avLst/>
+                    </a:prstGeom>
+                  </pic:spPr>
+                </pic:pic>
+              </a:graphicData>
+            </a:graphic>
+          </wp:inline>
+        </w:drawing>
+      </w:r>
+    </w:p>
+    <w:p>
+      <w:pPr>
+        <w:rPr>
+          <w:rFonts w:ascii="Cascadia Mono" w:hAnsi="Cascadia Mono" w:cs="Cascadia Mono"/>
+          <w:color w:val="000000"/>
+          <w:sz w:val="19"/>
+          <w:szCs w:val="19"/>
+          <w:lang w:val="fr-CH" w:eastAsia="fr-CH"/>
+        </w:rPr>
+      </w:pPr>
+      <w:r>
+        <w:rPr>
+          <w:rFonts w:ascii="Cascadia Mono" w:hAnsi="Cascadia Mono" w:cs="Cascadia Mono"/>
+          <w:color w:val="000000"/>
+          <w:sz w:val="19"/>
+          <w:szCs w:val="19"/>
+          <w:lang w:val="fr-CH" w:eastAsia="fr-CH"/>
+        </w:rPr>
+        <w:t>25.03.25</w:t>
+      </w:r>
+    </w:p>
+    <w:p>
+      <w:pPr>
+        <w:rPr>
+          <w:rFonts w:ascii="Cascadia Mono" w:hAnsi="Cascadia Mono" w:cs="Cascadia Mono"/>
+          <w:color w:val="000000"/>
+          <w:sz w:val="19"/>
+          <w:szCs w:val="19"/>
+          <w:lang w:val="fr-CH" w:eastAsia="fr-CH"/>
+        </w:rPr>
+      </w:pPr>
+      <w:r>
+        <w:rPr>
+          <w:rFonts w:ascii="Cascadia Mono" w:hAnsi="Cascadia Mono" w:cs="Cascadia Mono"/>
+          <w:noProof/>
+          <w:color w:val="000000"/>
+          <w:sz w:val="19"/>
+          <w:szCs w:val="19"/>
+          <w:lang w:val="fr-CH" w:eastAsia="fr-CH"/>
+        </w:rPr>
+        <w:drawing>
+          <wp:inline distT="0" distB="0" distL="0" distR="0" wp14:anchorId="4C79AD8A" wp14:editId="6499E133">
+            <wp:extent cx="5759450" cy="2882900"/>
+            <wp:effectExtent l="0" t="0" r="0" b="0"/>
+            <wp:docPr id="30" name="Image 30"/>
+            <wp:cNvGraphicFramePr>
+              <a:graphicFrameLocks xmlns:a="http://schemas.openxmlformats.org/drawingml/2006/main" noChangeAspect="1"/>
+            </wp:cNvGraphicFramePr>
+            <a:graphic xmlns:a="http://schemas.openxmlformats.org/drawingml/2006/main">
+              <a:graphicData uri="http://schemas.openxmlformats.org/drawingml/2006/picture">
+                <pic:pic xmlns:pic="http://schemas.openxmlformats.org/drawingml/2006/picture">
+                  <pic:nvPicPr>
+                    <pic:cNvPr id="1" name=""/>
+                    <pic:cNvPicPr/>
+                  </pic:nvPicPr>
+                  <pic:blipFill>
+                    <a:blip r:embed="rId61"/>
+                    <a:stretch>
+                      <a:fillRect/>
+                    </a:stretch>
+                  </pic:blipFill>
+                  <pic:spPr>
+                    <a:xfrm>
+                      <a:off x="0" y="0"/>
+                      <a:ext cx="5759450" cy="2882900"/>
+                    </a:xfrm>
+                    <a:prstGeom prst="rect">
+                      <a:avLst/>
+                    </a:prstGeom>
+                  </pic:spPr>
+                </pic:pic>
+              </a:graphicData>
+            </a:graphic>
+          </wp:inline>
+        </w:drawing>
+      </w:r>
+    </w:p>
+    <w:p>
+      <w:pPr>
+        <w:rPr>
+          <w:rFonts w:ascii="Cascadia Mono" w:hAnsi="Cascadia Mono" w:cs="Cascadia Mono"/>
+          <w:color w:val="000000"/>
+          <w:sz w:val="19"/>
+          <w:szCs w:val="19"/>
+          <w:lang w:val="fr-CH" w:eastAsia="fr-CH"/>
+        </w:rPr>
+      </w:pPr>
+    </w:p>
+    <w:p>
+      <w:pPr>
+        <w:rPr>
+          <w:rFonts w:ascii="Cascadia Mono" w:hAnsi="Cascadia Mono" w:cs="Cascadia Mono"/>
+          <w:color w:val="000000"/>
+          <w:sz w:val="19"/>
+          <w:szCs w:val="19"/>
+          <w:lang w:val="fr-CH" w:eastAsia="fr-CH"/>
+        </w:rPr>
+      </w:pPr>
+      <w:r>
+        <w:rPr>
+          <w:rFonts w:ascii="Cascadia Mono" w:hAnsi="Cascadia Mono" w:cs="Cascadia Mono"/>
+          <w:color w:val="000000"/>
+          <w:sz w:val="19"/>
+          <w:szCs w:val="19"/>
+          <w:lang w:val="fr-CH" w:eastAsia="fr-CH"/>
+        </w:rPr>
+        <w:t>…</w:t>
+      </w:r>
+    </w:p>
+    <w:p>
+      <w:pPr>
+        <w:rPr>
+          <w:rFonts w:ascii="Cascadia Mono" w:hAnsi="Cascadia Mono" w:cs="Cascadia Mono"/>
+          <w:color w:val="000000"/>
+          <w:sz w:val="19"/>
+          <w:szCs w:val="19"/>
+          <w:lang w:val="fr-CH" w:eastAsia="fr-CH"/>
+        </w:rPr>
+      </w:pPr>
+      <w:r>
+        <w:rPr>
+          <w:rFonts w:ascii="Cascadia Mono" w:hAnsi="Cascadia Mono" w:cs="Cascadia Mono"/>
+          <w:noProof/>
+          <w:color w:val="000000"/>
+          <w:sz w:val="19"/>
+          <w:szCs w:val="19"/>
+          <w:lang w:val="fr-CH" w:eastAsia="fr-CH"/>
+        </w:rPr>
+        <w:lastRenderedPageBreak/>
+        <w:drawing>
+          <wp:inline distT="0" distB="0" distL="0" distR="0" wp14:anchorId="2C99433F" wp14:editId="5DCB3289">
+            <wp:extent cx="5759450" cy="2905125"/>
+            <wp:effectExtent l="0" t="0" r="0" b="9525"/>
+            <wp:docPr id="31" name="Image 31"/>
+            <wp:cNvGraphicFramePr>
+              <a:graphicFrameLocks xmlns:a="http://schemas.openxmlformats.org/drawingml/2006/main" noChangeAspect="1"/>
+            </wp:cNvGraphicFramePr>
+            <a:graphic xmlns:a="http://schemas.openxmlformats.org/drawingml/2006/main">
+              <a:graphicData uri="http://schemas.openxmlformats.org/drawingml/2006/picture">
+                <pic:pic xmlns:pic="http://schemas.openxmlformats.org/drawingml/2006/picture">
+                  <pic:nvPicPr>
+                    <pic:cNvPr id="1" name=""/>
+                    <pic:cNvPicPr/>
+                  </pic:nvPicPr>
+                  <pic:blipFill>
+                    <a:blip r:embed="rId62"/>
+                    <a:stretch>
+                      <a:fillRect/>
+                    </a:stretch>
+                  </pic:blipFill>
+                  <pic:spPr>
+                    <a:xfrm>
+                      <a:off x="0" y="0"/>
+                      <a:ext cx="5759450" cy="2905125"/>
+                    </a:xfrm>
+                    <a:prstGeom prst="rect">
+                      <a:avLst/>
+                    </a:prstGeom>
+                  </pic:spPr>
+                </pic:pic>
+              </a:graphicData>
+            </a:graphic>
+          </wp:inline>
+        </w:drawing>
+      </w:r>
+    </w:p>
+    <w:p>
+      <w:pPr>
+        <w:rPr>
+          <w:rFonts w:ascii="Cascadia Mono" w:hAnsi="Cascadia Mono" w:cs="Cascadia Mono"/>
+          <w:color w:val="000000"/>
+          <w:sz w:val="19"/>
+          <w:szCs w:val="19"/>
+          <w:lang w:val="fr-CH" w:eastAsia="fr-CH"/>
+        </w:rPr>
+      </w:pPr>
+    </w:p>
+    <w:p>
+      <w:pPr>
+        <w:rPr>
+          <w:rFonts w:ascii="Cascadia Mono" w:hAnsi="Cascadia Mono" w:cs="Cascadia Mono"/>
+          <w:color w:val="000000"/>
+          <w:sz w:val="19"/>
+          <w:szCs w:val="19"/>
+          <w:lang w:val="fr-CH" w:eastAsia="fr-CH"/>
+        </w:rPr>
+      </w:pPr>
+      <w:r>
+        <w:rPr>
+          <w:rFonts w:ascii="Cascadia Mono" w:hAnsi="Cascadia Mono" w:cs="Cascadia Mono"/>
+          <w:noProof/>
+          <w:color w:val="000000"/>
+          <w:sz w:val="19"/>
+          <w:szCs w:val="19"/>
+          <w:lang w:val="fr-CH" w:eastAsia="fr-CH"/>
+        </w:rPr>
+        <w:drawing>
+          <wp:inline distT="0" distB="0" distL="0" distR="0" wp14:anchorId="1584616B" wp14:editId="17163842">
+            <wp:extent cx="5759450" cy="2643505"/>
+            <wp:effectExtent l="0" t="0" r="0" b="4445"/>
+            <wp:docPr id="32" name="Image 32"/>
+            <wp:cNvGraphicFramePr>
+              <a:graphicFrameLocks xmlns:a="http://schemas.openxmlformats.org/drawingml/2006/main" noChangeAspect="1"/>
+            </wp:cNvGraphicFramePr>
+            <a:graphic xmlns:a="http://schemas.openxmlformats.org/drawingml/2006/main">
+              <a:graphicData uri="http://schemas.openxmlformats.org/drawingml/2006/picture">
+                <pic:pic xmlns:pic="http://schemas.openxmlformats.org/drawingml/2006/picture">
+                  <pic:nvPicPr>
+                    <pic:cNvPr id="1" name=""/>
+                    <pic:cNvPicPr/>
+                  </pic:nvPicPr>
+                  <pic:blipFill>
+                    <a:blip r:embed="rId63"/>
+                    <a:stretch>
+                      <a:fillRect/>
+                    </a:stretch>
+                  </pic:blipFill>
+                  <pic:spPr>
+                    <a:xfrm>
+                      <a:off x="0" y="0"/>
+                      <a:ext cx="5759450" cy="2643505"/>
+                    </a:xfrm>
+                    <a:prstGeom prst="rect">
+                      <a:avLst/>
+                    </a:prstGeom>
+                  </pic:spPr>
+                </pic:pic>
+              </a:graphicData>
+            </a:graphic>
+          </wp:inline>
+        </w:drawing>
+      </w:r>
+    </w:p>
+    <w:p>
+      <w:pPr>
+        <w:rPr>
+          <w:rFonts w:ascii="Cascadia Mono" w:hAnsi="Cascadia Mono" w:cs="Cascadia Mono"/>
+          <w:color w:val="000000"/>
+          <w:sz w:val="19"/>
+          <w:szCs w:val="19"/>
+          <w:lang w:val="fr-CH" w:eastAsia="fr-CH"/>
+        </w:rPr>
+      </w:pPr>
+      <w:r>
+        <w:rPr>
+          <w:rFonts w:ascii="Cascadia Mono" w:hAnsi="Cascadia Mono" w:cs="Cascadia Mono"/>
+          <w:noProof/>
+          <w:color w:val="000000"/>
+          <w:sz w:val="19"/>
+          <w:szCs w:val="19"/>
+          <w:lang w:val="fr-CH" w:eastAsia="fr-CH"/>
+        </w:rPr>
+        <w:lastRenderedPageBreak/>
+        <w:drawing>
+          <wp:inline distT="0" distB="0" distL="0" distR="0" wp14:anchorId="16CA1F62" wp14:editId="7846F59F">
+            <wp:extent cx="5759450" cy="3378835"/>
+            <wp:effectExtent l="0" t="0" r="0" b="0"/>
+            <wp:docPr id="33" name="Image 33"/>
+            <wp:cNvGraphicFramePr>
+              <a:graphicFrameLocks xmlns:a="http://schemas.openxmlformats.org/drawingml/2006/main" noChangeAspect="1"/>
+            </wp:cNvGraphicFramePr>
+            <a:graphic xmlns:a="http://schemas.openxmlformats.org/drawingml/2006/main">
+              <a:graphicData uri="http://schemas.openxmlformats.org/drawingml/2006/picture">
+                <pic:pic xmlns:pic="http://schemas.openxmlformats.org/drawingml/2006/picture">
+                  <pic:nvPicPr>
+                    <pic:cNvPr id="1" name=""/>
+                    <pic:cNvPicPr/>
+                  </pic:nvPicPr>
+                  <pic:blipFill>
+                    <a:blip r:embed="rId64"/>
+                    <a:stretch>
+                      <a:fillRect/>
+                    </a:stretch>
+                  </pic:blipFill>
+                  <pic:spPr>
+                    <a:xfrm>
+                      <a:off x="0" y="0"/>
+                      <a:ext cx="5759450" cy="3378835"/>
+                    </a:xfrm>
+                    <a:prstGeom prst="rect">
+                      <a:avLst/>
+                    </a:prstGeom>
+                  </pic:spPr>
+                </pic:pic>
+              </a:graphicData>
+            </a:graphic>
+          </wp:inline>
+        </w:drawing>
+      </w:r>
+    </w:p>
+    <w:p>
+      <w:pPr>
+        <w:rPr>
+          <w:rFonts w:ascii="Cascadia Mono" w:hAnsi="Cascadia Mono" w:cs="Cascadia Mono"/>
+          <w:color w:val="000000"/>
+          <w:sz w:val="19"/>
+          <w:szCs w:val="19"/>
+          <w:lang w:val="fr-CH" w:eastAsia="fr-CH"/>
+        </w:rPr>
+      </w:pPr>
+    </w:p>
+    <w:p>
+      <w:pPr>
+        <w:rPr>
+          <w:rFonts w:ascii="Cascadia Mono" w:hAnsi="Cascadia Mono" w:cs="Cascadia Mono"/>
+          <w:color w:val="000000"/>
+          <w:sz w:val="19"/>
+          <w:szCs w:val="19"/>
+          <w:lang w:val="fr-CH" w:eastAsia="fr-CH"/>
+        </w:rPr>
+      </w:pPr>
+      <w:r>
+        <w:rPr>
+          <w:rFonts w:ascii="Cascadia Mono" w:hAnsi="Cascadia Mono" w:cs="Cascadia Mono"/>
+          <w:color w:val="000000"/>
+          <w:sz w:val="19"/>
+          <w:szCs w:val="19"/>
+          <w:lang w:val="fr-CH" w:eastAsia="fr-CH"/>
+        </w:rPr>
+        <w:t>26.03.25</w:t>
+      </w:r>
+    </w:p>
+    <w:p>
+      <w:pPr>
+        <w:rPr>
+          <w:rFonts w:ascii="Cascadia Mono" w:hAnsi="Cascadia Mono" w:cs="Cascadia Mono"/>
+          <w:color w:val="000000"/>
+          <w:sz w:val="19"/>
+          <w:szCs w:val="19"/>
+          <w:lang w:val="fr-CH" w:eastAsia="fr-CH"/>
+        </w:rPr>
+      </w:pPr>
+      <w:r>
+        <w:rPr>
+          <w:rFonts w:ascii="Cascadia Mono" w:hAnsi="Cascadia Mono" w:cs="Cascadia Mono"/>
+          <w:color w:val="000000"/>
+          <w:sz w:val="19"/>
+          <w:szCs w:val="19"/>
+          <w:lang w:val="fr-CH" w:eastAsia="fr-CH"/>
+        </w:rPr>
+        <w:t>J’ai lu la remarque et créé un nouveau label.</w:t>
+      </w:r>
+    </w:p>
+    <w:p>
+      <w:pPr>
+        <w:rPr>
+          <w:rFonts w:ascii="Cascadia Mono" w:hAnsi="Cascadia Mono" w:cs="Cascadia Mono"/>
+          <w:color w:val="000000"/>
+          <w:sz w:val="19"/>
+          <w:szCs w:val="19"/>
+          <w:lang w:val="fr-CH" w:eastAsia="fr-CH"/>
+        </w:rPr>
+      </w:pPr>
+      <w:r>
+        <w:rPr>
+          <w:noProof/>
+        </w:rPr>
+        <w:drawing>
+          <wp:inline distT="0" distB="0" distL="0" distR="0" wp14:anchorId="7A40E75B" wp14:editId="278A440B">
+            <wp:extent cx="5759450" cy="4309110"/>
+            <wp:effectExtent l="0" t="0" r="0" b="0"/>
+            <wp:docPr id="35" name="Image 35"/>
+            <wp:cNvGraphicFramePr>
+              <a:graphicFrameLocks xmlns:a="http://schemas.openxmlformats.org/drawingml/2006/main" noChangeAspect="1"/>
+            </wp:cNvGraphicFramePr>
+            <a:graphic xmlns:a="http://schemas.openxmlformats.org/drawingml/2006/main">
+              <a:graphicData uri="http://schemas.openxmlformats.org/drawingml/2006/picture">
+                <pic:pic xmlns:pic="http://schemas.openxmlformats.org/drawingml/2006/picture">
+                  <pic:nvPicPr>
+                    <pic:cNvPr id="1" name=""/>
+                    <pic:cNvPicPr/>
+                  </pic:nvPicPr>
+                  <pic:blipFill>
+                    <a:blip r:embed="rId65"/>
+                    <a:stretch>
+                      <a:fillRect/>
+                    </a:stretch>
+                  </pic:blipFill>
+                  <pic:spPr>
+                    <a:xfrm>
+                      <a:off x="0" y="0"/>
+                      <a:ext cx="5759450" cy="4309110"/>
+                    </a:xfrm>
+                    <a:prstGeom prst="rect">
+                      <a:avLst/>
+                    </a:prstGeom>
+                  </pic:spPr>
+                </pic:pic>
+              </a:graphicData>
+            </a:graphic>
+          </wp:inline>
+        </w:drawing>
+      </w:r>
+    </w:p>
+    <w:p>
+      <w:pPr>
+        <w:rPr>
+          <w:rFonts w:ascii="Cascadia Mono" w:hAnsi="Cascadia Mono" w:cs="Cascadia Mono"/>
+          <w:color w:val="000000"/>
+          <w:sz w:val="19"/>
+          <w:szCs w:val="19"/>
+          <w:lang w:val="fr-CH" w:eastAsia="fr-CH"/>
+        </w:rPr>
+      </w:pPr>
+    </w:p>
+    <w:p>
+      <w:pPr>
+        <w:rPr>
+          <w:rFonts w:ascii="Cascadia Mono" w:hAnsi="Cascadia Mono" w:cs="Cascadia Mono"/>
+          <w:color w:val="000000"/>
+          <w:sz w:val="19"/>
+          <w:szCs w:val="19"/>
+          <w:lang w:val="fr-CH" w:eastAsia="fr-CH"/>
+        </w:rPr>
+      </w:pPr>
+    </w:p>
+    <w:p>
+      <w:pPr>
+        <w:rPr>
+          <w:rFonts w:ascii="Cascadia Mono" w:hAnsi="Cascadia Mono" w:cs="Cascadia Mono"/>
+          <w:color w:val="000000"/>
+          <w:sz w:val="19"/>
+          <w:szCs w:val="19"/>
+          <w:lang w:val="fr-CH" w:eastAsia="fr-CH"/>
+        </w:rPr>
+      </w:pPr>
+    </w:p>
+    <w:p>
+      <w:pPr>
+        <w:rPr>
+          <w:rFonts w:ascii="Cascadia Mono" w:hAnsi="Cascadia Mono" w:cs="Cascadia Mono"/>
+          <w:color w:val="000000"/>
+          <w:sz w:val="19"/>
+          <w:szCs w:val="19"/>
+          <w:lang w:val="fr-CH" w:eastAsia="fr-CH"/>
+        </w:rPr>
+      </w:pPr>
+      <w:r>
+        <w:rPr>
+          <w:rFonts w:ascii="Cascadia Mono" w:hAnsi="Cascadia Mono" w:cs="Cascadia Mono"/>
+          <w:color w:val="000000"/>
+          <w:sz w:val="19"/>
+          <w:szCs w:val="19"/>
+          <w:lang w:val="fr-CH" w:eastAsia="fr-CH"/>
+        </w:rPr>
+        <w:lastRenderedPageBreak/>
+        <w:t>27.03.25</w:t>
+      </w:r>
+    </w:p>
+    <w:p>
+      <w:pPr>
+        <w:rPr>
+          <w:rFonts w:ascii="Cascadia Mono" w:hAnsi="Cascadia Mono" w:cs="Cascadia Mono"/>
+          <w:color w:val="000000"/>
+          <w:sz w:val="19"/>
+          <w:szCs w:val="19"/>
+          <w:lang w:val="fr-CH" w:eastAsia="fr-CH"/>
+        </w:rPr>
+      </w:pPr>
+      <w:r>
+        <w:rPr>
+          <w:noProof/>
+        </w:rPr>
+        <w:drawing>
+          <wp:inline distT="0" distB="0" distL="0" distR="0" wp14:anchorId="12A4AA15" wp14:editId="764D4675">
+            <wp:extent cx="5759450" cy="4692650"/>
+            <wp:effectExtent l="0" t="0" r="0" b="0"/>
+            <wp:docPr id="49" name="Image 49"/>
+            <wp:cNvGraphicFramePr>
+              <a:graphicFrameLocks xmlns:a="http://schemas.openxmlformats.org/drawingml/2006/main" noChangeAspect="1"/>
+            </wp:cNvGraphicFramePr>
+            <a:graphic xmlns:a="http://schemas.openxmlformats.org/drawingml/2006/main">
+              <a:graphicData uri="http://schemas.openxmlformats.org/drawingml/2006/picture">
+                <pic:pic xmlns:pic="http://schemas.openxmlformats.org/drawingml/2006/picture">
+                  <pic:nvPicPr>
+                    <pic:cNvPr id="1" name=""/>
+                    <pic:cNvPicPr/>
+                  </pic:nvPicPr>
+                  <pic:blipFill>
+                    <a:blip r:embed="rId66"/>
+                    <a:stretch>
+                      <a:fillRect/>
+                    </a:stretch>
+                  </pic:blipFill>
+                  <pic:spPr>
+                    <a:xfrm>
+                      <a:off x="0" y="0"/>
+                      <a:ext cx="5759450" cy="4692650"/>
+                    </a:xfrm>
+                    <a:prstGeom prst="rect">
+                      <a:avLst/>
+                    </a:prstGeom>
+                  </pic:spPr>
+                </pic:pic>
+              </a:graphicData>
+            </a:graphic>
+          </wp:inline>
+        </w:drawing>
+      </w:r>
+    </w:p>
+    <w:p>
+      <w:pPr>
+        <w:rPr>
+          <w:rFonts w:ascii="Cascadia Mono" w:hAnsi="Cascadia Mono" w:cs="Cascadia Mono"/>
+          <w:color w:val="000000"/>
+          <w:sz w:val="19"/>
+          <w:szCs w:val="19"/>
+          <w:lang w:val="fr-CH" w:eastAsia="fr-CH"/>
+        </w:rPr>
+      </w:pPr>
+    </w:p>
+    <w:p>
+      <w:pPr>
+        <w:rPr>
+          <w:rFonts w:ascii="Cascadia Mono" w:hAnsi="Cascadia Mono" w:cs="Cascadia Mono"/>
+          <w:color w:val="000000"/>
+          <w:sz w:val="19"/>
+          <w:szCs w:val="19"/>
+          <w:lang w:val="fr-CH" w:eastAsia="fr-CH"/>
+        </w:rPr>
+      </w:pPr>
+      <w:r>
+        <w:rPr>
+          <w:noProof/>
+        </w:rPr>
+        <w:drawing>
+          <wp:inline distT="0" distB="0" distL="0" distR="0" wp14:anchorId="588D0BFF" wp14:editId="25B50865">
+            <wp:extent cx="5759450" cy="3440430"/>
+            <wp:effectExtent l="0" t="0" r="0" b="7620"/>
+            <wp:docPr id="52" name="Image 52"/>
+            <wp:cNvGraphicFramePr>
+              <a:graphicFrameLocks xmlns:a="http://schemas.openxmlformats.org/drawingml/2006/main" noChangeAspect="1"/>
+            </wp:cNvGraphicFramePr>
+            <a:graphic xmlns:a="http://schemas.openxmlformats.org/drawingml/2006/main">
+              <a:graphicData uri="http://schemas.openxmlformats.org/drawingml/2006/picture">
+                <pic:pic xmlns:pic="http://schemas.openxmlformats.org/drawingml/2006/picture">
+                  <pic:nvPicPr>
+                    <pic:cNvPr id="1" name=""/>
+                    <pic:cNvPicPr/>
+                  </pic:nvPicPr>
+                  <pic:blipFill>
+                    <a:blip r:embed="rId67"/>
+                    <a:stretch>
+                      <a:fillRect/>
+                    </a:stretch>
+                  </pic:blipFill>
+                  <pic:spPr>
+                    <a:xfrm>
+                      <a:off x="0" y="0"/>
+                      <a:ext cx="5759450" cy="3440430"/>
+                    </a:xfrm>
+                    <a:prstGeom prst="rect">
+                      <a:avLst/>
+                    </a:prstGeom>
+                  </pic:spPr>
+                </pic:pic>
+              </a:graphicData>
+            </a:graphic>
+          </wp:inline>
+        </w:drawing>
+      </w:r>
+    </w:p>
+    <w:p>
+      <w:pPr>
+        <w:rPr>
+          <w:rFonts w:ascii="Cascadia Mono" w:hAnsi="Cascadia Mono" w:cs="Cascadia Mono"/>
+          <w:color w:val="000000"/>
+          <w:sz w:val="19"/>
+          <w:szCs w:val="19"/>
+          <w:lang w:val="fr-CH" w:eastAsia="fr-CH"/>
+        </w:rPr>
+      </w:pPr>
+    </w:p>
+    <w:p>
+      <w:pPr>
+        <w:rPr>
+          <w:rFonts w:ascii="Cascadia Mono" w:hAnsi="Cascadia Mono" w:cs="Cascadia Mono"/>
+          <w:color w:val="000000"/>
+          <w:sz w:val="19"/>
+          <w:szCs w:val="19"/>
+          <w:lang w:val="fr-CH" w:eastAsia="fr-CH"/>
+        </w:rPr>
+      </w:pPr>
+      <w:r>
+        <w:rPr>
+          <w:rFonts w:ascii="Cascadia Mono" w:hAnsi="Cascadia Mono" w:cs="Cascadia Mono"/>
+          <w:color w:val="000000"/>
+          <w:sz w:val="19"/>
+          <w:szCs w:val="19"/>
+          <w:lang w:val="fr-CH" w:eastAsia="fr-CH"/>
+        </w:rPr>
+        <w:lastRenderedPageBreak/>
+        <w:t>Tests :</w:t>
+      </w:r>
+    </w:p>
+    <w:p>
+      <w:pPr>
+        <w:pStyle w:val="Paragraphedeliste"/>
+        <w:numPr>
+          <w:ilvl w:val="1"/>
+          <w:numId w:val="10"/>
+        </w:numPr>
+        <w:rPr>
+          <w:rFonts w:ascii="Cascadia Mono" w:hAnsi="Cascadia Mono" w:cs="Cascadia Mono"/>
+          <w:color w:val="000000"/>
+          <w:sz w:val="19"/>
+          <w:szCs w:val="19"/>
+          <w:lang w:val="fr-CH" w:eastAsia="fr-CH"/>
+        </w:rPr>
+      </w:pPr>
+      <w:r>
+        <w:rPr>
+          <w:rFonts w:ascii="Cascadia Mono" w:hAnsi="Cascadia Mono" w:cs="Cascadia Mono"/>
+          <w:color w:val="000000"/>
+          <w:sz w:val="19"/>
+          <w:szCs w:val="19"/>
+          <w:lang w:val="fr-CH" w:eastAsia="fr-CH"/>
+        </w:rPr>
+        <w:t xml:space="preserve">Logo et nom de l’application partagé : </w:t>
+      </w:r>
+      <w:r>
+        <w:rPr>
+          <w:noProof/>
+        </w:rPr>
+        <w:drawing>
+          <wp:inline distT="0" distB="0" distL="0" distR="0" wp14:anchorId="264EECD5" wp14:editId="506E6CD8">
+            <wp:extent cx="5759450" cy="3408045"/>
+            <wp:effectExtent l="0" t="0" r="0" b="1905"/>
+            <wp:docPr id="6" name="Image 6"/>
+            <wp:cNvGraphicFramePr>
+              <a:graphicFrameLocks xmlns:a="http://schemas.openxmlformats.org/drawingml/2006/main" noChangeAspect="1"/>
+            </wp:cNvGraphicFramePr>
+            <a:graphic xmlns:a="http://schemas.openxmlformats.org/drawingml/2006/main">
+              <a:graphicData uri="http://schemas.openxmlformats.org/drawingml/2006/picture">
+                <pic:pic xmlns:pic="http://schemas.openxmlformats.org/drawingml/2006/picture">
+                  <pic:nvPicPr>
+                    <pic:cNvPr id="1" name=""/>
+                    <pic:cNvPicPr/>
+                  </pic:nvPicPr>
+                  <pic:blipFill>
+                    <a:blip r:embed="rId68"/>
+                    <a:stretch>
+                      <a:fillRect/>
+                    </a:stretch>
+                  </pic:blipFill>
+                  <pic:spPr>
+                    <a:xfrm>
+                      <a:off x="0" y="0"/>
                       <a:ext cx="5759450" cy="3408045"/>
                     </a:xfrm>
                     <a:prstGeom prst="rect">
@@ -10119,7 +11052,7 @@
       </w:pPr>
     </w:p>
     <w:p>
-      <w:hyperlink r:id="rId54" w:history="1">
+      <w:hyperlink r:id="rId69" w:history="1">
         <w:r>
           <w:rPr>
             <w:rStyle w:val="Lienhypertexte"/>
@@ -10171,7 +11104,7 @@
         </w:rPr>
         <w:t xml:space="preserve">, </w:t>
       </w:r>
-      <w:hyperlink r:id="rId55" w:history="1">
+      <w:hyperlink r:id="rId70" w:history="1">
         <w:r>
           <w:rPr>
             <w:rStyle w:val="Lienhypertexte"/>
@@ -10252,14 +11185,10 @@
     <w:p>
       <w:pPr>
         <w:rPr>
-          <w:rFonts w:ascii="Cascadia Mono" w:hAnsi="Cascadia Mono" w:cs="Cascadia Mono"/>
-          <w:color w:val="000000"/>
-          <w:sz w:val="19"/>
-          <w:szCs w:val="19"/>
-          <w:lang w:val="en-US" w:eastAsia="fr-CH"/>
-        </w:rPr>
-      </w:pPr>
-      <w:hyperlink r:id="rId56" w:history="1">
+          <w:lang w:val="en-US"/>
+        </w:rPr>
+      </w:pPr>
+      <w:hyperlink r:id="rId71" w:history="1">
         <w:proofErr w:type="spellStart"/>
         <w:r>
           <w:rPr>
@@ -10324,9 +11253,42 @@
         <w:t xml:space="preserve"> 26.03.25</w:t>
       </w:r>
     </w:p>
+    <w:p>
+      <w:pPr>
+        <w:rPr>
+          <w:rFonts w:ascii="Cascadia Mono" w:hAnsi="Cascadia Mono" w:cs="Cascadia Mono"/>
+          <w:color w:val="000000"/>
+          <w:sz w:val="19"/>
+          <w:szCs w:val="19"/>
+          <w:lang w:val="en-US" w:eastAsia="fr-CH"/>
+        </w:rPr>
+      </w:pPr>
+      <w:hyperlink r:id="rId72" w:history="1">
+        <w:r>
+          <w:rPr>
+            <w:color w:val="0000FF"/>
+            <w:u w:val="single"/>
+            <w:lang w:val="en-US"/>
+          </w:rPr>
+          <w:t>How to Perform Parameterized Query in C# with MySQL Database</w:t>
+        </w:r>
+      </w:hyperlink>
+      <w:r>
+        <w:rPr>
+          <w:lang w:val="en-US"/>
+        </w:rPr>
+        <w:t>,</w:t>
+      </w:r>
+      <w:r>
+        <w:rPr>
+          <w:lang w:val="en-US"/>
+        </w:rPr>
+        <w:t xml:space="preserve"> 27.03.25</w:t>
+      </w:r>
+    </w:p>
     <w:sectPr>
-      <w:headerReference w:type="default" r:id="rId57"/>
-      <w:footerReference w:type="default" r:id="rId58"/>
+      <w:headerReference w:type="default" r:id="rId73"/>
+      <w:footerReference w:type="default" r:id="rId74"/>
       <w:pgSz w:w="11906" w:h="16838" w:code="9"/>
       <w:pgMar w:top="1418" w:right="1418" w:bottom="1418" w:left="1418" w:header="720" w:footer="720" w:gutter="0"/>
       <w:cols w:space="720"/>
@@ -13699,18 +14661,6 @@
 </file>
 
 <file path=customXml/item1.xml><?xml version="1.0" encoding="utf-8"?>
-<p:properties xmlns:p="http://schemas.microsoft.com/office/2006/metadata/properties" xmlns:xsi="http://www.w3.org/2001/XMLSchema-instance" xmlns:pc="http://schemas.microsoft.com/office/infopath/2007/PartnerControls">
-  <documentManagement>
-    <IconOverlay xmlns="http://schemas.microsoft.com/sharepoint/v4" xsi:nil="true"/>
-    <lcf76f155ced4ddcb4097134ff3c332f xmlns="bf2f2df3-a963-4452-b0e7-67dabc627c35">
-      <Terms xmlns="http://schemas.microsoft.com/office/infopath/2007/PartnerControls"/>
-    </lcf76f155ced4ddcb4097134ff3c332f>
-    <TaxCatchAll xmlns="f7d9f5a6-831d-4621-8c77-cbcaf993e406" xsi:nil="true"/>
-  </documentManagement>
-</p:properties>
-</file>
-
-<file path=customXml/item2.xml><?xml version="1.0" encoding="utf-8"?>
 <ct:contentTypeSchema xmlns:ct="http://schemas.microsoft.com/office/2006/metadata/contentType" xmlns:ma="http://schemas.microsoft.com/office/2006/metadata/properties/metaAttributes" ct:_="" ma:_="" ma:contentTypeName="Document" ma:contentTypeID="0x0101001ABD9BFFC9E543439C53A2705AE306EF" ma:contentTypeVersion="19" ma:contentTypeDescription="Crée un document." ma:contentTypeScope="" ma:versionID="f3418dd4ca302601ba73fa17965a3f21">
   <xsd:schema xmlns:xsd="http://www.w3.org/2001/XMLSchema" xmlns:xs="http://www.w3.org/2001/XMLSchema" xmlns:p="http://schemas.microsoft.com/office/2006/metadata/properties" xmlns:ns2="bf2f2df3-a963-4452-b0e7-67dabc627c35" xmlns:ns3="http://schemas.microsoft.com/sharepoint/v4" xmlns:ns4="f7d9f5a6-831d-4621-8c77-cbcaf993e406" targetNamespace="http://schemas.microsoft.com/office/2006/metadata/properties" ma:root="true" ma:fieldsID="5d82fd028d299635ce1df2d808d1b2ae" ns2:_="" ns3:_="" ns4:_="">
     <xsd:import namespace="bf2f2df3-a963-4452-b0e7-67dabc627c35"/>
@@ -13976,11 +14926,7 @@
 </ct:contentTypeSchema>
 </file>
 
-<file path=customXml/item3.xml><?xml version="1.0" encoding="utf-8"?>
-<b:Sources xmlns:b="http://schemas.openxmlformats.org/officeDocument/2006/bibliography" xmlns="http://schemas.openxmlformats.org/officeDocument/2006/bibliography" SelectedStyle="\APASixthEditionOfficeOnline.xsl" StyleName="APA" Version="6"/>
-</file>
-
-<file path=customXml/item4.xml><?xml version="1.0" encoding="utf-8"?>
+<file path=customXml/item2.xml><?xml version="1.0" encoding="utf-8"?>
 <?mso-contentType ?>
 <FormTemplates xmlns="http://schemas.microsoft.com/sharepoint/v3/contenttype/forms">
   <Display>DocumentLibraryForm</Display>
@@ -13989,19 +14935,23 @@
 </FormTemplates>
 </file>
 
-<file path=customXml/itemProps1.xml><?xml version="1.0" encoding="utf-8"?>
-<ds:datastoreItem xmlns:ds="http://schemas.openxmlformats.org/officeDocument/2006/customXml" ds:itemID="{1596957B-C68E-418D-8E9E-2250DD10281B}">
-  <ds:schemaRefs>
-    <ds:schemaRef ds:uri="http://schemas.microsoft.com/office/2006/metadata/properties"/>
-    <ds:schemaRef ds:uri="http://schemas.microsoft.com/office/infopath/2007/PartnerControls"/>
-    <ds:schemaRef ds:uri="http://schemas.microsoft.com/sharepoint/v4"/>
-    <ds:schemaRef ds:uri="bf2f2df3-a963-4452-b0e7-67dabc627c35"/>
-    <ds:schemaRef ds:uri="f7d9f5a6-831d-4621-8c77-cbcaf993e406"/>
-  </ds:schemaRefs>
-</ds:datastoreItem>
+<file path=customXml/item3.xml><?xml version="1.0" encoding="utf-8"?>
+<b:Sources xmlns:b="http://schemas.openxmlformats.org/officeDocument/2006/bibliography" xmlns="http://schemas.openxmlformats.org/officeDocument/2006/bibliography" SelectedStyle="\APASixthEditionOfficeOnline.xsl" StyleName="APA" Version="6"/>
 </file>
 
-<file path=customXml/itemProps2.xml><?xml version="1.0" encoding="utf-8"?>
+<file path=customXml/item4.xml><?xml version="1.0" encoding="utf-8"?>
+<p:properties xmlns:p="http://schemas.microsoft.com/office/2006/metadata/properties" xmlns:xsi="http://www.w3.org/2001/XMLSchema-instance" xmlns:pc="http://schemas.microsoft.com/office/infopath/2007/PartnerControls">
+  <documentManagement>
+    <IconOverlay xmlns="http://schemas.microsoft.com/sharepoint/v4" xsi:nil="true"/>
+    <lcf76f155ced4ddcb4097134ff3c332f xmlns="bf2f2df3-a963-4452-b0e7-67dabc627c35">
+      <Terms xmlns="http://schemas.microsoft.com/office/infopath/2007/PartnerControls"/>
+    </lcf76f155ced4ddcb4097134ff3c332f>
+    <TaxCatchAll xmlns="f7d9f5a6-831d-4621-8c77-cbcaf993e406" xsi:nil="true"/>
+  </documentManagement>
+</p:properties>
+</file>
+
+<file path=customXml/itemProps1.xml><?xml version="1.0" encoding="utf-8"?>
 <ds:datastoreItem xmlns:ds="http://schemas.openxmlformats.org/officeDocument/2006/customXml" ds:itemID="{A9A43FF3-6D16-4F24-809C-234E4FE25130}">
   <ds:schemaRefs>
     <ds:schemaRef ds:uri="http://schemas.microsoft.com/office/2006/metadata/contentType"/>
@@ -14021,6 +14971,14 @@
 </ds:datastoreItem>
 </file>
 
+<file path=customXml/itemProps2.xml><?xml version="1.0" encoding="utf-8"?>
+<ds:datastoreItem xmlns:ds="http://schemas.openxmlformats.org/officeDocument/2006/customXml" ds:itemID="{1DADA05A-DA17-4CB0-90B5-C889667DD54A}">
+  <ds:schemaRefs>
+    <ds:schemaRef ds:uri="http://schemas.microsoft.com/sharepoint/v3/contenttype/forms"/>
+  </ds:schemaRefs>
+</ds:datastoreItem>
+</file>
+
 <file path=customXml/itemProps3.xml><?xml version="1.0" encoding="utf-8"?>
 <ds:datastoreItem xmlns:ds="http://schemas.openxmlformats.org/officeDocument/2006/customXml" ds:itemID="{B9B37F17-9983-4A48-8063-C7221235CAF9}">
   <ds:schemaRefs>
@@ -14030,9 +14988,13 @@
 </file>
 
 <file path=customXml/itemProps4.xml><?xml version="1.0" encoding="utf-8"?>
-<ds:datastoreItem xmlns:ds="http://schemas.openxmlformats.org/officeDocument/2006/customXml" ds:itemID="{1DADA05A-DA17-4CB0-90B5-C889667DD54A}">
+<ds:datastoreItem xmlns:ds="http://schemas.openxmlformats.org/officeDocument/2006/customXml" ds:itemID="{1596957B-C68E-418D-8E9E-2250DD10281B}">
   <ds:schemaRefs>
-    <ds:schemaRef ds:uri="http://schemas.microsoft.com/sharepoint/v3/contenttype/forms"/>
+    <ds:schemaRef ds:uri="http://schemas.microsoft.com/office/2006/metadata/properties"/>
+    <ds:schemaRef ds:uri="http://schemas.microsoft.com/office/infopath/2007/PartnerControls"/>
+    <ds:schemaRef ds:uri="http://schemas.microsoft.com/sharepoint/v4"/>
+    <ds:schemaRef ds:uri="bf2f2df3-a963-4452-b0e7-67dabc627c35"/>
+    <ds:schemaRef ds:uri="f7d9f5a6-831d-4621-8c77-cbcaf993e406"/>
   </ds:schemaRefs>
 </ds:datastoreItem>
 </file>
</xml_diff>

<commit_message>
style : resquests secure
</commit_message>
<xml_diff>
--- a/documents/Rapport.docx
+++ b/documents/Rapport.docx
@@ -2471,25 +2471,38 @@
           <w:i/>
           <w:iCs/>
           <w:szCs w:val="14"/>
-          <w:lang w:val="en-US"/>
-        </w:rPr>
-      </w:pPr>
-      <w:r>
-        <w:rPr>
-          <w:i/>
-          <w:iCs/>
-          <w:szCs w:val="14"/>
-          <w:lang w:val="en-US"/>
-        </w:rPr>
-        <w:t xml:space="preserve">echo "# </w:t>
-      </w:r>
+          <w:lang w:val="fr-CH"/>
+        </w:rPr>
+      </w:pPr>
       <w:proofErr w:type="spellStart"/>
-      <w:r>
-        <w:rPr>
-          <w:i/>
-          <w:iCs/>
-          <w:szCs w:val="14"/>
-          <w:lang w:val="en-US"/>
+      <w:proofErr w:type="gramStart"/>
+      <w:r>
+        <w:rPr>
+          <w:i/>
+          <w:iCs/>
+          <w:szCs w:val="14"/>
+          <w:lang w:val="fr-CH"/>
+        </w:rPr>
+        <w:t>echo</w:t>
+      </w:r>
+      <w:proofErr w:type="spellEnd"/>
+      <w:proofErr w:type="gramEnd"/>
+      <w:r>
+        <w:rPr>
+          <w:i/>
+          <w:iCs/>
+          <w:szCs w:val="14"/>
+          <w:lang w:val="fr-CH"/>
+        </w:rPr>
+        <w:t xml:space="preserve"> "# </w:t>
+      </w:r>
+      <w:proofErr w:type="spellStart"/>
+      <w:r>
+        <w:rPr>
+          <w:i/>
+          <w:iCs/>
+          <w:szCs w:val="14"/>
+          <w:lang w:val="fr-CH"/>
         </w:rPr>
         <w:t>E_TodoList</w:t>
       </w:r>
@@ -2499,7 +2512,7 @@
           <w:i/>
           <w:iCs/>
           <w:szCs w:val="14"/>
-          <w:lang w:val="en-US"/>
+          <w:lang w:val="fr-CH"/>
         </w:rPr>
         <w:t>" &gt;&gt; README.md</w:t>
       </w:r>
@@ -2511,29 +2524,29 @@
           <w:i/>
           <w:iCs/>
           <w:szCs w:val="14"/>
-          <w:lang w:val="en-US"/>
-        </w:rPr>
-      </w:pPr>
-      <w:r>
-        <w:rPr>
-          <w:i/>
-          <w:iCs/>
-          <w:szCs w:val="14"/>
-          <w:lang w:val="en-US"/>
-        </w:rPr>
-        <w:t xml:space="preserve">git </w:t>
-      </w:r>
-      <w:proofErr w:type="spellStart"/>
-      <w:r>
-        <w:rPr>
-          <w:i/>
-          <w:iCs/>
-          <w:szCs w:val="14"/>
-          <w:lang w:val="en-US"/>
-        </w:rPr>
-        <w:t>init</w:t>
-      </w:r>
-      <w:proofErr w:type="spellEnd"/>
+          <w:lang w:val="fr-CH"/>
+        </w:rPr>
+      </w:pPr>
+      <w:proofErr w:type="gramStart"/>
+      <w:r>
+        <w:rPr>
+          <w:i/>
+          <w:iCs/>
+          <w:szCs w:val="14"/>
+          <w:lang w:val="fr-CH"/>
+        </w:rPr>
+        <w:t>git</w:t>
+      </w:r>
+      <w:proofErr w:type="gramEnd"/>
+      <w:r>
+        <w:rPr>
+          <w:i/>
+          <w:iCs/>
+          <w:szCs w:val="14"/>
+          <w:lang w:val="fr-CH"/>
+        </w:rPr>
+        <w:t xml:space="preserve"> init</w:t>
+      </w:r>
     </w:p>
     <w:p>
       <w:pPr>
@@ -7967,36 +7980,13 @@
       </w:pPr>
       <w:r>
         <w:rPr>
-          <w:rFonts w:ascii="Cascadia Mono" w:hAnsi="Cascadia Mono" w:cs="Cascadia Mono"/>
-          <w:color w:val="000000"/>
-          <w:sz w:val="19"/>
-          <w:szCs w:val="19"/>
-          <w:lang w:val="fr-CH" w:eastAsia="fr-CH"/>
-        </w:rPr>
-        <w:t>Solutions:</w:t>
-      </w:r>
-    </w:p>
-    <w:p>
-      <w:pPr>
-        <w:pStyle w:val="Paragraphedeliste"/>
-        <w:numPr>
-          <w:ilvl w:val="0"/>
-          <w:numId w:val="16"/>
-        </w:numPr>
-        <w:rPr>
-          <w:szCs w:val="14"/>
-          <w:lang w:val="en-US"/>
-        </w:rPr>
-      </w:pPr>
-      <w:r>
-        <w:rPr>
           <w:noProof/>
         </w:rPr>
         <w:drawing>
-          <wp:inline distT="0" distB="0" distL="0" distR="0" wp14:anchorId="4B01CC25" wp14:editId="182A6421">
-            <wp:extent cx="5759450" cy="841375"/>
-            <wp:effectExtent l="0" t="0" r="0" b="0"/>
-            <wp:docPr id="2" name="Image 2"/>
+          <wp:inline distT="0" distB="0" distL="0" distR="0" wp14:anchorId="3EC3D224" wp14:editId="79618072">
+            <wp:extent cx="4333875" cy="1809750"/>
+            <wp:effectExtent l="0" t="0" r="9525" b="0"/>
+            <wp:docPr id="40" name="Image 40"/>
             <wp:cNvGraphicFramePr>
               <a:graphicFrameLocks xmlns:a="http://schemas.openxmlformats.org/drawingml/2006/main" noChangeAspect="1"/>
             </wp:cNvGraphicFramePr>
@@ -8016,7 +8006,7 @@
                   <pic:spPr>
                     <a:xfrm>
                       <a:off x="0" y="0"/>
-                      <a:ext cx="5759450" cy="841375"/>
+                      <a:ext cx="4333875" cy="1809750"/>
                     </a:xfrm>
                     <a:prstGeom prst="rect">
                       <a:avLst/>
@@ -8031,607 +8021,23 @@
     </w:p>
     <w:p>
       <w:pPr>
-        <w:autoSpaceDE w:val="0"/>
-        <w:autoSpaceDN w:val="0"/>
-        <w:adjustRightInd w:val="0"/>
-        <w:ind w:left="720"/>
-        <w:rPr>
-          <w:rFonts w:ascii="Cascadia Mono" w:hAnsi="Cascadia Mono" w:cs="Cascadia Mono"/>
-          <w:color w:val="000000"/>
-          <w:sz w:val="19"/>
-          <w:szCs w:val="19"/>
-          <w:lang w:val="en-US" w:eastAsia="fr-CH"/>
-        </w:rPr>
-      </w:pPr>
-      <w:proofErr w:type="spellStart"/>
-      <w:r>
-        <w:rPr>
-          <w:rFonts w:ascii="Cascadia Mono" w:hAnsi="Cascadia Mono" w:cs="Cascadia Mono"/>
-          <w:color w:val="000000"/>
-          <w:sz w:val="19"/>
-          <w:szCs w:val="19"/>
-          <w:lang w:val="en-US" w:eastAsia="fr-CH"/>
-        </w:rPr>
-        <w:t>UserCreationPage</w:t>
-      </w:r>
-      <w:proofErr w:type="spellEnd"/>
-      <w:r>
-        <w:rPr>
-          <w:rFonts w:ascii="Cascadia Mono" w:hAnsi="Cascadia Mono" w:cs="Cascadia Mono"/>
-          <w:color w:val="000000"/>
-          <w:sz w:val="19"/>
-          <w:szCs w:val="19"/>
-          <w:lang w:val="en-US" w:eastAsia="fr-CH"/>
-        </w:rPr>
-        <w:t xml:space="preserve"> </w:t>
-      </w:r>
-      <w:proofErr w:type="spellStart"/>
-      <w:r>
-        <w:rPr>
-          <w:rFonts w:ascii="Cascadia Mono" w:hAnsi="Cascadia Mono" w:cs="Cascadia Mono"/>
-          <w:color w:val="000000"/>
-          <w:sz w:val="19"/>
-          <w:szCs w:val="19"/>
-          <w:lang w:val="en-US" w:eastAsia="fr-CH"/>
-        </w:rPr>
-        <w:t>userCreation</w:t>
-      </w:r>
-      <w:proofErr w:type="spellEnd"/>
-      <w:r>
-        <w:rPr>
-          <w:rFonts w:ascii="Cascadia Mono" w:hAnsi="Cascadia Mono" w:cs="Cascadia Mono"/>
-          <w:color w:val="000000"/>
-          <w:sz w:val="19"/>
-          <w:szCs w:val="19"/>
-          <w:lang w:val="en-US" w:eastAsia="fr-CH"/>
-        </w:rPr>
-        <w:t xml:space="preserve"> = </w:t>
-      </w:r>
-      <w:r>
-        <w:rPr>
-          <w:rFonts w:ascii="Cascadia Mono" w:hAnsi="Cascadia Mono" w:cs="Cascadia Mono"/>
-          <w:color w:val="0000FF"/>
-          <w:sz w:val="19"/>
-          <w:szCs w:val="19"/>
-          <w:lang w:val="en-US" w:eastAsia="fr-CH"/>
-        </w:rPr>
-        <w:t>new</w:t>
-      </w:r>
-      <w:r>
-        <w:rPr>
-          <w:rFonts w:ascii="Cascadia Mono" w:hAnsi="Cascadia Mono" w:cs="Cascadia Mono"/>
-          <w:color w:val="000000"/>
-          <w:sz w:val="19"/>
-          <w:szCs w:val="19"/>
-          <w:lang w:val="en-US" w:eastAsia="fr-CH"/>
-        </w:rPr>
-        <w:t xml:space="preserve"> </w:t>
-      </w:r>
-      <w:proofErr w:type="spellStart"/>
-      <w:r>
-        <w:rPr>
-          <w:rFonts w:ascii="Cascadia Mono" w:hAnsi="Cascadia Mono" w:cs="Cascadia Mono"/>
-          <w:color w:val="000000"/>
-          <w:sz w:val="19"/>
-          <w:szCs w:val="19"/>
-          <w:lang w:val="en-US" w:eastAsia="fr-CH"/>
-        </w:rPr>
-        <w:t>UserCreationPage</w:t>
-      </w:r>
-      <w:proofErr w:type="spellEnd"/>
-      <w:r>
-        <w:rPr>
-          <w:rFonts w:ascii="Cascadia Mono" w:hAnsi="Cascadia Mono" w:cs="Cascadia Mono"/>
-          <w:color w:val="000000"/>
-          <w:sz w:val="19"/>
-          <w:szCs w:val="19"/>
-          <w:lang w:val="en-US" w:eastAsia="fr-CH"/>
-        </w:rPr>
-        <w:t>();</w:t>
-      </w:r>
-    </w:p>
-    <w:p>
-      <w:pPr>
-        <w:autoSpaceDE w:val="0"/>
-        <w:autoSpaceDN w:val="0"/>
-        <w:adjustRightInd w:val="0"/>
-        <w:ind w:left="708"/>
-        <w:rPr>
-          <w:rFonts w:ascii="Cascadia Mono" w:hAnsi="Cascadia Mono" w:cs="Cascadia Mono"/>
-          <w:color w:val="000000"/>
-          <w:sz w:val="19"/>
-          <w:szCs w:val="19"/>
-          <w:lang w:val="en-US" w:eastAsia="fr-CH"/>
-        </w:rPr>
-      </w:pPr>
-      <w:proofErr w:type="spellStart"/>
-      <w:r>
-        <w:rPr>
-          <w:rFonts w:ascii="Cascadia Mono" w:hAnsi="Cascadia Mono" w:cs="Cascadia Mono"/>
-          <w:color w:val="000000"/>
-          <w:sz w:val="19"/>
-          <w:szCs w:val="19"/>
-          <w:lang w:val="en-US" w:eastAsia="fr-CH"/>
-        </w:rPr>
-        <w:t>TasksTodoPage</w:t>
-      </w:r>
-      <w:proofErr w:type="spellEnd"/>
-      <w:r>
-        <w:rPr>
-          <w:rFonts w:ascii="Cascadia Mono" w:hAnsi="Cascadia Mono" w:cs="Cascadia Mono"/>
-          <w:color w:val="000000"/>
-          <w:sz w:val="19"/>
-          <w:szCs w:val="19"/>
-          <w:lang w:val="en-US" w:eastAsia="fr-CH"/>
-        </w:rPr>
-        <w:t xml:space="preserve"> </w:t>
-      </w:r>
-      <w:proofErr w:type="spellStart"/>
-      <w:r>
-        <w:rPr>
-          <w:rFonts w:ascii="Cascadia Mono" w:hAnsi="Cascadia Mono" w:cs="Cascadia Mono"/>
-          <w:color w:val="000000"/>
-          <w:sz w:val="19"/>
-          <w:szCs w:val="19"/>
-          <w:lang w:val="en-US" w:eastAsia="fr-CH"/>
-        </w:rPr>
-        <w:t>tasksTodo</w:t>
-      </w:r>
-      <w:proofErr w:type="spellEnd"/>
-      <w:r>
-        <w:rPr>
-          <w:rFonts w:ascii="Cascadia Mono" w:hAnsi="Cascadia Mono" w:cs="Cascadia Mono"/>
-          <w:color w:val="000000"/>
-          <w:sz w:val="19"/>
-          <w:szCs w:val="19"/>
-          <w:lang w:val="en-US" w:eastAsia="fr-CH"/>
-        </w:rPr>
-        <w:t xml:space="preserve"> = </w:t>
-      </w:r>
-      <w:r>
-        <w:rPr>
-          <w:rFonts w:ascii="Cascadia Mono" w:hAnsi="Cascadia Mono" w:cs="Cascadia Mono"/>
-          <w:color w:val="0000FF"/>
-          <w:sz w:val="19"/>
-          <w:szCs w:val="19"/>
-          <w:lang w:val="en-US" w:eastAsia="fr-CH"/>
-        </w:rPr>
-        <w:t>new</w:t>
-      </w:r>
-      <w:r>
-        <w:rPr>
-          <w:rFonts w:ascii="Cascadia Mono" w:hAnsi="Cascadia Mono" w:cs="Cascadia Mono"/>
-          <w:color w:val="000000"/>
-          <w:sz w:val="19"/>
-          <w:szCs w:val="19"/>
-          <w:lang w:val="en-US" w:eastAsia="fr-CH"/>
-        </w:rPr>
-        <w:t xml:space="preserve"> </w:t>
-      </w:r>
-      <w:proofErr w:type="spellStart"/>
-      <w:r>
-        <w:rPr>
-          <w:rFonts w:ascii="Cascadia Mono" w:hAnsi="Cascadia Mono" w:cs="Cascadia Mono"/>
-          <w:color w:val="000000"/>
-          <w:sz w:val="19"/>
-          <w:szCs w:val="19"/>
-          <w:lang w:val="en-US" w:eastAsia="fr-CH"/>
-        </w:rPr>
-        <w:t>TasksTodoPage</w:t>
-      </w:r>
-      <w:proofErr w:type="spellEnd"/>
-      <w:r>
-        <w:rPr>
-          <w:rFonts w:ascii="Cascadia Mono" w:hAnsi="Cascadia Mono" w:cs="Cascadia Mono"/>
-          <w:color w:val="000000"/>
-          <w:sz w:val="19"/>
-          <w:szCs w:val="19"/>
-          <w:lang w:val="en-US" w:eastAsia="fr-CH"/>
-        </w:rPr>
-        <w:t>();</w:t>
-      </w:r>
-    </w:p>
-    <w:p>
-      <w:pPr>
-        <w:autoSpaceDE w:val="0"/>
-        <w:autoSpaceDN w:val="0"/>
-        <w:adjustRightInd w:val="0"/>
-        <w:ind w:left="708"/>
-        <w:rPr>
-          <w:rFonts w:ascii="Cascadia Mono" w:hAnsi="Cascadia Mono" w:cs="Cascadia Mono"/>
-          <w:color w:val="000000"/>
-          <w:sz w:val="19"/>
-          <w:szCs w:val="19"/>
-          <w:lang w:val="en-US" w:eastAsia="fr-CH"/>
-        </w:rPr>
-      </w:pPr>
-      <w:proofErr w:type="spellStart"/>
-      <w:r>
-        <w:rPr>
-          <w:rFonts w:ascii="Cascadia Mono" w:hAnsi="Cascadia Mono" w:cs="Cascadia Mono"/>
-          <w:color w:val="000000"/>
-          <w:sz w:val="19"/>
-          <w:szCs w:val="19"/>
-          <w:lang w:val="en-US" w:eastAsia="fr-CH"/>
-        </w:rPr>
-        <w:t>AddTaskPage</w:t>
-      </w:r>
-      <w:proofErr w:type="spellEnd"/>
-      <w:r>
-        <w:rPr>
-          <w:rFonts w:ascii="Cascadia Mono" w:hAnsi="Cascadia Mono" w:cs="Cascadia Mono"/>
-          <w:color w:val="000000"/>
-          <w:sz w:val="19"/>
-          <w:szCs w:val="19"/>
-          <w:lang w:val="en-US" w:eastAsia="fr-CH"/>
-        </w:rPr>
-        <w:t xml:space="preserve"> </w:t>
-      </w:r>
-      <w:proofErr w:type="spellStart"/>
-      <w:r>
-        <w:rPr>
-          <w:rFonts w:ascii="Cascadia Mono" w:hAnsi="Cascadia Mono" w:cs="Cascadia Mono"/>
-          <w:color w:val="000000"/>
-          <w:sz w:val="19"/>
-          <w:szCs w:val="19"/>
-          <w:lang w:val="en-US" w:eastAsia="fr-CH"/>
-        </w:rPr>
-        <w:t>addTask</w:t>
-      </w:r>
-      <w:proofErr w:type="spellEnd"/>
-      <w:r>
-        <w:rPr>
-          <w:rFonts w:ascii="Cascadia Mono" w:hAnsi="Cascadia Mono" w:cs="Cascadia Mono"/>
-          <w:color w:val="000000"/>
-          <w:sz w:val="19"/>
-          <w:szCs w:val="19"/>
-          <w:lang w:val="en-US" w:eastAsia="fr-CH"/>
-        </w:rPr>
-        <w:t xml:space="preserve"> = </w:t>
-      </w:r>
-      <w:r>
-        <w:rPr>
-          <w:rFonts w:ascii="Cascadia Mono" w:hAnsi="Cascadia Mono" w:cs="Cascadia Mono"/>
-          <w:color w:val="0000FF"/>
-          <w:sz w:val="19"/>
-          <w:szCs w:val="19"/>
-          <w:lang w:val="en-US" w:eastAsia="fr-CH"/>
-        </w:rPr>
-        <w:t>new</w:t>
-      </w:r>
-      <w:r>
-        <w:rPr>
-          <w:rFonts w:ascii="Cascadia Mono" w:hAnsi="Cascadia Mono" w:cs="Cascadia Mono"/>
-          <w:color w:val="000000"/>
-          <w:sz w:val="19"/>
-          <w:szCs w:val="19"/>
-          <w:lang w:val="en-US" w:eastAsia="fr-CH"/>
-        </w:rPr>
-        <w:t xml:space="preserve"> </w:t>
-      </w:r>
-      <w:proofErr w:type="spellStart"/>
-      <w:r>
-        <w:rPr>
-          <w:rFonts w:ascii="Cascadia Mono" w:hAnsi="Cascadia Mono" w:cs="Cascadia Mono"/>
-          <w:color w:val="000000"/>
-          <w:sz w:val="19"/>
-          <w:szCs w:val="19"/>
-          <w:lang w:val="en-US" w:eastAsia="fr-CH"/>
-        </w:rPr>
-        <w:t>AddTaskPage</w:t>
-      </w:r>
-      <w:proofErr w:type="spellEnd"/>
-      <w:r>
-        <w:rPr>
-          <w:rFonts w:ascii="Cascadia Mono" w:hAnsi="Cascadia Mono" w:cs="Cascadia Mono"/>
-          <w:color w:val="000000"/>
-          <w:sz w:val="19"/>
-          <w:szCs w:val="19"/>
-          <w:lang w:val="en-US" w:eastAsia="fr-CH"/>
-        </w:rPr>
-        <w:t>();</w:t>
-      </w:r>
-    </w:p>
-    <w:p>
-      <w:pPr>
-        <w:autoSpaceDE w:val="0"/>
-        <w:autoSpaceDN w:val="0"/>
-        <w:adjustRightInd w:val="0"/>
-        <w:ind w:left="708"/>
-        <w:rPr>
-          <w:rFonts w:ascii="Cascadia Mono" w:hAnsi="Cascadia Mono" w:cs="Cascadia Mono"/>
-          <w:color w:val="000000"/>
-          <w:sz w:val="19"/>
-          <w:szCs w:val="19"/>
-          <w:lang w:val="en-US" w:eastAsia="fr-CH"/>
-        </w:rPr>
-      </w:pPr>
-      <w:proofErr w:type="spellStart"/>
-      <w:r>
-        <w:rPr>
-          <w:rFonts w:ascii="Cascadia Mono" w:hAnsi="Cascadia Mono" w:cs="Cascadia Mono"/>
-          <w:color w:val="000000"/>
-          <w:sz w:val="19"/>
-          <w:szCs w:val="19"/>
-          <w:lang w:val="en-US" w:eastAsia="fr-CH"/>
-        </w:rPr>
-        <w:t>TasksDonePage</w:t>
-      </w:r>
-      <w:proofErr w:type="spellEnd"/>
-      <w:r>
-        <w:rPr>
-          <w:rFonts w:ascii="Cascadia Mono" w:hAnsi="Cascadia Mono" w:cs="Cascadia Mono"/>
-          <w:color w:val="000000"/>
-          <w:sz w:val="19"/>
-          <w:szCs w:val="19"/>
-          <w:lang w:val="en-US" w:eastAsia="fr-CH"/>
-        </w:rPr>
-        <w:t xml:space="preserve"> </w:t>
-      </w:r>
-      <w:proofErr w:type="spellStart"/>
-      <w:r>
-        <w:rPr>
-          <w:rFonts w:ascii="Cascadia Mono" w:hAnsi="Cascadia Mono" w:cs="Cascadia Mono"/>
-          <w:color w:val="000000"/>
-          <w:sz w:val="19"/>
-          <w:szCs w:val="19"/>
-          <w:lang w:val="en-US" w:eastAsia="fr-CH"/>
-        </w:rPr>
-        <w:t>tasksDone</w:t>
-      </w:r>
-      <w:proofErr w:type="spellEnd"/>
-      <w:r>
-        <w:rPr>
-          <w:rFonts w:ascii="Cascadia Mono" w:hAnsi="Cascadia Mono" w:cs="Cascadia Mono"/>
-          <w:color w:val="000000"/>
-          <w:sz w:val="19"/>
-          <w:szCs w:val="19"/>
-          <w:lang w:val="en-US" w:eastAsia="fr-CH"/>
-        </w:rPr>
-        <w:t xml:space="preserve"> = </w:t>
-      </w:r>
-      <w:r>
-        <w:rPr>
-          <w:rFonts w:ascii="Cascadia Mono" w:hAnsi="Cascadia Mono" w:cs="Cascadia Mono"/>
-          <w:color w:val="0000FF"/>
-          <w:sz w:val="19"/>
-          <w:szCs w:val="19"/>
-          <w:lang w:val="en-US" w:eastAsia="fr-CH"/>
-        </w:rPr>
-        <w:t>new</w:t>
-      </w:r>
-      <w:r>
-        <w:rPr>
-          <w:rFonts w:ascii="Cascadia Mono" w:hAnsi="Cascadia Mono" w:cs="Cascadia Mono"/>
-          <w:color w:val="000000"/>
-          <w:sz w:val="19"/>
-          <w:szCs w:val="19"/>
-          <w:lang w:val="en-US" w:eastAsia="fr-CH"/>
-        </w:rPr>
-        <w:t xml:space="preserve"> </w:t>
-      </w:r>
-      <w:proofErr w:type="spellStart"/>
-      <w:r>
-        <w:rPr>
-          <w:rFonts w:ascii="Cascadia Mono" w:hAnsi="Cascadia Mono" w:cs="Cascadia Mono"/>
-          <w:color w:val="000000"/>
-          <w:sz w:val="19"/>
-          <w:szCs w:val="19"/>
-          <w:lang w:val="en-US" w:eastAsia="fr-CH"/>
-        </w:rPr>
-        <w:t>TasksDonePage</w:t>
-      </w:r>
-      <w:proofErr w:type="spellEnd"/>
-      <w:r>
-        <w:rPr>
-          <w:rFonts w:ascii="Cascadia Mono" w:hAnsi="Cascadia Mono" w:cs="Cascadia Mono"/>
-          <w:color w:val="000000"/>
-          <w:sz w:val="19"/>
-          <w:szCs w:val="19"/>
-          <w:lang w:val="en-US" w:eastAsia="fr-CH"/>
-        </w:rPr>
-        <w:t>();</w:t>
-      </w:r>
-    </w:p>
-    <w:p>
-      <w:pPr>
-        <w:ind w:left="720"/>
-        <w:rPr>
-          <w:rFonts w:ascii="Cascadia Mono" w:hAnsi="Cascadia Mono" w:cs="Cascadia Mono"/>
-          <w:color w:val="000000"/>
-          <w:sz w:val="19"/>
-          <w:szCs w:val="19"/>
-          <w:lang w:val="en-US" w:eastAsia="fr-CH"/>
-        </w:rPr>
-      </w:pPr>
-      <w:proofErr w:type="spellStart"/>
-      <w:r>
-        <w:rPr>
-          <w:rFonts w:ascii="Cascadia Mono" w:hAnsi="Cascadia Mono" w:cs="Cascadia Mono"/>
-          <w:color w:val="000000"/>
-          <w:sz w:val="19"/>
-          <w:szCs w:val="19"/>
-          <w:lang w:val="en-US" w:eastAsia="fr-CH"/>
-        </w:rPr>
-        <w:t>Application.Run</w:t>
-      </w:r>
-      <w:proofErr w:type="spellEnd"/>
-      <w:r>
-        <w:rPr>
-          <w:rFonts w:ascii="Cascadia Mono" w:hAnsi="Cascadia Mono" w:cs="Cascadia Mono"/>
-          <w:color w:val="000000"/>
-          <w:sz w:val="19"/>
-          <w:szCs w:val="19"/>
-          <w:lang w:val="en-US" w:eastAsia="fr-CH"/>
-        </w:rPr>
-        <w:t>(</w:t>
-      </w:r>
-      <w:r>
-        <w:rPr>
-          <w:rFonts w:ascii="Cascadia Mono" w:hAnsi="Cascadia Mono" w:cs="Cascadia Mono"/>
-          <w:color w:val="0000FF"/>
-          <w:sz w:val="19"/>
-          <w:szCs w:val="19"/>
-          <w:lang w:val="en-US" w:eastAsia="fr-CH"/>
-        </w:rPr>
-        <w:t>new</w:t>
-      </w:r>
-      <w:r>
-        <w:rPr>
-          <w:rFonts w:ascii="Cascadia Mono" w:hAnsi="Cascadia Mono" w:cs="Cascadia Mono"/>
-          <w:color w:val="000000"/>
-          <w:sz w:val="19"/>
-          <w:szCs w:val="19"/>
-          <w:lang w:val="en-US" w:eastAsia="fr-CH"/>
-        </w:rPr>
-        <w:t xml:space="preserve"> </w:t>
-      </w:r>
-      <w:proofErr w:type="spellStart"/>
-      <w:r>
-        <w:rPr>
-          <w:rFonts w:ascii="Cascadia Mono" w:hAnsi="Cascadia Mono" w:cs="Cascadia Mono"/>
-          <w:color w:val="000000"/>
-          <w:sz w:val="19"/>
-          <w:szCs w:val="19"/>
-          <w:lang w:val="en-US" w:eastAsia="fr-CH"/>
-        </w:rPr>
-        <w:t>HomePage</w:t>
-      </w:r>
-      <w:proofErr w:type="spellEnd"/>
-      <w:r>
-        <w:rPr>
-          <w:rFonts w:ascii="Cascadia Mono" w:hAnsi="Cascadia Mono" w:cs="Cascadia Mono"/>
-          <w:color w:val="000000"/>
-          <w:sz w:val="19"/>
-          <w:szCs w:val="19"/>
-          <w:lang w:val="en-US" w:eastAsia="fr-CH"/>
-        </w:rPr>
-        <w:t>(</w:t>
-      </w:r>
-      <w:proofErr w:type="spellStart"/>
-      <w:r>
-        <w:rPr>
-          <w:rFonts w:ascii="Cascadia Mono" w:hAnsi="Cascadia Mono" w:cs="Cascadia Mono"/>
-          <w:color w:val="000000"/>
-          <w:sz w:val="19"/>
-          <w:szCs w:val="19"/>
-          <w:lang w:val="en-US" w:eastAsia="fr-CH"/>
-        </w:rPr>
-        <w:t>userCreation</w:t>
-      </w:r>
-      <w:proofErr w:type="spellEnd"/>
-      <w:r>
-        <w:rPr>
-          <w:rFonts w:ascii="Cascadia Mono" w:hAnsi="Cascadia Mono" w:cs="Cascadia Mono"/>
-          <w:color w:val="000000"/>
-          <w:sz w:val="19"/>
-          <w:szCs w:val="19"/>
-          <w:lang w:val="en-US" w:eastAsia="fr-CH"/>
-        </w:rPr>
-        <w:t xml:space="preserve">, </w:t>
-      </w:r>
-      <w:proofErr w:type="spellStart"/>
-      <w:r>
-        <w:rPr>
-          <w:rFonts w:ascii="Cascadia Mono" w:hAnsi="Cascadia Mono" w:cs="Cascadia Mono"/>
-          <w:color w:val="000000"/>
-          <w:sz w:val="19"/>
-          <w:szCs w:val="19"/>
-          <w:lang w:val="en-US" w:eastAsia="fr-CH"/>
-        </w:rPr>
-        <w:t>tasksTodo</w:t>
-      </w:r>
-      <w:proofErr w:type="spellEnd"/>
-      <w:r>
-        <w:rPr>
-          <w:rFonts w:ascii="Cascadia Mono" w:hAnsi="Cascadia Mono" w:cs="Cascadia Mono"/>
-          <w:color w:val="000000"/>
-          <w:sz w:val="19"/>
-          <w:szCs w:val="19"/>
-          <w:lang w:val="en-US" w:eastAsia="fr-CH"/>
-        </w:rPr>
-        <w:t xml:space="preserve">, </w:t>
-      </w:r>
-      <w:proofErr w:type="spellStart"/>
-      <w:r>
-        <w:rPr>
-          <w:rFonts w:ascii="Cascadia Mono" w:hAnsi="Cascadia Mono" w:cs="Cascadia Mono"/>
-          <w:color w:val="000000"/>
-          <w:sz w:val="19"/>
-          <w:szCs w:val="19"/>
-          <w:lang w:val="en-US" w:eastAsia="fr-CH"/>
-        </w:rPr>
-        <w:t>addTask</w:t>
-      </w:r>
-      <w:proofErr w:type="spellEnd"/>
-      <w:r>
-        <w:rPr>
-          <w:rFonts w:ascii="Cascadia Mono" w:hAnsi="Cascadia Mono" w:cs="Cascadia Mono"/>
-          <w:color w:val="000000"/>
-          <w:sz w:val="19"/>
-          <w:szCs w:val="19"/>
-          <w:lang w:val="en-US" w:eastAsia="fr-CH"/>
-        </w:rPr>
-        <w:t xml:space="preserve">, </w:t>
-      </w:r>
-      <w:proofErr w:type="spellStart"/>
-      <w:r>
-        <w:rPr>
-          <w:rFonts w:ascii="Cascadia Mono" w:hAnsi="Cascadia Mono" w:cs="Cascadia Mono"/>
-          <w:color w:val="000000"/>
-          <w:sz w:val="19"/>
-          <w:szCs w:val="19"/>
-          <w:lang w:val="en-US" w:eastAsia="fr-CH"/>
-        </w:rPr>
-        <w:t>tasksDone</w:t>
-      </w:r>
-      <w:proofErr w:type="spellEnd"/>
-      <w:r>
-        <w:rPr>
-          <w:rFonts w:ascii="Cascadia Mono" w:hAnsi="Cascadia Mono" w:cs="Cascadia Mono"/>
-          <w:color w:val="000000"/>
-          <w:sz w:val="19"/>
-          <w:szCs w:val="19"/>
-          <w:lang w:val="en-US" w:eastAsia="fr-CH"/>
-        </w:rPr>
-        <w:t>));</w:t>
-      </w:r>
-    </w:p>
-    <w:p>
-      <w:pPr>
-        <w:rPr>
-          <w:rFonts w:ascii="Cascadia Mono" w:hAnsi="Cascadia Mono" w:cs="Cascadia Mono"/>
-          <w:color w:val="000000"/>
-          <w:sz w:val="19"/>
-          <w:szCs w:val="19"/>
-          <w:lang w:val="en-US" w:eastAsia="fr-CH"/>
-        </w:rPr>
-      </w:pPr>
-    </w:p>
-    <w:p>
-      <w:pPr>
-        <w:rPr>
-          <w:rFonts w:ascii="Cascadia Mono" w:hAnsi="Cascadia Mono" w:cs="Cascadia Mono"/>
-          <w:color w:val="000000"/>
-          <w:sz w:val="19"/>
-          <w:szCs w:val="19"/>
-          <w:lang w:val="en-US" w:eastAsia="fr-CH"/>
-        </w:rPr>
-      </w:pPr>
-    </w:p>
-    <w:p>
-      <w:pPr>
-        <w:pStyle w:val="Paragraphedeliste"/>
-        <w:numPr>
-          <w:ilvl w:val="0"/>
-          <w:numId w:val="16"/>
-        </w:numPr>
-        <w:rPr>
-          <w:rFonts w:ascii="Cascadia Mono" w:hAnsi="Cascadia Mono" w:cs="Cascadia Mono"/>
-          <w:color w:val="000000"/>
-          <w:sz w:val="19"/>
-          <w:szCs w:val="19"/>
-          <w:lang w:val="en-US" w:eastAsia="fr-CH"/>
+        <w:rPr>
+          <w:rFonts w:ascii="Cascadia Mono" w:hAnsi="Cascadia Mono" w:cs="Cascadia Mono"/>
+          <w:color w:val="000000"/>
+          <w:sz w:val="19"/>
+          <w:szCs w:val="19"/>
+          <w:lang w:val="fr-CH" w:eastAsia="fr-CH"/>
+        </w:rPr>
+      </w:pPr>
+    </w:p>
+    <w:p>
+      <w:pPr>
+        <w:rPr>
+          <w:rFonts w:ascii="Cascadia Mono" w:hAnsi="Cascadia Mono" w:cs="Cascadia Mono"/>
+          <w:color w:val="000000"/>
+          <w:sz w:val="19"/>
+          <w:szCs w:val="19"/>
+          <w:lang w:val="fr-CH" w:eastAsia="fr-CH"/>
         </w:rPr>
       </w:pPr>
       <w:r>
@@ -8639,10 +8045,10 @@
           <w:noProof/>
         </w:rPr>
         <w:drawing>
-          <wp:inline distT="0" distB="0" distL="0" distR="0" wp14:anchorId="5663E598" wp14:editId="516BEAEF">
-            <wp:extent cx="5743575" cy="2133600"/>
-            <wp:effectExtent l="0" t="0" r="9525" b="0"/>
-            <wp:docPr id="8" name="Image 8"/>
+          <wp:inline distT="0" distB="0" distL="0" distR="0" wp14:anchorId="0274E037" wp14:editId="58CA5C65">
+            <wp:extent cx="4048125" cy="1819275"/>
+            <wp:effectExtent l="0" t="0" r="9525" b="9525"/>
+            <wp:docPr id="41" name="Image 41"/>
             <wp:cNvGraphicFramePr>
               <a:graphicFrameLocks xmlns:a="http://schemas.openxmlformats.org/drawingml/2006/main" noChangeAspect="1"/>
             </wp:cNvGraphicFramePr>
@@ -8662,7 +8068,7 @@
                   <pic:spPr>
                     <a:xfrm>
                       <a:off x="0" y="0"/>
-                      <a:ext cx="5743575" cy="2133600"/>
+                      <a:ext cx="4048125" cy="1819275"/>
                     </a:xfrm>
                     <a:prstGeom prst="rect">
                       <a:avLst/>
@@ -8677,15 +8083,35 @@
     </w:p>
     <w:p>
       <w:pPr>
-        <w:pStyle w:val="Paragraphedeliste"/>
-        <w:rPr>
-          <w:rFonts w:ascii="Cascadia Mono" w:hAnsi="Cascadia Mono" w:cs="Cascadia Mono"/>
-          <w:color w:val="000000"/>
-          <w:sz w:val="19"/>
-          <w:szCs w:val="19"/>
-          <w:lang w:val="en-US" w:eastAsia="fr-CH"/>
-        </w:rPr>
-      </w:pPr>
+        <w:rPr>
+          <w:rFonts w:ascii="Cascadia Mono" w:hAnsi="Cascadia Mono" w:cs="Cascadia Mono"/>
+          <w:color w:val="000000"/>
+          <w:sz w:val="19"/>
+          <w:szCs w:val="19"/>
+          <w:lang w:val="fr-CH" w:eastAsia="fr-CH"/>
+        </w:rPr>
+      </w:pPr>
+    </w:p>
+    <w:p>
+      <w:pPr>
+        <w:rPr>
+          <w:rFonts w:ascii="Cascadia Mono" w:hAnsi="Cascadia Mono" w:cs="Cascadia Mono"/>
+          <w:color w:val="000000"/>
+          <w:sz w:val="19"/>
+          <w:szCs w:val="19"/>
+          <w:lang w:val="fr-CH" w:eastAsia="fr-CH"/>
+        </w:rPr>
+      </w:pPr>
+      <w:r>
+        <w:rPr>
+          <w:rFonts w:ascii="Cascadia Mono" w:hAnsi="Cascadia Mono" w:cs="Cascadia Mono"/>
+          <w:color w:val="000000"/>
+          <w:sz w:val="19"/>
+          <w:szCs w:val="19"/>
+          <w:lang w:val="fr-CH" w:eastAsia="fr-CH"/>
+        </w:rPr>
+        <w:t>Solutions:</w:t>
+      </w:r>
     </w:p>
     <w:p>
       <w:pPr>
@@ -8695,25 +8121,19 @@
           <w:numId w:val="16"/>
         </w:numPr>
         <w:rPr>
-          <w:rStyle w:val="Lienhypertexte"/>
-          <w:rFonts w:ascii="Cascadia Mono" w:hAnsi="Cascadia Mono" w:cs="Cascadia Mono"/>
-          <w:color w:val="000000"/>
-          <w:sz w:val="19"/>
-          <w:szCs w:val="19"/>
-          <w:u w:val="none"/>
-          <w:lang w:val="fr-CH" w:eastAsia="fr-CH"/>
+          <w:szCs w:val="14"/>
+          <w:lang w:val="en-US"/>
         </w:rPr>
       </w:pPr>
       <w:r>
         <w:rPr>
           <w:noProof/>
         </w:rPr>
-        <w:lastRenderedPageBreak/>
         <w:drawing>
-          <wp:inline distT="0" distB="0" distL="0" distR="0" wp14:anchorId="4B8B51FA" wp14:editId="4FD2C9B3">
-            <wp:extent cx="5759450" cy="2386965"/>
+          <wp:inline distT="0" distB="0" distL="0" distR="0" wp14:anchorId="4B01CC25" wp14:editId="182A6421">
+            <wp:extent cx="5759450" cy="841375"/>
             <wp:effectExtent l="0" t="0" r="0" b="0"/>
-            <wp:docPr id="5" name="Image 5"/>
+            <wp:docPr id="2" name="Image 2"/>
             <wp:cNvGraphicFramePr>
               <a:graphicFrameLocks xmlns:a="http://schemas.openxmlformats.org/drawingml/2006/main" noChangeAspect="1"/>
             </wp:cNvGraphicFramePr>
@@ -8733,7 +8153,7 @@
                   <pic:spPr>
                     <a:xfrm>
                       <a:off x="0" y="0"/>
-                      <a:ext cx="5759450" cy="2386965"/>
+                      <a:ext cx="5759450" cy="841375"/>
                     </a:xfrm>
                     <a:prstGeom prst="rect">
                       <a:avLst/>
@@ -8745,65 +8165,691 @@
           </wp:inline>
         </w:drawing>
       </w:r>
-      <w:r>
-        <w:rPr>
-          <w:rFonts w:ascii="Cascadia Mono" w:hAnsi="Cascadia Mono" w:cs="Cascadia Mono"/>
-          <w:color w:val="000000"/>
-          <w:sz w:val="19"/>
-          <w:szCs w:val="19"/>
-          <w:lang w:val="fr-CH" w:eastAsia="fr-CH"/>
-        </w:rPr>
-        <w:t xml:space="preserve"> Arrêt des tâches, éteindre et re-allumer la machine. Source :</w:t>
-      </w:r>
-      <w:r>
+    </w:p>
+    <w:p>
+      <w:pPr>
+        <w:autoSpaceDE w:val="0"/>
+        <w:autoSpaceDN w:val="0"/>
+        <w:adjustRightInd w:val="0"/>
+        <w:ind w:left="720"/>
+        <w:rPr>
+          <w:rFonts w:ascii="Cascadia Mono" w:hAnsi="Cascadia Mono" w:cs="Cascadia Mono"/>
+          <w:color w:val="000000"/>
+          <w:sz w:val="19"/>
+          <w:szCs w:val="19"/>
+          <w:lang w:val="en-US" w:eastAsia="fr-CH"/>
+        </w:rPr>
+      </w:pPr>
+      <w:proofErr w:type="spellStart"/>
+      <w:r>
+        <w:rPr>
+          <w:rFonts w:ascii="Cascadia Mono" w:hAnsi="Cascadia Mono" w:cs="Cascadia Mono"/>
+          <w:color w:val="000000"/>
+          <w:sz w:val="19"/>
+          <w:szCs w:val="19"/>
+          <w:lang w:val="en-US" w:eastAsia="fr-CH"/>
+        </w:rPr>
+        <w:t>UserCreationPage</w:t>
+      </w:r>
+      <w:proofErr w:type="spellEnd"/>
+      <w:r>
+        <w:rPr>
+          <w:rFonts w:ascii="Cascadia Mono" w:hAnsi="Cascadia Mono" w:cs="Cascadia Mono"/>
+          <w:color w:val="000000"/>
+          <w:sz w:val="19"/>
+          <w:szCs w:val="19"/>
+          <w:lang w:val="en-US" w:eastAsia="fr-CH"/>
+        </w:rPr>
         <w:t xml:space="preserve"> </w:t>
       </w:r>
-      <w:hyperlink r:id="rId42" w:history="1">
-        <w:r>
-          <w:rPr>
-            <w:rStyle w:val="Lienhypertexte"/>
-          </w:rPr>
-          <w:t>La compilation de Visual Studio échoue: impossible de copier le fichier exe d'</w:t>
-        </w:r>
-        <w:proofErr w:type="spellStart"/>
-        <w:r>
-          <w:rPr>
-            <w:rStyle w:val="Lienhypertexte"/>
-          </w:rPr>
-          <w:t>objdebug</w:t>
-        </w:r>
-        <w:proofErr w:type="spellEnd"/>
-        <w:r>
-          <w:rPr>
-            <w:rStyle w:val="Lienhypertexte"/>
-          </w:rPr>
-          <w:t xml:space="preserve"> vers </w:t>
-        </w:r>
-        <w:proofErr w:type="spellStart"/>
-        <w:r>
-          <w:rPr>
-            <w:rStyle w:val="Lienhypertexte"/>
-          </w:rPr>
-          <w:t>bindebug</w:t>
-        </w:r>
-        <w:proofErr w:type="spellEnd"/>
-      </w:hyperlink>
-      <w:r>
+      <w:proofErr w:type="spellStart"/>
+      <w:r>
+        <w:rPr>
+          <w:rFonts w:ascii="Cascadia Mono" w:hAnsi="Cascadia Mono" w:cs="Cascadia Mono"/>
+          <w:color w:val="000000"/>
+          <w:sz w:val="19"/>
+          <w:szCs w:val="19"/>
+          <w:lang w:val="en-US" w:eastAsia="fr-CH"/>
+        </w:rPr>
+        <w:t>userCreation</w:t>
+      </w:r>
+      <w:proofErr w:type="spellEnd"/>
+      <w:r>
+        <w:rPr>
+          <w:rFonts w:ascii="Cascadia Mono" w:hAnsi="Cascadia Mono" w:cs="Cascadia Mono"/>
+          <w:color w:val="000000"/>
+          <w:sz w:val="19"/>
+          <w:szCs w:val="19"/>
+          <w:lang w:val="en-US" w:eastAsia="fr-CH"/>
+        </w:rPr>
+        <w:t xml:space="preserve"> = </w:t>
+      </w:r>
+      <w:r>
+        <w:rPr>
+          <w:rFonts w:ascii="Cascadia Mono" w:hAnsi="Cascadia Mono" w:cs="Cascadia Mono"/>
+          <w:color w:val="0000FF"/>
+          <w:sz w:val="19"/>
+          <w:szCs w:val="19"/>
+          <w:lang w:val="en-US" w:eastAsia="fr-CH"/>
+        </w:rPr>
+        <w:t>new</w:t>
+      </w:r>
+      <w:r>
+        <w:rPr>
+          <w:rFonts w:ascii="Cascadia Mono" w:hAnsi="Cascadia Mono" w:cs="Cascadia Mono"/>
+          <w:color w:val="000000"/>
+          <w:sz w:val="19"/>
+          <w:szCs w:val="19"/>
+          <w:lang w:val="en-US" w:eastAsia="fr-CH"/>
+        </w:rPr>
+        <w:t xml:space="preserve"> </w:t>
+      </w:r>
+      <w:proofErr w:type="spellStart"/>
+      <w:r>
+        <w:rPr>
+          <w:rFonts w:ascii="Cascadia Mono" w:hAnsi="Cascadia Mono" w:cs="Cascadia Mono"/>
+          <w:color w:val="000000"/>
+          <w:sz w:val="19"/>
+          <w:szCs w:val="19"/>
+          <w:lang w:val="en-US" w:eastAsia="fr-CH"/>
+        </w:rPr>
+        <w:t>UserCreationPage</w:t>
+      </w:r>
+      <w:proofErr w:type="spellEnd"/>
+      <w:r>
+        <w:rPr>
+          <w:rFonts w:ascii="Cascadia Mono" w:hAnsi="Cascadia Mono" w:cs="Cascadia Mono"/>
+          <w:color w:val="000000"/>
+          <w:sz w:val="19"/>
+          <w:szCs w:val="19"/>
+          <w:lang w:val="en-US" w:eastAsia="fr-CH"/>
+        </w:rPr>
+        <w:t>();</w:t>
+      </w:r>
+    </w:p>
+    <w:p>
+      <w:pPr>
+        <w:autoSpaceDE w:val="0"/>
+        <w:autoSpaceDN w:val="0"/>
+        <w:adjustRightInd w:val="0"/>
+        <w:ind w:left="708"/>
+        <w:rPr>
+          <w:rFonts w:ascii="Cascadia Mono" w:hAnsi="Cascadia Mono" w:cs="Cascadia Mono"/>
+          <w:color w:val="000000"/>
+          <w:sz w:val="19"/>
+          <w:szCs w:val="19"/>
+          <w:lang w:val="en-US" w:eastAsia="fr-CH"/>
+        </w:rPr>
+      </w:pPr>
+      <w:proofErr w:type="spellStart"/>
+      <w:r>
+        <w:rPr>
+          <w:rFonts w:ascii="Cascadia Mono" w:hAnsi="Cascadia Mono" w:cs="Cascadia Mono"/>
+          <w:color w:val="000000"/>
+          <w:sz w:val="19"/>
+          <w:szCs w:val="19"/>
+          <w:lang w:val="en-US" w:eastAsia="fr-CH"/>
+        </w:rPr>
+        <w:t>TasksTodoPage</w:t>
+      </w:r>
+      <w:proofErr w:type="spellEnd"/>
+      <w:r>
+        <w:rPr>
+          <w:rFonts w:ascii="Cascadia Mono" w:hAnsi="Cascadia Mono" w:cs="Cascadia Mono"/>
+          <w:color w:val="000000"/>
+          <w:sz w:val="19"/>
+          <w:szCs w:val="19"/>
+          <w:lang w:val="en-US" w:eastAsia="fr-CH"/>
+        </w:rPr>
+        <w:t xml:space="preserve"> </w:t>
+      </w:r>
+      <w:proofErr w:type="spellStart"/>
+      <w:r>
+        <w:rPr>
+          <w:rFonts w:ascii="Cascadia Mono" w:hAnsi="Cascadia Mono" w:cs="Cascadia Mono"/>
+          <w:color w:val="000000"/>
+          <w:sz w:val="19"/>
+          <w:szCs w:val="19"/>
+          <w:lang w:val="en-US" w:eastAsia="fr-CH"/>
+        </w:rPr>
+        <w:t>tasksTodo</w:t>
+      </w:r>
+      <w:proofErr w:type="spellEnd"/>
+      <w:r>
+        <w:rPr>
+          <w:rFonts w:ascii="Cascadia Mono" w:hAnsi="Cascadia Mono" w:cs="Cascadia Mono"/>
+          <w:color w:val="000000"/>
+          <w:sz w:val="19"/>
+          <w:szCs w:val="19"/>
+          <w:lang w:val="en-US" w:eastAsia="fr-CH"/>
+        </w:rPr>
+        <w:t xml:space="preserve"> = </w:t>
+      </w:r>
+      <w:r>
+        <w:rPr>
+          <w:rFonts w:ascii="Cascadia Mono" w:hAnsi="Cascadia Mono" w:cs="Cascadia Mono"/>
+          <w:color w:val="0000FF"/>
+          <w:sz w:val="19"/>
+          <w:szCs w:val="19"/>
+          <w:lang w:val="en-US" w:eastAsia="fr-CH"/>
+        </w:rPr>
+        <w:t>new</w:t>
+      </w:r>
+      <w:r>
+        <w:rPr>
+          <w:rFonts w:ascii="Cascadia Mono" w:hAnsi="Cascadia Mono" w:cs="Cascadia Mono"/>
+          <w:color w:val="000000"/>
+          <w:sz w:val="19"/>
+          <w:szCs w:val="19"/>
+          <w:lang w:val="en-US" w:eastAsia="fr-CH"/>
+        </w:rPr>
+        <w:t xml:space="preserve"> </w:t>
+      </w:r>
+      <w:proofErr w:type="spellStart"/>
+      <w:r>
+        <w:rPr>
+          <w:rFonts w:ascii="Cascadia Mono" w:hAnsi="Cascadia Mono" w:cs="Cascadia Mono"/>
+          <w:color w:val="000000"/>
+          <w:sz w:val="19"/>
+          <w:szCs w:val="19"/>
+          <w:lang w:val="en-US" w:eastAsia="fr-CH"/>
+        </w:rPr>
+        <w:t>TasksTodoPage</w:t>
+      </w:r>
+      <w:proofErr w:type="spellEnd"/>
+      <w:r>
+        <w:rPr>
+          <w:rFonts w:ascii="Cascadia Mono" w:hAnsi="Cascadia Mono" w:cs="Cascadia Mono"/>
+          <w:color w:val="000000"/>
+          <w:sz w:val="19"/>
+          <w:szCs w:val="19"/>
+          <w:lang w:val="en-US" w:eastAsia="fr-CH"/>
+        </w:rPr>
+        <w:t>();</w:t>
+      </w:r>
+    </w:p>
+    <w:p>
+      <w:pPr>
+        <w:autoSpaceDE w:val="0"/>
+        <w:autoSpaceDN w:val="0"/>
+        <w:adjustRightInd w:val="0"/>
+        <w:ind w:left="708"/>
+        <w:rPr>
+          <w:rFonts w:ascii="Cascadia Mono" w:hAnsi="Cascadia Mono" w:cs="Cascadia Mono"/>
+          <w:color w:val="000000"/>
+          <w:sz w:val="19"/>
+          <w:szCs w:val="19"/>
+          <w:lang w:val="en-US" w:eastAsia="fr-CH"/>
+        </w:rPr>
+      </w:pPr>
+      <w:proofErr w:type="spellStart"/>
+      <w:r>
+        <w:rPr>
+          <w:rFonts w:ascii="Cascadia Mono" w:hAnsi="Cascadia Mono" w:cs="Cascadia Mono"/>
+          <w:color w:val="000000"/>
+          <w:sz w:val="19"/>
+          <w:szCs w:val="19"/>
+          <w:lang w:val="en-US" w:eastAsia="fr-CH"/>
+        </w:rPr>
+        <w:t>AddTaskPage</w:t>
+      </w:r>
+      <w:proofErr w:type="spellEnd"/>
+      <w:r>
+        <w:rPr>
+          <w:rFonts w:ascii="Cascadia Mono" w:hAnsi="Cascadia Mono" w:cs="Cascadia Mono"/>
+          <w:color w:val="000000"/>
+          <w:sz w:val="19"/>
+          <w:szCs w:val="19"/>
+          <w:lang w:val="en-US" w:eastAsia="fr-CH"/>
+        </w:rPr>
+        <w:t xml:space="preserve"> </w:t>
+      </w:r>
+      <w:proofErr w:type="spellStart"/>
+      <w:r>
+        <w:rPr>
+          <w:rFonts w:ascii="Cascadia Mono" w:hAnsi="Cascadia Mono" w:cs="Cascadia Mono"/>
+          <w:color w:val="000000"/>
+          <w:sz w:val="19"/>
+          <w:szCs w:val="19"/>
+          <w:lang w:val="en-US" w:eastAsia="fr-CH"/>
+        </w:rPr>
+        <w:t>addTask</w:t>
+      </w:r>
+      <w:proofErr w:type="spellEnd"/>
+      <w:r>
+        <w:rPr>
+          <w:rFonts w:ascii="Cascadia Mono" w:hAnsi="Cascadia Mono" w:cs="Cascadia Mono"/>
+          <w:color w:val="000000"/>
+          <w:sz w:val="19"/>
+          <w:szCs w:val="19"/>
+          <w:lang w:val="en-US" w:eastAsia="fr-CH"/>
+        </w:rPr>
+        <w:t xml:space="preserve"> = </w:t>
+      </w:r>
+      <w:r>
+        <w:rPr>
+          <w:rFonts w:ascii="Cascadia Mono" w:hAnsi="Cascadia Mono" w:cs="Cascadia Mono"/>
+          <w:color w:val="0000FF"/>
+          <w:sz w:val="19"/>
+          <w:szCs w:val="19"/>
+          <w:lang w:val="en-US" w:eastAsia="fr-CH"/>
+        </w:rPr>
+        <w:t>new</w:t>
+      </w:r>
+      <w:r>
+        <w:rPr>
+          <w:rFonts w:ascii="Cascadia Mono" w:hAnsi="Cascadia Mono" w:cs="Cascadia Mono"/>
+          <w:color w:val="000000"/>
+          <w:sz w:val="19"/>
+          <w:szCs w:val="19"/>
+          <w:lang w:val="en-US" w:eastAsia="fr-CH"/>
+        </w:rPr>
+        <w:t xml:space="preserve"> </w:t>
+      </w:r>
+      <w:proofErr w:type="spellStart"/>
+      <w:r>
+        <w:rPr>
+          <w:rFonts w:ascii="Cascadia Mono" w:hAnsi="Cascadia Mono" w:cs="Cascadia Mono"/>
+          <w:color w:val="000000"/>
+          <w:sz w:val="19"/>
+          <w:szCs w:val="19"/>
+          <w:lang w:val="en-US" w:eastAsia="fr-CH"/>
+        </w:rPr>
+        <w:t>AddTaskPage</w:t>
+      </w:r>
+      <w:proofErr w:type="spellEnd"/>
+      <w:r>
+        <w:rPr>
+          <w:rFonts w:ascii="Cascadia Mono" w:hAnsi="Cascadia Mono" w:cs="Cascadia Mono"/>
+          <w:color w:val="000000"/>
+          <w:sz w:val="19"/>
+          <w:szCs w:val="19"/>
+          <w:lang w:val="en-US" w:eastAsia="fr-CH"/>
+        </w:rPr>
+        <w:t>();</w:t>
+      </w:r>
+    </w:p>
+    <w:p>
+      <w:pPr>
+        <w:autoSpaceDE w:val="0"/>
+        <w:autoSpaceDN w:val="0"/>
+        <w:adjustRightInd w:val="0"/>
+        <w:ind w:left="708"/>
+        <w:rPr>
+          <w:rFonts w:ascii="Cascadia Mono" w:hAnsi="Cascadia Mono" w:cs="Cascadia Mono"/>
+          <w:color w:val="000000"/>
+          <w:sz w:val="19"/>
+          <w:szCs w:val="19"/>
+          <w:lang w:val="en-US" w:eastAsia="fr-CH"/>
+        </w:rPr>
+      </w:pPr>
+      <w:proofErr w:type="spellStart"/>
+      <w:r>
+        <w:rPr>
+          <w:rFonts w:ascii="Cascadia Mono" w:hAnsi="Cascadia Mono" w:cs="Cascadia Mono"/>
+          <w:color w:val="000000"/>
+          <w:sz w:val="19"/>
+          <w:szCs w:val="19"/>
+          <w:lang w:val="en-US" w:eastAsia="fr-CH"/>
+        </w:rPr>
+        <w:t>TasksDonePage</w:t>
+      </w:r>
+      <w:proofErr w:type="spellEnd"/>
+      <w:r>
+        <w:rPr>
+          <w:rFonts w:ascii="Cascadia Mono" w:hAnsi="Cascadia Mono" w:cs="Cascadia Mono"/>
+          <w:color w:val="000000"/>
+          <w:sz w:val="19"/>
+          <w:szCs w:val="19"/>
+          <w:lang w:val="en-US" w:eastAsia="fr-CH"/>
+        </w:rPr>
+        <w:t xml:space="preserve"> </w:t>
+      </w:r>
+      <w:proofErr w:type="spellStart"/>
+      <w:r>
+        <w:rPr>
+          <w:rFonts w:ascii="Cascadia Mono" w:hAnsi="Cascadia Mono" w:cs="Cascadia Mono"/>
+          <w:color w:val="000000"/>
+          <w:sz w:val="19"/>
+          <w:szCs w:val="19"/>
+          <w:lang w:val="en-US" w:eastAsia="fr-CH"/>
+        </w:rPr>
+        <w:t>tasksDone</w:t>
+      </w:r>
+      <w:proofErr w:type="spellEnd"/>
+      <w:r>
+        <w:rPr>
+          <w:rFonts w:ascii="Cascadia Mono" w:hAnsi="Cascadia Mono" w:cs="Cascadia Mono"/>
+          <w:color w:val="000000"/>
+          <w:sz w:val="19"/>
+          <w:szCs w:val="19"/>
+          <w:lang w:val="en-US" w:eastAsia="fr-CH"/>
+        </w:rPr>
+        <w:t xml:space="preserve"> = </w:t>
+      </w:r>
+      <w:r>
+        <w:rPr>
+          <w:rFonts w:ascii="Cascadia Mono" w:hAnsi="Cascadia Mono" w:cs="Cascadia Mono"/>
+          <w:color w:val="0000FF"/>
+          <w:sz w:val="19"/>
+          <w:szCs w:val="19"/>
+          <w:lang w:val="en-US" w:eastAsia="fr-CH"/>
+        </w:rPr>
+        <w:t>new</w:t>
+      </w:r>
+      <w:r>
+        <w:rPr>
+          <w:rFonts w:ascii="Cascadia Mono" w:hAnsi="Cascadia Mono" w:cs="Cascadia Mono"/>
+          <w:color w:val="000000"/>
+          <w:sz w:val="19"/>
+          <w:szCs w:val="19"/>
+          <w:lang w:val="en-US" w:eastAsia="fr-CH"/>
+        </w:rPr>
+        <w:t xml:space="preserve"> </w:t>
+      </w:r>
+      <w:proofErr w:type="spellStart"/>
+      <w:r>
+        <w:rPr>
+          <w:rFonts w:ascii="Cascadia Mono" w:hAnsi="Cascadia Mono" w:cs="Cascadia Mono"/>
+          <w:color w:val="000000"/>
+          <w:sz w:val="19"/>
+          <w:szCs w:val="19"/>
+          <w:lang w:val="en-US" w:eastAsia="fr-CH"/>
+        </w:rPr>
+        <w:t>TasksDonePage</w:t>
+      </w:r>
+      <w:proofErr w:type="spellEnd"/>
+      <w:r>
+        <w:rPr>
+          <w:rFonts w:ascii="Cascadia Mono" w:hAnsi="Cascadia Mono" w:cs="Cascadia Mono"/>
+          <w:color w:val="000000"/>
+          <w:sz w:val="19"/>
+          <w:szCs w:val="19"/>
+          <w:lang w:val="en-US" w:eastAsia="fr-CH"/>
+        </w:rPr>
+        <w:t>();</w:t>
+      </w:r>
+    </w:p>
+    <w:p>
+      <w:pPr>
+        <w:ind w:left="720"/>
+        <w:rPr>
+          <w:rFonts w:ascii="Cascadia Mono" w:hAnsi="Cascadia Mono" w:cs="Cascadia Mono"/>
+          <w:color w:val="000000"/>
+          <w:sz w:val="19"/>
+          <w:szCs w:val="19"/>
+          <w:lang w:val="en-US" w:eastAsia="fr-CH"/>
+        </w:rPr>
+      </w:pPr>
+      <w:proofErr w:type="spellStart"/>
+      <w:r>
+        <w:rPr>
+          <w:rFonts w:ascii="Cascadia Mono" w:hAnsi="Cascadia Mono" w:cs="Cascadia Mono"/>
+          <w:color w:val="000000"/>
+          <w:sz w:val="19"/>
+          <w:szCs w:val="19"/>
+          <w:lang w:val="en-US" w:eastAsia="fr-CH"/>
+        </w:rPr>
+        <w:t>Application.Run</w:t>
+      </w:r>
+      <w:proofErr w:type="spellEnd"/>
+      <w:r>
+        <w:rPr>
+          <w:rFonts w:ascii="Cascadia Mono" w:hAnsi="Cascadia Mono" w:cs="Cascadia Mono"/>
+          <w:color w:val="000000"/>
+          <w:sz w:val="19"/>
+          <w:szCs w:val="19"/>
+          <w:lang w:val="en-US" w:eastAsia="fr-CH"/>
+        </w:rPr>
+        <w:t>(</w:t>
+      </w:r>
+      <w:r>
+        <w:rPr>
+          <w:rFonts w:ascii="Cascadia Mono" w:hAnsi="Cascadia Mono" w:cs="Cascadia Mono"/>
+          <w:color w:val="0000FF"/>
+          <w:sz w:val="19"/>
+          <w:szCs w:val="19"/>
+          <w:lang w:val="en-US" w:eastAsia="fr-CH"/>
+        </w:rPr>
+        <w:t>new</w:t>
+      </w:r>
+      <w:r>
+        <w:rPr>
+          <w:rFonts w:ascii="Cascadia Mono" w:hAnsi="Cascadia Mono" w:cs="Cascadia Mono"/>
+          <w:color w:val="000000"/>
+          <w:sz w:val="19"/>
+          <w:szCs w:val="19"/>
+          <w:lang w:val="en-US" w:eastAsia="fr-CH"/>
+        </w:rPr>
+        <w:t xml:space="preserve"> </w:t>
+      </w:r>
+      <w:proofErr w:type="spellStart"/>
+      <w:r>
+        <w:rPr>
+          <w:rFonts w:ascii="Cascadia Mono" w:hAnsi="Cascadia Mono" w:cs="Cascadia Mono"/>
+          <w:color w:val="000000"/>
+          <w:sz w:val="19"/>
+          <w:szCs w:val="19"/>
+          <w:lang w:val="en-US" w:eastAsia="fr-CH"/>
+        </w:rPr>
+        <w:t>HomePage</w:t>
+      </w:r>
+      <w:proofErr w:type="spellEnd"/>
+      <w:r>
+        <w:rPr>
+          <w:rFonts w:ascii="Cascadia Mono" w:hAnsi="Cascadia Mono" w:cs="Cascadia Mono"/>
+          <w:color w:val="000000"/>
+          <w:sz w:val="19"/>
+          <w:szCs w:val="19"/>
+          <w:lang w:val="en-US" w:eastAsia="fr-CH"/>
+        </w:rPr>
+        <w:t>(</w:t>
+      </w:r>
+      <w:proofErr w:type="spellStart"/>
+      <w:r>
+        <w:rPr>
+          <w:rFonts w:ascii="Cascadia Mono" w:hAnsi="Cascadia Mono" w:cs="Cascadia Mono"/>
+          <w:color w:val="000000"/>
+          <w:sz w:val="19"/>
+          <w:szCs w:val="19"/>
+          <w:lang w:val="en-US" w:eastAsia="fr-CH"/>
+        </w:rPr>
+        <w:t>userCreation</w:t>
+      </w:r>
+      <w:proofErr w:type="spellEnd"/>
+      <w:r>
+        <w:rPr>
+          <w:rFonts w:ascii="Cascadia Mono" w:hAnsi="Cascadia Mono" w:cs="Cascadia Mono"/>
+          <w:color w:val="000000"/>
+          <w:sz w:val="19"/>
+          <w:szCs w:val="19"/>
+          <w:lang w:val="en-US" w:eastAsia="fr-CH"/>
+        </w:rPr>
+        <w:t xml:space="preserve">, </w:t>
+      </w:r>
+      <w:proofErr w:type="spellStart"/>
+      <w:r>
+        <w:rPr>
+          <w:rFonts w:ascii="Cascadia Mono" w:hAnsi="Cascadia Mono" w:cs="Cascadia Mono"/>
+          <w:color w:val="000000"/>
+          <w:sz w:val="19"/>
+          <w:szCs w:val="19"/>
+          <w:lang w:val="en-US" w:eastAsia="fr-CH"/>
+        </w:rPr>
+        <w:t>tasksTodo</w:t>
+      </w:r>
+      <w:proofErr w:type="spellEnd"/>
+      <w:r>
+        <w:rPr>
+          <w:rFonts w:ascii="Cascadia Mono" w:hAnsi="Cascadia Mono" w:cs="Cascadia Mono"/>
+          <w:color w:val="000000"/>
+          <w:sz w:val="19"/>
+          <w:szCs w:val="19"/>
+          <w:lang w:val="en-US" w:eastAsia="fr-CH"/>
+        </w:rPr>
+        <w:t xml:space="preserve">, </w:t>
+      </w:r>
+      <w:proofErr w:type="spellStart"/>
+      <w:r>
+        <w:rPr>
+          <w:rFonts w:ascii="Cascadia Mono" w:hAnsi="Cascadia Mono" w:cs="Cascadia Mono"/>
+          <w:color w:val="000000"/>
+          <w:sz w:val="19"/>
+          <w:szCs w:val="19"/>
+          <w:lang w:val="en-US" w:eastAsia="fr-CH"/>
+        </w:rPr>
+        <w:t>addTask</w:t>
+      </w:r>
+      <w:proofErr w:type="spellEnd"/>
+      <w:r>
+        <w:rPr>
+          <w:rFonts w:ascii="Cascadia Mono" w:hAnsi="Cascadia Mono" w:cs="Cascadia Mono"/>
+          <w:color w:val="000000"/>
+          <w:sz w:val="19"/>
+          <w:szCs w:val="19"/>
+          <w:lang w:val="en-US" w:eastAsia="fr-CH"/>
+        </w:rPr>
+        <w:t xml:space="preserve">, </w:t>
+      </w:r>
+      <w:proofErr w:type="spellStart"/>
+      <w:r>
+        <w:rPr>
+          <w:rFonts w:ascii="Cascadia Mono" w:hAnsi="Cascadia Mono" w:cs="Cascadia Mono"/>
+          <w:color w:val="000000"/>
+          <w:sz w:val="19"/>
+          <w:szCs w:val="19"/>
+          <w:lang w:val="en-US" w:eastAsia="fr-CH"/>
+        </w:rPr>
+        <w:t>tasksDone</w:t>
+      </w:r>
+      <w:proofErr w:type="spellEnd"/>
+      <w:r>
+        <w:rPr>
+          <w:rFonts w:ascii="Cascadia Mono" w:hAnsi="Cascadia Mono" w:cs="Cascadia Mono"/>
+          <w:color w:val="000000"/>
+          <w:sz w:val="19"/>
+          <w:szCs w:val="19"/>
+          <w:lang w:val="en-US" w:eastAsia="fr-CH"/>
+        </w:rPr>
+        <w:t>));</w:t>
+      </w:r>
+    </w:p>
+    <w:p>
+      <w:pPr>
+        <w:rPr>
+          <w:rFonts w:ascii="Cascadia Mono" w:hAnsi="Cascadia Mono" w:cs="Cascadia Mono"/>
+          <w:color w:val="000000"/>
+          <w:sz w:val="19"/>
+          <w:szCs w:val="19"/>
+          <w:lang w:val="en-US" w:eastAsia="fr-CH"/>
+        </w:rPr>
+      </w:pPr>
+    </w:p>
+    <w:p>
+      <w:pPr>
+        <w:rPr>
+          <w:rFonts w:ascii="Cascadia Mono" w:hAnsi="Cascadia Mono" w:cs="Cascadia Mono"/>
+          <w:color w:val="000000"/>
+          <w:sz w:val="19"/>
+          <w:szCs w:val="19"/>
+          <w:lang w:val="en-US" w:eastAsia="fr-CH"/>
+        </w:rPr>
+      </w:pPr>
+    </w:p>
+    <w:p>
+      <w:pPr>
+        <w:pStyle w:val="Paragraphedeliste"/>
+        <w:numPr>
+          <w:ilvl w:val="0"/>
+          <w:numId w:val="16"/>
+        </w:numPr>
+        <w:rPr>
+          <w:rFonts w:ascii="Cascadia Mono" w:hAnsi="Cascadia Mono" w:cs="Cascadia Mono"/>
+          <w:color w:val="000000"/>
+          <w:sz w:val="19"/>
+          <w:szCs w:val="19"/>
+          <w:lang w:val="en-US" w:eastAsia="fr-CH"/>
+        </w:rPr>
+      </w:pPr>
+      <w:r>
+        <w:rPr>
+          <w:noProof/>
+        </w:rPr>
+        <w:drawing>
+          <wp:inline distT="0" distB="0" distL="0" distR="0" wp14:anchorId="5663E598" wp14:editId="516BEAEF">
+            <wp:extent cx="5743575" cy="2133600"/>
+            <wp:effectExtent l="0" t="0" r="9525" b="0"/>
+            <wp:docPr id="8" name="Image 8"/>
+            <wp:cNvGraphicFramePr>
+              <a:graphicFrameLocks xmlns:a="http://schemas.openxmlformats.org/drawingml/2006/main" noChangeAspect="1"/>
+            </wp:cNvGraphicFramePr>
+            <a:graphic xmlns:a="http://schemas.openxmlformats.org/drawingml/2006/main">
+              <a:graphicData uri="http://schemas.openxmlformats.org/drawingml/2006/picture">
+                <pic:pic xmlns:pic="http://schemas.openxmlformats.org/drawingml/2006/picture">
+                  <pic:nvPicPr>
+                    <pic:cNvPr id="1" name=""/>
+                    <pic:cNvPicPr/>
+                  </pic:nvPicPr>
+                  <pic:blipFill>
+                    <a:blip r:embed="rId42"/>
+                    <a:stretch>
+                      <a:fillRect/>
+                    </a:stretch>
+                  </pic:blipFill>
+                  <pic:spPr>
+                    <a:xfrm>
+                      <a:off x="0" y="0"/>
+                      <a:ext cx="5743575" cy="2133600"/>
+                    </a:xfrm>
+                    <a:prstGeom prst="rect">
+                      <a:avLst/>
+                    </a:prstGeom>
+                  </pic:spPr>
+                </pic:pic>
+              </a:graphicData>
+            </a:graphic>
+          </wp:inline>
+        </w:drawing>
+      </w:r>
+    </w:p>
+    <w:p>
+      <w:pPr>
+        <w:pStyle w:val="Paragraphedeliste"/>
+        <w:rPr>
+          <w:rFonts w:ascii="Cascadia Mono" w:hAnsi="Cascadia Mono" w:cs="Cascadia Mono"/>
+          <w:color w:val="000000"/>
+          <w:sz w:val="19"/>
+          <w:szCs w:val="19"/>
+          <w:lang w:val="en-US" w:eastAsia="fr-CH"/>
+        </w:rPr>
+      </w:pPr>
+    </w:p>
+    <w:p>
+      <w:pPr>
+        <w:pStyle w:val="Paragraphedeliste"/>
+        <w:numPr>
+          <w:ilvl w:val="0"/>
+          <w:numId w:val="16"/>
+        </w:numPr>
         <w:rPr>
           <w:rStyle w:val="Lienhypertexte"/>
-        </w:rPr>
-        <w:t xml:space="preserve"> </w:t>
-      </w:r>
-      <w:r>
-        <w:rPr>
-          <w:rStyle w:val="Lienhypertexte"/>
+          <w:rFonts w:ascii="Cascadia Mono" w:hAnsi="Cascadia Mono" w:cs="Cascadia Mono"/>
+          <w:color w:val="000000"/>
+          <w:sz w:val="19"/>
+          <w:szCs w:val="19"/>
+          <w:u w:val="none"/>
+          <w:lang w:val="fr-CH" w:eastAsia="fr-CH"/>
+        </w:rPr>
+      </w:pPr>
+      <w:r>
+        <w:rPr>
           <w:noProof/>
         </w:rPr>
         <w:drawing>
-          <wp:inline distT="0" distB="0" distL="0" distR="0" wp14:anchorId="62105C26" wp14:editId="28AC140B">
-            <wp:extent cx="3620005" cy="3667637"/>
-            <wp:effectExtent l="0" t="0" r="0" b="9525"/>
-            <wp:docPr id="9" name="Image 9"/>
+          <wp:inline distT="0" distB="0" distL="0" distR="0" wp14:anchorId="4B8B51FA" wp14:editId="4FD2C9B3">
+            <wp:extent cx="5759450" cy="2386965"/>
+            <wp:effectExtent l="0" t="0" r="0" b="0"/>
+            <wp:docPr id="5" name="Image 5"/>
             <wp:cNvGraphicFramePr>
               <a:graphicFrameLocks xmlns:a="http://schemas.openxmlformats.org/drawingml/2006/main" noChangeAspect="1"/>
             </wp:cNvGraphicFramePr>
@@ -8823,7 +8869,7 @@
                   <pic:spPr>
                     <a:xfrm>
                       <a:off x="0" y="0"/>
-                      <a:ext cx="3620005" cy="3667637"/>
+                      <a:ext cx="5759450" cy="2386965"/>
                     </a:xfrm>
                     <a:prstGeom prst="rect">
                       <a:avLst/>
@@ -8835,354 +8881,72 @@
           </wp:inline>
         </w:drawing>
       </w:r>
-    </w:p>
-    <w:p>
-      <w:pPr>
-        <w:pStyle w:val="Paragraphedeliste"/>
-        <w:numPr>
-          <w:ilvl w:val="0"/>
-          <w:numId w:val="16"/>
-        </w:numPr>
-        <w:rPr>
-          <w:rFonts w:ascii="Cascadia Mono" w:hAnsi="Cascadia Mono" w:cs="Cascadia Mono"/>
-          <w:color w:val="000000"/>
-          <w:sz w:val="19"/>
-          <w:szCs w:val="19"/>
-          <w:lang w:val="fr-CH" w:eastAsia="fr-CH"/>
-        </w:rPr>
-      </w:pPr>
-      <w:r>
-        <w:rPr>
+      <w:r>
+        <w:rPr>
+          <w:rFonts w:ascii="Cascadia Mono" w:hAnsi="Cascadia Mono" w:cs="Cascadia Mono"/>
+          <w:color w:val="000000"/>
+          <w:sz w:val="19"/>
+          <w:szCs w:val="19"/>
+          <w:lang w:val="fr-CH" w:eastAsia="fr-CH"/>
+        </w:rPr>
+        <w:t xml:space="preserve"> Arrêt des tâches, éteindre et re-allumer la machine. Source :</w:t>
+      </w:r>
+      <w:r>
+        <w:t xml:space="preserve"> </w:t>
+      </w:r>
+      <w:hyperlink r:id="rId44" w:history="1">
+        <w:r>
+          <w:rPr>
+            <w:rStyle w:val="Lienhypertexte"/>
+          </w:rPr>
+          <w:t xml:space="preserve">La compilation de Visual Studio échoue: impossible de copier le fichier exe </w:t>
+        </w:r>
+        <w:r>
+          <w:rPr>
+            <w:rStyle w:val="Lienhypertexte"/>
+          </w:rPr>
+          <w:lastRenderedPageBreak/>
+          <w:t>d'</w:t>
+        </w:r>
+        <w:proofErr w:type="spellStart"/>
+        <w:r>
+          <w:rPr>
+            <w:rStyle w:val="Lienhypertexte"/>
+          </w:rPr>
+          <w:t>objdebug</w:t>
+        </w:r>
+        <w:proofErr w:type="spellEnd"/>
+        <w:r>
+          <w:rPr>
+            <w:rStyle w:val="Lienhypertexte"/>
+          </w:rPr>
+          <w:t xml:space="preserve"> vers </w:t>
+        </w:r>
+        <w:proofErr w:type="spellStart"/>
+        <w:r>
+          <w:rPr>
+            <w:rStyle w:val="Lienhypertexte"/>
+          </w:rPr>
+          <w:t>bindebug</w:t>
+        </w:r>
+        <w:proofErr w:type="spellEnd"/>
+      </w:hyperlink>
+      <w:r>
+        <w:rPr>
+          <w:rStyle w:val="Lienhypertexte"/>
+        </w:rPr>
+        <w:t xml:space="preserve"> </w:t>
+      </w:r>
+      <w:r>
+        <w:rPr>
+          <w:rStyle w:val="Lienhypertexte"/>
           <w:noProof/>
         </w:rPr>
-        <w:t>Choix d’un synonyme :</w:t>
-      </w:r>
-      <w:r>
-        <w:rPr>
-          <w:rFonts w:ascii="Cascadia Mono" w:hAnsi="Cascadia Mono" w:cs="Cascadia Mono"/>
-          <w:color w:val="000000"/>
-          <w:sz w:val="19"/>
-          <w:szCs w:val="19"/>
-          <w:lang w:val="fr-CH" w:eastAsia="fr-CH"/>
-        </w:rPr>
-        <w:t xml:space="preserve"> « </w:t>
-      </w:r>
-      <w:proofErr w:type="spellStart"/>
-      <w:r>
-        <w:rPr>
-          <w:rFonts w:ascii="Cascadia Mono" w:hAnsi="Cascadia Mono" w:cs="Cascadia Mono"/>
-          <w:color w:val="000000"/>
-          <w:sz w:val="19"/>
-          <w:szCs w:val="19"/>
-          <w:lang w:val="fr-CH" w:eastAsia="fr-CH"/>
-        </w:rPr>
-        <w:t>erase</w:t>
-      </w:r>
-      <w:proofErr w:type="spellEnd"/>
-      <w:r>
-        <w:rPr>
-          <w:rFonts w:ascii="Cascadia Mono" w:hAnsi="Cascadia Mono" w:cs="Cascadia Mono"/>
-          <w:color w:val="000000"/>
-          <w:sz w:val="19"/>
-          <w:szCs w:val="19"/>
-          <w:lang w:val="fr-CH" w:eastAsia="fr-CH"/>
-        </w:rPr>
-        <w:t> ».</w:t>
-      </w:r>
-    </w:p>
-    <w:p>
-      <w:pPr>
-        <w:pStyle w:val="Paragraphedeliste"/>
-        <w:numPr>
-          <w:ilvl w:val="0"/>
-          <w:numId w:val="16"/>
-        </w:numPr>
-        <w:rPr>
-          <w:rFonts w:ascii="Cascadia Mono" w:hAnsi="Cascadia Mono" w:cs="Cascadia Mono"/>
-          <w:color w:val="000000"/>
-          <w:sz w:val="19"/>
-          <w:szCs w:val="19"/>
-          <w:lang w:val="fr-CH" w:eastAsia="fr-CH"/>
-        </w:rPr>
-      </w:pPr>
-      <w:r>
-        <w:rPr>
-          <w:noProof/>
-        </w:rPr>
-        <w:t>Utilisation de Docker.</w:t>
-      </w:r>
-    </w:p>
-    <w:p>
-      <w:pPr>
-        <w:pStyle w:val="Paragraphedeliste"/>
-        <w:numPr>
-          <w:ilvl w:val="0"/>
-          <w:numId w:val="16"/>
-        </w:numPr>
-        <w:rPr>
-          <w:rFonts w:ascii="Cascadia Mono" w:hAnsi="Cascadia Mono" w:cs="Cascadia Mono"/>
-          <w:color w:val="000000"/>
-          <w:sz w:val="19"/>
-          <w:szCs w:val="19"/>
-          <w:lang w:val="fr-CH" w:eastAsia="fr-CH"/>
-        </w:rPr>
-      </w:pPr>
-      <w:r>
-        <w:rPr>
-          <w:rFonts w:ascii="Cascadia Mono" w:hAnsi="Cascadia Mono" w:cs="Cascadia Mono"/>
-          <w:noProof/>
-          <w:color w:val="000000"/>
-          <w:sz w:val="19"/>
-          <w:szCs w:val="19"/>
-          <w:lang w:val="fr-CH" w:eastAsia="fr-CH"/>
-        </w:rPr>
-        <w:lastRenderedPageBreak/>
         <w:drawing>
-          <wp:inline distT="0" distB="0" distL="0" distR="0" wp14:anchorId="70AE5B21" wp14:editId="6BEAFB6B">
-            <wp:extent cx="4801270" cy="4858428"/>
-            <wp:effectExtent l="0" t="0" r="0" b="0"/>
-            <wp:docPr id="24" name="Image 24"/>
-            <wp:cNvGraphicFramePr>
-              <a:graphicFrameLocks xmlns:a="http://schemas.openxmlformats.org/drawingml/2006/main" noChangeAspect="1"/>
-            </wp:cNvGraphicFramePr>
-            <a:graphic xmlns:a="http://schemas.openxmlformats.org/drawingml/2006/main">
-              <a:graphicData uri="http://schemas.openxmlformats.org/drawingml/2006/picture">
-                <pic:pic xmlns:pic="http://schemas.openxmlformats.org/drawingml/2006/picture">
-                  <pic:nvPicPr>
-                    <pic:cNvPr id="1" name=""/>
-                    <pic:cNvPicPr/>
-                  </pic:nvPicPr>
-                  <pic:blipFill>
-                    <a:blip r:embed="rId44"/>
-                    <a:stretch>
-                      <a:fillRect/>
-                    </a:stretch>
-                  </pic:blipFill>
-                  <pic:spPr>
-                    <a:xfrm>
-                      <a:off x="0" y="0"/>
-                      <a:ext cx="4801270" cy="4858428"/>
-                    </a:xfrm>
-                    <a:prstGeom prst="rect">
-                      <a:avLst/>
-                    </a:prstGeom>
-                  </pic:spPr>
-                </pic:pic>
-              </a:graphicData>
-            </a:graphic>
-          </wp:inline>
-        </w:drawing>
-      </w:r>
-      <w:r>
-        <w:rPr>
-          <w:rFonts w:ascii="Cascadia Mono" w:hAnsi="Cascadia Mono" w:cs="Cascadia Mono"/>
-          <w:color w:val="000000"/>
-          <w:sz w:val="19"/>
-          <w:szCs w:val="19"/>
-          <w:lang w:val="fr-CH" w:eastAsia="fr-CH"/>
-        </w:rPr>
-        <w:t xml:space="preserve"> Et suppression du constructeur </w:t>
-      </w:r>
-      <w:proofErr w:type="spellStart"/>
-      <w:r>
-        <w:rPr>
-          <w:rFonts w:ascii="Cascadia Mono" w:hAnsi="Cascadia Mono" w:cs="Cascadia Mono"/>
-          <w:color w:val="000000"/>
-          <w:sz w:val="19"/>
-          <w:szCs w:val="19"/>
-          <w:lang w:val="fr-CH" w:eastAsia="fr-CH"/>
-        </w:rPr>
-        <w:t>HomePage</w:t>
-      </w:r>
-      <w:proofErr w:type="spellEnd"/>
-      <w:r>
-        <w:rPr>
-          <w:rFonts w:ascii="Cascadia Mono" w:hAnsi="Cascadia Mono" w:cs="Cascadia Mono"/>
-          <w:color w:val="000000"/>
-          <w:sz w:val="19"/>
-          <w:szCs w:val="19"/>
-          <w:lang w:val="fr-CH" w:eastAsia="fr-CH"/>
-        </w:rPr>
-        <w:t xml:space="preserve"> sans paramètre instancié dans la page « </w:t>
-      </w:r>
-      <w:proofErr w:type="spellStart"/>
-      <w:r>
-        <w:rPr>
-          <w:rFonts w:ascii="Cascadia Mono" w:hAnsi="Cascadia Mono" w:cs="Cascadia Mono"/>
-          <w:color w:val="000000"/>
-          <w:sz w:val="19"/>
-          <w:szCs w:val="19"/>
-          <w:lang w:val="fr-CH" w:eastAsia="fr-CH"/>
-        </w:rPr>
-        <w:t>Program.cs</w:t>
-      </w:r>
-      <w:proofErr w:type="spellEnd"/>
-      <w:r>
-        <w:rPr>
-          <w:rFonts w:ascii="Cascadia Mono" w:hAnsi="Cascadia Mono" w:cs="Cascadia Mono"/>
-          <w:color w:val="000000"/>
-          <w:sz w:val="19"/>
-          <w:szCs w:val="19"/>
-          <w:lang w:val="fr-CH" w:eastAsia="fr-CH"/>
-        </w:rPr>
-        <w:t> » qui était reconnu par le Controller.</w:t>
-      </w:r>
-    </w:p>
-    <w:p>
-      <w:pPr>
-        <w:pStyle w:val="Paragraphedeliste"/>
-        <w:numPr>
-          <w:ilvl w:val="0"/>
-          <w:numId w:val="16"/>
-        </w:numPr>
-        <w:rPr>
-          <w:rFonts w:ascii="Cascadia Mono" w:hAnsi="Cascadia Mono" w:cs="Cascadia Mono"/>
-          <w:color w:val="000000"/>
-          <w:sz w:val="19"/>
-          <w:szCs w:val="19"/>
-          <w:lang w:val="fr-CH" w:eastAsia="fr-CH"/>
-        </w:rPr>
-      </w:pPr>
-      <w:r>
-        <w:rPr>
-          <w:rFonts w:ascii="Cascadia Mono" w:hAnsi="Cascadia Mono" w:cs="Cascadia Mono"/>
-          <w:color w:val="0000FF"/>
-          <w:sz w:val="19"/>
-          <w:szCs w:val="19"/>
-          <w:lang w:val="fr-CH" w:eastAsia="fr-CH"/>
-        </w:rPr>
-        <w:t>if</w:t>
-      </w:r>
-      <w:r>
-        <w:rPr>
-          <w:rFonts w:ascii="Cascadia Mono" w:hAnsi="Cascadia Mono" w:cs="Cascadia Mono"/>
-          <w:color w:val="000000"/>
-          <w:sz w:val="19"/>
-          <w:szCs w:val="19"/>
-          <w:lang w:val="fr-CH" w:eastAsia="fr-CH"/>
-        </w:rPr>
-        <w:t xml:space="preserve"> (!</w:t>
-      </w:r>
-      <w:proofErr w:type="spellStart"/>
-      <w:r>
-        <w:rPr>
-          <w:rFonts w:ascii="Cascadia Mono" w:hAnsi="Cascadia Mono" w:cs="Cascadia Mono"/>
-          <w:color w:val="000000"/>
-          <w:sz w:val="19"/>
-          <w:szCs w:val="19"/>
-          <w:lang w:val="fr-CH" w:eastAsia="fr-CH"/>
-        </w:rPr>
-        <w:t>IsConnect</w:t>
-      </w:r>
-      <w:proofErr w:type="spellEnd"/>
-      <w:r>
-        <w:rPr>
-          <w:rFonts w:ascii="Cascadia Mono" w:hAnsi="Cascadia Mono" w:cs="Cascadia Mono"/>
-          <w:color w:val="000000"/>
-          <w:sz w:val="19"/>
-          <w:szCs w:val="19"/>
-          <w:lang w:val="fr-CH" w:eastAsia="fr-CH"/>
-        </w:rPr>
-        <w:t xml:space="preserve">()) </w:t>
-      </w:r>
-      <w:r>
-        <w:rPr>
-          <w:rFonts w:ascii="Cascadia Mono" w:hAnsi="Cascadia Mono" w:cs="Cascadia Mono"/>
-          <w:color w:val="0000FF"/>
-          <w:sz w:val="19"/>
-          <w:szCs w:val="19"/>
-          <w:lang w:val="fr-CH" w:eastAsia="fr-CH"/>
-        </w:rPr>
-        <w:t>return</w:t>
-      </w:r>
-      <w:r>
-        <w:rPr>
-          <w:rFonts w:ascii="Cascadia Mono" w:hAnsi="Cascadia Mono" w:cs="Cascadia Mono"/>
-          <w:color w:val="000000"/>
-          <w:sz w:val="19"/>
-          <w:szCs w:val="19"/>
-          <w:lang w:val="fr-CH" w:eastAsia="fr-CH"/>
-        </w:rPr>
-        <w:t xml:space="preserve"> </w:t>
-      </w:r>
-      <w:r>
-        <w:rPr>
-          <w:rFonts w:ascii="Cascadia Mono" w:hAnsi="Cascadia Mono" w:cs="Cascadia Mono"/>
-          <w:color w:val="0000FF"/>
-          <w:sz w:val="19"/>
-          <w:szCs w:val="19"/>
-          <w:lang w:val="fr-CH" w:eastAsia="fr-CH"/>
-        </w:rPr>
-        <w:t>false</w:t>
-      </w:r>
-      <w:r>
-        <w:rPr>
-          <w:rFonts w:ascii="Cascadia Mono" w:hAnsi="Cascadia Mono" w:cs="Cascadia Mono"/>
-          <w:color w:val="000000"/>
-          <w:sz w:val="19"/>
-          <w:szCs w:val="19"/>
-          <w:lang w:val="fr-CH" w:eastAsia="fr-CH"/>
-        </w:rPr>
-        <w:t>;</w:t>
-      </w:r>
-    </w:p>
-    <w:p>
-      <w:pPr>
-        <w:pStyle w:val="Paragraphedeliste"/>
-        <w:rPr>
-          <w:rFonts w:ascii="Cascadia Mono" w:hAnsi="Cascadia Mono" w:cs="Cascadia Mono"/>
-          <w:color w:val="000000"/>
-          <w:sz w:val="19"/>
-          <w:szCs w:val="19"/>
-          <w:lang w:val="fr-CH" w:eastAsia="fr-CH"/>
-        </w:rPr>
-      </w:pPr>
-      <w:r>
-        <w:rPr>
-          <w:rFonts w:ascii="Cascadia Mono" w:hAnsi="Cascadia Mono" w:cs="Cascadia Mono"/>
-          <w:color w:val="000000" w:themeColor="text1"/>
-          <w:sz w:val="19"/>
-          <w:szCs w:val="19"/>
-          <w:lang w:val="fr-CH" w:eastAsia="fr-CH"/>
-        </w:rPr>
-        <w:t xml:space="preserve">Mauvaise utilisation de </w:t>
-      </w:r>
-      <w:proofErr w:type="spellStart"/>
-      <w:r>
-        <w:rPr>
-          <w:rFonts w:ascii="Cascadia Mono" w:hAnsi="Cascadia Mono" w:cs="Cascadia Mono"/>
-          <w:color w:val="000000" w:themeColor="text1"/>
-          <w:sz w:val="19"/>
-          <w:szCs w:val="19"/>
-          <w:lang w:val="fr-CH" w:eastAsia="fr-CH"/>
-        </w:rPr>
-        <w:t>string.Format</w:t>
-      </w:r>
-      <w:proofErr w:type="spellEnd"/>
-      <w:r>
-        <w:rPr>
-          <w:rFonts w:ascii="Cascadia Mono" w:hAnsi="Cascadia Mono" w:cs="Cascadia Mono"/>
-          <w:color w:val="000000" w:themeColor="text1"/>
-          <w:sz w:val="19"/>
-          <w:szCs w:val="19"/>
-          <w:lang w:val="fr-CH" w:eastAsia="fr-CH"/>
-        </w:rPr>
-        <w:t xml:space="preserve"> : </w:t>
-      </w:r>
-      <w:r>
-        <w:rPr>
-          <w:rFonts w:ascii="Cascadia Mono" w:hAnsi="Cascadia Mono" w:cs="Cascadia Mono"/>
-          <w:noProof/>
-          <w:color w:val="0000FF"/>
-          <w:sz w:val="19"/>
-          <w:szCs w:val="19"/>
-          <w:lang w:val="fr-CH" w:eastAsia="fr-CH"/>
-        </w:rPr>
-        <w:drawing>
-          <wp:inline distT="0" distB="0" distL="0" distR="0" wp14:anchorId="59C97D14" wp14:editId="41F5B1AB">
-            <wp:extent cx="5759450" cy="654685"/>
-            <wp:effectExtent l="0" t="0" r="0" b="0"/>
-            <wp:docPr id="27" name="Image 27"/>
+          <wp:inline distT="0" distB="0" distL="0" distR="0" wp14:anchorId="62105C26" wp14:editId="28AC140B">
+            <wp:extent cx="3620005" cy="3667637"/>
+            <wp:effectExtent l="0" t="0" r="0" b="9525"/>
+            <wp:docPr id="9" name="Image 9"/>
             <wp:cNvGraphicFramePr>
               <a:graphicFrameLocks xmlns:a="http://schemas.openxmlformats.org/drawingml/2006/main" noChangeAspect="1"/>
             </wp:cNvGraphicFramePr>
@@ -9202,7 +8966,7 @@
                   <pic:spPr>
                     <a:xfrm>
                       <a:off x="0" y="0"/>
-                      <a:ext cx="5759450" cy="654685"/>
+                      <a:ext cx="3620005" cy="3667637"/>
                     </a:xfrm>
                     <a:prstGeom prst="rect">
                       <a:avLst/>
@@ -9214,30 +8978,113 @@
           </wp:inline>
         </w:drawing>
       </w:r>
-      <w:r>
-        <w:rPr>
-          <w:rFonts w:ascii="Cascadia Mono" w:hAnsi="Cascadia Mono" w:cs="Cascadia Mono"/>
-          <w:color w:val="000000"/>
-          <w:sz w:val="19"/>
-          <w:szCs w:val="19"/>
-          <w:lang w:val="fr-CH" w:eastAsia="fr-CH"/>
-        </w:rPr>
-        <w:t xml:space="preserve">Pour : </w:t>
-      </w:r>
-      <w:r>
-        <w:rPr>
-          <w:rFonts w:ascii="Cascadia Mono" w:hAnsi="Cascadia Mono" w:cs="Cascadia Mono"/>
+    </w:p>
+    <w:p>
+      <w:pPr>
+        <w:pStyle w:val="Paragraphedeliste"/>
+        <w:numPr>
+          <w:ilvl w:val="0"/>
+          <w:numId w:val="16"/>
+        </w:numPr>
+        <w:rPr>
+          <w:rFonts w:ascii="Cascadia Mono" w:hAnsi="Cascadia Mono" w:cs="Cascadia Mono"/>
+          <w:color w:val="000000"/>
+          <w:sz w:val="19"/>
+          <w:szCs w:val="19"/>
+          <w:lang w:val="fr-CH" w:eastAsia="fr-CH"/>
+        </w:rPr>
+      </w:pPr>
+      <w:r>
+        <w:rPr>
           <w:noProof/>
-          <w:color w:val="000000"/>
-          <w:sz w:val="19"/>
-          <w:szCs w:val="19"/>
-          <w:lang w:val="fr-CH" w:eastAsia="fr-CH"/>
-        </w:rPr>
+        </w:rPr>
+        <w:t>Choix d’un synonyme :</w:t>
+      </w:r>
+      <w:r>
+        <w:rPr>
+          <w:rFonts w:ascii="Cascadia Mono" w:hAnsi="Cascadia Mono" w:cs="Cascadia Mono"/>
+          <w:color w:val="000000"/>
+          <w:sz w:val="19"/>
+          <w:szCs w:val="19"/>
+          <w:lang w:val="fr-CH" w:eastAsia="fr-CH"/>
+        </w:rPr>
+        <w:t xml:space="preserve"> « </w:t>
+      </w:r>
+      <w:proofErr w:type="spellStart"/>
+      <w:r>
+        <w:rPr>
+          <w:rFonts w:ascii="Cascadia Mono" w:hAnsi="Cascadia Mono" w:cs="Cascadia Mono"/>
+          <w:color w:val="000000"/>
+          <w:sz w:val="19"/>
+          <w:szCs w:val="19"/>
+          <w:lang w:val="fr-CH" w:eastAsia="fr-CH"/>
+        </w:rPr>
+        <w:t>erase</w:t>
+      </w:r>
+      <w:proofErr w:type="spellEnd"/>
+      <w:r>
+        <w:rPr>
+          <w:rFonts w:ascii="Cascadia Mono" w:hAnsi="Cascadia Mono" w:cs="Cascadia Mono"/>
+          <w:color w:val="000000"/>
+          <w:sz w:val="19"/>
+          <w:szCs w:val="19"/>
+          <w:lang w:val="fr-CH" w:eastAsia="fr-CH"/>
+        </w:rPr>
+        <w:t> ».</w:t>
+      </w:r>
+    </w:p>
+    <w:p>
+      <w:pPr>
+        <w:pStyle w:val="Paragraphedeliste"/>
+        <w:numPr>
+          <w:ilvl w:val="0"/>
+          <w:numId w:val="16"/>
+        </w:numPr>
+        <w:rPr>
+          <w:rFonts w:ascii="Cascadia Mono" w:hAnsi="Cascadia Mono" w:cs="Cascadia Mono"/>
+          <w:color w:val="000000"/>
+          <w:sz w:val="19"/>
+          <w:szCs w:val="19"/>
+          <w:lang w:val="fr-CH" w:eastAsia="fr-CH"/>
+        </w:rPr>
+      </w:pPr>
+      <w:r>
+        <w:rPr>
+          <w:noProof/>
+        </w:rPr>
+        <w:t>Utilisation de Docker.</w:t>
+      </w:r>
+    </w:p>
+    <w:p>
+      <w:pPr>
+        <w:pStyle w:val="Paragraphedeliste"/>
+        <w:numPr>
+          <w:ilvl w:val="0"/>
+          <w:numId w:val="16"/>
+        </w:numPr>
+        <w:rPr>
+          <w:rFonts w:ascii="Cascadia Mono" w:hAnsi="Cascadia Mono" w:cs="Cascadia Mono"/>
+          <w:color w:val="000000"/>
+          <w:sz w:val="19"/>
+          <w:szCs w:val="19"/>
+          <w:lang w:val="fr-CH" w:eastAsia="fr-CH"/>
+        </w:rPr>
+      </w:pPr>
+      <w:r>
+        <w:rPr>
+          <w:rFonts w:ascii="Cascadia Mono" w:hAnsi="Cascadia Mono" w:cs="Cascadia Mono"/>
+          <w:noProof/>
+          <w:color w:val="000000"/>
+          <w:sz w:val="19"/>
+          <w:szCs w:val="19"/>
+          <w:lang w:val="fr-CH" w:eastAsia="fr-CH"/>
+        </w:rPr>
+        <w:lastRenderedPageBreak/>
         <w:drawing>
-          <wp:inline distT="0" distB="0" distL="0" distR="0" wp14:anchorId="773B261C" wp14:editId="0C490BFC">
-            <wp:extent cx="5759450" cy="690245"/>
+          <wp:inline distT="0" distB="0" distL="0" distR="0" wp14:anchorId="70AE5B21" wp14:editId="6BEAFB6B">
+            <wp:extent cx="4801270" cy="4858428"/>
             <wp:effectExtent l="0" t="0" r="0" b="0"/>
-            <wp:docPr id="28" name="Image 28"/>
+            <wp:docPr id="24" name="Image 24"/>
             <wp:cNvGraphicFramePr>
               <a:graphicFrameLocks xmlns:a="http://schemas.openxmlformats.org/drawingml/2006/main" noChangeAspect="1"/>
             </wp:cNvGraphicFramePr>
@@ -9257,7 +9104,7 @@
                   <pic:spPr>
                     <a:xfrm>
                       <a:off x="0" y="0"/>
-                      <a:ext cx="5759450" cy="690245"/>
+                      <a:ext cx="4801270" cy="4858428"/>
                     </a:xfrm>
                     <a:prstGeom prst="rect">
                       <a:avLst/>
@@ -9269,27 +9116,157 @@
           </wp:inline>
         </w:drawing>
       </w:r>
+      <w:r>
+        <w:rPr>
+          <w:rFonts w:ascii="Cascadia Mono" w:hAnsi="Cascadia Mono" w:cs="Cascadia Mono"/>
+          <w:color w:val="000000"/>
+          <w:sz w:val="19"/>
+          <w:szCs w:val="19"/>
+          <w:lang w:val="fr-CH" w:eastAsia="fr-CH"/>
+        </w:rPr>
+        <w:t xml:space="preserve"> Et suppression du constructeur </w:t>
+      </w:r>
+      <w:proofErr w:type="spellStart"/>
+      <w:r>
+        <w:rPr>
+          <w:rFonts w:ascii="Cascadia Mono" w:hAnsi="Cascadia Mono" w:cs="Cascadia Mono"/>
+          <w:color w:val="000000"/>
+          <w:sz w:val="19"/>
+          <w:szCs w:val="19"/>
+          <w:lang w:val="fr-CH" w:eastAsia="fr-CH"/>
+        </w:rPr>
+        <w:t>HomePage</w:t>
+      </w:r>
+      <w:proofErr w:type="spellEnd"/>
+      <w:r>
+        <w:rPr>
+          <w:rFonts w:ascii="Cascadia Mono" w:hAnsi="Cascadia Mono" w:cs="Cascadia Mono"/>
+          <w:color w:val="000000"/>
+          <w:sz w:val="19"/>
+          <w:szCs w:val="19"/>
+          <w:lang w:val="fr-CH" w:eastAsia="fr-CH"/>
+        </w:rPr>
+        <w:t xml:space="preserve"> sans paramètre instancié dans la page « </w:t>
+      </w:r>
+      <w:proofErr w:type="spellStart"/>
+      <w:r>
+        <w:rPr>
+          <w:rFonts w:ascii="Cascadia Mono" w:hAnsi="Cascadia Mono" w:cs="Cascadia Mono"/>
+          <w:color w:val="000000"/>
+          <w:sz w:val="19"/>
+          <w:szCs w:val="19"/>
+          <w:lang w:val="fr-CH" w:eastAsia="fr-CH"/>
+        </w:rPr>
+        <w:t>Program.cs</w:t>
+      </w:r>
+      <w:proofErr w:type="spellEnd"/>
+      <w:r>
+        <w:rPr>
+          <w:rFonts w:ascii="Cascadia Mono" w:hAnsi="Cascadia Mono" w:cs="Cascadia Mono"/>
+          <w:color w:val="000000"/>
+          <w:sz w:val="19"/>
+          <w:szCs w:val="19"/>
+          <w:lang w:val="fr-CH" w:eastAsia="fr-CH"/>
+        </w:rPr>
+        <w:t> » qui était reconnu par le Controller.</w:t>
+      </w:r>
     </w:p>
     <w:p>
       <w:pPr>
         <w:pStyle w:val="Paragraphedeliste"/>
-        <w:rPr>
-          <w:rFonts w:ascii="Cascadia Mono" w:hAnsi="Cascadia Mono" w:cs="Cascadia Mono"/>
-          <w:color w:val="000000"/>
-          <w:sz w:val="19"/>
-          <w:szCs w:val="19"/>
-          <w:lang w:val="fr-CH" w:eastAsia="fr-CH"/>
-        </w:rPr>
-      </w:pPr>
-      <w:r>
-        <w:rPr>
-          <w:rFonts w:ascii="Cascadia Mono" w:hAnsi="Cascadia Mono" w:cs="Cascadia Mono"/>
-          <w:color w:val="000000"/>
-          <w:sz w:val="19"/>
-          <w:szCs w:val="19"/>
-          <w:lang w:val="fr-CH" w:eastAsia="fr-CH"/>
-        </w:rPr>
-        <w:t>Séparation du nom du serveur du numéro de port</w:t>
+        <w:numPr>
+          <w:ilvl w:val="0"/>
+          <w:numId w:val="16"/>
+        </w:numPr>
+        <w:rPr>
+          <w:rFonts w:ascii="Cascadia Mono" w:hAnsi="Cascadia Mono" w:cs="Cascadia Mono"/>
+          <w:color w:val="000000"/>
+          <w:sz w:val="19"/>
+          <w:szCs w:val="19"/>
+          <w:lang w:val="fr-CH" w:eastAsia="fr-CH"/>
+        </w:rPr>
+      </w:pPr>
+      <w:r>
+        <w:rPr>
+          <w:rFonts w:ascii="Cascadia Mono" w:hAnsi="Cascadia Mono" w:cs="Cascadia Mono"/>
+          <w:color w:val="0000FF"/>
+          <w:sz w:val="19"/>
+          <w:szCs w:val="19"/>
+          <w:lang w:val="fr-CH" w:eastAsia="fr-CH"/>
+        </w:rPr>
+        <w:t>if</w:t>
+      </w:r>
+      <w:r>
+        <w:rPr>
+          <w:rFonts w:ascii="Cascadia Mono" w:hAnsi="Cascadia Mono" w:cs="Cascadia Mono"/>
+          <w:color w:val="000000"/>
+          <w:sz w:val="19"/>
+          <w:szCs w:val="19"/>
+          <w:lang w:val="fr-CH" w:eastAsia="fr-CH"/>
+        </w:rPr>
+        <w:t xml:space="preserve"> (!</w:t>
+      </w:r>
+      <w:proofErr w:type="spellStart"/>
+      <w:r>
+        <w:rPr>
+          <w:rFonts w:ascii="Cascadia Mono" w:hAnsi="Cascadia Mono" w:cs="Cascadia Mono"/>
+          <w:color w:val="000000"/>
+          <w:sz w:val="19"/>
+          <w:szCs w:val="19"/>
+          <w:lang w:val="fr-CH" w:eastAsia="fr-CH"/>
+        </w:rPr>
+        <w:t>IsConnect</w:t>
+      </w:r>
+      <w:proofErr w:type="spellEnd"/>
+      <w:r>
+        <w:rPr>
+          <w:rFonts w:ascii="Cascadia Mono" w:hAnsi="Cascadia Mono" w:cs="Cascadia Mono"/>
+          <w:color w:val="000000"/>
+          <w:sz w:val="19"/>
+          <w:szCs w:val="19"/>
+          <w:lang w:val="fr-CH" w:eastAsia="fr-CH"/>
+        </w:rPr>
+        <w:t xml:space="preserve">()) </w:t>
+      </w:r>
+      <w:r>
+        <w:rPr>
+          <w:rFonts w:ascii="Cascadia Mono" w:hAnsi="Cascadia Mono" w:cs="Cascadia Mono"/>
+          <w:color w:val="0000FF"/>
+          <w:sz w:val="19"/>
+          <w:szCs w:val="19"/>
+          <w:lang w:val="fr-CH" w:eastAsia="fr-CH"/>
+        </w:rPr>
+        <w:t>return</w:t>
+      </w:r>
+      <w:r>
+        <w:rPr>
+          <w:rFonts w:ascii="Cascadia Mono" w:hAnsi="Cascadia Mono" w:cs="Cascadia Mono"/>
+          <w:color w:val="000000"/>
+          <w:sz w:val="19"/>
+          <w:szCs w:val="19"/>
+          <w:lang w:val="fr-CH" w:eastAsia="fr-CH"/>
+        </w:rPr>
+        <w:t xml:space="preserve"> </w:t>
+      </w:r>
+      <w:r>
+        <w:rPr>
+          <w:rFonts w:ascii="Cascadia Mono" w:hAnsi="Cascadia Mono" w:cs="Cascadia Mono"/>
+          <w:color w:val="0000FF"/>
+          <w:sz w:val="19"/>
+          <w:szCs w:val="19"/>
+          <w:lang w:val="fr-CH" w:eastAsia="fr-CH"/>
+        </w:rPr>
+        <w:t>false</w:t>
+      </w:r>
+      <w:r>
+        <w:rPr>
+          <w:rFonts w:ascii="Cascadia Mono" w:hAnsi="Cascadia Mono" w:cs="Cascadia Mono"/>
+          <w:color w:val="000000"/>
+          <w:sz w:val="19"/>
+          <w:szCs w:val="19"/>
+          <w:lang w:val="fr-CH" w:eastAsia="fr-CH"/>
+        </w:rPr>
+        <w:t>;</w:t>
       </w:r>
     </w:p>
     <w:p>
@@ -9305,13 +9282,50 @@
       </w:pPr>
       <w:r>
         <w:rPr>
+          <w:rFonts w:ascii="Cascadia Mono" w:hAnsi="Cascadia Mono" w:cs="Cascadia Mono"/>
+          <w:color w:val="000000" w:themeColor="text1"/>
+          <w:sz w:val="19"/>
+          <w:szCs w:val="19"/>
+          <w:lang w:val="fr-CH" w:eastAsia="fr-CH"/>
+        </w:rPr>
+        <w:t xml:space="preserve">Mauvaise utilisation de </w:t>
+      </w:r>
+      <w:proofErr w:type="spellStart"/>
+      <w:r>
+        <w:rPr>
+          <w:rFonts w:ascii="Cascadia Mono" w:hAnsi="Cascadia Mono" w:cs="Cascadia Mono"/>
+          <w:color w:val="000000" w:themeColor="text1"/>
+          <w:sz w:val="19"/>
+          <w:szCs w:val="19"/>
+          <w:lang w:val="fr-CH" w:eastAsia="fr-CH"/>
+        </w:rPr>
+        <w:t>string.Format</w:t>
+      </w:r>
+      <w:proofErr w:type="spellEnd"/>
+      <w:r>
+        <w:rPr>
+          <w:rFonts w:ascii="Cascadia Mono" w:hAnsi="Cascadia Mono" w:cs="Cascadia Mono"/>
+          <w:color w:val="000000" w:themeColor="text1"/>
+          <w:sz w:val="19"/>
+          <w:szCs w:val="19"/>
+          <w:lang w:val="fr-CH" w:eastAsia="fr-CH"/>
+        </w:rPr>
+        <w:t xml:space="preserve"> : </w:t>
+      </w:r>
+      <w:r>
+        <w:rPr>
+          <w:rFonts w:ascii="Cascadia Mono" w:hAnsi="Cascadia Mono" w:cs="Cascadia Mono"/>
           <w:noProof/>
+          <w:color w:val="0000FF"/>
+          <w:sz w:val="19"/>
+          <w:szCs w:val="19"/>
+          <w:lang w:val="fr-CH" w:eastAsia="fr-CH"/>
         </w:rPr>
         <w:drawing>
-          <wp:inline distT="0" distB="0" distL="0" distR="0" wp14:anchorId="74967828" wp14:editId="24B3FE6F">
-            <wp:extent cx="5759450" cy="732155"/>
+          <wp:inline distT="0" distB="0" distL="0" distR="0" wp14:anchorId="59C97D14" wp14:editId="41F5B1AB">
+            <wp:extent cx="5759450" cy="654685"/>
             <wp:effectExtent l="0" t="0" r="0" b="0"/>
-            <wp:docPr id="21" name="Image 21"/>
+            <wp:docPr id="27" name="Image 27"/>
             <wp:cNvGraphicFramePr>
               <a:graphicFrameLocks xmlns:a="http://schemas.openxmlformats.org/drawingml/2006/main" noChangeAspect="1"/>
             </wp:cNvGraphicFramePr>
@@ -9331,7 +9345,7 @@
                   <pic:spPr>
                     <a:xfrm>
                       <a:off x="0" y="0"/>
-                      <a:ext cx="5759450" cy="732155"/>
+                      <a:ext cx="5759450" cy="654685"/>
                     </a:xfrm>
                     <a:prstGeom prst="rect">
                       <a:avLst/>
@@ -9343,42 +9357,30 @@
           </wp:inline>
         </w:drawing>
       </w:r>
-    </w:p>
-    <w:p>
-      <w:pPr>
-        <w:pStyle w:val="Paragraphedeliste"/>
-        <w:numPr>
-          <w:ilvl w:val="0"/>
-          <w:numId w:val="16"/>
-        </w:numPr>
-        <w:rPr>
-          <w:rFonts w:ascii="Cascadia Mono" w:hAnsi="Cascadia Mono" w:cs="Cascadia Mono"/>
-          <w:color w:val="000000"/>
-          <w:sz w:val="19"/>
-          <w:szCs w:val="19"/>
-          <w:lang w:val="fr-CH" w:eastAsia="fr-CH"/>
-        </w:rPr>
-      </w:pPr>
-      <w:r>
-        <w:rPr>
-          <w:rFonts w:ascii="Cascadia Mono" w:hAnsi="Cascadia Mono" w:cs="Cascadia Mono"/>
-          <w:color w:val="000000"/>
-          <w:sz w:val="19"/>
-          <w:szCs w:val="19"/>
-          <w:lang w:val="fr-CH" w:eastAsia="fr-CH"/>
-        </w:rPr>
-        <w:lastRenderedPageBreak/>
-        <w:t xml:space="preserve">De </w:t>
-      </w:r>
-      <w:r>
-        <w:rPr>
+      <w:r>
+        <w:rPr>
+          <w:rFonts w:ascii="Cascadia Mono" w:hAnsi="Cascadia Mono" w:cs="Cascadia Mono"/>
+          <w:color w:val="000000"/>
+          <w:sz w:val="19"/>
+          <w:szCs w:val="19"/>
+          <w:lang w:val="fr-CH" w:eastAsia="fr-CH"/>
+        </w:rPr>
+        <w:t xml:space="preserve">Pour : </w:t>
+      </w:r>
+      <w:r>
+        <w:rPr>
+          <w:rFonts w:ascii="Cascadia Mono" w:hAnsi="Cascadia Mono" w:cs="Cascadia Mono"/>
           <w:noProof/>
+          <w:color w:val="000000"/>
+          <w:sz w:val="19"/>
+          <w:szCs w:val="19"/>
+          <w:lang w:val="fr-CH" w:eastAsia="fr-CH"/>
         </w:rPr>
         <w:drawing>
-          <wp:inline distT="0" distB="0" distL="0" distR="0" wp14:anchorId="279CD454" wp14:editId="468A6212">
-            <wp:extent cx="5019675" cy="1695450"/>
-            <wp:effectExtent l="0" t="0" r="9525" b="0"/>
-            <wp:docPr id="37" name="Image 37"/>
+          <wp:inline distT="0" distB="0" distL="0" distR="0" wp14:anchorId="773B261C" wp14:editId="0C490BFC">
+            <wp:extent cx="5759450" cy="690245"/>
+            <wp:effectExtent l="0" t="0" r="0" b="0"/>
+            <wp:docPr id="28" name="Image 28"/>
             <wp:cNvGraphicFramePr>
               <a:graphicFrameLocks xmlns:a="http://schemas.openxmlformats.org/drawingml/2006/main" noChangeAspect="1"/>
             </wp:cNvGraphicFramePr>
@@ -9398,7 +9400,7 @@
                   <pic:spPr>
                     <a:xfrm>
                       <a:off x="0" y="0"/>
-                      <a:ext cx="5019675" cy="1695450"/>
+                      <a:ext cx="5759450" cy="690245"/>
                     </a:xfrm>
                     <a:prstGeom prst="rect">
                       <a:avLst/>
@@ -9410,25 +9412,49 @@
           </wp:inline>
         </w:drawing>
       </w:r>
-      <w:r>
-        <w:rPr>
-          <w:rFonts w:ascii="Cascadia Mono" w:hAnsi="Cascadia Mono" w:cs="Cascadia Mono"/>
-          <w:color w:val="000000"/>
-          <w:sz w:val="19"/>
-          <w:szCs w:val="19"/>
-          <w:lang w:val="fr-CH" w:eastAsia="fr-CH"/>
-        </w:rPr>
-        <w:t xml:space="preserve"> à </w:t>
-      </w:r>
+    </w:p>
+    <w:p>
+      <w:pPr>
+        <w:pStyle w:val="Paragraphedeliste"/>
+        <w:rPr>
+          <w:rFonts w:ascii="Cascadia Mono" w:hAnsi="Cascadia Mono" w:cs="Cascadia Mono"/>
+          <w:color w:val="000000"/>
+          <w:sz w:val="19"/>
+          <w:szCs w:val="19"/>
+          <w:lang w:val="fr-CH" w:eastAsia="fr-CH"/>
+        </w:rPr>
+      </w:pPr>
+      <w:r>
+        <w:rPr>
+          <w:rFonts w:ascii="Cascadia Mono" w:hAnsi="Cascadia Mono" w:cs="Cascadia Mono"/>
+          <w:color w:val="000000"/>
+          <w:sz w:val="19"/>
+          <w:szCs w:val="19"/>
+          <w:lang w:val="fr-CH" w:eastAsia="fr-CH"/>
+        </w:rPr>
+        <w:t>Séparation du nom du serveur du numéro de port</w:t>
+      </w:r>
+    </w:p>
+    <w:p>
+      <w:pPr>
+        <w:pStyle w:val="Paragraphedeliste"/>
+        <w:rPr>
+          <w:rFonts w:ascii="Cascadia Mono" w:hAnsi="Cascadia Mono" w:cs="Cascadia Mono"/>
+          <w:color w:val="000000"/>
+          <w:sz w:val="19"/>
+          <w:szCs w:val="19"/>
+          <w:lang w:val="fr-CH" w:eastAsia="fr-CH"/>
+        </w:rPr>
+      </w:pPr>
       <w:r>
         <w:rPr>
           <w:noProof/>
         </w:rPr>
         <w:drawing>
-          <wp:inline distT="0" distB="0" distL="0" distR="0" wp14:anchorId="1F5ABC1A" wp14:editId="76EEF8D9">
-            <wp:extent cx="5257800" cy="2009775"/>
-            <wp:effectExtent l="0" t="0" r="0" b="9525"/>
-            <wp:docPr id="34" name="Image 34"/>
+          <wp:inline distT="0" distB="0" distL="0" distR="0" wp14:anchorId="74967828" wp14:editId="24B3FE6F">
+            <wp:extent cx="5759450" cy="732155"/>
+            <wp:effectExtent l="0" t="0" r="0" b="0"/>
+            <wp:docPr id="21" name="Image 21"/>
             <wp:cNvGraphicFramePr>
               <a:graphicFrameLocks xmlns:a="http://schemas.openxmlformats.org/drawingml/2006/main" noChangeAspect="1"/>
             </wp:cNvGraphicFramePr>
@@ -9448,7 +9474,7 @@
                   <pic:spPr>
                     <a:xfrm>
                       <a:off x="0" y="0"/>
-                      <a:ext cx="5257800" cy="2009775"/>
+                      <a:ext cx="5759450" cy="732155"/>
                     </a:xfrm>
                     <a:prstGeom prst="rect">
                       <a:avLst/>
@@ -9460,25 +9486,42 @@
           </wp:inline>
         </w:drawing>
       </w:r>
-      <w:r>
-        <w:rPr>
-          <w:rFonts w:ascii="Cascadia Mono" w:hAnsi="Cascadia Mono" w:cs="Cascadia Mono"/>
-          <w:color w:val="000000"/>
-          <w:sz w:val="19"/>
-          <w:szCs w:val="19"/>
-          <w:lang w:val="fr-CH" w:eastAsia="fr-CH"/>
-        </w:rPr>
-        <w:t xml:space="preserve"> : visuel </w:t>
+    </w:p>
+    <w:p>
+      <w:pPr>
+        <w:pStyle w:val="Paragraphedeliste"/>
+        <w:numPr>
+          <w:ilvl w:val="0"/>
+          <w:numId w:val="16"/>
+        </w:numPr>
+        <w:rPr>
+          <w:rFonts w:ascii="Cascadia Mono" w:hAnsi="Cascadia Mono" w:cs="Cascadia Mono"/>
+          <w:color w:val="000000"/>
+          <w:sz w:val="19"/>
+          <w:szCs w:val="19"/>
+          <w:lang w:val="fr-CH" w:eastAsia="fr-CH"/>
+        </w:rPr>
+      </w:pPr>
+      <w:r>
+        <w:rPr>
+          <w:rFonts w:ascii="Cascadia Mono" w:hAnsi="Cascadia Mono" w:cs="Cascadia Mono"/>
+          <w:color w:val="000000"/>
+          <w:sz w:val="19"/>
+          <w:szCs w:val="19"/>
+          <w:lang w:val="fr-CH" w:eastAsia="fr-CH"/>
+        </w:rPr>
+        <w:lastRenderedPageBreak/>
+        <w:t xml:space="preserve">De </w:t>
       </w:r>
       <w:r>
         <w:rPr>
           <w:noProof/>
         </w:rPr>
         <w:drawing>
-          <wp:inline distT="0" distB="0" distL="0" distR="0" wp14:anchorId="0FDA4710" wp14:editId="5F25E74E">
-            <wp:extent cx="5759450" cy="1584960"/>
-            <wp:effectExtent l="0" t="0" r="0" b="0"/>
-            <wp:docPr id="36" name="Image 36"/>
+          <wp:inline distT="0" distB="0" distL="0" distR="0" wp14:anchorId="279CD454" wp14:editId="468A6212">
+            <wp:extent cx="5019675" cy="1695450"/>
+            <wp:effectExtent l="0" t="0" r="9525" b="0"/>
+            <wp:docPr id="37" name="Image 37"/>
             <wp:cNvGraphicFramePr>
               <a:graphicFrameLocks xmlns:a="http://schemas.openxmlformats.org/drawingml/2006/main" noChangeAspect="1"/>
             </wp:cNvGraphicFramePr>
@@ -9498,7 +9541,7 @@
                   <pic:spPr>
                     <a:xfrm>
                       <a:off x="0" y="0"/>
-                      <a:ext cx="5759450" cy="1584960"/>
+                      <a:ext cx="5019675" cy="1695450"/>
                     </a:xfrm>
                     <a:prstGeom prst="rect">
                       <a:avLst/>
@@ -9510,56 +9553,25 @@
           </wp:inline>
         </w:drawing>
       </w:r>
-    </w:p>
-    <w:p>
-      <w:pPr>
-        <w:pStyle w:val="Paragraphedeliste"/>
-        <w:rPr>
-          <w:rFonts w:ascii="Cascadia Mono" w:hAnsi="Cascadia Mono" w:cs="Cascadia Mono"/>
-          <w:color w:val="000000"/>
-          <w:sz w:val="19"/>
-          <w:szCs w:val="19"/>
-          <w:lang w:val="fr-CH" w:eastAsia="fr-CH"/>
-        </w:rPr>
-      </w:pPr>
-    </w:p>
-    <w:p>
-      <w:pPr>
-        <w:pStyle w:val="Paragraphedeliste"/>
-        <w:rPr>
-          <w:rFonts w:ascii="Cascadia Mono" w:hAnsi="Cascadia Mono" w:cs="Cascadia Mono"/>
-          <w:color w:val="000000"/>
-          <w:sz w:val="19"/>
-          <w:szCs w:val="19"/>
-          <w:lang w:val="fr-CH" w:eastAsia="fr-CH"/>
-        </w:rPr>
-      </w:pPr>
-    </w:p>
-    <w:p>
-      <w:pPr>
-        <w:pStyle w:val="Paragraphedeliste"/>
-        <w:numPr>
-          <w:ilvl w:val="0"/>
-          <w:numId w:val="16"/>
-        </w:numPr>
-        <w:rPr>
-          <w:rFonts w:ascii="Cascadia Mono" w:hAnsi="Cascadia Mono" w:cs="Cascadia Mono"/>
-          <w:color w:val="000000"/>
-          <w:sz w:val="19"/>
-          <w:szCs w:val="19"/>
-          <w:lang w:val="fr-CH" w:eastAsia="fr-CH"/>
-        </w:rPr>
-      </w:pPr>
+      <w:r>
+        <w:rPr>
+          <w:rFonts w:ascii="Cascadia Mono" w:hAnsi="Cascadia Mono" w:cs="Cascadia Mono"/>
+          <w:color w:val="000000"/>
+          <w:sz w:val="19"/>
+          <w:szCs w:val="19"/>
+          <w:lang w:val="fr-CH" w:eastAsia="fr-CH"/>
+        </w:rPr>
+        <w:t xml:space="preserve"> à </w:t>
+      </w:r>
       <w:r>
         <w:rPr>
           <w:noProof/>
         </w:rPr>
-        <w:lastRenderedPageBreak/>
         <w:drawing>
-          <wp:inline distT="0" distB="0" distL="0" distR="0" wp14:anchorId="3D1D105A" wp14:editId="1F0911DB">
-            <wp:extent cx="2657475" cy="161925"/>
-            <wp:effectExtent l="0" t="0" r="9525" b="9525"/>
-            <wp:docPr id="39" name="Image 39"/>
+          <wp:inline distT="0" distB="0" distL="0" distR="0" wp14:anchorId="1F5ABC1A" wp14:editId="76EEF8D9">
+            <wp:extent cx="5257800" cy="2009775"/>
+            <wp:effectExtent l="0" t="0" r="0" b="9525"/>
+            <wp:docPr id="34" name="Image 34"/>
             <wp:cNvGraphicFramePr>
               <a:graphicFrameLocks xmlns:a="http://schemas.openxmlformats.org/drawingml/2006/main" noChangeAspect="1"/>
             </wp:cNvGraphicFramePr>
@@ -9579,7 +9591,7 @@
                   <pic:spPr>
                     <a:xfrm>
                       <a:off x="0" y="0"/>
-                      <a:ext cx="2657475" cy="161925"/>
+                      <a:ext cx="5257800" cy="2009775"/>
                     </a:xfrm>
                     <a:prstGeom prst="rect">
                       <a:avLst/>
@@ -9599,17 +9611,17 @@
           <w:szCs w:val="19"/>
           <w:lang w:val="fr-CH" w:eastAsia="fr-CH"/>
         </w:rPr>
-        <w:t xml:space="preserve">… </w:t>
+        <w:t xml:space="preserve"> : visuel </w:t>
       </w:r>
       <w:r>
         <w:rPr>
           <w:noProof/>
         </w:rPr>
         <w:drawing>
-          <wp:inline distT="0" distB="0" distL="0" distR="0" wp14:anchorId="7B94B716" wp14:editId="2EED63B4">
-            <wp:extent cx="5759450" cy="2746375"/>
+          <wp:inline distT="0" distB="0" distL="0" distR="0" wp14:anchorId="0FDA4710" wp14:editId="5F25E74E">
+            <wp:extent cx="5759450" cy="1584960"/>
             <wp:effectExtent l="0" t="0" r="0" b="0"/>
-            <wp:docPr id="46" name="Image 46"/>
+            <wp:docPr id="36" name="Image 36"/>
             <wp:cNvGraphicFramePr>
               <a:graphicFrameLocks xmlns:a="http://schemas.openxmlformats.org/drawingml/2006/main" noChangeAspect="1"/>
             </wp:cNvGraphicFramePr>
@@ -9629,7 +9641,7 @@
                   <pic:spPr>
                     <a:xfrm>
                       <a:off x="0" y="0"/>
-                      <a:ext cx="5759450" cy="2746375"/>
+                      <a:ext cx="5759450" cy="1584960"/>
                     </a:xfrm>
                     <a:prstGeom prst="rect">
                       <a:avLst/>
@@ -9657,6 +9669,18 @@
     <w:p>
       <w:pPr>
         <w:pStyle w:val="Paragraphedeliste"/>
+        <w:rPr>
+          <w:rFonts w:ascii="Cascadia Mono" w:hAnsi="Cascadia Mono" w:cs="Cascadia Mono"/>
+          <w:color w:val="000000"/>
+          <w:sz w:val="19"/>
+          <w:szCs w:val="19"/>
+          <w:lang w:val="fr-CH" w:eastAsia="fr-CH"/>
+        </w:rPr>
+      </w:pPr>
+    </w:p>
+    <w:p>
+      <w:pPr>
+        <w:pStyle w:val="Paragraphedeliste"/>
         <w:numPr>
           <w:ilvl w:val="0"/>
           <w:numId w:val="16"/>
@@ -9673,11 +9697,12 @@
         <w:rPr>
           <w:noProof/>
         </w:rPr>
+        <w:lastRenderedPageBreak/>
         <w:drawing>
-          <wp:inline distT="0" distB="0" distL="0" distR="0" wp14:anchorId="5888D746" wp14:editId="5CB84701">
-            <wp:extent cx="5759450" cy="170815"/>
-            <wp:effectExtent l="0" t="0" r="0" b="635"/>
-            <wp:docPr id="45" name="Image 45"/>
+          <wp:inline distT="0" distB="0" distL="0" distR="0" wp14:anchorId="3D1D105A" wp14:editId="1F0911DB">
+            <wp:extent cx="2657475" cy="161925"/>
+            <wp:effectExtent l="0" t="0" r="9525" b="9525"/>
+            <wp:docPr id="39" name="Image 39"/>
             <wp:cNvGraphicFramePr>
               <a:graphicFrameLocks xmlns:a="http://schemas.openxmlformats.org/drawingml/2006/main" noChangeAspect="1"/>
             </wp:cNvGraphicFramePr>
@@ -9697,7 +9722,7 @@
                   <pic:spPr>
                     <a:xfrm>
                       <a:off x="0" y="0"/>
-                      <a:ext cx="5759450" cy="170815"/>
+                      <a:ext cx="2657475" cy="161925"/>
                     </a:xfrm>
                     <a:prstGeom prst="rect">
                       <a:avLst/>
@@ -9717,43 +9742,17 @@
           <w:szCs w:val="19"/>
           <w:lang w:val="fr-CH" w:eastAsia="fr-CH"/>
         </w:rPr>
-        <w:t xml:space="preserve"> Mauvais index</w:t>
-      </w:r>
-      <w:r>
-        <w:rPr>
-          <w:rFonts w:ascii="Cascadia Mono" w:hAnsi="Cascadia Mono" w:cs="Cascadia Mono"/>
-          <w:color w:val="000000"/>
-          <w:sz w:val="19"/>
-          <w:szCs w:val="19"/>
-          <w:lang w:val="fr-CH" w:eastAsia="fr-CH"/>
-        </w:rPr>
-        <w:t xml:space="preserve"> 0 à la place de 1</w:t>
-      </w:r>
-    </w:p>
-    <w:p>
-      <w:pPr>
-        <w:pStyle w:val="Paragraphedeliste"/>
-        <w:numPr>
-          <w:ilvl w:val="0"/>
-          <w:numId w:val="16"/>
-        </w:numPr>
-        <w:rPr>
-          <w:rFonts w:ascii="Cascadia Mono" w:hAnsi="Cascadia Mono" w:cs="Cascadia Mono"/>
-          <w:color w:val="000000"/>
-          <w:sz w:val="19"/>
-          <w:szCs w:val="19"/>
-          <w:lang w:val="fr-CH" w:eastAsia="fr-CH"/>
-        </w:rPr>
-      </w:pPr>
+        <w:t xml:space="preserve">… </w:t>
+      </w:r>
       <w:r>
         <w:rPr>
           <w:noProof/>
         </w:rPr>
         <w:drawing>
-          <wp:inline distT="0" distB="0" distL="0" distR="0" wp14:anchorId="4D99FBCE" wp14:editId="275DEC53">
-            <wp:extent cx="4572000" cy="219075"/>
-            <wp:effectExtent l="0" t="0" r="0" b="9525"/>
-            <wp:docPr id="48" name="Image 48"/>
+          <wp:inline distT="0" distB="0" distL="0" distR="0" wp14:anchorId="7B94B716" wp14:editId="2EED63B4">
+            <wp:extent cx="5759450" cy="2746375"/>
+            <wp:effectExtent l="0" t="0" r="0" b="0"/>
+            <wp:docPr id="46" name="Image 46"/>
             <wp:cNvGraphicFramePr>
               <a:graphicFrameLocks xmlns:a="http://schemas.openxmlformats.org/drawingml/2006/main" noChangeAspect="1"/>
             </wp:cNvGraphicFramePr>
@@ -9773,7 +9772,7 @@
                   <pic:spPr>
                     <a:xfrm>
                       <a:off x="0" y="0"/>
-                      <a:ext cx="4572000" cy="219075"/>
+                      <a:ext cx="5759450" cy="2746375"/>
                     </a:xfrm>
                     <a:prstGeom prst="rect">
                       <a:avLst/>
@@ -9789,6 +9788,18 @@
     <w:p>
       <w:pPr>
         <w:pStyle w:val="Paragraphedeliste"/>
+        <w:rPr>
+          <w:rFonts w:ascii="Cascadia Mono" w:hAnsi="Cascadia Mono" w:cs="Cascadia Mono"/>
+          <w:color w:val="000000"/>
+          <w:sz w:val="19"/>
+          <w:szCs w:val="19"/>
+          <w:lang w:val="fr-CH" w:eastAsia="fr-CH"/>
+        </w:rPr>
+      </w:pPr>
+    </w:p>
+    <w:p>
+      <w:pPr>
+        <w:pStyle w:val="Paragraphedeliste"/>
         <w:numPr>
           <w:ilvl w:val="0"/>
           <w:numId w:val="16"/>
@@ -9806,10 +9817,10 @@
           <w:noProof/>
         </w:rPr>
         <w:drawing>
-          <wp:inline distT="0" distB="0" distL="0" distR="0" wp14:anchorId="09D036F2" wp14:editId="58AA1FFA">
-            <wp:extent cx="5759450" cy="318135"/>
-            <wp:effectExtent l="0" t="0" r="0" b="5715"/>
-            <wp:docPr id="50" name="Image 50"/>
+          <wp:inline distT="0" distB="0" distL="0" distR="0" wp14:anchorId="5888D746" wp14:editId="5CB84701">
+            <wp:extent cx="5759450" cy="170815"/>
+            <wp:effectExtent l="0" t="0" r="0" b="635"/>
+            <wp:docPr id="45" name="Image 45"/>
             <wp:cNvGraphicFramePr>
               <a:graphicFrameLocks xmlns:a="http://schemas.openxmlformats.org/drawingml/2006/main" noChangeAspect="1"/>
             </wp:cNvGraphicFramePr>
@@ -9829,7 +9840,7 @@
                   <pic:spPr>
                     <a:xfrm>
                       <a:off x="0" y="0"/>
-                      <a:ext cx="5759450" cy="318135"/>
+                      <a:ext cx="5759450" cy="170815"/>
                     </a:xfrm>
                     <a:prstGeom prst="rect">
                       <a:avLst/>
@@ -9849,17 +9860,43 @@
           <w:szCs w:val="19"/>
           <w:lang w:val="fr-CH" w:eastAsia="fr-CH"/>
         </w:rPr>
-        <w:t xml:space="preserve"> … </w:t>
-      </w:r>
+        <w:t xml:space="preserve"> Mauvais index</w:t>
+      </w:r>
+      <w:r>
+        <w:rPr>
+          <w:rFonts w:ascii="Cascadia Mono" w:hAnsi="Cascadia Mono" w:cs="Cascadia Mono"/>
+          <w:color w:val="000000"/>
+          <w:sz w:val="19"/>
+          <w:szCs w:val="19"/>
+          <w:lang w:val="fr-CH" w:eastAsia="fr-CH"/>
+        </w:rPr>
+        <w:t xml:space="preserve"> 0 à la place de 1</w:t>
+      </w:r>
+    </w:p>
+    <w:p>
+      <w:pPr>
+        <w:pStyle w:val="Paragraphedeliste"/>
+        <w:numPr>
+          <w:ilvl w:val="0"/>
+          <w:numId w:val="16"/>
+        </w:numPr>
+        <w:rPr>
+          <w:rFonts w:ascii="Cascadia Mono" w:hAnsi="Cascadia Mono" w:cs="Cascadia Mono"/>
+          <w:color w:val="000000"/>
+          <w:sz w:val="19"/>
+          <w:szCs w:val="19"/>
+          <w:lang w:val="fr-CH" w:eastAsia="fr-CH"/>
+        </w:rPr>
+      </w:pPr>
       <w:r>
         <w:rPr>
           <w:noProof/>
         </w:rPr>
         <w:drawing>
-          <wp:inline distT="0" distB="0" distL="0" distR="0" wp14:anchorId="6A3841B5" wp14:editId="0B31A80F">
-            <wp:extent cx="5759450" cy="476885"/>
-            <wp:effectExtent l="0" t="0" r="0" b="0"/>
-            <wp:docPr id="51" name="Image 51"/>
+          <wp:inline distT="0" distB="0" distL="0" distR="0" wp14:anchorId="4D99FBCE" wp14:editId="275DEC53">
+            <wp:extent cx="4572000" cy="219075"/>
+            <wp:effectExtent l="0" t="0" r="0" b="9525"/>
+            <wp:docPr id="48" name="Image 48"/>
             <wp:cNvGraphicFramePr>
               <a:graphicFrameLocks xmlns:a="http://schemas.openxmlformats.org/drawingml/2006/main" noChangeAspect="1"/>
             </wp:cNvGraphicFramePr>
@@ -9879,7 +9916,7 @@
                   <pic:spPr>
                     <a:xfrm>
                       <a:off x="0" y="0"/>
-                      <a:ext cx="5759450" cy="476885"/>
+                      <a:ext cx="4572000" cy="219075"/>
                     </a:xfrm>
                     <a:prstGeom prst="rect">
                       <a:avLst/>
@@ -9894,17 +9931,6 @@
     </w:p>
     <w:p>
       <w:pPr>
-        <w:rPr>
-          <w:rFonts w:ascii="Cascadia Mono" w:hAnsi="Cascadia Mono" w:cs="Cascadia Mono"/>
-          <w:color w:val="000000"/>
-          <w:sz w:val="19"/>
-          <w:szCs w:val="19"/>
-          <w:lang w:val="fr-CH" w:eastAsia="fr-CH"/>
-        </w:rPr>
-      </w:pPr>
-    </w:p>
-    <w:p>
-      <w:pPr>
         <w:pStyle w:val="Paragraphedeliste"/>
         <w:numPr>
           <w:ilvl w:val="0"/>
@@ -9923,10 +9949,10 @@
           <w:noProof/>
         </w:rPr>
         <w:drawing>
-          <wp:inline distT="0" distB="0" distL="0" distR="0" wp14:anchorId="485242A7" wp14:editId="16D3E1DA">
-            <wp:extent cx="2505075" cy="219075"/>
-            <wp:effectExtent l="0" t="0" r="9525" b="9525"/>
-            <wp:docPr id="54" name="Image 54"/>
+          <wp:inline distT="0" distB="0" distL="0" distR="0" wp14:anchorId="09D036F2" wp14:editId="58AA1FFA">
+            <wp:extent cx="5759450" cy="318135"/>
+            <wp:effectExtent l="0" t="0" r="0" b="5715"/>
+            <wp:docPr id="50" name="Image 50"/>
             <wp:cNvGraphicFramePr>
               <a:graphicFrameLocks xmlns:a="http://schemas.openxmlformats.org/drawingml/2006/main" noChangeAspect="1"/>
             </wp:cNvGraphicFramePr>
@@ -9946,7 +9972,7 @@
                   <pic:spPr>
                     <a:xfrm>
                       <a:off x="0" y="0"/>
-                      <a:ext cx="2505075" cy="219075"/>
+                      <a:ext cx="5759450" cy="318135"/>
                     </a:xfrm>
                     <a:prstGeom prst="rect">
                       <a:avLst/>
@@ -9966,69 +9992,17 @@
           <w:szCs w:val="19"/>
           <w:lang w:val="fr-CH" w:eastAsia="fr-CH"/>
         </w:rPr>
-        <w:t>…</w:t>
-      </w:r>
-      <w:r>
-        <w:rPr>
-          <w:rFonts w:ascii="Cascadia Mono" w:hAnsi="Cascadia Mono" w:cs="Cascadia Mono"/>
-          <w:color w:val="000000"/>
-          <w:sz w:val="19"/>
-          <w:szCs w:val="19"/>
-          <w:lang w:val="fr-CH" w:eastAsia="fr-CH"/>
-        </w:rPr>
-        <w:t xml:space="preserve"> Introduction d’un if </w:t>
-      </w:r>
-      <w:r>
-        <w:rPr>
-          <w:rFonts w:ascii="Cascadia Mono" w:hAnsi="Cascadia Mono" w:cs="Cascadia Mono"/>
-          <w:color w:val="000000"/>
-          <w:sz w:val="19"/>
-          <w:szCs w:val="19"/>
-          <w:lang w:val="fr-CH" w:eastAsia="fr-CH"/>
-        </w:rPr>
-        <w:t xml:space="preserve">et définition d’une limite pour la </w:t>
-      </w:r>
-      <w:proofErr w:type="gramStart"/>
-      <w:r>
-        <w:rPr>
-          <w:rFonts w:ascii="Cascadia Mono" w:hAnsi="Cascadia Mono" w:cs="Cascadia Mono"/>
-          <w:color w:val="000000"/>
-          <w:sz w:val="19"/>
-          <w:szCs w:val="19"/>
-          <w:lang w:val="fr-CH" w:eastAsia="fr-CH"/>
-        </w:rPr>
-        <w:t>boucle</w:t>
-      </w:r>
-      <w:r>
-        <w:rPr>
-          <w:rFonts w:ascii="Cascadia Mono" w:hAnsi="Cascadia Mono" w:cs="Cascadia Mono"/>
-          <w:color w:val="000000"/>
-          <w:sz w:val="19"/>
-          <w:szCs w:val="19"/>
-          <w:lang w:val="fr-CH" w:eastAsia="fr-CH"/>
-        </w:rPr>
-        <w:t>:</w:t>
-      </w:r>
-      <w:proofErr w:type="gramEnd"/>
-      <w:r>
-        <w:rPr>
-          <w:rFonts w:ascii="Cascadia Mono" w:hAnsi="Cascadia Mono" w:cs="Cascadia Mono"/>
-          <w:color w:val="000000"/>
-          <w:sz w:val="19"/>
-          <w:szCs w:val="19"/>
-          <w:lang w:val="fr-CH" w:eastAsia="fr-CH"/>
-        </w:rPr>
-        <w:t xml:space="preserve"> </w:t>
+        <w:t xml:space="preserve"> … </w:t>
       </w:r>
       <w:r>
         <w:rPr>
           <w:noProof/>
         </w:rPr>
         <w:drawing>
-          <wp:inline distT="0" distB="0" distL="0" distR="0" wp14:anchorId="461704EB" wp14:editId="5C042A91">
-            <wp:extent cx="5759450" cy="1839595"/>
-            <wp:effectExtent l="0" t="0" r="0" b="8255"/>
-            <wp:docPr id="58" name="Image 58"/>
+          <wp:inline distT="0" distB="0" distL="0" distR="0" wp14:anchorId="6A3841B5" wp14:editId="0B31A80F">
+            <wp:extent cx="5759450" cy="476885"/>
+            <wp:effectExtent l="0" t="0" r="0" b="0"/>
+            <wp:docPr id="51" name="Image 51"/>
             <wp:cNvGraphicFramePr>
               <a:graphicFrameLocks xmlns:a="http://schemas.openxmlformats.org/drawingml/2006/main" noChangeAspect="1"/>
             </wp:cNvGraphicFramePr>
@@ -10048,7 +10022,7 @@
                   <pic:spPr>
                     <a:xfrm>
                       <a:off x="0" y="0"/>
-                      <a:ext cx="5759450" cy="1839595"/>
+                      <a:ext cx="5759450" cy="476885"/>
                     </a:xfrm>
                     <a:prstGeom prst="rect">
                       <a:avLst/>
@@ -10063,7 +10037,6 @@
     </w:p>
     <w:p>
       <w:pPr>
-        <w:pStyle w:val="Paragraphedeliste"/>
         <w:rPr>
           <w:rFonts w:ascii="Cascadia Mono" w:hAnsi="Cascadia Mono" w:cs="Cascadia Mono"/>
           <w:color w:val="000000"/>
@@ -10093,10 +10066,10 @@
           <w:noProof/>
         </w:rPr>
         <w:drawing>
-          <wp:inline distT="0" distB="0" distL="0" distR="0" wp14:anchorId="7FE11460" wp14:editId="78D7A773">
-            <wp:extent cx="2743200" cy="219075"/>
-            <wp:effectExtent l="0" t="0" r="0" b="9525"/>
-            <wp:docPr id="59" name="Image 59"/>
+          <wp:inline distT="0" distB="0" distL="0" distR="0" wp14:anchorId="485242A7" wp14:editId="16D3E1DA">
+            <wp:extent cx="2505075" cy="219075"/>
+            <wp:effectExtent l="0" t="0" r="9525" b="9525"/>
+            <wp:docPr id="54" name="Image 54"/>
             <wp:cNvGraphicFramePr>
               <a:graphicFrameLocks xmlns:a="http://schemas.openxmlformats.org/drawingml/2006/main" noChangeAspect="1"/>
             </wp:cNvGraphicFramePr>
@@ -10116,7 +10089,7 @@
                   <pic:spPr>
                     <a:xfrm>
                       <a:off x="0" y="0"/>
-                      <a:ext cx="2743200" cy="219075"/>
+                      <a:ext cx="2505075" cy="219075"/>
                     </a:xfrm>
                     <a:prstGeom prst="rect">
                       <a:avLst/>
@@ -10128,149 +10101,77 @@
           </wp:inline>
         </w:drawing>
       </w:r>
-    </w:p>
-    <w:p>
-      <w:pPr>
-        <w:rPr>
-          <w:rFonts w:ascii="Cascadia Mono" w:hAnsi="Cascadia Mono" w:cs="Cascadia Mono"/>
-          <w:color w:val="000000"/>
-          <w:sz w:val="19"/>
-          <w:szCs w:val="19"/>
-          <w:lang w:val="fr-CH" w:eastAsia="fr-CH"/>
-        </w:rPr>
-      </w:pPr>
-    </w:p>
-    <w:p>
-      <w:pPr>
-        <w:rPr>
-          <w:rFonts w:ascii="Cascadia Mono" w:hAnsi="Cascadia Mono" w:cs="Cascadia Mono"/>
-          <w:color w:val="000000"/>
-          <w:sz w:val="19"/>
-          <w:szCs w:val="19"/>
-          <w:lang w:val="fr-CH" w:eastAsia="fr-CH"/>
-        </w:rPr>
-      </w:pPr>
-    </w:p>
-    <w:p>
-      <w:pPr>
-        <w:rPr>
-          <w:rFonts w:ascii="Cascadia Mono" w:hAnsi="Cascadia Mono" w:cs="Cascadia Mono"/>
-          <w:color w:val="000000"/>
-          <w:sz w:val="19"/>
-          <w:szCs w:val="19"/>
-          <w:lang w:val="fr-CH" w:eastAsia="fr-CH"/>
-        </w:rPr>
-      </w:pPr>
-      <w:proofErr w:type="spellStart"/>
-      <w:r>
-        <w:rPr>
-          <w:rFonts w:ascii="Cascadia Mono" w:hAnsi="Cascadia Mono" w:cs="Cascadia Mono"/>
-          <w:color w:val="000000"/>
-          <w:sz w:val="19"/>
-          <w:szCs w:val="19"/>
-          <w:lang w:val="fr-CH" w:eastAsia="fr-CH"/>
-        </w:rPr>
-        <w:t>ChatGPT</w:t>
-      </w:r>
-      <w:proofErr w:type="spellEnd"/>
-      <w:r>
-        <w:rPr>
-          <w:rFonts w:ascii="Cascadia Mono" w:hAnsi="Cascadia Mono" w:cs="Cascadia Mono"/>
-          <w:color w:val="000000"/>
-          <w:sz w:val="19"/>
-          <w:szCs w:val="19"/>
-          <w:lang w:val="fr-CH" w:eastAsia="fr-CH"/>
-        </w:rPr>
-        <w:t xml:space="preserve"> PROMPT :</w:t>
-      </w:r>
-    </w:p>
-    <w:p>
-      <w:pPr>
-        <w:rPr>
-          <w:rFonts w:ascii="Cascadia Mono" w:hAnsi="Cascadia Mono" w:cs="Cascadia Mono"/>
-          <w:color w:val="000000"/>
-          <w:sz w:val="19"/>
-          <w:szCs w:val="19"/>
-          <w:lang w:val="fr-CH" w:eastAsia="fr-CH"/>
-        </w:rPr>
-      </w:pPr>
-      <w:r>
-        <w:rPr>
-          <w:rFonts w:ascii="Cascadia Mono" w:hAnsi="Cascadia Mono" w:cs="Cascadia Mono"/>
-          <w:color w:val="000000"/>
-          <w:sz w:val="19"/>
-          <w:szCs w:val="19"/>
-          <w:lang w:val="fr-CH" w:eastAsia="fr-CH"/>
-        </w:rPr>
-        <w:t>24.03.25</w:t>
-      </w:r>
-    </w:p>
-    <w:p>
-      <w:pPr>
-        <w:rPr>
-          <w:rFonts w:ascii="Cascadia Mono" w:hAnsi="Cascadia Mono" w:cs="Cascadia Mono"/>
-          <w:color w:val="000000"/>
-          <w:sz w:val="19"/>
-          <w:szCs w:val="19"/>
-          <w:lang w:val="fr-CH" w:eastAsia="fr-CH"/>
-        </w:rPr>
-      </w:pPr>
-      <w:r>
-        <w:rPr>
-          <w:rFonts w:ascii="Cascadia Mono" w:hAnsi="Cascadia Mono" w:cs="Cascadia Mono"/>
-          <w:color w:val="000000"/>
-          <w:sz w:val="19"/>
-          <w:szCs w:val="19"/>
-          <w:lang w:val="fr-CH" w:eastAsia="fr-CH"/>
-        </w:rPr>
-        <w:t xml:space="preserve">Pour l’erreur </w:t>
-      </w:r>
-      <w:r>
-        <w:rPr>
-          <w:rFonts w:ascii="Cascadia Mono" w:hAnsi="Cascadia Mono" w:cs="Cascadia Mono"/>
-          <w:color w:val="000000"/>
-          <w:sz w:val="19"/>
-          <w:szCs w:val="19"/>
-          <w:lang w:val="fr-CH" w:eastAsia="fr-CH"/>
-        </w:rPr>
-        <w:t>7</w:t>
-      </w:r>
-      <w:r>
-        <w:rPr>
-          <w:rFonts w:ascii="Cascadia Mono" w:hAnsi="Cascadia Mono" w:cs="Cascadia Mono"/>
-          <w:color w:val="000000"/>
-          <w:sz w:val="19"/>
-          <w:szCs w:val="19"/>
-          <w:lang w:val="fr-CH" w:eastAsia="fr-CH"/>
-        </w:rPr>
-        <w:t xml:space="preserve"> –</w:t>
-      </w:r>
-    </w:p>
-    <w:p>
-      <w:pPr>
-        <w:rPr>
-          <w:rFonts w:ascii="Cascadia Mono" w:hAnsi="Cascadia Mono" w:cs="Cascadia Mono"/>
-          <w:color w:val="000000"/>
-          <w:sz w:val="19"/>
-          <w:szCs w:val="19"/>
-          <w:lang w:val="fr-CH" w:eastAsia="fr-CH"/>
-        </w:rPr>
-      </w:pPr>
-      <w:r>
-        <w:rPr>
-          <w:rFonts w:ascii="Cascadia Mono" w:hAnsi="Cascadia Mono" w:cs="Cascadia Mono"/>
+      <w:r>
+        <w:rPr>
+          <w:rFonts w:ascii="Cascadia Mono" w:hAnsi="Cascadia Mono" w:cs="Cascadia Mono"/>
+          <w:color w:val="000000"/>
+          <w:sz w:val="19"/>
+          <w:szCs w:val="19"/>
+          <w:lang w:val="fr-CH" w:eastAsia="fr-CH"/>
+        </w:rPr>
+        <w:t>…</w:t>
+      </w:r>
+      <w:r>
+        <w:rPr>
+          <w:rFonts w:ascii="Cascadia Mono" w:hAnsi="Cascadia Mono" w:cs="Cascadia Mono"/>
+          <w:color w:val="000000"/>
+          <w:sz w:val="19"/>
+          <w:szCs w:val="19"/>
+          <w:lang w:val="fr-CH" w:eastAsia="fr-CH"/>
+        </w:rPr>
+        <w:t xml:space="preserve"> Introduction d’un if </w:t>
+      </w:r>
+      <w:r>
+        <w:rPr>
+          <w:rFonts w:ascii="Cascadia Mono" w:hAnsi="Cascadia Mono" w:cs="Cascadia Mono"/>
+          <w:color w:val="000000"/>
+          <w:sz w:val="19"/>
+          <w:szCs w:val="19"/>
+          <w:lang w:val="fr-CH" w:eastAsia="fr-CH"/>
+        </w:rPr>
+        <w:t xml:space="preserve">et définition d’une limite pour la </w:t>
+      </w:r>
+      <w:proofErr w:type="gramStart"/>
+      <w:r>
+        <w:rPr>
+          <w:rFonts w:ascii="Cascadia Mono" w:hAnsi="Cascadia Mono" w:cs="Cascadia Mono"/>
+          <w:color w:val="000000"/>
+          <w:sz w:val="19"/>
+          <w:szCs w:val="19"/>
+          <w:lang w:val="fr-CH" w:eastAsia="fr-CH"/>
+        </w:rPr>
+        <w:t>boucle</w:t>
+      </w:r>
+      <w:r>
+        <w:rPr>
+          <w:rFonts w:ascii="Cascadia Mono" w:hAnsi="Cascadia Mono" w:cs="Cascadia Mono"/>
+          <w:color w:val="000000"/>
+          <w:sz w:val="19"/>
+          <w:szCs w:val="19"/>
+          <w:lang w:val="fr-CH" w:eastAsia="fr-CH"/>
+        </w:rPr>
+        <w:t>:</w:t>
+      </w:r>
+      <w:proofErr w:type="gramEnd"/>
+      <w:r>
+        <w:rPr>
+          <w:rFonts w:ascii="Cascadia Mono" w:hAnsi="Cascadia Mono" w:cs="Cascadia Mono"/>
+          <w:color w:val="000000"/>
+          <w:sz w:val="19"/>
+          <w:szCs w:val="19"/>
+          <w:lang w:val="fr-CH" w:eastAsia="fr-CH"/>
+        </w:rPr>
+        <w:t xml:space="preserve"> </w:t>
+      </w:r>
+      <w:r>
+        <w:rPr>
           <w:noProof/>
-          <w:color w:val="000000"/>
-          <w:sz w:val="19"/>
-          <w:szCs w:val="19"/>
-          <w:lang w:val="fr-CH" w:eastAsia="fr-CH"/>
-        </w:rPr>
-        <w:lastRenderedPageBreak/>
+        </w:rPr>
         <w:drawing>
-          <wp:inline distT="0" distB="0" distL="0" distR="0" wp14:anchorId="384020E5" wp14:editId="3F44BA0E">
-            <wp:extent cx="5759450" cy="4854575"/>
-            <wp:effectExtent l="0" t="0" r="0" b="3175"/>
-            <wp:docPr id="29" name="Image 29"/>
+          <wp:inline distT="0" distB="0" distL="0" distR="0" wp14:anchorId="461704EB" wp14:editId="5C042A91">
+            <wp:extent cx="5759450" cy="1839595"/>
+            <wp:effectExtent l="0" t="0" r="0" b="8255"/>
+            <wp:docPr id="58" name="Image 58"/>
             <wp:cNvGraphicFramePr>
               <a:graphicFrameLocks xmlns:a="http://schemas.openxmlformats.org/drawingml/2006/main" noChangeAspect="1"/>
             </wp:cNvGraphicFramePr>
@@ -10290,7 +10191,7 @@
                   <pic:spPr>
                     <a:xfrm>
                       <a:off x="0" y="0"/>
-                      <a:ext cx="5759450" cy="4854575"/>
+                      <a:ext cx="5759450" cy="1839595"/>
                     </a:xfrm>
                     <a:prstGeom prst="rect">
                       <a:avLst/>
@@ -10305,49 +10206,40 @@
     </w:p>
     <w:p>
       <w:pPr>
-        <w:rPr>
-          <w:rFonts w:ascii="Cascadia Mono" w:hAnsi="Cascadia Mono" w:cs="Cascadia Mono"/>
-          <w:color w:val="000000"/>
-          <w:sz w:val="19"/>
-          <w:szCs w:val="19"/>
-          <w:lang w:val="fr-CH" w:eastAsia="fr-CH"/>
-        </w:rPr>
-      </w:pPr>
-      <w:r>
-        <w:rPr>
-          <w:rFonts w:ascii="Cascadia Mono" w:hAnsi="Cascadia Mono" w:cs="Cascadia Mono"/>
-          <w:color w:val="000000"/>
-          <w:sz w:val="19"/>
-          <w:szCs w:val="19"/>
-          <w:lang w:val="fr-CH" w:eastAsia="fr-CH"/>
-        </w:rPr>
-        <w:t>25.03.25</w:t>
-      </w:r>
-    </w:p>
-    <w:p>
-      <w:pPr>
-        <w:rPr>
-          <w:rFonts w:ascii="Cascadia Mono" w:hAnsi="Cascadia Mono" w:cs="Cascadia Mono"/>
-          <w:color w:val="000000"/>
-          <w:sz w:val="19"/>
-          <w:szCs w:val="19"/>
-          <w:lang w:val="fr-CH" w:eastAsia="fr-CH"/>
-        </w:rPr>
-      </w:pPr>
-      <w:r>
-        <w:rPr>
-          <w:rFonts w:ascii="Cascadia Mono" w:hAnsi="Cascadia Mono" w:cs="Cascadia Mono"/>
+        <w:pStyle w:val="Paragraphedeliste"/>
+        <w:rPr>
+          <w:rFonts w:ascii="Cascadia Mono" w:hAnsi="Cascadia Mono" w:cs="Cascadia Mono"/>
+          <w:color w:val="000000"/>
+          <w:sz w:val="19"/>
+          <w:szCs w:val="19"/>
+          <w:lang w:val="fr-CH" w:eastAsia="fr-CH"/>
+        </w:rPr>
+      </w:pPr>
+    </w:p>
+    <w:p>
+      <w:pPr>
+        <w:pStyle w:val="Paragraphedeliste"/>
+        <w:numPr>
+          <w:ilvl w:val="0"/>
+          <w:numId w:val="16"/>
+        </w:numPr>
+        <w:rPr>
+          <w:rFonts w:ascii="Cascadia Mono" w:hAnsi="Cascadia Mono" w:cs="Cascadia Mono"/>
+          <w:color w:val="000000"/>
+          <w:sz w:val="19"/>
+          <w:szCs w:val="19"/>
+          <w:lang w:val="fr-CH" w:eastAsia="fr-CH"/>
+        </w:rPr>
+      </w:pPr>
+      <w:r>
+        <w:rPr>
           <w:noProof/>
-          <w:color w:val="000000"/>
-          <w:sz w:val="19"/>
-          <w:szCs w:val="19"/>
-          <w:lang w:val="fr-CH" w:eastAsia="fr-CH"/>
         </w:rPr>
         <w:drawing>
-          <wp:inline distT="0" distB="0" distL="0" distR="0" wp14:anchorId="4C79AD8A" wp14:editId="6499E133">
-            <wp:extent cx="5759450" cy="2882900"/>
-            <wp:effectExtent l="0" t="0" r="0" b="0"/>
-            <wp:docPr id="30" name="Image 30"/>
+          <wp:inline distT="0" distB="0" distL="0" distR="0" wp14:anchorId="7FE11460" wp14:editId="78D7A773">
+            <wp:extent cx="2743200" cy="219075"/>
+            <wp:effectExtent l="0" t="0" r="0" b="9525"/>
+            <wp:docPr id="59" name="Image 59"/>
             <wp:cNvGraphicFramePr>
               <a:graphicFrameLocks xmlns:a="http://schemas.openxmlformats.org/drawingml/2006/main" noChangeAspect="1"/>
             </wp:cNvGraphicFramePr>
@@ -10367,7 +10259,7 @@
                   <pic:spPr>
                     <a:xfrm>
                       <a:off x="0" y="0"/>
-                      <a:ext cx="5759450" cy="2882900"/>
+                      <a:ext cx="2743200" cy="219075"/>
                     </a:xfrm>
                     <a:prstGeom prst="rect">
                       <a:avLst/>
@@ -10382,34 +10274,147 @@
     </w:p>
     <w:p>
       <w:pPr>
-        <w:rPr>
-          <w:rFonts w:ascii="Cascadia Mono" w:hAnsi="Cascadia Mono" w:cs="Cascadia Mono"/>
-          <w:color w:val="000000"/>
-          <w:sz w:val="19"/>
-          <w:szCs w:val="19"/>
-          <w:lang w:val="fr-CH" w:eastAsia="fr-CH"/>
-        </w:rPr>
-      </w:pPr>
-    </w:p>
-    <w:p>
-      <w:pPr>
-        <w:rPr>
-          <w:rFonts w:ascii="Cascadia Mono" w:hAnsi="Cascadia Mono" w:cs="Cascadia Mono"/>
-          <w:color w:val="000000"/>
-          <w:sz w:val="19"/>
-          <w:szCs w:val="19"/>
-          <w:lang w:val="fr-CH" w:eastAsia="fr-CH"/>
-        </w:rPr>
-      </w:pPr>
-      <w:r>
-        <w:rPr>
-          <w:rFonts w:ascii="Cascadia Mono" w:hAnsi="Cascadia Mono" w:cs="Cascadia Mono"/>
-          <w:color w:val="000000"/>
-          <w:sz w:val="19"/>
-          <w:szCs w:val="19"/>
-          <w:lang w:val="fr-CH" w:eastAsia="fr-CH"/>
-        </w:rPr>
-        <w:t>…</w:t>
+        <w:pStyle w:val="Paragraphedeliste"/>
+        <w:rPr>
+          <w:rFonts w:ascii="Cascadia Mono" w:hAnsi="Cascadia Mono" w:cs="Cascadia Mono"/>
+          <w:color w:val="000000"/>
+          <w:sz w:val="19"/>
+          <w:szCs w:val="19"/>
+          <w:lang w:val="fr-CH" w:eastAsia="fr-CH"/>
+        </w:rPr>
+      </w:pPr>
+    </w:p>
+    <w:p>
+      <w:pPr>
+        <w:pStyle w:val="Paragraphedeliste"/>
+        <w:numPr>
+          <w:ilvl w:val="0"/>
+          <w:numId w:val="16"/>
+        </w:numPr>
+        <w:rPr>
+          <w:rFonts w:ascii="Cascadia Mono" w:hAnsi="Cascadia Mono" w:cs="Cascadia Mono"/>
+          <w:color w:val="000000"/>
+          <w:sz w:val="19"/>
+          <w:szCs w:val="19"/>
+          <w:lang w:val="fr-CH" w:eastAsia="fr-CH"/>
+        </w:rPr>
+      </w:pPr>
+    </w:p>
+    <w:p>
+      <w:pPr>
+        <w:rPr>
+          <w:rFonts w:ascii="Cascadia Mono" w:hAnsi="Cascadia Mono" w:cs="Cascadia Mono"/>
+          <w:color w:val="000000"/>
+          <w:sz w:val="19"/>
+          <w:szCs w:val="19"/>
+          <w:lang w:val="fr-CH" w:eastAsia="fr-CH"/>
+        </w:rPr>
+      </w:pPr>
+    </w:p>
+    <w:p>
+      <w:pPr>
+        <w:rPr>
+          <w:rFonts w:ascii="Cascadia Mono" w:hAnsi="Cascadia Mono" w:cs="Cascadia Mono"/>
+          <w:color w:val="000000"/>
+          <w:sz w:val="19"/>
+          <w:szCs w:val="19"/>
+          <w:lang w:val="fr-CH" w:eastAsia="fr-CH"/>
+        </w:rPr>
+      </w:pPr>
+    </w:p>
+    <w:p>
+      <w:pPr>
+        <w:rPr>
+          <w:rFonts w:ascii="Cascadia Mono" w:hAnsi="Cascadia Mono" w:cs="Cascadia Mono"/>
+          <w:color w:val="000000"/>
+          <w:sz w:val="19"/>
+          <w:szCs w:val="19"/>
+          <w:lang w:val="fr-CH" w:eastAsia="fr-CH"/>
+        </w:rPr>
+      </w:pPr>
+      <w:proofErr w:type="spellStart"/>
+      <w:r>
+        <w:rPr>
+          <w:rFonts w:ascii="Cascadia Mono" w:hAnsi="Cascadia Mono" w:cs="Cascadia Mono"/>
+          <w:color w:val="000000"/>
+          <w:sz w:val="19"/>
+          <w:szCs w:val="19"/>
+          <w:lang w:val="fr-CH" w:eastAsia="fr-CH"/>
+        </w:rPr>
+        <w:t>ChatGPT</w:t>
+      </w:r>
+      <w:proofErr w:type="spellEnd"/>
+      <w:r>
+        <w:rPr>
+          <w:rFonts w:ascii="Cascadia Mono" w:hAnsi="Cascadia Mono" w:cs="Cascadia Mono"/>
+          <w:color w:val="000000"/>
+          <w:sz w:val="19"/>
+          <w:szCs w:val="19"/>
+          <w:lang w:val="fr-CH" w:eastAsia="fr-CH"/>
+        </w:rPr>
+        <w:t xml:space="preserve"> PROMPT :</w:t>
+      </w:r>
+    </w:p>
+    <w:p>
+      <w:pPr>
+        <w:rPr>
+          <w:rFonts w:ascii="Cascadia Mono" w:hAnsi="Cascadia Mono" w:cs="Cascadia Mono"/>
+          <w:color w:val="000000"/>
+          <w:sz w:val="19"/>
+          <w:szCs w:val="19"/>
+          <w:lang w:val="fr-CH" w:eastAsia="fr-CH"/>
+        </w:rPr>
+      </w:pPr>
+      <w:r>
+        <w:rPr>
+          <w:rFonts w:ascii="Cascadia Mono" w:hAnsi="Cascadia Mono" w:cs="Cascadia Mono"/>
+          <w:color w:val="000000"/>
+          <w:sz w:val="19"/>
+          <w:szCs w:val="19"/>
+          <w:lang w:val="fr-CH" w:eastAsia="fr-CH"/>
+        </w:rPr>
+        <w:t>24.03.25</w:t>
+      </w:r>
+    </w:p>
+    <w:p>
+      <w:pPr>
+        <w:rPr>
+          <w:rFonts w:ascii="Cascadia Mono" w:hAnsi="Cascadia Mono" w:cs="Cascadia Mono"/>
+          <w:color w:val="000000"/>
+          <w:sz w:val="19"/>
+          <w:szCs w:val="19"/>
+          <w:lang w:val="fr-CH" w:eastAsia="fr-CH"/>
+        </w:rPr>
+      </w:pPr>
+      <w:r>
+        <w:rPr>
+          <w:rFonts w:ascii="Cascadia Mono" w:hAnsi="Cascadia Mono" w:cs="Cascadia Mono"/>
+          <w:color w:val="000000"/>
+          <w:sz w:val="19"/>
+          <w:szCs w:val="19"/>
+          <w:lang w:val="fr-CH" w:eastAsia="fr-CH"/>
+        </w:rPr>
+        <w:t xml:space="preserve">Pour l’erreur </w:t>
+      </w:r>
+      <w:r>
+        <w:rPr>
+          <w:rFonts w:ascii="Cascadia Mono" w:hAnsi="Cascadia Mono" w:cs="Cascadia Mono"/>
+          <w:color w:val="000000"/>
+          <w:sz w:val="19"/>
+          <w:szCs w:val="19"/>
+          <w:lang w:val="fr-CH" w:eastAsia="fr-CH"/>
+        </w:rPr>
+        <w:t>7</w:t>
+      </w:r>
+      <w:r>
+        <w:rPr>
+          <w:rFonts w:ascii="Cascadia Mono" w:hAnsi="Cascadia Mono" w:cs="Cascadia Mono"/>
+          <w:color w:val="000000"/>
+          <w:sz w:val="19"/>
+          <w:szCs w:val="19"/>
+          <w:lang w:val="fr-CH" w:eastAsia="fr-CH"/>
+        </w:rPr>
+        <w:t xml:space="preserve"> –</w:t>
       </w:r>
     </w:p>
     <w:p>
@@ -10433,10 +10438,10 @@
         </w:rPr>
         <w:lastRenderedPageBreak/>
         <w:drawing>
-          <wp:inline distT="0" distB="0" distL="0" distR="0" wp14:anchorId="2C99433F" wp14:editId="5DCB3289">
-            <wp:extent cx="5759450" cy="2905125"/>
-            <wp:effectExtent l="0" t="0" r="0" b="9525"/>
-            <wp:docPr id="31" name="Image 31"/>
+          <wp:inline distT="0" distB="0" distL="0" distR="0" wp14:anchorId="384020E5" wp14:editId="3F44BA0E">
+            <wp:extent cx="5759450" cy="4854575"/>
+            <wp:effectExtent l="0" t="0" r="0" b="3175"/>
+            <wp:docPr id="29" name="Image 29"/>
             <wp:cNvGraphicFramePr>
               <a:graphicFrameLocks xmlns:a="http://schemas.openxmlformats.org/drawingml/2006/main" noChangeAspect="1"/>
             </wp:cNvGraphicFramePr>
@@ -10456,7 +10461,7 @@
                   <pic:spPr>
                     <a:xfrm>
                       <a:off x="0" y="0"/>
-                      <a:ext cx="5759450" cy="2905125"/>
+                      <a:ext cx="5759450" cy="4854575"/>
                     </a:xfrm>
                     <a:prstGeom prst="rect">
                       <a:avLst/>
@@ -10479,6 +10484,16 @@
           <w:lang w:val="fr-CH" w:eastAsia="fr-CH"/>
         </w:rPr>
       </w:pPr>
+      <w:r>
+        <w:rPr>
+          <w:rFonts w:ascii="Cascadia Mono" w:hAnsi="Cascadia Mono" w:cs="Cascadia Mono"/>
+          <w:color w:val="000000"/>
+          <w:sz w:val="19"/>
+          <w:szCs w:val="19"/>
+          <w:lang w:val="fr-CH" w:eastAsia="fr-CH"/>
+        </w:rPr>
+        <w:t>25.03.25</w:t>
+      </w:r>
     </w:p>
     <w:p>
       <w:pPr>
@@ -10500,10 +10515,10 @@
           <w:lang w:val="fr-CH" w:eastAsia="fr-CH"/>
         </w:rPr>
         <w:drawing>
-          <wp:inline distT="0" distB="0" distL="0" distR="0" wp14:anchorId="1584616B" wp14:editId="17163842">
-            <wp:extent cx="5759450" cy="2643505"/>
-            <wp:effectExtent l="0" t="0" r="0" b="4445"/>
-            <wp:docPr id="32" name="Image 32"/>
+          <wp:inline distT="0" distB="0" distL="0" distR="0" wp14:anchorId="4C79AD8A" wp14:editId="6499E133">
+            <wp:extent cx="5759450" cy="2882900"/>
+            <wp:effectExtent l="0" t="0" r="0" b="0"/>
+            <wp:docPr id="30" name="Image 30"/>
             <wp:cNvGraphicFramePr>
               <a:graphicFrameLocks xmlns:a="http://schemas.openxmlformats.org/drawingml/2006/main" noChangeAspect="1"/>
             </wp:cNvGraphicFramePr>
@@ -10523,7 +10538,7 @@
                   <pic:spPr>
                     <a:xfrm>
                       <a:off x="0" y="0"/>
-                      <a:ext cx="5759450" cy="2643505"/>
+                      <a:ext cx="5759450" cy="2882900"/>
                     </a:xfrm>
                     <a:prstGeom prst="rect">
                       <a:avLst/>
@@ -10546,6 +10561,38 @@
           <w:lang w:val="fr-CH" w:eastAsia="fr-CH"/>
         </w:rPr>
       </w:pPr>
+    </w:p>
+    <w:p>
+      <w:pPr>
+        <w:rPr>
+          <w:rFonts w:ascii="Cascadia Mono" w:hAnsi="Cascadia Mono" w:cs="Cascadia Mono"/>
+          <w:color w:val="000000"/>
+          <w:sz w:val="19"/>
+          <w:szCs w:val="19"/>
+          <w:lang w:val="fr-CH" w:eastAsia="fr-CH"/>
+        </w:rPr>
+      </w:pPr>
+      <w:r>
+        <w:rPr>
+          <w:rFonts w:ascii="Cascadia Mono" w:hAnsi="Cascadia Mono" w:cs="Cascadia Mono"/>
+          <w:color w:val="000000"/>
+          <w:sz w:val="19"/>
+          <w:szCs w:val="19"/>
+          <w:lang w:val="fr-CH" w:eastAsia="fr-CH"/>
+        </w:rPr>
+        <w:t>…</w:t>
+      </w:r>
+    </w:p>
+    <w:p>
+      <w:pPr>
+        <w:rPr>
+          <w:rFonts w:ascii="Cascadia Mono" w:hAnsi="Cascadia Mono" w:cs="Cascadia Mono"/>
+          <w:color w:val="000000"/>
+          <w:sz w:val="19"/>
+          <w:szCs w:val="19"/>
+          <w:lang w:val="fr-CH" w:eastAsia="fr-CH"/>
+        </w:rPr>
+      </w:pPr>
       <w:r>
         <w:rPr>
           <w:rFonts w:ascii="Cascadia Mono" w:hAnsi="Cascadia Mono" w:cs="Cascadia Mono"/>
@@ -10557,10 +10604,10 @@
         </w:rPr>
         <w:lastRenderedPageBreak/>
         <w:drawing>
-          <wp:inline distT="0" distB="0" distL="0" distR="0" wp14:anchorId="16CA1F62" wp14:editId="7846F59F">
-            <wp:extent cx="5759450" cy="3378835"/>
-            <wp:effectExtent l="0" t="0" r="0" b="0"/>
-            <wp:docPr id="33" name="Image 33"/>
+          <wp:inline distT="0" distB="0" distL="0" distR="0" wp14:anchorId="2C99433F" wp14:editId="5DCB3289">
+            <wp:extent cx="5759450" cy="2905125"/>
+            <wp:effectExtent l="0" t="0" r="0" b="9525"/>
+            <wp:docPr id="31" name="Image 31"/>
             <wp:cNvGraphicFramePr>
               <a:graphicFrameLocks xmlns:a="http://schemas.openxmlformats.org/drawingml/2006/main" noChangeAspect="1"/>
             </wp:cNvGraphicFramePr>
@@ -10580,7 +10627,7 @@
                   <pic:spPr>
                     <a:xfrm>
                       <a:off x="0" y="0"/>
-                      <a:ext cx="5759450" cy="3378835"/>
+                      <a:ext cx="5759450" cy="2905125"/>
                     </a:xfrm>
                     <a:prstGeom prst="rect">
                       <a:avLst/>
@@ -10617,54 +10664,17 @@
       <w:r>
         <w:rPr>
           <w:rFonts w:ascii="Cascadia Mono" w:hAnsi="Cascadia Mono" w:cs="Cascadia Mono"/>
-          <w:color w:val="000000"/>
-          <w:sz w:val="19"/>
-          <w:szCs w:val="19"/>
-          <w:lang w:val="fr-CH" w:eastAsia="fr-CH"/>
-        </w:rPr>
-        <w:t>26.03.25</w:t>
-      </w:r>
-    </w:p>
-    <w:p>
-      <w:pPr>
-        <w:rPr>
-          <w:rFonts w:ascii="Cascadia Mono" w:hAnsi="Cascadia Mono" w:cs="Cascadia Mono"/>
-          <w:color w:val="000000"/>
-          <w:sz w:val="19"/>
-          <w:szCs w:val="19"/>
-          <w:lang w:val="fr-CH" w:eastAsia="fr-CH"/>
-        </w:rPr>
-      </w:pPr>
-      <w:r>
-        <w:rPr>
-          <w:rFonts w:ascii="Cascadia Mono" w:hAnsi="Cascadia Mono" w:cs="Cascadia Mono"/>
-          <w:color w:val="000000"/>
-          <w:sz w:val="19"/>
-          <w:szCs w:val="19"/>
-          <w:lang w:val="fr-CH" w:eastAsia="fr-CH"/>
-        </w:rPr>
-        <w:t>J’ai lu la remarque et créé un nouveau label.</w:t>
-      </w:r>
-    </w:p>
-    <w:p>
-      <w:pPr>
-        <w:rPr>
-          <w:rFonts w:ascii="Cascadia Mono" w:hAnsi="Cascadia Mono" w:cs="Cascadia Mono"/>
-          <w:color w:val="000000"/>
-          <w:sz w:val="19"/>
-          <w:szCs w:val="19"/>
-          <w:lang w:val="fr-CH" w:eastAsia="fr-CH"/>
-        </w:rPr>
-      </w:pPr>
-      <w:r>
-        <w:rPr>
           <w:noProof/>
+          <w:color w:val="000000"/>
+          <w:sz w:val="19"/>
+          <w:szCs w:val="19"/>
+          <w:lang w:val="fr-CH" w:eastAsia="fr-CH"/>
         </w:rPr>
         <w:drawing>
-          <wp:inline distT="0" distB="0" distL="0" distR="0" wp14:anchorId="7A40E75B" wp14:editId="278A440B">
-            <wp:extent cx="5759450" cy="4309110"/>
-            <wp:effectExtent l="0" t="0" r="0" b="0"/>
-            <wp:docPr id="35" name="Image 35"/>
+          <wp:inline distT="0" distB="0" distL="0" distR="0" wp14:anchorId="1584616B" wp14:editId="17163842">
+            <wp:extent cx="5759450" cy="2643505"/>
+            <wp:effectExtent l="0" t="0" r="0" b="4445"/>
+            <wp:docPr id="32" name="Image 32"/>
             <wp:cNvGraphicFramePr>
               <a:graphicFrameLocks xmlns:a="http://schemas.openxmlformats.org/drawingml/2006/main" noChangeAspect="1"/>
             </wp:cNvGraphicFramePr>
@@ -10684,7 +10694,7 @@
                   <pic:spPr>
                     <a:xfrm>
                       <a:off x="0" y="0"/>
-                      <a:ext cx="5759450" cy="4309110"/>
+                      <a:ext cx="5759450" cy="2643505"/>
                     </a:xfrm>
                     <a:prstGeom prst="rect">
                       <a:avLst/>
@@ -10707,70 +10717,21 @@
           <w:lang w:val="fr-CH" w:eastAsia="fr-CH"/>
         </w:rPr>
       </w:pPr>
-    </w:p>
-    <w:p>
-      <w:pPr>
-        <w:rPr>
-          <w:rFonts w:ascii="Cascadia Mono" w:hAnsi="Cascadia Mono" w:cs="Cascadia Mono"/>
-          <w:color w:val="000000"/>
-          <w:sz w:val="19"/>
-          <w:szCs w:val="19"/>
-          <w:lang w:val="fr-CH" w:eastAsia="fr-CH"/>
-        </w:rPr>
-      </w:pPr>
-    </w:p>
-    <w:p>
-      <w:pPr>
-        <w:rPr>
-          <w:rFonts w:ascii="Cascadia Mono" w:hAnsi="Cascadia Mono" w:cs="Cascadia Mono"/>
-          <w:color w:val="000000"/>
-          <w:sz w:val="19"/>
-          <w:szCs w:val="19"/>
-          <w:lang w:val="fr-CH" w:eastAsia="fr-CH"/>
-        </w:rPr>
-      </w:pPr>
-    </w:p>
-    <w:p>
-      <w:pPr>
-        <w:rPr>
-          <w:rFonts w:ascii="Cascadia Mono" w:hAnsi="Cascadia Mono" w:cs="Cascadia Mono"/>
-          <w:color w:val="000000"/>
-          <w:sz w:val="19"/>
-          <w:szCs w:val="19"/>
-          <w:lang w:val="fr-CH" w:eastAsia="fr-CH"/>
-        </w:rPr>
-      </w:pPr>
-      <w:r>
-        <w:rPr>
-          <w:rFonts w:ascii="Cascadia Mono" w:hAnsi="Cascadia Mono" w:cs="Cascadia Mono"/>
+      <w:r>
+        <w:rPr>
+          <w:rFonts w:ascii="Cascadia Mono" w:hAnsi="Cascadia Mono" w:cs="Cascadia Mono"/>
+          <w:noProof/>
           <w:color w:val="000000"/>
           <w:sz w:val="19"/>
           <w:szCs w:val="19"/>
           <w:lang w:val="fr-CH" w:eastAsia="fr-CH"/>
         </w:rPr>
         <w:lastRenderedPageBreak/>
-        <w:t>27.03.25</w:t>
-      </w:r>
-    </w:p>
-    <w:p>
-      <w:pPr>
-        <w:rPr>
-          <w:rFonts w:ascii="Cascadia Mono" w:hAnsi="Cascadia Mono" w:cs="Cascadia Mono"/>
-          <w:color w:val="000000"/>
-          <w:sz w:val="19"/>
-          <w:szCs w:val="19"/>
-          <w:lang w:val="fr-CH" w:eastAsia="fr-CH"/>
-        </w:rPr>
-      </w:pPr>
-      <w:r>
-        <w:rPr>
-          <w:noProof/>
-        </w:rPr>
         <w:drawing>
-          <wp:inline distT="0" distB="0" distL="0" distR="0" wp14:anchorId="12A4AA15" wp14:editId="764D4675">
-            <wp:extent cx="5759450" cy="4692650"/>
+          <wp:inline distT="0" distB="0" distL="0" distR="0" wp14:anchorId="16CA1F62" wp14:editId="7846F59F">
+            <wp:extent cx="5759450" cy="3378835"/>
             <wp:effectExtent l="0" t="0" r="0" b="0"/>
-            <wp:docPr id="49" name="Image 49"/>
+            <wp:docPr id="33" name="Image 33"/>
             <wp:cNvGraphicFramePr>
               <a:graphicFrameLocks xmlns:a="http://schemas.openxmlformats.org/drawingml/2006/main" noChangeAspect="1"/>
             </wp:cNvGraphicFramePr>
@@ -10790,7 +10751,7 @@
                   <pic:spPr>
                     <a:xfrm>
                       <a:off x="0" y="0"/>
-                      <a:ext cx="5759450" cy="4692650"/>
+                      <a:ext cx="5759450" cy="3378835"/>
                     </a:xfrm>
                     <a:prstGeom prst="rect">
                       <a:avLst/>
@@ -10826,13 +10787,55 @@
       </w:pPr>
       <w:r>
         <w:rPr>
+          <w:rFonts w:ascii="Cascadia Mono" w:hAnsi="Cascadia Mono" w:cs="Cascadia Mono"/>
+          <w:color w:val="000000"/>
+          <w:sz w:val="19"/>
+          <w:szCs w:val="19"/>
+          <w:lang w:val="fr-CH" w:eastAsia="fr-CH"/>
+        </w:rPr>
+        <w:t>26.03.25</w:t>
+      </w:r>
+    </w:p>
+    <w:p>
+      <w:pPr>
+        <w:rPr>
+          <w:rFonts w:ascii="Cascadia Mono" w:hAnsi="Cascadia Mono" w:cs="Cascadia Mono"/>
+          <w:color w:val="000000"/>
+          <w:sz w:val="19"/>
+          <w:szCs w:val="19"/>
+          <w:lang w:val="fr-CH" w:eastAsia="fr-CH"/>
+        </w:rPr>
+      </w:pPr>
+      <w:r>
+        <w:rPr>
+          <w:rFonts w:ascii="Cascadia Mono" w:hAnsi="Cascadia Mono" w:cs="Cascadia Mono"/>
+          <w:color w:val="000000"/>
+          <w:sz w:val="19"/>
+          <w:szCs w:val="19"/>
+          <w:lang w:val="fr-CH" w:eastAsia="fr-CH"/>
+        </w:rPr>
+        <w:t>J’ai lu la remarque et créé un nouveau label.</w:t>
+      </w:r>
+    </w:p>
+    <w:p>
+      <w:pPr>
+        <w:rPr>
+          <w:rFonts w:ascii="Cascadia Mono" w:hAnsi="Cascadia Mono" w:cs="Cascadia Mono"/>
+          <w:color w:val="000000"/>
+          <w:sz w:val="19"/>
+          <w:szCs w:val="19"/>
+          <w:lang w:val="fr-CH" w:eastAsia="fr-CH"/>
+        </w:rPr>
+      </w:pPr>
+      <w:r>
+        <w:rPr>
           <w:noProof/>
         </w:rPr>
         <w:drawing>
-          <wp:inline distT="0" distB="0" distL="0" distR="0" wp14:anchorId="588D0BFF" wp14:editId="25B50865">
-            <wp:extent cx="5759450" cy="3440430"/>
-            <wp:effectExtent l="0" t="0" r="0" b="7620"/>
-            <wp:docPr id="52" name="Image 52"/>
+          <wp:inline distT="0" distB="0" distL="0" distR="0" wp14:anchorId="7A40E75B" wp14:editId="278A440B">
+            <wp:extent cx="5759450" cy="4309110"/>
+            <wp:effectExtent l="0" t="0" r="0" b="0"/>
+            <wp:docPr id="35" name="Image 35"/>
             <wp:cNvGraphicFramePr>
               <a:graphicFrameLocks xmlns:a="http://schemas.openxmlformats.org/drawingml/2006/main" noChangeAspect="1"/>
             </wp:cNvGraphicFramePr>
@@ -10852,7 +10855,7 @@
                   <pic:spPr>
                     <a:xfrm>
                       <a:off x="0" y="0"/>
-                      <a:ext cx="5759450" cy="3440430"/>
+                      <a:ext cx="5759450" cy="4309110"/>
                     </a:xfrm>
                     <a:prstGeom prst="rect">
                       <a:avLst/>
@@ -10886,6 +10889,28 @@
           <w:lang w:val="fr-CH" w:eastAsia="fr-CH"/>
         </w:rPr>
       </w:pPr>
+    </w:p>
+    <w:p>
+      <w:pPr>
+        <w:rPr>
+          <w:rFonts w:ascii="Cascadia Mono" w:hAnsi="Cascadia Mono" w:cs="Cascadia Mono"/>
+          <w:color w:val="000000"/>
+          <w:sz w:val="19"/>
+          <w:szCs w:val="19"/>
+          <w:lang w:val="fr-CH" w:eastAsia="fr-CH"/>
+        </w:rPr>
+      </w:pPr>
+    </w:p>
+    <w:p>
+      <w:pPr>
+        <w:rPr>
+          <w:rFonts w:ascii="Cascadia Mono" w:hAnsi="Cascadia Mono" w:cs="Cascadia Mono"/>
+          <w:color w:val="000000"/>
+          <w:sz w:val="19"/>
+          <w:szCs w:val="19"/>
+          <w:lang w:val="fr-CH" w:eastAsia="fr-CH"/>
+        </w:rPr>
+      </w:pPr>
       <w:r>
         <w:rPr>
           <w:rFonts w:ascii="Cascadia Mono" w:hAnsi="Cascadia Mono" w:cs="Cascadia Mono"/>
@@ -10895,43 +10920,28 @@
           <w:lang w:val="fr-CH" w:eastAsia="fr-CH"/>
         </w:rPr>
         <w:lastRenderedPageBreak/>
-        <w:t>Tests :</w:t>
-      </w:r>
-    </w:p>
-    <w:p>
-      <w:pPr>
-        <w:pStyle w:val="Paragraphedeliste"/>
-        <w:numPr>
-          <w:ilvl w:val="1"/>
-          <w:numId w:val="10"/>
-        </w:numPr>
-        <w:rPr>
-          <w:rFonts w:ascii="Cascadia Mono" w:hAnsi="Cascadia Mono" w:cs="Cascadia Mono"/>
-          <w:color w:val="000000"/>
-          <w:sz w:val="19"/>
-          <w:szCs w:val="19"/>
-          <w:lang w:val="fr-CH" w:eastAsia="fr-CH"/>
-        </w:rPr>
-      </w:pPr>
-      <w:r>
-        <w:rPr>
-          <w:rFonts w:ascii="Cascadia Mono" w:hAnsi="Cascadia Mono" w:cs="Cascadia Mono"/>
-          <w:color w:val="000000"/>
-          <w:sz w:val="19"/>
-          <w:szCs w:val="19"/>
-          <w:lang w:val="fr-CH" w:eastAsia="fr-CH"/>
-        </w:rPr>
-        <w:t xml:space="preserve">Logo et nom de l’application partagé : </w:t>
-      </w:r>
+        <w:t>27.03.25</w:t>
+      </w:r>
+    </w:p>
+    <w:p>
+      <w:pPr>
+        <w:rPr>
+          <w:rFonts w:ascii="Cascadia Mono" w:hAnsi="Cascadia Mono" w:cs="Cascadia Mono"/>
+          <w:color w:val="000000"/>
+          <w:sz w:val="19"/>
+          <w:szCs w:val="19"/>
+          <w:lang w:val="fr-CH" w:eastAsia="fr-CH"/>
+        </w:rPr>
+      </w:pPr>
       <w:r>
         <w:rPr>
           <w:noProof/>
         </w:rPr>
         <w:drawing>
-          <wp:inline distT="0" distB="0" distL="0" distR="0" wp14:anchorId="264EECD5" wp14:editId="506E6CD8">
-            <wp:extent cx="5759450" cy="3408045"/>
-            <wp:effectExtent l="0" t="0" r="0" b="1905"/>
-            <wp:docPr id="6" name="Image 6"/>
+          <wp:inline distT="0" distB="0" distL="0" distR="0" wp14:anchorId="12A4AA15" wp14:editId="764D4675">
+            <wp:extent cx="5759450" cy="4692650"/>
+            <wp:effectExtent l="0" t="0" r="0" b="0"/>
+            <wp:docPr id="49" name="Image 49"/>
             <wp:cNvGraphicFramePr>
               <a:graphicFrameLocks xmlns:a="http://schemas.openxmlformats.org/drawingml/2006/main" noChangeAspect="1"/>
             </wp:cNvGraphicFramePr>
@@ -10951,6 +10961,262 @@
                   <pic:spPr>
                     <a:xfrm>
                       <a:off x="0" y="0"/>
+                      <a:ext cx="5759450" cy="4692650"/>
+                    </a:xfrm>
+                    <a:prstGeom prst="rect">
+                      <a:avLst/>
+                    </a:prstGeom>
+                  </pic:spPr>
+                </pic:pic>
+              </a:graphicData>
+            </a:graphic>
+          </wp:inline>
+        </w:drawing>
+      </w:r>
+    </w:p>
+    <w:p>
+      <w:pPr>
+        <w:rPr>
+          <w:rFonts w:ascii="Cascadia Mono" w:hAnsi="Cascadia Mono" w:cs="Cascadia Mono"/>
+          <w:color w:val="000000"/>
+          <w:sz w:val="19"/>
+          <w:szCs w:val="19"/>
+          <w:lang w:val="fr-CH" w:eastAsia="fr-CH"/>
+        </w:rPr>
+      </w:pPr>
+    </w:p>
+    <w:p>
+      <w:pPr>
+        <w:rPr>
+          <w:rFonts w:ascii="Cascadia Mono" w:hAnsi="Cascadia Mono" w:cs="Cascadia Mono"/>
+          <w:color w:val="000000"/>
+          <w:sz w:val="19"/>
+          <w:szCs w:val="19"/>
+          <w:lang w:val="fr-CH" w:eastAsia="fr-CH"/>
+        </w:rPr>
+      </w:pPr>
+      <w:r>
+        <w:rPr>
+          <w:noProof/>
+        </w:rPr>
+        <w:drawing>
+          <wp:inline distT="0" distB="0" distL="0" distR="0" wp14:anchorId="588D0BFF" wp14:editId="25B50865">
+            <wp:extent cx="5759450" cy="3440430"/>
+            <wp:effectExtent l="0" t="0" r="0" b="7620"/>
+            <wp:docPr id="52" name="Image 52"/>
+            <wp:cNvGraphicFramePr>
+              <a:graphicFrameLocks xmlns:a="http://schemas.openxmlformats.org/drawingml/2006/main" noChangeAspect="1"/>
+            </wp:cNvGraphicFramePr>
+            <a:graphic xmlns:a="http://schemas.openxmlformats.org/drawingml/2006/main">
+              <a:graphicData uri="http://schemas.openxmlformats.org/drawingml/2006/picture">
+                <pic:pic xmlns:pic="http://schemas.openxmlformats.org/drawingml/2006/picture">
+                  <pic:nvPicPr>
+                    <pic:cNvPr id="1" name=""/>
+                    <pic:cNvPicPr/>
+                  </pic:nvPicPr>
+                  <pic:blipFill>
+                    <a:blip r:embed="rId69"/>
+                    <a:stretch>
+                      <a:fillRect/>
+                    </a:stretch>
+                  </pic:blipFill>
+                  <pic:spPr>
+                    <a:xfrm>
+                      <a:off x="0" y="0"/>
+                      <a:ext cx="5759450" cy="3440430"/>
+                    </a:xfrm>
+                    <a:prstGeom prst="rect">
+                      <a:avLst/>
+                    </a:prstGeom>
+                  </pic:spPr>
+                </pic:pic>
+              </a:graphicData>
+            </a:graphic>
+          </wp:inline>
+        </w:drawing>
+      </w:r>
+    </w:p>
+    <w:p>
+      <w:pPr>
+        <w:rPr>
+          <w:rFonts w:ascii="Cascadia Mono" w:hAnsi="Cascadia Mono" w:cs="Cascadia Mono"/>
+          <w:color w:val="000000"/>
+          <w:sz w:val="19"/>
+          <w:szCs w:val="19"/>
+          <w:lang w:val="fr-CH" w:eastAsia="fr-CH"/>
+        </w:rPr>
+      </w:pPr>
+    </w:p>
+    <w:p>
+      <w:pPr>
+        <w:rPr>
+          <w:rFonts w:ascii="Cascadia Mono" w:hAnsi="Cascadia Mono" w:cs="Cascadia Mono"/>
+          <w:color w:val="000000"/>
+          <w:sz w:val="19"/>
+          <w:szCs w:val="19"/>
+          <w:lang w:val="fr-CH" w:eastAsia="fr-CH"/>
+        </w:rPr>
+      </w:pPr>
+      <w:r>
+        <w:rPr>
+          <w:rFonts w:ascii="Cascadia Mono" w:hAnsi="Cascadia Mono" w:cs="Cascadia Mono"/>
+          <w:color w:val="000000"/>
+          <w:sz w:val="19"/>
+          <w:szCs w:val="19"/>
+          <w:lang w:val="fr-CH" w:eastAsia="fr-CH"/>
+        </w:rPr>
+        <w:lastRenderedPageBreak/>
+        <w:t xml:space="preserve">28.03.25 </w:t>
+      </w:r>
+    </w:p>
+    <w:p>
+      <w:pPr>
+        <w:rPr>
+          <w:rFonts w:ascii="Cascadia Mono" w:hAnsi="Cascadia Mono" w:cs="Cascadia Mono"/>
+          <w:color w:val="000000"/>
+          <w:sz w:val="19"/>
+          <w:szCs w:val="19"/>
+          <w:lang w:val="fr-CH" w:eastAsia="fr-CH"/>
+        </w:rPr>
+      </w:pPr>
+    </w:p>
+    <w:p>
+      <w:pPr>
+        <w:rPr>
+          <w:rFonts w:ascii="Cascadia Mono" w:hAnsi="Cascadia Mono" w:cs="Cascadia Mono"/>
+          <w:color w:val="000000"/>
+          <w:sz w:val="19"/>
+          <w:szCs w:val="19"/>
+          <w:lang w:val="fr-CH" w:eastAsia="fr-CH"/>
+        </w:rPr>
+      </w:pPr>
+      <w:r>
+        <w:rPr>
+          <w:noProof/>
+        </w:rPr>
+        <w:drawing>
+          <wp:inline distT="0" distB="0" distL="0" distR="0" wp14:anchorId="5943A238" wp14:editId="78034046">
+            <wp:extent cx="5759450" cy="4676140"/>
+            <wp:effectExtent l="0" t="0" r="0" b="0"/>
+            <wp:docPr id="57" name="Image 57"/>
+            <wp:cNvGraphicFramePr>
+              <a:graphicFrameLocks xmlns:a="http://schemas.openxmlformats.org/drawingml/2006/main" noChangeAspect="1"/>
+            </wp:cNvGraphicFramePr>
+            <a:graphic xmlns:a="http://schemas.openxmlformats.org/drawingml/2006/main">
+              <a:graphicData uri="http://schemas.openxmlformats.org/drawingml/2006/picture">
+                <pic:pic xmlns:pic="http://schemas.openxmlformats.org/drawingml/2006/picture">
+                  <pic:nvPicPr>
+                    <pic:cNvPr id="1" name=""/>
+                    <pic:cNvPicPr/>
+                  </pic:nvPicPr>
+                  <pic:blipFill>
+                    <a:blip r:embed="rId70"/>
+                    <a:stretch>
+                      <a:fillRect/>
+                    </a:stretch>
+                  </pic:blipFill>
+                  <pic:spPr>
+                    <a:xfrm>
+                      <a:off x="0" y="0"/>
+                      <a:ext cx="5759450" cy="4676140"/>
+                    </a:xfrm>
+                    <a:prstGeom prst="rect">
+                      <a:avLst/>
+                    </a:prstGeom>
+                  </pic:spPr>
+                </pic:pic>
+              </a:graphicData>
+            </a:graphic>
+          </wp:inline>
+        </w:drawing>
+      </w:r>
+    </w:p>
+    <w:p>
+      <w:pPr>
+        <w:rPr>
+          <w:rFonts w:ascii="Cascadia Mono" w:hAnsi="Cascadia Mono" w:cs="Cascadia Mono"/>
+          <w:color w:val="000000"/>
+          <w:sz w:val="19"/>
+          <w:szCs w:val="19"/>
+          <w:lang w:val="fr-CH" w:eastAsia="fr-CH"/>
+        </w:rPr>
+      </w:pPr>
+    </w:p>
+    <w:p>
+      <w:pPr>
+        <w:rPr>
+          <w:rFonts w:ascii="Cascadia Mono" w:hAnsi="Cascadia Mono" w:cs="Cascadia Mono"/>
+          <w:color w:val="000000"/>
+          <w:sz w:val="19"/>
+          <w:szCs w:val="19"/>
+          <w:lang w:val="fr-CH" w:eastAsia="fr-CH"/>
+        </w:rPr>
+      </w:pPr>
+      <w:r>
+        <w:rPr>
+          <w:rFonts w:ascii="Cascadia Mono" w:hAnsi="Cascadia Mono" w:cs="Cascadia Mono"/>
+          <w:color w:val="000000"/>
+          <w:sz w:val="19"/>
+          <w:szCs w:val="19"/>
+          <w:lang w:val="fr-CH" w:eastAsia="fr-CH"/>
+        </w:rPr>
+        <w:t>Tests :</w:t>
+      </w:r>
+    </w:p>
+    <w:p>
+      <w:pPr>
+        <w:pStyle w:val="Paragraphedeliste"/>
+        <w:numPr>
+          <w:ilvl w:val="1"/>
+          <w:numId w:val="10"/>
+        </w:numPr>
+        <w:rPr>
+          <w:rFonts w:ascii="Cascadia Mono" w:hAnsi="Cascadia Mono" w:cs="Cascadia Mono"/>
+          <w:color w:val="000000"/>
+          <w:sz w:val="19"/>
+          <w:szCs w:val="19"/>
+          <w:lang w:val="fr-CH" w:eastAsia="fr-CH"/>
+        </w:rPr>
+      </w:pPr>
+      <w:r>
+        <w:rPr>
+          <w:rFonts w:ascii="Cascadia Mono" w:hAnsi="Cascadia Mono" w:cs="Cascadia Mono"/>
+          <w:color w:val="000000"/>
+          <w:sz w:val="19"/>
+          <w:szCs w:val="19"/>
+          <w:lang w:val="fr-CH" w:eastAsia="fr-CH"/>
+        </w:rPr>
+        <w:lastRenderedPageBreak/>
+        <w:t xml:space="preserve">Logo et nom de l’application partagé : </w:t>
+      </w:r>
+      <w:r>
+        <w:rPr>
+          <w:noProof/>
+        </w:rPr>
+        <w:drawing>
+          <wp:inline distT="0" distB="0" distL="0" distR="0" wp14:anchorId="264EECD5" wp14:editId="506E6CD8">
+            <wp:extent cx="5759450" cy="3408045"/>
+            <wp:effectExtent l="0" t="0" r="0" b="1905"/>
+            <wp:docPr id="6" name="Image 6"/>
+            <wp:cNvGraphicFramePr>
+              <a:graphicFrameLocks xmlns:a="http://schemas.openxmlformats.org/drawingml/2006/main" noChangeAspect="1"/>
+            </wp:cNvGraphicFramePr>
+            <a:graphic xmlns:a="http://schemas.openxmlformats.org/drawingml/2006/main">
+              <a:graphicData uri="http://schemas.openxmlformats.org/drawingml/2006/picture">
+                <pic:pic xmlns:pic="http://schemas.openxmlformats.org/drawingml/2006/picture">
+                  <pic:nvPicPr>
+                    <pic:cNvPr id="1" name=""/>
+                    <pic:cNvPicPr/>
+                  </pic:nvPicPr>
+                  <pic:blipFill>
+                    <a:blip r:embed="rId71"/>
+                    <a:stretch>
+                      <a:fillRect/>
+                    </a:stretch>
+                  </pic:blipFill>
+                  <pic:spPr>
+                    <a:xfrm>
+                      <a:off x="0" y="0"/>
                       <a:ext cx="5759450" cy="3408045"/>
                     </a:xfrm>
                     <a:prstGeom prst="rect">
@@ -11052,7 +11318,7 @@
       </w:pPr>
     </w:p>
     <w:p>
-      <w:hyperlink r:id="rId69" w:history="1">
+      <w:hyperlink r:id="rId72" w:history="1">
         <w:r>
           <w:rPr>
             <w:rStyle w:val="Lienhypertexte"/>
@@ -11104,7 +11370,7 @@
         </w:rPr>
         <w:t xml:space="preserve">, </w:t>
       </w:r>
-      <w:hyperlink r:id="rId70" w:history="1">
+      <w:hyperlink r:id="rId73" w:history="1">
         <w:r>
           <w:rPr>
             <w:rStyle w:val="Lienhypertexte"/>
@@ -11188,7 +11454,7 @@
           <w:lang w:val="en-US"/>
         </w:rPr>
       </w:pPr>
-      <w:hyperlink r:id="rId71" w:history="1">
+      <w:hyperlink r:id="rId74" w:history="1">
         <w:proofErr w:type="spellStart"/>
         <w:r>
           <w:rPr>
@@ -11263,7 +11529,7 @@
           <w:lang w:val="en-US" w:eastAsia="fr-CH"/>
         </w:rPr>
       </w:pPr>
-      <w:hyperlink r:id="rId72" w:history="1">
+      <w:hyperlink r:id="rId75" w:history="1">
         <w:r>
           <w:rPr>
             <w:color w:val="0000FF"/>
@@ -11287,8 +11553,8 @@
       </w:r>
     </w:p>
     <w:sectPr>
-      <w:headerReference w:type="default" r:id="rId73"/>
-      <w:footerReference w:type="default" r:id="rId74"/>
+      <w:headerReference w:type="default" r:id="rId76"/>
+      <w:footerReference w:type="default" r:id="rId77"/>
       <w:pgSz w:w="11906" w:h="16838" w:code="9"/>
       <w:pgMar w:top="1418" w:right="1418" w:bottom="1418" w:left="1418" w:header="720" w:footer="720" w:gutter="0"/>
       <w:cols w:space="720"/>
@@ -14661,6 +14927,19 @@
 </file>
 
 <file path=customXml/item1.xml><?xml version="1.0" encoding="utf-8"?>
+<?mso-contentType ?>
+<FormTemplates xmlns="http://schemas.microsoft.com/sharepoint/v3/contenttype/forms">
+  <Display>DocumentLibraryForm</Display>
+  <Edit>DocumentLibraryForm</Edit>
+  <New>DocumentLibraryForm</New>
+</FormTemplates>
+</file>
+
+<file path=customXml/item2.xml><?xml version="1.0" encoding="utf-8"?>
+<b:Sources xmlns:b="http://schemas.openxmlformats.org/officeDocument/2006/bibliography" xmlns="http://schemas.openxmlformats.org/officeDocument/2006/bibliography" SelectedStyle="\APASixthEditionOfficeOnline.xsl" StyleName="APA" Version="6"/>
+</file>
+
+<file path=customXml/item3.xml><?xml version="1.0" encoding="utf-8"?>
 <ct:contentTypeSchema xmlns:ct="http://schemas.microsoft.com/office/2006/metadata/contentType" xmlns:ma="http://schemas.microsoft.com/office/2006/metadata/properties/metaAttributes" ct:_="" ma:_="" ma:contentTypeName="Document" ma:contentTypeID="0x0101001ABD9BFFC9E543439C53A2705AE306EF" ma:contentTypeVersion="19" ma:contentTypeDescription="Crée un document." ma:contentTypeScope="" ma:versionID="f3418dd4ca302601ba73fa17965a3f21">
   <xsd:schema xmlns:xsd="http://www.w3.org/2001/XMLSchema" xmlns:xs="http://www.w3.org/2001/XMLSchema" xmlns:p="http://schemas.microsoft.com/office/2006/metadata/properties" xmlns:ns2="bf2f2df3-a963-4452-b0e7-67dabc627c35" xmlns:ns3="http://schemas.microsoft.com/sharepoint/v4" xmlns:ns4="f7d9f5a6-831d-4621-8c77-cbcaf993e406" targetNamespace="http://schemas.microsoft.com/office/2006/metadata/properties" ma:root="true" ma:fieldsID="5d82fd028d299635ce1df2d808d1b2ae" ns2:_="" ns3:_="" ns4:_="">
     <xsd:import namespace="bf2f2df3-a963-4452-b0e7-67dabc627c35"/>
@@ -14926,19 +15205,6 @@
 </ct:contentTypeSchema>
 </file>
 
-<file path=customXml/item2.xml><?xml version="1.0" encoding="utf-8"?>
-<?mso-contentType ?>
-<FormTemplates xmlns="http://schemas.microsoft.com/sharepoint/v3/contenttype/forms">
-  <Display>DocumentLibraryForm</Display>
-  <Edit>DocumentLibraryForm</Edit>
-  <New>DocumentLibraryForm</New>
-</FormTemplates>
-</file>
-
-<file path=customXml/item3.xml><?xml version="1.0" encoding="utf-8"?>
-<b:Sources xmlns:b="http://schemas.openxmlformats.org/officeDocument/2006/bibliography" xmlns="http://schemas.openxmlformats.org/officeDocument/2006/bibliography" SelectedStyle="\APASixthEditionOfficeOnline.xsl" StyleName="APA" Version="6"/>
-</file>
-
 <file path=customXml/item4.xml><?xml version="1.0" encoding="utf-8"?>
 <p:properties xmlns:p="http://schemas.microsoft.com/office/2006/metadata/properties" xmlns:xsi="http://www.w3.org/2001/XMLSchema-instance" xmlns:pc="http://schemas.microsoft.com/office/infopath/2007/PartnerControls">
   <documentManagement>
@@ -14952,6 +15218,22 @@
 </file>
 
 <file path=customXml/itemProps1.xml><?xml version="1.0" encoding="utf-8"?>
+<ds:datastoreItem xmlns:ds="http://schemas.openxmlformats.org/officeDocument/2006/customXml" ds:itemID="{1DADA05A-DA17-4CB0-90B5-C889667DD54A}">
+  <ds:schemaRefs>
+    <ds:schemaRef ds:uri="http://schemas.microsoft.com/sharepoint/v3/contenttype/forms"/>
+  </ds:schemaRefs>
+</ds:datastoreItem>
+</file>
+
+<file path=customXml/itemProps2.xml><?xml version="1.0" encoding="utf-8"?>
+<ds:datastoreItem xmlns:ds="http://schemas.openxmlformats.org/officeDocument/2006/customXml" ds:itemID="{B9B37F17-9983-4A48-8063-C7221235CAF9}">
+  <ds:schemaRefs>
+    <ds:schemaRef ds:uri="http://schemas.openxmlformats.org/officeDocument/2006/bibliography"/>
+  </ds:schemaRefs>
+</ds:datastoreItem>
+</file>
+
+<file path=customXml/itemProps3.xml><?xml version="1.0" encoding="utf-8"?>
 <ds:datastoreItem xmlns:ds="http://schemas.openxmlformats.org/officeDocument/2006/customXml" ds:itemID="{A9A43FF3-6D16-4F24-809C-234E4FE25130}">
   <ds:schemaRefs>
     <ds:schemaRef ds:uri="http://schemas.microsoft.com/office/2006/metadata/contentType"/>
@@ -14971,22 +15253,6 @@
 </ds:datastoreItem>
 </file>
 
-<file path=customXml/itemProps2.xml><?xml version="1.0" encoding="utf-8"?>
-<ds:datastoreItem xmlns:ds="http://schemas.openxmlformats.org/officeDocument/2006/customXml" ds:itemID="{1DADA05A-DA17-4CB0-90B5-C889667DD54A}">
-  <ds:schemaRefs>
-    <ds:schemaRef ds:uri="http://schemas.microsoft.com/sharepoint/v3/contenttype/forms"/>
-  </ds:schemaRefs>
-</ds:datastoreItem>
-</file>
-
-<file path=customXml/itemProps3.xml><?xml version="1.0" encoding="utf-8"?>
-<ds:datastoreItem xmlns:ds="http://schemas.openxmlformats.org/officeDocument/2006/customXml" ds:itemID="{B9B37F17-9983-4A48-8063-C7221235CAF9}">
-  <ds:schemaRefs>
-    <ds:schemaRef ds:uri="http://schemas.openxmlformats.org/officeDocument/2006/bibliography"/>
-  </ds:schemaRefs>
-</ds:datastoreItem>
-</file>
-
 <file path=customXml/itemProps4.xml><?xml version="1.0" encoding="utf-8"?>
 <ds:datastoreItem xmlns:ds="http://schemas.openxmlformats.org/officeDocument/2006/customXml" ds:itemID="{1596957B-C68E-418D-8E9E-2250DD10281B}">
   <ds:schemaRefs>

</xml_diff>

<commit_message>
feat : add of a task in database; fix : introduction of the task's boolean variable in structural models
</commit_message>
<xml_diff>
--- a/documents/Rapport.docx
+++ b/documents/Rapport.docx
@@ -75,21 +75,12 @@
                 <w:sz w:val="96"/>
               </w:rPr>
             </w:pPr>
-            <w:proofErr w:type="spellStart"/>
             <w:r>
               <w:rPr>
                 <w:rFonts w:ascii="Impact" w:hAnsi="Impact"/>
                 <w:sz w:val="96"/>
               </w:rPr>
-              <w:t>Todo</w:t>
-            </w:r>
-            <w:proofErr w:type="spellEnd"/>
-            <w:r>
-              <w:rPr>
-                <w:rFonts w:ascii="Impact" w:hAnsi="Impact"/>
-                <w:sz w:val="96"/>
-              </w:rPr>
-              <w:t xml:space="preserve"> List</w:t>
+              <w:t>Todo List</w:t>
             </w:r>
           </w:p>
         </w:tc>
@@ -2181,27 +2172,16 @@
           <w:sz w:val="20"/>
           <w:u w:val="single"/>
         </w:rPr>
-        <w:t xml:space="preserve">NOTE L’INTENTION DES UTILISATEURS DE CE </w:t>
-      </w:r>
-      <w:proofErr w:type="gramStart"/>
+        <w:t>NOTE L’INTENTION DES UTILISATEURS DE CE CANEVAS</w:t>
+      </w:r>
       <w:r>
         <w:rPr>
           <w:bCs/>
           <w:i/>
           <w:sz w:val="20"/>
-          <w:u w:val="single"/>
-        </w:rPr>
-        <w:t>CANEVAS</w:t>
-      </w:r>
-      <w:r>
-        <w:rPr>
-          <w:bCs/>
-          <w:i/>
-          <w:sz w:val="20"/>
         </w:rPr>
         <w:t>:</w:t>
       </w:r>
-      <w:proofErr w:type="gramEnd"/>
       <w:r>
         <w:rPr>
           <w:bCs/>
@@ -2474,8 +2454,6 @@
           <w:lang w:val="fr-CH"/>
         </w:rPr>
       </w:pPr>
-      <w:proofErr w:type="spellStart"/>
-      <w:proofErr w:type="gramStart"/>
       <w:r>
         <w:rPr>
           <w:i/>
@@ -2483,20 +2461,19 @@
           <w:szCs w:val="14"/>
           <w:lang w:val="fr-CH"/>
         </w:rPr>
-        <w:t>echo</w:t>
-      </w:r>
-      <w:proofErr w:type="spellEnd"/>
-      <w:proofErr w:type="gramEnd"/>
-      <w:r>
+        <w:t>echo "# E_TodoList" &gt;&gt; README.md</w:t>
+      </w:r>
+    </w:p>
+    <w:p>
+      <w:pPr>
+        <w:ind w:left="1416"/>
         <w:rPr>
           <w:i/>
           <w:iCs/>
           <w:szCs w:val="14"/>
           <w:lang w:val="fr-CH"/>
         </w:rPr>
-        <w:t xml:space="preserve"> "# </w:t>
-      </w:r>
-      <w:proofErr w:type="spellStart"/>
+      </w:pPr>
       <w:r>
         <w:rPr>
           <w:i/>
@@ -2504,17 +2481,7 @@
           <w:szCs w:val="14"/>
           <w:lang w:val="fr-CH"/>
         </w:rPr>
-        <w:t>E_TodoList</w:t>
-      </w:r>
-      <w:proofErr w:type="spellEnd"/>
-      <w:r>
-        <w:rPr>
-          <w:i/>
-          <w:iCs/>
-          <w:szCs w:val="14"/>
-          <w:lang w:val="fr-CH"/>
-        </w:rPr>
-        <w:t>" &gt;&gt; README.md</w:t>
+        <w:t>git init</w:t>
       </w:r>
     </w:p>
     <w:p>
@@ -2524,28 +2491,17 @@
           <w:i/>
           <w:iCs/>
           <w:szCs w:val="14"/>
-          <w:lang w:val="fr-CH"/>
-        </w:rPr>
-      </w:pPr>
-      <w:proofErr w:type="gramStart"/>
-      <w:r>
-        <w:rPr>
-          <w:i/>
-          <w:iCs/>
-          <w:szCs w:val="14"/>
-          <w:lang w:val="fr-CH"/>
-        </w:rPr>
-        <w:t>git</w:t>
-      </w:r>
-      <w:proofErr w:type="gramEnd"/>
-      <w:r>
-        <w:rPr>
-          <w:i/>
-          <w:iCs/>
-          <w:szCs w:val="14"/>
-          <w:lang w:val="fr-CH"/>
-        </w:rPr>
-        <w:t xml:space="preserve"> init</w:t>
+          <w:lang w:val="en-US"/>
+        </w:rPr>
+      </w:pPr>
+      <w:r>
+        <w:rPr>
+          <w:i/>
+          <w:iCs/>
+          <w:szCs w:val="14"/>
+          <w:lang w:val="en-US"/>
+        </w:rPr>
+        <w:t>git add .</w:t>
       </w:r>
     </w:p>
     <w:p>
@@ -2565,19 +2521,28 @@
           <w:szCs w:val="14"/>
           <w:lang w:val="en-US"/>
         </w:rPr>
-        <w:t xml:space="preserve">git </w:t>
-      </w:r>
-      <w:proofErr w:type="gramStart"/>
-      <w:r>
+        <w:t>git commit -m "docs : initialize the repository"</w:t>
+      </w:r>
+    </w:p>
+    <w:p>
+      <w:pPr>
+        <w:ind w:left="1416"/>
         <w:rPr>
           <w:i/>
           <w:iCs/>
           <w:szCs w:val="14"/>
           <w:lang w:val="en-US"/>
         </w:rPr>
-        <w:t>add .</w:t>
-      </w:r>
-      <w:proofErr w:type="gramEnd"/>
+      </w:pPr>
+      <w:r>
+        <w:rPr>
+          <w:i/>
+          <w:iCs/>
+          <w:szCs w:val="14"/>
+          <w:lang w:val="en-US"/>
+        </w:rPr>
+        <w:t>git branch -M main</w:t>
+      </w:r>
     </w:p>
     <w:p>
       <w:pPr>
@@ -2596,27 +2561,7 @@
           <w:szCs w:val="14"/>
           <w:lang w:val="en-US"/>
         </w:rPr>
-        <w:t>git commit -m "</w:t>
-      </w:r>
-      <w:proofErr w:type="gramStart"/>
-      <w:r>
-        <w:rPr>
-          <w:i/>
-          <w:iCs/>
-          <w:szCs w:val="14"/>
-          <w:lang w:val="en-US"/>
-        </w:rPr>
-        <w:t>docs :</w:t>
-      </w:r>
-      <w:proofErr w:type="gramEnd"/>
-      <w:r>
-        <w:rPr>
-          <w:i/>
-          <w:iCs/>
-          <w:szCs w:val="14"/>
-          <w:lang w:val="en-US"/>
-        </w:rPr>
-        <w:t xml:space="preserve"> initialize the repository"</w:t>
+        <w:t>git remote add origin https://github.com/CielRii/E_TodoList.git</w:t>
       </w:r>
     </w:p>
     <w:p>
@@ -2626,94 +2571,15 @@
           <w:i/>
           <w:iCs/>
           <w:szCs w:val="14"/>
-          <w:lang w:val="en-US"/>
-        </w:rPr>
-      </w:pPr>
-      <w:r>
-        <w:rPr>
-          <w:i/>
-          <w:iCs/>
-          <w:szCs w:val="14"/>
-          <w:lang w:val="en-US"/>
-        </w:rPr>
-        <w:t>git branch -M main</w:t>
-      </w:r>
-    </w:p>
-    <w:p>
-      <w:pPr>
-        <w:ind w:left="1416"/>
-        <w:rPr>
-          <w:i/>
-          <w:iCs/>
-          <w:szCs w:val="14"/>
-          <w:lang w:val="en-US"/>
-        </w:rPr>
-      </w:pPr>
-      <w:r>
-        <w:rPr>
-          <w:i/>
-          <w:iCs/>
-          <w:szCs w:val="14"/>
-          <w:lang w:val="en-US"/>
-        </w:rPr>
-        <w:t xml:space="preserve">git remote add origin </w:t>
-      </w:r>
-      <w:proofErr w:type="gramStart"/>
-      <w:r>
-        <w:rPr>
-          <w:i/>
-          <w:iCs/>
-          <w:szCs w:val="14"/>
-          <w:lang w:val="en-US"/>
-        </w:rPr>
-        <w:t>https://github.com/CielRii/E_TodoList.git</w:t>
-      </w:r>
-      <w:proofErr w:type="gramEnd"/>
-    </w:p>
-    <w:p>
-      <w:pPr>
-        <w:ind w:left="1416"/>
-        <w:rPr>
-          <w:i/>
-          <w:iCs/>
-          <w:szCs w:val="14"/>
-        </w:rPr>
-      </w:pPr>
-      <w:proofErr w:type="gramStart"/>
-      <w:r>
-        <w:rPr>
-          <w:i/>
-          <w:iCs/>
-          <w:szCs w:val="14"/>
-        </w:rPr>
-        <w:t>git</w:t>
-      </w:r>
-      <w:proofErr w:type="gramEnd"/>
-      <w:r>
-        <w:rPr>
-          <w:i/>
-          <w:iCs/>
-          <w:szCs w:val="14"/>
-        </w:rPr>
-        <w:t xml:space="preserve"> push -u </w:t>
-      </w:r>
-      <w:proofErr w:type="spellStart"/>
-      <w:r>
-        <w:rPr>
-          <w:i/>
-          <w:iCs/>
-          <w:szCs w:val="14"/>
-        </w:rPr>
-        <w:t>origin</w:t>
-      </w:r>
-      <w:proofErr w:type="spellEnd"/>
-      <w:r>
-        <w:rPr>
-          <w:i/>
-          <w:iCs/>
-          <w:szCs w:val="14"/>
-        </w:rPr>
-        <w:t xml:space="preserve"> main</w:t>
+        </w:rPr>
+      </w:pPr>
+      <w:r>
+        <w:rPr>
+          <w:i/>
+          <w:iCs/>
+          <w:szCs w:val="14"/>
+        </w:rPr>
+        <w:t>git push -u origin main</w:t>
       </w:r>
     </w:p>
     <w:p>
@@ -2772,19 +2638,11 @@
           <w:szCs w:val="14"/>
         </w:rPr>
       </w:pPr>
-      <w:proofErr w:type="gramStart"/>
-      <w:r>
-        <w:rPr>
-          <w:szCs w:val="14"/>
-        </w:rPr>
-        <w:t>ni</w:t>
-      </w:r>
-      <w:proofErr w:type="gramEnd"/>
-      <w:r>
-        <w:rPr>
-          <w:szCs w:val="14"/>
-        </w:rPr>
-        <w:t xml:space="preserve"> être modifié par une personne tierce. D'où la nécessité de l'authentification.</w:t>
+      <w:r>
+        <w:rPr>
+          <w:szCs w:val="14"/>
+        </w:rPr>
+        <w:t>ni être modifié par une personne tierce. D'où la nécessité de l'authentification.</w:t>
       </w:r>
     </w:p>
     <w:p>
@@ -2810,62 +2668,20 @@
         <w:rPr>
           <w:szCs w:val="14"/>
         </w:rPr>
-        <w:t>Le verbe "</w:t>
-      </w:r>
-      <w:proofErr w:type="spellStart"/>
-      <w:r>
-        <w:rPr>
-          <w:szCs w:val="14"/>
-        </w:rPr>
-        <w:t>erase</w:t>
-      </w:r>
-      <w:proofErr w:type="spellEnd"/>
-      <w:r>
-        <w:rPr>
-          <w:szCs w:val="14"/>
-        </w:rPr>
-        <w:t>" a été choisi pour éviter des conflits avec MySQL qui utilise déjà le verbe "</w:t>
-      </w:r>
-      <w:proofErr w:type="spellStart"/>
-      <w:r>
-        <w:rPr>
-          <w:szCs w:val="14"/>
-        </w:rPr>
-        <w:t>delete</w:t>
-      </w:r>
-      <w:proofErr w:type="spellEnd"/>
-      <w:r>
-        <w:rPr>
-          <w:szCs w:val="14"/>
-        </w:rPr>
-        <w:t>" dans ses opérations de base.</w:t>
-      </w:r>
-    </w:p>
-    <w:p>
-      <w:pPr>
-        <w:rPr>
-          <w:szCs w:val="14"/>
-        </w:rPr>
-      </w:pPr>
-      <w:r>
-        <w:rPr>
-          <w:szCs w:val="14"/>
-        </w:rPr>
-        <w:t>Le verbe "mark" veut dire que la tâche peut être marquée comme complète et son contraire "</w:t>
-      </w:r>
-      <w:proofErr w:type="spellStart"/>
-      <w:r>
-        <w:rPr>
-          <w:szCs w:val="14"/>
-        </w:rPr>
-        <w:t>unmark</w:t>
-      </w:r>
-      <w:proofErr w:type="spellEnd"/>
-      <w:r>
-        <w:rPr>
-          <w:szCs w:val="14"/>
-        </w:rPr>
-        <w:t>" pour marquer la tâche comme non terminée.</w:t>
+        <w:t>Le verbe "erase" a été choisi pour éviter des conflits avec MySQL qui utilise déjà le verbe "delete" dans ses opérations de base.</w:t>
+      </w:r>
+    </w:p>
+    <w:p>
+      <w:pPr>
+        <w:rPr>
+          <w:szCs w:val="14"/>
+        </w:rPr>
+      </w:pPr>
+      <w:r>
+        <w:rPr>
+          <w:szCs w:val="14"/>
+        </w:rPr>
+        <w:t>Le verbe "mark" veut dire que la tâche peut être marquée comme complète et son contraire "unmark" pour marquer la tâche comme non terminée.</w:t>
       </w:r>
     </w:p>
     <w:p>
@@ -3268,21 +3084,7 @@
         <w:rPr>
           <w:szCs w:val="14"/>
         </w:rPr>
-        <w:t xml:space="preserve">Sélectionner « Gérer les packages </w:t>
-      </w:r>
-      <w:proofErr w:type="spellStart"/>
-      <w:r>
-        <w:rPr>
-          <w:szCs w:val="14"/>
-        </w:rPr>
-        <w:t>NuGet</w:t>
-      </w:r>
-      <w:proofErr w:type="spellEnd"/>
-      <w:r>
-        <w:rPr>
-          <w:szCs w:val="14"/>
-        </w:rPr>
-        <w:t xml:space="preserve"> pour la solution »</w:t>
+        <w:t>Sélectionner « Gérer les packages NuGet pour la solution »</w:t>
       </w:r>
     </w:p>
     <w:p>
@@ -3474,23 +3276,7 @@
           <w:strike/>
           <w:szCs w:val="14"/>
         </w:rPr>
-        <w:t xml:space="preserve">Après une recherche de « MySQL </w:t>
-      </w:r>
-      <w:proofErr w:type="spellStart"/>
-      <w:r>
-        <w:rPr>
-          <w:strike/>
-          <w:szCs w:val="14"/>
-        </w:rPr>
-        <w:t>Connector</w:t>
-      </w:r>
-      <w:proofErr w:type="spellEnd"/>
-      <w:r>
-        <w:rPr>
-          <w:strike/>
-          <w:szCs w:val="14"/>
-        </w:rPr>
-        <w:t> », répéter l’installation :</w:t>
+        <w:t>Après une recherche de « MySQL Connector », répéter l’installation :</w:t>
       </w:r>
     </w:p>
     <w:p>
@@ -3558,49 +3344,7 @@
         <w:rPr>
           <w:szCs w:val="14"/>
         </w:rPr>
-        <w:t>Dans le fichier « </w:t>
-      </w:r>
-      <w:proofErr w:type="spellStart"/>
-      <w:r>
-        <w:rPr>
-          <w:szCs w:val="14"/>
-        </w:rPr>
-        <w:t>Database.cs</w:t>
-      </w:r>
-      <w:proofErr w:type="spellEnd"/>
-      <w:r>
-        <w:rPr>
-          <w:szCs w:val="14"/>
-        </w:rPr>
-        <w:t xml:space="preserve"> », les fonctions sont de types </w:t>
-      </w:r>
-      <w:proofErr w:type="spellStart"/>
-      <w:r>
-        <w:rPr>
-          <w:szCs w:val="14"/>
-        </w:rPr>
-        <w:t>bool</w:t>
-      </w:r>
-      <w:proofErr w:type="spellEnd"/>
-      <w:r>
-        <w:rPr>
-          <w:szCs w:val="14"/>
-        </w:rPr>
-        <w:t xml:space="preserve"> pour aider le </w:t>
-      </w:r>
-      <w:proofErr w:type="spellStart"/>
-      <w:r>
-        <w:rPr>
-          <w:szCs w:val="14"/>
-        </w:rPr>
-        <w:t>contrôlleur</w:t>
-      </w:r>
-      <w:proofErr w:type="spellEnd"/>
-      <w:r>
-        <w:rPr>
-          <w:szCs w:val="14"/>
-        </w:rPr>
-        <w:t xml:space="preserve"> dans sa validation de l’utilisateur et être sûr que les manœuvres ont été faites correctement.</w:t>
+        <w:t>Dans le fichier « Database.cs », les fonctions sont de types bool pour aider le contrôlleur dans sa validation de l’utilisateur et être sûr que les manœuvres ont été faites correctement.</w:t>
       </w:r>
     </w:p>
     <w:p>
@@ -3951,21 +3695,8 @@
           <w:szCs w:val="14"/>
           <w:lang w:eastAsia="fr-FR"/>
         </w:rPr>
-        <w:t xml:space="preserve"> complet avec toutes ses </w:t>
-      </w:r>
-      <w:proofErr w:type="gramStart"/>
-      <w:r>
-        <w:rPr>
-          <w:rFonts w:ascii="Arial" w:hAnsi="Arial"/>
-          <w:i/>
-          <w:iCs/>
-          <w:sz w:val="24"/>
-          <w:szCs w:val="14"/>
-          <w:lang w:eastAsia="fr-FR"/>
-        </w:rPr>
-        <w:t>annexes:</w:t>
-      </w:r>
-      <w:proofErr w:type="gramEnd"/>
+        <w:t xml:space="preserve"> complet avec toutes ses annexes:</w:t>
+      </w:r>
     </w:p>
     <w:p>
       <w:pPr>
@@ -4030,7 +3761,6 @@
           <w:lang w:eastAsia="fr-FR"/>
         </w:rPr>
       </w:pPr>
-      <w:proofErr w:type="gramStart"/>
       <w:r>
         <w:rPr>
           <w:rFonts w:ascii="Arial" w:hAnsi="Arial"/>
@@ -4051,43 +3781,7 @@
           <w:szCs w:val="14"/>
           <w:lang w:eastAsia="fr-FR"/>
         </w:rPr>
-        <w:t>ultimédia:</w:t>
-      </w:r>
-      <w:proofErr w:type="gramEnd"/>
-      <w:r>
-        <w:rPr>
-          <w:rFonts w:ascii="Arial" w:hAnsi="Arial"/>
-          <w:i/>
-          <w:iCs/>
-          <w:sz w:val="24"/>
-          <w:szCs w:val="14"/>
-          <w:lang w:eastAsia="fr-FR"/>
-        </w:rPr>
-        <w:t xml:space="preserve"> carte de site, maquettes papier, story </w:t>
-      </w:r>
-      <w:proofErr w:type="spellStart"/>
-      <w:r>
-        <w:rPr>
-          <w:rFonts w:ascii="Arial" w:hAnsi="Arial"/>
-          <w:i/>
-          <w:iCs/>
-          <w:sz w:val="24"/>
-          <w:szCs w:val="14"/>
-          <w:lang w:eastAsia="fr-FR"/>
-        </w:rPr>
-        <w:t>board</w:t>
-      </w:r>
-      <w:proofErr w:type="spellEnd"/>
-      <w:r>
-        <w:rPr>
-          <w:rFonts w:ascii="Arial" w:hAnsi="Arial"/>
-          <w:i/>
-          <w:iCs/>
-          <w:sz w:val="24"/>
-          <w:szCs w:val="14"/>
-          <w:lang w:eastAsia="fr-FR"/>
-        </w:rPr>
-        <w:t xml:space="preserve"> préliminaire, …</w:t>
+        <w:t>ultimédia: carte de site, maquettes papier, story board préliminaire, …</w:t>
       </w:r>
     </w:p>
     <w:p>
@@ -4126,31 +3820,7 @@
           <w:szCs w:val="14"/>
           <w:lang w:eastAsia="fr-FR"/>
         </w:rPr>
-        <w:t xml:space="preserve">ases de </w:t>
-      </w:r>
-      <w:proofErr w:type="gramStart"/>
-      <w:r>
-        <w:rPr>
-          <w:rFonts w:ascii="Arial" w:hAnsi="Arial"/>
-          <w:i/>
-          <w:iCs/>
-          <w:sz w:val="24"/>
-          <w:szCs w:val="14"/>
-          <w:lang w:eastAsia="fr-FR"/>
-        </w:rPr>
-        <w:t>données:</w:t>
-      </w:r>
-      <w:proofErr w:type="gramEnd"/>
-      <w:r>
-        <w:rPr>
-          <w:rFonts w:ascii="Arial" w:hAnsi="Arial"/>
-          <w:i/>
-          <w:iCs/>
-          <w:sz w:val="24"/>
-          <w:szCs w:val="14"/>
-          <w:lang w:eastAsia="fr-FR"/>
-        </w:rPr>
-        <w:t xml:space="preserve"> interfaces graphiques, modèle conceptuel</w:t>
+        <w:t>ases de données: interfaces graphiques, modèle conceptuel</w:t>
       </w:r>
       <w:r>
         <w:rPr>
@@ -4180,7 +3850,6 @@
           <w:lang w:eastAsia="fr-FR"/>
         </w:rPr>
       </w:pPr>
-      <w:proofErr w:type="gramStart"/>
       <w:r>
         <w:rPr>
           <w:rFonts w:ascii="Arial" w:hAnsi="Arial"/>
@@ -4201,19 +3870,7 @@
           <w:szCs w:val="14"/>
           <w:lang w:eastAsia="fr-FR"/>
         </w:rPr>
-        <w:t>rogrammation:</w:t>
-      </w:r>
-      <w:proofErr w:type="gramEnd"/>
-      <w:r>
-        <w:rPr>
-          <w:rFonts w:ascii="Arial" w:hAnsi="Arial"/>
-          <w:i/>
-          <w:iCs/>
-          <w:sz w:val="24"/>
-          <w:szCs w:val="14"/>
-          <w:lang w:eastAsia="fr-FR"/>
-        </w:rPr>
-        <w:t xml:space="preserve"> interfaces graphiques, maquettes, analyse fonctionnelle…</w:t>
+        <w:t>rogrammation: interfaces graphiques, maquettes, analyse fonctionnelle…</w:t>
       </w:r>
     </w:p>
     <w:p>
@@ -4297,25 +3954,7 @@
           <w:iCs/>
           <w:szCs w:val="14"/>
         </w:rPr>
-        <w:t xml:space="preserve">Décrire la stratégie globale de </w:t>
-      </w:r>
-      <w:proofErr w:type="gramStart"/>
-      <w:r>
-        <w:rPr>
-          <w:i/>
-          <w:iCs/>
-          <w:szCs w:val="14"/>
-        </w:rPr>
-        <w:t>test:</w:t>
-      </w:r>
-      <w:proofErr w:type="gramEnd"/>
-      <w:r>
-        <w:rPr>
-          <w:i/>
-          <w:iCs/>
-          <w:szCs w:val="14"/>
-        </w:rPr>
-        <w:t xml:space="preserve"> </w:t>
+        <w:t xml:space="preserve">Décrire la stratégie globale de test: </w:t>
       </w:r>
     </w:p>
     <w:p>
@@ -4346,7 +3985,6 @@
           <w:szCs w:val="14"/>
         </w:rPr>
       </w:pPr>
-      <w:proofErr w:type="gramStart"/>
       <w:r>
         <w:rPr>
           <w:i/>
@@ -4361,16 +3999,7 @@
           <w:iCs/>
           <w:szCs w:val="14"/>
         </w:rPr>
-        <w:t>ypes</w:t>
-      </w:r>
-      <w:proofErr w:type="gramEnd"/>
-      <w:r>
-        <w:rPr>
-          <w:i/>
-          <w:iCs/>
-          <w:szCs w:val="14"/>
-        </w:rPr>
-        <w:t xml:space="preserve"> de des tests et ordre dans lequel ils seront effectués.</w:t>
+        <w:t>ypes de des tests et ordre dans lequel ils seront effectués.</w:t>
       </w:r>
     </w:p>
     <w:p>
@@ -4390,7 +4019,6 @@
           <w:szCs w:val="14"/>
         </w:rPr>
       </w:pPr>
-      <w:proofErr w:type="gramStart"/>
       <w:r>
         <w:rPr>
           <w:i/>
@@ -4405,16 +4033,7 @@
           <w:iCs/>
           <w:szCs w:val="14"/>
         </w:rPr>
-        <w:t>es</w:t>
-      </w:r>
-      <w:proofErr w:type="gramEnd"/>
-      <w:r>
-        <w:rPr>
-          <w:i/>
-          <w:iCs/>
-          <w:szCs w:val="14"/>
-        </w:rPr>
-        <w:t xml:space="preserve"> moyens à mettre en œuvre</w:t>
+        <w:t>es moyens à mettre en œuvre</w:t>
       </w:r>
       <w:r>
         <w:rPr>
@@ -4442,7 +4061,6 @@
           <w:szCs w:val="14"/>
         </w:rPr>
       </w:pPr>
-      <w:proofErr w:type="gramStart"/>
       <w:r>
         <w:rPr>
           <w:i/>
@@ -4457,16 +4075,7 @@
           <w:iCs/>
           <w:szCs w:val="14"/>
         </w:rPr>
-        <w:t>ouverture</w:t>
-      </w:r>
-      <w:proofErr w:type="gramEnd"/>
-      <w:r>
-        <w:rPr>
-          <w:i/>
-          <w:iCs/>
-          <w:szCs w:val="14"/>
-        </w:rPr>
-        <w:t xml:space="preserve"> des tests (tests exhaustifs ou non, si non, pourquoi ?)</w:t>
+        <w:t>ouverture des tests (tests exhaustifs ou non, si non, pourquoi ?)</w:t>
       </w:r>
       <w:r>
         <w:rPr>
@@ -4494,7 +4103,6 @@
           <w:szCs w:val="14"/>
         </w:rPr>
       </w:pPr>
-      <w:proofErr w:type="gramStart"/>
       <w:r>
         <w:rPr>
           <w:i/>
@@ -4509,16 +4117,7 @@
           <w:iCs/>
           <w:szCs w:val="14"/>
         </w:rPr>
-        <w:t>onnées</w:t>
-      </w:r>
-      <w:proofErr w:type="gramEnd"/>
-      <w:r>
-        <w:rPr>
-          <w:i/>
-          <w:iCs/>
-          <w:szCs w:val="14"/>
-        </w:rPr>
-        <w:t xml:space="preserve"> de test à prévoir (données réelles ?)</w:t>
+        <w:t>onnées de test à prévoir (données réelles ?)</w:t>
       </w:r>
       <w:r>
         <w:rPr>
@@ -4546,23 +4145,13 @@
           <w:szCs w:val="14"/>
         </w:rPr>
       </w:pPr>
-      <w:proofErr w:type="gramStart"/>
-      <w:r>
-        <w:rPr>
-          <w:i/>
-          <w:iCs/>
-          <w:szCs w:val="14"/>
-        </w:rPr>
-        <w:t>les</w:t>
-      </w:r>
-      <w:proofErr w:type="gramEnd"/>
-      <w:r>
-        <w:rPr>
-          <w:i/>
-          <w:iCs/>
-          <w:szCs w:val="14"/>
-        </w:rPr>
-        <w:t xml:space="preserve"> testeurs extérieurs éventuels.</w:t>
+      <w:r>
+        <w:rPr>
+          <w:i/>
+          <w:iCs/>
+          <w:szCs w:val="14"/>
+        </w:rPr>
+        <w:t>les testeurs extérieurs éventuels.</w:t>
       </w:r>
     </w:p>
     <w:p>
@@ -4649,23 +4238,13 @@
           <w:sz w:val="24"/>
         </w:rPr>
       </w:pPr>
-      <w:proofErr w:type="gramStart"/>
       <w:r>
         <w:rPr>
           <w:rFonts w:ascii="Arial" w:hAnsi="Arial" w:cs="Arial"/>
           <w:i/>
           <w:sz w:val="24"/>
         </w:rPr>
-        <w:t>risques</w:t>
-      </w:r>
-      <w:proofErr w:type="gramEnd"/>
-      <w:r>
-        <w:rPr>
-          <w:rFonts w:ascii="Arial" w:hAnsi="Arial" w:cs="Arial"/>
-          <w:i/>
-          <w:sz w:val="24"/>
-        </w:rPr>
-        <w:t xml:space="preserve"> techniques (complexité, manque de compétences, …)</w:t>
+        <w:t>risques techniques (complexité, manque de compétences, …)</w:t>
       </w:r>
       <w:r>
         <w:rPr>
@@ -4711,25 +4290,7 @@
           <w:i/>
           <w:sz w:val="24"/>
         </w:rPr>
-        <w:t xml:space="preserve">Décrire aussi quelles solutions </w:t>
-      </w:r>
-      <w:proofErr w:type="gramStart"/>
-      <w:r>
-        <w:rPr>
-          <w:rFonts w:ascii="Arial" w:hAnsi="Arial" w:cs="Arial"/>
-          <w:i/>
-          <w:sz w:val="24"/>
-        </w:rPr>
-        <w:t>ont</w:t>
-      </w:r>
-      <w:proofErr w:type="gramEnd"/>
-      <w:r>
-        <w:rPr>
-          <w:rFonts w:ascii="Arial" w:hAnsi="Arial" w:cs="Arial"/>
-          <w:i/>
-          <w:sz w:val="24"/>
-        </w:rPr>
-        <w:t xml:space="preserve"> été appliquées pour réduire les risques (priorités, formation, actions, …)</w:t>
+        <w:t>Décrire aussi quelles solutions ont été appliquées pour réduire les risques (priorités, formation, actions, …)</w:t>
       </w:r>
       <w:r>
         <w:rPr>
@@ -4837,7 +4398,6 @@
           <w:lang w:eastAsia="fr-FR"/>
         </w:rPr>
       </w:pPr>
-      <w:proofErr w:type="gramStart"/>
       <w:r>
         <w:rPr>
           <w:rFonts w:ascii="Arial" w:hAnsi="Arial"/>
@@ -4848,19 +4408,7 @@
           <w:lang w:eastAsia="fr-FR"/>
         </w:rPr>
         <w:lastRenderedPageBreak/>
-        <w:t>planning</w:t>
-      </w:r>
-      <w:proofErr w:type="gramEnd"/>
-      <w:r>
-        <w:rPr>
-          <w:rFonts w:ascii="Arial" w:hAnsi="Arial"/>
-          <w:i/>
-          <w:iCs/>
-          <w:sz w:val="24"/>
-          <w:szCs w:val="14"/>
-          <w:lang w:eastAsia="fr-FR"/>
-        </w:rPr>
-        <w:t xml:space="preserve"> indiquant les dates de début et de fin du projet ainsi que le découpage connu des diverses phases. </w:t>
+        <w:t xml:space="preserve">planning indiquant les dates de début et de fin du projet ainsi que le découpage connu des diverses phases. </w:t>
       </w:r>
     </w:p>
     <w:p>
@@ -4879,7 +4427,6 @@
           <w:lang w:eastAsia="fr-FR"/>
         </w:rPr>
       </w:pPr>
-      <w:proofErr w:type="gramStart"/>
       <w:r>
         <w:rPr>
           <w:rFonts w:ascii="Arial" w:hAnsi="Arial"/>
@@ -4889,19 +4436,7 @@
           <w:szCs w:val="14"/>
           <w:lang w:eastAsia="fr-FR"/>
         </w:rPr>
-        <w:t>partage</w:t>
-      </w:r>
-      <w:proofErr w:type="gramEnd"/>
-      <w:r>
-        <w:rPr>
-          <w:rFonts w:ascii="Arial" w:hAnsi="Arial"/>
-          <w:i/>
-          <w:iCs/>
-          <w:sz w:val="24"/>
-          <w:szCs w:val="14"/>
-          <w:lang w:eastAsia="fr-FR"/>
-        </w:rPr>
-        <w:t xml:space="preserve"> des tâches en cas de travail à plusieurs.</w:t>
+        <w:t>partage des tâches en cas de travail à plusieurs.</w:t>
       </w:r>
     </w:p>
     <w:p>
@@ -5049,18 +4584,8 @@
           <w:i/>
           <w:sz w:val="24"/>
         </w:rPr>
-        <w:t xml:space="preserve">Fournir tous les document de </w:t>
-      </w:r>
-      <w:proofErr w:type="gramStart"/>
-      <w:r>
-        <w:rPr>
-          <w:rFonts w:ascii="Arial" w:hAnsi="Arial" w:cs="Arial"/>
-          <w:i/>
-          <w:sz w:val="24"/>
-        </w:rPr>
-        <w:t>conception:</w:t>
-      </w:r>
-      <w:proofErr w:type="gramEnd"/>
+        <w:t>Fournir tous les document de conception:</w:t>
+      </w:r>
     </w:p>
     <w:p>
       <w:pPr>
@@ -5090,23 +4615,13 @@
           <w:sz w:val="24"/>
         </w:rPr>
       </w:pPr>
-      <w:proofErr w:type="gramStart"/>
       <w:r>
         <w:rPr>
           <w:rFonts w:ascii="Arial" w:hAnsi="Arial" w:cs="Arial"/>
           <w:i/>
           <w:sz w:val="24"/>
         </w:rPr>
-        <w:t>le</w:t>
-      </w:r>
-      <w:proofErr w:type="gramEnd"/>
-      <w:r>
-        <w:rPr>
-          <w:rFonts w:ascii="Arial" w:hAnsi="Arial" w:cs="Arial"/>
-          <w:i/>
-          <w:sz w:val="24"/>
-        </w:rPr>
-        <w:t xml:space="preserve"> choix du matériel HW</w:t>
+        <w:t>le choix du matériel HW</w:t>
       </w:r>
     </w:p>
     <w:p>
@@ -5122,23 +4637,13 @@
           <w:sz w:val="24"/>
         </w:rPr>
       </w:pPr>
-      <w:proofErr w:type="gramStart"/>
       <w:r>
         <w:rPr>
           <w:rFonts w:ascii="Arial" w:hAnsi="Arial" w:cs="Arial"/>
           <w:i/>
           <w:sz w:val="24"/>
         </w:rPr>
-        <w:t>le</w:t>
-      </w:r>
-      <w:proofErr w:type="gramEnd"/>
-      <w:r>
-        <w:rPr>
-          <w:rFonts w:ascii="Arial" w:hAnsi="Arial" w:cs="Arial"/>
-          <w:i/>
-          <w:sz w:val="24"/>
-        </w:rPr>
-        <w:t xml:space="preserve"> choix des systèmes d'exploitation pour la réalisation </w:t>
+        <w:t xml:space="preserve">le choix des systèmes d'exploitation pour la réalisation </w:t>
       </w:r>
       <w:r>
         <w:rPr>
@@ -5171,23 +4676,13 @@
           <w:sz w:val="24"/>
         </w:rPr>
       </w:pPr>
-      <w:proofErr w:type="gramStart"/>
       <w:r>
         <w:rPr>
           <w:rFonts w:ascii="Arial" w:hAnsi="Arial" w:cs="Arial"/>
           <w:i/>
           <w:sz w:val="24"/>
         </w:rPr>
-        <w:t>le</w:t>
-      </w:r>
-      <w:proofErr w:type="gramEnd"/>
-      <w:r>
-        <w:rPr>
-          <w:rFonts w:ascii="Arial" w:hAnsi="Arial" w:cs="Arial"/>
-          <w:i/>
-          <w:sz w:val="24"/>
-        </w:rPr>
-        <w:t xml:space="preserve"> choix des outils logiciels pour la réalisation </w:t>
+        <w:t xml:space="preserve">le choix des outils logiciels pour la réalisation </w:t>
       </w:r>
       <w:r>
         <w:rPr>
@@ -5220,23 +4715,13 @@
           <w:sz w:val="24"/>
         </w:rPr>
       </w:pPr>
-      <w:proofErr w:type="gramStart"/>
       <w:r>
         <w:rPr>
           <w:rFonts w:ascii="Arial" w:hAnsi="Arial" w:cs="Arial"/>
           <w:i/>
           <w:sz w:val="24"/>
         </w:rPr>
-        <w:t>site</w:t>
-      </w:r>
-      <w:proofErr w:type="gramEnd"/>
-      <w:r>
-        <w:rPr>
-          <w:rFonts w:ascii="Arial" w:hAnsi="Arial" w:cs="Arial"/>
-          <w:i/>
-          <w:sz w:val="24"/>
-        </w:rPr>
-        <w:t xml:space="preserve"> web: </w:t>
+        <w:t xml:space="preserve">site web: </w:t>
       </w:r>
       <w:r>
         <w:rPr>
@@ -5260,23 +4745,13 @@
           <w:sz w:val="24"/>
         </w:rPr>
       </w:pPr>
-      <w:proofErr w:type="gramStart"/>
       <w:r>
         <w:rPr>
           <w:rFonts w:ascii="Arial" w:hAnsi="Arial" w:cs="Arial"/>
           <w:i/>
           <w:sz w:val="24"/>
         </w:rPr>
-        <w:t>bases</w:t>
-      </w:r>
-      <w:proofErr w:type="gramEnd"/>
-      <w:r>
-        <w:rPr>
-          <w:rFonts w:ascii="Arial" w:hAnsi="Arial" w:cs="Arial"/>
-          <w:i/>
-          <w:sz w:val="24"/>
-        </w:rPr>
-        <w:t xml:space="preserve"> de données: décrire le modèle relationnel, le contenu détaillé des tables (caractéristiques de chaque champs) et les requêtes.</w:t>
+        <w:t>bases de données: décrire le modèle relationnel, le contenu détaillé des tables (caractéristiques de chaque champs) et les requêtes.</w:t>
       </w:r>
     </w:p>
     <w:p>
@@ -5292,23 +4767,21 @@
           <w:sz w:val="24"/>
         </w:rPr>
       </w:pPr>
-      <w:proofErr w:type="gramStart"/>
       <w:r>
         <w:rPr>
           <w:rFonts w:ascii="Arial" w:hAnsi="Arial" w:cs="Arial"/>
           <w:i/>
           <w:sz w:val="24"/>
         </w:rPr>
-        <w:t>programmation</w:t>
-      </w:r>
-      <w:proofErr w:type="gramEnd"/>
+        <w:t>programmation et scripts: organigramme, architecture du programme, découpage modulaire, entrées-sorties des modules, pseudo-code</w:t>
+      </w:r>
       <w:r>
         <w:rPr>
           <w:rFonts w:ascii="Arial" w:hAnsi="Arial" w:cs="Arial"/>
           <w:i/>
           <w:sz w:val="24"/>
         </w:rPr>
-        <w:t xml:space="preserve"> et scripts: organigramme, architecture du programme, découpage modulaire, entrées-sorties des modules, pseudo-code</w:t>
+        <w:t xml:space="preserve"> </w:t>
       </w:r>
       <w:r>
         <w:rPr>
@@ -5316,6 +4789,14 @@
           <w:i/>
           <w:sz w:val="24"/>
         </w:rPr>
+        <w:t>/</w:t>
+      </w:r>
+      <w:r>
+        <w:rPr>
+          <w:rFonts w:ascii="Arial" w:hAnsi="Arial" w:cs="Arial"/>
+          <w:i/>
+          <w:sz w:val="24"/>
+        </w:rPr>
         <w:t xml:space="preserve"> </w:t>
       </w:r>
       <w:r>
@@ -5324,33 +4805,7 @@
           <w:i/>
           <w:sz w:val="24"/>
         </w:rPr>
-        <w:t>/</w:t>
-      </w:r>
-      <w:r>
-        <w:rPr>
-          <w:rFonts w:ascii="Arial" w:hAnsi="Arial" w:cs="Arial"/>
-          <w:i/>
-          <w:sz w:val="24"/>
-        </w:rPr>
-        <w:t xml:space="preserve"> </w:t>
-      </w:r>
-      <w:proofErr w:type="spellStart"/>
-      <w:r>
-        <w:rPr>
-          <w:rFonts w:ascii="Arial" w:hAnsi="Arial" w:cs="Arial"/>
-          <w:i/>
-          <w:sz w:val="24"/>
-        </w:rPr>
-        <w:t>structogramme</w:t>
-      </w:r>
-      <w:proofErr w:type="spellEnd"/>
-      <w:r>
-        <w:rPr>
-          <w:rFonts w:ascii="Arial" w:hAnsi="Arial" w:cs="Arial"/>
-          <w:i/>
-          <w:sz w:val="24"/>
-        </w:rPr>
-        <w:t>…</w:t>
+        <w:t>structogramme…</w:t>
       </w:r>
     </w:p>
     <w:p>
@@ -6411,21 +5866,7 @@
           <w:rPr>
             <w:rStyle w:val="Lienhypertexte"/>
           </w:rPr>
-          <w:t>.</w:t>
-        </w:r>
-        <w:proofErr w:type="spellStart"/>
-        <w:r>
-          <w:rPr>
-            <w:rStyle w:val="Lienhypertexte"/>
-          </w:rPr>
-          <w:t>gitignore</w:t>
-        </w:r>
-        <w:proofErr w:type="spellEnd"/>
-        <w:r>
-          <w:rPr>
-            <w:rStyle w:val="Lienhypertexte"/>
-          </w:rPr>
-          <w:t xml:space="preserve"> File – How to Ignore Files and Folders in Git</w:t>
+          <w:t>.gitignore File – How to Ignore Files and Folders in Git</w:t>
         </w:r>
       </w:hyperlink>
       <w:r>
@@ -6436,13 +5877,8 @@
       <w:pPr>
         <w:ind w:left="426"/>
       </w:pPr>
-      <w:proofErr w:type="spellStart"/>
-      <w:r>
-        <w:t>Youtube</w:t>
-      </w:r>
-      <w:proofErr w:type="spellEnd"/>
-      <w:r>
-        <w:t xml:space="preserve">, </w:t>
+      <w:r>
+        <w:t xml:space="preserve">Youtube, </w:t>
       </w:r>
       <w:hyperlink r:id="rId22" w:history="1">
         <w:r>
@@ -6834,7 +6270,6 @@
           <w:lang w:val="en-US" w:eastAsia="fr-CH"/>
         </w:rPr>
       </w:pPr>
-      <w:proofErr w:type="spellStart"/>
       <w:r>
         <w:rPr>
           <w:rFonts w:ascii="Cascadia Mono" w:hAnsi="Cascadia Mono" w:cs="Cascadia Mono"/>
@@ -6843,214 +6278,27 @@
           <w:szCs w:val="19"/>
           <w:lang w:val="en-US" w:eastAsia="fr-CH"/>
         </w:rPr>
-        <w:t>Application.Run</w:t>
-      </w:r>
-      <w:proofErr w:type="spellEnd"/>
-      <w:r>
-        <w:rPr>
-          <w:rFonts w:ascii="Cascadia Mono" w:hAnsi="Cascadia Mono" w:cs="Cascadia Mono"/>
-          <w:color w:val="000000"/>
+        <w:t>Application.Run(</w:t>
+      </w:r>
+      <w:r>
+        <w:rPr>
+          <w:rFonts w:ascii="Cascadia Mono" w:hAnsi="Cascadia Mono" w:cs="Cascadia Mono"/>
+          <w:color w:val="0000FF"/>
           <w:sz w:val="19"/>
           <w:szCs w:val="19"/>
           <w:lang w:val="en-US" w:eastAsia="fr-CH"/>
         </w:rPr>
-        <w:t>(</w:t>
-      </w:r>
-      <w:r>
-        <w:rPr>
-          <w:rFonts w:ascii="Cascadia Mono" w:hAnsi="Cascadia Mono" w:cs="Cascadia Mono"/>
-          <w:color w:val="0000FF"/>
+        <w:t>new</w:t>
+      </w:r>
+      <w:r>
+        <w:rPr>
+          <w:rFonts w:ascii="Cascadia Mono" w:hAnsi="Cascadia Mono" w:cs="Cascadia Mono"/>
+          <w:color w:val="000000"/>
           <w:sz w:val="19"/>
           <w:szCs w:val="19"/>
           <w:lang w:val="en-US" w:eastAsia="fr-CH"/>
         </w:rPr>
-        <w:t>new</w:t>
-      </w:r>
-      <w:r>
-        <w:rPr>
-          <w:rFonts w:ascii="Cascadia Mono" w:hAnsi="Cascadia Mono" w:cs="Cascadia Mono"/>
-          <w:color w:val="000000"/>
-          <w:sz w:val="19"/>
-          <w:szCs w:val="19"/>
-          <w:lang w:val="en-US" w:eastAsia="fr-CH"/>
-        </w:rPr>
-        <w:t xml:space="preserve"> </w:t>
-      </w:r>
-      <w:proofErr w:type="spellStart"/>
-      <w:r>
-        <w:rPr>
-          <w:rFonts w:ascii="Cascadia Mono" w:hAnsi="Cascadia Mono" w:cs="Cascadia Mono"/>
-          <w:color w:val="000000"/>
-          <w:sz w:val="19"/>
-          <w:szCs w:val="19"/>
-          <w:lang w:val="en-US" w:eastAsia="fr-CH"/>
-        </w:rPr>
-        <w:t>HomePage</w:t>
-      </w:r>
-      <w:proofErr w:type="spellEnd"/>
-      <w:r>
-        <w:rPr>
-          <w:rFonts w:ascii="Cascadia Mono" w:hAnsi="Cascadia Mono" w:cs="Cascadia Mono"/>
-          <w:color w:val="000000"/>
-          <w:sz w:val="19"/>
-          <w:szCs w:val="19"/>
-          <w:lang w:val="en-US" w:eastAsia="fr-CH"/>
-        </w:rPr>
-        <w:t>(</w:t>
-      </w:r>
-      <w:proofErr w:type="spellStart"/>
-      <w:r>
-        <w:rPr>
-          <w:rFonts w:ascii="Cascadia Mono" w:hAnsi="Cascadia Mono" w:cs="Cascadia Mono"/>
-          <w:color w:val="000000"/>
-          <w:sz w:val="19"/>
-          <w:szCs w:val="19"/>
-          <w:lang w:val="en-US" w:eastAsia="fr-CH"/>
-        </w:rPr>
-        <w:t>Usercreation</w:t>
-      </w:r>
-      <w:proofErr w:type="spellEnd"/>
-      <w:r>
-        <w:rPr>
-          <w:rFonts w:ascii="Cascadia Mono" w:hAnsi="Cascadia Mono" w:cs="Cascadia Mono"/>
-          <w:color w:val="000000"/>
-          <w:sz w:val="19"/>
-          <w:szCs w:val="19"/>
-          <w:lang w:val="en-US" w:eastAsia="fr-CH"/>
-        </w:rPr>
-        <w:t xml:space="preserve">, </w:t>
-      </w:r>
-      <w:proofErr w:type="spellStart"/>
-      <w:r>
-        <w:rPr>
-          <w:rFonts w:ascii="Cascadia Mono" w:hAnsi="Cascadia Mono" w:cs="Cascadia Mono"/>
-          <w:color w:val="000000"/>
-          <w:sz w:val="19"/>
-          <w:szCs w:val="19"/>
-          <w:lang w:val="en-US" w:eastAsia="fr-CH"/>
-        </w:rPr>
-        <w:t>TasksTodoPage</w:t>
-      </w:r>
-      <w:proofErr w:type="spellEnd"/>
-      <w:r>
-        <w:rPr>
-          <w:rFonts w:ascii="Cascadia Mono" w:hAnsi="Cascadia Mono" w:cs="Cascadia Mono"/>
-          <w:color w:val="000000"/>
-          <w:sz w:val="19"/>
-          <w:szCs w:val="19"/>
-          <w:lang w:val="en-US" w:eastAsia="fr-CH"/>
-        </w:rPr>
-        <w:t xml:space="preserve"> </w:t>
-      </w:r>
-      <w:proofErr w:type="spellStart"/>
-      <w:r>
-        <w:rPr>
-          <w:rFonts w:ascii="Cascadia Mono" w:hAnsi="Cascadia Mono" w:cs="Cascadia Mono"/>
-          <w:color w:val="000000"/>
-          <w:sz w:val="19"/>
-          <w:szCs w:val="19"/>
-          <w:lang w:val="en-US" w:eastAsia="fr-CH"/>
-        </w:rPr>
-        <w:t>tasksTodo</w:t>
-      </w:r>
-      <w:proofErr w:type="spellEnd"/>
-      <w:r>
-        <w:rPr>
-          <w:rFonts w:ascii="Cascadia Mono" w:hAnsi="Cascadia Mono" w:cs="Cascadia Mono"/>
-          <w:color w:val="000000"/>
-          <w:sz w:val="19"/>
-          <w:szCs w:val="19"/>
-          <w:lang w:val="en-US" w:eastAsia="fr-CH"/>
-        </w:rPr>
-        <w:t xml:space="preserve">, </w:t>
-      </w:r>
-      <w:proofErr w:type="spellStart"/>
-      <w:r>
-        <w:rPr>
-          <w:rFonts w:ascii="Cascadia Mono" w:hAnsi="Cascadia Mono" w:cs="Cascadia Mono"/>
-          <w:color w:val="000000"/>
-          <w:sz w:val="19"/>
-          <w:szCs w:val="19"/>
-          <w:lang w:val="en-US" w:eastAsia="fr-CH"/>
-        </w:rPr>
-        <w:t>AddTaskPage</w:t>
-      </w:r>
-      <w:proofErr w:type="spellEnd"/>
-      <w:r>
-        <w:rPr>
-          <w:rFonts w:ascii="Cascadia Mono" w:hAnsi="Cascadia Mono" w:cs="Cascadia Mono"/>
-          <w:color w:val="000000"/>
-          <w:sz w:val="19"/>
-          <w:szCs w:val="19"/>
-          <w:lang w:val="en-US" w:eastAsia="fr-CH"/>
-        </w:rPr>
-        <w:t xml:space="preserve"> </w:t>
-      </w:r>
-      <w:proofErr w:type="spellStart"/>
-      <w:r>
-        <w:rPr>
-          <w:rFonts w:ascii="Cascadia Mono" w:hAnsi="Cascadia Mono" w:cs="Cascadia Mono"/>
-          <w:color w:val="000000"/>
-          <w:sz w:val="19"/>
-          <w:szCs w:val="19"/>
-          <w:lang w:val="en-US" w:eastAsia="fr-CH"/>
-        </w:rPr>
-        <w:t>addTask</w:t>
-      </w:r>
-      <w:proofErr w:type="spellEnd"/>
-      <w:r>
-        <w:rPr>
-          <w:rFonts w:ascii="Cascadia Mono" w:hAnsi="Cascadia Mono" w:cs="Cascadia Mono"/>
-          <w:color w:val="000000"/>
-          <w:sz w:val="19"/>
-          <w:szCs w:val="19"/>
-          <w:lang w:val="en-US" w:eastAsia="fr-CH"/>
-        </w:rPr>
-        <w:t xml:space="preserve">, </w:t>
-      </w:r>
-      <w:proofErr w:type="spellStart"/>
-      <w:r>
-        <w:rPr>
-          <w:rFonts w:ascii="Cascadia Mono" w:hAnsi="Cascadia Mono" w:cs="Cascadia Mono"/>
-          <w:color w:val="000000"/>
-          <w:sz w:val="19"/>
-          <w:szCs w:val="19"/>
-          <w:lang w:val="en-US" w:eastAsia="fr-CH"/>
-        </w:rPr>
-        <w:t>TasksDonePage</w:t>
-      </w:r>
-      <w:proofErr w:type="spellEnd"/>
-      <w:r>
-        <w:rPr>
-          <w:rFonts w:ascii="Cascadia Mono" w:hAnsi="Cascadia Mono" w:cs="Cascadia Mono"/>
-          <w:color w:val="000000"/>
-          <w:sz w:val="19"/>
-          <w:szCs w:val="19"/>
-          <w:lang w:val="en-US" w:eastAsia="fr-CH"/>
-        </w:rPr>
-        <w:t xml:space="preserve"> </w:t>
-      </w:r>
-      <w:proofErr w:type="spellStart"/>
-      <w:r>
-        <w:rPr>
-          <w:rFonts w:ascii="Cascadia Mono" w:hAnsi="Cascadia Mono" w:cs="Cascadia Mono"/>
-          <w:color w:val="000000"/>
-          <w:sz w:val="19"/>
-          <w:szCs w:val="19"/>
-          <w:lang w:val="en-US" w:eastAsia="fr-CH"/>
-        </w:rPr>
-        <w:t>tasksDone</w:t>
-      </w:r>
-      <w:proofErr w:type="spellEnd"/>
-      <w:r>
-        <w:rPr>
-          <w:rFonts w:ascii="Cascadia Mono" w:hAnsi="Cascadia Mono" w:cs="Cascadia Mono"/>
-          <w:color w:val="000000"/>
-          <w:sz w:val="19"/>
-          <w:szCs w:val="19"/>
-          <w:lang w:val="en-US" w:eastAsia="fr-CH"/>
-        </w:rPr>
-        <w:t>));</w:t>
+        <w:t xml:space="preserve"> HomePage(Usercreation, TasksTodoPage tasksTodo, AddTaskPage addTask, TasksDonePage tasksDone));</w:t>
       </w:r>
     </w:p>
     <w:p>
@@ -8018,6 +7266,16 @@
           </wp:inline>
         </w:drawing>
       </w:r>
+      <w:r>
+        <w:rPr>
+          <w:rFonts w:ascii="Cascadia Mono" w:hAnsi="Cascadia Mono" w:cs="Cascadia Mono"/>
+          <w:color w:val="000000"/>
+          <w:sz w:val="19"/>
+          <w:szCs w:val="19"/>
+          <w:lang w:val="fr-CH" w:eastAsia="fr-CH"/>
+        </w:rPr>
+        <w:t xml:space="preserve"> bof,bof</w:t>
+      </w:r>
     </w:p>
     <w:p>
       <w:pPr>
@@ -8180,7 +7438,6 @@
           <w:lang w:val="en-US" w:eastAsia="fr-CH"/>
         </w:rPr>
       </w:pPr>
-      <w:proofErr w:type="spellStart"/>
       <w:r>
         <w:rPr>
           <w:rFonts w:ascii="Cascadia Mono" w:hAnsi="Cascadia Mono" w:cs="Cascadia Mono"/>
@@ -8189,20 +7446,18 @@
           <w:szCs w:val="19"/>
           <w:lang w:val="en-US" w:eastAsia="fr-CH"/>
         </w:rPr>
-        <w:t>UserCreationPage</w:t>
-      </w:r>
-      <w:proofErr w:type="spellEnd"/>
-      <w:r>
-        <w:rPr>
-          <w:rFonts w:ascii="Cascadia Mono" w:hAnsi="Cascadia Mono" w:cs="Cascadia Mono"/>
-          <w:color w:val="000000"/>
+        <w:t xml:space="preserve">UserCreationPage userCreation = </w:t>
+      </w:r>
+      <w:r>
+        <w:rPr>
+          <w:rFonts w:ascii="Cascadia Mono" w:hAnsi="Cascadia Mono" w:cs="Cascadia Mono"/>
+          <w:color w:val="0000FF"/>
           <w:sz w:val="19"/>
           <w:szCs w:val="19"/>
           <w:lang w:val="en-US" w:eastAsia="fr-CH"/>
         </w:rPr>
-        <w:t xml:space="preserve"> </w:t>
-      </w:r>
-      <w:proofErr w:type="spellStart"/>
+        <w:t>new</w:t>
+      </w:r>
       <w:r>
         <w:rPr>
           <w:rFonts w:ascii="Cascadia Mono" w:hAnsi="Cascadia Mono" w:cs="Cascadia Mono"/>
@@ -8211,60 +7466,7 @@
           <w:szCs w:val="19"/>
           <w:lang w:val="en-US" w:eastAsia="fr-CH"/>
         </w:rPr>
-        <w:t>userCreation</w:t>
-      </w:r>
-      <w:proofErr w:type="spellEnd"/>
-      <w:r>
-        <w:rPr>
-          <w:rFonts w:ascii="Cascadia Mono" w:hAnsi="Cascadia Mono" w:cs="Cascadia Mono"/>
-          <w:color w:val="000000"/>
-          <w:sz w:val="19"/>
-          <w:szCs w:val="19"/>
-          <w:lang w:val="en-US" w:eastAsia="fr-CH"/>
-        </w:rPr>
-        <w:t xml:space="preserve"> = </w:t>
-      </w:r>
-      <w:r>
-        <w:rPr>
-          <w:rFonts w:ascii="Cascadia Mono" w:hAnsi="Cascadia Mono" w:cs="Cascadia Mono"/>
-          <w:color w:val="0000FF"/>
-          <w:sz w:val="19"/>
-          <w:szCs w:val="19"/>
-          <w:lang w:val="en-US" w:eastAsia="fr-CH"/>
-        </w:rPr>
-        <w:t>new</w:t>
-      </w:r>
-      <w:r>
-        <w:rPr>
-          <w:rFonts w:ascii="Cascadia Mono" w:hAnsi="Cascadia Mono" w:cs="Cascadia Mono"/>
-          <w:color w:val="000000"/>
-          <w:sz w:val="19"/>
-          <w:szCs w:val="19"/>
-          <w:lang w:val="en-US" w:eastAsia="fr-CH"/>
-        </w:rPr>
-        <w:t xml:space="preserve"> </w:t>
-      </w:r>
-      <w:proofErr w:type="spellStart"/>
-      <w:r>
-        <w:rPr>
-          <w:rFonts w:ascii="Cascadia Mono" w:hAnsi="Cascadia Mono" w:cs="Cascadia Mono"/>
-          <w:color w:val="000000"/>
-          <w:sz w:val="19"/>
-          <w:szCs w:val="19"/>
-          <w:lang w:val="en-US" w:eastAsia="fr-CH"/>
-        </w:rPr>
-        <w:t>UserCreationPage</w:t>
-      </w:r>
-      <w:proofErr w:type="spellEnd"/>
-      <w:r>
-        <w:rPr>
-          <w:rFonts w:ascii="Cascadia Mono" w:hAnsi="Cascadia Mono" w:cs="Cascadia Mono"/>
-          <w:color w:val="000000"/>
-          <w:sz w:val="19"/>
-          <w:szCs w:val="19"/>
-          <w:lang w:val="en-US" w:eastAsia="fr-CH"/>
-        </w:rPr>
-        <w:t>();</w:t>
+        <w:t xml:space="preserve"> UserCreationPage();</w:t>
       </w:r>
     </w:p>
     <w:p>
@@ -8281,7 +7483,6 @@
           <w:lang w:val="en-US" w:eastAsia="fr-CH"/>
         </w:rPr>
       </w:pPr>
-      <w:proofErr w:type="spellStart"/>
       <w:r>
         <w:rPr>
           <w:rFonts w:ascii="Cascadia Mono" w:hAnsi="Cascadia Mono" w:cs="Cascadia Mono"/>
@@ -8290,20 +7491,18 @@
           <w:szCs w:val="19"/>
           <w:lang w:val="en-US" w:eastAsia="fr-CH"/>
         </w:rPr>
-        <w:t>TasksTodoPage</w:t>
-      </w:r>
-      <w:proofErr w:type="spellEnd"/>
-      <w:r>
-        <w:rPr>
-          <w:rFonts w:ascii="Cascadia Mono" w:hAnsi="Cascadia Mono" w:cs="Cascadia Mono"/>
-          <w:color w:val="000000"/>
+        <w:t xml:space="preserve">TasksTodoPage tasksTodo = </w:t>
+      </w:r>
+      <w:r>
+        <w:rPr>
+          <w:rFonts w:ascii="Cascadia Mono" w:hAnsi="Cascadia Mono" w:cs="Cascadia Mono"/>
+          <w:color w:val="0000FF"/>
           <w:sz w:val="19"/>
           <w:szCs w:val="19"/>
           <w:lang w:val="en-US" w:eastAsia="fr-CH"/>
         </w:rPr>
-        <w:t xml:space="preserve"> </w:t>
-      </w:r>
-      <w:proofErr w:type="spellStart"/>
+        <w:t>new</w:t>
+      </w:r>
       <w:r>
         <w:rPr>
           <w:rFonts w:ascii="Cascadia Mono" w:hAnsi="Cascadia Mono" w:cs="Cascadia Mono"/>
@@ -8312,60 +7511,7 @@
           <w:szCs w:val="19"/>
           <w:lang w:val="en-US" w:eastAsia="fr-CH"/>
         </w:rPr>
-        <w:t>tasksTodo</w:t>
-      </w:r>
-      <w:proofErr w:type="spellEnd"/>
-      <w:r>
-        <w:rPr>
-          <w:rFonts w:ascii="Cascadia Mono" w:hAnsi="Cascadia Mono" w:cs="Cascadia Mono"/>
-          <w:color w:val="000000"/>
-          <w:sz w:val="19"/>
-          <w:szCs w:val="19"/>
-          <w:lang w:val="en-US" w:eastAsia="fr-CH"/>
-        </w:rPr>
-        <w:t xml:space="preserve"> = </w:t>
-      </w:r>
-      <w:r>
-        <w:rPr>
-          <w:rFonts w:ascii="Cascadia Mono" w:hAnsi="Cascadia Mono" w:cs="Cascadia Mono"/>
-          <w:color w:val="0000FF"/>
-          <w:sz w:val="19"/>
-          <w:szCs w:val="19"/>
-          <w:lang w:val="en-US" w:eastAsia="fr-CH"/>
-        </w:rPr>
-        <w:t>new</w:t>
-      </w:r>
-      <w:r>
-        <w:rPr>
-          <w:rFonts w:ascii="Cascadia Mono" w:hAnsi="Cascadia Mono" w:cs="Cascadia Mono"/>
-          <w:color w:val="000000"/>
-          <w:sz w:val="19"/>
-          <w:szCs w:val="19"/>
-          <w:lang w:val="en-US" w:eastAsia="fr-CH"/>
-        </w:rPr>
-        <w:t xml:space="preserve"> </w:t>
-      </w:r>
-      <w:proofErr w:type="spellStart"/>
-      <w:r>
-        <w:rPr>
-          <w:rFonts w:ascii="Cascadia Mono" w:hAnsi="Cascadia Mono" w:cs="Cascadia Mono"/>
-          <w:color w:val="000000"/>
-          <w:sz w:val="19"/>
-          <w:szCs w:val="19"/>
-          <w:lang w:val="en-US" w:eastAsia="fr-CH"/>
-        </w:rPr>
-        <w:t>TasksTodoPage</w:t>
-      </w:r>
-      <w:proofErr w:type="spellEnd"/>
-      <w:r>
-        <w:rPr>
-          <w:rFonts w:ascii="Cascadia Mono" w:hAnsi="Cascadia Mono" w:cs="Cascadia Mono"/>
-          <w:color w:val="000000"/>
-          <w:sz w:val="19"/>
-          <w:szCs w:val="19"/>
-          <w:lang w:val="en-US" w:eastAsia="fr-CH"/>
-        </w:rPr>
-        <w:t>();</w:t>
+        <w:t xml:space="preserve"> TasksTodoPage();</w:t>
       </w:r>
     </w:p>
     <w:p>
@@ -8382,7 +7528,6 @@
           <w:lang w:val="en-US" w:eastAsia="fr-CH"/>
         </w:rPr>
       </w:pPr>
-      <w:proofErr w:type="spellStart"/>
       <w:r>
         <w:rPr>
           <w:rFonts w:ascii="Cascadia Mono" w:hAnsi="Cascadia Mono" w:cs="Cascadia Mono"/>
@@ -8391,20 +7536,18 @@
           <w:szCs w:val="19"/>
           <w:lang w:val="en-US" w:eastAsia="fr-CH"/>
         </w:rPr>
-        <w:t>AddTaskPage</w:t>
-      </w:r>
-      <w:proofErr w:type="spellEnd"/>
-      <w:r>
-        <w:rPr>
-          <w:rFonts w:ascii="Cascadia Mono" w:hAnsi="Cascadia Mono" w:cs="Cascadia Mono"/>
-          <w:color w:val="000000"/>
+        <w:t xml:space="preserve">AddTaskPage addTask = </w:t>
+      </w:r>
+      <w:r>
+        <w:rPr>
+          <w:rFonts w:ascii="Cascadia Mono" w:hAnsi="Cascadia Mono" w:cs="Cascadia Mono"/>
+          <w:color w:val="0000FF"/>
           <w:sz w:val="19"/>
           <w:szCs w:val="19"/>
           <w:lang w:val="en-US" w:eastAsia="fr-CH"/>
         </w:rPr>
-        <w:t xml:space="preserve"> </w:t>
-      </w:r>
-      <w:proofErr w:type="spellStart"/>
+        <w:t>new</w:t>
+      </w:r>
       <w:r>
         <w:rPr>
           <w:rFonts w:ascii="Cascadia Mono" w:hAnsi="Cascadia Mono" w:cs="Cascadia Mono"/>
@@ -8413,60 +7556,7 @@
           <w:szCs w:val="19"/>
           <w:lang w:val="en-US" w:eastAsia="fr-CH"/>
         </w:rPr>
-        <w:t>addTask</w:t>
-      </w:r>
-      <w:proofErr w:type="spellEnd"/>
-      <w:r>
-        <w:rPr>
-          <w:rFonts w:ascii="Cascadia Mono" w:hAnsi="Cascadia Mono" w:cs="Cascadia Mono"/>
-          <w:color w:val="000000"/>
-          <w:sz w:val="19"/>
-          <w:szCs w:val="19"/>
-          <w:lang w:val="en-US" w:eastAsia="fr-CH"/>
-        </w:rPr>
-        <w:t xml:space="preserve"> = </w:t>
-      </w:r>
-      <w:r>
-        <w:rPr>
-          <w:rFonts w:ascii="Cascadia Mono" w:hAnsi="Cascadia Mono" w:cs="Cascadia Mono"/>
-          <w:color w:val="0000FF"/>
-          <w:sz w:val="19"/>
-          <w:szCs w:val="19"/>
-          <w:lang w:val="en-US" w:eastAsia="fr-CH"/>
-        </w:rPr>
-        <w:t>new</w:t>
-      </w:r>
-      <w:r>
-        <w:rPr>
-          <w:rFonts w:ascii="Cascadia Mono" w:hAnsi="Cascadia Mono" w:cs="Cascadia Mono"/>
-          <w:color w:val="000000"/>
-          <w:sz w:val="19"/>
-          <w:szCs w:val="19"/>
-          <w:lang w:val="en-US" w:eastAsia="fr-CH"/>
-        </w:rPr>
-        <w:t xml:space="preserve"> </w:t>
-      </w:r>
-      <w:proofErr w:type="spellStart"/>
-      <w:r>
-        <w:rPr>
-          <w:rFonts w:ascii="Cascadia Mono" w:hAnsi="Cascadia Mono" w:cs="Cascadia Mono"/>
-          <w:color w:val="000000"/>
-          <w:sz w:val="19"/>
-          <w:szCs w:val="19"/>
-          <w:lang w:val="en-US" w:eastAsia="fr-CH"/>
-        </w:rPr>
-        <w:t>AddTaskPage</w:t>
-      </w:r>
-      <w:proofErr w:type="spellEnd"/>
-      <w:r>
-        <w:rPr>
-          <w:rFonts w:ascii="Cascadia Mono" w:hAnsi="Cascadia Mono" w:cs="Cascadia Mono"/>
-          <w:color w:val="000000"/>
-          <w:sz w:val="19"/>
-          <w:szCs w:val="19"/>
-          <w:lang w:val="en-US" w:eastAsia="fr-CH"/>
-        </w:rPr>
-        <w:t>();</w:t>
+        <w:t xml:space="preserve"> AddTaskPage();</w:t>
       </w:r>
     </w:p>
     <w:p>
@@ -8483,7 +7573,6 @@
           <w:lang w:val="en-US" w:eastAsia="fr-CH"/>
         </w:rPr>
       </w:pPr>
-      <w:proofErr w:type="spellStart"/>
       <w:r>
         <w:rPr>
           <w:rFonts w:ascii="Cascadia Mono" w:hAnsi="Cascadia Mono" w:cs="Cascadia Mono"/>
@@ -8492,20 +7581,18 @@
           <w:szCs w:val="19"/>
           <w:lang w:val="en-US" w:eastAsia="fr-CH"/>
         </w:rPr>
-        <w:t>TasksDonePage</w:t>
-      </w:r>
-      <w:proofErr w:type="spellEnd"/>
-      <w:r>
-        <w:rPr>
-          <w:rFonts w:ascii="Cascadia Mono" w:hAnsi="Cascadia Mono" w:cs="Cascadia Mono"/>
-          <w:color w:val="000000"/>
+        <w:t xml:space="preserve">TasksDonePage tasksDone = </w:t>
+      </w:r>
+      <w:r>
+        <w:rPr>
+          <w:rFonts w:ascii="Cascadia Mono" w:hAnsi="Cascadia Mono" w:cs="Cascadia Mono"/>
+          <w:color w:val="0000FF"/>
           <w:sz w:val="19"/>
           <w:szCs w:val="19"/>
           <w:lang w:val="en-US" w:eastAsia="fr-CH"/>
         </w:rPr>
-        <w:t xml:space="preserve"> </w:t>
-      </w:r>
-      <w:proofErr w:type="spellStart"/>
+        <w:t>new</w:t>
+      </w:r>
       <w:r>
         <w:rPr>
           <w:rFonts w:ascii="Cascadia Mono" w:hAnsi="Cascadia Mono" w:cs="Cascadia Mono"/>
@@ -8514,10 +7601,12 @@
           <w:szCs w:val="19"/>
           <w:lang w:val="en-US" w:eastAsia="fr-CH"/>
         </w:rPr>
-        <w:t>tasksDone</w:t>
-      </w:r>
-      <w:proofErr w:type="spellEnd"/>
-      <w:r>
+        <w:t xml:space="preserve"> TasksDonePage();</w:t>
+      </w:r>
+    </w:p>
+    <w:p>
+      <w:pPr>
+        <w:ind w:left="720"/>
         <w:rPr>
           <w:rFonts w:ascii="Cascadia Mono" w:hAnsi="Cascadia Mono" w:cs="Cascadia Mono"/>
           <w:color w:val="000000"/>
@@ -8525,7 +7614,16 @@
           <w:szCs w:val="19"/>
           <w:lang w:val="en-US" w:eastAsia="fr-CH"/>
         </w:rPr>
-        <w:t xml:space="preserve"> = </w:t>
+      </w:pPr>
+      <w:r>
+        <w:rPr>
+          <w:rFonts w:ascii="Cascadia Mono" w:hAnsi="Cascadia Mono" w:cs="Cascadia Mono"/>
+          <w:color w:val="000000"/>
+          <w:sz w:val="19"/>
+          <w:szCs w:val="19"/>
+          <w:lang w:val="en-US" w:eastAsia="fr-CH"/>
+        </w:rPr>
+        <w:t>Application.Run(</w:t>
       </w:r>
       <w:r>
         <w:rPr>
@@ -8545,193 +7643,7 @@
           <w:szCs w:val="19"/>
           <w:lang w:val="en-US" w:eastAsia="fr-CH"/>
         </w:rPr>
-        <w:t xml:space="preserve"> </w:t>
-      </w:r>
-      <w:proofErr w:type="spellStart"/>
-      <w:r>
-        <w:rPr>
-          <w:rFonts w:ascii="Cascadia Mono" w:hAnsi="Cascadia Mono" w:cs="Cascadia Mono"/>
-          <w:color w:val="000000"/>
-          <w:sz w:val="19"/>
-          <w:szCs w:val="19"/>
-          <w:lang w:val="en-US" w:eastAsia="fr-CH"/>
-        </w:rPr>
-        <w:t>TasksDonePage</w:t>
-      </w:r>
-      <w:proofErr w:type="spellEnd"/>
-      <w:r>
-        <w:rPr>
-          <w:rFonts w:ascii="Cascadia Mono" w:hAnsi="Cascadia Mono" w:cs="Cascadia Mono"/>
-          <w:color w:val="000000"/>
-          <w:sz w:val="19"/>
-          <w:szCs w:val="19"/>
-          <w:lang w:val="en-US" w:eastAsia="fr-CH"/>
-        </w:rPr>
-        <w:t>();</w:t>
-      </w:r>
-    </w:p>
-    <w:p>
-      <w:pPr>
-        <w:ind w:left="720"/>
-        <w:rPr>
-          <w:rFonts w:ascii="Cascadia Mono" w:hAnsi="Cascadia Mono" w:cs="Cascadia Mono"/>
-          <w:color w:val="000000"/>
-          <w:sz w:val="19"/>
-          <w:szCs w:val="19"/>
-          <w:lang w:val="en-US" w:eastAsia="fr-CH"/>
-        </w:rPr>
-      </w:pPr>
-      <w:proofErr w:type="spellStart"/>
-      <w:r>
-        <w:rPr>
-          <w:rFonts w:ascii="Cascadia Mono" w:hAnsi="Cascadia Mono" w:cs="Cascadia Mono"/>
-          <w:color w:val="000000"/>
-          <w:sz w:val="19"/>
-          <w:szCs w:val="19"/>
-          <w:lang w:val="en-US" w:eastAsia="fr-CH"/>
-        </w:rPr>
-        <w:t>Application.Run</w:t>
-      </w:r>
-      <w:proofErr w:type="spellEnd"/>
-      <w:r>
-        <w:rPr>
-          <w:rFonts w:ascii="Cascadia Mono" w:hAnsi="Cascadia Mono" w:cs="Cascadia Mono"/>
-          <w:color w:val="000000"/>
-          <w:sz w:val="19"/>
-          <w:szCs w:val="19"/>
-          <w:lang w:val="en-US" w:eastAsia="fr-CH"/>
-        </w:rPr>
-        <w:t>(</w:t>
-      </w:r>
-      <w:r>
-        <w:rPr>
-          <w:rFonts w:ascii="Cascadia Mono" w:hAnsi="Cascadia Mono" w:cs="Cascadia Mono"/>
-          <w:color w:val="0000FF"/>
-          <w:sz w:val="19"/>
-          <w:szCs w:val="19"/>
-          <w:lang w:val="en-US" w:eastAsia="fr-CH"/>
-        </w:rPr>
-        <w:t>new</w:t>
-      </w:r>
-      <w:r>
-        <w:rPr>
-          <w:rFonts w:ascii="Cascadia Mono" w:hAnsi="Cascadia Mono" w:cs="Cascadia Mono"/>
-          <w:color w:val="000000"/>
-          <w:sz w:val="19"/>
-          <w:szCs w:val="19"/>
-          <w:lang w:val="en-US" w:eastAsia="fr-CH"/>
-        </w:rPr>
-        <w:t xml:space="preserve"> </w:t>
-      </w:r>
-      <w:proofErr w:type="spellStart"/>
-      <w:r>
-        <w:rPr>
-          <w:rFonts w:ascii="Cascadia Mono" w:hAnsi="Cascadia Mono" w:cs="Cascadia Mono"/>
-          <w:color w:val="000000"/>
-          <w:sz w:val="19"/>
-          <w:szCs w:val="19"/>
-          <w:lang w:val="en-US" w:eastAsia="fr-CH"/>
-        </w:rPr>
-        <w:t>HomePage</w:t>
-      </w:r>
-      <w:proofErr w:type="spellEnd"/>
-      <w:r>
-        <w:rPr>
-          <w:rFonts w:ascii="Cascadia Mono" w:hAnsi="Cascadia Mono" w:cs="Cascadia Mono"/>
-          <w:color w:val="000000"/>
-          <w:sz w:val="19"/>
-          <w:szCs w:val="19"/>
-          <w:lang w:val="en-US" w:eastAsia="fr-CH"/>
-        </w:rPr>
-        <w:t>(</w:t>
-      </w:r>
-      <w:proofErr w:type="spellStart"/>
-      <w:r>
-        <w:rPr>
-          <w:rFonts w:ascii="Cascadia Mono" w:hAnsi="Cascadia Mono" w:cs="Cascadia Mono"/>
-          <w:color w:val="000000"/>
-          <w:sz w:val="19"/>
-          <w:szCs w:val="19"/>
-          <w:lang w:val="en-US" w:eastAsia="fr-CH"/>
-        </w:rPr>
-        <w:t>userCreation</w:t>
-      </w:r>
-      <w:proofErr w:type="spellEnd"/>
-      <w:r>
-        <w:rPr>
-          <w:rFonts w:ascii="Cascadia Mono" w:hAnsi="Cascadia Mono" w:cs="Cascadia Mono"/>
-          <w:color w:val="000000"/>
-          <w:sz w:val="19"/>
-          <w:szCs w:val="19"/>
-          <w:lang w:val="en-US" w:eastAsia="fr-CH"/>
-        </w:rPr>
-        <w:t xml:space="preserve">, </w:t>
-      </w:r>
-      <w:proofErr w:type="spellStart"/>
-      <w:r>
-        <w:rPr>
-          <w:rFonts w:ascii="Cascadia Mono" w:hAnsi="Cascadia Mono" w:cs="Cascadia Mono"/>
-          <w:color w:val="000000"/>
-          <w:sz w:val="19"/>
-          <w:szCs w:val="19"/>
-          <w:lang w:val="en-US" w:eastAsia="fr-CH"/>
-        </w:rPr>
-        <w:t>tasksTodo</w:t>
-      </w:r>
-      <w:proofErr w:type="spellEnd"/>
-      <w:r>
-        <w:rPr>
-          <w:rFonts w:ascii="Cascadia Mono" w:hAnsi="Cascadia Mono" w:cs="Cascadia Mono"/>
-          <w:color w:val="000000"/>
-          <w:sz w:val="19"/>
-          <w:szCs w:val="19"/>
-          <w:lang w:val="en-US" w:eastAsia="fr-CH"/>
-        </w:rPr>
-        <w:t xml:space="preserve">, </w:t>
-      </w:r>
-      <w:proofErr w:type="spellStart"/>
-      <w:r>
-        <w:rPr>
-          <w:rFonts w:ascii="Cascadia Mono" w:hAnsi="Cascadia Mono" w:cs="Cascadia Mono"/>
-          <w:color w:val="000000"/>
-          <w:sz w:val="19"/>
-          <w:szCs w:val="19"/>
-          <w:lang w:val="en-US" w:eastAsia="fr-CH"/>
-        </w:rPr>
-        <w:t>addTask</w:t>
-      </w:r>
-      <w:proofErr w:type="spellEnd"/>
-      <w:r>
-        <w:rPr>
-          <w:rFonts w:ascii="Cascadia Mono" w:hAnsi="Cascadia Mono" w:cs="Cascadia Mono"/>
-          <w:color w:val="000000"/>
-          <w:sz w:val="19"/>
-          <w:szCs w:val="19"/>
-          <w:lang w:val="en-US" w:eastAsia="fr-CH"/>
-        </w:rPr>
-        <w:t xml:space="preserve">, </w:t>
-      </w:r>
-      <w:proofErr w:type="spellStart"/>
-      <w:r>
-        <w:rPr>
-          <w:rFonts w:ascii="Cascadia Mono" w:hAnsi="Cascadia Mono" w:cs="Cascadia Mono"/>
-          <w:color w:val="000000"/>
-          <w:sz w:val="19"/>
-          <w:szCs w:val="19"/>
-          <w:lang w:val="en-US" w:eastAsia="fr-CH"/>
-        </w:rPr>
-        <w:t>tasksDone</w:t>
-      </w:r>
-      <w:proofErr w:type="spellEnd"/>
-      <w:r>
-        <w:rPr>
-          <w:rFonts w:ascii="Cascadia Mono" w:hAnsi="Cascadia Mono" w:cs="Cascadia Mono"/>
-          <w:color w:val="000000"/>
-          <w:sz w:val="19"/>
-          <w:szCs w:val="19"/>
-          <w:lang w:val="en-US" w:eastAsia="fr-CH"/>
-        </w:rPr>
-        <w:t>));</w:t>
+        <w:t xml:space="preserve"> HomePage(userCreation, tasksTodo, addTask, tasksDone));</w:t>
       </w:r>
     </w:p>
     <w:p>
@@ -8906,30 +7818,8 @@
             <w:rStyle w:val="Lienhypertexte"/>
           </w:rPr>
           <w:lastRenderedPageBreak/>
-          <w:t>d'</w:t>
-        </w:r>
-        <w:proofErr w:type="spellStart"/>
-        <w:r>
-          <w:rPr>
-            <w:rStyle w:val="Lienhypertexte"/>
-          </w:rPr>
-          <w:t>objdebug</w:t>
-        </w:r>
-        <w:proofErr w:type="spellEnd"/>
-        <w:r>
-          <w:rPr>
-            <w:rStyle w:val="Lienhypertexte"/>
-          </w:rPr>
-          <w:t xml:space="preserve"> vers </w:t>
-        </w:r>
-        <w:proofErr w:type="spellStart"/>
-        <w:r>
-          <w:rPr>
-            <w:rStyle w:val="Lienhypertexte"/>
-          </w:rPr>
-          <w:t>bindebug</w:t>
-        </w:r>
-        <w:proofErr w:type="spellEnd"/>
+          <w:t>d'objdebug vers bindebug</w:t>
+        </w:r>
       </w:hyperlink>
       <w:r>
         <w:rPr>
@@ -9008,29 +7898,7 @@
           <w:szCs w:val="19"/>
           <w:lang w:val="fr-CH" w:eastAsia="fr-CH"/>
         </w:rPr>
-        <w:t xml:space="preserve"> « </w:t>
-      </w:r>
-      <w:proofErr w:type="spellStart"/>
-      <w:r>
-        <w:rPr>
-          <w:rFonts w:ascii="Cascadia Mono" w:hAnsi="Cascadia Mono" w:cs="Cascadia Mono"/>
-          <w:color w:val="000000"/>
-          <w:sz w:val="19"/>
-          <w:szCs w:val="19"/>
-          <w:lang w:val="fr-CH" w:eastAsia="fr-CH"/>
-        </w:rPr>
-        <w:t>erase</w:t>
-      </w:r>
-      <w:proofErr w:type="spellEnd"/>
-      <w:r>
-        <w:rPr>
-          <w:rFonts w:ascii="Cascadia Mono" w:hAnsi="Cascadia Mono" w:cs="Cascadia Mono"/>
-          <w:color w:val="000000"/>
-          <w:sz w:val="19"/>
-          <w:szCs w:val="19"/>
-          <w:lang w:val="fr-CH" w:eastAsia="fr-CH"/>
-        </w:rPr>
-        <w:t> ».</w:t>
+        <w:t xml:space="preserve"> « erase ».</w:t>
       </w:r>
     </w:p>
     <w:p>
@@ -9124,51 +7992,7 @@
           <w:szCs w:val="19"/>
           <w:lang w:val="fr-CH" w:eastAsia="fr-CH"/>
         </w:rPr>
-        <w:t xml:space="preserve"> Et suppression du constructeur </w:t>
-      </w:r>
-      <w:proofErr w:type="spellStart"/>
-      <w:r>
-        <w:rPr>
-          <w:rFonts w:ascii="Cascadia Mono" w:hAnsi="Cascadia Mono" w:cs="Cascadia Mono"/>
-          <w:color w:val="000000"/>
-          <w:sz w:val="19"/>
-          <w:szCs w:val="19"/>
-          <w:lang w:val="fr-CH" w:eastAsia="fr-CH"/>
-        </w:rPr>
-        <w:t>HomePage</w:t>
-      </w:r>
-      <w:proofErr w:type="spellEnd"/>
-      <w:r>
-        <w:rPr>
-          <w:rFonts w:ascii="Cascadia Mono" w:hAnsi="Cascadia Mono" w:cs="Cascadia Mono"/>
-          <w:color w:val="000000"/>
-          <w:sz w:val="19"/>
-          <w:szCs w:val="19"/>
-          <w:lang w:val="fr-CH" w:eastAsia="fr-CH"/>
-        </w:rPr>
-        <w:t xml:space="preserve"> sans paramètre instancié dans la page « </w:t>
-      </w:r>
-      <w:proofErr w:type="spellStart"/>
-      <w:r>
-        <w:rPr>
-          <w:rFonts w:ascii="Cascadia Mono" w:hAnsi="Cascadia Mono" w:cs="Cascadia Mono"/>
-          <w:color w:val="000000"/>
-          <w:sz w:val="19"/>
-          <w:szCs w:val="19"/>
-          <w:lang w:val="fr-CH" w:eastAsia="fr-CH"/>
-        </w:rPr>
-        <w:t>Program.cs</w:t>
-      </w:r>
-      <w:proofErr w:type="spellEnd"/>
-      <w:r>
-        <w:rPr>
-          <w:rFonts w:ascii="Cascadia Mono" w:hAnsi="Cascadia Mono" w:cs="Cascadia Mono"/>
-          <w:color w:val="000000"/>
-          <w:sz w:val="19"/>
-          <w:szCs w:val="19"/>
-          <w:lang w:val="fr-CH" w:eastAsia="fr-CH"/>
-        </w:rPr>
-        <w:t> » qui était reconnu par le Controller.</w:t>
+        <w:t xml:space="preserve"> Et suppression du constructeur HomePage sans paramètre instancié dans la page « Program.cs » qui était reconnu par le Controller.</w:t>
       </w:r>
     </w:p>
     <w:p>
@@ -9204,29 +8028,7 @@
           <w:szCs w:val="19"/>
           <w:lang w:val="fr-CH" w:eastAsia="fr-CH"/>
         </w:rPr>
-        <w:t xml:space="preserve"> (!</w:t>
-      </w:r>
-      <w:proofErr w:type="spellStart"/>
-      <w:r>
-        <w:rPr>
-          <w:rFonts w:ascii="Cascadia Mono" w:hAnsi="Cascadia Mono" w:cs="Cascadia Mono"/>
-          <w:color w:val="000000"/>
-          <w:sz w:val="19"/>
-          <w:szCs w:val="19"/>
-          <w:lang w:val="fr-CH" w:eastAsia="fr-CH"/>
-        </w:rPr>
-        <w:t>IsConnect</w:t>
-      </w:r>
-      <w:proofErr w:type="spellEnd"/>
-      <w:r>
-        <w:rPr>
-          <w:rFonts w:ascii="Cascadia Mono" w:hAnsi="Cascadia Mono" w:cs="Cascadia Mono"/>
-          <w:color w:val="000000"/>
-          <w:sz w:val="19"/>
-          <w:szCs w:val="19"/>
-          <w:lang w:val="fr-CH" w:eastAsia="fr-CH"/>
-        </w:rPr>
-        <w:t xml:space="preserve">()) </w:t>
+        <w:t xml:space="preserve"> (!IsConnect()) </w:t>
       </w:r>
       <w:r>
         <w:rPr>
@@ -9290,7 +8092,6 @@
         </w:rPr>
         <w:t xml:space="preserve">Mauvaise utilisation de </w:t>
       </w:r>
-      <w:proofErr w:type="spellStart"/>
       <w:r>
         <w:rPr>
           <w:rFonts w:ascii="Cascadia Mono" w:hAnsi="Cascadia Mono" w:cs="Cascadia Mono"/>
@@ -9299,18 +8100,7 @@
           <w:szCs w:val="19"/>
           <w:lang w:val="fr-CH" w:eastAsia="fr-CH"/>
         </w:rPr>
-        <w:t>string.Format</w:t>
-      </w:r>
-      <w:proofErr w:type="spellEnd"/>
-      <w:r>
-        <w:rPr>
-          <w:rFonts w:ascii="Cascadia Mono" w:hAnsi="Cascadia Mono" w:cs="Cascadia Mono"/>
-          <w:color w:val="000000" w:themeColor="text1"/>
-          <w:sz w:val="19"/>
-          <w:szCs w:val="19"/>
-          <w:lang w:val="fr-CH" w:eastAsia="fr-CH"/>
-        </w:rPr>
-        <w:t xml:space="preserve"> : </w:t>
+        <w:t xml:space="preserve">string.Format : </w:t>
       </w:r>
       <w:r>
         <w:rPr>
@@ -10129,39 +8919,17 @@
           <w:szCs w:val="19"/>
           <w:lang w:val="fr-CH" w:eastAsia="fr-CH"/>
         </w:rPr>
-        <w:t xml:space="preserve">et définition d’une limite pour la </w:t>
-      </w:r>
-      <w:proofErr w:type="gramStart"/>
-      <w:r>
-        <w:rPr>
-          <w:rFonts w:ascii="Cascadia Mono" w:hAnsi="Cascadia Mono" w:cs="Cascadia Mono"/>
-          <w:color w:val="000000"/>
-          <w:sz w:val="19"/>
-          <w:szCs w:val="19"/>
-          <w:lang w:val="fr-CH" w:eastAsia="fr-CH"/>
-        </w:rPr>
-        <w:t>boucle</w:t>
-      </w:r>
-      <w:r>
-        <w:rPr>
-          <w:rFonts w:ascii="Cascadia Mono" w:hAnsi="Cascadia Mono" w:cs="Cascadia Mono"/>
-          <w:color w:val="000000"/>
-          <w:sz w:val="19"/>
-          <w:szCs w:val="19"/>
-          <w:lang w:val="fr-CH" w:eastAsia="fr-CH"/>
-        </w:rPr>
-        <w:t>:</w:t>
-      </w:r>
-      <w:proofErr w:type="gramEnd"/>
-      <w:r>
-        <w:rPr>
-          <w:rFonts w:ascii="Cascadia Mono" w:hAnsi="Cascadia Mono" w:cs="Cascadia Mono"/>
-          <w:color w:val="000000"/>
-          <w:sz w:val="19"/>
-          <w:szCs w:val="19"/>
-          <w:lang w:val="fr-CH" w:eastAsia="fr-CH"/>
-        </w:rPr>
-        <w:t xml:space="preserve"> </w:t>
+        <w:t>et définition d’une limite pour la boucle</w:t>
+      </w:r>
+      <w:r>
+        <w:rPr>
+          <w:rFonts w:ascii="Cascadia Mono" w:hAnsi="Cascadia Mono" w:cs="Cascadia Mono"/>
+          <w:color w:val="000000"/>
+          <w:sz w:val="19"/>
+          <w:szCs w:val="19"/>
+          <w:lang w:val="fr-CH" w:eastAsia="fr-CH"/>
+        </w:rPr>
+        <w:t xml:space="preserve">: </w:t>
       </w:r>
       <w:r>
         <w:rPr>
@@ -10299,149 +9067,15 @@
           <w:lang w:val="fr-CH" w:eastAsia="fr-CH"/>
         </w:rPr>
       </w:pPr>
-    </w:p>
-    <w:p>
-      <w:pPr>
-        <w:rPr>
-          <w:rFonts w:ascii="Cascadia Mono" w:hAnsi="Cascadia Mono" w:cs="Cascadia Mono"/>
-          <w:color w:val="000000"/>
-          <w:sz w:val="19"/>
-          <w:szCs w:val="19"/>
-          <w:lang w:val="fr-CH" w:eastAsia="fr-CH"/>
-        </w:rPr>
-      </w:pPr>
-    </w:p>
-    <w:p>
-      <w:pPr>
-        <w:rPr>
-          <w:rFonts w:ascii="Cascadia Mono" w:hAnsi="Cascadia Mono" w:cs="Cascadia Mono"/>
-          <w:color w:val="000000"/>
-          <w:sz w:val="19"/>
-          <w:szCs w:val="19"/>
-          <w:lang w:val="fr-CH" w:eastAsia="fr-CH"/>
-        </w:rPr>
-      </w:pPr>
-    </w:p>
-    <w:p>
-      <w:pPr>
-        <w:rPr>
-          <w:rFonts w:ascii="Cascadia Mono" w:hAnsi="Cascadia Mono" w:cs="Cascadia Mono"/>
-          <w:color w:val="000000"/>
-          <w:sz w:val="19"/>
-          <w:szCs w:val="19"/>
-          <w:lang w:val="fr-CH" w:eastAsia="fr-CH"/>
-        </w:rPr>
-      </w:pPr>
-      <w:proofErr w:type="spellStart"/>
-      <w:r>
-        <w:rPr>
-          <w:rFonts w:ascii="Cascadia Mono" w:hAnsi="Cascadia Mono" w:cs="Cascadia Mono"/>
-          <w:color w:val="000000"/>
-          <w:sz w:val="19"/>
-          <w:szCs w:val="19"/>
-          <w:lang w:val="fr-CH" w:eastAsia="fr-CH"/>
-        </w:rPr>
-        <w:t>ChatGPT</w:t>
-      </w:r>
-      <w:proofErr w:type="spellEnd"/>
-      <w:r>
-        <w:rPr>
-          <w:rFonts w:ascii="Cascadia Mono" w:hAnsi="Cascadia Mono" w:cs="Cascadia Mono"/>
-          <w:color w:val="000000"/>
-          <w:sz w:val="19"/>
-          <w:szCs w:val="19"/>
-          <w:lang w:val="fr-CH" w:eastAsia="fr-CH"/>
-        </w:rPr>
-        <w:t xml:space="preserve"> PROMPT :</w:t>
-      </w:r>
-    </w:p>
-    <w:p>
-      <w:pPr>
-        <w:rPr>
-          <w:rFonts w:ascii="Cascadia Mono" w:hAnsi="Cascadia Mono" w:cs="Cascadia Mono"/>
-          <w:color w:val="000000"/>
-          <w:sz w:val="19"/>
-          <w:szCs w:val="19"/>
-          <w:lang w:val="fr-CH" w:eastAsia="fr-CH"/>
-        </w:rPr>
-      </w:pPr>
-      <w:r>
-        <w:rPr>
-          <w:rFonts w:ascii="Cascadia Mono" w:hAnsi="Cascadia Mono" w:cs="Cascadia Mono"/>
-          <w:color w:val="000000"/>
-          <w:sz w:val="19"/>
-          <w:szCs w:val="19"/>
-          <w:lang w:val="fr-CH" w:eastAsia="fr-CH"/>
-        </w:rPr>
-        <w:t>24.03.25</w:t>
-      </w:r>
-    </w:p>
-    <w:p>
-      <w:pPr>
-        <w:rPr>
-          <w:rFonts w:ascii="Cascadia Mono" w:hAnsi="Cascadia Mono" w:cs="Cascadia Mono"/>
-          <w:color w:val="000000"/>
-          <w:sz w:val="19"/>
-          <w:szCs w:val="19"/>
-          <w:lang w:val="fr-CH" w:eastAsia="fr-CH"/>
-        </w:rPr>
-      </w:pPr>
-      <w:r>
-        <w:rPr>
-          <w:rFonts w:ascii="Cascadia Mono" w:hAnsi="Cascadia Mono" w:cs="Cascadia Mono"/>
-          <w:color w:val="000000"/>
-          <w:sz w:val="19"/>
-          <w:szCs w:val="19"/>
-          <w:lang w:val="fr-CH" w:eastAsia="fr-CH"/>
-        </w:rPr>
-        <w:t xml:space="preserve">Pour l’erreur </w:t>
-      </w:r>
-      <w:r>
-        <w:rPr>
-          <w:rFonts w:ascii="Cascadia Mono" w:hAnsi="Cascadia Mono" w:cs="Cascadia Mono"/>
-          <w:color w:val="000000"/>
-          <w:sz w:val="19"/>
-          <w:szCs w:val="19"/>
-          <w:lang w:val="fr-CH" w:eastAsia="fr-CH"/>
-        </w:rPr>
-        <w:t>7</w:t>
-      </w:r>
-      <w:r>
-        <w:rPr>
-          <w:rFonts w:ascii="Cascadia Mono" w:hAnsi="Cascadia Mono" w:cs="Cascadia Mono"/>
-          <w:color w:val="000000"/>
-          <w:sz w:val="19"/>
-          <w:szCs w:val="19"/>
-          <w:lang w:val="fr-CH" w:eastAsia="fr-CH"/>
-        </w:rPr>
-        <w:t xml:space="preserve"> –</w:t>
-      </w:r>
-    </w:p>
-    <w:p>
-      <w:pPr>
-        <w:rPr>
-          <w:rFonts w:ascii="Cascadia Mono" w:hAnsi="Cascadia Mono" w:cs="Cascadia Mono"/>
-          <w:color w:val="000000"/>
-          <w:sz w:val="19"/>
-          <w:szCs w:val="19"/>
-          <w:lang w:val="fr-CH" w:eastAsia="fr-CH"/>
-        </w:rPr>
-      </w:pPr>
-      <w:r>
-        <w:rPr>
-          <w:rFonts w:ascii="Cascadia Mono" w:hAnsi="Cascadia Mono" w:cs="Cascadia Mono"/>
+      <w:r>
+        <w:rPr>
           <w:noProof/>
-          <w:color w:val="000000"/>
-          <w:sz w:val="19"/>
-          <w:szCs w:val="19"/>
-          <w:lang w:val="fr-CH" w:eastAsia="fr-CH"/>
-        </w:rPr>
-        <w:lastRenderedPageBreak/>
+        </w:rPr>
         <w:drawing>
-          <wp:inline distT="0" distB="0" distL="0" distR="0" wp14:anchorId="384020E5" wp14:editId="3F44BA0E">
-            <wp:extent cx="5759450" cy="4854575"/>
-            <wp:effectExtent l="0" t="0" r="0" b="3175"/>
-            <wp:docPr id="29" name="Image 29"/>
+          <wp:inline distT="0" distB="0" distL="0" distR="0" wp14:anchorId="636B8A25" wp14:editId="1C72F577">
+            <wp:extent cx="5759450" cy="304800"/>
+            <wp:effectExtent l="0" t="0" r="0" b="0"/>
+            <wp:docPr id="55" name="Image 55"/>
             <wp:cNvGraphicFramePr>
               <a:graphicFrameLocks xmlns:a="http://schemas.openxmlformats.org/drawingml/2006/main" noChangeAspect="1"/>
             </wp:cNvGraphicFramePr>
@@ -10461,7 +9095,7 @@
                   <pic:spPr>
                     <a:xfrm>
                       <a:off x="0" y="0"/>
-                      <a:ext cx="5759450" cy="4854575"/>
+                      <a:ext cx="5759450" cy="304800"/>
                     </a:xfrm>
                     <a:prstGeom prst="rect">
                       <a:avLst/>
@@ -10476,49 +9110,36 @@
     </w:p>
     <w:p>
       <w:pPr>
-        <w:rPr>
-          <w:rFonts w:ascii="Cascadia Mono" w:hAnsi="Cascadia Mono" w:cs="Cascadia Mono"/>
-          <w:color w:val="000000"/>
-          <w:sz w:val="19"/>
-          <w:szCs w:val="19"/>
-          <w:lang w:val="fr-CH" w:eastAsia="fr-CH"/>
-        </w:rPr>
-      </w:pPr>
-      <w:r>
-        <w:rPr>
-          <w:rFonts w:ascii="Cascadia Mono" w:hAnsi="Cascadia Mono" w:cs="Cascadia Mono"/>
-          <w:color w:val="000000"/>
-          <w:sz w:val="19"/>
-          <w:szCs w:val="19"/>
-          <w:lang w:val="fr-CH" w:eastAsia="fr-CH"/>
-        </w:rPr>
-        <w:t>25.03.25</w:t>
-      </w:r>
-    </w:p>
-    <w:p>
-      <w:pPr>
-        <w:rPr>
-          <w:rFonts w:ascii="Cascadia Mono" w:hAnsi="Cascadia Mono" w:cs="Cascadia Mono"/>
-          <w:color w:val="000000"/>
-          <w:sz w:val="19"/>
-          <w:szCs w:val="19"/>
-          <w:lang w:val="fr-CH" w:eastAsia="fr-CH"/>
-        </w:rPr>
-      </w:pPr>
-      <w:r>
-        <w:rPr>
-          <w:rFonts w:ascii="Cascadia Mono" w:hAnsi="Cascadia Mono" w:cs="Cascadia Mono"/>
+        <w:pStyle w:val="Paragraphedeliste"/>
+        <w:rPr>
+          <w:rFonts w:ascii="Cascadia Mono" w:hAnsi="Cascadia Mono" w:cs="Cascadia Mono"/>
+          <w:color w:val="000000"/>
+          <w:sz w:val="19"/>
+          <w:szCs w:val="19"/>
+          <w:lang w:val="fr-CH" w:eastAsia="fr-CH"/>
+        </w:rPr>
+      </w:pPr>
+    </w:p>
+    <w:p>
+      <w:pPr>
+        <w:pStyle w:val="Paragraphedeliste"/>
+        <w:rPr>
+          <w:rFonts w:ascii="Cascadia Mono" w:hAnsi="Cascadia Mono" w:cs="Cascadia Mono"/>
+          <w:color w:val="000000"/>
+          <w:sz w:val="19"/>
+          <w:szCs w:val="19"/>
+          <w:lang w:val="fr-CH" w:eastAsia="fr-CH"/>
+        </w:rPr>
+      </w:pPr>
+      <w:r>
+        <w:rPr>
           <w:noProof/>
-          <w:color w:val="000000"/>
-          <w:sz w:val="19"/>
-          <w:szCs w:val="19"/>
-          <w:lang w:val="fr-CH" w:eastAsia="fr-CH"/>
         </w:rPr>
         <w:drawing>
-          <wp:inline distT="0" distB="0" distL="0" distR="0" wp14:anchorId="4C79AD8A" wp14:editId="6499E133">
-            <wp:extent cx="5759450" cy="2882900"/>
+          <wp:inline distT="0" distB="0" distL="0" distR="0" wp14:anchorId="17DA5ABD" wp14:editId="22DD9D21">
+            <wp:extent cx="5759450" cy="271780"/>
             <wp:effectExtent l="0" t="0" r="0" b="0"/>
-            <wp:docPr id="30" name="Image 30"/>
+            <wp:docPr id="60" name="Image 60"/>
             <wp:cNvGraphicFramePr>
               <a:graphicFrameLocks xmlns:a="http://schemas.openxmlformats.org/drawingml/2006/main" noChangeAspect="1"/>
             </wp:cNvGraphicFramePr>
@@ -10538,7 +9159,7 @@
                   <pic:spPr>
                     <a:xfrm>
                       <a:off x="0" y="0"/>
-                      <a:ext cx="5759450" cy="2882900"/>
+                      <a:ext cx="5759450" cy="271780"/>
                     </a:xfrm>
                     <a:prstGeom prst="rect">
                       <a:avLst/>
@@ -10553,34 +9174,120 @@
     </w:p>
     <w:p>
       <w:pPr>
-        <w:rPr>
-          <w:rFonts w:ascii="Cascadia Mono" w:hAnsi="Cascadia Mono" w:cs="Cascadia Mono"/>
-          <w:color w:val="000000"/>
-          <w:sz w:val="19"/>
-          <w:szCs w:val="19"/>
-          <w:lang w:val="fr-CH" w:eastAsia="fr-CH"/>
-        </w:rPr>
-      </w:pPr>
-    </w:p>
-    <w:p>
-      <w:pPr>
-        <w:rPr>
-          <w:rFonts w:ascii="Cascadia Mono" w:hAnsi="Cascadia Mono" w:cs="Cascadia Mono"/>
-          <w:color w:val="000000"/>
-          <w:sz w:val="19"/>
-          <w:szCs w:val="19"/>
-          <w:lang w:val="fr-CH" w:eastAsia="fr-CH"/>
-        </w:rPr>
-      </w:pPr>
-      <w:r>
-        <w:rPr>
-          <w:rFonts w:ascii="Cascadia Mono" w:hAnsi="Cascadia Mono" w:cs="Cascadia Mono"/>
-          <w:color w:val="000000"/>
-          <w:sz w:val="19"/>
-          <w:szCs w:val="19"/>
-          <w:lang w:val="fr-CH" w:eastAsia="fr-CH"/>
-        </w:rPr>
-        <w:t>…</w:t>
+        <w:pStyle w:val="Paragraphedeliste"/>
+        <w:rPr>
+          <w:rFonts w:ascii="Cascadia Mono" w:hAnsi="Cascadia Mono" w:cs="Cascadia Mono"/>
+          <w:color w:val="000000"/>
+          <w:sz w:val="19"/>
+          <w:szCs w:val="19"/>
+          <w:lang w:val="fr-CH" w:eastAsia="fr-CH"/>
+        </w:rPr>
+      </w:pPr>
+    </w:p>
+    <w:p>
+      <w:pPr>
+        <w:rPr>
+          <w:rFonts w:ascii="Cascadia Mono" w:hAnsi="Cascadia Mono" w:cs="Cascadia Mono"/>
+          <w:color w:val="000000"/>
+          <w:sz w:val="19"/>
+          <w:szCs w:val="19"/>
+          <w:lang w:val="fr-CH" w:eastAsia="fr-CH"/>
+        </w:rPr>
+      </w:pPr>
+    </w:p>
+    <w:p>
+      <w:pPr>
+        <w:rPr>
+          <w:rFonts w:ascii="Cascadia Mono" w:hAnsi="Cascadia Mono" w:cs="Cascadia Mono"/>
+          <w:color w:val="000000"/>
+          <w:sz w:val="19"/>
+          <w:szCs w:val="19"/>
+          <w:lang w:val="fr-CH" w:eastAsia="fr-CH"/>
+        </w:rPr>
+      </w:pPr>
+    </w:p>
+    <w:p>
+      <w:pPr>
+        <w:rPr>
+          <w:rFonts w:ascii="Cascadia Mono" w:hAnsi="Cascadia Mono" w:cs="Cascadia Mono"/>
+          <w:color w:val="000000"/>
+          <w:sz w:val="19"/>
+          <w:szCs w:val="19"/>
+          <w:lang w:val="fr-CH" w:eastAsia="fr-CH"/>
+        </w:rPr>
+      </w:pPr>
+      <w:r>
+        <w:rPr>
+          <w:rFonts w:ascii="Cascadia Mono" w:hAnsi="Cascadia Mono" w:cs="Cascadia Mono"/>
+          <w:color w:val="000000"/>
+          <w:sz w:val="19"/>
+          <w:szCs w:val="19"/>
+          <w:lang w:val="fr-CH" w:eastAsia="fr-CH"/>
+        </w:rPr>
+        <w:lastRenderedPageBreak/>
+        <w:t>ChatGPT PROMPT :</w:t>
+      </w:r>
+    </w:p>
+    <w:p>
+      <w:pPr>
+        <w:rPr>
+          <w:rFonts w:ascii="Cascadia Mono" w:hAnsi="Cascadia Mono" w:cs="Cascadia Mono"/>
+          <w:color w:val="000000"/>
+          <w:sz w:val="19"/>
+          <w:szCs w:val="19"/>
+          <w:lang w:val="fr-CH" w:eastAsia="fr-CH"/>
+        </w:rPr>
+      </w:pPr>
+      <w:r>
+        <w:rPr>
+          <w:rFonts w:ascii="Cascadia Mono" w:hAnsi="Cascadia Mono" w:cs="Cascadia Mono"/>
+          <w:color w:val="000000"/>
+          <w:sz w:val="19"/>
+          <w:szCs w:val="19"/>
+          <w:lang w:val="fr-CH" w:eastAsia="fr-CH"/>
+        </w:rPr>
+        <w:t>24.03.25</w:t>
+      </w:r>
+    </w:p>
+    <w:p>
+      <w:pPr>
+        <w:rPr>
+          <w:rFonts w:ascii="Cascadia Mono" w:hAnsi="Cascadia Mono" w:cs="Cascadia Mono"/>
+          <w:color w:val="000000"/>
+          <w:sz w:val="19"/>
+          <w:szCs w:val="19"/>
+          <w:lang w:val="fr-CH" w:eastAsia="fr-CH"/>
+        </w:rPr>
+      </w:pPr>
+      <w:r>
+        <w:rPr>
+          <w:rFonts w:ascii="Cascadia Mono" w:hAnsi="Cascadia Mono" w:cs="Cascadia Mono"/>
+          <w:color w:val="000000"/>
+          <w:sz w:val="19"/>
+          <w:szCs w:val="19"/>
+          <w:lang w:val="fr-CH" w:eastAsia="fr-CH"/>
+        </w:rPr>
+        <w:t xml:space="preserve">Pour l’erreur </w:t>
+      </w:r>
+      <w:r>
+        <w:rPr>
+          <w:rFonts w:ascii="Cascadia Mono" w:hAnsi="Cascadia Mono" w:cs="Cascadia Mono"/>
+          <w:color w:val="000000"/>
+          <w:sz w:val="19"/>
+          <w:szCs w:val="19"/>
+          <w:lang w:val="fr-CH" w:eastAsia="fr-CH"/>
+        </w:rPr>
+        <w:t>7</w:t>
+      </w:r>
+      <w:r>
+        <w:rPr>
+          <w:rFonts w:ascii="Cascadia Mono" w:hAnsi="Cascadia Mono" w:cs="Cascadia Mono"/>
+          <w:color w:val="000000"/>
+          <w:sz w:val="19"/>
+          <w:szCs w:val="19"/>
+          <w:lang w:val="fr-CH" w:eastAsia="fr-CH"/>
+        </w:rPr>
+        <w:t xml:space="preserve"> –</w:t>
       </w:r>
     </w:p>
     <w:p>
@@ -10602,12 +9309,11 @@
           <w:szCs w:val="19"/>
           <w:lang w:val="fr-CH" w:eastAsia="fr-CH"/>
         </w:rPr>
-        <w:lastRenderedPageBreak/>
         <w:drawing>
-          <wp:inline distT="0" distB="0" distL="0" distR="0" wp14:anchorId="2C99433F" wp14:editId="5DCB3289">
-            <wp:extent cx="5759450" cy="2905125"/>
-            <wp:effectExtent l="0" t="0" r="0" b="9525"/>
-            <wp:docPr id="31" name="Image 31"/>
+          <wp:inline distT="0" distB="0" distL="0" distR="0" wp14:anchorId="384020E5" wp14:editId="3F44BA0E">
+            <wp:extent cx="5759450" cy="4854575"/>
+            <wp:effectExtent l="0" t="0" r="0" b="3175"/>
+            <wp:docPr id="29" name="Image 29"/>
             <wp:cNvGraphicFramePr>
               <a:graphicFrameLocks xmlns:a="http://schemas.openxmlformats.org/drawingml/2006/main" noChangeAspect="1"/>
             </wp:cNvGraphicFramePr>
@@ -10627,7 +9333,7 @@
                   <pic:spPr>
                     <a:xfrm>
                       <a:off x="0" y="0"/>
-                      <a:ext cx="5759450" cy="2905125"/>
+                      <a:ext cx="5759450" cy="4854575"/>
                     </a:xfrm>
                     <a:prstGeom prst="rect">
                       <a:avLst/>
@@ -10650,6 +9356,16 @@
           <w:lang w:val="fr-CH" w:eastAsia="fr-CH"/>
         </w:rPr>
       </w:pPr>
+      <w:r>
+        <w:rPr>
+          <w:rFonts w:ascii="Cascadia Mono" w:hAnsi="Cascadia Mono" w:cs="Cascadia Mono"/>
+          <w:color w:val="000000"/>
+          <w:sz w:val="19"/>
+          <w:szCs w:val="19"/>
+          <w:lang w:val="fr-CH" w:eastAsia="fr-CH"/>
+        </w:rPr>
+        <w:t>25.03.25</w:t>
+      </w:r>
     </w:p>
     <w:p>
       <w:pPr>
@@ -10671,10 +9387,10 @@
           <w:lang w:val="fr-CH" w:eastAsia="fr-CH"/>
         </w:rPr>
         <w:drawing>
-          <wp:inline distT="0" distB="0" distL="0" distR="0" wp14:anchorId="1584616B" wp14:editId="17163842">
-            <wp:extent cx="5759450" cy="2643505"/>
-            <wp:effectExtent l="0" t="0" r="0" b="4445"/>
-            <wp:docPr id="32" name="Image 32"/>
+          <wp:inline distT="0" distB="0" distL="0" distR="0" wp14:anchorId="4C79AD8A" wp14:editId="6499E133">
+            <wp:extent cx="5759450" cy="2882900"/>
+            <wp:effectExtent l="0" t="0" r="0" b="0"/>
+            <wp:docPr id="30" name="Image 30"/>
             <wp:cNvGraphicFramePr>
               <a:graphicFrameLocks xmlns:a="http://schemas.openxmlformats.org/drawingml/2006/main" noChangeAspect="1"/>
             </wp:cNvGraphicFramePr>
@@ -10694,7 +9410,7 @@
                   <pic:spPr>
                     <a:xfrm>
                       <a:off x="0" y="0"/>
-                      <a:ext cx="5759450" cy="2643505"/>
+                      <a:ext cx="5759450" cy="2882900"/>
                     </a:xfrm>
                     <a:prstGeom prst="rect">
                       <a:avLst/>
@@ -10717,6 +9433,38 @@
           <w:lang w:val="fr-CH" w:eastAsia="fr-CH"/>
         </w:rPr>
       </w:pPr>
+    </w:p>
+    <w:p>
+      <w:pPr>
+        <w:rPr>
+          <w:rFonts w:ascii="Cascadia Mono" w:hAnsi="Cascadia Mono" w:cs="Cascadia Mono"/>
+          <w:color w:val="000000"/>
+          <w:sz w:val="19"/>
+          <w:szCs w:val="19"/>
+          <w:lang w:val="fr-CH" w:eastAsia="fr-CH"/>
+        </w:rPr>
+      </w:pPr>
+      <w:r>
+        <w:rPr>
+          <w:rFonts w:ascii="Cascadia Mono" w:hAnsi="Cascadia Mono" w:cs="Cascadia Mono"/>
+          <w:color w:val="000000"/>
+          <w:sz w:val="19"/>
+          <w:szCs w:val="19"/>
+          <w:lang w:val="fr-CH" w:eastAsia="fr-CH"/>
+        </w:rPr>
+        <w:t>…</w:t>
+      </w:r>
+    </w:p>
+    <w:p>
+      <w:pPr>
+        <w:rPr>
+          <w:rFonts w:ascii="Cascadia Mono" w:hAnsi="Cascadia Mono" w:cs="Cascadia Mono"/>
+          <w:color w:val="000000"/>
+          <w:sz w:val="19"/>
+          <w:szCs w:val="19"/>
+          <w:lang w:val="fr-CH" w:eastAsia="fr-CH"/>
+        </w:rPr>
+      </w:pPr>
       <w:r>
         <w:rPr>
           <w:rFonts w:ascii="Cascadia Mono" w:hAnsi="Cascadia Mono" w:cs="Cascadia Mono"/>
@@ -10728,10 +9476,10 @@
         </w:rPr>
         <w:lastRenderedPageBreak/>
         <w:drawing>
-          <wp:inline distT="0" distB="0" distL="0" distR="0" wp14:anchorId="16CA1F62" wp14:editId="7846F59F">
-            <wp:extent cx="5759450" cy="3378835"/>
-            <wp:effectExtent l="0" t="0" r="0" b="0"/>
-            <wp:docPr id="33" name="Image 33"/>
+          <wp:inline distT="0" distB="0" distL="0" distR="0" wp14:anchorId="2C99433F" wp14:editId="5DCB3289">
+            <wp:extent cx="5759450" cy="2905125"/>
+            <wp:effectExtent l="0" t="0" r="0" b="9525"/>
+            <wp:docPr id="31" name="Image 31"/>
             <wp:cNvGraphicFramePr>
               <a:graphicFrameLocks xmlns:a="http://schemas.openxmlformats.org/drawingml/2006/main" noChangeAspect="1"/>
             </wp:cNvGraphicFramePr>
@@ -10751,7 +9499,7 @@
                   <pic:spPr>
                     <a:xfrm>
                       <a:off x="0" y="0"/>
-                      <a:ext cx="5759450" cy="3378835"/>
+                      <a:ext cx="5759450" cy="2905125"/>
                     </a:xfrm>
                     <a:prstGeom prst="rect">
                       <a:avLst/>
@@ -10788,54 +9536,17 @@
       <w:r>
         <w:rPr>
           <w:rFonts w:ascii="Cascadia Mono" w:hAnsi="Cascadia Mono" w:cs="Cascadia Mono"/>
-          <w:color w:val="000000"/>
-          <w:sz w:val="19"/>
-          <w:szCs w:val="19"/>
-          <w:lang w:val="fr-CH" w:eastAsia="fr-CH"/>
-        </w:rPr>
-        <w:t>26.03.25</w:t>
-      </w:r>
-    </w:p>
-    <w:p>
-      <w:pPr>
-        <w:rPr>
-          <w:rFonts w:ascii="Cascadia Mono" w:hAnsi="Cascadia Mono" w:cs="Cascadia Mono"/>
-          <w:color w:val="000000"/>
-          <w:sz w:val="19"/>
-          <w:szCs w:val="19"/>
-          <w:lang w:val="fr-CH" w:eastAsia="fr-CH"/>
-        </w:rPr>
-      </w:pPr>
-      <w:r>
-        <w:rPr>
-          <w:rFonts w:ascii="Cascadia Mono" w:hAnsi="Cascadia Mono" w:cs="Cascadia Mono"/>
-          <w:color w:val="000000"/>
-          <w:sz w:val="19"/>
-          <w:szCs w:val="19"/>
-          <w:lang w:val="fr-CH" w:eastAsia="fr-CH"/>
-        </w:rPr>
-        <w:t>J’ai lu la remarque et créé un nouveau label.</w:t>
-      </w:r>
-    </w:p>
-    <w:p>
-      <w:pPr>
-        <w:rPr>
-          <w:rFonts w:ascii="Cascadia Mono" w:hAnsi="Cascadia Mono" w:cs="Cascadia Mono"/>
-          <w:color w:val="000000"/>
-          <w:sz w:val="19"/>
-          <w:szCs w:val="19"/>
-          <w:lang w:val="fr-CH" w:eastAsia="fr-CH"/>
-        </w:rPr>
-      </w:pPr>
-      <w:r>
-        <w:rPr>
           <w:noProof/>
+          <w:color w:val="000000"/>
+          <w:sz w:val="19"/>
+          <w:szCs w:val="19"/>
+          <w:lang w:val="fr-CH" w:eastAsia="fr-CH"/>
         </w:rPr>
         <w:drawing>
-          <wp:inline distT="0" distB="0" distL="0" distR="0" wp14:anchorId="7A40E75B" wp14:editId="278A440B">
-            <wp:extent cx="5759450" cy="4309110"/>
-            <wp:effectExtent l="0" t="0" r="0" b="0"/>
-            <wp:docPr id="35" name="Image 35"/>
+          <wp:inline distT="0" distB="0" distL="0" distR="0" wp14:anchorId="1584616B" wp14:editId="17163842">
+            <wp:extent cx="5759450" cy="2643505"/>
+            <wp:effectExtent l="0" t="0" r="0" b="4445"/>
+            <wp:docPr id="32" name="Image 32"/>
             <wp:cNvGraphicFramePr>
               <a:graphicFrameLocks xmlns:a="http://schemas.openxmlformats.org/drawingml/2006/main" noChangeAspect="1"/>
             </wp:cNvGraphicFramePr>
@@ -10855,7 +9566,7 @@
                   <pic:spPr>
                     <a:xfrm>
                       <a:off x="0" y="0"/>
-                      <a:ext cx="5759450" cy="4309110"/>
+                      <a:ext cx="5759450" cy="2643505"/>
                     </a:xfrm>
                     <a:prstGeom prst="rect">
                       <a:avLst/>
@@ -10878,70 +9589,21 @@
           <w:lang w:val="fr-CH" w:eastAsia="fr-CH"/>
         </w:rPr>
       </w:pPr>
-    </w:p>
-    <w:p>
-      <w:pPr>
-        <w:rPr>
-          <w:rFonts w:ascii="Cascadia Mono" w:hAnsi="Cascadia Mono" w:cs="Cascadia Mono"/>
-          <w:color w:val="000000"/>
-          <w:sz w:val="19"/>
-          <w:szCs w:val="19"/>
-          <w:lang w:val="fr-CH" w:eastAsia="fr-CH"/>
-        </w:rPr>
-      </w:pPr>
-    </w:p>
-    <w:p>
-      <w:pPr>
-        <w:rPr>
-          <w:rFonts w:ascii="Cascadia Mono" w:hAnsi="Cascadia Mono" w:cs="Cascadia Mono"/>
-          <w:color w:val="000000"/>
-          <w:sz w:val="19"/>
-          <w:szCs w:val="19"/>
-          <w:lang w:val="fr-CH" w:eastAsia="fr-CH"/>
-        </w:rPr>
-      </w:pPr>
-    </w:p>
-    <w:p>
-      <w:pPr>
-        <w:rPr>
-          <w:rFonts w:ascii="Cascadia Mono" w:hAnsi="Cascadia Mono" w:cs="Cascadia Mono"/>
-          <w:color w:val="000000"/>
-          <w:sz w:val="19"/>
-          <w:szCs w:val="19"/>
-          <w:lang w:val="fr-CH" w:eastAsia="fr-CH"/>
-        </w:rPr>
-      </w:pPr>
-      <w:r>
-        <w:rPr>
-          <w:rFonts w:ascii="Cascadia Mono" w:hAnsi="Cascadia Mono" w:cs="Cascadia Mono"/>
+      <w:r>
+        <w:rPr>
+          <w:rFonts w:ascii="Cascadia Mono" w:hAnsi="Cascadia Mono" w:cs="Cascadia Mono"/>
+          <w:noProof/>
           <w:color w:val="000000"/>
           <w:sz w:val="19"/>
           <w:szCs w:val="19"/>
           <w:lang w:val="fr-CH" w:eastAsia="fr-CH"/>
         </w:rPr>
         <w:lastRenderedPageBreak/>
-        <w:t>27.03.25</w:t>
-      </w:r>
-    </w:p>
-    <w:p>
-      <w:pPr>
-        <w:rPr>
-          <w:rFonts w:ascii="Cascadia Mono" w:hAnsi="Cascadia Mono" w:cs="Cascadia Mono"/>
-          <w:color w:val="000000"/>
-          <w:sz w:val="19"/>
-          <w:szCs w:val="19"/>
-          <w:lang w:val="fr-CH" w:eastAsia="fr-CH"/>
-        </w:rPr>
-      </w:pPr>
-      <w:r>
-        <w:rPr>
-          <w:noProof/>
-        </w:rPr>
         <w:drawing>
-          <wp:inline distT="0" distB="0" distL="0" distR="0" wp14:anchorId="12A4AA15" wp14:editId="764D4675">
-            <wp:extent cx="5759450" cy="4692650"/>
+          <wp:inline distT="0" distB="0" distL="0" distR="0" wp14:anchorId="16CA1F62" wp14:editId="7846F59F">
+            <wp:extent cx="5759450" cy="3378835"/>
             <wp:effectExtent l="0" t="0" r="0" b="0"/>
-            <wp:docPr id="49" name="Image 49"/>
+            <wp:docPr id="33" name="Image 33"/>
             <wp:cNvGraphicFramePr>
               <a:graphicFrameLocks xmlns:a="http://schemas.openxmlformats.org/drawingml/2006/main" noChangeAspect="1"/>
             </wp:cNvGraphicFramePr>
@@ -10961,7 +9623,7 @@
                   <pic:spPr>
                     <a:xfrm>
                       <a:off x="0" y="0"/>
-                      <a:ext cx="5759450" cy="4692650"/>
+                      <a:ext cx="5759450" cy="3378835"/>
                     </a:xfrm>
                     <a:prstGeom prst="rect">
                       <a:avLst/>
@@ -10997,13 +9659,55 @@
       </w:pPr>
       <w:r>
         <w:rPr>
+          <w:rFonts w:ascii="Cascadia Mono" w:hAnsi="Cascadia Mono" w:cs="Cascadia Mono"/>
+          <w:color w:val="000000"/>
+          <w:sz w:val="19"/>
+          <w:szCs w:val="19"/>
+          <w:lang w:val="fr-CH" w:eastAsia="fr-CH"/>
+        </w:rPr>
+        <w:t>26.03.25</w:t>
+      </w:r>
+    </w:p>
+    <w:p>
+      <w:pPr>
+        <w:rPr>
+          <w:rFonts w:ascii="Cascadia Mono" w:hAnsi="Cascadia Mono" w:cs="Cascadia Mono"/>
+          <w:color w:val="000000"/>
+          <w:sz w:val="19"/>
+          <w:szCs w:val="19"/>
+          <w:lang w:val="fr-CH" w:eastAsia="fr-CH"/>
+        </w:rPr>
+      </w:pPr>
+      <w:r>
+        <w:rPr>
+          <w:rFonts w:ascii="Cascadia Mono" w:hAnsi="Cascadia Mono" w:cs="Cascadia Mono"/>
+          <w:color w:val="000000"/>
+          <w:sz w:val="19"/>
+          <w:szCs w:val="19"/>
+          <w:lang w:val="fr-CH" w:eastAsia="fr-CH"/>
+        </w:rPr>
+        <w:t>J’ai lu la remarque et créé un nouveau label.</w:t>
+      </w:r>
+    </w:p>
+    <w:p>
+      <w:pPr>
+        <w:rPr>
+          <w:rFonts w:ascii="Cascadia Mono" w:hAnsi="Cascadia Mono" w:cs="Cascadia Mono"/>
+          <w:color w:val="000000"/>
+          <w:sz w:val="19"/>
+          <w:szCs w:val="19"/>
+          <w:lang w:val="fr-CH" w:eastAsia="fr-CH"/>
+        </w:rPr>
+      </w:pPr>
+      <w:r>
+        <w:rPr>
           <w:noProof/>
         </w:rPr>
         <w:drawing>
-          <wp:inline distT="0" distB="0" distL="0" distR="0" wp14:anchorId="588D0BFF" wp14:editId="25B50865">
-            <wp:extent cx="5759450" cy="3440430"/>
-            <wp:effectExtent l="0" t="0" r="0" b="7620"/>
-            <wp:docPr id="52" name="Image 52"/>
+          <wp:inline distT="0" distB="0" distL="0" distR="0" wp14:anchorId="7A40E75B" wp14:editId="278A440B">
+            <wp:extent cx="5759450" cy="4309110"/>
+            <wp:effectExtent l="0" t="0" r="0" b="0"/>
+            <wp:docPr id="35" name="Image 35"/>
             <wp:cNvGraphicFramePr>
               <a:graphicFrameLocks xmlns:a="http://schemas.openxmlformats.org/drawingml/2006/main" noChangeAspect="1"/>
             </wp:cNvGraphicFramePr>
@@ -11023,7 +9727,7 @@
                   <pic:spPr>
                     <a:xfrm>
                       <a:off x="0" y="0"/>
-                      <a:ext cx="5759450" cy="3440430"/>
+                      <a:ext cx="5759450" cy="4309110"/>
                     </a:xfrm>
                     <a:prstGeom prst="rect">
                       <a:avLst/>
@@ -11057,6 +9761,28 @@
           <w:lang w:val="fr-CH" w:eastAsia="fr-CH"/>
         </w:rPr>
       </w:pPr>
+    </w:p>
+    <w:p>
+      <w:pPr>
+        <w:rPr>
+          <w:rFonts w:ascii="Cascadia Mono" w:hAnsi="Cascadia Mono" w:cs="Cascadia Mono"/>
+          <w:color w:val="000000"/>
+          <w:sz w:val="19"/>
+          <w:szCs w:val="19"/>
+          <w:lang w:val="fr-CH" w:eastAsia="fr-CH"/>
+        </w:rPr>
+      </w:pPr>
+    </w:p>
+    <w:p>
+      <w:pPr>
+        <w:rPr>
+          <w:rFonts w:ascii="Cascadia Mono" w:hAnsi="Cascadia Mono" w:cs="Cascadia Mono"/>
+          <w:color w:val="000000"/>
+          <w:sz w:val="19"/>
+          <w:szCs w:val="19"/>
+          <w:lang w:val="fr-CH" w:eastAsia="fr-CH"/>
+        </w:rPr>
+      </w:pPr>
       <w:r>
         <w:rPr>
           <w:rFonts w:ascii="Cascadia Mono" w:hAnsi="Cascadia Mono" w:cs="Cascadia Mono"/>
@@ -11066,19 +9792,8 @@
           <w:lang w:val="fr-CH" w:eastAsia="fr-CH"/>
         </w:rPr>
         <w:lastRenderedPageBreak/>
-        <w:t xml:space="preserve">28.03.25 </w:t>
-      </w:r>
-    </w:p>
-    <w:p>
-      <w:pPr>
-        <w:rPr>
-          <w:rFonts w:ascii="Cascadia Mono" w:hAnsi="Cascadia Mono" w:cs="Cascadia Mono"/>
-          <w:color w:val="000000"/>
-          <w:sz w:val="19"/>
-          <w:szCs w:val="19"/>
-          <w:lang w:val="fr-CH" w:eastAsia="fr-CH"/>
-        </w:rPr>
-      </w:pPr>
+        <w:t>27.03.25</w:t>
+      </w:r>
     </w:p>
     <w:p>
       <w:pPr>
@@ -11095,10 +9810,10 @@
           <w:noProof/>
         </w:rPr>
         <w:drawing>
-          <wp:inline distT="0" distB="0" distL="0" distR="0" wp14:anchorId="5943A238" wp14:editId="78034046">
-            <wp:extent cx="5759450" cy="4676140"/>
+          <wp:inline distT="0" distB="0" distL="0" distR="0" wp14:anchorId="12A4AA15" wp14:editId="764D4675">
+            <wp:extent cx="5759450" cy="4692650"/>
             <wp:effectExtent l="0" t="0" r="0" b="0"/>
-            <wp:docPr id="57" name="Image 57"/>
+            <wp:docPr id="49" name="Image 49"/>
             <wp:cNvGraphicFramePr>
               <a:graphicFrameLocks xmlns:a="http://schemas.openxmlformats.org/drawingml/2006/main" noChangeAspect="1"/>
             </wp:cNvGraphicFramePr>
@@ -11118,7 +9833,7 @@
                   <pic:spPr>
                     <a:xfrm>
                       <a:off x="0" y="0"/>
-                      <a:ext cx="5759450" cy="4676140"/>
+                      <a:ext cx="5759450" cy="4692650"/>
                     </a:xfrm>
                     <a:prstGeom prst="rect">
                       <a:avLst/>
@@ -11154,50 +9869,13 @@
       </w:pPr>
       <w:r>
         <w:rPr>
-          <w:rFonts w:ascii="Cascadia Mono" w:hAnsi="Cascadia Mono" w:cs="Cascadia Mono"/>
-          <w:color w:val="000000"/>
-          <w:sz w:val="19"/>
-          <w:szCs w:val="19"/>
-          <w:lang w:val="fr-CH" w:eastAsia="fr-CH"/>
-        </w:rPr>
-        <w:t>Tests :</w:t>
-      </w:r>
-    </w:p>
-    <w:p>
-      <w:pPr>
-        <w:pStyle w:val="Paragraphedeliste"/>
-        <w:numPr>
-          <w:ilvl w:val="1"/>
-          <w:numId w:val="10"/>
-        </w:numPr>
-        <w:rPr>
-          <w:rFonts w:ascii="Cascadia Mono" w:hAnsi="Cascadia Mono" w:cs="Cascadia Mono"/>
-          <w:color w:val="000000"/>
-          <w:sz w:val="19"/>
-          <w:szCs w:val="19"/>
-          <w:lang w:val="fr-CH" w:eastAsia="fr-CH"/>
-        </w:rPr>
-      </w:pPr>
-      <w:r>
-        <w:rPr>
-          <w:rFonts w:ascii="Cascadia Mono" w:hAnsi="Cascadia Mono" w:cs="Cascadia Mono"/>
-          <w:color w:val="000000"/>
-          <w:sz w:val="19"/>
-          <w:szCs w:val="19"/>
-          <w:lang w:val="fr-CH" w:eastAsia="fr-CH"/>
-        </w:rPr>
-        <w:lastRenderedPageBreak/>
-        <w:t xml:space="preserve">Logo et nom de l’application partagé : </w:t>
-      </w:r>
-      <w:r>
-        <w:rPr>
           <w:noProof/>
         </w:rPr>
         <w:drawing>
-          <wp:inline distT="0" distB="0" distL="0" distR="0" wp14:anchorId="264EECD5" wp14:editId="506E6CD8">
-            <wp:extent cx="5759450" cy="3408045"/>
-            <wp:effectExtent l="0" t="0" r="0" b="1905"/>
-            <wp:docPr id="6" name="Image 6"/>
+          <wp:inline distT="0" distB="0" distL="0" distR="0" wp14:anchorId="588D0BFF" wp14:editId="25B50865">
+            <wp:extent cx="5759450" cy="3440430"/>
+            <wp:effectExtent l="0" t="0" r="0" b="7620"/>
+            <wp:docPr id="52" name="Image 52"/>
             <wp:cNvGraphicFramePr>
               <a:graphicFrameLocks xmlns:a="http://schemas.openxmlformats.org/drawingml/2006/main" noChangeAspect="1"/>
             </wp:cNvGraphicFramePr>
@@ -11217,6 +9895,200 @@
                   <pic:spPr>
                     <a:xfrm>
                       <a:off x="0" y="0"/>
+                      <a:ext cx="5759450" cy="3440430"/>
+                    </a:xfrm>
+                    <a:prstGeom prst="rect">
+                      <a:avLst/>
+                    </a:prstGeom>
+                  </pic:spPr>
+                </pic:pic>
+              </a:graphicData>
+            </a:graphic>
+          </wp:inline>
+        </w:drawing>
+      </w:r>
+    </w:p>
+    <w:p>
+      <w:pPr>
+        <w:rPr>
+          <w:rFonts w:ascii="Cascadia Mono" w:hAnsi="Cascadia Mono" w:cs="Cascadia Mono"/>
+          <w:color w:val="000000"/>
+          <w:sz w:val="19"/>
+          <w:szCs w:val="19"/>
+          <w:lang w:val="fr-CH" w:eastAsia="fr-CH"/>
+        </w:rPr>
+      </w:pPr>
+    </w:p>
+    <w:p>
+      <w:pPr>
+        <w:rPr>
+          <w:rFonts w:ascii="Cascadia Mono" w:hAnsi="Cascadia Mono" w:cs="Cascadia Mono"/>
+          <w:color w:val="000000"/>
+          <w:sz w:val="19"/>
+          <w:szCs w:val="19"/>
+          <w:lang w:val="fr-CH" w:eastAsia="fr-CH"/>
+        </w:rPr>
+      </w:pPr>
+      <w:r>
+        <w:rPr>
+          <w:rFonts w:ascii="Cascadia Mono" w:hAnsi="Cascadia Mono" w:cs="Cascadia Mono"/>
+          <w:color w:val="000000"/>
+          <w:sz w:val="19"/>
+          <w:szCs w:val="19"/>
+          <w:lang w:val="fr-CH" w:eastAsia="fr-CH"/>
+        </w:rPr>
+        <w:lastRenderedPageBreak/>
+        <w:t xml:space="preserve">28.03.25 </w:t>
+      </w:r>
+    </w:p>
+    <w:p>
+      <w:pPr>
+        <w:rPr>
+          <w:rFonts w:ascii="Cascadia Mono" w:hAnsi="Cascadia Mono" w:cs="Cascadia Mono"/>
+          <w:color w:val="000000"/>
+          <w:sz w:val="19"/>
+          <w:szCs w:val="19"/>
+          <w:lang w:val="fr-CH" w:eastAsia="fr-CH"/>
+        </w:rPr>
+      </w:pPr>
+    </w:p>
+    <w:p>
+      <w:pPr>
+        <w:rPr>
+          <w:rFonts w:ascii="Cascadia Mono" w:hAnsi="Cascadia Mono" w:cs="Cascadia Mono"/>
+          <w:color w:val="000000"/>
+          <w:sz w:val="19"/>
+          <w:szCs w:val="19"/>
+          <w:lang w:val="fr-CH" w:eastAsia="fr-CH"/>
+        </w:rPr>
+      </w:pPr>
+      <w:r>
+        <w:rPr>
+          <w:noProof/>
+        </w:rPr>
+        <w:drawing>
+          <wp:inline distT="0" distB="0" distL="0" distR="0" wp14:anchorId="5943A238" wp14:editId="78034046">
+            <wp:extent cx="5759450" cy="4676140"/>
+            <wp:effectExtent l="0" t="0" r="0" b="0"/>
+            <wp:docPr id="57" name="Image 57"/>
+            <wp:cNvGraphicFramePr>
+              <a:graphicFrameLocks xmlns:a="http://schemas.openxmlformats.org/drawingml/2006/main" noChangeAspect="1"/>
+            </wp:cNvGraphicFramePr>
+            <a:graphic xmlns:a="http://schemas.openxmlformats.org/drawingml/2006/main">
+              <a:graphicData uri="http://schemas.openxmlformats.org/drawingml/2006/picture">
+                <pic:pic xmlns:pic="http://schemas.openxmlformats.org/drawingml/2006/picture">
+                  <pic:nvPicPr>
+                    <pic:cNvPr id="1" name=""/>
+                    <pic:cNvPicPr/>
+                  </pic:nvPicPr>
+                  <pic:blipFill>
+                    <a:blip r:embed="rId72"/>
+                    <a:stretch>
+                      <a:fillRect/>
+                    </a:stretch>
+                  </pic:blipFill>
+                  <pic:spPr>
+                    <a:xfrm>
+                      <a:off x="0" y="0"/>
+                      <a:ext cx="5759450" cy="4676140"/>
+                    </a:xfrm>
+                    <a:prstGeom prst="rect">
+                      <a:avLst/>
+                    </a:prstGeom>
+                  </pic:spPr>
+                </pic:pic>
+              </a:graphicData>
+            </a:graphic>
+          </wp:inline>
+        </w:drawing>
+      </w:r>
+    </w:p>
+    <w:p>
+      <w:pPr>
+        <w:rPr>
+          <w:rFonts w:ascii="Cascadia Mono" w:hAnsi="Cascadia Mono" w:cs="Cascadia Mono"/>
+          <w:color w:val="000000"/>
+          <w:sz w:val="19"/>
+          <w:szCs w:val="19"/>
+          <w:lang w:val="fr-CH" w:eastAsia="fr-CH"/>
+        </w:rPr>
+      </w:pPr>
+    </w:p>
+    <w:p>
+      <w:pPr>
+        <w:rPr>
+          <w:rFonts w:ascii="Cascadia Mono" w:hAnsi="Cascadia Mono" w:cs="Cascadia Mono"/>
+          <w:color w:val="000000"/>
+          <w:sz w:val="19"/>
+          <w:szCs w:val="19"/>
+          <w:lang w:val="fr-CH" w:eastAsia="fr-CH"/>
+        </w:rPr>
+      </w:pPr>
+      <w:r>
+        <w:rPr>
+          <w:rFonts w:ascii="Cascadia Mono" w:hAnsi="Cascadia Mono" w:cs="Cascadia Mono"/>
+          <w:color w:val="000000"/>
+          <w:sz w:val="19"/>
+          <w:szCs w:val="19"/>
+          <w:lang w:val="fr-CH" w:eastAsia="fr-CH"/>
+        </w:rPr>
+        <w:t>Tests :</w:t>
+      </w:r>
+    </w:p>
+    <w:p>
+      <w:pPr>
+        <w:pStyle w:val="Paragraphedeliste"/>
+        <w:numPr>
+          <w:ilvl w:val="1"/>
+          <w:numId w:val="10"/>
+        </w:numPr>
+        <w:rPr>
+          <w:rFonts w:ascii="Cascadia Mono" w:hAnsi="Cascadia Mono" w:cs="Cascadia Mono"/>
+          <w:color w:val="000000"/>
+          <w:sz w:val="19"/>
+          <w:szCs w:val="19"/>
+          <w:lang w:val="fr-CH" w:eastAsia="fr-CH"/>
+        </w:rPr>
+      </w:pPr>
+      <w:r>
+        <w:rPr>
+          <w:rFonts w:ascii="Cascadia Mono" w:hAnsi="Cascadia Mono" w:cs="Cascadia Mono"/>
+          <w:color w:val="000000"/>
+          <w:sz w:val="19"/>
+          <w:szCs w:val="19"/>
+          <w:lang w:val="fr-CH" w:eastAsia="fr-CH"/>
+        </w:rPr>
+        <w:lastRenderedPageBreak/>
+        <w:t xml:space="preserve">Logo et nom de l’application partagé : </w:t>
+      </w:r>
+      <w:r>
+        <w:rPr>
+          <w:noProof/>
+        </w:rPr>
+        <w:drawing>
+          <wp:inline distT="0" distB="0" distL="0" distR="0" wp14:anchorId="264EECD5" wp14:editId="506E6CD8">
+            <wp:extent cx="5759450" cy="3408045"/>
+            <wp:effectExtent l="0" t="0" r="0" b="1905"/>
+            <wp:docPr id="6" name="Image 6"/>
+            <wp:cNvGraphicFramePr>
+              <a:graphicFrameLocks xmlns:a="http://schemas.openxmlformats.org/drawingml/2006/main" noChangeAspect="1"/>
+            </wp:cNvGraphicFramePr>
+            <a:graphic xmlns:a="http://schemas.openxmlformats.org/drawingml/2006/main">
+              <a:graphicData uri="http://schemas.openxmlformats.org/drawingml/2006/picture">
+                <pic:pic xmlns:pic="http://schemas.openxmlformats.org/drawingml/2006/picture">
+                  <pic:nvPicPr>
+                    <pic:cNvPr id="1" name=""/>
+                    <pic:cNvPicPr/>
+                  </pic:nvPicPr>
+                  <pic:blipFill>
+                    <a:blip r:embed="rId73"/>
+                    <a:stretch>
+                      <a:fillRect/>
+                    </a:stretch>
+                  </pic:blipFill>
+                  <pic:spPr>
+                    <a:xfrm>
+                      <a:off x="0" y="0"/>
                       <a:ext cx="5759450" cy="3408045"/>
                     </a:xfrm>
                     <a:prstGeom prst="rect">
@@ -11318,7 +10190,7 @@
       </w:pPr>
     </w:p>
     <w:p>
-      <w:hyperlink r:id="rId72" w:history="1">
+      <w:hyperlink r:id="rId74" w:history="1">
         <w:r>
           <w:rPr>
             <w:rStyle w:val="Lienhypertexte"/>
@@ -11340,91 +10212,43 @@
         <w:rPr>
           <w:lang w:val="en-US"/>
         </w:rPr>
-        <w:t xml:space="preserve">Croix pour </w:t>
-      </w:r>
-      <w:proofErr w:type="spellStart"/>
-      <w:r>
-        <w:rPr>
-          <w:lang w:val="en-US"/>
-        </w:rPr>
-        <w:t>fermer</w:t>
-      </w:r>
-      <w:proofErr w:type="spellEnd"/>
-      <w:r>
-        <w:rPr>
-          <w:lang w:val="en-US"/>
-        </w:rPr>
-        <w:t xml:space="preserve"> le menu </w:t>
-      </w:r>
-      <w:proofErr w:type="spellStart"/>
-      <w:r>
-        <w:rPr>
-          <w:lang w:val="en-US"/>
-        </w:rPr>
-        <w:t>contextuel</w:t>
-      </w:r>
-      <w:proofErr w:type="spellEnd"/>
-      <w:r>
-        <w:rPr>
-          <w:lang w:val="en-US"/>
-        </w:rPr>
-        <w:t xml:space="preserve">, </w:t>
-      </w:r>
-      <w:hyperlink r:id="rId73" w:history="1">
+        <w:t xml:space="preserve">Croix pour fermer le menu contextuel, </w:t>
+      </w:r>
+      <w:hyperlink r:id="rId75" w:history="1">
         <w:r>
           <w:rPr>
             <w:rStyle w:val="Lienhypertexte"/>
             <w:lang w:val="en-US"/>
           </w:rPr>
-          <w:t xml:space="preserve">Download </w:t>
-        </w:r>
-        <w:proofErr w:type="spellStart"/>
+          <w:t>Download Png File Svg - Cross Mark Png Black PNG Image with No Background - PNGkey.com</w:t>
+        </w:r>
+      </w:hyperlink>
+      <w:r>
+        <w:rPr>
+          <w:lang w:val="en-US"/>
+        </w:rPr>
+        <w:t>,</w:t>
+      </w:r>
+      <w:r>
+        <w:rPr>
+          <w:lang w:val="en-US"/>
+        </w:rPr>
+        <w:t xml:space="preserve"> 26.03.25</w:t>
+      </w:r>
+    </w:p>
+    <w:p>
+      <w:pPr>
+        <w:rPr>
+          <w:lang w:val="en-US"/>
+        </w:rPr>
+      </w:pPr>
+      <w:hyperlink r:id="rId76" w:history="1">
         <w:r>
           <w:rPr>
             <w:rStyle w:val="Lienhypertexte"/>
             <w:lang w:val="en-US"/>
           </w:rPr>
-          <w:t>Png</w:t>
-        </w:r>
-        <w:proofErr w:type="spellEnd"/>
-        <w:r>
-          <w:rPr>
-            <w:rStyle w:val="Lienhypertexte"/>
-            <w:lang w:val="en-US"/>
-          </w:rPr>
-          <w:t xml:space="preserve"> File </w:t>
-        </w:r>
-        <w:proofErr w:type="spellStart"/>
-        <w:r>
-          <w:rPr>
-            <w:rStyle w:val="Lienhypertexte"/>
-            <w:lang w:val="en-US"/>
-          </w:rPr>
-          <w:t>Svg</w:t>
-        </w:r>
-        <w:proofErr w:type="spellEnd"/>
-        <w:r>
-          <w:rPr>
-            <w:rStyle w:val="Lienhypertexte"/>
-            <w:lang w:val="en-US"/>
-          </w:rPr>
-          <w:t xml:space="preserve"> - Cross Mark </w:t>
-        </w:r>
-        <w:proofErr w:type="spellStart"/>
-        <w:r>
-          <w:rPr>
-            <w:rStyle w:val="Lienhypertexte"/>
-            <w:lang w:val="en-US"/>
-          </w:rPr>
-          <w:t>Png</w:t>
-        </w:r>
-        <w:proofErr w:type="spellEnd"/>
-        <w:r>
-          <w:rPr>
-            <w:rStyle w:val="Lienhypertexte"/>
-            <w:lang w:val="en-US"/>
-          </w:rPr>
-          <w:t xml:space="preserve"> Black PNG Image with No Background - PNGkey.com</w:t>
+          <w:t>PictureBox Classe (System.Windows.Forms) | Microsoft Learn</w:t>
         </w:r>
       </w:hyperlink>
       <w:r>
@@ -11437,99 +10261,16 @@
         <w:rPr>
           <w:lang w:val="en-US"/>
         </w:rPr>
-        <w:t xml:space="preserve"> </w:t>
-      </w:r>
-      <w:proofErr w:type="gramStart"/>
-      <w:r>
+        <w:t xml:space="preserve"> 26.03.25</w:t>
+      </w:r>
+    </w:p>
+    <w:p>
+      <w:pPr>
         <w:rPr>
           <w:lang w:val="en-US"/>
         </w:rPr>
-        <w:t>26.03.25</w:t>
-      </w:r>
-      <w:proofErr w:type="gramEnd"/>
-    </w:p>
-    <w:p>
-      <w:pPr>
-        <w:rPr>
-          <w:lang w:val="en-US"/>
-        </w:rPr>
-      </w:pPr>
-      <w:hyperlink r:id="rId74" w:history="1">
-        <w:proofErr w:type="spellStart"/>
-        <w:r>
-          <w:rPr>
-            <w:rStyle w:val="Lienhypertexte"/>
-            <w:lang w:val="en-US"/>
-          </w:rPr>
-          <w:t>PictureBox</w:t>
-        </w:r>
-        <w:proofErr w:type="spellEnd"/>
-        <w:r>
-          <w:rPr>
-            <w:rStyle w:val="Lienhypertexte"/>
-            <w:lang w:val="en-US"/>
-          </w:rPr>
-          <w:t xml:space="preserve"> </w:t>
-        </w:r>
-        <w:proofErr w:type="spellStart"/>
-        <w:r>
-          <w:rPr>
-            <w:rStyle w:val="Lienhypertexte"/>
-            <w:lang w:val="en-US"/>
-          </w:rPr>
-          <w:t>Classe</w:t>
-        </w:r>
-        <w:proofErr w:type="spellEnd"/>
-        <w:r>
-          <w:rPr>
-            <w:rStyle w:val="Lienhypertexte"/>
-            <w:lang w:val="en-US"/>
-          </w:rPr>
-          <w:t xml:space="preserve"> (</w:t>
-        </w:r>
-        <w:proofErr w:type="spellStart"/>
-        <w:proofErr w:type="gramStart"/>
-        <w:r>
-          <w:rPr>
-            <w:rStyle w:val="Lienhypertexte"/>
-            <w:lang w:val="en-US"/>
-          </w:rPr>
-          <w:t>System.Windows.Forms</w:t>
-        </w:r>
-        <w:proofErr w:type="spellEnd"/>
-        <w:proofErr w:type="gramEnd"/>
-        <w:r>
-          <w:rPr>
-            <w:rStyle w:val="Lienhypertexte"/>
-            <w:lang w:val="en-US"/>
-          </w:rPr>
-          <w:t>) | Microsoft Learn</w:t>
-        </w:r>
-      </w:hyperlink>
-      <w:r>
-        <w:rPr>
-          <w:lang w:val="en-US"/>
-        </w:rPr>
-        <w:t>,</w:t>
-      </w:r>
-      <w:r>
-        <w:rPr>
-          <w:lang w:val="en-US"/>
-        </w:rPr>
-        <w:t xml:space="preserve"> 26.03.25</w:t>
-      </w:r>
-    </w:p>
-    <w:p>
-      <w:pPr>
-        <w:rPr>
-          <w:rFonts w:ascii="Cascadia Mono" w:hAnsi="Cascadia Mono" w:cs="Cascadia Mono"/>
-          <w:color w:val="000000"/>
-          <w:sz w:val="19"/>
-          <w:szCs w:val="19"/>
-          <w:lang w:val="en-US" w:eastAsia="fr-CH"/>
-        </w:rPr>
-      </w:pPr>
-      <w:hyperlink r:id="rId75" w:history="1">
+      </w:pPr>
+      <w:hyperlink r:id="rId77" w:history="1">
         <w:r>
           <w:rPr>
             <w:color w:val="0000FF"/>
@@ -11552,9 +10293,105 @@
         <w:t xml:space="preserve"> 27.03.25</w:t>
       </w:r>
     </w:p>
+    <w:p>
+      <w:pPr>
+        <w:rPr>
+          <w:lang w:val="en-US"/>
+        </w:rPr>
+      </w:pPr>
+      <w:hyperlink r:id="rId78" w:history="1">
+        <w:r>
+          <w:rPr>
+            <w:rStyle w:val="Lienhypertexte"/>
+            <w:lang w:val="en-US"/>
+          </w:rPr>
+          <w:t>c# - Return multiple values to a method caller - Stack Overflow</w:t>
+        </w:r>
+      </w:hyperlink>
+      <w:r>
+        <w:rPr>
+          <w:lang w:val="en-US"/>
+        </w:rPr>
+        <w:t>,</w:t>
+      </w:r>
+      <w:r>
+        <w:rPr>
+          <w:lang w:val="en-US"/>
+        </w:rPr>
+        <w:t xml:space="preserve"> 31.03.25</w:t>
+      </w:r>
+    </w:p>
+    <w:p>
+      <w:pPr>
+        <w:rPr>
+          <w:lang w:val="en-US"/>
+        </w:rPr>
+      </w:pPr>
+    </w:p>
+    <w:p>
+      <w:pPr>
+        <w:rPr>
+          <w:lang w:val="en-US"/>
+        </w:rPr>
+      </w:pPr>
+    </w:p>
+    <w:p>
+      <w:pPr>
+        <w:rPr>
+          <w:lang w:val="fr-CH"/>
+        </w:rPr>
+      </w:pPr>
+      <w:r>
+        <w:rPr>
+          <w:lang w:val="fr-CH"/>
+        </w:rPr>
+        <w:t>Autres requêtes utilisées:</w:t>
+      </w:r>
+    </w:p>
+    <w:p>
+      <w:pPr>
+        <w:rPr>
+          <w:rFonts w:ascii="Cascadia Mono" w:hAnsi="Cascadia Mono" w:cs="Cascadia Mono"/>
+          <w:color w:val="000000"/>
+          <w:sz w:val="19"/>
+          <w:szCs w:val="19"/>
+          <w:lang w:val="fr-CH" w:eastAsia="fr-CH"/>
+        </w:rPr>
+      </w:pPr>
+      <w:r>
+        <w:rPr>
+          <w:rFonts w:ascii="Cascadia Mono" w:hAnsi="Cascadia Mono" w:cs="Cascadia Mono"/>
+          <w:color w:val="000000"/>
+          <w:sz w:val="19"/>
+          <w:szCs w:val="19"/>
+          <w:lang w:val="fr-CH" w:eastAsia="fr-CH"/>
+        </w:rPr>
+        <w:t>ALTER TABLE `t_task` ADD done BOOLEAN NOT NULL;</w:t>
+      </w:r>
+      <w:r>
+        <w:rPr>
+          <w:rFonts w:ascii="Cascadia Mono" w:hAnsi="Cascadia Mono" w:cs="Cascadia Mono"/>
+          <w:color w:val="000000"/>
+          <w:sz w:val="19"/>
+          <w:szCs w:val="19"/>
+          <w:lang w:val="fr-CH" w:eastAsia="fr-CH"/>
+        </w:rPr>
+        <w:t xml:space="preserve"> après le constat d’un oubli.. Valeur par</w:t>
+      </w:r>
+      <w:r>
+        <w:rPr>
+          <w:rFonts w:ascii="Cascadia Mono" w:hAnsi="Cascadia Mono" w:cs="Cascadia Mono"/>
+          <w:color w:val="000000"/>
+          <w:sz w:val="19"/>
+          <w:szCs w:val="19"/>
+          <w:lang w:val="fr-CH" w:eastAsia="fr-CH"/>
+        </w:rPr>
+        <w:t xml:space="preserve"> défaut sur nulle. </w:t>
+      </w:r>
+    </w:p>
     <w:sectPr>
-      <w:headerReference w:type="default" r:id="rId76"/>
-      <w:footerReference w:type="default" r:id="rId77"/>
+      <w:headerReference w:type="default" r:id="rId79"/>
+      <w:footerReference w:type="default" r:id="rId80"/>
       <w:pgSz w:w="11906" w:h="16838" w:code="9"/>
       <w:pgMar w:top="1418" w:right="1418" w:bottom="1418" w:left="1418" w:header="720" w:footer="720" w:gutter="0"/>
       <w:cols w:space="720"/>
@@ -11596,21 +10433,12 @@
         <w:szCs w:val="16"/>
       </w:rPr>
     </w:pPr>
-    <w:proofErr w:type="gramStart"/>
     <w:r>
       <w:rPr>
         <w:sz w:val="16"/>
         <w:szCs w:val="16"/>
       </w:rPr>
-      <w:t>i</w:t>
-    </w:r>
-    <w:proofErr w:type="gramEnd"/>
-    <w:r>
-      <w:rPr>
-        <w:sz w:val="16"/>
-        <w:szCs w:val="16"/>
-      </w:rPr>
-      <w:t>-CQ VD Octobre 2010</w:t>
+      <w:t>i-CQ VD Octobre 2010</w:t>
     </w:r>
     <w:r>
       <w:rPr>
@@ -11672,23 +10500,7 @@
         <w:sz w:val="16"/>
         <w:szCs w:val="16"/>
       </w:rPr>
-      <w:t xml:space="preserve">Dernière </w:t>
-    </w:r>
-    <w:proofErr w:type="spellStart"/>
-    <w:r>
-      <w:rPr>
-        <w:sz w:val="16"/>
-        <w:szCs w:val="16"/>
-      </w:rPr>
-      <w:t>modif</w:t>
-    </w:r>
-    <w:proofErr w:type="spellEnd"/>
-    <w:r>
-      <w:rPr>
-        <w:sz w:val="16"/>
-        <w:szCs w:val="16"/>
-      </w:rPr>
-      <w:t> : 02.12.2010</w:t>
+      <w:t>Dernière modif : 02.12.2010</w:t>
     </w:r>
     <w:r>
       <w:rPr>
@@ -14927,19 +13739,18 @@
 </file>
 
 <file path=customXml/item1.xml><?xml version="1.0" encoding="utf-8"?>
-<?mso-contentType ?>
-<FormTemplates xmlns="http://schemas.microsoft.com/sharepoint/v3/contenttype/forms">
-  <Display>DocumentLibraryForm</Display>
-  <Edit>DocumentLibraryForm</Edit>
-  <New>DocumentLibraryForm</New>
-</FormTemplates>
+<p:properties xmlns:p="http://schemas.microsoft.com/office/2006/metadata/properties" xmlns:xsi="http://www.w3.org/2001/XMLSchema-instance" xmlns:pc="http://schemas.microsoft.com/office/infopath/2007/PartnerControls">
+  <documentManagement>
+    <IconOverlay xmlns="http://schemas.microsoft.com/sharepoint/v4" xsi:nil="true"/>
+    <lcf76f155ced4ddcb4097134ff3c332f xmlns="bf2f2df3-a963-4452-b0e7-67dabc627c35">
+      <Terms xmlns="http://schemas.microsoft.com/office/infopath/2007/PartnerControls"/>
+    </lcf76f155ced4ddcb4097134ff3c332f>
+    <TaxCatchAll xmlns="f7d9f5a6-831d-4621-8c77-cbcaf993e406" xsi:nil="true"/>
+  </documentManagement>
+</p:properties>
 </file>
 
 <file path=customXml/item2.xml><?xml version="1.0" encoding="utf-8"?>
-<b:Sources xmlns:b="http://schemas.openxmlformats.org/officeDocument/2006/bibliography" xmlns="http://schemas.openxmlformats.org/officeDocument/2006/bibliography" SelectedStyle="\APASixthEditionOfficeOnline.xsl" StyleName="APA" Version="6"/>
-</file>
-
-<file path=customXml/item3.xml><?xml version="1.0" encoding="utf-8"?>
 <ct:contentTypeSchema xmlns:ct="http://schemas.microsoft.com/office/2006/metadata/contentType" xmlns:ma="http://schemas.microsoft.com/office/2006/metadata/properties/metaAttributes" ct:_="" ma:_="" ma:contentTypeName="Document" ma:contentTypeID="0x0101001ABD9BFFC9E543439C53A2705AE306EF" ma:contentTypeVersion="19" ma:contentTypeDescription="Crée un document." ma:contentTypeScope="" ma:versionID="f3418dd4ca302601ba73fa17965a3f21">
   <xsd:schema xmlns:xsd="http://www.w3.org/2001/XMLSchema" xmlns:xs="http://www.w3.org/2001/XMLSchema" xmlns:p="http://schemas.microsoft.com/office/2006/metadata/properties" xmlns:ns2="bf2f2df3-a963-4452-b0e7-67dabc627c35" xmlns:ns3="http://schemas.microsoft.com/sharepoint/v4" xmlns:ns4="f7d9f5a6-831d-4621-8c77-cbcaf993e406" targetNamespace="http://schemas.microsoft.com/office/2006/metadata/properties" ma:root="true" ma:fieldsID="5d82fd028d299635ce1df2d808d1b2ae" ns2:_="" ns3:_="" ns4:_="">
     <xsd:import namespace="bf2f2df3-a963-4452-b0e7-67dabc627c35"/>
@@ -15205,35 +14016,32 @@
 </ct:contentTypeSchema>
 </file>
 
+<file path=customXml/item3.xml><?xml version="1.0" encoding="utf-8"?>
+<b:Sources xmlns:b="http://schemas.openxmlformats.org/officeDocument/2006/bibliography" xmlns="http://schemas.openxmlformats.org/officeDocument/2006/bibliography" SelectedStyle="\APASixthEditionOfficeOnline.xsl" StyleName="APA" Version="6"/>
+</file>
+
 <file path=customXml/item4.xml><?xml version="1.0" encoding="utf-8"?>
-<p:properties xmlns:p="http://schemas.microsoft.com/office/2006/metadata/properties" xmlns:xsi="http://www.w3.org/2001/XMLSchema-instance" xmlns:pc="http://schemas.microsoft.com/office/infopath/2007/PartnerControls">
-  <documentManagement>
-    <IconOverlay xmlns="http://schemas.microsoft.com/sharepoint/v4" xsi:nil="true"/>
-    <lcf76f155ced4ddcb4097134ff3c332f xmlns="bf2f2df3-a963-4452-b0e7-67dabc627c35">
-      <Terms xmlns="http://schemas.microsoft.com/office/infopath/2007/PartnerControls"/>
-    </lcf76f155ced4ddcb4097134ff3c332f>
-    <TaxCatchAll xmlns="f7d9f5a6-831d-4621-8c77-cbcaf993e406" xsi:nil="true"/>
-  </documentManagement>
-</p:properties>
+<?mso-contentType ?>
+<FormTemplates xmlns="http://schemas.microsoft.com/sharepoint/v3/contenttype/forms">
+  <Display>DocumentLibraryForm</Display>
+  <Edit>DocumentLibraryForm</Edit>
+  <New>DocumentLibraryForm</New>
+</FormTemplates>
 </file>
 
 <file path=customXml/itemProps1.xml><?xml version="1.0" encoding="utf-8"?>
-<ds:datastoreItem xmlns:ds="http://schemas.openxmlformats.org/officeDocument/2006/customXml" ds:itemID="{1DADA05A-DA17-4CB0-90B5-C889667DD54A}">
+<ds:datastoreItem xmlns:ds="http://schemas.openxmlformats.org/officeDocument/2006/customXml" ds:itemID="{1596957B-C68E-418D-8E9E-2250DD10281B}">
   <ds:schemaRefs>
-    <ds:schemaRef ds:uri="http://schemas.microsoft.com/sharepoint/v3/contenttype/forms"/>
+    <ds:schemaRef ds:uri="http://schemas.microsoft.com/office/2006/metadata/properties"/>
+    <ds:schemaRef ds:uri="http://schemas.microsoft.com/office/infopath/2007/PartnerControls"/>
+    <ds:schemaRef ds:uri="http://schemas.microsoft.com/sharepoint/v4"/>
+    <ds:schemaRef ds:uri="bf2f2df3-a963-4452-b0e7-67dabc627c35"/>
+    <ds:schemaRef ds:uri="f7d9f5a6-831d-4621-8c77-cbcaf993e406"/>
   </ds:schemaRefs>
 </ds:datastoreItem>
 </file>
 
 <file path=customXml/itemProps2.xml><?xml version="1.0" encoding="utf-8"?>
-<ds:datastoreItem xmlns:ds="http://schemas.openxmlformats.org/officeDocument/2006/customXml" ds:itemID="{B9B37F17-9983-4A48-8063-C7221235CAF9}">
-  <ds:schemaRefs>
-    <ds:schemaRef ds:uri="http://schemas.openxmlformats.org/officeDocument/2006/bibliography"/>
-  </ds:schemaRefs>
-</ds:datastoreItem>
-</file>
-
-<file path=customXml/itemProps3.xml><?xml version="1.0" encoding="utf-8"?>
 <ds:datastoreItem xmlns:ds="http://schemas.openxmlformats.org/officeDocument/2006/customXml" ds:itemID="{A9A43FF3-6D16-4F24-809C-234E4FE25130}">
   <ds:schemaRefs>
     <ds:schemaRef ds:uri="http://schemas.microsoft.com/office/2006/metadata/contentType"/>
@@ -15253,14 +14061,18 @@
 </ds:datastoreItem>
 </file>
 
+<file path=customXml/itemProps3.xml><?xml version="1.0" encoding="utf-8"?>
+<ds:datastoreItem xmlns:ds="http://schemas.openxmlformats.org/officeDocument/2006/customXml" ds:itemID="{B9B37F17-9983-4A48-8063-C7221235CAF9}">
+  <ds:schemaRefs>
+    <ds:schemaRef ds:uri="http://schemas.openxmlformats.org/officeDocument/2006/bibliography"/>
+  </ds:schemaRefs>
+</ds:datastoreItem>
+</file>
+
 <file path=customXml/itemProps4.xml><?xml version="1.0" encoding="utf-8"?>
-<ds:datastoreItem xmlns:ds="http://schemas.openxmlformats.org/officeDocument/2006/customXml" ds:itemID="{1596957B-C68E-418D-8E9E-2250DD10281B}">
+<ds:datastoreItem xmlns:ds="http://schemas.openxmlformats.org/officeDocument/2006/customXml" ds:itemID="{1DADA05A-DA17-4CB0-90B5-C889667DD54A}">
   <ds:schemaRefs>
-    <ds:schemaRef ds:uri="http://schemas.microsoft.com/office/2006/metadata/properties"/>
-    <ds:schemaRef ds:uri="http://schemas.microsoft.com/office/infopath/2007/PartnerControls"/>
-    <ds:schemaRef ds:uri="http://schemas.microsoft.com/sharepoint/v4"/>
-    <ds:schemaRef ds:uri="bf2f2df3-a963-4452-b0e7-67dabc627c35"/>
-    <ds:schemaRef ds:uri="f7d9f5a6-831d-4621-8c77-cbcaf993e406"/>
+    <ds:schemaRef ds:uri="http://schemas.microsoft.com/sharepoint/v3/contenttype/forms"/>
   </ds:schemaRefs>
 </ds:datastoreItem>
 </file>
</xml_diff>

<commit_message>
feat : items of contextual menu cleared
</commit_message>
<xml_diff>
--- a/documents/Rapport.docx
+++ b/documents/Rapport.docx
@@ -508,7 +508,7 @@
       <w:r>
         <w:fldChar w:fldCharType="separate"/>
       </w:r>
-      <w:hyperlink w:anchor="_Toc194484630" w:history="1">
+      <w:hyperlink w:anchor="_Toc194669831" w:history="1">
         <w:r>
           <w:rPr>
             <w:rStyle w:val="Lienhypertexte"/>
@@ -548,7 +548,7 @@
           <w:rPr>
             <w:webHidden/>
           </w:rPr>
-          <w:instrText xml:space="preserve"> PAGEREF _Toc194484630 \h </w:instrText>
+          <w:instrText xml:space="preserve"> PAGEREF _Toc194669831 \h </w:instrText>
         </w:r>
         <w:r>
           <w:rPr>
@@ -565,7 +565,7 @@
           <w:rPr>
             <w:webHidden/>
           </w:rPr>
-          <w:t>4</w:t>
+          <w:t>3</w:t>
         </w:r>
         <w:r>
           <w:rPr>
@@ -592,7 +592,7 @@
           <w14:ligatures w14:val="standardContextual"/>
         </w:rPr>
       </w:pPr>
-      <w:hyperlink w:anchor="_Toc194484631" w:history="1">
+      <w:hyperlink w:anchor="_Toc194669832" w:history="1">
         <w:r>
           <w:rPr>
             <w:rStyle w:val="Lienhypertexte"/>
@@ -640,7 +640,7 @@
             <w:noProof/>
             <w:webHidden/>
           </w:rPr>
-          <w:instrText xml:space="preserve"> PAGEREF _Toc194484631 \h </w:instrText>
+          <w:instrText xml:space="preserve"> PAGEREF _Toc194669832 \h </w:instrText>
         </w:r>
         <w:r>
           <w:rPr>
@@ -660,7 +660,7 @@
             <w:noProof/>
             <w:webHidden/>
           </w:rPr>
-          <w:t>4</w:t>
+          <w:t>3</w:t>
         </w:r>
         <w:r>
           <w:rPr>
@@ -688,11 +688,10 @@
           <w14:ligatures w14:val="standardContextual"/>
         </w:rPr>
       </w:pPr>
-      <w:hyperlink w:anchor="_Toc194484632" w:history="1">
+      <w:hyperlink w:anchor="_Toc194669833" w:history="1">
         <w:r>
           <w:rPr>
             <w:rStyle w:val="Lienhypertexte"/>
-            <w:iCs/>
             <w:noProof/>
           </w:rPr>
           <w:t>1.2</w:t>
@@ -712,10 +711,9 @@
         <w:r>
           <w:rPr>
             <w:rStyle w:val="Lienhypertexte"/>
-            <w:iCs/>
             <w:noProof/>
           </w:rPr>
-          <w:t>Objectifs</w:t>
+          <w:t>Planification initiale</w:t>
         </w:r>
         <w:r>
           <w:rPr>
@@ -736,7 +734,7 @@
             <w:noProof/>
             <w:webHidden/>
           </w:rPr>
-          <w:instrText xml:space="preserve"> PAGEREF _Toc194484632 \h </w:instrText>
+          <w:instrText xml:space="preserve"> PAGEREF _Toc194669833 \h </w:instrText>
         </w:r>
         <w:r>
           <w:rPr>
@@ -756,7 +754,7 @@
             <w:noProof/>
             <w:webHidden/>
           </w:rPr>
-          <w:t>4</w:t>
+          <w:t>3</w:t>
         </w:r>
         <w:r>
           <w:rPr>
@@ -784,11 +782,10 @@
           <w14:ligatures w14:val="standardContextual"/>
         </w:rPr>
       </w:pPr>
-      <w:hyperlink w:anchor="_Toc194484633" w:history="1">
+      <w:hyperlink w:anchor="_Toc194669834" w:history="1">
         <w:r>
           <w:rPr>
             <w:rStyle w:val="Lienhypertexte"/>
-            <w:iCs/>
             <w:noProof/>
           </w:rPr>
           <w:t>1.3</w:t>
@@ -808,10 +805,9 @@
         <w:r>
           <w:rPr>
             <w:rStyle w:val="Lienhypertexte"/>
-            <w:iCs/>
             <w:noProof/>
           </w:rPr>
-          <w:t>Planification initiale</w:t>
+          <w:t>Méthode de gestion de projet</w:t>
         </w:r>
         <w:r>
           <w:rPr>
@@ -832,7 +828,7 @@
             <w:noProof/>
             <w:webHidden/>
           </w:rPr>
-          <w:instrText xml:space="preserve"> PAGEREF _Toc194484633 \h </w:instrText>
+          <w:instrText xml:space="preserve"> PAGEREF _Toc194669834 \h </w:instrText>
         </w:r>
         <w:r>
           <w:rPr>
@@ -852,7 +848,7 @@
             <w:noProof/>
             <w:webHidden/>
           </w:rPr>
-          <w:t>5</w:t>
+          <w:t>4</w:t>
         </w:r>
         <w:r>
           <w:rPr>
@@ -875,7 +871,7 @@
           <w14:ligatures w14:val="standardContextual"/>
         </w:rPr>
       </w:pPr>
-      <w:hyperlink w:anchor="_Toc194484634" w:history="1">
+      <w:hyperlink w:anchor="_Toc194669835" w:history="1">
         <w:r>
           <w:rPr>
             <w:rStyle w:val="Lienhypertexte"/>
@@ -915,7 +911,7 @@
           <w:rPr>
             <w:webHidden/>
           </w:rPr>
-          <w:instrText xml:space="preserve"> PAGEREF _Toc194484634 \h </w:instrText>
+          <w:instrText xml:space="preserve"> PAGEREF _Toc194669835 \h </w:instrText>
         </w:r>
         <w:r>
           <w:rPr>
@@ -932,7 +928,7 @@
           <w:rPr>
             <w:webHidden/>
           </w:rPr>
-          <w:t>5</w:t>
+          <w:t>4</w:t>
         </w:r>
         <w:r>
           <w:rPr>
@@ -959,7 +955,7 @@
           <w14:ligatures w14:val="standardContextual"/>
         </w:rPr>
       </w:pPr>
-      <w:hyperlink w:anchor="_Toc194484635" w:history="1">
+      <w:hyperlink w:anchor="_Toc194669836" w:history="1">
         <w:r>
           <w:rPr>
             <w:rStyle w:val="Lienhypertexte"/>
@@ -986,7 +982,7 @@
             <w:iCs/>
             <w:noProof/>
           </w:rPr>
-          <w:t>Concept</w:t>
+          <w:t>Concepts</w:t>
         </w:r>
         <w:r>
           <w:rPr>
@@ -1007,7 +1003,7 @@
             <w:noProof/>
             <w:webHidden/>
           </w:rPr>
-          <w:instrText xml:space="preserve"> PAGEREF _Toc194484635 \h </w:instrText>
+          <w:instrText xml:space="preserve"> PAGEREF _Toc194669836 \h </w:instrText>
         </w:r>
         <w:r>
           <w:rPr>
@@ -1027,7 +1023,7 @@
             <w:noProof/>
             <w:webHidden/>
           </w:rPr>
-          <w:t>5</w:t>
+          <w:t>4</w:t>
         </w:r>
         <w:r>
           <w:rPr>
@@ -1055,7 +1051,7 @@
           <w14:ligatures w14:val="standardContextual"/>
         </w:rPr>
       </w:pPr>
-      <w:hyperlink w:anchor="_Toc194484636" w:history="1">
+      <w:hyperlink w:anchor="_Toc194669837" w:history="1">
         <w:r>
           <w:rPr>
             <w:rStyle w:val="Lienhypertexte"/>
@@ -1079,10 +1075,10 @@
         <w:r>
           <w:rPr>
             <w:rStyle w:val="Lienhypertexte"/>
-            <w:iCs/>
+            <w:rFonts w:cs="Arial"/>
             <w:noProof/>
           </w:rPr>
-          <w:t>Stratégie de test</w:t>
+          <w:t>Risques techniques</w:t>
         </w:r>
         <w:r>
           <w:rPr>
@@ -1103,7 +1099,7 @@
             <w:noProof/>
             <w:webHidden/>
           </w:rPr>
-          <w:instrText xml:space="preserve"> PAGEREF _Toc194484636 \h </w:instrText>
+          <w:instrText xml:space="preserve"> PAGEREF _Toc194669837 \h </w:instrText>
         </w:r>
         <w:r>
           <w:rPr>
@@ -1151,7 +1147,7 @@
           <w14:ligatures w14:val="standardContextual"/>
         </w:rPr>
       </w:pPr>
-      <w:hyperlink w:anchor="_Toc194484637" w:history="1">
+      <w:hyperlink w:anchor="_Toc194669838" w:history="1">
         <w:r>
           <w:rPr>
             <w:rStyle w:val="Lienhypertexte"/>
@@ -1175,10 +1171,10 @@
         <w:r>
           <w:rPr>
             <w:rStyle w:val="Lienhypertexte"/>
-            <w:rFonts w:cs="Arial"/>
+            <w:iCs/>
             <w:noProof/>
           </w:rPr>
-          <w:t>Risques techniques</w:t>
+          <w:t>Planification</w:t>
         </w:r>
         <w:r>
           <w:rPr>
@@ -1199,7 +1195,7 @@
             <w:noProof/>
             <w:webHidden/>
           </w:rPr>
-          <w:instrText xml:space="preserve"> PAGEREF _Toc194484637 \h </w:instrText>
+          <w:instrText xml:space="preserve"> PAGEREF _Toc194669838 \h </w:instrText>
         </w:r>
         <w:r>
           <w:rPr>
@@ -1247,7 +1243,7 @@
           <w14:ligatures w14:val="standardContextual"/>
         </w:rPr>
       </w:pPr>
-      <w:hyperlink w:anchor="_Toc194484638" w:history="1">
+      <w:hyperlink w:anchor="_Toc194669839" w:history="1">
         <w:r>
           <w:rPr>
             <w:rStyle w:val="Lienhypertexte"/>
@@ -1274,7 +1270,7 @@
             <w:iCs/>
             <w:noProof/>
           </w:rPr>
-          <w:t>Planification</w:t>
+          <w:t>Dossier de conception</w:t>
         </w:r>
         <w:r>
           <w:rPr>
@@ -1295,7 +1291,7 @@
             <w:noProof/>
             <w:webHidden/>
           </w:rPr>
-          <w:instrText xml:space="preserve"> PAGEREF _Toc194484638 \h </w:instrText>
+          <w:instrText xml:space="preserve"> PAGEREF _Toc194669839 \h </w:instrText>
         </w:r>
         <w:r>
           <w:rPr>
@@ -1320,6 +1316,85 @@
         <w:r>
           <w:rPr>
             <w:noProof/>
+            <w:webHidden/>
+          </w:rPr>
+          <w:fldChar w:fldCharType="end"/>
+        </w:r>
+      </w:hyperlink>
+    </w:p>
+    <w:p>
+      <w:pPr>
+        <w:pStyle w:val="TM1"/>
+        <w:rPr>
+          <w:rFonts w:asciiTheme="minorHAnsi" w:eastAsiaTheme="minorEastAsia" w:hAnsiTheme="minorHAnsi" w:cstheme="minorBidi"/>
+          <w:kern w:val="2"/>
+          <w:sz w:val="22"/>
+          <w:szCs w:val="22"/>
+          <w:lang w:val="fr-CH" w:eastAsia="fr-CH"/>
+          <w14:ligatures w14:val="standardContextual"/>
+        </w:rPr>
+      </w:pPr>
+      <w:hyperlink w:anchor="_Toc194669840" w:history="1">
+        <w:r>
+          <w:rPr>
+            <w:rStyle w:val="Lienhypertexte"/>
+          </w:rPr>
+          <w:t>3</w:t>
+        </w:r>
+        <w:r>
+          <w:rPr>
+            <w:rFonts w:asciiTheme="minorHAnsi" w:eastAsiaTheme="minorEastAsia" w:hAnsiTheme="minorHAnsi" w:cstheme="minorBidi"/>
+            <w:kern w:val="2"/>
+            <w:sz w:val="22"/>
+            <w:szCs w:val="22"/>
+            <w:lang w:val="fr-CH" w:eastAsia="fr-CH"/>
+            <w14:ligatures w14:val="standardContextual"/>
+          </w:rPr>
+          <w:tab/>
+        </w:r>
+        <w:r>
+          <w:rPr>
+            <w:rStyle w:val="Lienhypertexte"/>
+          </w:rPr>
+          <w:t>Réalisation</w:t>
+        </w:r>
+        <w:r>
+          <w:rPr>
+            <w:webHidden/>
+          </w:rPr>
+          <w:tab/>
+        </w:r>
+        <w:r>
+          <w:rPr>
+            <w:webHidden/>
+          </w:rPr>
+          <w:fldChar w:fldCharType="begin"/>
+        </w:r>
+        <w:r>
+          <w:rPr>
+            <w:webHidden/>
+          </w:rPr>
+          <w:instrText xml:space="preserve"> PAGEREF _Toc194669840 \h </w:instrText>
+        </w:r>
+        <w:r>
+          <w:rPr>
+            <w:webHidden/>
+          </w:rPr>
+        </w:r>
+        <w:r>
+          <w:rPr>
+            <w:webHidden/>
+          </w:rPr>
+          <w:fldChar w:fldCharType="separate"/>
+        </w:r>
+        <w:r>
+          <w:rPr>
+            <w:webHidden/>
+          </w:rPr>
+          <w:t>10</w:t>
+        </w:r>
+        <w:r>
+          <w:rPr>
             <w:webHidden/>
           </w:rPr>
           <w:fldChar w:fldCharType="end"/>
@@ -1343,14 +1418,14 @@
           <w14:ligatures w14:val="standardContextual"/>
         </w:rPr>
       </w:pPr>
-      <w:hyperlink w:anchor="_Toc194484639" w:history="1">
+      <w:hyperlink w:anchor="_Toc194669841" w:history="1">
         <w:r>
           <w:rPr>
             <w:rStyle w:val="Lienhypertexte"/>
             <w:iCs/>
             <w:noProof/>
           </w:rPr>
-          <w:t>2.5</w:t>
+          <w:t>3.1</w:t>
         </w:r>
         <w:r>
           <w:rPr>
@@ -1370,7 +1445,7 @@
             <w:iCs/>
             <w:noProof/>
           </w:rPr>
-          <w:t>Dossier de conception</w:t>
+          <w:t>Dossier de réalisation</w:t>
         </w:r>
         <w:r>
           <w:rPr>
@@ -1391,7 +1466,7 @@
             <w:noProof/>
             <w:webHidden/>
           </w:rPr>
-          <w:instrText xml:space="preserve"> PAGEREF _Toc194484639 \h </w:instrText>
+          <w:instrText xml:space="preserve"> PAGEREF _Toc194669841 \h </w:instrText>
         </w:r>
         <w:r>
           <w:rPr>
@@ -1411,7 +1486,7 @@
             <w:noProof/>
             <w:webHidden/>
           </w:rPr>
-          <w:t>6</w:t>
+          <w:t>10</w:t>
         </w:r>
         <w:r>
           <w:rPr>
@@ -1434,12 +1509,12 @@
           <w14:ligatures w14:val="standardContextual"/>
         </w:rPr>
       </w:pPr>
-      <w:hyperlink w:anchor="_Toc194484640" w:history="1">
+      <w:hyperlink w:anchor="_Toc194669842" w:history="1">
         <w:r>
           <w:rPr>
             <w:rStyle w:val="Lienhypertexte"/>
           </w:rPr>
-          <w:t>3</w:t>
+          <w:t>4</w:t>
         </w:r>
         <w:r>
           <w:rPr>
@@ -1456,7 +1531,7 @@
           <w:rPr>
             <w:rStyle w:val="Lienhypertexte"/>
           </w:rPr>
-          <w:t>Réalisation</w:t>
+          <w:t>Conclusions</w:t>
         </w:r>
         <w:r>
           <w:rPr>
@@ -1474,7 +1549,7 @@
           <w:rPr>
             <w:webHidden/>
           </w:rPr>
-          <w:instrText xml:space="preserve"> PAGEREF _Toc194484640 \h </w:instrText>
+          <w:instrText xml:space="preserve"> PAGEREF _Toc194669842 \h </w:instrText>
         </w:r>
         <w:r>
           <w:rPr>
@@ -1491,7 +1566,7 @@
           <w:rPr>
             <w:webHidden/>
           </w:rPr>
-          <w:t>6</w:t>
+          <w:t>10</w:t>
         </w:r>
         <w:r>
           <w:rPr>
@@ -1518,14 +1593,14 @@
           <w14:ligatures w14:val="standardContextual"/>
         </w:rPr>
       </w:pPr>
-      <w:hyperlink w:anchor="_Toc194484641" w:history="1">
+      <w:hyperlink w:anchor="_Toc194669843" w:history="1">
         <w:r>
           <w:rPr>
             <w:rStyle w:val="Lienhypertexte"/>
             <w:iCs/>
             <w:noProof/>
           </w:rPr>
-          <w:t>3.1</w:t>
+          <w:t>4.1</w:t>
         </w:r>
         <w:r>
           <w:rPr>
@@ -1545,7 +1620,7 @@
             <w:iCs/>
             <w:noProof/>
           </w:rPr>
-          <w:t>Dossier de réalisation</w:t>
+          <w:t>Sources – Bibliographie</w:t>
         </w:r>
         <w:r>
           <w:rPr>
@@ -1566,7 +1641,7 @@
             <w:noProof/>
             <w:webHidden/>
           </w:rPr>
-          <w:instrText xml:space="preserve"> PAGEREF _Toc194484641 \h </w:instrText>
+          <w:instrText xml:space="preserve"> PAGEREF _Toc194669843 \h </w:instrText>
         </w:r>
         <w:r>
           <w:rPr>
@@ -1586,11 +1661,92 @@
             <w:noProof/>
             <w:webHidden/>
           </w:rPr>
-          <w:t>6</w:t>
+          <w:t>11</w:t>
         </w:r>
         <w:r>
           <w:rPr>
             <w:noProof/>
+            <w:webHidden/>
+          </w:rPr>
+          <w:fldChar w:fldCharType="end"/>
+        </w:r>
+      </w:hyperlink>
+    </w:p>
+    <w:p>
+      <w:pPr>
+        <w:pStyle w:val="TM1"/>
+        <w:rPr>
+          <w:rFonts w:asciiTheme="minorHAnsi" w:eastAsiaTheme="minorEastAsia" w:hAnsiTheme="minorHAnsi" w:cstheme="minorBidi"/>
+          <w:kern w:val="2"/>
+          <w:sz w:val="22"/>
+          <w:szCs w:val="22"/>
+          <w:lang w:val="fr-CH" w:eastAsia="fr-CH"/>
+          <w14:ligatures w14:val="standardContextual"/>
+        </w:rPr>
+      </w:pPr>
+      <w:hyperlink w:anchor="_Toc194669844" w:history="1">
+        <w:r>
+          <w:rPr>
+            <w:rStyle w:val="Lienhypertexte"/>
+            <w:lang w:val="fr-CH"/>
+          </w:rPr>
+          <w:t>5</w:t>
+        </w:r>
+        <w:r>
+          <w:rPr>
+            <w:rFonts w:asciiTheme="minorHAnsi" w:eastAsiaTheme="minorEastAsia" w:hAnsiTheme="minorHAnsi" w:cstheme="minorBidi"/>
+            <w:kern w:val="2"/>
+            <w:sz w:val="22"/>
+            <w:szCs w:val="22"/>
+            <w:lang w:val="fr-CH" w:eastAsia="fr-CH"/>
+            <w14:ligatures w14:val="standardContextual"/>
+          </w:rPr>
+          <w:tab/>
+        </w:r>
+        <w:r>
+          <w:rPr>
+            <w:rStyle w:val="Lienhypertexte"/>
+            <w:lang w:val="fr-CH"/>
+          </w:rPr>
+          <w:t>Critique</w:t>
+        </w:r>
+        <w:r>
+          <w:rPr>
+            <w:webHidden/>
+          </w:rPr>
+          <w:tab/>
+        </w:r>
+        <w:r>
+          <w:rPr>
+            <w:webHidden/>
+          </w:rPr>
+          <w:fldChar w:fldCharType="begin"/>
+        </w:r>
+        <w:r>
+          <w:rPr>
+            <w:webHidden/>
+          </w:rPr>
+          <w:instrText xml:space="preserve"> PAGEREF _Toc194669844 \h </w:instrText>
+        </w:r>
+        <w:r>
+          <w:rPr>
+            <w:webHidden/>
+          </w:rPr>
+        </w:r>
+        <w:r>
+          <w:rPr>
+            <w:webHidden/>
+          </w:rPr>
+          <w:fldChar w:fldCharType="separate"/>
+        </w:r>
+        <w:r>
+          <w:rPr>
+            <w:webHidden/>
+          </w:rPr>
+          <w:t>12</w:t>
+        </w:r>
+        <w:r>
+          <w:rPr>
             <w:webHidden/>
           </w:rPr>
           <w:fldChar w:fldCharType="end"/>
@@ -1614,14 +1770,14 @@
           <w14:ligatures w14:val="standardContextual"/>
         </w:rPr>
       </w:pPr>
-      <w:hyperlink w:anchor="_Toc194484642" w:history="1">
+      <w:hyperlink w:anchor="_Toc194669845" w:history="1">
         <w:r>
           <w:rPr>
             <w:rStyle w:val="Lienhypertexte"/>
             <w:iCs/>
             <w:noProof/>
           </w:rPr>
-          <w:t>3.2</w:t>
+          <w:t>5.1</w:t>
         </w:r>
         <w:r>
           <w:rPr>
@@ -1641,7 +1797,7 @@
             <w:iCs/>
             <w:noProof/>
           </w:rPr>
-          <w:t>Description des tests effectués</w:t>
+          <w:t>Journal de travail</w:t>
         </w:r>
         <w:r>
           <w:rPr>
@@ -1662,199 +1818,7 @@
             <w:noProof/>
             <w:webHidden/>
           </w:rPr>
-          <w:instrText xml:space="preserve"> PAGEREF _Toc194484642 \h </w:instrText>
-        </w:r>
-        <w:r>
-          <w:rPr>
-            <w:noProof/>
-            <w:webHidden/>
-          </w:rPr>
-        </w:r>
-        <w:r>
-          <w:rPr>
-            <w:noProof/>
-            <w:webHidden/>
-          </w:rPr>
-          <w:fldChar w:fldCharType="separate"/>
-        </w:r>
-        <w:r>
-          <w:rPr>
-            <w:noProof/>
-            <w:webHidden/>
-          </w:rPr>
-          <w:t>13</w:t>
-        </w:r>
-        <w:r>
-          <w:rPr>
-            <w:noProof/>
-            <w:webHidden/>
-          </w:rPr>
-          <w:fldChar w:fldCharType="end"/>
-        </w:r>
-      </w:hyperlink>
-    </w:p>
-    <w:p>
-      <w:pPr>
-        <w:pStyle w:val="TM2"/>
-        <w:tabs>
-          <w:tab w:val="left" w:pos="800"/>
-          <w:tab w:val="right" w:leader="dot" w:pos="9060"/>
-        </w:tabs>
-        <w:rPr>
-          <w:rFonts w:asciiTheme="minorHAnsi" w:eastAsiaTheme="minorEastAsia" w:hAnsiTheme="minorHAnsi" w:cstheme="minorBidi"/>
-          <w:noProof/>
-          <w:kern w:val="2"/>
-          <w:sz w:val="22"/>
-          <w:szCs w:val="22"/>
-          <w:lang w:val="fr-CH" w:eastAsia="fr-CH"/>
-          <w14:ligatures w14:val="standardContextual"/>
-        </w:rPr>
-      </w:pPr>
-      <w:hyperlink w:anchor="_Toc194484643" w:history="1">
-        <w:r>
-          <w:rPr>
-            <w:rStyle w:val="Lienhypertexte"/>
-            <w:iCs/>
-            <w:noProof/>
-          </w:rPr>
-          <w:t>3.3</w:t>
-        </w:r>
-        <w:r>
-          <w:rPr>
-            <w:rFonts w:asciiTheme="minorHAnsi" w:eastAsiaTheme="minorEastAsia" w:hAnsiTheme="minorHAnsi" w:cstheme="minorBidi"/>
-            <w:noProof/>
-            <w:kern w:val="2"/>
-            <w:sz w:val="22"/>
-            <w:szCs w:val="22"/>
-            <w:lang w:val="fr-CH" w:eastAsia="fr-CH"/>
-            <w14:ligatures w14:val="standardContextual"/>
-          </w:rPr>
-          <w:tab/>
-        </w:r>
-        <w:r>
-          <w:rPr>
-            <w:rStyle w:val="Lienhypertexte"/>
-            <w:iCs/>
-            <w:noProof/>
-          </w:rPr>
-          <w:t>Erreurs restantes</w:t>
-        </w:r>
-        <w:r>
-          <w:rPr>
-            <w:noProof/>
-            <w:webHidden/>
-          </w:rPr>
-          <w:tab/>
-        </w:r>
-        <w:r>
-          <w:rPr>
-            <w:noProof/>
-            <w:webHidden/>
-          </w:rPr>
-          <w:fldChar w:fldCharType="begin"/>
-        </w:r>
-        <w:r>
-          <w:rPr>
-            <w:noProof/>
-            <w:webHidden/>
-          </w:rPr>
-          <w:instrText xml:space="preserve"> PAGEREF _Toc194484643 \h </w:instrText>
-        </w:r>
-        <w:r>
-          <w:rPr>
-            <w:noProof/>
-            <w:webHidden/>
-          </w:rPr>
-        </w:r>
-        <w:r>
-          <w:rPr>
-            <w:noProof/>
-            <w:webHidden/>
-          </w:rPr>
-          <w:fldChar w:fldCharType="separate"/>
-        </w:r>
-        <w:r>
-          <w:rPr>
-            <w:noProof/>
-            <w:webHidden/>
-          </w:rPr>
-          <w:t>13</w:t>
-        </w:r>
-        <w:r>
-          <w:rPr>
-            <w:noProof/>
-            <w:webHidden/>
-          </w:rPr>
-          <w:fldChar w:fldCharType="end"/>
-        </w:r>
-      </w:hyperlink>
-    </w:p>
-    <w:p>
-      <w:pPr>
-        <w:pStyle w:val="TM2"/>
-        <w:tabs>
-          <w:tab w:val="left" w:pos="800"/>
-          <w:tab w:val="right" w:leader="dot" w:pos="9060"/>
-        </w:tabs>
-        <w:rPr>
-          <w:rFonts w:asciiTheme="minorHAnsi" w:eastAsiaTheme="minorEastAsia" w:hAnsiTheme="minorHAnsi" w:cstheme="minorBidi"/>
-          <w:noProof/>
-          <w:kern w:val="2"/>
-          <w:sz w:val="22"/>
-          <w:szCs w:val="22"/>
-          <w:lang w:val="fr-CH" w:eastAsia="fr-CH"/>
-          <w14:ligatures w14:val="standardContextual"/>
-        </w:rPr>
-      </w:pPr>
-      <w:hyperlink w:anchor="_Toc194484644" w:history="1">
-        <w:r>
-          <w:rPr>
-            <w:rStyle w:val="Lienhypertexte"/>
-            <w:iCs/>
-            <w:noProof/>
-          </w:rPr>
-          <w:t>3.4</w:t>
-        </w:r>
-        <w:r>
-          <w:rPr>
-            <w:rFonts w:asciiTheme="minorHAnsi" w:eastAsiaTheme="minorEastAsia" w:hAnsiTheme="minorHAnsi" w:cstheme="minorBidi"/>
-            <w:noProof/>
-            <w:kern w:val="2"/>
-            <w:sz w:val="22"/>
-            <w:szCs w:val="22"/>
-            <w:lang w:val="fr-CH" w:eastAsia="fr-CH"/>
-            <w14:ligatures w14:val="standardContextual"/>
-          </w:rPr>
-          <w:tab/>
-        </w:r>
-        <w:r>
-          <w:rPr>
-            <w:rStyle w:val="Lienhypertexte"/>
-            <w:iCs/>
-            <w:noProof/>
-          </w:rPr>
-          <w:t>Liste des documents fournis</w:t>
-        </w:r>
-        <w:r>
-          <w:rPr>
-            <w:noProof/>
-            <w:webHidden/>
-          </w:rPr>
-          <w:tab/>
-        </w:r>
-        <w:r>
-          <w:rPr>
-            <w:noProof/>
-            <w:webHidden/>
-          </w:rPr>
-          <w:fldChar w:fldCharType="begin"/>
-        </w:r>
-        <w:r>
-          <w:rPr>
-            <w:noProof/>
-            <w:webHidden/>
-          </w:rPr>
-          <w:instrText xml:space="preserve"> PAGEREF _Toc194484644 \h </w:instrText>
+          <w:instrText xml:space="preserve"> PAGEREF _Toc194669845 \h </w:instrText>
         </w:r>
         <w:r>
           <w:rPr>
@@ -1897,12 +1861,13 @@
           <w14:ligatures w14:val="standardContextual"/>
         </w:rPr>
       </w:pPr>
-      <w:hyperlink w:anchor="_Toc194484645" w:history="1">
+      <w:hyperlink w:anchor="_Toc194669846" w:history="1">
         <w:r>
           <w:rPr>
             <w:rStyle w:val="Lienhypertexte"/>
-          </w:rPr>
-          <w:t>4</w:t>
+            <w:lang w:val="fr-CH" w:eastAsia="fr-CH"/>
+          </w:rPr>
+          <w:t>6</w:t>
         </w:r>
         <w:r>
           <w:rPr>
@@ -1918,8 +1883,9 @@
         <w:r>
           <w:rPr>
             <w:rStyle w:val="Lienhypertexte"/>
-          </w:rPr>
-          <w:t>Conclusions</w:t>
+            <w:lang w:val="fr-CH" w:eastAsia="fr-CH"/>
+          </w:rPr>
+          <w:t>Glossaire</w:t>
         </w:r>
         <w:r>
           <w:rPr>
@@ -1937,7 +1903,7 @@
           <w:rPr>
             <w:webHidden/>
           </w:rPr>
-          <w:instrText xml:space="preserve"> PAGEREF _Toc194484645 \h </w:instrText>
+          <w:instrText xml:space="preserve"> PAGEREF _Toc194669846 \h </w:instrText>
         </w:r>
         <w:r>
           <w:rPr>
@@ -1976,12 +1942,12 @@
           <w14:ligatures w14:val="standardContextual"/>
         </w:rPr>
       </w:pPr>
-      <w:hyperlink w:anchor="_Toc194484646" w:history="1">
+      <w:hyperlink w:anchor="_Toc194669847" w:history="1">
         <w:r>
           <w:rPr>
             <w:rStyle w:val="Lienhypertexte"/>
           </w:rPr>
-          <w:t>5</w:t>
+          <w:t>7</w:t>
         </w:r>
         <w:r>
           <w:rPr>
@@ -1998,7 +1964,7 @@
           <w:rPr>
             <w:rStyle w:val="Lienhypertexte"/>
           </w:rPr>
-          <w:t>Annexes</w:t>
+          <w:t>Erreurs et solutions</w:t>
         </w:r>
         <w:r>
           <w:rPr>
@@ -2016,7 +1982,7 @@
           <w:rPr>
             <w:webHidden/>
           </w:rPr>
-          <w:instrText xml:space="preserve"> PAGEREF _Toc194484646 \h </w:instrText>
+          <w:instrText xml:space="preserve"> PAGEREF _Toc194669847 \h </w:instrText>
         </w:r>
         <w:r>
           <w:rPr>
@@ -2037,198 +2003,6 @@
         </w:r>
         <w:r>
           <w:rPr>
-            <w:webHidden/>
-          </w:rPr>
-          <w:fldChar w:fldCharType="end"/>
-        </w:r>
-      </w:hyperlink>
-    </w:p>
-    <w:p>
-      <w:pPr>
-        <w:pStyle w:val="TM2"/>
-        <w:tabs>
-          <w:tab w:val="left" w:pos="800"/>
-          <w:tab w:val="right" w:leader="dot" w:pos="9060"/>
-        </w:tabs>
-        <w:rPr>
-          <w:rFonts w:asciiTheme="minorHAnsi" w:eastAsiaTheme="minorEastAsia" w:hAnsiTheme="minorHAnsi" w:cstheme="minorBidi"/>
-          <w:noProof/>
-          <w:kern w:val="2"/>
-          <w:sz w:val="22"/>
-          <w:szCs w:val="22"/>
-          <w:lang w:val="fr-CH" w:eastAsia="fr-CH"/>
-          <w14:ligatures w14:val="standardContextual"/>
-        </w:rPr>
-      </w:pPr>
-      <w:hyperlink w:anchor="_Toc194484647" w:history="1">
-        <w:r>
-          <w:rPr>
-            <w:rStyle w:val="Lienhypertexte"/>
-            <w:iCs/>
-            <w:noProof/>
-          </w:rPr>
-          <w:t>5.1</w:t>
-        </w:r>
-        <w:r>
-          <w:rPr>
-            <w:rFonts w:asciiTheme="minorHAnsi" w:eastAsiaTheme="minorEastAsia" w:hAnsiTheme="minorHAnsi" w:cstheme="minorBidi"/>
-            <w:noProof/>
-            <w:kern w:val="2"/>
-            <w:sz w:val="22"/>
-            <w:szCs w:val="22"/>
-            <w:lang w:val="fr-CH" w:eastAsia="fr-CH"/>
-            <w14:ligatures w14:val="standardContextual"/>
-          </w:rPr>
-          <w:tab/>
-        </w:r>
-        <w:r>
-          <w:rPr>
-            <w:rStyle w:val="Lienhypertexte"/>
-            <w:iCs/>
-            <w:noProof/>
-          </w:rPr>
-          <w:t>Résumé du rapport du TPI / version succincte de la documentation</w:t>
-        </w:r>
-        <w:r>
-          <w:rPr>
-            <w:noProof/>
-            <w:webHidden/>
-          </w:rPr>
-          <w:tab/>
-        </w:r>
-        <w:r>
-          <w:rPr>
-            <w:noProof/>
-            <w:webHidden/>
-          </w:rPr>
-          <w:fldChar w:fldCharType="begin"/>
-        </w:r>
-        <w:r>
-          <w:rPr>
-            <w:noProof/>
-            <w:webHidden/>
-          </w:rPr>
-          <w:instrText xml:space="preserve"> PAGEREF _Toc194484647 \h </w:instrText>
-        </w:r>
-        <w:r>
-          <w:rPr>
-            <w:noProof/>
-            <w:webHidden/>
-          </w:rPr>
-        </w:r>
-        <w:r>
-          <w:rPr>
-            <w:noProof/>
-            <w:webHidden/>
-          </w:rPr>
-          <w:fldChar w:fldCharType="separate"/>
-        </w:r>
-        <w:r>
-          <w:rPr>
-            <w:noProof/>
-            <w:webHidden/>
-          </w:rPr>
-          <w:t>14</w:t>
-        </w:r>
-        <w:r>
-          <w:rPr>
-            <w:noProof/>
-            <w:webHidden/>
-          </w:rPr>
-          <w:fldChar w:fldCharType="end"/>
-        </w:r>
-      </w:hyperlink>
-    </w:p>
-    <w:p>
-      <w:pPr>
-        <w:pStyle w:val="TM2"/>
-        <w:tabs>
-          <w:tab w:val="left" w:pos="800"/>
-          <w:tab w:val="right" w:leader="dot" w:pos="9060"/>
-        </w:tabs>
-        <w:rPr>
-          <w:rFonts w:asciiTheme="minorHAnsi" w:eastAsiaTheme="minorEastAsia" w:hAnsiTheme="minorHAnsi" w:cstheme="minorBidi"/>
-          <w:noProof/>
-          <w:kern w:val="2"/>
-          <w:sz w:val="22"/>
-          <w:szCs w:val="22"/>
-          <w:lang w:val="fr-CH" w:eastAsia="fr-CH"/>
-          <w14:ligatures w14:val="standardContextual"/>
-        </w:rPr>
-      </w:pPr>
-      <w:hyperlink w:anchor="_Toc194484648" w:history="1">
-        <w:r>
-          <w:rPr>
-            <w:rStyle w:val="Lienhypertexte"/>
-            <w:iCs/>
-            <w:noProof/>
-          </w:rPr>
-          <w:t>5.2</w:t>
-        </w:r>
-        <w:r>
-          <w:rPr>
-            <w:rFonts w:asciiTheme="minorHAnsi" w:eastAsiaTheme="minorEastAsia" w:hAnsiTheme="minorHAnsi" w:cstheme="minorBidi"/>
-            <w:noProof/>
-            <w:kern w:val="2"/>
-            <w:sz w:val="22"/>
-            <w:szCs w:val="22"/>
-            <w:lang w:val="fr-CH" w:eastAsia="fr-CH"/>
-            <w14:ligatures w14:val="standardContextual"/>
-          </w:rPr>
-          <w:tab/>
-        </w:r>
-        <w:r>
-          <w:rPr>
-            <w:rStyle w:val="Lienhypertexte"/>
-            <w:iCs/>
-            <w:noProof/>
-          </w:rPr>
-          <w:t>Sources – Bibliographie</w:t>
-        </w:r>
-        <w:r>
-          <w:rPr>
-            <w:noProof/>
-            <w:webHidden/>
-          </w:rPr>
-          <w:tab/>
-        </w:r>
-        <w:r>
-          <w:rPr>
-            <w:noProof/>
-            <w:webHidden/>
-          </w:rPr>
-          <w:fldChar w:fldCharType="begin"/>
-        </w:r>
-        <w:r>
-          <w:rPr>
-            <w:noProof/>
-            <w:webHidden/>
-          </w:rPr>
-          <w:instrText xml:space="preserve"> PAGEREF _Toc194484648 \h </w:instrText>
-        </w:r>
-        <w:r>
-          <w:rPr>
-            <w:noProof/>
-            <w:webHidden/>
-          </w:rPr>
-        </w:r>
-        <w:r>
-          <w:rPr>
-            <w:noProof/>
-            <w:webHidden/>
-          </w:rPr>
-          <w:fldChar w:fldCharType="separate"/>
-        </w:r>
-        <w:r>
-          <w:rPr>
-            <w:noProof/>
-            <w:webHidden/>
-          </w:rPr>
-          <w:t>15</w:t>
-        </w:r>
-        <w:r>
-          <w:rPr>
-            <w:noProof/>
             <w:webHidden/>
           </w:rPr>
           <w:fldChar w:fldCharType="end"/>
@@ -2247,13 +2021,13 @@
           <w14:ligatures w14:val="standardContextual"/>
         </w:rPr>
       </w:pPr>
-      <w:hyperlink w:anchor="_Toc194484649" w:history="1">
+      <w:hyperlink w:anchor="_Toc194669848" w:history="1">
         <w:r>
           <w:rPr>
             <w:rStyle w:val="Lienhypertexte"/>
-            <w:lang w:val="fr-CH"/>
-          </w:rPr>
-          <w:t>6</w:t>
+            <w:lang w:val="fr-CH" w:eastAsia="fr-CH"/>
+          </w:rPr>
+          <w:t>8</w:t>
         </w:r>
         <w:r>
           <w:rPr>
@@ -2269,9 +2043,9 @@
         <w:r>
           <w:rPr>
             <w:rStyle w:val="Lienhypertexte"/>
-            <w:lang w:val="fr-CH"/>
-          </w:rPr>
-          <w:t>Critique</w:t>
+            <w:lang w:val="fr-CH" w:eastAsia="fr-CH"/>
+          </w:rPr>
+          <w:t>Demandes à ChatGPT</w:t>
         </w:r>
         <w:r>
           <w:rPr>
@@ -2289,7 +2063,7 @@
           <w:rPr>
             <w:webHidden/>
           </w:rPr>
-          <w:instrText xml:space="preserve"> PAGEREF _Toc194484649 \h </w:instrText>
+          <w:instrText xml:space="preserve"> PAGEREF _Toc194669848 \h </w:instrText>
         </w:r>
         <w:r>
           <w:rPr>
@@ -2306,394 +2080,10 @@
           <w:rPr>
             <w:webHidden/>
           </w:rPr>
-          <w:t>15</w:t>
-        </w:r>
-        <w:r>
-          <w:rPr>
-            <w:webHidden/>
-          </w:rPr>
-          <w:fldChar w:fldCharType="end"/>
-        </w:r>
-      </w:hyperlink>
-    </w:p>
-    <w:p>
-      <w:pPr>
-        <w:pStyle w:val="TM2"/>
-        <w:tabs>
-          <w:tab w:val="left" w:pos="800"/>
-          <w:tab w:val="right" w:leader="dot" w:pos="9060"/>
-        </w:tabs>
-        <w:rPr>
-          <w:rFonts w:asciiTheme="minorHAnsi" w:eastAsiaTheme="minorEastAsia" w:hAnsiTheme="minorHAnsi" w:cstheme="minorBidi"/>
-          <w:noProof/>
-          <w:kern w:val="2"/>
-          <w:sz w:val="22"/>
-          <w:szCs w:val="22"/>
-          <w:lang w:val="fr-CH" w:eastAsia="fr-CH"/>
-          <w14:ligatures w14:val="standardContextual"/>
-        </w:rPr>
-      </w:pPr>
-      <w:hyperlink w:anchor="_Toc194484650" w:history="1">
-        <w:r>
-          <w:rPr>
-            <w:rStyle w:val="Lienhypertexte"/>
-            <w:iCs/>
-            <w:noProof/>
-          </w:rPr>
-          <w:t>6.1</w:t>
-        </w:r>
-        <w:r>
-          <w:rPr>
-            <w:rFonts w:asciiTheme="minorHAnsi" w:eastAsiaTheme="minorEastAsia" w:hAnsiTheme="minorHAnsi" w:cstheme="minorBidi"/>
-            <w:noProof/>
-            <w:kern w:val="2"/>
-            <w:sz w:val="22"/>
-            <w:szCs w:val="22"/>
-            <w:lang w:val="fr-CH" w:eastAsia="fr-CH"/>
-            <w14:ligatures w14:val="standardContextual"/>
-          </w:rPr>
-          <w:tab/>
-        </w:r>
-        <w:r>
-          <w:rPr>
-            <w:rStyle w:val="Lienhypertexte"/>
-            <w:iCs/>
-            <w:noProof/>
-          </w:rPr>
-          <w:t>Journal de travail</w:t>
-        </w:r>
-        <w:r>
-          <w:rPr>
-            <w:noProof/>
-            <w:webHidden/>
-          </w:rPr>
-          <w:tab/>
-        </w:r>
-        <w:r>
-          <w:rPr>
-            <w:noProof/>
-            <w:webHidden/>
-          </w:rPr>
-          <w:fldChar w:fldCharType="begin"/>
-        </w:r>
-        <w:r>
-          <w:rPr>
-            <w:noProof/>
-            <w:webHidden/>
-          </w:rPr>
-          <w:instrText xml:space="preserve"> PAGEREF _Toc194484650 \h </w:instrText>
-        </w:r>
-        <w:r>
-          <w:rPr>
-            <w:noProof/>
-            <w:webHidden/>
-          </w:rPr>
-        </w:r>
-        <w:r>
-          <w:rPr>
-            <w:noProof/>
-            <w:webHidden/>
-          </w:rPr>
-          <w:fldChar w:fldCharType="separate"/>
-        </w:r>
-        <w:r>
-          <w:rPr>
-            <w:noProof/>
-            <w:webHidden/>
-          </w:rPr>
-          <w:t>16</w:t>
-        </w:r>
-        <w:r>
-          <w:rPr>
-            <w:noProof/>
-            <w:webHidden/>
-          </w:rPr>
-          <w:fldChar w:fldCharType="end"/>
-        </w:r>
-      </w:hyperlink>
-    </w:p>
-    <w:p>
-      <w:pPr>
-        <w:pStyle w:val="TM2"/>
-        <w:tabs>
-          <w:tab w:val="left" w:pos="800"/>
-          <w:tab w:val="right" w:leader="dot" w:pos="9060"/>
-        </w:tabs>
-        <w:rPr>
-          <w:rFonts w:asciiTheme="minorHAnsi" w:eastAsiaTheme="minorEastAsia" w:hAnsiTheme="minorHAnsi" w:cstheme="minorBidi"/>
-          <w:noProof/>
-          <w:kern w:val="2"/>
-          <w:sz w:val="22"/>
-          <w:szCs w:val="22"/>
-          <w:lang w:val="fr-CH" w:eastAsia="fr-CH"/>
-          <w14:ligatures w14:val="standardContextual"/>
-        </w:rPr>
-      </w:pPr>
-      <w:hyperlink w:anchor="_Toc194484651" w:history="1">
-        <w:r>
-          <w:rPr>
-            <w:rStyle w:val="Lienhypertexte"/>
-            <w:iCs/>
-            <w:noProof/>
-          </w:rPr>
-          <w:t>6.2</w:t>
-        </w:r>
-        <w:r>
-          <w:rPr>
-            <w:rFonts w:asciiTheme="minorHAnsi" w:eastAsiaTheme="minorEastAsia" w:hAnsiTheme="minorHAnsi" w:cstheme="minorBidi"/>
-            <w:noProof/>
-            <w:kern w:val="2"/>
-            <w:sz w:val="22"/>
-            <w:szCs w:val="22"/>
-            <w:lang w:val="fr-CH" w:eastAsia="fr-CH"/>
-            <w14:ligatures w14:val="standardContextual"/>
-          </w:rPr>
-          <w:tab/>
-        </w:r>
-        <w:r>
-          <w:rPr>
-            <w:rStyle w:val="Lienhypertexte"/>
-            <w:iCs/>
-            <w:noProof/>
-          </w:rPr>
-          <w:t>Manuel d'Installation</w:t>
-        </w:r>
-        <w:r>
-          <w:rPr>
-            <w:noProof/>
-            <w:webHidden/>
-          </w:rPr>
-          <w:tab/>
-        </w:r>
-        <w:r>
-          <w:rPr>
-            <w:noProof/>
-            <w:webHidden/>
-          </w:rPr>
-          <w:fldChar w:fldCharType="begin"/>
-        </w:r>
-        <w:r>
-          <w:rPr>
-            <w:noProof/>
-            <w:webHidden/>
-          </w:rPr>
-          <w:instrText xml:space="preserve"> PAGEREF _Toc194484651 \h </w:instrText>
-        </w:r>
-        <w:r>
-          <w:rPr>
-            <w:noProof/>
-            <w:webHidden/>
-          </w:rPr>
-        </w:r>
-        <w:r>
-          <w:rPr>
-            <w:noProof/>
-            <w:webHidden/>
-          </w:rPr>
-          <w:fldChar w:fldCharType="separate"/>
-        </w:r>
-        <w:r>
-          <w:rPr>
-            <w:noProof/>
-            <w:webHidden/>
-          </w:rPr>
-          <w:t>16</w:t>
-        </w:r>
-        <w:r>
-          <w:rPr>
-            <w:noProof/>
-            <w:webHidden/>
-          </w:rPr>
-          <w:fldChar w:fldCharType="end"/>
-        </w:r>
-      </w:hyperlink>
-    </w:p>
-    <w:p>
-      <w:pPr>
-        <w:pStyle w:val="TM2"/>
-        <w:tabs>
-          <w:tab w:val="left" w:pos="800"/>
-          <w:tab w:val="right" w:leader="dot" w:pos="9060"/>
-        </w:tabs>
-        <w:rPr>
-          <w:rFonts w:asciiTheme="minorHAnsi" w:eastAsiaTheme="minorEastAsia" w:hAnsiTheme="minorHAnsi" w:cstheme="minorBidi"/>
-          <w:noProof/>
-          <w:kern w:val="2"/>
-          <w:sz w:val="22"/>
-          <w:szCs w:val="22"/>
-          <w:lang w:val="fr-CH" w:eastAsia="fr-CH"/>
-          <w14:ligatures w14:val="standardContextual"/>
-        </w:rPr>
-      </w:pPr>
-      <w:hyperlink w:anchor="_Toc194484652" w:history="1">
-        <w:r>
-          <w:rPr>
-            <w:rStyle w:val="Lienhypertexte"/>
-            <w:iCs/>
-            <w:noProof/>
-          </w:rPr>
-          <w:t>6.3</w:t>
-        </w:r>
-        <w:r>
-          <w:rPr>
-            <w:rFonts w:asciiTheme="minorHAnsi" w:eastAsiaTheme="minorEastAsia" w:hAnsiTheme="minorHAnsi" w:cstheme="minorBidi"/>
-            <w:noProof/>
-            <w:kern w:val="2"/>
-            <w:sz w:val="22"/>
-            <w:szCs w:val="22"/>
-            <w:lang w:val="fr-CH" w:eastAsia="fr-CH"/>
-            <w14:ligatures w14:val="standardContextual"/>
-          </w:rPr>
-          <w:tab/>
-        </w:r>
-        <w:r>
-          <w:rPr>
-            <w:rStyle w:val="Lienhypertexte"/>
-            <w:iCs/>
-            <w:noProof/>
-          </w:rPr>
-          <w:t>Manuel d'Utilisation</w:t>
-        </w:r>
-        <w:r>
-          <w:rPr>
-            <w:noProof/>
-            <w:webHidden/>
-          </w:rPr>
-          <w:tab/>
-        </w:r>
-        <w:r>
-          <w:rPr>
-            <w:noProof/>
-            <w:webHidden/>
-          </w:rPr>
-          <w:fldChar w:fldCharType="begin"/>
-        </w:r>
-        <w:r>
-          <w:rPr>
-            <w:noProof/>
-            <w:webHidden/>
-          </w:rPr>
-          <w:instrText xml:space="preserve"> PAGEREF _Toc194484652 \h </w:instrText>
-        </w:r>
-        <w:r>
-          <w:rPr>
-            <w:noProof/>
-            <w:webHidden/>
-          </w:rPr>
-        </w:r>
-        <w:r>
-          <w:rPr>
-            <w:noProof/>
-            <w:webHidden/>
-          </w:rPr>
-          <w:fldChar w:fldCharType="separate"/>
-        </w:r>
-        <w:r>
-          <w:rPr>
-            <w:noProof/>
-            <w:webHidden/>
-          </w:rPr>
-          <w:t>16</w:t>
-        </w:r>
-        <w:r>
-          <w:rPr>
-            <w:noProof/>
-            <w:webHidden/>
-          </w:rPr>
-          <w:fldChar w:fldCharType="end"/>
-        </w:r>
-      </w:hyperlink>
-    </w:p>
-    <w:p>
-      <w:pPr>
-        <w:pStyle w:val="TM2"/>
-        <w:tabs>
-          <w:tab w:val="left" w:pos="800"/>
-          <w:tab w:val="right" w:leader="dot" w:pos="9060"/>
-        </w:tabs>
-        <w:rPr>
-          <w:rFonts w:asciiTheme="minorHAnsi" w:eastAsiaTheme="minorEastAsia" w:hAnsiTheme="minorHAnsi" w:cstheme="minorBidi"/>
-          <w:noProof/>
-          <w:kern w:val="2"/>
-          <w:sz w:val="22"/>
-          <w:szCs w:val="22"/>
-          <w:lang w:val="fr-CH" w:eastAsia="fr-CH"/>
-          <w14:ligatures w14:val="standardContextual"/>
-        </w:rPr>
-      </w:pPr>
-      <w:hyperlink w:anchor="_Toc194484653" w:history="1">
-        <w:r>
-          <w:rPr>
-            <w:rStyle w:val="Lienhypertexte"/>
-            <w:iCs/>
-            <w:noProof/>
-          </w:rPr>
-          <w:t>6.4</w:t>
-        </w:r>
-        <w:r>
-          <w:rPr>
-            <w:rFonts w:asciiTheme="minorHAnsi" w:eastAsiaTheme="minorEastAsia" w:hAnsiTheme="minorHAnsi" w:cstheme="minorBidi"/>
-            <w:noProof/>
-            <w:kern w:val="2"/>
-            <w:sz w:val="22"/>
-            <w:szCs w:val="22"/>
-            <w:lang w:val="fr-CH" w:eastAsia="fr-CH"/>
-            <w14:ligatures w14:val="standardContextual"/>
-          </w:rPr>
-          <w:tab/>
-        </w:r>
-        <w:r>
-          <w:rPr>
-            <w:rStyle w:val="Lienhypertexte"/>
-            <w:iCs/>
-            <w:noProof/>
-          </w:rPr>
-          <w:t>Archives du projet</w:t>
-        </w:r>
-        <w:r>
-          <w:rPr>
-            <w:noProof/>
-            <w:webHidden/>
-          </w:rPr>
-          <w:tab/>
-        </w:r>
-        <w:r>
-          <w:rPr>
-            <w:noProof/>
-            <w:webHidden/>
-          </w:rPr>
-          <w:fldChar w:fldCharType="begin"/>
-        </w:r>
-        <w:r>
-          <w:rPr>
-            <w:noProof/>
-            <w:webHidden/>
-          </w:rPr>
-          <w:instrText xml:space="preserve"> PAGEREF _Toc194484653 \h </w:instrText>
-        </w:r>
-        <w:r>
-          <w:rPr>
-            <w:noProof/>
-            <w:webHidden/>
-          </w:rPr>
-        </w:r>
-        <w:r>
-          <w:rPr>
-            <w:noProof/>
-            <w:webHidden/>
-          </w:rPr>
-          <w:fldChar w:fldCharType="separate"/>
-        </w:r>
-        <w:r>
-          <w:rPr>
-            <w:noProof/>
-            <w:webHidden/>
-          </w:rPr>
-          <w:t>16</w:t>
-        </w:r>
-        <w:r>
-          <w:rPr>
-            <w:noProof/>
+          <w:t>25</w:t>
+        </w:r>
+        <w:r>
+          <w:rPr>
             <w:webHidden/>
           </w:rPr>
           <w:fldChar w:fldCharType="end"/>
@@ -2712,13 +2102,13 @@
           <w14:ligatures w14:val="standardContextual"/>
         </w:rPr>
       </w:pPr>
-      <w:hyperlink w:anchor="_Toc194484654" w:history="1">
+      <w:hyperlink w:anchor="_Toc194669849" w:history="1">
         <w:r>
           <w:rPr>
             <w:rStyle w:val="Lienhypertexte"/>
             <w:lang w:val="fr-CH" w:eastAsia="fr-CH"/>
           </w:rPr>
-          <w:t>7</w:t>
+          <w:t>9</w:t>
         </w:r>
         <w:r>
           <w:rPr>
@@ -2736,7 +2126,7 @@
             <w:rStyle w:val="Lienhypertexte"/>
             <w:lang w:val="fr-CH" w:eastAsia="fr-CH"/>
           </w:rPr>
-          <w:t>Glossaire</w:t>
+          <w:t>Tests du fonctionnement de l’application</w:t>
         </w:r>
         <w:r>
           <w:rPr>
@@ -2754,7 +2144,7 @@
           <w:rPr>
             <w:webHidden/>
           </w:rPr>
-          <w:instrText xml:space="preserve"> PAGEREF _Toc194484654 \h </w:instrText>
+          <w:instrText xml:space="preserve"> PAGEREF _Toc194669849 \h </w:instrText>
         </w:r>
         <w:r>
           <w:rPr>
@@ -2771,7 +2161,7 @@
           <w:rPr>
             <w:webHidden/>
           </w:rPr>
-          <w:t>35</w:t>
+          <w:t>30</w:t>
         </w:r>
         <w:r>
           <w:rPr>
@@ -2805,7 +2195,7 @@
       <w:pPr>
         <w:pStyle w:val="Titre1"/>
       </w:pPr>
-      <w:bookmarkStart w:id="0" w:name="_Toc194484630"/>
+      <w:bookmarkStart w:id="0" w:name="_Toc194669831"/>
       <w:r>
         <w:lastRenderedPageBreak/>
         <w:t>Analyse prél</w:t>
@@ -2826,7 +2216,7 @@
           <w:iCs/>
         </w:rPr>
       </w:pPr>
-      <w:bookmarkStart w:id="1" w:name="_Toc194484631"/>
+      <w:bookmarkStart w:id="1" w:name="_Toc194669832"/>
       <w:r>
         <w:rPr>
           <w:i w:val="0"/>
@@ -3046,7 +2436,7 @@
       <w:pPr>
         <w:pStyle w:val="Titre2"/>
       </w:pPr>
-      <w:bookmarkStart w:id="2" w:name="_Toc194484633"/>
+      <w:bookmarkStart w:id="2" w:name="_Toc194669833"/>
       <w:r>
         <w:t>Planification</w:t>
       </w:r>
@@ -3101,7 +2491,6 @@
           <w:u w:val="single"/>
         </w:rPr>
       </w:pPr>
-      <w:bookmarkStart w:id="3" w:name="_Toc194484634"/>
       <w:r>
         <w:br w:type="page"/>
       </w:r>
@@ -3110,10 +2499,12 @@
       <w:pPr>
         <w:pStyle w:val="Titre2"/>
       </w:pPr>
+      <w:bookmarkStart w:id="3" w:name="_Toc194669834"/>
       <w:r>
         <w:lastRenderedPageBreak/>
         <w:t>Méthode de gestion de projet</w:t>
       </w:r>
+      <w:bookmarkEnd w:id="3"/>
     </w:p>
     <w:p>
       <w:pPr>
@@ -3194,13 +2585,14 @@
       <w:pPr>
         <w:pStyle w:val="Titre1"/>
       </w:pPr>
+      <w:bookmarkStart w:id="4" w:name="_Toc194669835"/>
       <w:r>
         <w:t>Analyse</w:t>
       </w:r>
       <w:r>
         <w:t xml:space="preserve"> / Conception</w:t>
       </w:r>
-      <w:bookmarkEnd w:id="3"/>
+      <w:bookmarkEnd w:id="4"/>
     </w:p>
     <w:p>
       <w:pPr>
@@ -3210,7 +2602,7 @@
           <w:iCs/>
         </w:rPr>
       </w:pPr>
-      <w:bookmarkStart w:id="4" w:name="_Toc194484635"/>
+      <w:bookmarkStart w:id="5" w:name="_Toc194669836"/>
       <w:r>
         <w:rPr>
           <w:i w:val="0"/>
@@ -3218,7 +2610,6 @@
         </w:rPr>
         <w:t>Concept</w:t>
       </w:r>
-      <w:bookmarkEnd w:id="4"/>
       <w:r>
         <w:rPr>
           <w:i w:val="0"/>
@@ -3226,6 +2617,7 @@
         </w:rPr>
         <w:t>s</w:t>
       </w:r>
+      <w:bookmarkEnd w:id="5"/>
     </w:p>
     <w:p>
       <w:pPr>
@@ -3385,9 +2777,8 @@
     </w:p>
     <w:p/>
     <w:p>
-      <w:bookmarkStart w:id="5" w:name="_Toc25553310"/>
-      <w:bookmarkStart w:id="6" w:name="_Toc71691015"/>
-      <w:bookmarkStart w:id="7" w:name="_Toc194484637"/>
+      <w:bookmarkStart w:id="6" w:name="_Toc25553310"/>
+      <w:bookmarkStart w:id="7" w:name="_Toc71691015"/>
     </w:p>
     <w:p/>
     <w:p/>
@@ -3771,6 +3162,7 @@
           <w:iCs/>
         </w:rPr>
       </w:pPr>
+      <w:bookmarkStart w:id="8" w:name="_Toc194669837"/>
       <w:r>
         <w:rPr>
           <w:rFonts w:cs="Arial"/>
@@ -3783,9 +3175,9 @@
         </w:rPr>
         <w:t>isques techniques</w:t>
       </w:r>
-      <w:bookmarkEnd w:id="5"/>
       <w:bookmarkEnd w:id="6"/>
       <w:bookmarkEnd w:id="7"/>
+      <w:bookmarkEnd w:id="8"/>
     </w:p>
     <w:p>
       <w:pPr>
@@ -3881,7 +3273,7 @@
           <w:iCs/>
         </w:rPr>
       </w:pPr>
-      <w:bookmarkStart w:id="8" w:name="_Toc194484638"/>
+      <w:bookmarkStart w:id="9" w:name="_Toc194669838"/>
       <w:r>
         <w:rPr>
           <w:i w:val="0"/>
@@ -3889,7 +3281,7 @@
         </w:rPr>
         <w:t>Planification</w:t>
       </w:r>
-      <w:bookmarkEnd w:id="8"/>
+      <w:bookmarkEnd w:id="9"/>
     </w:p>
     <w:p>
       <w:pPr>
@@ -3954,9 +3346,9 @@
           <w:iCs/>
         </w:rPr>
       </w:pPr>
-      <w:bookmarkStart w:id="9" w:name="_Toc25553314"/>
-      <w:bookmarkStart w:id="10" w:name="_Toc71691019"/>
-      <w:bookmarkStart w:id="11" w:name="_Toc194484639"/>
+      <w:bookmarkStart w:id="10" w:name="_Toc25553314"/>
+      <w:bookmarkStart w:id="11" w:name="_Toc71691019"/>
+      <w:bookmarkStart w:id="12" w:name="_Toc194669839"/>
       <w:r>
         <w:rPr>
           <w:i w:val="0"/>
@@ -3964,9 +3356,9 @@
         </w:rPr>
         <w:t>Dossier de conception</w:t>
       </w:r>
-      <w:bookmarkEnd w:id="9"/>
       <w:bookmarkEnd w:id="10"/>
       <w:bookmarkEnd w:id="11"/>
+      <w:bookmarkEnd w:id="12"/>
     </w:p>
     <w:p>
       <w:pPr>
@@ -4158,8 +3550,7 @@
           <w:szCs w:val="14"/>
         </w:rPr>
       </w:pPr>
-      <w:bookmarkStart w:id="12" w:name="_Toc71703259"/>
-      <w:bookmarkStart w:id="13" w:name="_Toc194484640"/>
+      <w:bookmarkStart w:id="13" w:name="_Toc71703259"/>
       <w:r>
         <w:rPr>
           <w:szCs w:val="14"/>
@@ -5020,15 +4411,16 @@
           <w:tab w:val="num" w:pos="360"/>
         </w:tabs>
       </w:pPr>
+      <w:bookmarkStart w:id="14" w:name="_Toc194669840"/>
       <w:r>
         <w:lastRenderedPageBreak/>
         <w:t>R</w:t>
       </w:r>
-      <w:bookmarkEnd w:id="12"/>
+      <w:bookmarkEnd w:id="13"/>
       <w:r>
         <w:t>éalisation</w:t>
       </w:r>
-      <w:bookmarkEnd w:id="13"/>
+      <w:bookmarkEnd w:id="14"/>
     </w:p>
     <w:p>
       <w:pPr>
@@ -5038,9 +4430,9 @@
           <w:iCs/>
         </w:rPr>
       </w:pPr>
-      <w:bookmarkStart w:id="14" w:name="_Toc25553317"/>
-      <w:bookmarkStart w:id="15" w:name="_Toc71691022"/>
-      <w:bookmarkStart w:id="16" w:name="_Toc194484641"/>
+      <w:bookmarkStart w:id="15" w:name="_Toc25553317"/>
+      <w:bookmarkStart w:id="16" w:name="_Toc71691022"/>
+      <w:bookmarkStart w:id="17" w:name="_Toc194669841"/>
       <w:r>
         <w:rPr>
           <w:i w:val="0"/>
@@ -5048,12 +4440,12 @@
         </w:rPr>
         <w:t>Dossier de réalisation</w:t>
       </w:r>
-      <w:bookmarkStart w:id="17" w:name="_Toc25553318"/>
-      <w:bookmarkEnd w:id="14"/>
+      <w:bookmarkStart w:id="18" w:name="_Toc25553318"/>
       <w:bookmarkEnd w:id="15"/>
       <w:bookmarkEnd w:id="16"/>
-    </w:p>
-    <w:bookmarkEnd w:id="17"/>
+      <w:bookmarkEnd w:id="17"/>
+    </w:p>
+    <w:bookmarkEnd w:id="18"/>
     <w:p>
       <w:pPr>
         <w:ind w:firstLine="360"/>
@@ -5128,82 +4520,69 @@
           <w:i/>
           <w:iCs/>
           <w:szCs w:val="14"/>
-          <w:lang w:val="fr-CH"/>
-        </w:rPr>
-      </w:pPr>
-      <w:proofErr w:type="spellStart"/>
-      <w:proofErr w:type="gramStart"/>
+          <w:lang w:val="en-US"/>
+        </w:rPr>
+      </w:pPr>
       <w:r>
         <w:rPr>
           <w:i/>
           <w:iCs/>
           <w:szCs w:val="14"/>
-          <w:lang w:val="fr-CH"/>
-        </w:rPr>
-        <w:t>echo</w:t>
-      </w:r>
-      <w:proofErr w:type="spellEnd"/>
-      <w:proofErr w:type="gramEnd"/>
+          <w:lang w:val="en-US"/>
+        </w:rPr>
+        <w:t xml:space="preserve">echo "# </w:t>
+      </w:r>
+      <w:proofErr w:type="spellStart"/>
       <w:r>
         <w:rPr>
           <w:i/>
           <w:iCs/>
           <w:szCs w:val="14"/>
-          <w:lang w:val="fr-CH"/>
-        </w:rPr>
-        <w:t xml:space="preserve"> "# </w:t>
-      </w:r>
-      <w:proofErr w:type="spellStart"/>
+          <w:lang w:val="en-US"/>
+        </w:rPr>
+        <w:t>E_TodoList</w:t>
+      </w:r>
+      <w:proofErr w:type="spellEnd"/>
       <w:r>
         <w:rPr>
           <w:i/>
           <w:iCs/>
           <w:szCs w:val="14"/>
-          <w:lang w:val="fr-CH"/>
-        </w:rPr>
-        <w:t>E_TodoList</w:t>
-      </w:r>
-      <w:proofErr w:type="spellEnd"/>
-      <w:r>
+          <w:lang w:val="en-US"/>
+        </w:rPr>
+        <w:t>" &gt;&gt; README.md</w:t>
+      </w:r>
+    </w:p>
+    <w:p>
+      <w:pPr>
+        <w:ind w:left="1416"/>
         <w:rPr>
           <w:i/>
           <w:iCs/>
           <w:szCs w:val="14"/>
-          <w:lang w:val="fr-CH"/>
-        </w:rPr>
-        <w:t>" &gt;&gt; README.md</w:t>
-      </w:r>
-    </w:p>
-    <w:p>
-      <w:pPr>
-        <w:ind w:left="1416"/>
+          <w:lang w:val="en-US"/>
+        </w:rPr>
+      </w:pPr>
+      <w:r>
         <w:rPr>
           <w:i/>
           <w:iCs/>
           <w:szCs w:val="14"/>
-          <w:lang w:val="fr-CH"/>
-        </w:rPr>
-      </w:pPr>
-      <w:proofErr w:type="gramStart"/>
+          <w:lang w:val="en-US"/>
+        </w:rPr>
+        <w:t xml:space="preserve">git </w:t>
+      </w:r>
+      <w:proofErr w:type="spellStart"/>
       <w:r>
         <w:rPr>
           <w:i/>
           <w:iCs/>
           <w:szCs w:val="14"/>
-          <w:lang w:val="fr-CH"/>
-        </w:rPr>
-        <w:t>git</w:t>
-      </w:r>
-      <w:proofErr w:type="gramEnd"/>
-      <w:r>
-        <w:rPr>
-          <w:i/>
-          <w:iCs/>
-          <w:szCs w:val="14"/>
-          <w:lang w:val="fr-CH"/>
-        </w:rPr>
-        <w:t xml:space="preserve"> init</w:t>
-      </w:r>
+          <w:lang w:val="en-US"/>
+        </w:rPr>
+        <w:t>init</w:t>
+      </w:r>
+      <w:proofErr w:type="spellEnd"/>
     </w:p>
     <w:p>
       <w:pPr>
@@ -5507,18 +4886,18 @@
           <w:tab w:val="num" w:pos="360"/>
         </w:tabs>
       </w:pPr>
-      <w:bookmarkStart w:id="18" w:name="_Toc25553328"/>
-      <w:bookmarkStart w:id="19" w:name="_Toc71703263"/>
-      <w:bookmarkStart w:id="20" w:name="_Toc194484645"/>
+      <w:bookmarkStart w:id="19" w:name="_Toc25553328"/>
+      <w:bookmarkStart w:id="20" w:name="_Toc71703263"/>
+      <w:bookmarkStart w:id="21" w:name="_Toc194669842"/>
       <w:r>
         <w:t>C</w:t>
       </w:r>
-      <w:bookmarkEnd w:id="18"/>
       <w:bookmarkEnd w:id="19"/>
+      <w:bookmarkEnd w:id="20"/>
       <w:r>
         <w:t>onclusions</w:t>
       </w:r>
-      <w:bookmarkEnd w:id="20"/>
+      <w:bookmarkEnd w:id="21"/>
     </w:p>
     <w:p>
       <w:pPr>
@@ -5873,7 +5252,7 @@
           <w:szCs w:val="14"/>
         </w:rPr>
       </w:pPr>
-      <w:bookmarkStart w:id="21" w:name="_Toc71703265"/>
+      <w:bookmarkStart w:id="22" w:name="_Toc71703265"/>
       <w:r>
         <w:rPr>
           <w:i/>
@@ -5890,7 +5269,7 @@
           <w:iCs/>
         </w:rPr>
       </w:pPr>
-      <w:bookmarkStart w:id="22" w:name="_Toc194484648"/>
+      <w:bookmarkStart w:id="23" w:name="_Toc194669843"/>
       <w:r>
         <w:rPr>
           <w:i w:val="0"/>
@@ -5899,8 +5278,8 @@
         <w:lastRenderedPageBreak/>
         <w:t>Sources – Bibliographie</w:t>
       </w:r>
-      <w:bookmarkEnd w:id="21"/>
       <w:bookmarkEnd w:id="22"/>
+      <w:bookmarkEnd w:id="23"/>
     </w:p>
     <w:p>
       <w:pPr>
@@ -7446,7 +6825,6 @@
           <w:lang w:val="fr-CH"/>
         </w:rPr>
       </w:pPr>
-      <w:bookmarkStart w:id="23" w:name="_Toc194484649"/>
       <w:r>
         <w:rPr>
           <w:lang w:val="fr-CH"/>
@@ -7461,6 +6839,7 @@
           <w:lang w:val="fr-CH"/>
         </w:rPr>
       </w:pPr>
+      <w:bookmarkStart w:id="24" w:name="_Toc194669844"/>
       <w:r>
         <w:rPr>
           <w:lang w:val="fr-CH"/>
@@ -7474,7 +6853,7 @@
         </w:rPr>
         <w:t>tique</w:t>
       </w:r>
-      <w:bookmarkEnd w:id="23"/>
+      <w:bookmarkEnd w:id="24"/>
       <w:r>
         <w:rPr>
           <w:lang w:val="fr-CH"/>
@@ -7758,9 +7137,8 @@
           <w:u w:val="single"/>
         </w:rPr>
       </w:pPr>
-      <w:bookmarkStart w:id="24" w:name="_Toc25553330"/>
-      <w:bookmarkStart w:id="25" w:name="_Toc71703266"/>
-      <w:bookmarkStart w:id="26" w:name="_Toc194484650"/>
+      <w:bookmarkStart w:id="25" w:name="_Toc25553330"/>
+      <w:bookmarkStart w:id="26" w:name="_Toc71703266"/>
       <w:r>
         <w:rPr>
           <w:i/>
@@ -7777,6 +7155,7 @@
           <w:iCs/>
         </w:rPr>
       </w:pPr>
+      <w:bookmarkStart w:id="27" w:name="_Toc194669845"/>
       <w:r>
         <w:rPr>
           <w:i w:val="0"/>
@@ -7785,8 +7164,8 @@
         <w:lastRenderedPageBreak/>
         <w:t xml:space="preserve">Journal de </w:t>
       </w:r>
-      <w:bookmarkEnd w:id="24"/>
       <w:bookmarkEnd w:id="25"/>
+      <w:bookmarkEnd w:id="26"/>
       <w:r>
         <w:rPr>
           <w:i w:val="0"/>
@@ -7794,7 +7173,7 @@
         </w:rPr>
         <w:t>travail</w:t>
       </w:r>
-      <w:bookmarkEnd w:id="26"/>
+      <w:bookmarkEnd w:id="27"/>
     </w:p>
     <w:p/>
     <w:tbl>
@@ -8135,14 +7514,14 @@
           <w:lang w:val="fr-CH" w:eastAsia="fr-CH"/>
         </w:rPr>
       </w:pPr>
-      <w:bookmarkStart w:id="27" w:name="_Toc194484654"/>
+      <w:bookmarkStart w:id="28" w:name="_Toc194669846"/>
       <w:r>
         <w:rPr>
           <w:lang w:val="fr-CH" w:eastAsia="fr-CH"/>
         </w:rPr>
         <w:t>Glossaire</w:t>
       </w:r>
-      <w:bookmarkEnd w:id="27"/>
+      <w:bookmarkEnd w:id="28"/>
     </w:p>
     <w:p>
       <w:pPr>
@@ -8209,10 +7588,12 @@
       <w:pPr>
         <w:pStyle w:val="Titre1"/>
       </w:pPr>
+      <w:bookmarkStart w:id="29" w:name="_Toc194669847"/>
       <w:r>
         <w:lastRenderedPageBreak/>
         <w:t>Erreurs et solutions</w:t>
       </w:r>
+      <w:bookmarkEnd w:id="29"/>
     </w:p>
     <w:p>
       <w:pPr>
@@ -11840,6 +11221,7 @@
           <w:lang w:val="fr-CH" w:eastAsia="fr-CH"/>
         </w:rPr>
       </w:pPr>
+      <w:bookmarkStart w:id="30" w:name="_Toc194669848"/>
       <w:r>
         <w:rPr>
           <w:lang w:val="fr-CH" w:eastAsia="fr-CH"/>
@@ -11855,6 +11237,7 @@
         </w:rPr>
         <w:t>ChatGPT</w:t>
       </w:r>
+      <w:bookmarkEnd w:id="30"/>
       <w:proofErr w:type="spellEnd"/>
     </w:p>
     <w:p>
@@ -12762,6 +12145,7 @@
           <w:lang w:val="fr-CH" w:eastAsia="fr-CH"/>
         </w:rPr>
       </w:pPr>
+      <w:bookmarkStart w:id="31" w:name="_Toc194669849"/>
       <w:r>
         <w:rPr>
           <w:sz w:val="24"/>
@@ -12775,6 +12159,7 @@
         </w:rPr>
         <w:t xml:space="preserve"> du fonctionnement de l’application</w:t>
       </w:r>
+      <w:bookmarkEnd w:id="31"/>
     </w:p>
     <w:p>
       <w:pPr>
@@ -17825,7 +17210,9 @@
     <w:rsidRoot w:val="00C728AC"/>
     <w:rsid w:val="00010B23"/>
     <w:rsid w:val="00155D81"/>
+    <w:rsid w:val="002C4E54"/>
     <w:rsid w:val="00786DD7"/>
+    <w:rsid w:val="008D5064"/>
     <w:rsid w:val="009044E3"/>
     <w:rsid w:val="00B722AD"/>
     <w:rsid w:val="00C728AC"/>
@@ -18617,6 +18004,10 @@
 </file>
 
 <file path=customXml/item2.xml><?xml version="1.0" encoding="utf-8"?>
+<b:Sources xmlns:b="http://schemas.openxmlformats.org/officeDocument/2006/bibliography" xmlns="http://schemas.openxmlformats.org/officeDocument/2006/bibliography" SelectedStyle="\APASixthEditionOfficeOnline.xsl" StyleName="APA" Version="6"/>
+</file>
+
+<file path=customXml/item3.xml><?xml version="1.0" encoding="utf-8"?>
 <?mso-contentType ?>
 <FormTemplates xmlns="http://schemas.microsoft.com/sharepoint/v3/contenttype/forms">
   <Display>DocumentLibraryForm</Display>
@@ -18625,7 +18016,7 @@
 </FormTemplates>
 </file>
 
-<file path=customXml/item3.xml><?xml version="1.0" encoding="utf-8"?>
+<file path=customXml/item4.xml><?xml version="1.0" encoding="utf-8"?>
 <ct:contentTypeSchema xmlns:ct="http://schemas.microsoft.com/office/2006/metadata/contentType" xmlns:ma="http://schemas.microsoft.com/office/2006/metadata/properties/metaAttributes" ct:_="" ma:_="" ma:contentTypeName="Document" ma:contentTypeID="0x0101001ABD9BFFC9E543439C53A2705AE306EF" ma:contentTypeVersion="19" ma:contentTypeDescription="Crée un document." ma:contentTypeScope="" ma:versionID="f3418dd4ca302601ba73fa17965a3f21">
   <xsd:schema xmlns:xsd="http://www.w3.org/2001/XMLSchema" xmlns:xs="http://www.w3.org/2001/XMLSchema" xmlns:p="http://schemas.microsoft.com/office/2006/metadata/properties" xmlns:ns2="bf2f2df3-a963-4452-b0e7-67dabc627c35" xmlns:ns3="http://schemas.microsoft.com/sharepoint/v4" xmlns:ns4="f7d9f5a6-831d-4621-8c77-cbcaf993e406" targetNamespace="http://schemas.microsoft.com/office/2006/metadata/properties" ma:root="true" ma:fieldsID="5d82fd028d299635ce1df2d808d1b2ae" ns2:_="" ns3:_="" ns4:_="">
     <xsd:import namespace="bf2f2df3-a963-4452-b0e7-67dabc627c35"/>
@@ -18891,10 +18282,6 @@
 </ct:contentTypeSchema>
 </file>
 
-<file path=customXml/item4.xml><?xml version="1.0" encoding="utf-8"?>
-<b:Sources xmlns:b="http://schemas.openxmlformats.org/officeDocument/2006/bibliography" xmlns="http://schemas.openxmlformats.org/officeDocument/2006/bibliography" SelectedStyle="\APASixthEditionOfficeOnline.xsl" StyleName="APA" Version="6"/>
-</file>
-
 <file path=customXml/itemProps1.xml><?xml version="1.0" encoding="utf-8"?>
 <ds:datastoreItem xmlns:ds="http://schemas.openxmlformats.org/officeDocument/2006/customXml" ds:itemID="{1596957B-C68E-418D-8E9E-2250DD10281B}">
   <ds:schemaRefs>
@@ -18908,6 +18295,14 @@
 </file>
 
 <file path=customXml/itemProps2.xml><?xml version="1.0" encoding="utf-8"?>
+<ds:datastoreItem xmlns:ds="http://schemas.openxmlformats.org/officeDocument/2006/customXml" ds:itemID="{B9B37F17-9983-4A48-8063-C7221235CAF9}">
+  <ds:schemaRefs>
+    <ds:schemaRef ds:uri="http://schemas.openxmlformats.org/officeDocument/2006/bibliography"/>
+  </ds:schemaRefs>
+</ds:datastoreItem>
+</file>
+
+<file path=customXml/itemProps3.xml><?xml version="1.0" encoding="utf-8"?>
 <ds:datastoreItem xmlns:ds="http://schemas.openxmlformats.org/officeDocument/2006/customXml" ds:itemID="{1DADA05A-DA17-4CB0-90B5-C889667DD54A}">
   <ds:schemaRefs>
     <ds:schemaRef ds:uri="http://schemas.microsoft.com/sharepoint/v3/contenttype/forms"/>
@@ -18915,7 +18310,7 @@
 </ds:datastoreItem>
 </file>
 
-<file path=customXml/itemProps3.xml><?xml version="1.0" encoding="utf-8"?>
+<file path=customXml/itemProps4.xml><?xml version="1.0" encoding="utf-8"?>
 <ds:datastoreItem xmlns:ds="http://schemas.openxmlformats.org/officeDocument/2006/customXml" ds:itemID="{A9A43FF3-6D16-4F24-809C-234E4FE25130}">
   <ds:schemaRefs>
     <ds:schemaRef ds:uri="http://schemas.microsoft.com/office/2006/metadata/contentType"/>
@@ -18933,12 +18328,4 @@
     <ds:schemaRef ds:uri="http://schemas.microsoft.com/internal/obd"/>
   </ds:schemaRefs>
 </ds:datastoreItem>
-</file>
-
-<file path=customXml/itemProps4.xml><?xml version="1.0" encoding="utf-8"?>
-<ds:datastoreItem xmlns:ds="http://schemas.openxmlformats.org/officeDocument/2006/customXml" ds:itemID="{B9B37F17-9983-4A48-8063-C7221235CAF9}">
-  <ds:schemaRefs>
-    <ds:schemaRef ds:uri="http://schemas.openxmlformats.org/officeDocument/2006/bibliography"/>
-  </ds:schemaRefs>
-</ds:datastoreItem>
 </file>
</xml_diff>

<commit_message>
feat : hash of data in database, management of global password hashed
</commit_message>
<xml_diff>
--- a/documents/Rapport.docx
+++ b/documents/Rapport.docx
@@ -4277,6 +4277,7 @@
           <w:color w:val="FFFFFF" w:themeColor="background1"/>
           <w:sz w:val="19"/>
           <w:szCs w:val="19"/>
+          <w:highlight w:val="black"/>
           <w:lang w:val="fr-CH" w:eastAsia="fr-CH"/>
         </w:rPr>
       </w:pPr>
@@ -4361,7 +4362,7 @@
           <w:highlight w:val="black"/>
           <w:lang w:val="fr-CH" w:eastAsia="fr-CH"/>
         </w:rPr>
-        <w:t xml:space="preserve"> après le constat d’un oubli.. Valeur par défaut sur nulle.</w:t>
+        <w:t xml:space="preserve"> après le constat d’un oubli.. </w:t>
       </w:r>
       <w:r>
         <w:rPr>
@@ -4369,15 +4370,99 @@
           <w:color w:val="FFFFFF" w:themeColor="background1"/>
           <w:sz w:val="19"/>
           <w:szCs w:val="19"/>
-          <w:lang w:val="fr-CH" w:eastAsia="fr-CH"/>
-        </w:rPr>
-        <w:t xml:space="preserve"> </w:t>
+          <w:highlight w:val="black"/>
+          <w:lang w:val="fr-CH" w:eastAsia="fr-CH"/>
+        </w:rPr>
+        <w:t xml:space="preserve">Valeur par défaut sur nulle. </w:t>
+      </w:r>
+    </w:p>
+    <w:p>
+      <w:pPr>
+        <w:rPr>
+          <w:rFonts w:ascii="Cascadia Mono" w:hAnsi="Cascadia Mono" w:cs="Cascadia Mono"/>
+          <w:color w:val="FFFFFF" w:themeColor="background1"/>
+          <w:sz w:val="19"/>
+          <w:szCs w:val="19"/>
+          <w:highlight w:val="black"/>
+          <w:lang w:val="fr-CH" w:eastAsia="fr-CH"/>
+        </w:rPr>
+      </w:pPr>
+    </w:p>
+    <w:p>
+      <w:pPr>
+        <w:rPr>
+          <w:rFonts w:ascii="Cascadia Mono" w:hAnsi="Cascadia Mono" w:cs="Cascadia Mono"/>
+          <w:color w:val="FFFFFF" w:themeColor="background1"/>
+          <w:sz w:val="19"/>
+          <w:szCs w:val="19"/>
+          <w:lang w:val="en-US" w:eastAsia="fr-CH"/>
+        </w:rPr>
+      </w:pPr>
+      <w:r>
+        <w:rPr>
+          <w:rFonts w:ascii="Cascadia Mono" w:hAnsi="Cascadia Mono" w:cs="Cascadia Mono"/>
+          <w:color w:val="FFFFFF" w:themeColor="background1"/>
+          <w:sz w:val="19"/>
+          <w:szCs w:val="19"/>
+          <w:highlight w:val="black"/>
+          <w:lang w:val="en-US" w:eastAsia="fr-CH"/>
+        </w:rPr>
+        <w:t>ALTER TABLE `</w:t>
+      </w:r>
+      <w:proofErr w:type="spellStart"/>
+      <w:r>
+        <w:rPr>
+          <w:rFonts w:ascii="Cascadia Mono" w:hAnsi="Cascadia Mono" w:cs="Cascadia Mono"/>
+          <w:color w:val="FFFFFF" w:themeColor="background1"/>
+          <w:sz w:val="19"/>
+          <w:szCs w:val="19"/>
+          <w:highlight w:val="black"/>
+          <w:lang w:val="en-US" w:eastAsia="fr-CH"/>
+        </w:rPr>
+        <w:t>t_user</w:t>
+      </w:r>
+      <w:proofErr w:type="spellEnd"/>
+      <w:r>
+        <w:rPr>
+          <w:rFonts w:ascii="Cascadia Mono" w:hAnsi="Cascadia Mono" w:cs="Cascadia Mono"/>
+          <w:color w:val="FFFFFF" w:themeColor="background1"/>
+          <w:sz w:val="19"/>
+          <w:szCs w:val="19"/>
+          <w:highlight w:val="black"/>
+          <w:lang w:val="en-US" w:eastAsia="fr-CH"/>
+        </w:rPr>
+        <w:t xml:space="preserve">` ADD `salt` </w:t>
+      </w:r>
+      <w:proofErr w:type="gramStart"/>
+      <w:r>
+        <w:rPr>
+          <w:rFonts w:ascii="Cascadia Mono" w:hAnsi="Cascadia Mono" w:cs="Cascadia Mono"/>
+          <w:color w:val="FFFFFF" w:themeColor="background1"/>
+          <w:sz w:val="19"/>
+          <w:szCs w:val="19"/>
+          <w:highlight w:val="black"/>
+          <w:lang w:val="en-US" w:eastAsia="fr-CH"/>
+        </w:rPr>
+        <w:t>VARCHAR(</w:t>
+      </w:r>
+      <w:proofErr w:type="gramEnd"/>
+      <w:r>
+        <w:rPr>
+          <w:rFonts w:ascii="Cascadia Mono" w:hAnsi="Cascadia Mono" w:cs="Cascadia Mono"/>
+          <w:color w:val="FFFFFF" w:themeColor="background1"/>
+          <w:sz w:val="19"/>
+          <w:szCs w:val="19"/>
+          <w:highlight w:val="black"/>
+          <w:lang w:val="en-US" w:eastAsia="fr-CH"/>
+        </w:rPr>
+        <w:t>20) NOT NULL;</w:t>
       </w:r>
     </w:p>
     <w:p>
       <w:pPr>
         <w:rPr>
           <w:szCs w:val="14"/>
+          <w:lang w:val="en-US"/>
         </w:rPr>
       </w:pPr>
     </w:p>
@@ -4388,6 +4473,7 @@
           <w:kern w:val="28"/>
           <w:sz w:val="28"/>
           <w:u w:val="single"/>
+          <w:lang w:val="en-US"/>
         </w:rPr>
       </w:pPr>
     </w:p>
@@ -4398,9 +4484,13 @@
           <w:kern w:val="28"/>
           <w:sz w:val="28"/>
           <w:u w:val="single"/>
-        </w:rPr>
-      </w:pPr>
-      <w:r>
+          <w:lang w:val="en-US"/>
+        </w:rPr>
+      </w:pPr>
+      <w:r>
+        <w:rPr>
+          <w:lang w:val="en-US"/>
+        </w:rPr>
         <w:br w:type="page"/>
       </w:r>
     </w:p>
@@ -12263,9 +12353,290 @@
         </w:rPr>
       </w:pPr>
     </w:p>
+    <w:p>
+      <w:pPr>
+        <w:rPr>
+          <w:lang w:val="fr-CH" w:eastAsia="fr-CH"/>
+        </w:rPr>
+      </w:pPr>
+      <w:r>
+        <w:rPr>
+          <w:lang w:val="fr-CH" w:eastAsia="fr-CH"/>
+        </w:rPr>
+        <w:t>08.04.25</w:t>
+      </w:r>
+    </w:p>
+    <w:p>
+      <w:pPr>
+        <w:rPr>
+          <w:lang w:val="fr-CH" w:eastAsia="fr-CH"/>
+        </w:rPr>
+      </w:pPr>
+      <w:r>
+        <w:rPr>
+          <w:noProof/>
+        </w:rPr>
+        <w:drawing>
+          <wp:inline distT="0" distB="0" distL="0" distR="0" wp14:anchorId="5C82812E" wp14:editId="07D72C60">
+            <wp:extent cx="5759450" cy="1389380"/>
+            <wp:effectExtent l="0" t="0" r="0" b="1270"/>
+            <wp:docPr id="20" name="Image 20"/>
+            <wp:cNvGraphicFramePr>
+              <a:graphicFrameLocks xmlns:a="http://schemas.openxmlformats.org/drawingml/2006/main" noChangeAspect="1"/>
+            </wp:cNvGraphicFramePr>
+            <a:graphic xmlns:a="http://schemas.openxmlformats.org/drawingml/2006/main">
+              <a:graphicData uri="http://schemas.openxmlformats.org/drawingml/2006/picture">
+                <pic:pic xmlns:pic="http://schemas.openxmlformats.org/drawingml/2006/picture">
+                  <pic:nvPicPr>
+                    <pic:cNvPr id="1" name=""/>
+                    <pic:cNvPicPr/>
+                  </pic:nvPicPr>
+                  <pic:blipFill>
+                    <a:blip r:embed="rId109"/>
+                    <a:stretch>
+                      <a:fillRect/>
+                    </a:stretch>
+                  </pic:blipFill>
+                  <pic:spPr>
+                    <a:xfrm>
+                      <a:off x="0" y="0"/>
+                      <a:ext cx="5759450" cy="1389380"/>
+                    </a:xfrm>
+                    <a:prstGeom prst="rect">
+                      <a:avLst/>
+                    </a:prstGeom>
+                  </pic:spPr>
+                </pic:pic>
+              </a:graphicData>
+            </a:graphic>
+          </wp:inline>
+        </w:drawing>
+      </w:r>
+    </w:p>
+    <w:p>
+      <w:pPr>
+        <w:rPr>
+          <w:lang w:val="fr-CH" w:eastAsia="fr-CH"/>
+        </w:rPr>
+      </w:pPr>
+      <w:r>
+        <w:rPr>
+          <w:noProof/>
+        </w:rPr>
+        <w:lastRenderedPageBreak/>
+        <w:drawing>
+          <wp:inline distT="0" distB="0" distL="0" distR="0" wp14:anchorId="385F6747" wp14:editId="25BCC9BE">
+            <wp:extent cx="5759450" cy="4015740"/>
+            <wp:effectExtent l="0" t="0" r="0" b="3810"/>
+            <wp:docPr id="40" name="Image 40"/>
+            <wp:cNvGraphicFramePr>
+              <a:graphicFrameLocks xmlns:a="http://schemas.openxmlformats.org/drawingml/2006/main" noChangeAspect="1"/>
+            </wp:cNvGraphicFramePr>
+            <a:graphic xmlns:a="http://schemas.openxmlformats.org/drawingml/2006/main">
+              <a:graphicData uri="http://schemas.openxmlformats.org/drawingml/2006/picture">
+                <pic:pic xmlns:pic="http://schemas.openxmlformats.org/drawingml/2006/picture">
+                  <pic:nvPicPr>
+                    <pic:cNvPr id="1" name=""/>
+                    <pic:cNvPicPr/>
+                  </pic:nvPicPr>
+                  <pic:blipFill>
+                    <a:blip r:embed="rId110"/>
+                    <a:stretch>
+                      <a:fillRect/>
+                    </a:stretch>
+                  </pic:blipFill>
+                  <pic:spPr>
+                    <a:xfrm>
+                      <a:off x="0" y="0"/>
+                      <a:ext cx="5759450" cy="4015740"/>
+                    </a:xfrm>
+                    <a:prstGeom prst="rect">
+                      <a:avLst/>
+                    </a:prstGeom>
+                  </pic:spPr>
+                </pic:pic>
+              </a:graphicData>
+            </a:graphic>
+          </wp:inline>
+        </w:drawing>
+      </w:r>
+    </w:p>
+    <w:p>
+      <w:pPr>
+        <w:rPr>
+          <w:lang w:val="fr-CH" w:eastAsia="fr-CH"/>
+        </w:rPr>
+      </w:pPr>
+      <w:r>
+        <w:rPr>
+          <w:noProof/>
+        </w:rPr>
+        <w:lastRenderedPageBreak/>
+        <w:drawing>
+          <wp:inline distT="0" distB="0" distL="0" distR="0" wp14:anchorId="1371BB18" wp14:editId="34ABC4EE">
+            <wp:extent cx="5759450" cy="5919470"/>
+            <wp:effectExtent l="0" t="0" r="0" b="5080"/>
+            <wp:docPr id="69" name="Image 69"/>
+            <wp:cNvGraphicFramePr>
+              <a:graphicFrameLocks xmlns:a="http://schemas.openxmlformats.org/drawingml/2006/main" noChangeAspect="1"/>
+            </wp:cNvGraphicFramePr>
+            <a:graphic xmlns:a="http://schemas.openxmlformats.org/drawingml/2006/main">
+              <a:graphicData uri="http://schemas.openxmlformats.org/drawingml/2006/picture">
+                <pic:pic xmlns:pic="http://schemas.openxmlformats.org/drawingml/2006/picture">
+                  <pic:nvPicPr>
+                    <pic:cNvPr id="1" name=""/>
+                    <pic:cNvPicPr/>
+                  </pic:nvPicPr>
+                  <pic:blipFill>
+                    <a:blip r:embed="rId111"/>
+                    <a:stretch>
+                      <a:fillRect/>
+                    </a:stretch>
+                  </pic:blipFill>
+                  <pic:spPr>
+                    <a:xfrm>
+                      <a:off x="0" y="0"/>
+                      <a:ext cx="5759450" cy="5919470"/>
+                    </a:xfrm>
+                    <a:prstGeom prst="rect">
+                      <a:avLst/>
+                    </a:prstGeom>
+                  </pic:spPr>
+                </pic:pic>
+              </a:graphicData>
+            </a:graphic>
+          </wp:inline>
+        </w:drawing>
+      </w:r>
+    </w:p>
+    <w:p>
+      <w:pPr>
+        <w:rPr>
+          <w:lang w:val="fr-CH" w:eastAsia="fr-CH"/>
+        </w:rPr>
+      </w:pPr>
+      <w:r>
+        <w:rPr>
+          <w:noProof/>
+        </w:rPr>
+        <w:drawing>
+          <wp:inline distT="0" distB="0" distL="0" distR="0" wp14:anchorId="6893CD59" wp14:editId="07FC4A03">
+            <wp:extent cx="5759450" cy="2598420"/>
+            <wp:effectExtent l="0" t="0" r="0" b="0"/>
+            <wp:docPr id="76" name="Image 76"/>
+            <wp:cNvGraphicFramePr>
+              <a:graphicFrameLocks xmlns:a="http://schemas.openxmlformats.org/drawingml/2006/main" noChangeAspect="1"/>
+            </wp:cNvGraphicFramePr>
+            <a:graphic xmlns:a="http://schemas.openxmlformats.org/drawingml/2006/main">
+              <a:graphicData uri="http://schemas.openxmlformats.org/drawingml/2006/picture">
+                <pic:pic xmlns:pic="http://schemas.openxmlformats.org/drawingml/2006/picture">
+                  <pic:nvPicPr>
+                    <pic:cNvPr id="1" name=""/>
+                    <pic:cNvPicPr/>
+                  </pic:nvPicPr>
+                  <pic:blipFill>
+                    <a:blip r:embed="rId112"/>
+                    <a:stretch>
+                      <a:fillRect/>
+                    </a:stretch>
+                  </pic:blipFill>
+                  <pic:spPr>
+                    <a:xfrm>
+                      <a:off x="0" y="0"/>
+                      <a:ext cx="5759450" cy="2598420"/>
+                    </a:xfrm>
+                    <a:prstGeom prst="rect">
+                      <a:avLst/>
+                    </a:prstGeom>
+                  </pic:spPr>
+                </pic:pic>
+              </a:graphicData>
+            </a:graphic>
+          </wp:inline>
+        </w:drawing>
+      </w:r>
+    </w:p>
+    <w:p>
+      <w:pPr>
+        <w:rPr>
+          <w:lang w:val="fr-CH" w:eastAsia="fr-CH"/>
+        </w:rPr>
+      </w:pPr>
+    </w:p>
+    <w:p>
+      <w:pPr>
+        <w:rPr>
+          <w:lang w:val="fr-CH" w:eastAsia="fr-CH"/>
+        </w:rPr>
+      </w:pPr>
+    </w:p>
+    <w:p>
+      <w:pPr>
+        <w:rPr>
+          <w:lang w:val="fr-CH" w:eastAsia="fr-CH"/>
+        </w:rPr>
+      </w:pPr>
+      <w:r>
+        <w:rPr>
+          <w:lang w:val="fr-CH" w:eastAsia="fr-CH"/>
+        </w:rPr>
+        <w:t>Erreurs :</w:t>
+      </w:r>
+    </w:p>
+    <w:p>
+      <w:pPr>
+        <w:rPr>
+          <w:lang w:val="fr-CH" w:eastAsia="fr-CH"/>
+        </w:rPr>
+      </w:pPr>
+      <w:r>
+        <w:rPr>
+          <w:noProof/>
+        </w:rPr>
+        <w:drawing>
+          <wp:inline distT="0" distB="0" distL="0" distR="0" wp14:anchorId="172AD748" wp14:editId="6191A7EA">
+            <wp:extent cx="4410075" cy="2028825"/>
+            <wp:effectExtent l="0" t="0" r="9525" b="9525"/>
+            <wp:docPr id="77" name="Image 77"/>
+            <wp:cNvGraphicFramePr>
+              <a:graphicFrameLocks xmlns:a="http://schemas.openxmlformats.org/drawingml/2006/main" noChangeAspect="1"/>
+            </wp:cNvGraphicFramePr>
+            <a:graphic xmlns:a="http://schemas.openxmlformats.org/drawingml/2006/main">
+              <a:graphicData uri="http://schemas.openxmlformats.org/drawingml/2006/picture">
+                <pic:pic xmlns:pic="http://schemas.openxmlformats.org/drawingml/2006/picture">
+                  <pic:nvPicPr>
+                    <pic:cNvPr id="1" name=""/>
+                    <pic:cNvPicPr/>
+                  </pic:nvPicPr>
+                  <pic:blipFill>
+                    <a:blip r:embed="rId113"/>
+                    <a:stretch>
+                      <a:fillRect/>
+                    </a:stretch>
+                  </pic:blipFill>
+                  <pic:spPr>
+                    <a:xfrm>
+                      <a:off x="0" y="0"/>
+                      <a:ext cx="4410075" cy="2028825"/>
+                    </a:xfrm>
+                    <a:prstGeom prst="rect">
+                      <a:avLst/>
+                    </a:prstGeom>
+                  </pic:spPr>
+                </pic:pic>
+              </a:graphicData>
+            </a:graphic>
+          </wp:inline>
+        </w:drawing>
+      </w:r>
+    </w:p>
     <w:sectPr>
-      <w:headerReference w:type="default" r:id="rId109"/>
-      <w:footerReference w:type="default" r:id="rId110"/>
+      <w:headerReference w:type="even" r:id="rId114"/>
+      <w:headerReference w:type="default" r:id="rId115"/>
+      <w:footerReference w:type="even" r:id="rId116"/>
+      <w:footerReference w:type="default" r:id="rId117"/>
+      <w:headerReference w:type="first" r:id="rId118"/>
+      <w:footerReference w:type="first" r:id="rId119"/>
       <w:pgSz w:w="11906" w:h="16838" w:code="9"/>
       <w:pgMar w:top="1418" w:right="1418" w:bottom="1418" w:left="1418" w:header="720" w:footer="720" w:gutter="0"/>
       <w:cols w:space="720"/>
@@ -12295,6 +12666,16 @@
 </file>
 
 <file path=word/footer1.xml><?xml version="1.0" encoding="utf-8"?>
+<w:ftr xmlns:wpc="http://schemas.microsoft.com/office/word/2010/wordprocessingCanvas" xmlns:cx="http://schemas.microsoft.com/office/drawing/2014/chartex" xmlns:cx1="http://schemas.microsoft.com/office/drawing/2015/9/8/chartex" xmlns:cx2="http://schemas.microsoft.com/office/drawing/2015/10/21/chartex" xmlns:cx3="http://schemas.microsoft.com/office/drawing/2016/5/9/chartex" xmlns:cx4="http://schemas.microsoft.com/office/drawing/2016/5/10/chartex" xmlns:cx5="http://schemas.microsoft.com/office/drawing/2016/5/11/chartex" xmlns:cx6="http://schemas.microsoft.com/office/drawing/2016/5/12/chartex" xmlns:cx7="http://schemas.microsoft.com/office/drawing/2016/5/13/chartex" xmlns:cx8="http://schemas.microsoft.com/office/drawing/2016/5/14/chartex" xmlns:mc="http://schemas.openxmlformats.org/markup-compatibility/2006" xmlns:aink="http://schemas.microsoft.com/office/drawing/2016/ink" xmlns:am3d="http://schemas.microsoft.com/office/drawing/2017/model3d" xmlns:o="urn:schemas-microsoft-com:office:office" xmlns:oel="http://schemas.microsoft.com/office/2019/extlst" xmlns:r="http://schemas.openxmlformats.org/officeDocument/2006/relationships" xmlns:m="http://schemas.openxmlformats.org/officeDocument/2006/math" xmlns:v="urn:schemas-microsoft-com:vml" xmlns:wp14="http://schemas.microsoft.com/office/word/2010/wordprocessingDrawing" xmlns:wp="http://schemas.openxmlformats.org/drawingml/2006/wordprocessingDrawing" xmlns:w10="urn:schemas-microsoft-com:office:word" xmlns:w="http://schemas.openxmlformats.org/wordprocessingml/2006/main" xmlns:w14="http://schemas.microsoft.com/office/word/2010/wordml" xmlns:w15="http://schemas.microsoft.com/office/word/2012/wordml" xmlns:w16cex="http://schemas.microsoft.com/office/word/2018/wordml/cex" xmlns:w16cid="http://schemas.microsoft.com/office/word/2016/wordml/cid" xmlns:w16="http://schemas.microsoft.com/office/word/2018/wordml" xmlns:w16sdtdh="http://schemas.microsoft.com/office/word/2020/wordml/sdtdatahash" xmlns:w16se="http://schemas.microsoft.com/office/word/2015/wordml/symex" xmlns:wpg="http://schemas.microsoft.com/office/word/2010/wordprocessingGroup" xmlns:wpi="http://schemas.microsoft.com/office/word/2010/wordprocessingInk" xmlns:wne="http://schemas.microsoft.com/office/word/2006/wordml" xmlns:wps="http://schemas.microsoft.com/office/word/2010/wordprocessingShape" mc:Ignorable="w14 w15 w16se w16cid w16 w16cex w16sdtdh wp14">
+  <w:p>
+    <w:pPr>
+      <w:pStyle w:val="Pieddepage"/>
+    </w:pPr>
+  </w:p>
+</w:ftr>
+</file>
+
+<file path=word/footer2.xml><?xml version="1.0" encoding="utf-8"?>
 <w:ftr xmlns:wpc="http://schemas.microsoft.com/office/word/2010/wordprocessingCanvas" xmlns:cx="http://schemas.microsoft.com/office/drawing/2014/chartex" xmlns:cx1="http://schemas.microsoft.com/office/drawing/2015/9/8/chartex" xmlns:cx2="http://schemas.microsoft.com/office/drawing/2015/10/21/chartex" xmlns:cx3="http://schemas.microsoft.com/office/drawing/2016/5/9/chartex" xmlns:cx4="http://schemas.microsoft.com/office/drawing/2016/5/10/chartex" xmlns:cx5="http://schemas.microsoft.com/office/drawing/2016/5/11/chartex" xmlns:cx6="http://schemas.microsoft.com/office/drawing/2016/5/12/chartex" xmlns:cx7="http://schemas.microsoft.com/office/drawing/2016/5/13/chartex" xmlns:cx8="http://schemas.microsoft.com/office/drawing/2016/5/14/chartex" xmlns:mc="http://schemas.openxmlformats.org/markup-compatibility/2006" xmlns:aink="http://schemas.microsoft.com/office/drawing/2016/ink" xmlns:am3d="http://schemas.microsoft.com/office/drawing/2017/model3d" xmlns:o="urn:schemas-microsoft-com:office:office" xmlns:oel="http://schemas.microsoft.com/office/2019/extlst" xmlns:r="http://schemas.openxmlformats.org/officeDocument/2006/relationships" xmlns:m="http://schemas.openxmlformats.org/officeDocument/2006/math" xmlns:v="urn:schemas-microsoft-com:vml" xmlns:wp14="http://schemas.microsoft.com/office/word/2010/wordprocessingDrawing" xmlns:wp="http://schemas.openxmlformats.org/drawingml/2006/wordprocessingDrawing" xmlns:w10="urn:schemas-microsoft-com:office:word" xmlns:w="http://schemas.openxmlformats.org/wordprocessingml/2006/main" xmlns:w14="http://schemas.microsoft.com/office/word/2010/wordml" xmlns:w15="http://schemas.microsoft.com/office/word/2012/wordml" xmlns:w16cex="http://schemas.microsoft.com/office/word/2018/wordml/cex" xmlns:w16cid="http://schemas.microsoft.com/office/word/2016/wordml/cid" xmlns:w16="http://schemas.microsoft.com/office/word/2018/wordml" xmlns:w16sdtdh="http://schemas.microsoft.com/office/word/2020/wordml/sdtdatahash" xmlns:w16se="http://schemas.microsoft.com/office/word/2015/wordml/symex" xmlns:wpg="http://schemas.microsoft.com/office/word/2010/wordprocessingGroup" xmlns:wpi="http://schemas.microsoft.com/office/word/2010/wordprocessingInk" xmlns:wne="http://schemas.microsoft.com/office/word/2006/wordml" xmlns:wps="http://schemas.microsoft.com/office/word/2010/wordprocessingShape" mc:Ignorable="w14 w15 w16se w16cid w16 w16cex w16sdtdh wp14">
   <w:tbl>
     <w:tblPr>
@@ -12540,7 +12921,7 @@
               <w:sz w:val="16"/>
               <w:szCs w:val="16"/>
             </w:rPr>
-            <w:instrText xml:space="preserve"> PRINTDATE  \@ "dd/MM/yy"  \* MERGEFORMAT </w:instrText>
+            <w:instrText xml:space="preserve"> SAVEDATE  \@ "dd/MM/yy"  \* MERGEFORMAT </w:instrText>
           </w:r>
           <w:r>
             <w:rPr>
@@ -12555,7 +12936,7 @@
               <w:sz w:val="16"/>
               <w:szCs w:val="16"/>
             </w:rPr>
-            <w:t>01/09/04</w:t>
+            <w:t>07/04/25</w:t>
           </w:r>
           <w:r>
             <w:rPr>
@@ -12583,6 +12964,16 @@
 </w:ftr>
 </file>
 
+<file path=word/footer3.xml><?xml version="1.0" encoding="utf-8"?>
+<w:ftr xmlns:wpc="http://schemas.microsoft.com/office/word/2010/wordprocessingCanvas" xmlns:cx="http://schemas.microsoft.com/office/drawing/2014/chartex" xmlns:cx1="http://schemas.microsoft.com/office/drawing/2015/9/8/chartex" xmlns:cx2="http://schemas.microsoft.com/office/drawing/2015/10/21/chartex" xmlns:cx3="http://schemas.microsoft.com/office/drawing/2016/5/9/chartex" xmlns:cx4="http://schemas.microsoft.com/office/drawing/2016/5/10/chartex" xmlns:cx5="http://schemas.microsoft.com/office/drawing/2016/5/11/chartex" xmlns:cx6="http://schemas.microsoft.com/office/drawing/2016/5/12/chartex" xmlns:cx7="http://schemas.microsoft.com/office/drawing/2016/5/13/chartex" xmlns:cx8="http://schemas.microsoft.com/office/drawing/2016/5/14/chartex" xmlns:mc="http://schemas.openxmlformats.org/markup-compatibility/2006" xmlns:aink="http://schemas.microsoft.com/office/drawing/2016/ink" xmlns:am3d="http://schemas.microsoft.com/office/drawing/2017/model3d" xmlns:o="urn:schemas-microsoft-com:office:office" xmlns:oel="http://schemas.microsoft.com/office/2019/extlst" xmlns:r="http://schemas.openxmlformats.org/officeDocument/2006/relationships" xmlns:m="http://schemas.openxmlformats.org/officeDocument/2006/math" xmlns:v="urn:schemas-microsoft-com:vml" xmlns:wp14="http://schemas.microsoft.com/office/word/2010/wordprocessingDrawing" xmlns:wp="http://schemas.openxmlformats.org/drawingml/2006/wordprocessingDrawing" xmlns:w10="urn:schemas-microsoft-com:office:word" xmlns:w="http://schemas.openxmlformats.org/wordprocessingml/2006/main" xmlns:w14="http://schemas.microsoft.com/office/word/2010/wordml" xmlns:w15="http://schemas.microsoft.com/office/word/2012/wordml" xmlns:w16cex="http://schemas.microsoft.com/office/word/2018/wordml/cex" xmlns:w16cid="http://schemas.microsoft.com/office/word/2016/wordml/cid" xmlns:w16="http://schemas.microsoft.com/office/word/2018/wordml" xmlns:w16sdtdh="http://schemas.microsoft.com/office/word/2020/wordml/sdtdatahash" xmlns:w16se="http://schemas.microsoft.com/office/word/2015/wordml/symex" xmlns:wpg="http://schemas.microsoft.com/office/word/2010/wordprocessingGroup" xmlns:wpi="http://schemas.microsoft.com/office/word/2010/wordprocessingInk" xmlns:wne="http://schemas.microsoft.com/office/word/2006/wordml" xmlns:wps="http://schemas.microsoft.com/office/word/2010/wordprocessingShape" mc:Ignorable="w14 w15 w16se w16cid w16 w16cex w16sdtdh wp14">
+  <w:p>
+    <w:pPr>
+      <w:pStyle w:val="Pieddepage"/>
+    </w:pPr>
+  </w:p>
+</w:ftr>
+</file>
+
 <file path=word/footnotes.xml><?xml version="1.0" encoding="utf-8"?>
 <w:footnotes xmlns:wpc="http://schemas.microsoft.com/office/word/2010/wordprocessingCanvas" xmlns:cx="http://schemas.microsoft.com/office/drawing/2014/chartex" xmlns:cx1="http://schemas.microsoft.com/office/drawing/2015/9/8/chartex" xmlns:cx2="http://schemas.microsoft.com/office/drawing/2015/10/21/chartex" xmlns:cx3="http://schemas.microsoft.com/office/drawing/2016/5/9/chartex" xmlns:cx4="http://schemas.microsoft.com/office/drawing/2016/5/10/chartex" xmlns:cx5="http://schemas.microsoft.com/office/drawing/2016/5/11/chartex" xmlns:cx6="http://schemas.microsoft.com/office/drawing/2016/5/12/chartex" xmlns:cx7="http://schemas.microsoft.com/office/drawing/2016/5/13/chartex" xmlns:cx8="http://schemas.microsoft.com/office/drawing/2016/5/14/chartex" xmlns:mc="http://schemas.openxmlformats.org/markup-compatibility/2006" xmlns:aink="http://schemas.microsoft.com/office/drawing/2016/ink" xmlns:am3d="http://schemas.microsoft.com/office/drawing/2017/model3d" xmlns:o="urn:schemas-microsoft-com:office:office" xmlns:oel="http://schemas.microsoft.com/office/2019/extlst" xmlns:r="http://schemas.openxmlformats.org/officeDocument/2006/relationships" xmlns:m="http://schemas.openxmlformats.org/officeDocument/2006/math" xmlns:v="urn:schemas-microsoft-com:vml" xmlns:wp14="http://schemas.microsoft.com/office/word/2010/wordprocessingDrawing" xmlns:wp="http://schemas.openxmlformats.org/drawingml/2006/wordprocessingDrawing" xmlns:w10="urn:schemas-microsoft-com:office:word" xmlns:w="http://schemas.openxmlformats.org/wordprocessingml/2006/main" xmlns:w14="http://schemas.microsoft.com/office/word/2010/wordml" xmlns:w15="http://schemas.microsoft.com/office/word/2012/wordml" xmlns:w16cex="http://schemas.microsoft.com/office/word/2018/wordml/cex" xmlns:w16cid="http://schemas.microsoft.com/office/word/2016/wordml/cid" xmlns:w16="http://schemas.microsoft.com/office/word/2018/wordml" xmlns:w16sdtdh="http://schemas.microsoft.com/office/word/2020/wordml/sdtdatahash" xmlns:w16se="http://schemas.microsoft.com/office/word/2015/wordml/symex" xmlns:wpg="http://schemas.microsoft.com/office/word/2010/wordprocessingGroup" xmlns:wpi="http://schemas.microsoft.com/office/word/2010/wordprocessingInk" xmlns:wne="http://schemas.microsoft.com/office/word/2006/wordml" xmlns:wps="http://schemas.microsoft.com/office/word/2010/wordprocessingShape" mc:Ignorable="w14 w15 w16se w16cid w16 w16cex w16sdtdh wp14">
   <w:footnote w:type="separator" w:id="-1">
@@ -12603,6 +12994,16 @@
 </file>
 
 <file path=word/header1.xml><?xml version="1.0" encoding="utf-8"?>
+<w:hdr xmlns:wpc="http://schemas.microsoft.com/office/word/2010/wordprocessingCanvas" xmlns:cx="http://schemas.microsoft.com/office/drawing/2014/chartex" xmlns:cx1="http://schemas.microsoft.com/office/drawing/2015/9/8/chartex" xmlns:cx2="http://schemas.microsoft.com/office/drawing/2015/10/21/chartex" xmlns:cx3="http://schemas.microsoft.com/office/drawing/2016/5/9/chartex" xmlns:cx4="http://schemas.microsoft.com/office/drawing/2016/5/10/chartex" xmlns:cx5="http://schemas.microsoft.com/office/drawing/2016/5/11/chartex" xmlns:cx6="http://schemas.microsoft.com/office/drawing/2016/5/12/chartex" xmlns:cx7="http://schemas.microsoft.com/office/drawing/2016/5/13/chartex" xmlns:cx8="http://schemas.microsoft.com/office/drawing/2016/5/14/chartex" xmlns:mc="http://schemas.openxmlformats.org/markup-compatibility/2006" xmlns:aink="http://schemas.microsoft.com/office/drawing/2016/ink" xmlns:am3d="http://schemas.microsoft.com/office/drawing/2017/model3d" xmlns:o="urn:schemas-microsoft-com:office:office" xmlns:oel="http://schemas.microsoft.com/office/2019/extlst" xmlns:r="http://schemas.openxmlformats.org/officeDocument/2006/relationships" xmlns:m="http://schemas.openxmlformats.org/officeDocument/2006/math" xmlns:v="urn:schemas-microsoft-com:vml" xmlns:wp14="http://schemas.microsoft.com/office/word/2010/wordprocessingDrawing" xmlns:wp="http://schemas.openxmlformats.org/drawingml/2006/wordprocessingDrawing" xmlns:w10="urn:schemas-microsoft-com:office:word" xmlns:w="http://schemas.openxmlformats.org/wordprocessingml/2006/main" xmlns:w14="http://schemas.microsoft.com/office/word/2010/wordml" xmlns:w15="http://schemas.microsoft.com/office/word/2012/wordml" xmlns:w16cex="http://schemas.microsoft.com/office/word/2018/wordml/cex" xmlns:w16cid="http://schemas.microsoft.com/office/word/2016/wordml/cid" xmlns:w16="http://schemas.microsoft.com/office/word/2018/wordml" xmlns:w16sdtdh="http://schemas.microsoft.com/office/word/2020/wordml/sdtdatahash" xmlns:w16se="http://schemas.microsoft.com/office/word/2015/wordml/symex" xmlns:wpg="http://schemas.microsoft.com/office/word/2010/wordprocessingGroup" xmlns:wpi="http://schemas.microsoft.com/office/word/2010/wordprocessingInk" xmlns:wne="http://schemas.microsoft.com/office/word/2006/wordml" xmlns:wps="http://schemas.microsoft.com/office/word/2010/wordprocessingShape" mc:Ignorable="w14 w15 w16se w16cid w16 w16cex w16sdtdh wp14">
+  <w:p>
+    <w:pPr>
+      <w:pStyle w:val="En-tte"/>
+    </w:pPr>
+  </w:p>
+</w:hdr>
+</file>
+
+<file path=word/header2.xml><?xml version="1.0" encoding="utf-8"?>
 <w:hdr xmlns:wpc="http://schemas.microsoft.com/office/word/2010/wordprocessingCanvas" xmlns:cx="http://schemas.microsoft.com/office/drawing/2014/chartex" xmlns:cx1="http://schemas.microsoft.com/office/drawing/2015/9/8/chartex" xmlns:cx2="http://schemas.microsoft.com/office/drawing/2015/10/21/chartex" xmlns:cx3="http://schemas.microsoft.com/office/drawing/2016/5/9/chartex" xmlns:cx4="http://schemas.microsoft.com/office/drawing/2016/5/10/chartex" xmlns:cx5="http://schemas.microsoft.com/office/drawing/2016/5/11/chartex" xmlns:cx6="http://schemas.microsoft.com/office/drawing/2016/5/12/chartex" xmlns:cx7="http://schemas.microsoft.com/office/drawing/2016/5/13/chartex" xmlns:cx8="http://schemas.microsoft.com/office/drawing/2016/5/14/chartex" xmlns:mc="http://schemas.openxmlformats.org/markup-compatibility/2006" xmlns:aink="http://schemas.microsoft.com/office/drawing/2016/ink" xmlns:am3d="http://schemas.microsoft.com/office/drawing/2017/model3d" xmlns:o="urn:schemas-microsoft-com:office:office" xmlns:oel="http://schemas.microsoft.com/office/2019/extlst" xmlns:r="http://schemas.openxmlformats.org/officeDocument/2006/relationships" xmlns:m="http://schemas.openxmlformats.org/officeDocument/2006/math" xmlns:v="urn:schemas-microsoft-com:vml" xmlns:wp14="http://schemas.microsoft.com/office/word/2010/wordprocessingDrawing" xmlns:wp="http://schemas.openxmlformats.org/drawingml/2006/wordprocessingDrawing" xmlns:w10="urn:schemas-microsoft-com:office:word" xmlns:w="http://schemas.openxmlformats.org/wordprocessingml/2006/main" xmlns:w14="http://schemas.microsoft.com/office/word/2010/wordml" xmlns:w15="http://schemas.microsoft.com/office/word/2012/wordml" xmlns:w16cex="http://schemas.microsoft.com/office/word/2018/wordml/cex" xmlns:w16cid="http://schemas.microsoft.com/office/word/2016/wordml/cid" xmlns:w16="http://schemas.microsoft.com/office/word/2018/wordml" xmlns:w16sdtdh="http://schemas.microsoft.com/office/word/2020/wordml/sdtdatahash" xmlns:w16se="http://schemas.microsoft.com/office/word/2015/wordml/symex" xmlns:wpg="http://schemas.microsoft.com/office/word/2010/wordprocessingGroup" xmlns:wpi="http://schemas.microsoft.com/office/word/2010/wordprocessingInk" xmlns:wne="http://schemas.microsoft.com/office/word/2006/wordml" xmlns:wps="http://schemas.microsoft.com/office/word/2010/wordprocessingShape" mc:Ignorable="w14 w15 w16se w16cid w16 w16cex w16sdtdh wp14">
   <w:p>
     <w:pPr>
@@ -12679,6 +13080,16 @@
     </w:pPr>
   </w:p>
   <w:p/>
+</w:hdr>
+</file>
+
+<file path=word/header3.xml><?xml version="1.0" encoding="utf-8"?>
+<w:hdr xmlns:wpc="http://schemas.microsoft.com/office/word/2010/wordprocessingCanvas" xmlns:cx="http://schemas.microsoft.com/office/drawing/2014/chartex" xmlns:cx1="http://schemas.microsoft.com/office/drawing/2015/9/8/chartex" xmlns:cx2="http://schemas.microsoft.com/office/drawing/2015/10/21/chartex" xmlns:cx3="http://schemas.microsoft.com/office/drawing/2016/5/9/chartex" xmlns:cx4="http://schemas.microsoft.com/office/drawing/2016/5/10/chartex" xmlns:cx5="http://schemas.microsoft.com/office/drawing/2016/5/11/chartex" xmlns:cx6="http://schemas.microsoft.com/office/drawing/2016/5/12/chartex" xmlns:cx7="http://schemas.microsoft.com/office/drawing/2016/5/13/chartex" xmlns:cx8="http://schemas.microsoft.com/office/drawing/2016/5/14/chartex" xmlns:mc="http://schemas.openxmlformats.org/markup-compatibility/2006" xmlns:aink="http://schemas.microsoft.com/office/drawing/2016/ink" xmlns:am3d="http://schemas.microsoft.com/office/drawing/2017/model3d" xmlns:o="urn:schemas-microsoft-com:office:office" xmlns:oel="http://schemas.microsoft.com/office/2019/extlst" xmlns:r="http://schemas.openxmlformats.org/officeDocument/2006/relationships" xmlns:m="http://schemas.openxmlformats.org/officeDocument/2006/math" xmlns:v="urn:schemas-microsoft-com:vml" xmlns:wp14="http://schemas.microsoft.com/office/word/2010/wordprocessingDrawing" xmlns:wp="http://schemas.openxmlformats.org/drawingml/2006/wordprocessingDrawing" xmlns:w10="urn:schemas-microsoft-com:office:word" xmlns:w="http://schemas.openxmlformats.org/wordprocessingml/2006/main" xmlns:w14="http://schemas.microsoft.com/office/word/2010/wordml" xmlns:w15="http://schemas.microsoft.com/office/word/2012/wordml" xmlns:w16cex="http://schemas.microsoft.com/office/word/2018/wordml/cex" xmlns:w16cid="http://schemas.microsoft.com/office/word/2016/wordml/cid" xmlns:w16="http://schemas.microsoft.com/office/word/2018/wordml" xmlns:w16sdtdh="http://schemas.microsoft.com/office/word/2020/wordml/sdtdatahash" xmlns:w16se="http://schemas.microsoft.com/office/word/2015/wordml/symex" xmlns:wpg="http://schemas.microsoft.com/office/word/2010/wordprocessingGroup" xmlns:wpi="http://schemas.microsoft.com/office/word/2010/wordprocessingInk" xmlns:wne="http://schemas.microsoft.com/office/word/2006/wordml" xmlns:wps="http://schemas.microsoft.com/office/word/2010/wordprocessingShape" mc:Ignorable="w14 w15 w16se w16cid w16 w16cex w16sdtdh wp14">
+  <w:p>
+    <w:pPr>
+      <w:pStyle w:val="En-tte"/>
+    </w:pPr>
+  </w:p>
 </w:hdr>
 </file>
 
@@ -17209,11 +17620,14 @@
   <w:rsids>
     <w:rsidRoot w:val="00C728AC"/>
     <w:rsid w:val="00010B23"/>
+    <w:rsid w:val="000145BA"/>
     <w:rsid w:val="00155D81"/>
     <w:rsid w:val="002C4E54"/>
+    <w:rsid w:val="00635718"/>
     <w:rsid w:val="00786DD7"/>
     <w:rsid w:val="008D5064"/>
     <w:rsid w:val="009044E3"/>
+    <w:rsid w:val="009F77D7"/>
     <w:rsid w:val="00B722AD"/>
     <w:rsid w:val="00C728AC"/>
   </w:rsids>
@@ -18004,10 +18418,6 @@
 </file>
 
 <file path=customXml/item2.xml><?xml version="1.0" encoding="utf-8"?>
-<b:Sources xmlns:b="http://schemas.openxmlformats.org/officeDocument/2006/bibliography" xmlns="http://schemas.openxmlformats.org/officeDocument/2006/bibliography" SelectedStyle="\APASixthEditionOfficeOnline.xsl" StyleName="APA" Version="6"/>
-</file>
-
-<file path=customXml/item3.xml><?xml version="1.0" encoding="utf-8"?>
 <?mso-contentType ?>
 <FormTemplates xmlns="http://schemas.microsoft.com/sharepoint/v3/contenttype/forms">
   <Display>DocumentLibraryForm</Display>
@@ -18016,7 +18426,7 @@
 </FormTemplates>
 </file>
 
-<file path=customXml/item4.xml><?xml version="1.0" encoding="utf-8"?>
+<file path=customXml/item3.xml><?xml version="1.0" encoding="utf-8"?>
 <ct:contentTypeSchema xmlns:ct="http://schemas.microsoft.com/office/2006/metadata/contentType" xmlns:ma="http://schemas.microsoft.com/office/2006/metadata/properties/metaAttributes" ct:_="" ma:_="" ma:contentTypeName="Document" ma:contentTypeID="0x0101001ABD9BFFC9E543439C53A2705AE306EF" ma:contentTypeVersion="19" ma:contentTypeDescription="Crée un document." ma:contentTypeScope="" ma:versionID="f3418dd4ca302601ba73fa17965a3f21">
   <xsd:schema xmlns:xsd="http://www.w3.org/2001/XMLSchema" xmlns:xs="http://www.w3.org/2001/XMLSchema" xmlns:p="http://schemas.microsoft.com/office/2006/metadata/properties" xmlns:ns2="bf2f2df3-a963-4452-b0e7-67dabc627c35" xmlns:ns3="http://schemas.microsoft.com/sharepoint/v4" xmlns:ns4="f7d9f5a6-831d-4621-8c77-cbcaf993e406" targetNamespace="http://schemas.microsoft.com/office/2006/metadata/properties" ma:root="true" ma:fieldsID="5d82fd028d299635ce1df2d808d1b2ae" ns2:_="" ns3:_="" ns4:_="">
     <xsd:import namespace="bf2f2df3-a963-4452-b0e7-67dabc627c35"/>
@@ -18282,6 +18692,10 @@
 </ct:contentTypeSchema>
 </file>
 
+<file path=customXml/item4.xml><?xml version="1.0" encoding="utf-8"?>
+<b:Sources xmlns:b="http://schemas.openxmlformats.org/officeDocument/2006/bibliography" xmlns="http://schemas.openxmlformats.org/officeDocument/2006/bibliography" SelectedStyle="\APASixthEditionOfficeOnline.xsl" StyleName="APA" Version="6"/>
+</file>
+
 <file path=customXml/itemProps1.xml><?xml version="1.0" encoding="utf-8"?>
 <ds:datastoreItem xmlns:ds="http://schemas.openxmlformats.org/officeDocument/2006/customXml" ds:itemID="{1596957B-C68E-418D-8E9E-2250DD10281B}">
   <ds:schemaRefs>
@@ -18295,14 +18709,6 @@
 </file>
 
 <file path=customXml/itemProps2.xml><?xml version="1.0" encoding="utf-8"?>
-<ds:datastoreItem xmlns:ds="http://schemas.openxmlformats.org/officeDocument/2006/customXml" ds:itemID="{B9B37F17-9983-4A48-8063-C7221235CAF9}">
-  <ds:schemaRefs>
-    <ds:schemaRef ds:uri="http://schemas.openxmlformats.org/officeDocument/2006/bibliography"/>
-  </ds:schemaRefs>
-</ds:datastoreItem>
-</file>
-
-<file path=customXml/itemProps3.xml><?xml version="1.0" encoding="utf-8"?>
 <ds:datastoreItem xmlns:ds="http://schemas.openxmlformats.org/officeDocument/2006/customXml" ds:itemID="{1DADA05A-DA17-4CB0-90B5-C889667DD54A}">
   <ds:schemaRefs>
     <ds:schemaRef ds:uri="http://schemas.microsoft.com/sharepoint/v3/contenttype/forms"/>
@@ -18310,7 +18716,7 @@
 </ds:datastoreItem>
 </file>
 
-<file path=customXml/itemProps4.xml><?xml version="1.0" encoding="utf-8"?>
+<file path=customXml/itemProps3.xml><?xml version="1.0" encoding="utf-8"?>
 <ds:datastoreItem xmlns:ds="http://schemas.openxmlformats.org/officeDocument/2006/customXml" ds:itemID="{A9A43FF3-6D16-4F24-809C-234E4FE25130}">
   <ds:schemaRefs>
     <ds:schemaRef ds:uri="http://schemas.microsoft.com/office/2006/metadata/contentType"/>
@@ -18328,4 +18734,12 @@
     <ds:schemaRef ds:uri="http://schemas.microsoft.com/internal/obd"/>
   </ds:schemaRefs>
 </ds:datastoreItem>
+</file>
+
+<file path=customXml/itemProps4.xml><?xml version="1.0" encoding="utf-8"?>
+<ds:datastoreItem xmlns:ds="http://schemas.openxmlformats.org/officeDocument/2006/customXml" ds:itemID="{B9B37F17-9983-4A48-8063-C7221235CAF9}">
+  <ds:schemaRefs>
+    <ds:schemaRef ds:uri="http://schemas.openxmlformats.org/officeDocument/2006/bibliography"/>
+  </ds:schemaRefs>
+</ds:datastoreItem>
 </file>
</xml_diff>

<commit_message>
fix : display of tasksTodo with the ones created im AddTaskPage.cs during the same login
</commit_message>
<xml_diff>
--- a/documents/Rapport.docx
+++ b/documents/Rapport.docx
@@ -2522,23 +2522,14 @@
         <w:rPr>
           <w:lang w:val="fr-CH" w:eastAsia="fr-CH"/>
         </w:rPr>
-        <w:t xml:space="preserve">echerche d'un outil de gestion de projet </w:t>
-      </w:r>
-      <w:proofErr w:type="spellStart"/>
-      <w:r>
-        <w:rPr>
-          <w:lang w:val="fr-CH" w:eastAsia="fr-CH"/>
-        </w:rPr>
-        <w:t>Waterfall</w:t>
-      </w:r>
-      <w:proofErr w:type="spellEnd"/>
+        <w:t>echerche d'un outil de gestion de projet Waterfall</w:t>
+      </w:r>
       <w:r>
         <w:rPr>
           <w:lang w:val="fr-CH" w:eastAsia="fr-CH"/>
         </w:rPr>
         <w:t>, j’ai trouvé "</w:t>
       </w:r>
-      <w:proofErr w:type="spellStart"/>
       <w:r>
         <w:rPr>
           <w:i/>
@@ -2547,7 +2538,6 @@
         </w:rPr>
         <w:t>Clickup</w:t>
       </w:r>
-      <w:proofErr w:type="spellEnd"/>
       <w:r>
         <w:rPr>
           <w:lang w:val="fr-CH" w:eastAsia="fr-CH"/>
@@ -3442,39 +3432,7 @@
           <w:rFonts w:cs="Arial"/>
           <w:szCs w:val="24"/>
         </w:rPr>
-        <w:t>Le verbe "</w:t>
-      </w:r>
-      <w:proofErr w:type="spellStart"/>
-      <w:r>
-        <w:rPr>
-          <w:rFonts w:cs="Arial"/>
-          <w:szCs w:val="24"/>
-        </w:rPr>
-        <w:t>erase</w:t>
-      </w:r>
-      <w:proofErr w:type="spellEnd"/>
-      <w:r>
-        <w:rPr>
-          <w:rFonts w:cs="Arial"/>
-          <w:szCs w:val="24"/>
-        </w:rPr>
-        <w:t>" a été choisi pour éviter des conflits avec MySQL qui utilise déjà le verbe "</w:t>
-      </w:r>
-      <w:proofErr w:type="spellStart"/>
-      <w:r>
-        <w:rPr>
-          <w:rFonts w:cs="Arial"/>
-          <w:szCs w:val="24"/>
-        </w:rPr>
-        <w:t>delete</w:t>
-      </w:r>
-      <w:proofErr w:type="spellEnd"/>
-      <w:r>
-        <w:rPr>
-          <w:rFonts w:cs="Arial"/>
-          <w:szCs w:val="24"/>
-        </w:rPr>
-        <w:t>" dans ses opérations de base.</w:t>
+        <w:t>Le verbe "erase" a été choisi pour éviter des conflits avec MySQL qui utilise déjà le verbe "delete" dans ses opérations de base.</w:t>
       </w:r>
     </w:p>
     <w:p>
@@ -3514,25 +3472,7 @@
           <w:sz w:val="24"/>
           <w:szCs w:val="24"/>
         </w:rPr>
-        <w:t>contraire "</w:t>
-      </w:r>
-      <w:proofErr w:type="spellStart"/>
-      <w:r>
-        <w:rPr>
-          <w:rFonts w:ascii="Arial" w:hAnsi="Arial" w:cs="Arial"/>
-          <w:sz w:val="24"/>
-          <w:szCs w:val="24"/>
-        </w:rPr>
-        <w:t>unmark</w:t>
-      </w:r>
-      <w:proofErr w:type="spellEnd"/>
-      <w:r>
-        <w:rPr>
-          <w:rFonts w:ascii="Arial" w:hAnsi="Arial" w:cs="Arial"/>
-          <w:sz w:val="24"/>
-          <w:szCs w:val="24"/>
-        </w:rPr>
-        <w:t>" pour marquer la tâche comme non terminée</w:t>
+        <w:t>contraire "unmark" pour marquer la tâche comme non terminée</w:t>
       </w:r>
       <w:r>
         <w:rPr>
@@ -3946,21 +3886,7 @@
         <w:rPr>
           <w:szCs w:val="14"/>
         </w:rPr>
-        <w:t xml:space="preserve">Sélectionner « Gérer les packages </w:t>
-      </w:r>
-      <w:proofErr w:type="spellStart"/>
-      <w:r>
-        <w:rPr>
-          <w:szCs w:val="14"/>
-        </w:rPr>
-        <w:t>NuGet</w:t>
-      </w:r>
-      <w:proofErr w:type="spellEnd"/>
-      <w:r>
-        <w:rPr>
-          <w:szCs w:val="14"/>
-        </w:rPr>
-        <w:t xml:space="preserve"> pour la solution »</w:t>
+        <w:t>Sélectionner « Gérer les packages NuGet pour la solution »</w:t>
       </w:r>
     </w:p>
     <w:p>
@@ -4199,49 +4125,7 @@
         <w:rPr>
           <w:szCs w:val="14"/>
         </w:rPr>
-        <w:t>Dans le fichier « </w:t>
-      </w:r>
-      <w:proofErr w:type="spellStart"/>
-      <w:r>
-        <w:rPr>
-          <w:szCs w:val="14"/>
-        </w:rPr>
-        <w:t>Database.cs</w:t>
-      </w:r>
-      <w:proofErr w:type="spellEnd"/>
-      <w:r>
-        <w:rPr>
-          <w:szCs w:val="14"/>
-        </w:rPr>
-        <w:t xml:space="preserve"> », les fonctions sont de types </w:t>
-      </w:r>
-      <w:proofErr w:type="spellStart"/>
-      <w:r>
-        <w:rPr>
-          <w:szCs w:val="14"/>
-        </w:rPr>
-        <w:t>bool</w:t>
-      </w:r>
-      <w:proofErr w:type="spellEnd"/>
-      <w:r>
-        <w:rPr>
-          <w:szCs w:val="14"/>
-        </w:rPr>
-        <w:t xml:space="preserve"> pour aider le </w:t>
-      </w:r>
-      <w:proofErr w:type="spellStart"/>
-      <w:r>
-        <w:rPr>
-          <w:szCs w:val="14"/>
-        </w:rPr>
-        <w:t>contrôlleur</w:t>
-      </w:r>
-      <w:proofErr w:type="spellEnd"/>
-      <w:r>
-        <w:rPr>
-          <w:szCs w:val="14"/>
-        </w:rPr>
-        <w:t xml:space="preserve"> dans sa validation de l’utilisateur et être sûr que les manœuvres ont été faites correctement.</w:t>
+        <w:t>Dans le fichier « Database.cs », les fonctions sont de types bool pour aider le contrôlleur dans sa validation de l’utilisateur et être sûr que les manœuvres ont été faites correctement.</w:t>
       </w:r>
     </w:p>
     <w:p>
@@ -4290,79 +4174,7 @@
           <w:highlight w:val="black"/>
           <w:lang w:val="fr-CH" w:eastAsia="fr-CH"/>
         </w:rPr>
-        <w:t>ALTER TABLE `</w:t>
-      </w:r>
-      <w:proofErr w:type="spellStart"/>
-      <w:r>
-        <w:rPr>
-          <w:rFonts w:ascii="Cascadia Mono" w:hAnsi="Cascadia Mono" w:cs="Cascadia Mono"/>
-          <w:color w:val="FFFFFF" w:themeColor="background1"/>
-          <w:sz w:val="19"/>
-          <w:szCs w:val="19"/>
-          <w:highlight w:val="black"/>
-          <w:lang w:val="fr-CH" w:eastAsia="fr-CH"/>
-        </w:rPr>
-        <w:t>t_task</w:t>
-      </w:r>
-      <w:proofErr w:type="spellEnd"/>
-      <w:r>
-        <w:rPr>
-          <w:rFonts w:ascii="Cascadia Mono" w:hAnsi="Cascadia Mono" w:cs="Cascadia Mono"/>
-          <w:color w:val="FFFFFF" w:themeColor="background1"/>
-          <w:sz w:val="19"/>
-          <w:szCs w:val="19"/>
-          <w:highlight w:val="black"/>
-          <w:lang w:val="fr-CH" w:eastAsia="fr-CH"/>
-        </w:rPr>
-        <w:t xml:space="preserve">` ADD </w:t>
-      </w:r>
-      <w:proofErr w:type="spellStart"/>
-      <w:r>
-        <w:rPr>
-          <w:rFonts w:ascii="Cascadia Mono" w:hAnsi="Cascadia Mono" w:cs="Cascadia Mono"/>
-          <w:color w:val="FFFFFF" w:themeColor="background1"/>
-          <w:sz w:val="19"/>
-          <w:szCs w:val="19"/>
-          <w:highlight w:val="black"/>
-          <w:lang w:val="fr-CH" w:eastAsia="fr-CH"/>
-        </w:rPr>
-        <w:t>done</w:t>
-      </w:r>
-      <w:proofErr w:type="spellEnd"/>
-      <w:r>
-        <w:rPr>
-          <w:rFonts w:ascii="Cascadia Mono" w:hAnsi="Cascadia Mono" w:cs="Cascadia Mono"/>
-          <w:color w:val="FFFFFF" w:themeColor="background1"/>
-          <w:sz w:val="19"/>
-          <w:szCs w:val="19"/>
-          <w:highlight w:val="black"/>
-          <w:lang w:val="fr-CH" w:eastAsia="fr-CH"/>
-        </w:rPr>
-        <w:t xml:space="preserve"> BOOLEAN NOT </w:t>
-      </w:r>
-      <w:proofErr w:type="gramStart"/>
-      <w:r>
-        <w:rPr>
-          <w:rFonts w:ascii="Cascadia Mono" w:hAnsi="Cascadia Mono" w:cs="Cascadia Mono"/>
-          <w:color w:val="FFFFFF" w:themeColor="background1"/>
-          <w:sz w:val="19"/>
-          <w:szCs w:val="19"/>
-          <w:highlight w:val="black"/>
-          <w:lang w:val="fr-CH" w:eastAsia="fr-CH"/>
-        </w:rPr>
-        <w:t>NULL;</w:t>
-      </w:r>
-      <w:proofErr w:type="gramEnd"/>
-      <w:r>
-        <w:rPr>
-          <w:rFonts w:ascii="Cascadia Mono" w:hAnsi="Cascadia Mono" w:cs="Cascadia Mono"/>
-          <w:color w:val="FFFFFF" w:themeColor="background1"/>
-          <w:sz w:val="19"/>
-          <w:szCs w:val="19"/>
-          <w:highlight w:val="black"/>
-          <w:lang w:val="fr-CH" w:eastAsia="fr-CH"/>
-        </w:rPr>
-        <w:t xml:space="preserve"> après le constat d’un oubli.. </w:t>
+        <w:t xml:space="preserve">ALTER TABLE `t_task` ADD done BOOLEAN NOT NULL; après le constat d’un oubli.. </w:t>
       </w:r>
       <w:r>
         <w:rPr>
@@ -4407,55 +4219,7 @@
           <w:highlight w:val="black"/>
           <w:lang w:val="en-US" w:eastAsia="fr-CH"/>
         </w:rPr>
-        <w:t>ALTER TABLE `</w:t>
-      </w:r>
-      <w:proofErr w:type="spellStart"/>
-      <w:r>
-        <w:rPr>
-          <w:rFonts w:ascii="Cascadia Mono" w:hAnsi="Cascadia Mono" w:cs="Cascadia Mono"/>
-          <w:color w:val="FFFFFF" w:themeColor="background1"/>
-          <w:sz w:val="19"/>
-          <w:szCs w:val="19"/>
-          <w:highlight w:val="black"/>
-          <w:lang w:val="en-US" w:eastAsia="fr-CH"/>
-        </w:rPr>
-        <w:t>t_user</w:t>
-      </w:r>
-      <w:proofErr w:type="spellEnd"/>
-      <w:r>
-        <w:rPr>
-          <w:rFonts w:ascii="Cascadia Mono" w:hAnsi="Cascadia Mono" w:cs="Cascadia Mono"/>
-          <w:color w:val="FFFFFF" w:themeColor="background1"/>
-          <w:sz w:val="19"/>
-          <w:szCs w:val="19"/>
-          <w:highlight w:val="black"/>
-          <w:lang w:val="en-US" w:eastAsia="fr-CH"/>
-        </w:rPr>
-        <w:t xml:space="preserve">` ADD `salt` </w:t>
-      </w:r>
-      <w:proofErr w:type="gramStart"/>
-      <w:r>
-        <w:rPr>
-          <w:rFonts w:ascii="Cascadia Mono" w:hAnsi="Cascadia Mono" w:cs="Cascadia Mono"/>
-          <w:color w:val="FFFFFF" w:themeColor="background1"/>
-          <w:sz w:val="19"/>
-          <w:szCs w:val="19"/>
-          <w:highlight w:val="black"/>
-          <w:lang w:val="en-US" w:eastAsia="fr-CH"/>
-        </w:rPr>
-        <w:t>VARCHAR(</w:t>
-      </w:r>
-      <w:proofErr w:type="gramEnd"/>
-      <w:r>
-        <w:rPr>
-          <w:rFonts w:ascii="Cascadia Mono" w:hAnsi="Cascadia Mono" w:cs="Cascadia Mono"/>
-          <w:color w:val="FFFFFF" w:themeColor="background1"/>
-          <w:sz w:val="19"/>
-          <w:szCs w:val="19"/>
-          <w:highlight w:val="black"/>
-          <w:lang w:val="en-US" w:eastAsia="fr-CH"/>
-        </w:rPr>
-        <w:t>20) NOT NULL;</w:t>
+        <w:t>ALTER TABLE `t_user` ADD `salt` VARCHAR(20) NOT NULL;</w:t>
       </w:r>
     </w:p>
     <w:p>
@@ -4562,23 +4326,7 @@
           <w:i/>
           <w:iCs/>
         </w:rPr>
-        <w:t xml:space="preserve">Création d’un git </w:t>
-      </w:r>
-      <w:proofErr w:type="gramStart"/>
-      <w:r>
-        <w:rPr>
-          <w:i/>
-          <w:iCs/>
-        </w:rPr>
-        <w:t>structuré</w:t>
-      </w:r>
-      <w:proofErr w:type="gramEnd"/>
-      <w:r>
-        <w:rPr>
-          <w:i/>
-          <w:iCs/>
-        </w:rPr>
-        <w:t>.</w:t>
+        <w:t>Création d’un git structuré.</w:t>
       </w:r>
     </w:p>
     <w:p>
@@ -4620,19 +4368,19 @@
           <w:szCs w:val="14"/>
           <w:lang w:val="en-US"/>
         </w:rPr>
-        <w:t xml:space="preserve">echo "# </w:t>
-      </w:r>
-      <w:proofErr w:type="spellStart"/>
-      <w:r>
+        <w:t>echo "# E_TodoList" &gt;&gt; README.md</w:t>
+      </w:r>
+    </w:p>
+    <w:p>
+      <w:pPr>
+        <w:ind w:left="1416"/>
         <w:rPr>
           <w:i/>
           <w:iCs/>
           <w:szCs w:val="14"/>
           <w:lang w:val="en-US"/>
         </w:rPr>
-        <w:t>E_TodoList</w:t>
-      </w:r>
-      <w:proofErr w:type="spellEnd"/>
+      </w:pPr>
       <w:r>
         <w:rPr>
           <w:i/>
@@ -4640,7 +4388,7 @@
           <w:szCs w:val="14"/>
           <w:lang w:val="en-US"/>
         </w:rPr>
-        <w:t>" &gt;&gt; README.md</w:t>
+        <w:t>git init</w:t>
       </w:r>
     </w:p>
     <w:p>
@@ -4660,40 +4408,39 @@
           <w:szCs w:val="14"/>
           <w:lang w:val="en-US"/>
         </w:rPr>
-        <w:t xml:space="preserve">git </w:t>
-      </w:r>
-      <w:proofErr w:type="spellStart"/>
-      <w:r>
+        <w:t>git add .</w:t>
+      </w:r>
+    </w:p>
+    <w:p>
+      <w:pPr>
+        <w:ind w:left="1416"/>
         <w:rPr>
           <w:i/>
           <w:iCs/>
           <w:szCs w:val="14"/>
           <w:lang w:val="en-US"/>
         </w:rPr>
-        <w:t>init</w:t>
-      </w:r>
-      <w:proofErr w:type="spellEnd"/>
-    </w:p>
-    <w:p>
-      <w:pPr>
-        <w:ind w:left="1416"/>
+      </w:pPr>
+      <w:r>
         <w:rPr>
           <w:i/>
           <w:iCs/>
           <w:szCs w:val="14"/>
           <w:lang w:val="en-US"/>
         </w:rPr>
-      </w:pPr>
-      <w:r>
+        <w:t>git commit -m "docs : initialize the repository"</w:t>
+      </w:r>
+    </w:p>
+    <w:p>
+      <w:pPr>
+        <w:ind w:left="1416"/>
         <w:rPr>
           <w:i/>
           <w:iCs/>
           <w:szCs w:val="14"/>
           <w:lang w:val="en-US"/>
         </w:rPr>
-        <w:t xml:space="preserve">git </w:t>
-      </w:r>
-      <w:proofErr w:type="gramStart"/>
+      </w:pPr>
       <w:r>
         <w:rPr>
           <w:i/>
@@ -4701,9 +4448,8 @@
           <w:szCs w:val="14"/>
           <w:lang w:val="en-US"/>
         </w:rPr>
-        <w:t>add .</w:t>
-      </w:r>
-      <w:proofErr w:type="gramEnd"/>
+        <w:t>git branch -M main</w:t>
+      </w:r>
     </w:p>
     <w:p>
       <w:pPr>
@@ -4722,124 +4468,25 @@
           <w:szCs w:val="14"/>
           <w:lang w:val="en-US"/>
         </w:rPr>
-        <w:t>git commit -m "</w:t>
-      </w:r>
-      <w:proofErr w:type="gramStart"/>
-      <w:r>
+        <w:t>git remote add origin https://github.com/CielRii/E_TodoList.git</w:t>
+      </w:r>
+    </w:p>
+    <w:p>
+      <w:pPr>
+        <w:ind w:left="1416"/>
         <w:rPr>
           <w:i/>
           <w:iCs/>
           <w:szCs w:val="14"/>
-          <w:lang w:val="en-US"/>
-        </w:rPr>
-        <w:t>docs :</w:t>
-      </w:r>
-      <w:proofErr w:type="gramEnd"/>
+        </w:rPr>
+      </w:pPr>
       <w:r>
         <w:rPr>
           <w:i/>
           <w:iCs/>
           <w:szCs w:val="14"/>
-          <w:lang w:val="en-US"/>
-        </w:rPr>
-        <w:t xml:space="preserve"> initialize the repository"</w:t>
-      </w:r>
-    </w:p>
-    <w:p>
-      <w:pPr>
-        <w:ind w:left="1416"/>
-        <w:rPr>
-          <w:i/>
-          <w:iCs/>
-          <w:szCs w:val="14"/>
-          <w:lang w:val="en-US"/>
-        </w:rPr>
-      </w:pPr>
-      <w:r>
-        <w:rPr>
-          <w:i/>
-          <w:iCs/>
-          <w:szCs w:val="14"/>
-          <w:lang w:val="en-US"/>
-        </w:rPr>
-        <w:t>git branch -M main</w:t>
-      </w:r>
-    </w:p>
-    <w:p>
-      <w:pPr>
-        <w:ind w:left="1416"/>
-        <w:rPr>
-          <w:i/>
-          <w:iCs/>
-          <w:szCs w:val="14"/>
-          <w:lang w:val="en-US"/>
-        </w:rPr>
-      </w:pPr>
-      <w:r>
-        <w:rPr>
-          <w:i/>
-          <w:iCs/>
-          <w:szCs w:val="14"/>
-          <w:lang w:val="en-US"/>
-        </w:rPr>
-        <w:t xml:space="preserve">git remote add origin </w:t>
-      </w:r>
-      <w:proofErr w:type="gramStart"/>
-      <w:r>
-        <w:rPr>
-          <w:i/>
-          <w:iCs/>
-          <w:szCs w:val="14"/>
-          <w:lang w:val="en-US"/>
-        </w:rPr>
-        <w:t>https://github.com/CielRii/E_TodoList.git</w:t>
-      </w:r>
-      <w:proofErr w:type="gramEnd"/>
-    </w:p>
-    <w:p>
-      <w:pPr>
-        <w:ind w:left="1416"/>
-        <w:rPr>
-          <w:i/>
-          <w:iCs/>
-          <w:szCs w:val="14"/>
-        </w:rPr>
-      </w:pPr>
-      <w:proofErr w:type="gramStart"/>
-      <w:r>
-        <w:rPr>
-          <w:i/>
-          <w:iCs/>
-          <w:szCs w:val="14"/>
-        </w:rPr>
-        <w:t>git</w:t>
-      </w:r>
-      <w:proofErr w:type="gramEnd"/>
-      <w:r>
-        <w:rPr>
-          <w:i/>
-          <w:iCs/>
-          <w:szCs w:val="14"/>
-        </w:rPr>
-        <w:t xml:space="preserve"> push -u </w:t>
-      </w:r>
-      <w:proofErr w:type="spellStart"/>
-      <w:r>
-        <w:rPr>
-          <w:i/>
-          <w:iCs/>
-          <w:szCs w:val="14"/>
-        </w:rPr>
-        <w:t>origin</w:t>
-      </w:r>
-      <w:proofErr w:type="spellEnd"/>
-      <w:r>
-        <w:rPr>
-          <w:i/>
-          <w:iCs/>
-          <w:szCs w:val="14"/>
-        </w:rPr>
-        <w:t xml:space="preserve"> main</w:t>
+        </w:rPr>
+        <w:t>git push -u origin main</w:t>
       </w:r>
     </w:p>
     <w:p>
@@ -5025,18 +4672,8 @@
           <w:iCs/>
           <w:sz w:val="24"/>
         </w:rPr>
-        <w:t xml:space="preserve">C#. Plusieurs </w:t>
-      </w:r>
-      <w:proofErr w:type="spellStart"/>
-      <w:r>
-        <w:rPr>
-          <w:rFonts w:ascii="Arial" w:hAnsi="Arial" w:cs="Arial"/>
-          <w:iCs/>
-          <w:sz w:val="24"/>
-        </w:rPr>
-        <w:t>dem</w:t>
-      </w:r>
-      <w:proofErr w:type="spellEnd"/>
+        <w:t>C#. Plusieurs dem</w:t>
+      </w:r>
     </w:p>
     <w:p>
       <w:pPr>
@@ -5058,25 +4695,7 @@
           <w:iCs/>
           <w:sz w:val="24"/>
         </w:rPr>
-        <w:t xml:space="preserve">Login </w:t>
-      </w:r>
-      <w:proofErr w:type="spellStart"/>
-      <w:r>
-        <w:rPr>
-          <w:rFonts w:ascii="Arial" w:hAnsi="Arial" w:cs="Arial"/>
-          <w:iCs/>
-          <w:sz w:val="24"/>
-        </w:rPr>
-        <w:t>okay</w:t>
-      </w:r>
-      <w:proofErr w:type="spellEnd"/>
-      <w:r>
-        <w:rPr>
-          <w:rFonts w:ascii="Arial" w:hAnsi="Arial" w:cs="Arial"/>
-          <w:iCs/>
-          <w:sz w:val="24"/>
-        </w:rPr>
-        <w:t>. Affichage des tâches faites et p</w:t>
+        <w:t>Login okay. Affichage des tâches faites et p</w:t>
       </w:r>
     </w:p>
     <w:p>
@@ -5177,25 +4796,7 @@
           <w:iCs/>
           <w:sz w:val="24"/>
         </w:rPr>
-        <w:t xml:space="preserve">Ajouter une tâche </w:t>
-      </w:r>
-      <w:proofErr w:type="spellStart"/>
-      <w:r>
-        <w:rPr>
-          <w:rFonts w:ascii="Arial" w:hAnsi="Arial" w:cs="Arial"/>
-          <w:iCs/>
-          <w:sz w:val="24"/>
-        </w:rPr>
-        <w:t>okay</w:t>
-      </w:r>
-      <w:proofErr w:type="spellEnd"/>
-      <w:r>
-        <w:rPr>
-          <w:rFonts w:ascii="Arial" w:hAnsi="Arial" w:cs="Arial"/>
-          <w:iCs/>
-          <w:sz w:val="24"/>
-        </w:rPr>
-        <w:t>. Mais pas d’affichage actualisé.</w:t>
+        <w:t>Ajouter une tâche okay. Mais pas d’affichage actualisé.</w:t>
       </w:r>
     </w:p>
     <w:p>
@@ -5379,126 +4980,81 @@
           <w:lang w:val="fr-CH"/>
         </w:rPr>
       </w:pPr>
-      <w:proofErr w:type="spellStart"/>
       <w:r>
         <w:rPr>
           <w:iCs/>
           <w:lang w:val="fr-CH"/>
         </w:rPr>
-        <w:t>ChatGPT</w:t>
-      </w:r>
-      <w:proofErr w:type="spellEnd"/>
+        <w:t xml:space="preserve">ChatGPT, </w:t>
+      </w:r>
+      <w:hyperlink r:id="rId25" w:history="1">
+        <w:r>
+          <w:rPr>
+            <w:rStyle w:val="Lienhypertexte"/>
+            <w:iCs/>
+          </w:rPr>
+          <w:t>ChatGPT</w:t>
+        </w:r>
+      </w:hyperlink>
+      <w:r>
+        <w:rPr>
+          <w:iCs/>
+        </w:rPr>
+        <w:t xml:space="preserve">, </w:t>
+      </w:r>
       <w:r>
         <w:rPr>
           <w:iCs/>
           <w:lang w:val="fr-CH"/>
         </w:rPr>
-        <w:t xml:space="preserve">, </w:t>
-      </w:r>
-      <w:hyperlink r:id="rId25" w:history="1">
-        <w:proofErr w:type="spellStart"/>
+        <w:t>17.03.25</w:t>
+      </w:r>
+    </w:p>
+    <w:p>
+      <w:pPr>
+        <w:jc w:val="both"/>
+        <w:rPr>
+          <w:iCs/>
+        </w:rPr>
+      </w:pPr>
+      <w:r>
+        <w:rPr>
+          <w:iCs/>
+        </w:rPr>
+        <w:t xml:space="preserve">Clickup, </w:t>
+      </w:r>
+      <w:hyperlink r:id="rId26" w:history="1">
         <w:r>
           <w:rPr>
             <w:rStyle w:val="Lienhypertexte"/>
             <w:iCs/>
           </w:rPr>
-          <w:t>ChatGPT</w:t>
-        </w:r>
-        <w:proofErr w:type="spellEnd"/>
+          <w:t>10 meilleurs outils de gestion de projet Waterfall en 2025</w:t>
+        </w:r>
       </w:hyperlink>
       <w:r>
         <w:rPr>
           <w:iCs/>
         </w:rPr>
-        <w:t xml:space="preserve">, </w:t>
-      </w:r>
-      <w:r>
+        <w:t>, 17.03.25</w:t>
+      </w:r>
+    </w:p>
+    <w:p>
+      <w:pPr>
+        <w:jc w:val="both"/>
         <w:rPr>
           <w:iCs/>
           <w:lang w:val="fr-CH"/>
         </w:rPr>
-        <w:t>17.03.25</w:t>
-      </w:r>
-    </w:p>
-    <w:p>
-      <w:pPr>
-        <w:jc w:val="both"/>
-        <w:rPr>
-          <w:iCs/>
-        </w:rPr>
-      </w:pPr>
-      <w:proofErr w:type="spellStart"/>
-      <w:r>
-        <w:rPr>
-          <w:iCs/>
-        </w:rPr>
-        <w:t>Clickup</w:t>
-      </w:r>
-      <w:proofErr w:type="spellEnd"/>
-      <w:r>
-        <w:rPr>
-          <w:iCs/>
-        </w:rPr>
-        <w:t xml:space="preserve">, </w:t>
-      </w:r>
-      <w:hyperlink r:id="rId26" w:history="1">
-        <w:r>
-          <w:rPr>
-            <w:rStyle w:val="Lienhypertexte"/>
-            <w:iCs/>
-          </w:rPr>
-          <w:t xml:space="preserve">10 meilleurs outils de gestion de projet </w:t>
-        </w:r>
-        <w:proofErr w:type="spellStart"/>
-        <w:r>
-          <w:rPr>
-            <w:rStyle w:val="Lienhypertexte"/>
-            <w:iCs/>
-          </w:rPr>
-          <w:t>Waterfall</w:t>
-        </w:r>
-        <w:proofErr w:type="spellEnd"/>
-        <w:r>
-          <w:rPr>
-            <w:rStyle w:val="Lienhypertexte"/>
-            <w:iCs/>
-          </w:rPr>
-          <w:t xml:space="preserve"> en 2025</w:t>
-        </w:r>
-      </w:hyperlink>
-      <w:r>
-        <w:rPr>
-          <w:iCs/>
-        </w:rPr>
-        <w:t>, 17.03.25</w:t>
-      </w:r>
-    </w:p>
-    <w:p>
-      <w:pPr>
-        <w:jc w:val="both"/>
+      </w:pPr>
+      <w:r>
         <w:rPr>
           <w:iCs/>
           <w:lang w:val="fr-CH"/>
         </w:rPr>
-      </w:pPr>
-      <w:proofErr w:type="spellStart"/>
-      <w:r>
-        <w:rPr>
-          <w:iCs/>
-          <w:lang w:val="fr-CH"/>
-        </w:rPr>
-        <w:t>Clickup</w:t>
-      </w:r>
-      <w:proofErr w:type="spellEnd"/>
-      <w:r>
-        <w:rPr>
-          <w:iCs/>
-          <w:lang w:val="fr-CH"/>
-        </w:rPr>
-        <w:t xml:space="preserve">, </w:t>
+        <w:t xml:space="preserve">Clickup, </w:t>
       </w:r>
       <w:hyperlink r:id="rId27" w:history="1">
-        <w:proofErr w:type="spellStart"/>
         <w:r>
           <w:rPr>
             <w:rStyle w:val="Lienhypertexte"/>
@@ -5507,7 +5063,6 @@
           </w:rPr>
           <w:t>ClickUp</w:t>
         </w:r>
-        <w:proofErr w:type="spellEnd"/>
       </w:hyperlink>
       <w:r>
         <w:rPr>
@@ -5525,120 +5080,71 @@
           <w:lang w:val="fr-CH"/>
         </w:rPr>
       </w:pPr>
-      <w:proofErr w:type="spellStart"/>
       <w:r>
         <w:rPr>
           <w:iCs/>
         </w:rPr>
-        <w:t>Convertio</w:t>
-      </w:r>
-      <w:proofErr w:type="spellEnd"/>
-      <w:r>
-        <w:rPr>
-          <w:iCs/>
-        </w:rPr>
-        <w:t xml:space="preserve">, </w:t>
+        <w:t xml:space="preserve">Convertio, </w:t>
       </w:r>
       <w:hyperlink r:id="rId28" w:history="1">
-        <w:proofErr w:type="spellStart"/>
         <w:r>
           <w:rPr>
             <w:rStyle w:val="Lienhypertexte"/>
             <w:iCs/>
           </w:rPr>
-          <w:t>Convertio</w:t>
-        </w:r>
-        <w:proofErr w:type="spellEnd"/>
+          <w:t>Convertio — Convertisseur de fichier</w:t>
+        </w:r>
+      </w:hyperlink>
+      <w:r>
+        <w:rPr>
+          <w:iCs/>
+        </w:rPr>
+        <w:t>, 17.03.25</w:t>
+      </w:r>
+    </w:p>
+    <w:p>
+      <w:pPr>
+        <w:jc w:val="both"/>
+      </w:pPr>
+      <w:r>
+        <w:rPr>
+          <w:lang w:val="fr-CH"/>
+        </w:rPr>
+        <w:t xml:space="preserve">DelfStack, </w:t>
+      </w:r>
+      <w:hyperlink r:id="rId29" w:history="1">
+        <w:r>
+          <w:rPr>
+            <w:rStyle w:val="Lienhypertexte"/>
+          </w:rPr>
+          <w:t>Requête SELECT pour base de données en C# | Delft Stack</w:t>
+        </w:r>
+      </w:hyperlink>
+      <w:r>
+        <w:t>, 20.03.25</w:t>
+      </w:r>
+    </w:p>
+    <w:p>
+      <w:pPr>
+        <w:jc w:val="both"/>
+        <w:rPr>
+          <w:iCs/>
+          <w:lang w:val="fr-CH"/>
+        </w:rPr>
+      </w:pPr>
+      <w:r>
+        <w:rPr>
+          <w:iCs/>
+        </w:rPr>
+        <w:t xml:space="preserve">Developpez, </w:t>
+      </w:r>
+      <w:hyperlink r:id="rId30" w:history="1">
         <w:r>
           <w:rPr>
             <w:rStyle w:val="Lienhypertexte"/>
             <w:iCs/>
           </w:rPr>
-          <w:t xml:space="preserve"> — Convertisseur de fichier</w:t>
-        </w:r>
-      </w:hyperlink>
-      <w:r>
-        <w:rPr>
-          <w:iCs/>
-        </w:rPr>
-        <w:t>, 17.03.25</w:t>
-      </w:r>
-    </w:p>
-    <w:p>
-      <w:pPr>
-        <w:jc w:val="both"/>
-      </w:pPr>
-      <w:proofErr w:type="spellStart"/>
-      <w:r>
-        <w:rPr>
-          <w:lang w:val="fr-CH"/>
-        </w:rPr>
-        <w:t>DelfStack</w:t>
-      </w:r>
-      <w:proofErr w:type="spellEnd"/>
-      <w:r>
-        <w:rPr>
-          <w:lang w:val="fr-CH"/>
-        </w:rPr>
-        <w:t xml:space="preserve">, </w:t>
-      </w:r>
-      <w:hyperlink r:id="rId29" w:history="1">
-        <w:r>
-          <w:rPr>
-            <w:rStyle w:val="Lienhypertexte"/>
-          </w:rPr>
-          <w:t>Requête SELECT pour base de données en C# | Delft Stack</w:t>
-        </w:r>
-      </w:hyperlink>
-      <w:r>
-        <w:t>, 20.03.25</w:t>
-      </w:r>
-    </w:p>
-    <w:p>
-      <w:pPr>
-        <w:jc w:val="both"/>
-        <w:rPr>
-          <w:iCs/>
-          <w:lang w:val="fr-CH"/>
-        </w:rPr>
-      </w:pPr>
-      <w:proofErr w:type="spellStart"/>
-      <w:r>
-        <w:rPr>
-          <w:iCs/>
-        </w:rPr>
-        <w:t>Developpez</w:t>
-      </w:r>
-      <w:proofErr w:type="spellEnd"/>
-      <w:r>
-        <w:rPr>
-          <w:iCs/>
-        </w:rPr>
-        <w:t xml:space="preserve">, </w:t>
-      </w:r>
-      <w:hyperlink r:id="rId30" w:history="1">
-        <w:r>
-          <w:rPr>
-            <w:rStyle w:val="Lienhypertexte"/>
-            <w:iCs/>
-          </w:rPr>
-          <w:t xml:space="preserve">[Expression régulière] </w:t>
-        </w:r>
-        <w:proofErr w:type="spellStart"/>
-        <w:r>
-          <w:rPr>
-            <w:rStyle w:val="Lienhypertexte"/>
-            <w:iCs/>
-          </w:rPr>
-          <w:t>vérifiaction</w:t>
-        </w:r>
-        <w:proofErr w:type="spellEnd"/>
-        <w:r>
-          <w:rPr>
-            <w:rStyle w:val="Lienhypertexte"/>
-            <w:iCs/>
-          </w:rPr>
-          <w:t xml:space="preserve"> d'un mot de passe - C#</w:t>
+          <w:t>[Expression régulière] vérifiaction d'un mot de passe - C#</w:t>
         </w:r>
       </w:hyperlink>
       <w:r>
@@ -5670,25 +5176,276 @@
             <w:iCs/>
             <w:lang w:val="en-US"/>
           </w:rPr>
-          <w:t>.</w:t>
-        </w:r>
-        <w:proofErr w:type="spellStart"/>
+          <w:t>.gitignore File – How to Ignore Files and Folders in Git</w:t>
+        </w:r>
+      </w:hyperlink>
+      <w:r>
+        <w:rPr>
+          <w:iCs/>
+          <w:lang w:val="en-US"/>
+        </w:rPr>
+        <w:t>, 17.03.25</w:t>
+      </w:r>
+    </w:p>
+    <w:p>
+      <w:pPr>
+        <w:jc w:val="both"/>
+      </w:pPr>
+      <w:r>
+        <w:t xml:space="preserve">Générateur de nom aléatoire, </w:t>
+      </w:r>
+      <w:hyperlink r:id="rId32" w:history="1">
+        <w:r>
+          <w:rPr>
+            <w:rStyle w:val="Lienhypertexte"/>
+          </w:rPr>
+          <w:t>Générateur de nom aléatoire</w:t>
+        </w:r>
+      </w:hyperlink>
+      <w:r>
+        <w:t>, 20.03.25</w:t>
+      </w:r>
+    </w:p>
+    <w:p>
+      <w:pPr>
+        <w:jc w:val="both"/>
+        <w:rPr>
+          <w:iCs/>
+        </w:rPr>
+      </w:pPr>
+      <w:r>
+        <w:rPr>
+          <w:iCs/>
+        </w:rPr>
+        <w:t xml:space="preserve">I’m Jane Shieh, </w:t>
+      </w:r>
+      <w:hyperlink r:id="rId33" w:history="1">
+        <w:r>
+          <w:rPr>
+            <w:rStyle w:val="Lienhypertexte"/>
+            <w:iCs/>
+          </w:rPr>
+          <w:t>PDCA-8.png (256×256)</w:t>
+        </w:r>
+      </w:hyperlink>
+      <w:r>
+        <w:rPr>
+          <w:iCs/>
+        </w:rPr>
+        <w:t>, 17.03.25</w:t>
+      </w:r>
+    </w:p>
+    <w:p>
+      <w:pPr>
+        <w:jc w:val="both"/>
+        <w:rPr>
+          <w:iCs/>
+        </w:rPr>
+      </w:pPr>
+      <w:r>
+        <w:rPr>
+          <w:iCs/>
+        </w:rPr>
+        <w:t xml:space="preserve">Microsoft, </w:t>
+      </w:r>
+      <w:hyperlink r:id="rId34" w:history="1">
+        <w:r>
+          <w:rPr>
+            <w:rStyle w:val="Lienhypertexte"/>
+          </w:rPr>
+          <w:t>ContextMenuStrip Class (System.Windows.Forms) | Microsoft Learn</w:t>
+        </w:r>
+      </w:hyperlink>
+      <w:r>
+        <w:t>, 25.03.25</w:t>
+      </w:r>
+    </w:p>
+    <w:p>
+      <w:pPr>
+        <w:jc w:val="both"/>
+        <w:rPr>
+          <w:iCs/>
+          <w:lang w:val="en-US"/>
+        </w:rPr>
+      </w:pPr>
+      <w:r>
+        <w:rPr>
+          <w:lang w:val="en-US"/>
+        </w:rPr>
+        <w:t>Mi</w:t>
+      </w:r>
+      <w:r>
+        <w:rPr>
+          <w:lang w:val="en-US"/>
+        </w:rPr>
+        <w:t xml:space="preserve">crosoft, </w:t>
+      </w:r>
+      <w:hyperlink r:id="rId35" w:history="1">
+        <w:r>
+          <w:rPr>
+            <w:rStyle w:val="Lienhypertexte"/>
+            <w:lang w:val="en-US"/>
+          </w:rPr>
+          <w:t>KeyEventArgs Class (System.Windows.Forms) | Microsoft Learn</w:t>
+        </w:r>
+      </w:hyperlink>
+      <w:r>
+        <w:rPr>
+          <w:lang w:val="en-US"/>
+        </w:rPr>
+        <w:t>,</w:t>
+      </w:r>
+      <w:r>
+        <w:rPr>
+          <w:lang w:val="en-US"/>
+        </w:rPr>
+        <w:t xml:space="preserve"> 25.03.25</w:t>
+      </w:r>
+    </w:p>
+    <w:p>
+      <w:pPr>
+        <w:jc w:val="both"/>
+        <w:rPr>
+          <w:iCs/>
+          <w:lang w:val="en-US"/>
+        </w:rPr>
+      </w:pPr>
+      <w:r>
+        <w:rPr>
+          <w:iCs/>
+          <w:lang w:val="en-US"/>
+        </w:rPr>
+        <w:t xml:space="preserve">Microsoft, </w:t>
+      </w:r>
+      <w:hyperlink r:id="rId36" w:history="1">
         <w:r>
           <w:rPr>
             <w:rStyle w:val="Lienhypertexte"/>
             <w:iCs/>
             <w:lang w:val="en-US"/>
           </w:rPr>
-          <w:t>gitignore</w:t>
-        </w:r>
-        <w:proofErr w:type="spellEnd"/>
+          <w:t>PictureBox Classe (System.Windows.Forms) | Microsoft Learn</w:t>
+        </w:r>
+      </w:hyperlink>
+      <w:r>
+        <w:rPr>
+          <w:iCs/>
+          <w:lang w:val="en-US"/>
+        </w:rPr>
+        <w:t>, 26.03.25</w:t>
+      </w:r>
+    </w:p>
+    <w:p>
+      <w:pPr>
+        <w:jc w:val="both"/>
+        <w:rPr>
+          <w:lang w:val="en-US"/>
+        </w:rPr>
+      </w:pPr>
+      <w:r>
+        <w:rPr>
+          <w:lang w:val="en-US"/>
+        </w:rPr>
+        <w:t>Nuget,</w:t>
+      </w:r>
+      <w:r>
+        <w:rPr>
+          <w:lang w:val="en-US"/>
+        </w:rPr>
+        <w:t xml:space="preserve"> </w:t>
+      </w:r>
+      <w:hyperlink r:id="rId37" w:history="1">
+        <w:r>
+          <w:rPr>
+            <w:rStyle w:val="Lienhypertexte"/>
+            <w:lang w:val="en-US"/>
+          </w:rPr>
+          <w:t>NuGet Gallery | MySql.Data 9.2.0</w:t>
+        </w:r>
+      </w:hyperlink>
+      <w:r>
+        <w:rPr>
+          <w:lang w:val="en-US"/>
+        </w:rPr>
+        <w:t>, 2</w:t>
+      </w:r>
+      <w:r>
+        <w:rPr>
+          <w:lang w:val="en-US"/>
+        </w:rPr>
+        <w:t>0</w:t>
+      </w:r>
+      <w:r>
+        <w:rPr>
+          <w:lang w:val="en-US"/>
+        </w:rPr>
+        <w:t>.03.25</w:t>
+      </w:r>
+    </w:p>
+    <w:p>
+      <w:pPr>
+        <w:jc w:val="both"/>
+        <w:rPr>
+          <w:lang w:val="en-US"/>
+        </w:rPr>
+      </w:pPr>
+      <w:r>
+        <w:rPr>
+          <w:lang w:val="en-US"/>
+        </w:rPr>
+        <w:t>Ou</w:t>
+      </w:r>
+      <w:r>
+        <w:rPr>
+          <w:lang w:val="en-US"/>
+        </w:rPr>
+        <w:t xml:space="preserve">r Code World, </w:t>
+      </w:r>
+      <w:hyperlink r:id="rId38" w:history="1">
+        <w:r>
+          <w:rPr>
+            <w:rStyle w:val="Lienhypertexte"/>
+            <w:lang w:val="en-US"/>
+          </w:rPr>
+          <w:t>How to connect to MySQL with C# Winforms and XAMPP | Our Code World</w:t>
+        </w:r>
+      </w:hyperlink>
+      <w:r>
+        <w:rPr>
+          <w:lang w:val="en-US"/>
+        </w:rPr>
+        <w:t>,</w:t>
+      </w:r>
+      <w:r>
+        <w:rPr>
+          <w:lang w:val="en-US"/>
+        </w:rPr>
+        <w:t xml:space="preserve"> 20.03.25</w:t>
+      </w:r>
+    </w:p>
+    <w:p>
+      <w:pPr>
+        <w:jc w:val="both"/>
+        <w:rPr>
+          <w:iCs/>
+          <w:lang w:val="en-US"/>
+        </w:rPr>
+      </w:pPr>
+      <w:r>
+        <w:rPr>
+          <w:iCs/>
+          <w:lang w:val="en-US"/>
+        </w:rPr>
+        <w:t xml:space="preserve">PngKey, </w:t>
+      </w:r>
+      <w:hyperlink r:id="rId39" w:history="1">
         <w:r>
           <w:rPr>
             <w:rStyle w:val="Lienhypertexte"/>
             <w:iCs/>
             <w:lang w:val="en-US"/>
           </w:rPr>
-          <w:t xml:space="preserve"> File – How to Ignore Files and Folders in Git</w:t>
+          <w:t>Download Png File Svg - Cross Mark Png Black PNG Image with No Background - PNGkey.com</w:t>
         </w:r>
       </w:hyperlink>
       <w:r>
@@ -5696,132 +5453,36 @@
           <w:iCs/>
           <w:lang w:val="en-US"/>
         </w:rPr>
-        <w:t>, 17.03.25</w:t>
+        <w:t>, 26.03.25</w:t>
       </w:r>
     </w:p>
     <w:p>
       <w:pPr>
         <w:jc w:val="both"/>
-      </w:pPr>
-      <w:r>
-        <w:t xml:space="preserve">Générateur de nom aléatoire, </w:t>
-      </w:r>
-      <w:hyperlink r:id="rId32" w:history="1">
-        <w:r>
-          <w:rPr>
-            <w:rStyle w:val="Lienhypertexte"/>
-          </w:rPr>
-          <w:t>Générateur de nom aléatoire</w:t>
-        </w:r>
-      </w:hyperlink>
-      <w:r>
-        <w:t>, 20.03.25</w:t>
-      </w:r>
-    </w:p>
-    <w:p>
-      <w:pPr>
-        <w:jc w:val="both"/>
         <w:rPr>
           <w:iCs/>
         </w:rPr>
       </w:pPr>
-      <w:proofErr w:type="spellStart"/>
       <w:r>
         <w:rPr>
           <w:iCs/>
         </w:rPr>
-        <w:t>I’m</w:t>
-      </w:r>
-      <w:proofErr w:type="spellEnd"/>
-      <w:r>
-        <w:rPr>
-          <w:iCs/>
-        </w:rPr>
-        <w:t xml:space="preserve"> Jane </w:t>
-      </w:r>
-      <w:proofErr w:type="spellStart"/>
-      <w:r>
-        <w:rPr>
-          <w:iCs/>
-        </w:rPr>
-        <w:t>Shieh</w:t>
-      </w:r>
-      <w:proofErr w:type="spellEnd"/>
-      <w:r>
-        <w:rPr>
-          <w:iCs/>
-        </w:rPr>
-        <w:t xml:space="preserve">, </w:t>
-      </w:r>
-      <w:hyperlink r:id="rId33" w:history="1">
+        <w:t xml:space="preserve">Prog 101, </w:t>
+      </w:r>
+      <w:hyperlink r:id="rId40" w:history="1">
         <w:r>
           <w:rPr>
             <w:rStyle w:val="Lienhypertexte"/>
             <w:iCs/>
           </w:rPr>
-          <w:t>PDCA-8.png (256×256)</w:t>
+          <w:t>C# - Compter le nombre de mots dans une chaîne</w:t>
         </w:r>
       </w:hyperlink>
       <w:r>
         <w:rPr>
           <w:iCs/>
         </w:rPr>
-        <w:t>, 17.03.25</w:t>
-      </w:r>
-    </w:p>
-    <w:p>
-      <w:pPr>
-        <w:jc w:val="both"/>
-        <w:rPr>
-          <w:iCs/>
-        </w:rPr>
-      </w:pPr>
-      <w:r>
-        <w:rPr>
-          <w:iCs/>
-        </w:rPr>
-        <w:t xml:space="preserve">Microsoft, </w:t>
-      </w:r>
-      <w:hyperlink r:id="rId34" w:history="1">
-        <w:proofErr w:type="spellStart"/>
-        <w:r>
-          <w:rPr>
-            <w:rStyle w:val="Lienhypertexte"/>
-          </w:rPr>
-          <w:t>ContextMenuStrip</w:t>
-        </w:r>
-        <w:proofErr w:type="spellEnd"/>
-        <w:r>
-          <w:rPr>
-            <w:rStyle w:val="Lienhypertexte"/>
-          </w:rPr>
-          <w:t xml:space="preserve"> Class (</w:t>
-        </w:r>
-        <w:proofErr w:type="spellStart"/>
-        <w:r>
-          <w:rPr>
-            <w:rStyle w:val="Lienhypertexte"/>
-          </w:rPr>
-          <w:t>System.Windows.Forms</w:t>
-        </w:r>
-        <w:proofErr w:type="spellEnd"/>
-        <w:r>
-          <w:rPr>
-            <w:rStyle w:val="Lienhypertexte"/>
-          </w:rPr>
-          <w:t xml:space="preserve">) | Microsoft </w:t>
-        </w:r>
-        <w:proofErr w:type="spellStart"/>
-        <w:r>
-          <w:rPr>
-            <w:rStyle w:val="Lienhypertexte"/>
-          </w:rPr>
-          <w:t>Learn</w:t>
-        </w:r>
-        <w:proofErr w:type="spellEnd"/>
-      </w:hyperlink>
-      <w:r>
-        <w:t>, 25.03.25</w:t>
+        <w:t>, 24.03.25</w:t>
       </w:r>
     </w:p>
     <w:p>
@@ -5834,774 +5495,231 @@
       </w:pPr>
       <w:r>
         <w:rPr>
-          <w:lang w:val="en-US"/>
-        </w:rPr>
-        <w:t>Mi</w:t>
-      </w:r>
-      <w:r>
-        <w:rPr>
-          <w:lang w:val="en-US"/>
-        </w:rPr>
-        <w:t xml:space="preserve">crosoft, </w:t>
-      </w:r>
-      <w:hyperlink r:id="rId35" w:history="1">
-        <w:proofErr w:type="spellStart"/>
-        <w:r>
-          <w:rPr>
-            <w:rStyle w:val="Lienhypertexte"/>
-            <w:lang w:val="en-US"/>
-          </w:rPr>
-          <w:t>KeyEventArgs</w:t>
-        </w:r>
-        <w:proofErr w:type="spellEnd"/>
-        <w:r>
-          <w:rPr>
-            <w:rStyle w:val="Lienhypertexte"/>
-            <w:lang w:val="en-US"/>
-          </w:rPr>
-          <w:t xml:space="preserve"> Class (</w:t>
-        </w:r>
-        <w:proofErr w:type="spellStart"/>
-        <w:r>
-          <w:rPr>
-            <w:rStyle w:val="Lienhypertexte"/>
-            <w:lang w:val="en-US"/>
-          </w:rPr>
-          <w:t>System.Windows.Forms</w:t>
-        </w:r>
-        <w:proofErr w:type="spellEnd"/>
-        <w:r>
-          <w:rPr>
-            <w:rStyle w:val="Lienhypertexte"/>
-            <w:lang w:val="en-US"/>
-          </w:rPr>
-          <w:t>) | Microsoft Learn</w:t>
-        </w:r>
-      </w:hyperlink>
-      <w:r>
-        <w:rPr>
-          <w:lang w:val="en-US"/>
-        </w:rPr>
-        <w:t>,</w:t>
-      </w:r>
-      <w:r>
-        <w:rPr>
-          <w:lang w:val="en-US"/>
-        </w:rPr>
-        <w:t xml:space="preserve"> 25.03.25</w:t>
-      </w:r>
-    </w:p>
-    <w:p>
-      <w:pPr>
-        <w:jc w:val="both"/>
-        <w:rPr>
           <w:iCs/>
           <w:lang w:val="en-US"/>
         </w:rPr>
-      </w:pPr>
-      <w:r>
-        <w:rPr>
-          <w:iCs/>
-          <w:lang w:val="en-US"/>
-        </w:rPr>
-        <w:t xml:space="preserve">Microsoft, </w:t>
-      </w:r>
-      <w:hyperlink r:id="rId36" w:history="1">
-        <w:proofErr w:type="spellStart"/>
+        <w:t xml:space="preserve">Rip Tutorial, </w:t>
+      </w:r>
+      <w:hyperlink r:id="rId41" w:history="1">
         <w:r>
           <w:rPr>
             <w:rStyle w:val="Lienhypertexte"/>
             <w:iCs/>
             <w:lang w:val="en-US"/>
           </w:rPr>
-          <w:t>PictureBox</w:t>
-        </w:r>
-        <w:proofErr w:type="spellEnd"/>
+          <w:t>C# Language Tutorial =&gt; Password Hashing</w:t>
+        </w:r>
+      </w:hyperlink>
+      <w:r>
+        <w:rPr>
+          <w:iCs/>
+          <w:lang w:val="en-US"/>
+        </w:rPr>
+        <w:t>, 01.04.25</w:t>
+      </w:r>
+    </w:p>
+    <w:p>
+      <w:pPr>
+        <w:jc w:val="both"/>
+        <w:rPr>
+          <w:lang w:val="en-US"/>
+        </w:rPr>
+      </w:pPr>
+      <w:r>
+        <w:rPr>
+          <w:lang w:val="en-US"/>
+        </w:rPr>
+        <w:t xml:space="preserve">StackOverFlow, </w:t>
+      </w:r>
+      <w:hyperlink r:id="rId42" w:history="1">
+        <w:r>
+          <w:rPr>
+            <w:rStyle w:val="Lienhypertexte"/>
+            <w:lang w:val="en-US"/>
+          </w:rPr>
+          <w:t>c# - How to connect to MySQL Database? - Stack Overflow</w:t>
+        </w:r>
+      </w:hyperlink>
+      <w:r>
+        <w:rPr>
+          <w:lang w:val="en-US"/>
+        </w:rPr>
+        <w:t>,</w:t>
+      </w:r>
+      <w:r>
+        <w:rPr>
+          <w:lang w:val="en-US"/>
+        </w:rPr>
+        <w:t xml:space="preserve"> 20.03.25</w:t>
+      </w:r>
+    </w:p>
+    <w:p>
+      <w:pPr>
+        <w:jc w:val="both"/>
+        <w:rPr>
+          <w:lang w:val="en-US"/>
+        </w:rPr>
+      </w:pPr>
+      <w:r>
+        <w:rPr>
+          <w:lang w:val="en-US"/>
+        </w:rPr>
+        <w:t>St</w:t>
+      </w:r>
+      <w:r>
+        <w:rPr>
+          <w:lang w:val="en-US"/>
+        </w:rPr>
+        <w:t xml:space="preserve">ackOverFlow, </w:t>
+      </w:r>
+      <w:hyperlink r:id="rId43" w:history="1">
+        <w:r>
+          <w:rPr>
+            <w:rStyle w:val="Lienhypertexte"/>
+            <w:lang w:val="en-US"/>
+          </w:rPr>
+          <w:t>c# - Programmatically Adding Items To A Menu Strip? - Stack Overflow</w:t>
+        </w:r>
+      </w:hyperlink>
+      <w:r>
+        <w:rPr>
+          <w:lang w:val="en-US"/>
+        </w:rPr>
+        <w:t>,</w:t>
+      </w:r>
+      <w:r>
+        <w:rPr>
+          <w:lang w:val="en-US"/>
+        </w:rPr>
+        <w:t xml:space="preserve"> 25.03.25</w:t>
+      </w:r>
+    </w:p>
+    <w:p>
+      <w:pPr>
+        <w:jc w:val="both"/>
+        <w:rPr>
+          <w:iCs/>
+          <w:lang w:val="en-US"/>
+        </w:rPr>
+      </w:pPr>
+      <w:r>
+        <w:rPr>
+          <w:iCs/>
+          <w:lang w:val="en-US"/>
+        </w:rPr>
+        <w:t xml:space="preserve">StackOverFlow, </w:t>
+      </w:r>
+      <w:hyperlink r:id="rId44" w:history="1">
         <w:r>
           <w:rPr>
             <w:rStyle w:val="Lienhypertexte"/>
             <w:iCs/>
             <w:lang w:val="en-US"/>
           </w:rPr>
-          <w:t xml:space="preserve"> </w:t>
-        </w:r>
-        <w:proofErr w:type="spellStart"/>
+          <w:t>c# - Return multiple values to a method caller - Stack Overflow</w:t>
+        </w:r>
+      </w:hyperlink>
+      <w:r>
+        <w:rPr>
+          <w:iCs/>
+          <w:lang w:val="en-US"/>
+        </w:rPr>
+        <w:t>, 31.03.25</w:t>
+      </w:r>
+    </w:p>
+    <w:p>
+      <w:pPr>
+        <w:jc w:val="both"/>
+        <w:rPr>
+          <w:lang w:val="en-US"/>
+        </w:rPr>
+      </w:pPr>
+      <w:r>
+        <w:rPr>
+          <w:lang w:val="en-US"/>
+        </w:rPr>
+        <w:t>St</w:t>
+      </w:r>
+      <w:r>
+        <w:rPr>
+          <w:lang w:val="en-US"/>
+        </w:rPr>
+        <w:t xml:space="preserve">ackOverFlow, </w:t>
+      </w:r>
+      <w:hyperlink r:id="rId45" w:history="1">
+        <w:r>
+          <w:rPr>
+            <w:rStyle w:val="Lienhypertexte"/>
+            <w:lang w:val="en-US"/>
+          </w:rPr>
+          <w:t>How to display username when you logged on? c# windows forms and mysql database - Stack Overflow</w:t>
+        </w:r>
+      </w:hyperlink>
+      <w:r>
+        <w:rPr>
+          <w:lang w:val="en-US"/>
+        </w:rPr>
+        <w:t>,25.03.25</w:t>
+      </w:r>
+    </w:p>
+    <w:p>
+      <w:pPr>
+        <w:jc w:val="both"/>
+        <w:rPr>
+          <w:lang w:val="en-US"/>
+        </w:rPr>
+      </w:pPr>
+      <w:r>
+        <w:rPr>
+          <w:iCs/>
+          <w:lang w:val="en-US"/>
+        </w:rPr>
+        <w:t xml:space="preserve">W3Schools, </w:t>
+      </w:r>
+      <w:hyperlink r:id="rId46" w:history="1">
+        <w:r>
+          <w:rPr>
+            <w:rStyle w:val="Lienhypertexte"/>
+            <w:lang w:val="en-US"/>
+          </w:rPr>
+          <w:t>C# Exceptions (Try..Catch)</w:t>
+        </w:r>
+      </w:hyperlink>
+      <w:r>
+        <w:rPr>
+          <w:lang w:val="en-US"/>
+        </w:rPr>
+        <w:t>,</w:t>
+      </w:r>
+      <w:r>
+        <w:rPr>
+          <w:lang w:val="en-US"/>
+        </w:rPr>
+        <w:t xml:space="preserve"> 20.03.25</w:t>
+      </w:r>
+    </w:p>
+    <w:p>
+      <w:pPr>
+        <w:jc w:val="both"/>
+        <w:rPr>
+          <w:iCs/>
+          <w:lang w:val="fr-CH"/>
+        </w:rPr>
+      </w:pPr>
+      <w:r>
+        <w:rPr>
+          <w:iCs/>
+        </w:rPr>
+        <w:t xml:space="preserve">WayToLearnX, </w:t>
+      </w:r>
+      <w:hyperlink r:id="rId47" w:history="1">
         <w:r>
           <w:rPr>
             <w:rStyle w:val="Lienhypertexte"/>
             <w:iCs/>
-            <w:lang w:val="en-US"/>
-          </w:rPr>
-          <w:t>Classe</w:t>
-        </w:r>
-        <w:proofErr w:type="spellEnd"/>
-        <w:r>
-          <w:rPr>
-            <w:rStyle w:val="Lienhypertexte"/>
-            <w:iCs/>
-            <w:lang w:val="en-US"/>
-          </w:rPr>
-          <w:t xml:space="preserve"> (</w:t>
-        </w:r>
-        <w:proofErr w:type="spellStart"/>
-        <w:r>
-          <w:rPr>
-            <w:rStyle w:val="Lienhypertexte"/>
-            <w:iCs/>
-            <w:lang w:val="en-US"/>
-          </w:rPr>
-          <w:t>System.Windows.Forms</w:t>
-        </w:r>
-        <w:proofErr w:type="spellEnd"/>
-        <w:r>
-          <w:rPr>
-            <w:rStyle w:val="Lienhypertexte"/>
-            <w:iCs/>
-            <w:lang w:val="en-US"/>
-          </w:rPr>
-          <w:t>) | Microsoft Learn</w:t>
-        </w:r>
-      </w:hyperlink>
-      <w:r>
-        <w:rPr>
-          <w:iCs/>
-          <w:lang w:val="en-US"/>
-        </w:rPr>
-        <w:t>, 26.03.25</w:t>
-      </w:r>
-    </w:p>
-    <w:p>
-      <w:pPr>
-        <w:jc w:val="both"/>
-        <w:rPr>
-          <w:lang w:val="en-US"/>
-        </w:rPr>
-      </w:pPr>
-      <w:proofErr w:type="spellStart"/>
-      <w:r>
-        <w:rPr>
-          <w:lang w:val="en-US"/>
-        </w:rPr>
-        <w:t>Nuget</w:t>
-      </w:r>
-      <w:proofErr w:type="spellEnd"/>
-      <w:r>
-        <w:rPr>
-          <w:lang w:val="en-US"/>
-        </w:rPr>
-        <w:t>,</w:t>
-      </w:r>
-      <w:r>
-        <w:rPr>
-          <w:lang w:val="en-US"/>
-        </w:rPr>
-        <w:t xml:space="preserve"> </w:t>
-      </w:r>
-      <w:hyperlink r:id="rId37" w:history="1">
-        <w:r>
-          <w:rPr>
-            <w:rStyle w:val="Lienhypertexte"/>
-            <w:lang w:val="en-US"/>
-          </w:rPr>
-          <w:t xml:space="preserve">NuGet Gallery | </w:t>
-        </w:r>
-        <w:proofErr w:type="spellStart"/>
-        <w:r>
-          <w:rPr>
-            <w:rStyle w:val="Lienhypertexte"/>
-            <w:lang w:val="en-US"/>
-          </w:rPr>
-          <w:t>MySql.Data</w:t>
-        </w:r>
-        <w:proofErr w:type="spellEnd"/>
-        <w:r>
-          <w:rPr>
-            <w:rStyle w:val="Lienhypertexte"/>
-            <w:lang w:val="en-US"/>
-          </w:rPr>
-          <w:t xml:space="preserve"> 9.2.0</w:t>
-        </w:r>
-      </w:hyperlink>
-      <w:r>
-        <w:rPr>
-          <w:lang w:val="en-US"/>
-        </w:rPr>
-        <w:t>, 2</w:t>
-      </w:r>
-      <w:r>
-        <w:rPr>
-          <w:lang w:val="en-US"/>
-        </w:rPr>
-        <w:t>0</w:t>
-      </w:r>
-      <w:r>
-        <w:rPr>
-          <w:lang w:val="en-US"/>
-        </w:rPr>
-        <w:t>.03.25</w:t>
-      </w:r>
-    </w:p>
-    <w:p>
-      <w:pPr>
-        <w:jc w:val="both"/>
-        <w:rPr>
-          <w:lang w:val="en-US"/>
-        </w:rPr>
-      </w:pPr>
-      <w:r>
-        <w:rPr>
-          <w:lang w:val="en-US"/>
-        </w:rPr>
-        <w:t>Ou</w:t>
-      </w:r>
-      <w:r>
-        <w:rPr>
-          <w:lang w:val="en-US"/>
-        </w:rPr>
-        <w:t xml:space="preserve">r Code World, </w:t>
-      </w:r>
-      <w:hyperlink r:id="rId38" w:history="1">
-        <w:r>
-          <w:rPr>
-            <w:rStyle w:val="Lienhypertexte"/>
-            <w:lang w:val="en-US"/>
-          </w:rPr>
-          <w:t xml:space="preserve">How to connect to MySQL with C# </w:t>
-        </w:r>
-        <w:proofErr w:type="spellStart"/>
-        <w:r>
-          <w:rPr>
-            <w:rStyle w:val="Lienhypertexte"/>
-            <w:lang w:val="en-US"/>
-          </w:rPr>
-          <w:t>Winforms</w:t>
-        </w:r>
-        <w:proofErr w:type="spellEnd"/>
-        <w:r>
-          <w:rPr>
-            <w:rStyle w:val="Lienhypertexte"/>
-            <w:lang w:val="en-US"/>
-          </w:rPr>
-          <w:t xml:space="preserve"> and XAMPP | Our Code World</w:t>
-        </w:r>
-      </w:hyperlink>
-      <w:r>
-        <w:rPr>
-          <w:lang w:val="en-US"/>
-        </w:rPr>
-        <w:t>,</w:t>
-      </w:r>
-      <w:r>
-        <w:rPr>
-          <w:lang w:val="en-US"/>
-        </w:rPr>
-        <w:t xml:space="preserve"> 20.03.25</w:t>
-      </w:r>
-    </w:p>
-    <w:p>
-      <w:pPr>
-        <w:jc w:val="both"/>
-        <w:rPr>
-          <w:iCs/>
-          <w:lang w:val="en-US"/>
-        </w:rPr>
-      </w:pPr>
-      <w:proofErr w:type="spellStart"/>
-      <w:r>
-        <w:rPr>
-          <w:iCs/>
-          <w:lang w:val="en-US"/>
-        </w:rPr>
-        <w:t>PngKey</w:t>
-      </w:r>
-      <w:proofErr w:type="spellEnd"/>
-      <w:r>
-        <w:rPr>
-          <w:iCs/>
-          <w:lang w:val="en-US"/>
-        </w:rPr>
-        <w:t xml:space="preserve">, </w:t>
-      </w:r>
-      <w:hyperlink r:id="rId39" w:history="1">
-        <w:r>
-          <w:rPr>
-            <w:rStyle w:val="Lienhypertexte"/>
-            <w:iCs/>
-            <w:lang w:val="en-US"/>
-          </w:rPr>
-          <w:t xml:space="preserve">Download </w:t>
-        </w:r>
-        <w:proofErr w:type="spellStart"/>
-        <w:r>
-          <w:rPr>
-            <w:rStyle w:val="Lienhypertexte"/>
-            <w:iCs/>
-            <w:lang w:val="en-US"/>
-          </w:rPr>
-          <w:t>Png</w:t>
-        </w:r>
-        <w:proofErr w:type="spellEnd"/>
-        <w:r>
-          <w:rPr>
-            <w:rStyle w:val="Lienhypertexte"/>
-            <w:iCs/>
-            <w:lang w:val="en-US"/>
-          </w:rPr>
-          <w:t xml:space="preserve"> File </w:t>
-        </w:r>
-        <w:proofErr w:type="spellStart"/>
-        <w:r>
-          <w:rPr>
-            <w:rStyle w:val="Lienhypertexte"/>
-            <w:iCs/>
-            <w:lang w:val="en-US"/>
-          </w:rPr>
-          <w:t>Svg</w:t>
-        </w:r>
-        <w:proofErr w:type="spellEnd"/>
-        <w:r>
-          <w:rPr>
-            <w:rStyle w:val="Lienhypertexte"/>
-            <w:iCs/>
-            <w:lang w:val="en-US"/>
-          </w:rPr>
-          <w:t xml:space="preserve"> - Cross Mark </w:t>
-        </w:r>
-        <w:proofErr w:type="spellStart"/>
-        <w:r>
-          <w:rPr>
-            <w:rStyle w:val="Lienhypertexte"/>
-            <w:iCs/>
-            <w:lang w:val="en-US"/>
-          </w:rPr>
-          <w:t>Png</w:t>
-        </w:r>
-        <w:proofErr w:type="spellEnd"/>
-        <w:r>
-          <w:rPr>
-            <w:rStyle w:val="Lienhypertexte"/>
-            <w:iCs/>
-            <w:lang w:val="en-US"/>
-          </w:rPr>
-          <w:t xml:space="preserve"> Black PNG Image with No Background - PNGkey.com</w:t>
-        </w:r>
-      </w:hyperlink>
-      <w:r>
-        <w:rPr>
-          <w:iCs/>
-          <w:lang w:val="en-US"/>
-        </w:rPr>
-        <w:t xml:space="preserve">, </w:t>
-      </w:r>
-      <w:proofErr w:type="gramStart"/>
-      <w:r>
-        <w:rPr>
-          <w:iCs/>
-          <w:lang w:val="en-US"/>
-        </w:rPr>
-        <w:t>26.03.25</w:t>
-      </w:r>
-      <w:proofErr w:type="gramEnd"/>
-    </w:p>
-    <w:p>
-      <w:pPr>
-        <w:jc w:val="both"/>
-        <w:rPr>
-          <w:iCs/>
-        </w:rPr>
-      </w:pPr>
-      <w:r>
-        <w:rPr>
-          <w:iCs/>
-        </w:rPr>
-        <w:t xml:space="preserve">Prog 101, </w:t>
-      </w:r>
-      <w:hyperlink r:id="rId40" w:history="1">
-        <w:r>
-          <w:rPr>
-            <w:rStyle w:val="Lienhypertexte"/>
-            <w:iCs/>
-          </w:rPr>
-          <w:t>C# - Compter le nombre de mots dans une chaîne</w:t>
-        </w:r>
-      </w:hyperlink>
-      <w:r>
-        <w:rPr>
-          <w:iCs/>
-        </w:rPr>
-        <w:t>, 24.03.25</w:t>
-      </w:r>
-    </w:p>
-    <w:p>
-      <w:pPr>
-        <w:jc w:val="both"/>
-        <w:rPr>
-          <w:iCs/>
-          <w:lang w:val="en-US"/>
-        </w:rPr>
-      </w:pPr>
-      <w:r>
-        <w:rPr>
-          <w:iCs/>
-          <w:lang w:val="en-US"/>
-        </w:rPr>
-        <w:t xml:space="preserve">Rip Tutorial, </w:t>
-      </w:r>
-      <w:hyperlink r:id="rId41" w:history="1">
-        <w:r>
-          <w:rPr>
-            <w:rStyle w:val="Lienhypertexte"/>
-            <w:iCs/>
-            <w:lang w:val="en-US"/>
-          </w:rPr>
-          <w:t>C# Language Tutorial =&gt; Password Hashing</w:t>
-        </w:r>
-      </w:hyperlink>
-      <w:r>
-        <w:rPr>
-          <w:iCs/>
-          <w:lang w:val="en-US"/>
-        </w:rPr>
-        <w:t>, 01.04.25</w:t>
-      </w:r>
-    </w:p>
-    <w:p>
-      <w:pPr>
-        <w:jc w:val="both"/>
-        <w:rPr>
-          <w:lang w:val="en-US"/>
-        </w:rPr>
-      </w:pPr>
-      <w:proofErr w:type="spellStart"/>
-      <w:r>
-        <w:rPr>
-          <w:lang w:val="en-US"/>
-        </w:rPr>
-        <w:t>StackOverFlow</w:t>
-      </w:r>
-      <w:proofErr w:type="spellEnd"/>
-      <w:r>
-        <w:rPr>
-          <w:lang w:val="en-US"/>
-        </w:rPr>
-        <w:t xml:space="preserve">, </w:t>
-      </w:r>
-      <w:hyperlink r:id="rId42" w:history="1">
-        <w:proofErr w:type="spellStart"/>
-        <w:r>
-          <w:rPr>
-            <w:rStyle w:val="Lienhypertexte"/>
-            <w:lang w:val="en-US"/>
-          </w:rPr>
-          <w:t>c#</w:t>
-        </w:r>
-        <w:proofErr w:type="spellEnd"/>
-        <w:r>
-          <w:rPr>
-            <w:rStyle w:val="Lienhypertexte"/>
-            <w:lang w:val="en-US"/>
-          </w:rPr>
-          <w:t xml:space="preserve"> - How to connect to MySQL Database? - Stack Overflow</w:t>
-        </w:r>
-      </w:hyperlink>
-      <w:r>
-        <w:rPr>
-          <w:lang w:val="en-US"/>
-        </w:rPr>
-        <w:t>,</w:t>
-      </w:r>
-      <w:r>
-        <w:rPr>
-          <w:lang w:val="en-US"/>
-        </w:rPr>
-        <w:t xml:space="preserve"> 20.03.25</w:t>
-      </w:r>
-    </w:p>
-    <w:p>
-      <w:pPr>
-        <w:jc w:val="both"/>
-        <w:rPr>
-          <w:lang w:val="en-US"/>
-        </w:rPr>
-      </w:pPr>
-      <w:proofErr w:type="spellStart"/>
-      <w:r>
-        <w:rPr>
-          <w:lang w:val="en-US"/>
-        </w:rPr>
-        <w:t>St</w:t>
-      </w:r>
-      <w:r>
-        <w:rPr>
-          <w:lang w:val="en-US"/>
-        </w:rPr>
-        <w:t>ackOverFlow</w:t>
-      </w:r>
-      <w:proofErr w:type="spellEnd"/>
-      <w:r>
-        <w:rPr>
-          <w:lang w:val="en-US"/>
-        </w:rPr>
-        <w:t xml:space="preserve">, </w:t>
-      </w:r>
-      <w:hyperlink r:id="rId43" w:history="1">
-        <w:proofErr w:type="spellStart"/>
-        <w:r>
-          <w:rPr>
-            <w:rStyle w:val="Lienhypertexte"/>
-            <w:lang w:val="en-US"/>
-          </w:rPr>
-          <w:t>c#</w:t>
-        </w:r>
-        <w:proofErr w:type="spellEnd"/>
-        <w:r>
-          <w:rPr>
-            <w:rStyle w:val="Lienhypertexte"/>
-            <w:lang w:val="en-US"/>
-          </w:rPr>
-          <w:t xml:space="preserve"> - Programmatically Adding Items To A Menu Strip? - Stack Overflow</w:t>
-        </w:r>
-      </w:hyperlink>
-      <w:r>
-        <w:rPr>
-          <w:lang w:val="en-US"/>
-        </w:rPr>
-        <w:t>,</w:t>
-      </w:r>
-      <w:r>
-        <w:rPr>
-          <w:lang w:val="en-US"/>
-        </w:rPr>
-        <w:t xml:space="preserve"> 25.03.25</w:t>
-      </w:r>
-    </w:p>
-    <w:p>
-      <w:pPr>
-        <w:jc w:val="both"/>
-        <w:rPr>
-          <w:iCs/>
-          <w:lang w:val="en-US"/>
-        </w:rPr>
-      </w:pPr>
-      <w:proofErr w:type="spellStart"/>
-      <w:r>
-        <w:rPr>
-          <w:iCs/>
-          <w:lang w:val="en-US"/>
-        </w:rPr>
-        <w:t>StackOverFlow</w:t>
-      </w:r>
-      <w:proofErr w:type="spellEnd"/>
-      <w:r>
-        <w:rPr>
-          <w:iCs/>
-          <w:lang w:val="en-US"/>
-        </w:rPr>
-        <w:t xml:space="preserve">, </w:t>
-      </w:r>
-      <w:hyperlink r:id="rId44" w:history="1">
-        <w:proofErr w:type="spellStart"/>
-        <w:r>
-          <w:rPr>
-            <w:rStyle w:val="Lienhypertexte"/>
-            <w:iCs/>
-            <w:lang w:val="en-US"/>
-          </w:rPr>
-          <w:t>c#</w:t>
-        </w:r>
-        <w:proofErr w:type="spellEnd"/>
-        <w:r>
-          <w:rPr>
-            <w:rStyle w:val="Lienhypertexte"/>
-            <w:iCs/>
-            <w:lang w:val="en-US"/>
-          </w:rPr>
-          <w:t xml:space="preserve"> - Return multiple values to a method caller - Stack Overflow</w:t>
-        </w:r>
-      </w:hyperlink>
-      <w:r>
-        <w:rPr>
-          <w:iCs/>
-          <w:lang w:val="en-US"/>
-        </w:rPr>
-        <w:t>, 31.03.25</w:t>
-      </w:r>
-    </w:p>
-    <w:p>
-      <w:pPr>
-        <w:jc w:val="both"/>
-        <w:rPr>
-          <w:lang w:val="en-US"/>
-        </w:rPr>
-      </w:pPr>
-      <w:proofErr w:type="spellStart"/>
-      <w:r>
-        <w:rPr>
-          <w:lang w:val="en-US"/>
-        </w:rPr>
-        <w:t>St</w:t>
-      </w:r>
-      <w:r>
-        <w:rPr>
-          <w:lang w:val="en-US"/>
-        </w:rPr>
-        <w:t>ackOverFlow</w:t>
-      </w:r>
-      <w:proofErr w:type="spellEnd"/>
-      <w:r>
-        <w:rPr>
-          <w:lang w:val="en-US"/>
-        </w:rPr>
-        <w:t xml:space="preserve">, </w:t>
-      </w:r>
-      <w:hyperlink r:id="rId45" w:history="1">
-        <w:r>
-          <w:rPr>
-            <w:rStyle w:val="Lienhypertexte"/>
-            <w:lang w:val="en-US"/>
-          </w:rPr>
-          <w:t xml:space="preserve">How to display username when you logged on? </w:t>
-        </w:r>
-        <w:proofErr w:type="spellStart"/>
-        <w:r>
-          <w:rPr>
-            <w:rStyle w:val="Lienhypertexte"/>
-            <w:lang w:val="en-US"/>
-          </w:rPr>
-          <w:t>c#</w:t>
-        </w:r>
-        <w:proofErr w:type="spellEnd"/>
-        <w:r>
-          <w:rPr>
-            <w:rStyle w:val="Lienhypertexte"/>
-            <w:lang w:val="en-US"/>
-          </w:rPr>
-          <w:t xml:space="preserve"> windows forms and </w:t>
-        </w:r>
-        <w:proofErr w:type="spellStart"/>
-        <w:r>
-          <w:rPr>
-            <w:rStyle w:val="Lienhypertexte"/>
-            <w:lang w:val="en-US"/>
-          </w:rPr>
-          <w:t>mysql</w:t>
-        </w:r>
-        <w:proofErr w:type="spellEnd"/>
-        <w:r>
-          <w:rPr>
-            <w:rStyle w:val="Lienhypertexte"/>
-            <w:lang w:val="en-US"/>
-          </w:rPr>
-          <w:t xml:space="preserve"> database - Stack Overflow</w:t>
-        </w:r>
-      </w:hyperlink>
-      <w:r>
-        <w:rPr>
-          <w:lang w:val="en-US"/>
-        </w:rPr>
-        <w:t>,25.03.25</w:t>
-      </w:r>
-    </w:p>
-    <w:p>
-      <w:pPr>
-        <w:jc w:val="both"/>
-        <w:rPr>
-          <w:lang w:val="en-US"/>
-        </w:rPr>
-      </w:pPr>
-      <w:r>
-        <w:rPr>
-          <w:iCs/>
-          <w:lang w:val="en-US"/>
-        </w:rPr>
-        <w:t xml:space="preserve">W3Schools, </w:t>
-      </w:r>
-      <w:hyperlink r:id="rId46" w:history="1">
-        <w:r>
-          <w:rPr>
-            <w:rStyle w:val="Lienhypertexte"/>
-            <w:lang w:val="en-US"/>
-          </w:rPr>
-          <w:t>C# Exceptions (</w:t>
-        </w:r>
-        <w:proofErr w:type="spellStart"/>
-        <w:proofErr w:type="gramStart"/>
-        <w:r>
-          <w:rPr>
-            <w:rStyle w:val="Lienhypertexte"/>
-            <w:lang w:val="en-US"/>
-          </w:rPr>
-          <w:t>Try..</w:t>
-        </w:r>
-        <w:proofErr w:type="gramEnd"/>
-        <w:r>
-          <w:rPr>
-            <w:rStyle w:val="Lienhypertexte"/>
-            <w:lang w:val="en-US"/>
-          </w:rPr>
-          <w:t>Catch</w:t>
-        </w:r>
-        <w:proofErr w:type="spellEnd"/>
-        <w:r>
-          <w:rPr>
-            <w:rStyle w:val="Lienhypertexte"/>
-            <w:lang w:val="en-US"/>
-          </w:rPr>
-          <w:t>)</w:t>
-        </w:r>
-      </w:hyperlink>
-      <w:r>
-        <w:rPr>
-          <w:lang w:val="en-US"/>
-        </w:rPr>
-        <w:t>,</w:t>
-      </w:r>
-      <w:r>
-        <w:rPr>
-          <w:lang w:val="en-US"/>
-        </w:rPr>
-        <w:t xml:space="preserve"> 20.03.25</w:t>
-      </w:r>
-    </w:p>
-    <w:p>
-      <w:pPr>
-        <w:jc w:val="both"/>
-        <w:rPr>
-          <w:iCs/>
-          <w:lang w:val="fr-CH"/>
-        </w:rPr>
-      </w:pPr>
-      <w:proofErr w:type="spellStart"/>
-      <w:r>
-        <w:rPr>
-          <w:iCs/>
-        </w:rPr>
-        <w:t>WayToLearnX</w:t>
-      </w:r>
-      <w:proofErr w:type="spellEnd"/>
-      <w:r>
-        <w:rPr>
-          <w:iCs/>
-        </w:rPr>
-        <w:t xml:space="preserve">, </w:t>
-      </w:r>
-      <w:hyperlink r:id="rId47" w:history="1">
-        <w:r>
-          <w:rPr>
-            <w:rStyle w:val="Lienhypertexte"/>
-            <w:iCs/>
-          </w:rPr>
-          <w:t xml:space="preserve">Comment extraire des nombres d'une chaîne de caractères en C# - </w:t>
-        </w:r>
-        <w:proofErr w:type="spellStart"/>
-        <w:r>
-          <w:rPr>
-            <w:rStyle w:val="Lienhypertexte"/>
-            <w:iCs/>
-          </w:rPr>
-          <w:t>WayToLearnX</w:t>
-        </w:r>
-        <w:proofErr w:type="spellEnd"/>
+          </w:rPr>
+          <w:t>Comment extraire des nombres d'une chaîne de caractères en C# - WayToLearnX</w:t>
+        </w:r>
       </w:hyperlink>
       <w:r>
         <w:rPr>
@@ -6620,19 +5738,11 @@
           <w:u w:val="none"/>
         </w:rPr>
       </w:pPr>
-      <w:proofErr w:type="spellStart"/>
       <w:r>
         <w:rPr>
           <w:iCs/>
         </w:rPr>
-        <w:t>WebDevDesigner</w:t>
-      </w:r>
-      <w:proofErr w:type="spellEnd"/>
-      <w:r>
-        <w:rPr>
-          <w:iCs/>
-        </w:rPr>
-        <w:t xml:space="preserve">, </w:t>
+        <w:t xml:space="preserve">WebDevDesigner, </w:t>
       </w:r>
       <w:hyperlink r:id="rId48" w:history="1">
         <w:r>
@@ -6640,49 +5750,8 @@
             <w:rStyle w:val="Lienhypertexte"/>
             <w:iCs/>
           </w:rPr>
-          <w:t xml:space="preserve">La compilation de Visual Studio </w:t>
-        </w:r>
-        <w:proofErr w:type="gramStart"/>
-        <w:r>
-          <w:rPr>
-            <w:rStyle w:val="Lienhypertexte"/>
-            <w:iCs/>
-          </w:rPr>
-          <w:t>échoue:</w:t>
-        </w:r>
-        <w:proofErr w:type="gramEnd"/>
-        <w:r>
-          <w:rPr>
-            <w:rStyle w:val="Lienhypertexte"/>
-            <w:iCs/>
-          </w:rPr>
-          <w:t xml:space="preserve"> impossible de copier le fichier exe d'</w:t>
-        </w:r>
-        <w:proofErr w:type="spellStart"/>
-        <w:r>
-          <w:rPr>
-            <w:rStyle w:val="Lienhypertexte"/>
-            <w:iCs/>
-          </w:rPr>
-          <w:t>objdebug</w:t>
-        </w:r>
-        <w:proofErr w:type="spellEnd"/>
-        <w:r>
-          <w:rPr>
-            <w:rStyle w:val="Lienhypertexte"/>
-            <w:iCs/>
-          </w:rPr>
-          <w:t xml:space="preserve"> vers </w:t>
-        </w:r>
-        <w:proofErr w:type="spellStart"/>
-        <w:r>
-          <w:rPr>
-            <w:rStyle w:val="Lienhypertexte"/>
-            <w:iCs/>
-          </w:rPr>
-          <w:t>bindebug</w:t>
-        </w:r>
-        <w:proofErr w:type="spellEnd"/>
+          <w:t>La compilation de Visual Studio échoue: impossible de copier le fichier exe d'objdebug vers bindebug</w:t>
+        </w:r>
       </w:hyperlink>
       <w:r>
         <w:rPr>
@@ -6702,21 +5771,12 @@
           <w:lang w:val="en-US"/>
         </w:rPr>
       </w:pPr>
-      <w:proofErr w:type="spellStart"/>
       <w:r>
         <w:rPr>
           <w:iCs/>
           <w:lang w:val="en-US"/>
         </w:rPr>
-        <w:t>WebDevTutor</w:t>
-      </w:r>
-      <w:proofErr w:type="spellEnd"/>
-      <w:r>
-        <w:rPr>
-          <w:iCs/>
-          <w:lang w:val="en-US"/>
-        </w:rPr>
-        <w:t xml:space="preserve">, </w:t>
+        <w:t xml:space="preserve">WebDevTutor, </w:t>
       </w:r>
       <w:hyperlink r:id="rId49" w:history="1">
         <w:r>
@@ -6734,17 +5794,8 @@
           <w:iCs/>
           <w:lang w:val="en-US"/>
         </w:rPr>
-        <w:t xml:space="preserve">, </w:t>
-      </w:r>
-      <w:proofErr w:type="gramStart"/>
-      <w:r>
-        <w:rPr>
-          <w:iCs/>
-          <w:lang w:val="en-US"/>
-        </w:rPr>
-        <w:t>27.03.25</w:t>
-      </w:r>
-      <w:proofErr w:type="gramEnd"/>
+        <w:t>, 27.03.25</w:t>
+      </w:r>
     </w:p>
     <w:p>
       <w:pPr>
@@ -6783,21 +5834,12 @@
           <w:lang w:val="fr-CH"/>
         </w:rPr>
       </w:pPr>
-      <w:proofErr w:type="spellStart"/>
       <w:r>
         <w:rPr>
           <w:iCs/>
           <w:lang w:val="fr-CH"/>
         </w:rPr>
-        <w:t>ZetCode</w:t>
-      </w:r>
-      <w:proofErr w:type="spellEnd"/>
-      <w:r>
-        <w:rPr>
-          <w:iCs/>
-          <w:lang w:val="fr-CH"/>
-        </w:rPr>
-        <w:t xml:space="preserve">, </w:t>
+        <w:t xml:space="preserve">ZetCode, </w:t>
       </w:r>
       <w:hyperlink r:id="rId51" w:history="1">
         <w:r>
@@ -6806,25 +5848,7 @@
             <w:iCs/>
             <w:lang w:val="fr-CH"/>
           </w:rPr>
-          <w:t xml:space="preserve">C# MySQL - </w:t>
-        </w:r>
-        <w:proofErr w:type="spellStart"/>
-        <w:r>
-          <w:rPr>
-            <w:rStyle w:val="Lienhypertexte"/>
-            <w:iCs/>
-            <w:lang w:val="fr-CH"/>
-          </w:rPr>
-          <w:t>programming</w:t>
-        </w:r>
-        <w:proofErr w:type="spellEnd"/>
-        <w:r>
-          <w:rPr>
-            <w:rStyle w:val="Lienhypertexte"/>
-            <w:iCs/>
-            <w:lang w:val="fr-CH"/>
-          </w:rPr>
-          <w:t xml:space="preserve"> MySQL in C#</w:t>
+          <w:t>C# MySQL - programming MySQL in C#</w:t>
         </w:r>
       </w:hyperlink>
       <w:r>
@@ -6888,16 +5912,12 @@
           <w:lang w:val="fr-CH"/>
         </w:rPr>
       </w:pPr>
-      <w:proofErr w:type="spellStart"/>
-      <w:proofErr w:type="gramStart"/>
       <w:r>
         <w:rPr>
           <w:lang w:val="fr-CH"/>
         </w:rPr>
         <w:t>xxxxxxxxxx</w:t>
       </w:r>
-      <w:proofErr w:type="spellEnd"/>
-      <w:proofErr w:type="gramEnd"/>
       <w:r>
         <w:rPr>
           <w:lang w:val="fr-CH"/>
@@ -9206,54 +8226,8 @@
             <w:rFonts w:cs="Arial"/>
             <w:szCs w:val="24"/>
           </w:rPr>
-          <w:t xml:space="preserve">La compilation de Visual Studio </w:t>
-        </w:r>
-        <w:proofErr w:type="gramStart"/>
-        <w:r>
-          <w:rPr>
-            <w:rStyle w:val="Lienhypertexte"/>
-            <w:rFonts w:cs="Arial"/>
-            <w:szCs w:val="24"/>
-          </w:rPr>
-          <w:t>échoue:</w:t>
-        </w:r>
-        <w:proofErr w:type="gramEnd"/>
-        <w:r>
-          <w:rPr>
-            <w:rStyle w:val="Lienhypertexte"/>
-            <w:rFonts w:cs="Arial"/>
-            <w:szCs w:val="24"/>
-          </w:rPr>
-          <w:t xml:space="preserve"> impossible de copier le fichier exe d'</w:t>
-        </w:r>
-        <w:proofErr w:type="spellStart"/>
-        <w:r>
-          <w:rPr>
-            <w:rStyle w:val="Lienhypertexte"/>
-            <w:rFonts w:cs="Arial"/>
-            <w:szCs w:val="24"/>
-          </w:rPr>
-          <w:t>objdebug</w:t>
-        </w:r>
-        <w:proofErr w:type="spellEnd"/>
-        <w:r>
-          <w:rPr>
-            <w:rStyle w:val="Lienhypertexte"/>
-            <w:rFonts w:cs="Arial"/>
-            <w:szCs w:val="24"/>
-          </w:rPr>
-          <w:t xml:space="preserve"> vers </w:t>
-        </w:r>
-        <w:proofErr w:type="spellStart"/>
-        <w:r>
-          <w:rPr>
-            <w:rStyle w:val="Lienhypertexte"/>
-            <w:rFonts w:cs="Arial"/>
-            <w:szCs w:val="24"/>
-          </w:rPr>
-          <w:t>bindebug</w:t>
-        </w:r>
-        <w:proofErr w:type="spellEnd"/>
+          <w:t>La compilation de Visual Studio échoue: impossible de copier le fichier exe d'objdebug vers bindebug</w:t>
+        </w:r>
       </w:hyperlink>
       <w:r>
         <w:rPr>
@@ -9367,27 +8341,7 @@
           <w:szCs w:val="24"/>
           <w:lang w:val="fr-CH" w:eastAsia="fr-CH"/>
         </w:rPr>
-        <w:t xml:space="preserve"> « </w:t>
-      </w:r>
-      <w:proofErr w:type="spellStart"/>
-      <w:r>
-        <w:rPr>
-          <w:rFonts w:cs="Arial"/>
-          <w:color w:val="000000"/>
-          <w:szCs w:val="24"/>
-          <w:lang w:val="fr-CH" w:eastAsia="fr-CH"/>
-        </w:rPr>
-        <w:t>erase</w:t>
-      </w:r>
-      <w:proofErr w:type="spellEnd"/>
-      <w:r>
-        <w:rPr>
-          <w:rFonts w:cs="Arial"/>
-          <w:color w:val="000000"/>
-          <w:szCs w:val="24"/>
-          <w:lang w:val="fr-CH" w:eastAsia="fr-CH"/>
-        </w:rPr>
-        <w:t> ».</w:t>
+        <w:t xml:space="preserve"> « erase ».</w:t>
       </w:r>
     </w:p>
     <w:p>
@@ -9498,47 +8452,7 @@
           <w:szCs w:val="24"/>
           <w:lang w:val="fr-CH" w:eastAsia="fr-CH"/>
         </w:rPr>
-        <w:t xml:space="preserve">Et suppression du constructeur </w:t>
-      </w:r>
-      <w:proofErr w:type="spellStart"/>
-      <w:r>
-        <w:rPr>
-          <w:rFonts w:cs="Arial"/>
-          <w:color w:val="000000"/>
-          <w:szCs w:val="24"/>
-          <w:lang w:val="fr-CH" w:eastAsia="fr-CH"/>
-        </w:rPr>
-        <w:t>HomePage</w:t>
-      </w:r>
-      <w:proofErr w:type="spellEnd"/>
-      <w:r>
-        <w:rPr>
-          <w:rFonts w:cs="Arial"/>
-          <w:color w:val="000000"/>
-          <w:szCs w:val="24"/>
-          <w:lang w:val="fr-CH" w:eastAsia="fr-CH"/>
-        </w:rPr>
-        <w:t xml:space="preserve"> sans paramètre instancié dans la page « </w:t>
-      </w:r>
-      <w:proofErr w:type="spellStart"/>
-      <w:r>
-        <w:rPr>
-          <w:rFonts w:cs="Arial"/>
-          <w:color w:val="000000"/>
-          <w:szCs w:val="24"/>
-          <w:lang w:val="fr-CH" w:eastAsia="fr-CH"/>
-        </w:rPr>
-        <w:t>Program.cs</w:t>
-      </w:r>
-      <w:proofErr w:type="spellEnd"/>
-      <w:r>
-        <w:rPr>
-          <w:rFonts w:cs="Arial"/>
-          <w:color w:val="000000"/>
-          <w:szCs w:val="24"/>
-          <w:lang w:val="fr-CH" w:eastAsia="fr-CH"/>
-        </w:rPr>
-        <w:t> » qui était reconnu par le Controller.</w:t>
+        <w:t>Et suppression du constructeur HomePage sans paramètre instancié dans la page « Program.cs » qui était reconnu par le Controller.</w:t>
       </w:r>
     </w:p>
     <w:p>
@@ -9566,7 +8480,6 @@
           <w:lang w:val="fr-CH" w:eastAsia="fr-CH"/>
         </w:rPr>
       </w:pPr>
-      <w:proofErr w:type="gramStart"/>
       <w:r>
         <w:rPr>
           <w:rFonts w:cs="Arial"/>
@@ -9577,35 +8490,14 @@
         <w:lastRenderedPageBreak/>
         <w:t>if</w:t>
       </w:r>
-      <w:proofErr w:type="gramEnd"/>
-      <w:r>
-        <w:rPr>
-          <w:rFonts w:cs="Arial"/>
-          <w:color w:val="000000"/>
-          <w:szCs w:val="24"/>
-          <w:lang w:val="fr-CH" w:eastAsia="fr-CH"/>
-        </w:rPr>
-        <w:t xml:space="preserve"> (!</w:t>
-      </w:r>
-      <w:proofErr w:type="spellStart"/>
-      <w:r>
-        <w:rPr>
-          <w:rFonts w:cs="Arial"/>
-          <w:color w:val="000000"/>
-          <w:szCs w:val="24"/>
-          <w:lang w:val="fr-CH" w:eastAsia="fr-CH"/>
-        </w:rPr>
-        <w:t>IsConnect</w:t>
-      </w:r>
-      <w:proofErr w:type="spellEnd"/>
-      <w:r>
-        <w:rPr>
-          <w:rFonts w:cs="Arial"/>
-          <w:color w:val="000000"/>
-          <w:szCs w:val="24"/>
-          <w:lang w:val="fr-CH" w:eastAsia="fr-CH"/>
-        </w:rPr>
-        <w:t xml:space="preserve">()) </w:t>
+      <w:r>
+        <w:rPr>
+          <w:rFonts w:cs="Arial"/>
+          <w:color w:val="000000"/>
+          <w:szCs w:val="24"/>
+          <w:lang w:val="fr-CH" w:eastAsia="fr-CH"/>
+        </w:rPr>
+        <w:t xml:space="preserve"> (!IsConnect()) </w:t>
       </w:r>
       <w:r>
         <w:rPr>
@@ -9661,29 +8553,7 @@
           <w:szCs w:val="24"/>
           <w:lang w:val="fr-CH" w:eastAsia="fr-CH"/>
         </w:rPr>
-        <w:t xml:space="preserve">Mauvaise utilisation de </w:t>
-      </w:r>
-      <w:proofErr w:type="spellStart"/>
-      <w:proofErr w:type="gramStart"/>
-      <w:r>
-        <w:rPr>
-          <w:rFonts w:cs="Arial"/>
-          <w:color w:val="000000" w:themeColor="text1"/>
-          <w:szCs w:val="24"/>
-          <w:lang w:val="fr-CH" w:eastAsia="fr-CH"/>
-        </w:rPr>
-        <w:t>string.Format</w:t>
-      </w:r>
-      <w:proofErr w:type="spellEnd"/>
-      <w:proofErr w:type="gramEnd"/>
-      <w:r>
-        <w:rPr>
-          <w:rFonts w:cs="Arial"/>
-          <w:color w:val="000000" w:themeColor="text1"/>
-          <w:szCs w:val="24"/>
-          <w:lang w:val="fr-CH" w:eastAsia="fr-CH"/>
-        </w:rPr>
-        <w:t xml:space="preserve"> : </w:t>
+        <w:t xml:space="preserve">Mauvaise utilisation de string.Format : </w:t>
       </w:r>
       <w:r>
         <w:rPr>
@@ -10549,27 +9419,7 @@
           <w:szCs w:val="24"/>
           <w:lang w:val="fr-CH" w:eastAsia="fr-CH"/>
         </w:rPr>
-        <w:t xml:space="preserve">… Introduction d’un if et définition d’une limite pour la </w:t>
-      </w:r>
-      <w:proofErr w:type="gramStart"/>
-      <w:r>
-        <w:rPr>
-          <w:rFonts w:cs="Arial"/>
-          <w:color w:val="000000"/>
-          <w:szCs w:val="24"/>
-          <w:lang w:val="fr-CH" w:eastAsia="fr-CH"/>
-        </w:rPr>
-        <w:t>boucle:</w:t>
-      </w:r>
-      <w:proofErr w:type="gramEnd"/>
-      <w:r>
-        <w:rPr>
-          <w:rFonts w:cs="Arial"/>
-          <w:color w:val="000000"/>
-          <w:szCs w:val="24"/>
-          <w:lang w:val="fr-CH" w:eastAsia="fr-CH"/>
-        </w:rPr>
-        <w:t xml:space="preserve"> </w:t>
+        <w:t xml:space="preserve">… Introduction d’un if et définition d’une limite pour la boucle: </w:t>
       </w:r>
       <w:r>
         <w:rPr>
@@ -10769,25 +9619,14 @@
           <w:lang w:val="fr-CH" w:eastAsia="fr-CH"/>
         </w:rPr>
       </w:pPr>
-      <w:proofErr w:type="gramStart"/>
-      <w:r>
-        <w:rPr>
-          <w:rFonts w:cs="Arial"/>
-          <w:color w:val="000000"/>
-          <w:szCs w:val="24"/>
-          <w:lang w:val="fr-CH" w:eastAsia="fr-CH"/>
-        </w:rPr>
-        <w:t>à</w:t>
-      </w:r>
-      <w:proofErr w:type="gramEnd"/>
-      <w:r>
-        <w:rPr>
-          <w:rFonts w:cs="Arial"/>
-          <w:color w:val="000000"/>
-          <w:szCs w:val="24"/>
-          <w:lang w:val="fr-CH" w:eastAsia="fr-CH"/>
-        </w:rPr>
-        <w:t xml:space="preserve"> </w:t>
+      <w:r>
+        <w:rPr>
+          <w:rFonts w:cs="Arial"/>
+          <w:color w:val="000000"/>
+          <w:szCs w:val="24"/>
+          <w:lang w:val="fr-CH" w:eastAsia="fr-CH"/>
+        </w:rPr>
+        <w:t xml:space="preserve">à </w:t>
       </w:r>
     </w:p>
     <w:p>
@@ -11140,7 +9979,6 @@
           </wp:anchor>
         </w:drawing>
       </w:r>
-      <w:proofErr w:type="gramStart"/>
       <w:r>
         <w:rPr>
           <w:rFonts w:cs="Arial"/>
@@ -11150,7 +9988,6 @@
         </w:rPr>
         <w:t>à</w:t>
       </w:r>
-      <w:proofErr w:type="gramEnd"/>
       <w:r>
         <w:rPr>
           <w:rFonts w:cs="Arial"/>
@@ -11319,7 +10156,6 @@
         <w:lastRenderedPageBreak/>
         <w:t xml:space="preserve">Demandes à </w:t>
       </w:r>
-      <w:proofErr w:type="spellStart"/>
       <w:r>
         <w:rPr>
           <w:sz w:val="24"/>
@@ -11328,7 +10164,6 @@
         <w:t>ChatGPT</w:t>
       </w:r>
       <w:bookmarkEnd w:id="30"/>
-      <w:proofErr w:type="spellEnd"/>
     </w:p>
     <w:p>
       <w:pPr>
@@ -12630,13 +11465,134 @@
         </w:drawing>
       </w:r>
     </w:p>
+    <w:p>
+      <w:pPr>
+        <w:rPr>
+          <w:lang w:val="fr-CH" w:eastAsia="fr-CH"/>
+        </w:rPr>
+      </w:pPr>
+      <w:r>
+        <w:rPr>
+          <w:lang w:val="fr-CH" w:eastAsia="fr-CH"/>
+        </w:rPr>
+        <w:t>Créer une requête indépendante pour récupérer le grain de sel.</w:t>
+      </w:r>
+    </w:p>
+    <w:p>
+      <w:pPr>
+        <w:rPr>
+          <w:lang w:val="fr-CH" w:eastAsia="fr-CH"/>
+        </w:rPr>
+      </w:pPr>
+    </w:p>
+    <w:p>
+      <w:pPr>
+        <w:rPr>
+          <w:lang w:val="fr-CH" w:eastAsia="fr-CH"/>
+        </w:rPr>
+      </w:pPr>
+      <w:r>
+        <w:rPr>
+          <w:noProof/>
+        </w:rPr>
+        <w:drawing>
+          <wp:inline distT="0" distB="0" distL="0" distR="0" wp14:anchorId="31CDFA60" wp14:editId="460AFADC">
+            <wp:extent cx="4419600" cy="1781175"/>
+            <wp:effectExtent l="0" t="0" r="0" b="9525"/>
+            <wp:docPr id="78" name="Image 78"/>
+            <wp:cNvGraphicFramePr>
+              <a:graphicFrameLocks xmlns:a="http://schemas.openxmlformats.org/drawingml/2006/main" noChangeAspect="1"/>
+            </wp:cNvGraphicFramePr>
+            <a:graphic xmlns:a="http://schemas.openxmlformats.org/drawingml/2006/main">
+              <a:graphicData uri="http://schemas.openxmlformats.org/drawingml/2006/picture">
+                <pic:pic xmlns:pic="http://schemas.openxmlformats.org/drawingml/2006/picture">
+                  <pic:nvPicPr>
+                    <pic:cNvPr id="1" name=""/>
+                    <pic:cNvPicPr/>
+                  </pic:nvPicPr>
+                  <pic:blipFill>
+                    <a:blip r:embed="rId114"/>
+                    <a:stretch>
+                      <a:fillRect/>
+                    </a:stretch>
+                  </pic:blipFill>
+                  <pic:spPr>
+                    <a:xfrm>
+                      <a:off x="0" y="0"/>
+                      <a:ext cx="4419600" cy="1781175"/>
+                    </a:xfrm>
+                    <a:prstGeom prst="rect">
+                      <a:avLst/>
+                    </a:prstGeom>
+                  </pic:spPr>
+                </pic:pic>
+              </a:graphicData>
+            </a:graphic>
+          </wp:inline>
+        </w:drawing>
+      </w:r>
+    </w:p>
+    <w:p>
+      <w:pPr>
+        <w:rPr>
+          <w:lang w:val="fr-CH" w:eastAsia="fr-CH"/>
+        </w:rPr>
+      </w:pPr>
+    </w:p>
+    <w:p>
+      <w:pPr>
+        <w:rPr>
+          <w:lang w:val="fr-CH" w:eastAsia="fr-CH"/>
+        </w:rPr>
+      </w:pPr>
+      <w:r>
+        <w:rPr>
+          <w:noProof/>
+        </w:rPr>
+        <w:drawing>
+          <wp:inline distT="0" distB="0" distL="0" distR="0" wp14:anchorId="751B8855" wp14:editId="081232B2">
+            <wp:extent cx="5759450" cy="2150110"/>
+            <wp:effectExtent l="0" t="0" r="0" b="2540"/>
+            <wp:docPr id="79" name="Image 79"/>
+            <wp:cNvGraphicFramePr>
+              <a:graphicFrameLocks xmlns:a="http://schemas.openxmlformats.org/drawingml/2006/main" noChangeAspect="1"/>
+            </wp:cNvGraphicFramePr>
+            <a:graphic xmlns:a="http://schemas.openxmlformats.org/drawingml/2006/main">
+              <a:graphicData uri="http://schemas.openxmlformats.org/drawingml/2006/picture">
+                <pic:pic xmlns:pic="http://schemas.openxmlformats.org/drawingml/2006/picture">
+                  <pic:nvPicPr>
+                    <pic:cNvPr id="1" name=""/>
+                    <pic:cNvPicPr/>
+                  </pic:nvPicPr>
+                  <pic:blipFill>
+                    <a:blip r:embed="rId115"/>
+                    <a:stretch>
+                      <a:fillRect/>
+                    </a:stretch>
+                  </pic:blipFill>
+                  <pic:spPr>
+                    <a:xfrm>
+                      <a:off x="0" y="0"/>
+                      <a:ext cx="5759450" cy="2150110"/>
+                    </a:xfrm>
+                    <a:prstGeom prst="rect">
+                      <a:avLst/>
+                    </a:prstGeom>
+                  </pic:spPr>
+                </pic:pic>
+              </a:graphicData>
+            </a:graphic>
+          </wp:inline>
+        </w:drawing>
+      </w:r>
+    </w:p>
     <w:sectPr>
-      <w:headerReference w:type="even" r:id="rId114"/>
-      <w:headerReference w:type="default" r:id="rId115"/>
-      <w:footerReference w:type="even" r:id="rId116"/>
-      <w:footerReference w:type="default" r:id="rId117"/>
-      <w:headerReference w:type="first" r:id="rId118"/>
-      <w:footerReference w:type="first" r:id="rId119"/>
+      <w:headerReference w:type="even" r:id="rId116"/>
+      <w:headerReference w:type="default" r:id="rId117"/>
+      <w:footerReference w:type="even" r:id="rId118"/>
+      <w:footerReference w:type="default" r:id="rId119"/>
+      <w:headerReference w:type="first" r:id="rId120"/>
+      <w:footerReference w:type="first" r:id="rId121"/>
       <w:pgSz w:w="11906" w:h="16838" w:code="9"/>
       <w:pgMar w:top="1418" w:right="1418" w:bottom="1418" w:left="1418" w:header="720" w:footer="720" w:gutter="0"/>
       <w:cols w:space="720"/>
@@ -12936,7 +11892,7 @@
               <w:sz w:val="16"/>
               <w:szCs w:val="16"/>
             </w:rPr>
-            <w:t>07/04/25</w:t>
+            <w:t>08/04/25</w:t>
           </w:r>
           <w:r>
             <w:rPr>
@@ -17627,6 +16583,7 @@
     <w:rsid w:val="00786DD7"/>
     <w:rsid w:val="008D5064"/>
     <w:rsid w:val="009044E3"/>
+    <w:rsid w:val="00927F0D"/>
     <w:rsid w:val="009F77D7"/>
     <w:rsid w:val="00B722AD"/>
     <w:rsid w:val="00C728AC"/>
@@ -18418,6 +17375,10 @@
 </file>
 
 <file path=customXml/item2.xml><?xml version="1.0" encoding="utf-8"?>
+<b:Sources xmlns:b="http://schemas.openxmlformats.org/officeDocument/2006/bibliography" xmlns="http://schemas.openxmlformats.org/officeDocument/2006/bibliography" SelectedStyle="\APASixthEditionOfficeOnline.xsl" StyleName="APA" Version="6"/>
+</file>
+
+<file path=customXml/item3.xml><?xml version="1.0" encoding="utf-8"?>
 <?mso-contentType ?>
 <FormTemplates xmlns="http://schemas.microsoft.com/sharepoint/v3/contenttype/forms">
   <Display>DocumentLibraryForm</Display>
@@ -18426,7 +17387,7 @@
 </FormTemplates>
 </file>
 
-<file path=customXml/item3.xml><?xml version="1.0" encoding="utf-8"?>
+<file path=customXml/item4.xml><?xml version="1.0" encoding="utf-8"?>
 <ct:contentTypeSchema xmlns:ct="http://schemas.microsoft.com/office/2006/metadata/contentType" xmlns:ma="http://schemas.microsoft.com/office/2006/metadata/properties/metaAttributes" ct:_="" ma:_="" ma:contentTypeName="Document" ma:contentTypeID="0x0101001ABD9BFFC9E543439C53A2705AE306EF" ma:contentTypeVersion="19" ma:contentTypeDescription="Crée un document." ma:contentTypeScope="" ma:versionID="f3418dd4ca302601ba73fa17965a3f21">
   <xsd:schema xmlns:xsd="http://www.w3.org/2001/XMLSchema" xmlns:xs="http://www.w3.org/2001/XMLSchema" xmlns:p="http://schemas.microsoft.com/office/2006/metadata/properties" xmlns:ns2="bf2f2df3-a963-4452-b0e7-67dabc627c35" xmlns:ns3="http://schemas.microsoft.com/sharepoint/v4" xmlns:ns4="f7d9f5a6-831d-4621-8c77-cbcaf993e406" targetNamespace="http://schemas.microsoft.com/office/2006/metadata/properties" ma:root="true" ma:fieldsID="5d82fd028d299635ce1df2d808d1b2ae" ns2:_="" ns3:_="" ns4:_="">
     <xsd:import namespace="bf2f2df3-a963-4452-b0e7-67dabc627c35"/>
@@ -18692,10 +17653,6 @@
 </ct:contentTypeSchema>
 </file>
 
-<file path=customXml/item4.xml><?xml version="1.0" encoding="utf-8"?>
-<b:Sources xmlns:b="http://schemas.openxmlformats.org/officeDocument/2006/bibliography" xmlns="http://schemas.openxmlformats.org/officeDocument/2006/bibliography" SelectedStyle="\APASixthEditionOfficeOnline.xsl" StyleName="APA" Version="6"/>
-</file>
-
 <file path=customXml/itemProps1.xml><?xml version="1.0" encoding="utf-8"?>
 <ds:datastoreItem xmlns:ds="http://schemas.openxmlformats.org/officeDocument/2006/customXml" ds:itemID="{1596957B-C68E-418D-8E9E-2250DD10281B}">
   <ds:schemaRefs>
@@ -18709,6 +17666,14 @@
 </file>
 
 <file path=customXml/itemProps2.xml><?xml version="1.0" encoding="utf-8"?>
+<ds:datastoreItem xmlns:ds="http://schemas.openxmlformats.org/officeDocument/2006/customXml" ds:itemID="{B9B37F17-9983-4A48-8063-C7221235CAF9}">
+  <ds:schemaRefs>
+    <ds:schemaRef ds:uri="http://schemas.openxmlformats.org/officeDocument/2006/bibliography"/>
+  </ds:schemaRefs>
+</ds:datastoreItem>
+</file>
+
+<file path=customXml/itemProps3.xml><?xml version="1.0" encoding="utf-8"?>
 <ds:datastoreItem xmlns:ds="http://schemas.openxmlformats.org/officeDocument/2006/customXml" ds:itemID="{1DADA05A-DA17-4CB0-90B5-C889667DD54A}">
   <ds:schemaRefs>
     <ds:schemaRef ds:uri="http://schemas.microsoft.com/sharepoint/v3/contenttype/forms"/>
@@ -18716,7 +17681,7 @@
 </ds:datastoreItem>
 </file>
 
-<file path=customXml/itemProps3.xml><?xml version="1.0" encoding="utf-8"?>
+<file path=customXml/itemProps4.xml><?xml version="1.0" encoding="utf-8"?>
 <ds:datastoreItem xmlns:ds="http://schemas.openxmlformats.org/officeDocument/2006/customXml" ds:itemID="{A9A43FF3-6D16-4F24-809C-234E4FE25130}">
   <ds:schemaRefs>
     <ds:schemaRef ds:uri="http://schemas.microsoft.com/office/2006/metadata/contentType"/>
@@ -18734,12 +17699,4 @@
     <ds:schemaRef ds:uri="http://schemas.microsoft.com/internal/obd"/>
   </ds:schemaRefs>
 </ds:datastoreItem>
-</file>
-
-<file path=customXml/itemProps4.xml><?xml version="1.0" encoding="utf-8"?>
-<ds:datastoreItem xmlns:ds="http://schemas.openxmlformats.org/officeDocument/2006/customXml" ds:itemID="{B9B37F17-9983-4A48-8063-C7221235CAF9}">
-  <ds:schemaRefs>
-    <ds:schemaRef ds:uri="http://schemas.openxmlformats.org/officeDocument/2006/bibliography"/>
-  </ds:schemaRefs>
-</ds:datastoreItem>
 </file>
</xml_diff>